<commit_message>
Propósito del plan SCM
Propósito del plan SCM
</commit_message>
<xml_diff>
--- a/documentos/PGC.docx
+++ b/documentos/PGC.docx
@@ -1,6 +1,6 @@
 
 <file path=word/document.xml><?xml version="1.0" encoding="utf-8"?>
-<w:document xmlns:wpc="http://schemas.microsoft.com/office/word/2010/wordprocessingCanvas" xmlns:cx="http://schemas.microsoft.com/office/drawing/2014/chartex" xmlns:cx1="http://schemas.microsoft.com/office/drawing/2015/9/8/chartex" xmlns:cx2="http://schemas.microsoft.com/office/drawing/2015/10/21/chartex" xmlns:cx3="http://schemas.microsoft.com/office/drawing/2016/5/9/chartex" xmlns:cx4="http://schemas.microsoft.com/office/drawing/2016/5/10/chartex" xmlns:cx5="http://schemas.microsoft.com/office/drawing/2016/5/11/chartex" xmlns:cx6="http://schemas.microsoft.com/office/drawing/2016/5/12/chartex" xmlns:cx7="http://schemas.microsoft.com/office/drawing/2016/5/13/chartex" xmlns:cx8="http://schemas.microsoft.com/office/drawing/2016/5/14/chartex" xmlns:mc="http://schemas.openxmlformats.org/markup-compatibility/2006" xmlns:aink="http://schemas.microsoft.com/office/drawing/2016/ink" xmlns:am3d="http://schemas.microsoft.com/office/drawing/2017/model3d" xmlns:o="urn:schemas-microsoft-com:office:office" xmlns:r="http://schemas.openxmlformats.org/officeDocument/2006/relationships" xmlns:m="http://schemas.openxmlformats.org/officeDocument/2006/math" xmlns:v="urn:schemas-microsoft-com:vml" xmlns:wp14="http://schemas.microsoft.com/office/word/2010/wordprocessingDrawing" xmlns:wp="http://schemas.openxmlformats.org/drawingml/2006/wordprocessingDrawing" xmlns:w10="urn:schemas-microsoft-com:office:word" xmlns:w="http://schemas.openxmlformats.org/wordprocessingml/2006/main" xmlns:w14="http://schemas.microsoft.com/office/word/2010/wordml" xmlns:w15="http://schemas.microsoft.com/office/word/2012/wordml" xmlns:w16cid="http://schemas.microsoft.com/office/word/2016/wordml/cid" xmlns:w16se="http://schemas.microsoft.com/office/word/2015/wordml/symex" xmlns:wpg="http://schemas.microsoft.com/office/word/2010/wordprocessingGroup" xmlns:wpi="http://schemas.microsoft.com/office/word/2010/wordprocessingInk" xmlns:wne="http://schemas.microsoft.com/office/word/2006/wordml" xmlns:wps="http://schemas.microsoft.com/office/word/2010/wordprocessingShape" mc:Ignorable="w14 w15 w16se w16cid wp14">
+<w:document xmlns:wpc="http://schemas.microsoft.com/office/word/2010/wordprocessingCanvas" xmlns:mc="http://schemas.openxmlformats.org/markup-compatibility/2006" xmlns:o="urn:schemas-microsoft-com:office:office" xmlns:r="http://schemas.openxmlformats.org/officeDocument/2006/relationships" xmlns:m="http://schemas.openxmlformats.org/officeDocument/2006/math" xmlns:v="urn:schemas-microsoft-com:vml" xmlns:wp14="http://schemas.microsoft.com/office/word/2010/wordprocessingDrawing" xmlns:wp="http://schemas.openxmlformats.org/drawingml/2006/wordprocessingDrawing" xmlns:w10="urn:schemas-microsoft-com:office:word" xmlns:w="http://schemas.openxmlformats.org/wordprocessingml/2006/main" xmlns:w14="http://schemas.microsoft.com/office/word/2010/wordml" xmlns:w15="http://schemas.microsoft.com/office/word/2012/wordml" xmlns:wpg="http://schemas.microsoft.com/office/word/2010/wordprocessingGroup" xmlns:wpi="http://schemas.microsoft.com/office/word/2010/wordprocessingInk" xmlns:wne="http://schemas.microsoft.com/office/word/2006/wordml" xmlns:wps="http://schemas.microsoft.com/office/word/2010/wordprocessingShape" mc:Ignorable="w14 w15 wp14">
   <w:body>
     <w:p>
       <w:pPr>
@@ -31,6 +31,162 @@
         <w:t>Propósito del plan</w:t>
       </w:r>
     </w:p>
+    <w:p>
+      <w:pPr>
+        <w:spacing w:after="0" w:line="240" w:lineRule="auto"/>
+        <w:rPr>
+          <w:rFonts w:ascii="Calibri" w:eastAsia="Times New Roman" w:hAnsi="Calibri" w:cs="Calibri"/>
+          <w:sz w:val="20"/>
+          <w:szCs w:val="20"/>
+          <w:lang w:eastAsia="es-PE"/>
+        </w:rPr>
+      </w:pPr>
+      <w:r>
+        <w:rPr>
+          <w:rFonts w:ascii="Calibri" w:eastAsia="Times New Roman" w:hAnsi="Calibri" w:cs="Calibri"/>
+          <w:sz w:val="20"/>
+          <w:szCs w:val="20"/>
+          <w:lang w:eastAsia="es-PE"/>
+        </w:rPr>
+        <w:t>Como propósito del plan se considera lo siguiente:</w:t>
+      </w:r>
+    </w:p>
+    <w:p>
+      <w:pPr>
+        <w:pStyle w:val="Prrafodelista"/>
+        <w:numPr>
+          <w:ilvl w:val="0"/>
+          <w:numId w:val="2"/>
+        </w:numPr>
+        <w:spacing w:after="0" w:line="240" w:lineRule="auto"/>
+        <w:rPr>
+          <w:rFonts w:ascii="Calibri" w:eastAsia="Times New Roman" w:hAnsi="Calibri" w:cs="Calibri"/>
+          <w:sz w:val="20"/>
+          <w:szCs w:val="20"/>
+          <w:lang w:eastAsia="es-PE"/>
+        </w:rPr>
+      </w:pPr>
+      <w:r>
+        <w:rPr>
+          <w:rFonts w:ascii="Calibri" w:eastAsia="Times New Roman" w:hAnsi="Calibri" w:cs="Calibri"/>
+          <w:sz w:val="20"/>
+          <w:szCs w:val="20"/>
+          <w:lang w:eastAsia="es-PE"/>
+        </w:rPr>
+        <w:t xml:space="preserve">Definir los roles y responsabilidades </w:t>
+      </w:r>
+    </w:p>
+    <w:p>
+      <w:pPr>
+        <w:pStyle w:val="Prrafodelista"/>
+        <w:numPr>
+          <w:ilvl w:val="0"/>
+          <w:numId w:val="2"/>
+        </w:numPr>
+        <w:spacing w:after="0" w:line="240" w:lineRule="auto"/>
+        <w:rPr>
+          <w:rFonts w:ascii="Calibri" w:eastAsia="Times New Roman" w:hAnsi="Calibri" w:cs="Calibri"/>
+          <w:sz w:val="20"/>
+          <w:szCs w:val="20"/>
+          <w:lang w:eastAsia="es-PE"/>
+        </w:rPr>
+      </w:pPr>
+      <w:r>
+        <w:rPr>
+          <w:rFonts w:ascii="Calibri" w:eastAsia="Times New Roman" w:hAnsi="Calibri" w:cs="Calibri"/>
+          <w:sz w:val="20"/>
+          <w:szCs w:val="20"/>
+          <w:lang w:eastAsia="es-PE"/>
+        </w:rPr>
+        <w:t xml:space="preserve">Definir las herramientas, entorno e infraestructura. </w:t>
+      </w:r>
+    </w:p>
+    <w:p>
+      <w:pPr>
+        <w:pStyle w:val="Prrafodelista"/>
+        <w:numPr>
+          <w:ilvl w:val="0"/>
+          <w:numId w:val="2"/>
+        </w:numPr>
+        <w:spacing w:after="0" w:line="240" w:lineRule="auto"/>
+        <w:rPr>
+          <w:rFonts w:ascii="Calibri" w:eastAsia="Times New Roman" w:hAnsi="Calibri" w:cs="Calibri"/>
+          <w:sz w:val="20"/>
+          <w:szCs w:val="20"/>
+          <w:lang w:eastAsia="es-PE"/>
+        </w:rPr>
+      </w:pPr>
+      <w:r>
+        <w:rPr>
+          <w:rFonts w:ascii="Calibri" w:eastAsia="Times New Roman" w:hAnsi="Calibri" w:cs="Calibri"/>
+          <w:sz w:val="20"/>
+          <w:szCs w:val="20"/>
+          <w:lang w:eastAsia="es-PE"/>
+        </w:rPr>
+        <w:t>Realizar el seguimiento y control de cambios de los productos de software en desarrollo y mantenimiento.</w:t>
+      </w:r>
+    </w:p>
+    <w:p>
+      <w:pPr>
+        <w:pStyle w:val="Prrafodelista"/>
+        <w:numPr>
+          <w:ilvl w:val="0"/>
+          <w:numId w:val="2"/>
+        </w:numPr>
+        <w:spacing w:after="0" w:line="240" w:lineRule="auto"/>
+        <w:rPr>
+          <w:rFonts w:ascii="Calibri" w:eastAsia="Times New Roman" w:hAnsi="Calibri" w:cs="Calibri"/>
+          <w:sz w:val="20"/>
+          <w:szCs w:val="20"/>
+          <w:lang w:eastAsia="es-PE"/>
+        </w:rPr>
+      </w:pPr>
+      <w:r>
+        <w:rPr>
+          <w:rFonts w:ascii="Calibri" w:eastAsia="Times New Roman" w:hAnsi="Calibri" w:cs="Calibri"/>
+          <w:sz w:val="20"/>
+          <w:szCs w:val="20"/>
+          <w:lang w:eastAsia="es-PE"/>
+        </w:rPr>
+        <w:t>Realizar el seguimiento y control de las actividades de los productos de software en desarrollo y mantenimiento.</w:t>
+      </w:r>
+    </w:p>
+    <w:p>
+      <w:pPr>
+        <w:pStyle w:val="Prrafodelista"/>
+        <w:numPr>
+          <w:ilvl w:val="0"/>
+          <w:numId w:val="2"/>
+        </w:numPr>
+        <w:spacing w:after="0" w:line="240" w:lineRule="auto"/>
+        <w:rPr>
+          <w:rFonts w:ascii="Calibri" w:eastAsia="Times New Roman" w:hAnsi="Calibri" w:cs="Calibri"/>
+          <w:sz w:val="20"/>
+          <w:szCs w:val="20"/>
+          <w:lang w:eastAsia="es-PE"/>
+        </w:rPr>
+      </w:pPr>
+      <w:r>
+        <w:rPr>
+          <w:rFonts w:ascii="Calibri" w:eastAsia="Times New Roman" w:hAnsi="Calibri" w:cs="Calibri"/>
+          <w:sz w:val="20"/>
+          <w:szCs w:val="20"/>
+          <w:lang w:eastAsia="es-PE"/>
+        </w:rPr>
+        <w:t>Mantener la integridad d</w:t>
+      </w:r>
+      <w:bookmarkStart w:id="0" w:name="_GoBack"/>
+      <w:bookmarkEnd w:id="0"/>
+      <w:r>
+        <w:rPr>
+          <w:rFonts w:ascii="Calibri" w:eastAsia="Times New Roman" w:hAnsi="Calibri" w:cs="Calibri"/>
+          <w:sz w:val="20"/>
+          <w:szCs w:val="20"/>
+          <w:lang w:eastAsia="es-PE"/>
+        </w:rPr>
+        <w:t>e los productos de software en desarrollo y mantenimiento en los repositorios definidos.</w:t>
+      </w:r>
+    </w:p>
     <w:p/>
     <w:p>
       <w:pPr>
@@ -49,10 +205,7 @@
         <w:pStyle w:val="Ttulo3"/>
       </w:pPr>
       <w:r>
-        <w:t>R</w:t>
-      </w:r>
-      <w:r>
-        <w:t>oles y responsabilidades (cantidad de roles)</w:t>
+        <w:t>Roles y responsabilidades (cantidad de roles)</w:t>
       </w:r>
     </w:p>
     <w:p/>
@@ -72,8 +225,6 @@
       <w:r>
         <w:t>Calendario del Plan de SCM (Actividades, Tiempo en número días y Roles)</w:t>
       </w:r>
-      <w:bookmarkStart w:id="0" w:name="_GoBack"/>
-      <w:bookmarkEnd w:id="0"/>
     </w:p>
     <w:tbl>
       <w:tblPr>
@@ -1969,6 +2120,7 @@
                 <w:szCs w:val="18"/>
                 <w:lang w:eastAsia="es-PE"/>
               </w:rPr>
+              <w:lastRenderedPageBreak/>
               <w:t>Definición del formato de la Solicitud de cambio (ejemplos)</w:t>
             </w:r>
           </w:p>
@@ -2343,27 +2495,7 @@
                 <w:szCs w:val="18"/>
                 <w:lang w:eastAsia="es-PE"/>
               </w:rPr>
-              <w:t>(</w:t>
-            </w:r>
-            <w:proofErr w:type="gramStart"/>
-            <w:r>
-              <w:rPr>
-                <w:rFonts w:ascii="Arial" w:eastAsia="Times New Roman" w:hAnsi="Arial" w:cs="Arial"/>
-                <w:sz w:val="18"/>
-                <w:szCs w:val="18"/>
-                <w:lang w:eastAsia="es-PE"/>
-              </w:rPr>
-              <w:t>Jefe</w:t>
-            </w:r>
-            <w:proofErr w:type="gramEnd"/>
-            <w:r>
-              <w:rPr>
-                <w:rFonts w:ascii="Arial" w:eastAsia="Times New Roman" w:hAnsi="Arial" w:cs="Arial"/>
-                <w:sz w:val="18"/>
-                <w:szCs w:val="18"/>
-                <w:lang w:eastAsia="es-PE"/>
-              </w:rPr>
-              <w:t xml:space="preserve"> de PY - 4)</w:t>
+              <w:t>(Jefe de PY - 4)</w:t>
             </w:r>
           </w:p>
         </w:tc>
@@ -2737,7 +2869,6 @@
                 <w:szCs w:val="18"/>
                 <w:lang w:eastAsia="es-PE"/>
               </w:rPr>
-              <w:lastRenderedPageBreak/>
               <w:t>Reportes de Auditorias (10)</w:t>
             </w:r>
           </w:p>
@@ -3347,8 +3478,121 @@
 </file>
 
 <file path=word/numbering.xml><?xml version="1.0" encoding="utf-8"?>
-<w:numbering xmlns:wpc="http://schemas.microsoft.com/office/word/2010/wordprocessingCanvas" xmlns:cx="http://schemas.microsoft.com/office/drawing/2014/chartex" xmlns:cx1="http://schemas.microsoft.com/office/drawing/2015/9/8/chartex" xmlns:cx2="http://schemas.microsoft.com/office/drawing/2015/10/21/chartex" xmlns:cx3="http://schemas.microsoft.com/office/drawing/2016/5/9/chartex" xmlns:cx4="http://schemas.microsoft.com/office/drawing/2016/5/10/chartex" xmlns:cx5="http://schemas.microsoft.com/office/drawing/2016/5/11/chartex" xmlns:cx6="http://schemas.microsoft.com/office/drawing/2016/5/12/chartex" xmlns:cx7="http://schemas.microsoft.com/office/drawing/2016/5/13/chartex" xmlns:cx8="http://schemas.microsoft.com/office/drawing/2016/5/14/chartex" xmlns:mc="http://schemas.openxmlformats.org/markup-compatibility/2006" xmlns:aink="http://schemas.microsoft.com/office/drawing/2016/ink" xmlns:am3d="http://schemas.microsoft.com/office/drawing/2017/model3d" xmlns:o="urn:schemas-microsoft-com:office:office" xmlns:r="http://schemas.openxmlformats.org/officeDocument/2006/relationships" xmlns:m="http://schemas.openxmlformats.org/officeDocument/2006/math" xmlns:v="urn:schemas-microsoft-com:vml" xmlns:wp14="http://schemas.microsoft.com/office/word/2010/wordprocessingDrawing" xmlns:wp="http://schemas.openxmlformats.org/drawingml/2006/wordprocessingDrawing" xmlns:w10="urn:schemas-microsoft-com:office:word" xmlns:w="http://schemas.openxmlformats.org/wordprocessingml/2006/main" xmlns:w14="http://schemas.microsoft.com/office/word/2010/wordml" xmlns:w15="http://schemas.microsoft.com/office/word/2012/wordml" xmlns:w16cid="http://schemas.microsoft.com/office/word/2016/wordml/cid" xmlns:w16se="http://schemas.microsoft.com/office/word/2015/wordml/symex" xmlns:wpg="http://schemas.microsoft.com/office/word/2010/wordprocessingGroup" xmlns:wpi="http://schemas.microsoft.com/office/word/2010/wordprocessingInk" xmlns:wne="http://schemas.microsoft.com/office/word/2006/wordml" xmlns:wps="http://schemas.microsoft.com/office/word/2010/wordprocessingShape" mc:Ignorable="w14 w15 w16se w16cid wp14">
+<w:numbering xmlns:wpc="http://schemas.microsoft.com/office/word/2010/wordprocessingCanvas" xmlns:mc="http://schemas.openxmlformats.org/markup-compatibility/2006" xmlns:o="urn:schemas-microsoft-com:office:office" xmlns:r="http://schemas.openxmlformats.org/officeDocument/2006/relationships" xmlns:m="http://schemas.openxmlformats.org/officeDocument/2006/math" xmlns:v="urn:schemas-microsoft-com:vml" xmlns:wp14="http://schemas.microsoft.com/office/word/2010/wordprocessingDrawing" xmlns:wp="http://schemas.openxmlformats.org/drawingml/2006/wordprocessingDrawing" xmlns:w10="urn:schemas-microsoft-com:office:word" xmlns:w="http://schemas.openxmlformats.org/wordprocessingml/2006/main" xmlns:w14="http://schemas.microsoft.com/office/word/2010/wordml" xmlns:w15="http://schemas.microsoft.com/office/word/2012/wordml" xmlns:wpg="http://schemas.microsoft.com/office/word/2010/wordprocessingGroup" xmlns:wpi="http://schemas.microsoft.com/office/word/2010/wordprocessingInk" xmlns:wne="http://schemas.microsoft.com/office/word/2006/wordml" xmlns:wps="http://schemas.microsoft.com/office/word/2010/wordprocessingShape" mc:Ignorable="w14 w15 wp14">
   <w:abstractNum w:abstractNumId="0" w15:restartNumberingAfterBreak="0">
+    <w:nsid w:val="49B73FE8"/>
+    <w:multiLevelType w:val="hybridMultilevel"/>
+    <w:tmpl w:val="C6E60B76"/>
+    <w:lvl w:ilvl="0" w:tplc="0C0A000D">
+      <w:start w:val="1"/>
+      <w:numFmt w:val="bullet"/>
+      <w:lvlText w:val=""/>
+      <w:lvlJc w:val="left"/>
+      <w:pPr>
+        <w:ind w:left="720" w:hanging="360"/>
+      </w:pPr>
+      <w:rPr>
+        <w:rFonts w:ascii="Wingdings" w:hAnsi="Wingdings" w:hint="default"/>
+      </w:rPr>
+    </w:lvl>
+    <w:lvl w:ilvl="1" w:tplc="0C0A0003" w:tentative="1">
+      <w:start w:val="1"/>
+      <w:numFmt w:val="bullet"/>
+      <w:lvlText w:val="o"/>
+      <w:lvlJc w:val="left"/>
+      <w:pPr>
+        <w:ind w:left="1440" w:hanging="360"/>
+      </w:pPr>
+      <w:rPr>
+        <w:rFonts w:ascii="Courier New" w:hAnsi="Courier New" w:cs="Courier New" w:hint="default"/>
+      </w:rPr>
+    </w:lvl>
+    <w:lvl w:ilvl="2" w:tplc="0C0A0005" w:tentative="1">
+      <w:start w:val="1"/>
+      <w:numFmt w:val="bullet"/>
+      <w:lvlText w:val=""/>
+      <w:lvlJc w:val="left"/>
+      <w:pPr>
+        <w:ind w:left="2160" w:hanging="360"/>
+      </w:pPr>
+      <w:rPr>
+        <w:rFonts w:ascii="Wingdings" w:hAnsi="Wingdings" w:hint="default"/>
+      </w:rPr>
+    </w:lvl>
+    <w:lvl w:ilvl="3" w:tplc="0C0A0001" w:tentative="1">
+      <w:start w:val="1"/>
+      <w:numFmt w:val="bullet"/>
+      <w:lvlText w:val=""/>
+      <w:lvlJc w:val="left"/>
+      <w:pPr>
+        <w:ind w:left="2880" w:hanging="360"/>
+      </w:pPr>
+      <w:rPr>
+        <w:rFonts w:ascii="Symbol" w:hAnsi="Symbol" w:hint="default"/>
+      </w:rPr>
+    </w:lvl>
+    <w:lvl w:ilvl="4" w:tplc="0C0A0003" w:tentative="1">
+      <w:start w:val="1"/>
+      <w:numFmt w:val="bullet"/>
+      <w:lvlText w:val="o"/>
+      <w:lvlJc w:val="left"/>
+      <w:pPr>
+        <w:ind w:left="3600" w:hanging="360"/>
+      </w:pPr>
+      <w:rPr>
+        <w:rFonts w:ascii="Courier New" w:hAnsi="Courier New" w:cs="Courier New" w:hint="default"/>
+      </w:rPr>
+    </w:lvl>
+    <w:lvl w:ilvl="5" w:tplc="0C0A0005" w:tentative="1">
+      <w:start w:val="1"/>
+      <w:numFmt w:val="bullet"/>
+      <w:lvlText w:val=""/>
+      <w:lvlJc w:val="left"/>
+      <w:pPr>
+        <w:ind w:left="4320" w:hanging="360"/>
+      </w:pPr>
+      <w:rPr>
+        <w:rFonts w:ascii="Wingdings" w:hAnsi="Wingdings" w:hint="default"/>
+      </w:rPr>
+    </w:lvl>
+    <w:lvl w:ilvl="6" w:tplc="0C0A0001" w:tentative="1">
+      <w:start w:val="1"/>
+      <w:numFmt w:val="bullet"/>
+      <w:lvlText w:val=""/>
+      <w:lvlJc w:val="left"/>
+      <w:pPr>
+        <w:ind w:left="5040" w:hanging="360"/>
+      </w:pPr>
+      <w:rPr>
+        <w:rFonts w:ascii="Symbol" w:hAnsi="Symbol" w:hint="default"/>
+      </w:rPr>
+    </w:lvl>
+    <w:lvl w:ilvl="7" w:tplc="0C0A0003" w:tentative="1">
+      <w:start w:val="1"/>
+      <w:numFmt w:val="bullet"/>
+      <w:lvlText w:val="o"/>
+      <w:lvlJc w:val="left"/>
+      <w:pPr>
+        <w:ind w:left="5760" w:hanging="360"/>
+      </w:pPr>
+      <w:rPr>
+        <w:rFonts w:ascii="Courier New" w:hAnsi="Courier New" w:cs="Courier New" w:hint="default"/>
+      </w:rPr>
+    </w:lvl>
+    <w:lvl w:ilvl="8" w:tplc="0C0A0005" w:tentative="1">
+      <w:start w:val="1"/>
+      <w:numFmt w:val="bullet"/>
+      <w:lvlText w:val=""/>
+      <w:lvlJc w:val="left"/>
+      <w:pPr>
+        <w:ind w:left="6480" w:hanging="360"/>
+      </w:pPr>
+      <w:rPr>
+        <w:rFonts w:ascii="Wingdings" w:hAnsi="Wingdings" w:hint="default"/>
+      </w:rPr>
+    </w:lvl>
+  </w:abstractNum>
+  <w:abstractNum w:abstractNumId="1" w15:restartNumberingAfterBreak="0">
     <w:nsid w:val="578003C5"/>
     <w:multiLevelType w:val="hybridMultilevel"/>
     <w:tmpl w:val="971A335C"/>
@@ -3438,13 +3682,16 @@
     </w:lvl>
   </w:abstractNum>
   <w:num w:numId="1">
+    <w:abstractNumId w:val="1"/>
+  </w:num>
+  <w:num w:numId="2">
     <w:abstractNumId w:val="0"/>
   </w:num>
 </w:numbering>
 </file>
 
 <file path=word/styles.xml><?xml version="1.0" encoding="utf-8"?>
-<w:styles xmlns:mc="http://schemas.openxmlformats.org/markup-compatibility/2006" xmlns:r="http://schemas.openxmlformats.org/officeDocument/2006/relationships" xmlns:w="http://schemas.openxmlformats.org/wordprocessingml/2006/main" xmlns:w14="http://schemas.microsoft.com/office/word/2010/wordml" xmlns:w15="http://schemas.microsoft.com/office/word/2012/wordml" xmlns:w16cid="http://schemas.microsoft.com/office/word/2016/wordml/cid" xmlns:w16se="http://schemas.microsoft.com/office/word/2015/wordml/symex" mc:Ignorable="w14 w15 w16se w16cid">
+<w:styles xmlns:mc="http://schemas.openxmlformats.org/markup-compatibility/2006" xmlns:r="http://schemas.openxmlformats.org/officeDocument/2006/relationships" xmlns:w="http://schemas.openxmlformats.org/wordprocessingml/2006/main" xmlns:w14="http://schemas.microsoft.com/office/word/2010/wordml" xmlns:w15="http://schemas.microsoft.com/office/word/2012/wordml" mc:Ignorable="w14 w15">
   <w:docDefaults>
     <w:rPrDefault>
       <w:rPr>
@@ -3460,7 +3707,7 @@
       </w:pPr>
     </w:pPrDefault>
   </w:docDefaults>
-  <w:latentStyles w:defLockedState="0" w:defUIPriority="99" w:defSemiHidden="0" w:defUnhideWhenUsed="0" w:defQFormat="0" w:count="375">
+  <w:latentStyles w:defLockedState="0" w:defUIPriority="99" w:defSemiHidden="0" w:defUnhideWhenUsed="0" w:defQFormat="0" w:count="371">
     <w:lsdException w:name="Normal" w:uiPriority="0" w:qFormat="1"/>
     <w:lsdException w:name="heading 1" w:uiPriority="9" w:qFormat="1"/>
     <w:lsdException w:name="heading 2" w:semiHidden="1" w:uiPriority="9" w:unhideWhenUsed="1" w:qFormat="1"/>
@@ -3832,10 +4079,6 @@
     <w:lsdException w:name="List Table 5 Dark Accent 6" w:uiPriority="50"/>
     <w:lsdException w:name="List Table 6 Colorful Accent 6" w:uiPriority="51"/>
     <w:lsdException w:name="List Table 7 Colorful Accent 6" w:uiPriority="52"/>
-    <w:lsdException w:name="Mention" w:semiHidden="1" w:unhideWhenUsed="1"/>
-    <w:lsdException w:name="Smart Hyperlink" w:semiHidden="1" w:unhideWhenUsed="1"/>
-    <w:lsdException w:name="Hashtag" w:semiHidden="1" w:unhideWhenUsed="1"/>
-    <w:lsdException w:name="Unresolved Mention" w:semiHidden="1" w:unhideWhenUsed="1"/>
   </w:latentStyles>
   <w:style w:type="paragraph" w:default="1" w:styleId="Normal">
     <w:name w:val="Normal"/>

</xml_diff>

<commit_message>
Políticas, directrices y procedimientos
Actualización de Políticas, directrices y procedimientos
</commit_message>
<xml_diff>
--- a/documentos/PGC.docx
+++ b/documentos/PGC.docx
@@ -1,6 +1,6 @@
 
 <file path=word/document.xml><?xml version="1.0" encoding="utf-8"?>
-<w:document xmlns:wpc="http://schemas.microsoft.com/office/word/2010/wordprocessingCanvas" xmlns:mo="http://schemas.microsoft.com/office/mac/office/2008/main" xmlns:mc="http://schemas.openxmlformats.org/markup-compatibility/2006" xmlns:mv="urn:schemas-microsoft-com:mac:vml" xmlns:o="urn:schemas-microsoft-com:office:office" xmlns:r="http://schemas.openxmlformats.org/officeDocument/2006/relationships" xmlns:m="http://schemas.openxmlformats.org/officeDocument/2006/math" xmlns:v="urn:schemas-microsoft-com:vml" xmlns:wp14="http://schemas.microsoft.com/office/word/2010/wordprocessingDrawing" xmlns:wp="http://schemas.openxmlformats.org/drawingml/2006/wordprocessingDrawing" xmlns:w10="urn:schemas-microsoft-com:office:word" xmlns:w="http://schemas.openxmlformats.org/wordprocessingml/2006/main" xmlns:w14="http://schemas.microsoft.com/office/word/2010/wordml" xmlns:w15="http://schemas.microsoft.com/office/word/2012/wordml" xmlns:wpg="http://schemas.microsoft.com/office/word/2010/wordprocessingGroup" xmlns:wpi="http://schemas.microsoft.com/office/word/2010/wordprocessingInk" xmlns:wne="http://schemas.microsoft.com/office/word/2006/wordml" xmlns:wps="http://schemas.microsoft.com/office/word/2010/wordprocessingShape" mc:Ignorable="w14 w15 wp14">
+<w:document xmlns:wpc="http://schemas.microsoft.com/office/word/2010/wordprocessingCanvas" xmlns:mc="http://schemas.openxmlformats.org/markup-compatibility/2006" xmlns:o="urn:schemas-microsoft-com:office:office" xmlns:r="http://schemas.openxmlformats.org/officeDocument/2006/relationships" xmlns:m="http://schemas.openxmlformats.org/officeDocument/2006/math" xmlns:v="urn:schemas-microsoft-com:vml" xmlns:wp14="http://schemas.microsoft.com/office/word/2010/wordprocessingDrawing" xmlns:wp="http://schemas.openxmlformats.org/drawingml/2006/wordprocessingDrawing" xmlns:w10="urn:schemas-microsoft-com:office:word" xmlns:w="http://schemas.openxmlformats.org/wordprocessingml/2006/main" xmlns:w14="http://schemas.microsoft.com/office/word/2010/wordml" xmlns:w15="http://schemas.microsoft.com/office/word/2012/wordml" xmlns:wpg="http://schemas.microsoft.com/office/word/2010/wordprocessingGroup" xmlns:wpi="http://schemas.microsoft.com/office/word/2010/wordprocessingInk" xmlns:wne="http://schemas.microsoft.com/office/word/2006/wordml" xmlns:wps="http://schemas.microsoft.com/office/word/2010/wordprocessingShape" mc:Ignorable="w14 w15 wp14">
   <w:body>
     <w:p>
       <w:pPr>
@@ -78,7 +78,23 @@
           <w:sz w:val="48"/>
           <w:lang w:val="es-ES"/>
         </w:rPr>
-        <w:t xml:space="preserve">PLAN DE GESTION </w:t>
+        <w:t xml:space="preserve">PLAN DE </w:t>
+      </w:r>
+      <w:proofErr w:type="spellStart"/>
+      <w:r>
+        <w:rPr>
+          <w:sz w:val="48"/>
+          <w:lang w:val="es-ES"/>
+        </w:rPr>
+        <w:t>GESTION</w:t>
+      </w:r>
+      <w:proofErr w:type="spellEnd"/>
+      <w:r>
+        <w:rPr>
+          <w:sz w:val="48"/>
+          <w:lang w:val="es-ES"/>
+        </w:rPr>
+        <w:t xml:space="preserve"> </w:t>
       </w:r>
     </w:p>
     <w:p>
@@ -94,8 +110,17 @@
           <w:sz w:val="48"/>
           <w:lang w:val="es-ES"/>
         </w:rPr>
-        <w:t>DE LA CONFIGURACION</w:t>
+        <w:t xml:space="preserve">DE LA </w:t>
       </w:r>
+      <w:proofErr w:type="spellStart"/>
+      <w:r>
+        <w:rPr>
+          <w:sz w:val="48"/>
+          <w:lang w:val="es-ES"/>
+        </w:rPr>
+        <w:t>CONFIGURACION</w:t>
+      </w:r>
+      <w:proofErr w:type="spellEnd"/>
     </w:p>
     <w:p>
       <w:pPr>
@@ -118,8 +143,17 @@
           <w:sz w:val="32"/>
           <w:lang w:val="es-ES"/>
         </w:rPr>
-        <w:t>EMPRESA BIOSAC</w:t>
+        <w:t xml:space="preserve">EMPRESA </w:t>
       </w:r>
+      <w:proofErr w:type="spellStart"/>
+      <w:r>
+        <w:rPr>
+          <w:sz w:val="32"/>
+          <w:lang w:val="es-ES"/>
+        </w:rPr>
+        <w:t>BIOSAC</w:t>
+      </w:r>
+      <w:proofErr w:type="spellEnd"/>
     </w:p>
     <w:p>
       <w:pPr>
@@ -457,8 +491,9 @@
           <w:szCs w:val="20"/>
           <w:lang w:val="es-ES_tradnl" w:eastAsia="es-ES_tradnl"/>
         </w:rPr>
-        <w:t>La empresa BIO-SAC tiene en su cartera 05 proyectos de desarrollo de software en implementación y 06 en mantenimiento de los cuales tiene problemas en el control de versiones, documentación;</w:t>
+        <w:t xml:space="preserve">La empresa </w:t>
       </w:r>
+      <w:proofErr w:type="spellStart"/>
       <w:r>
         <w:rPr>
           <w:rFonts w:ascii="Calibri" w:eastAsia="Times New Roman" w:hAnsi="Calibri" w:cs="Times New Roman"/>
@@ -467,10 +502,9 @@
           <w:szCs w:val="20"/>
           <w:lang w:val="es-ES_tradnl" w:eastAsia="es-ES_tradnl"/>
         </w:rPr>
-        <w:t xml:space="preserve"> </w:t>
+        <w:t>BIO-SAC</w:t>
       </w:r>
-      <w:bookmarkStart w:id="0" w:name="_GoBack"/>
-      <w:bookmarkEnd w:id="0"/>
+      <w:proofErr w:type="spellEnd"/>
       <w:r>
         <w:rPr>
           <w:rFonts w:ascii="Calibri" w:eastAsia="Times New Roman" w:hAnsi="Calibri" w:cs="Times New Roman"/>
@@ -479,7 +513,83 @@
           <w:szCs w:val="20"/>
           <w:lang w:val="es-ES_tradnl" w:eastAsia="es-ES_tradnl"/>
         </w:rPr>
-        <w:t>etc , así mismo no lleva un control de cambios, la  información solo es almacenada de manera local en un fileserver, no se tiene un repositorio actualizado en cloud, además no se sabe si algún programado hizo algún cambio o sí borró algún archivo esto puede generar graves consecuencias desde la pérdida de información hasta problemas legales.</w:t>
+        <w:t xml:space="preserve"> tiene en su cartera 05 proyectos de desarrollo de software en implementación y 06 en mantenimiento de los cuales tiene problemas en el control de versiones, documentación;</w:t>
+      </w:r>
+      <w:r>
+        <w:rPr>
+          <w:rFonts w:ascii="Calibri" w:eastAsia="Times New Roman" w:hAnsi="Calibri" w:cs="Times New Roman"/>
+          <w:color w:val="434343"/>
+          <w:sz w:val="20"/>
+          <w:szCs w:val="20"/>
+          <w:lang w:val="es-ES_tradnl" w:eastAsia="es-ES_tradnl"/>
+        </w:rPr>
+        <w:t xml:space="preserve"> </w:t>
+      </w:r>
+      <w:proofErr w:type="spellStart"/>
+      <w:r>
+        <w:rPr>
+          <w:rFonts w:ascii="Calibri" w:eastAsia="Times New Roman" w:hAnsi="Calibri" w:cs="Times New Roman"/>
+          <w:color w:val="434343"/>
+          <w:sz w:val="20"/>
+          <w:szCs w:val="20"/>
+          <w:lang w:val="es-ES_tradnl" w:eastAsia="es-ES_tradnl"/>
+        </w:rPr>
+        <w:t>etc</w:t>
+      </w:r>
+      <w:proofErr w:type="spellEnd"/>
+      <w:r>
+        <w:rPr>
+          <w:rFonts w:ascii="Calibri" w:eastAsia="Times New Roman" w:hAnsi="Calibri" w:cs="Times New Roman"/>
+          <w:color w:val="434343"/>
+          <w:sz w:val="20"/>
+          <w:szCs w:val="20"/>
+          <w:lang w:val="es-ES_tradnl" w:eastAsia="es-ES_tradnl"/>
+        </w:rPr>
+        <w:t xml:space="preserve"> , así mismo no lleva un control de cambios, la  información solo es almacenada de manera local en un </w:t>
+      </w:r>
+      <w:proofErr w:type="spellStart"/>
+      <w:r>
+        <w:rPr>
+          <w:rFonts w:ascii="Calibri" w:eastAsia="Times New Roman" w:hAnsi="Calibri" w:cs="Times New Roman"/>
+          <w:color w:val="434343"/>
+          <w:sz w:val="20"/>
+          <w:szCs w:val="20"/>
+          <w:lang w:val="es-ES_tradnl" w:eastAsia="es-ES_tradnl"/>
+        </w:rPr>
+        <w:t>fileserver</w:t>
+      </w:r>
+      <w:proofErr w:type="spellEnd"/>
+      <w:r>
+        <w:rPr>
+          <w:rFonts w:ascii="Calibri" w:eastAsia="Times New Roman" w:hAnsi="Calibri" w:cs="Times New Roman"/>
+          <w:color w:val="434343"/>
+          <w:sz w:val="20"/>
+          <w:szCs w:val="20"/>
+          <w:lang w:val="es-ES_tradnl" w:eastAsia="es-ES_tradnl"/>
+        </w:rPr>
+        <w:t xml:space="preserve">, no se tiene un repositorio actualizado en </w:t>
+      </w:r>
+      <w:proofErr w:type="spellStart"/>
+      <w:r>
+        <w:rPr>
+          <w:rFonts w:ascii="Calibri" w:eastAsia="Times New Roman" w:hAnsi="Calibri" w:cs="Times New Roman"/>
+          <w:color w:val="434343"/>
+          <w:sz w:val="20"/>
+          <w:szCs w:val="20"/>
+          <w:lang w:val="es-ES_tradnl" w:eastAsia="es-ES_tradnl"/>
+        </w:rPr>
+        <w:t>cloud</w:t>
+      </w:r>
+      <w:proofErr w:type="spellEnd"/>
+      <w:r>
+        <w:rPr>
+          <w:rFonts w:ascii="Calibri" w:eastAsia="Times New Roman" w:hAnsi="Calibri" w:cs="Times New Roman"/>
+          <w:color w:val="434343"/>
+          <w:sz w:val="20"/>
+          <w:szCs w:val="20"/>
+          <w:lang w:val="es-ES_tradnl" w:eastAsia="es-ES_tradnl"/>
+        </w:rPr>
+        <w:t>, además no se sabe si algún programado hizo algún cambio o sí borró algún archivo esto puede generar graves consecuencias desde la pérdida de información hasta problemas legales.</w:t>
       </w:r>
     </w:p>
     <w:p/>
@@ -805,6 +915,7 @@
                 <w:lang w:eastAsia="es-PE"/>
               </w:rPr>
             </w:pPr>
+            <w:proofErr w:type="spellStart"/>
             <w:r>
               <w:rPr>
                 <w:rFonts w:ascii="Calibri" w:eastAsia="Times New Roman" w:hAnsi="Calibri" w:cs="Calibri"/>
@@ -815,7 +926,20 @@
                 <w:szCs w:val="20"/>
                 <w:lang w:eastAsia="es-PE"/>
               </w:rPr>
-              <w:t>CANT.</w:t>
+              <w:t>CANT</w:t>
+            </w:r>
+            <w:proofErr w:type="spellEnd"/>
+            <w:r>
+              <w:rPr>
+                <w:rFonts w:ascii="Calibri" w:eastAsia="Times New Roman" w:hAnsi="Calibri" w:cs="Calibri"/>
+                <w:b/>
+                <w:bCs/>
+                <w:color w:val="000000"/>
+                <w:sz w:val="20"/>
+                <w:szCs w:val="20"/>
+                <w:lang w:eastAsia="es-PE"/>
+              </w:rPr>
+              <w:t>.</w:t>
             </w:r>
           </w:p>
         </w:tc>
@@ -1433,7 +1557,79 @@
                 <w:shd w:val="clear" w:color="auto" w:fill="FFFFFF"/>
                 <w:lang w:eastAsia="es-PE"/>
               </w:rPr>
-              <w:t>Estructura del Paquete de Liberación, realizar el Formato de documento de Liberación y mantener la Libreria actualizada que es la Gestión de Release o versionamiento.</w:t>
+              <w:t xml:space="preserve">Estructura del Paquete de Liberación, realizar el Formato de documento de Liberación y mantener la </w:t>
+            </w:r>
+            <w:proofErr w:type="spellStart"/>
+            <w:r>
+              <w:rPr>
+                <w:rFonts w:asciiTheme="majorHAnsi" w:eastAsia="Times New Roman" w:hAnsiTheme="majorHAnsi" w:cstheme="majorHAnsi"/>
+                <w:color w:val="000000"/>
+                <w:sz w:val="20"/>
+                <w:szCs w:val="20"/>
+                <w:shd w:val="clear" w:color="auto" w:fill="FFFFFF"/>
+                <w:lang w:eastAsia="es-PE"/>
+              </w:rPr>
+              <w:t>Libreria</w:t>
+            </w:r>
+            <w:proofErr w:type="spellEnd"/>
+            <w:r>
+              <w:rPr>
+                <w:rFonts w:asciiTheme="majorHAnsi" w:eastAsia="Times New Roman" w:hAnsiTheme="majorHAnsi" w:cstheme="majorHAnsi"/>
+                <w:color w:val="000000"/>
+                <w:sz w:val="20"/>
+                <w:szCs w:val="20"/>
+                <w:shd w:val="clear" w:color="auto" w:fill="FFFFFF"/>
+                <w:lang w:eastAsia="es-PE"/>
+              </w:rPr>
+              <w:t xml:space="preserve"> actualizada que es la Gestión de </w:t>
+            </w:r>
+            <w:proofErr w:type="spellStart"/>
+            <w:r>
+              <w:rPr>
+                <w:rFonts w:asciiTheme="majorHAnsi" w:eastAsia="Times New Roman" w:hAnsiTheme="majorHAnsi" w:cstheme="majorHAnsi"/>
+                <w:color w:val="000000"/>
+                <w:sz w:val="20"/>
+                <w:szCs w:val="20"/>
+                <w:shd w:val="clear" w:color="auto" w:fill="FFFFFF"/>
+                <w:lang w:eastAsia="es-PE"/>
+              </w:rPr>
+              <w:t>Release</w:t>
+            </w:r>
+            <w:proofErr w:type="spellEnd"/>
+            <w:r>
+              <w:rPr>
+                <w:rFonts w:asciiTheme="majorHAnsi" w:eastAsia="Times New Roman" w:hAnsiTheme="majorHAnsi" w:cstheme="majorHAnsi"/>
+                <w:color w:val="000000"/>
+                <w:sz w:val="20"/>
+                <w:szCs w:val="20"/>
+                <w:shd w:val="clear" w:color="auto" w:fill="FFFFFF"/>
+                <w:lang w:eastAsia="es-PE"/>
+              </w:rPr>
+              <w:t xml:space="preserve"> o </w:t>
+            </w:r>
+            <w:proofErr w:type="spellStart"/>
+            <w:r>
+              <w:rPr>
+                <w:rFonts w:asciiTheme="majorHAnsi" w:eastAsia="Times New Roman" w:hAnsiTheme="majorHAnsi" w:cstheme="majorHAnsi"/>
+                <w:color w:val="000000"/>
+                <w:sz w:val="20"/>
+                <w:szCs w:val="20"/>
+                <w:shd w:val="clear" w:color="auto" w:fill="FFFFFF"/>
+                <w:lang w:eastAsia="es-PE"/>
+              </w:rPr>
+              <w:t>versionamiento</w:t>
+            </w:r>
+            <w:proofErr w:type="spellEnd"/>
+            <w:r>
+              <w:rPr>
+                <w:rFonts w:asciiTheme="majorHAnsi" w:eastAsia="Times New Roman" w:hAnsiTheme="majorHAnsi" w:cstheme="majorHAnsi"/>
+                <w:color w:val="000000"/>
+                <w:sz w:val="20"/>
+                <w:szCs w:val="20"/>
+                <w:shd w:val="clear" w:color="auto" w:fill="FFFFFF"/>
+                <w:lang w:eastAsia="es-PE"/>
+              </w:rPr>
+              <w:t>.</w:t>
             </w:r>
           </w:p>
         </w:tc>
@@ -1486,22 +1682,141 @@
         </w:tc>
       </w:tr>
     </w:tbl>
-    <w:p/>
-    <w:p/>
-    <w:p/>
     <w:p>
       <w:pPr>
         <w:pStyle w:val="Ttulo3"/>
-      </w:pPr>
-    </w:p>
-    <w:p>
-      <w:pPr>
-        <w:pStyle w:val="Ttulo3"/>
+        <w:rPr>
+          <w:b/>
+        </w:rPr>
       </w:pPr>
       <w:r>
+        <w:rPr>
+          <w:b/>
+        </w:rPr>
+        <w:lastRenderedPageBreak/>
         <w:t>Políticas, Directrices y procedimientos</w:t>
       </w:r>
     </w:p>
+    <w:p>
+      <w:r>
+        <w:t xml:space="preserve">Las políticas se encuentran en la siguiente ruta: </w:t>
+      </w:r>
+    </w:p>
+    <w:p>
+      <w:proofErr w:type="spellStart"/>
+      <w:r>
+        <w:t>SOFTPOLIZA</w:t>
+      </w:r>
+      <w:proofErr w:type="spellEnd"/>
+      <w:r>
+        <w:t>\desarrollo\</w:t>
+      </w:r>
+      <w:proofErr w:type="spellStart"/>
+      <w:r>
+        <w:t>SISTCONT</w:t>
+      </w:r>
+      <w:proofErr w:type="spellEnd"/>
+      <w:r>
+        <w:t>\</w:t>
+      </w:r>
+      <w:proofErr w:type="spellStart"/>
+      <w:r>
+        <w:t>Gestion</w:t>
+      </w:r>
+      <w:proofErr w:type="spellEnd"/>
+      <w:r>
+        <w:t>\Politicas.docx</w:t>
+      </w:r>
+    </w:p>
+    <w:p/>
+    <w:p>
+      <w:r>
+        <w:t xml:space="preserve">Las </w:t>
+      </w:r>
+      <w:r>
+        <w:t>directrices</w:t>
+      </w:r>
+      <w:r>
+        <w:t xml:space="preserve"> se encuentran en la siguiente ruta: </w:t>
+      </w:r>
+    </w:p>
+    <w:p>
+      <w:proofErr w:type="spellStart"/>
+      <w:r>
+        <w:t>SOFTPOLIZA</w:t>
+      </w:r>
+      <w:proofErr w:type="spellEnd"/>
+      <w:r>
+        <w:t>\desarrollo\</w:t>
+      </w:r>
+      <w:proofErr w:type="spellStart"/>
+      <w:r>
+        <w:t>SISTCONT</w:t>
+      </w:r>
+      <w:proofErr w:type="spellEnd"/>
+      <w:r>
+        <w:t>\</w:t>
+      </w:r>
+      <w:proofErr w:type="spellStart"/>
+      <w:r>
+        <w:t>Gestion</w:t>
+      </w:r>
+      <w:proofErr w:type="spellEnd"/>
+      <w:r>
+        <w:t>\</w:t>
+      </w:r>
+      <w:r>
+        <w:t>Directrices</w:t>
+      </w:r>
+      <w:r>
+        <w:t>.docx</w:t>
+      </w:r>
+    </w:p>
+    <w:p>
+      <w:bookmarkStart w:id="0" w:name="_GoBack"/>
+      <w:bookmarkEnd w:id="0"/>
+    </w:p>
+    <w:p>
+      <w:r>
+        <w:t xml:space="preserve">Los procedimientos </w:t>
+      </w:r>
+      <w:r>
+        <w:t xml:space="preserve">se encuentran en la siguiente ruta: </w:t>
+      </w:r>
+    </w:p>
+    <w:p>
+      <w:proofErr w:type="spellStart"/>
+      <w:r>
+        <w:t>SOFTPOLIZA</w:t>
+      </w:r>
+      <w:proofErr w:type="spellEnd"/>
+      <w:r>
+        <w:t>\desarrollo\</w:t>
+      </w:r>
+      <w:proofErr w:type="spellStart"/>
+      <w:r>
+        <w:t>SISTCONT</w:t>
+      </w:r>
+      <w:proofErr w:type="spellEnd"/>
+      <w:r>
+        <w:t>\</w:t>
+      </w:r>
+      <w:proofErr w:type="spellStart"/>
+      <w:r>
+        <w:t>Gestion</w:t>
+      </w:r>
+      <w:proofErr w:type="spellEnd"/>
+      <w:r>
+        <w:t>\</w:t>
+      </w:r>
+      <w:r>
+        <w:t>Procedimientos</w:t>
+      </w:r>
+      <w:r>
+        <w:t>.docx</w:t>
+      </w:r>
+    </w:p>
+    <w:p/>
     <w:p/>
     <w:p>
       <w:pPr>
@@ -2906,7 +3221,27 @@
                 <w:szCs w:val="18"/>
                 <w:lang w:eastAsia="es-PE"/>
               </w:rPr>
-              <w:t>Lista de Item con la nomenclatura</w:t>
+              <w:t xml:space="preserve">Lista de </w:t>
+            </w:r>
+            <w:proofErr w:type="spellStart"/>
+            <w:r>
+              <w:rPr>
+                <w:rFonts w:ascii="Arial" w:eastAsia="Times New Roman" w:hAnsi="Arial" w:cs="Arial"/>
+                <w:sz w:val="18"/>
+                <w:szCs w:val="18"/>
+                <w:lang w:eastAsia="es-PE"/>
+              </w:rPr>
+              <w:t>Item</w:t>
+            </w:r>
+            <w:proofErr w:type="spellEnd"/>
+            <w:r>
+              <w:rPr>
+                <w:rFonts w:ascii="Arial" w:eastAsia="Times New Roman" w:hAnsi="Arial" w:cs="Arial"/>
+                <w:sz w:val="18"/>
+                <w:szCs w:val="18"/>
+                <w:lang w:eastAsia="es-PE"/>
+              </w:rPr>
+              <w:t xml:space="preserve"> con la nomenclatura</w:t>
             </w:r>
           </w:p>
         </w:tc>
@@ -3741,6 +4076,7 @@
                 <w:szCs w:val="18"/>
                 <w:lang w:eastAsia="es-PE"/>
               </w:rPr>
+              <w:lastRenderedPageBreak/>
               <w:t>Definición de Reportes para el Estado</w:t>
             </w:r>
             <w:r>
@@ -3759,7 +4095,27 @@
                 <w:szCs w:val="18"/>
                 <w:lang w:eastAsia="es-PE"/>
               </w:rPr>
-              <w:t>(Jefe de PY - 4)</w:t>
+              <w:t xml:space="preserve">(Jefe de </w:t>
+            </w:r>
+            <w:proofErr w:type="spellStart"/>
+            <w:r>
+              <w:rPr>
+                <w:rFonts w:ascii="Arial" w:eastAsia="Times New Roman" w:hAnsi="Arial" w:cs="Arial"/>
+                <w:sz w:val="18"/>
+                <w:szCs w:val="18"/>
+                <w:lang w:eastAsia="es-PE"/>
+              </w:rPr>
+              <w:t>PY</w:t>
+            </w:r>
+            <w:proofErr w:type="spellEnd"/>
+            <w:r>
+              <w:rPr>
+                <w:rFonts w:ascii="Arial" w:eastAsia="Times New Roman" w:hAnsi="Arial" w:cs="Arial"/>
+                <w:sz w:val="18"/>
+                <w:szCs w:val="18"/>
+                <w:lang w:eastAsia="es-PE"/>
+              </w:rPr>
+              <w:t xml:space="preserve"> - 4)</w:t>
             </w:r>
           </w:p>
         </w:tc>
@@ -4260,8 +4616,21 @@
                 <w:szCs w:val="18"/>
                 <w:lang w:eastAsia="es-PE"/>
               </w:rPr>
-              <w:t>Entrega y Gestión de Release</w:t>
-            </w:r>
+              <w:t xml:space="preserve">Entrega y Gestión de </w:t>
+            </w:r>
+            <w:proofErr w:type="spellStart"/>
+            <w:r>
+              <w:rPr>
+                <w:rFonts w:ascii="Arial" w:eastAsia="Times New Roman" w:hAnsi="Arial" w:cs="Arial"/>
+                <w:b/>
+                <w:bCs/>
+                <w:sz w:val="18"/>
+                <w:szCs w:val="18"/>
+                <w:lang w:eastAsia="es-PE"/>
+              </w:rPr>
+              <w:t>Release</w:t>
+            </w:r>
+            <w:proofErr w:type="spellEnd"/>
           </w:p>
         </w:tc>
         <w:tc>
@@ -4489,7 +4858,6 @@
                 <w:szCs w:val="18"/>
                 <w:lang w:eastAsia="es-PE"/>
               </w:rPr>
-              <w:lastRenderedPageBreak/>
               <w:t>Formato de documento de Liberación</w:t>
             </w:r>
           </w:p>
@@ -4613,7 +4981,27 @@
                 <w:szCs w:val="18"/>
                 <w:lang w:eastAsia="es-PE"/>
               </w:rPr>
-              <w:t>Librería actualizada (Gestión de Release)</w:t>
+              <w:t xml:space="preserve">Librería actualizada (Gestión de </w:t>
+            </w:r>
+            <w:proofErr w:type="spellStart"/>
+            <w:r>
+              <w:rPr>
+                <w:rFonts w:ascii="Arial" w:eastAsia="Times New Roman" w:hAnsi="Arial" w:cs="Arial"/>
+                <w:sz w:val="18"/>
+                <w:szCs w:val="18"/>
+                <w:lang w:eastAsia="es-PE"/>
+              </w:rPr>
+              <w:t>Release</w:t>
+            </w:r>
+            <w:proofErr w:type="spellEnd"/>
+            <w:r>
+              <w:rPr>
+                <w:rFonts w:ascii="Arial" w:eastAsia="Times New Roman" w:hAnsi="Arial" w:cs="Arial"/>
+                <w:sz w:val="18"/>
+                <w:szCs w:val="18"/>
+                <w:lang w:eastAsia="es-PE"/>
+              </w:rPr>
+              <w:t>)</w:t>
             </w:r>
           </w:p>
         </w:tc>
@@ -4710,7 +5098,7 @@
 </file>
 
 <file path=word/numbering.xml><?xml version="1.0" encoding="utf-8"?>
-<w:numbering xmlns:wpc="http://schemas.microsoft.com/office/word/2010/wordprocessingCanvas" xmlns:mo="http://schemas.microsoft.com/office/mac/office/2008/main" xmlns:mc="http://schemas.openxmlformats.org/markup-compatibility/2006" xmlns:mv="urn:schemas-microsoft-com:mac:vml" xmlns:o="urn:schemas-microsoft-com:office:office" xmlns:r="http://schemas.openxmlformats.org/officeDocument/2006/relationships" xmlns:m="http://schemas.openxmlformats.org/officeDocument/2006/math" xmlns:v="urn:schemas-microsoft-com:vml" xmlns:wp14="http://schemas.microsoft.com/office/word/2010/wordprocessingDrawing" xmlns:wp="http://schemas.openxmlformats.org/drawingml/2006/wordprocessingDrawing" xmlns:w10="urn:schemas-microsoft-com:office:word" xmlns:w="http://schemas.openxmlformats.org/wordprocessingml/2006/main" xmlns:w14="http://schemas.microsoft.com/office/word/2010/wordml" xmlns:w15="http://schemas.microsoft.com/office/word/2012/wordml" xmlns:wpg="http://schemas.microsoft.com/office/word/2010/wordprocessingGroup" xmlns:wpi="http://schemas.microsoft.com/office/word/2010/wordprocessingInk" xmlns:wne="http://schemas.microsoft.com/office/word/2006/wordml" xmlns:wps="http://schemas.microsoft.com/office/word/2010/wordprocessingShape" mc:Ignorable="w14 w15 wp14">
+<w:numbering xmlns:wpc="http://schemas.microsoft.com/office/word/2010/wordprocessingCanvas" xmlns:mc="http://schemas.openxmlformats.org/markup-compatibility/2006" xmlns:o="urn:schemas-microsoft-com:office:office" xmlns:r="http://schemas.openxmlformats.org/officeDocument/2006/relationships" xmlns:m="http://schemas.openxmlformats.org/officeDocument/2006/math" xmlns:v="urn:schemas-microsoft-com:vml" xmlns:wp14="http://schemas.microsoft.com/office/word/2010/wordprocessingDrawing" xmlns:wp="http://schemas.openxmlformats.org/drawingml/2006/wordprocessingDrawing" xmlns:w10="urn:schemas-microsoft-com:office:word" xmlns:w="http://schemas.openxmlformats.org/wordprocessingml/2006/main" xmlns:w14="http://schemas.microsoft.com/office/word/2010/wordml" xmlns:w15="http://schemas.microsoft.com/office/word/2012/wordml" xmlns:wpg="http://schemas.microsoft.com/office/word/2010/wordprocessingGroup" xmlns:wpi="http://schemas.microsoft.com/office/word/2010/wordprocessingInk" xmlns:wne="http://schemas.microsoft.com/office/word/2006/wordml" xmlns:wps="http://schemas.microsoft.com/office/word/2010/wordprocessingShape" mc:Ignorable="w14 w15 wp14">
   <w:abstractNum w:abstractNumId="0">
     <w:nsid w:val="49B73FE8"/>
     <w:multiLevelType w:val="hybridMultilevel"/>
@@ -4939,7 +5327,7 @@
       </w:pPr>
     </w:pPrDefault>
   </w:docDefaults>
-  <w:latentStyles w:defLockedState="0" w:defUIPriority="99" w:defSemiHidden="0" w:defUnhideWhenUsed="0" w:defQFormat="0" w:count="380">
+  <w:latentStyles w:defLockedState="0" w:defUIPriority="99" w:defSemiHidden="0" w:defUnhideWhenUsed="0" w:defQFormat="0" w:count="371">
     <w:lsdException w:name="Normal" w:uiPriority="0" w:qFormat="1"/>
     <w:lsdException w:name="heading 1" w:uiPriority="9" w:qFormat="1"/>
     <w:lsdException w:name="heading 2" w:semiHidden="1" w:uiPriority="9" w:unhideWhenUsed="1" w:qFormat="1"/>

</xml_diff>

<commit_message>
Actualización del propósito del documento PGC
Actualización del propósito del documento PGC
</commit_message>
<xml_diff>
--- a/documentos/PGC.docx
+++ b/documentos/PGC.docx
@@ -1,6 +1,6 @@
 
 <file path=word/document.xml><?xml version="1.0" encoding="utf-8"?>
-<w:document xmlns:wpc="http://schemas.microsoft.com/office/word/2010/wordprocessingCanvas" xmlns:cx="http://schemas.microsoft.com/office/drawing/2014/chartex" xmlns:cx1="http://schemas.microsoft.com/office/drawing/2015/9/8/chartex" xmlns:cx2="http://schemas.microsoft.com/office/drawing/2015/10/21/chartex" xmlns:cx3="http://schemas.microsoft.com/office/drawing/2016/5/9/chartex" xmlns:cx4="http://schemas.microsoft.com/office/drawing/2016/5/10/chartex" xmlns:cx5="http://schemas.microsoft.com/office/drawing/2016/5/11/chartex" xmlns:cx6="http://schemas.microsoft.com/office/drawing/2016/5/12/chartex" xmlns:cx7="http://schemas.microsoft.com/office/drawing/2016/5/13/chartex" xmlns:cx8="http://schemas.microsoft.com/office/drawing/2016/5/14/chartex" xmlns:mc="http://schemas.openxmlformats.org/markup-compatibility/2006" xmlns:aink="http://schemas.microsoft.com/office/drawing/2016/ink" xmlns:am3d="http://schemas.microsoft.com/office/drawing/2017/model3d" xmlns:o="urn:schemas-microsoft-com:office:office" xmlns:r="http://schemas.openxmlformats.org/officeDocument/2006/relationships" xmlns:m="http://schemas.openxmlformats.org/officeDocument/2006/math" xmlns:v="urn:schemas-microsoft-com:vml" xmlns:wp14="http://schemas.microsoft.com/office/word/2010/wordprocessingDrawing" xmlns:wp="http://schemas.openxmlformats.org/drawingml/2006/wordprocessingDrawing" xmlns:w10="urn:schemas-microsoft-com:office:word" xmlns:w="http://schemas.openxmlformats.org/wordprocessingml/2006/main" xmlns:w14="http://schemas.microsoft.com/office/word/2010/wordml" xmlns:w15="http://schemas.microsoft.com/office/word/2012/wordml" xmlns:w16cid="http://schemas.microsoft.com/office/word/2016/wordml/cid" xmlns:w16se="http://schemas.microsoft.com/office/word/2015/wordml/symex" xmlns:wpg="http://schemas.microsoft.com/office/word/2010/wordprocessingGroup" xmlns:wpi="http://schemas.microsoft.com/office/word/2010/wordprocessingInk" xmlns:wne="http://schemas.microsoft.com/office/word/2006/wordml" xmlns:wps="http://schemas.microsoft.com/office/word/2010/wordprocessingShape" mc:Ignorable="w14 w15 w16se w16cid wp14">
+<w:document xmlns:wpc="http://schemas.microsoft.com/office/word/2010/wordprocessingCanvas" xmlns:mc="http://schemas.openxmlformats.org/markup-compatibility/2006" xmlns:o="urn:schemas-microsoft-com:office:office" xmlns:r="http://schemas.openxmlformats.org/officeDocument/2006/relationships" xmlns:m="http://schemas.openxmlformats.org/officeDocument/2006/math" xmlns:v="urn:schemas-microsoft-com:vml" xmlns:wp14="http://schemas.microsoft.com/office/word/2010/wordprocessingDrawing" xmlns:wp="http://schemas.openxmlformats.org/drawingml/2006/wordprocessingDrawing" xmlns:w10="urn:schemas-microsoft-com:office:word" xmlns:w="http://schemas.openxmlformats.org/wordprocessingml/2006/main" xmlns:w14="http://schemas.microsoft.com/office/word/2010/wordml" xmlns:w15="http://schemas.microsoft.com/office/word/2012/wordml" xmlns:wpg="http://schemas.microsoft.com/office/word/2010/wordprocessingGroup" xmlns:wpi="http://schemas.microsoft.com/office/word/2010/wordprocessingInk" xmlns:wne="http://schemas.microsoft.com/office/word/2006/wordml" xmlns:wps="http://schemas.microsoft.com/office/word/2010/wordprocessingShape" mc:Ignorable="w14 w15 wp14">
   <w:body>
     <w:p>
       <w:pPr>
@@ -589,13 +589,7 @@
           </w:tcPr>
           <w:p>
             <w:r>
-              <w:t>2</w:t>
-            </w:r>
-            <w:r>
-              <w:t>5</w:t>
-            </w:r>
-            <w:r>
-              <w:t>/09/2018</w:t>
+              <w:t>25/09/2018</w:t>
             </w:r>
           </w:p>
         </w:tc>
@@ -638,9 +632,9 @@
           <w:szCs w:val="20"/>
           <w:lang w:eastAsia="es-PE"/>
         </w:rPr>
-        <w:t xml:space="preserve">La empresa BIO-SAC tiene en su cartera </w:t>
+        <w:t xml:space="preserve">La empresa BIO-SAC tiene en su cartera 05 proyectos de desarrollo de software en implementación y 06 en mantenimiento de los cuales tiene problemas en el control de versiones, documentación; </w:t>
       </w:r>
-      <w:bookmarkStart w:id="0" w:name="_GoBack"/>
+      <w:proofErr w:type="spellStart"/>
       <w:r>
         <w:rPr>
           <w:rFonts w:ascii="Calibri" w:eastAsia="Times New Roman" w:hAnsi="Calibri" w:cs="Calibri"/>
@@ -648,9 +642,9 @@
           <w:szCs w:val="20"/>
           <w:lang w:eastAsia="es-PE"/>
         </w:rPr>
-        <w:t>05 proyectos d</w:t>
+        <w:t>etc</w:t>
       </w:r>
-      <w:bookmarkEnd w:id="0"/>
+      <w:proofErr w:type="spellEnd"/>
       <w:r>
         <w:rPr>
           <w:rFonts w:ascii="Calibri" w:eastAsia="Times New Roman" w:hAnsi="Calibri" w:cs="Calibri"/>
@@ -658,7 +652,7 @@
           <w:szCs w:val="20"/>
           <w:lang w:eastAsia="es-PE"/>
         </w:rPr>
-        <w:t xml:space="preserve">e desarrollo de software en implementación y 06 en mantenimiento de los cuales tiene problemas en el control de versiones, documentación; </w:t>
+        <w:t xml:space="preserve"> , así mismo no lleva un control de cambios, la  información solo es almacenada de manera local en un </w:t>
       </w:r>
       <w:proofErr w:type="spellStart"/>
       <w:r>
@@ -668,7 +662,7 @@
           <w:szCs w:val="20"/>
           <w:lang w:eastAsia="es-PE"/>
         </w:rPr>
-        <w:t>etc</w:t>
+        <w:t>fileserver</w:t>
       </w:r>
       <w:proofErr w:type="spellEnd"/>
       <w:r>
@@ -678,7 +672,7 @@
           <w:szCs w:val="20"/>
           <w:lang w:eastAsia="es-PE"/>
         </w:rPr>
-        <w:t xml:space="preserve"> , así mismo no lleva un control de cambios, la  información solo es almacenada de manera local en un </w:t>
+        <w:t xml:space="preserve">, no se tiene un repositorio actualizado en </w:t>
       </w:r>
       <w:proofErr w:type="spellStart"/>
       <w:r>
@@ -688,7 +682,7 @@
           <w:szCs w:val="20"/>
           <w:lang w:eastAsia="es-PE"/>
         </w:rPr>
-        <w:t>fileserver</w:t>
+        <w:t>cloud</w:t>
       </w:r>
       <w:proofErr w:type="spellEnd"/>
       <w:r>
@@ -698,19 +692,34 @@
           <w:szCs w:val="20"/>
           <w:lang w:eastAsia="es-PE"/>
         </w:rPr>
-        <w:t xml:space="preserve">, no se tiene un repositorio actualizado en </w:t>
+        <w:t>, además no se sabe si algún programado hizo algún cambio o sí borró algún archivo esto puede generar graves consecuencias desde la pérdida de información hasta problemas legales.</w:t>
       </w:r>
-      <w:proofErr w:type="spellStart"/>
+    </w:p>
+    <w:p>
+      <w:pPr>
+        <w:pStyle w:val="Ttulo3"/>
+        <w:rPr>
+          <w:b/>
+        </w:rPr>
+      </w:pPr>
       <w:r>
+        <w:rPr>
+          <w:b/>
+        </w:rPr>
+        <w:t xml:space="preserve">Propósito </w:t>
+      </w:r>
+    </w:p>
+    <w:p>
+      <w:pPr>
+        <w:spacing w:after="0" w:line="360" w:lineRule="auto"/>
+        <w:jc w:val="both"/>
         <w:rPr>
           <w:rFonts w:ascii="Calibri" w:eastAsia="Times New Roman" w:hAnsi="Calibri" w:cs="Calibri"/>
           <w:sz w:val="20"/>
           <w:szCs w:val="20"/>
           <w:lang w:eastAsia="es-PE"/>
         </w:rPr>
-        <w:t>cloud</w:t>
-      </w:r>
-      <w:proofErr w:type="spellEnd"/>
+      </w:pPr>
       <w:r>
         <w:rPr>
           <w:rFonts w:ascii="Calibri" w:eastAsia="Times New Roman" w:hAnsi="Calibri" w:cs="Calibri"/>
@@ -718,56 +727,83 @@
           <w:szCs w:val="20"/>
           <w:lang w:eastAsia="es-PE"/>
         </w:rPr>
-        <w:t>, además no se sabe si algún programado hizo algún cambio o sí borró algún archivo esto puede generar graves consecuencias desde la pérdida de información hasta problemas legales.</w:t>
+        <w:t xml:space="preserve">El propósito del plan es realizar el seguimiento y control de cambios de los productos de software en desarrollo y producción, así como la documentación del ciclo de vida de desarrollo de software de cada producto de software. También </w:t>
       </w:r>
-    </w:p>
-    <w:p>
-      <w:pPr>
-        <w:spacing w:after="0" w:line="360" w:lineRule="auto"/>
-        <w:jc w:val="both"/>
+      <w:r>
         <w:rPr>
           <w:rFonts w:ascii="Calibri" w:eastAsia="Times New Roman" w:hAnsi="Calibri" w:cs="Calibri"/>
           <w:sz w:val="20"/>
           <w:szCs w:val="20"/>
           <w:lang w:eastAsia="es-PE"/>
         </w:rPr>
-      </w:pPr>
-    </w:p>
-    <w:p>
-      <w:pPr>
-        <w:spacing w:after="0" w:line="360" w:lineRule="auto"/>
-        <w:jc w:val="both"/>
+        <w:t>controlar la</w:t>
+      </w:r>
+      <w:r>
         <w:rPr>
           <w:rFonts w:ascii="Calibri" w:eastAsia="Times New Roman" w:hAnsi="Calibri" w:cs="Calibri"/>
-          <w:color w:val="FF0000"/>
           <w:sz w:val="20"/>
           <w:szCs w:val="20"/>
           <w:lang w:eastAsia="es-PE"/>
         </w:rPr>
-      </w:pPr>
+        <w:t xml:space="preserve">s </w:t>
+      </w:r>
       <w:r>
         <w:rPr>
           <w:rFonts w:ascii="Calibri" w:eastAsia="Times New Roman" w:hAnsi="Calibri" w:cs="Calibri"/>
-          <w:color w:val="FF0000"/>
           <w:sz w:val="20"/>
           <w:szCs w:val="20"/>
           <w:lang w:eastAsia="es-PE"/>
         </w:rPr>
-        <w:t>Como propósito del plan se considera lo siguiente:</w:t>
+        <w:t xml:space="preserve">versiones de los </w:t>
+      </w:r>
+      <w:r>
+        <w:rPr>
+          <w:rFonts w:ascii="Calibri" w:eastAsia="Times New Roman" w:hAnsi="Calibri" w:cs="Calibri"/>
+          <w:sz w:val="20"/>
+          <w:szCs w:val="20"/>
+          <w:lang w:eastAsia="es-PE"/>
+        </w:rPr>
+        <w:t>releases de los productos de software</w:t>
+      </w:r>
+      <w:r>
+        <w:rPr>
+          <w:rFonts w:ascii="Calibri" w:eastAsia="Times New Roman" w:hAnsi="Calibri" w:cs="Calibri"/>
+          <w:sz w:val="20"/>
+          <w:szCs w:val="20"/>
+          <w:lang w:eastAsia="es-PE"/>
+        </w:rPr>
+        <w:t>, para luego realizar el despliegue en producción.</w:t>
+      </w:r>
+      <w:bookmarkStart w:id="0" w:name="_GoBack"/>
+      <w:bookmarkEnd w:id="0"/>
+    </w:p>
+    <w:p>
+      <w:pPr>
+        <w:spacing w:after="0" w:line="360" w:lineRule="auto"/>
+        <w:jc w:val="both"/>
+        <w:rPr>
+          <w:rFonts w:ascii="Calibri" w:eastAsia="Times New Roman" w:hAnsi="Calibri" w:cs="Calibri"/>
+          <w:sz w:val="20"/>
+          <w:szCs w:val="20"/>
+          <w:lang w:eastAsia="es-PE"/>
+        </w:rPr>
+      </w:pPr>
+      <w:r>
+        <w:rPr>
+          <w:rFonts w:ascii="Calibri" w:eastAsia="Times New Roman" w:hAnsi="Calibri" w:cs="Calibri"/>
+          <w:sz w:val="20"/>
+          <w:szCs w:val="20"/>
+          <w:lang w:eastAsia="es-PE"/>
+        </w:rPr>
+        <w:t>Cuando un cliente solicite cambios en algún producto de software o considera nuevos requisitos, estos cambios deben ser controlados según el presente plan,  esto de define en la Gestión de la SCM.</w:t>
       </w:r>
     </w:p>
     <w:p>
       <w:pPr>
-        <w:pStyle w:val="Prrafodelista"/>
-        <w:numPr>
-          <w:ilvl w:val="0"/>
-          <w:numId w:val="2"/>
-        </w:numPr>
         <w:spacing w:after="0" w:line="360" w:lineRule="auto"/>
         <w:jc w:val="both"/>
         <w:rPr>
           <w:rFonts w:ascii="Calibri" w:eastAsia="Times New Roman" w:hAnsi="Calibri" w:cs="Calibri"/>
-          <w:color w:val="FF0000"/>
           <w:sz w:val="20"/>
           <w:szCs w:val="20"/>
           <w:lang w:eastAsia="es-PE"/>
@@ -776,127 +812,22 @@
       <w:r>
         <w:rPr>
           <w:rFonts w:ascii="Calibri" w:eastAsia="Times New Roman" w:hAnsi="Calibri" w:cs="Calibri"/>
-          <w:color w:val="FF0000"/>
           <w:sz w:val="20"/>
           <w:szCs w:val="20"/>
           <w:lang w:eastAsia="es-PE"/>
         </w:rPr>
-        <w:t xml:space="preserve">Definir los roles y responsabilidades </w:t>
+        <w:t xml:space="preserve">Tener un plan de gestión de la configuración, va a permitir que el equipo de trabajo cumpla sus responsabilidades asignadas con el objetivo de realizar una eficiente gestión de la configuración.  </w:t>
       </w:r>
-    </w:p>
-    <w:p>
-      <w:pPr>
-        <w:pStyle w:val="Prrafodelista"/>
-        <w:numPr>
-          <w:ilvl w:val="0"/>
-          <w:numId w:val="2"/>
-        </w:numPr>
-        <w:spacing w:after="0" w:line="360" w:lineRule="auto"/>
-        <w:jc w:val="both"/>
+      <w:r>
         <w:rPr>
           <w:rFonts w:ascii="Calibri" w:eastAsia="Times New Roman" w:hAnsi="Calibri" w:cs="Calibri"/>
-          <w:color w:val="FF0000"/>
           <w:sz w:val="20"/>
           <w:szCs w:val="20"/>
           <w:lang w:eastAsia="es-PE"/>
         </w:rPr>
-      </w:pPr>
-      <w:r>
-        <w:rPr>
-          <w:rFonts w:ascii="Calibri" w:eastAsia="Times New Roman" w:hAnsi="Calibri" w:cs="Calibri"/>
-          <w:color w:val="FF0000"/>
-          <w:sz w:val="20"/>
-          <w:szCs w:val="20"/>
-          <w:lang w:eastAsia="es-PE"/>
-        </w:rPr>
-        <w:t xml:space="preserve">Definir las herramientas, entorno e infraestructura. </w:t>
+        <w:t xml:space="preserve"> </w:t>
       </w:r>
     </w:p>
-    <w:p>
-      <w:pPr>
-        <w:pStyle w:val="Prrafodelista"/>
-        <w:numPr>
-          <w:ilvl w:val="0"/>
-          <w:numId w:val="2"/>
-        </w:numPr>
-        <w:spacing w:after="0" w:line="360" w:lineRule="auto"/>
-        <w:jc w:val="both"/>
-        <w:rPr>
-          <w:rFonts w:ascii="Calibri" w:eastAsia="Times New Roman" w:hAnsi="Calibri" w:cs="Calibri"/>
-          <w:color w:val="FF0000"/>
-          <w:sz w:val="20"/>
-          <w:szCs w:val="20"/>
-          <w:lang w:eastAsia="es-PE"/>
-        </w:rPr>
-      </w:pPr>
-      <w:r>
-        <w:rPr>
-          <w:rFonts w:ascii="Calibri" w:eastAsia="Times New Roman" w:hAnsi="Calibri" w:cs="Calibri"/>
-          <w:color w:val="FF0000"/>
-          <w:sz w:val="20"/>
-          <w:szCs w:val="20"/>
-          <w:lang w:eastAsia="es-PE"/>
-        </w:rPr>
-        <w:t>Realizar el seguimiento y control de cambios de los productos de software en desarrollo y mantenimiento.</w:t>
-      </w:r>
-    </w:p>
-    <w:p>
-      <w:pPr>
-        <w:pStyle w:val="Prrafodelista"/>
-        <w:numPr>
-          <w:ilvl w:val="0"/>
-          <w:numId w:val="2"/>
-        </w:numPr>
-        <w:spacing w:after="0" w:line="360" w:lineRule="auto"/>
-        <w:jc w:val="both"/>
-        <w:rPr>
-          <w:rFonts w:ascii="Calibri" w:eastAsia="Times New Roman" w:hAnsi="Calibri" w:cs="Calibri"/>
-          <w:color w:val="FF0000"/>
-          <w:sz w:val="20"/>
-          <w:szCs w:val="20"/>
-          <w:lang w:eastAsia="es-PE"/>
-        </w:rPr>
-      </w:pPr>
-      <w:r>
-        <w:rPr>
-          <w:rFonts w:ascii="Calibri" w:eastAsia="Times New Roman" w:hAnsi="Calibri" w:cs="Calibri"/>
-          <w:color w:val="FF0000"/>
-          <w:sz w:val="20"/>
-          <w:szCs w:val="20"/>
-          <w:lang w:eastAsia="es-PE"/>
-        </w:rPr>
-        <w:t>Realizar el seguimiento y control de las actividades de los productos de software en desarrollo y mantenimiento.</w:t>
-      </w:r>
-    </w:p>
-    <w:p>
-      <w:pPr>
-        <w:pStyle w:val="Prrafodelista"/>
-        <w:numPr>
-          <w:ilvl w:val="0"/>
-          <w:numId w:val="2"/>
-        </w:numPr>
-        <w:spacing w:after="0" w:line="360" w:lineRule="auto"/>
-        <w:jc w:val="both"/>
-        <w:rPr>
-          <w:rFonts w:ascii="Calibri" w:eastAsia="Times New Roman" w:hAnsi="Calibri" w:cs="Calibri"/>
-          <w:color w:val="FF0000"/>
-          <w:sz w:val="20"/>
-          <w:szCs w:val="20"/>
-          <w:lang w:eastAsia="es-PE"/>
-        </w:rPr>
-      </w:pPr>
-      <w:r>
-        <w:rPr>
-          <w:rFonts w:ascii="Calibri" w:eastAsia="Times New Roman" w:hAnsi="Calibri" w:cs="Calibri"/>
-          <w:color w:val="FF0000"/>
-          <w:sz w:val="20"/>
-          <w:szCs w:val="20"/>
-          <w:lang w:eastAsia="es-PE"/>
-        </w:rPr>
-        <w:t>Mantener la integridad de los productos de software en desarrollo y mantenimiento en los repositorios definidos.</w:t>
-      </w:r>
-    </w:p>
-    <w:p/>
     <w:p>
       <w:pPr>
         <w:pStyle w:val="Ttulo2"/>
@@ -1552,18 +1483,7 @@
                 <w:szCs w:val="20"/>
                 <w:lang w:eastAsia="es-PE"/>
               </w:rPr>
-              <w:t xml:space="preserve">Es responsable de elaborar el plan SCM e informar las estadísticas de progreso basadas en las solicitudes de cambio. Garantiza que el entorno </w:t>
-            </w:r>
-            <w:r>
-              <w:rPr>
-                <w:rFonts w:asciiTheme="majorHAnsi" w:eastAsia="Times New Roman" w:hAnsiTheme="majorHAnsi" w:cstheme="majorHAnsi"/>
-                <w:color w:val="000000"/>
-                <w:sz w:val="20"/>
-                <w:szCs w:val="20"/>
-                <w:lang w:eastAsia="es-PE"/>
-              </w:rPr>
-              <w:lastRenderedPageBreak/>
-              <w:t>de CM facilita las tareas de revisión del producto, seguimiento de cambios y defectos.</w:t>
+              <w:t>Es responsable de elaborar el plan SCM e informar las estadísticas de progreso basadas en las solicitudes de cambio. Garantiza que el entorno de CM facilita las tareas de revisión del producto, seguimiento de cambios y defectos.</w:t>
             </w:r>
           </w:p>
         </w:tc>
@@ -1653,6 +1573,7 @@
                 <w:szCs w:val="20"/>
                 <w:lang w:eastAsia="es-PE"/>
               </w:rPr>
+              <w:lastRenderedPageBreak/>
               <w:t>Gestor de despliegue</w:t>
             </w:r>
           </w:p>
@@ -4017,7 +3938,6 @@
                 <w:szCs w:val="18"/>
                 <w:lang w:eastAsia="es-PE"/>
               </w:rPr>
-              <w:lastRenderedPageBreak/>
               <w:t>Plan de Gestión de cambios</w:t>
             </w:r>
           </w:p>
@@ -4251,6 +4171,7 @@
                 <w:szCs w:val="18"/>
                 <w:lang w:eastAsia="es-PE"/>
               </w:rPr>
+              <w:lastRenderedPageBreak/>
               <w:t>Definición de Reportes para el Estado</w:t>
             </w:r>
             <w:r>
@@ -5252,7 +5173,7 @@
 </file>
 
 <file path=word/numbering.xml><?xml version="1.0" encoding="utf-8"?>
-<w:numbering xmlns:wpc="http://schemas.microsoft.com/office/word/2010/wordprocessingCanvas" xmlns:cx="http://schemas.microsoft.com/office/drawing/2014/chartex" xmlns:cx1="http://schemas.microsoft.com/office/drawing/2015/9/8/chartex" xmlns:cx2="http://schemas.microsoft.com/office/drawing/2015/10/21/chartex" xmlns:cx3="http://schemas.microsoft.com/office/drawing/2016/5/9/chartex" xmlns:cx4="http://schemas.microsoft.com/office/drawing/2016/5/10/chartex" xmlns:cx5="http://schemas.microsoft.com/office/drawing/2016/5/11/chartex" xmlns:cx6="http://schemas.microsoft.com/office/drawing/2016/5/12/chartex" xmlns:cx7="http://schemas.microsoft.com/office/drawing/2016/5/13/chartex" xmlns:cx8="http://schemas.microsoft.com/office/drawing/2016/5/14/chartex" xmlns:mc="http://schemas.openxmlformats.org/markup-compatibility/2006" xmlns:aink="http://schemas.microsoft.com/office/drawing/2016/ink" xmlns:am3d="http://schemas.microsoft.com/office/drawing/2017/model3d" xmlns:o="urn:schemas-microsoft-com:office:office" xmlns:r="http://schemas.openxmlformats.org/officeDocument/2006/relationships" xmlns:m="http://schemas.openxmlformats.org/officeDocument/2006/math" xmlns:v="urn:schemas-microsoft-com:vml" xmlns:wp14="http://schemas.microsoft.com/office/word/2010/wordprocessingDrawing" xmlns:wp="http://schemas.openxmlformats.org/drawingml/2006/wordprocessingDrawing" xmlns:w10="urn:schemas-microsoft-com:office:word" xmlns:w="http://schemas.openxmlformats.org/wordprocessingml/2006/main" xmlns:w14="http://schemas.microsoft.com/office/word/2010/wordml" xmlns:w15="http://schemas.microsoft.com/office/word/2012/wordml" xmlns:w16cid="http://schemas.microsoft.com/office/word/2016/wordml/cid" xmlns:w16se="http://schemas.microsoft.com/office/word/2015/wordml/symex" xmlns:wpg="http://schemas.microsoft.com/office/word/2010/wordprocessingGroup" xmlns:wpi="http://schemas.microsoft.com/office/word/2010/wordprocessingInk" xmlns:wne="http://schemas.microsoft.com/office/word/2006/wordml" xmlns:wps="http://schemas.microsoft.com/office/word/2010/wordprocessingShape" mc:Ignorable="w14 w15 w16se w16cid wp14">
+<w:numbering xmlns:wpc="http://schemas.microsoft.com/office/word/2010/wordprocessingCanvas" xmlns:mc="http://schemas.openxmlformats.org/markup-compatibility/2006" xmlns:o="urn:schemas-microsoft-com:office:office" xmlns:r="http://schemas.openxmlformats.org/officeDocument/2006/relationships" xmlns:m="http://schemas.openxmlformats.org/officeDocument/2006/math" xmlns:v="urn:schemas-microsoft-com:vml" xmlns:wp14="http://schemas.microsoft.com/office/word/2010/wordprocessingDrawing" xmlns:wp="http://schemas.openxmlformats.org/drawingml/2006/wordprocessingDrawing" xmlns:w10="urn:schemas-microsoft-com:office:word" xmlns:w="http://schemas.openxmlformats.org/wordprocessingml/2006/main" xmlns:w14="http://schemas.microsoft.com/office/word/2010/wordml" xmlns:w15="http://schemas.microsoft.com/office/word/2012/wordml" xmlns:wpg="http://schemas.microsoft.com/office/word/2010/wordprocessingGroup" xmlns:wpi="http://schemas.microsoft.com/office/word/2010/wordprocessingInk" xmlns:wne="http://schemas.microsoft.com/office/word/2006/wordml" xmlns:wps="http://schemas.microsoft.com/office/word/2010/wordprocessingShape" mc:Ignorable="w14 w15 wp14">
   <w:abstractNum w:abstractNumId="0" w15:restartNumberingAfterBreak="0">
     <w:nsid w:val="11993B0D"/>
     <w:multiLevelType w:val="hybridMultilevel"/>
@@ -5581,7 +5502,7 @@
 </file>
 
 <file path=word/styles.xml><?xml version="1.0" encoding="utf-8"?>
-<w:styles xmlns:mc="http://schemas.openxmlformats.org/markup-compatibility/2006" xmlns:r="http://schemas.openxmlformats.org/officeDocument/2006/relationships" xmlns:w="http://schemas.openxmlformats.org/wordprocessingml/2006/main" xmlns:w14="http://schemas.microsoft.com/office/word/2010/wordml" xmlns:w15="http://schemas.microsoft.com/office/word/2012/wordml" xmlns:w16cid="http://schemas.microsoft.com/office/word/2016/wordml/cid" xmlns:w16se="http://schemas.microsoft.com/office/word/2015/wordml/symex" mc:Ignorable="w14 w15 w16se w16cid">
+<w:styles xmlns:mc="http://schemas.openxmlformats.org/markup-compatibility/2006" xmlns:r="http://schemas.openxmlformats.org/officeDocument/2006/relationships" xmlns:w="http://schemas.openxmlformats.org/wordprocessingml/2006/main" xmlns:w14="http://schemas.microsoft.com/office/word/2010/wordml" xmlns:w15="http://schemas.microsoft.com/office/word/2012/wordml" mc:Ignorable="w14 w15">
   <w:docDefaults>
     <w:rPrDefault>
       <w:rPr>
@@ -5597,7 +5518,7 @@
       </w:pPr>
     </w:pPrDefault>
   </w:docDefaults>
-  <w:latentStyles w:defLockedState="0" w:defUIPriority="99" w:defSemiHidden="0" w:defUnhideWhenUsed="0" w:defQFormat="0" w:count="375">
+  <w:latentStyles w:defLockedState="0" w:defUIPriority="99" w:defSemiHidden="0" w:defUnhideWhenUsed="0" w:defQFormat="0" w:count="371">
     <w:lsdException w:name="Normal" w:uiPriority="0" w:qFormat="1"/>
     <w:lsdException w:name="heading 1" w:uiPriority="9" w:qFormat="1"/>
     <w:lsdException w:name="heading 2" w:semiHidden="1" w:uiPriority="9" w:unhideWhenUsed="1" w:qFormat="1"/>
@@ -5703,6 +5624,7 @@
     <w:lsdException w:name="HTML Sample" w:semiHidden="1" w:unhideWhenUsed="1"/>
     <w:lsdException w:name="HTML Typewriter" w:semiHidden="1" w:unhideWhenUsed="1"/>
     <w:lsdException w:name="HTML Variable" w:semiHidden="1" w:unhideWhenUsed="1"/>
+    <w:lsdException w:name="Normal Table" w:semiHidden="1" w:unhideWhenUsed="1"/>
     <w:lsdException w:name="annotation subject" w:semiHidden="1" w:unhideWhenUsed="1"/>
     <w:lsdException w:name="No List" w:semiHidden="1" w:unhideWhenUsed="1"/>
     <w:lsdException w:name="Outline List 1" w:semiHidden="1" w:unhideWhenUsed="1"/>
@@ -5746,8 +5668,10 @@
     <w:lsdException w:name="Table Elegant" w:semiHidden="1" w:unhideWhenUsed="1"/>
     <w:lsdException w:name="Table Professional" w:semiHidden="1" w:unhideWhenUsed="1"/>
     <w:lsdException w:name="Table Subtle 1" w:semiHidden="1" w:unhideWhenUsed="1"/>
+    <w:lsdException w:name="Table Subtle 2" w:semiHidden="1" w:unhideWhenUsed="1"/>
     <w:lsdException w:name="Table Web 1" w:semiHidden="1" w:unhideWhenUsed="1"/>
     <w:lsdException w:name="Table Web 2" w:semiHidden="1" w:unhideWhenUsed="1"/>
+    <w:lsdException w:name="Table Web 3" w:semiHidden="1" w:unhideWhenUsed="1"/>
     <w:lsdException w:name="Balloon Text" w:semiHidden="1" w:unhideWhenUsed="1"/>
     <w:lsdException w:name="Table Grid" w:uiPriority="39"/>
     <w:lsdException w:name="Table Theme" w:semiHidden="1" w:unhideWhenUsed="1"/>
@@ -5966,10 +5890,6 @@
     <w:lsdException w:name="List Table 5 Dark Accent 6" w:uiPriority="50"/>
     <w:lsdException w:name="List Table 6 Colorful Accent 6" w:uiPriority="51"/>
     <w:lsdException w:name="List Table 7 Colorful Accent 6" w:uiPriority="52"/>
-    <w:lsdException w:name="Mention" w:semiHidden="1" w:unhideWhenUsed="1"/>
-    <w:lsdException w:name="Smart Hyperlink" w:semiHidden="1" w:unhideWhenUsed="1"/>
-    <w:lsdException w:name="Hashtag" w:semiHidden="1" w:unhideWhenUsed="1"/>
-    <w:lsdException w:name="Unresolved Mention" w:semiHidden="1" w:unhideWhenUsed="1"/>
   </w:latentStyles>
   <w:style w:type="paragraph" w:default="1" w:styleId="Normal">
     <w:name w:val="Normal"/>

</xml_diff>

<commit_message>
Fórmulas de las Nomenclaturas de los ítems y Cuadro de Item con la nomenclatura
Fórmulas de las Nomenclaturas de los ítems y Cuadro de Item con la nomenclatura
</commit_message>
<xml_diff>
--- a/documentos/PGC.docx
+++ b/documentos/PGC.docx
@@ -1,6 +1,6 @@
 
 <file path=word/document.xml><?xml version="1.0" encoding="utf-8"?>
-<w:document xmlns:wpc="http://schemas.microsoft.com/office/word/2010/wordprocessingCanvas" xmlns:cx="http://schemas.microsoft.com/office/drawing/2014/chartex" xmlns:cx1="http://schemas.microsoft.com/office/drawing/2015/9/8/chartex" xmlns:cx2="http://schemas.microsoft.com/office/drawing/2015/10/21/chartex" xmlns:cx3="http://schemas.microsoft.com/office/drawing/2016/5/9/chartex" xmlns:cx4="http://schemas.microsoft.com/office/drawing/2016/5/10/chartex" xmlns:cx5="http://schemas.microsoft.com/office/drawing/2016/5/11/chartex" xmlns:cx6="http://schemas.microsoft.com/office/drawing/2016/5/12/chartex" xmlns:cx7="http://schemas.microsoft.com/office/drawing/2016/5/13/chartex" xmlns:cx8="http://schemas.microsoft.com/office/drawing/2016/5/14/chartex" xmlns:mc="http://schemas.openxmlformats.org/markup-compatibility/2006" xmlns:aink="http://schemas.microsoft.com/office/drawing/2016/ink" xmlns:am3d="http://schemas.microsoft.com/office/drawing/2017/model3d" xmlns:o="urn:schemas-microsoft-com:office:office" xmlns:r="http://schemas.openxmlformats.org/officeDocument/2006/relationships" xmlns:m="http://schemas.openxmlformats.org/officeDocument/2006/math" xmlns:v="urn:schemas-microsoft-com:vml" xmlns:wp14="http://schemas.microsoft.com/office/word/2010/wordprocessingDrawing" xmlns:wp="http://schemas.openxmlformats.org/drawingml/2006/wordprocessingDrawing" xmlns:w10="urn:schemas-microsoft-com:office:word" xmlns:w="http://schemas.openxmlformats.org/wordprocessingml/2006/main" xmlns:w14="http://schemas.microsoft.com/office/word/2010/wordml" xmlns:w15="http://schemas.microsoft.com/office/word/2012/wordml" xmlns:w16cid="http://schemas.microsoft.com/office/word/2016/wordml/cid" xmlns:w16se="http://schemas.microsoft.com/office/word/2015/wordml/symex" xmlns:wpg="http://schemas.microsoft.com/office/word/2010/wordprocessingGroup" xmlns:wpi="http://schemas.microsoft.com/office/word/2010/wordprocessingInk" xmlns:wne="http://schemas.microsoft.com/office/word/2006/wordml" xmlns:wps="http://schemas.microsoft.com/office/word/2010/wordprocessingShape" mc:Ignorable="w14 w15 w16se w16cid wp14">
+<w:document xmlns:wpc="http://schemas.microsoft.com/office/word/2010/wordprocessingCanvas" xmlns:mc="http://schemas.openxmlformats.org/markup-compatibility/2006" xmlns:o="urn:schemas-microsoft-com:office:office" xmlns:r="http://schemas.openxmlformats.org/officeDocument/2006/relationships" xmlns:m="http://schemas.openxmlformats.org/officeDocument/2006/math" xmlns:v="urn:schemas-microsoft-com:vml" xmlns:wp14="http://schemas.microsoft.com/office/word/2010/wordprocessingDrawing" xmlns:wp="http://schemas.openxmlformats.org/drawingml/2006/wordprocessingDrawing" xmlns:w10="urn:schemas-microsoft-com:office:word" xmlns:w="http://schemas.openxmlformats.org/wordprocessingml/2006/main" xmlns:w14="http://schemas.microsoft.com/office/word/2010/wordml" xmlns:w15="http://schemas.microsoft.com/office/word/2012/wordml" xmlns:wpg="http://schemas.microsoft.com/office/word/2010/wordprocessingGroup" xmlns:wpi="http://schemas.microsoft.com/office/word/2010/wordprocessingInk" xmlns:wne="http://schemas.microsoft.com/office/word/2006/wordml" xmlns:wps="http://schemas.microsoft.com/office/word/2010/wordprocessingShape" mc:Ignorable="w14 w15 wp14">
   <w:body>
     <w:p>
       <w:pPr>
@@ -542,8 +542,6 @@
           <w:szCs w:val="24"/>
         </w:rPr>
       </w:pPr>
-      <w:bookmarkStart w:id="0" w:name="_GoBack"/>
-      <w:bookmarkEnd w:id="0"/>
     </w:p>
     <w:p>
       <w:pPr>
@@ -1830,7 +1828,7 @@
           <w:szCs w:val="24"/>
         </w:rPr>
       </w:pPr>
-      <w:bookmarkStart w:id="1" w:name="_Toc525777951"/>
+      <w:bookmarkStart w:id="0" w:name="_Toc525777951"/>
       <w:r>
         <w:rPr>
           <w:rFonts w:cs="Times New Roman"/>
@@ -1839,7 +1837,7 @@
         <w:lastRenderedPageBreak/>
         <w:t>Introducción:</w:t>
       </w:r>
-      <w:bookmarkEnd w:id="1"/>
+      <w:bookmarkEnd w:id="0"/>
     </w:p>
     <w:p>
       <w:pPr>
@@ -2093,7 +2091,7 @@
           <w:szCs w:val="24"/>
         </w:rPr>
       </w:pPr>
-      <w:bookmarkStart w:id="2" w:name="_Toc525777952"/>
+      <w:bookmarkStart w:id="1" w:name="_Toc525777952"/>
       <w:r>
         <w:rPr>
           <w:rFonts w:cs="Times New Roman"/>
@@ -2101,7 +2099,7 @@
         </w:rPr>
         <w:t>Gestión de la SCM:</w:t>
       </w:r>
-      <w:bookmarkEnd w:id="2"/>
+      <w:bookmarkEnd w:id="1"/>
     </w:p>
     <w:p>
       <w:pPr>
@@ -2110,7 +2108,7 @@
           <w:rFonts w:cs="Times New Roman"/>
         </w:rPr>
       </w:pPr>
-      <w:bookmarkStart w:id="3" w:name="_Toc525777953"/>
+      <w:bookmarkStart w:id="2" w:name="_Toc525777953"/>
       <w:r>
         <w:rPr>
           <w:rFonts w:cs="Times New Roman"/>
@@ -2123,7 +2121,7 @@
         </w:rPr>
         <w:t>onsabilidades</w:t>
       </w:r>
-      <w:bookmarkEnd w:id="3"/>
+      <w:bookmarkEnd w:id="2"/>
     </w:p>
     <w:p>
       <w:pPr>
@@ -3033,14 +3031,14 @@
           <w:b w:val="0"/>
         </w:rPr>
       </w:pPr>
-      <w:bookmarkStart w:id="4" w:name="_Toc525777954"/>
+      <w:bookmarkStart w:id="3" w:name="_Toc525777954"/>
       <w:r>
         <w:rPr>
           <w:rFonts w:cs="Times New Roman"/>
         </w:rPr>
         <w:t>Políticas, Directrices y procedimientos</w:t>
       </w:r>
-      <w:bookmarkEnd w:id="4"/>
+      <w:bookmarkEnd w:id="3"/>
     </w:p>
     <w:p>
       <w:pPr>
@@ -3136,15 +3134,7 @@
           <w:sz w:val="24"/>
           <w:szCs w:val="24"/>
         </w:rPr>
-        <w:t>documentos</w:t>
-      </w:r>
-      <w:r>
-        <w:rPr>
-          <w:rFonts w:ascii="Times New Roman" w:hAnsi="Times New Roman" w:cs="Times New Roman"/>
-          <w:sz w:val="24"/>
-          <w:szCs w:val="24"/>
-        </w:rPr>
-        <w:t xml:space="preserve"> </w:t>
+        <w:t xml:space="preserve">documentos </w:t>
       </w:r>
       <w:r>
         <w:rPr>
@@ -3201,15 +3191,7 @@
           <w:sz w:val="24"/>
           <w:szCs w:val="24"/>
         </w:rPr>
-        <w:t>documentos</w:t>
-      </w:r>
-      <w:r>
-        <w:rPr>
-          <w:rFonts w:ascii="Times New Roman" w:hAnsi="Times New Roman" w:cs="Times New Roman"/>
-          <w:sz w:val="24"/>
-          <w:szCs w:val="24"/>
-        </w:rPr>
-        <w:t xml:space="preserve"> </w:t>
+        <w:t xml:space="preserve">documentos </w:t>
       </w:r>
       <w:r>
         <w:rPr>
@@ -3227,14 +3209,14 @@
           <w:rFonts w:cs="Times New Roman"/>
         </w:rPr>
       </w:pPr>
-      <w:bookmarkStart w:id="5" w:name="_Toc525777955"/>
+      <w:bookmarkStart w:id="4" w:name="_Toc525777955"/>
       <w:r>
         <w:rPr>
           <w:rFonts w:cs="Times New Roman"/>
         </w:rPr>
         <w:t>Calendario del Plan de SCM</w:t>
       </w:r>
-      <w:bookmarkEnd w:id="5"/>
+      <w:bookmarkEnd w:id="4"/>
     </w:p>
     <w:tbl>
       <w:tblPr>
@@ -4677,27 +4659,7 @@
                 <w:szCs w:val="24"/>
                 <w:lang w:eastAsia="es-PE"/>
               </w:rPr>
-              <w:t xml:space="preserve">Lista de </w:t>
-            </w:r>
-            <w:proofErr w:type="spellStart"/>
-            <w:r>
-              <w:rPr>
-                <w:rFonts w:ascii="Times New Roman" w:eastAsia="Times New Roman" w:hAnsi="Times New Roman" w:cs="Times New Roman"/>
-                <w:sz w:val="24"/>
-                <w:szCs w:val="24"/>
-                <w:lang w:eastAsia="es-PE"/>
-              </w:rPr>
-              <w:t>Item</w:t>
-            </w:r>
-            <w:proofErr w:type="spellEnd"/>
-            <w:r>
-              <w:rPr>
-                <w:rFonts w:ascii="Times New Roman" w:eastAsia="Times New Roman" w:hAnsi="Times New Roman" w:cs="Times New Roman"/>
-                <w:sz w:val="24"/>
-                <w:szCs w:val="24"/>
-                <w:lang w:eastAsia="es-PE"/>
-              </w:rPr>
-              <w:t xml:space="preserve"> con la nomenclatura</w:t>
+              <w:t>Lista de Item con la nomenclatura</w:t>
             </w:r>
           </w:p>
         </w:tc>
@@ -5532,27 +5494,7 @@
                 <w:szCs w:val="24"/>
                 <w:lang w:eastAsia="es-PE"/>
               </w:rPr>
-              <w:t>Definición de Reportes para el Estado (</w:t>
-            </w:r>
-            <w:proofErr w:type="gramStart"/>
-            <w:r>
-              <w:rPr>
-                <w:rFonts w:ascii="Times New Roman" w:eastAsia="Times New Roman" w:hAnsi="Times New Roman" w:cs="Times New Roman"/>
-                <w:sz w:val="24"/>
-                <w:szCs w:val="24"/>
-                <w:lang w:eastAsia="es-PE"/>
-              </w:rPr>
-              <w:t>Jefe</w:t>
-            </w:r>
-            <w:proofErr w:type="gramEnd"/>
-            <w:r>
-              <w:rPr>
-                <w:rFonts w:ascii="Times New Roman" w:eastAsia="Times New Roman" w:hAnsi="Times New Roman" w:cs="Times New Roman"/>
-                <w:sz w:val="24"/>
-                <w:szCs w:val="24"/>
-                <w:lang w:eastAsia="es-PE"/>
-              </w:rPr>
-              <w:t xml:space="preserve"> de PY - 4)</w:t>
+              <w:t>Definición de Reportes para el Estado (Jefe de PY - 4)</w:t>
             </w:r>
           </w:p>
         </w:tc>
@@ -6517,7 +6459,7 @@
           <w:szCs w:val="24"/>
         </w:rPr>
       </w:pPr>
-      <w:bookmarkStart w:id="6" w:name="_Toc525777956"/>
+      <w:bookmarkStart w:id="5" w:name="_Toc525777956"/>
       <w:r>
         <w:rPr>
           <w:rFonts w:cs="Times New Roman"/>
@@ -6525,7 +6467,7 @@
         </w:rPr>
         <w:t>Actividades de la SCM:</w:t>
       </w:r>
-      <w:bookmarkEnd w:id="6"/>
+      <w:bookmarkEnd w:id="5"/>
     </w:p>
     <w:p>
       <w:pPr>
@@ -6539,14 +6481,14 @@
           <w:b w:val="0"/>
         </w:rPr>
       </w:pPr>
-      <w:bookmarkStart w:id="7" w:name="_Toc525777957"/>
+      <w:bookmarkStart w:id="6" w:name="_Toc525777957"/>
       <w:r>
         <w:rPr>
           <w:rFonts w:cs="Times New Roman"/>
         </w:rPr>
         <w:t>Identificación</w:t>
       </w:r>
-      <w:bookmarkEnd w:id="7"/>
+      <w:bookmarkEnd w:id="6"/>
     </w:p>
     <w:p>
       <w:pPr>
@@ -6560,7 +6502,7 @@
           <w:szCs w:val="24"/>
         </w:rPr>
       </w:pPr>
-      <w:bookmarkStart w:id="8" w:name="_Toc525777958"/>
+      <w:bookmarkStart w:id="7" w:name="_Toc525777958"/>
       <w:r>
         <w:rPr>
           <w:rFonts w:cs="Times New Roman"/>
@@ -6568,7 +6510,7 @@
         </w:rPr>
         <w:t>Cuadro con los elementos clasificados.</w:t>
       </w:r>
-      <w:bookmarkEnd w:id="8"/>
+      <w:bookmarkEnd w:id="7"/>
       <w:r>
         <w:rPr>
           <w:rFonts w:cs="Times New Roman"/>
@@ -10716,7 +10658,7 @@
           <w:szCs w:val="24"/>
         </w:rPr>
       </w:pPr>
-      <w:bookmarkStart w:id="9" w:name="_Toc525777959"/>
+      <w:bookmarkStart w:id="8" w:name="_Toc525777959"/>
       <w:r>
         <w:rPr>
           <w:rFonts w:cs="Times New Roman"/>
@@ -10724,8 +10666,482 @@
         </w:rPr>
         <w:t>Fórmulas de las Nomenclaturas de los ítems.</w:t>
       </w:r>
-      <w:bookmarkEnd w:id="9"/>
+      <w:bookmarkEnd w:id="8"/>
     </w:p>
+    <w:p>
+      <w:pPr>
+        <w:rPr>
+          <w:rFonts w:ascii="Times New Roman" w:hAnsi="Times New Roman" w:cs="Times New Roman"/>
+          <w:sz w:val="24"/>
+          <w:szCs w:val="24"/>
+        </w:rPr>
+      </w:pPr>
+    </w:p>
+    <w:tbl>
+      <w:tblPr>
+        <w:tblW w:w="8781" w:type="dxa"/>
+        <w:tblCellMar>
+          <w:left w:w="0" w:type="dxa"/>
+          <w:right w:w="0" w:type="dxa"/>
+        </w:tblCellMar>
+        <w:tblLook w:val="04A0" w:firstRow="1" w:lastRow="0" w:firstColumn="1" w:lastColumn="0" w:noHBand="0" w:noVBand="1"/>
+      </w:tblPr>
+      <w:tblGrid>
+        <w:gridCol w:w="2082"/>
+        <w:gridCol w:w="6699"/>
+      </w:tblGrid>
+      <w:tr>
+        <w:trPr>
+          <w:trHeight w:val="315"/>
+        </w:trPr>
+        <w:tc>
+          <w:tcPr>
+            <w:tcW w:w="2082" w:type="dxa"/>
+            <w:tcBorders>
+              <w:top w:val="single" w:sz="6" w:space="0" w:color="000000"/>
+              <w:left w:val="single" w:sz="6" w:space="0" w:color="000000"/>
+              <w:bottom w:val="single" w:sz="6" w:space="0" w:color="000000"/>
+              <w:right w:val="single" w:sz="6" w:space="0" w:color="000000"/>
+            </w:tcBorders>
+            <w:shd w:val="clear" w:color="auto" w:fill="D9D9D9"/>
+            <w:tcMar>
+              <w:top w:w="30" w:type="dxa"/>
+              <w:left w:w="45" w:type="dxa"/>
+              <w:bottom w:w="30" w:type="dxa"/>
+              <w:right w:w="45" w:type="dxa"/>
+            </w:tcMar>
+            <w:vAlign w:val="bottom"/>
+            <w:hideMark/>
+          </w:tcPr>
+          <w:p>
+            <w:pPr>
+              <w:spacing w:after="0" w:line="240" w:lineRule="auto"/>
+              <w:jc w:val="center"/>
+              <w:rPr>
+                <w:rFonts w:ascii="Arial" w:eastAsia="Times New Roman" w:hAnsi="Arial" w:cs="Arial"/>
+                <w:b/>
+                <w:bCs/>
+                <w:sz w:val="20"/>
+                <w:szCs w:val="20"/>
+                <w:lang w:val="es-ES" w:eastAsia="es-ES"/>
+              </w:rPr>
+            </w:pPr>
+            <w:r>
+              <w:rPr>
+                <w:rFonts w:ascii="Arial" w:eastAsia="Times New Roman" w:hAnsi="Arial" w:cs="Arial"/>
+                <w:b/>
+                <w:bCs/>
+                <w:sz w:val="20"/>
+                <w:szCs w:val="20"/>
+                <w:lang w:val="es-ES" w:eastAsia="es-ES"/>
+              </w:rPr>
+              <w:t xml:space="preserve">TIPO(E= Evolución </w:t>
+            </w:r>
+            <w:r>
+              <w:rPr>
+                <w:rFonts w:ascii="Arial" w:eastAsia="Times New Roman" w:hAnsi="Arial" w:cs="Arial"/>
+                <w:b/>
+                <w:bCs/>
+                <w:sz w:val="20"/>
+                <w:szCs w:val="20"/>
+                <w:lang w:val="es-ES" w:eastAsia="es-ES"/>
+              </w:rPr>
+              <w:br/>
+              <w:t xml:space="preserve">F=Fuente </w:t>
+            </w:r>
+            <w:r>
+              <w:rPr>
+                <w:rFonts w:ascii="Arial" w:eastAsia="Times New Roman" w:hAnsi="Arial" w:cs="Arial"/>
+                <w:b/>
+                <w:bCs/>
+                <w:sz w:val="20"/>
+                <w:szCs w:val="20"/>
+                <w:lang w:val="es-ES" w:eastAsia="es-ES"/>
+              </w:rPr>
+              <w:br/>
+              <w:t>S=Soporte)</w:t>
+            </w:r>
+          </w:p>
+        </w:tc>
+        <w:tc>
+          <w:tcPr>
+            <w:tcW w:w="6699" w:type="dxa"/>
+            <w:tcBorders>
+              <w:top w:val="single" w:sz="6" w:space="0" w:color="000000"/>
+              <w:left w:val="single" w:sz="6" w:space="0" w:color="CCCCCC"/>
+              <w:bottom w:val="single" w:sz="6" w:space="0" w:color="000000"/>
+              <w:right w:val="single" w:sz="6" w:space="0" w:color="000000"/>
+            </w:tcBorders>
+            <w:shd w:val="clear" w:color="auto" w:fill="D9D9D9"/>
+            <w:tcMar>
+              <w:top w:w="30" w:type="dxa"/>
+              <w:left w:w="45" w:type="dxa"/>
+              <w:bottom w:w="30" w:type="dxa"/>
+              <w:right w:w="45" w:type="dxa"/>
+            </w:tcMar>
+            <w:vAlign w:val="center"/>
+            <w:hideMark/>
+          </w:tcPr>
+          <w:p>
+            <w:pPr>
+              <w:spacing w:after="0" w:line="240" w:lineRule="auto"/>
+              <w:jc w:val="center"/>
+              <w:rPr>
+                <w:rFonts w:ascii="Arial" w:eastAsia="Times New Roman" w:hAnsi="Arial" w:cs="Arial"/>
+                <w:b/>
+                <w:bCs/>
+                <w:sz w:val="20"/>
+                <w:szCs w:val="20"/>
+                <w:lang w:val="es-ES" w:eastAsia="es-ES"/>
+              </w:rPr>
+            </w:pPr>
+            <w:r>
+              <w:rPr>
+                <w:rFonts w:ascii="Arial" w:eastAsia="Times New Roman" w:hAnsi="Arial" w:cs="Arial"/>
+                <w:b/>
+                <w:bCs/>
+                <w:sz w:val="20"/>
+                <w:szCs w:val="20"/>
+                <w:lang w:val="es-ES" w:eastAsia="es-ES"/>
+              </w:rPr>
+              <w:t>FÓRMULA</w:t>
+            </w:r>
+          </w:p>
+        </w:tc>
+      </w:tr>
+      <w:tr>
+        <w:trPr>
+          <w:trHeight w:val="315"/>
+        </w:trPr>
+        <w:tc>
+          <w:tcPr>
+            <w:tcW w:w="0" w:type="auto"/>
+            <w:tcBorders>
+              <w:top w:val="single" w:sz="6" w:space="0" w:color="CCCCCC"/>
+              <w:left w:val="single" w:sz="6" w:space="0" w:color="000000"/>
+              <w:bottom w:val="single" w:sz="6" w:space="0" w:color="000000"/>
+              <w:right w:val="single" w:sz="6" w:space="0" w:color="000000"/>
+            </w:tcBorders>
+            <w:tcMar>
+              <w:top w:w="30" w:type="dxa"/>
+              <w:left w:w="45" w:type="dxa"/>
+              <w:bottom w:w="30" w:type="dxa"/>
+              <w:right w:w="45" w:type="dxa"/>
+            </w:tcMar>
+            <w:vAlign w:val="bottom"/>
+            <w:hideMark/>
+          </w:tcPr>
+          <w:p>
+            <w:pPr>
+              <w:spacing w:after="0" w:line="240" w:lineRule="auto"/>
+              <w:rPr>
+                <w:rFonts w:ascii="Arial" w:eastAsia="Times New Roman" w:hAnsi="Arial" w:cs="Arial"/>
+                <w:sz w:val="20"/>
+                <w:szCs w:val="20"/>
+                <w:lang w:val="es-ES" w:eastAsia="es-ES"/>
+              </w:rPr>
+            </w:pPr>
+            <w:r>
+              <w:rPr>
+                <w:rFonts w:ascii="Arial" w:eastAsia="Times New Roman" w:hAnsi="Arial" w:cs="Arial"/>
+                <w:sz w:val="20"/>
+                <w:szCs w:val="20"/>
+                <w:lang w:val="es-ES" w:eastAsia="es-ES"/>
+              </w:rPr>
+              <w:t>E (CASO DE USO)</w:t>
+            </w:r>
+          </w:p>
+        </w:tc>
+        <w:tc>
+          <w:tcPr>
+            <w:tcW w:w="6699" w:type="dxa"/>
+            <w:tcBorders>
+              <w:top w:val="single" w:sz="6" w:space="0" w:color="CCCCCC"/>
+              <w:left w:val="single" w:sz="6" w:space="0" w:color="CCCCCC"/>
+              <w:bottom w:val="single" w:sz="6" w:space="0" w:color="000000"/>
+              <w:right w:val="single" w:sz="6" w:space="0" w:color="000000"/>
+            </w:tcBorders>
+            <w:tcMar>
+              <w:top w:w="30" w:type="dxa"/>
+              <w:left w:w="45" w:type="dxa"/>
+              <w:bottom w:w="30" w:type="dxa"/>
+              <w:right w:w="45" w:type="dxa"/>
+            </w:tcMar>
+            <w:vAlign w:val="bottom"/>
+            <w:hideMark/>
+          </w:tcPr>
+          <w:p>
+            <w:pPr>
+              <w:spacing w:after="0" w:line="240" w:lineRule="auto"/>
+              <w:rPr>
+                <w:rFonts w:ascii="Arial" w:eastAsia="Times New Roman" w:hAnsi="Arial" w:cs="Arial"/>
+                <w:sz w:val="20"/>
+                <w:szCs w:val="20"/>
+                <w:lang w:val="es-ES" w:eastAsia="es-ES"/>
+              </w:rPr>
+            </w:pPr>
+            <w:r>
+              <w:rPr>
+                <w:rFonts w:ascii="Arial" w:eastAsia="Times New Roman" w:hAnsi="Arial" w:cs="Arial"/>
+                <w:sz w:val="20"/>
+                <w:szCs w:val="20"/>
+                <w:lang w:val="es-ES" w:eastAsia="es-ES"/>
+              </w:rPr>
+              <w:t>SISTCONT+"-"+ACRONIMO C.U.+n°+"-"+ACRÓNIMO EVENTO</w:t>
+            </w:r>
+          </w:p>
+        </w:tc>
+      </w:tr>
+      <w:tr>
+        <w:trPr>
+          <w:trHeight w:val="315"/>
+        </w:trPr>
+        <w:tc>
+          <w:tcPr>
+            <w:tcW w:w="0" w:type="auto"/>
+            <w:tcBorders>
+              <w:top w:val="single" w:sz="6" w:space="0" w:color="CCCCCC"/>
+              <w:left w:val="single" w:sz="6" w:space="0" w:color="000000"/>
+              <w:bottom w:val="single" w:sz="6" w:space="0" w:color="000000"/>
+              <w:right w:val="single" w:sz="6" w:space="0" w:color="000000"/>
+            </w:tcBorders>
+            <w:tcMar>
+              <w:top w:w="30" w:type="dxa"/>
+              <w:left w:w="45" w:type="dxa"/>
+              <w:bottom w:w="30" w:type="dxa"/>
+              <w:right w:w="45" w:type="dxa"/>
+            </w:tcMar>
+            <w:vAlign w:val="bottom"/>
+            <w:hideMark/>
+          </w:tcPr>
+          <w:p>
+            <w:pPr>
+              <w:spacing w:after="0" w:line="240" w:lineRule="auto"/>
+              <w:rPr>
+                <w:rFonts w:ascii="Arial" w:eastAsia="Times New Roman" w:hAnsi="Arial" w:cs="Arial"/>
+                <w:sz w:val="20"/>
+                <w:szCs w:val="20"/>
+                <w:lang w:val="es-ES" w:eastAsia="es-ES"/>
+              </w:rPr>
+            </w:pPr>
+            <w:r>
+              <w:rPr>
+                <w:rFonts w:ascii="Arial" w:eastAsia="Times New Roman" w:hAnsi="Arial" w:cs="Arial"/>
+                <w:sz w:val="20"/>
+                <w:szCs w:val="20"/>
+                <w:lang w:val="es-ES" w:eastAsia="es-ES"/>
+              </w:rPr>
+              <w:t>E (OTROS)</w:t>
+            </w:r>
+          </w:p>
+        </w:tc>
+        <w:tc>
+          <w:tcPr>
+            <w:tcW w:w="6699" w:type="dxa"/>
+            <w:tcBorders>
+              <w:top w:val="single" w:sz="6" w:space="0" w:color="CCCCCC"/>
+              <w:left w:val="single" w:sz="6" w:space="0" w:color="CCCCCC"/>
+              <w:bottom w:val="single" w:sz="6" w:space="0" w:color="000000"/>
+              <w:right w:val="single" w:sz="6" w:space="0" w:color="000000"/>
+            </w:tcBorders>
+            <w:tcMar>
+              <w:top w:w="30" w:type="dxa"/>
+              <w:left w:w="45" w:type="dxa"/>
+              <w:bottom w:w="30" w:type="dxa"/>
+              <w:right w:w="45" w:type="dxa"/>
+            </w:tcMar>
+            <w:vAlign w:val="bottom"/>
+            <w:hideMark/>
+          </w:tcPr>
+          <w:p>
+            <w:pPr>
+              <w:spacing w:after="0" w:line="240" w:lineRule="auto"/>
+              <w:rPr>
+                <w:rFonts w:ascii="Arial" w:eastAsia="Times New Roman" w:hAnsi="Arial" w:cs="Arial"/>
+                <w:sz w:val="20"/>
+                <w:szCs w:val="20"/>
+                <w:lang w:val="es-ES" w:eastAsia="es-ES"/>
+              </w:rPr>
+            </w:pPr>
+            <w:r>
+              <w:rPr>
+                <w:rFonts w:ascii="Arial" w:eastAsia="Times New Roman" w:hAnsi="Arial" w:cs="Arial"/>
+                <w:sz w:val="20"/>
+                <w:szCs w:val="20"/>
+                <w:lang w:val="es-ES" w:eastAsia="es-ES"/>
+              </w:rPr>
+              <w:t>SISTCONT+"-"+ACRONIMO</w:t>
+            </w:r>
+          </w:p>
+        </w:tc>
+      </w:tr>
+      <w:tr>
+        <w:trPr>
+          <w:trHeight w:val="315"/>
+        </w:trPr>
+        <w:tc>
+          <w:tcPr>
+            <w:tcW w:w="0" w:type="auto"/>
+            <w:tcBorders>
+              <w:top w:val="single" w:sz="6" w:space="0" w:color="CCCCCC"/>
+              <w:left w:val="single" w:sz="6" w:space="0" w:color="000000"/>
+              <w:bottom w:val="single" w:sz="6" w:space="0" w:color="000000"/>
+              <w:right w:val="single" w:sz="6" w:space="0" w:color="000000"/>
+            </w:tcBorders>
+            <w:tcMar>
+              <w:top w:w="30" w:type="dxa"/>
+              <w:left w:w="45" w:type="dxa"/>
+              <w:bottom w:w="30" w:type="dxa"/>
+              <w:right w:w="45" w:type="dxa"/>
+            </w:tcMar>
+            <w:vAlign w:val="bottom"/>
+            <w:hideMark/>
+          </w:tcPr>
+          <w:p>
+            <w:pPr>
+              <w:spacing w:after="0" w:line="240" w:lineRule="auto"/>
+              <w:rPr>
+                <w:rFonts w:ascii="Arial" w:eastAsia="Times New Roman" w:hAnsi="Arial" w:cs="Arial"/>
+                <w:sz w:val="20"/>
+                <w:szCs w:val="20"/>
+                <w:lang w:val="es-ES" w:eastAsia="es-ES"/>
+              </w:rPr>
+            </w:pPr>
+            <w:r>
+              <w:rPr>
+                <w:rFonts w:ascii="Arial" w:eastAsia="Times New Roman" w:hAnsi="Arial" w:cs="Arial"/>
+                <w:sz w:val="20"/>
+                <w:szCs w:val="20"/>
+                <w:lang w:val="es-ES" w:eastAsia="es-ES"/>
+              </w:rPr>
+              <w:t>F</w:t>
+            </w:r>
+          </w:p>
+        </w:tc>
+        <w:tc>
+          <w:tcPr>
+            <w:tcW w:w="6699" w:type="dxa"/>
+            <w:tcBorders>
+              <w:top w:val="single" w:sz="6" w:space="0" w:color="CCCCCC"/>
+              <w:left w:val="single" w:sz="6" w:space="0" w:color="CCCCCC"/>
+              <w:bottom w:val="single" w:sz="6" w:space="0" w:color="000000"/>
+              <w:right w:val="single" w:sz="6" w:space="0" w:color="000000"/>
+            </w:tcBorders>
+            <w:tcMar>
+              <w:top w:w="30" w:type="dxa"/>
+              <w:left w:w="45" w:type="dxa"/>
+              <w:bottom w:w="30" w:type="dxa"/>
+              <w:right w:w="45" w:type="dxa"/>
+            </w:tcMar>
+            <w:vAlign w:val="bottom"/>
+            <w:hideMark/>
+          </w:tcPr>
+          <w:p>
+            <w:pPr>
+              <w:spacing w:after="0" w:line="240" w:lineRule="auto"/>
+              <w:rPr>
+                <w:rFonts w:ascii="Arial" w:eastAsia="Times New Roman" w:hAnsi="Arial" w:cs="Arial"/>
+                <w:sz w:val="20"/>
+                <w:szCs w:val="20"/>
+                <w:lang w:val="es-ES" w:eastAsia="es-ES"/>
+              </w:rPr>
+            </w:pPr>
+            <w:r>
+              <w:rPr>
+                <w:rFonts w:ascii="Arial" w:eastAsia="Times New Roman" w:hAnsi="Arial" w:cs="Arial"/>
+                <w:sz w:val="20"/>
+                <w:szCs w:val="20"/>
+                <w:lang w:val="es-ES" w:eastAsia="es-ES"/>
+              </w:rPr>
+              <w:t>SISTCONT+"-"+ACRONIMO C.U.+n°+"-"+ACRÓNIMO EVENTO</w:t>
+            </w:r>
+          </w:p>
+        </w:tc>
+      </w:tr>
+      <w:tr>
+        <w:trPr>
+          <w:trHeight w:val="315"/>
+        </w:trPr>
+        <w:tc>
+          <w:tcPr>
+            <w:tcW w:w="0" w:type="auto"/>
+            <w:tcBorders>
+              <w:top w:val="single" w:sz="6" w:space="0" w:color="CCCCCC"/>
+              <w:left w:val="single" w:sz="6" w:space="0" w:color="000000"/>
+              <w:bottom w:val="single" w:sz="6" w:space="0" w:color="000000"/>
+              <w:right w:val="single" w:sz="6" w:space="0" w:color="000000"/>
+            </w:tcBorders>
+            <w:tcMar>
+              <w:top w:w="30" w:type="dxa"/>
+              <w:left w:w="45" w:type="dxa"/>
+              <w:bottom w:w="30" w:type="dxa"/>
+              <w:right w:w="45" w:type="dxa"/>
+            </w:tcMar>
+            <w:vAlign w:val="bottom"/>
+            <w:hideMark/>
+          </w:tcPr>
+          <w:p>
+            <w:pPr>
+              <w:spacing w:after="0" w:line="240" w:lineRule="auto"/>
+              <w:rPr>
+                <w:rFonts w:ascii="Arial" w:eastAsia="Times New Roman" w:hAnsi="Arial" w:cs="Arial"/>
+                <w:sz w:val="20"/>
+                <w:szCs w:val="20"/>
+                <w:lang w:val="es-ES" w:eastAsia="es-ES"/>
+              </w:rPr>
+            </w:pPr>
+            <w:r>
+              <w:rPr>
+                <w:rFonts w:ascii="Arial" w:eastAsia="Times New Roman" w:hAnsi="Arial" w:cs="Arial"/>
+                <w:sz w:val="20"/>
+                <w:szCs w:val="20"/>
+                <w:lang w:val="es-ES" w:eastAsia="es-ES"/>
+              </w:rPr>
+              <w:t>S</w:t>
+            </w:r>
+          </w:p>
+        </w:tc>
+        <w:tc>
+          <w:tcPr>
+            <w:tcW w:w="6699" w:type="dxa"/>
+            <w:tcBorders>
+              <w:top w:val="single" w:sz="6" w:space="0" w:color="CCCCCC"/>
+              <w:left w:val="single" w:sz="6" w:space="0" w:color="CCCCCC"/>
+              <w:bottom w:val="single" w:sz="6" w:space="0" w:color="000000"/>
+              <w:right w:val="single" w:sz="6" w:space="0" w:color="000000"/>
+            </w:tcBorders>
+            <w:tcMar>
+              <w:top w:w="30" w:type="dxa"/>
+              <w:left w:w="45" w:type="dxa"/>
+              <w:bottom w:w="30" w:type="dxa"/>
+              <w:right w:w="45" w:type="dxa"/>
+            </w:tcMar>
+            <w:vAlign w:val="bottom"/>
+            <w:hideMark/>
+          </w:tcPr>
+          <w:p>
+            <w:pPr>
+              <w:spacing w:after="0" w:line="240" w:lineRule="auto"/>
+              <w:rPr>
+                <w:rFonts w:ascii="Arial" w:eastAsia="Times New Roman" w:hAnsi="Arial" w:cs="Arial"/>
+                <w:sz w:val="20"/>
+                <w:szCs w:val="20"/>
+                <w:lang w:val="es-ES" w:eastAsia="es-ES"/>
+              </w:rPr>
+            </w:pPr>
+            <w:r>
+              <w:rPr>
+                <w:rFonts w:ascii="Arial" w:eastAsia="Times New Roman" w:hAnsi="Arial" w:cs="Arial"/>
+                <w:sz w:val="20"/>
+                <w:szCs w:val="20"/>
+                <w:lang w:val="es-ES" w:eastAsia="es-ES"/>
+              </w:rPr>
+              <w:t>SIGLA DE LA HERRAMIENTA+"-"+V+n° DE LA VERSIÓN</w:t>
+            </w:r>
+          </w:p>
+        </w:tc>
+      </w:tr>
+    </w:tbl>
     <w:p>
       <w:pPr>
         <w:rPr>
@@ -10747,31 +11163,15 @@
           <w:szCs w:val="24"/>
         </w:rPr>
       </w:pPr>
-      <w:bookmarkStart w:id="10" w:name="_Toc525777960"/>
+      <w:bookmarkStart w:id="9" w:name="_Toc525777960"/>
       <w:r>
         <w:rPr>
           <w:rFonts w:cs="Times New Roman"/>
           <w:szCs w:val="24"/>
         </w:rPr>
-        <w:t xml:space="preserve">Cuadro de </w:t>
+        <w:t>Cuadro de Item con la nomenclatura.</w:t>
       </w:r>
-      <w:proofErr w:type="spellStart"/>
-      <w:r>
-        <w:rPr>
-          <w:rFonts w:cs="Times New Roman"/>
-          <w:szCs w:val="24"/>
-        </w:rPr>
-        <w:t>Item</w:t>
-      </w:r>
-      <w:proofErr w:type="spellEnd"/>
-      <w:r>
-        <w:rPr>
-          <w:rFonts w:cs="Times New Roman"/>
-          <w:szCs w:val="24"/>
-        </w:rPr>
-        <w:t xml:space="preserve"> con la nomenclatura.</w:t>
-      </w:r>
-      <w:bookmarkEnd w:id="10"/>
+      <w:bookmarkEnd w:id="9"/>
     </w:p>
     <w:p>
       <w:pPr>
@@ -10782,6 +11182,2490 @@
         </w:rPr>
       </w:pPr>
     </w:p>
+    <w:tbl>
+      <w:tblPr>
+        <w:tblW w:w="0" w:type="dxa"/>
+        <w:tblCellMar>
+          <w:left w:w="0" w:type="dxa"/>
+          <w:right w:w="0" w:type="dxa"/>
+        </w:tblCellMar>
+        <w:tblLook w:val="04A0" w:firstRow="1" w:lastRow="0" w:firstColumn="1" w:lastColumn="0" w:noHBand="0" w:noVBand="1"/>
+      </w:tblPr>
+      <w:tblGrid>
+        <w:gridCol w:w="2034"/>
+        <w:gridCol w:w="5286"/>
+        <w:gridCol w:w="1502"/>
+      </w:tblGrid>
+      <w:tr>
+        <w:trPr>
+          <w:trHeight w:val="315"/>
+        </w:trPr>
+        <w:tc>
+          <w:tcPr>
+            <w:tcW w:w="0" w:type="auto"/>
+            <w:tcBorders>
+              <w:top w:val="single" w:sz="6" w:space="0" w:color="000000"/>
+              <w:left w:val="single" w:sz="6" w:space="0" w:color="000000"/>
+              <w:bottom w:val="single" w:sz="6" w:space="0" w:color="000000"/>
+              <w:right w:val="single" w:sz="6" w:space="0" w:color="000000"/>
+            </w:tcBorders>
+            <w:shd w:val="clear" w:color="auto" w:fill="D9D9D9"/>
+            <w:tcMar>
+              <w:top w:w="30" w:type="dxa"/>
+              <w:left w:w="45" w:type="dxa"/>
+              <w:bottom w:w="30" w:type="dxa"/>
+              <w:right w:w="45" w:type="dxa"/>
+            </w:tcMar>
+            <w:vAlign w:val="bottom"/>
+            <w:hideMark/>
+          </w:tcPr>
+          <w:p>
+            <w:pPr>
+              <w:spacing w:after="0" w:line="240" w:lineRule="auto"/>
+              <w:jc w:val="center"/>
+              <w:rPr>
+                <w:rFonts w:ascii="Arial" w:eastAsia="Times New Roman" w:hAnsi="Arial" w:cs="Arial"/>
+                <w:b/>
+                <w:bCs/>
+                <w:sz w:val="20"/>
+                <w:szCs w:val="20"/>
+                <w:lang w:val="es-ES" w:eastAsia="es-ES"/>
+              </w:rPr>
+            </w:pPr>
+            <w:r>
+              <w:rPr>
+                <w:rFonts w:ascii="Arial" w:eastAsia="Times New Roman" w:hAnsi="Arial" w:cs="Arial"/>
+                <w:b/>
+                <w:bCs/>
+                <w:sz w:val="20"/>
+                <w:szCs w:val="20"/>
+                <w:lang w:val="es-ES" w:eastAsia="es-ES"/>
+              </w:rPr>
+              <w:t>NOMENCLATURA</w:t>
+            </w:r>
+          </w:p>
+        </w:tc>
+        <w:tc>
+          <w:tcPr>
+            <w:tcW w:w="0" w:type="auto"/>
+            <w:tcBorders>
+              <w:top w:val="single" w:sz="6" w:space="0" w:color="000000"/>
+              <w:left w:val="single" w:sz="6" w:space="0" w:color="CCCCCC"/>
+              <w:bottom w:val="single" w:sz="6" w:space="0" w:color="000000"/>
+              <w:right w:val="single" w:sz="6" w:space="0" w:color="000000"/>
+            </w:tcBorders>
+            <w:shd w:val="clear" w:color="auto" w:fill="D9D9D9"/>
+            <w:tcMar>
+              <w:top w:w="30" w:type="dxa"/>
+              <w:left w:w="45" w:type="dxa"/>
+              <w:bottom w:w="30" w:type="dxa"/>
+              <w:right w:w="45" w:type="dxa"/>
+            </w:tcMar>
+            <w:vAlign w:val="bottom"/>
+            <w:hideMark/>
+          </w:tcPr>
+          <w:p>
+            <w:pPr>
+              <w:spacing w:after="0" w:line="240" w:lineRule="auto"/>
+              <w:jc w:val="center"/>
+              <w:rPr>
+                <w:rFonts w:ascii="Arial" w:eastAsia="Times New Roman" w:hAnsi="Arial" w:cs="Arial"/>
+                <w:b/>
+                <w:bCs/>
+                <w:sz w:val="20"/>
+                <w:szCs w:val="20"/>
+                <w:lang w:val="es-ES" w:eastAsia="es-ES"/>
+              </w:rPr>
+            </w:pPr>
+            <w:r>
+              <w:rPr>
+                <w:rFonts w:ascii="Arial" w:eastAsia="Times New Roman" w:hAnsi="Arial" w:cs="Arial"/>
+                <w:b/>
+                <w:bCs/>
+                <w:sz w:val="20"/>
+                <w:szCs w:val="20"/>
+                <w:lang w:val="es-ES" w:eastAsia="es-ES"/>
+              </w:rPr>
+              <w:t>ENTREGABLE</w:t>
+            </w:r>
+          </w:p>
+        </w:tc>
+        <w:tc>
+          <w:tcPr>
+            <w:tcW w:w="0" w:type="auto"/>
+            <w:tcBorders>
+              <w:top w:val="single" w:sz="6" w:space="0" w:color="000000"/>
+              <w:left w:val="single" w:sz="6" w:space="0" w:color="CCCCCC"/>
+              <w:bottom w:val="single" w:sz="6" w:space="0" w:color="000000"/>
+              <w:right w:val="single" w:sz="6" w:space="0" w:color="000000"/>
+            </w:tcBorders>
+            <w:shd w:val="clear" w:color="auto" w:fill="D9D9D9"/>
+            <w:tcMar>
+              <w:top w:w="30" w:type="dxa"/>
+              <w:left w:w="45" w:type="dxa"/>
+              <w:bottom w:w="30" w:type="dxa"/>
+              <w:right w:w="45" w:type="dxa"/>
+            </w:tcMar>
+            <w:vAlign w:val="bottom"/>
+            <w:hideMark/>
+          </w:tcPr>
+          <w:p>
+            <w:pPr>
+              <w:spacing w:after="0" w:line="240" w:lineRule="auto"/>
+              <w:jc w:val="center"/>
+              <w:rPr>
+                <w:rFonts w:ascii="Arial" w:eastAsia="Times New Roman" w:hAnsi="Arial" w:cs="Arial"/>
+                <w:b/>
+                <w:bCs/>
+                <w:sz w:val="20"/>
+                <w:szCs w:val="20"/>
+                <w:lang w:val="es-ES" w:eastAsia="es-ES"/>
+              </w:rPr>
+            </w:pPr>
+            <w:r>
+              <w:rPr>
+                <w:rFonts w:ascii="Arial" w:eastAsia="Times New Roman" w:hAnsi="Arial" w:cs="Arial"/>
+                <w:b/>
+                <w:bCs/>
+                <w:sz w:val="20"/>
+                <w:szCs w:val="20"/>
+                <w:lang w:val="es-ES" w:eastAsia="es-ES"/>
+              </w:rPr>
+              <w:t>TIPO</w:t>
+            </w:r>
+          </w:p>
+        </w:tc>
+      </w:tr>
+      <w:tr>
+        <w:trPr>
+          <w:trHeight w:val="315"/>
+        </w:trPr>
+        <w:tc>
+          <w:tcPr>
+            <w:tcW w:w="0" w:type="auto"/>
+            <w:tcBorders>
+              <w:top w:val="single" w:sz="6" w:space="0" w:color="CCCCCC"/>
+              <w:left w:val="single" w:sz="6" w:space="0" w:color="000000"/>
+              <w:bottom w:val="single" w:sz="6" w:space="0" w:color="000000"/>
+              <w:right w:val="single" w:sz="6" w:space="0" w:color="000000"/>
+            </w:tcBorders>
+            <w:tcMar>
+              <w:top w:w="30" w:type="dxa"/>
+              <w:left w:w="45" w:type="dxa"/>
+              <w:bottom w:w="30" w:type="dxa"/>
+              <w:right w:w="45" w:type="dxa"/>
+            </w:tcMar>
+            <w:vAlign w:val="bottom"/>
+            <w:hideMark/>
+          </w:tcPr>
+          <w:p>
+            <w:pPr>
+              <w:spacing w:after="0" w:line="240" w:lineRule="auto"/>
+              <w:rPr>
+                <w:rFonts w:ascii="Arial" w:eastAsia="Times New Roman" w:hAnsi="Arial" w:cs="Arial"/>
+                <w:sz w:val="20"/>
+                <w:szCs w:val="20"/>
+                <w:lang w:val="es-ES" w:eastAsia="es-ES"/>
+              </w:rPr>
+            </w:pPr>
+            <w:r>
+              <w:rPr>
+                <w:rFonts w:ascii="Arial" w:eastAsia="Times New Roman" w:hAnsi="Arial" w:cs="Arial"/>
+                <w:sz w:val="20"/>
+                <w:szCs w:val="20"/>
+                <w:lang w:val="es-ES" w:eastAsia="es-ES"/>
+              </w:rPr>
+              <w:t>PGC</w:t>
+            </w:r>
+          </w:p>
+        </w:tc>
+        <w:tc>
+          <w:tcPr>
+            <w:tcW w:w="0" w:type="auto"/>
+            <w:tcBorders>
+              <w:top w:val="single" w:sz="6" w:space="0" w:color="CCCCCC"/>
+              <w:left w:val="single" w:sz="6" w:space="0" w:color="CCCCCC"/>
+              <w:bottom w:val="single" w:sz="6" w:space="0" w:color="000000"/>
+              <w:right w:val="single" w:sz="6" w:space="0" w:color="000000"/>
+            </w:tcBorders>
+            <w:tcMar>
+              <w:top w:w="30" w:type="dxa"/>
+              <w:left w:w="45" w:type="dxa"/>
+              <w:bottom w:w="30" w:type="dxa"/>
+              <w:right w:w="45" w:type="dxa"/>
+            </w:tcMar>
+            <w:vAlign w:val="bottom"/>
+            <w:hideMark/>
+          </w:tcPr>
+          <w:p>
+            <w:pPr>
+              <w:spacing w:after="0" w:line="240" w:lineRule="auto"/>
+              <w:rPr>
+                <w:rFonts w:ascii="Arial" w:eastAsia="Times New Roman" w:hAnsi="Arial" w:cs="Arial"/>
+                <w:sz w:val="20"/>
+                <w:szCs w:val="20"/>
+                <w:lang w:val="es-ES" w:eastAsia="es-ES"/>
+              </w:rPr>
+            </w:pPr>
+            <w:r>
+              <w:rPr>
+                <w:rFonts w:ascii="Arial" w:eastAsia="Times New Roman" w:hAnsi="Arial" w:cs="Arial"/>
+                <w:sz w:val="20"/>
+                <w:szCs w:val="20"/>
+                <w:lang w:val="es-ES" w:eastAsia="es-ES"/>
+              </w:rPr>
+              <w:t>Plan de Gestión de la Configuración</w:t>
+            </w:r>
+          </w:p>
+        </w:tc>
+        <w:tc>
+          <w:tcPr>
+            <w:tcW w:w="0" w:type="auto"/>
+            <w:tcBorders>
+              <w:top w:val="single" w:sz="6" w:space="0" w:color="CCCCCC"/>
+              <w:left w:val="single" w:sz="6" w:space="0" w:color="CCCCCC"/>
+              <w:bottom w:val="single" w:sz="6" w:space="0" w:color="000000"/>
+              <w:right w:val="single" w:sz="6" w:space="0" w:color="000000"/>
+            </w:tcBorders>
+            <w:tcMar>
+              <w:top w:w="30" w:type="dxa"/>
+              <w:left w:w="45" w:type="dxa"/>
+              <w:bottom w:w="30" w:type="dxa"/>
+              <w:right w:w="45" w:type="dxa"/>
+            </w:tcMar>
+            <w:vAlign w:val="bottom"/>
+            <w:hideMark/>
+          </w:tcPr>
+          <w:p>
+            <w:pPr>
+              <w:spacing w:after="0" w:line="240" w:lineRule="auto"/>
+              <w:rPr>
+                <w:rFonts w:ascii="Arial" w:eastAsia="Times New Roman" w:hAnsi="Arial" w:cs="Arial"/>
+                <w:sz w:val="20"/>
+                <w:szCs w:val="20"/>
+                <w:lang w:val="es-ES" w:eastAsia="es-ES"/>
+              </w:rPr>
+            </w:pPr>
+            <w:r>
+              <w:rPr>
+                <w:rFonts w:ascii="Arial" w:eastAsia="Times New Roman" w:hAnsi="Arial" w:cs="Arial"/>
+                <w:sz w:val="20"/>
+                <w:szCs w:val="20"/>
+                <w:lang w:val="es-ES" w:eastAsia="es-ES"/>
+              </w:rPr>
+              <w:t>Análisis</w:t>
+            </w:r>
+          </w:p>
+        </w:tc>
+      </w:tr>
+      <w:tr>
+        <w:trPr>
+          <w:trHeight w:val="315"/>
+        </w:trPr>
+        <w:tc>
+          <w:tcPr>
+            <w:tcW w:w="0" w:type="auto"/>
+            <w:tcBorders>
+              <w:top w:val="single" w:sz="6" w:space="0" w:color="CCCCCC"/>
+              <w:left w:val="single" w:sz="6" w:space="0" w:color="000000"/>
+              <w:bottom w:val="single" w:sz="6" w:space="0" w:color="000000"/>
+              <w:right w:val="single" w:sz="6" w:space="0" w:color="000000"/>
+            </w:tcBorders>
+            <w:tcMar>
+              <w:top w:w="30" w:type="dxa"/>
+              <w:left w:w="45" w:type="dxa"/>
+              <w:bottom w:w="30" w:type="dxa"/>
+              <w:right w:w="45" w:type="dxa"/>
+            </w:tcMar>
+            <w:vAlign w:val="bottom"/>
+            <w:hideMark/>
+          </w:tcPr>
+          <w:p>
+            <w:pPr>
+              <w:spacing w:after="0" w:line="240" w:lineRule="auto"/>
+              <w:rPr>
+                <w:rFonts w:ascii="Arial" w:eastAsia="Times New Roman" w:hAnsi="Arial" w:cs="Arial"/>
+                <w:sz w:val="20"/>
+                <w:szCs w:val="20"/>
+                <w:lang w:val="es-ES" w:eastAsia="es-ES"/>
+              </w:rPr>
+            </w:pPr>
+            <w:r>
+              <w:rPr>
+                <w:rFonts w:ascii="Arial" w:eastAsia="Times New Roman" w:hAnsi="Arial" w:cs="Arial"/>
+                <w:sz w:val="20"/>
+                <w:szCs w:val="20"/>
+                <w:lang w:val="es-ES" w:eastAsia="es-ES"/>
+              </w:rPr>
+              <w:t>SISCONT-PPR</w:t>
+            </w:r>
+          </w:p>
+        </w:tc>
+        <w:tc>
+          <w:tcPr>
+            <w:tcW w:w="0" w:type="auto"/>
+            <w:tcBorders>
+              <w:top w:val="single" w:sz="6" w:space="0" w:color="CCCCCC"/>
+              <w:left w:val="single" w:sz="6" w:space="0" w:color="CCCCCC"/>
+              <w:bottom w:val="single" w:sz="6" w:space="0" w:color="000000"/>
+              <w:right w:val="single" w:sz="6" w:space="0" w:color="000000"/>
+            </w:tcBorders>
+            <w:tcMar>
+              <w:top w:w="30" w:type="dxa"/>
+              <w:left w:w="45" w:type="dxa"/>
+              <w:bottom w:w="30" w:type="dxa"/>
+              <w:right w:w="45" w:type="dxa"/>
+            </w:tcMar>
+            <w:vAlign w:val="bottom"/>
+            <w:hideMark/>
+          </w:tcPr>
+          <w:p>
+            <w:pPr>
+              <w:spacing w:after="0" w:line="240" w:lineRule="auto"/>
+              <w:rPr>
+                <w:rFonts w:ascii="Arial" w:eastAsia="Times New Roman" w:hAnsi="Arial" w:cs="Arial"/>
+                <w:sz w:val="20"/>
+                <w:szCs w:val="20"/>
+                <w:lang w:val="es-ES" w:eastAsia="es-ES"/>
+              </w:rPr>
+            </w:pPr>
+            <w:r>
+              <w:rPr>
+                <w:rFonts w:ascii="Arial" w:eastAsia="Times New Roman" w:hAnsi="Arial" w:cs="Arial"/>
+                <w:sz w:val="20"/>
+                <w:szCs w:val="20"/>
+                <w:lang w:val="es-ES" w:eastAsia="es-ES"/>
+              </w:rPr>
+              <w:t>Plan del Proyecto</w:t>
+            </w:r>
+          </w:p>
+        </w:tc>
+        <w:tc>
+          <w:tcPr>
+            <w:tcW w:w="0" w:type="auto"/>
+            <w:tcBorders>
+              <w:top w:val="single" w:sz="6" w:space="0" w:color="CCCCCC"/>
+              <w:left w:val="single" w:sz="6" w:space="0" w:color="CCCCCC"/>
+              <w:bottom w:val="single" w:sz="6" w:space="0" w:color="000000"/>
+              <w:right w:val="single" w:sz="6" w:space="0" w:color="000000"/>
+            </w:tcBorders>
+            <w:tcMar>
+              <w:top w:w="30" w:type="dxa"/>
+              <w:left w:w="45" w:type="dxa"/>
+              <w:bottom w:w="30" w:type="dxa"/>
+              <w:right w:w="45" w:type="dxa"/>
+            </w:tcMar>
+            <w:vAlign w:val="bottom"/>
+            <w:hideMark/>
+          </w:tcPr>
+          <w:p>
+            <w:pPr>
+              <w:spacing w:after="0" w:line="240" w:lineRule="auto"/>
+              <w:rPr>
+                <w:rFonts w:ascii="Arial" w:eastAsia="Times New Roman" w:hAnsi="Arial" w:cs="Arial"/>
+                <w:sz w:val="20"/>
+                <w:szCs w:val="20"/>
+                <w:lang w:val="es-ES" w:eastAsia="es-ES"/>
+              </w:rPr>
+            </w:pPr>
+            <w:r>
+              <w:rPr>
+                <w:rFonts w:ascii="Arial" w:eastAsia="Times New Roman" w:hAnsi="Arial" w:cs="Arial"/>
+                <w:sz w:val="20"/>
+                <w:szCs w:val="20"/>
+                <w:lang w:val="es-ES" w:eastAsia="es-ES"/>
+              </w:rPr>
+              <w:t>Análisis</w:t>
+            </w:r>
+          </w:p>
+        </w:tc>
+      </w:tr>
+      <w:tr>
+        <w:trPr>
+          <w:trHeight w:val="315"/>
+        </w:trPr>
+        <w:tc>
+          <w:tcPr>
+            <w:tcW w:w="0" w:type="auto"/>
+            <w:tcBorders>
+              <w:top w:val="single" w:sz="6" w:space="0" w:color="CCCCCC"/>
+              <w:left w:val="single" w:sz="6" w:space="0" w:color="000000"/>
+              <w:bottom w:val="single" w:sz="6" w:space="0" w:color="000000"/>
+              <w:right w:val="single" w:sz="6" w:space="0" w:color="000000"/>
+            </w:tcBorders>
+            <w:tcMar>
+              <w:top w:w="30" w:type="dxa"/>
+              <w:left w:w="45" w:type="dxa"/>
+              <w:bottom w:w="30" w:type="dxa"/>
+              <w:right w:w="45" w:type="dxa"/>
+            </w:tcMar>
+            <w:vAlign w:val="bottom"/>
+            <w:hideMark/>
+          </w:tcPr>
+          <w:p>
+            <w:pPr>
+              <w:spacing w:after="0" w:line="240" w:lineRule="auto"/>
+              <w:rPr>
+                <w:rFonts w:ascii="Arial" w:eastAsia="Times New Roman" w:hAnsi="Arial" w:cs="Arial"/>
+                <w:sz w:val="20"/>
+                <w:szCs w:val="20"/>
+                <w:lang w:val="es-ES" w:eastAsia="es-ES"/>
+              </w:rPr>
+            </w:pPr>
+            <w:r>
+              <w:rPr>
+                <w:rFonts w:ascii="Arial" w:eastAsia="Times New Roman" w:hAnsi="Arial" w:cs="Arial"/>
+                <w:sz w:val="20"/>
+                <w:szCs w:val="20"/>
+                <w:lang w:val="es-ES" w:eastAsia="es-ES"/>
+              </w:rPr>
+              <w:t>SISTCONT-PRN</w:t>
+            </w:r>
+          </w:p>
+        </w:tc>
+        <w:tc>
+          <w:tcPr>
+            <w:tcW w:w="0" w:type="auto"/>
+            <w:tcBorders>
+              <w:top w:val="single" w:sz="6" w:space="0" w:color="CCCCCC"/>
+              <w:left w:val="single" w:sz="6" w:space="0" w:color="CCCCCC"/>
+              <w:bottom w:val="single" w:sz="6" w:space="0" w:color="000000"/>
+              <w:right w:val="single" w:sz="6" w:space="0" w:color="000000"/>
+            </w:tcBorders>
+            <w:tcMar>
+              <w:top w:w="30" w:type="dxa"/>
+              <w:left w:w="45" w:type="dxa"/>
+              <w:bottom w:w="30" w:type="dxa"/>
+              <w:right w:w="45" w:type="dxa"/>
+            </w:tcMar>
+            <w:vAlign w:val="bottom"/>
+            <w:hideMark/>
+          </w:tcPr>
+          <w:p>
+            <w:pPr>
+              <w:spacing w:after="0" w:line="240" w:lineRule="auto"/>
+              <w:rPr>
+                <w:rFonts w:ascii="Arial" w:eastAsia="Times New Roman" w:hAnsi="Arial" w:cs="Arial"/>
+                <w:sz w:val="20"/>
+                <w:szCs w:val="20"/>
+                <w:lang w:val="es-ES" w:eastAsia="es-ES"/>
+              </w:rPr>
+            </w:pPr>
+            <w:r>
+              <w:rPr>
+                <w:rFonts w:ascii="Arial" w:eastAsia="Times New Roman" w:hAnsi="Arial" w:cs="Arial"/>
+                <w:sz w:val="20"/>
+                <w:szCs w:val="20"/>
+                <w:lang w:val="es-ES" w:eastAsia="es-ES"/>
+              </w:rPr>
+              <w:t>Documento de Procesos de Negocio</w:t>
+            </w:r>
+          </w:p>
+        </w:tc>
+        <w:tc>
+          <w:tcPr>
+            <w:tcW w:w="0" w:type="auto"/>
+            <w:tcBorders>
+              <w:top w:val="single" w:sz="6" w:space="0" w:color="CCCCCC"/>
+              <w:left w:val="single" w:sz="6" w:space="0" w:color="CCCCCC"/>
+              <w:bottom w:val="single" w:sz="6" w:space="0" w:color="000000"/>
+              <w:right w:val="single" w:sz="6" w:space="0" w:color="000000"/>
+            </w:tcBorders>
+            <w:tcMar>
+              <w:top w:w="30" w:type="dxa"/>
+              <w:left w:w="45" w:type="dxa"/>
+              <w:bottom w:w="30" w:type="dxa"/>
+              <w:right w:w="45" w:type="dxa"/>
+            </w:tcMar>
+            <w:vAlign w:val="bottom"/>
+            <w:hideMark/>
+          </w:tcPr>
+          <w:p>
+            <w:pPr>
+              <w:spacing w:after="0" w:line="240" w:lineRule="auto"/>
+              <w:rPr>
+                <w:rFonts w:ascii="Arial" w:eastAsia="Times New Roman" w:hAnsi="Arial" w:cs="Arial"/>
+                <w:sz w:val="20"/>
+                <w:szCs w:val="20"/>
+                <w:lang w:val="es-ES" w:eastAsia="es-ES"/>
+              </w:rPr>
+            </w:pPr>
+            <w:r>
+              <w:rPr>
+                <w:rFonts w:ascii="Arial" w:eastAsia="Times New Roman" w:hAnsi="Arial" w:cs="Arial"/>
+                <w:sz w:val="20"/>
+                <w:szCs w:val="20"/>
+                <w:lang w:val="es-ES" w:eastAsia="es-ES"/>
+              </w:rPr>
+              <w:t>Análisis</w:t>
+            </w:r>
+          </w:p>
+        </w:tc>
+      </w:tr>
+      <w:tr>
+        <w:trPr>
+          <w:trHeight w:val="315"/>
+        </w:trPr>
+        <w:tc>
+          <w:tcPr>
+            <w:tcW w:w="0" w:type="auto"/>
+            <w:tcBorders>
+              <w:top w:val="single" w:sz="6" w:space="0" w:color="CCCCCC"/>
+              <w:left w:val="single" w:sz="6" w:space="0" w:color="000000"/>
+              <w:bottom w:val="single" w:sz="6" w:space="0" w:color="000000"/>
+              <w:right w:val="single" w:sz="6" w:space="0" w:color="000000"/>
+            </w:tcBorders>
+            <w:tcMar>
+              <w:top w:w="30" w:type="dxa"/>
+              <w:left w:w="45" w:type="dxa"/>
+              <w:bottom w:w="30" w:type="dxa"/>
+              <w:right w:w="45" w:type="dxa"/>
+            </w:tcMar>
+            <w:vAlign w:val="bottom"/>
+            <w:hideMark/>
+          </w:tcPr>
+          <w:p>
+            <w:pPr>
+              <w:spacing w:after="0" w:line="240" w:lineRule="auto"/>
+              <w:rPr>
+                <w:rFonts w:ascii="Arial" w:eastAsia="Times New Roman" w:hAnsi="Arial" w:cs="Arial"/>
+                <w:sz w:val="20"/>
+                <w:szCs w:val="20"/>
+                <w:lang w:val="es-ES" w:eastAsia="es-ES"/>
+              </w:rPr>
+            </w:pPr>
+            <w:r>
+              <w:rPr>
+                <w:rFonts w:ascii="Arial" w:eastAsia="Times New Roman" w:hAnsi="Arial" w:cs="Arial"/>
+                <w:sz w:val="20"/>
+                <w:szCs w:val="20"/>
+                <w:lang w:val="es-ES" w:eastAsia="es-ES"/>
+              </w:rPr>
+              <w:t>SISTCONT-RQF</w:t>
+            </w:r>
+          </w:p>
+        </w:tc>
+        <w:tc>
+          <w:tcPr>
+            <w:tcW w:w="0" w:type="auto"/>
+            <w:tcBorders>
+              <w:top w:val="single" w:sz="6" w:space="0" w:color="CCCCCC"/>
+              <w:left w:val="single" w:sz="6" w:space="0" w:color="CCCCCC"/>
+              <w:bottom w:val="single" w:sz="6" w:space="0" w:color="000000"/>
+              <w:right w:val="single" w:sz="6" w:space="0" w:color="000000"/>
+            </w:tcBorders>
+            <w:tcMar>
+              <w:top w:w="30" w:type="dxa"/>
+              <w:left w:w="45" w:type="dxa"/>
+              <w:bottom w:w="30" w:type="dxa"/>
+              <w:right w:w="45" w:type="dxa"/>
+            </w:tcMar>
+            <w:vAlign w:val="bottom"/>
+            <w:hideMark/>
+          </w:tcPr>
+          <w:p>
+            <w:pPr>
+              <w:spacing w:after="0" w:line="240" w:lineRule="auto"/>
+              <w:rPr>
+                <w:rFonts w:ascii="Arial" w:eastAsia="Times New Roman" w:hAnsi="Arial" w:cs="Arial"/>
+                <w:sz w:val="20"/>
+                <w:szCs w:val="20"/>
+                <w:lang w:val="es-ES" w:eastAsia="es-ES"/>
+              </w:rPr>
+            </w:pPr>
+            <w:r>
+              <w:rPr>
+                <w:rFonts w:ascii="Arial" w:eastAsia="Times New Roman" w:hAnsi="Arial" w:cs="Arial"/>
+                <w:sz w:val="20"/>
+                <w:szCs w:val="20"/>
+                <w:lang w:val="es-ES" w:eastAsia="es-ES"/>
+              </w:rPr>
+              <w:t>Documento de Requisitos Funcionales y no Funcionales</w:t>
+            </w:r>
+          </w:p>
+        </w:tc>
+        <w:tc>
+          <w:tcPr>
+            <w:tcW w:w="0" w:type="auto"/>
+            <w:tcBorders>
+              <w:top w:val="single" w:sz="6" w:space="0" w:color="CCCCCC"/>
+              <w:left w:val="single" w:sz="6" w:space="0" w:color="CCCCCC"/>
+              <w:bottom w:val="single" w:sz="6" w:space="0" w:color="000000"/>
+              <w:right w:val="single" w:sz="6" w:space="0" w:color="000000"/>
+            </w:tcBorders>
+            <w:tcMar>
+              <w:top w:w="30" w:type="dxa"/>
+              <w:left w:w="45" w:type="dxa"/>
+              <w:bottom w:w="30" w:type="dxa"/>
+              <w:right w:w="45" w:type="dxa"/>
+            </w:tcMar>
+            <w:vAlign w:val="bottom"/>
+            <w:hideMark/>
+          </w:tcPr>
+          <w:p>
+            <w:pPr>
+              <w:spacing w:after="0" w:line="240" w:lineRule="auto"/>
+              <w:rPr>
+                <w:rFonts w:ascii="Arial" w:eastAsia="Times New Roman" w:hAnsi="Arial" w:cs="Arial"/>
+                <w:sz w:val="20"/>
+                <w:szCs w:val="20"/>
+                <w:lang w:val="es-ES" w:eastAsia="es-ES"/>
+              </w:rPr>
+            </w:pPr>
+            <w:r>
+              <w:rPr>
+                <w:rFonts w:ascii="Arial" w:eastAsia="Times New Roman" w:hAnsi="Arial" w:cs="Arial"/>
+                <w:sz w:val="20"/>
+                <w:szCs w:val="20"/>
+                <w:lang w:val="es-ES" w:eastAsia="es-ES"/>
+              </w:rPr>
+              <w:t>Análisis</w:t>
+            </w:r>
+          </w:p>
+        </w:tc>
+      </w:tr>
+      <w:tr>
+        <w:trPr>
+          <w:trHeight w:val="315"/>
+        </w:trPr>
+        <w:tc>
+          <w:tcPr>
+            <w:tcW w:w="0" w:type="auto"/>
+            <w:tcBorders>
+              <w:top w:val="single" w:sz="6" w:space="0" w:color="CCCCCC"/>
+              <w:left w:val="single" w:sz="6" w:space="0" w:color="000000"/>
+              <w:bottom w:val="single" w:sz="6" w:space="0" w:color="000000"/>
+              <w:right w:val="single" w:sz="6" w:space="0" w:color="000000"/>
+            </w:tcBorders>
+            <w:tcMar>
+              <w:top w:w="30" w:type="dxa"/>
+              <w:left w:w="45" w:type="dxa"/>
+              <w:bottom w:w="30" w:type="dxa"/>
+              <w:right w:w="45" w:type="dxa"/>
+            </w:tcMar>
+            <w:vAlign w:val="bottom"/>
+            <w:hideMark/>
+          </w:tcPr>
+          <w:p>
+            <w:pPr>
+              <w:spacing w:after="0" w:line="240" w:lineRule="auto"/>
+              <w:rPr>
+                <w:rFonts w:ascii="Arial" w:eastAsia="Times New Roman" w:hAnsi="Arial" w:cs="Arial"/>
+                <w:sz w:val="20"/>
+                <w:szCs w:val="20"/>
+                <w:lang w:val="es-ES" w:eastAsia="es-ES"/>
+              </w:rPr>
+            </w:pPr>
+            <w:r>
+              <w:rPr>
+                <w:rFonts w:ascii="Arial" w:eastAsia="Times New Roman" w:hAnsi="Arial" w:cs="Arial"/>
+                <w:sz w:val="20"/>
+                <w:szCs w:val="20"/>
+                <w:lang w:val="es-ES" w:eastAsia="es-ES"/>
+              </w:rPr>
+              <w:t>SISTCONT-TRZ</w:t>
+            </w:r>
+          </w:p>
+        </w:tc>
+        <w:tc>
+          <w:tcPr>
+            <w:tcW w:w="0" w:type="auto"/>
+            <w:tcBorders>
+              <w:top w:val="single" w:sz="6" w:space="0" w:color="CCCCCC"/>
+              <w:left w:val="single" w:sz="6" w:space="0" w:color="CCCCCC"/>
+              <w:bottom w:val="single" w:sz="6" w:space="0" w:color="000000"/>
+              <w:right w:val="single" w:sz="6" w:space="0" w:color="000000"/>
+            </w:tcBorders>
+            <w:tcMar>
+              <w:top w:w="30" w:type="dxa"/>
+              <w:left w:w="45" w:type="dxa"/>
+              <w:bottom w:w="30" w:type="dxa"/>
+              <w:right w:w="45" w:type="dxa"/>
+            </w:tcMar>
+            <w:vAlign w:val="bottom"/>
+            <w:hideMark/>
+          </w:tcPr>
+          <w:p>
+            <w:pPr>
+              <w:spacing w:after="0" w:line="240" w:lineRule="auto"/>
+              <w:rPr>
+                <w:rFonts w:ascii="Arial" w:eastAsia="Times New Roman" w:hAnsi="Arial" w:cs="Arial"/>
+                <w:sz w:val="20"/>
+                <w:szCs w:val="20"/>
+                <w:lang w:val="es-ES" w:eastAsia="es-ES"/>
+              </w:rPr>
+            </w:pPr>
+            <w:r>
+              <w:rPr>
+                <w:rFonts w:ascii="Arial" w:eastAsia="Times New Roman" w:hAnsi="Arial" w:cs="Arial"/>
+                <w:sz w:val="20"/>
+                <w:szCs w:val="20"/>
+                <w:lang w:val="es-ES" w:eastAsia="es-ES"/>
+              </w:rPr>
+              <w:t>Documento de Trazabilidad</w:t>
+            </w:r>
+          </w:p>
+        </w:tc>
+        <w:tc>
+          <w:tcPr>
+            <w:tcW w:w="0" w:type="auto"/>
+            <w:tcBorders>
+              <w:top w:val="single" w:sz="6" w:space="0" w:color="CCCCCC"/>
+              <w:left w:val="single" w:sz="6" w:space="0" w:color="CCCCCC"/>
+              <w:bottom w:val="single" w:sz="6" w:space="0" w:color="000000"/>
+              <w:right w:val="single" w:sz="6" w:space="0" w:color="000000"/>
+            </w:tcBorders>
+            <w:tcMar>
+              <w:top w:w="30" w:type="dxa"/>
+              <w:left w:w="45" w:type="dxa"/>
+              <w:bottom w:w="30" w:type="dxa"/>
+              <w:right w:w="45" w:type="dxa"/>
+            </w:tcMar>
+            <w:vAlign w:val="bottom"/>
+            <w:hideMark/>
+          </w:tcPr>
+          <w:p>
+            <w:pPr>
+              <w:spacing w:after="0" w:line="240" w:lineRule="auto"/>
+              <w:rPr>
+                <w:rFonts w:ascii="Arial" w:eastAsia="Times New Roman" w:hAnsi="Arial" w:cs="Arial"/>
+                <w:sz w:val="20"/>
+                <w:szCs w:val="20"/>
+                <w:lang w:val="es-ES" w:eastAsia="es-ES"/>
+              </w:rPr>
+            </w:pPr>
+            <w:r>
+              <w:rPr>
+                <w:rFonts w:ascii="Arial" w:eastAsia="Times New Roman" w:hAnsi="Arial" w:cs="Arial"/>
+                <w:sz w:val="20"/>
+                <w:szCs w:val="20"/>
+                <w:lang w:val="es-ES" w:eastAsia="es-ES"/>
+              </w:rPr>
+              <w:t>Análisis</w:t>
+            </w:r>
+          </w:p>
+        </w:tc>
+      </w:tr>
+      <w:tr>
+        <w:trPr>
+          <w:trHeight w:val="315"/>
+        </w:trPr>
+        <w:tc>
+          <w:tcPr>
+            <w:tcW w:w="0" w:type="auto"/>
+            <w:tcBorders>
+              <w:top w:val="single" w:sz="6" w:space="0" w:color="CCCCCC"/>
+              <w:left w:val="single" w:sz="6" w:space="0" w:color="000000"/>
+              <w:bottom w:val="single" w:sz="6" w:space="0" w:color="000000"/>
+              <w:right w:val="single" w:sz="6" w:space="0" w:color="000000"/>
+            </w:tcBorders>
+            <w:tcMar>
+              <w:top w:w="30" w:type="dxa"/>
+              <w:left w:w="45" w:type="dxa"/>
+              <w:bottom w:w="30" w:type="dxa"/>
+              <w:right w:w="45" w:type="dxa"/>
+            </w:tcMar>
+            <w:vAlign w:val="bottom"/>
+            <w:hideMark/>
+          </w:tcPr>
+          <w:p>
+            <w:pPr>
+              <w:spacing w:after="0" w:line="240" w:lineRule="auto"/>
+              <w:rPr>
+                <w:rFonts w:ascii="Arial" w:eastAsia="Times New Roman" w:hAnsi="Arial" w:cs="Arial"/>
+                <w:sz w:val="20"/>
+                <w:szCs w:val="20"/>
+                <w:lang w:val="es-ES" w:eastAsia="es-ES"/>
+              </w:rPr>
+            </w:pPr>
+            <w:r>
+              <w:rPr>
+                <w:rFonts w:ascii="Arial" w:eastAsia="Times New Roman" w:hAnsi="Arial" w:cs="Arial"/>
+                <w:sz w:val="20"/>
+                <w:szCs w:val="20"/>
+                <w:lang w:val="es-ES" w:eastAsia="es-ES"/>
+              </w:rPr>
+              <w:t>SISTCONT-ECU1-GP</w:t>
+            </w:r>
+          </w:p>
+        </w:tc>
+        <w:tc>
+          <w:tcPr>
+            <w:tcW w:w="0" w:type="auto"/>
+            <w:tcBorders>
+              <w:top w:val="single" w:sz="6" w:space="0" w:color="CCCCCC"/>
+              <w:left w:val="single" w:sz="6" w:space="0" w:color="CCCCCC"/>
+              <w:bottom w:val="single" w:sz="6" w:space="0" w:color="000000"/>
+              <w:right w:val="single" w:sz="6" w:space="0" w:color="000000"/>
+            </w:tcBorders>
+            <w:tcMar>
+              <w:top w:w="30" w:type="dxa"/>
+              <w:left w:w="45" w:type="dxa"/>
+              <w:bottom w:w="30" w:type="dxa"/>
+              <w:right w:w="45" w:type="dxa"/>
+            </w:tcMar>
+            <w:vAlign w:val="bottom"/>
+            <w:hideMark/>
+          </w:tcPr>
+          <w:p>
+            <w:pPr>
+              <w:spacing w:after="0" w:line="240" w:lineRule="auto"/>
+              <w:rPr>
+                <w:rFonts w:ascii="Arial" w:eastAsia="Times New Roman" w:hAnsi="Arial" w:cs="Arial"/>
+                <w:sz w:val="20"/>
+                <w:szCs w:val="20"/>
+                <w:lang w:val="es-ES" w:eastAsia="es-ES"/>
+              </w:rPr>
+            </w:pPr>
+            <w:r>
+              <w:rPr>
+                <w:rFonts w:ascii="Arial" w:eastAsia="Times New Roman" w:hAnsi="Arial" w:cs="Arial"/>
+                <w:sz w:val="20"/>
+                <w:szCs w:val="20"/>
+                <w:lang w:val="es-ES" w:eastAsia="es-ES"/>
+              </w:rPr>
+              <w:t>Especificación de caso de uso Gestionar Pago</w:t>
+            </w:r>
+          </w:p>
+        </w:tc>
+        <w:tc>
+          <w:tcPr>
+            <w:tcW w:w="0" w:type="auto"/>
+            <w:tcBorders>
+              <w:top w:val="single" w:sz="6" w:space="0" w:color="CCCCCC"/>
+              <w:left w:val="single" w:sz="6" w:space="0" w:color="CCCCCC"/>
+              <w:bottom w:val="single" w:sz="6" w:space="0" w:color="000000"/>
+              <w:right w:val="single" w:sz="6" w:space="0" w:color="000000"/>
+            </w:tcBorders>
+            <w:tcMar>
+              <w:top w:w="30" w:type="dxa"/>
+              <w:left w:w="45" w:type="dxa"/>
+              <w:bottom w:w="30" w:type="dxa"/>
+              <w:right w:w="45" w:type="dxa"/>
+            </w:tcMar>
+            <w:vAlign w:val="bottom"/>
+            <w:hideMark/>
+          </w:tcPr>
+          <w:p>
+            <w:pPr>
+              <w:spacing w:after="0" w:line="240" w:lineRule="auto"/>
+              <w:rPr>
+                <w:rFonts w:ascii="Arial" w:eastAsia="Times New Roman" w:hAnsi="Arial" w:cs="Arial"/>
+                <w:sz w:val="20"/>
+                <w:szCs w:val="20"/>
+                <w:lang w:val="es-ES" w:eastAsia="es-ES"/>
+              </w:rPr>
+            </w:pPr>
+            <w:r>
+              <w:rPr>
+                <w:rFonts w:ascii="Arial" w:eastAsia="Times New Roman" w:hAnsi="Arial" w:cs="Arial"/>
+                <w:sz w:val="20"/>
+                <w:szCs w:val="20"/>
+                <w:lang w:val="es-ES" w:eastAsia="es-ES"/>
+              </w:rPr>
+              <w:t>Análisis</w:t>
+            </w:r>
+          </w:p>
+        </w:tc>
+      </w:tr>
+      <w:tr>
+        <w:trPr>
+          <w:trHeight w:val="315"/>
+        </w:trPr>
+        <w:tc>
+          <w:tcPr>
+            <w:tcW w:w="0" w:type="auto"/>
+            <w:tcBorders>
+              <w:top w:val="single" w:sz="6" w:space="0" w:color="CCCCCC"/>
+              <w:left w:val="single" w:sz="6" w:space="0" w:color="000000"/>
+              <w:bottom w:val="single" w:sz="6" w:space="0" w:color="000000"/>
+              <w:right w:val="single" w:sz="6" w:space="0" w:color="000000"/>
+            </w:tcBorders>
+            <w:tcMar>
+              <w:top w:w="30" w:type="dxa"/>
+              <w:left w:w="45" w:type="dxa"/>
+              <w:bottom w:w="30" w:type="dxa"/>
+              <w:right w:w="45" w:type="dxa"/>
+            </w:tcMar>
+            <w:vAlign w:val="bottom"/>
+            <w:hideMark/>
+          </w:tcPr>
+          <w:p>
+            <w:pPr>
+              <w:spacing w:after="0" w:line="240" w:lineRule="auto"/>
+              <w:rPr>
+                <w:rFonts w:ascii="Arial" w:eastAsia="Times New Roman" w:hAnsi="Arial" w:cs="Arial"/>
+                <w:sz w:val="20"/>
+                <w:szCs w:val="20"/>
+                <w:lang w:val="es-ES" w:eastAsia="es-ES"/>
+              </w:rPr>
+            </w:pPr>
+            <w:r>
+              <w:rPr>
+                <w:rFonts w:ascii="Arial" w:eastAsia="Times New Roman" w:hAnsi="Arial" w:cs="Arial"/>
+                <w:sz w:val="20"/>
+                <w:szCs w:val="20"/>
+                <w:lang w:val="es-ES" w:eastAsia="es-ES"/>
+              </w:rPr>
+              <w:t>SISTCONT-ARQ</w:t>
+            </w:r>
+          </w:p>
+        </w:tc>
+        <w:tc>
+          <w:tcPr>
+            <w:tcW w:w="0" w:type="auto"/>
+            <w:tcBorders>
+              <w:top w:val="single" w:sz="6" w:space="0" w:color="CCCCCC"/>
+              <w:left w:val="single" w:sz="6" w:space="0" w:color="CCCCCC"/>
+              <w:bottom w:val="single" w:sz="6" w:space="0" w:color="000000"/>
+              <w:right w:val="single" w:sz="6" w:space="0" w:color="000000"/>
+            </w:tcBorders>
+            <w:tcMar>
+              <w:top w:w="30" w:type="dxa"/>
+              <w:left w:w="45" w:type="dxa"/>
+              <w:bottom w:w="30" w:type="dxa"/>
+              <w:right w:w="45" w:type="dxa"/>
+            </w:tcMar>
+            <w:vAlign w:val="bottom"/>
+            <w:hideMark/>
+          </w:tcPr>
+          <w:p>
+            <w:pPr>
+              <w:spacing w:after="0" w:line="240" w:lineRule="auto"/>
+              <w:rPr>
+                <w:rFonts w:ascii="Arial" w:eastAsia="Times New Roman" w:hAnsi="Arial" w:cs="Arial"/>
+                <w:sz w:val="20"/>
+                <w:szCs w:val="20"/>
+                <w:lang w:val="es-ES" w:eastAsia="es-ES"/>
+              </w:rPr>
+            </w:pPr>
+            <w:r>
+              <w:rPr>
+                <w:rFonts w:ascii="Arial" w:eastAsia="Times New Roman" w:hAnsi="Arial" w:cs="Arial"/>
+                <w:sz w:val="20"/>
+                <w:szCs w:val="20"/>
+                <w:lang w:val="es-ES" w:eastAsia="es-ES"/>
+              </w:rPr>
+              <w:t>Documento de Arquitectura</w:t>
+            </w:r>
+          </w:p>
+        </w:tc>
+        <w:tc>
+          <w:tcPr>
+            <w:tcW w:w="0" w:type="auto"/>
+            <w:tcBorders>
+              <w:top w:val="single" w:sz="6" w:space="0" w:color="CCCCCC"/>
+              <w:left w:val="single" w:sz="6" w:space="0" w:color="CCCCCC"/>
+              <w:bottom w:val="single" w:sz="6" w:space="0" w:color="000000"/>
+              <w:right w:val="single" w:sz="6" w:space="0" w:color="000000"/>
+            </w:tcBorders>
+            <w:tcMar>
+              <w:top w:w="30" w:type="dxa"/>
+              <w:left w:w="45" w:type="dxa"/>
+              <w:bottom w:w="30" w:type="dxa"/>
+              <w:right w:w="45" w:type="dxa"/>
+            </w:tcMar>
+            <w:vAlign w:val="bottom"/>
+            <w:hideMark/>
+          </w:tcPr>
+          <w:p>
+            <w:pPr>
+              <w:spacing w:after="0" w:line="240" w:lineRule="auto"/>
+              <w:rPr>
+                <w:rFonts w:ascii="Arial" w:eastAsia="Times New Roman" w:hAnsi="Arial" w:cs="Arial"/>
+                <w:sz w:val="20"/>
+                <w:szCs w:val="20"/>
+                <w:lang w:val="es-ES" w:eastAsia="es-ES"/>
+              </w:rPr>
+            </w:pPr>
+            <w:r>
+              <w:rPr>
+                <w:rFonts w:ascii="Arial" w:eastAsia="Times New Roman" w:hAnsi="Arial" w:cs="Arial"/>
+                <w:sz w:val="20"/>
+                <w:szCs w:val="20"/>
+                <w:lang w:val="es-ES" w:eastAsia="es-ES"/>
+              </w:rPr>
+              <w:t>Diseño</w:t>
+            </w:r>
+          </w:p>
+        </w:tc>
+      </w:tr>
+      <w:tr>
+        <w:trPr>
+          <w:trHeight w:val="315"/>
+        </w:trPr>
+        <w:tc>
+          <w:tcPr>
+            <w:tcW w:w="0" w:type="auto"/>
+            <w:tcBorders>
+              <w:top w:val="single" w:sz="6" w:space="0" w:color="CCCCCC"/>
+              <w:left w:val="single" w:sz="6" w:space="0" w:color="000000"/>
+              <w:bottom w:val="single" w:sz="6" w:space="0" w:color="000000"/>
+              <w:right w:val="single" w:sz="6" w:space="0" w:color="000000"/>
+            </w:tcBorders>
+            <w:tcMar>
+              <w:top w:w="30" w:type="dxa"/>
+              <w:left w:w="45" w:type="dxa"/>
+              <w:bottom w:w="30" w:type="dxa"/>
+              <w:right w:w="45" w:type="dxa"/>
+            </w:tcMar>
+            <w:vAlign w:val="bottom"/>
+            <w:hideMark/>
+          </w:tcPr>
+          <w:p>
+            <w:pPr>
+              <w:spacing w:after="0" w:line="240" w:lineRule="auto"/>
+              <w:rPr>
+                <w:rFonts w:ascii="Arial" w:eastAsia="Times New Roman" w:hAnsi="Arial" w:cs="Arial"/>
+                <w:sz w:val="20"/>
+                <w:szCs w:val="20"/>
+                <w:lang w:val="es-ES" w:eastAsia="es-ES"/>
+              </w:rPr>
+            </w:pPr>
+            <w:r>
+              <w:rPr>
+                <w:rFonts w:ascii="Arial" w:eastAsia="Times New Roman" w:hAnsi="Arial" w:cs="Arial"/>
+                <w:sz w:val="20"/>
+                <w:szCs w:val="20"/>
+                <w:lang w:val="es-ES" w:eastAsia="es-ES"/>
+              </w:rPr>
+              <w:t>SISTCONT-ICU1-GP</w:t>
+            </w:r>
+          </w:p>
+        </w:tc>
+        <w:tc>
+          <w:tcPr>
+            <w:tcW w:w="0" w:type="auto"/>
+            <w:tcBorders>
+              <w:top w:val="single" w:sz="6" w:space="0" w:color="CCCCCC"/>
+              <w:left w:val="single" w:sz="6" w:space="0" w:color="CCCCCC"/>
+              <w:bottom w:val="single" w:sz="6" w:space="0" w:color="000000"/>
+              <w:right w:val="single" w:sz="6" w:space="0" w:color="000000"/>
+            </w:tcBorders>
+            <w:tcMar>
+              <w:top w:w="30" w:type="dxa"/>
+              <w:left w:w="45" w:type="dxa"/>
+              <w:bottom w:w="30" w:type="dxa"/>
+              <w:right w:w="45" w:type="dxa"/>
+            </w:tcMar>
+            <w:vAlign w:val="bottom"/>
+            <w:hideMark/>
+          </w:tcPr>
+          <w:p>
+            <w:pPr>
+              <w:spacing w:after="0" w:line="240" w:lineRule="auto"/>
+              <w:rPr>
+                <w:rFonts w:ascii="Arial" w:eastAsia="Times New Roman" w:hAnsi="Arial" w:cs="Arial"/>
+                <w:sz w:val="20"/>
+                <w:szCs w:val="20"/>
+                <w:lang w:val="es-ES" w:eastAsia="es-ES"/>
+              </w:rPr>
+            </w:pPr>
+            <w:r>
+              <w:rPr>
+                <w:rFonts w:ascii="Arial" w:eastAsia="Times New Roman" w:hAnsi="Arial" w:cs="Arial"/>
+                <w:sz w:val="20"/>
+                <w:szCs w:val="20"/>
+                <w:lang w:val="es-ES" w:eastAsia="es-ES"/>
+              </w:rPr>
+              <w:t>Implementación de caso de uso Gestionar Pago</w:t>
+            </w:r>
+          </w:p>
+        </w:tc>
+        <w:tc>
+          <w:tcPr>
+            <w:tcW w:w="0" w:type="auto"/>
+            <w:tcBorders>
+              <w:top w:val="single" w:sz="6" w:space="0" w:color="CCCCCC"/>
+              <w:left w:val="single" w:sz="6" w:space="0" w:color="CCCCCC"/>
+              <w:bottom w:val="single" w:sz="6" w:space="0" w:color="000000"/>
+              <w:right w:val="single" w:sz="6" w:space="0" w:color="000000"/>
+            </w:tcBorders>
+            <w:tcMar>
+              <w:top w:w="30" w:type="dxa"/>
+              <w:left w:w="45" w:type="dxa"/>
+              <w:bottom w:w="30" w:type="dxa"/>
+              <w:right w:w="45" w:type="dxa"/>
+            </w:tcMar>
+            <w:vAlign w:val="bottom"/>
+            <w:hideMark/>
+          </w:tcPr>
+          <w:p>
+            <w:pPr>
+              <w:spacing w:after="0" w:line="240" w:lineRule="auto"/>
+              <w:rPr>
+                <w:rFonts w:ascii="Arial" w:eastAsia="Times New Roman" w:hAnsi="Arial" w:cs="Arial"/>
+                <w:sz w:val="20"/>
+                <w:szCs w:val="20"/>
+                <w:lang w:val="es-ES" w:eastAsia="es-ES"/>
+              </w:rPr>
+            </w:pPr>
+            <w:r>
+              <w:rPr>
+                <w:rFonts w:ascii="Arial" w:eastAsia="Times New Roman" w:hAnsi="Arial" w:cs="Arial"/>
+                <w:sz w:val="20"/>
+                <w:szCs w:val="20"/>
+                <w:lang w:val="es-ES" w:eastAsia="es-ES"/>
+              </w:rPr>
+              <w:t>Implementación</w:t>
+            </w:r>
+          </w:p>
+        </w:tc>
+      </w:tr>
+      <w:tr>
+        <w:trPr>
+          <w:trHeight w:val="315"/>
+        </w:trPr>
+        <w:tc>
+          <w:tcPr>
+            <w:tcW w:w="0" w:type="auto"/>
+            <w:tcBorders>
+              <w:top w:val="single" w:sz="6" w:space="0" w:color="CCCCCC"/>
+              <w:left w:val="single" w:sz="6" w:space="0" w:color="000000"/>
+              <w:bottom w:val="single" w:sz="6" w:space="0" w:color="000000"/>
+              <w:right w:val="single" w:sz="6" w:space="0" w:color="000000"/>
+            </w:tcBorders>
+            <w:tcMar>
+              <w:top w:w="30" w:type="dxa"/>
+              <w:left w:w="45" w:type="dxa"/>
+              <w:bottom w:w="30" w:type="dxa"/>
+              <w:right w:w="45" w:type="dxa"/>
+            </w:tcMar>
+            <w:vAlign w:val="bottom"/>
+            <w:hideMark/>
+          </w:tcPr>
+          <w:p>
+            <w:pPr>
+              <w:spacing w:after="0" w:line="240" w:lineRule="auto"/>
+              <w:rPr>
+                <w:rFonts w:ascii="Arial" w:eastAsia="Times New Roman" w:hAnsi="Arial" w:cs="Arial"/>
+                <w:sz w:val="20"/>
+                <w:szCs w:val="20"/>
+                <w:lang w:val="es-ES" w:eastAsia="es-ES"/>
+              </w:rPr>
+            </w:pPr>
+            <w:r>
+              <w:rPr>
+                <w:rFonts w:ascii="Arial" w:eastAsia="Times New Roman" w:hAnsi="Arial" w:cs="Arial"/>
+                <w:sz w:val="20"/>
+                <w:szCs w:val="20"/>
+                <w:lang w:val="es-ES" w:eastAsia="es-ES"/>
+              </w:rPr>
+              <w:t>SISTCONT-CPU1-GP</w:t>
+            </w:r>
+          </w:p>
+        </w:tc>
+        <w:tc>
+          <w:tcPr>
+            <w:tcW w:w="0" w:type="auto"/>
+            <w:tcBorders>
+              <w:top w:val="single" w:sz="6" w:space="0" w:color="CCCCCC"/>
+              <w:left w:val="single" w:sz="6" w:space="0" w:color="CCCCCC"/>
+              <w:bottom w:val="single" w:sz="6" w:space="0" w:color="000000"/>
+              <w:right w:val="single" w:sz="6" w:space="0" w:color="000000"/>
+            </w:tcBorders>
+            <w:tcMar>
+              <w:top w:w="30" w:type="dxa"/>
+              <w:left w:w="45" w:type="dxa"/>
+              <w:bottom w:w="30" w:type="dxa"/>
+              <w:right w:w="45" w:type="dxa"/>
+            </w:tcMar>
+            <w:vAlign w:val="bottom"/>
+            <w:hideMark/>
+          </w:tcPr>
+          <w:p>
+            <w:pPr>
+              <w:spacing w:after="0" w:line="240" w:lineRule="auto"/>
+              <w:rPr>
+                <w:rFonts w:ascii="Arial" w:eastAsia="Times New Roman" w:hAnsi="Arial" w:cs="Arial"/>
+                <w:sz w:val="20"/>
+                <w:szCs w:val="20"/>
+                <w:lang w:val="es-ES" w:eastAsia="es-ES"/>
+              </w:rPr>
+            </w:pPr>
+            <w:r>
+              <w:rPr>
+                <w:rFonts w:ascii="Arial" w:eastAsia="Times New Roman" w:hAnsi="Arial" w:cs="Arial"/>
+                <w:sz w:val="20"/>
+                <w:szCs w:val="20"/>
+                <w:lang w:val="es-ES" w:eastAsia="es-ES"/>
+              </w:rPr>
+              <w:t>Documento de Casos de Pruebas Unitarias de Gestionar Pago</w:t>
+            </w:r>
+          </w:p>
+        </w:tc>
+        <w:tc>
+          <w:tcPr>
+            <w:tcW w:w="0" w:type="auto"/>
+            <w:tcBorders>
+              <w:top w:val="single" w:sz="6" w:space="0" w:color="CCCCCC"/>
+              <w:left w:val="single" w:sz="6" w:space="0" w:color="CCCCCC"/>
+              <w:bottom w:val="single" w:sz="6" w:space="0" w:color="000000"/>
+              <w:right w:val="single" w:sz="6" w:space="0" w:color="000000"/>
+            </w:tcBorders>
+            <w:tcMar>
+              <w:top w:w="30" w:type="dxa"/>
+              <w:left w:w="45" w:type="dxa"/>
+              <w:bottom w:w="30" w:type="dxa"/>
+              <w:right w:w="45" w:type="dxa"/>
+            </w:tcMar>
+            <w:vAlign w:val="bottom"/>
+            <w:hideMark/>
+          </w:tcPr>
+          <w:p>
+            <w:pPr>
+              <w:spacing w:after="0" w:line="240" w:lineRule="auto"/>
+              <w:rPr>
+                <w:rFonts w:ascii="Arial" w:eastAsia="Times New Roman" w:hAnsi="Arial" w:cs="Arial"/>
+                <w:sz w:val="20"/>
+                <w:szCs w:val="20"/>
+                <w:lang w:val="es-ES" w:eastAsia="es-ES"/>
+              </w:rPr>
+            </w:pPr>
+            <w:r>
+              <w:rPr>
+                <w:rFonts w:ascii="Arial" w:eastAsia="Times New Roman" w:hAnsi="Arial" w:cs="Arial"/>
+                <w:sz w:val="20"/>
+                <w:szCs w:val="20"/>
+                <w:lang w:val="es-ES" w:eastAsia="es-ES"/>
+              </w:rPr>
+              <w:t>Análisis</w:t>
+            </w:r>
+          </w:p>
+        </w:tc>
+      </w:tr>
+      <w:tr>
+        <w:trPr>
+          <w:trHeight w:val="315"/>
+        </w:trPr>
+        <w:tc>
+          <w:tcPr>
+            <w:tcW w:w="0" w:type="auto"/>
+            <w:tcBorders>
+              <w:top w:val="single" w:sz="6" w:space="0" w:color="CCCCCC"/>
+              <w:left w:val="single" w:sz="6" w:space="0" w:color="000000"/>
+              <w:bottom w:val="single" w:sz="6" w:space="0" w:color="000000"/>
+              <w:right w:val="single" w:sz="6" w:space="0" w:color="000000"/>
+            </w:tcBorders>
+            <w:tcMar>
+              <w:top w:w="30" w:type="dxa"/>
+              <w:left w:w="45" w:type="dxa"/>
+              <w:bottom w:w="30" w:type="dxa"/>
+              <w:right w:w="45" w:type="dxa"/>
+            </w:tcMar>
+            <w:vAlign w:val="bottom"/>
+            <w:hideMark/>
+          </w:tcPr>
+          <w:p>
+            <w:pPr>
+              <w:spacing w:after="0" w:line="240" w:lineRule="auto"/>
+              <w:rPr>
+                <w:rFonts w:ascii="Arial" w:eastAsia="Times New Roman" w:hAnsi="Arial" w:cs="Arial"/>
+                <w:sz w:val="20"/>
+                <w:szCs w:val="20"/>
+                <w:lang w:val="es-ES" w:eastAsia="es-ES"/>
+              </w:rPr>
+            </w:pPr>
+            <w:r>
+              <w:rPr>
+                <w:rFonts w:ascii="Arial" w:eastAsia="Times New Roman" w:hAnsi="Arial" w:cs="Arial"/>
+                <w:sz w:val="20"/>
+                <w:szCs w:val="20"/>
+                <w:lang w:val="es-ES" w:eastAsia="es-ES"/>
+              </w:rPr>
+              <w:t>GHB-1.4.1</w:t>
+            </w:r>
+          </w:p>
+        </w:tc>
+        <w:tc>
+          <w:tcPr>
+            <w:tcW w:w="0" w:type="auto"/>
+            <w:tcBorders>
+              <w:top w:val="single" w:sz="6" w:space="0" w:color="CCCCCC"/>
+              <w:left w:val="single" w:sz="6" w:space="0" w:color="CCCCCC"/>
+              <w:bottom w:val="single" w:sz="6" w:space="0" w:color="000000"/>
+              <w:right w:val="single" w:sz="6" w:space="0" w:color="000000"/>
+            </w:tcBorders>
+            <w:tcMar>
+              <w:top w:w="30" w:type="dxa"/>
+              <w:left w:w="45" w:type="dxa"/>
+              <w:bottom w:w="30" w:type="dxa"/>
+              <w:right w:w="45" w:type="dxa"/>
+            </w:tcMar>
+            <w:vAlign w:val="bottom"/>
+            <w:hideMark/>
+          </w:tcPr>
+          <w:p>
+            <w:pPr>
+              <w:spacing w:after="0" w:line="240" w:lineRule="auto"/>
+              <w:rPr>
+                <w:rFonts w:ascii="Arial" w:eastAsia="Times New Roman" w:hAnsi="Arial" w:cs="Arial"/>
+                <w:sz w:val="20"/>
+                <w:szCs w:val="20"/>
+                <w:lang w:val="es-ES" w:eastAsia="es-ES"/>
+              </w:rPr>
+            </w:pPr>
+            <w:r>
+              <w:rPr>
+                <w:rFonts w:ascii="Arial" w:eastAsia="Times New Roman" w:hAnsi="Arial" w:cs="Arial"/>
+                <w:sz w:val="20"/>
+                <w:szCs w:val="20"/>
+                <w:lang w:val="es-ES" w:eastAsia="es-ES"/>
+              </w:rPr>
+              <w:t>GITHUB</w:t>
+            </w:r>
+          </w:p>
+        </w:tc>
+        <w:tc>
+          <w:tcPr>
+            <w:tcW w:w="0" w:type="auto"/>
+            <w:tcBorders>
+              <w:top w:val="single" w:sz="6" w:space="0" w:color="CCCCCC"/>
+              <w:left w:val="single" w:sz="6" w:space="0" w:color="CCCCCC"/>
+              <w:bottom w:val="single" w:sz="6" w:space="0" w:color="000000"/>
+              <w:right w:val="single" w:sz="6" w:space="0" w:color="000000"/>
+            </w:tcBorders>
+            <w:tcMar>
+              <w:top w:w="30" w:type="dxa"/>
+              <w:left w:w="45" w:type="dxa"/>
+              <w:bottom w:w="30" w:type="dxa"/>
+              <w:right w:w="45" w:type="dxa"/>
+            </w:tcMar>
+            <w:vAlign w:val="bottom"/>
+            <w:hideMark/>
+          </w:tcPr>
+          <w:p>
+            <w:pPr>
+              <w:spacing w:after="0" w:line="240" w:lineRule="auto"/>
+              <w:rPr>
+                <w:rFonts w:ascii="Arial" w:eastAsia="Times New Roman" w:hAnsi="Arial" w:cs="Arial"/>
+                <w:sz w:val="20"/>
+                <w:szCs w:val="20"/>
+                <w:lang w:val="es-ES" w:eastAsia="es-ES"/>
+              </w:rPr>
+            </w:pPr>
+            <w:r>
+              <w:rPr>
+                <w:rFonts w:ascii="Arial" w:eastAsia="Times New Roman" w:hAnsi="Arial" w:cs="Arial"/>
+                <w:sz w:val="20"/>
+                <w:szCs w:val="20"/>
+                <w:lang w:val="es-ES" w:eastAsia="es-ES"/>
+              </w:rPr>
+              <w:t>Implementación</w:t>
+            </w:r>
+          </w:p>
+        </w:tc>
+      </w:tr>
+      <w:tr>
+        <w:trPr>
+          <w:trHeight w:val="315"/>
+        </w:trPr>
+        <w:tc>
+          <w:tcPr>
+            <w:tcW w:w="0" w:type="auto"/>
+            <w:tcBorders>
+              <w:top w:val="single" w:sz="6" w:space="0" w:color="CCCCCC"/>
+              <w:left w:val="single" w:sz="6" w:space="0" w:color="000000"/>
+              <w:bottom w:val="single" w:sz="6" w:space="0" w:color="000000"/>
+              <w:right w:val="single" w:sz="6" w:space="0" w:color="000000"/>
+            </w:tcBorders>
+            <w:tcMar>
+              <w:top w:w="30" w:type="dxa"/>
+              <w:left w:w="45" w:type="dxa"/>
+              <w:bottom w:w="30" w:type="dxa"/>
+              <w:right w:w="45" w:type="dxa"/>
+            </w:tcMar>
+            <w:vAlign w:val="bottom"/>
+            <w:hideMark/>
+          </w:tcPr>
+          <w:p>
+            <w:pPr>
+              <w:spacing w:after="0" w:line="240" w:lineRule="auto"/>
+              <w:rPr>
+                <w:rFonts w:ascii="Arial" w:eastAsia="Times New Roman" w:hAnsi="Arial" w:cs="Arial"/>
+                <w:sz w:val="20"/>
+                <w:szCs w:val="20"/>
+                <w:lang w:val="es-ES" w:eastAsia="es-ES"/>
+              </w:rPr>
+            </w:pPr>
+            <w:r>
+              <w:rPr>
+                <w:rFonts w:ascii="Arial" w:eastAsia="Times New Roman" w:hAnsi="Arial" w:cs="Arial"/>
+                <w:sz w:val="20"/>
+                <w:szCs w:val="20"/>
+                <w:lang w:val="es-ES" w:eastAsia="es-ES"/>
+              </w:rPr>
+              <w:t>JMT-V2.0</w:t>
+            </w:r>
+          </w:p>
+        </w:tc>
+        <w:tc>
+          <w:tcPr>
+            <w:tcW w:w="0" w:type="auto"/>
+            <w:tcBorders>
+              <w:top w:val="single" w:sz="6" w:space="0" w:color="CCCCCC"/>
+              <w:left w:val="single" w:sz="6" w:space="0" w:color="CCCCCC"/>
+              <w:bottom w:val="single" w:sz="6" w:space="0" w:color="000000"/>
+              <w:right w:val="single" w:sz="6" w:space="0" w:color="000000"/>
+            </w:tcBorders>
+            <w:tcMar>
+              <w:top w:w="30" w:type="dxa"/>
+              <w:left w:w="45" w:type="dxa"/>
+              <w:bottom w:w="30" w:type="dxa"/>
+              <w:right w:w="45" w:type="dxa"/>
+            </w:tcMar>
+            <w:vAlign w:val="bottom"/>
+            <w:hideMark/>
+          </w:tcPr>
+          <w:p>
+            <w:pPr>
+              <w:spacing w:after="0" w:line="240" w:lineRule="auto"/>
+              <w:rPr>
+                <w:rFonts w:ascii="Arial" w:eastAsia="Times New Roman" w:hAnsi="Arial" w:cs="Arial"/>
+                <w:sz w:val="20"/>
+                <w:szCs w:val="20"/>
+                <w:lang w:val="es-ES" w:eastAsia="es-ES"/>
+              </w:rPr>
+            </w:pPr>
+            <w:r>
+              <w:rPr>
+                <w:rFonts w:ascii="Arial" w:eastAsia="Times New Roman" w:hAnsi="Arial" w:cs="Arial"/>
+                <w:sz w:val="20"/>
+                <w:szCs w:val="20"/>
+                <w:lang w:val="es-ES" w:eastAsia="es-ES"/>
+              </w:rPr>
+              <w:t>JMETER</w:t>
+            </w:r>
+          </w:p>
+        </w:tc>
+        <w:tc>
+          <w:tcPr>
+            <w:tcW w:w="0" w:type="auto"/>
+            <w:tcBorders>
+              <w:top w:val="single" w:sz="6" w:space="0" w:color="CCCCCC"/>
+              <w:left w:val="single" w:sz="6" w:space="0" w:color="CCCCCC"/>
+              <w:bottom w:val="single" w:sz="6" w:space="0" w:color="000000"/>
+              <w:right w:val="single" w:sz="6" w:space="0" w:color="000000"/>
+            </w:tcBorders>
+            <w:tcMar>
+              <w:top w:w="30" w:type="dxa"/>
+              <w:left w:w="45" w:type="dxa"/>
+              <w:bottom w:w="30" w:type="dxa"/>
+              <w:right w:w="45" w:type="dxa"/>
+            </w:tcMar>
+            <w:vAlign w:val="bottom"/>
+            <w:hideMark/>
+          </w:tcPr>
+          <w:p>
+            <w:pPr>
+              <w:spacing w:after="0" w:line="240" w:lineRule="auto"/>
+              <w:rPr>
+                <w:rFonts w:ascii="Arial" w:eastAsia="Times New Roman" w:hAnsi="Arial" w:cs="Arial"/>
+                <w:sz w:val="20"/>
+                <w:szCs w:val="20"/>
+                <w:lang w:val="es-ES" w:eastAsia="es-ES"/>
+              </w:rPr>
+            </w:pPr>
+            <w:r>
+              <w:rPr>
+                <w:rFonts w:ascii="Arial" w:eastAsia="Times New Roman" w:hAnsi="Arial" w:cs="Arial"/>
+                <w:sz w:val="20"/>
+                <w:szCs w:val="20"/>
+                <w:lang w:val="es-ES" w:eastAsia="es-ES"/>
+              </w:rPr>
+              <w:t>Implementación</w:t>
+            </w:r>
+          </w:p>
+        </w:tc>
+      </w:tr>
+      <w:tr>
+        <w:trPr>
+          <w:trHeight w:val="315"/>
+        </w:trPr>
+        <w:tc>
+          <w:tcPr>
+            <w:tcW w:w="0" w:type="auto"/>
+            <w:tcBorders>
+              <w:top w:val="single" w:sz="6" w:space="0" w:color="CCCCCC"/>
+              <w:left w:val="single" w:sz="6" w:space="0" w:color="000000"/>
+              <w:bottom w:val="single" w:sz="6" w:space="0" w:color="000000"/>
+              <w:right w:val="single" w:sz="6" w:space="0" w:color="000000"/>
+            </w:tcBorders>
+            <w:tcMar>
+              <w:top w:w="30" w:type="dxa"/>
+              <w:left w:w="45" w:type="dxa"/>
+              <w:bottom w:w="30" w:type="dxa"/>
+              <w:right w:w="45" w:type="dxa"/>
+            </w:tcMar>
+            <w:vAlign w:val="bottom"/>
+            <w:hideMark/>
+          </w:tcPr>
+          <w:p>
+            <w:pPr>
+              <w:spacing w:after="0" w:line="240" w:lineRule="auto"/>
+              <w:rPr>
+                <w:rFonts w:ascii="Arial" w:eastAsia="Times New Roman" w:hAnsi="Arial" w:cs="Arial"/>
+                <w:sz w:val="20"/>
+                <w:szCs w:val="20"/>
+                <w:lang w:val="es-ES" w:eastAsia="es-ES"/>
+              </w:rPr>
+            </w:pPr>
+            <w:r>
+              <w:rPr>
+                <w:rFonts w:ascii="Arial" w:eastAsia="Times New Roman" w:hAnsi="Arial" w:cs="Arial"/>
+                <w:sz w:val="20"/>
+                <w:szCs w:val="20"/>
+                <w:lang w:val="es-ES" w:eastAsia="es-ES"/>
+              </w:rPr>
+              <w:t>SBT-V3.1.1</w:t>
+            </w:r>
+          </w:p>
+        </w:tc>
+        <w:tc>
+          <w:tcPr>
+            <w:tcW w:w="0" w:type="auto"/>
+            <w:tcBorders>
+              <w:top w:val="single" w:sz="6" w:space="0" w:color="CCCCCC"/>
+              <w:left w:val="single" w:sz="6" w:space="0" w:color="CCCCCC"/>
+              <w:bottom w:val="single" w:sz="6" w:space="0" w:color="000000"/>
+              <w:right w:val="single" w:sz="6" w:space="0" w:color="000000"/>
+            </w:tcBorders>
+            <w:tcMar>
+              <w:top w:w="30" w:type="dxa"/>
+              <w:left w:w="45" w:type="dxa"/>
+              <w:bottom w:w="30" w:type="dxa"/>
+              <w:right w:w="45" w:type="dxa"/>
+            </w:tcMar>
+            <w:vAlign w:val="bottom"/>
+            <w:hideMark/>
+          </w:tcPr>
+          <w:p>
+            <w:pPr>
+              <w:spacing w:after="0" w:line="240" w:lineRule="auto"/>
+              <w:rPr>
+                <w:rFonts w:ascii="Arial" w:eastAsia="Times New Roman" w:hAnsi="Arial" w:cs="Arial"/>
+                <w:sz w:val="20"/>
+                <w:szCs w:val="20"/>
+                <w:lang w:val="es-ES" w:eastAsia="es-ES"/>
+              </w:rPr>
+            </w:pPr>
+            <w:r>
+              <w:rPr>
+                <w:rFonts w:ascii="Arial" w:eastAsia="Times New Roman" w:hAnsi="Arial" w:cs="Arial"/>
+                <w:sz w:val="20"/>
+                <w:szCs w:val="20"/>
+                <w:lang w:val="es-ES" w:eastAsia="es-ES"/>
+              </w:rPr>
+              <w:t>SUBLIME TEXT</w:t>
+            </w:r>
+          </w:p>
+        </w:tc>
+        <w:tc>
+          <w:tcPr>
+            <w:tcW w:w="0" w:type="auto"/>
+            <w:tcBorders>
+              <w:top w:val="single" w:sz="6" w:space="0" w:color="CCCCCC"/>
+              <w:left w:val="single" w:sz="6" w:space="0" w:color="CCCCCC"/>
+              <w:bottom w:val="single" w:sz="6" w:space="0" w:color="000000"/>
+              <w:right w:val="single" w:sz="6" w:space="0" w:color="000000"/>
+            </w:tcBorders>
+            <w:tcMar>
+              <w:top w:w="30" w:type="dxa"/>
+              <w:left w:w="45" w:type="dxa"/>
+              <w:bottom w:w="30" w:type="dxa"/>
+              <w:right w:w="45" w:type="dxa"/>
+            </w:tcMar>
+            <w:vAlign w:val="bottom"/>
+            <w:hideMark/>
+          </w:tcPr>
+          <w:p>
+            <w:pPr>
+              <w:spacing w:after="0" w:line="240" w:lineRule="auto"/>
+              <w:rPr>
+                <w:rFonts w:ascii="Arial" w:eastAsia="Times New Roman" w:hAnsi="Arial" w:cs="Arial"/>
+                <w:sz w:val="20"/>
+                <w:szCs w:val="20"/>
+                <w:lang w:val="es-ES" w:eastAsia="es-ES"/>
+              </w:rPr>
+            </w:pPr>
+            <w:r>
+              <w:rPr>
+                <w:rFonts w:ascii="Arial" w:eastAsia="Times New Roman" w:hAnsi="Arial" w:cs="Arial"/>
+                <w:sz w:val="20"/>
+                <w:szCs w:val="20"/>
+                <w:lang w:val="es-ES" w:eastAsia="es-ES"/>
+              </w:rPr>
+              <w:t>Implementación</w:t>
+            </w:r>
+          </w:p>
+        </w:tc>
+      </w:tr>
+      <w:tr>
+        <w:trPr>
+          <w:trHeight w:val="315"/>
+        </w:trPr>
+        <w:tc>
+          <w:tcPr>
+            <w:tcW w:w="0" w:type="auto"/>
+            <w:tcBorders>
+              <w:top w:val="single" w:sz="6" w:space="0" w:color="CCCCCC"/>
+              <w:left w:val="single" w:sz="6" w:space="0" w:color="000000"/>
+              <w:bottom w:val="single" w:sz="6" w:space="0" w:color="000000"/>
+              <w:right w:val="single" w:sz="6" w:space="0" w:color="000000"/>
+            </w:tcBorders>
+            <w:tcMar>
+              <w:top w:w="30" w:type="dxa"/>
+              <w:left w:w="45" w:type="dxa"/>
+              <w:bottom w:w="30" w:type="dxa"/>
+              <w:right w:w="45" w:type="dxa"/>
+            </w:tcMar>
+            <w:vAlign w:val="bottom"/>
+            <w:hideMark/>
+          </w:tcPr>
+          <w:p>
+            <w:pPr>
+              <w:spacing w:after="0" w:line="240" w:lineRule="auto"/>
+              <w:rPr>
+                <w:rFonts w:ascii="Arial" w:eastAsia="Times New Roman" w:hAnsi="Arial" w:cs="Arial"/>
+                <w:sz w:val="20"/>
+                <w:szCs w:val="20"/>
+                <w:lang w:val="es-ES" w:eastAsia="es-ES"/>
+              </w:rPr>
+            </w:pPr>
+            <w:r>
+              <w:rPr>
+                <w:rFonts w:ascii="Arial" w:eastAsia="Times New Roman" w:hAnsi="Arial" w:cs="Arial"/>
+                <w:sz w:val="20"/>
+                <w:szCs w:val="20"/>
+                <w:lang w:val="es-ES" w:eastAsia="es-ES"/>
+              </w:rPr>
+              <w:t>WMP-V2.2</w:t>
+            </w:r>
+          </w:p>
+        </w:tc>
+        <w:tc>
+          <w:tcPr>
+            <w:tcW w:w="0" w:type="auto"/>
+            <w:tcBorders>
+              <w:top w:val="single" w:sz="6" w:space="0" w:color="CCCCCC"/>
+              <w:left w:val="single" w:sz="6" w:space="0" w:color="CCCCCC"/>
+              <w:bottom w:val="single" w:sz="6" w:space="0" w:color="000000"/>
+              <w:right w:val="single" w:sz="6" w:space="0" w:color="000000"/>
+            </w:tcBorders>
+            <w:tcMar>
+              <w:top w:w="30" w:type="dxa"/>
+              <w:left w:w="45" w:type="dxa"/>
+              <w:bottom w:w="30" w:type="dxa"/>
+              <w:right w:w="45" w:type="dxa"/>
+            </w:tcMar>
+            <w:vAlign w:val="bottom"/>
+            <w:hideMark/>
+          </w:tcPr>
+          <w:p>
+            <w:pPr>
+              <w:spacing w:after="0" w:line="240" w:lineRule="auto"/>
+              <w:rPr>
+                <w:rFonts w:ascii="Arial" w:eastAsia="Times New Roman" w:hAnsi="Arial" w:cs="Arial"/>
+                <w:sz w:val="20"/>
+                <w:szCs w:val="20"/>
+                <w:lang w:val="es-ES" w:eastAsia="es-ES"/>
+              </w:rPr>
+            </w:pPr>
+            <w:r>
+              <w:rPr>
+                <w:rFonts w:ascii="Arial" w:eastAsia="Times New Roman" w:hAnsi="Arial" w:cs="Arial"/>
+                <w:sz w:val="20"/>
+                <w:szCs w:val="20"/>
+                <w:lang w:val="es-ES" w:eastAsia="es-ES"/>
+              </w:rPr>
+              <w:t>WAMPSERVER</w:t>
+            </w:r>
+          </w:p>
+        </w:tc>
+        <w:tc>
+          <w:tcPr>
+            <w:tcW w:w="0" w:type="auto"/>
+            <w:tcBorders>
+              <w:top w:val="single" w:sz="6" w:space="0" w:color="CCCCCC"/>
+              <w:left w:val="single" w:sz="6" w:space="0" w:color="CCCCCC"/>
+              <w:bottom w:val="single" w:sz="6" w:space="0" w:color="000000"/>
+              <w:right w:val="single" w:sz="6" w:space="0" w:color="000000"/>
+            </w:tcBorders>
+            <w:tcMar>
+              <w:top w:w="30" w:type="dxa"/>
+              <w:left w:w="45" w:type="dxa"/>
+              <w:bottom w:w="30" w:type="dxa"/>
+              <w:right w:w="45" w:type="dxa"/>
+            </w:tcMar>
+            <w:vAlign w:val="bottom"/>
+            <w:hideMark/>
+          </w:tcPr>
+          <w:p>
+            <w:pPr>
+              <w:spacing w:after="0" w:line="240" w:lineRule="auto"/>
+              <w:rPr>
+                <w:rFonts w:ascii="Arial" w:eastAsia="Times New Roman" w:hAnsi="Arial" w:cs="Arial"/>
+                <w:sz w:val="20"/>
+                <w:szCs w:val="20"/>
+                <w:lang w:val="es-ES" w:eastAsia="es-ES"/>
+              </w:rPr>
+            </w:pPr>
+            <w:r>
+              <w:rPr>
+                <w:rFonts w:ascii="Arial" w:eastAsia="Times New Roman" w:hAnsi="Arial" w:cs="Arial"/>
+                <w:sz w:val="20"/>
+                <w:szCs w:val="20"/>
+                <w:lang w:val="es-ES" w:eastAsia="es-ES"/>
+              </w:rPr>
+              <w:t>Implementación</w:t>
+            </w:r>
+          </w:p>
+        </w:tc>
+      </w:tr>
+      <w:tr>
+        <w:trPr>
+          <w:trHeight w:val="315"/>
+        </w:trPr>
+        <w:tc>
+          <w:tcPr>
+            <w:tcW w:w="0" w:type="auto"/>
+            <w:tcBorders>
+              <w:top w:val="single" w:sz="6" w:space="0" w:color="CCCCCC"/>
+              <w:left w:val="single" w:sz="6" w:space="0" w:color="000000"/>
+              <w:bottom w:val="single" w:sz="6" w:space="0" w:color="000000"/>
+              <w:right w:val="single" w:sz="6" w:space="0" w:color="000000"/>
+            </w:tcBorders>
+            <w:tcMar>
+              <w:top w:w="30" w:type="dxa"/>
+              <w:left w:w="45" w:type="dxa"/>
+              <w:bottom w:w="30" w:type="dxa"/>
+              <w:right w:w="45" w:type="dxa"/>
+            </w:tcMar>
+            <w:vAlign w:val="bottom"/>
+            <w:hideMark/>
+          </w:tcPr>
+          <w:p>
+            <w:pPr>
+              <w:spacing w:after="0" w:line="240" w:lineRule="auto"/>
+              <w:rPr>
+                <w:rFonts w:ascii="Arial" w:eastAsia="Times New Roman" w:hAnsi="Arial" w:cs="Arial"/>
+                <w:sz w:val="20"/>
+                <w:szCs w:val="20"/>
+                <w:lang w:val="es-ES" w:eastAsia="es-ES"/>
+              </w:rPr>
+            </w:pPr>
+            <w:r>
+              <w:rPr>
+                <w:rFonts w:ascii="Arial" w:eastAsia="Times New Roman" w:hAnsi="Arial" w:cs="Arial"/>
+                <w:sz w:val="20"/>
+                <w:szCs w:val="20"/>
+                <w:lang w:val="es-ES" w:eastAsia="es-ES"/>
+              </w:rPr>
+              <w:t>WKB-V8.0</w:t>
+            </w:r>
+          </w:p>
+        </w:tc>
+        <w:tc>
+          <w:tcPr>
+            <w:tcW w:w="0" w:type="auto"/>
+            <w:tcBorders>
+              <w:top w:val="single" w:sz="6" w:space="0" w:color="CCCCCC"/>
+              <w:left w:val="single" w:sz="6" w:space="0" w:color="CCCCCC"/>
+              <w:bottom w:val="single" w:sz="6" w:space="0" w:color="000000"/>
+              <w:right w:val="single" w:sz="6" w:space="0" w:color="000000"/>
+            </w:tcBorders>
+            <w:tcMar>
+              <w:top w:w="30" w:type="dxa"/>
+              <w:left w:w="45" w:type="dxa"/>
+              <w:bottom w:w="30" w:type="dxa"/>
+              <w:right w:w="45" w:type="dxa"/>
+            </w:tcMar>
+            <w:vAlign w:val="bottom"/>
+            <w:hideMark/>
+          </w:tcPr>
+          <w:p>
+            <w:pPr>
+              <w:spacing w:after="0" w:line="240" w:lineRule="auto"/>
+              <w:rPr>
+                <w:rFonts w:ascii="Arial" w:eastAsia="Times New Roman" w:hAnsi="Arial" w:cs="Arial"/>
+                <w:sz w:val="20"/>
+                <w:szCs w:val="20"/>
+                <w:lang w:val="es-ES" w:eastAsia="es-ES"/>
+              </w:rPr>
+            </w:pPr>
+            <w:r>
+              <w:rPr>
+                <w:rFonts w:ascii="Arial" w:eastAsia="Times New Roman" w:hAnsi="Arial" w:cs="Arial"/>
+                <w:sz w:val="20"/>
+                <w:szCs w:val="20"/>
+                <w:lang w:val="es-ES" w:eastAsia="es-ES"/>
+              </w:rPr>
+              <w:t>MYSQL WORKBENCH</w:t>
+            </w:r>
+          </w:p>
+        </w:tc>
+        <w:tc>
+          <w:tcPr>
+            <w:tcW w:w="0" w:type="auto"/>
+            <w:tcBorders>
+              <w:top w:val="single" w:sz="6" w:space="0" w:color="CCCCCC"/>
+              <w:left w:val="single" w:sz="6" w:space="0" w:color="CCCCCC"/>
+              <w:bottom w:val="single" w:sz="6" w:space="0" w:color="000000"/>
+              <w:right w:val="single" w:sz="6" w:space="0" w:color="000000"/>
+            </w:tcBorders>
+            <w:tcMar>
+              <w:top w:w="30" w:type="dxa"/>
+              <w:left w:w="45" w:type="dxa"/>
+              <w:bottom w:w="30" w:type="dxa"/>
+              <w:right w:w="45" w:type="dxa"/>
+            </w:tcMar>
+            <w:vAlign w:val="bottom"/>
+            <w:hideMark/>
+          </w:tcPr>
+          <w:p>
+            <w:pPr>
+              <w:spacing w:after="0" w:line="240" w:lineRule="auto"/>
+              <w:rPr>
+                <w:rFonts w:ascii="Arial" w:eastAsia="Times New Roman" w:hAnsi="Arial" w:cs="Arial"/>
+                <w:sz w:val="20"/>
+                <w:szCs w:val="20"/>
+                <w:lang w:val="es-ES" w:eastAsia="es-ES"/>
+              </w:rPr>
+            </w:pPr>
+            <w:r>
+              <w:rPr>
+                <w:rFonts w:ascii="Arial" w:eastAsia="Times New Roman" w:hAnsi="Arial" w:cs="Arial"/>
+                <w:sz w:val="20"/>
+                <w:szCs w:val="20"/>
+                <w:lang w:val="es-ES" w:eastAsia="es-ES"/>
+              </w:rPr>
+              <w:t>Implementación</w:t>
+            </w:r>
+          </w:p>
+        </w:tc>
+      </w:tr>
+      <w:tr>
+        <w:trPr>
+          <w:trHeight w:val="315"/>
+        </w:trPr>
+        <w:tc>
+          <w:tcPr>
+            <w:tcW w:w="0" w:type="auto"/>
+            <w:tcBorders>
+              <w:top w:val="single" w:sz="6" w:space="0" w:color="CCCCCC"/>
+              <w:left w:val="single" w:sz="6" w:space="0" w:color="000000"/>
+              <w:bottom w:val="single" w:sz="6" w:space="0" w:color="000000"/>
+              <w:right w:val="single" w:sz="6" w:space="0" w:color="000000"/>
+            </w:tcBorders>
+            <w:tcMar>
+              <w:top w:w="30" w:type="dxa"/>
+              <w:left w:w="45" w:type="dxa"/>
+              <w:bottom w:w="30" w:type="dxa"/>
+              <w:right w:w="45" w:type="dxa"/>
+            </w:tcMar>
+            <w:vAlign w:val="bottom"/>
+            <w:hideMark/>
+          </w:tcPr>
+          <w:p>
+            <w:pPr>
+              <w:spacing w:after="0" w:line="240" w:lineRule="auto"/>
+              <w:rPr>
+                <w:rFonts w:ascii="Arial" w:eastAsia="Times New Roman" w:hAnsi="Arial" w:cs="Arial"/>
+                <w:sz w:val="20"/>
+                <w:szCs w:val="20"/>
+                <w:lang w:val="es-ES" w:eastAsia="es-ES"/>
+              </w:rPr>
+            </w:pPr>
+            <w:r>
+              <w:rPr>
+                <w:rFonts w:ascii="Arial" w:eastAsia="Times New Roman" w:hAnsi="Arial" w:cs="Arial"/>
+                <w:sz w:val="20"/>
+                <w:szCs w:val="20"/>
+                <w:lang w:val="es-ES" w:eastAsia="es-ES"/>
+              </w:rPr>
+              <w:t>SISTCONT-CHK-AP</w:t>
+            </w:r>
+          </w:p>
+        </w:tc>
+        <w:tc>
+          <w:tcPr>
+            <w:tcW w:w="0" w:type="auto"/>
+            <w:tcBorders>
+              <w:top w:val="single" w:sz="6" w:space="0" w:color="CCCCCC"/>
+              <w:left w:val="single" w:sz="6" w:space="0" w:color="CCCCCC"/>
+              <w:bottom w:val="single" w:sz="6" w:space="0" w:color="000000"/>
+              <w:right w:val="single" w:sz="6" w:space="0" w:color="000000"/>
+            </w:tcBorders>
+            <w:tcMar>
+              <w:top w:w="30" w:type="dxa"/>
+              <w:left w:w="45" w:type="dxa"/>
+              <w:bottom w:w="30" w:type="dxa"/>
+              <w:right w:w="45" w:type="dxa"/>
+            </w:tcMar>
+            <w:vAlign w:val="bottom"/>
+            <w:hideMark/>
+          </w:tcPr>
+          <w:p>
+            <w:pPr>
+              <w:spacing w:after="0" w:line="240" w:lineRule="auto"/>
+              <w:rPr>
+                <w:rFonts w:ascii="Arial" w:eastAsia="Times New Roman" w:hAnsi="Arial" w:cs="Arial"/>
+                <w:sz w:val="20"/>
+                <w:szCs w:val="20"/>
+                <w:lang w:val="es-ES" w:eastAsia="es-ES"/>
+              </w:rPr>
+            </w:pPr>
+            <w:r>
+              <w:rPr>
+                <w:rFonts w:ascii="Arial" w:eastAsia="Times New Roman" w:hAnsi="Arial" w:cs="Arial"/>
+                <w:sz w:val="20"/>
+                <w:szCs w:val="20"/>
+                <w:lang w:val="es-ES" w:eastAsia="es-ES"/>
+              </w:rPr>
+              <w:t>Checklist</w:t>
+            </w:r>
+            <w:bookmarkStart w:id="10" w:name="_GoBack"/>
+            <w:bookmarkEnd w:id="10"/>
+            <w:r>
+              <w:rPr>
+                <w:rFonts w:ascii="Arial" w:eastAsia="Times New Roman" w:hAnsi="Arial" w:cs="Arial"/>
+                <w:sz w:val="20"/>
+                <w:szCs w:val="20"/>
+                <w:lang w:val="es-ES" w:eastAsia="es-ES"/>
+              </w:rPr>
+              <w:t xml:space="preserve"> de las áreas del proceso</w:t>
+            </w:r>
+          </w:p>
+        </w:tc>
+        <w:tc>
+          <w:tcPr>
+            <w:tcW w:w="0" w:type="auto"/>
+            <w:tcBorders>
+              <w:top w:val="single" w:sz="6" w:space="0" w:color="CCCCCC"/>
+              <w:left w:val="single" w:sz="6" w:space="0" w:color="CCCCCC"/>
+              <w:bottom w:val="single" w:sz="6" w:space="0" w:color="000000"/>
+              <w:right w:val="single" w:sz="6" w:space="0" w:color="000000"/>
+            </w:tcBorders>
+            <w:tcMar>
+              <w:top w:w="30" w:type="dxa"/>
+              <w:left w:w="45" w:type="dxa"/>
+              <w:bottom w:w="30" w:type="dxa"/>
+              <w:right w:w="45" w:type="dxa"/>
+            </w:tcMar>
+            <w:vAlign w:val="bottom"/>
+            <w:hideMark/>
+          </w:tcPr>
+          <w:p>
+            <w:pPr>
+              <w:spacing w:after="0" w:line="240" w:lineRule="auto"/>
+              <w:rPr>
+                <w:rFonts w:ascii="Arial" w:eastAsia="Times New Roman" w:hAnsi="Arial" w:cs="Arial"/>
+                <w:sz w:val="20"/>
+                <w:szCs w:val="20"/>
+                <w:lang w:val="es-ES" w:eastAsia="es-ES"/>
+              </w:rPr>
+            </w:pPr>
+            <w:r>
+              <w:rPr>
+                <w:rFonts w:ascii="Arial" w:eastAsia="Times New Roman" w:hAnsi="Arial" w:cs="Arial"/>
+                <w:sz w:val="20"/>
+                <w:szCs w:val="20"/>
+                <w:lang w:val="es-ES" w:eastAsia="es-ES"/>
+              </w:rPr>
+              <w:t>Análisis</w:t>
+            </w:r>
+          </w:p>
+        </w:tc>
+      </w:tr>
+      <w:tr>
+        <w:trPr>
+          <w:trHeight w:val="315"/>
+        </w:trPr>
+        <w:tc>
+          <w:tcPr>
+            <w:tcW w:w="0" w:type="auto"/>
+            <w:tcBorders>
+              <w:top w:val="single" w:sz="6" w:space="0" w:color="CCCCCC"/>
+              <w:left w:val="single" w:sz="6" w:space="0" w:color="000000"/>
+              <w:bottom w:val="single" w:sz="6" w:space="0" w:color="000000"/>
+              <w:right w:val="single" w:sz="6" w:space="0" w:color="000000"/>
+            </w:tcBorders>
+            <w:tcMar>
+              <w:top w:w="30" w:type="dxa"/>
+              <w:left w:w="45" w:type="dxa"/>
+              <w:bottom w:w="30" w:type="dxa"/>
+              <w:right w:w="45" w:type="dxa"/>
+            </w:tcMar>
+            <w:vAlign w:val="bottom"/>
+            <w:hideMark/>
+          </w:tcPr>
+          <w:p>
+            <w:pPr>
+              <w:spacing w:after="0" w:line="240" w:lineRule="auto"/>
+              <w:rPr>
+                <w:rFonts w:ascii="Arial" w:eastAsia="Times New Roman" w:hAnsi="Arial" w:cs="Arial"/>
+                <w:sz w:val="20"/>
+                <w:szCs w:val="20"/>
+                <w:lang w:val="es-ES" w:eastAsia="es-ES"/>
+              </w:rPr>
+            </w:pPr>
+            <w:r>
+              <w:rPr>
+                <w:rFonts w:ascii="Arial" w:eastAsia="Times New Roman" w:hAnsi="Arial" w:cs="Arial"/>
+                <w:sz w:val="20"/>
+                <w:szCs w:val="20"/>
+                <w:lang w:val="es-ES" w:eastAsia="es-ES"/>
+              </w:rPr>
+              <w:t>SISTCONT-ACL</w:t>
+            </w:r>
+          </w:p>
+        </w:tc>
+        <w:tc>
+          <w:tcPr>
+            <w:tcW w:w="0" w:type="auto"/>
+            <w:tcBorders>
+              <w:top w:val="single" w:sz="6" w:space="0" w:color="CCCCCC"/>
+              <w:left w:val="single" w:sz="6" w:space="0" w:color="CCCCCC"/>
+              <w:bottom w:val="single" w:sz="6" w:space="0" w:color="000000"/>
+              <w:right w:val="single" w:sz="6" w:space="0" w:color="000000"/>
+            </w:tcBorders>
+            <w:tcMar>
+              <w:top w:w="30" w:type="dxa"/>
+              <w:left w:w="45" w:type="dxa"/>
+              <w:bottom w:w="30" w:type="dxa"/>
+              <w:right w:w="45" w:type="dxa"/>
+            </w:tcMar>
+            <w:vAlign w:val="bottom"/>
+            <w:hideMark/>
+          </w:tcPr>
+          <w:p>
+            <w:pPr>
+              <w:spacing w:after="0" w:line="240" w:lineRule="auto"/>
+              <w:rPr>
+                <w:rFonts w:ascii="Arial" w:eastAsia="Times New Roman" w:hAnsi="Arial" w:cs="Arial"/>
+                <w:sz w:val="20"/>
+                <w:szCs w:val="20"/>
+                <w:lang w:val="es-ES" w:eastAsia="es-ES"/>
+              </w:rPr>
+            </w:pPr>
+            <w:r>
+              <w:rPr>
+                <w:rFonts w:ascii="Arial" w:eastAsia="Times New Roman" w:hAnsi="Arial" w:cs="Arial"/>
+                <w:sz w:val="20"/>
+                <w:szCs w:val="20"/>
+                <w:lang w:val="es-ES" w:eastAsia="es-ES"/>
+              </w:rPr>
+              <w:t>Documento de aceptación del cliente</w:t>
+            </w:r>
+          </w:p>
+        </w:tc>
+        <w:tc>
+          <w:tcPr>
+            <w:tcW w:w="0" w:type="auto"/>
+            <w:tcBorders>
+              <w:top w:val="single" w:sz="6" w:space="0" w:color="CCCCCC"/>
+              <w:left w:val="single" w:sz="6" w:space="0" w:color="CCCCCC"/>
+              <w:bottom w:val="single" w:sz="6" w:space="0" w:color="000000"/>
+              <w:right w:val="single" w:sz="6" w:space="0" w:color="000000"/>
+            </w:tcBorders>
+            <w:tcMar>
+              <w:top w:w="30" w:type="dxa"/>
+              <w:left w:w="45" w:type="dxa"/>
+              <w:bottom w:w="30" w:type="dxa"/>
+              <w:right w:w="45" w:type="dxa"/>
+            </w:tcMar>
+            <w:vAlign w:val="bottom"/>
+            <w:hideMark/>
+          </w:tcPr>
+          <w:p>
+            <w:pPr>
+              <w:spacing w:after="0" w:line="240" w:lineRule="auto"/>
+              <w:rPr>
+                <w:rFonts w:ascii="Arial" w:eastAsia="Times New Roman" w:hAnsi="Arial" w:cs="Arial"/>
+                <w:sz w:val="20"/>
+                <w:szCs w:val="20"/>
+                <w:lang w:val="es-ES" w:eastAsia="es-ES"/>
+              </w:rPr>
+            </w:pPr>
+            <w:r>
+              <w:rPr>
+                <w:rFonts w:ascii="Arial" w:eastAsia="Times New Roman" w:hAnsi="Arial" w:cs="Arial"/>
+                <w:sz w:val="20"/>
+                <w:szCs w:val="20"/>
+                <w:lang w:val="es-ES" w:eastAsia="es-ES"/>
+              </w:rPr>
+              <w:t>Análisis</w:t>
+            </w:r>
+          </w:p>
+        </w:tc>
+      </w:tr>
+      <w:tr>
+        <w:trPr>
+          <w:trHeight w:val="315"/>
+        </w:trPr>
+        <w:tc>
+          <w:tcPr>
+            <w:tcW w:w="0" w:type="auto"/>
+            <w:tcBorders>
+              <w:top w:val="single" w:sz="6" w:space="0" w:color="CCCCCC"/>
+              <w:left w:val="single" w:sz="6" w:space="0" w:color="000000"/>
+              <w:bottom w:val="single" w:sz="6" w:space="0" w:color="000000"/>
+              <w:right w:val="single" w:sz="6" w:space="0" w:color="000000"/>
+            </w:tcBorders>
+            <w:tcMar>
+              <w:top w:w="30" w:type="dxa"/>
+              <w:left w:w="45" w:type="dxa"/>
+              <w:bottom w:w="30" w:type="dxa"/>
+              <w:right w:w="45" w:type="dxa"/>
+            </w:tcMar>
+            <w:vAlign w:val="bottom"/>
+            <w:hideMark/>
+          </w:tcPr>
+          <w:p>
+            <w:pPr>
+              <w:spacing w:after="0" w:line="240" w:lineRule="auto"/>
+              <w:rPr>
+                <w:rFonts w:ascii="Arial" w:eastAsia="Times New Roman" w:hAnsi="Arial" w:cs="Arial"/>
+                <w:sz w:val="20"/>
+                <w:szCs w:val="20"/>
+                <w:lang w:val="es-ES" w:eastAsia="es-ES"/>
+              </w:rPr>
+            </w:pPr>
+            <w:r>
+              <w:rPr>
+                <w:rFonts w:ascii="Arial" w:eastAsia="Times New Roman" w:hAnsi="Arial" w:cs="Arial"/>
+                <w:sz w:val="20"/>
+                <w:szCs w:val="20"/>
+                <w:lang w:val="es-ES" w:eastAsia="es-ES"/>
+              </w:rPr>
+              <w:t>SISTCONT-CU1-RCP</w:t>
+            </w:r>
+          </w:p>
+        </w:tc>
+        <w:tc>
+          <w:tcPr>
+            <w:tcW w:w="0" w:type="auto"/>
+            <w:tcBorders>
+              <w:top w:val="single" w:sz="6" w:space="0" w:color="CCCCCC"/>
+              <w:left w:val="single" w:sz="6" w:space="0" w:color="CCCCCC"/>
+              <w:bottom w:val="single" w:sz="6" w:space="0" w:color="000000"/>
+              <w:right w:val="single" w:sz="6" w:space="0" w:color="000000"/>
+            </w:tcBorders>
+            <w:tcMar>
+              <w:top w:w="30" w:type="dxa"/>
+              <w:left w:w="45" w:type="dxa"/>
+              <w:bottom w:w="30" w:type="dxa"/>
+              <w:right w:w="45" w:type="dxa"/>
+            </w:tcMar>
+            <w:vAlign w:val="bottom"/>
+            <w:hideMark/>
+          </w:tcPr>
+          <w:p>
+            <w:pPr>
+              <w:spacing w:after="0" w:line="240" w:lineRule="auto"/>
+              <w:rPr>
+                <w:rFonts w:ascii="Arial" w:eastAsia="Times New Roman" w:hAnsi="Arial" w:cs="Arial"/>
+                <w:sz w:val="20"/>
+                <w:szCs w:val="20"/>
+                <w:lang w:val="es-ES" w:eastAsia="es-ES"/>
+              </w:rPr>
+            </w:pPr>
+            <w:r>
+              <w:rPr>
+                <w:rFonts w:ascii="Arial" w:eastAsia="Times New Roman" w:hAnsi="Arial" w:cs="Arial"/>
+                <w:sz w:val="20"/>
+                <w:szCs w:val="20"/>
+                <w:lang w:val="es-ES" w:eastAsia="es-ES"/>
+              </w:rPr>
+              <w:t>Reporte de cuotas pendientes</w:t>
+            </w:r>
+          </w:p>
+        </w:tc>
+        <w:tc>
+          <w:tcPr>
+            <w:tcW w:w="0" w:type="auto"/>
+            <w:tcBorders>
+              <w:top w:val="single" w:sz="6" w:space="0" w:color="CCCCCC"/>
+              <w:left w:val="single" w:sz="6" w:space="0" w:color="CCCCCC"/>
+              <w:bottom w:val="single" w:sz="6" w:space="0" w:color="000000"/>
+              <w:right w:val="single" w:sz="6" w:space="0" w:color="000000"/>
+            </w:tcBorders>
+            <w:tcMar>
+              <w:top w:w="30" w:type="dxa"/>
+              <w:left w:w="45" w:type="dxa"/>
+              <w:bottom w:w="30" w:type="dxa"/>
+              <w:right w:w="45" w:type="dxa"/>
+            </w:tcMar>
+            <w:vAlign w:val="bottom"/>
+            <w:hideMark/>
+          </w:tcPr>
+          <w:p>
+            <w:pPr>
+              <w:spacing w:after="0" w:line="240" w:lineRule="auto"/>
+              <w:rPr>
+                <w:rFonts w:ascii="Arial" w:eastAsia="Times New Roman" w:hAnsi="Arial" w:cs="Arial"/>
+                <w:sz w:val="20"/>
+                <w:szCs w:val="20"/>
+                <w:lang w:val="es-ES" w:eastAsia="es-ES"/>
+              </w:rPr>
+            </w:pPr>
+            <w:r>
+              <w:rPr>
+                <w:rFonts w:ascii="Arial" w:eastAsia="Times New Roman" w:hAnsi="Arial" w:cs="Arial"/>
+                <w:sz w:val="20"/>
+                <w:szCs w:val="20"/>
+                <w:lang w:val="es-ES" w:eastAsia="es-ES"/>
+              </w:rPr>
+              <w:t>Implementación</w:t>
+            </w:r>
+          </w:p>
+        </w:tc>
+      </w:tr>
+      <w:tr>
+        <w:trPr>
+          <w:trHeight w:val="315"/>
+        </w:trPr>
+        <w:tc>
+          <w:tcPr>
+            <w:tcW w:w="0" w:type="auto"/>
+            <w:tcBorders>
+              <w:top w:val="single" w:sz="6" w:space="0" w:color="CCCCCC"/>
+              <w:left w:val="single" w:sz="6" w:space="0" w:color="000000"/>
+              <w:bottom w:val="single" w:sz="6" w:space="0" w:color="000000"/>
+              <w:right w:val="single" w:sz="6" w:space="0" w:color="000000"/>
+            </w:tcBorders>
+            <w:tcMar>
+              <w:top w:w="30" w:type="dxa"/>
+              <w:left w:w="45" w:type="dxa"/>
+              <w:bottom w:w="30" w:type="dxa"/>
+              <w:right w:w="45" w:type="dxa"/>
+            </w:tcMar>
+            <w:vAlign w:val="bottom"/>
+            <w:hideMark/>
+          </w:tcPr>
+          <w:p>
+            <w:pPr>
+              <w:spacing w:after="0" w:line="240" w:lineRule="auto"/>
+              <w:rPr>
+                <w:rFonts w:ascii="Arial" w:eastAsia="Times New Roman" w:hAnsi="Arial" w:cs="Arial"/>
+                <w:sz w:val="20"/>
+                <w:szCs w:val="20"/>
+                <w:lang w:val="es-ES" w:eastAsia="es-ES"/>
+              </w:rPr>
+            </w:pPr>
+            <w:r>
+              <w:rPr>
+                <w:rFonts w:ascii="Arial" w:eastAsia="Times New Roman" w:hAnsi="Arial" w:cs="Arial"/>
+                <w:sz w:val="20"/>
+                <w:szCs w:val="20"/>
+                <w:lang w:val="es-ES" w:eastAsia="es-ES"/>
+              </w:rPr>
+              <w:t>SISTCONT-CU1-RCV</w:t>
+            </w:r>
+          </w:p>
+        </w:tc>
+        <w:tc>
+          <w:tcPr>
+            <w:tcW w:w="0" w:type="auto"/>
+            <w:tcBorders>
+              <w:top w:val="single" w:sz="6" w:space="0" w:color="CCCCCC"/>
+              <w:left w:val="single" w:sz="6" w:space="0" w:color="CCCCCC"/>
+              <w:bottom w:val="single" w:sz="6" w:space="0" w:color="000000"/>
+              <w:right w:val="single" w:sz="6" w:space="0" w:color="000000"/>
+            </w:tcBorders>
+            <w:tcMar>
+              <w:top w:w="30" w:type="dxa"/>
+              <w:left w:w="45" w:type="dxa"/>
+              <w:bottom w:w="30" w:type="dxa"/>
+              <w:right w:w="45" w:type="dxa"/>
+            </w:tcMar>
+            <w:vAlign w:val="bottom"/>
+            <w:hideMark/>
+          </w:tcPr>
+          <w:p>
+            <w:pPr>
+              <w:spacing w:after="0" w:line="240" w:lineRule="auto"/>
+              <w:rPr>
+                <w:rFonts w:ascii="Arial" w:eastAsia="Times New Roman" w:hAnsi="Arial" w:cs="Arial"/>
+                <w:sz w:val="20"/>
+                <w:szCs w:val="20"/>
+                <w:lang w:val="es-ES" w:eastAsia="es-ES"/>
+              </w:rPr>
+            </w:pPr>
+            <w:r>
+              <w:rPr>
+                <w:rFonts w:ascii="Arial" w:eastAsia="Times New Roman" w:hAnsi="Arial" w:cs="Arial"/>
+                <w:sz w:val="20"/>
+                <w:szCs w:val="20"/>
+                <w:lang w:val="es-ES" w:eastAsia="es-ES"/>
+              </w:rPr>
+              <w:t>Reporte de cuotas vencidas</w:t>
+            </w:r>
+          </w:p>
+        </w:tc>
+        <w:tc>
+          <w:tcPr>
+            <w:tcW w:w="0" w:type="auto"/>
+            <w:tcBorders>
+              <w:top w:val="single" w:sz="6" w:space="0" w:color="CCCCCC"/>
+              <w:left w:val="single" w:sz="6" w:space="0" w:color="CCCCCC"/>
+              <w:bottom w:val="single" w:sz="6" w:space="0" w:color="000000"/>
+              <w:right w:val="single" w:sz="6" w:space="0" w:color="000000"/>
+            </w:tcBorders>
+            <w:tcMar>
+              <w:top w:w="30" w:type="dxa"/>
+              <w:left w:w="45" w:type="dxa"/>
+              <w:bottom w:w="30" w:type="dxa"/>
+              <w:right w:w="45" w:type="dxa"/>
+            </w:tcMar>
+            <w:vAlign w:val="bottom"/>
+            <w:hideMark/>
+          </w:tcPr>
+          <w:p>
+            <w:pPr>
+              <w:spacing w:after="0" w:line="240" w:lineRule="auto"/>
+              <w:rPr>
+                <w:rFonts w:ascii="Arial" w:eastAsia="Times New Roman" w:hAnsi="Arial" w:cs="Arial"/>
+                <w:sz w:val="20"/>
+                <w:szCs w:val="20"/>
+                <w:lang w:val="es-ES" w:eastAsia="es-ES"/>
+              </w:rPr>
+            </w:pPr>
+            <w:r>
+              <w:rPr>
+                <w:rFonts w:ascii="Arial" w:eastAsia="Times New Roman" w:hAnsi="Arial" w:cs="Arial"/>
+                <w:sz w:val="20"/>
+                <w:szCs w:val="20"/>
+                <w:lang w:val="es-ES" w:eastAsia="es-ES"/>
+              </w:rPr>
+              <w:t>Implementación</w:t>
+            </w:r>
+          </w:p>
+        </w:tc>
+      </w:tr>
+      <w:tr>
+        <w:trPr>
+          <w:trHeight w:val="315"/>
+        </w:trPr>
+        <w:tc>
+          <w:tcPr>
+            <w:tcW w:w="0" w:type="auto"/>
+            <w:tcBorders>
+              <w:top w:val="single" w:sz="6" w:space="0" w:color="CCCCCC"/>
+              <w:left w:val="single" w:sz="6" w:space="0" w:color="000000"/>
+              <w:bottom w:val="single" w:sz="6" w:space="0" w:color="000000"/>
+              <w:right w:val="single" w:sz="6" w:space="0" w:color="000000"/>
+            </w:tcBorders>
+            <w:tcMar>
+              <w:top w:w="30" w:type="dxa"/>
+              <w:left w:w="45" w:type="dxa"/>
+              <w:bottom w:w="30" w:type="dxa"/>
+              <w:right w:w="45" w:type="dxa"/>
+            </w:tcMar>
+            <w:vAlign w:val="bottom"/>
+            <w:hideMark/>
+          </w:tcPr>
+          <w:p>
+            <w:pPr>
+              <w:spacing w:after="0" w:line="240" w:lineRule="auto"/>
+              <w:rPr>
+                <w:rFonts w:ascii="Arial" w:eastAsia="Times New Roman" w:hAnsi="Arial" w:cs="Arial"/>
+                <w:sz w:val="20"/>
+                <w:szCs w:val="20"/>
+                <w:lang w:val="es-ES" w:eastAsia="es-ES"/>
+              </w:rPr>
+            </w:pPr>
+            <w:r>
+              <w:rPr>
+                <w:rFonts w:ascii="Arial" w:eastAsia="Times New Roman" w:hAnsi="Arial" w:cs="Arial"/>
+                <w:sz w:val="20"/>
+                <w:szCs w:val="20"/>
+                <w:lang w:val="es-ES" w:eastAsia="es-ES"/>
+              </w:rPr>
+              <w:t>SISTCONT-MUS</w:t>
+            </w:r>
+          </w:p>
+        </w:tc>
+        <w:tc>
+          <w:tcPr>
+            <w:tcW w:w="0" w:type="auto"/>
+            <w:tcBorders>
+              <w:top w:val="single" w:sz="6" w:space="0" w:color="CCCCCC"/>
+              <w:left w:val="single" w:sz="6" w:space="0" w:color="CCCCCC"/>
+              <w:bottom w:val="single" w:sz="6" w:space="0" w:color="000000"/>
+              <w:right w:val="single" w:sz="6" w:space="0" w:color="000000"/>
+            </w:tcBorders>
+            <w:tcMar>
+              <w:top w:w="30" w:type="dxa"/>
+              <w:left w:w="45" w:type="dxa"/>
+              <w:bottom w:w="30" w:type="dxa"/>
+              <w:right w:w="45" w:type="dxa"/>
+            </w:tcMar>
+            <w:vAlign w:val="bottom"/>
+            <w:hideMark/>
+          </w:tcPr>
+          <w:p>
+            <w:pPr>
+              <w:spacing w:after="0" w:line="240" w:lineRule="auto"/>
+              <w:rPr>
+                <w:rFonts w:ascii="Arial" w:eastAsia="Times New Roman" w:hAnsi="Arial" w:cs="Arial"/>
+                <w:sz w:val="20"/>
+                <w:szCs w:val="20"/>
+                <w:lang w:val="es-ES" w:eastAsia="es-ES"/>
+              </w:rPr>
+            </w:pPr>
+            <w:r>
+              <w:rPr>
+                <w:rFonts w:ascii="Arial" w:eastAsia="Times New Roman" w:hAnsi="Arial" w:cs="Arial"/>
+                <w:sz w:val="20"/>
+                <w:szCs w:val="20"/>
+                <w:lang w:val="es-ES" w:eastAsia="es-ES"/>
+              </w:rPr>
+              <w:t>Manual de usuario</w:t>
+            </w:r>
+          </w:p>
+        </w:tc>
+        <w:tc>
+          <w:tcPr>
+            <w:tcW w:w="0" w:type="auto"/>
+            <w:tcBorders>
+              <w:top w:val="single" w:sz="6" w:space="0" w:color="CCCCCC"/>
+              <w:left w:val="single" w:sz="6" w:space="0" w:color="CCCCCC"/>
+              <w:bottom w:val="single" w:sz="6" w:space="0" w:color="000000"/>
+              <w:right w:val="single" w:sz="6" w:space="0" w:color="000000"/>
+            </w:tcBorders>
+            <w:tcMar>
+              <w:top w:w="30" w:type="dxa"/>
+              <w:left w:w="45" w:type="dxa"/>
+              <w:bottom w:w="30" w:type="dxa"/>
+              <w:right w:w="45" w:type="dxa"/>
+            </w:tcMar>
+            <w:vAlign w:val="bottom"/>
+            <w:hideMark/>
+          </w:tcPr>
+          <w:p>
+            <w:pPr>
+              <w:spacing w:after="0" w:line="240" w:lineRule="auto"/>
+              <w:rPr>
+                <w:rFonts w:ascii="Arial" w:eastAsia="Times New Roman" w:hAnsi="Arial" w:cs="Arial"/>
+                <w:sz w:val="20"/>
+                <w:szCs w:val="20"/>
+                <w:lang w:val="es-ES" w:eastAsia="es-ES"/>
+              </w:rPr>
+            </w:pPr>
+            <w:r>
+              <w:rPr>
+                <w:rFonts w:ascii="Arial" w:eastAsia="Times New Roman" w:hAnsi="Arial" w:cs="Arial"/>
+                <w:sz w:val="20"/>
+                <w:szCs w:val="20"/>
+                <w:lang w:val="es-ES" w:eastAsia="es-ES"/>
+              </w:rPr>
+              <w:t>Implementación</w:t>
+            </w:r>
+          </w:p>
+        </w:tc>
+      </w:tr>
+    </w:tbl>
     <w:p>
       <w:pPr>
         <w:rPr>
@@ -10802,7 +13686,7 @@
 </file>
 
 <file path=word/endnotes.xml><?xml version="1.0" encoding="utf-8"?>
-<w:endnotes xmlns:wpc="http://schemas.microsoft.com/office/word/2010/wordprocessingCanvas" xmlns:cx="http://schemas.microsoft.com/office/drawing/2014/chartex" xmlns:cx1="http://schemas.microsoft.com/office/drawing/2015/9/8/chartex" xmlns:cx2="http://schemas.microsoft.com/office/drawing/2015/10/21/chartex" xmlns:cx3="http://schemas.microsoft.com/office/drawing/2016/5/9/chartex" xmlns:cx4="http://schemas.microsoft.com/office/drawing/2016/5/10/chartex" xmlns:cx5="http://schemas.microsoft.com/office/drawing/2016/5/11/chartex" xmlns:cx6="http://schemas.microsoft.com/office/drawing/2016/5/12/chartex" xmlns:cx7="http://schemas.microsoft.com/office/drawing/2016/5/13/chartex" xmlns:cx8="http://schemas.microsoft.com/office/drawing/2016/5/14/chartex" xmlns:mc="http://schemas.openxmlformats.org/markup-compatibility/2006" xmlns:aink="http://schemas.microsoft.com/office/drawing/2016/ink" xmlns:am3d="http://schemas.microsoft.com/office/drawing/2017/model3d" xmlns:o="urn:schemas-microsoft-com:office:office" xmlns:r="http://schemas.openxmlformats.org/officeDocument/2006/relationships" xmlns:m="http://schemas.openxmlformats.org/officeDocument/2006/math" xmlns:v="urn:schemas-microsoft-com:vml" xmlns:wp14="http://schemas.microsoft.com/office/word/2010/wordprocessingDrawing" xmlns:wp="http://schemas.openxmlformats.org/drawingml/2006/wordprocessingDrawing" xmlns:w10="urn:schemas-microsoft-com:office:word" xmlns:w="http://schemas.openxmlformats.org/wordprocessingml/2006/main" xmlns:w14="http://schemas.microsoft.com/office/word/2010/wordml" xmlns:w15="http://schemas.microsoft.com/office/word/2012/wordml" xmlns:w16cid="http://schemas.microsoft.com/office/word/2016/wordml/cid" xmlns:w16se="http://schemas.microsoft.com/office/word/2015/wordml/symex" xmlns:wpg="http://schemas.microsoft.com/office/word/2010/wordprocessingGroup" xmlns:wpi="http://schemas.microsoft.com/office/word/2010/wordprocessingInk" xmlns:wne="http://schemas.microsoft.com/office/word/2006/wordml" xmlns:wps="http://schemas.microsoft.com/office/word/2010/wordprocessingShape" mc:Ignorable="w14 w15 w16se w16cid wp14">
+<w:endnotes xmlns:wpc="http://schemas.microsoft.com/office/word/2010/wordprocessingCanvas" xmlns:mc="http://schemas.openxmlformats.org/markup-compatibility/2006" xmlns:o="urn:schemas-microsoft-com:office:office" xmlns:r="http://schemas.openxmlformats.org/officeDocument/2006/relationships" xmlns:m="http://schemas.openxmlformats.org/officeDocument/2006/math" xmlns:v="urn:schemas-microsoft-com:vml" xmlns:wp14="http://schemas.microsoft.com/office/word/2010/wordprocessingDrawing" xmlns:wp="http://schemas.openxmlformats.org/drawingml/2006/wordprocessingDrawing" xmlns:w10="urn:schemas-microsoft-com:office:word" xmlns:w="http://schemas.openxmlformats.org/wordprocessingml/2006/main" xmlns:w14="http://schemas.microsoft.com/office/word/2010/wordml" xmlns:w15="http://schemas.microsoft.com/office/word/2012/wordml" xmlns:wpg="http://schemas.microsoft.com/office/word/2010/wordprocessingGroup" xmlns:wpi="http://schemas.microsoft.com/office/word/2010/wordprocessingInk" xmlns:wne="http://schemas.microsoft.com/office/word/2006/wordml" xmlns:wps="http://schemas.microsoft.com/office/word/2010/wordprocessingShape" mc:Ignorable="w14 w15 wp14">
   <w:endnote w:type="separator" w:id="-1">
     <w:p>
       <w:pPr>
@@ -10827,7 +13711,7 @@
 </file>
 
 <file path=word/footer1.xml><?xml version="1.0" encoding="utf-8"?>
-<w:ftr xmlns:wpc="http://schemas.microsoft.com/office/word/2010/wordprocessingCanvas" xmlns:cx="http://schemas.microsoft.com/office/drawing/2014/chartex" xmlns:cx1="http://schemas.microsoft.com/office/drawing/2015/9/8/chartex" xmlns:cx2="http://schemas.microsoft.com/office/drawing/2015/10/21/chartex" xmlns:cx3="http://schemas.microsoft.com/office/drawing/2016/5/9/chartex" xmlns:cx4="http://schemas.microsoft.com/office/drawing/2016/5/10/chartex" xmlns:cx5="http://schemas.microsoft.com/office/drawing/2016/5/11/chartex" xmlns:cx6="http://schemas.microsoft.com/office/drawing/2016/5/12/chartex" xmlns:cx7="http://schemas.microsoft.com/office/drawing/2016/5/13/chartex" xmlns:cx8="http://schemas.microsoft.com/office/drawing/2016/5/14/chartex" xmlns:mc="http://schemas.openxmlformats.org/markup-compatibility/2006" xmlns:aink="http://schemas.microsoft.com/office/drawing/2016/ink" xmlns:am3d="http://schemas.microsoft.com/office/drawing/2017/model3d" xmlns:o="urn:schemas-microsoft-com:office:office" xmlns:r="http://schemas.openxmlformats.org/officeDocument/2006/relationships" xmlns:m="http://schemas.openxmlformats.org/officeDocument/2006/math" xmlns:v="urn:schemas-microsoft-com:vml" xmlns:wp14="http://schemas.microsoft.com/office/word/2010/wordprocessingDrawing" xmlns:wp="http://schemas.openxmlformats.org/drawingml/2006/wordprocessingDrawing" xmlns:w10="urn:schemas-microsoft-com:office:word" xmlns:w="http://schemas.openxmlformats.org/wordprocessingml/2006/main" xmlns:w14="http://schemas.microsoft.com/office/word/2010/wordml" xmlns:w15="http://schemas.microsoft.com/office/word/2012/wordml" xmlns:w16cid="http://schemas.microsoft.com/office/word/2016/wordml/cid" xmlns:w16se="http://schemas.microsoft.com/office/word/2015/wordml/symex" xmlns:wpg="http://schemas.microsoft.com/office/word/2010/wordprocessingGroup" xmlns:wpi="http://schemas.microsoft.com/office/word/2010/wordprocessingInk" xmlns:wne="http://schemas.microsoft.com/office/word/2006/wordml" xmlns:wps="http://schemas.microsoft.com/office/word/2010/wordprocessingShape" mc:Ignorable="w14 w15 w16se w16cid wp14">
+<w:ftr xmlns:wpc="http://schemas.microsoft.com/office/word/2010/wordprocessingCanvas" xmlns:mc="http://schemas.openxmlformats.org/markup-compatibility/2006" xmlns:o="urn:schemas-microsoft-com:office:office" xmlns:r="http://schemas.openxmlformats.org/officeDocument/2006/relationships" xmlns:m="http://schemas.openxmlformats.org/officeDocument/2006/math" xmlns:v="urn:schemas-microsoft-com:vml" xmlns:wp14="http://schemas.microsoft.com/office/word/2010/wordprocessingDrawing" xmlns:wp="http://schemas.openxmlformats.org/drawingml/2006/wordprocessingDrawing" xmlns:w10="urn:schemas-microsoft-com:office:word" xmlns:w="http://schemas.openxmlformats.org/wordprocessingml/2006/main" xmlns:w14="http://schemas.microsoft.com/office/word/2010/wordml" xmlns:w15="http://schemas.microsoft.com/office/word/2012/wordml" xmlns:wpg="http://schemas.microsoft.com/office/word/2010/wordprocessingGroup" xmlns:wpi="http://schemas.microsoft.com/office/word/2010/wordprocessingInk" xmlns:wne="http://schemas.microsoft.com/office/word/2006/wordml" xmlns:wps="http://schemas.microsoft.com/office/word/2010/wordprocessingShape" mc:Ignorable="w14 w15 wp14">
   <w:p>
     <w:pPr>
       <w:pStyle w:val="Piedepgina"/>
@@ -10861,10 +13745,11 @@
     <w:r>
       <w:rPr>
         <w:caps/>
+        <w:noProof/>
         <w:color w:val="4472C4" w:themeColor="accent1"/>
         <w:lang w:val="es-ES"/>
       </w:rPr>
-      <w:t>2</w:t>
+      <w:t>10</w:t>
     </w:r>
     <w:r>
       <w:rPr>
@@ -10883,7 +13768,7 @@
 </file>
 
 <file path=word/footnotes.xml><?xml version="1.0" encoding="utf-8"?>
-<w:footnotes xmlns:wpc="http://schemas.microsoft.com/office/word/2010/wordprocessingCanvas" xmlns:cx="http://schemas.microsoft.com/office/drawing/2014/chartex" xmlns:cx1="http://schemas.microsoft.com/office/drawing/2015/9/8/chartex" xmlns:cx2="http://schemas.microsoft.com/office/drawing/2015/10/21/chartex" xmlns:cx3="http://schemas.microsoft.com/office/drawing/2016/5/9/chartex" xmlns:cx4="http://schemas.microsoft.com/office/drawing/2016/5/10/chartex" xmlns:cx5="http://schemas.microsoft.com/office/drawing/2016/5/11/chartex" xmlns:cx6="http://schemas.microsoft.com/office/drawing/2016/5/12/chartex" xmlns:cx7="http://schemas.microsoft.com/office/drawing/2016/5/13/chartex" xmlns:cx8="http://schemas.microsoft.com/office/drawing/2016/5/14/chartex" xmlns:mc="http://schemas.openxmlformats.org/markup-compatibility/2006" xmlns:aink="http://schemas.microsoft.com/office/drawing/2016/ink" xmlns:am3d="http://schemas.microsoft.com/office/drawing/2017/model3d" xmlns:o="urn:schemas-microsoft-com:office:office" xmlns:r="http://schemas.openxmlformats.org/officeDocument/2006/relationships" xmlns:m="http://schemas.openxmlformats.org/officeDocument/2006/math" xmlns:v="urn:schemas-microsoft-com:vml" xmlns:wp14="http://schemas.microsoft.com/office/word/2010/wordprocessingDrawing" xmlns:wp="http://schemas.openxmlformats.org/drawingml/2006/wordprocessingDrawing" xmlns:w10="urn:schemas-microsoft-com:office:word" xmlns:w="http://schemas.openxmlformats.org/wordprocessingml/2006/main" xmlns:w14="http://schemas.microsoft.com/office/word/2010/wordml" xmlns:w15="http://schemas.microsoft.com/office/word/2012/wordml" xmlns:w16cid="http://schemas.microsoft.com/office/word/2016/wordml/cid" xmlns:w16se="http://schemas.microsoft.com/office/word/2015/wordml/symex" xmlns:wpg="http://schemas.microsoft.com/office/word/2010/wordprocessingGroup" xmlns:wpi="http://schemas.microsoft.com/office/word/2010/wordprocessingInk" xmlns:wne="http://schemas.microsoft.com/office/word/2006/wordml" xmlns:wps="http://schemas.microsoft.com/office/word/2010/wordprocessingShape" mc:Ignorable="w14 w15 w16se w16cid wp14">
+<w:footnotes xmlns:wpc="http://schemas.microsoft.com/office/word/2010/wordprocessingCanvas" xmlns:mc="http://schemas.openxmlformats.org/markup-compatibility/2006" xmlns:o="urn:schemas-microsoft-com:office:office" xmlns:r="http://schemas.openxmlformats.org/officeDocument/2006/relationships" xmlns:m="http://schemas.openxmlformats.org/officeDocument/2006/math" xmlns:v="urn:schemas-microsoft-com:vml" xmlns:wp14="http://schemas.microsoft.com/office/word/2010/wordprocessingDrawing" xmlns:wp="http://schemas.openxmlformats.org/drawingml/2006/wordprocessingDrawing" xmlns:w10="urn:schemas-microsoft-com:office:word" xmlns:w="http://schemas.openxmlformats.org/wordprocessingml/2006/main" xmlns:w14="http://schemas.microsoft.com/office/word/2010/wordml" xmlns:w15="http://schemas.microsoft.com/office/word/2012/wordml" xmlns:wpg="http://schemas.microsoft.com/office/word/2010/wordprocessingGroup" xmlns:wpi="http://schemas.microsoft.com/office/word/2010/wordprocessingInk" xmlns:wne="http://schemas.microsoft.com/office/word/2006/wordml" xmlns:wps="http://schemas.microsoft.com/office/word/2010/wordprocessingShape" mc:Ignorable="w14 w15 wp14">
   <w:footnote w:type="separator" w:id="-1">
     <w:p>
       <w:pPr>
@@ -10908,7 +13793,7 @@
 </file>
 
 <file path=word/numbering.xml><?xml version="1.0" encoding="utf-8"?>
-<w:numbering xmlns:wpc="http://schemas.microsoft.com/office/word/2010/wordprocessingCanvas" xmlns:cx="http://schemas.microsoft.com/office/drawing/2014/chartex" xmlns:cx1="http://schemas.microsoft.com/office/drawing/2015/9/8/chartex" xmlns:cx2="http://schemas.microsoft.com/office/drawing/2015/10/21/chartex" xmlns:cx3="http://schemas.microsoft.com/office/drawing/2016/5/9/chartex" xmlns:cx4="http://schemas.microsoft.com/office/drawing/2016/5/10/chartex" xmlns:cx5="http://schemas.microsoft.com/office/drawing/2016/5/11/chartex" xmlns:cx6="http://schemas.microsoft.com/office/drawing/2016/5/12/chartex" xmlns:cx7="http://schemas.microsoft.com/office/drawing/2016/5/13/chartex" xmlns:cx8="http://schemas.microsoft.com/office/drawing/2016/5/14/chartex" xmlns:mc="http://schemas.openxmlformats.org/markup-compatibility/2006" xmlns:aink="http://schemas.microsoft.com/office/drawing/2016/ink" xmlns:am3d="http://schemas.microsoft.com/office/drawing/2017/model3d" xmlns:o="urn:schemas-microsoft-com:office:office" xmlns:r="http://schemas.openxmlformats.org/officeDocument/2006/relationships" xmlns:m="http://schemas.openxmlformats.org/officeDocument/2006/math" xmlns:v="urn:schemas-microsoft-com:vml" xmlns:wp14="http://schemas.microsoft.com/office/word/2010/wordprocessingDrawing" xmlns:wp="http://schemas.openxmlformats.org/drawingml/2006/wordprocessingDrawing" xmlns:w10="urn:schemas-microsoft-com:office:word" xmlns:w="http://schemas.openxmlformats.org/wordprocessingml/2006/main" xmlns:w14="http://schemas.microsoft.com/office/word/2010/wordml" xmlns:w15="http://schemas.microsoft.com/office/word/2012/wordml" xmlns:w16cid="http://schemas.microsoft.com/office/word/2016/wordml/cid" xmlns:w16se="http://schemas.microsoft.com/office/word/2015/wordml/symex" xmlns:wpg="http://schemas.microsoft.com/office/word/2010/wordprocessingGroup" xmlns:wpi="http://schemas.microsoft.com/office/word/2010/wordprocessingInk" xmlns:wne="http://schemas.microsoft.com/office/word/2006/wordml" xmlns:wps="http://schemas.microsoft.com/office/word/2010/wordprocessingShape" mc:Ignorable="w14 w15 w16se w16cid wp14">
+<w:numbering xmlns:wpc="http://schemas.microsoft.com/office/word/2010/wordprocessingCanvas" xmlns:mc="http://schemas.openxmlformats.org/markup-compatibility/2006" xmlns:o="urn:schemas-microsoft-com:office:office" xmlns:r="http://schemas.openxmlformats.org/officeDocument/2006/relationships" xmlns:m="http://schemas.openxmlformats.org/officeDocument/2006/math" xmlns:v="urn:schemas-microsoft-com:vml" xmlns:wp14="http://schemas.microsoft.com/office/word/2010/wordprocessingDrawing" xmlns:wp="http://schemas.openxmlformats.org/drawingml/2006/wordprocessingDrawing" xmlns:w10="urn:schemas-microsoft-com:office:word" xmlns:w="http://schemas.openxmlformats.org/wordprocessingml/2006/main" xmlns:w14="http://schemas.microsoft.com/office/word/2010/wordml" xmlns:w15="http://schemas.microsoft.com/office/word/2012/wordml" xmlns:wpg="http://schemas.microsoft.com/office/word/2010/wordprocessingGroup" xmlns:wpi="http://schemas.microsoft.com/office/word/2010/wordprocessingInk" xmlns:wne="http://schemas.microsoft.com/office/word/2006/wordml" xmlns:wps="http://schemas.microsoft.com/office/word/2010/wordprocessingShape" mc:Ignorable="w14 w15 wp14">
   <w:abstractNum w:abstractNumId="0" w15:restartNumberingAfterBreak="0">
     <w:nsid w:val="11993B0D"/>
     <w:multiLevelType w:val="hybridMultilevel"/>
@@ -11369,7 +14254,7 @@
 </file>
 
 <file path=word/styles.xml><?xml version="1.0" encoding="utf-8"?>
-<w:styles xmlns:mc="http://schemas.openxmlformats.org/markup-compatibility/2006" xmlns:r="http://schemas.openxmlformats.org/officeDocument/2006/relationships" xmlns:w="http://schemas.openxmlformats.org/wordprocessingml/2006/main" xmlns:w14="http://schemas.microsoft.com/office/word/2010/wordml" xmlns:w15="http://schemas.microsoft.com/office/word/2012/wordml" xmlns:w16cid="http://schemas.microsoft.com/office/word/2016/wordml/cid" xmlns:w16se="http://schemas.microsoft.com/office/word/2015/wordml/symex" mc:Ignorable="w14 w15 w16se w16cid">
+<w:styles xmlns:mc="http://schemas.openxmlformats.org/markup-compatibility/2006" xmlns:r="http://schemas.openxmlformats.org/officeDocument/2006/relationships" xmlns:w="http://schemas.openxmlformats.org/wordprocessingml/2006/main" xmlns:w14="http://schemas.microsoft.com/office/word/2010/wordml" xmlns:w15="http://schemas.microsoft.com/office/word/2012/wordml" mc:Ignorable="w14 w15">
   <w:docDefaults>
     <w:rPrDefault>
       <w:rPr>
@@ -11385,7 +14270,7 @@
       </w:pPr>
     </w:pPrDefault>
   </w:docDefaults>
-  <w:latentStyles w:defLockedState="0" w:defUIPriority="99" w:defSemiHidden="0" w:defUnhideWhenUsed="0" w:defQFormat="0" w:count="375">
+  <w:latentStyles w:defLockedState="0" w:defUIPriority="99" w:defSemiHidden="0" w:defUnhideWhenUsed="0" w:defQFormat="0" w:count="371">
     <w:lsdException w:name="Normal" w:uiPriority="0" w:qFormat="1"/>
     <w:lsdException w:name="heading 1" w:uiPriority="9" w:qFormat="1"/>
     <w:lsdException w:name="heading 2" w:semiHidden="1" w:uiPriority="9" w:unhideWhenUsed="1" w:qFormat="1"/>
@@ -11757,10 +14642,6 @@
     <w:lsdException w:name="List Table 5 Dark Accent 6" w:uiPriority="50"/>
     <w:lsdException w:name="List Table 6 Colorful Accent 6" w:uiPriority="51"/>
     <w:lsdException w:name="List Table 7 Colorful Accent 6" w:uiPriority="52"/>
-    <w:lsdException w:name="Mention" w:semiHidden="1" w:unhideWhenUsed="1"/>
-    <w:lsdException w:name="Smart Hyperlink" w:semiHidden="1" w:unhideWhenUsed="1"/>
-    <w:lsdException w:name="Hashtag" w:semiHidden="1" w:unhideWhenUsed="1"/>
-    <w:lsdException w:name="Unresolved Mention" w:semiHidden="1" w:unhideWhenUsed="1"/>
   </w:latentStyles>
   <w:style w:type="paragraph" w:default="1" w:styleId="Normal">
     <w:name w:val="Normal"/>
@@ -12366,7 +15247,7 @@
 </file>
 
 <file path=customXml/itemProps1.xml><?xml version="1.0" encoding="utf-8"?>
-<ds:datastoreItem xmlns:ds="http://schemas.openxmlformats.org/officeDocument/2006/customXml" ds:itemID="{269B96A7-DD0D-44F2-9301-EBBE2F2BBA27}">
+<ds:datastoreItem xmlns:ds="http://schemas.openxmlformats.org/officeDocument/2006/customXml" ds:itemID="{BCCB842F-AAF2-4146-B9DF-E573C46DED92}">
   <ds:schemaRefs>
     <ds:schemaRef ds:uri="http://schemas.openxmlformats.org/officeDocument/2006/bibliography"/>
   </ds:schemaRefs>

</xml_diff>

<commit_message>
PGC-Reasignación de rutas de documentos
Actualización de ruta de los documentos Procedimientos, Políticas y Directrices
</commit_message>
<xml_diff>
--- a/documentos/PGC.docx
+++ b/documentos/PGC.docx
@@ -630,7 +630,6 @@
           </w:tcPr>
           <w:p>
             <w:pPr>
-              <w:spacing w:after="0" w:line="240" w:lineRule="auto"/>
               <w:rPr>
                 <w:rFonts w:ascii="Times New Roman" w:hAnsi="Times New Roman" w:cs="Times New Roman"/>
                 <w:b/>
@@ -656,7 +655,6 @@
           </w:tcPr>
           <w:p>
             <w:pPr>
-              <w:spacing w:after="0" w:line="240" w:lineRule="auto"/>
               <w:rPr>
                 <w:rFonts w:ascii="Times New Roman" w:hAnsi="Times New Roman" w:cs="Times New Roman"/>
                 <w:b/>
@@ -682,7 +680,6 @@
           </w:tcPr>
           <w:p>
             <w:pPr>
-              <w:spacing w:after="0" w:line="240" w:lineRule="auto"/>
               <w:rPr>
                 <w:rFonts w:ascii="Times New Roman" w:hAnsi="Times New Roman" w:cs="Times New Roman"/>
                 <w:b/>
@@ -709,7 +706,6 @@
           </w:tcPr>
           <w:p>
             <w:pPr>
-              <w:spacing w:after="0" w:line="240" w:lineRule="auto"/>
               <w:rPr>
                 <w:rFonts w:ascii="Times New Roman" w:hAnsi="Times New Roman" w:cs="Times New Roman"/>
                 <w:sz w:val="24"/>
@@ -732,7 +728,6 @@
           </w:tcPr>
           <w:p>
             <w:pPr>
-              <w:spacing w:after="0" w:line="240" w:lineRule="auto"/>
               <w:rPr>
                 <w:rFonts w:ascii="Times New Roman" w:hAnsi="Times New Roman" w:cs="Times New Roman"/>
                 <w:sz w:val="24"/>
@@ -755,7 +750,6 @@
           </w:tcPr>
           <w:p>
             <w:pPr>
-              <w:spacing w:after="0" w:line="240" w:lineRule="auto"/>
               <w:rPr>
                 <w:rFonts w:ascii="Times New Roman" w:hAnsi="Times New Roman" w:cs="Times New Roman"/>
                 <w:sz w:val="24"/>
@@ -780,7 +774,6 @@
           </w:tcPr>
           <w:p>
             <w:pPr>
-              <w:spacing w:after="0" w:line="240" w:lineRule="auto"/>
               <w:rPr>
                 <w:rFonts w:ascii="Times New Roman" w:hAnsi="Times New Roman" w:cs="Times New Roman"/>
                 <w:sz w:val="24"/>
@@ -803,7 +796,6 @@
           </w:tcPr>
           <w:p>
             <w:pPr>
-              <w:spacing w:after="0" w:line="240" w:lineRule="auto"/>
               <w:rPr>
                 <w:rFonts w:ascii="Times New Roman" w:hAnsi="Times New Roman" w:cs="Times New Roman"/>
                 <w:sz w:val="24"/>
@@ -826,7 +818,6 @@
           </w:tcPr>
           <w:p>
             <w:pPr>
-              <w:spacing w:after="0" w:line="240" w:lineRule="auto"/>
               <w:rPr>
                 <w:rFonts w:ascii="Times New Roman" w:hAnsi="Times New Roman" w:cs="Times New Roman"/>
                 <w:sz w:val="24"/>
@@ -851,7 +842,6 @@
           </w:tcPr>
           <w:p>
             <w:pPr>
-              <w:spacing w:after="0" w:line="240" w:lineRule="auto"/>
               <w:rPr>
                 <w:rFonts w:ascii="Times New Roman" w:hAnsi="Times New Roman" w:cs="Times New Roman"/>
                 <w:sz w:val="24"/>
@@ -874,7 +864,6 @@
           </w:tcPr>
           <w:p>
             <w:pPr>
-              <w:spacing w:after="0" w:line="240" w:lineRule="auto"/>
               <w:rPr>
                 <w:rFonts w:ascii="Times New Roman" w:hAnsi="Times New Roman" w:cs="Times New Roman"/>
                 <w:sz w:val="24"/>
@@ -897,7 +886,6 @@
           </w:tcPr>
           <w:p>
             <w:pPr>
-              <w:spacing w:after="0" w:line="240" w:lineRule="auto"/>
               <w:rPr>
                 <w:rFonts w:ascii="Times New Roman" w:hAnsi="Times New Roman" w:cs="Times New Roman"/>
                 <w:sz w:val="24"/>
@@ -1349,14 +1337,7 @@
             <w:rStyle w:val="Hipervnculo"/>
             <w:rFonts w:cs="Times New Roman"/>
           </w:rPr>
-          <w:t>Cuadro con los elementos clasificados</w:t>
-        </w:r>
-        <w:r>
-          <w:rPr>
-            <w:rStyle w:val="Hipervnculo"/>
-            <w:rFonts w:cs="Times New Roman"/>
-          </w:rPr>
-          <w:t>.</w:t>
+          <w:t>Cuadro con los elementos clasificados.</w:t>
         </w:r>
         <w:r>
           <w:tab/>
@@ -1593,16 +1574,7 @@
           <w:szCs w:val="24"/>
           <w:lang w:eastAsia="es-PE"/>
         </w:rPr>
-        <w:t xml:space="preserve"> tiene en su cartera </w:t>
-      </w:r>
-      <w:r>
-        <w:rPr>
-          <w:rFonts w:ascii="Times New Roman" w:eastAsia="Times New Roman" w:hAnsi="Times New Roman" w:cs="Times New Roman"/>
-          <w:sz w:val="24"/>
-          <w:szCs w:val="24"/>
-          <w:lang w:eastAsia="es-PE"/>
-        </w:rPr>
-        <w:t>05 proyectos de desarrollo de software en implementación y 06 en mantenimiento de los cuales tiene problemas en el control de versiones, documentación</w:t>
+        <w:t xml:space="preserve"> tiene en su cartera 05 proyectos de desarrollo de software en implementación y 06 en mantenimiento de los cuales tiene problemas en el control de versiones, documentación</w:t>
       </w:r>
       <w:r>
         <w:rPr>
@@ -1665,8 +1637,9 @@
           <w:szCs w:val="24"/>
           <w:lang w:eastAsia="es-PE"/>
         </w:rPr>
-        <w:t>FileSeve</w:t>
+        <w:t>FileSever</w:t>
       </w:r>
+      <w:proofErr w:type="spellEnd"/>
       <w:r>
         <w:rPr>
           <w:rFonts w:ascii="Times New Roman" w:eastAsia="Times New Roman" w:hAnsi="Times New Roman" w:cs="Times New Roman"/>
@@ -1674,9 +1647,9 @@
           <w:szCs w:val="24"/>
           <w:lang w:eastAsia="es-PE"/>
         </w:rPr>
-        <w:t>r</w:t>
+        <w:t xml:space="preserve">, este equipo puede dejar de funcionar en cualquier momento y no se tiene un respaldo de toda la información almacenada, los programadores tienen  que ir almacenando cada versión que avanzan en una carpeta diferente y poniendo detalles en un block de notas de los cambios que hicieron, al final del día no sabe si los todos programadores guardaron sus cambios y/o versiones, además de esto no se tiene control sobre los </w:t>
       </w:r>
-      <w:proofErr w:type="spellEnd"/>
+      <w:proofErr w:type="spellStart"/>
       <w:r>
         <w:rPr>
           <w:rFonts w:ascii="Times New Roman" w:eastAsia="Times New Roman" w:hAnsi="Times New Roman" w:cs="Times New Roman"/>
@@ -1684,8 +1657,9 @@
           <w:szCs w:val="24"/>
           <w:lang w:eastAsia="es-PE"/>
         </w:rPr>
-        <w:t>, este equipo puede dejar de funcionar en cualquier momento y no se tiene un respaldo de toda la información almacenada, los programadores tienen  que ir almacenando cada versión que avanzan en una carpeta diferente y poniendo detalles en un block de nota</w:t>
+        <w:t>release</w:t>
       </w:r>
+      <w:proofErr w:type="spellEnd"/>
       <w:r>
         <w:rPr>
           <w:rFonts w:ascii="Times New Roman" w:eastAsia="Times New Roman" w:hAnsi="Times New Roman" w:cs="Times New Roman"/>
@@ -1693,36 +1667,7 @@
           <w:szCs w:val="24"/>
           <w:lang w:eastAsia="es-PE"/>
         </w:rPr>
-        <w:t xml:space="preserve">s de los cambios que hicieron, al final del día no sabe si los todos programadores guardaron sus cambios y/o versiones, además de esto no se tiene control sobre los </w:t>
-      </w:r>
-      <w:proofErr w:type="spellStart"/>
-      <w:r>
-        <w:rPr>
-          <w:rFonts w:ascii="Times New Roman" w:eastAsia="Times New Roman" w:hAnsi="Times New Roman" w:cs="Times New Roman"/>
-          <w:sz w:val="24"/>
-          <w:szCs w:val="24"/>
-          <w:lang w:eastAsia="es-PE"/>
-        </w:rPr>
-        <w:t>release</w:t>
-      </w:r>
-      <w:proofErr w:type="spellEnd"/>
-      <w:r>
-        <w:rPr>
-          <w:rFonts w:ascii="Times New Roman" w:eastAsia="Times New Roman" w:hAnsi="Times New Roman" w:cs="Times New Roman"/>
-          <w:sz w:val="24"/>
-          <w:szCs w:val="24"/>
-          <w:lang w:eastAsia="es-PE"/>
-        </w:rPr>
-        <w:t xml:space="preserve"> de las aplicaciones terminadas, para los proyectos que actualmente están en manteni</w:t>
-      </w:r>
-      <w:r>
-        <w:rPr>
-          <w:rFonts w:ascii="Times New Roman" w:eastAsia="Times New Roman" w:hAnsi="Times New Roman" w:cs="Times New Roman"/>
-          <w:sz w:val="24"/>
-          <w:szCs w:val="24"/>
-          <w:lang w:eastAsia="es-PE"/>
-        </w:rPr>
-        <w:t xml:space="preserve">miento no se sabe si la versión que se va a liberar para el cliente es la correcta, </w:t>
+        <w:t xml:space="preserve"> de las aplicaciones terminadas, para los proyectos que actualmente están en mantenimiento no se sabe si la versión que se va a liberar para el cliente es la correcta, </w:t>
       </w:r>
       <w:r>
         <w:rPr>
@@ -1802,8 +1747,9 @@
           <w:szCs w:val="24"/>
           <w:lang w:eastAsia="es-PE"/>
         </w:rPr>
-        <w:t>El propósito del plan es r</w:t>
+        <w:t xml:space="preserve">El propósito del plan es realizar el seguimiento y control de cambios de los productos de software en desarrollo y producción, así como la documentación del ciclo de vida de desarrollo de software de cada producto de software. También controlar las versiones de los </w:t>
       </w:r>
+      <w:proofErr w:type="spellStart"/>
       <w:r>
         <w:rPr>
           <w:rFonts w:ascii="Times New Roman" w:eastAsia="Times New Roman" w:hAnsi="Times New Roman" w:cs="Times New Roman"/>
@@ -1811,9 +1757,9 @@
           <w:szCs w:val="24"/>
           <w:lang w:eastAsia="es-PE"/>
         </w:rPr>
-        <w:t xml:space="preserve">ealizar el seguimiento y control de cambios de los productos de software en desarrollo y producción, así como la documentación del ciclo de vida de desarrollo de software de cada producto de software. También controlar las versiones de los </w:t>
+        <w:t>releases</w:t>
       </w:r>
-      <w:proofErr w:type="spellStart"/>
+      <w:proofErr w:type="spellEnd"/>
       <w:r>
         <w:rPr>
           <w:rFonts w:ascii="Times New Roman" w:eastAsia="Times New Roman" w:hAnsi="Times New Roman" w:cs="Times New Roman"/>
@@ -1821,26 +1767,7 @@
           <w:szCs w:val="24"/>
           <w:lang w:eastAsia="es-PE"/>
         </w:rPr>
-        <w:t>releases</w:t>
-      </w:r>
-      <w:proofErr w:type="spellEnd"/>
-      <w:r>
-        <w:rPr>
-          <w:rFonts w:ascii="Times New Roman" w:eastAsia="Times New Roman" w:hAnsi="Times New Roman" w:cs="Times New Roman"/>
-          <w:sz w:val="24"/>
-          <w:szCs w:val="24"/>
-          <w:lang w:eastAsia="es-PE"/>
-        </w:rPr>
-        <w:t xml:space="preserve"> de los </w:t>
-      </w:r>
-      <w:r>
-        <w:rPr>
-          <w:rFonts w:ascii="Times New Roman" w:eastAsia="Times New Roman" w:hAnsi="Times New Roman" w:cs="Times New Roman"/>
-          <w:sz w:val="24"/>
-          <w:szCs w:val="24"/>
-          <w:lang w:eastAsia="es-PE"/>
-        </w:rPr>
-        <w:t>productos de software, para luego realizar el despliegue en producción.</w:t>
+        <w:t xml:space="preserve"> de los productos de software, para luego realizar el despliegue en producción.</w:t>
       </w:r>
     </w:p>
     <w:p>
@@ -1861,16 +1788,7 @@
           <w:szCs w:val="24"/>
           <w:lang w:eastAsia="es-PE"/>
         </w:rPr>
-        <w:t>Cuando un cliente solicite cambios en algún producto de software o considera nuevos requisitos, estos cambios deben ser controlados según el presente plan, esto de define en la Gestión</w:t>
-      </w:r>
-      <w:r>
-        <w:rPr>
-          <w:rFonts w:ascii="Times New Roman" w:eastAsia="Times New Roman" w:hAnsi="Times New Roman" w:cs="Times New Roman"/>
-          <w:sz w:val="24"/>
-          <w:szCs w:val="24"/>
-          <w:lang w:eastAsia="es-PE"/>
-        </w:rPr>
-        <w:t xml:space="preserve"> de la SCM.</w:t>
+        <w:t>Cuando un cliente solicite cambios en algún producto de software o considera nuevos requisitos, estos cambios deben ser controlados según el presente plan, esto de define en la Gestión de la SCM.</w:t>
       </w:r>
     </w:p>
     <w:p>
@@ -2340,17 +2258,7 @@
                 <w:szCs w:val="24"/>
                 <w:lang w:eastAsia="es-PE"/>
               </w:rPr>
-              <w:t xml:space="preserve">Verifica y valida que </w:t>
-            </w:r>
-            <w:r>
-              <w:rPr>
-                <w:rFonts w:ascii="Times New Roman" w:eastAsia="Times New Roman" w:hAnsi="Times New Roman" w:cs="Times New Roman"/>
-                <w:color w:val="000000"/>
-                <w:sz w:val="24"/>
-                <w:szCs w:val="24"/>
-                <w:lang w:eastAsia="es-PE"/>
-              </w:rPr>
-              <w:t>una configuración propuesta sea completa y consistente. Provee una evaluación objetiva del producto y procesos para verificar el uso de estándares, directrices, especificaciones y procedimientos.</w:t>
+              <w:t>Verifica y valida que una configuración propuesta sea completa y consistente. Provee una evaluación objetiva del producto y procesos para verificar el uso de estándares, directrices, especificaciones y procedimientos.</w:t>
             </w:r>
           </w:p>
         </w:tc>
@@ -2479,18 +2387,7 @@
                 <w:shd w:val="clear" w:color="auto" w:fill="FFFFFF"/>
                 <w:lang w:eastAsia="es-PE"/>
               </w:rPr>
-              <w:t>Es responsable de definir e</w:t>
-            </w:r>
-            <w:r>
-              <w:rPr>
-                <w:rFonts w:ascii="Times New Roman" w:eastAsia="Times New Roman" w:hAnsi="Times New Roman" w:cs="Times New Roman"/>
-                <w:color w:val="222222"/>
-                <w:sz w:val="24"/>
-                <w:szCs w:val="24"/>
-                <w:shd w:val="clear" w:color="auto" w:fill="FFFFFF"/>
-                <w:lang w:eastAsia="es-PE"/>
-              </w:rPr>
-              <w:t>l formato de solicitud de cambios y realizar el plan de gestión de cambios. Se encarga de dar seguimiento al control de cambios.</w:t>
+              <w:t>Es responsable de definir el formato de solicitud de cambios y realizar el plan de gestión de cambios. Se encarga de dar seguimiento al control de cambios.</w:t>
             </w:r>
           </w:p>
         </w:tc>
@@ -2621,17 +2518,7 @@
                 <w:szCs w:val="24"/>
                 <w:lang w:eastAsia="es-PE"/>
               </w:rPr>
-              <w:t>Es responsable de elaborar el plan SCM e informar las estadísticas de progreso bas</w:t>
-            </w:r>
-            <w:r>
-              <w:rPr>
-                <w:rFonts w:ascii="Times New Roman" w:eastAsia="Times New Roman" w:hAnsi="Times New Roman" w:cs="Times New Roman"/>
-                <w:color w:val="000000"/>
-                <w:sz w:val="24"/>
-                <w:szCs w:val="24"/>
-                <w:lang w:eastAsia="es-PE"/>
-              </w:rPr>
-              <w:t>adas en las solicitudes de cambio. Garantiza que el entorno de CM facilita las tareas de revisión del producto, seguimiento de cambios y defectos.</w:t>
+              <w:t>Es responsable de elaborar el plan SCM e informar las estadísticas de progreso basadas en las solicitudes de cambio. Garantiza que el entorno de CM facilita las tareas de revisión del producto, seguimiento de cambios y defectos.</w:t>
             </w:r>
           </w:p>
         </w:tc>
@@ -2770,18 +2657,7 @@
                 <w:shd w:val="clear" w:color="auto" w:fill="FFFFFF"/>
                 <w:lang w:eastAsia="es-PE"/>
               </w:rPr>
-              <w:t xml:space="preserve">Estructura del Paquete de Liberación, realizar el </w:t>
-            </w:r>
-            <w:r>
-              <w:rPr>
-                <w:rFonts w:ascii="Times New Roman" w:eastAsia="Times New Roman" w:hAnsi="Times New Roman" w:cs="Times New Roman"/>
-                <w:color w:val="000000"/>
-                <w:sz w:val="24"/>
-                <w:szCs w:val="24"/>
-                <w:shd w:val="clear" w:color="auto" w:fill="FFFFFF"/>
-                <w:lang w:eastAsia="es-PE"/>
-              </w:rPr>
-              <w:t xml:space="preserve">Formato de documento de Liberación y mantener la Librería actualizada que es la Gestión de </w:t>
+              <w:t xml:space="preserve">Estructura del Paquete de Liberación, realizar el Formato de documento de Liberación y mantener la Librería actualizada que es la Gestión de </w:t>
             </w:r>
             <w:proofErr w:type="spellStart"/>
             <w:r>
@@ -2899,8 +2775,6 @@
           <w:szCs w:val="24"/>
         </w:rPr>
       </w:pPr>
-      <w:bookmarkStart w:id="3" w:name="_GoBack"/>
-      <w:bookmarkEnd w:id="3"/>
     </w:p>
     <w:p>
       <w:pPr>
@@ -2910,14 +2784,14 @@
           <w:b w:val="0"/>
         </w:rPr>
       </w:pPr>
-      <w:bookmarkStart w:id="4" w:name="_Toc525777954"/>
+      <w:bookmarkStart w:id="3" w:name="_Toc525777954"/>
       <w:r>
         <w:rPr>
           <w:rFonts w:cs="Times New Roman"/>
         </w:rPr>
         <w:t>Políticas, Directrices y procedimientos</w:t>
       </w:r>
-      <w:bookmarkEnd w:id="4"/>
+      <w:bookmarkEnd w:id="3"/>
     </w:p>
     <w:p>
       <w:pPr>
@@ -3034,15 +2908,7 @@
           <w:sz w:val="24"/>
           <w:szCs w:val="24"/>
         </w:rPr>
-        <w:t xml:space="preserve">Las directrices </w:t>
-      </w:r>
-      <w:r>
-        <w:rPr>
-          <w:rFonts w:ascii="Times New Roman" w:hAnsi="Times New Roman" w:cs="Times New Roman"/>
-          <w:sz w:val="24"/>
-          <w:szCs w:val="24"/>
-        </w:rPr>
-        <w:t xml:space="preserve">se encuentran en la siguiente ruta: </w:t>
+        <w:t xml:space="preserve">Las directrices se encuentran en la siguiente ruta: </w:t>
       </w:r>
     </w:p>
     <w:p>
@@ -3118,6 +2984,8 @@
           <w:szCs w:val="24"/>
         </w:rPr>
       </w:pPr>
+      <w:bookmarkStart w:id="4" w:name="_GoBack"/>
+      <w:bookmarkEnd w:id="4"/>
     </w:p>
     <w:p>
       <w:pPr>
@@ -3586,16 +3454,7 @@
                 <w:szCs w:val="24"/>
                 <w:lang w:eastAsia="es-PE"/>
               </w:rPr>
-              <w:t xml:space="preserve">Repositorio </w:t>
-            </w:r>
-            <w:r>
-              <w:rPr>
-                <w:rFonts w:ascii="Times New Roman" w:eastAsia="Times New Roman" w:hAnsi="Times New Roman" w:cs="Times New Roman"/>
-                <w:sz w:val="24"/>
-                <w:szCs w:val="24"/>
-                <w:lang w:eastAsia="es-PE"/>
-              </w:rPr>
-              <w:t>actualizado con ramas, usuarios, plan del proyecto</w:t>
+              <w:t>Repositorio actualizado con ramas, usuarios, plan del proyecto</w:t>
             </w:r>
           </w:p>
         </w:tc>
@@ -4487,16 +4346,7 @@
                 <w:szCs w:val="24"/>
                 <w:lang w:eastAsia="es-PE"/>
               </w:rPr>
-              <w:t xml:space="preserve">Gestor de la </w:t>
-            </w:r>
-            <w:r>
-              <w:rPr>
-                <w:rFonts w:ascii="Times New Roman" w:eastAsia="Times New Roman" w:hAnsi="Times New Roman" w:cs="Times New Roman"/>
-                <w:sz w:val="24"/>
-                <w:szCs w:val="24"/>
-                <w:lang w:eastAsia="es-PE"/>
-              </w:rPr>
-              <w:t>gestión de la configuración</w:t>
+              <w:t>Gestor de la gestión de la configuración</w:t>
             </w:r>
           </w:p>
         </w:tc>
@@ -4983,16 +4833,7 @@
                 <w:szCs w:val="24"/>
                 <w:lang w:eastAsia="es-PE"/>
               </w:rPr>
-              <w:t xml:space="preserve">Gestor de la gestión de la </w:t>
-            </w:r>
-            <w:r>
-              <w:rPr>
-                <w:rFonts w:ascii="Times New Roman" w:eastAsia="Times New Roman" w:hAnsi="Times New Roman" w:cs="Times New Roman"/>
-                <w:sz w:val="24"/>
-                <w:szCs w:val="24"/>
-                <w:lang w:eastAsia="es-PE"/>
-              </w:rPr>
-              <w:t>configuración</w:t>
+              <w:t>Gestor de la gestión de la configuración</w:t>
             </w:r>
           </w:p>
         </w:tc>
@@ -5869,16 +5710,7 @@
                 <w:szCs w:val="24"/>
                 <w:lang w:eastAsia="es-PE"/>
               </w:rPr>
-              <w:t xml:space="preserve">Reportes </w:t>
-            </w:r>
-            <w:r>
-              <w:rPr>
-                <w:rFonts w:ascii="Times New Roman" w:eastAsia="Times New Roman" w:hAnsi="Times New Roman" w:cs="Times New Roman"/>
-                <w:sz w:val="24"/>
-                <w:szCs w:val="24"/>
-                <w:lang w:eastAsia="es-PE"/>
-              </w:rPr>
-              <w:t>de Auditorias (10)</w:t>
+              <w:t>Reportes de Auditorias (10)</w:t>
             </w:r>
           </w:p>
         </w:tc>
@@ -7984,16 +7816,7 @@
                 <w:szCs w:val="24"/>
                 <w:lang w:eastAsia="es-PE"/>
               </w:rPr>
-              <w:t xml:space="preserve">Especificación de caso de uso Gestionar </w:t>
-            </w:r>
-            <w:r>
-              <w:rPr>
-                <w:rFonts w:ascii="Times New Roman" w:eastAsia="Times New Roman" w:hAnsi="Times New Roman" w:cs="Times New Roman"/>
-                <w:sz w:val="24"/>
-                <w:szCs w:val="24"/>
-                <w:lang w:eastAsia="es-PE"/>
-              </w:rPr>
-              <w:t>Pago</w:t>
+              <w:t>Especificación de caso de uso Gestionar Pago</w:t>
             </w:r>
           </w:p>
         </w:tc>
@@ -14472,7 +14295,7 @@
     <w:lsdException w:name="Table Web 2" w:semiHidden="1" w:unhideWhenUsed="1"/>
     <w:lsdException w:name="Table Web 3" w:semiHidden="1" w:unhideWhenUsed="1"/>
     <w:lsdException w:name="Balloon Text" w:semiHidden="1" w:unhideWhenUsed="1"/>
-    <w:lsdException w:name="Table Grid" w:semiHidden="1" w:uiPriority="39" w:unhideWhenUsed="1"/>
+    <w:lsdException w:name="Table Grid" w:uiPriority="39"/>
     <w:lsdException w:name="Table Theme" w:semiHidden="1" w:unhideWhenUsed="1"/>
     <w:lsdException w:name="Placeholder Text" w:semiHidden="1"/>
     <w:lsdException w:name="Light Shading"/>
@@ -15287,7 +15110,7 @@
 </file>
 
 <file path=customXml/itemProps2.xml><?xml version="1.0" encoding="utf-8"?>
-<ds:datastoreItem xmlns:ds="http://schemas.openxmlformats.org/officeDocument/2006/customXml" ds:itemID="{A3966CFC-5C26-42DF-87F5-4B31634498A2}">
+<ds:datastoreItem xmlns:ds="http://schemas.openxmlformats.org/officeDocument/2006/customXml" ds:itemID="{B912E813-7062-461A-86CF-8297F0FEE6F6}">
   <ds:schemaRefs>
     <ds:schemaRef ds:uri="http://schemas.openxmlformats.org/officeDocument/2006/bibliography"/>
   </ds:schemaRefs>

</xml_diff>

<commit_message>
PGC: Alineación de Márgenes
Adecuación de contenidos a los márgenes de la página
</commit_message>
<xml_diff>
--- a/documentos/PGC.docx
+++ b/documentos/PGC.docx
@@ -630,6 +630,7 @@
           </w:tcPr>
           <w:p>
             <w:pPr>
+              <w:spacing w:after="0" w:line="240" w:lineRule="auto"/>
               <w:rPr>
                 <w:rFonts w:ascii="Times New Roman" w:hAnsi="Times New Roman" w:cs="Times New Roman"/>
                 <w:b/>
@@ -655,6 +656,7 @@
           </w:tcPr>
           <w:p>
             <w:pPr>
+              <w:spacing w:after="0" w:line="240" w:lineRule="auto"/>
               <w:rPr>
                 <w:rFonts w:ascii="Times New Roman" w:hAnsi="Times New Roman" w:cs="Times New Roman"/>
                 <w:b/>
@@ -680,6 +682,7 @@
           </w:tcPr>
           <w:p>
             <w:pPr>
+              <w:spacing w:after="0" w:line="240" w:lineRule="auto"/>
               <w:rPr>
                 <w:rFonts w:ascii="Times New Roman" w:hAnsi="Times New Roman" w:cs="Times New Roman"/>
                 <w:b/>
@@ -706,6 +709,7 @@
           </w:tcPr>
           <w:p>
             <w:pPr>
+              <w:spacing w:after="0" w:line="240" w:lineRule="auto"/>
               <w:rPr>
                 <w:rFonts w:ascii="Times New Roman" w:hAnsi="Times New Roman" w:cs="Times New Roman"/>
                 <w:sz w:val="24"/>
@@ -728,6 +732,7 @@
           </w:tcPr>
           <w:p>
             <w:pPr>
+              <w:spacing w:after="0" w:line="240" w:lineRule="auto"/>
               <w:rPr>
                 <w:rFonts w:ascii="Times New Roman" w:hAnsi="Times New Roman" w:cs="Times New Roman"/>
                 <w:sz w:val="24"/>
@@ -750,6 +755,7 @@
           </w:tcPr>
           <w:p>
             <w:pPr>
+              <w:spacing w:after="0" w:line="240" w:lineRule="auto"/>
               <w:rPr>
                 <w:rFonts w:ascii="Times New Roman" w:hAnsi="Times New Roman" w:cs="Times New Roman"/>
                 <w:sz w:val="24"/>
@@ -774,6 +780,7 @@
           </w:tcPr>
           <w:p>
             <w:pPr>
+              <w:spacing w:after="0" w:line="240" w:lineRule="auto"/>
               <w:rPr>
                 <w:rFonts w:ascii="Times New Roman" w:hAnsi="Times New Roman" w:cs="Times New Roman"/>
                 <w:sz w:val="24"/>
@@ -796,6 +803,7 @@
           </w:tcPr>
           <w:p>
             <w:pPr>
+              <w:spacing w:after="0" w:line="240" w:lineRule="auto"/>
               <w:rPr>
                 <w:rFonts w:ascii="Times New Roman" w:hAnsi="Times New Roman" w:cs="Times New Roman"/>
                 <w:sz w:val="24"/>
@@ -818,6 +826,7 @@
           </w:tcPr>
           <w:p>
             <w:pPr>
+              <w:spacing w:after="0" w:line="240" w:lineRule="auto"/>
               <w:rPr>
                 <w:rFonts w:ascii="Times New Roman" w:hAnsi="Times New Roman" w:cs="Times New Roman"/>
                 <w:sz w:val="24"/>
@@ -842,6 +851,7 @@
           </w:tcPr>
           <w:p>
             <w:pPr>
+              <w:spacing w:after="0" w:line="240" w:lineRule="auto"/>
               <w:rPr>
                 <w:rFonts w:ascii="Times New Roman" w:hAnsi="Times New Roman" w:cs="Times New Roman"/>
                 <w:sz w:val="24"/>
@@ -864,6 +874,7 @@
           </w:tcPr>
           <w:p>
             <w:pPr>
+              <w:spacing w:after="0" w:line="240" w:lineRule="auto"/>
               <w:rPr>
                 <w:rFonts w:ascii="Times New Roman" w:hAnsi="Times New Roman" w:cs="Times New Roman"/>
                 <w:sz w:val="24"/>
@@ -886,6 +897,7 @@
           </w:tcPr>
           <w:p>
             <w:pPr>
+              <w:spacing w:after="0" w:line="240" w:lineRule="auto"/>
               <w:rPr>
                 <w:rFonts w:ascii="Times New Roman" w:hAnsi="Times New Roman" w:cs="Times New Roman"/>
                 <w:sz w:val="24"/>
@@ -1337,7 +1349,14 @@
             <w:rStyle w:val="Hipervnculo"/>
             <w:rFonts w:cs="Times New Roman"/>
           </w:rPr>
-          <w:t>Cuadro con los elementos clasificados.</w:t>
+          <w:t>Cuadro con los elementos clasificados</w:t>
+        </w:r>
+        <w:r>
+          <w:rPr>
+            <w:rStyle w:val="Hipervnculo"/>
+            <w:rFonts w:cs="Times New Roman"/>
+          </w:rPr>
+          <w:t>.</w:t>
         </w:r>
         <w:r>
           <w:tab/>
@@ -1574,7 +1593,16 @@
           <w:szCs w:val="24"/>
           <w:lang w:eastAsia="es-PE"/>
         </w:rPr>
-        <w:t xml:space="preserve"> tiene en su cartera 05 proyectos de desarrollo de software en implementación y 06 en mantenimiento de los cuales tiene problemas en el control de versiones, documentación</w:t>
+        <w:t xml:space="preserve"> tiene en su cartera </w:t>
+      </w:r>
+      <w:r>
+        <w:rPr>
+          <w:rFonts w:ascii="Times New Roman" w:eastAsia="Times New Roman" w:hAnsi="Times New Roman" w:cs="Times New Roman"/>
+          <w:sz w:val="24"/>
+          <w:szCs w:val="24"/>
+          <w:lang w:eastAsia="es-PE"/>
+        </w:rPr>
+        <w:t>05 proyectos de desarrollo de software en implementación y 06 en mantenimiento de los cuales tiene problemas en el control de versiones, documentación</w:t>
       </w:r>
       <w:r>
         <w:rPr>
@@ -1637,9 +1665,8 @@
           <w:szCs w:val="24"/>
           <w:lang w:eastAsia="es-PE"/>
         </w:rPr>
-        <w:t>FileSever</w:t>
+        <w:t>FileSeve</w:t>
       </w:r>
-      <w:proofErr w:type="spellEnd"/>
       <w:r>
         <w:rPr>
           <w:rFonts w:ascii="Times New Roman" w:eastAsia="Times New Roman" w:hAnsi="Times New Roman" w:cs="Times New Roman"/>
@@ -1647,9 +1674,9 @@
           <w:szCs w:val="24"/>
           <w:lang w:eastAsia="es-PE"/>
         </w:rPr>
-        <w:t xml:space="preserve">, este equipo puede dejar de funcionar en cualquier momento y no se tiene un respaldo de toda la información almacenada, los programadores tienen  que ir almacenando cada versión que avanzan en una carpeta diferente y poniendo detalles en un block de notas de los cambios que hicieron, al final del día no sabe si los todos programadores guardaron sus cambios y/o versiones, además de esto no se tiene control sobre los </w:t>
+        <w:t>r</w:t>
       </w:r>
-      <w:proofErr w:type="spellStart"/>
+      <w:proofErr w:type="spellEnd"/>
       <w:r>
         <w:rPr>
           <w:rFonts w:ascii="Times New Roman" w:eastAsia="Times New Roman" w:hAnsi="Times New Roman" w:cs="Times New Roman"/>
@@ -1657,6 +1684,25 @@
           <w:szCs w:val="24"/>
           <w:lang w:eastAsia="es-PE"/>
         </w:rPr>
+        <w:t>, este equipo puede dejar de funcionar en cualquier momento y no se tiene un respaldo de toda la información almacenada, los programadores tienen  que ir almacenando cada versión que avanzan en una carpeta diferente y poniendo detalles en un block de nota</w:t>
+      </w:r>
+      <w:r>
+        <w:rPr>
+          <w:rFonts w:ascii="Times New Roman" w:eastAsia="Times New Roman" w:hAnsi="Times New Roman" w:cs="Times New Roman"/>
+          <w:sz w:val="24"/>
+          <w:szCs w:val="24"/>
+          <w:lang w:eastAsia="es-PE"/>
+        </w:rPr>
+        <w:t xml:space="preserve">s de los cambios que hicieron, al final del día no sabe si los todos programadores guardaron sus cambios y/o versiones, además de esto no se tiene control sobre los </w:t>
+      </w:r>
+      <w:proofErr w:type="spellStart"/>
+      <w:r>
+        <w:rPr>
+          <w:rFonts w:ascii="Times New Roman" w:eastAsia="Times New Roman" w:hAnsi="Times New Roman" w:cs="Times New Roman"/>
+          <w:sz w:val="24"/>
+          <w:szCs w:val="24"/>
+          <w:lang w:eastAsia="es-PE"/>
+        </w:rPr>
         <w:t>release</w:t>
       </w:r>
       <w:proofErr w:type="spellEnd"/>
@@ -1667,7 +1713,16 @@
           <w:szCs w:val="24"/>
           <w:lang w:eastAsia="es-PE"/>
         </w:rPr>
-        <w:t xml:space="preserve"> de las aplicaciones terminadas, para los proyectos que actualmente están en mantenimiento no se sabe si la versión que se va a liberar para el cliente es la correcta, </w:t>
+        <w:t xml:space="preserve"> de las aplicaciones terminadas, para los proyectos que actualmente están en manteni</w:t>
+      </w:r>
+      <w:r>
+        <w:rPr>
+          <w:rFonts w:ascii="Times New Roman" w:eastAsia="Times New Roman" w:hAnsi="Times New Roman" w:cs="Times New Roman"/>
+          <w:sz w:val="24"/>
+          <w:szCs w:val="24"/>
+          <w:lang w:eastAsia="es-PE"/>
+        </w:rPr>
+        <w:t xml:space="preserve">miento no se sabe si la versión que se va a liberar para el cliente es la correcta, </w:t>
       </w:r>
       <w:r>
         <w:rPr>
@@ -1747,9 +1802,8 @@
           <w:szCs w:val="24"/>
           <w:lang w:eastAsia="es-PE"/>
         </w:rPr>
-        <w:t xml:space="preserve">El propósito del plan es realizar el seguimiento y control de cambios de los productos de software en desarrollo y producción, así como la documentación del ciclo de vida de desarrollo de software de cada producto de software. También controlar las versiones de los </w:t>
+        <w:t>El propósito del plan es r</w:t>
       </w:r>
-      <w:proofErr w:type="spellStart"/>
       <w:r>
         <w:rPr>
           <w:rFonts w:ascii="Times New Roman" w:eastAsia="Times New Roman" w:hAnsi="Times New Roman" w:cs="Times New Roman"/>
@@ -1757,6 +1811,16 @@
           <w:szCs w:val="24"/>
           <w:lang w:eastAsia="es-PE"/>
         </w:rPr>
+        <w:t xml:space="preserve">ealizar el seguimiento y control de cambios de los productos de software en desarrollo y producción, así como la documentación del ciclo de vida de desarrollo de software de cada producto de software. También controlar las versiones de los </w:t>
+      </w:r>
+      <w:proofErr w:type="spellStart"/>
+      <w:r>
+        <w:rPr>
+          <w:rFonts w:ascii="Times New Roman" w:eastAsia="Times New Roman" w:hAnsi="Times New Roman" w:cs="Times New Roman"/>
+          <w:sz w:val="24"/>
+          <w:szCs w:val="24"/>
+          <w:lang w:eastAsia="es-PE"/>
+        </w:rPr>
         <w:t>releases</w:t>
       </w:r>
       <w:proofErr w:type="spellEnd"/>
@@ -1767,7 +1831,16 @@
           <w:szCs w:val="24"/>
           <w:lang w:eastAsia="es-PE"/>
         </w:rPr>
-        <w:t xml:space="preserve"> de los productos de software, para luego realizar el despliegue en producción.</w:t>
+        <w:t xml:space="preserve"> de los </w:t>
+      </w:r>
+      <w:r>
+        <w:rPr>
+          <w:rFonts w:ascii="Times New Roman" w:eastAsia="Times New Roman" w:hAnsi="Times New Roman" w:cs="Times New Roman"/>
+          <w:sz w:val="24"/>
+          <w:szCs w:val="24"/>
+          <w:lang w:eastAsia="es-PE"/>
+        </w:rPr>
+        <w:t>productos de software, para luego realizar el despliegue en producción.</w:t>
       </w:r>
     </w:p>
     <w:p>
@@ -1788,7 +1861,16 @@
           <w:szCs w:val="24"/>
           <w:lang w:eastAsia="es-PE"/>
         </w:rPr>
-        <w:t>Cuando un cliente solicite cambios en algún producto de software o considera nuevos requisitos, estos cambios deben ser controlados según el presente plan, esto de define en la Gestión de la SCM.</w:t>
+        <w:t>Cuando un cliente solicite cambios en algún producto de software o considera nuevos requisitos, estos cambios deben ser controlados según el presente plan, esto de define en la Gestión</w:t>
+      </w:r>
+      <w:r>
+        <w:rPr>
+          <w:rFonts w:ascii="Times New Roman" w:eastAsia="Times New Roman" w:hAnsi="Times New Roman" w:cs="Times New Roman"/>
+          <w:sz w:val="24"/>
+          <w:szCs w:val="24"/>
+          <w:lang w:eastAsia="es-PE"/>
+        </w:rPr>
+        <w:t xml:space="preserve"> de la SCM.</w:t>
       </w:r>
     </w:p>
     <w:p>
@@ -2258,7 +2340,17 @@
                 <w:szCs w:val="24"/>
                 <w:lang w:eastAsia="es-PE"/>
               </w:rPr>
-              <w:t>Verifica y valida que una configuración propuesta sea completa y consistente. Provee una evaluación objetiva del producto y procesos para verificar el uso de estándares, directrices, especificaciones y procedimientos.</w:t>
+              <w:t xml:space="preserve">Verifica y valida que </w:t>
+            </w:r>
+            <w:r>
+              <w:rPr>
+                <w:rFonts w:ascii="Times New Roman" w:eastAsia="Times New Roman" w:hAnsi="Times New Roman" w:cs="Times New Roman"/>
+                <w:color w:val="000000"/>
+                <w:sz w:val="24"/>
+                <w:szCs w:val="24"/>
+                <w:lang w:eastAsia="es-PE"/>
+              </w:rPr>
+              <w:t>una configuración propuesta sea completa y consistente. Provee una evaluación objetiva del producto y procesos para verificar el uso de estándares, directrices, especificaciones y procedimientos.</w:t>
             </w:r>
           </w:p>
         </w:tc>
@@ -2387,7 +2479,18 @@
                 <w:shd w:val="clear" w:color="auto" w:fill="FFFFFF"/>
                 <w:lang w:eastAsia="es-PE"/>
               </w:rPr>
-              <w:t>Es responsable de definir el formato de solicitud de cambios y realizar el plan de gestión de cambios. Se encarga de dar seguimiento al control de cambios.</w:t>
+              <w:t>Es responsable de definir e</w:t>
+            </w:r>
+            <w:r>
+              <w:rPr>
+                <w:rFonts w:ascii="Times New Roman" w:eastAsia="Times New Roman" w:hAnsi="Times New Roman" w:cs="Times New Roman"/>
+                <w:color w:val="222222"/>
+                <w:sz w:val="24"/>
+                <w:szCs w:val="24"/>
+                <w:shd w:val="clear" w:color="auto" w:fill="FFFFFF"/>
+                <w:lang w:eastAsia="es-PE"/>
+              </w:rPr>
+              <w:t>l formato de solicitud de cambios y realizar el plan de gestión de cambios. Se encarga de dar seguimiento al control de cambios.</w:t>
             </w:r>
           </w:p>
         </w:tc>
@@ -2518,7 +2621,17 @@
                 <w:szCs w:val="24"/>
                 <w:lang w:eastAsia="es-PE"/>
               </w:rPr>
-              <w:t>Es responsable de elaborar el plan SCM e informar las estadísticas de progreso basadas en las solicitudes de cambio. Garantiza que el entorno de CM facilita las tareas de revisión del producto, seguimiento de cambios y defectos.</w:t>
+              <w:t>Es responsable de elaborar el plan SCM e informar las estadísticas de progreso bas</w:t>
+            </w:r>
+            <w:r>
+              <w:rPr>
+                <w:rFonts w:ascii="Times New Roman" w:eastAsia="Times New Roman" w:hAnsi="Times New Roman" w:cs="Times New Roman"/>
+                <w:color w:val="000000"/>
+                <w:sz w:val="24"/>
+                <w:szCs w:val="24"/>
+                <w:lang w:eastAsia="es-PE"/>
+              </w:rPr>
+              <w:t>adas en las solicitudes de cambio. Garantiza que el entorno de CM facilita las tareas de revisión del producto, seguimiento de cambios y defectos.</w:t>
             </w:r>
           </w:p>
         </w:tc>
@@ -2657,7 +2770,18 @@
                 <w:shd w:val="clear" w:color="auto" w:fill="FFFFFF"/>
                 <w:lang w:eastAsia="es-PE"/>
               </w:rPr>
-              <w:t xml:space="preserve">Estructura del Paquete de Liberación, realizar el Formato de documento de Liberación y mantener la Librería actualizada que es la Gestión de </w:t>
+              <w:t xml:space="preserve">Estructura del Paquete de Liberación, realizar el </w:t>
+            </w:r>
+            <w:r>
+              <w:rPr>
+                <w:rFonts w:ascii="Times New Roman" w:eastAsia="Times New Roman" w:hAnsi="Times New Roman" w:cs="Times New Roman"/>
+                <w:color w:val="000000"/>
+                <w:sz w:val="24"/>
+                <w:szCs w:val="24"/>
+                <w:shd w:val="clear" w:color="auto" w:fill="FFFFFF"/>
+                <w:lang w:eastAsia="es-PE"/>
+              </w:rPr>
+              <w:t xml:space="preserve">Formato de documento de Liberación y mantener la Librería actualizada que es la Gestión de </w:t>
             </w:r>
             <w:proofErr w:type="spellStart"/>
             <w:r>
@@ -2758,15 +2882,6 @@
         </w:tc>
       </w:tr>
     </w:tbl>
-    <w:p>
-      <w:pPr>
-        <w:rPr>
-          <w:rFonts w:ascii="Times New Roman" w:hAnsi="Times New Roman" w:cs="Times New Roman"/>
-          <w:sz w:val="24"/>
-          <w:szCs w:val="24"/>
-        </w:rPr>
-      </w:pPr>
-    </w:p>
     <w:p>
       <w:pPr>
         <w:rPr>
@@ -2824,64 +2939,17 @@
           <w:szCs w:val="24"/>
         </w:rPr>
       </w:pPr>
-      <w:proofErr w:type="spellStart"/>
       <w:r>
         <w:rPr>
           <w:rFonts w:ascii="Times New Roman" w:hAnsi="Times New Roman" w:cs="Times New Roman"/>
           <w:sz w:val="24"/>
           <w:szCs w:val="24"/>
         </w:rPr>
-        <w:t>SOFTBIO</w:t>
-      </w:r>
-      <w:proofErr w:type="spellEnd"/>
-      <w:r>
-        <w:rPr>
-          <w:rFonts w:ascii="Times New Roman" w:hAnsi="Times New Roman" w:cs="Times New Roman"/>
-          <w:sz w:val="24"/>
-          <w:szCs w:val="24"/>
-        </w:rPr>
-        <w:t>\desarrollo\</w:t>
-      </w:r>
-      <w:proofErr w:type="spellStart"/>
-      <w:r>
-        <w:rPr>
-          <w:rFonts w:ascii="Times New Roman" w:hAnsi="Times New Roman" w:cs="Times New Roman"/>
-          <w:sz w:val="24"/>
-          <w:szCs w:val="24"/>
-        </w:rPr>
-        <w:t>SISTCONT</w:t>
-      </w:r>
-      <w:proofErr w:type="spellEnd"/>
-      <w:r>
-        <w:rPr>
-          <w:rFonts w:ascii="Times New Roman" w:hAnsi="Times New Roman" w:cs="Times New Roman"/>
-          <w:sz w:val="24"/>
-          <w:szCs w:val="24"/>
-        </w:rPr>
-        <w:t>\</w:t>
-      </w:r>
-      <w:proofErr w:type="spellStart"/>
-      <w:r>
-        <w:rPr>
-          <w:rFonts w:ascii="Times New Roman" w:hAnsi="Times New Roman" w:cs="Times New Roman"/>
-          <w:sz w:val="24"/>
-          <w:szCs w:val="24"/>
-        </w:rPr>
-        <w:t>Gestion</w:t>
-      </w:r>
-      <w:proofErr w:type="spellEnd"/>
-      <w:r>
-        <w:rPr>
-          <w:rFonts w:ascii="Times New Roman" w:hAnsi="Times New Roman" w:cs="Times New Roman"/>
-          <w:sz w:val="24"/>
-          <w:szCs w:val="24"/>
-        </w:rPr>
-        <w:t>\Politicas.docx</w:t>
+        <w:t>documentos\Politicas.docx</w:t>
       </w:r>
     </w:p>
     <w:p>
       <w:pPr>
-        <w:pStyle w:val="Prrafodelista"/>
         <w:rPr>
           <w:rFonts w:ascii="Times New Roman" w:hAnsi="Times New Roman" w:cs="Times New Roman"/>
           <w:sz w:val="24"/>
@@ -2908,7 +2976,15 @@
           <w:sz w:val="24"/>
           <w:szCs w:val="24"/>
         </w:rPr>
-        <w:t xml:space="preserve">Las directrices se encuentran en la siguiente ruta: </w:t>
+        <w:t xml:space="preserve">Las directrices </w:t>
+      </w:r>
+      <w:r>
+        <w:rPr>
+          <w:rFonts w:ascii="Times New Roman" w:hAnsi="Times New Roman" w:cs="Times New Roman"/>
+          <w:sz w:val="24"/>
+          <w:szCs w:val="24"/>
+        </w:rPr>
+        <w:t xml:space="preserve">se encuentran en la siguiente ruta: </w:t>
       </w:r>
     </w:p>
     <w:p>
@@ -2920,72 +2996,33 @@
           <w:szCs w:val="24"/>
         </w:rPr>
       </w:pPr>
-      <w:proofErr w:type="spellStart"/>
+      <w:proofErr w:type="gramStart"/>
       <w:r>
         <w:rPr>
           <w:rFonts w:ascii="Times New Roman" w:hAnsi="Times New Roman" w:cs="Times New Roman"/>
           <w:sz w:val="24"/>
           <w:szCs w:val="24"/>
         </w:rPr>
-        <w:t>SOFTBIO</w:t>
+        <w:t>documentos</w:t>
       </w:r>
-      <w:proofErr w:type="spellEnd"/>
+      <w:proofErr w:type="gramEnd"/>
       <w:r>
         <w:rPr>
           <w:rFonts w:ascii="Times New Roman" w:hAnsi="Times New Roman" w:cs="Times New Roman"/>
           <w:sz w:val="24"/>
           <w:szCs w:val="24"/>
         </w:rPr>
-        <w:t>\desarrollo\</w:t>
-      </w:r>
-      <w:proofErr w:type="spellStart"/>
-      <w:r>
-        <w:rPr>
-          <w:rFonts w:ascii="Times New Roman" w:hAnsi="Times New Roman" w:cs="Times New Roman"/>
-          <w:sz w:val="24"/>
-          <w:szCs w:val="24"/>
-        </w:rPr>
-        <w:t>SISTCONT</w:t>
-      </w:r>
-      <w:proofErr w:type="spellEnd"/>
-      <w:r>
-        <w:rPr>
-          <w:rFonts w:ascii="Times New Roman" w:hAnsi="Times New Roman" w:cs="Times New Roman"/>
-          <w:sz w:val="24"/>
-          <w:szCs w:val="24"/>
-        </w:rPr>
-        <w:t>\</w:t>
-      </w:r>
-      <w:proofErr w:type="spellStart"/>
-      <w:r>
-        <w:rPr>
-          <w:rFonts w:ascii="Times New Roman" w:hAnsi="Times New Roman" w:cs="Times New Roman"/>
-          <w:sz w:val="24"/>
-          <w:szCs w:val="24"/>
-        </w:rPr>
-        <w:t>Gestion</w:t>
-      </w:r>
-      <w:proofErr w:type="spellEnd"/>
-      <w:r>
-        <w:rPr>
-          <w:rFonts w:ascii="Times New Roman" w:hAnsi="Times New Roman" w:cs="Times New Roman"/>
-          <w:sz w:val="24"/>
-          <w:szCs w:val="24"/>
-        </w:rPr>
-        <w:t>\Directrices.docx</w:t>
+        <w:t xml:space="preserve"> \Directrices.docx</w:t>
       </w:r>
     </w:p>
     <w:p>
       <w:pPr>
-        <w:pStyle w:val="Prrafodelista"/>
         <w:rPr>
           <w:rFonts w:ascii="Times New Roman" w:hAnsi="Times New Roman" w:cs="Times New Roman"/>
           <w:sz w:val="24"/>
           <w:szCs w:val="24"/>
         </w:rPr>
       </w:pPr>
-      <w:bookmarkStart w:id="4" w:name="_GoBack"/>
-      <w:bookmarkEnd w:id="4"/>
     </w:p>
     <w:p>
       <w:pPr>
@@ -3018,60 +3055,16 @@
           <w:szCs w:val="24"/>
         </w:rPr>
       </w:pPr>
-      <w:proofErr w:type="spellStart"/>
+      <w:proofErr w:type="gramStart"/>
       <w:r>
         <w:rPr>
           <w:rFonts w:ascii="Times New Roman" w:hAnsi="Times New Roman" w:cs="Times New Roman"/>
           <w:sz w:val="24"/>
           <w:szCs w:val="24"/>
         </w:rPr>
-        <w:t>SOFTBIO</w:t>
-      </w:r>
-      <w:proofErr w:type="spellEnd"/>
-      <w:r>
-        <w:rPr>
-          <w:rFonts w:ascii="Times New Roman" w:hAnsi="Times New Roman" w:cs="Times New Roman"/>
-          <w:sz w:val="24"/>
-          <w:szCs w:val="24"/>
-        </w:rPr>
-        <w:t>\desarrollo\</w:t>
-      </w:r>
-      <w:proofErr w:type="spellStart"/>
-      <w:r>
-        <w:rPr>
-          <w:rFonts w:ascii="Times New Roman" w:hAnsi="Times New Roman" w:cs="Times New Roman"/>
-          <w:sz w:val="24"/>
-          <w:szCs w:val="24"/>
-        </w:rPr>
-        <w:t>SISTCONT</w:t>
-      </w:r>
-      <w:proofErr w:type="spellEnd"/>
-      <w:r>
-        <w:rPr>
-          <w:rFonts w:ascii="Times New Roman" w:hAnsi="Times New Roman" w:cs="Times New Roman"/>
-          <w:sz w:val="24"/>
-          <w:szCs w:val="24"/>
-        </w:rPr>
-        <w:t>\</w:t>
-      </w:r>
-      <w:proofErr w:type="spellStart"/>
-      <w:r>
-        <w:rPr>
-          <w:rFonts w:ascii="Times New Roman" w:hAnsi="Times New Roman" w:cs="Times New Roman"/>
-          <w:sz w:val="24"/>
-          <w:szCs w:val="24"/>
-        </w:rPr>
-        <w:t>Gestion</w:t>
-      </w:r>
-      <w:r>
-        <w:rPr>
-          <w:rFonts w:ascii="Times New Roman" w:hAnsi="Times New Roman" w:cs="Times New Roman"/>
-          <w:sz w:val="24"/>
-          <w:szCs w:val="24"/>
-        </w:rPr>
         <w:t>documentos</w:t>
       </w:r>
-      <w:proofErr w:type="spellEnd"/>
+      <w:proofErr w:type="gramEnd"/>
       <w:r>
         <w:rPr>
           <w:rFonts w:ascii="Times New Roman" w:hAnsi="Times New Roman" w:cs="Times New Roman"/>
@@ -3103,32 +3096,12 @@
     </w:p>
     <w:p>
       <w:pPr>
-        <w:pStyle w:val="Prrafodelista"/>
-        <w:rPr>
-          <w:rFonts w:ascii="Times New Roman" w:hAnsi="Times New Roman" w:cs="Times New Roman"/>
-          <w:sz w:val="24"/>
-          <w:szCs w:val="24"/>
+        <w:pStyle w:val="Ttulo3"/>
+        <w:rPr>
+          <w:rFonts w:cs="Times New Roman"/>
         </w:rPr>
       </w:pPr>
-    </w:p>
-    <w:p>
-      <w:pPr>
-        <w:pStyle w:val="Prrafodelista"/>
-        <w:rPr>
-          <w:rFonts w:ascii="Times New Roman" w:hAnsi="Times New Roman" w:cs="Times New Roman"/>
-          <w:sz w:val="24"/>
-          <w:szCs w:val="24"/>
-        </w:rPr>
-      </w:pPr>
-    </w:p>
-    <w:p>
-      <w:pPr>
-        <w:pStyle w:val="Ttulo3"/>
-        <w:rPr>
-          <w:rFonts w:cs="Times New Roman"/>
-        </w:rPr>
-      </w:pPr>
-      <w:bookmarkStart w:id="5" w:name="_Toc525777955"/>
+      <w:bookmarkStart w:id="4" w:name="_Toc525777955"/>
       <w:r>
         <w:rPr>
           <w:rFonts w:cs="Times New Roman"/>
@@ -3136,7 +3109,7 @@
         <w:lastRenderedPageBreak/>
         <w:t>Calendario del Plan de SCM</w:t>
       </w:r>
-      <w:bookmarkEnd w:id="5"/>
+      <w:bookmarkEnd w:id="4"/>
     </w:p>
     <w:tbl>
       <w:tblPr>
@@ -3454,7 +3427,16 @@
                 <w:szCs w:val="24"/>
                 <w:lang w:eastAsia="es-PE"/>
               </w:rPr>
-              <w:t>Repositorio actualizado con ramas, usuarios, plan del proyecto</w:t>
+              <w:t xml:space="preserve">Repositorio </w:t>
+            </w:r>
+            <w:r>
+              <w:rPr>
+                <w:rFonts w:ascii="Times New Roman" w:eastAsia="Times New Roman" w:hAnsi="Times New Roman" w:cs="Times New Roman"/>
+                <w:sz w:val="24"/>
+                <w:szCs w:val="24"/>
+                <w:lang w:eastAsia="es-PE"/>
+              </w:rPr>
+              <w:t>actualizado con ramas, usuarios, plan del proyecto</w:t>
             </w:r>
           </w:p>
         </w:tc>
@@ -4346,7 +4328,16 @@
                 <w:szCs w:val="24"/>
                 <w:lang w:eastAsia="es-PE"/>
               </w:rPr>
-              <w:t>Gestor de la gestión de la configuración</w:t>
+              <w:t xml:space="preserve">Gestor de la </w:t>
+            </w:r>
+            <w:r>
+              <w:rPr>
+                <w:rFonts w:ascii="Times New Roman" w:eastAsia="Times New Roman" w:hAnsi="Times New Roman" w:cs="Times New Roman"/>
+                <w:sz w:val="24"/>
+                <w:szCs w:val="24"/>
+                <w:lang w:eastAsia="es-PE"/>
+              </w:rPr>
+              <w:t>gestión de la configuración</w:t>
             </w:r>
           </w:p>
         </w:tc>
@@ -4833,7 +4824,16 @@
                 <w:szCs w:val="24"/>
                 <w:lang w:eastAsia="es-PE"/>
               </w:rPr>
-              <w:t>Gestor de la gestión de la configuración</w:t>
+              <w:t xml:space="preserve">Gestor de la gestión de la </w:t>
+            </w:r>
+            <w:r>
+              <w:rPr>
+                <w:rFonts w:ascii="Times New Roman" w:eastAsia="Times New Roman" w:hAnsi="Times New Roman" w:cs="Times New Roman"/>
+                <w:sz w:val="24"/>
+                <w:szCs w:val="24"/>
+                <w:lang w:eastAsia="es-PE"/>
+              </w:rPr>
+              <w:t>configuración</w:t>
             </w:r>
           </w:p>
         </w:tc>
@@ -5710,7 +5710,16 @@
                 <w:szCs w:val="24"/>
                 <w:lang w:eastAsia="es-PE"/>
               </w:rPr>
-              <w:t>Reportes de Auditorias (10)</w:t>
+              <w:t xml:space="preserve">Reportes </w:t>
+            </w:r>
+            <w:r>
+              <w:rPr>
+                <w:rFonts w:ascii="Times New Roman" w:eastAsia="Times New Roman" w:hAnsi="Times New Roman" w:cs="Times New Roman"/>
+                <w:sz w:val="24"/>
+                <w:szCs w:val="24"/>
+                <w:lang w:eastAsia="es-PE"/>
+              </w:rPr>
+              <w:t>de Auditorias (10)</w:t>
             </w:r>
           </w:p>
         </w:tc>
@@ -6163,7 +6172,7 @@
             <w:tcBorders>
               <w:top w:val="single" w:sz="6" w:space="0" w:color="CCCCCC"/>
               <w:left w:val="single" w:sz="6" w:space="0" w:color="000000"/>
-              <w:bottom w:val="single" w:sz="6" w:space="0" w:color="CCCCCC"/>
+              <w:bottom w:val="single" w:sz="6" w:space="0" w:color="000000"/>
               <w:right w:val="single" w:sz="6" w:space="0" w:color="000000"/>
             </w:tcBorders>
             <w:tcMar>
@@ -6221,7 +6230,7 @@
             <w:tcBorders>
               <w:top w:val="single" w:sz="6" w:space="0" w:color="CCCCCC"/>
               <w:left w:val="single" w:sz="6" w:space="0" w:color="CCCCCC"/>
-              <w:bottom w:val="single" w:sz="6" w:space="0" w:color="CCCCCC"/>
+              <w:bottom w:val="single" w:sz="6" w:space="0" w:color="000000"/>
               <w:right w:val="single" w:sz="6" w:space="0" w:color="000000"/>
             </w:tcBorders>
             <w:tcMar>
@@ -6260,7 +6269,7 @@
             <w:tcBorders>
               <w:top w:val="single" w:sz="6" w:space="0" w:color="CCCCCC"/>
               <w:left w:val="single" w:sz="6" w:space="0" w:color="CCCCCC"/>
-              <w:bottom w:val="single" w:sz="6" w:space="0" w:color="CCCCCC"/>
+              <w:bottom w:val="single" w:sz="6" w:space="0" w:color="000000"/>
               <w:right w:val="single" w:sz="6" w:space="0" w:color="000000"/>
             </w:tcBorders>
             <w:tcMar>
@@ -6303,7 +6312,7 @@
           <w:szCs w:val="24"/>
         </w:rPr>
       </w:pPr>
-      <w:bookmarkStart w:id="6" w:name="_Toc525777956"/>
+      <w:bookmarkStart w:id="5" w:name="_Toc525777956"/>
     </w:p>
     <w:p>
       <w:pPr>
@@ -6324,7 +6333,7 @@
         </w:rPr>
         <w:t>Actividades de la SCM:</w:t>
       </w:r>
-      <w:bookmarkEnd w:id="6"/>
+      <w:bookmarkEnd w:id="5"/>
     </w:p>
     <w:p>
       <w:pPr>
@@ -6338,14 +6347,14 @@
           <w:b w:val="0"/>
         </w:rPr>
       </w:pPr>
-      <w:bookmarkStart w:id="7" w:name="_Toc525777957"/>
+      <w:bookmarkStart w:id="6" w:name="_Toc525777957"/>
       <w:r>
         <w:rPr>
           <w:rFonts w:cs="Times New Roman"/>
         </w:rPr>
         <w:t>Identificación</w:t>
       </w:r>
-      <w:bookmarkEnd w:id="7"/>
+      <w:bookmarkEnd w:id="6"/>
     </w:p>
     <w:p>
       <w:pPr>
@@ -6359,7 +6368,7 @@
           <w:szCs w:val="24"/>
         </w:rPr>
       </w:pPr>
-      <w:bookmarkStart w:id="8" w:name="_Toc525777958"/>
+      <w:bookmarkStart w:id="7" w:name="_Toc525777958"/>
       <w:r>
         <w:rPr>
           <w:rFonts w:cs="Times New Roman"/>
@@ -6367,7 +6376,7 @@
         </w:rPr>
         <w:t>Cuadro con los elementos clasificados.</w:t>
       </w:r>
-      <w:bookmarkEnd w:id="8"/>
+      <w:bookmarkEnd w:id="7"/>
       <w:r>
         <w:rPr>
           <w:rFonts w:cs="Times New Roman"/>
@@ -7816,7 +7825,16 @@
                 <w:szCs w:val="24"/>
                 <w:lang w:eastAsia="es-PE"/>
               </w:rPr>
-              <w:t>Especificación de caso de uso Gestionar Pago</w:t>
+              <w:t xml:space="preserve">Especificación de caso de uso Gestionar </w:t>
+            </w:r>
+            <w:r>
+              <w:rPr>
+                <w:rFonts w:ascii="Times New Roman" w:eastAsia="Times New Roman" w:hAnsi="Times New Roman" w:cs="Times New Roman"/>
+                <w:sz w:val="24"/>
+                <w:szCs w:val="24"/>
+                <w:lang w:eastAsia="es-PE"/>
+              </w:rPr>
+              <w:t>Pago</w:t>
             </w:r>
           </w:p>
         </w:tc>
@@ -10510,7 +10528,11 @@
           <w:szCs w:val="24"/>
         </w:rPr>
       </w:pPr>
-      <w:bookmarkStart w:id="9" w:name="_Toc525777959"/>
+      <w:bookmarkStart w:id="8" w:name="_Toc525777959"/>
+    </w:p>
+    <w:p>
+      <w:bookmarkStart w:id="9" w:name="_GoBack"/>
+      <w:bookmarkEnd w:id="9"/>
     </w:p>
     <w:p>
       <w:pPr>
@@ -10531,7 +10553,7 @@
         </w:rPr>
         <w:t>Fórmulas de las Nomenclaturas de los ítems.</w:t>
       </w:r>
-      <w:bookmarkEnd w:id="9"/>
+      <w:bookmarkEnd w:id="8"/>
     </w:p>
     <w:p>
       <w:pPr>
@@ -12863,6 +12885,7 @@
                 <w:szCs w:val="20"/>
                 <w:lang w:val="es-ES" w:eastAsia="es-ES"/>
               </w:rPr>
+              <w:lastRenderedPageBreak/>
               <w:t>WMP-V2.2</w:t>
             </w:r>
             <w:proofErr w:type="spellEnd"/>
@@ -12986,7 +13009,6 @@
                 <w:szCs w:val="20"/>
                 <w:lang w:val="es-ES" w:eastAsia="es-ES"/>
               </w:rPr>
-              <w:lastRenderedPageBreak/>
               <w:t>WKB-V8.0</w:t>
             </w:r>
             <w:proofErr w:type="spellEnd"/>
@@ -13829,7 +13851,7 @@
         <w:color w:val="4472C4" w:themeColor="accent1"/>
         <w:lang w:val="es-ES"/>
       </w:rPr>
-      <w:t>7</w:t>
+      <w:t>10</w:t>
     </w:r>
     <w:r>
       <w:rPr>
@@ -14295,7 +14317,7 @@
     <w:lsdException w:name="Table Web 2" w:semiHidden="1" w:unhideWhenUsed="1"/>
     <w:lsdException w:name="Table Web 3" w:semiHidden="1" w:unhideWhenUsed="1"/>
     <w:lsdException w:name="Balloon Text" w:semiHidden="1" w:unhideWhenUsed="1"/>
-    <w:lsdException w:name="Table Grid" w:uiPriority="39"/>
+    <w:lsdException w:name="Table Grid" w:semiHidden="1" w:uiPriority="39" w:unhideWhenUsed="1"/>
     <w:lsdException w:name="Table Theme" w:semiHidden="1" w:unhideWhenUsed="1"/>
     <w:lsdException w:name="Placeholder Text" w:semiHidden="1"/>
     <w:lsdException w:name="Light Shading"/>
@@ -15110,7 +15132,7 @@
 </file>
 
 <file path=customXml/itemProps2.xml><?xml version="1.0" encoding="utf-8"?>
-<ds:datastoreItem xmlns:ds="http://schemas.openxmlformats.org/officeDocument/2006/customXml" ds:itemID="{B912E813-7062-461A-86CF-8297F0FEE6F6}">
+<ds:datastoreItem xmlns:ds="http://schemas.openxmlformats.org/officeDocument/2006/customXml" ds:itemID="{B722EBF0-6DD9-429E-8A40-175358C8482B}">
   <ds:schemaRefs>
     <ds:schemaRef ds:uri="http://schemas.openxmlformats.org/officeDocument/2006/bibliography"/>
   </ds:schemaRefs>

</xml_diff>

<commit_message>
Revert "PGC: Alineación de Márgenes"
This reverts commit f3d6fbdf766b95e1f282d997514123b53872f78a.
</commit_message>
<xml_diff>
--- a/documentos/PGC.docx
+++ b/documentos/PGC.docx
@@ -630,7 +630,6 @@
           </w:tcPr>
           <w:p>
             <w:pPr>
-              <w:spacing w:after="0" w:line="240" w:lineRule="auto"/>
               <w:rPr>
                 <w:rFonts w:ascii="Times New Roman" w:hAnsi="Times New Roman" w:cs="Times New Roman"/>
                 <w:b/>
@@ -656,7 +655,6 @@
           </w:tcPr>
           <w:p>
             <w:pPr>
-              <w:spacing w:after="0" w:line="240" w:lineRule="auto"/>
               <w:rPr>
                 <w:rFonts w:ascii="Times New Roman" w:hAnsi="Times New Roman" w:cs="Times New Roman"/>
                 <w:b/>
@@ -682,7 +680,6 @@
           </w:tcPr>
           <w:p>
             <w:pPr>
-              <w:spacing w:after="0" w:line="240" w:lineRule="auto"/>
               <w:rPr>
                 <w:rFonts w:ascii="Times New Roman" w:hAnsi="Times New Roman" w:cs="Times New Roman"/>
                 <w:b/>
@@ -709,7 +706,6 @@
           </w:tcPr>
           <w:p>
             <w:pPr>
-              <w:spacing w:after="0" w:line="240" w:lineRule="auto"/>
               <w:rPr>
                 <w:rFonts w:ascii="Times New Roman" w:hAnsi="Times New Roman" w:cs="Times New Roman"/>
                 <w:sz w:val="24"/>
@@ -732,7 +728,6 @@
           </w:tcPr>
           <w:p>
             <w:pPr>
-              <w:spacing w:after="0" w:line="240" w:lineRule="auto"/>
               <w:rPr>
                 <w:rFonts w:ascii="Times New Roman" w:hAnsi="Times New Roman" w:cs="Times New Roman"/>
                 <w:sz w:val="24"/>
@@ -755,7 +750,6 @@
           </w:tcPr>
           <w:p>
             <w:pPr>
-              <w:spacing w:after="0" w:line="240" w:lineRule="auto"/>
               <w:rPr>
                 <w:rFonts w:ascii="Times New Roman" w:hAnsi="Times New Roman" w:cs="Times New Roman"/>
                 <w:sz w:val="24"/>
@@ -780,7 +774,6 @@
           </w:tcPr>
           <w:p>
             <w:pPr>
-              <w:spacing w:after="0" w:line="240" w:lineRule="auto"/>
               <w:rPr>
                 <w:rFonts w:ascii="Times New Roman" w:hAnsi="Times New Roman" w:cs="Times New Roman"/>
                 <w:sz w:val="24"/>
@@ -803,7 +796,6 @@
           </w:tcPr>
           <w:p>
             <w:pPr>
-              <w:spacing w:after="0" w:line="240" w:lineRule="auto"/>
               <w:rPr>
                 <w:rFonts w:ascii="Times New Roman" w:hAnsi="Times New Roman" w:cs="Times New Roman"/>
                 <w:sz w:val="24"/>
@@ -826,7 +818,6 @@
           </w:tcPr>
           <w:p>
             <w:pPr>
-              <w:spacing w:after="0" w:line="240" w:lineRule="auto"/>
               <w:rPr>
                 <w:rFonts w:ascii="Times New Roman" w:hAnsi="Times New Roman" w:cs="Times New Roman"/>
                 <w:sz w:val="24"/>
@@ -851,7 +842,6 @@
           </w:tcPr>
           <w:p>
             <w:pPr>
-              <w:spacing w:after="0" w:line="240" w:lineRule="auto"/>
               <w:rPr>
                 <w:rFonts w:ascii="Times New Roman" w:hAnsi="Times New Roman" w:cs="Times New Roman"/>
                 <w:sz w:val="24"/>
@@ -874,7 +864,6 @@
           </w:tcPr>
           <w:p>
             <w:pPr>
-              <w:spacing w:after="0" w:line="240" w:lineRule="auto"/>
               <w:rPr>
                 <w:rFonts w:ascii="Times New Roman" w:hAnsi="Times New Roman" w:cs="Times New Roman"/>
                 <w:sz w:val="24"/>
@@ -897,7 +886,6 @@
           </w:tcPr>
           <w:p>
             <w:pPr>
-              <w:spacing w:after="0" w:line="240" w:lineRule="auto"/>
               <w:rPr>
                 <w:rFonts w:ascii="Times New Roman" w:hAnsi="Times New Roman" w:cs="Times New Roman"/>
                 <w:sz w:val="24"/>
@@ -1349,14 +1337,7 @@
             <w:rStyle w:val="Hipervnculo"/>
             <w:rFonts w:cs="Times New Roman"/>
           </w:rPr>
-          <w:t>Cuadro con los elementos clasificados</w:t>
-        </w:r>
-        <w:r>
-          <w:rPr>
-            <w:rStyle w:val="Hipervnculo"/>
-            <w:rFonts w:cs="Times New Roman"/>
-          </w:rPr>
-          <w:t>.</w:t>
+          <w:t>Cuadro con los elementos clasificados.</w:t>
         </w:r>
         <w:r>
           <w:tab/>
@@ -1593,16 +1574,7 @@
           <w:szCs w:val="24"/>
           <w:lang w:eastAsia="es-PE"/>
         </w:rPr>
-        <w:t xml:space="preserve"> tiene en su cartera </w:t>
-      </w:r>
-      <w:r>
-        <w:rPr>
-          <w:rFonts w:ascii="Times New Roman" w:eastAsia="Times New Roman" w:hAnsi="Times New Roman" w:cs="Times New Roman"/>
-          <w:sz w:val="24"/>
-          <w:szCs w:val="24"/>
-          <w:lang w:eastAsia="es-PE"/>
-        </w:rPr>
-        <w:t>05 proyectos de desarrollo de software en implementación y 06 en mantenimiento de los cuales tiene problemas en el control de versiones, documentación</w:t>
+        <w:t xml:space="preserve"> tiene en su cartera 05 proyectos de desarrollo de software en implementación y 06 en mantenimiento de los cuales tiene problemas en el control de versiones, documentación</w:t>
       </w:r>
       <w:r>
         <w:rPr>
@@ -1665,8 +1637,9 @@
           <w:szCs w:val="24"/>
           <w:lang w:eastAsia="es-PE"/>
         </w:rPr>
-        <w:t>FileSeve</w:t>
+        <w:t>FileSever</w:t>
       </w:r>
+      <w:proofErr w:type="spellEnd"/>
       <w:r>
         <w:rPr>
           <w:rFonts w:ascii="Times New Roman" w:eastAsia="Times New Roman" w:hAnsi="Times New Roman" w:cs="Times New Roman"/>
@@ -1674,9 +1647,9 @@
           <w:szCs w:val="24"/>
           <w:lang w:eastAsia="es-PE"/>
         </w:rPr>
-        <w:t>r</w:t>
+        <w:t xml:space="preserve">, este equipo puede dejar de funcionar en cualquier momento y no se tiene un respaldo de toda la información almacenada, los programadores tienen  que ir almacenando cada versión que avanzan en una carpeta diferente y poniendo detalles en un block de notas de los cambios que hicieron, al final del día no sabe si los todos programadores guardaron sus cambios y/o versiones, además de esto no se tiene control sobre los </w:t>
       </w:r>
-      <w:proofErr w:type="spellEnd"/>
+      <w:proofErr w:type="spellStart"/>
       <w:r>
         <w:rPr>
           <w:rFonts w:ascii="Times New Roman" w:eastAsia="Times New Roman" w:hAnsi="Times New Roman" w:cs="Times New Roman"/>
@@ -1684,8 +1657,9 @@
           <w:szCs w:val="24"/>
           <w:lang w:eastAsia="es-PE"/>
         </w:rPr>
-        <w:t>, este equipo puede dejar de funcionar en cualquier momento y no se tiene un respaldo de toda la información almacenada, los programadores tienen  que ir almacenando cada versión que avanzan en una carpeta diferente y poniendo detalles en un block de nota</w:t>
+        <w:t>release</w:t>
       </w:r>
+      <w:proofErr w:type="spellEnd"/>
       <w:r>
         <w:rPr>
           <w:rFonts w:ascii="Times New Roman" w:eastAsia="Times New Roman" w:hAnsi="Times New Roman" w:cs="Times New Roman"/>
@@ -1693,36 +1667,7 @@
           <w:szCs w:val="24"/>
           <w:lang w:eastAsia="es-PE"/>
         </w:rPr>
-        <w:t xml:space="preserve">s de los cambios que hicieron, al final del día no sabe si los todos programadores guardaron sus cambios y/o versiones, además de esto no se tiene control sobre los </w:t>
-      </w:r>
-      <w:proofErr w:type="spellStart"/>
-      <w:r>
-        <w:rPr>
-          <w:rFonts w:ascii="Times New Roman" w:eastAsia="Times New Roman" w:hAnsi="Times New Roman" w:cs="Times New Roman"/>
-          <w:sz w:val="24"/>
-          <w:szCs w:val="24"/>
-          <w:lang w:eastAsia="es-PE"/>
-        </w:rPr>
-        <w:t>release</w:t>
-      </w:r>
-      <w:proofErr w:type="spellEnd"/>
-      <w:r>
-        <w:rPr>
-          <w:rFonts w:ascii="Times New Roman" w:eastAsia="Times New Roman" w:hAnsi="Times New Roman" w:cs="Times New Roman"/>
-          <w:sz w:val="24"/>
-          <w:szCs w:val="24"/>
-          <w:lang w:eastAsia="es-PE"/>
-        </w:rPr>
-        <w:t xml:space="preserve"> de las aplicaciones terminadas, para los proyectos que actualmente están en manteni</w:t>
-      </w:r>
-      <w:r>
-        <w:rPr>
-          <w:rFonts w:ascii="Times New Roman" w:eastAsia="Times New Roman" w:hAnsi="Times New Roman" w:cs="Times New Roman"/>
-          <w:sz w:val="24"/>
-          <w:szCs w:val="24"/>
-          <w:lang w:eastAsia="es-PE"/>
-        </w:rPr>
-        <w:t xml:space="preserve">miento no se sabe si la versión que se va a liberar para el cliente es la correcta, </w:t>
+        <w:t xml:space="preserve"> de las aplicaciones terminadas, para los proyectos que actualmente están en mantenimiento no se sabe si la versión que se va a liberar para el cliente es la correcta, </w:t>
       </w:r>
       <w:r>
         <w:rPr>
@@ -1802,8 +1747,9 @@
           <w:szCs w:val="24"/>
           <w:lang w:eastAsia="es-PE"/>
         </w:rPr>
-        <w:t>El propósito del plan es r</w:t>
+        <w:t xml:space="preserve">El propósito del plan es realizar el seguimiento y control de cambios de los productos de software en desarrollo y producción, así como la documentación del ciclo de vida de desarrollo de software de cada producto de software. También controlar las versiones de los </w:t>
       </w:r>
+      <w:proofErr w:type="spellStart"/>
       <w:r>
         <w:rPr>
           <w:rFonts w:ascii="Times New Roman" w:eastAsia="Times New Roman" w:hAnsi="Times New Roman" w:cs="Times New Roman"/>
@@ -1811,9 +1757,9 @@
           <w:szCs w:val="24"/>
           <w:lang w:eastAsia="es-PE"/>
         </w:rPr>
-        <w:t xml:space="preserve">ealizar el seguimiento y control de cambios de los productos de software en desarrollo y producción, así como la documentación del ciclo de vida de desarrollo de software de cada producto de software. También controlar las versiones de los </w:t>
+        <w:t>releases</w:t>
       </w:r>
-      <w:proofErr w:type="spellStart"/>
+      <w:proofErr w:type="spellEnd"/>
       <w:r>
         <w:rPr>
           <w:rFonts w:ascii="Times New Roman" w:eastAsia="Times New Roman" w:hAnsi="Times New Roman" w:cs="Times New Roman"/>
@@ -1821,26 +1767,7 @@
           <w:szCs w:val="24"/>
           <w:lang w:eastAsia="es-PE"/>
         </w:rPr>
-        <w:t>releases</w:t>
-      </w:r>
-      <w:proofErr w:type="spellEnd"/>
-      <w:r>
-        <w:rPr>
-          <w:rFonts w:ascii="Times New Roman" w:eastAsia="Times New Roman" w:hAnsi="Times New Roman" w:cs="Times New Roman"/>
-          <w:sz w:val="24"/>
-          <w:szCs w:val="24"/>
-          <w:lang w:eastAsia="es-PE"/>
-        </w:rPr>
-        <w:t xml:space="preserve"> de los </w:t>
-      </w:r>
-      <w:r>
-        <w:rPr>
-          <w:rFonts w:ascii="Times New Roman" w:eastAsia="Times New Roman" w:hAnsi="Times New Roman" w:cs="Times New Roman"/>
-          <w:sz w:val="24"/>
-          <w:szCs w:val="24"/>
-          <w:lang w:eastAsia="es-PE"/>
-        </w:rPr>
-        <w:t>productos de software, para luego realizar el despliegue en producción.</w:t>
+        <w:t xml:space="preserve"> de los productos de software, para luego realizar el despliegue en producción.</w:t>
       </w:r>
     </w:p>
     <w:p>
@@ -1861,16 +1788,7 @@
           <w:szCs w:val="24"/>
           <w:lang w:eastAsia="es-PE"/>
         </w:rPr>
-        <w:t>Cuando un cliente solicite cambios en algún producto de software o considera nuevos requisitos, estos cambios deben ser controlados según el presente plan, esto de define en la Gestión</w:t>
-      </w:r>
-      <w:r>
-        <w:rPr>
-          <w:rFonts w:ascii="Times New Roman" w:eastAsia="Times New Roman" w:hAnsi="Times New Roman" w:cs="Times New Roman"/>
-          <w:sz w:val="24"/>
-          <w:szCs w:val="24"/>
-          <w:lang w:eastAsia="es-PE"/>
-        </w:rPr>
-        <w:t xml:space="preserve"> de la SCM.</w:t>
+        <w:t>Cuando un cliente solicite cambios en algún producto de software o considera nuevos requisitos, estos cambios deben ser controlados según el presente plan, esto de define en la Gestión de la SCM.</w:t>
       </w:r>
     </w:p>
     <w:p>
@@ -2340,17 +2258,7 @@
                 <w:szCs w:val="24"/>
                 <w:lang w:eastAsia="es-PE"/>
               </w:rPr>
-              <w:t xml:space="preserve">Verifica y valida que </w:t>
-            </w:r>
-            <w:r>
-              <w:rPr>
-                <w:rFonts w:ascii="Times New Roman" w:eastAsia="Times New Roman" w:hAnsi="Times New Roman" w:cs="Times New Roman"/>
-                <w:color w:val="000000"/>
-                <w:sz w:val="24"/>
-                <w:szCs w:val="24"/>
-                <w:lang w:eastAsia="es-PE"/>
-              </w:rPr>
-              <w:t>una configuración propuesta sea completa y consistente. Provee una evaluación objetiva del producto y procesos para verificar el uso de estándares, directrices, especificaciones y procedimientos.</w:t>
+              <w:t>Verifica y valida que una configuración propuesta sea completa y consistente. Provee una evaluación objetiva del producto y procesos para verificar el uso de estándares, directrices, especificaciones y procedimientos.</w:t>
             </w:r>
           </w:p>
         </w:tc>
@@ -2479,18 +2387,7 @@
                 <w:shd w:val="clear" w:color="auto" w:fill="FFFFFF"/>
                 <w:lang w:eastAsia="es-PE"/>
               </w:rPr>
-              <w:t>Es responsable de definir e</w:t>
-            </w:r>
-            <w:r>
-              <w:rPr>
-                <w:rFonts w:ascii="Times New Roman" w:eastAsia="Times New Roman" w:hAnsi="Times New Roman" w:cs="Times New Roman"/>
-                <w:color w:val="222222"/>
-                <w:sz w:val="24"/>
-                <w:szCs w:val="24"/>
-                <w:shd w:val="clear" w:color="auto" w:fill="FFFFFF"/>
-                <w:lang w:eastAsia="es-PE"/>
-              </w:rPr>
-              <w:t>l formato de solicitud de cambios y realizar el plan de gestión de cambios. Se encarga de dar seguimiento al control de cambios.</w:t>
+              <w:t>Es responsable de definir el formato de solicitud de cambios y realizar el plan de gestión de cambios. Se encarga de dar seguimiento al control de cambios.</w:t>
             </w:r>
           </w:p>
         </w:tc>
@@ -2621,17 +2518,7 @@
                 <w:szCs w:val="24"/>
                 <w:lang w:eastAsia="es-PE"/>
               </w:rPr>
-              <w:t>Es responsable de elaborar el plan SCM e informar las estadísticas de progreso bas</w:t>
-            </w:r>
-            <w:r>
-              <w:rPr>
-                <w:rFonts w:ascii="Times New Roman" w:eastAsia="Times New Roman" w:hAnsi="Times New Roman" w:cs="Times New Roman"/>
-                <w:color w:val="000000"/>
-                <w:sz w:val="24"/>
-                <w:szCs w:val="24"/>
-                <w:lang w:eastAsia="es-PE"/>
-              </w:rPr>
-              <w:t>adas en las solicitudes de cambio. Garantiza que el entorno de CM facilita las tareas de revisión del producto, seguimiento de cambios y defectos.</w:t>
+              <w:t>Es responsable de elaborar el plan SCM e informar las estadísticas de progreso basadas en las solicitudes de cambio. Garantiza que el entorno de CM facilita las tareas de revisión del producto, seguimiento de cambios y defectos.</w:t>
             </w:r>
           </w:p>
         </w:tc>
@@ -2770,18 +2657,7 @@
                 <w:shd w:val="clear" w:color="auto" w:fill="FFFFFF"/>
                 <w:lang w:eastAsia="es-PE"/>
               </w:rPr>
-              <w:t xml:space="preserve">Estructura del Paquete de Liberación, realizar el </w:t>
-            </w:r>
-            <w:r>
-              <w:rPr>
-                <w:rFonts w:ascii="Times New Roman" w:eastAsia="Times New Roman" w:hAnsi="Times New Roman" w:cs="Times New Roman"/>
-                <w:color w:val="000000"/>
-                <w:sz w:val="24"/>
-                <w:szCs w:val="24"/>
-                <w:shd w:val="clear" w:color="auto" w:fill="FFFFFF"/>
-                <w:lang w:eastAsia="es-PE"/>
-              </w:rPr>
-              <w:t xml:space="preserve">Formato de documento de Liberación y mantener la Librería actualizada que es la Gestión de </w:t>
+              <w:t xml:space="preserve">Estructura del Paquete de Liberación, realizar el Formato de documento de Liberación y mantener la Librería actualizada que es la Gestión de </w:t>
             </w:r>
             <w:proofErr w:type="spellStart"/>
             <w:r>
@@ -2882,6 +2758,15 @@
         </w:tc>
       </w:tr>
     </w:tbl>
+    <w:p>
+      <w:pPr>
+        <w:rPr>
+          <w:rFonts w:ascii="Times New Roman" w:hAnsi="Times New Roman" w:cs="Times New Roman"/>
+          <w:sz w:val="24"/>
+          <w:szCs w:val="24"/>
+        </w:rPr>
+      </w:pPr>
+    </w:p>
     <w:p>
       <w:pPr>
         <w:rPr>
@@ -2939,17 +2824,64 @@
           <w:szCs w:val="24"/>
         </w:rPr>
       </w:pPr>
+      <w:proofErr w:type="spellStart"/>
       <w:r>
         <w:rPr>
           <w:rFonts w:ascii="Times New Roman" w:hAnsi="Times New Roman" w:cs="Times New Roman"/>
           <w:sz w:val="24"/>
           <w:szCs w:val="24"/>
         </w:rPr>
-        <w:t>documentos\Politicas.docx</w:t>
+        <w:t>SOFTBIO</w:t>
+      </w:r>
+      <w:proofErr w:type="spellEnd"/>
+      <w:r>
+        <w:rPr>
+          <w:rFonts w:ascii="Times New Roman" w:hAnsi="Times New Roman" w:cs="Times New Roman"/>
+          <w:sz w:val="24"/>
+          <w:szCs w:val="24"/>
+        </w:rPr>
+        <w:t>\desarrollo\</w:t>
+      </w:r>
+      <w:proofErr w:type="spellStart"/>
+      <w:r>
+        <w:rPr>
+          <w:rFonts w:ascii="Times New Roman" w:hAnsi="Times New Roman" w:cs="Times New Roman"/>
+          <w:sz w:val="24"/>
+          <w:szCs w:val="24"/>
+        </w:rPr>
+        <w:t>SISTCONT</w:t>
+      </w:r>
+      <w:proofErr w:type="spellEnd"/>
+      <w:r>
+        <w:rPr>
+          <w:rFonts w:ascii="Times New Roman" w:hAnsi="Times New Roman" w:cs="Times New Roman"/>
+          <w:sz w:val="24"/>
+          <w:szCs w:val="24"/>
+        </w:rPr>
+        <w:t>\</w:t>
+      </w:r>
+      <w:proofErr w:type="spellStart"/>
+      <w:r>
+        <w:rPr>
+          <w:rFonts w:ascii="Times New Roman" w:hAnsi="Times New Roman" w:cs="Times New Roman"/>
+          <w:sz w:val="24"/>
+          <w:szCs w:val="24"/>
+        </w:rPr>
+        <w:t>Gestion</w:t>
+      </w:r>
+      <w:proofErr w:type="spellEnd"/>
+      <w:r>
+        <w:rPr>
+          <w:rFonts w:ascii="Times New Roman" w:hAnsi="Times New Roman" w:cs="Times New Roman"/>
+          <w:sz w:val="24"/>
+          <w:szCs w:val="24"/>
+        </w:rPr>
+        <w:t>\Politicas.docx</w:t>
       </w:r>
     </w:p>
     <w:p>
       <w:pPr>
+        <w:pStyle w:val="Prrafodelista"/>
         <w:rPr>
           <w:rFonts w:ascii="Times New Roman" w:hAnsi="Times New Roman" w:cs="Times New Roman"/>
           <w:sz w:val="24"/>
@@ -2976,15 +2908,7 @@
           <w:sz w:val="24"/>
           <w:szCs w:val="24"/>
         </w:rPr>
-        <w:t xml:space="preserve">Las directrices </w:t>
-      </w:r>
-      <w:r>
-        <w:rPr>
-          <w:rFonts w:ascii="Times New Roman" w:hAnsi="Times New Roman" w:cs="Times New Roman"/>
-          <w:sz w:val="24"/>
-          <w:szCs w:val="24"/>
-        </w:rPr>
-        <w:t xml:space="preserve">se encuentran en la siguiente ruta: </w:t>
+        <w:t xml:space="preserve">Las directrices se encuentran en la siguiente ruta: </w:t>
       </w:r>
     </w:p>
     <w:p>
@@ -2996,33 +2920,72 @@
           <w:szCs w:val="24"/>
         </w:rPr>
       </w:pPr>
-      <w:proofErr w:type="gramStart"/>
+      <w:proofErr w:type="spellStart"/>
       <w:r>
         <w:rPr>
           <w:rFonts w:ascii="Times New Roman" w:hAnsi="Times New Roman" w:cs="Times New Roman"/>
           <w:sz w:val="24"/>
           <w:szCs w:val="24"/>
         </w:rPr>
-        <w:t>documentos</w:t>
+        <w:t>SOFTBIO</w:t>
       </w:r>
-      <w:proofErr w:type="gramEnd"/>
+      <w:proofErr w:type="spellEnd"/>
       <w:r>
         <w:rPr>
           <w:rFonts w:ascii="Times New Roman" w:hAnsi="Times New Roman" w:cs="Times New Roman"/>
           <w:sz w:val="24"/>
           <w:szCs w:val="24"/>
         </w:rPr>
-        <w:t xml:space="preserve"> \Directrices.docx</w:t>
+        <w:t>\desarrollo\</w:t>
+      </w:r>
+      <w:proofErr w:type="spellStart"/>
+      <w:r>
+        <w:rPr>
+          <w:rFonts w:ascii="Times New Roman" w:hAnsi="Times New Roman" w:cs="Times New Roman"/>
+          <w:sz w:val="24"/>
+          <w:szCs w:val="24"/>
+        </w:rPr>
+        <w:t>SISTCONT</w:t>
+      </w:r>
+      <w:proofErr w:type="spellEnd"/>
+      <w:r>
+        <w:rPr>
+          <w:rFonts w:ascii="Times New Roman" w:hAnsi="Times New Roman" w:cs="Times New Roman"/>
+          <w:sz w:val="24"/>
+          <w:szCs w:val="24"/>
+        </w:rPr>
+        <w:t>\</w:t>
+      </w:r>
+      <w:proofErr w:type="spellStart"/>
+      <w:r>
+        <w:rPr>
+          <w:rFonts w:ascii="Times New Roman" w:hAnsi="Times New Roman" w:cs="Times New Roman"/>
+          <w:sz w:val="24"/>
+          <w:szCs w:val="24"/>
+        </w:rPr>
+        <w:t>Gestion</w:t>
+      </w:r>
+      <w:proofErr w:type="spellEnd"/>
+      <w:r>
+        <w:rPr>
+          <w:rFonts w:ascii="Times New Roman" w:hAnsi="Times New Roman" w:cs="Times New Roman"/>
+          <w:sz w:val="24"/>
+          <w:szCs w:val="24"/>
+        </w:rPr>
+        <w:t>\Directrices.docx</w:t>
       </w:r>
     </w:p>
     <w:p>
       <w:pPr>
+        <w:pStyle w:val="Prrafodelista"/>
         <w:rPr>
           <w:rFonts w:ascii="Times New Roman" w:hAnsi="Times New Roman" w:cs="Times New Roman"/>
           <w:sz w:val="24"/>
           <w:szCs w:val="24"/>
         </w:rPr>
       </w:pPr>
+      <w:bookmarkStart w:id="4" w:name="_GoBack"/>
+      <w:bookmarkEnd w:id="4"/>
     </w:p>
     <w:p>
       <w:pPr>
@@ -3055,16 +3018,60 @@
           <w:szCs w:val="24"/>
         </w:rPr>
       </w:pPr>
-      <w:proofErr w:type="gramStart"/>
+      <w:proofErr w:type="spellStart"/>
       <w:r>
         <w:rPr>
           <w:rFonts w:ascii="Times New Roman" w:hAnsi="Times New Roman" w:cs="Times New Roman"/>
           <w:sz w:val="24"/>
           <w:szCs w:val="24"/>
         </w:rPr>
+        <w:t>SOFTBIO</w:t>
+      </w:r>
+      <w:proofErr w:type="spellEnd"/>
+      <w:r>
+        <w:rPr>
+          <w:rFonts w:ascii="Times New Roman" w:hAnsi="Times New Roman" w:cs="Times New Roman"/>
+          <w:sz w:val="24"/>
+          <w:szCs w:val="24"/>
+        </w:rPr>
+        <w:t>\desarrollo\</w:t>
+      </w:r>
+      <w:proofErr w:type="spellStart"/>
+      <w:r>
+        <w:rPr>
+          <w:rFonts w:ascii="Times New Roman" w:hAnsi="Times New Roman" w:cs="Times New Roman"/>
+          <w:sz w:val="24"/>
+          <w:szCs w:val="24"/>
+        </w:rPr>
+        <w:t>SISTCONT</w:t>
+      </w:r>
+      <w:proofErr w:type="spellEnd"/>
+      <w:r>
+        <w:rPr>
+          <w:rFonts w:ascii="Times New Roman" w:hAnsi="Times New Roman" w:cs="Times New Roman"/>
+          <w:sz w:val="24"/>
+          <w:szCs w:val="24"/>
+        </w:rPr>
+        <w:t>\</w:t>
+      </w:r>
+      <w:proofErr w:type="spellStart"/>
+      <w:r>
+        <w:rPr>
+          <w:rFonts w:ascii="Times New Roman" w:hAnsi="Times New Roman" w:cs="Times New Roman"/>
+          <w:sz w:val="24"/>
+          <w:szCs w:val="24"/>
+        </w:rPr>
+        <w:t>Gestion</w:t>
+      </w:r>
+      <w:r>
+        <w:rPr>
+          <w:rFonts w:ascii="Times New Roman" w:hAnsi="Times New Roman" w:cs="Times New Roman"/>
+          <w:sz w:val="24"/>
+          <w:szCs w:val="24"/>
+        </w:rPr>
         <w:t>documentos</w:t>
       </w:r>
-      <w:proofErr w:type="gramEnd"/>
+      <w:proofErr w:type="spellEnd"/>
       <w:r>
         <w:rPr>
           <w:rFonts w:ascii="Times New Roman" w:hAnsi="Times New Roman" w:cs="Times New Roman"/>
@@ -3096,12 +3103,32 @@
     </w:p>
     <w:p>
       <w:pPr>
+        <w:pStyle w:val="Prrafodelista"/>
+        <w:rPr>
+          <w:rFonts w:ascii="Times New Roman" w:hAnsi="Times New Roman" w:cs="Times New Roman"/>
+          <w:sz w:val="24"/>
+          <w:szCs w:val="24"/>
+        </w:rPr>
+      </w:pPr>
+    </w:p>
+    <w:p>
+      <w:pPr>
+        <w:pStyle w:val="Prrafodelista"/>
+        <w:rPr>
+          <w:rFonts w:ascii="Times New Roman" w:hAnsi="Times New Roman" w:cs="Times New Roman"/>
+          <w:sz w:val="24"/>
+          <w:szCs w:val="24"/>
+        </w:rPr>
+      </w:pPr>
+    </w:p>
+    <w:p>
+      <w:pPr>
         <w:pStyle w:val="Ttulo3"/>
         <w:rPr>
           <w:rFonts w:cs="Times New Roman"/>
         </w:rPr>
       </w:pPr>
-      <w:bookmarkStart w:id="4" w:name="_Toc525777955"/>
+      <w:bookmarkStart w:id="5" w:name="_Toc525777955"/>
       <w:r>
         <w:rPr>
           <w:rFonts w:cs="Times New Roman"/>
@@ -3109,7 +3136,7 @@
         <w:lastRenderedPageBreak/>
         <w:t>Calendario del Plan de SCM</w:t>
       </w:r>
-      <w:bookmarkEnd w:id="4"/>
+      <w:bookmarkEnd w:id="5"/>
     </w:p>
     <w:tbl>
       <w:tblPr>
@@ -3427,16 +3454,7 @@
                 <w:szCs w:val="24"/>
                 <w:lang w:eastAsia="es-PE"/>
               </w:rPr>
-              <w:t xml:space="preserve">Repositorio </w:t>
-            </w:r>
-            <w:r>
-              <w:rPr>
-                <w:rFonts w:ascii="Times New Roman" w:eastAsia="Times New Roman" w:hAnsi="Times New Roman" w:cs="Times New Roman"/>
-                <w:sz w:val="24"/>
-                <w:szCs w:val="24"/>
-                <w:lang w:eastAsia="es-PE"/>
-              </w:rPr>
-              <w:t>actualizado con ramas, usuarios, plan del proyecto</w:t>
+              <w:t>Repositorio actualizado con ramas, usuarios, plan del proyecto</w:t>
             </w:r>
           </w:p>
         </w:tc>
@@ -4328,16 +4346,7 @@
                 <w:szCs w:val="24"/>
                 <w:lang w:eastAsia="es-PE"/>
               </w:rPr>
-              <w:t xml:space="preserve">Gestor de la </w:t>
-            </w:r>
-            <w:r>
-              <w:rPr>
-                <w:rFonts w:ascii="Times New Roman" w:eastAsia="Times New Roman" w:hAnsi="Times New Roman" w:cs="Times New Roman"/>
-                <w:sz w:val="24"/>
-                <w:szCs w:val="24"/>
-                <w:lang w:eastAsia="es-PE"/>
-              </w:rPr>
-              <w:t>gestión de la configuración</w:t>
+              <w:t>Gestor de la gestión de la configuración</w:t>
             </w:r>
           </w:p>
         </w:tc>
@@ -4824,16 +4833,7 @@
                 <w:szCs w:val="24"/>
                 <w:lang w:eastAsia="es-PE"/>
               </w:rPr>
-              <w:t xml:space="preserve">Gestor de la gestión de la </w:t>
-            </w:r>
-            <w:r>
-              <w:rPr>
-                <w:rFonts w:ascii="Times New Roman" w:eastAsia="Times New Roman" w:hAnsi="Times New Roman" w:cs="Times New Roman"/>
-                <w:sz w:val="24"/>
-                <w:szCs w:val="24"/>
-                <w:lang w:eastAsia="es-PE"/>
-              </w:rPr>
-              <w:t>configuración</w:t>
+              <w:t>Gestor de la gestión de la configuración</w:t>
             </w:r>
           </w:p>
         </w:tc>
@@ -5710,16 +5710,7 @@
                 <w:szCs w:val="24"/>
                 <w:lang w:eastAsia="es-PE"/>
               </w:rPr>
-              <w:t xml:space="preserve">Reportes </w:t>
-            </w:r>
-            <w:r>
-              <w:rPr>
-                <w:rFonts w:ascii="Times New Roman" w:eastAsia="Times New Roman" w:hAnsi="Times New Roman" w:cs="Times New Roman"/>
-                <w:sz w:val="24"/>
-                <w:szCs w:val="24"/>
-                <w:lang w:eastAsia="es-PE"/>
-              </w:rPr>
-              <w:t>de Auditorias (10)</w:t>
+              <w:t>Reportes de Auditorias (10)</w:t>
             </w:r>
           </w:p>
         </w:tc>
@@ -6172,7 +6163,7 @@
             <w:tcBorders>
               <w:top w:val="single" w:sz="6" w:space="0" w:color="CCCCCC"/>
               <w:left w:val="single" w:sz="6" w:space="0" w:color="000000"/>
-              <w:bottom w:val="single" w:sz="6" w:space="0" w:color="000000"/>
+              <w:bottom w:val="single" w:sz="6" w:space="0" w:color="CCCCCC"/>
               <w:right w:val="single" w:sz="6" w:space="0" w:color="000000"/>
             </w:tcBorders>
             <w:tcMar>
@@ -6230,7 +6221,7 @@
             <w:tcBorders>
               <w:top w:val="single" w:sz="6" w:space="0" w:color="CCCCCC"/>
               <w:left w:val="single" w:sz="6" w:space="0" w:color="CCCCCC"/>
-              <w:bottom w:val="single" w:sz="6" w:space="0" w:color="000000"/>
+              <w:bottom w:val="single" w:sz="6" w:space="0" w:color="CCCCCC"/>
               <w:right w:val="single" w:sz="6" w:space="0" w:color="000000"/>
             </w:tcBorders>
             <w:tcMar>
@@ -6269,7 +6260,7 @@
             <w:tcBorders>
               <w:top w:val="single" w:sz="6" w:space="0" w:color="CCCCCC"/>
               <w:left w:val="single" w:sz="6" w:space="0" w:color="CCCCCC"/>
-              <w:bottom w:val="single" w:sz="6" w:space="0" w:color="000000"/>
+              <w:bottom w:val="single" w:sz="6" w:space="0" w:color="CCCCCC"/>
               <w:right w:val="single" w:sz="6" w:space="0" w:color="000000"/>
             </w:tcBorders>
             <w:tcMar>
@@ -6312,7 +6303,7 @@
           <w:szCs w:val="24"/>
         </w:rPr>
       </w:pPr>
-      <w:bookmarkStart w:id="5" w:name="_Toc525777956"/>
+      <w:bookmarkStart w:id="6" w:name="_Toc525777956"/>
     </w:p>
     <w:p>
       <w:pPr>
@@ -6333,7 +6324,7 @@
         </w:rPr>
         <w:t>Actividades de la SCM:</w:t>
       </w:r>
-      <w:bookmarkEnd w:id="5"/>
+      <w:bookmarkEnd w:id="6"/>
     </w:p>
     <w:p>
       <w:pPr>
@@ -6347,14 +6338,14 @@
           <w:b w:val="0"/>
         </w:rPr>
       </w:pPr>
-      <w:bookmarkStart w:id="6" w:name="_Toc525777957"/>
+      <w:bookmarkStart w:id="7" w:name="_Toc525777957"/>
       <w:r>
         <w:rPr>
           <w:rFonts w:cs="Times New Roman"/>
         </w:rPr>
         <w:t>Identificación</w:t>
       </w:r>
-      <w:bookmarkEnd w:id="6"/>
+      <w:bookmarkEnd w:id="7"/>
     </w:p>
     <w:p>
       <w:pPr>
@@ -6368,7 +6359,7 @@
           <w:szCs w:val="24"/>
         </w:rPr>
       </w:pPr>
-      <w:bookmarkStart w:id="7" w:name="_Toc525777958"/>
+      <w:bookmarkStart w:id="8" w:name="_Toc525777958"/>
       <w:r>
         <w:rPr>
           <w:rFonts w:cs="Times New Roman"/>
@@ -6376,7 +6367,7 @@
         </w:rPr>
         <w:t>Cuadro con los elementos clasificados.</w:t>
       </w:r>
-      <w:bookmarkEnd w:id="7"/>
+      <w:bookmarkEnd w:id="8"/>
       <w:r>
         <w:rPr>
           <w:rFonts w:cs="Times New Roman"/>
@@ -7825,16 +7816,7 @@
                 <w:szCs w:val="24"/>
                 <w:lang w:eastAsia="es-PE"/>
               </w:rPr>
-              <w:t xml:space="preserve">Especificación de caso de uso Gestionar </w:t>
-            </w:r>
-            <w:r>
-              <w:rPr>
-                <w:rFonts w:ascii="Times New Roman" w:eastAsia="Times New Roman" w:hAnsi="Times New Roman" w:cs="Times New Roman"/>
-                <w:sz w:val="24"/>
-                <w:szCs w:val="24"/>
-                <w:lang w:eastAsia="es-PE"/>
-              </w:rPr>
-              <w:t>Pago</w:t>
+              <w:t>Especificación de caso de uso Gestionar Pago</w:t>
             </w:r>
           </w:p>
         </w:tc>
@@ -10528,11 +10510,7 @@
           <w:szCs w:val="24"/>
         </w:rPr>
       </w:pPr>
-      <w:bookmarkStart w:id="8" w:name="_Toc525777959"/>
-    </w:p>
-    <w:p>
-      <w:bookmarkStart w:id="9" w:name="_GoBack"/>
-      <w:bookmarkEnd w:id="9"/>
+      <w:bookmarkStart w:id="9" w:name="_Toc525777959"/>
     </w:p>
     <w:p>
       <w:pPr>
@@ -10553,7 +10531,7 @@
         </w:rPr>
         <w:t>Fórmulas de las Nomenclaturas de los ítems.</w:t>
       </w:r>
-      <w:bookmarkEnd w:id="8"/>
+      <w:bookmarkEnd w:id="9"/>
     </w:p>
     <w:p>
       <w:pPr>
@@ -12885,7 +12863,6 @@
                 <w:szCs w:val="20"/>
                 <w:lang w:val="es-ES" w:eastAsia="es-ES"/>
               </w:rPr>
-              <w:lastRenderedPageBreak/>
               <w:t>WMP-V2.2</w:t>
             </w:r>
             <w:proofErr w:type="spellEnd"/>
@@ -13009,6 +12986,7 @@
                 <w:szCs w:val="20"/>
                 <w:lang w:val="es-ES" w:eastAsia="es-ES"/>
               </w:rPr>
+              <w:lastRenderedPageBreak/>
               <w:t>WKB-V8.0</w:t>
             </w:r>
             <w:proofErr w:type="spellEnd"/>
@@ -13851,7 +13829,7 @@
         <w:color w:val="4472C4" w:themeColor="accent1"/>
         <w:lang w:val="es-ES"/>
       </w:rPr>
-      <w:t>10</w:t>
+      <w:t>7</w:t>
     </w:r>
     <w:r>
       <w:rPr>
@@ -14317,7 +14295,7 @@
     <w:lsdException w:name="Table Web 2" w:semiHidden="1" w:unhideWhenUsed="1"/>
     <w:lsdException w:name="Table Web 3" w:semiHidden="1" w:unhideWhenUsed="1"/>
     <w:lsdException w:name="Balloon Text" w:semiHidden="1" w:unhideWhenUsed="1"/>
-    <w:lsdException w:name="Table Grid" w:semiHidden="1" w:uiPriority="39" w:unhideWhenUsed="1"/>
+    <w:lsdException w:name="Table Grid" w:uiPriority="39"/>
     <w:lsdException w:name="Table Theme" w:semiHidden="1" w:unhideWhenUsed="1"/>
     <w:lsdException w:name="Placeholder Text" w:semiHidden="1"/>
     <w:lsdException w:name="Light Shading"/>
@@ -15132,7 +15110,7 @@
 </file>
 
 <file path=customXml/itemProps2.xml><?xml version="1.0" encoding="utf-8"?>
-<ds:datastoreItem xmlns:ds="http://schemas.openxmlformats.org/officeDocument/2006/customXml" ds:itemID="{B722EBF0-6DD9-429E-8A40-175358C8482B}">
+<ds:datastoreItem xmlns:ds="http://schemas.openxmlformats.org/officeDocument/2006/customXml" ds:itemID="{B912E813-7062-461A-86CF-8297F0FEE6F6}">
   <ds:schemaRefs>
     <ds:schemaRef ds:uri="http://schemas.openxmlformats.org/officeDocument/2006/bibliography"/>
   </ds:schemaRefs>

</xml_diff>

<commit_message>
PGC: Actualizacion de ruta
Actualización de ruta de documentos procedimientos, políticas y directrices
</commit_message>
<xml_diff>
--- a/documentos/PGC.docx
+++ b/documentos/PGC.docx
@@ -1,6 +1,6 @@
 
 <file path=word/document.xml><?xml version="1.0" encoding="utf-8"?>
-<w:document xmlns:wpc="http://schemas.microsoft.com/office/word/2010/wordprocessingCanvas" xmlns:mc="http://schemas.openxmlformats.org/markup-compatibility/2006" xmlns:o="urn:schemas-microsoft-com:office:office" xmlns:r="http://schemas.openxmlformats.org/officeDocument/2006/relationships" xmlns:m="http://schemas.openxmlformats.org/officeDocument/2006/math" xmlns:v="urn:schemas-microsoft-com:vml" xmlns:wp14="http://schemas.microsoft.com/office/word/2010/wordprocessingDrawing" xmlns:wp="http://schemas.openxmlformats.org/drawingml/2006/wordprocessingDrawing" xmlns:w10="urn:schemas-microsoft-com:office:word" xmlns:w="http://schemas.openxmlformats.org/wordprocessingml/2006/main" xmlns:w14="http://schemas.microsoft.com/office/word/2010/wordml" xmlns:w15="http://schemas.microsoft.com/office/word/2012/wordml" xmlns:wpg="http://schemas.microsoft.com/office/word/2010/wordprocessingGroup" xmlns:wpi="http://schemas.microsoft.com/office/word/2010/wordprocessingInk" xmlns:wne="http://schemas.microsoft.com/office/word/2006/wordml" xmlns:wps="http://schemas.microsoft.com/office/word/2010/wordprocessingShape" mc:Ignorable="w14 w15 wp14">
+<w:document xmlns:wpc="http://schemas.microsoft.com/office/word/2010/wordprocessingCanvas" xmlns:cx="http://schemas.microsoft.com/office/drawing/2014/chartex" xmlns:cx1="http://schemas.microsoft.com/office/drawing/2015/9/8/chartex" xmlns:cx2="http://schemas.microsoft.com/office/drawing/2015/10/21/chartex" xmlns:cx3="http://schemas.microsoft.com/office/drawing/2016/5/9/chartex" xmlns:cx4="http://schemas.microsoft.com/office/drawing/2016/5/10/chartex" xmlns:cx5="http://schemas.microsoft.com/office/drawing/2016/5/11/chartex" xmlns:cx6="http://schemas.microsoft.com/office/drawing/2016/5/12/chartex" xmlns:cx7="http://schemas.microsoft.com/office/drawing/2016/5/13/chartex" xmlns:cx8="http://schemas.microsoft.com/office/drawing/2016/5/14/chartex" xmlns:mc="http://schemas.openxmlformats.org/markup-compatibility/2006" xmlns:aink="http://schemas.microsoft.com/office/drawing/2016/ink" xmlns:am3d="http://schemas.microsoft.com/office/drawing/2017/model3d" xmlns:o="urn:schemas-microsoft-com:office:office" xmlns:r="http://schemas.openxmlformats.org/officeDocument/2006/relationships" xmlns:m="http://schemas.openxmlformats.org/officeDocument/2006/math" xmlns:v="urn:schemas-microsoft-com:vml" xmlns:wp14="http://schemas.microsoft.com/office/word/2010/wordprocessingDrawing" xmlns:wp="http://schemas.openxmlformats.org/drawingml/2006/wordprocessingDrawing" xmlns:w10="urn:schemas-microsoft-com:office:word" xmlns:w="http://schemas.openxmlformats.org/wordprocessingml/2006/main" xmlns:w14="http://schemas.microsoft.com/office/word/2010/wordml" xmlns:w15="http://schemas.microsoft.com/office/word/2012/wordml" xmlns:w16cid="http://schemas.microsoft.com/office/word/2016/wordml/cid" xmlns:w16se="http://schemas.microsoft.com/office/word/2015/wordml/symex" xmlns:wpg="http://schemas.microsoft.com/office/word/2010/wordprocessingGroup" xmlns:wpi="http://schemas.microsoft.com/office/word/2010/wordprocessingInk" xmlns:wne="http://schemas.microsoft.com/office/word/2006/wordml" xmlns:wps="http://schemas.microsoft.com/office/word/2010/wordprocessingShape" mc:Ignorable="w14 w15 w16se w16cid wp14">
   <w:body>
     <w:p>
       <w:pPr>
@@ -87,25 +87,7 @@
           <w:sz w:val="48"/>
           <w:lang w:val="es-ES"/>
         </w:rPr>
-        <w:t xml:space="preserve">PLAN DE </w:t>
-      </w:r>
-      <w:proofErr w:type="spellStart"/>
-      <w:r>
-        <w:rPr>
-          <w:rFonts w:ascii="Times New Roman" w:hAnsi="Times New Roman" w:cs="Times New Roman"/>
-          <w:sz w:val="48"/>
-          <w:lang w:val="es-ES"/>
-        </w:rPr>
-        <w:t>GESTION</w:t>
-      </w:r>
-      <w:proofErr w:type="spellEnd"/>
-      <w:r>
-        <w:rPr>
-          <w:rFonts w:ascii="Times New Roman" w:hAnsi="Times New Roman" w:cs="Times New Roman"/>
-          <w:sz w:val="48"/>
-          <w:lang w:val="es-ES"/>
-        </w:rPr>
-        <w:t xml:space="preserve"> </w:t>
+        <w:t xml:space="preserve">PLAN DE GESTION </w:t>
       </w:r>
     </w:p>
     <w:p>
@@ -123,18 +105,8 @@
           <w:sz w:val="48"/>
           <w:lang w:val="es-ES"/>
         </w:rPr>
-        <w:t xml:space="preserve">DE LA </w:t>
+        <w:t>DE LA CONFIGURACION</w:t>
       </w:r>
-      <w:proofErr w:type="spellStart"/>
-      <w:r>
-        <w:rPr>
-          <w:rFonts w:ascii="Times New Roman" w:hAnsi="Times New Roman" w:cs="Times New Roman"/>
-          <w:sz w:val="48"/>
-          <w:lang w:val="es-ES"/>
-        </w:rPr>
-        <w:t>CONFIGURACION</w:t>
-      </w:r>
-      <w:proofErr w:type="spellEnd"/>
     </w:p>
     <w:p>
       <w:pPr>
@@ -160,18 +132,8 @@
           <w:sz w:val="32"/>
           <w:lang w:val="es-ES"/>
         </w:rPr>
-        <w:t xml:space="preserve">EMPRESA </w:t>
+        <w:t>EMPRESA BIOSAC</w:t>
       </w:r>
-      <w:proofErr w:type="spellStart"/>
-      <w:r>
-        <w:rPr>
-          <w:rFonts w:ascii="Times New Roman" w:hAnsi="Times New Roman" w:cs="Times New Roman"/>
-          <w:sz w:val="32"/>
-          <w:lang w:val="es-ES"/>
-        </w:rPr>
-        <w:t>BIOSAC</w:t>
-      </w:r>
-      <w:proofErr w:type="spellEnd"/>
     </w:p>
     <w:p>
       <w:pPr>
@@ -1554,27 +1516,7 @@
           <w:szCs w:val="24"/>
           <w:lang w:eastAsia="es-PE"/>
         </w:rPr>
-        <w:t xml:space="preserve">La empresa </w:t>
-      </w:r>
-      <w:proofErr w:type="spellStart"/>
-      <w:r>
-        <w:rPr>
-          <w:rFonts w:ascii="Times New Roman" w:eastAsia="Times New Roman" w:hAnsi="Times New Roman" w:cs="Times New Roman"/>
-          <w:sz w:val="24"/>
-          <w:szCs w:val="24"/>
-          <w:lang w:eastAsia="es-PE"/>
-        </w:rPr>
-        <w:t>BIO-SAC</w:t>
-      </w:r>
-      <w:proofErr w:type="spellEnd"/>
-      <w:r>
-        <w:rPr>
-          <w:rFonts w:ascii="Times New Roman" w:eastAsia="Times New Roman" w:hAnsi="Times New Roman" w:cs="Times New Roman"/>
-          <w:sz w:val="24"/>
-          <w:szCs w:val="24"/>
-          <w:lang w:eastAsia="es-PE"/>
-        </w:rPr>
-        <w:t xml:space="preserve"> tiene en su cartera 05 proyectos de desarrollo de software en implementación y 06 en mantenimiento de los cuales tiene problemas en el control de versiones, documentación</w:t>
+        <w:t>La empresa BIO-SAC tiene en su cartera 05 proyectos de desarrollo de software en implementación y 06 en mantenimiento de los cuales tiene problemas en el control de versiones, documentación</w:t>
       </w:r>
       <w:r>
         <w:rPr>
@@ -1609,7 +1551,6 @@
           <w:lang w:eastAsia="es-PE"/>
         </w:rPr>
       </w:pPr>
-      <w:proofErr w:type="spellStart"/>
       <w:r>
         <w:rPr>
           <w:rFonts w:ascii="Times New Roman" w:eastAsia="Times New Roman" w:hAnsi="Times New Roman" w:cs="Times New Roman"/>
@@ -1617,17 +1558,7 @@
           <w:szCs w:val="24"/>
           <w:lang w:eastAsia="es-PE"/>
         </w:rPr>
-        <w:t>BIO-SAC</w:t>
-      </w:r>
-      <w:proofErr w:type="spellEnd"/>
-      <w:r>
-        <w:rPr>
-          <w:rFonts w:ascii="Times New Roman" w:eastAsia="Times New Roman" w:hAnsi="Times New Roman" w:cs="Times New Roman"/>
-          <w:sz w:val="24"/>
-          <w:szCs w:val="24"/>
-          <w:lang w:eastAsia="es-PE"/>
-        </w:rPr>
-        <w:t xml:space="preserve"> actualmente tiene almacenado los proyectos en un equipo Windows que hace la función de </w:t>
+        <w:t xml:space="preserve">BIO-SAC actualmente tiene almacenado los proyectos en un equipo Windows que hace la función de </w:t>
       </w:r>
       <w:proofErr w:type="spellStart"/>
       <w:r>
@@ -2025,7 +1956,6 @@
                 <w:lang w:eastAsia="es-PE"/>
               </w:rPr>
             </w:pPr>
-            <w:proofErr w:type="spellStart"/>
             <w:r>
               <w:rPr>
                 <w:rFonts w:ascii="Times New Roman" w:eastAsia="Times New Roman" w:hAnsi="Times New Roman" w:cs="Times New Roman"/>
@@ -2036,20 +1966,7 @@
                 <w:szCs w:val="24"/>
                 <w:lang w:eastAsia="es-PE"/>
               </w:rPr>
-              <w:t>CANT</w:t>
-            </w:r>
-            <w:proofErr w:type="spellEnd"/>
-            <w:r>
-              <w:rPr>
-                <w:rFonts w:ascii="Times New Roman" w:eastAsia="Times New Roman" w:hAnsi="Times New Roman" w:cs="Times New Roman"/>
-                <w:b/>
-                <w:bCs/>
-                <w:color w:val="000000"/>
-                <w:sz w:val="24"/>
-                <w:szCs w:val="24"/>
-                <w:lang w:eastAsia="es-PE"/>
-              </w:rPr>
-              <w:t>.</w:t>
+              <w:t>CANT.</w:t>
             </w:r>
           </w:p>
         </w:tc>
@@ -2824,41 +2741,13 @@
           <w:szCs w:val="24"/>
         </w:rPr>
       </w:pPr>
-      <w:proofErr w:type="spellStart"/>
       <w:r>
         <w:rPr>
           <w:rFonts w:ascii="Times New Roman" w:hAnsi="Times New Roman" w:cs="Times New Roman"/>
           <w:sz w:val="24"/>
           <w:szCs w:val="24"/>
         </w:rPr>
-        <w:t>SOFTBIO</w:t>
-      </w:r>
-      <w:proofErr w:type="spellEnd"/>
-      <w:r>
-        <w:rPr>
-          <w:rFonts w:ascii="Times New Roman" w:hAnsi="Times New Roman" w:cs="Times New Roman"/>
-          <w:sz w:val="24"/>
-          <w:szCs w:val="24"/>
-        </w:rPr>
-        <w:t>\desarrollo\</w:t>
-      </w:r>
-      <w:proofErr w:type="spellStart"/>
-      <w:r>
-        <w:rPr>
-          <w:rFonts w:ascii="Times New Roman" w:hAnsi="Times New Roman" w:cs="Times New Roman"/>
-          <w:sz w:val="24"/>
-          <w:szCs w:val="24"/>
-        </w:rPr>
-        <w:t>SISTCONT</w:t>
-      </w:r>
-      <w:proofErr w:type="spellEnd"/>
-      <w:r>
-        <w:rPr>
-          <w:rFonts w:ascii="Times New Roman" w:hAnsi="Times New Roman" w:cs="Times New Roman"/>
-          <w:sz w:val="24"/>
-          <w:szCs w:val="24"/>
-        </w:rPr>
-        <w:t>\</w:t>
+        <w:t>SOFTBIO\desarrollo\SISTCONT\</w:t>
       </w:r>
       <w:proofErr w:type="spellStart"/>
       <w:r>
@@ -2910,6 +2799,8 @@
         </w:rPr>
         <w:t xml:space="preserve">Las directrices se encuentran en la siguiente ruta: </w:t>
       </w:r>
+      <w:bookmarkStart w:id="4" w:name="_GoBack"/>
+      <w:bookmarkEnd w:id="4"/>
     </w:p>
     <w:p>
       <w:pPr>
@@ -2920,41 +2811,13 @@
           <w:szCs w:val="24"/>
         </w:rPr>
       </w:pPr>
-      <w:proofErr w:type="spellStart"/>
       <w:r>
         <w:rPr>
           <w:rFonts w:ascii="Times New Roman" w:hAnsi="Times New Roman" w:cs="Times New Roman"/>
           <w:sz w:val="24"/>
           <w:szCs w:val="24"/>
         </w:rPr>
-        <w:t>SOFTBIO</w:t>
-      </w:r>
-      <w:proofErr w:type="spellEnd"/>
-      <w:r>
-        <w:rPr>
-          <w:rFonts w:ascii="Times New Roman" w:hAnsi="Times New Roman" w:cs="Times New Roman"/>
-          <w:sz w:val="24"/>
-          <w:szCs w:val="24"/>
-        </w:rPr>
-        <w:t>\desarrollo\</w:t>
-      </w:r>
-      <w:proofErr w:type="spellStart"/>
-      <w:r>
-        <w:rPr>
-          <w:rFonts w:ascii="Times New Roman" w:hAnsi="Times New Roman" w:cs="Times New Roman"/>
-          <w:sz w:val="24"/>
-          <w:szCs w:val="24"/>
-        </w:rPr>
-        <w:t>SISTCONT</w:t>
-      </w:r>
-      <w:proofErr w:type="spellEnd"/>
-      <w:r>
-        <w:rPr>
-          <w:rFonts w:ascii="Times New Roman" w:hAnsi="Times New Roman" w:cs="Times New Roman"/>
-          <w:sz w:val="24"/>
-          <w:szCs w:val="24"/>
-        </w:rPr>
-        <w:t>\</w:t>
+        <w:t>SOFTBIO\desarrollo\SISTCONT\</w:t>
       </w:r>
       <w:proofErr w:type="spellStart"/>
       <w:r>
@@ -2984,8 +2847,6 @@
           <w:szCs w:val="24"/>
         </w:rPr>
       </w:pPr>
-      <w:bookmarkStart w:id="4" w:name="_GoBack"/>
-      <w:bookmarkEnd w:id="4"/>
     </w:p>
     <w:p>
       <w:pPr>
@@ -3018,14 +2879,22 @@
           <w:szCs w:val="24"/>
         </w:rPr>
       </w:pPr>
-      <w:proofErr w:type="spellStart"/>
       <w:r>
         <w:rPr>
           <w:rFonts w:ascii="Times New Roman" w:hAnsi="Times New Roman" w:cs="Times New Roman"/>
           <w:sz w:val="24"/>
           <w:szCs w:val="24"/>
         </w:rPr>
-        <w:t>SOFTBIO</w:t>
+        <w:t>SOFTBIO\desarrollo\SISTCONT\</w:t>
+      </w:r>
+      <w:proofErr w:type="spellStart"/>
+      <w:r>
+        <w:rPr>
+          <w:rFonts w:ascii="Times New Roman" w:hAnsi="Times New Roman" w:cs="Times New Roman"/>
+          <w:sz w:val="24"/>
+          <w:szCs w:val="24"/>
+        </w:rPr>
+        <w:t>Gestion</w:t>
       </w:r>
       <w:proofErr w:type="spellEnd"/>
       <w:r>
@@ -3034,51 +2903,7 @@
           <w:sz w:val="24"/>
           <w:szCs w:val="24"/>
         </w:rPr>
-        <w:t>\desarrollo\</w:t>
-      </w:r>
-      <w:proofErr w:type="spellStart"/>
-      <w:r>
-        <w:rPr>
-          <w:rFonts w:ascii="Times New Roman" w:hAnsi="Times New Roman" w:cs="Times New Roman"/>
-          <w:sz w:val="24"/>
-          <w:szCs w:val="24"/>
-        </w:rPr>
-        <w:t>SISTCONT</w:t>
-      </w:r>
-      <w:proofErr w:type="spellEnd"/>
-      <w:r>
-        <w:rPr>
-          <w:rFonts w:ascii="Times New Roman" w:hAnsi="Times New Roman" w:cs="Times New Roman"/>
-          <w:sz w:val="24"/>
-          <w:szCs w:val="24"/>
-        </w:rPr>
-        <w:t>\</w:t>
-      </w:r>
-      <w:proofErr w:type="spellStart"/>
-      <w:r>
-        <w:rPr>
-          <w:rFonts w:ascii="Times New Roman" w:hAnsi="Times New Roman" w:cs="Times New Roman"/>
-          <w:sz w:val="24"/>
-          <w:szCs w:val="24"/>
-        </w:rPr>
-        <w:t>Gestion</w:t>
-      </w:r>
-      <w:r>
-        <w:rPr>
-          <w:rFonts w:ascii="Times New Roman" w:hAnsi="Times New Roman" w:cs="Times New Roman"/>
-          <w:sz w:val="24"/>
-          <w:szCs w:val="24"/>
-        </w:rPr>
-        <w:t>documentos</w:t>
-      </w:r>
-      <w:proofErr w:type="spellEnd"/>
-      <w:r>
-        <w:rPr>
-          <w:rFonts w:ascii="Times New Roman" w:hAnsi="Times New Roman" w:cs="Times New Roman"/>
-          <w:sz w:val="24"/>
-          <w:szCs w:val="24"/>
-        </w:rPr>
-        <w:t xml:space="preserve"> \Procedimientos.docx</w:t>
+        <w:t>\Procedimientos.docx</w:t>
       </w:r>
     </w:p>
     <w:p>
@@ -5343,27 +5168,7 @@
                 <w:szCs w:val="24"/>
                 <w:lang w:eastAsia="es-PE"/>
               </w:rPr>
-              <w:t xml:space="preserve">Definición de Reportes para el Estado (Jefe de </w:t>
-            </w:r>
-            <w:proofErr w:type="spellStart"/>
-            <w:r>
-              <w:rPr>
-                <w:rFonts w:ascii="Times New Roman" w:eastAsia="Times New Roman" w:hAnsi="Times New Roman" w:cs="Times New Roman"/>
-                <w:sz w:val="24"/>
-                <w:szCs w:val="24"/>
-                <w:lang w:eastAsia="es-PE"/>
-              </w:rPr>
-              <w:t>PY</w:t>
-            </w:r>
-            <w:proofErr w:type="spellEnd"/>
-            <w:r>
-              <w:rPr>
-                <w:rFonts w:ascii="Times New Roman" w:eastAsia="Times New Roman" w:hAnsi="Times New Roman" w:cs="Times New Roman"/>
-                <w:sz w:val="24"/>
-                <w:szCs w:val="24"/>
-                <w:lang w:eastAsia="es-PE"/>
-              </w:rPr>
-              <w:t xml:space="preserve"> - 4)</w:t>
+              <w:t>Definición de Reportes para el Estado (Jefe de PY - 4)</w:t>
             </w:r>
           </w:p>
         </w:tc>
@@ -6530,21 +6335,8 @@
                 <w:szCs w:val="24"/>
                 <w:lang w:eastAsia="es-PE"/>
               </w:rPr>
-              <w:t xml:space="preserve">NOMBRE DEL </w:t>
-            </w:r>
-            <w:proofErr w:type="spellStart"/>
-            <w:r>
-              <w:rPr>
-                <w:rFonts w:ascii="Times New Roman" w:eastAsia="Times New Roman" w:hAnsi="Times New Roman" w:cs="Times New Roman"/>
-                <w:b/>
-                <w:bCs/>
-                <w:sz w:val="24"/>
-                <w:szCs w:val="24"/>
-                <w:lang w:eastAsia="es-PE"/>
-              </w:rPr>
-              <w:t>ITEM</w:t>
-            </w:r>
-            <w:proofErr w:type="spellEnd"/>
+              <w:t>NOMBRE DEL ITEM</w:t>
+            </w:r>
           </w:p>
         </w:tc>
         <w:tc>
@@ -6887,7 +6679,6 @@
                 <w:lang w:eastAsia="es-PE"/>
               </w:rPr>
             </w:pPr>
-            <w:proofErr w:type="spellStart"/>
             <w:r>
               <w:rPr>
                 <w:rFonts w:ascii="Times New Roman" w:eastAsia="Times New Roman" w:hAnsi="Times New Roman" w:cs="Times New Roman"/>
@@ -6897,7 +6688,6 @@
               </w:rPr>
               <w:t>DOCX</w:t>
             </w:r>
-            <w:proofErr w:type="spellEnd"/>
           </w:p>
         </w:tc>
         <w:tc>
@@ -7085,7 +6875,6 @@
                 <w:lang w:eastAsia="es-PE"/>
               </w:rPr>
             </w:pPr>
-            <w:proofErr w:type="spellStart"/>
             <w:r>
               <w:rPr>
                 <w:rFonts w:ascii="Times New Roman" w:eastAsia="Times New Roman" w:hAnsi="Times New Roman" w:cs="Times New Roman"/>
@@ -7095,7 +6884,6 @@
               </w:rPr>
               <w:t>DOCX</w:t>
             </w:r>
-            <w:proofErr w:type="spellEnd"/>
           </w:p>
         </w:tc>
         <w:tc>
@@ -7125,7 +6913,6 @@
                 <w:lang w:eastAsia="es-PE"/>
               </w:rPr>
             </w:pPr>
-            <w:proofErr w:type="spellStart"/>
             <w:r>
               <w:rPr>
                 <w:rFonts w:ascii="Times New Roman" w:eastAsia="Times New Roman" w:hAnsi="Times New Roman" w:cs="Times New Roman"/>
@@ -7135,7 +6922,6 @@
               </w:rPr>
               <w:t>SISTCONT</w:t>
             </w:r>
-            <w:proofErr w:type="spellEnd"/>
           </w:p>
         </w:tc>
       </w:tr>
@@ -7285,7 +7071,6 @@
                 <w:lang w:eastAsia="es-PE"/>
               </w:rPr>
             </w:pPr>
-            <w:proofErr w:type="spellStart"/>
             <w:r>
               <w:rPr>
                 <w:rFonts w:ascii="Times New Roman" w:eastAsia="Times New Roman" w:hAnsi="Times New Roman" w:cs="Times New Roman"/>
@@ -7295,7 +7080,6 @@
               </w:rPr>
               <w:t>DOCX</w:t>
             </w:r>
-            <w:proofErr w:type="spellEnd"/>
           </w:p>
         </w:tc>
         <w:tc>
@@ -7325,7 +7109,6 @@
                 <w:lang w:eastAsia="es-PE"/>
               </w:rPr>
             </w:pPr>
-            <w:proofErr w:type="spellStart"/>
             <w:r>
               <w:rPr>
                 <w:rFonts w:ascii="Times New Roman" w:eastAsia="Times New Roman" w:hAnsi="Times New Roman" w:cs="Times New Roman"/>
@@ -7335,7 +7118,6 @@
               </w:rPr>
               <w:t>SISTCONT</w:t>
             </w:r>
-            <w:proofErr w:type="spellEnd"/>
           </w:p>
         </w:tc>
       </w:tr>
@@ -7485,7 +7267,6 @@
                 <w:lang w:eastAsia="es-PE"/>
               </w:rPr>
             </w:pPr>
-            <w:proofErr w:type="spellStart"/>
             <w:r>
               <w:rPr>
                 <w:rFonts w:ascii="Times New Roman" w:eastAsia="Times New Roman" w:hAnsi="Times New Roman" w:cs="Times New Roman"/>
@@ -7495,7 +7276,6 @@
               </w:rPr>
               <w:t>DOCX</w:t>
             </w:r>
-            <w:proofErr w:type="spellEnd"/>
           </w:p>
         </w:tc>
         <w:tc>
@@ -7525,7 +7305,6 @@
                 <w:lang w:eastAsia="es-PE"/>
               </w:rPr>
             </w:pPr>
-            <w:proofErr w:type="spellStart"/>
             <w:r>
               <w:rPr>
                 <w:rFonts w:ascii="Times New Roman" w:eastAsia="Times New Roman" w:hAnsi="Times New Roman" w:cs="Times New Roman"/>
@@ -7535,7 +7314,6 @@
               </w:rPr>
               <w:t>SISTCONT</w:t>
             </w:r>
-            <w:proofErr w:type="spellEnd"/>
           </w:p>
         </w:tc>
       </w:tr>
@@ -7685,7 +7463,6 @@
                 <w:lang w:eastAsia="es-PE"/>
               </w:rPr>
             </w:pPr>
-            <w:proofErr w:type="spellStart"/>
             <w:r>
               <w:rPr>
                 <w:rFonts w:ascii="Times New Roman" w:eastAsia="Times New Roman" w:hAnsi="Times New Roman" w:cs="Times New Roman"/>
@@ -7695,7 +7472,6 @@
               </w:rPr>
               <w:t>DOCX</w:t>
             </w:r>
-            <w:proofErr w:type="spellEnd"/>
           </w:p>
         </w:tc>
         <w:tc>
@@ -7725,7 +7501,6 @@
                 <w:lang w:eastAsia="es-PE"/>
               </w:rPr>
             </w:pPr>
-            <w:proofErr w:type="spellStart"/>
             <w:r>
               <w:rPr>
                 <w:rFonts w:ascii="Times New Roman" w:eastAsia="Times New Roman" w:hAnsi="Times New Roman" w:cs="Times New Roman"/>
@@ -7735,7 +7510,6 @@
               </w:rPr>
               <w:t>SISTCONT</w:t>
             </w:r>
-            <w:proofErr w:type="spellEnd"/>
           </w:p>
         </w:tc>
       </w:tr>
@@ -7885,7 +7659,6 @@
                 <w:lang w:eastAsia="es-PE"/>
               </w:rPr>
             </w:pPr>
-            <w:proofErr w:type="spellStart"/>
             <w:r>
               <w:rPr>
                 <w:rFonts w:ascii="Times New Roman" w:eastAsia="Times New Roman" w:hAnsi="Times New Roman" w:cs="Times New Roman"/>
@@ -7895,7 +7668,6 @@
               </w:rPr>
               <w:t>DOCX</w:t>
             </w:r>
-            <w:proofErr w:type="spellEnd"/>
           </w:p>
         </w:tc>
         <w:tc>
@@ -7925,7 +7697,6 @@
                 <w:lang w:eastAsia="es-PE"/>
               </w:rPr>
             </w:pPr>
-            <w:proofErr w:type="spellStart"/>
             <w:r>
               <w:rPr>
                 <w:rFonts w:ascii="Times New Roman" w:eastAsia="Times New Roman" w:hAnsi="Times New Roman" w:cs="Times New Roman"/>
@@ -7935,7 +7706,6 @@
               </w:rPr>
               <w:t>SISTCONT</w:t>
             </w:r>
-            <w:proofErr w:type="spellEnd"/>
           </w:p>
         </w:tc>
       </w:tr>
@@ -8085,7 +7855,6 @@
                 <w:lang w:eastAsia="es-PE"/>
               </w:rPr>
             </w:pPr>
-            <w:proofErr w:type="spellStart"/>
             <w:r>
               <w:rPr>
                 <w:rFonts w:ascii="Times New Roman" w:eastAsia="Times New Roman" w:hAnsi="Times New Roman" w:cs="Times New Roman"/>
@@ -8095,7 +7864,6 @@
               </w:rPr>
               <w:t>DOCX</w:t>
             </w:r>
-            <w:proofErr w:type="spellEnd"/>
           </w:p>
         </w:tc>
         <w:tc>
@@ -8125,7 +7893,6 @@
                 <w:lang w:eastAsia="es-PE"/>
               </w:rPr>
             </w:pPr>
-            <w:proofErr w:type="spellStart"/>
             <w:r>
               <w:rPr>
                 <w:rFonts w:ascii="Times New Roman" w:eastAsia="Times New Roman" w:hAnsi="Times New Roman" w:cs="Times New Roman"/>
@@ -8135,7 +7902,6 @@
               </w:rPr>
               <w:t>SISTCONT</w:t>
             </w:r>
-            <w:proofErr w:type="spellEnd"/>
           </w:p>
         </w:tc>
       </w:tr>
@@ -8323,7 +8089,6 @@
                 <w:lang w:eastAsia="es-PE"/>
               </w:rPr>
             </w:pPr>
-            <w:proofErr w:type="spellStart"/>
             <w:r>
               <w:rPr>
                 <w:rFonts w:ascii="Times New Roman" w:eastAsia="Times New Roman" w:hAnsi="Times New Roman" w:cs="Times New Roman"/>
@@ -8333,7 +8098,6 @@
               </w:rPr>
               <w:t>SISTCONT</w:t>
             </w:r>
-            <w:proofErr w:type="spellEnd"/>
           </w:p>
         </w:tc>
       </w:tr>
@@ -8483,7 +8247,6 @@
                 <w:lang w:eastAsia="es-PE"/>
               </w:rPr>
             </w:pPr>
-            <w:proofErr w:type="spellStart"/>
             <w:r>
               <w:rPr>
                 <w:rFonts w:ascii="Times New Roman" w:eastAsia="Times New Roman" w:hAnsi="Times New Roman" w:cs="Times New Roman"/>
@@ -8493,7 +8256,6 @@
               </w:rPr>
               <w:t>DOCX</w:t>
             </w:r>
-            <w:proofErr w:type="spellEnd"/>
           </w:p>
         </w:tc>
         <w:tc>
@@ -8523,7 +8285,6 @@
                 <w:lang w:eastAsia="es-PE"/>
               </w:rPr>
             </w:pPr>
-            <w:proofErr w:type="spellStart"/>
             <w:r>
               <w:rPr>
                 <w:rFonts w:ascii="Times New Roman" w:eastAsia="Times New Roman" w:hAnsi="Times New Roman" w:cs="Times New Roman"/>
@@ -8533,7 +8294,6 @@
               </w:rPr>
               <w:t>SISTCONT</w:t>
             </w:r>
-            <w:proofErr w:type="spellEnd"/>
           </w:p>
         </w:tc>
       </w:tr>
@@ -8607,7 +8367,6 @@
                 <w:lang w:eastAsia="es-PE"/>
               </w:rPr>
             </w:pPr>
-            <w:proofErr w:type="spellStart"/>
             <w:r>
               <w:rPr>
                 <w:rFonts w:ascii="Times New Roman" w:eastAsia="Times New Roman" w:hAnsi="Times New Roman" w:cs="Times New Roman"/>
@@ -8617,7 +8376,6 @@
               </w:rPr>
               <w:t>GITHUB</w:t>
             </w:r>
-            <w:proofErr w:type="spellEnd"/>
           </w:p>
         </w:tc>
         <w:tc>
@@ -8787,7 +8545,6 @@
                 <w:lang w:eastAsia="es-PE"/>
               </w:rPr>
             </w:pPr>
-            <w:proofErr w:type="spellStart"/>
             <w:r>
               <w:rPr>
                 <w:rFonts w:ascii="Times New Roman" w:eastAsia="Times New Roman" w:hAnsi="Times New Roman" w:cs="Times New Roman"/>
@@ -8797,7 +8554,6 @@
               </w:rPr>
               <w:t>JMETER</w:t>
             </w:r>
-            <w:proofErr w:type="spellEnd"/>
           </w:p>
         </w:tc>
         <w:tc>
@@ -8865,7 +8621,6 @@
                 <w:lang w:eastAsia="es-PE"/>
               </w:rPr>
             </w:pPr>
-            <w:proofErr w:type="spellStart"/>
             <w:r>
               <w:rPr>
                 <w:rFonts w:ascii="Times New Roman" w:eastAsia="Times New Roman" w:hAnsi="Times New Roman" w:cs="Times New Roman"/>
@@ -8875,7 +8630,6 @@
               </w:rPr>
               <w:t>JMX</w:t>
             </w:r>
-            <w:proofErr w:type="spellEnd"/>
           </w:p>
         </w:tc>
         <w:tc>
@@ -9165,7 +8919,6 @@
                 <w:lang w:eastAsia="es-PE"/>
               </w:rPr>
             </w:pPr>
-            <w:proofErr w:type="spellStart"/>
             <w:r>
               <w:rPr>
                 <w:rFonts w:ascii="Times New Roman" w:eastAsia="Times New Roman" w:hAnsi="Times New Roman" w:cs="Times New Roman"/>
@@ -9175,7 +8928,6 @@
               </w:rPr>
               <w:t>WAMPSERVER</w:t>
             </w:r>
-            <w:proofErr w:type="spellEnd"/>
           </w:p>
         </w:tc>
         <w:tc>
@@ -9345,37 +9097,15 @@
                 <w:lang w:eastAsia="es-PE"/>
               </w:rPr>
             </w:pPr>
-            <w:proofErr w:type="spellStart"/>
-            <w:r>
-              <w:rPr>
-                <w:rFonts w:ascii="Times New Roman" w:eastAsia="Times New Roman" w:hAnsi="Times New Roman" w:cs="Times New Roman"/>
-                <w:sz w:val="24"/>
-                <w:szCs w:val="24"/>
-                <w:lang w:eastAsia="es-PE"/>
-              </w:rPr>
-              <w:t>MYSQL</w:t>
-            </w:r>
-            <w:proofErr w:type="spellEnd"/>
-            <w:r>
-              <w:rPr>
-                <w:rFonts w:ascii="Times New Roman" w:eastAsia="Times New Roman" w:hAnsi="Times New Roman" w:cs="Times New Roman"/>
-                <w:sz w:val="24"/>
-                <w:szCs w:val="24"/>
-                <w:lang w:eastAsia="es-PE"/>
-              </w:rPr>
-              <w:t xml:space="preserve"> </w:t>
-            </w:r>
-            <w:proofErr w:type="spellStart"/>
-            <w:r>
-              <w:rPr>
-                <w:rFonts w:ascii="Times New Roman" w:eastAsia="Times New Roman" w:hAnsi="Times New Roman" w:cs="Times New Roman"/>
-                <w:sz w:val="24"/>
-                <w:szCs w:val="24"/>
-                <w:lang w:eastAsia="es-PE"/>
-              </w:rPr>
-              <w:t>WORKBENCH</w:t>
-            </w:r>
-            <w:proofErr w:type="spellEnd"/>
+            <w:r>
+              <w:rPr>
+                <w:rFonts w:ascii="Times New Roman" w:eastAsia="Times New Roman" w:hAnsi="Times New Roman" w:cs="Times New Roman"/>
+                <w:sz w:val="24"/>
+                <w:szCs w:val="24"/>
+                <w:lang w:eastAsia="es-PE"/>
+              </w:rPr>
+              <w:t>MYSQL WORKBENCH</w:t>
+            </w:r>
           </w:p>
         </w:tc>
         <w:tc>
@@ -9443,7 +9173,6 @@
                 <w:lang w:eastAsia="es-PE"/>
               </w:rPr>
             </w:pPr>
-            <w:proofErr w:type="spellStart"/>
             <w:r>
               <w:rPr>
                 <w:rFonts w:ascii="Times New Roman" w:eastAsia="Times New Roman" w:hAnsi="Times New Roman" w:cs="Times New Roman"/>
@@ -9453,7 +9182,6 @@
               </w:rPr>
               <w:t>MWB</w:t>
             </w:r>
-            <w:proofErr w:type="spellEnd"/>
           </w:p>
         </w:tc>
         <w:tc>
@@ -9643,7 +9371,6 @@
                 <w:lang w:eastAsia="es-PE"/>
               </w:rPr>
             </w:pPr>
-            <w:proofErr w:type="spellStart"/>
             <w:r>
               <w:rPr>
                 <w:rFonts w:ascii="Times New Roman" w:eastAsia="Times New Roman" w:hAnsi="Times New Roman" w:cs="Times New Roman"/>
@@ -9653,7 +9380,6 @@
               </w:rPr>
               <w:t>DOCX</w:t>
             </w:r>
-            <w:proofErr w:type="spellEnd"/>
           </w:p>
         </w:tc>
         <w:tc>
@@ -9683,7 +9409,6 @@
                 <w:lang w:eastAsia="es-PE"/>
               </w:rPr>
             </w:pPr>
-            <w:proofErr w:type="spellStart"/>
             <w:r>
               <w:rPr>
                 <w:rFonts w:ascii="Times New Roman" w:eastAsia="Times New Roman" w:hAnsi="Times New Roman" w:cs="Times New Roman"/>
@@ -9693,7 +9418,6 @@
               </w:rPr>
               <w:t>SISTCONT</w:t>
             </w:r>
-            <w:proofErr w:type="spellEnd"/>
           </w:p>
         </w:tc>
       </w:tr>
@@ -9844,7 +9568,6 @@
                 <w:lang w:eastAsia="es-PE"/>
               </w:rPr>
             </w:pPr>
-            <w:proofErr w:type="spellStart"/>
             <w:r>
               <w:rPr>
                 <w:rFonts w:ascii="Times New Roman" w:eastAsia="Times New Roman" w:hAnsi="Times New Roman" w:cs="Times New Roman"/>
@@ -9854,7 +9577,6 @@
               </w:rPr>
               <w:t>DOCX</w:t>
             </w:r>
-            <w:proofErr w:type="spellEnd"/>
           </w:p>
         </w:tc>
         <w:tc>
@@ -9884,7 +9606,6 @@
                 <w:lang w:eastAsia="es-PE"/>
               </w:rPr>
             </w:pPr>
-            <w:proofErr w:type="spellStart"/>
             <w:r>
               <w:rPr>
                 <w:rFonts w:ascii="Times New Roman" w:eastAsia="Times New Roman" w:hAnsi="Times New Roman" w:cs="Times New Roman"/>
@@ -9894,7 +9615,6 @@
               </w:rPr>
               <w:t>SISTCONT</w:t>
             </w:r>
-            <w:proofErr w:type="spellEnd"/>
           </w:p>
         </w:tc>
       </w:tr>
@@ -10045,7 +9765,6 @@
                 <w:lang w:eastAsia="es-PE"/>
               </w:rPr>
             </w:pPr>
-            <w:proofErr w:type="spellStart"/>
             <w:r>
               <w:rPr>
                 <w:rFonts w:ascii="Times New Roman" w:eastAsia="Times New Roman" w:hAnsi="Times New Roman" w:cs="Times New Roman"/>
@@ -10055,7 +9774,6 @@
               </w:rPr>
               <w:t>XLSX</w:t>
             </w:r>
-            <w:proofErr w:type="spellEnd"/>
           </w:p>
         </w:tc>
         <w:tc>
@@ -10085,7 +9803,6 @@
                 <w:lang w:eastAsia="es-PE"/>
               </w:rPr>
             </w:pPr>
-            <w:proofErr w:type="spellStart"/>
             <w:r>
               <w:rPr>
                 <w:rFonts w:ascii="Times New Roman" w:eastAsia="Times New Roman" w:hAnsi="Times New Roman" w:cs="Times New Roman"/>
@@ -10095,7 +9812,6 @@
               </w:rPr>
               <w:t>SISTCONT</w:t>
             </w:r>
-            <w:proofErr w:type="spellEnd"/>
           </w:p>
         </w:tc>
       </w:tr>
@@ -10246,7 +9962,6 @@
                 <w:lang w:eastAsia="es-PE"/>
               </w:rPr>
             </w:pPr>
-            <w:proofErr w:type="spellStart"/>
             <w:r>
               <w:rPr>
                 <w:rFonts w:ascii="Times New Roman" w:eastAsia="Times New Roman" w:hAnsi="Times New Roman" w:cs="Times New Roman"/>
@@ -10256,7 +9971,6 @@
               </w:rPr>
               <w:t>XLSX</w:t>
             </w:r>
-            <w:proofErr w:type="spellEnd"/>
           </w:p>
         </w:tc>
         <w:tc>
@@ -10286,7 +10000,6 @@
                 <w:lang w:eastAsia="es-PE"/>
               </w:rPr>
             </w:pPr>
-            <w:proofErr w:type="spellStart"/>
             <w:r>
               <w:rPr>
                 <w:rFonts w:ascii="Times New Roman" w:eastAsia="Times New Roman" w:hAnsi="Times New Roman" w:cs="Times New Roman"/>
@@ -10296,7 +10009,6 @@
               </w:rPr>
               <w:t>SISTCONT</w:t>
             </w:r>
-            <w:proofErr w:type="spellEnd"/>
           </w:p>
         </w:tc>
       </w:tr>
@@ -10446,7 +10158,6 @@
                 <w:lang w:eastAsia="es-PE"/>
               </w:rPr>
             </w:pPr>
-            <w:proofErr w:type="spellStart"/>
             <w:r>
               <w:rPr>
                 <w:rFonts w:ascii="Times New Roman" w:eastAsia="Times New Roman" w:hAnsi="Times New Roman" w:cs="Times New Roman"/>
@@ -10456,7 +10167,6 @@
               </w:rPr>
               <w:t>DOCX</w:t>
             </w:r>
-            <w:proofErr w:type="spellEnd"/>
           </w:p>
         </w:tc>
         <w:tc>
@@ -10486,7 +10196,6 @@
                 <w:lang w:eastAsia="es-PE"/>
               </w:rPr>
             </w:pPr>
-            <w:proofErr w:type="spellStart"/>
             <w:r>
               <w:rPr>
                 <w:rFonts w:ascii="Times New Roman" w:eastAsia="Times New Roman" w:hAnsi="Times New Roman" w:cs="Times New Roman"/>
@@ -10496,7 +10205,6 @@
               </w:rPr>
               <w:t>SISTCONT</w:t>
             </w:r>
-            <w:proofErr w:type="spellEnd"/>
           </w:p>
         </w:tc>
       </w:tr>
@@ -10742,6 +10450,15 @@
                 <w:lang w:val="es-ES" w:eastAsia="es-ES"/>
               </w:rPr>
             </w:pPr>
+            <w:r>
+              <w:rPr>
+                <w:rFonts w:ascii="Arial" w:eastAsia="Times New Roman" w:hAnsi="Arial" w:cs="Arial"/>
+                <w:sz w:val="20"/>
+                <w:szCs w:val="20"/>
+                <w:lang w:val="es-ES" w:eastAsia="es-ES"/>
+              </w:rPr>
+              <w:t>SISTCONT+"-"+ACRONIMO C.U.+</w:t>
+            </w:r>
             <w:proofErr w:type="spellStart"/>
             <w:r>
               <w:rPr>
@@ -10750,47 +10467,7 @@
                 <w:szCs w:val="20"/>
                 <w:lang w:val="es-ES" w:eastAsia="es-ES"/>
               </w:rPr>
-              <w:t>SISTCONT</w:t>
-            </w:r>
-            <w:proofErr w:type="spellEnd"/>
-            <w:r>
-              <w:rPr>
-                <w:rFonts w:ascii="Arial" w:eastAsia="Times New Roman" w:hAnsi="Arial" w:cs="Arial"/>
-                <w:sz w:val="20"/>
-                <w:szCs w:val="20"/>
-                <w:lang w:val="es-ES" w:eastAsia="es-ES"/>
-              </w:rPr>
-              <w:t>+"-"+</w:t>
-            </w:r>
-            <w:proofErr w:type="spellStart"/>
-            <w:r>
-              <w:rPr>
-                <w:rFonts w:ascii="Arial" w:eastAsia="Times New Roman" w:hAnsi="Arial" w:cs="Arial"/>
-                <w:sz w:val="20"/>
-                <w:szCs w:val="20"/>
-                <w:lang w:val="es-ES" w:eastAsia="es-ES"/>
-              </w:rPr>
-              <w:t>ACRONIMO</w:t>
-            </w:r>
-            <w:proofErr w:type="spellEnd"/>
-            <w:r>
-              <w:rPr>
-                <w:rFonts w:ascii="Arial" w:eastAsia="Times New Roman" w:hAnsi="Arial" w:cs="Arial"/>
-                <w:sz w:val="20"/>
-                <w:szCs w:val="20"/>
-                <w:lang w:val="es-ES" w:eastAsia="es-ES"/>
-              </w:rPr>
-              <w:t xml:space="preserve"> </w:t>
-            </w:r>
-            <w:proofErr w:type="spellStart"/>
-            <w:r>
-              <w:rPr>
-                <w:rFonts w:ascii="Arial" w:eastAsia="Times New Roman" w:hAnsi="Arial" w:cs="Arial"/>
-                <w:sz w:val="20"/>
-                <w:szCs w:val="20"/>
-                <w:lang w:val="es-ES" w:eastAsia="es-ES"/>
-              </w:rPr>
-              <w:t>C.U.+n°</w:t>
+              <w:t>n°</w:t>
             </w:r>
             <w:proofErr w:type="spellEnd"/>
             <w:r>
@@ -10874,37 +10551,15 @@
                 <w:lang w:val="es-ES" w:eastAsia="es-ES"/>
               </w:rPr>
             </w:pPr>
-            <w:proofErr w:type="spellStart"/>
-            <w:r>
-              <w:rPr>
-                <w:rFonts w:ascii="Arial" w:eastAsia="Times New Roman" w:hAnsi="Arial" w:cs="Arial"/>
-                <w:sz w:val="20"/>
-                <w:szCs w:val="20"/>
-                <w:lang w:val="es-ES" w:eastAsia="es-ES"/>
-              </w:rPr>
-              <w:t>SISTCONT</w:t>
-            </w:r>
-            <w:proofErr w:type="spellEnd"/>
-            <w:r>
-              <w:rPr>
-                <w:rFonts w:ascii="Arial" w:eastAsia="Times New Roman" w:hAnsi="Arial" w:cs="Arial"/>
-                <w:sz w:val="20"/>
-                <w:szCs w:val="20"/>
-                <w:lang w:val="es-ES" w:eastAsia="es-ES"/>
-              </w:rPr>
-              <w:t>+"-"+</w:t>
-            </w:r>
-            <w:proofErr w:type="spellStart"/>
-            <w:r>
-              <w:rPr>
-                <w:rFonts w:ascii="Arial" w:eastAsia="Times New Roman" w:hAnsi="Arial" w:cs="Arial"/>
-                <w:sz w:val="20"/>
-                <w:szCs w:val="20"/>
-                <w:lang w:val="es-ES" w:eastAsia="es-ES"/>
-              </w:rPr>
-              <w:t>ACRONIMO</w:t>
-            </w:r>
-            <w:proofErr w:type="spellEnd"/>
+            <w:r>
+              <w:rPr>
+                <w:rFonts w:ascii="Arial" w:eastAsia="Times New Roman" w:hAnsi="Arial" w:cs="Arial"/>
+                <w:sz w:val="20"/>
+                <w:szCs w:val="20"/>
+                <w:lang w:val="es-ES" w:eastAsia="es-ES"/>
+              </w:rPr>
+              <w:t>SISTCONT+"-"+ACRONIMO</w:t>
+            </w:r>
           </w:p>
         </w:tc>
       </w:tr>
@@ -10977,6 +10632,15 @@
                 <w:lang w:val="es-ES" w:eastAsia="es-ES"/>
               </w:rPr>
             </w:pPr>
+            <w:r>
+              <w:rPr>
+                <w:rFonts w:ascii="Arial" w:eastAsia="Times New Roman" w:hAnsi="Arial" w:cs="Arial"/>
+                <w:sz w:val="20"/>
+                <w:szCs w:val="20"/>
+                <w:lang w:val="es-ES" w:eastAsia="es-ES"/>
+              </w:rPr>
+              <w:t>SISTCONT+"-"+ACRONIMO C.U.+</w:t>
+            </w:r>
             <w:proofErr w:type="spellStart"/>
             <w:r>
               <w:rPr>
@@ -10985,47 +10649,7 @@
                 <w:szCs w:val="20"/>
                 <w:lang w:val="es-ES" w:eastAsia="es-ES"/>
               </w:rPr>
-              <w:t>SISTCONT</w:t>
-            </w:r>
-            <w:proofErr w:type="spellEnd"/>
-            <w:r>
-              <w:rPr>
-                <w:rFonts w:ascii="Arial" w:eastAsia="Times New Roman" w:hAnsi="Arial" w:cs="Arial"/>
-                <w:sz w:val="20"/>
-                <w:szCs w:val="20"/>
-                <w:lang w:val="es-ES" w:eastAsia="es-ES"/>
-              </w:rPr>
-              <w:t>+"-"+</w:t>
-            </w:r>
-            <w:proofErr w:type="spellStart"/>
-            <w:r>
-              <w:rPr>
-                <w:rFonts w:ascii="Arial" w:eastAsia="Times New Roman" w:hAnsi="Arial" w:cs="Arial"/>
-                <w:sz w:val="20"/>
-                <w:szCs w:val="20"/>
-                <w:lang w:val="es-ES" w:eastAsia="es-ES"/>
-              </w:rPr>
-              <w:t>ACRONIMO</w:t>
-            </w:r>
-            <w:proofErr w:type="spellEnd"/>
-            <w:r>
-              <w:rPr>
-                <w:rFonts w:ascii="Arial" w:eastAsia="Times New Roman" w:hAnsi="Arial" w:cs="Arial"/>
-                <w:sz w:val="20"/>
-                <w:szCs w:val="20"/>
-                <w:lang w:val="es-ES" w:eastAsia="es-ES"/>
-              </w:rPr>
-              <w:t xml:space="preserve"> </w:t>
-            </w:r>
-            <w:proofErr w:type="spellStart"/>
-            <w:r>
-              <w:rPr>
-                <w:rFonts w:ascii="Arial" w:eastAsia="Times New Roman" w:hAnsi="Arial" w:cs="Arial"/>
-                <w:sz w:val="20"/>
-                <w:szCs w:val="20"/>
-                <w:lang w:val="es-ES" w:eastAsia="es-ES"/>
-              </w:rPr>
-              <w:t>C.U.+n°</w:t>
+              <w:t>n°</w:t>
             </w:r>
             <w:proofErr w:type="spellEnd"/>
             <w:r>
@@ -11381,7 +11005,6 @@
                 <w:lang w:val="es-ES" w:eastAsia="es-ES"/>
               </w:rPr>
             </w:pPr>
-            <w:proofErr w:type="spellStart"/>
             <w:r>
               <w:rPr>
                 <w:rFonts w:ascii="Arial" w:eastAsia="Times New Roman" w:hAnsi="Arial" w:cs="Arial"/>
@@ -11391,7 +11014,6 @@
               </w:rPr>
               <w:t>PGC</w:t>
             </w:r>
-            <w:proofErr w:type="spellEnd"/>
           </w:p>
         </w:tc>
         <w:tc>
@@ -11502,7 +11124,6 @@
                 <w:lang w:val="es-ES" w:eastAsia="es-ES"/>
               </w:rPr>
             </w:pPr>
-            <w:proofErr w:type="spellStart"/>
             <w:r>
               <w:rPr>
                 <w:rFonts w:ascii="Arial" w:eastAsia="Times New Roman" w:hAnsi="Arial" w:cs="Arial"/>
@@ -11512,7 +11133,6 @@
               </w:rPr>
               <w:t>SISCONT-PPR</w:t>
             </w:r>
-            <w:proofErr w:type="spellEnd"/>
           </w:p>
         </w:tc>
         <w:tc>
@@ -11623,25 +11243,14 @@
                 <w:lang w:val="es-ES" w:eastAsia="es-ES"/>
               </w:rPr>
             </w:pPr>
-            <w:proofErr w:type="spellStart"/>
-            <w:r>
-              <w:rPr>
-                <w:rFonts w:ascii="Arial" w:eastAsia="Times New Roman" w:hAnsi="Arial" w:cs="Arial"/>
-                <w:sz w:val="20"/>
-                <w:szCs w:val="20"/>
-                <w:lang w:val="es-ES" w:eastAsia="es-ES"/>
-              </w:rPr>
-              <w:t>SISTCONT</w:t>
-            </w:r>
-            <w:proofErr w:type="spellEnd"/>
-            <w:r>
-              <w:rPr>
-                <w:rFonts w:ascii="Arial" w:eastAsia="Times New Roman" w:hAnsi="Arial" w:cs="Arial"/>
-                <w:sz w:val="20"/>
-                <w:szCs w:val="20"/>
-                <w:lang w:val="es-ES" w:eastAsia="es-ES"/>
-              </w:rPr>
-              <w:t>-PRN</w:t>
+            <w:r>
+              <w:rPr>
+                <w:rFonts w:ascii="Arial" w:eastAsia="Times New Roman" w:hAnsi="Arial" w:cs="Arial"/>
+                <w:sz w:val="20"/>
+                <w:szCs w:val="20"/>
+                <w:lang w:val="es-ES" w:eastAsia="es-ES"/>
+              </w:rPr>
+              <w:t>SISTCONT-PRN</w:t>
             </w:r>
           </w:p>
         </w:tc>
@@ -11753,7 +11362,6 @@
                 <w:lang w:val="es-ES" w:eastAsia="es-ES"/>
               </w:rPr>
             </w:pPr>
-            <w:proofErr w:type="spellStart"/>
             <w:r>
               <w:rPr>
                 <w:rFonts w:ascii="Arial" w:eastAsia="Times New Roman" w:hAnsi="Arial" w:cs="Arial"/>
@@ -11763,7 +11371,6 @@
               </w:rPr>
               <w:t>SISTCONT-RQF</w:t>
             </w:r>
-            <w:proofErr w:type="spellEnd"/>
           </w:p>
         </w:tc>
         <w:tc>
@@ -11874,7 +11481,6 @@
                 <w:lang w:val="es-ES" w:eastAsia="es-ES"/>
               </w:rPr>
             </w:pPr>
-            <w:proofErr w:type="spellStart"/>
             <w:r>
               <w:rPr>
                 <w:rFonts w:ascii="Arial" w:eastAsia="Times New Roman" w:hAnsi="Arial" w:cs="Arial"/>
@@ -11884,7 +11490,6 @@
               </w:rPr>
               <w:t>SISTCONT-TRZ</w:t>
             </w:r>
-            <w:proofErr w:type="spellEnd"/>
           </w:p>
         </w:tc>
         <w:tc>
@@ -11995,7 +11600,6 @@
                 <w:lang w:val="es-ES" w:eastAsia="es-ES"/>
               </w:rPr>
             </w:pPr>
-            <w:proofErr w:type="spellStart"/>
             <w:r>
               <w:rPr>
                 <w:rFonts w:ascii="Arial" w:eastAsia="Times New Roman" w:hAnsi="Arial" w:cs="Arial"/>
@@ -12005,7 +11609,6 @@
               </w:rPr>
               <w:t>SISTCONT-ECU1-GP</w:t>
             </w:r>
-            <w:proofErr w:type="spellEnd"/>
           </w:p>
         </w:tc>
         <w:tc>
@@ -12116,7 +11719,6 @@
                 <w:lang w:val="es-ES" w:eastAsia="es-ES"/>
               </w:rPr>
             </w:pPr>
-            <w:proofErr w:type="spellStart"/>
             <w:r>
               <w:rPr>
                 <w:rFonts w:ascii="Arial" w:eastAsia="Times New Roman" w:hAnsi="Arial" w:cs="Arial"/>
@@ -12126,7 +11728,6 @@
               </w:rPr>
               <w:t>SISTCONT-ARQ</w:t>
             </w:r>
-            <w:proofErr w:type="spellEnd"/>
           </w:p>
         </w:tc>
         <w:tc>
@@ -12237,7 +11838,6 @@
                 <w:lang w:val="es-ES" w:eastAsia="es-ES"/>
               </w:rPr>
             </w:pPr>
-            <w:proofErr w:type="spellStart"/>
             <w:r>
               <w:rPr>
                 <w:rFonts w:ascii="Arial" w:eastAsia="Times New Roman" w:hAnsi="Arial" w:cs="Arial"/>
@@ -12247,7 +11847,6 @@
               </w:rPr>
               <w:t>SISTCONT-ICU1-GP</w:t>
             </w:r>
-            <w:proofErr w:type="spellEnd"/>
           </w:p>
         </w:tc>
         <w:tc>
@@ -12358,7 +11957,6 @@
                 <w:lang w:val="es-ES" w:eastAsia="es-ES"/>
               </w:rPr>
             </w:pPr>
-            <w:proofErr w:type="spellStart"/>
             <w:r>
               <w:rPr>
                 <w:rFonts w:ascii="Arial" w:eastAsia="Times New Roman" w:hAnsi="Arial" w:cs="Arial"/>
@@ -12368,7 +11966,6 @@
               </w:rPr>
               <w:t>SISTCONT-CPU1-GP</w:t>
             </w:r>
-            <w:proofErr w:type="spellEnd"/>
           </w:p>
         </w:tc>
         <w:tc>
@@ -12479,25 +12076,14 @@
                 <w:lang w:val="es-ES" w:eastAsia="es-ES"/>
               </w:rPr>
             </w:pPr>
-            <w:proofErr w:type="spellStart"/>
-            <w:r>
-              <w:rPr>
-                <w:rFonts w:ascii="Arial" w:eastAsia="Times New Roman" w:hAnsi="Arial" w:cs="Arial"/>
-                <w:sz w:val="20"/>
-                <w:szCs w:val="20"/>
-                <w:lang w:val="es-ES" w:eastAsia="es-ES"/>
-              </w:rPr>
-              <w:t>GHB</w:t>
-            </w:r>
-            <w:proofErr w:type="spellEnd"/>
-            <w:r>
-              <w:rPr>
-                <w:rFonts w:ascii="Arial" w:eastAsia="Times New Roman" w:hAnsi="Arial" w:cs="Arial"/>
-                <w:sz w:val="20"/>
-                <w:szCs w:val="20"/>
-                <w:lang w:val="es-ES" w:eastAsia="es-ES"/>
-              </w:rPr>
-              <w:t>-1.4.1</w:t>
+            <w:r>
+              <w:rPr>
+                <w:rFonts w:ascii="Arial" w:eastAsia="Times New Roman" w:hAnsi="Arial" w:cs="Arial"/>
+                <w:sz w:val="20"/>
+                <w:szCs w:val="20"/>
+                <w:lang w:val="es-ES" w:eastAsia="es-ES"/>
+              </w:rPr>
+              <w:t>GHB-1.4.1</w:t>
             </w:r>
           </w:p>
         </w:tc>
@@ -12528,7 +12114,6 @@
                 <w:lang w:val="es-ES" w:eastAsia="es-ES"/>
               </w:rPr>
             </w:pPr>
-            <w:proofErr w:type="spellStart"/>
             <w:r>
               <w:rPr>
                 <w:rFonts w:ascii="Arial" w:eastAsia="Times New Roman" w:hAnsi="Arial" w:cs="Arial"/>
@@ -12538,7 +12123,6 @@
               </w:rPr>
               <w:t>GITHUB</w:t>
             </w:r>
-            <w:proofErr w:type="spellEnd"/>
           </w:p>
         </w:tc>
         <w:tc>
@@ -12611,7 +12195,6 @@
                 <w:lang w:val="es-ES" w:eastAsia="es-ES"/>
               </w:rPr>
             </w:pPr>
-            <w:proofErr w:type="spellStart"/>
             <w:r>
               <w:rPr>
                 <w:rFonts w:ascii="Arial" w:eastAsia="Times New Roman" w:hAnsi="Arial" w:cs="Arial"/>
@@ -12621,7 +12204,6 @@
               </w:rPr>
               <w:t>JMT-V2.0</w:t>
             </w:r>
-            <w:proofErr w:type="spellEnd"/>
           </w:p>
         </w:tc>
         <w:tc>
@@ -12651,7 +12233,6 @@
                 <w:lang w:val="es-ES" w:eastAsia="es-ES"/>
               </w:rPr>
             </w:pPr>
-            <w:proofErr w:type="spellStart"/>
             <w:r>
               <w:rPr>
                 <w:rFonts w:ascii="Arial" w:eastAsia="Times New Roman" w:hAnsi="Arial" w:cs="Arial"/>
@@ -12661,7 +12242,6 @@
               </w:rPr>
               <w:t>JMETER</w:t>
             </w:r>
-            <w:proofErr w:type="spellEnd"/>
           </w:p>
         </w:tc>
         <w:tc>
@@ -12734,7 +12314,6 @@
                 <w:lang w:val="es-ES" w:eastAsia="es-ES"/>
               </w:rPr>
             </w:pPr>
-            <w:proofErr w:type="spellStart"/>
             <w:r>
               <w:rPr>
                 <w:rFonts w:ascii="Arial" w:eastAsia="Times New Roman" w:hAnsi="Arial" w:cs="Arial"/>
@@ -12744,7 +12323,6 @@
               </w:rPr>
               <w:t>SBT-V3.1.1</w:t>
             </w:r>
-            <w:proofErr w:type="spellEnd"/>
           </w:p>
         </w:tc>
         <w:tc>
@@ -12855,7 +12433,6 @@
                 <w:lang w:val="es-ES" w:eastAsia="es-ES"/>
               </w:rPr>
             </w:pPr>
-            <w:proofErr w:type="spellStart"/>
             <w:r>
               <w:rPr>
                 <w:rFonts w:ascii="Arial" w:eastAsia="Times New Roman" w:hAnsi="Arial" w:cs="Arial"/>
@@ -12865,7 +12442,6 @@
               </w:rPr>
               <w:t>WMP-V2.2</w:t>
             </w:r>
-            <w:proofErr w:type="spellEnd"/>
           </w:p>
         </w:tc>
         <w:tc>
@@ -12895,7 +12471,6 @@
                 <w:lang w:val="es-ES" w:eastAsia="es-ES"/>
               </w:rPr>
             </w:pPr>
-            <w:proofErr w:type="spellStart"/>
             <w:r>
               <w:rPr>
                 <w:rFonts w:ascii="Arial" w:eastAsia="Times New Roman" w:hAnsi="Arial" w:cs="Arial"/>
@@ -12905,7 +12480,6 @@
               </w:rPr>
               <w:t>WAMPSERVER</w:t>
             </w:r>
-            <w:proofErr w:type="spellEnd"/>
           </w:p>
         </w:tc>
         <w:tc>
@@ -12978,7 +12552,6 @@
                 <w:lang w:val="es-ES" w:eastAsia="es-ES"/>
               </w:rPr>
             </w:pPr>
-            <w:proofErr w:type="spellStart"/>
             <w:r>
               <w:rPr>
                 <w:rFonts w:ascii="Arial" w:eastAsia="Times New Roman" w:hAnsi="Arial" w:cs="Arial"/>
@@ -12989,7 +12562,6 @@
               <w:lastRenderedPageBreak/>
               <w:t>WKB-V8.0</w:t>
             </w:r>
-            <w:proofErr w:type="spellEnd"/>
           </w:p>
         </w:tc>
         <w:tc>
@@ -13019,37 +12591,15 @@
                 <w:lang w:val="es-ES" w:eastAsia="es-ES"/>
               </w:rPr>
             </w:pPr>
-            <w:proofErr w:type="spellStart"/>
-            <w:r>
-              <w:rPr>
-                <w:rFonts w:ascii="Arial" w:eastAsia="Times New Roman" w:hAnsi="Arial" w:cs="Arial"/>
-                <w:sz w:val="20"/>
-                <w:szCs w:val="20"/>
-                <w:lang w:val="es-ES" w:eastAsia="es-ES"/>
-              </w:rPr>
-              <w:t>MYSQL</w:t>
-            </w:r>
-            <w:proofErr w:type="spellEnd"/>
-            <w:r>
-              <w:rPr>
-                <w:rFonts w:ascii="Arial" w:eastAsia="Times New Roman" w:hAnsi="Arial" w:cs="Arial"/>
-                <w:sz w:val="20"/>
-                <w:szCs w:val="20"/>
-                <w:lang w:val="es-ES" w:eastAsia="es-ES"/>
-              </w:rPr>
-              <w:t xml:space="preserve"> </w:t>
-            </w:r>
-            <w:proofErr w:type="spellStart"/>
-            <w:r>
-              <w:rPr>
-                <w:rFonts w:ascii="Arial" w:eastAsia="Times New Roman" w:hAnsi="Arial" w:cs="Arial"/>
-                <w:sz w:val="20"/>
-                <w:szCs w:val="20"/>
-                <w:lang w:val="es-ES" w:eastAsia="es-ES"/>
-              </w:rPr>
-              <w:t>WORKBENCH</w:t>
-            </w:r>
-            <w:proofErr w:type="spellEnd"/>
+            <w:r>
+              <w:rPr>
+                <w:rFonts w:ascii="Arial" w:eastAsia="Times New Roman" w:hAnsi="Arial" w:cs="Arial"/>
+                <w:sz w:val="20"/>
+                <w:szCs w:val="20"/>
+                <w:lang w:val="es-ES" w:eastAsia="es-ES"/>
+              </w:rPr>
+              <w:t>MYSQL WORKBENCH</w:t>
+            </w:r>
           </w:p>
         </w:tc>
         <w:tc>
@@ -13122,45 +12672,14 @@
                 <w:lang w:val="es-ES" w:eastAsia="es-ES"/>
               </w:rPr>
             </w:pPr>
-            <w:proofErr w:type="spellStart"/>
-            <w:r>
-              <w:rPr>
-                <w:rFonts w:ascii="Arial" w:eastAsia="Times New Roman" w:hAnsi="Arial" w:cs="Arial"/>
-                <w:sz w:val="20"/>
-                <w:szCs w:val="20"/>
-                <w:lang w:val="es-ES" w:eastAsia="es-ES"/>
-              </w:rPr>
-              <w:t>SISTCONT</w:t>
-            </w:r>
-            <w:proofErr w:type="spellEnd"/>
-            <w:r>
-              <w:rPr>
-                <w:rFonts w:ascii="Arial" w:eastAsia="Times New Roman" w:hAnsi="Arial" w:cs="Arial"/>
-                <w:sz w:val="20"/>
-                <w:szCs w:val="20"/>
-                <w:lang w:val="es-ES" w:eastAsia="es-ES"/>
-              </w:rPr>
-              <w:t>-</w:t>
-            </w:r>
-            <w:proofErr w:type="spellStart"/>
-            <w:r>
-              <w:rPr>
-                <w:rFonts w:ascii="Arial" w:eastAsia="Times New Roman" w:hAnsi="Arial" w:cs="Arial"/>
-                <w:sz w:val="20"/>
-                <w:szCs w:val="20"/>
-                <w:lang w:val="es-ES" w:eastAsia="es-ES"/>
-              </w:rPr>
-              <w:t>CHK</w:t>
-            </w:r>
-            <w:proofErr w:type="spellEnd"/>
-            <w:r>
-              <w:rPr>
-                <w:rFonts w:ascii="Arial" w:eastAsia="Times New Roman" w:hAnsi="Arial" w:cs="Arial"/>
-                <w:sz w:val="20"/>
-                <w:szCs w:val="20"/>
-                <w:lang w:val="es-ES" w:eastAsia="es-ES"/>
-              </w:rPr>
-              <w:t>-AP</w:t>
+            <w:r>
+              <w:rPr>
+                <w:rFonts w:ascii="Arial" w:eastAsia="Times New Roman" w:hAnsi="Arial" w:cs="Arial"/>
+                <w:sz w:val="20"/>
+                <w:szCs w:val="20"/>
+                <w:lang w:val="es-ES" w:eastAsia="es-ES"/>
+              </w:rPr>
+              <w:t>SISTCONT-CHK-AP</w:t>
             </w:r>
           </w:p>
         </w:tc>
@@ -13283,7 +12802,6 @@
                 <w:lang w:val="es-ES" w:eastAsia="es-ES"/>
               </w:rPr>
             </w:pPr>
-            <w:proofErr w:type="spellStart"/>
             <w:r>
               <w:rPr>
                 <w:rFonts w:ascii="Arial" w:eastAsia="Times New Roman" w:hAnsi="Arial" w:cs="Arial"/>
@@ -13293,7 +12811,6 @@
               </w:rPr>
               <w:t>SISTCONT-ACL</w:t>
             </w:r>
-            <w:proofErr w:type="spellEnd"/>
           </w:p>
         </w:tc>
         <w:tc>
@@ -13404,7 +12921,6 @@
                 <w:lang w:val="es-ES" w:eastAsia="es-ES"/>
               </w:rPr>
             </w:pPr>
-            <w:proofErr w:type="spellStart"/>
             <w:r>
               <w:rPr>
                 <w:rFonts w:ascii="Arial" w:eastAsia="Times New Roman" w:hAnsi="Arial" w:cs="Arial"/>
@@ -13414,7 +12930,6 @@
               </w:rPr>
               <w:t>SISTCONT-CU1-RCP</w:t>
             </w:r>
-            <w:proofErr w:type="spellEnd"/>
           </w:p>
         </w:tc>
         <w:tc>
@@ -13525,7 +13040,6 @@
                 <w:lang w:val="es-ES" w:eastAsia="es-ES"/>
               </w:rPr>
             </w:pPr>
-            <w:proofErr w:type="spellStart"/>
             <w:r>
               <w:rPr>
                 <w:rFonts w:ascii="Arial" w:eastAsia="Times New Roman" w:hAnsi="Arial" w:cs="Arial"/>
@@ -13535,7 +13049,6 @@
               </w:rPr>
               <w:t>SISTCONT-CU1-RCV</w:t>
             </w:r>
-            <w:proofErr w:type="spellEnd"/>
           </w:p>
         </w:tc>
         <w:tc>
@@ -13646,25 +13159,14 @@
                 <w:lang w:val="es-ES" w:eastAsia="es-ES"/>
               </w:rPr>
             </w:pPr>
-            <w:proofErr w:type="spellStart"/>
-            <w:r>
-              <w:rPr>
-                <w:rFonts w:ascii="Arial" w:eastAsia="Times New Roman" w:hAnsi="Arial" w:cs="Arial"/>
-                <w:sz w:val="20"/>
-                <w:szCs w:val="20"/>
-                <w:lang w:val="es-ES" w:eastAsia="es-ES"/>
-              </w:rPr>
-              <w:t>SISTCONT</w:t>
-            </w:r>
-            <w:proofErr w:type="spellEnd"/>
-            <w:r>
-              <w:rPr>
-                <w:rFonts w:ascii="Arial" w:eastAsia="Times New Roman" w:hAnsi="Arial" w:cs="Arial"/>
-                <w:sz w:val="20"/>
-                <w:szCs w:val="20"/>
-                <w:lang w:val="es-ES" w:eastAsia="es-ES"/>
-              </w:rPr>
-              <w:t>-MUS</w:t>
+            <w:r>
+              <w:rPr>
+                <w:rFonts w:ascii="Arial" w:eastAsia="Times New Roman" w:hAnsi="Arial" w:cs="Arial"/>
+                <w:sz w:val="20"/>
+                <w:szCs w:val="20"/>
+                <w:lang w:val="es-ES" w:eastAsia="es-ES"/>
+              </w:rPr>
+              <w:t>SISTCONT-MUS</w:t>
             </w:r>
           </w:p>
         </w:tc>
@@ -13766,7 +13268,7 @@
 </file>
 
 <file path=word/endnotes.xml><?xml version="1.0" encoding="utf-8"?>
-<w:endnotes xmlns:wpc="http://schemas.microsoft.com/office/word/2010/wordprocessingCanvas" xmlns:mc="http://schemas.openxmlformats.org/markup-compatibility/2006" xmlns:o="urn:schemas-microsoft-com:office:office" xmlns:r="http://schemas.openxmlformats.org/officeDocument/2006/relationships" xmlns:m="http://schemas.openxmlformats.org/officeDocument/2006/math" xmlns:v="urn:schemas-microsoft-com:vml" xmlns:wp14="http://schemas.microsoft.com/office/word/2010/wordprocessingDrawing" xmlns:wp="http://schemas.openxmlformats.org/drawingml/2006/wordprocessingDrawing" xmlns:w10="urn:schemas-microsoft-com:office:word" xmlns:w="http://schemas.openxmlformats.org/wordprocessingml/2006/main" xmlns:w14="http://schemas.microsoft.com/office/word/2010/wordml" xmlns:w15="http://schemas.microsoft.com/office/word/2012/wordml" xmlns:wpg="http://schemas.microsoft.com/office/word/2010/wordprocessingGroup" xmlns:wpi="http://schemas.microsoft.com/office/word/2010/wordprocessingInk" xmlns:wne="http://schemas.microsoft.com/office/word/2006/wordml" xmlns:wps="http://schemas.microsoft.com/office/word/2010/wordprocessingShape" mc:Ignorable="w14 w15 wp14">
+<w:endnotes xmlns:wpc="http://schemas.microsoft.com/office/word/2010/wordprocessingCanvas" xmlns:cx="http://schemas.microsoft.com/office/drawing/2014/chartex" xmlns:cx1="http://schemas.microsoft.com/office/drawing/2015/9/8/chartex" xmlns:cx2="http://schemas.microsoft.com/office/drawing/2015/10/21/chartex" xmlns:cx3="http://schemas.microsoft.com/office/drawing/2016/5/9/chartex" xmlns:cx4="http://schemas.microsoft.com/office/drawing/2016/5/10/chartex" xmlns:cx5="http://schemas.microsoft.com/office/drawing/2016/5/11/chartex" xmlns:cx6="http://schemas.microsoft.com/office/drawing/2016/5/12/chartex" xmlns:cx7="http://schemas.microsoft.com/office/drawing/2016/5/13/chartex" xmlns:cx8="http://schemas.microsoft.com/office/drawing/2016/5/14/chartex" xmlns:mc="http://schemas.openxmlformats.org/markup-compatibility/2006" xmlns:aink="http://schemas.microsoft.com/office/drawing/2016/ink" xmlns:am3d="http://schemas.microsoft.com/office/drawing/2017/model3d" xmlns:o="urn:schemas-microsoft-com:office:office" xmlns:r="http://schemas.openxmlformats.org/officeDocument/2006/relationships" xmlns:m="http://schemas.openxmlformats.org/officeDocument/2006/math" xmlns:v="urn:schemas-microsoft-com:vml" xmlns:wp14="http://schemas.microsoft.com/office/word/2010/wordprocessingDrawing" xmlns:wp="http://schemas.openxmlformats.org/drawingml/2006/wordprocessingDrawing" xmlns:w10="urn:schemas-microsoft-com:office:word" xmlns:w="http://schemas.openxmlformats.org/wordprocessingml/2006/main" xmlns:w14="http://schemas.microsoft.com/office/word/2010/wordml" xmlns:w15="http://schemas.microsoft.com/office/word/2012/wordml" xmlns:w16cid="http://schemas.microsoft.com/office/word/2016/wordml/cid" xmlns:w16se="http://schemas.microsoft.com/office/word/2015/wordml/symex" xmlns:wpg="http://schemas.microsoft.com/office/word/2010/wordprocessingGroup" xmlns:wpi="http://schemas.microsoft.com/office/word/2010/wordprocessingInk" xmlns:wne="http://schemas.microsoft.com/office/word/2006/wordml" xmlns:wps="http://schemas.microsoft.com/office/word/2010/wordprocessingShape" mc:Ignorable="w14 w15 w16se w16cid wp14">
   <w:endnote w:type="separator" w:id="-1">
     <w:p>
       <w:pPr>
@@ -13791,7 +13293,7 @@
 </file>
 
 <file path=word/footer1.xml><?xml version="1.0" encoding="utf-8"?>
-<w:ftr xmlns:wpc="http://schemas.microsoft.com/office/word/2010/wordprocessingCanvas" xmlns:mc="http://schemas.openxmlformats.org/markup-compatibility/2006" xmlns:o="urn:schemas-microsoft-com:office:office" xmlns:r="http://schemas.openxmlformats.org/officeDocument/2006/relationships" xmlns:m="http://schemas.openxmlformats.org/officeDocument/2006/math" xmlns:v="urn:schemas-microsoft-com:vml" xmlns:wp14="http://schemas.microsoft.com/office/word/2010/wordprocessingDrawing" xmlns:wp="http://schemas.openxmlformats.org/drawingml/2006/wordprocessingDrawing" xmlns:w10="urn:schemas-microsoft-com:office:word" xmlns:w="http://schemas.openxmlformats.org/wordprocessingml/2006/main" xmlns:w14="http://schemas.microsoft.com/office/word/2010/wordml" xmlns:w15="http://schemas.microsoft.com/office/word/2012/wordml" xmlns:wpg="http://schemas.microsoft.com/office/word/2010/wordprocessingGroup" xmlns:wpi="http://schemas.microsoft.com/office/word/2010/wordprocessingInk" xmlns:wne="http://schemas.microsoft.com/office/word/2006/wordml" xmlns:wps="http://schemas.microsoft.com/office/word/2010/wordprocessingShape" mc:Ignorable="w14 w15 wp14">
+<w:ftr xmlns:wpc="http://schemas.microsoft.com/office/word/2010/wordprocessingCanvas" xmlns:cx="http://schemas.microsoft.com/office/drawing/2014/chartex" xmlns:cx1="http://schemas.microsoft.com/office/drawing/2015/9/8/chartex" xmlns:cx2="http://schemas.microsoft.com/office/drawing/2015/10/21/chartex" xmlns:cx3="http://schemas.microsoft.com/office/drawing/2016/5/9/chartex" xmlns:cx4="http://schemas.microsoft.com/office/drawing/2016/5/10/chartex" xmlns:cx5="http://schemas.microsoft.com/office/drawing/2016/5/11/chartex" xmlns:cx6="http://schemas.microsoft.com/office/drawing/2016/5/12/chartex" xmlns:cx7="http://schemas.microsoft.com/office/drawing/2016/5/13/chartex" xmlns:cx8="http://schemas.microsoft.com/office/drawing/2016/5/14/chartex" xmlns:mc="http://schemas.openxmlformats.org/markup-compatibility/2006" xmlns:aink="http://schemas.microsoft.com/office/drawing/2016/ink" xmlns:am3d="http://schemas.microsoft.com/office/drawing/2017/model3d" xmlns:o="urn:schemas-microsoft-com:office:office" xmlns:r="http://schemas.openxmlformats.org/officeDocument/2006/relationships" xmlns:m="http://schemas.openxmlformats.org/officeDocument/2006/math" xmlns:v="urn:schemas-microsoft-com:vml" xmlns:wp14="http://schemas.microsoft.com/office/word/2010/wordprocessingDrawing" xmlns:wp="http://schemas.openxmlformats.org/drawingml/2006/wordprocessingDrawing" xmlns:w10="urn:schemas-microsoft-com:office:word" xmlns:w="http://schemas.openxmlformats.org/wordprocessingml/2006/main" xmlns:w14="http://schemas.microsoft.com/office/word/2010/wordml" xmlns:w15="http://schemas.microsoft.com/office/word/2012/wordml" xmlns:w16cid="http://schemas.microsoft.com/office/word/2016/wordml/cid" xmlns:w16se="http://schemas.microsoft.com/office/word/2015/wordml/symex" xmlns:wpg="http://schemas.microsoft.com/office/word/2010/wordprocessingGroup" xmlns:wpi="http://schemas.microsoft.com/office/word/2010/wordprocessingInk" xmlns:wne="http://schemas.microsoft.com/office/word/2006/wordml" xmlns:wps="http://schemas.microsoft.com/office/word/2010/wordprocessingShape" mc:Ignorable="w14 w15 w16se w16cid wp14">
   <w:p>
     <w:pPr>
       <w:pStyle w:val="Piedepgina"/>
@@ -13848,7 +13350,7 @@
 </file>
 
 <file path=word/footnotes.xml><?xml version="1.0" encoding="utf-8"?>
-<w:footnotes xmlns:wpc="http://schemas.microsoft.com/office/word/2010/wordprocessingCanvas" xmlns:mc="http://schemas.openxmlformats.org/markup-compatibility/2006" xmlns:o="urn:schemas-microsoft-com:office:office" xmlns:r="http://schemas.openxmlformats.org/officeDocument/2006/relationships" xmlns:m="http://schemas.openxmlformats.org/officeDocument/2006/math" xmlns:v="urn:schemas-microsoft-com:vml" xmlns:wp14="http://schemas.microsoft.com/office/word/2010/wordprocessingDrawing" xmlns:wp="http://schemas.openxmlformats.org/drawingml/2006/wordprocessingDrawing" xmlns:w10="urn:schemas-microsoft-com:office:word" xmlns:w="http://schemas.openxmlformats.org/wordprocessingml/2006/main" xmlns:w14="http://schemas.microsoft.com/office/word/2010/wordml" xmlns:w15="http://schemas.microsoft.com/office/word/2012/wordml" xmlns:wpg="http://schemas.microsoft.com/office/word/2010/wordprocessingGroup" xmlns:wpi="http://schemas.microsoft.com/office/word/2010/wordprocessingInk" xmlns:wne="http://schemas.microsoft.com/office/word/2006/wordml" xmlns:wps="http://schemas.microsoft.com/office/word/2010/wordprocessingShape" mc:Ignorable="w14 w15 wp14">
+<w:footnotes xmlns:wpc="http://schemas.microsoft.com/office/word/2010/wordprocessingCanvas" xmlns:cx="http://schemas.microsoft.com/office/drawing/2014/chartex" xmlns:cx1="http://schemas.microsoft.com/office/drawing/2015/9/8/chartex" xmlns:cx2="http://schemas.microsoft.com/office/drawing/2015/10/21/chartex" xmlns:cx3="http://schemas.microsoft.com/office/drawing/2016/5/9/chartex" xmlns:cx4="http://schemas.microsoft.com/office/drawing/2016/5/10/chartex" xmlns:cx5="http://schemas.microsoft.com/office/drawing/2016/5/11/chartex" xmlns:cx6="http://schemas.microsoft.com/office/drawing/2016/5/12/chartex" xmlns:cx7="http://schemas.microsoft.com/office/drawing/2016/5/13/chartex" xmlns:cx8="http://schemas.microsoft.com/office/drawing/2016/5/14/chartex" xmlns:mc="http://schemas.openxmlformats.org/markup-compatibility/2006" xmlns:aink="http://schemas.microsoft.com/office/drawing/2016/ink" xmlns:am3d="http://schemas.microsoft.com/office/drawing/2017/model3d" xmlns:o="urn:schemas-microsoft-com:office:office" xmlns:r="http://schemas.openxmlformats.org/officeDocument/2006/relationships" xmlns:m="http://schemas.openxmlformats.org/officeDocument/2006/math" xmlns:v="urn:schemas-microsoft-com:vml" xmlns:wp14="http://schemas.microsoft.com/office/word/2010/wordprocessingDrawing" xmlns:wp="http://schemas.openxmlformats.org/drawingml/2006/wordprocessingDrawing" xmlns:w10="urn:schemas-microsoft-com:office:word" xmlns:w="http://schemas.openxmlformats.org/wordprocessingml/2006/main" xmlns:w14="http://schemas.microsoft.com/office/word/2010/wordml" xmlns:w15="http://schemas.microsoft.com/office/word/2012/wordml" xmlns:w16cid="http://schemas.microsoft.com/office/word/2016/wordml/cid" xmlns:w16se="http://schemas.microsoft.com/office/word/2015/wordml/symex" xmlns:wpg="http://schemas.microsoft.com/office/word/2010/wordprocessingGroup" xmlns:wpi="http://schemas.microsoft.com/office/word/2010/wordprocessingInk" xmlns:wne="http://schemas.microsoft.com/office/word/2006/wordml" xmlns:wps="http://schemas.microsoft.com/office/word/2010/wordprocessingShape" mc:Ignorable="w14 w15 w16se w16cid wp14">
   <w:footnote w:type="separator" w:id="-1">
     <w:p>
       <w:pPr>
@@ -13873,8 +13375,8 @@
 </file>
 
 <file path=word/numbering.xml><?xml version="1.0" encoding="utf-8"?>
-<w:numbering xmlns:wpc="http://schemas.microsoft.com/office/word/2010/wordprocessingCanvas" xmlns:mc="http://schemas.openxmlformats.org/markup-compatibility/2006" xmlns:o="urn:schemas-microsoft-com:office:office" xmlns:r="http://schemas.openxmlformats.org/officeDocument/2006/relationships" xmlns:m="http://schemas.openxmlformats.org/officeDocument/2006/math" xmlns:v="urn:schemas-microsoft-com:vml" xmlns:wp14="http://schemas.microsoft.com/office/word/2010/wordprocessingDrawing" xmlns:wp="http://schemas.openxmlformats.org/drawingml/2006/wordprocessingDrawing" xmlns:w10="urn:schemas-microsoft-com:office:word" xmlns:w="http://schemas.openxmlformats.org/wordprocessingml/2006/main" xmlns:w14="http://schemas.microsoft.com/office/word/2010/wordml" xmlns:w15="http://schemas.microsoft.com/office/word/2012/wordml" xmlns:wpg="http://schemas.microsoft.com/office/word/2010/wordprocessingGroup" xmlns:wpi="http://schemas.microsoft.com/office/word/2010/wordprocessingInk" xmlns:wne="http://schemas.microsoft.com/office/word/2006/wordml" xmlns:wps="http://schemas.microsoft.com/office/word/2010/wordprocessingShape" mc:Ignorable="w14 w15 wp14">
-  <w:abstractNum w:abstractNumId="0">
+<w:numbering xmlns:wpc="http://schemas.microsoft.com/office/word/2010/wordprocessingCanvas" xmlns:cx="http://schemas.microsoft.com/office/drawing/2014/chartex" xmlns:cx1="http://schemas.microsoft.com/office/drawing/2015/9/8/chartex" xmlns:cx2="http://schemas.microsoft.com/office/drawing/2015/10/21/chartex" xmlns:cx3="http://schemas.microsoft.com/office/drawing/2016/5/9/chartex" xmlns:cx4="http://schemas.microsoft.com/office/drawing/2016/5/10/chartex" xmlns:cx5="http://schemas.microsoft.com/office/drawing/2016/5/11/chartex" xmlns:cx6="http://schemas.microsoft.com/office/drawing/2016/5/12/chartex" xmlns:cx7="http://schemas.microsoft.com/office/drawing/2016/5/13/chartex" xmlns:cx8="http://schemas.microsoft.com/office/drawing/2016/5/14/chartex" xmlns:mc="http://schemas.openxmlformats.org/markup-compatibility/2006" xmlns:aink="http://schemas.microsoft.com/office/drawing/2016/ink" xmlns:am3d="http://schemas.microsoft.com/office/drawing/2017/model3d" xmlns:o="urn:schemas-microsoft-com:office:office" xmlns:r="http://schemas.openxmlformats.org/officeDocument/2006/relationships" xmlns:m="http://schemas.openxmlformats.org/officeDocument/2006/math" xmlns:v="urn:schemas-microsoft-com:vml" xmlns:wp14="http://schemas.microsoft.com/office/word/2010/wordprocessingDrawing" xmlns:wp="http://schemas.openxmlformats.org/drawingml/2006/wordprocessingDrawing" xmlns:w10="urn:schemas-microsoft-com:office:word" xmlns:w="http://schemas.openxmlformats.org/wordprocessingml/2006/main" xmlns:w14="http://schemas.microsoft.com/office/word/2010/wordml" xmlns:w15="http://schemas.microsoft.com/office/word/2012/wordml" xmlns:w16cid="http://schemas.microsoft.com/office/word/2016/wordml/cid" xmlns:w16se="http://schemas.microsoft.com/office/word/2015/wordml/symex" xmlns:wpg="http://schemas.microsoft.com/office/word/2010/wordprocessingGroup" xmlns:wpi="http://schemas.microsoft.com/office/word/2010/wordprocessingInk" xmlns:wne="http://schemas.microsoft.com/office/word/2006/wordml" xmlns:wps="http://schemas.microsoft.com/office/word/2010/wordprocessingShape" mc:Ignorable="w14 w15 w16se w16cid wp14">
+  <w:abstractNum w:abstractNumId="0" w15:restartNumberingAfterBreak="0">
     <w:nsid w:val="11993B0D"/>
     <w:multiLevelType w:val="multilevel"/>
     <w:tmpl w:val="11993B0D"/>
@@ -13987,7 +13489,7 @@
       </w:rPr>
     </w:lvl>
   </w:abstractNum>
-  <w:abstractNum w:abstractNumId="1">
+  <w:abstractNum w:abstractNumId="1" w15:restartNumberingAfterBreak="0">
     <w:nsid w:val="578003C5"/>
     <w:multiLevelType w:val="multilevel"/>
     <w:tmpl w:val="578003C5"/>
@@ -14126,7 +13628,7 @@
 </file>
 
 <file path=word/styles.xml><?xml version="1.0" encoding="utf-8"?>
-<w:styles xmlns:mc="http://schemas.openxmlformats.org/markup-compatibility/2006" xmlns:r="http://schemas.openxmlformats.org/officeDocument/2006/relationships" xmlns:w="http://schemas.openxmlformats.org/wordprocessingml/2006/main" xmlns:w14="http://schemas.microsoft.com/office/word/2010/wordml" xmlns:w15="http://schemas.microsoft.com/office/word/2012/wordml" mc:Ignorable="w14 w15">
+<w:styles xmlns:mc="http://schemas.openxmlformats.org/markup-compatibility/2006" xmlns:r="http://schemas.openxmlformats.org/officeDocument/2006/relationships" xmlns:w="http://schemas.openxmlformats.org/wordprocessingml/2006/main" xmlns:w14="http://schemas.microsoft.com/office/word/2010/wordml" xmlns:w15="http://schemas.microsoft.com/office/word/2012/wordml" xmlns:w16cid="http://schemas.microsoft.com/office/word/2016/wordml/cid" xmlns:w16se="http://schemas.microsoft.com/office/word/2015/wordml/symex" mc:Ignorable="w14 w15 w16se w16cid">
   <w:docDefaults>
     <w:rPrDefault>
       <w:rPr>
@@ -14140,7 +13642,7 @@
       </w:pPr>
     </w:pPrDefault>
   </w:docDefaults>
-  <w:latentStyles w:defLockedState="0" w:defUIPriority="99" w:defSemiHidden="0" w:defUnhideWhenUsed="0" w:defQFormat="0" w:count="371">
+  <w:latentStyles w:defLockedState="0" w:defUIPriority="99" w:defSemiHidden="0" w:defUnhideWhenUsed="0" w:defQFormat="0" w:count="375">
     <w:lsdException w:name="Normal" w:uiPriority="0" w:qFormat="1"/>
     <w:lsdException w:name="heading 1" w:uiPriority="9" w:qFormat="1"/>
     <w:lsdException w:name="heading 2" w:uiPriority="9" w:unhideWhenUsed="1" w:qFormat="1"/>
@@ -14246,7 +13748,6 @@
     <w:lsdException w:name="HTML Sample" w:semiHidden="1" w:unhideWhenUsed="1"/>
     <w:lsdException w:name="HTML Typewriter" w:semiHidden="1" w:unhideWhenUsed="1"/>
     <w:lsdException w:name="HTML Variable" w:semiHidden="1" w:unhideWhenUsed="1"/>
-    <w:lsdException w:name="Normal Table" w:semiHidden="1" w:unhideWhenUsed="1"/>
     <w:lsdException w:name="annotation subject" w:semiHidden="1" w:unhideWhenUsed="1"/>
     <w:lsdException w:name="No List" w:semiHidden="1" w:unhideWhenUsed="1"/>
     <w:lsdException w:name="Outline List 1" w:semiHidden="1" w:unhideWhenUsed="1"/>
@@ -14290,10 +13791,8 @@
     <w:lsdException w:name="Table Elegant" w:semiHidden="1" w:unhideWhenUsed="1"/>
     <w:lsdException w:name="Table Professional" w:semiHidden="1" w:unhideWhenUsed="1"/>
     <w:lsdException w:name="Table Subtle 1" w:semiHidden="1" w:unhideWhenUsed="1"/>
-    <w:lsdException w:name="Table Subtle 2" w:semiHidden="1" w:unhideWhenUsed="1"/>
     <w:lsdException w:name="Table Web 1" w:semiHidden="1" w:unhideWhenUsed="1"/>
     <w:lsdException w:name="Table Web 2" w:semiHidden="1" w:unhideWhenUsed="1"/>
-    <w:lsdException w:name="Table Web 3" w:semiHidden="1" w:unhideWhenUsed="1"/>
     <w:lsdException w:name="Balloon Text" w:semiHidden="1" w:unhideWhenUsed="1"/>
     <w:lsdException w:name="Table Grid" w:uiPriority="39"/>
     <w:lsdException w:name="Table Theme" w:semiHidden="1" w:unhideWhenUsed="1"/>
@@ -14314,10 +13813,6 @@
     <w:lsdException w:name="Colorful Grid"/>
     <w:lsdException w:name="Light Shading Accent 1"/>
     <w:lsdException w:name="Light List Accent 1"/>
-    <w:lsdException w:name="Light Grid Accent 1"/>
-    <w:lsdException w:name="Medium Shading 1 Accent 1"/>
-    <w:lsdException w:name="Medium Shading 2 Accent 1"/>
-    <w:lsdException w:name="Medium List 1 Accent 1"/>
     <w:lsdException w:name="Revision" w:semiHidden="1"/>
     <w:lsdException w:name="List Paragraph" w:uiPriority="34" w:qFormat="1"/>
     <w:lsdException w:name="Medium List 2 Accent 1"/>
@@ -14394,10 +13889,6 @@
     <w:lsdException w:name="Medium Grid 1 Accent 6"/>
     <w:lsdException w:name="Medium Grid 2 Accent 6"/>
     <w:lsdException w:name="Medium Grid 3 Accent 6"/>
-    <w:lsdException w:name="Dark List Accent 6"/>
-    <w:lsdException w:name="Colorful Shading Accent 6"/>
-    <w:lsdException w:name="Colorful List Accent 6"/>
-    <w:lsdException w:name="Colorful Grid Accent 6"/>
     <w:lsdException w:name="Subtle Emphasis" w:uiPriority="19" w:qFormat="1"/>
     <w:lsdException w:name="Intense Emphasis" w:uiPriority="21" w:qFormat="1"/>
     <w:lsdException w:name="Subtle Reference" w:uiPriority="31" w:qFormat="1"/>
@@ -14509,6 +14000,10 @@
     <w:lsdException w:name="List Table 5 Dark Accent 6" w:uiPriority="50"/>
     <w:lsdException w:name="List Table 6 Colorful Accent 6" w:uiPriority="51"/>
     <w:lsdException w:name="List Table 7 Colorful Accent 6" w:uiPriority="52"/>
+    <w:lsdException w:name="Mention" w:semiHidden="1" w:unhideWhenUsed="1"/>
+    <w:lsdException w:name="Smart Hyperlink" w:semiHidden="1" w:unhideWhenUsed="1"/>
+    <w:lsdException w:name="Hashtag" w:semiHidden="1" w:unhideWhenUsed="1"/>
+    <w:lsdException w:name="Unresolved Mention" w:semiHidden="1" w:unhideWhenUsed="1"/>
   </w:latentStyles>
   <w:style w:type="paragraph" w:default="1" w:styleId="Normal">
     <w:name w:val="Normal"/>
@@ -14734,7 +14229,6 @@
       <w:spacing w:after="0" w:line="240" w:lineRule="auto"/>
     </w:pPr>
     <w:tblPr>
-      <w:tblInd w:w="0" w:type="dxa"/>
       <w:tblBorders>
         <w:top w:val="single" w:sz="4" w:space="0" w:color="auto"/>
         <w:left w:val="single" w:sz="4" w:space="0" w:color="auto"/>
@@ -14743,12 +14237,6 @@
         <w:insideH w:val="single" w:sz="4" w:space="0" w:color="auto"/>
         <w:insideV w:val="single" w:sz="4" w:space="0" w:color="auto"/>
       </w:tblBorders>
-      <w:tblCellMar>
-        <w:top w:w="0" w:type="dxa"/>
-        <w:left w:w="108" w:type="dxa"/>
-        <w:bottom w:w="0" w:type="dxa"/>
-        <w:right w:w="108" w:type="dxa"/>
-      </w:tblCellMar>
     </w:tblPr>
   </w:style>
   <w:style w:type="character" w:customStyle="1" w:styleId="Ttulo2Car">
@@ -15110,7 +14598,7 @@
 </file>
 
 <file path=customXml/itemProps2.xml><?xml version="1.0" encoding="utf-8"?>
-<ds:datastoreItem xmlns:ds="http://schemas.openxmlformats.org/officeDocument/2006/customXml" ds:itemID="{B912E813-7062-461A-86CF-8297F0FEE6F6}">
+<ds:datastoreItem xmlns:ds="http://schemas.openxmlformats.org/officeDocument/2006/customXml" ds:itemID="{353F2BEB-BF7A-4210-AADC-093274078CA6}">
   <ds:schemaRefs>
     <ds:schemaRef ds:uri="http://schemas.openxmlformats.org/officeDocument/2006/bibliography"/>
   </ds:schemaRefs>

</xml_diff>

<commit_message>
PGC: Corrección de extensiones
Corrección y asignación de extensiones en Cuadro con los elementos clasificados
</commit_message>
<xml_diff>
--- a/documentos/PGC.docx
+++ b/documentos/PGC.docx
@@ -1880,8 +1880,6 @@
           <w:lang w:eastAsia="es-PE"/>
         </w:rPr>
       </w:pPr>
-      <w:bookmarkStart w:id="1" w:name="_GoBack"/>
-      <w:bookmarkEnd w:id="1"/>
       <w:r>
         <w:rPr>
           <w:rFonts w:ascii="Times New Roman" w:eastAsia="Times New Roman" w:hAnsi="Times New Roman" w:cs="Times New Roman"/>
@@ -1904,7 +1902,7 @@
           <w:szCs w:val="24"/>
         </w:rPr>
       </w:pPr>
-      <w:bookmarkStart w:id="2" w:name="_Toc525777952"/>
+      <w:bookmarkStart w:id="1" w:name="_Toc525777952"/>
       <w:r>
         <w:rPr>
           <w:rFonts w:cs="Times New Roman"/>
@@ -1913,7 +1911,7 @@
         <w:lastRenderedPageBreak/>
         <w:t>Gestión de la SCM:</w:t>
       </w:r>
-      <w:bookmarkEnd w:id="2"/>
+      <w:bookmarkEnd w:id="1"/>
     </w:p>
     <w:p>
       <w:pPr>
@@ -1922,14 +1920,14 @@
           <w:rFonts w:cs="Times New Roman"/>
         </w:rPr>
       </w:pPr>
-      <w:bookmarkStart w:id="3" w:name="_Toc525777953"/>
+      <w:bookmarkStart w:id="2" w:name="_Toc525777953"/>
       <w:r>
         <w:rPr>
           <w:rFonts w:cs="Times New Roman"/>
         </w:rPr>
         <w:t>Roles y responsabilidades</w:t>
       </w:r>
-      <w:bookmarkEnd w:id="3"/>
+      <w:bookmarkEnd w:id="2"/>
     </w:p>
     <w:p>
       <w:pPr>
@@ -2819,14 +2817,14 @@
           <w:b w:val="0"/>
         </w:rPr>
       </w:pPr>
-      <w:bookmarkStart w:id="4" w:name="_Toc525777954"/>
+      <w:bookmarkStart w:id="3" w:name="_Toc525777954"/>
       <w:r>
         <w:rPr>
           <w:rFonts w:cs="Times New Roman"/>
         </w:rPr>
         <w:t>Políticas, Directrices y procedimientos</w:t>
       </w:r>
-      <w:bookmarkEnd w:id="4"/>
+      <w:bookmarkEnd w:id="3"/>
     </w:p>
     <w:p>
       <w:pPr>
@@ -3017,14 +3015,14 @@
           <w:rFonts w:cs="Times New Roman"/>
         </w:rPr>
       </w:pPr>
-      <w:bookmarkStart w:id="5" w:name="_Toc525777955"/>
+      <w:bookmarkStart w:id="4" w:name="_Toc525777955"/>
       <w:r>
         <w:rPr>
           <w:rFonts w:cs="Times New Roman"/>
         </w:rPr>
         <w:t>Calendario del Plan de SCM</w:t>
       </w:r>
-      <w:bookmarkEnd w:id="5"/>
+      <w:bookmarkEnd w:id="4"/>
     </w:p>
     <w:tbl>
       <w:tblPr>
@@ -6194,7 +6192,7 @@
           <w:szCs w:val="24"/>
         </w:rPr>
       </w:pPr>
-      <w:bookmarkStart w:id="6" w:name="_Toc525777956"/>
+      <w:bookmarkStart w:id="5" w:name="_Toc525777956"/>
       <w:r>
         <w:rPr>
           <w:rFonts w:cs="Times New Roman"/>
@@ -6203,7 +6201,7 @@
         <w:lastRenderedPageBreak/>
         <w:t>Actividades de la SCM:</w:t>
       </w:r>
-      <w:bookmarkEnd w:id="6"/>
+      <w:bookmarkEnd w:id="5"/>
     </w:p>
     <w:p>
       <w:pPr>
@@ -6217,14 +6215,14 @@
           <w:b w:val="0"/>
         </w:rPr>
       </w:pPr>
-      <w:bookmarkStart w:id="7" w:name="_Toc525777957"/>
+      <w:bookmarkStart w:id="6" w:name="_Toc525777957"/>
       <w:r>
         <w:rPr>
           <w:rFonts w:cs="Times New Roman"/>
         </w:rPr>
         <w:t>Identificación</w:t>
       </w:r>
-      <w:bookmarkEnd w:id="7"/>
+      <w:bookmarkEnd w:id="6"/>
     </w:p>
     <w:p>
       <w:pPr>
@@ -6238,7 +6236,7 @@
           <w:szCs w:val="24"/>
         </w:rPr>
       </w:pPr>
-      <w:bookmarkStart w:id="8" w:name="_Toc525777958"/>
+      <w:bookmarkStart w:id="7" w:name="_Toc525777958"/>
       <w:r>
         <w:rPr>
           <w:rFonts w:cs="Times New Roman"/>
@@ -6246,7 +6244,7 @@
         </w:rPr>
         <w:t>Cuadro con los elementos clasificados.</w:t>
       </w:r>
-      <w:bookmarkEnd w:id="8"/>
+      <w:bookmarkEnd w:id="7"/>
       <w:r>
         <w:rPr>
           <w:rFonts w:cs="Times New Roman"/>
@@ -6774,7 +6772,7 @@
                 <w:szCs w:val="24"/>
                 <w:lang w:eastAsia="es-PE"/>
               </w:rPr>
-              <w:t>DOCX</w:t>
+              <w:t>docx</w:t>
             </w:r>
             <w:proofErr w:type="spellEnd"/>
           </w:p>
@@ -6972,7 +6970,7 @@
                 <w:szCs w:val="24"/>
                 <w:lang w:eastAsia="es-PE"/>
               </w:rPr>
-              <w:t>DOCX</w:t>
+              <w:t>docx</w:t>
             </w:r>
             <w:proofErr w:type="spellEnd"/>
           </w:p>
@@ -7172,7 +7170,7 @@
                 <w:szCs w:val="24"/>
                 <w:lang w:eastAsia="es-PE"/>
               </w:rPr>
-              <w:t>DOCX</w:t>
+              <w:t>docx</w:t>
             </w:r>
             <w:proofErr w:type="spellEnd"/>
           </w:p>
@@ -7372,7 +7370,7 @@
                 <w:szCs w:val="24"/>
                 <w:lang w:eastAsia="es-PE"/>
               </w:rPr>
-              <w:t>DOCX</w:t>
+              <w:t>docx</w:t>
             </w:r>
             <w:proofErr w:type="spellEnd"/>
           </w:p>
@@ -7572,7 +7570,7 @@
                 <w:szCs w:val="24"/>
                 <w:lang w:eastAsia="es-PE"/>
               </w:rPr>
-              <w:t>DOCX</w:t>
+              <w:t>docx</w:t>
             </w:r>
             <w:proofErr w:type="spellEnd"/>
           </w:p>
@@ -7772,7 +7770,7 @@
                 <w:szCs w:val="24"/>
                 <w:lang w:eastAsia="es-PE"/>
               </w:rPr>
-              <w:t>DOCX</w:t>
+              <w:t>docx</w:t>
             </w:r>
             <w:proofErr w:type="spellEnd"/>
           </w:p>
@@ -7972,7 +7970,7 @@
                 <w:szCs w:val="24"/>
                 <w:lang w:eastAsia="es-PE"/>
               </w:rPr>
-              <w:t>DOCX</w:t>
+              <w:t>docx</w:t>
             </w:r>
             <w:proofErr w:type="spellEnd"/>
           </w:p>
@@ -8370,7 +8368,7 @@
                 <w:szCs w:val="24"/>
                 <w:lang w:eastAsia="es-PE"/>
               </w:rPr>
-              <w:t>DOCX</w:t>
+              <w:t>docx</w:t>
             </w:r>
             <w:proofErr w:type="spellEnd"/>
           </w:p>
@@ -9530,7 +9528,7 @@
                 <w:szCs w:val="24"/>
                 <w:lang w:eastAsia="es-PE"/>
               </w:rPr>
-              <w:t>DOCX</w:t>
+              <w:t>docx</w:t>
             </w:r>
             <w:proofErr w:type="spellEnd"/>
           </w:p>
@@ -9730,7 +9728,7 @@
                 <w:szCs w:val="24"/>
                 <w:lang w:eastAsia="es-PE"/>
               </w:rPr>
-              <w:t>DOCX</w:t>
+              <w:t>docx</w:t>
             </w:r>
             <w:proofErr w:type="spellEnd"/>
           </w:p>
@@ -9931,7 +9929,7 @@
                 <w:szCs w:val="24"/>
                 <w:lang w:eastAsia="es-PE"/>
               </w:rPr>
-              <w:t>XLSX</w:t>
+              <w:t>xlsx</w:t>
             </w:r>
             <w:proofErr w:type="spellEnd"/>
           </w:p>
@@ -10124,17 +10122,17 @@
                 <w:lang w:eastAsia="es-PE"/>
               </w:rPr>
             </w:pPr>
-            <w:proofErr w:type="spellStart"/>
-            <w:r>
-              <w:rPr>
-                <w:rFonts w:ascii="Times New Roman" w:eastAsia="Times New Roman" w:hAnsi="Times New Roman" w:cs="Times New Roman"/>
-                <w:sz w:val="24"/>
-                <w:szCs w:val="24"/>
-                <w:lang w:eastAsia="es-PE"/>
-              </w:rPr>
-              <w:t>XLSX</w:t>
-            </w:r>
-            <w:proofErr w:type="spellEnd"/>
+            <w:r>
+              <w:rPr>
+                <w:rFonts w:ascii="Times New Roman" w:eastAsia="Times New Roman" w:hAnsi="Times New Roman" w:cs="Times New Roman"/>
+                <w:sz w:val="24"/>
+                <w:szCs w:val="24"/>
+                <w:lang w:eastAsia="es-PE"/>
+              </w:rPr>
+              <w:t>xlsx</w:t>
+            </w:r>
+            <w:bookmarkStart w:id="8" w:name="_GoBack"/>
+            <w:bookmarkEnd w:id="8"/>
           </w:p>
         </w:tc>
         <w:tc>
@@ -13698,7 +13696,7 @@
         <w:color w:val="4472C4" w:themeColor="accent1"/>
         <w:lang w:val="es-ES"/>
       </w:rPr>
-      <w:t>6</w:t>
+      <w:t>8</w:t>
     </w:r>
     <w:r>
       <w:rPr>
@@ -14979,7 +14977,7 @@
 </file>
 
 <file path=customXml/itemProps2.xml><?xml version="1.0" encoding="utf-8"?>
-<ds:datastoreItem xmlns:ds="http://schemas.openxmlformats.org/officeDocument/2006/customXml" ds:itemID="{00776ABB-ED7B-4B12-A60F-05529B65C853}">
+<ds:datastoreItem xmlns:ds="http://schemas.openxmlformats.org/officeDocument/2006/customXml" ds:itemID="{3FDA01D5-94A4-4EC3-AAB0-CFB508F8997E}">
   <ds:schemaRefs>
     <ds:schemaRef ds:uri="http://schemas.openxmlformats.org/officeDocument/2006/bibliography"/>
   </ds:schemaRefs>

</xml_diff>

<commit_message>
Definición de la estructura de la librerías
Jerarquización de librerías.
</commit_message>
<xml_diff>
--- a/documentos/PGC.docx
+++ b/documentos/PGC.docx
@@ -10308,6 +10308,7 @@
                 <w:lang w:val="es-ES" w:eastAsia="es-ES"/>
               </w:rPr>
             </w:pPr>
+            <w:proofErr w:type="spellStart"/>
             <w:r>
               <w:rPr>
                 <w:rFonts w:ascii="Times New Roman" w:eastAsia="Times New Roman" w:hAnsi="Times New Roman" w:cs="Times New Roman"/>
@@ -10317,6 +10318,7 @@
               </w:rPr>
               <w:t>SOFTPOLIZA</w:t>
             </w:r>
+            <w:proofErr w:type="spellEnd"/>
             <w:r>
               <w:rPr>
                 <w:rFonts w:ascii="Arial" w:eastAsia="Times New Roman" w:hAnsi="Arial" w:cs="Arial"/>
@@ -10546,6 +10548,7 @@
                 <w:lang w:val="es-ES" w:eastAsia="es-ES"/>
               </w:rPr>
             </w:pPr>
+            <w:proofErr w:type="spellStart"/>
             <w:r>
               <w:rPr>
                 <w:rFonts w:ascii="Times New Roman" w:eastAsia="Times New Roman" w:hAnsi="Times New Roman" w:cs="Times New Roman"/>
@@ -10555,6 +10558,7 @@
               </w:rPr>
               <w:t>SOFTPOLIZA</w:t>
             </w:r>
+            <w:proofErr w:type="spellEnd"/>
             <w:r>
               <w:rPr>
                 <w:rFonts w:ascii="Arial" w:eastAsia="Times New Roman" w:hAnsi="Arial" w:cs="Arial"/>
@@ -13559,7 +13563,7 @@
         <w:color w:val="4472C4" w:themeColor="accent1"/>
         <w:lang w:val="es-ES"/>
       </w:rPr>
-      <w:t>11</w:t>
+      <w:t>10</w:t>
     </w:r>
     <w:r>
       <w:rPr>
@@ -15326,13 +15330,24 @@
     </dgm:pt>
     <dgm:pt modelId="{DA3382E9-9437-4E5E-AA11-57BFA51F46F6}">
       <dgm:prSet phldrT="[Texto]" custT="1"/>
-      <dgm:spPr/>
+      <dgm:spPr>
+        <a:solidFill>
+          <a:schemeClr val="accent4">
+            <a:lumMod val="40000"/>
+            <a:lumOff val="60000"/>
+          </a:schemeClr>
+        </a:solidFill>
+      </dgm:spPr>
       <dgm:t>
         <a:bodyPr/>
         <a:lstStyle/>
         <a:p>
           <a:r>
-            <a:rPr lang="es-PE" sz="1200" b="1"/>
+            <a:rPr lang="es-PE" sz="1200" b="1">
+              <a:solidFill>
+                <a:sysClr val="windowText" lastClr="000000"/>
+              </a:solidFill>
+            </a:rPr>
             <a:t>Librería de Software</a:t>
           </a:r>
         </a:p>
@@ -15362,7 +15377,11 @@
     </dgm:pt>
     <dgm:pt modelId="{280C499F-86E2-4B5E-91DA-B9942E81637B}">
       <dgm:prSet phldrT="[Texto]" custT="1"/>
-      <dgm:spPr/>
+      <dgm:spPr>
+        <a:solidFill>
+          <a:srgbClr val="7030A0"/>
+        </a:solidFill>
+      </dgm:spPr>
       <dgm:t>
         <a:bodyPr/>
         <a:lstStyle/>
@@ -15398,7 +15417,11 @@
     </dgm:pt>
     <dgm:pt modelId="{5766EEF5-06E1-4301-ACDA-74F17873E75A}">
       <dgm:prSet phldrT="[Texto]" custT="1"/>
-      <dgm:spPr/>
+      <dgm:spPr>
+        <a:solidFill>
+          <a:srgbClr val="7030A0"/>
+        </a:solidFill>
+      </dgm:spPr>
       <dgm:t>
         <a:bodyPr/>
         <a:lstStyle/>
@@ -15434,7 +15457,11 @@
     </dgm:pt>
     <dgm:pt modelId="{F767BC28-5BCB-4764-BB3D-868849676BB5}">
       <dgm:prSet phldrT="[Texto]" custT="1"/>
-      <dgm:spPr/>
+      <dgm:spPr>
+        <a:solidFill>
+          <a:srgbClr val="7030A0"/>
+        </a:solidFill>
+      </dgm:spPr>
       <dgm:t>
         <a:bodyPr/>
         <a:lstStyle/>
@@ -15470,7 +15497,11 @@
     </dgm:pt>
     <dgm:pt modelId="{41E21500-5C21-4DFA-B178-1377BBD063B1}">
       <dgm:prSet custT="1"/>
-      <dgm:spPr/>
+      <dgm:spPr>
+        <a:solidFill>
+          <a:srgbClr val="7030A0"/>
+        </a:solidFill>
+      </dgm:spPr>
       <dgm:t>
         <a:bodyPr/>
         <a:lstStyle/>
@@ -15506,7 +15537,11 @@
     </dgm:pt>
     <dgm:pt modelId="{256D2F41-24D8-490A-966E-C99E533D66F8}" type="asst">
       <dgm:prSet custT="1"/>
-      <dgm:spPr/>
+      <dgm:spPr>
+        <a:solidFill>
+          <a:srgbClr val="7030A0"/>
+        </a:solidFill>
+      </dgm:spPr>
       <dgm:t>
         <a:bodyPr/>
         <a:lstStyle/>
@@ -15552,6 +15587,13 @@
         </dgm:presLayoutVars>
       </dgm:prSet>
       <dgm:spPr/>
+      <dgm:t>
+        <a:bodyPr/>
+        <a:lstStyle/>
+        <a:p>
+          <a:endParaRPr lang="es-PE"/>
+        </a:p>
+      </dgm:t>
     </dgm:pt>
     <dgm:pt modelId="{6E1541F5-F0FF-46B9-968F-191FDA559B12}" type="pres">
       <dgm:prSet presAssocID="{DA3382E9-9437-4E5E-AA11-57BFA51F46F6}" presName="hierRoot1" presStyleCnt="0">
@@ -15583,6 +15625,13 @@
     <dgm:pt modelId="{3653D9C1-77F9-4464-805C-6546E01DC1CC}" type="pres">
       <dgm:prSet presAssocID="{DA3382E9-9437-4E5E-AA11-57BFA51F46F6}" presName="rootConnector1" presStyleLbl="node1" presStyleIdx="0" presStyleCnt="0"/>
       <dgm:spPr/>
+      <dgm:t>
+        <a:bodyPr/>
+        <a:lstStyle/>
+        <a:p>
+          <a:endParaRPr lang="es-PE"/>
+        </a:p>
+      </dgm:t>
     </dgm:pt>
     <dgm:pt modelId="{9416E056-76B4-40F4-A179-71EAA9F7A559}" type="pres">
       <dgm:prSet presAssocID="{DA3382E9-9437-4E5E-AA11-57BFA51F46F6}" presName="hierChild2" presStyleCnt="0"/>
@@ -15591,6 +15640,13 @@
     <dgm:pt modelId="{1799B04B-BEB4-4ECB-A4CF-B8BFC3E9862B}" type="pres">
       <dgm:prSet presAssocID="{0422D178-5A83-4B75-8016-7069747D329F}" presName="Name37" presStyleLbl="parChTrans1D2" presStyleIdx="0" presStyleCnt="3"/>
       <dgm:spPr/>
+      <dgm:t>
+        <a:bodyPr/>
+        <a:lstStyle/>
+        <a:p>
+          <a:endParaRPr lang="es-PE"/>
+        </a:p>
+      </dgm:t>
     </dgm:pt>
     <dgm:pt modelId="{B6983F76-7EAB-414E-8C38-64D57AA2C157}" type="pres">
       <dgm:prSet presAssocID="{280C499F-86E2-4B5E-91DA-B9942E81637B}" presName="hierRoot2" presStyleCnt="0">
@@ -15622,6 +15678,13 @@
     <dgm:pt modelId="{906DF475-C3D7-4476-BFAC-70F5D4839737}" type="pres">
       <dgm:prSet presAssocID="{280C499F-86E2-4B5E-91DA-B9942E81637B}" presName="rootConnector" presStyleLbl="node2" presStyleIdx="0" presStyleCnt="3"/>
       <dgm:spPr/>
+      <dgm:t>
+        <a:bodyPr/>
+        <a:lstStyle/>
+        <a:p>
+          <a:endParaRPr lang="es-PE"/>
+        </a:p>
+      </dgm:t>
     </dgm:pt>
     <dgm:pt modelId="{27DFFBC1-C336-455E-88A2-F277C93F6DBF}" type="pres">
       <dgm:prSet presAssocID="{280C499F-86E2-4B5E-91DA-B9942E81637B}" presName="hierChild4" presStyleCnt="0"/>
@@ -15634,6 +15697,13 @@
     <dgm:pt modelId="{69E574D4-7E93-4724-AAE9-815AD04062B4}" type="pres">
       <dgm:prSet presAssocID="{57FC137E-AC07-432B-9ECE-59F86C71CED0}" presName="Name37" presStyleLbl="parChTrans1D2" presStyleIdx="1" presStyleCnt="3"/>
       <dgm:spPr/>
+      <dgm:t>
+        <a:bodyPr/>
+        <a:lstStyle/>
+        <a:p>
+          <a:endParaRPr lang="es-PE"/>
+        </a:p>
+      </dgm:t>
     </dgm:pt>
     <dgm:pt modelId="{F1DC2756-DD54-4D90-BA58-230C115F7EB2}" type="pres">
       <dgm:prSet presAssocID="{5766EEF5-06E1-4301-ACDA-74F17873E75A}" presName="hierRoot2" presStyleCnt="0">
@@ -15665,6 +15735,13 @@
     <dgm:pt modelId="{A8692EB7-E3B4-4B4E-BC76-F349575B81CB}" type="pres">
       <dgm:prSet presAssocID="{5766EEF5-06E1-4301-ACDA-74F17873E75A}" presName="rootConnector" presStyleLbl="node2" presStyleIdx="1" presStyleCnt="3"/>
       <dgm:spPr/>
+      <dgm:t>
+        <a:bodyPr/>
+        <a:lstStyle/>
+        <a:p>
+          <a:endParaRPr lang="es-PE"/>
+        </a:p>
+      </dgm:t>
     </dgm:pt>
     <dgm:pt modelId="{5E6AE3A5-39A6-4F8D-BE33-05C3E23770F4}" type="pres">
       <dgm:prSet presAssocID="{5766EEF5-06E1-4301-ACDA-74F17873E75A}" presName="hierChild4" presStyleCnt="0"/>
@@ -15673,6 +15750,13 @@
     <dgm:pt modelId="{7F88AC36-7D81-45AC-8B85-7C8B02F1CC3D}" type="pres">
       <dgm:prSet presAssocID="{82CD46BB-620A-4C50-A47C-7E95DD97861E}" presName="Name37" presStyleLbl="parChTrans1D3" presStyleIdx="0" presStyleCnt="2"/>
       <dgm:spPr/>
+      <dgm:t>
+        <a:bodyPr/>
+        <a:lstStyle/>
+        <a:p>
+          <a:endParaRPr lang="es-PE"/>
+        </a:p>
+      </dgm:t>
     </dgm:pt>
     <dgm:pt modelId="{175FD51D-D7B0-4A28-A5DE-60602FD12636}" type="pres">
       <dgm:prSet presAssocID="{41E21500-5C21-4DFA-B178-1377BBD063B1}" presName="hierRoot2" presStyleCnt="0">
@@ -15693,10 +15777,24 @@
         </dgm:presLayoutVars>
       </dgm:prSet>
       <dgm:spPr/>
+      <dgm:t>
+        <a:bodyPr/>
+        <a:lstStyle/>
+        <a:p>
+          <a:endParaRPr lang="es-PE"/>
+        </a:p>
+      </dgm:t>
     </dgm:pt>
     <dgm:pt modelId="{96E824B8-B5D0-4EA1-85C2-9344AC9D46CE}" type="pres">
       <dgm:prSet presAssocID="{41E21500-5C21-4DFA-B178-1377BBD063B1}" presName="rootConnector" presStyleLbl="node3" presStyleIdx="0" presStyleCnt="1"/>
       <dgm:spPr/>
+      <dgm:t>
+        <a:bodyPr/>
+        <a:lstStyle/>
+        <a:p>
+          <a:endParaRPr lang="es-PE"/>
+        </a:p>
+      </dgm:t>
     </dgm:pt>
     <dgm:pt modelId="{1A43366A-108A-4F8F-9391-94EC04CC5C5C}" type="pres">
       <dgm:prSet presAssocID="{41E21500-5C21-4DFA-B178-1377BBD063B1}" presName="hierChild4" presStyleCnt="0"/>
@@ -15713,6 +15811,13 @@
     <dgm:pt modelId="{BED1397A-9A3B-4479-B9A3-0A9BA64E6118}" type="pres">
       <dgm:prSet presAssocID="{4D673D7C-1BF9-4494-B446-25EB7F1FF5F0}" presName="Name111" presStyleLbl="parChTrans1D3" presStyleIdx="1" presStyleCnt="2"/>
       <dgm:spPr/>
+      <dgm:t>
+        <a:bodyPr/>
+        <a:lstStyle/>
+        <a:p>
+          <a:endParaRPr lang="es-PE"/>
+        </a:p>
+      </dgm:t>
     </dgm:pt>
     <dgm:pt modelId="{09609B33-42B1-49D4-8FE2-7C02CA56F50E}" type="pres">
       <dgm:prSet presAssocID="{256D2F41-24D8-490A-966E-C99E533D66F8}" presName="hierRoot3" presStyleCnt="0">
@@ -15733,10 +15838,24 @@
         </dgm:presLayoutVars>
       </dgm:prSet>
       <dgm:spPr/>
+      <dgm:t>
+        <a:bodyPr/>
+        <a:lstStyle/>
+        <a:p>
+          <a:endParaRPr lang="es-PE"/>
+        </a:p>
+      </dgm:t>
     </dgm:pt>
     <dgm:pt modelId="{00C2A58F-CA39-474F-921A-02EA1639C9E4}" type="pres">
       <dgm:prSet presAssocID="{256D2F41-24D8-490A-966E-C99E533D66F8}" presName="rootConnector3" presStyleLbl="asst2" presStyleIdx="0" presStyleCnt="1"/>
       <dgm:spPr/>
+      <dgm:t>
+        <a:bodyPr/>
+        <a:lstStyle/>
+        <a:p>
+          <a:endParaRPr lang="es-PE"/>
+        </a:p>
+      </dgm:t>
     </dgm:pt>
     <dgm:pt modelId="{591DF7DC-F107-487A-ABA9-BF4B2B9C2EB3}" type="pres">
       <dgm:prSet presAssocID="{256D2F41-24D8-490A-966E-C99E533D66F8}" presName="hierChild6" presStyleCnt="0"/>
@@ -15749,6 +15868,13 @@
     <dgm:pt modelId="{8812046A-9537-4AE2-B5ED-6E1DD6442C92}" type="pres">
       <dgm:prSet presAssocID="{EDDF6921-1CB0-4181-B011-85760D28BA4A}" presName="Name37" presStyleLbl="parChTrans1D2" presStyleIdx="2" presStyleCnt="3"/>
       <dgm:spPr/>
+      <dgm:t>
+        <a:bodyPr/>
+        <a:lstStyle/>
+        <a:p>
+          <a:endParaRPr lang="es-PE"/>
+        </a:p>
+      </dgm:t>
     </dgm:pt>
     <dgm:pt modelId="{95156BC4-C567-44B3-8A83-B13F2D1CE8C7}" type="pres">
       <dgm:prSet presAssocID="{F767BC28-5BCB-4764-BB3D-868849676BB5}" presName="hierRoot2" presStyleCnt="0">
@@ -15769,10 +15895,24 @@
         </dgm:presLayoutVars>
       </dgm:prSet>
       <dgm:spPr/>
+      <dgm:t>
+        <a:bodyPr/>
+        <a:lstStyle/>
+        <a:p>
+          <a:endParaRPr lang="es-PE"/>
+        </a:p>
+      </dgm:t>
     </dgm:pt>
     <dgm:pt modelId="{C9EFC9F5-DE45-403F-BAFF-51D977156B2A}" type="pres">
       <dgm:prSet presAssocID="{F767BC28-5BCB-4764-BB3D-868849676BB5}" presName="rootConnector" presStyleLbl="node2" presStyleIdx="2" presStyleCnt="3"/>
       <dgm:spPr/>
+      <dgm:t>
+        <a:bodyPr/>
+        <a:lstStyle/>
+        <a:p>
+          <a:endParaRPr lang="es-PE"/>
+        </a:p>
+      </dgm:t>
     </dgm:pt>
     <dgm:pt modelId="{6B825DB9-D366-430E-A278-3EC58403A368}" type="pres">
       <dgm:prSet presAssocID="{F767BC28-5BCB-4764-BB3D-868849676BB5}" presName="hierChild4" presStyleCnt="0"/>
@@ -15788,71 +15928,71 @@
     </dgm:pt>
   </dgm:ptLst>
   <dgm:cxnLst>
-    <dgm:cxn modelId="{3673F530-2C99-4C78-AD83-F5634437795D}" type="presOf" srcId="{0422D178-5A83-4B75-8016-7069747D329F}" destId="{1799B04B-BEB4-4ECB-A4CF-B8BFC3E9862B}" srcOrd="0" destOrd="0" presId="urn:microsoft.com/office/officeart/2005/8/layout/orgChart1"/>
-    <dgm:cxn modelId="{AEBB7EC2-5203-440E-B169-77E459F5ACE5}" type="presOf" srcId="{280C499F-86E2-4B5E-91DA-B9942E81637B}" destId="{906DF475-C3D7-4476-BFAC-70F5D4839737}" srcOrd="1" destOrd="0" presId="urn:microsoft.com/office/officeart/2005/8/layout/orgChart1"/>
-    <dgm:cxn modelId="{B93C38B2-426B-43D3-B6A1-5D0E4C2D8160}" type="presOf" srcId="{280C499F-86E2-4B5E-91DA-B9942E81637B}" destId="{7451A146-5DE6-4220-8531-FF18D7695E8F}" srcOrd="0" destOrd="0" presId="urn:microsoft.com/office/officeart/2005/8/layout/orgChart1"/>
     <dgm:cxn modelId="{3D5B59BE-0B0D-4A70-BE83-2C84C3A9B2DA}" srcId="{DA3382E9-9437-4E5E-AA11-57BFA51F46F6}" destId="{F767BC28-5BCB-4764-BB3D-868849676BB5}" srcOrd="2" destOrd="0" parTransId="{EDDF6921-1CB0-4181-B011-85760D28BA4A}" sibTransId="{B058AAA0-51EB-42F5-A233-940BE81A446E}"/>
-    <dgm:cxn modelId="{B81631ED-1EA5-4989-A1A5-D99548A60F70}" type="presOf" srcId="{4D673D7C-1BF9-4494-B446-25EB7F1FF5F0}" destId="{BED1397A-9A3B-4479-B9A3-0A9BA64E6118}" srcOrd="0" destOrd="0" presId="urn:microsoft.com/office/officeart/2005/8/layout/orgChart1"/>
-    <dgm:cxn modelId="{26B96320-DEE0-420C-B630-A2236C1E453D}" type="presOf" srcId="{41E21500-5C21-4DFA-B178-1377BBD063B1}" destId="{96E824B8-B5D0-4EA1-85C2-9344AC9D46CE}" srcOrd="1" destOrd="0" presId="urn:microsoft.com/office/officeart/2005/8/layout/orgChart1"/>
-    <dgm:cxn modelId="{7F51A489-220B-4D79-AA0A-92E651D73295}" type="presOf" srcId="{F767BC28-5BCB-4764-BB3D-868849676BB5}" destId="{C9EFC9F5-DE45-403F-BAFF-51D977156B2A}" srcOrd="1" destOrd="0" presId="urn:microsoft.com/office/officeart/2005/8/layout/orgChart1"/>
-    <dgm:cxn modelId="{7843C3B4-FF30-4AC3-8C0C-34149169F278}" type="presOf" srcId="{5766EEF5-06E1-4301-ACDA-74F17873E75A}" destId="{A8692EB7-E3B4-4B4E-BC76-F349575B81CB}" srcOrd="1" destOrd="0" presId="urn:microsoft.com/office/officeart/2005/8/layout/orgChart1"/>
+    <dgm:cxn modelId="{C0F36F9E-A9EA-4567-922E-387ADEEA8489}" type="presOf" srcId="{0422D178-5A83-4B75-8016-7069747D329F}" destId="{1799B04B-BEB4-4ECB-A4CF-B8BFC3E9862B}" srcOrd="0" destOrd="0" presId="urn:microsoft.com/office/officeart/2005/8/layout/orgChart1"/>
+    <dgm:cxn modelId="{6BAE8E5B-F38B-4B16-98B8-79B70B3772A4}" type="presOf" srcId="{F767BC28-5BCB-4764-BB3D-868849676BB5}" destId="{DA67A5E1-6670-436C-B38C-40F5DF80EC4B}" srcOrd="0" destOrd="0" presId="urn:microsoft.com/office/officeart/2005/8/layout/orgChart1"/>
+    <dgm:cxn modelId="{337C8FCA-6C4C-4E68-BC92-5565634A3342}" type="presOf" srcId="{DA3382E9-9437-4E5E-AA11-57BFA51F46F6}" destId="{304DE0E5-456B-488B-A94F-477E0E685294}" srcOrd="0" destOrd="0" presId="urn:microsoft.com/office/officeart/2005/8/layout/orgChart1"/>
+    <dgm:cxn modelId="{9B8DA518-9754-4604-9C10-019B7A5F097C}" type="presOf" srcId="{F767BC28-5BCB-4764-BB3D-868849676BB5}" destId="{C9EFC9F5-DE45-403F-BAFF-51D977156B2A}" srcOrd="1" destOrd="0" presId="urn:microsoft.com/office/officeart/2005/8/layout/orgChart1"/>
+    <dgm:cxn modelId="{99C73631-A02D-425B-B0CE-0ED7CBE3EE80}" srcId="{2137B7C1-D7D8-4B36-85A0-0B5C4BF2C3F5}" destId="{DA3382E9-9437-4E5E-AA11-57BFA51F46F6}" srcOrd="0" destOrd="0" parTransId="{25D89E0D-E67C-424C-9235-95A4BC82DF6F}" sibTransId="{1F08B290-ABAA-4338-8AA8-89C06FB7418C}"/>
+    <dgm:cxn modelId="{738F7615-FA03-46AE-B346-C4DF2FC6CA1D}" srcId="{DA3382E9-9437-4E5E-AA11-57BFA51F46F6}" destId="{5766EEF5-06E1-4301-ACDA-74F17873E75A}" srcOrd="1" destOrd="0" parTransId="{57FC137E-AC07-432B-9ECE-59F86C71CED0}" sibTransId="{3669ED12-40B1-4E95-8820-C448ADA9F1FF}"/>
+    <dgm:cxn modelId="{E625F7C7-655A-4050-9DA0-DC6BA46F20EA}" type="presOf" srcId="{DA3382E9-9437-4E5E-AA11-57BFA51F46F6}" destId="{3653D9C1-77F9-4464-805C-6546E01DC1CC}" srcOrd="1" destOrd="0" presId="urn:microsoft.com/office/officeart/2005/8/layout/orgChart1"/>
+    <dgm:cxn modelId="{2AC49AA2-0206-46E3-B215-D60A0D4FD1FA}" type="presOf" srcId="{280C499F-86E2-4B5E-91DA-B9942E81637B}" destId="{7451A146-5DE6-4220-8531-FF18D7695E8F}" srcOrd="0" destOrd="0" presId="urn:microsoft.com/office/officeart/2005/8/layout/orgChart1"/>
+    <dgm:cxn modelId="{177B388B-9B04-4F0C-9526-4603DDE13C6C}" type="presOf" srcId="{82CD46BB-620A-4C50-A47C-7E95DD97861E}" destId="{7F88AC36-7D81-45AC-8B85-7C8B02F1CC3D}" srcOrd="0" destOrd="0" presId="urn:microsoft.com/office/officeart/2005/8/layout/orgChart1"/>
+    <dgm:cxn modelId="{2F2B9129-4796-4E39-9E8F-26C405FDA3B6}" type="presOf" srcId="{256D2F41-24D8-490A-966E-C99E533D66F8}" destId="{5FC4282A-52F1-4C4D-BA5E-1601E96485AA}" srcOrd="0" destOrd="0" presId="urn:microsoft.com/office/officeart/2005/8/layout/orgChart1"/>
+    <dgm:cxn modelId="{E6D2B922-206A-495A-8997-1674D3B0C2A4}" type="presOf" srcId="{41E21500-5C21-4DFA-B178-1377BBD063B1}" destId="{96E824B8-B5D0-4EA1-85C2-9344AC9D46CE}" srcOrd="1" destOrd="0" presId="urn:microsoft.com/office/officeart/2005/8/layout/orgChart1"/>
+    <dgm:cxn modelId="{19A616D5-A9B2-46C1-B8DF-E21DCA577E2A}" type="presOf" srcId="{5766EEF5-06E1-4301-ACDA-74F17873E75A}" destId="{128EEBEB-3501-4F02-ADB2-0ECAEDB43E76}" srcOrd="0" destOrd="0" presId="urn:microsoft.com/office/officeart/2005/8/layout/orgChart1"/>
+    <dgm:cxn modelId="{C87C5C6E-AA08-4858-92C6-C63B1681056B}" type="presOf" srcId="{2137B7C1-D7D8-4B36-85A0-0B5C4BF2C3F5}" destId="{8232EF89-F964-4097-8775-FBD8822E9682}" srcOrd="0" destOrd="0" presId="urn:microsoft.com/office/officeart/2005/8/layout/orgChart1"/>
+    <dgm:cxn modelId="{5281094B-271F-45DB-82FC-F04C16155962}" type="presOf" srcId="{EDDF6921-1CB0-4181-B011-85760D28BA4A}" destId="{8812046A-9537-4AE2-B5ED-6E1DD6442C92}" srcOrd="0" destOrd="0" presId="urn:microsoft.com/office/officeart/2005/8/layout/orgChart1"/>
     <dgm:cxn modelId="{95C14BE5-C92E-4B47-A122-4AD3759EAAC6}" srcId="{5766EEF5-06E1-4301-ACDA-74F17873E75A}" destId="{256D2F41-24D8-490A-966E-C99E533D66F8}" srcOrd="1" destOrd="0" parTransId="{4D673D7C-1BF9-4494-B446-25EB7F1FF5F0}" sibTransId="{B11FCF05-FD60-4966-88DB-AF6AF04FCF2D}"/>
-    <dgm:cxn modelId="{8D06E872-D064-4097-983B-CA83C626C9F9}" type="presOf" srcId="{2137B7C1-D7D8-4B36-85A0-0B5C4BF2C3F5}" destId="{8232EF89-F964-4097-8775-FBD8822E9682}" srcOrd="0" destOrd="0" presId="urn:microsoft.com/office/officeart/2005/8/layout/orgChart1"/>
-    <dgm:cxn modelId="{B20D2DF0-FB52-4F43-BC48-D5FCA108F997}" type="presOf" srcId="{82CD46BB-620A-4C50-A47C-7E95DD97861E}" destId="{7F88AC36-7D81-45AC-8B85-7C8B02F1CC3D}" srcOrd="0" destOrd="0" presId="urn:microsoft.com/office/officeart/2005/8/layout/orgChart1"/>
-    <dgm:cxn modelId="{C2F163D9-1365-4DF5-AC0D-380F103AD46B}" type="presOf" srcId="{41E21500-5C21-4DFA-B178-1377BBD063B1}" destId="{784B4403-7E24-4513-ADA1-AF62B3B7C499}" srcOrd="0" destOrd="0" presId="urn:microsoft.com/office/officeart/2005/8/layout/orgChart1"/>
-    <dgm:cxn modelId="{04F83893-436D-4DD0-85E4-C462C52C1920}" type="presOf" srcId="{EDDF6921-1CB0-4181-B011-85760D28BA4A}" destId="{8812046A-9537-4AE2-B5ED-6E1DD6442C92}" srcOrd="0" destOrd="0" presId="urn:microsoft.com/office/officeart/2005/8/layout/orgChart1"/>
-    <dgm:cxn modelId="{738F7615-FA03-46AE-B346-C4DF2FC6CA1D}" srcId="{DA3382E9-9437-4E5E-AA11-57BFA51F46F6}" destId="{5766EEF5-06E1-4301-ACDA-74F17873E75A}" srcOrd="1" destOrd="0" parTransId="{57FC137E-AC07-432B-9ECE-59F86C71CED0}" sibTransId="{3669ED12-40B1-4E95-8820-C448ADA9F1FF}"/>
-    <dgm:cxn modelId="{C70DF792-AF59-4A8A-AD40-05B609231612}" type="presOf" srcId="{F767BC28-5BCB-4764-BB3D-868849676BB5}" destId="{DA67A5E1-6670-436C-B38C-40F5DF80EC4B}" srcOrd="0" destOrd="0" presId="urn:microsoft.com/office/officeart/2005/8/layout/orgChart1"/>
-    <dgm:cxn modelId="{99C73631-A02D-425B-B0CE-0ED7CBE3EE80}" srcId="{2137B7C1-D7D8-4B36-85A0-0B5C4BF2C3F5}" destId="{DA3382E9-9437-4E5E-AA11-57BFA51F46F6}" srcOrd="0" destOrd="0" parTransId="{25D89E0D-E67C-424C-9235-95A4BC82DF6F}" sibTransId="{1F08B290-ABAA-4338-8AA8-89C06FB7418C}"/>
-    <dgm:cxn modelId="{0EA2C176-9718-474C-892D-2FFDF13E7720}" type="presOf" srcId="{57FC137E-AC07-432B-9ECE-59F86C71CED0}" destId="{69E574D4-7E93-4724-AAE9-815AD04062B4}" srcOrd="0" destOrd="0" presId="urn:microsoft.com/office/officeart/2005/8/layout/orgChart1"/>
+    <dgm:cxn modelId="{A033C18D-1B2A-4022-8D18-9C0280DEC744}" type="presOf" srcId="{5766EEF5-06E1-4301-ACDA-74F17873E75A}" destId="{A8692EB7-E3B4-4B4E-BC76-F349575B81CB}" srcOrd="1" destOrd="0" presId="urn:microsoft.com/office/officeart/2005/8/layout/orgChart1"/>
     <dgm:cxn modelId="{89A6E62D-D037-4365-B1D0-000CD6781DC6}" srcId="{DA3382E9-9437-4E5E-AA11-57BFA51F46F6}" destId="{280C499F-86E2-4B5E-91DA-B9942E81637B}" srcOrd="0" destOrd="0" parTransId="{0422D178-5A83-4B75-8016-7069747D329F}" sibTransId="{1C0422EF-6620-4F65-ABC7-2A24A45A769D}"/>
-    <dgm:cxn modelId="{3A2BD694-E0D1-4496-B9AB-BD2A48DB3918}" type="presOf" srcId="{5766EEF5-06E1-4301-ACDA-74F17873E75A}" destId="{128EEBEB-3501-4F02-ADB2-0ECAEDB43E76}" srcOrd="0" destOrd="0" presId="urn:microsoft.com/office/officeart/2005/8/layout/orgChart1"/>
-    <dgm:cxn modelId="{F4CA4C01-D0D3-47F6-B3DA-9B5265336297}" type="presOf" srcId="{DA3382E9-9437-4E5E-AA11-57BFA51F46F6}" destId="{3653D9C1-77F9-4464-805C-6546E01DC1CC}" srcOrd="1" destOrd="0" presId="urn:microsoft.com/office/officeart/2005/8/layout/orgChart1"/>
+    <dgm:cxn modelId="{C93884DC-650E-4B38-84BB-F0EC484A7E62}" type="presOf" srcId="{57FC137E-AC07-432B-9ECE-59F86C71CED0}" destId="{69E574D4-7E93-4724-AAE9-815AD04062B4}" srcOrd="0" destOrd="0" presId="urn:microsoft.com/office/officeart/2005/8/layout/orgChart1"/>
+    <dgm:cxn modelId="{6623E34C-82D5-4D06-9168-6E2416331908}" type="presOf" srcId="{256D2F41-24D8-490A-966E-C99E533D66F8}" destId="{00C2A58F-CA39-474F-921A-02EA1639C9E4}" srcOrd="1" destOrd="0" presId="urn:microsoft.com/office/officeart/2005/8/layout/orgChart1"/>
+    <dgm:cxn modelId="{B8094909-16F0-4E9D-85A0-EFEB44E803CB}" type="presOf" srcId="{41E21500-5C21-4DFA-B178-1377BBD063B1}" destId="{784B4403-7E24-4513-ADA1-AF62B3B7C499}" srcOrd="0" destOrd="0" presId="urn:microsoft.com/office/officeart/2005/8/layout/orgChart1"/>
+    <dgm:cxn modelId="{DDF20E56-9AF1-430C-9B7C-3ECDC60CD77E}" type="presOf" srcId="{280C499F-86E2-4B5E-91DA-B9942E81637B}" destId="{906DF475-C3D7-4476-BFAC-70F5D4839737}" srcOrd="1" destOrd="0" presId="urn:microsoft.com/office/officeart/2005/8/layout/orgChart1"/>
     <dgm:cxn modelId="{D45C76AA-8E84-4870-8EFF-D00E42235579}" srcId="{5766EEF5-06E1-4301-ACDA-74F17873E75A}" destId="{41E21500-5C21-4DFA-B178-1377BBD063B1}" srcOrd="0" destOrd="0" parTransId="{82CD46BB-620A-4C50-A47C-7E95DD97861E}" sibTransId="{1E492B0F-F09D-428E-A0FD-5830D842470A}"/>
-    <dgm:cxn modelId="{2B8DC953-798F-47D4-B3A3-87AC3B351AAC}" type="presOf" srcId="{256D2F41-24D8-490A-966E-C99E533D66F8}" destId="{00C2A58F-CA39-474F-921A-02EA1639C9E4}" srcOrd="1" destOrd="0" presId="urn:microsoft.com/office/officeart/2005/8/layout/orgChart1"/>
-    <dgm:cxn modelId="{FD7E4DEE-C410-409A-B8BC-B4AD81B8FBFC}" type="presOf" srcId="{256D2F41-24D8-490A-966E-C99E533D66F8}" destId="{5FC4282A-52F1-4C4D-BA5E-1601E96485AA}" srcOrd="0" destOrd="0" presId="urn:microsoft.com/office/officeart/2005/8/layout/orgChart1"/>
-    <dgm:cxn modelId="{07980B9B-6D9B-4BB6-877B-53D79FE71A57}" type="presOf" srcId="{DA3382E9-9437-4E5E-AA11-57BFA51F46F6}" destId="{304DE0E5-456B-488B-A94F-477E0E685294}" srcOrd="0" destOrd="0" presId="urn:microsoft.com/office/officeart/2005/8/layout/orgChart1"/>
-    <dgm:cxn modelId="{FCC39520-DD75-4DB5-B820-50C32757FC05}" type="presParOf" srcId="{8232EF89-F964-4097-8775-FBD8822E9682}" destId="{6E1541F5-F0FF-46B9-968F-191FDA559B12}" srcOrd="0" destOrd="0" presId="urn:microsoft.com/office/officeart/2005/8/layout/orgChart1"/>
-    <dgm:cxn modelId="{9AD3BF70-E6DB-4655-AFBB-703DE0C28EAF}" type="presParOf" srcId="{6E1541F5-F0FF-46B9-968F-191FDA559B12}" destId="{60BEB7C7-3C15-4273-B641-0EFC9A83A943}" srcOrd="0" destOrd="0" presId="urn:microsoft.com/office/officeart/2005/8/layout/orgChart1"/>
-    <dgm:cxn modelId="{46C76499-745A-4702-B68B-4094CB133C8A}" type="presParOf" srcId="{60BEB7C7-3C15-4273-B641-0EFC9A83A943}" destId="{304DE0E5-456B-488B-A94F-477E0E685294}" srcOrd="0" destOrd="0" presId="urn:microsoft.com/office/officeart/2005/8/layout/orgChart1"/>
-    <dgm:cxn modelId="{39FB3CC9-214A-4633-A1DB-7878BEEAA963}" type="presParOf" srcId="{60BEB7C7-3C15-4273-B641-0EFC9A83A943}" destId="{3653D9C1-77F9-4464-805C-6546E01DC1CC}" srcOrd="1" destOrd="0" presId="urn:microsoft.com/office/officeart/2005/8/layout/orgChart1"/>
-    <dgm:cxn modelId="{5B02D5F8-BC17-4058-B04D-37C0AE812678}" type="presParOf" srcId="{6E1541F5-F0FF-46B9-968F-191FDA559B12}" destId="{9416E056-76B4-40F4-A179-71EAA9F7A559}" srcOrd="1" destOrd="0" presId="urn:microsoft.com/office/officeart/2005/8/layout/orgChart1"/>
-    <dgm:cxn modelId="{1F3B5384-E103-4179-A5FD-9D9102BF68CE}" type="presParOf" srcId="{9416E056-76B4-40F4-A179-71EAA9F7A559}" destId="{1799B04B-BEB4-4ECB-A4CF-B8BFC3E9862B}" srcOrd="0" destOrd="0" presId="urn:microsoft.com/office/officeart/2005/8/layout/orgChart1"/>
-    <dgm:cxn modelId="{ACEEAA55-C215-4D3B-AE73-A36DC86CD332}" type="presParOf" srcId="{9416E056-76B4-40F4-A179-71EAA9F7A559}" destId="{B6983F76-7EAB-414E-8C38-64D57AA2C157}" srcOrd="1" destOrd="0" presId="urn:microsoft.com/office/officeart/2005/8/layout/orgChart1"/>
-    <dgm:cxn modelId="{EB217927-50DA-47B4-9B79-EE9736D25E02}" type="presParOf" srcId="{B6983F76-7EAB-414E-8C38-64D57AA2C157}" destId="{E1EE2433-1E01-4753-B05C-2310A8ACB723}" srcOrd="0" destOrd="0" presId="urn:microsoft.com/office/officeart/2005/8/layout/orgChart1"/>
-    <dgm:cxn modelId="{D762FD29-619E-4F37-B0F0-E07EFFC76F32}" type="presParOf" srcId="{E1EE2433-1E01-4753-B05C-2310A8ACB723}" destId="{7451A146-5DE6-4220-8531-FF18D7695E8F}" srcOrd="0" destOrd="0" presId="urn:microsoft.com/office/officeart/2005/8/layout/orgChart1"/>
-    <dgm:cxn modelId="{EB76CBD8-17FE-4859-B3AE-C9B3C0596AEC}" type="presParOf" srcId="{E1EE2433-1E01-4753-B05C-2310A8ACB723}" destId="{906DF475-C3D7-4476-BFAC-70F5D4839737}" srcOrd="1" destOrd="0" presId="urn:microsoft.com/office/officeart/2005/8/layout/orgChart1"/>
-    <dgm:cxn modelId="{DB1E7D33-A822-45DD-B9AD-51C9F4745FC8}" type="presParOf" srcId="{B6983F76-7EAB-414E-8C38-64D57AA2C157}" destId="{27DFFBC1-C336-455E-88A2-F277C93F6DBF}" srcOrd="1" destOrd="0" presId="urn:microsoft.com/office/officeart/2005/8/layout/orgChart1"/>
-    <dgm:cxn modelId="{39FDBF15-CF29-4239-841D-AEDD7160F7C6}" type="presParOf" srcId="{B6983F76-7EAB-414E-8C38-64D57AA2C157}" destId="{9F937395-C7FC-4205-93B1-936D7958530D}" srcOrd="2" destOrd="0" presId="urn:microsoft.com/office/officeart/2005/8/layout/orgChart1"/>
-    <dgm:cxn modelId="{E87FA874-DF6B-4626-B47A-6B1C05B89DF7}" type="presParOf" srcId="{9416E056-76B4-40F4-A179-71EAA9F7A559}" destId="{69E574D4-7E93-4724-AAE9-815AD04062B4}" srcOrd="2" destOrd="0" presId="urn:microsoft.com/office/officeart/2005/8/layout/orgChart1"/>
-    <dgm:cxn modelId="{A209CD11-DEFE-4A56-9F07-7ED75CCBA4F6}" type="presParOf" srcId="{9416E056-76B4-40F4-A179-71EAA9F7A559}" destId="{F1DC2756-DD54-4D90-BA58-230C115F7EB2}" srcOrd="3" destOrd="0" presId="urn:microsoft.com/office/officeart/2005/8/layout/orgChart1"/>
-    <dgm:cxn modelId="{9B359273-8097-43E3-A970-B740098850BB}" type="presParOf" srcId="{F1DC2756-DD54-4D90-BA58-230C115F7EB2}" destId="{BE80ABCE-95C5-4624-8DBF-6908012358A6}" srcOrd="0" destOrd="0" presId="urn:microsoft.com/office/officeart/2005/8/layout/orgChart1"/>
-    <dgm:cxn modelId="{21D47DEF-1EEB-4D48-BAF9-AEF056FDE2D5}" type="presParOf" srcId="{BE80ABCE-95C5-4624-8DBF-6908012358A6}" destId="{128EEBEB-3501-4F02-ADB2-0ECAEDB43E76}" srcOrd="0" destOrd="0" presId="urn:microsoft.com/office/officeart/2005/8/layout/orgChart1"/>
-    <dgm:cxn modelId="{FAA02BAC-691B-4126-B237-F9655834A5BF}" type="presParOf" srcId="{BE80ABCE-95C5-4624-8DBF-6908012358A6}" destId="{A8692EB7-E3B4-4B4E-BC76-F349575B81CB}" srcOrd="1" destOrd="0" presId="urn:microsoft.com/office/officeart/2005/8/layout/orgChart1"/>
-    <dgm:cxn modelId="{99A081B5-2D46-4FAD-8C09-FEE96D6385A4}" type="presParOf" srcId="{F1DC2756-DD54-4D90-BA58-230C115F7EB2}" destId="{5E6AE3A5-39A6-4F8D-BE33-05C3E23770F4}" srcOrd="1" destOrd="0" presId="urn:microsoft.com/office/officeart/2005/8/layout/orgChart1"/>
-    <dgm:cxn modelId="{352837AA-171A-4367-BAAF-E5A7B6D7D932}" type="presParOf" srcId="{5E6AE3A5-39A6-4F8D-BE33-05C3E23770F4}" destId="{7F88AC36-7D81-45AC-8B85-7C8B02F1CC3D}" srcOrd="0" destOrd="0" presId="urn:microsoft.com/office/officeart/2005/8/layout/orgChart1"/>
-    <dgm:cxn modelId="{906988A7-5F36-4462-A82D-B2D75B91126C}" type="presParOf" srcId="{5E6AE3A5-39A6-4F8D-BE33-05C3E23770F4}" destId="{175FD51D-D7B0-4A28-A5DE-60602FD12636}" srcOrd="1" destOrd="0" presId="urn:microsoft.com/office/officeart/2005/8/layout/orgChart1"/>
-    <dgm:cxn modelId="{264EA1F0-059D-4C7A-AE18-4EB21FDEF875}" type="presParOf" srcId="{175FD51D-D7B0-4A28-A5DE-60602FD12636}" destId="{6F18B9DE-A974-4577-95C5-46F7A140348D}" srcOrd="0" destOrd="0" presId="urn:microsoft.com/office/officeart/2005/8/layout/orgChart1"/>
-    <dgm:cxn modelId="{58E08252-2266-4B15-9B35-10F4C9EFE9C5}" type="presParOf" srcId="{6F18B9DE-A974-4577-95C5-46F7A140348D}" destId="{784B4403-7E24-4513-ADA1-AF62B3B7C499}" srcOrd="0" destOrd="0" presId="urn:microsoft.com/office/officeart/2005/8/layout/orgChart1"/>
-    <dgm:cxn modelId="{1E3D86C1-457A-4432-9DDC-3CE91E5174B5}" type="presParOf" srcId="{6F18B9DE-A974-4577-95C5-46F7A140348D}" destId="{96E824B8-B5D0-4EA1-85C2-9344AC9D46CE}" srcOrd="1" destOrd="0" presId="urn:microsoft.com/office/officeart/2005/8/layout/orgChart1"/>
-    <dgm:cxn modelId="{58CBD108-1C23-47CC-BA7A-F7164A770B9A}" type="presParOf" srcId="{175FD51D-D7B0-4A28-A5DE-60602FD12636}" destId="{1A43366A-108A-4F8F-9391-94EC04CC5C5C}" srcOrd="1" destOrd="0" presId="urn:microsoft.com/office/officeart/2005/8/layout/orgChart1"/>
-    <dgm:cxn modelId="{879D85F6-7DEC-4E68-99EB-6C91A402FF79}" type="presParOf" srcId="{175FD51D-D7B0-4A28-A5DE-60602FD12636}" destId="{AB879738-0F70-41E6-B741-33298FE95802}" srcOrd="2" destOrd="0" presId="urn:microsoft.com/office/officeart/2005/8/layout/orgChart1"/>
-    <dgm:cxn modelId="{B0FFF873-995A-4CA6-B408-A1080AA667E8}" type="presParOf" srcId="{F1DC2756-DD54-4D90-BA58-230C115F7EB2}" destId="{8D018DBE-138F-4A09-BFC1-D0748CECFB55}" srcOrd="2" destOrd="0" presId="urn:microsoft.com/office/officeart/2005/8/layout/orgChart1"/>
-    <dgm:cxn modelId="{0B602AA0-E991-4D6D-8DAE-A20F8A5EE34D}" type="presParOf" srcId="{8D018DBE-138F-4A09-BFC1-D0748CECFB55}" destId="{BED1397A-9A3B-4479-B9A3-0A9BA64E6118}" srcOrd="0" destOrd="0" presId="urn:microsoft.com/office/officeart/2005/8/layout/orgChart1"/>
-    <dgm:cxn modelId="{CA21FD4C-30C9-433A-A657-8E9537177744}" type="presParOf" srcId="{8D018DBE-138F-4A09-BFC1-D0748CECFB55}" destId="{09609B33-42B1-49D4-8FE2-7C02CA56F50E}" srcOrd="1" destOrd="0" presId="urn:microsoft.com/office/officeart/2005/8/layout/orgChart1"/>
-    <dgm:cxn modelId="{EBF50170-4090-45C7-BA40-6D0DDD559124}" type="presParOf" srcId="{09609B33-42B1-49D4-8FE2-7C02CA56F50E}" destId="{67F06C56-375A-4684-947C-11FF00BD37D2}" srcOrd="0" destOrd="0" presId="urn:microsoft.com/office/officeart/2005/8/layout/orgChart1"/>
-    <dgm:cxn modelId="{A1CDE701-1873-4E6A-8EE5-78A1D44A4CE6}" type="presParOf" srcId="{67F06C56-375A-4684-947C-11FF00BD37D2}" destId="{5FC4282A-52F1-4C4D-BA5E-1601E96485AA}" srcOrd="0" destOrd="0" presId="urn:microsoft.com/office/officeart/2005/8/layout/orgChart1"/>
-    <dgm:cxn modelId="{B9B331AD-9B9B-449F-BCED-A5FA004E3359}" type="presParOf" srcId="{67F06C56-375A-4684-947C-11FF00BD37D2}" destId="{00C2A58F-CA39-474F-921A-02EA1639C9E4}" srcOrd="1" destOrd="0" presId="urn:microsoft.com/office/officeart/2005/8/layout/orgChart1"/>
-    <dgm:cxn modelId="{EB6CA474-0705-4D02-9A91-146F26DD9167}" type="presParOf" srcId="{09609B33-42B1-49D4-8FE2-7C02CA56F50E}" destId="{591DF7DC-F107-487A-ABA9-BF4B2B9C2EB3}" srcOrd="1" destOrd="0" presId="urn:microsoft.com/office/officeart/2005/8/layout/orgChart1"/>
-    <dgm:cxn modelId="{EE5564AB-453C-41B2-811C-F17ACEEC92B3}" type="presParOf" srcId="{09609B33-42B1-49D4-8FE2-7C02CA56F50E}" destId="{76C97019-2569-4BAB-A11E-384D355BA279}" srcOrd="2" destOrd="0" presId="urn:microsoft.com/office/officeart/2005/8/layout/orgChart1"/>
-    <dgm:cxn modelId="{9A86242C-B46D-44D2-82F6-E0B56377B76B}" type="presParOf" srcId="{9416E056-76B4-40F4-A179-71EAA9F7A559}" destId="{8812046A-9537-4AE2-B5ED-6E1DD6442C92}" srcOrd="4" destOrd="0" presId="urn:microsoft.com/office/officeart/2005/8/layout/orgChart1"/>
-    <dgm:cxn modelId="{681F47FA-F40E-4FD8-B682-2AFF1BBE4A12}" type="presParOf" srcId="{9416E056-76B4-40F4-A179-71EAA9F7A559}" destId="{95156BC4-C567-44B3-8A83-B13F2D1CE8C7}" srcOrd="5" destOrd="0" presId="urn:microsoft.com/office/officeart/2005/8/layout/orgChart1"/>
-    <dgm:cxn modelId="{7822FC72-DCCB-491B-9423-064A841A64BE}" type="presParOf" srcId="{95156BC4-C567-44B3-8A83-B13F2D1CE8C7}" destId="{C53E65E0-77C4-4444-AF7E-15CEEC252F24}" srcOrd="0" destOrd="0" presId="urn:microsoft.com/office/officeart/2005/8/layout/orgChart1"/>
-    <dgm:cxn modelId="{51ED951F-DEAA-42C1-ABEC-100F0DD7DE53}" type="presParOf" srcId="{C53E65E0-77C4-4444-AF7E-15CEEC252F24}" destId="{DA67A5E1-6670-436C-B38C-40F5DF80EC4B}" srcOrd="0" destOrd="0" presId="urn:microsoft.com/office/officeart/2005/8/layout/orgChart1"/>
-    <dgm:cxn modelId="{09D662B9-B202-4430-A58E-C955AA407A17}" type="presParOf" srcId="{C53E65E0-77C4-4444-AF7E-15CEEC252F24}" destId="{C9EFC9F5-DE45-403F-BAFF-51D977156B2A}" srcOrd="1" destOrd="0" presId="urn:microsoft.com/office/officeart/2005/8/layout/orgChart1"/>
-    <dgm:cxn modelId="{BD118102-52B3-4599-B564-A83573E96648}" type="presParOf" srcId="{95156BC4-C567-44B3-8A83-B13F2D1CE8C7}" destId="{6B825DB9-D366-430E-A278-3EC58403A368}" srcOrd="1" destOrd="0" presId="urn:microsoft.com/office/officeart/2005/8/layout/orgChart1"/>
-    <dgm:cxn modelId="{9A4A8071-7A07-434D-A6FB-D3B587D2BC71}" type="presParOf" srcId="{95156BC4-C567-44B3-8A83-B13F2D1CE8C7}" destId="{1198F268-C098-4873-8F44-2309464A11D0}" srcOrd="2" destOrd="0" presId="urn:microsoft.com/office/officeart/2005/8/layout/orgChart1"/>
-    <dgm:cxn modelId="{081E928B-7DB9-4242-BF13-EB26AB8CFE07}" type="presParOf" srcId="{6E1541F5-F0FF-46B9-968F-191FDA559B12}" destId="{7D64B18E-DE1A-47C0-B942-CB16FB8A6132}" srcOrd="2" destOrd="0" presId="urn:microsoft.com/office/officeart/2005/8/layout/orgChart1"/>
+    <dgm:cxn modelId="{EA69FF43-B005-4E12-95A2-4EBFA7356E4E}" type="presOf" srcId="{4D673D7C-1BF9-4494-B446-25EB7F1FF5F0}" destId="{BED1397A-9A3B-4479-B9A3-0A9BA64E6118}" srcOrd="0" destOrd="0" presId="urn:microsoft.com/office/officeart/2005/8/layout/orgChart1"/>
+    <dgm:cxn modelId="{19F15025-21FA-400E-9BFF-8BBCB51791D7}" type="presParOf" srcId="{8232EF89-F964-4097-8775-FBD8822E9682}" destId="{6E1541F5-F0FF-46B9-968F-191FDA559B12}" srcOrd="0" destOrd="0" presId="urn:microsoft.com/office/officeart/2005/8/layout/orgChart1"/>
+    <dgm:cxn modelId="{149ADB3E-46BF-4E04-ACFB-325EF2D9AE98}" type="presParOf" srcId="{6E1541F5-F0FF-46B9-968F-191FDA559B12}" destId="{60BEB7C7-3C15-4273-B641-0EFC9A83A943}" srcOrd="0" destOrd="0" presId="urn:microsoft.com/office/officeart/2005/8/layout/orgChart1"/>
+    <dgm:cxn modelId="{F7D7C289-2F5B-4A19-B3FE-A0D5629CE07D}" type="presParOf" srcId="{60BEB7C7-3C15-4273-B641-0EFC9A83A943}" destId="{304DE0E5-456B-488B-A94F-477E0E685294}" srcOrd="0" destOrd="0" presId="urn:microsoft.com/office/officeart/2005/8/layout/orgChart1"/>
+    <dgm:cxn modelId="{83944654-710D-413B-A8D5-3358C0F59C52}" type="presParOf" srcId="{60BEB7C7-3C15-4273-B641-0EFC9A83A943}" destId="{3653D9C1-77F9-4464-805C-6546E01DC1CC}" srcOrd="1" destOrd="0" presId="urn:microsoft.com/office/officeart/2005/8/layout/orgChart1"/>
+    <dgm:cxn modelId="{B31B2B44-0813-45F3-B1E3-6E293AAE2724}" type="presParOf" srcId="{6E1541F5-F0FF-46B9-968F-191FDA559B12}" destId="{9416E056-76B4-40F4-A179-71EAA9F7A559}" srcOrd="1" destOrd="0" presId="urn:microsoft.com/office/officeart/2005/8/layout/orgChart1"/>
+    <dgm:cxn modelId="{F3B908C7-BC56-4F02-9E8F-87BDD30EDC29}" type="presParOf" srcId="{9416E056-76B4-40F4-A179-71EAA9F7A559}" destId="{1799B04B-BEB4-4ECB-A4CF-B8BFC3E9862B}" srcOrd="0" destOrd="0" presId="urn:microsoft.com/office/officeart/2005/8/layout/orgChart1"/>
+    <dgm:cxn modelId="{1BFCBABD-EFB0-4ACB-99FC-6DADC91C8402}" type="presParOf" srcId="{9416E056-76B4-40F4-A179-71EAA9F7A559}" destId="{B6983F76-7EAB-414E-8C38-64D57AA2C157}" srcOrd="1" destOrd="0" presId="urn:microsoft.com/office/officeart/2005/8/layout/orgChart1"/>
+    <dgm:cxn modelId="{0AEDF96D-0E34-4822-83DF-B632664104BE}" type="presParOf" srcId="{B6983F76-7EAB-414E-8C38-64D57AA2C157}" destId="{E1EE2433-1E01-4753-B05C-2310A8ACB723}" srcOrd="0" destOrd="0" presId="urn:microsoft.com/office/officeart/2005/8/layout/orgChart1"/>
+    <dgm:cxn modelId="{9D34CA0B-D1E7-4935-ADCC-DCCF42031F49}" type="presParOf" srcId="{E1EE2433-1E01-4753-B05C-2310A8ACB723}" destId="{7451A146-5DE6-4220-8531-FF18D7695E8F}" srcOrd="0" destOrd="0" presId="urn:microsoft.com/office/officeart/2005/8/layout/orgChart1"/>
+    <dgm:cxn modelId="{BA8604B7-DE38-457D-BBCC-ED0DFD87BEF8}" type="presParOf" srcId="{E1EE2433-1E01-4753-B05C-2310A8ACB723}" destId="{906DF475-C3D7-4476-BFAC-70F5D4839737}" srcOrd="1" destOrd="0" presId="urn:microsoft.com/office/officeart/2005/8/layout/orgChart1"/>
+    <dgm:cxn modelId="{7FE78BE7-7700-4C81-B632-7426119BDA17}" type="presParOf" srcId="{B6983F76-7EAB-414E-8C38-64D57AA2C157}" destId="{27DFFBC1-C336-455E-88A2-F277C93F6DBF}" srcOrd="1" destOrd="0" presId="urn:microsoft.com/office/officeart/2005/8/layout/orgChart1"/>
+    <dgm:cxn modelId="{427BB9E2-6D55-435D-A2D7-5A5004FFC12C}" type="presParOf" srcId="{B6983F76-7EAB-414E-8C38-64D57AA2C157}" destId="{9F937395-C7FC-4205-93B1-936D7958530D}" srcOrd="2" destOrd="0" presId="urn:microsoft.com/office/officeart/2005/8/layout/orgChart1"/>
+    <dgm:cxn modelId="{9F737EDD-DC9A-406E-8B46-5E3802D26FA3}" type="presParOf" srcId="{9416E056-76B4-40F4-A179-71EAA9F7A559}" destId="{69E574D4-7E93-4724-AAE9-815AD04062B4}" srcOrd="2" destOrd="0" presId="urn:microsoft.com/office/officeart/2005/8/layout/orgChart1"/>
+    <dgm:cxn modelId="{97E3F40A-CEBA-4EBB-B0DC-629CF1F6EAEF}" type="presParOf" srcId="{9416E056-76B4-40F4-A179-71EAA9F7A559}" destId="{F1DC2756-DD54-4D90-BA58-230C115F7EB2}" srcOrd="3" destOrd="0" presId="urn:microsoft.com/office/officeart/2005/8/layout/orgChart1"/>
+    <dgm:cxn modelId="{59051952-46F3-4DE8-8B47-0148125D1D87}" type="presParOf" srcId="{F1DC2756-DD54-4D90-BA58-230C115F7EB2}" destId="{BE80ABCE-95C5-4624-8DBF-6908012358A6}" srcOrd="0" destOrd="0" presId="urn:microsoft.com/office/officeart/2005/8/layout/orgChart1"/>
+    <dgm:cxn modelId="{B2F92CDE-D9EE-4A90-B9CC-82C61B871394}" type="presParOf" srcId="{BE80ABCE-95C5-4624-8DBF-6908012358A6}" destId="{128EEBEB-3501-4F02-ADB2-0ECAEDB43E76}" srcOrd="0" destOrd="0" presId="urn:microsoft.com/office/officeart/2005/8/layout/orgChart1"/>
+    <dgm:cxn modelId="{3EB186E6-2A0A-4320-AA2F-BB4D6C1DC7ED}" type="presParOf" srcId="{BE80ABCE-95C5-4624-8DBF-6908012358A6}" destId="{A8692EB7-E3B4-4B4E-BC76-F349575B81CB}" srcOrd="1" destOrd="0" presId="urn:microsoft.com/office/officeart/2005/8/layout/orgChart1"/>
+    <dgm:cxn modelId="{ED339783-5030-4DD2-8F95-6DE47AA74D53}" type="presParOf" srcId="{F1DC2756-DD54-4D90-BA58-230C115F7EB2}" destId="{5E6AE3A5-39A6-4F8D-BE33-05C3E23770F4}" srcOrd="1" destOrd="0" presId="urn:microsoft.com/office/officeart/2005/8/layout/orgChart1"/>
+    <dgm:cxn modelId="{959E07B3-1975-49EE-9D9B-98A065D9368B}" type="presParOf" srcId="{5E6AE3A5-39A6-4F8D-BE33-05C3E23770F4}" destId="{7F88AC36-7D81-45AC-8B85-7C8B02F1CC3D}" srcOrd="0" destOrd="0" presId="urn:microsoft.com/office/officeart/2005/8/layout/orgChart1"/>
+    <dgm:cxn modelId="{52CB508B-9D36-4223-9A0B-356B0CB9521E}" type="presParOf" srcId="{5E6AE3A5-39A6-4F8D-BE33-05C3E23770F4}" destId="{175FD51D-D7B0-4A28-A5DE-60602FD12636}" srcOrd="1" destOrd="0" presId="urn:microsoft.com/office/officeart/2005/8/layout/orgChart1"/>
+    <dgm:cxn modelId="{DB42758E-C15A-4F88-A345-280D770347F5}" type="presParOf" srcId="{175FD51D-D7B0-4A28-A5DE-60602FD12636}" destId="{6F18B9DE-A974-4577-95C5-46F7A140348D}" srcOrd="0" destOrd="0" presId="urn:microsoft.com/office/officeart/2005/8/layout/orgChart1"/>
+    <dgm:cxn modelId="{D7E5EE97-500F-42C9-AB8C-A68087DB7CB9}" type="presParOf" srcId="{6F18B9DE-A974-4577-95C5-46F7A140348D}" destId="{784B4403-7E24-4513-ADA1-AF62B3B7C499}" srcOrd="0" destOrd="0" presId="urn:microsoft.com/office/officeart/2005/8/layout/orgChart1"/>
+    <dgm:cxn modelId="{A5497FA7-6EE7-4F7E-8FE5-76466070027B}" type="presParOf" srcId="{6F18B9DE-A974-4577-95C5-46F7A140348D}" destId="{96E824B8-B5D0-4EA1-85C2-9344AC9D46CE}" srcOrd="1" destOrd="0" presId="urn:microsoft.com/office/officeart/2005/8/layout/orgChart1"/>
+    <dgm:cxn modelId="{5AD2BF99-23F2-4644-BCBC-7CBE1561D4AD}" type="presParOf" srcId="{175FD51D-D7B0-4A28-A5DE-60602FD12636}" destId="{1A43366A-108A-4F8F-9391-94EC04CC5C5C}" srcOrd="1" destOrd="0" presId="urn:microsoft.com/office/officeart/2005/8/layout/orgChart1"/>
+    <dgm:cxn modelId="{56C9A028-814D-449F-AA73-5010465669F6}" type="presParOf" srcId="{175FD51D-D7B0-4A28-A5DE-60602FD12636}" destId="{AB879738-0F70-41E6-B741-33298FE95802}" srcOrd="2" destOrd="0" presId="urn:microsoft.com/office/officeart/2005/8/layout/orgChart1"/>
+    <dgm:cxn modelId="{384EA807-1975-46C5-B6FE-2C60644A9BC6}" type="presParOf" srcId="{F1DC2756-DD54-4D90-BA58-230C115F7EB2}" destId="{8D018DBE-138F-4A09-BFC1-D0748CECFB55}" srcOrd="2" destOrd="0" presId="urn:microsoft.com/office/officeart/2005/8/layout/orgChart1"/>
+    <dgm:cxn modelId="{9A84B027-175C-4358-AB75-320963DDCC06}" type="presParOf" srcId="{8D018DBE-138F-4A09-BFC1-D0748CECFB55}" destId="{BED1397A-9A3B-4479-B9A3-0A9BA64E6118}" srcOrd="0" destOrd="0" presId="urn:microsoft.com/office/officeart/2005/8/layout/orgChart1"/>
+    <dgm:cxn modelId="{A9D0C76E-D598-4F48-AA7E-F5DC3E1E3C08}" type="presParOf" srcId="{8D018DBE-138F-4A09-BFC1-D0748CECFB55}" destId="{09609B33-42B1-49D4-8FE2-7C02CA56F50E}" srcOrd="1" destOrd="0" presId="urn:microsoft.com/office/officeart/2005/8/layout/orgChart1"/>
+    <dgm:cxn modelId="{EC499BAA-5551-4465-A4A0-081E21D5C2F8}" type="presParOf" srcId="{09609B33-42B1-49D4-8FE2-7C02CA56F50E}" destId="{67F06C56-375A-4684-947C-11FF00BD37D2}" srcOrd="0" destOrd="0" presId="urn:microsoft.com/office/officeart/2005/8/layout/orgChart1"/>
+    <dgm:cxn modelId="{E641A377-4FDF-4E20-8A37-6FDB23A71103}" type="presParOf" srcId="{67F06C56-375A-4684-947C-11FF00BD37D2}" destId="{5FC4282A-52F1-4C4D-BA5E-1601E96485AA}" srcOrd="0" destOrd="0" presId="urn:microsoft.com/office/officeart/2005/8/layout/orgChart1"/>
+    <dgm:cxn modelId="{98A5678A-E405-4260-9DAA-A126FBE54BD3}" type="presParOf" srcId="{67F06C56-375A-4684-947C-11FF00BD37D2}" destId="{00C2A58F-CA39-474F-921A-02EA1639C9E4}" srcOrd="1" destOrd="0" presId="urn:microsoft.com/office/officeart/2005/8/layout/orgChart1"/>
+    <dgm:cxn modelId="{6F89FC98-005A-4761-81FF-DA4A6AED62C9}" type="presParOf" srcId="{09609B33-42B1-49D4-8FE2-7C02CA56F50E}" destId="{591DF7DC-F107-487A-ABA9-BF4B2B9C2EB3}" srcOrd="1" destOrd="0" presId="urn:microsoft.com/office/officeart/2005/8/layout/orgChart1"/>
+    <dgm:cxn modelId="{91EE86A1-2007-4C1E-BFA9-44FA5CCC277F}" type="presParOf" srcId="{09609B33-42B1-49D4-8FE2-7C02CA56F50E}" destId="{76C97019-2569-4BAB-A11E-384D355BA279}" srcOrd="2" destOrd="0" presId="urn:microsoft.com/office/officeart/2005/8/layout/orgChart1"/>
+    <dgm:cxn modelId="{5C188D94-1F96-4A59-A669-9C9A69361664}" type="presParOf" srcId="{9416E056-76B4-40F4-A179-71EAA9F7A559}" destId="{8812046A-9537-4AE2-B5ED-6E1DD6442C92}" srcOrd="4" destOrd="0" presId="urn:microsoft.com/office/officeart/2005/8/layout/orgChart1"/>
+    <dgm:cxn modelId="{166B2EBD-B527-40FB-B218-C270A9E09D27}" type="presParOf" srcId="{9416E056-76B4-40F4-A179-71EAA9F7A559}" destId="{95156BC4-C567-44B3-8A83-B13F2D1CE8C7}" srcOrd="5" destOrd="0" presId="urn:microsoft.com/office/officeart/2005/8/layout/orgChart1"/>
+    <dgm:cxn modelId="{08B9FCA8-F004-4B20-934D-293C3D25816C}" type="presParOf" srcId="{95156BC4-C567-44B3-8A83-B13F2D1CE8C7}" destId="{C53E65E0-77C4-4444-AF7E-15CEEC252F24}" srcOrd="0" destOrd="0" presId="urn:microsoft.com/office/officeart/2005/8/layout/orgChart1"/>
+    <dgm:cxn modelId="{D272F4B3-3758-4285-A345-DD7D96AA2699}" type="presParOf" srcId="{C53E65E0-77C4-4444-AF7E-15CEEC252F24}" destId="{DA67A5E1-6670-436C-B38C-40F5DF80EC4B}" srcOrd="0" destOrd="0" presId="urn:microsoft.com/office/officeart/2005/8/layout/orgChart1"/>
+    <dgm:cxn modelId="{C763D269-AE7C-445E-813F-60FCF0CB87EF}" type="presParOf" srcId="{C53E65E0-77C4-4444-AF7E-15CEEC252F24}" destId="{C9EFC9F5-DE45-403F-BAFF-51D977156B2A}" srcOrd="1" destOrd="0" presId="urn:microsoft.com/office/officeart/2005/8/layout/orgChart1"/>
+    <dgm:cxn modelId="{99B83F6D-C475-4AC3-8F5A-0AF04EE27F12}" type="presParOf" srcId="{95156BC4-C567-44B3-8A83-B13F2D1CE8C7}" destId="{6B825DB9-D366-430E-A278-3EC58403A368}" srcOrd="1" destOrd="0" presId="urn:microsoft.com/office/officeart/2005/8/layout/orgChart1"/>
+    <dgm:cxn modelId="{BEFD8592-5D22-44DF-BAE6-8CD3D2C9605A}" type="presParOf" srcId="{95156BC4-C567-44B3-8A83-B13F2D1CE8C7}" destId="{1198F268-C098-4873-8F44-2309464A11D0}" srcOrd="2" destOrd="0" presId="urn:microsoft.com/office/officeart/2005/8/layout/orgChart1"/>
+    <dgm:cxn modelId="{33636C69-E51D-4E44-B99F-D225D83F5CEF}" type="presParOf" srcId="{6E1541F5-F0FF-46B9-968F-191FDA559B12}" destId="{7D64B18E-DE1A-47C0-B942-CB16FB8A6132}" srcOrd="2" destOrd="0" presId="urn:microsoft.com/office/officeart/2005/8/layout/orgChart1"/>
   </dgm:cxnLst>
   <dgm:bg/>
   <dgm:whole/>
@@ -16184,11 +16324,9 @@
           <a:avLst/>
         </a:prstGeom>
         <a:solidFill>
-          <a:schemeClr val="accent1">
-            <a:hueOff val="0"/>
-            <a:satOff val="0"/>
-            <a:lumOff val="0"/>
-            <a:alphaOff val="0"/>
+          <a:schemeClr val="accent4">
+            <a:lumMod val="40000"/>
+            <a:lumOff val="60000"/>
           </a:schemeClr>
         </a:solidFill>
         <a:ln w="12700" cap="flat" cmpd="sng" algn="ctr">
@@ -16237,7 +16375,11 @@
             </a:spcAft>
           </a:pPr>
           <a:r>
-            <a:rPr lang="es-PE" sz="1200" b="1" kern="1200"/>
+            <a:rPr lang="es-PE" sz="1200" b="1" kern="1200">
+              <a:solidFill>
+                <a:sysClr val="windowText" lastClr="000000"/>
+              </a:solidFill>
+            </a:rPr>
             <a:t>Librería de Software</a:t>
           </a:r>
         </a:p>
@@ -16261,12 +16403,7 @@
           <a:avLst/>
         </a:prstGeom>
         <a:solidFill>
-          <a:schemeClr val="accent1">
-            <a:hueOff val="0"/>
-            <a:satOff val="0"/>
-            <a:lumOff val="0"/>
-            <a:alphaOff val="0"/>
-          </a:schemeClr>
+          <a:srgbClr val="7030A0"/>
         </a:solidFill>
         <a:ln w="12700" cap="flat" cmpd="sng" algn="ctr">
           <a:solidFill>
@@ -16338,12 +16475,7 @@
           <a:avLst/>
         </a:prstGeom>
         <a:solidFill>
-          <a:schemeClr val="accent1">
-            <a:hueOff val="0"/>
-            <a:satOff val="0"/>
-            <a:lumOff val="0"/>
-            <a:alphaOff val="0"/>
-          </a:schemeClr>
+          <a:srgbClr val="7030A0"/>
         </a:solidFill>
         <a:ln w="12700" cap="flat" cmpd="sng" algn="ctr">
           <a:solidFill>
@@ -16415,12 +16547,7 @@
           <a:avLst/>
         </a:prstGeom>
         <a:solidFill>
-          <a:schemeClr val="accent1">
-            <a:hueOff val="0"/>
-            <a:satOff val="0"/>
-            <a:lumOff val="0"/>
-            <a:alphaOff val="0"/>
-          </a:schemeClr>
+          <a:srgbClr val="7030A0"/>
         </a:solidFill>
         <a:ln w="12700" cap="flat" cmpd="sng" algn="ctr">
           <a:solidFill>
@@ -16492,12 +16619,7 @@
           <a:avLst/>
         </a:prstGeom>
         <a:solidFill>
-          <a:schemeClr val="accent1">
-            <a:hueOff val="0"/>
-            <a:satOff val="0"/>
-            <a:lumOff val="0"/>
-            <a:alphaOff val="0"/>
-          </a:schemeClr>
+          <a:srgbClr val="7030A0"/>
         </a:solidFill>
         <a:ln w="12700" cap="flat" cmpd="sng" algn="ctr">
           <a:solidFill>
@@ -16569,12 +16691,7 @@
           <a:avLst/>
         </a:prstGeom>
         <a:solidFill>
-          <a:schemeClr val="accent1">
-            <a:hueOff val="0"/>
-            <a:satOff val="0"/>
-            <a:lumOff val="0"/>
-            <a:alphaOff val="0"/>
-          </a:schemeClr>
+          <a:srgbClr val="7030A0"/>
         </a:solidFill>
         <a:ln w="12700" cap="flat" cmpd="sng" algn="ctr">
           <a:solidFill>
@@ -19093,7 +19210,7 @@
 </file>
 
 <file path=customXml/itemProps2.xml><?xml version="1.0" encoding="utf-8"?>
-<ds:datastoreItem xmlns:ds="http://schemas.openxmlformats.org/officeDocument/2006/customXml" ds:itemID="{93461BB0-2E93-4065-A9F9-C4D9862FEEBE}">
+<ds:datastoreItem xmlns:ds="http://schemas.openxmlformats.org/officeDocument/2006/customXml" ds:itemID="{9D0C9942-C692-454B-B75F-40D9D239D8F3}">
   <ds:schemaRefs>
     <ds:schemaRef ds:uri="http://schemas.openxmlformats.org/officeDocument/2006/bibliography"/>
   </ds:schemaRefs>

</xml_diff>

<commit_message>
Actualización de Control de Cambios
Actualización de Control de Cambios
</commit_message>
<xml_diff>
--- a/documentos/PGC.docx
+++ b/documentos/PGC.docx
@@ -1,6 +1,6 @@
 
 <file path=word/document.xml><?xml version="1.0" encoding="utf-8"?>
-<w:document xmlns:wpc="http://schemas.microsoft.com/office/word/2010/wordprocessingCanvas" xmlns:mc="http://schemas.openxmlformats.org/markup-compatibility/2006" xmlns:o="urn:schemas-microsoft-com:office:office" xmlns:r="http://schemas.openxmlformats.org/officeDocument/2006/relationships" xmlns:m="http://schemas.openxmlformats.org/officeDocument/2006/math" xmlns:v="urn:schemas-microsoft-com:vml" xmlns:wp14="http://schemas.microsoft.com/office/word/2010/wordprocessingDrawing" xmlns:wp="http://schemas.openxmlformats.org/drawingml/2006/wordprocessingDrawing" xmlns:w10="urn:schemas-microsoft-com:office:word" xmlns:w="http://schemas.openxmlformats.org/wordprocessingml/2006/main" xmlns:w14="http://schemas.microsoft.com/office/word/2010/wordml" xmlns:w15="http://schemas.microsoft.com/office/word/2012/wordml" xmlns:wpg="http://schemas.microsoft.com/office/word/2010/wordprocessingGroup" xmlns:wpi="http://schemas.microsoft.com/office/word/2010/wordprocessingInk" xmlns:wne="http://schemas.microsoft.com/office/word/2006/wordml" xmlns:wps="http://schemas.microsoft.com/office/word/2010/wordprocessingShape" mc:Ignorable="w14 w15 wp14">
+<w:document xmlns:wpc="http://schemas.microsoft.com/office/word/2010/wordprocessingCanvas" xmlns:cx="http://schemas.microsoft.com/office/drawing/2014/chartex" xmlns:cx1="http://schemas.microsoft.com/office/drawing/2015/9/8/chartex" xmlns:cx2="http://schemas.microsoft.com/office/drawing/2015/10/21/chartex" xmlns:cx3="http://schemas.microsoft.com/office/drawing/2016/5/9/chartex" xmlns:cx4="http://schemas.microsoft.com/office/drawing/2016/5/10/chartex" xmlns:cx5="http://schemas.microsoft.com/office/drawing/2016/5/11/chartex" xmlns:cx6="http://schemas.microsoft.com/office/drawing/2016/5/12/chartex" xmlns:cx7="http://schemas.microsoft.com/office/drawing/2016/5/13/chartex" xmlns:cx8="http://schemas.microsoft.com/office/drawing/2016/5/14/chartex" xmlns:mc="http://schemas.openxmlformats.org/markup-compatibility/2006" xmlns:aink="http://schemas.microsoft.com/office/drawing/2016/ink" xmlns:am3d="http://schemas.microsoft.com/office/drawing/2017/model3d" xmlns:o="urn:schemas-microsoft-com:office:office" xmlns:r="http://schemas.openxmlformats.org/officeDocument/2006/relationships" xmlns:m="http://schemas.openxmlformats.org/officeDocument/2006/math" xmlns:v="urn:schemas-microsoft-com:vml" xmlns:wp14="http://schemas.microsoft.com/office/word/2010/wordprocessingDrawing" xmlns:wp="http://schemas.openxmlformats.org/drawingml/2006/wordprocessingDrawing" xmlns:w10="urn:schemas-microsoft-com:office:word" xmlns:w="http://schemas.openxmlformats.org/wordprocessingml/2006/main" xmlns:w14="http://schemas.microsoft.com/office/word/2010/wordml" xmlns:w15="http://schemas.microsoft.com/office/word/2012/wordml" xmlns:w16cid="http://schemas.microsoft.com/office/word/2016/wordml/cid" xmlns:w16se="http://schemas.microsoft.com/office/word/2015/wordml/symex" xmlns:wpg="http://schemas.microsoft.com/office/word/2010/wordprocessingGroup" xmlns:wpi="http://schemas.microsoft.com/office/word/2010/wordprocessingInk" xmlns:wne="http://schemas.microsoft.com/office/word/2006/wordml" xmlns:wps="http://schemas.microsoft.com/office/word/2010/wordprocessingShape" mc:Ignorable="w14 w15 w16se w16cid wp14">
   <w:body>
     <w:p>
       <w:pPr>
@@ -861,6 +861,76 @@
                 <w:szCs w:val="24"/>
               </w:rPr>
               <w:t>27/09/2018</w:t>
+            </w:r>
+          </w:p>
+        </w:tc>
+      </w:tr>
+      <w:tr>
+        <w:tc>
+          <w:tcPr>
+            <w:tcW w:w="3539" w:type="dxa"/>
+          </w:tcPr>
+          <w:p>
+            <w:pPr>
+              <w:rPr>
+                <w:rFonts w:ascii="Times New Roman" w:hAnsi="Times New Roman" w:cs="Times New Roman"/>
+                <w:sz w:val="24"/>
+                <w:szCs w:val="24"/>
+              </w:rPr>
+            </w:pPr>
+            <w:r>
+              <w:rPr>
+                <w:rFonts w:ascii="Times New Roman" w:hAnsi="Times New Roman" w:cs="Times New Roman"/>
+                <w:sz w:val="24"/>
+                <w:szCs w:val="24"/>
+              </w:rPr>
+              <w:t>Definición de línea base y librerías controladas.</w:t>
+            </w:r>
+          </w:p>
+        </w:tc>
+        <w:tc>
+          <w:tcPr>
+            <w:tcW w:w="2346" w:type="dxa"/>
+          </w:tcPr>
+          <w:p>
+            <w:pPr>
+              <w:rPr>
+                <w:rFonts w:ascii="Times New Roman" w:hAnsi="Times New Roman" w:cs="Times New Roman"/>
+                <w:sz w:val="24"/>
+                <w:szCs w:val="24"/>
+              </w:rPr>
+            </w:pPr>
+            <w:r>
+              <w:rPr>
+                <w:rFonts w:ascii="Times New Roman" w:hAnsi="Times New Roman" w:cs="Times New Roman"/>
+                <w:sz w:val="24"/>
+                <w:szCs w:val="24"/>
+              </w:rPr>
+              <w:t>1.0.3</w:t>
+            </w:r>
+            <w:bookmarkStart w:id="0" w:name="_GoBack"/>
+            <w:bookmarkEnd w:id="0"/>
+          </w:p>
+        </w:tc>
+        <w:tc>
+          <w:tcPr>
+            <w:tcW w:w="2943" w:type="dxa"/>
+          </w:tcPr>
+          <w:p>
+            <w:pPr>
+              <w:rPr>
+                <w:rFonts w:ascii="Times New Roman" w:hAnsi="Times New Roman" w:cs="Times New Roman"/>
+                <w:sz w:val="24"/>
+                <w:szCs w:val="24"/>
+              </w:rPr>
+            </w:pPr>
+            <w:r>
+              <w:rPr>
+                <w:rFonts w:ascii="Times New Roman" w:hAnsi="Times New Roman" w:cs="Times New Roman"/>
+                <w:sz w:val="24"/>
+                <w:szCs w:val="24"/>
+              </w:rPr>
+              <w:t>08/11/2018</w:t>
             </w:r>
           </w:p>
         </w:tc>
@@ -1484,7 +1554,7 @@
           <w:szCs w:val="24"/>
         </w:rPr>
       </w:pPr>
-      <w:bookmarkStart w:id="0" w:name="_Toc525777951"/>
+      <w:bookmarkStart w:id="1" w:name="_Toc525777951"/>
       <w:r>
         <w:rPr>
           <w:rFonts w:cs="Times New Roman"/>
@@ -1493,7 +1563,7 @@
         <w:lastRenderedPageBreak/>
         <w:t>Introducción:</w:t>
       </w:r>
-      <w:bookmarkEnd w:id="0"/>
+      <w:bookmarkEnd w:id="1"/>
     </w:p>
     <w:p>
       <w:pPr>
@@ -1560,7 +1630,6 @@
           <w:lang w:eastAsia="es-PE"/>
         </w:rPr>
       </w:pPr>
-      <w:proofErr w:type="spellStart"/>
       <w:r>
         <w:rPr>
           <w:rFonts w:ascii="Times New Roman" w:eastAsia="Times New Roman" w:hAnsi="Times New Roman" w:cs="Times New Roman"/>
@@ -1568,17 +1637,7 @@
           <w:szCs w:val="24"/>
           <w:lang w:eastAsia="es-PE"/>
         </w:rPr>
-        <w:t>BIO-SAC</w:t>
-      </w:r>
-      <w:proofErr w:type="spellEnd"/>
-      <w:r>
-        <w:rPr>
-          <w:rFonts w:ascii="Times New Roman" w:eastAsia="Times New Roman" w:hAnsi="Times New Roman" w:cs="Times New Roman"/>
-          <w:sz w:val="24"/>
-          <w:szCs w:val="24"/>
-          <w:lang w:eastAsia="es-PE"/>
-        </w:rPr>
-        <w:t xml:space="preserve"> actualmente tiene almacenado los proyectos en un equipo Windows que hace la función de </w:t>
+        <w:t xml:space="preserve">BIO-SAC actualmente tiene almacenado los proyectos en un equipo Windows que hace la función de </w:t>
       </w:r>
       <w:proofErr w:type="spellStart"/>
       <w:r>
@@ -1794,7 +1853,7 @@
           <w:szCs w:val="24"/>
         </w:rPr>
       </w:pPr>
-      <w:bookmarkStart w:id="1" w:name="_Toc525777952"/>
+      <w:bookmarkStart w:id="2" w:name="_Toc525777952"/>
       <w:r>
         <w:rPr>
           <w:rFonts w:cs="Times New Roman"/>
@@ -1803,7 +1862,7 @@
         <w:lastRenderedPageBreak/>
         <w:t>Gestión de la SCM:</w:t>
       </w:r>
-      <w:bookmarkEnd w:id="1"/>
+      <w:bookmarkEnd w:id="2"/>
     </w:p>
     <w:p>
       <w:pPr>
@@ -1812,14 +1871,14 @@
           <w:rFonts w:cs="Times New Roman"/>
         </w:rPr>
       </w:pPr>
-      <w:bookmarkStart w:id="2" w:name="_Toc525777953"/>
+      <w:bookmarkStart w:id="3" w:name="_Toc525777953"/>
       <w:r>
         <w:rPr>
           <w:rFonts w:cs="Times New Roman"/>
         </w:rPr>
         <w:t>Roles y responsabilidades</w:t>
       </w:r>
-      <w:bookmarkEnd w:id="2"/>
+      <w:bookmarkEnd w:id="3"/>
     </w:p>
     <w:p>
       <w:pPr>
@@ -2695,14 +2754,14 @@
           <w:b w:val="0"/>
         </w:rPr>
       </w:pPr>
-      <w:bookmarkStart w:id="3" w:name="_Toc525777954"/>
+      <w:bookmarkStart w:id="4" w:name="_Toc525777954"/>
       <w:r>
         <w:rPr>
           <w:rFonts w:cs="Times New Roman"/>
         </w:rPr>
         <w:t>Políticas, Directrices y procedimientos</w:t>
       </w:r>
-      <w:bookmarkEnd w:id="3"/>
+      <w:bookmarkEnd w:id="4"/>
     </w:p>
     <w:p>
       <w:pPr>
@@ -2831,14 +2890,14 @@
           <w:rFonts w:cs="Times New Roman"/>
         </w:rPr>
       </w:pPr>
-      <w:bookmarkStart w:id="4" w:name="_Toc525777955"/>
+      <w:bookmarkStart w:id="5" w:name="_Toc525777955"/>
       <w:r>
         <w:rPr>
           <w:rFonts w:cs="Times New Roman"/>
         </w:rPr>
         <w:t>Calendario del Plan de SCM</w:t>
       </w:r>
-      <w:bookmarkEnd w:id="4"/>
+      <w:bookmarkEnd w:id="5"/>
     </w:p>
     <w:tbl>
       <w:tblPr>
@@ -5988,7 +6047,7 @@
           <w:szCs w:val="24"/>
         </w:rPr>
       </w:pPr>
-      <w:bookmarkStart w:id="5" w:name="_Toc525777956"/>
+      <w:bookmarkStart w:id="6" w:name="_Toc525777956"/>
       <w:r>
         <w:rPr>
           <w:rFonts w:cs="Times New Roman"/>
@@ -5997,7 +6056,7 @@
         <w:lastRenderedPageBreak/>
         <w:t>Actividades de la SCM:</w:t>
       </w:r>
-      <w:bookmarkEnd w:id="5"/>
+      <w:bookmarkEnd w:id="6"/>
     </w:p>
     <w:p>
       <w:pPr>
@@ -6011,14 +6070,14 @@
           <w:b w:val="0"/>
         </w:rPr>
       </w:pPr>
-      <w:bookmarkStart w:id="6" w:name="_Toc525777957"/>
+      <w:bookmarkStart w:id="7" w:name="_Toc525777957"/>
       <w:r>
         <w:rPr>
           <w:rFonts w:cs="Times New Roman"/>
         </w:rPr>
         <w:t>Identificación</w:t>
       </w:r>
-      <w:bookmarkEnd w:id="6"/>
+      <w:bookmarkEnd w:id="7"/>
     </w:p>
     <w:p>
       <w:pPr>
@@ -6032,7 +6091,7 @@
           <w:szCs w:val="24"/>
         </w:rPr>
       </w:pPr>
-      <w:bookmarkStart w:id="7" w:name="_Toc525777958"/>
+      <w:bookmarkStart w:id="8" w:name="_Toc525777958"/>
       <w:r>
         <w:rPr>
           <w:rFonts w:cs="Times New Roman"/>
@@ -6040,7 +6099,7 @@
         </w:rPr>
         <w:t>Cuadro con los elementos clasificados.</w:t>
       </w:r>
-      <w:bookmarkEnd w:id="7"/>
+      <w:bookmarkEnd w:id="8"/>
       <w:r>
         <w:rPr>
           <w:rFonts w:cs="Times New Roman"/>
@@ -10089,7 +10148,7 @@
           <w:szCs w:val="24"/>
         </w:rPr>
       </w:pPr>
-      <w:bookmarkStart w:id="8" w:name="_Toc525777959"/>
+      <w:bookmarkStart w:id="9" w:name="_Toc525777959"/>
       <w:r>
         <w:rPr>
           <w:rFonts w:cs="Times New Roman"/>
@@ -10097,7 +10156,7 @@
         </w:rPr>
         <w:t>Fórmulas de las Nomenclaturas de los ítems.</w:t>
       </w:r>
-      <w:bookmarkEnd w:id="8"/>
+      <w:bookmarkEnd w:id="9"/>
     </w:p>
     <w:p>
       <w:pPr>
@@ -10308,7 +10367,6 @@
                 <w:lang w:val="es-ES" w:eastAsia="es-ES"/>
               </w:rPr>
             </w:pPr>
-            <w:proofErr w:type="spellStart"/>
             <w:r>
               <w:rPr>
                 <w:rFonts w:ascii="Times New Roman" w:eastAsia="Times New Roman" w:hAnsi="Times New Roman" w:cs="Times New Roman"/>
@@ -10318,7 +10376,6 @@
               </w:rPr>
               <w:t>SOFTPOLIZA</w:t>
             </w:r>
-            <w:proofErr w:type="spellEnd"/>
             <w:r>
               <w:rPr>
                 <w:rFonts w:ascii="Arial" w:eastAsia="Times New Roman" w:hAnsi="Arial" w:cs="Arial"/>
@@ -10335,7 +10392,7 @@
                 <w:szCs w:val="20"/>
                 <w:lang w:val="es-ES" w:eastAsia="es-ES"/>
               </w:rPr>
-              <w:t>+"-"+</w:t>
+              <w:t>+"-"+ACRONIMO C.U.+</w:t>
             </w:r>
             <w:proofErr w:type="spellStart"/>
             <w:r>
@@ -10345,27 +10402,7 @@
                 <w:szCs w:val="20"/>
                 <w:lang w:val="es-ES" w:eastAsia="es-ES"/>
               </w:rPr>
-              <w:t>ACRONIMO</w:t>
-            </w:r>
-            <w:proofErr w:type="spellEnd"/>
-            <w:r>
-              <w:rPr>
-                <w:rFonts w:ascii="Arial" w:eastAsia="Times New Roman" w:hAnsi="Arial" w:cs="Arial"/>
-                <w:sz w:val="20"/>
-                <w:szCs w:val="20"/>
-                <w:lang w:val="es-ES" w:eastAsia="es-ES"/>
-              </w:rPr>
-              <w:t xml:space="preserve"> </w:t>
-            </w:r>
-            <w:proofErr w:type="spellStart"/>
-            <w:r>
-              <w:rPr>
-                <w:rFonts w:ascii="Arial" w:eastAsia="Times New Roman" w:hAnsi="Arial" w:cs="Arial"/>
-                <w:sz w:val="20"/>
-                <w:szCs w:val="20"/>
-                <w:lang w:val="es-ES" w:eastAsia="es-ES"/>
-              </w:rPr>
-              <w:t>C.U.+n°</w:t>
+              <w:t>n°</w:t>
             </w:r>
             <w:proofErr w:type="spellEnd"/>
             <w:r>
@@ -10548,7 +10585,6 @@
                 <w:lang w:val="es-ES" w:eastAsia="es-ES"/>
               </w:rPr>
             </w:pPr>
-            <w:proofErr w:type="spellStart"/>
             <w:r>
               <w:rPr>
                 <w:rFonts w:ascii="Times New Roman" w:eastAsia="Times New Roman" w:hAnsi="Times New Roman" w:cs="Times New Roman"/>
@@ -10558,7 +10594,6 @@
               </w:rPr>
               <w:t>SOFTPOLIZA</w:t>
             </w:r>
-            <w:proofErr w:type="spellEnd"/>
             <w:r>
               <w:rPr>
                 <w:rFonts w:ascii="Arial" w:eastAsia="Times New Roman" w:hAnsi="Arial" w:cs="Arial"/>
@@ -10575,7 +10610,7 @@
                 <w:szCs w:val="20"/>
                 <w:lang w:val="es-ES" w:eastAsia="es-ES"/>
               </w:rPr>
-              <w:t>+"-"+</w:t>
+              <w:t>+"-"+ACRONIMO C.U.+</w:t>
             </w:r>
             <w:proofErr w:type="spellStart"/>
             <w:r>
@@ -10585,27 +10620,7 @@
                 <w:szCs w:val="20"/>
                 <w:lang w:val="es-ES" w:eastAsia="es-ES"/>
               </w:rPr>
-              <w:t>ACRONIMO</w:t>
-            </w:r>
-            <w:proofErr w:type="spellEnd"/>
-            <w:r>
-              <w:rPr>
-                <w:rFonts w:ascii="Arial" w:eastAsia="Times New Roman" w:hAnsi="Arial" w:cs="Arial"/>
-                <w:sz w:val="20"/>
-                <w:szCs w:val="20"/>
-                <w:lang w:val="es-ES" w:eastAsia="es-ES"/>
-              </w:rPr>
-              <w:t xml:space="preserve"> </w:t>
-            </w:r>
-            <w:proofErr w:type="spellStart"/>
-            <w:r>
-              <w:rPr>
-                <w:rFonts w:ascii="Arial" w:eastAsia="Times New Roman" w:hAnsi="Arial" w:cs="Arial"/>
-                <w:sz w:val="20"/>
-                <w:szCs w:val="20"/>
-                <w:lang w:val="es-ES" w:eastAsia="es-ES"/>
-              </w:rPr>
-              <w:t>C.U.+n°</w:t>
+              <w:t>n°</w:t>
             </w:r>
             <w:proofErr w:type="spellEnd"/>
             <w:r>
@@ -10743,7 +10758,7 @@
           <w:szCs w:val="24"/>
         </w:rPr>
       </w:pPr>
-      <w:bookmarkStart w:id="9" w:name="_Toc525777960"/>
+      <w:bookmarkStart w:id="10" w:name="_Toc525777960"/>
       <w:r>
         <w:rPr>
           <w:rFonts w:cs="Times New Roman"/>
@@ -10767,7 +10782,7 @@
         </w:rPr>
         <w:t xml:space="preserve"> con la nomenclatura.</w:t>
       </w:r>
-      <w:bookmarkEnd w:id="9"/>
+      <w:bookmarkEnd w:id="10"/>
     </w:p>
     <w:p>
       <w:pPr>
@@ -13484,8 +13499,6 @@
           </wp:inline>
         </w:drawing>
       </w:r>
-      <w:bookmarkStart w:id="10" w:name="_GoBack"/>
-      <w:bookmarkEnd w:id="10"/>
     </w:p>
     <w:sectPr>
       <w:footerReference w:type="default" r:id="rId14"/>
@@ -13500,7 +13513,7 @@
 </file>
 
 <file path=word/endnotes.xml><?xml version="1.0" encoding="utf-8"?>
-<w:endnotes xmlns:wpc="http://schemas.microsoft.com/office/word/2010/wordprocessingCanvas" xmlns:mc="http://schemas.openxmlformats.org/markup-compatibility/2006" xmlns:o="urn:schemas-microsoft-com:office:office" xmlns:r="http://schemas.openxmlformats.org/officeDocument/2006/relationships" xmlns:m="http://schemas.openxmlformats.org/officeDocument/2006/math" xmlns:v="urn:schemas-microsoft-com:vml" xmlns:wp14="http://schemas.microsoft.com/office/word/2010/wordprocessingDrawing" xmlns:wp="http://schemas.openxmlformats.org/drawingml/2006/wordprocessingDrawing" xmlns:w10="urn:schemas-microsoft-com:office:word" xmlns:w="http://schemas.openxmlformats.org/wordprocessingml/2006/main" xmlns:w14="http://schemas.microsoft.com/office/word/2010/wordml" xmlns:w15="http://schemas.microsoft.com/office/word/2012/wordml" xmlns:wpg="http://schemas.microsoft.com/office/word/2010/wordprocessingGroup" xmlns:wpi="http://schemas.microsoft.com/office/word/2010/wordprocessingInk" xmlns:wne="http://schemas.microsoft.com/office/word/2006/wordml" xmlns:wps="http://schemas.microsoft.com/office/word/2010/wordprocessingShape" mc:Ignorable="w14 w15 wp14">
+<w:endnotes xmlns:wpc="http://schemas.microsoft.com/office/word/2010/wordprocessingCanvas" xmlns:cx="http://schemas.microsoft.com/office/drawing/2014/chartex" xmlns:cx1="http://schemas.microsoft.com/office/drawing/2015/9/8/chartex" xmlns:cx2="http://schemas.microsoft.com/office/drawing/2015/10/21/chartex" xmlns:cx3="http://schemas.microsoft.com/office/drawing/2016/5/9/chartex" xmlns:cx4="http://schemas.microsoft.com/office/drawing/2016/5/10/chartex" xmlns:cx5="http://schemas.microsoft.com/office/drawing/2016/5/11/chartex" xmlns:cx6="http://schemas.microsoft.com/office/drawing/2016/5/12/chartex" xmlns:cx7="http://schemas.microsoft.com/office/drawing/2016/5/13/chartex" xmlns:cx8="http://schemas.microsoft.com/office/drawing/2016/5/14/chartex" xmlns:mc="http://schemas.openxmlformats.org/markup-compatibility/2006" xmlns:aink="http://schemas.microsoft.com/office/drawing/2016/ink" xmlns:am3d="http://schemas.microsoft.com/office/drawing/2017/model3d" xmlns:o="urn:schemas-microsoft-com:office:office" xmlns:r="http://schemas.openxmlformats.org/officeDocument/2006/relationships" xmlns:m="http://schemas.openxmlformats.org/officeDocument/2006/math" xmlns:v="urn:schemas-microsoft-com:vml" xmlns:wp14="http://schemas.microsoft.com/office/word/2010/wordprocessingDrawing" xmlns:wp="http://schemas.openxmlformats.org/drawingml/2006/wordprocessingDrawing" xmlns:w10="urn:schemas-microsoft-com:office:word" xmlns:w="http://schemas.openxmlformats.org/wordprocessingml/2006/main" xmlns:w14="http://schemas.microsoft.com/office/word/2010/wordml" xmlns:w15="http://schemas.microsoft.com/office/word/2012/wordml" xmlns:w16cid="http://schemas.microsoft.com/office/word/2016/wordml/cid" xmlns:w16se="http://schemas.microsoft.com/office/word/2015/wordml/symex" xmlns:wpg="http://schemas.microsoft.com/office/word/2010/wordprocessingGroup" xmlns:wpi="http://schemas.microsoft.com/office/word/2010/wordprocessingInk" xmlns:wne="http://schemas.microsoft.com/office/word/2006/wordml" xmlns:wps="http://schemas.microsoft.com/office/word/2010/wordprocessingShape" mc:Ignorable="w14 w15 w16se w16cid wp14">
   <w:endnote w:type="separator" w:id="-1">
     <w:p>
       <w:pPr>
@@ -13525,7 +13538,7 @@
 </file>
 
 <file path=word/footer1.xml><?xml version="1.0" encoding="utf-8"?>
-<w:ftr xmlns:wpc="http://schemas.microsoft.com/office/word/2010/wordprocessingCanvas" xmlns:mc="http://schemas.openxmlformats.org/markup-compatibility/2006" xmlns:o="urn:schemas-microsoft-com:office:office" xmlns:r="http://schemas.openxmlformats.org/officeDocument/2006/relationships" xmlns:m="http://schemas.openxmlformats.org/officeDocument/2006/math" xmlns:v="urn:schemas-microsoft-com:vml" xmlns:wp14="http://schemas.microsoft.com/office/word/2010/wordprocessingDrawing" xmlns:wp="http://schemas.openxmlformats.org/drawingml/2006/wordprocessingDrawing" xmlns:w10="urn:schemas-microsoft-com:office:word" xmlns:w="http://schemas.openxmlformats.org/wordprocessingml/2006/main" xmlns:w14="http://schemas.microsoft.com/office/word/2010/wordml" xmlns:w15="http://schemas.microsoft.com/office/word/2012/wordml" xmlns:wpg="http://schemas.microsoft.com/office/word/2010/wordprocessingGroup" xmlns:wpi="http://schemas.microsoft.com/office/word/2010/wordprocessingInk" xmlns:wne="http://schemas.microsoft.com/office/word/2006/wordml" xmlns:wps="http://schemas.microsoft.com/office/word/2010/wordprocessingShape" mc:Ignorable="w14 w15 wp14">
+<w:ftr xmlns:wpc="http://schemas.microsoft.com/office/word/2010/wordprocessingCanvas" xmlns:cx="http://schemas.microsoft.com/office/drawing/2014/chartex" xmlns:cx1="http://schemas.microsoft.com/office/drawing/2015/9/8/chartex" xmlns:cx2="http://schemas.microsoft.com/office/drawing/2015/10/21/chartex" xmlns:cx3="http://schemas.microsoft.com/office/drawing/2016/5/9/chartex" xmlns:cx4="http://schemas.microsoft.com/office/drawing/2016/5/10/chartex" xmlns:cx5="http://schemas.microsoft.com/office/drawing/2016/5/11/chartex" xmlns:cx6="http://schemas.microsoft.com/office/drawing/2016/5/12/chartex" xmlns:cx7="http://schemas.microsoft.com/office/drawing/2016/5/13/chartex" xmlns:cx8="http://schemas.microsoft.com/office/drawing/2016/5/14/chartex" xmlns:mc="http://schemas.openxmlformats.org/markup-compatibility/2006" xmlns:aink="http://schemas.microsoft.com/office/drawing/2016/ink" xmlns:am3d="http://schemas.microsoft.com/office/drawing/2017/model3d" xmlns:o="urn:schemas-microsoft-com:office:office" xmlns:r="http://schemas.openxmlformats.org/officeDocument/2006/relationships" xmlns:m="http://schemas.openxmlformats.org/officeDocument/2006/math" xmlns:v="urn:schemas-microsoft-com:vml" xmlns:wp14="http://schemas.microsoft.com/office/word/2010/wordprocessingDrawing" xmlns:wp="http://schemas.openxmlformats.org/drawingml/2006/wordprocessingDrawing" xmlns:w10="urn:schemas-microsoft-com:office:word" xmlns:w="http://schemas.openxmlformats.org/wordprocessingml/2006/main" xmlns:w14="http://schemas.microsoft.com/office/word/2010/wordml" xmlns:w15="http://schemas.microsoft.com/office/word/2012/wordml" xmlns:w16cid="http://schemas.microsoft.com/office/word/2016/wordml/cid" xmlns:w16se="http://schemas.microsoft.com/office/word/2015/wordml/symex" xmlns:wpg="http://schemas.microsoft.com/office/word/2010/wordprocessingGroup" xmlns:wpi="http://schemas.microsoft.com/office/word/2010/wordprocessingInk" xmlns:wne="http://schemas.microsoft.com/office/word/2006/wordml" xmlns:wps="http://schemas.microsoft.com/office/word/2010/wordprocessingShape" mc:Ignorable="w14 w15 w16se w16cid wp14">
   <w:p>
     <w:pPr>
       <w:pStyle w:val="Piedepgina"/>
@@ -13582,7 +13595,7 @@
 </file>
 
 <file path=word/footnotes.xml><?xml version="1.0" encoding="utf-8"?>
-<w:footnotes xmlns:wpc="http://schemas.microsoft.com/office/word/2010/wordprocessingCanvas" xmlns:mc="http://schemas.openxmlformats.org/markup-compatibility/2006" xmlns:o="urn:schemas-microsoft-com:office:office" xmlns:r="http://schemas.openxmlformats.org/officeDocument/2006/relationships" xmlns:m="http://schemas.openxmlformats.org/officeDocument/2006/math" xmlns:v="urn:schemas-microsoft-com:vml" xmlns:wp14="http://schemas.microsoft.com/office/word/2010/wordprocessingDrawing" xmlns:wp="http://schemas.openxmlformats.org/drawingml/2006/wordprocessingDrawing" xmlns:w10="urn:schemas-microsoft-com:office:word" xmlns:w="http://schemas.openxmlformats.org/wordprocessingml/2006/main" xmlns:w14="http://schemas.microsoft.com/office/word/2010/wordml" xmlns:w15="http://schemas.microsoft.com/office/word/2012/wordml" xmlns:wpg="http://schemas.microsoft.com/office/word/2010/wordprocessingGroup" xmlns:wpi="http://schemas.microsoft.com/office/word/2010/wordprocessingInk" xmlns:wne="http://schemas.microsoft.com/office/word/2006/wordml" xmlns:wps="http://schemas.microsoft.com/office/word/2010/wordprocessingShape" mc:Ignorable="w14 w15 wp14">
+<w:footnotes xmlns:wpc="http://schemas.microsoft.com/office/word/2010/wordprocessingCanvas" xmlns:cx="http://schemas.microsoft.com/office/drawing/2014/chartex" xmlns:cx1="http://schemas.microsoft.com/office/drawing/2015/9/8/chartex" xmlns:cx2="http://schemas.microsoft.com/office/drawing/2015/10/21/chartex" xmlns:cx3="http://schemas.microsoft.com/office/drawing/2016/5/9/chartex" xmlns:cx4="http://schemas.microsoft.com/office/drawing/2016/5/10/chartex" xmlns:cx5="http://schemas.microsoft.com/office/drawing/2016/5/11/chartex" xmlns:cx6="http://schemas.microsoft.com/office/drawing/2016/5/12/chartex" xmlns:cx7="http://schemas.microsoft.com/office/drawing/2016/5/13/chartex" xmlns:cx8="http://schemas.microsoft.com/office/drawing/2016/5/14/chartex" xmlns:mc="http://schemas.openxmlformats.org/markup-compatibility/2006" xmlns:aink="http://schemas.microsoft.com/office/drawing/2016/ink" xmlns:am3d="http://schemas.microsoft.com/office/drawing/2017/model3d" xmlns:o="urn:schemas-microsoft-com:office:office" xmlns:r="http://schemas.openxmlformats.org/officeDocument/2006/relationships" xmlns:m="http://schemas.openxmlformats.org/officeDocument/2006/math" xmlns:v="urn:schemas-microsoft-com:vml" xmlns:wp14="http://schemas.microsoft.com/office/word/2010/wordprocessingDrawing" xmlns:wp="http://schemas.openxmlformats.org/drawingml/2006/wordprocessingDrawing" xmlns:w10="urn:schemas-microsoft-com:office:word" xmlns:w="http://schemas.openxmlformats.org/wordprocessingml/2006/main" xmlns:w14="http://schemas.microsoft.com/office/word/2010/wordml" xmlns:w15="http://schemas.microsoft.com/office/word/2012/wordml" xmlns:w16cid="http://schemas.microsoft.com/office/word/2016/wordml/cid" xmlns:w16se="http://schemas.microsoft.com/office/word/2015/wordml/symex" xmlns:wpg="http://schemas.microsoft.com/office/word/2010/wordprocessingGroup" xmlns:wpi="http://schemas.microsoft.com/office/word/2010/wordprocessingInk" xmlns:wne="http://schemas.microsoft.com/office/word/2006/wordml" xmlns:wps="http://schemas.microsoft.com/office/word/2010/wordprocessingShape" mc:Ignorable="w14 w15 w16se w16cid wp14">
   <w:footnote w:type="separator" w:id="-1">
     <w:p>
       <w:pPr>
@@ -13607,8 +13620,8 @@
 </file>
 
 <file path=word/numbering.xml><?xml version="1.0" encoding="utf-8"?>
-<w:numbering xmlns:wpc="http://schemas.microsoft.com/office/word/2010/wordprocessingCanvas" xmlns:mc="http://schemas.openxmlformats.org/markup-compatibility/2006" xmlns:o="urn:schemas-microsoft-com:office:office" xmlns:r="http://schemas.openxmlformats.org/officeDocument/2006/relationships" xmlns:m="http://schemas.openxmlformats.org/officeDocument/2006/math" xmlns:v="urn:schemas-microsoft-com:vml" xmlns:wp14="http://schemas.microsoft.com/office/word/2010/wordprocessingDrawing" xmlns:wp="http://schemas.openxmlformats.org/drawingml/2006/wordprocessingDrawing" xmlns:w10="urn:schemas-microsoft-com:office:word" xmlns:w="http://schemas.openxmlformats.org/wordprocessingml/2006/main" xmlns:w14="http://schemas.microsoft.com/office/word/2010/wordml" xmlns:w15="http://schemas.microsoft.com/office/word/2012/wordml" xmlns:wpg="http://schemas.microsoft.com/office/word/2010/wordprocessingGroup" xmlns:wpi="http://schemas.microsoft.com/office/word/2010/wordprocessingInk" xmlns:wne="http://schemas.microsoft.com/office/word/2006/wordml" xmlns:wps="http://schemas.microsoft.com/office/word/2010/wordprocessingShape" mc:Ignorable="w14 w15 wp14">
-  <w:abstractNum w:abstractNumId="0">
+<w:numbering xmlns:wpc="http://schemas.microsoft.com/office/word/2010/wordprocessingCanvas" xmlns:cx="http://schemas.microsoft.com/office/drawing/2014/chartex" xmlns:cx1="http://schemas.microsoft.com/office/drawing/2015/9/8/chartex" xmlns:cx2="http://schemas.microsoft.com/office/drawing/2015/10/21/chartex" xmlns:cx3="http://schemas.microsoft.com/office/drawing/2016/5/9/chartex" xmlns:cx4="http://schemas.microsoft.com/office/drawing/2016/5/10/chartex" xmlns:cx5="http://schemas.microsoft.com/office/drawing/2016/5/11/chartex" xmlns:cx6="http://schemas.microsoft.com/office/drawing/2016/5/12/chartex" xmlns:cx7="http://schemas.microsoft.com/office/drawing/2016/5/13/chartex" xmlns:cx8="http://schemas.microsoft.com/office/drawing/2016/5/14/chartex" xmlns:mc="http://schemas.openxmlformats.org/markup-compatibility/2006" xmlns:aink="http://schemas.microsoft.com/office/drawing/2016/ink" xmlns:am3d="http://schemas.microsoft.com/office/drawing/2017/model3d" xmlns:o="urn:schemas-microsoft-com:office:office" xmlns:r="http://schemas.openxmlformats.org/officeDocument/2006/relationships" xmlns:m="http://schemas.openxmlformats.org/officeDocument/2006/math" xmlns:v="urn:schemas-microsoft-com:vml" xmlns:wp14="http://schemas.microsoft.com/office/word/2010/wordprocessingDrawing" xmlns:wp="http://schemas.openxmlformats.org/drawingml/2006/wordprocessingDrawing" xmlns:w10="urn:schemas-microsoft-com:office:word" xmlns:w="http://schemas.openxmlformats.org/wordprocessingml/2006/main" xmlns:w14="http://schemas.microsoft.com/office/word/2010/wordml" xmlns:w15="http://schemas.microsoft.com/office/word/2012/wordml" xmlns:w16cid="http://schemas.microsoft.com/office/word/2016/wordml/cid" xmlns:w16se="http://schemas.microsoft.com/office/word/2015/wordml/symex" xmlns:wpg="http://schemas.microsoft.com/office/word/2010/wordprocessingGroup" xmlns:wpi="http://schemas.microsoft.com/office/word/2010/wordprocessingInk" xmlns:wne="http://schemas.microsoft.com/office/word/2006/wordml" xmlns:wps="http://schemas.microsoft.com/office/word/2010/wordprocessingShape" mc:Ignorable="w14 w15 w16se w16cid wp14">
+  <w:abstractNum w:abstractNumId="0" w15:restartNumberingAfterBreak="0">
     <w:nsid w:val="11993B0D"/>
     <w:multiLevelType w:val="multilevel"/>
     <w:tmpl w:val="11993B0D"/>
@@ -13721,7 +13734,7 @@
       </w:rPr>
     </w:lvl>
   </w:abstractNum>
-  <w:abstractNum w:abstractNumId="1">
+  <w:abstractNum w:abstractNumId="1" w15:restartNumberingAfterBreak="0">
     <w:nsid w:val="578003C5"/>
     <w:multiLevelType w:val="multilevel"/>
     <w:tmpl w:val="578003C5"/>
@@ -13860,7 +13873,7 @@
 </file>
 
 <file path=word/styles.xml><?xml version="1.0" encoding="utf-8"?>
-<w:styles xmlns:mc="http://schemas.openxmlformats.org/markup-compatibility/2006" xmlns:r="http://schemas.openxmlformats.org/officeDocument/2006/relationships" xmlns:w="http://schemas.openxmlformats.org/wordprocessingml/2006/main" xmlns:w14="http://schemas.microsoft.com/office/word/2010/wordml" xmlns:w15="http://schemas.microsoft.com/office/word/2012/wordml" mc:Ignorable="w14 w15">
+<w:styles xmlns:mc="http://schemas.openxmlformats.org/markup-compatibility/2006" xmlns:r="http://schemas.openxmlformats.org/officeDocument/2006/relationships" xmlns:w="http://schemas.openxmlformats.org/wordprocessingml/2006/main" xmlns:w14="http://schemas.microsoft.com/office/word/2010/wordml" xmlns:w15="http://schemas.microsoft.com/office/word/2012/wordml" xmlns:w16cid="http://schemas.microsoft.com/office/word/2016/wordml/cid" xmlns:w16se="http://schemas.microsoft.com/office/word/2015/wordml/symex" mc:Ignorable="w14 w15 w16se w16cid">
   <w:docDefaults>
     <w:rPrDefault>
       <w:rPr>
@@ -13874,7 +13887,7 @@
       </w:pPr>
     </w:pPrDefault>
   </w:docDefaults>
-  <w:latentStyles w:defLockedState="0" w:defUIPriority="99" w:defSemiHidden="0" w:defUnhideWhenUsed="0" w:defQFormat="0" w:count="371">
+  <w:latentStyles w:defLockedState="0" w:defUIPriority="99" w:defSemiHidden="0" w:defUnhideWhenUsed="0" w:defQFormat="0" w:count="375">
     <w:lsdException w:name="Normal" w:uiPriority="0" w:qFormat="1"/>
     <w:lsdException w:name="heading 1" w:uiPriority="9" w:qFormat="1"/>
     <w:lsdException w:name="heading 2" w:uiPriority="9" w:unhideWhenUsed="1" w:qFormat="1"/>
@@ -13980,7 +13993,6 @@
     <w:lsdException w:name="HTML Sample" w:semiHidden="1" w:unhideWhenUsed="1"/>
     <w:lsdException w:name="HTML Typewriter" w:semiHidden="1" w:unhideWhenUsed="1"/>
     <w:lsdException w:name="HTML Variable" w:semiHidden="1" w:unhideWhenUsed="1"/>
-    <w:lsdException w:name="Normal Table" w:semiHidden="1" w:unhideWhenUsed="1"/>
     <w:lsdException w:name="annotation subject" w:semiHidden="1" w:unhideWhenUsed="1"/>
     <w:lsdException w:name="No List" w:semiHidden="1" w:unhideWhenUsed="1"/>
     <w:lsdException w:name="Outline List 1" w:semiHidden="1" w:unhideWhenUsed="1"/>
@@ -14024,10 +14036,8 @@
     <w:lsdException w:name="Table Elegant" w:semiHidden="1" w:unhideWhenUsed="1"/>
     <w:lsdException w:name="Table Professional" w:semiHidden="1" w:unhideWhenUsed="1"/>
     <w:lsdException w:name="Table Subtle 1" w:semiHidden="1" w:unhideWhenUsed="1"/>
-    <w:lsdException w:name="Table Subtle 2" w:semiHidden="1" w:unhideWhenUsed="1"/>
     <w:lsdException w:name="Table Web 1" w:semiHidden="1" w:unhideWhenUsed="1"/>
     <w:lsdException w:name="Table Web 2" w:semiHidden="1" w:unhideWhenUsed="1"/>
-    <w:lsdException w:name="Table Web 3" w:semiHidden="1" w:unhideWhenUsed="1"/>
     <w:lsdException w:name="Balloon Text" w:semiHidden="1" w:unhideWhenUsed="1"/>
     <w:lsdException w:name="Table Grid" w:uiPriority="39"/>
     <w:lsdException w:name="Table Theme" w:semiHidden="1" w:unhideWhenUsed="1"/>
@@ -14048,10 +14058,6 @@
     <w:lsdException w:name="Colorful Grid"/>
     <w:lsdException w:name="Light Shading Accent 1"/>
     <w:lsdException w:name="Light List Accent 1"/>
-    <w:lsdException w:name="Light Grid Accent 1"/>
-    <w:lsdException w:name="Medium Shading 1 Accent 1"/>
-    <w:lsdException w:name="Medium Shading 2 Accent 1"/>
-    <w:lsdException w:name="Medium List 1 Accent 1"/>
     <w:lsdException w:name="Revision" w:semiHidden="1"/>
     <w:lsdException w:name="List Paragraph" w:uiPriority="34" w:qFormat="1"/>
     <w:lsdException w:name="Medium List 2 Accent 1"/>
@@ -14128,10 +14134,6 @@
     <w:lsdException w:name="Medium Grid 1 Accent 6"/>
     <w:lsdException w:name="Medium Grid 2 Accent 6"/>
     <w:lsdException w:name="Medium Grid 3 Accent 6"/>
-    <w:lsdException w:name="Dark List Accent 6"/>
-    <w:lsdException w:name="Colorful Shading Accent 6"/>
-    <w:lsdException w:name="Colorful List Accent 6"/>
-    <w:lsdException w:name="Colorful Grid Accent 6"/>
     <w:lsdException w:name="Subtle Emphasis" w:uiPriority="19" w:qFormat="1"/>
     <w:lsdException w:name="Intense Emphasis" w:uiPriority="21" w:qFormat="1"/>
     <w:lsdException w:name="Subtle Reference" w:uiPriority="31" w:qFormat="1"/>
@@ -14243,6 +14245,10 @@
     <w:lsdException w:name="List Table 5 Dark Accent 6" w:uiPriority="50"/>
     <w:lsdException w:name="List Table 6 Colorful Accent 6" w:uiPriority="51"/>
     <w:lsdException w:name="List Table 7 Colorful Accent 6" w:uiPriority="52"/>
+    <w:lsdException w:name="Mention" w:semiHidden="1" w:unhideWhenUsed="1"/>
+    <w:lsdException w:name="Smart Hyperlink" w:semiHidden="1" w:unhideWhenUsed="1"/>
+    <w:lsdException w:name="Hashtag" w:semiHidden="1" w:unhideWhenUsed="1"/>
+    <w:lsdException w:name="Unresolved Mention" w:semiHidden="1" w:unhideWhenUsed="1"/>
   </w:latentStyles>
   <w:style w:type="paragraph" w:default="1" w:styleId="Normal">
     <w:name w:val="Normal"/>
@@ -14468,7 +14474,6 @@
       <w:spacing w:after="0" w:line="240" w:lineRule="auto"/>
     </w:pPr>
     <w:tblPr>
-      <w:tblInd w:w="0" w:type="dxa"/>
       <w:tblBorders>
         <w:top w:val="single" w:sz="4" w:space="0" w:color="auto"/>
         <w:left w:val="single" w:sz="4" w:space="0" w:color="auto"/>
@@ -14477,12 +14482,6 @@
         <w:insideH w:val="single" w:sz="4" w:space="0" w:color="auto"/>
         <w:insideV w:val="single" w:sz="4" w:space="0" w:color="auto"/>
       </w:tblBorders>
-      <w:tblCellMar>
-        <w:top w:w="0" w:type="dxa"/>
-        <w:left w:w="108" w:type="dxa"/>
-        <w:bottom w:w="0" w:type="dxa"/>
-        <w:right w:w="108" w:type="dxa"/>
-      </w:tblCellMar>
     </w:tblPr>
   </w:style>
   <w:style w:type="character" w:customStyle="1" w:styleId="Ttulo2Car">
@@ -15587,13 +15586,6 @@
         </dgm:presLayoutVars>
       </dgm:prSet>
       <dgm:spPr/>
-      <dgm:t>
-        <a:bodyPr/>
-        <a:lstStyle/>
-        <a:p>
-          <a:endParaRPr lang="es-PE"/>
-        </a:p>
-      </dgm:t>
     </dgm:pt>
     <dgm:pt modelId="{6E1541F5-F0FF-46B9-968F-191FDA559B12}" type="pres">
       <dgm:prSet presAssocID="{DA3382E9-9437-4E5E-AA11-57BFA51F46F6}" presName="hierRoot1" presStyleCnt="0">
@@ -15614,24 +15606,10 @@
         </dgm:presLayoutVars>
       </dgm:prSet>
       <dgm:spPr/>
-      <dgm:t>
-        <a:bodyPr/>
-        <a:lstStyle/>
-        <a:p>
-          <a:endParaRPr lang="es-PE"/>
-        </a:p>
-      </dgm:t>
     </dgm:pt>
     <dgm:pt modelId="{3653D9C1-77F9-4464-805C-6546E01DC1CC}" type="pres">
       <dgm:prSet presAssocID="{DA3382E9-9437-4E5E-AA11-57BFA51F46F6}" presName="rootConnector1" presStyleLbl="node1" presStyleIdx="0" presStyleCnt="0"/>
       <dgm:spPr/>
-      <dgm:t>
-        <a:bodyPr/>
-        <a:lstStyle/>
-        <a:p>
-          <a:endParaRPr lang="es-PE"/>
-        </a:p>
-      </dgm:t>
     </dgm:pt>
     <dgm:pt modelId="{9416E056-76B4-40F4-A179-71EAA9F7A559}" type="pres">
       <dgm:prSet presAssocID="{DA3382E9-9437-4E5E-AA11-57BFA51F46F6}" presName="hierChild2" presStyleCnt="0"/>
@@ -15640,13 +15618,6 @@
     <dgm:pt modelId="{1799B04B-BEB4-4ECB-A4CF-B8BFC3E9862B}" type="pres">
       <dgm:prSet presAssocID="{0422D178-5A83-4B75-8016-7069747D329F}" presName="Name37" presStyleLbl="parChTrans1D2" presStyleIdx="0" presStyleCnt="3"/>
       <dgm:spPr/>
-      <dgm:t>
-        <a:bodyPr/>
-        <a:lstStyle/>
-        <a:p>
-          <a:endParaRPr lang="es-PE"/>
-        </a:p>
-      </dgm:t>
     </dgm:pt>
     <dgm:pt modelId="{B6983F76-7EAB-414E-8C38-64D57AA2C157}" type="pres">
       <dgm:prSet presAssocID="{280C499F-86E2-4B5E-91DA-B9942E81637B}" presName="hierRoot2" presStyleCnt="0">
@@ -15667,24 +15638,10 @@
         </dgm:presLayoutVars>
       </dgm:prSet>
       <dgm:spPr/>
-      <dgm:t>
-        <a:bodyPr/>
-        <a:lstStyle/>
-        <a:p>
-          <a:endParaRPr lang="es-PE"/>
-        </a:p>
-      </dgm:t>
     </dgm:pt>
     <dgm:pt modelId="{906DF475-C3D7-4476-BFAC-70F5D4839737}" type="pres">
       <dgm:prSet presAssocID="{280C499F-86E2-4B5E-91DA-B9942E81637B}" presName="rootConnector" presStyleLbl="node2" presStyleIdx="0" presStyleCnt="3"/>
       <dgm:spPr/>
-      <dgm:t>
-        <a:bodyPr/>
-        <a:lstStyle/>
-        <a:p>
-          <a:endParaRPr lang="es-PE"/>
-        </a:p>
-      </dgm:t>
     </dgm:pt>
     <dgm:pt modelId="{27DFFBC1-C336-455E-88A2-F277C93F6DBF}" type="pres">
       <dgm:prSet presAssocID="{280C499F-86E2-4B5E-91DA-B9942E81637B}" presName="hierChild4" presStyleCnt="0"/>
@@ -15697,13 +15654,6 @@
     <dgm:pt modelId="{69E574D4-7E93-4724-AAE9-815AD04062B4}" type="pres">
       <dgm:prSet presAssocID="{57FC137E-AC07-432B-9ECE-59F86C71CED0}" presName="Name37" presStyleLbl="parChTrans1D2" presStyleIdx="1" presStyleCnt="3"/>
       <dgm:spPr/>
-      <dgm:t>
-        <a:bodyPr/>
-        <a:lstStyle/>
-        <a:p>
-          <a:endParaRPr lang="es-PE"/>
-        </a:p>
-      </dgm:t>
     </dgm:pt>
     <dgm:pt modelId="{F1DC2756-DD54-4D90-BA58-230C115F7EB2}" type="pres">
       <dgm:prSet presAssocID="{5766EEF5-06E1-4301-ACDA-74F17873E75A}" presName="hierRoot2" presStyleCnt="0">
@@ -15724,24 +15674,10 @@
         </dgm:presLayoutVars>
       </dgm:prSet>
       <dgm:spPr/>
-      <dgm:t>
-        <a:bodyPr/>
-        <a:lstStyle/>
-        <a:p>
-          <a:endParaRPr lang="es-PE"/>
-        </a:p>
-      </dgm:t>
     </dgm:pt>
     <dgm:pt modelId="{A8692EB7-E3B4-4B4E-BC76-F349575B81CB}" type="pres">
       <dgm:prSet presAssocID="{5766EEF5-06E1-4301-ACDA-74F17873E75A}" presName="rootConnector" presStyleLbl="node2" presStyleIdx="1" presStyleCnt="3"/>
       <dgm:spPr/>
-      <dgm:t>
-        <a:bodyPr/>
-        <a:lstStyle/>
-        <a:p>
-          <a:endParaRPr lang="es-PE"/>
-        </a:p>
-      </dgm:t>
     </dgm:pt>
     <dgm:pt modelId="{5E6AE3A5-39A6-4F8D-BE33-05C3E23770F4}" type="pres">
       <dgm:prSet presAssocID="{5766EEF5-06E1-4301-ACDA-74F17873E75A}" presName="hierChild4" presStyleCnt="0"/>
@@ -15750,13 +15686,6 @@
     <dgm:pt modelId="{7F88AC36-7D81-45AC-8B85-7C8B02F1CC3D}" type="pres">
       <dgm:prSet presAssocID="{82CD46BB-620A-4C50-A47C-7E95DD97861E}" presName="Name37" presStyleLbl="parChTrans1D3" presStyleIdx="0" presStyleCnt="2"/>
       <dgm:spPr/>
-      <dgm:t>
-        <a:bodyPr/>
-        <a:lstStyle/>
-        <a:p>
-          <a:endParaRPr lang="es-PE"/>
-        </a:p>
-      </dgm:t>
     </dgm:pt>
     <dgm:pt modelId="{175FD51D-D7B0-4A28-A5DE-60602FD12636}" type="pres">
       <dgm:prSet presAssocID="{41E21500-5C21-4DFA-B178-1377BBD063B1}" presName="hierRoot2" presStyleCnt="0">
@@ -15777,24 +15706,10 @@
         </dgm:presLayoutVars>
       </dgm:prSet>
       <dgm:spPr/>
-      <dgm:t>
-        <a:bodyPr/>
-        <a:lstStyle/>
-        <a:p>
-          <a:endParaRPr lang="es-PE"/>
-        </a:p>
-      </dgm:t>
     </dgm:pt>
     <dgm:pt modelId="{96E824B8-B5D0-4EA1-85C2-9344AC9D46CE}" type="pres">
       <dgm:prSet presAssocID="{41E21500-5C21-4DFA-B178-1377BBD063B1}" presName="rootConnector" presStyleLbl="node3" presStyleIdx="0" presStyleCnt="1"/>
       <dgm:spPr/>
-      <dgm:t>
-        <a:bodyPr/>
-        <a:lstStyle/>
-        <a:p>
-          <a:endParaRPr lang="es-PE"/>
-        </a:p>
-      </dgm:t>
     </dgm:pt>
     <dgm:pt modelId="{1A43366A-108A-4F8F-9391-94EC04CC5C5C}" type="pres">
       <dgm:prSet presAssocID="{41E21500-5C21-4DFA-B178-1377BBD063B1}" presName="hierChild4" presStyleCnt="0"/>
@@ -15811,13 +15726,6 @@
     <dgm:pt modelId="{BED1397A-9A3B-4479-B9A3-0A9BA64E6118}" type="pres">
       <dgm:prSet presAssocID="{4D673D7C-1BF9-4494-B446-25EB7F1FF5F0}" presName="Name111" presStyleLbl="parChTrans1D3" presStyleIdx="1" presStyleCnt="2"/>
       <dgm:spPr/>
-      <dgm:t>
-        <a:bodyPr/>
-        <a:lstStyle/>
-        <a:p>
-          <a:endParaRPr lang="es-PE"/>
-        </a:p>
-      </dgm:t>
     </dgm:pt>
     <dgm:pt modelId="{09609B33-42B1-49D4-8FE2-7C02CA56F50E}" type="pres">
       <dgm:prSet presAssocID="{256D2F41-24D8-490A-966E-C99E533D66F8}" presName="hierRoot3" presStyleCnt="0">
@@ -15838,24 +15746,10 @@
         </dgm:presLayoutVars>
       </dgm:prSet>
       <dgm:spPr/>
-      <dgm:t>
-        <a:bodyPr/>
-        <a:lstStyle/>
-        <a:p>
-          <a:endParaRPr lang="es-PE"/>
-        </a:p>
-      </dgm:t>
     </dgm:pt>
     <dgm:pt modelId="{00C2A58F-CA39-474F-921A-02EA1639C9E4}" type="pres">
       <dgm:prSet presAssocID="{256D2F41-24D8-490A-966E-C99E533D66F8}" presName="rootConnector3" presStyleLbl="asst2" presStyleIdx="0" presStyleCnt="1"/>
       <dgm:spPr/>
-      <dgm:t>
-        <a:bodyPr/>
-        <a:lstStyle/>
-        <a:p>
-          <a:endParaRPr lang="es-PE"/>
-        </a:p>
-      </dgm:t>
     </dgm:pt>
     <dgm:pt modelId="{591DF7DC-F107-487A-ABA9-BF4B2B9C2EB3}" type="pres">
       <dgm:prSet presAssocID="{256D2F41-24D8-490A-966E-C99E533D66F8}" presName="hierChild6" presStyleCnt="0"/>
@@ -15868,13 +15762,6 @@
     <dgm:pt modelId="{8812046A-9537-4AE2-B5ED-6E1DD6442C92}" type="pres">
       <dgm:prSet presAssocID="{EDDF6921-1CB0-4181-B011-85760D28BA4A}" presName="Name37" presStyleLbl="parChTrans1D2" presStyleIdx="2" presStyleCnt="3"/>
       <dgm:spPr/>
-      <dgm:t>
-        <a:bodyPr/>
-        <a:lstStyle/>
-        <a:p>
-          <a:endParaRPr lang="es-PE"/>
-        </a:p>
-      </dgm:t>
     </dgm:pt>
     <dgm:pt modelId="{95156BC4-C567-44B3-8A83-B13F2D1CE8C7}" type="pres">
       <dgm:prSet presAssocID="{F767BC28-5BCB-4764-BB3D-868849676BB5}" presName="hierRoot2" presStyleCnt="0">
@@ -15895,24 +15782,10 @@
         </dgm:presLayoutVars>
       </dgm:prSet>
       <dgm:spPr/>
-      <dgm:t>
-        <a:bodyPr/>
-        <a:lstStyle/>
-        <a:p>
-          <a:endParaRPr lang="es-PE"/>
-        </a:p>
-      </dgm:t>
     </dgm:pt>
     <dgm:pt modelId="{C9EFC9F5-DE45-403F-BAFF-51D977156B2A}" type="pres">
       <dgm:prSet presAssocID="{F767BC28-5BCB-4764-BB3D-868849676BB5}" presName="rootConnector" presStyleLbl="node2" presStyleIdx="2" presStyleCnt="3"/>
       <dgm:spPr/>
-      <dgm:t>
-        <a:bodyPr/>
-        <a:lstStyle/>
-        <a:p>
-          <a:endParaRPr lang="es-PE"/>
-        </a:p>
-      </dgm:t>
     </dgm:pt>
     <dgm:pt modelId="{6B825DB9-D366-430E-A278-3EC58403A368}" type="pres">
       <dgm:prSet presAssocID="{F767BC28-5BCB-4764-BB3D-868849676BB5}" presName="hierChild4" presStyleCnt="0"/>
@@ -15928,30 +15801,30 @@
     </dgm:pt>
   </dgm:ptLst>
   <dgm:cxnLst>
+    <dgm:cxn modelId="{B8094909-16F0-4E9D-85A0-EFEB44E803CB}" type="presOf" srcId="{41E21500-5C21-4DFA-B178-1377BBD063B1}" destId="{784B4403-7E24-4513-ADA1-AF62B3B7C499}" srcOrd="0" destOrd="0" presId="urn:microsoft.com/office/officeart/2005/8/layout/orgChart1"/>
+    <dgm:cxn modelId="{738F7615-FA03-46AE-B346-C4DF2FC6CA1D}" srcId="{DA3382E9-9437-4E5E-AA11-57BFA51F46F6}" destId="{5766EEF5-06E1-4301-ACDA-74F17873E75A}" srcOrd="1" destOrd="0" parTransId="{57FC137E-AC07-432B-9ECE-59F86C71CED0}" sibTransId="{3669ED12-40B1-4E95-8820-C448ADA9F1FF}"/>
+    <dgm:cxn modelId="{9B8DA518-9754-4604-9C10-019B7A5F097C}" type="presOf" srcId="{F767BC28-5BCB-4764-BB3D-868849676BB5}" destId="{C9EFC9F5-DE45-403F-BAFF-51D977156B2A}" srcOrd="1" destOrd="0" presId="urn:microsoft.com/office/officeart/2005/8/layout/orgChart1"/>
+    <dgm:cxn modelId="{E6D2B922-206A-495A-8997-1674D3B0C2A4}" type="presOf" srcId="{41E21500-5C21-4DFA-B178-1377BBD063B1}" destId="{96E824B8-B5D0-4EA1-85C2-9344AC9D46CE}" srcOrd="1" destOrd="0" presId="urn:microsoft.com/office/officeart/2005/8/layout/orgChart1"/>
+    <dgm:cxn modelId="{2F2B9129-4796-4E39-9E8F-26C405FDA3B6}" type="presOf" srcId="{256D2F41-24D8-490A-966E-C99E533D66F8}" destId="{5FC4282A-52F1-4C4D-BA5E-1601E96485AA}" srcOrd="0" destOrd="0" presId="urn:microsoft.com/office/officeart/2005/8/layout/orgChart1"/>
+    <dgm:cxn modelId="{89A6E62D-D037-4365-B1D0-000CD6781DC6}" srcId="{DA3382E9-9437-4E5E-AA11-57BFA51F46F6}" destId="{280C499F-86E2-4B5E-91DA-B9942E81637B}" srcOrd="0" destOrd="0" parTransId="{0422D178-5A83-4B75-8016-7069747D329F}" sibTransId="{1C0422EF-6620-4F65-ABC7-2A24A45A769D}"/>
+    <dgm:cxn modelId="{99C73631-A02D-425B-B0CE-0ED7CBE3EE80}" srcId="{2137B7C1-D7D8-4B36-85A0-0B5C4BF2C3F5}" destId="{DA3382E9-9437-4E5E-AA11-57BFA51F46F6}" srcOrd="0" destOrd="0" parTransId="{25D89E0D-E67C-424C-9235-95A4BC82DF6F}" sibTransId="{1F08B290-ABAA-4338-8AA8-89C06FB7418C}"/>
+    <dgm:cxn modelId="{6BAE8E5B-F38B-4B16-98B8-79B70B3772A4}" type="presOf" srcId="{F767BC28-5BCB-4764-BB3D-868849676BB5}" destId="{DA67A5E1-6670-436C-B38C-40F5DF80EC4B}" srcOrd="0" destOrd="0" presId="urn:microsoft.com/office/officeart/2005/8/layout/orgChart1"/>
+    <dgm:cxn modelId="{EA69FF43-B005-4E12-95A2-4EBFA7356E4E}" type="presOf" srcId="{4D673D7C-1BF9-4494-B446-25EB7F1FF5F0}" destId="{BED1397A-9A3B-4479-B9A3-0A9BA64E6118}" srcOrd="0" destOrd="0" presId="urn:microsoft.com/office/officeart/2005/8/layout/orgChart1"/>
+    <dgm:cxn modelId="{5281094B-271F-45DB-82FC-F04C16155962}" type="presOf" srcId="{EDDF6921-1CB0-4181-B011-85760D28BA4A}" destId="{8812046A-9537-4AE2-B5ED-6E1DD6442C92}" srcOrd="0" destOrd="0" presId="urn:microsoft.com/office/officeart/2005/8/layout/orgChart1"/>
+    <dgm:cxn modelId="{6623E34C-82D5-4D06-9168-6E2416331908}" type="presOf" srcId="{256D2F41-24D8-490A-966E-C99E533D66F8}" destId="{00C2A58F-CA39-474F-921A-02EA1639C9E4}" srcOrd="1" destOrd="0" presId="urn:microsoft.com/office/officeart/2005/8/layout/orgChart1"/>
+    <dgm:cxn modelId="{C87C5C6E-AA08-4858-92C6-C63B1681056B}" type="presOf" srcId="{2137B7C1-D7D8-4B36-85A0-0B5C4BF2C3F5}" destId="{8232EF89-F964-4097-8775-FBD8822E9682}" srcOrd="0" destOrd="0" presId="urn:microsoft.com/office/officeart/2005/8/layout/orgChart1"/>
+    <dgm:cxn modelId="{DDF20E56-9AF1-430C-9B7C-3ECDC60CD77E}" type="presOf" srcId="{280C499F-86E2-4B5E-91DA-B9942E81637B}" destId="{906DF475-C3D7-4476-BFAC-70F5D4839737}" srcOrd="1" destOrd="0" presId="urn:microsoft.com/office/officeart/2005/8/layout/orgChart1"/>
+    <dgm:cxn modelId="{177B388B-9B04-4F0C-9526-4603DDE13C6C}" type="presOf" srcId="{82CD46BB-620A-4C50-A47C-7E95DD97861E}" destId="{7F88AC36-7D81-45AC-8B85-7C8B02F1CC3D}" srcOrd="0" destOrd="0" presId="urn:microsoft.com/office/officeart/2005/8/layout/orgChart1"/>
+    <dgm:cxn modelId="{A033C18D-1B2A-4022-8D18-9C0280DEC744}" type="presOf" srcId="{5766EEF5-06E1-4301-ACDA-74F17873E75A}" destId="{A8692EB7-E3B4-4B4E-BC76-F349575B81CB}" srcOrd="1" destOrd="0" presId="urn:microsoft.com/office/officeart/2005/8/layout/orgChart1"/>
+    <dgm:cxn modelId="{C0F36F9E-A9EA-4567-922E-387ADEEA8489}" type="presOf" srcId="{0422D178-5A83-4B75-8016-7069747D329F}" destId="{1799B04B-BEB4-4ECB-A4CF-B8BFC3E9862B}" srcOrd="0" destOrd="0" presId="urn:microsoft.com/office/officeart/2005/8/layout/orgChart1"/>
+    <dgm:cxn modelId="{2AC49AA2-0206-46E3-B215-D60A0D4FD1FA}" type="presOf" srcId="{280C499F-86E2-4B5E-91DA-B9942E81637B}" destId="{7451A146-5DE6-4220-8531-FF18D7695E8F}" srcOrd="0" destOrd="0" presId="urn:microsoft.com/office/officeart/2005/8/layout/orgChart1"/>
+    <dgm:cxn modelId="{D45C76AA-8E84-4870-8EFF-D00E42235579}" srcId="{5766EEF5-06E1-4301-ACDA-74F17873E75A}" destId="{41E21500-5C21-4DFA-B178-1377BBD063B1}" srcOrd="0" destOrd="0" parTransId="{82CD46BB-620A-4C50-A47C-7E95DD97861E}" sibTransId="{1E492B0F-F09D-428E-A0FD-5830D842470A}"/>
     <dgm:cxn modelId="{3D5B59BE-0B0D-4A70-BE83-2C84C3A9B2DA}" srcId="{DA3382E9-9437-4E5E-AA11-57BFA51F46F6}" destId="{F767BC28-5BCB-4764-BB3D-868849676BB5}" srcOrd="2" destOrd="0" parTransId="{EDDF6921-1CB0-4181-B011-85760D28BA4A}" sibTransId="{B058AAA0-51EB-42F5-A233-940BE81A446E}"/>
-    <dgm:cxn modelId="{C0F36F9E-A9EA-4567-922E-387ADEEA8489}" type="presOf" srcId="{0422D178-5A83-4B75-8016-7069747D329F}" destId="{1799B04B-BEB4-4ECB-A4CF-B8BFC3E9862B}" srcOrd="0" destOrd="0" presId="urn:microsoft.com/office/officeart/2005/8/layout/orgChart1"/>
-    <dgm:cxn modelId="{6BAE8E5B-F38B-4B16-98B8-79B70B3772A4}" type="presOf" srcId="{F767BC28-5BCB-4764-BB3D-868849676BB5}" destId="{DA67A5E1-6670-436C-B38C-40F5DF80EC4B}" srcOrd="0" destOrd="0" presId="urn:microsoft.com/office/officeart/2005/8/layout/orgChart1"/>
+    <dgm:cxn modelId="{E625F7C7-655A-4050-9DA0-DC6BA46F20EA}" type="presOf" srcId="{DA3382E9-9437-4E5E-AA11-57BFA51F46F6}" destId="{3653D9C1-77F9-4464-805C-6546E01DC1CC}" srcOrd="1" destOrd="0" presId="urn:microsoft.com/office/officeart/2005/8/layout/orgChart1"/>
     <dgm:cxn modelId="{337C8FCA-6C4C-4E68-BC92-5565634A3342}" type="presOf" srcId="{DA3382E9-9437-4E5E-AA11-57BFA51F46F6}" destId="{304DE0E5-456B-488B-A94F-477E0E685294}" srcOrd="0" destOrd="0" presId="urn:microsoft.com/office/officeart/2005/8/layout/orgChart1"/>
-    <dgm:cxn modelId="{9B8DA518-9754-4604-9C10-019B7A5F097C}" type="presOf" srcId="{F767BC28-5BCB-4764-BB3D-868849676BB5}" destId="{C9EFC9F5-DE45-403F-BAFF-51D977156B2A}" srcOrd="1" destOrd="0" presId="urn:microsoft.com/office/officeart/2005/8/layout/orgChart1"/>
-    <dgm:cxn modelId="{99C73631-A02D-425B-B0CE-0ED7CBE3EE80}" srcId="{2137B7C1-D7D8-4B36-85A0-0B5C4BF2C3F5}" destId="{DA3382E9-9437-4E5E-AA11-57BFA51F46F6}" srcOrd="0" destOrd="0" parTransId="{25D89E0D-E67C-424C-9235-95A4BC82DF6F}" sibTransId="{1F08B290-ABAA-4338-8AA8-89C06FB7418C}"/>
-    <dgm:cxn modelId="{738F7615-FA03-46AE-B346-C4DF2FC6CA1D}" srcId="{DA3382E9-9437-4E5E-AA11-57BFA51F46F6}" destId="{5766EEF5-06E1-4301-ACDA-74F17873E75A}" srcOrd="1" destOrd="0" parTransId="{57FC137E-AC07-432B-9ECE-59F86C71CED0}" sibTransId="{3669ED12-40B1-4E95-8820-C448ADA9F1FF}"/>
-    <dgm:cxn modelId="{E625F7C7-655A-4050-9DA0-DC6BA46F20EA}" type="presOf" srcId="{DA3382E9-9437-4E5E-AA11-57BFA51F46F6}" destId="{3653D9C1-77F9-4464-805C-6546E01DC1CC}" srcOrd="1" destOrd="0" presId="urn:microsoft.com/office/officeart/2005/8/layout/orgChart1"/>
-    <dgm:cxn modelId="{2AC49AA2-0206-46E3-B215-D60A0D4FD1FA}" type="presOf" srcId="{280C499F-86E2-4B5E-91DA-B9942E81637B}" destId="{7451A146-5DE6-4220-8531-FF18D7695E8F}" srcOrd="0" destOrd="0" presId="urn:microsoft.com/office/officeart/2005/8/layout/orgChart1"/>
-    <dgm:cxn modelId="{177B388B-9B04-4F0C-9526-4603DDE13C6C}" type="presOf" srcId="{82CD46BB-620A-4C50-A47C-7E95DD97861E}" destId="{7F88AC36-7D81-45AC-8B85-7C8B02F1CC3D}" srcOrd="0" destOrd="0" presId="urn:microsoft.com/office/officeart/2005/8/layout/orgChart1"/>
-    <dgm:cxn modelId="{2F2B9129-4796-4E39-9E8F-26C405FDA3B6}" type="presOf" srcId="{256D2F41-24D8-490A-966E-C99E533D66F8}" destId="{5FC4282A-52F1-4C4D-BA5E-1601E96485AA}" srcOrd="0" destOrd="0" presId="urn:microsoft.com/office/officeart/2005/8/layout/orgChart1"/>
-    <dgm:cxn modelId="{E6D2B922-206A-495A-8997-1674D3B0C2A4}" type="presOf" srcId="{41E21500-5C21-4DFA-B178-1377BBD063B1}" destId="{96E824B8-B5D0-4EA1-85C2-9344AC9D46CE}" srcOrd="1" destOrd="0" presId="urn:microsoft.com/office/officeart/2005/8/layout/orgChart1"/>
     <dgm:cxn modelId="{19A616D5-A9B2-46C1-B8DF-E21DCA577E2A}" type="presOf" srcId="{5766EEF5-06E1-4301-ACDA-74F17873E75A}" destId="{128EEBEB-3501-4F02-ADB2-0ECAEDB43E76}" srcOrd="0" destOrd="0" presId="urn:microsoft.com/office/officeart/2005/8/layout/orgChart1"/>
-    <dgm:cxn modelId="{C87C5C6E-AA08-4858-92C6-C63B1681056B}" type="presOf" srcId="{2137B7C1-D7D8-4B36-85A0-0B5C4BF2C3F5}" destId="{8232EF89-F964-4097-8775-FBD8822E9682}" srcOrd="0" destOrd="0" presId="urn:microsoft.com/office/officeart/2005/8/layout/orgChart1"/>
-    <dgm:cxn modelId="{5281094B-271F-45DB-82FC-F04C16155962}" type="presOf" srcId="{EDDF6921-1CB0-4181-B011-85760D28BA4A}" destId="{8812046A-9537-4AE2-B5ED-6E1DD6442C92}" srcOrd="0" destOrd="0" presId="urn:microsoft.com/office/officeart/2005/8/layout/orgChart1"/>
+    <dgm:cxn modelId="{C93884DC-650E-4B38-84BB-F0EC484A7E62}" type="presOf" srcId="{57FC137E-AC07-432B-9ECE-59F86C71CED0}" destId="{69E574D4-7E93-4724-AAE9-815AD04062B4}" srcOrd="0" destOrd="0" presId="urn:microsoft.com/office/officeart/2005/8/layout/orgChart1"/>
     <dgm:cxn modelId="{95C14BE5-C92E-4B47-A122-4AD3759EAAC6}" srcId="{5766EEF5-06E1-4301-ACDA-74F17873E75A}" destId="{256D2F41-24D8-490A-966E-C99E533D66F8}" srcOrd="1" destOrd="0" parTransId="{4D673D7C-1BF9-4494-B446-25EB7F1FF5F0}" sibTransId="{B11FCF05-FD60-4966-88DB-AF6AF04FCF2D}"/>
-    <dgm:cxn modelId="{A033C18D-1B2A-4022-8D18-9C0280DEC744}" type="presOf" srcId="{5766EEF5-06E1-4301-ACDA-74F17873E75A}" destId="{A8692EB7-E3B4-4B4E-BC76-F349575B81CB}" srcOrd="1" destOrd="0" presId="urn:microsoft.com/office/officeart/2005/8/layout/orgChart1"/>
-    <dgm:cxn modelId="{89A6E62D-D037-4365-B1D0-000CD6781DC6}" srcId="{DA3382E9-9437-4E5E-AA11-57BFA51F46F6}" destId="{280C499F-86E2-4B5E-91DA-B9942E81637B}" srcOrd="0" destOrd="0" parTransId="{0422D178-5A83-4B75-8016-7069747D329F}" sibTransId="{1C0422EF-6620-4F65-ABC7-2A24A45A769D}"/>
-    <dgm:cxn modelId="{C93884DC-650E-4B38-84BB-F0EC484A7E62}" type="presOf" srcId="{57FC137E-AC07-432B-9ECE-59F86C71CED0}" destId="{69E574D4-7E93-4724-AAE9-815AD04062B4}" srcOrd="0" destOrd="0" presId="urn:microsoft.com/office/officeart/2005/8/layout/orgChart1"/>
-    <dgm:cxn modelId="{6623E34C-82D5-4D06-9168-6E2416331908}" type="presOf" srcId="{256D2F41-24D8-490A-966E-C99E533D66F8}" destId="{00C2A58F-CA39-474F-921A-02EA1639C9E4}" srcOrd="1" destOrd="0" presId="urn:microsoft.com/office/officeart/2005/8/layout/orgChart1"/>
-    <dgm:cxn modelId="{B8094909-16F0-4E9D-85A0-EFEB44E803CB}" type="presOf" srcId="{41E21500-5C21-4DFA-B178-1377BBD063B1}" destId="{784B4403-7E24-4513-ADA1-AF62B3B7C499}" srcOrd="0" destOrd="0" presId="urn:microsoft.com/office/officeart/2005/8/layout/orgChart1"/>
-    <dgm:cxn modelId="{DDF20E56-9AF1-430C-9B7C-3ECDC60CD77E}" type="presOf" srcId="{280C499F-86E2-4B5E-91DA-B9942E81637B}" destId="{906DF475-C3D7-4476-BFAC-70F5D4839737}" srcOrd="1" destOrd="0" presId="urn:microsoft.com/office/officeart/2005/8/layout/orgChart1"/>
-    <dgm:cxn modelId="{D45C76AA-8E84-4870-8EFF-D00E42235579}" srcId="{5766EEF5-06E1-4301-ACDA-74F17873E75A}" destId="{41E21500-5C21-4DFA-B178-1377BBD063B1}" srcOrd="0" destOrd="0" parTransId="{82CD46BB-620A-4C50-A47C-7E95DD97861E}" sibTransId="{1E492B0F-F09D-428E-A0FD-5830D842470A}"/>
-    <dgm:cxn modelId="{EA69FF43-B005-4E12-95A2-4EBFA7356E4E}" type="presOf" srcId="{4D673D7C-1BF9-4494-B446-25EB7F1FF5F0}" destId="{BED1397A-9A3B-4479-B9A3-0A9BA64E6118}" srcOrd="0" destOrd="0" presId="urn:microsoft.com/office/officeart/2005/8/layout/orgChart1"/>
     <dgm:cxn modelId="{19F15025-21FA-400E-9BFF-8BBCB51791D7}" type="presParOf" srcId="{8232EF89-F964-4097-8775-FBD8822E9682}" destId="{6E1541F5-F0FF-46B9-968F-191FDA559B12}" srcOrd="0" destOrd="0" presId="urn:microsoft.com/office/officeart/2005/8/layout/orgChart1"/>
     <dgm:cxn modelId="{149ADB3E-46BF-4E04-ACFB-325EF2D9AE98}" type="presParOf" srcId="{6E1541F5-F0FF-46B9-968F-191FDA559B12}" destId="{60BEB7C7-3C15-4273-B641-0EFC9A83A943}" srcOrd="0" destOrd="0" presId="urn:microsoft.com/office/officeart/2005/8/layout/orgChart1"/>
     <dgm:cxn modelId="{F7D7C289-2F5B-4A19-B3FE-A0D5629CE07D}" type="presParOf" srcId="{60BEB7C7-3C15-4273-B641-0EFC9A83A943}" destId="{304DE0E5-456B-488B-A94F-477E0E685294}" srcOrd="0" destOrd="0" presId="urn:microsoft.com/office/officeart/2005/8/layout/orgChart1"/>
@@ -16363,7 +16236,7 @@
         </a:bodyPr>
         <a:lstStyle/>
         <a:p>
-          <a:pPr lvl="0" algn="ctr" defTabSz="533400">
+          <a:pPr marL="0" lvl="0" indent="0" algn="ctr" defTabSz="533400">
             <a:lnSpc>
               <a:spcPct val="90000"/>
             </a:lnSpc>
@@ -16373,6 +16246,7 @@
             <a:spcAft>
               <a:spcPct val="35000"/>
             </a:spcAft>
+            <a:buNone/>
           </a:pPr>
           <a:r>
             <a:rPr lang="es-PE" sz="1200" b="1" kern="1200">
@@ -16439,7 +16313,7 @@
         </a:bodyPr>
         <a:lstStyle/>
         <a:p>
-          <a:pPr lvl="0" algn="ctr" defTabSz="533400">
+          <a:pPr marL="0" lvl="0" indent="0" algn="ctr" defTabSz="533400">
             <a:lnSpc>
               <a:spcPct val="90000"/>
             </a:lnSpc>
@@ -16449,6 +16323,7 @@
             <a:spcAft>
               <a:spcPct val="35000"/>
             </a:spcAft>
+            <a:buNone/>
           </a:pPr>
           <a:r>
             <a:rPr lang="es-PE" sz="1200" b="1" kern="1200"/>
@@ -16511,7 +16386,7 @@
         </a:bodyPr>
         <a:lstStyle/>
         <a:p>
-          <a:pPr lvl="0" algn="ctr" defTabSz="533400">
+          <a:pPr marL="0" lvl="0" indent="0" algn="ctr" defTabSz="533400">
             <a:lnSpc>
               <a:spcPct val="90000"/>
             </a:lnSpc>
@@ -16521,6 +16396,7 @@
             <a:spcAft>
               <a:spcPct val="35000"/>
             </a:spcAft>
+            <a:buNone/>
           </a:pPr>
           <a:r>
             <a:rPr lang="es-PE" sz="1200" b="1" kern="1200"/>
@@ -16583,7 +16459,7 @@
         </a:bodyPr>
         <a:lstStyle/>
         <a:p>
-          <a:pPr lvl="0" algn="ctr" defTabSz="533400">
+          <a:pPr marL="0" lvl="0" indent="0" algn="ctr" defTabSz="533400">
             <a:lnSpc>
               <a:spcPct val="90000"/>
             </a:lnSpc>
@@ -16593,6 +16469,7 @@
             <a:spcAft>
               <a:spcPct val="35000"/>
             </a:spcAft>
+            <a:buNone/>
           </a:pPr>
           <a:r>
             <a:rPr lang="es-PE" sz="1200" b="1" kern="1200"/>
@@ -16655,7 +16532,7 @@
         </a:bodyPr>
         <a:lstStyle/>
         <a:p>
-          <a:pPr lvl="0" algn="ctr" defTabSz="533400">
+          <a:pPr marL="0" lvl="0" indent="0" algn="ctr" defTabSz="533400">
             <a:lnSpc>
               <a:spcPct val="90000"/>
             </a:lnSpc>
@@ -16665,6 +16542,7 @@
             <a:spcAft>
               <a:spcPct val="35000"/>
             </a:spcAft>
+            <a:buNone/>
           </a:pPr>
           <a:r>
             <a:rPr lang="es-PE" sz="1200" b="1" kern="1200"/>
@@ -16727,7 +16605,7 @@
         </a:bodyPr>
         <a:lstStyle/>
         <a:p>
-          <a:pPr lvl="0" algn="ctr" defTabSz="533400">
+          <a:pPr marL="0" lvl="0" indent="0" algn="ctr" defTabSz="533400">
             <a:lnSpc>
               <a:spcPct val="90000"/>
             </a:lnSpc>
@@ -16737,6 +16615,7 @@
             <a:spcAft>
               <a:spcPct val="35000"/>
             </a:spcAft>
+            <a:buNone/>
           </a:pPr>
           <a:r>
             <a:rPr lang="es-PE" sz="1200" b="1" kern="1200"/>
@@ -19210,7 +19089,7 @@
 </file>
 
 <file path=customXml/itemProps2.xml><?xml version="1.0" encoding="utf-8"?>
-<ds:datastoreItem xmlns:ds="http://schemas.openxmlformats.org/officeDocument/2006/customXml" ds:itemID="{9D0C9942-C692-454B-B75F-40D9D239D8F3}">
+<ds:datastoreItem xmlns:ds="http://schemas.openxmlformats.org/officeDocument/2006/customXml" ds:itemID="{10CD9DBF-E375-47FC-ACF0-6693E122A341}">
   <ds:schemaRefs>
     <ds:schemaRef ds:uri="http://schemas.openxmlformats.org/officeDocument/2006/bibliography"/>
   </ds:schemaRefs>

</xml_diff>

<commit_message>
Definición de las Herramientas, entorno e infraestructura
Definición de las Herramientas, entorno e infraestructura
</commit_message>
<xml_diff>
--- a/documentos/PGC.docx
+++ b/documentos/PGC.docx
@@ -908,8 +908,6 @@
               </w:rPr>
               <w:t>1.0.3</w:t>
             </w:r>
-            <w:bookmarkStart w:id="0" w:name="_GoBack"/>
-            <w:bookmarkEnd w:id="0"/>
           </w:p>
         </w:tc>
         <w:tc>
@@ -1554,7 +1552,7 @@
           <w:szCs w:val="24"/>
         </w:rPr>
       </w:pPr>
-      <w:bookmarkStart w:id="1" w:name="_Toc525777951"/>
+      <w:bookmarkStart w:id="0" w:name="_Toc525777951"/>
       <w:r>
         <w:rPr>
           <w:rFonts w:cs="Times New Roman"/>
@@ -1563,7 +1561,7 @@
         <w:lastRenderedPageBreak/>
         <w:t>Introducción:</w:t>
       </w:r>
-      <w:bookmarkEnd w:id="1"/>
+      <w:bookmarkEnd w:id="0"/>
     </w:p>
     <w:p>
       <w:pPr>
@@ -1853,7 +1851,7 @@
           <w:szCs w:val="24"/>
         </w:rPr>
       </w:pPr>
-      <w:bookmarkStart w:id="2" w:name="_Toc525777952"/>
+      <w:bookmarkStart w:id="1" w:name="_Toc525777952"/>
       <w:r>
         <w:rPr>
           <w:rFonts w:cs="Times New Roman"/>
@@ -1862,7 +1860,7 @@
         <w:lastRenderedPageBreak/>
         <w:t>Gestión de la SCM:</w:t>
       </w:r>
-      <w:bookmarkEnd w:id="2"/>
+      <w:bookmarkEnd w:id="1"/>
     </w:p>
     <w:p>
       <w:pPr>
@@ -1871,14 +1869,14 @@
           <w:rFonts w:cs="Times New Roman"/>
         </w:rPr>
       </w:pPr>
-      <w:bookmarkStart w:id="3" w:name="_Toc525777953"/>
+      <w:bookmarkStart w:id="2" w:name="_Toc525777953"/>
       <w:r>
         <w:rPr>
           <w:rFonts w:cs="Times New Roman"/>
         </w:rPr>
         <w:t>Roles y responsabilidades</w:t>
       </w:r>
-      <w:bookmarkEnd w:id="3"/>
+      <w:bookmarkEnd w:id="2"/>
     </w:p>
     <w:p>
       <w:pPr>
@@ -2754,14 +2752,14 @@
           <w:b w:val="0"/>
         </w:rPr>
       </w:pPr>
-      <w:bookmarkStart w:id="4" w:name="_Toc525777954"/>
+      <w:bookmarkStart w:id="3" w:name="_Toc525777954"/>
       <w:r>
         <w:rPr>
           <w:rFonts w:cs="Times New Roman"/>
         </w:rPr>
         <w:t>Políticas, Directrices y procedimientos</w:t>
       </w:r>
-      <w:bookmarkEnd w:id="4"/>
+      <w:bookmarkEnd w:id="3"/>
     </w:p>
     <w:p>
       <w:pPr>
@@ -2890,14 +2888,98 @@
           <w:rFonts w:cs="Times New Roman"/>
         </w:rPr>
       </w:pPr>
-      <w:bookmarkStart w:id="5" w:name="_Toc525777955"/>
+      <w:bookmarkStart w:id="4" w:name="_Toc525777955"/>
+      <w:r>
+        <w:rPr>
+          <w:rFonts w:cs="Times New Roman"/>
+        </w:rPr>
+        <w:lastRenderedPageBreak/>
+        <w:t>Herramientas, entorno e infraestructura</w:t>
+      </w:r>
+    </w:p>
+    <w:p>
+      <w:pPr>
+        <w:pStyle w:val="Ttulo3"/>
+        <w:rPr>
+          <w:rFonts w:cs="Times New Roman"/>
+        </w:rPr>
+      </w:pPr>
+      <w:bookmarkStart w:id="5" w:name="_GoBack"/>
+      <w:r>
+        <w:rPr>
+          <w:rFonts w:ascii="Arial" w:hAnsi="Arial" w:cs="Arial"/>
+          <w:b w:val="0"/>
+          <w:bCs/>
+          <w:noProof/>
+          <w:color w:val="000000"/>
+          <w:sz w:val="26"/>
+          <w:szCs w:val="26"/>
+        </w:rPr>
+        <w:drawing>
+          <wp:inline distT="0" distB="0" distL="0" distR="0">
+            <wp:extent cx="5612130" cy="4782185"/>
+            <wp:effectExtent l="0" t="0" r="7620" b="0"/>
+            <wp:docPr id="2" name="Imagen 2" descr="https://lh5.googleusercontent.com/8l09JS1NHL2Vh01T4qxvVm_WXyMzPXLyEZRVIF631g4rG6B7B28hiS5P47yvb69dARyCmE3lh68xMGHGvGLyDzeCACXvNZ93xXg_gmOoQSstBiR0AfqQGTb7_Ma8JyWPcLI5OJ0O"/>
+            <wp:cNvGraphicFramePr>
+              <a:graphicFrameLocks xmlns:a="http://schemas.openxmlformats.org/drawingml/2006/main" noChangeAspect="1"/>
+            </wp:cNvGraphicFramePr>
+            <a:graphic xmlns:a="http://schemas.openxmlformats.org/drawingml/2006/main">
+              <a:graphicData uri="http://schemas.openxmlformats.org/drawingml/2006/picture">
+                <pic:pic xmlns:pic="http://schemas.openxmlformats.org/drawingml/2006/picture">
+                  <pic:nvPicPr>
+                    <pic:cNvPr id="0" name="Picture 1" descr="https://lh5.googleusercontent.com/8l09JS1NHL2Vh01T4qxvVm_WXyMzPXLyEZRVIF631g4rG6B7B28hiS5P47yvb69dARyCmE3lh68xMGHGvGLyDzeCACXvNZ93xXg_gmOoQSstBiR0AfqQGTb7_Ma8JyWPcLI5OJ0O"/>
+                    <pic:cNvPicPr>
+                      <a:picLocks noChangeAspect="1" noChangeArrowheads="1"/>
+                    </pic:cNvPicPr>
+                  </pic:nvPicPr>
+                  <pic:blipFill>
+                    <a:blip r:embed="rId9">
+                      <a:extLst>
+                        <a:ext uri="{28A0092B-C50C-407E-A947-70E740481C1C}">
+                          <a14:useLocalDpi xmlns:a14="http://schemas.microsoft.com/office/drawing/2010/main" val="0"/>
+                        </a:ext>
+                      </a:extLst>
+                    </a:blip>
+                    <a:srcRect/>
+                    <a:stretch>
+                      <a:fillRect/>
+                    </a:stretch>
+                  </pic:blipFill>
+                  <pic:spPr bwMode="auto">
+                    <a:xfrm>
+                      <a:off x="0" y="0"/>
+                      <a:ext cx="5612130" cy="4782185"/>
+                    </a:xfrm>
+                    <a:prstGeom prst="rect">
+                      <a:avLst/>
+                    </a:prstGeom>
+                    <a:noFill/>
+                    <a:ln>
+                      <a:noFill/>
+                    </a:ln>
+                  </pic:spPr>
+                </pic:pic>
+              </a:graphicData>
+            </a:graphic>
+          </wp:inline>
+        </w:drawing>
+      </w:r>
+      <w:bookmarkEnd w:id="5"/>
+    </w:p>
+    <w:p>
+      <w:pPr>
+        <w:pStyle w:val="Ttulo3"/>
+        <w:rPr>
+          <w:rFonts w:cs="Times New Roman"/>
+        </w:rPr>
+      </w:pPr>
       <w:r>
         <w:rPr>
           <w:rFonts w:cs="Times New Roman"/>
         </w:rPr>
         <w:t>Calendario del Plan de SCM</w:t>
       </w:r>
-      <w:bookmarkEnd w:id="5"/>
+      <w:bookmarkEnd w:id="4"/>
     </w:p>
     <w:tbl>
       <w:tblPr>
@@ -3442,7 +3524,6 @@
                 <w:szCs w:val="24"/>
                 <w:lang w:eastAsia="es-PE"/>
               </w:rPr>
-              <w:lastRenderedPageBreak/>
               <w:t>Problemática de la empresa y propósito del plan</w:t>
             </w:r>
           </w:p>
@@ -3927,6 +4008,7 @@
                 <w:szCs w:val="24"/>
                 <w:lang w:eastAsia="es-PE"/>
               </w:rPr>
+              <w:lastRenderedPageBreak/>
               <w:t>Identificación</w:t>
             </w:r>
           </w:p>
@@ -6053,7 +6135,6 @@
           <w:rFonts w:cs="Times New Roman"/>
           <w:szCs w:val="24"/>
         </w:rPr>
-        <w:lastRenderedPageBreak/>
         <w:t>Actividades de la SCM:</w:t>
       </w:r>
       <w:bookmarkEnd w:id="6"/>
@@ -6891,6 +6972,7 @@
                 <w:szCs w:val="24"/>
                 <w:lang w:eastAsia="es-PE"/>
               </w:rPr>
+              <w:lastRenderedPageBreak/>
               <w:t>E</w:t>
             </w:r>
           </w:p>
@@ -9977,7 +10059,6 @@
                 <w:szCs w:val="24"/>
                 <w:lang w:eastAsia="es-PE"/>
               </w:rPr>
-              <w:lastRenderedPageBreak/>
               <w:t>E</w:t>
             </w:r>
           </w:p>
@@ -13206,7 +13287,6 @@
                 <w:szCs w:val="20"/>
                 <w:lang w:val="es-ES" w:eastAsia="es-ES"/>
               </w:rPr>
-              <w:lastRenderedPageBreak/>
               <w:t>SOFTPOLIZA</w:t>
             </w:r>
             <w:r>
@@ -13475,6 +13555,7 @@
           <w:rFonts w:cs="Times New Roman"/>
           <w:szCs w:val="24"/>
         </w:rPr>
+        <w:lastRenderedPageBreak/>
         <w:t>Definición de la estructura de las librerías.</w:t>
       </w:r>
     </w:p>
@@ -13493,7 +13574,7 @@
             <wp:cNvGraphicFramePr/>
             <a:graphic xmlns:a="http://schemas.openxmlformats.org/drawingml/2006/main">
               <a:graphicData uri="http://schemas.openxmlformats.org/drawingml/2006/diagram">
-                <dgm:relIds xmlns:dgm="http://schemas.openxmlformats.org/drawingml/2006/diagram" xmlns:r="http://schemas.openxmlformats.org/officeDocument/2006/relationships" r:dm="rId9" r:lo="rId10" r:qs="rId11" r:cs="rId12"/>
+                <dgm:relIds xmlns:dgm="http://schemas.openxmlformats.org/drawingml/2006/diagram" xmlns:r="http://schemas.openxmlformats.org/officeDocument/2006/relationships" r:dm="rId10" r:lo="rId11" r:qs="rId12" r:cs="rId13"/>
               </a:graphicData>
             </a:graphic>
           </wp:inline>
@@ -13501,7 +13582,7 @@
       </w:r>
     </w:p>
     <w:sectPr>
-      <w:footerReference w:type="default" r:id="rId14"/>
+      <w:footerReference w:type="default" r:id="rId15"/>
       <w:pgSz w:w="12240" w:h="15840"/>
       <w:pgMar w:top="1417" w:right="1701" w:bottom="1417" w:left="1701" w:header="708" w:footer="708" w:gutter="0"/>
       <w:cols w:space="708"/>
@@ -13993,6 +14074,7 @@
     <w:lsdException w:name="HTML Sample" w:semiHidden="1" w:unhideWhenUsed="1"/>
     <w:lsdException w:name="HTML Typewriter" w:semiHidden="1" w:unhideWhenUsed="1"/>
     <w:lsdException w:name="HTML Variable" w:semiHidden="1" w:unhideWhenUsed="1"/>
+    <w:lsdException w:name="Normal Table" w:semiHidden="1" w:unhideWhenUsed="1"/>
     <w:lsdException w:name="annotation subject" w:semiHidden="1" w:unhideWhenUsed="1"/>
     <w:lsdException w:name="No List" w:semiHidden="1" w:unhideWhenUsed="1"/>
     <w:lsdException w:name="Outline List 1" w:semiHidden="1" w:unhideWhenUsed="1"/>
@@ -14036,8 +14118,10 @@
     <w:lsdException w:name="Table Elegant" w:semiHidden="1" w:unhideWhenUsed="1"/>
     <w:lsdException w:name="Table Professional" w:semiHidden="1" w:unhideWhenUsed="1"/>
     <w:lsdException w:name="Table Subtle 1" w:semiHidden="1" w:unhideWhenUsed="1"/>
+    <w:lsdException w:name="Table Subtle 2" w:semiHidden="1" w:unhideWhenUsed="1"/>
     <w:lsdException w:name="Table Web 1" w:semiHidden="1" w:unhideWhenUsed="1"/>
     <w:lsdException w:name="Table Web 2" w:semiHidden="1" w:unhideWhenUsed="1"/>
+    <w:lsdException w:name="Table Web 3" w:semiHidden="1" w:unhideWhenUsed="1"/>
     <w:lsdException w:name="Balloon Text" w:semiHidden="1" w:unhideWhenUsed="1"/>
     <w:lsdException w:name="Table Grid" w:uiPriority="39"/>
     <w:lsdException w:name="Table Theme" w:semiHidden="1" w:unhideWhenUsed="1"/>
@@ -14058,6 +14142,10 @@
     <w:lsdException w:name="Colorful Grid"/>
     <w:lsdException w:name="Light Shading Accent 1"/>
     <w:lsdException w:name="Light List Accent 1"/>
+    <w:lsdException w:name="Light Grid Accent 1"/>
+    <w:lsdException w:name="Medium Shading 1 Accent 1"/>
+    <w:lsdException w:name="Medium Shading 2 Accent 1"/>
+    <w:lsdException w:name="Medium List 1 Accent 1"/>
     <w:lsdException w:name="Revision" w:semiHidden="1"/>
     <w:lsdException w:name="List Paragraph" w:uiPriority="34" w:qFormat="1"/>
     <w:lsdException w:name="Medium List 2 Accent 1"/>
@@ -14134,6 +14222,10 @@
     <w:lsdException w:name="Medium Grid 1 Accent 6"/>
     <w:lsdException w:name="Medium Grid 2 Accent 6"/>
     <w:lsdException w:name="Medium Grid 3 Accent 6"/>
+    <w:lsdException w:name="Dark List Accent 6"/>
+    <w:lsdException w:name="Colorful Shading Accent 6"/>
+    <w:lsdException w:name="Colorful List Accent 6"/>
+    <w:lsdException w:name="Colorful Grid Accent 6"/>
     <w:lsdException w:name="Subtle Emphasis" w:uiPriority="19" w:qFormat="1"/>
     <w:lsdException w:name="Intense Emphasis" w:uiPriority="21" w:qFormat="1"/>
     <w:lsdException w:name="Subtle Reference" w:uiPriority="31" w:qFormat="1"/>
@@ -15871,7 +15963,7 @@
   <dgm:whole/>
   <dgm:extLst>
     <a:ext uri="http://schemas.microsoft.com/office/drawing/2008/diagram">
-      <dsp:dataModelExt xmlns:dsp="http://schemas.microsoft.com/office/drawing/2008/diagram" relId="rId13" minVer="http://schemas.openxmlformats.org/drawingml/2006/diagram"/>
+      <dsp:dataModelExt xmlns:dsp="http://schemas.microsoft.com/office/drawing/2008/diagram" relId="rId14" minVer="http://schemas.openxmlformats.org/drawingml/2006/diagram"/>
     </a:ext>
   </dgm:extLst>
 </dgm:dataModel>
@@ -19089,7 +19181,7 @@
 </file>
 
 <file path=customXml/itemProps2.xml><?xml version="1.0" encoding="utf-8"?>
-<ds:datastoreItem xmlns:ds="http://schemas.openxmlformats.org/officeDocument/2006/customXml" ds:itemID="{10CD9DBF-E375-47FC-ACF0-6693E122A341}">
+<ds:datastoreItem xmlns:ds="http://schemas.openxmlformats.org/officeDocument/2006/customXml" ds:itemID="{A03F2844-D089-4377-822B-0E42A429CDAB}">
   <ds:schemaRefs>
     <ds:schemaRef ds:uri="http://schemas.openxmlformats.org/officeDocument/2006/bibliography"/>
   </ds:schemaRefs>

</xml_diff>

<commit_message>
Definición de línea base
</commit_message>
<xml_diff>
--- a/documentos/PGC.docx
+++ b/documentos/PGC.docx
@@ -3392,7 +3392,7 @@
       <w:r>
         <w:rPr>
           <w:noProof/>
-          <w:lang w:eastAsia="es-PE"/>
+          <w:lang w:val="es-ES" w:eastAsia="es-ES"/>
         </w:rPr>
         <w:drawing>
           <wp:inline distT="0" distB="0" distL="0" distR="0">
@@ -11933,7 +11933,6 @@
                 <w:lang w:val="es-ES" w:eastAsia="es-ES"/>
               </w:rPr>
             </w:pPr>
-            <w:proofErr w:type="spellStart"/>
             <w:r>
               <w:rPr>
                 <w:rFonts w:ascii="Times New Roman" w:eastAsia="Times New Roman" w:hAnsi="Times New Roman" w:cs="Times New Roman"/>
@@ -11943,7 +11942,6 @@
               </w:rPr>
               <w:t>SOFTPOLIZA</w:t>
             </w:r>
-            <w:proofErr w:type="spellEnd"/>
             <w:r>
               <w:rPr>
                 <w:rFonts w:ascii="Arial" w:eastAsia="Times New Roman" w:hAnsi="Arial" w:cs="Arial"/>
@@ -11960,27 +11958,7 @@
                 <w:szCs w:val="20"/>
                 <w:lang w:val="es-ES" w:eastAsia="es-ES"/>
               </w:rPr>
-              <w:t>+"-"+</w:t>
-            </w:r>
-            <w:proofErr w:type="spellStart"/>
-            <w:r>
-              <w:rPr>
-                <w:rFonts w:ascii="Arial" w:eastAsia="Times New Roman" w:hAnsi="Arial" w:cs="Arial"/>
-                <w:sz w:val="20"/>
-                <w:szCs w:val="20"/>
-                <w:lang w:val="es-ES" w:eastAsia="es-ES"/>
-              </w:rPr>
-              <w:t>ACRONIMO</w:t>
-            </w:r>
-            <w:proofErr w:type="spellEnd"/>
-            <w:r>
-              <w:rPr>
-                <w:rFonts w:ascii="Arial" w:eastAsia="Times New Roman" w:hAnsi="Arial" w:cs="Arial"/>
-                <w:sz w:val="20"/>
-                <w:szCs w:val="20"/>
-                <w:lang w:val="es-ES" w:eastAsia="es-ES"/>
-              </w:rPr>
-              <w:t xml:space="preserve"> </w:t>
+              <w:t xml:space="preserve">+"-"+ACRONIMO </w:t>
             </w:r>
             <w:proofErr w:type="spellStart"/>
             <w:r>
@@ -12173,7 +12151,6 @@
                 <w:lang w:val="es-ES" w:eastAsia="es-ES"/>
               </w:rPr>
             </w:pPr>
-            <w:proofErr w:type="spellStart"/>
             <w:r>
               <w:rPr>
                 <w:rFonts w:ascii="Times New Roman" w:eastAsia="Times New Roman" w:hAnsi="Times New Roman" w:cs="Times New Roman"/>
@@ -12183,7 +12160,6 @@
               </w:rPr>
               <w:t>SOFTPOLIZA</w:t>
             </w:r>
-            <w:proofErr w:type="spellEnd"/>
             <w:r>
               <w:rPr>
                 <w:rFonts w:ascii="Arial" w:eastAsia="Times New Roman" w:hAnsi="Arial" w:cs="Arial"/>
@@ -12200,27 +12176,7 @@
                 <w:szCs w:val="20"/>
                 <w:lang w:val="es-ES" w:eastAsia="es-ES"/>
               </w:rPr>
-              <w:t>+"-"+</w:t>
-            </w:r>
-            <w:proofErr w:type="spellStart"/>
-            <w:r>
-              <w:rPr>
-                <w:rFonts w:ascii="Arial" w:eastAsia="Times New Roman" w:hAnsi="Arial" w:cs="Arial"/>
-                <w:sz w:val="20"/>
-                <w:szCs w:val="20"/>
-                <w:lang w:val="es-ES" w:eastAsia="es-ES"/>
-              </w:rPr>
-              <w:t>ACRONIMO</w:t>
-            </w:r>
-            <w:proofErr w:type="spellEnd"/>
-            <w:r>
-              <w:rPr>
-                <w:rFonts w:ascii="Arial" w:eastAsia="Times New Roman" w:hAnsi="Arial" w:cs="Arial"/>
-                <w:sz w:val="20"/>
-                <w:szCs w:val="20"/>
-                <w:lang w:val="es-ES" w:eastAsia="es-ES"/>
-              </w:rPr>
-              <w:t xml:space="preserve"> </w:t>
+              <w:t xml:space="preserve">+"-"+ACRONIMO </w:t>
             </w:r>
             <w:proofErr w:type="spellStart"/>
             <w:r>
@@ -12590,7 +12546,6 @@
                 <w:lang w:eastAsia="es-PE"/>
               </w:rPr>
             </w:pPr>
-            <w:proofErr w:type="spellStart"/>
             <w:r>
               <w:rPr>
                 <w:rFonts w:ascii="Arial" w:eastAsia="Times New Roman" w:hAnsi="Arial" w:cs="Arial"/>
@@ -12601,7 +12556,6 @@
               </w:rPr>
               <w:t>PGC</w:t>
             </w:r>
-            <w:proofErr w:type="spellEnd"/>
           </w:p>
         </w:tc>
         <w:tc>
@@ -12717,7 +12671,6 @@
                 <w:lang w:eastAsia="es-PE"/>
               </w:rPr>
             </w:pPr>
-            <w:proofErr w:type="spellStart"/>
             <w:r>
               <w:rPr>
                 <w:rFonts w:ascii="Arial" w:eastAsia="Times New Roman" w:hAnsi="Arial" w:cs="Arial"/>
@@ -12728,7 +12681,6 @@
               </w:rPr>
               <w:t>PGQ</w:t>
             </w:r>
-            <w:proofErr w:type="spellEnd"/>
           </w:p>
         </w:tc>
         <w:tc>
@@ -12844,7 +12796,6 @@
                 <w:lang w:eastAsia="es-PE"/>
               </w:rPr>
             </w:pPr>
-            <w:proofErr w:type="spellStart"/>
             <w:r>
               <w:rPr>
                 <w:rFonts w:ascii="Arial" w:eastAsia="Times New Roman" w:hAnsi="Arial" w:cs="Arial"/>
@@ -12855,7 +12806,6 @@
               </w:rPr>
               <w:t>SOFTPOLIZA-PPR</w:t>
             </w:r>
-            <w:proofErr w:type="spellEnd"/>
           </w:p>
         </w:tc>
         <w:tc>
@@ -12971,7 +12921,6 @@
                 <w:lang w:eastAsia="es-PE"/>
               </w:rPr>
             </w:pPr>
-            <w:proofErr w:type="spellStart"/>
             <w:r>
               <w:rPr>
                 <w:rFonts w:ascii="Arial" w:eastAsia="Times New Roman" w:hAnsi="Arial" w:cs="Arial"/>
@@ -12980,18 +12929,7 @@
                 <w:szCs w:val="20"/>
                 <w:lang w:eastAsia="es-PE"/>
               </w:rPr>
-              <w:t>SOFTPOLIZA</w:t>
-            </w:r>
-            <w:proofErr w:type="spellEnd"/>
-            <w:r>
-              <w:rPr>
-                <w:rFonts w:ascii="Arial" w:eastAsia="Times New Roman" w:hAnsi="Arial" w:cs="Arial"/>
-                <w:color w:val="000000"/>
-                <w:sz w:val="20"/>
-                <w:szCs w:val="20"/>
-                <w:lang w:eastAsia="es-PE"/>
-              </w:rPr>
-              <w:t xml:space="preserve"> -PRN</w:t>
+              <w:t>SOFTPOLIZA -PRN</w:t>
             </w:r>
           </w:p>
         </w:tc>
@@ -13108,7 +13046,6 @@
                 <w:lang w:eastAsia="es-PE"/>
               </w:rPr>
             </w:pPr>
-            <w:proofErr w:type="spellStart"/>
             <w:r>
               <w:rPr>
                 <w:rFonts w:ascii="Arial" w:eastAsia="Times New Roman" w:hAnsi="Arial" w:cs="Arial"/>
@@ -13117,31 +13054,8 @@
                 <w:szCs w:val="20"/>
                 <w:lang w:eastAsia="es-PE"/>
               </w:rPr>
-              <w:t>SOFTPOLIZA</w:t>
-            </w:r>
-            <w:proofErr w:type="spellEnd"/>
-            <w:r>
-              <w:rPr>
-                <w:rFonts w:ascii="Arial" w:eastAsia="Times New Roman" w:hAnsi="Arial" w:cs="Arial"/>
-                <w:color w:val="000000"/>
-                <w:sz w:val="20"/>
-                <w:szCs w:val="20"/>
-                <w:lang w:eastAsia="es-PE"/>
-              </w:rPr>
-              <w:t xml:space="preserve"> -</w:t>
-            </w:r>
-            <w:proofErr w:type="spellStart"/>
-            <w:r>
-              <w:rPr>
-                <w:rFonts w:ascii="Arial" w:eastAsia="Times New Roman" w:hAnsi="Arial" w:cs="Arial"/>
-                <w:color w:val="000000"/>
-                <w:sz w:val="20"/>
-                <w:szCs w:val="20"/>
-                <w:lang w:eastAsia="es-PE"/>
-              </w:rPr>
-              <w:t>RQF</w:t>
-            </w:r>
-            <w:proofErr w:type="spellEnd"/>
+              <w:t>SOFTPOLIZA -RQF</w:t>
+            </w:r>
           </w:p>
         </w:tc>
         <w:tc>
@@ -13257,7 +13171,6 @@
                 <w:lang w:eastAsia="es-PE"/>
               </w:rPr>
             </w:pPr>
-            <w:proofErr w:type="spellStart"/>
             <w:r>
               <w:rPr>
                 <w:rFonts w:ascii="Arial" w:eastAsia="Times New Roman" w:hAnsi="Arial" w:cs="Arial"/>
@@ -13266,31 +13179,8 @@
                 <w:szCs w:val="20"/>
                 <w:lang w:eastAsia="es-PE"/>
               </w:rPr>
-              <w:t>SOFTPOLIZA</w:t>
-            </w:r>
-            <w:proofErr w:type="spellEnd"/>
-            <w:r>
-              <w:rPr>
-                <w:rFonts w:ascii="Arial" w:eastAsia="Times New Roman" w:hAnsi="Arial" w:cs="Arial"/>
-                <w:color w:val="000000"/>
-                <w:sz w:val="20"/>
-                <w:szCs w:val="20"/>
-                <w:lang w:eastAsia="es-PE"/>
-              </w:rPr>
-              <w:t xml:space="preserve"> -</w:t>
-            </w:r>
-            <w:proofErr w:type="spellStart"/>
-            <w:r>
-              <w:rPr>
-                <w:rFonts w:ascii="Arial" w:eastAsia="Times New Roman" w:hAnsi="Arial" w:cs="Arial"/>
-                <w:color w:val="000000"/>
-                <w:sz w:val="20"/>
-                <w:szCs w:val="20"/>
-                <w:lang w:eastAsia="es-PE"/>
-              </w:rPr>
-              <w:t>TRZ</w:t>
-            </w:r>
-            <w:proofErr w:type="spellEnd"/>
+              <w:t>SOFTPOLIZA -TRZ</w:t>
+            </w:r>
           </w:p>
         </w:tc>
         <w:tc>
@@ -13406,7 +13296,6 @@
                 <w:lang w:eastAsia="es-PE"/>
               </w:rPr>
             </w:pPr>
-            <w:proofErr w:type="spellStart"/>
             <w:r>
               <w:rPr>
                 <w:rFonts w:ascii="Arial" w:eastAsia="Times New Roman" w:hAnsi="Arial" w:cs="Arial"/>
@@ -13415,31 +13304,8 @@
                 <w:szCs w:val="20"/>
                 <w:lang w:eastAsia="es-PE"/>
               </w:rPr>
-              <w:t>SOFTPOLIZA</w:t>
-            </w:r>
-            <w:proofErr w:type="spellEnd"/>
-            <w:r>
-              <w:rPr>
-                <w:rFonts w:ascii="Arial" w:eastAsia="Times New Roman" w:hAnsi="Arial" w:cs="Arial"/>
-                <w:color w:val="000000"/>
-                <w:sz w:val="20"/>
-                <w:szCs w:val="20"/>
-                <w:lang w:eastAsia="es-PE"/>
-              </w:rPr>
-              <w:t xml:space="preserve"> -</w:t>
-            </w:r>
-            <w:proofErr w:type="spellStart"/>
-            <w:r>
-              <w:rPr>
-                <w:rFonts w:ascii="Arial" w:eastAsia="Times New Roman" w:hAnsi="Arial" w:cs="Arial"/>
-                <w:color w:val="000000"/>
-                <w:sz w:val="20"/>
-                <w:szCs w:val="20"/>
-                <w:lang w:eastAsia="es-PE"/>
-              </w:rPr>
-              <w:t>ECU1-GP</w:t>
-            </w:r>
-            <w:proofErr w:type="spellEnd"/>
+              <w:t>SOFTPOLIZA -ECU1-GP</w:t>
+            </w:r>
           </w:p>
         </w:tc>
         <w:tc>
@@ -13555,7 +13421,6 @@
                 <w:lang w:eastAsia="es-PE"/>
               </w:rPr>
             </w:pPr>
-            <w:proofErr w:type="spellStart"/>
             <w:r>
               <w:rPr>
                 <w:rFonts w:ascii="Arial" w:eastAsia="Times New Roman" w:hAnsi="Arial" w:cs="Arial"/>
@@ -13564,31 +13429,8 @@
                 <w:szCs w:val="20"/>
                 <w:lang w:eastAsia="es-PE"/>
               </w:rPr>
-              <w:t>SOFTPOLIZA</w:t>
-            </w:r>
-            <w:proofErr w:type="spellEnd"/>
-            <w:r>
-              <w:rPr>
-                <w:rFonts w:ascii="Arial" w:eastAsia="Times New Roman" w:hAnsi="Arial" w:cs="Arial"/>
-                <w:color w:val="000000"/>
-                <w:sz w:val="20"/>
-                <w:szCs w:val="20"/>
-                <w:lang w:eastAsia="es-PE"/>
-              </w:rPr>
-              <w:t xml:space="preserve"> -</w:t>
-            </w:r>
-            <w:proofErr w:type="spellStart"/>
-            <w:r>
-              <w:rPr>
-                <w:rFonts w:ascii="Arial" w:eastAsia="Times New Roman" w:hAnsi="Arial" w:cs="Arial"/>
-                <w:color w:val="000000"/>
-                <w:sz w:val="20"/>
-                <w:szCs w:val="20"/>
-                <w:lang w:eastAsia="es-PE"/>
-              </w:rPr>
-              <w:t>ARQ</w:t>
-            </w:r>
-            <w:proofErr w:type="spellEnd"/>
+              <w:t>SOFTPOLIZA -ARQ</w:t>
+            </w:r>
           </w:p>
         </w:tc>
         <w:tc>
@@ -13704,7 +13546,6 @@
                 <w:lang w:eastAsia="es-PE"/>
               </w:rPr>
             </w:pPr>
-            <w:proofErr w:type="spellStart"/>
             <w:r>
               <w:rPr>
                 <w:rFonts w:ascii="Arial" w:eastAsia="Times New Roman" w:hAnsi="Arial" w:cs="Arial"/>
@@ -13713,31 +13554,8 @@
                 <w:szCs w:val="20"/>
                 <w:lang w:eastAsia="es-PE"/>
               </w:rPr>
-              <w:t>SOFTPOLIZA</w:t>
-            </w:r>
-            <w:proofErr w:type="spellEnd"/>
-            <w:r>
-              <w:rPr>
-                <w:rFonts w:ascii="Arial" w:eastAsia="Times New Roman" w:hAnsi="Arial" w:cs="Arial"/>
-                <w:color w:val="000000"/>
-                <w:sz w:val="20"/>
-                <w:szCs w:val="20"/>
-                <w:lang w:eastAsia="es-PE"/>
-              </w:rPr>
-              <w:t xml:space="preserve"> -</w:t>
-            </w:r>
-            <w:proofErr w:type="spellStart"/>
-            <w:r>
-              <w:rPr>
-                <w:rFonts w:ascii="Arial" w:eastAsia="Times New Roman" w:hAnsi="Arial" w:cs="Arial"/>
-                <w:color w:val="000000"/>
-                <w:sz w:val="20"/>
-                <w:szCs w:val="20"/>
-                <w:lang w:eastAsia="es-PE"/>
-              </w:rPr>
-              <w:t>ICU1-GP</w:t>
-            </w:r>
-            <w:proofErr w:type="spellEnd"/>
+              <w:t>SOFTPOLIZA -ICU1-GP</w:t>
+            </w:r>
           </w:p>
         </w:tc>
         <w:tc>
@@ -13853,7 +13671,6 @@
                 <w:lang w:eastAsia="es-PE"/>
               </w:rPr>
             </w:pPr>
-            <w:proofErr w:type="spellStart"/>
             <w:r>
               <w:rPr>
                 <w:rFonts w:ascii="Arial" w:eastAsia="Times New Roman" w:hAnsi="Arial" w:cs="Arial"/>
@@ -13862,31 +13679,8 @@
                 <w:szCs w:val="20"/>
                 <w:lang w:eastAsia="es-PE"/>
               </w:rPr>
-              <w:t>SOFTPOLIZA</w:t>
-            </w:r>
-            <w:proofErr w:type="spellEnd"/>
-            <w:r>
-              <w:rPr>
-                <w:rFonts w:ascii="Arial" w:eastAsia="Times New Roman" w:hAnsi="Arial" w:cs="Arial"/>
-                <w:color w:val="000000"/>
-                <w:sz w:val="20"/>
-                <w:szCs w:val="20"/>
-                <w:lang w:eastAsia="es-PE"/>
-              </w:rPr>
-              <w:t xml:space="preserve"> -</w:t>
-            </w:r>
-            <w:proofErr w:type="spellStart"/>
-            <w:r>
-              <w:rPr>
-                <w:rFonts w:ascii="Arial" w:eastAsia="Times New Roman" w:hAnsi="Arial" w:cs="Arial"/>
-                <w:color w:val="000000"/>
-                <w:sz w:val="20"/>
-                <w:szCs w:val="20"/>
-                <w:lang w:eastAsia="es-PE"/>
-              </w:rPr>
-              <w:t>CPU1-GP</w:t>
-            </w:r>
-            <w:proofErr w:type="spellEnd"/>
+              <w:t>SOFTPOLIZA -CPU1-GP</w:t>
+            </w:r>
           </w:p>
         </w:tc>
         <w:tc>
@@ -14002,7 +13796,6 @@
                 <w:lang w:eastAsia="es-PE"/>
               </w:rPr>
             </w:pPr>
-            <w:proofErr w:type="spellStart"/>
             <w:r>
               <w:rPr>
                 <w:rFonts w:ascii="Arial" w:eastAsia="Times New Roman" w:hAnsi="Arial" w:cs="Arial"/>
@@ -14011,9 +13804,38 @@
                 <w:szCs w:val="20"/>
                 <w:lang w:eastAsia="es-PE"/>
               </w:rPr>
-              <w:t>GHB</w:t>
-            </w:r>
-            <w:proofErr w:type="spellEnd"/>
+              <w:t>GHB-1.4.1</w:t>
+            </w:r>
+          </w:p>
+        </w:tc>
+        <w:tc>
+          <w:tcPr>
+            <w:tcW w:w="0" w:type="auto"/>
+            <w:tcBorders>
+              <w:top w:val="single" w:sz="8" w:space="0" w:color="000000"/>
+              <w:left w:val="single" w:sz="8" w:space="0" w:color="000000"/>
+              <w:bottom w:val="single" w:sz="8" w:space="0" w:color="000000"/>
+              <w:right w:val="single" w:sz="8" w:space="0" w:color="000000"/>
+            </w:tcBorders>
+            <w:tcMar>
+              <w:top w:w="40" w:type="dxa"/>
+              <w:left w:w="40" w:type="dxa"/>
+              <w:bottom w:w="40" w:type="dxa"/>
+              <w:right w:w="40" w:type="dxa"/>
+            </w:tcMar>
+            <w:vAlign w:val="bottom"/>
+            <w:hideMark/>
+          </w:tcPr>
+          <w:p>
+            <w:pPr>
+              <w:spacing w:after="0" w:line="240" w:lineRule="auto"/>
+              <w:rPr>
+                <w:rFonts w:ascii="Times New Roman" w:eastAsia="Times New Roman" w:hAnsi="Times New Roman" w:cs="Times New Roman"/>
+                <w:sz w:val="24"/>
+                <w:szCs w:val="24"/>
+                <w:lang w:eastAsia="es-PE"/>
+              </w:rPr>
+            </w:pPr>
             <w:r>
               <w:rPr>
                 <w:rFonts w:ascii="Arial" w:eastAsia="Times New Roman" w:hAnsi="Arial" w:cs="Arial"/>
@@ -14022,50 +13844,8 @@
                 <w:szCs w:val="20"/>
                 <w:lang w:eastAsia="es-PE"/>
               </w:rPr>
-              <w:t>-1.4.1</w:t>
-            </w:r>
-          </w:p>
-        </w:tc>
-        <w:tc>
-          <w:tcPr>
-            <w:tcW w:w="0" w:type="auto"/>
-            <w:tcBorders>
-              <w:top w:val="single" w:sz="8" w:space="0" w:color="000000"/>
-              <w:left w:val="single" w:sz="8" w:space="0" w:color="000000"/>
-              <w:bottom w:val="single" w:sz="8" w:space="0" w:color="000000"/>
-              <w:right w:val="single" w:sz="8" w:space="0" w:color="000000"/>
-            </w:tcBorders>
-            <w:tcMar>
-              <w:top w:w="40" w:type="dxa"/>
-              <w:left w:w="40" w:type="dxa"/>
-              <w:bottom w:w="40" w:type="dxa"/>
-              <w:right w:w="40" w:type="dxa"/>
-            </w:tcMar>
-            <w:vAlign w:val="bottom"/>
-            <w:hideMark/>
-          </w:tcPr>
-          <w:p>
-            <w:pPr>
-              <w:spacing w:after="0" w:line="240" w:lineRule="auto"/>
-              <w:rPr>
-                <w:rFonts w:ascii="Times New Roman" w:eastAsia="Times New Roman" w:hAnsi="Times New Roman" w:cs="Times New Roman"/>
-                <w:sz w:val="24"/>
-                <w:szCs w:val="24"/>
-                <w:lang w:eastAsia="es-PE"/>
-              </w:rPr>
-            </w:pPr>
-            <w:proofErr w:type="spellStart"/>
-            <w:r>
-              <w:rPr>
-                <w:rFonts w:ascii="Arial" w:eastAsia="Times New Roman" w:hAnsi="Arial" w:cs="Arial"/>
-                <w:color w:val="000000"/>
-                <w:sz w:val="20"/>
-                <w:szCs w:val="20"/>
-                <w:lang w:eastAsia="es-PE"/>
-              </w:rPr>
               <w:t>GITHUB</w:t>
             </w:r>
-            <w:proofErr w:type="spellEnd"/>
           </w:p>
         </w:tc>
         <w:tc>
@@ -14141,7 +13921,6 @@
                 <w:lang w:eastAsia="es-PE"/>
               </w:rPr>
             </w:pPr>
-            <w:proofErr w:type="spellStart"/>
             <w:r>
               <w:rPr>
                 <w:rFonts w:ascii="Arial" w:eastAsia="Times New Roman" w:hAnsi="Arial" w:cs="Arial"/>
@@ -14152,7 +13931,6 @@
               </w:rPr>
               <w:t>JMT-V2.0</w:t>
             </w:r>
-            <w:proofErr w:type="spellEnd"/>
           </w:p>
         </w:tc>
         <w:tc>
@@ -14183,7 +13961,6 @@
                 <w:lang w:eastAsia="es-PE"/>
               </w:rPr>
             </w:pPr>
-            <w:proofErr w:type="spellStart"/>
             <w:r>
               <w:rPr>
                 <w:rFonts w:ascii="Arial" w:eastAsia="Times New Roman" w:hAnsi="Arial" w:cs="Arial"/>
@@ -14194,7 +13971,6 @@
               </w:rPr>
               <w:t>JMETER</w:t>
             </w:r>
-            <w:proofErr w:type="spellEnd"/>
           </w:p>
         </w:tc>
         <w:tc>
@@ -14270,7 +14046,6 @@
                 <w:lang w:eastAsia="es-PE"/>
               </w:rPr>
             </w:pPr>
-            <w:proofErr w:type="spellStart"/>
             <w:r>
               <w:rPr>
                 <w:rFonts w:ascii="Arial" w:eastAsia="Times New Roman" w:hAnsi="Arial" w:cs="Arial"/>
@@ -14282,7 +14057,6 @@
               <w:lastRenderedPageBreak/>
               <w:t>SBT-V3.1.1</w:t>
             </w:r>
-            <w:proofErr w:type="spellEnd"/>
           </w:p>
         </w:tc>
         <w:tc>
@@ -14398,7 +14172,6 @@
                 <w:lang w:eastAsia="es-PE"/>
               </w:rPr>
             </w:pPr>
-            <w:proofErr w:type="spellStart"/>
             <w:r>
               <w:rPr>
                 <w:rFonts w:ascii="Arial" w:eastAsia="Times New Roman" w:hAnsi="Arial" w:cs="Arial"/>
@@ -14409,7 +14182,6 @@
               </w:rPr>
               <w:t>WMP-V2.2</w:t>
             </w:r>
-            <w:proofErr w:type="spellEnd"/>
           </w:p>
         </w:tc>
         <w:tc>
@@ -14440,7 +14212,6 @@
                 <w:lang w:eastAsia="es-PE"/>
               </w:rPr>
             </w:pPr>
-            <w:proofErr w:type="spellStart"/>
             <w:r>
               <w:rPr>
                 <w:rFonts w:ascii="Arial" w:eastAsia="Times New Roman" w:hAnsi="Arial" w:cs="Arial"/>
@@ -14451,7 +14222,6 @@
               </w:rPr>
               <w:t>WAMPSERVER</w:t>
             </w:r>
-            <w:proofErr w:type="spellEnd"/>
           </w:p>
         </w:tc>
         <w:tc>
@@ -14527,7 +14297,6 @@
                 <w:lang w:eastAsia="es-PE"/>
               </w:rPr>
             </w:pPr>
-            <w:proofErr w:type="spellStart"/>
             <w:r>
               <w:rPr>
                 <w:rFonts w:ascii="Arial" w:eastAsia="Times New Roman" w:hAnsi="Arial" w:cs="Arial"/>
@@ -14538,7 +14307,6 @@
               </w:rPr>
               <w:t>WKB-V8.0</w:t>
             </w:r>
-            <w:proofErr w:type="spellEnd"/>
           </w:p>
         </w:tc>
         <w:tc>
@@ -14569,7 +14337,6 @@
                 <w:lang w:eastAsia="es-PE"/>
               </w:rPr>
             </w:pPr>
-            <w:proofErr w:type="spellStart"/>
             <w:r>
               <w:rPr>
                 <w:rFonts w:ascii="Arial" w:eastAsia="Times New Roman" w:hAnsi="Arial" w:cs="Arial"/>
@@ -14578,31 +14345,8 @@
                 <w:szCs w:val="20"/>
                 <w:lang w:eastAsia="es-PE"/>
               </w:rPr>
-              <w:t>MYSQL</w:t>
-            </w:r>
-            <w:proofErr w:type="spellEnd"/>
-            <w:r>
-              <w:rPr>
-                <w:rFonts w:ascii="Arial" w:eastAsia="Times New Roman" w:hAnsi="Arial" w:cs="Arial"/>
-                <w:color w:val="000000"/>
-                <w:sz w:val="20"/>
-                <w:szCs w:val="20"/>
-                <w:lang w:eastAsia="es-PE"/>
-              </w:rPr>
-              <w:t xml:space="preserve"> </w:t>
-            </w:r>
-            <w:proofErr w:type="spellStart"/>
-            <w:r>
-              <w:rPr>
-                <w:rFonts w:ascii="Arial" w:eastAsia="Times New Roman" w:hAnsi="Arial" w:cs="Arial"/>
-                <w:color w:val="000000"/>
-                <w:sz w:val="20"/>
-                <w:szCs w:val="20"/>
-                <w:lang w:eastAsia="es-PE"/>
-              </w:rPr>
-              <w:t>WORKBENCH</w:t>
-            </w:r>
-            <w:proofErr w:type="spellEnd"/>
+              <w:t>MYSQL WORKBENCH</w:t>
+            </w:r>
           </w:p>
         </w:tc>
         <w:tc>
@@ -14678,7 +14422,6 @@
                 <w:lang w:eastAsia="es-PE"/>
               </w:rPr>
             </w:pPr>
-            <w:proofErr w:type="spellStart"/>
             <w:r>
               <w:rPr>
                 <w:rFonts w:ascii="Arial" w:eastAsia="Times New Roman" w:hAnsi="Arial" w:cs="Arial"/>
@@ -14687,31 +14430,8 @@
                 <w:szCs w:val="20"/>
                 <w:lang w:eastAsia="es-PE"/>
               </w:rPr>
-              <w:t>SOFTPOLIZA</w:t>
-            </w:r>
-            <w:proofErr w:type="spellEnd"/>
-            <w:r>
-              <w:rPr>
-                <w:rFonts w:ascii="Arial" w:eastAsia="Times New Roman" w:hAnsi="Arial" w:cs="Arial"/>
-                <w:color w:val="000000"/>
-                <w:sz w:val="20"/>
-                <w:szCs w:val="20"/>
-                <w:lang w:eastAsia="es-PE"/>
-              </w:rPr>
-              <w:t xml:space="preserve"> -</w:t>
-            </w:r>
-            <w:proofErr w:type="spellStart"/>
-            <w:r>
-              <w:rPr>
-                <w:rFonts w:ascii="Arial" w:eastAsia="Times New Roman" w:hAnsi="Arial" w:cs="Arial"/>
-                <w:color w:val="000000"/>
-                <w:sz w:val="20"/>
-                <w:szCs w:val="20"/>
-                <w:lang w:eastAsia="es-PE"/>
-              </w:rPr>
-              <w:t>AR1</w:t>
-            </w:r>
-            <w:proofErr w:type="spellEnd"/>
+              <w:t>SOFTPOLIZA -AR1</w:t>
+            </w:r>
           </w:p>
         </w:tc>
         <w:tc>
@@ -14827,7 +14547,6 @@
                 <w:lang w:eastAsia="es-PE"/>
               </w:rPr>
             </w:pPr>
-            <w:proofErr w:type="spellStart"/>
             <w:r>
               <w:rPr>
                 <w:rFonts w:ascii="Arial" w:eastAsia="Times New Roman" w:hAnsi="Arial" w:cs="Arial"/>
@@ -14836,40 +14555,7 @@
                 <w:szCs w:val="20"/>
                 <w:lang w:eastAsia="es-PE"/>
               </w:rPr>
-              <w:t>SOFTPOLIZA</w:t>
-            </w:r>
-            <w:proofErr w:type="spellEnd"/>
-            <w:r>
-              <w:rPr>
-                <w:rFonts w:ascii="Arial" w:eastAsia="Times New Roman" w:hAnsi="Arial" w:cs="Arial"/>
-                <w:color w:val="000000"/>
-                <w:sz w:val="20"/>
-                <w:szCs w:val="20"/>
-                <w:lang w:eastAsia="es-PE"/>
-              </w:rPr>
-              <w:t xml:space="preserve"> -</w:t>
-            </w:r>
-            <w:proofErr w:type="spellStart"/>
-            <w:r>
-              <w:rPr>
-                <w:rFonts w:ascii="Arial" w:eastAsia="Times New Roman" w:hAnsi="Arial" w:cs="Arial"/>
-                <w:color w:val="000000"/>
-                <w:sz w:val="20"/>
-                <w:szCs w:val="20"/>
-                <w:lang w:eastAsia="es-PE"/>
-              </w:rPr>
-              <w:t>CHK</w:t>
-            </w:r>
-            <w:proofErr w:type="spellEnd"/>
-            <w:r>
-              <w:rPr>
-                <w:rFonts w:ascii="Arial" w:eastAsia="Times New Roman" w:hAnsi="Arial" w:cs="Arial"/>
-                <w:color w:val="000000"/>
-                <w:sz w:val="20"/>
-                <w:szCs w:val="20"/>
-                <w:lang w:eastAsia="es-PE"/>
-              </w:rPr>
-              <w:t>-AP</w:t>
+              <w:t>SOFTPOLIZA -CHK-AP</w:t>
             </w:r>
           </w:p>
         </w:tc>
@@ -14998,7 +14684,6 @@
                 <w:lang w:eastAsia="es-PE"/>
               </w:rPr>
             </w:pPr>
-            <w:proofErr w:type="spellStart"/>
             <w:r>
               <w:rPr>
                 <w:rFonts w:ascii="Arial" w:eastAsia="Times New Roman" w:hAnsi="Arial" w:cs="Arial"/>
@@ -15007,31 +14692,8 @@
                 <w:szCs w:val="20"/>
                 <w:lang w:eastAsia="es-PE"/>
               </w:rPr>
-              <w:t>SOFTPOLIZA</w:t>
-            </w:r>
-            <w:proofErr w:type="spellEnd"/>
-            <w:r>
-              <w:rPr>
-                <w:rFonts w:ascii="Arial" w:eastAsia="Times New Roman" w:hAnsi="Arial" w:cs="Arial"/>
-                <w:color w:val="000000"/>
-                <w:sz w:val="20"/>
-                <w:szCs w:val="20"/>
-                <w:lang w:eastAsia="es-PE"/>
-              </w:rPr>
-              <w:t xml:space="preserve"> -</w:t>
-            </w:r>
-            <w:proofErr w:type="spellStart"/>
-            <w:r>
-              <w:rPr>
-                <w:rFonts w:ascii="Arial" w:eastAsia="Times New Roman" w:hAnsi="Arial" w:cs="Arial"/>
-                <w:color w:val="000000"/>
-                <w:sz w:val="20"/>
-                <w:szCs w:val="20"/>
-                <w:lang w:eastAsia="es-PE"/>
-              </w:rPr>
-              <w:t>ACL</w:t>
-            </w:r>
-            <w:proofErr w:type="spellEnd"/>
+              <w:t>SOFTPOLIZA -ACL</w:t>
+            </w:r>
           </w:p>
         </w:tc>
         <w:tc>
@@ -15147,7 +14809,6 @@
                 <w:lang w:eastAsia="es-PE"/>
               </w:rPr>
             </w:pPr>
-            <w:proofErr w:type="spellStart"/>
             <w:r>
               <w:rPr>
                 <w:rFonts w:ascii="Arial" w:eastAsia="Times New Roman" w:hAnsi="Arial" w:cs="Arial"/>
@@ -15156,31 +14817,8 @@
                 <w:szCs w:val="20"/>
                 <w:lang w:eastAsia="es-PE"/>
               </w:rPr>
-              <w:t>SOFTPOLIZA</w:t>
-            </w:r>
-            <w:proofErr w:type="spellEnd"/>
-            <w:r>
-              <w:rPr>
-                <w:rFonts w:ascii="Arial" w:eastAsia="Times New Roman" w:hAnsi="Arial" w:cs="Arial"/>
-                <w:color w:val="000000"/>
-                <w:sz w:val="20"/>
-                <w:szCs w:val="20"/>
-                <w:lang w:eastAsia="es-PE"/>
-              </w:rPr>
-              <w:t xml:space="preserve"> -</w:t>
-            </w:r>
-            <w:proofErr w:type="spellStart"/>
-            <w:r>
-              <w:rPr>
-                <w:rFonts w:ascii="Arial" w:eastAsia="Times New Roman" w:hAnsi="Arial" w:cs="Arial"/>
-                <w:color w:val="000000"/>
-                <w:sz w:val="20"/>
-                <w:szCs w:val="20"/>
-                <w:lang w:eastAsia="es-PE"/>
-              </w:rPr>
-              <w:t>CU1-RCP</w:t>
-            </w:r>
-            <w:proofErr w:type="spellEnd"/>
+              <w:t>SOFTPOLIZA -CU1-RCP</w:t>
+            </w:r>
           </w:p>
         </w:tc>
         <w:tc>
@@ -15296,7 +14934,6 @@
                 <w:lang w:eastAsia="es-PE"/>
               </w:rPr>
             </w:pPr>
-            <w:proofErr w:type="spellStart"/>
             <w:r>
               <w:rPr>
                 <w:rFonts w:ascii="Arial" w:eastAsia="Times New Roman" w:hAnsi="Arial" w:cs="Arial"/>
@@ -15305,31 +14942,8 @@
                 <w:szCs w:val="20"/>
                 <w:lang w:eastAsia="es-PE"/>
               </w:rPr>
-              <w:t>SOFTPOLIZA</w:t>
-            </w:r>
-            <w:proofErr w:type="spellEnd"/>
-            <w:r>
-              <w:rPr>
-                <w:rFonts w:ascii="Arial" w:eastAsia="Times New Roman" w:hAnsi="Arial" w:cs="Arial"/>
-                <w:color w:val="000000"/>
-                <w:sz w:val="20"/>
-                <w:szCs w:val="20"/>
-                <w:lang w:eastAsia="es-PE"/>
-              </w:rPr>
-              <w:t xml:space="preserve"> -</w:t>
-            </w:r>
-            <w:proofErr w:type="spellStart"/>
-            <w:r>
-              <w:rPr>
-                <w:rFonts w:ascii="Arial" w:eastAsia="Times New Roman" w:hAnsi="Arial" w:cs="Arial"/>
-                <w:color w:val="000000"/>
-                <w:sz w:val="20"/>
-                <w:szCs w:val="20"/>
-                <w:lang w:eastAsia="es-PE"/>
-              </w:rPr>
-              <w:t>CU1-RCV</w:t>
-            </w:r>
-            <w:proofErr w:type="spellEnd"/>
+              <w:t>SOFTPOLIZA -CU1-RCV</w:t>
+            </w:r>
           </w:p>
         </w:tc>
         <w:tc>
@@ -15445,7 +15059,6 @@
                 <w:lang w:eastAsia="es-PE"/>
               </w:rPr>
             </w:pPr>
-            <w:proofErr w:type="spellStart"/>
             <w:r>
               <w:rPr>
                 <w:rFonts w:ascii="Arial" w:eastAsia="Times New Roman" w:hAnsi="Arial" w:cs="Arial"/>
@@ -15454,31 +15067,8 @@
                 <w:szCs w:val="20"/>
                 <w:lang w:eastAsia="es-PE"/>
               </w:rPr>
-              <w:t>SOFTPOLIZA</w:t>
-            </w:r>
-            <w:proofErr w:type="spellEnd"/>
-            <w:r>
-              <w:rPr>
-                <w:rFonts w:ascii="Arial" w:eastAsia="Times New Roman" w:hAnsi="Arial" w:cs="Arial"/>
-                <w:color w:val="000000"/>
-                <w:sz w:val="20"/>
-                <w:szCs w:val="20"/>
-                <w:lang w:eastAsia="es-PE"/>
-              </w:rPr>
-              <w:t xml:space="preserve"> -</w:t>
-            </w:r>
-            <w:proofErr w:type="spellStart"/>
-            <w:r>
-              <w:rPr>
-                <w:rFonts w:ascii="Arial" w:eastAsia="Times New Roman" w:hAnsi="Arial" w:cs="Arial"/>
-                <w:color w:val="000000"/>
-                <w:sz w:val="20"/>
-                <w:szCs w:val="20"/>
-                <w:lang w:eastAsia="es-PE"/>
-              </w:rPr>
-              <w:t>CU1-IC</w:t>
-            </w:r>
-            <w:proofErr w:type="spellEnd"/>
+              <w:t>SOFTPOLIZA -CU1-IC</w:t>
+            </w:r>
           </w:p>
         </w:tc>
         <w:tc>
@@ -15594,7 +15184,6 @@
                 <w:lang w:eastAsia="es-PE"/>
               </w:rPr>
             </w:pPr>
-            <w:proofErr w:type="spellStart"/>
             <w:r>
               <w:rPr>
                 <w:rFonts w:ascii="Arial" w:eastAsia="Times New Roman" w:hAnsi="Arial" w:cs="Arial"/>
@@ -15603,18 +15192,7 @@
                 <w:szCs w:val="20"/>
                 <w:lang w:eastAsia="es-PE"/>
               </w:rPr>
-              <w:t>SOFTPOLIZA</w:t>
-            </w:r>
-            <w:proofErr w:type="spellEnd"/>
-            <w:r>
-              <w:rPr>
-                <w:rFonts w:ascii="Arial" w:eastAsia="Times New Roman" w:hAnsi="Arial" w:cs="Arial"/>
-                <w:color w:val="000000"/>
-                <w:sz w:val="20"/>
-                <w:szCs w:val="20"/>
-                <w:lang w:eastAsia="es-PE"/>
-              </w:rPr>
-              <w:t xml:space="preserve"> -MUS</w:t>
+              <w:t>SOFTPOLIZA -MUS</w:t>
             </w:r>
           </w:p>
         </w:tc>
@@ -15731,7 +15309,6 @@
                 <w:lang w:eastAsia="es-PE"/>
               </w:rPr>
             </w:pPr>
-            <w:proofErr w:type="spellStart"/>
             <w:r>
               <w:rPr>
                 <w:rFonts w:ascii="Arial" w:eastAsia="Times New Roman" w:hAnsi="Arial" w:cs="Arial"/>
@@ -15740,31 +15317,8 @@
                 <w:szCs w:val="20"/>
                 <w:lang w:eastAsia="es-PE"/>
               </w:rPr>
-              <w:t>SOFTPOLIZA</w:t>
-            </w:r>
-            <w:proofErr w:type="spellEnd"/>
-            <w:r>
-              <w:rPr>
-                <w:rFonts w:ascii="Arial" w:eastAsia="Times New Roman" w:hAnsi="Arial" w:cs="Arial"/>
-                <w:color w:val="000000"/>
-                <w:sz w:val="20"/>
-                <w:szCs w:val="20"/>
-                <w:lang w:eastAsia="es-PE"/>
-              </w:rPr>
-              <w:t xml:space="preserve"> -</w:t>
-            </w:r>
-            <w:proofErr w:type="spellStart"/>
-            <w:r>
-              <w:rPr>
-                <w:rFonts w:ascii="Arial" w:eastAsia="Times New Roman" w:hAnsi="Arial" w:cs="Arial"/>
-                <w:color w:val="000000"/>
-                <w:sz w:val="20"/>
-                <w:szCs w:val="20"/>
-                <w:lang w:eastAsia="es-PE"/>
-              </w:rPr>
-              <w:t>DCP</w:t>
-            </w:r>
-            <w:proofErr w:type="spellEnd"/>
+              <w:t>SOFTPOLIZA -DCP</w:t>
+            </w:r>
           </w:p>
         </w:tc>
         <w:tc>
@@ -15910,17 +15464,7 @@
           <w:bCs/>
           <w:color w:val="000000"/>
         </w:rPr>
-        <w:t>D</w:t>
-      </w:r>
-      <w:bookmarkStart w:id="11" w:name="_GoBack"/>
-      <w:bookmarkEnd w:id="11"/>
-      <w:r>
-        <w:rPr>
-          <w:b/>
-          <w:bCs/>
-          <w:color w:val="000000"/>
-        </w:rPr>
-        <w:t>efinición de hitos según el cronograma</w:t>
+        <w:t>Definición de hitos según el cronograma</w:t>
       </w:r>
     </w:p>
     <w:p>
@@ -15934,23 +15478,7 @@
           <w:bCs/>
           <w:color w:val="000000"/>
         </w:rPr>
-        <w:t xml:space="preserve">A continuación se define las líneas base a partir del cronograma de desarrollo del proyecto, según la metodología </w:t>
-      </w:r>
-      <w:proofErr w:type="spellStart"/>
-      <w:r>
-        <w:rPr>
-          <w:bCs/>
-          <w:color w:val="000000"/>
-        </w:rPr>
-        <w:t>RUP</w:t>
-      </w:r>
-      <w:proofErr w:type="spellEnd"/>
-      <w:r>
-        <w:rPr>
-          <w:bCs/>
-          <w:color w:val="000000"/>
-        </w:rPr>
-        <w:t>:</w:t>
+        <w:t>A continuación se define las líneas base a partir del cronograma de desarrollo del proyecto, según la metodología RUP:</w:t>
       </w:r>
     </w:p>
     <w:p>
@@ -16167,22 +15695,8 @@
                 <w:szCs w:val="24"/>
                 <w:lang w:eastAsia="es-PE"/>
               </w:rPr>
-              <w:t xml:space="preserve"> </w:t>
-            </w:r>
-            <w:proofErr w:type="spellStart"/>
-            <w:r>
-              <w:rPr>
-                <w:rFonts w:ascii="Times New Roman" w:eastAsia="Times New Roman" w:hAnsi="Times New Roman" w:cs="Times New Roman"/>
-                <w:b/>
-                <w:bCs/>
-                <w:color w:val="000000"/>
-                <w:sz w:val="24"/>
-                <w:szCs w:val="24"/>
-                <w:lang w:eastAsia="es-PE"/>
-              </w:rPr>
-              <w:t>V1.0</w:t>
-            </w:r>
-            <w:proofErr w:type="spellEnd"/>
+              <w:t xml:space="preserve"> V1.0</w:t>
+            </w:r>
           </w:p>
         </w:tc>
         <w:tc>
@@ -16300,22 +15814,8 @@
                 <w:szCs w:val="24"/>
                 <w:lang w:eastAsia="es-PE"/>
               </w:rPr>
-              <w:t xml:space="preserve">   Cronograma de Proyecto </w:t>
-            </w:r>
-            <w:proofErr w:type="spellStart"/>
-            <w:r>
-              <w:rPr>
-                <w:rFonts w:ascii="Times New Roman" w:eastAsia="Times New Roman" w:hAnsi="Times New Roman" w:cs="Times New Roman"/>
-                <w:b/>
-                <w:bCs/>
-                <w:color w:val="000000"/>
-                <w:sz w:val="24"/>
-                <w:szCs w:val="24"/>
-                <w:lang w:eastAsia="es-PE"/>
-              </w:rPr>
-              <w:t>v0.1</w:t>
-            </w:r>
-            <w:proofErr w:type="spellEnd"/>
+              <w:t xml:space="preserve">   Cronograma de Proyecto v0.1</w:t>
+            </w:r>
           </w:p>
         </w:tc>
         <w:tc>
@@ -17692,20 +17192,8 @@
                 <w:szCs w:val="24"/>
                 <w:lang w:eastAsia="es-PE"/>
               </w:rPr>
-              <w:t xml:space="preserve">Analista </w:t>
-            </w:r>
-            <w:proofErr w:type="spellStart"/>
-            <w:r>
-              <w:rPr>
-                <w:rFonts w:ascii="Times New Roman" w:eastAsia="Times New Roman" w:hAnsi="Times New Roman" w:cs="Times New Roman"/>
-                <w:color w:val="000000"/>
-                <w:sz w:val="24"/>
-                <w:szCs w:val="24"/>
-                <w:lang w:eastAsia="es-PE"/>
-              </w:rPr>
-              <w:t>QA</w:t>
-            </w:r>
-            <w:proofErr w:type="spellEnd"/>
+              <w:t>Analista QA</w:t>
+            </w:r>
           </w:p>
         </w:tc>
       </w:tr>
@@ -19511,29 +18999,7 @@
                 <w:szCs w:val="24"/>
                 <w:lang w:eastAsia="es-PE"/>
               </w:rPr>
-              <w:t xml:space="preserve">        HITO </w:t>
-            </w:r>
-            <w:proofErr w:type="spellStart"/>
-            <w:r>
-              <w:rPr>
-                <w:rFonts w:ascii="Times New Roman" w:eastAsia="Times New Roman" w:hAnsi="Times New Roman" w:cs="Times New Roman"/>
-                <w:color w:val="000000"/>
-                <w:sz w:val="24"/>
-                <w:szCs w:val="24"/>
-                <w:lang w:eastAsia="es-PE"/>
-              </w:rPr>
-              <w:t>7:Recopilación</w:t>
-            </w:r>
-            <w:proofErr w:type="spellEnd"/>
-            <w:r>
-              <w:rPr>
-                <w:rFonts w:ascii="Times New Roman" w:eastAsia="Times New Roman" w:hAnsi="Times New Roman" w:cs="Times New Roman"/>
-                <w:color w:val="000000"/>
-                <w:sz w:val="24"/>
-                <w:szCs w:val="24"/>
-                <w:lang w:eastAsia="es-PE"/>
-              </w:rPr>
-              <w:t xml:space="preserve">  de requisitos</w:t>
+              <w:t xml:space="preserve">        HITO 7:Recopilación  de requisitos</w:t>
             </w:r>
           </w:p>
         </w:tc>
@@ -22066,6 +21532,1990 @@
                 <w:lang w:eastAsia="es-PE"/>
               </w:rPr>
             </w:pPr>
+          </w:p>
+        </w:tc>
+      </w:tr>
+    </w:tbl>
+    <w:p>
+      <w:pPr>
+        <w:pStyle w:val="Prrafodelista"/>
+        <w:ind w:left="1080"/>
+        <w:rPr>
+          <w:rFonts w:ascii="Times New Roman" w:hAnsi="Times New Roman" w:cs="Times New Roman"/>
+        </w:rPr>
+      </w:pPr>
+    </w:p>
+    <w:p>
+      <w:pPr>
+        <w:pStyle w:val="Prrafodelista"/>
+        <w:ind w:left="1080"/>
+        <w:rPr>
+          <w:rFonts w:ascii="Times New Roman" w:hAnsi="Times New Roman" w:cs="Times New Roman"/>
+        </w:rPr>
+      </w:pPr>
+    </w:p>
+    <w:p>
+      <w:pPr>
+        <w:pStyle w:val="NormalWeb"/>
+        <w:spacing w:before="0" w:beforeAutospacing="0" w:after="0" w:afterAutospacing="0"/>
+        <w:ind w:left="720"/>
+        <w:rPr>
+          <w:b/>
+          <w:bCs/>
+          <w:color w:val="000000"/>
+        </w:rPr>
+      </w:pPr>
+      <w:r>
+        <w:rPr>
+          <w:b/>
+          <w:bCs/>
+          <w:color w:val="000000"/>
+        </w:rPr>
+        <w:t>Definición de línea base</w:t>
+      </w:r>
+    </w:p>
+    <w:p>
+      <w:pPr>
+        <w:pStyle w:val="NormalWeb"/>
+        <w:spacing w:before="0" w:beforeAutospacing="0" w:after="0" w:afterAutospacing="0"/>
+        <w:ind w:left="720"/>
+        <w:rPr>
+          <w:bCs/>
+          <w:color w:val="000000"/>
+        </w:rPr>
+      </w:pPr>
+      <w:bookmarkStart w:id="11" w:name="_GoBack"/>
+      <w:r>
+        <w:rPr>
+          <w:bCs/>
+          <w:color w:val="000000"/>
+        </w:rPr>
+        <w:t>Posterior al cronograma de desarrollo del proyecto, tenemos la siguiente definición de línea base:</w:t>
+      </w:r>
+    </w:p>
+    <w:bookmarkEnd w:id="11"/>
+    <w:p>
+      <w:pPr>
+        <w:spacing w:after="0" w:line="240" w:lineRule="auto"/>
+        <w:rPr>
+          <w:rFonts w:ascii="Times New Roman" w:eastAsia="Times New Roman" w:hAnsi="Times New Roman" w:cs="Times New Roman"/>
+          <w:sz w:val="24"/>
+          <w:szCs w:val="24"/>
+          <w:lang w:val="es-ES" w:eastAsia="es-ES"/>
+        </w:rPr>
+      </w:pPr>
+    </w:p>
+    <w:tbl>
+      <w:tblPr>
+        <w:tblW w:w="9026" w:type="dxa"/>
+        <w:tblCellMar>
+          <w:top w:w="15" w:type="dxa"/>
+          <w:left w:w="15" w:type="dxa"/>
+          <w:bottom w:w="15" w:type="dxa"/>
+          <w:right w:w="15" w:type="dxa"/>
+        </w:tblCellMar>
+        <w:tblLook w:val="04A0" w:firstRow="1" w:lastRow="0" w:firstColumn="1" w:lastColumn="0" w:noHBand="0" w:noVBand="1"/>
+      </w:tblPr>
+      <w:tblGrid>
+        <w:gridCol w:w="2446"/>
+        <w:gridCol w:w="3332"/>
+        <w:gridCol w:w="3248"/>
+      </w:tblGrid>
+      <w:tr>
+        <w:tc>
+          <w:tcPr>
+            <w:tcW w:w="0" w:type="auto"/>
+            <w:tcBorders>
+              <w:top w:val="single" w:sz="8" w:space="0" w:color="999999"/>
+              <w:left w:val="single" w:sz="8" w:space="0" w:color="999999"/>
+              <w:bottom w:val="single" w:sz="8" w:space="0" w:color="999999"/>
+              <w:right w:val="single" w:sz="8" w:space="0" w:color="999999"/>
+            </w:tcBorders>
+            <w:shd w:val="clear" w:color="auto" w:fill="666666"/>
+            <w:tcMar>
+              <w:top w:w="100" w:type="dxa"/>
+              <w:left w:w="100" w:type="dxa"/>
+              <w:bottom w:w="100" w:type="dxa"/>
+              <w:right w:w="100" w:type="dxa"/>
+            </w:tcMar>
+            <w:hideMark/>
+          </w:tcPr>
+          <w:p>
+            <w:pPr>
+              <w:spacing w:after="0" w:line="240" w:lineRule="auto"/>
+              <w:rPr>
+                <w:rFonts w:ascii="Times New Roman" w:eastAsia="Times New Roman" w:hAnsi="Times New Roman" w:cs="Times New Roman"/>
+                <w:sz w:val="24"/>
+                <w:szCs w:val="24"/>
+                <w:lang w:val="es-ES" w:eastAsia="es-ES"/>
+              </w:rPr>
+            </w:pPr>
+            <w:r>
+              <w:rPr>
+                <w:rFonts w:ascii="Arial" w:eastAsia="Times New Roman" w:hAnsi="Arial" w:cs="Arial"/>
+                <w:b/>
+                <w:bCs/>
+                <w:color w:val="000000"/>
+                <w:sz w:val="20"/>
+                <w:szCs w:val="20"/>
+                <w:lang w:val="es-ES" w:eastAsia="es-ES"/>
+              </w:rPr>
+              <w:t>Línea Base</w:t>
+            </w:r>
+          </w:p>
+        </w:tc>
+        <w:tc>
+          <w:tcPr>
+            <w:tcW w:w="0" w:type="auto"/>
+            <w:tcBorders>
+              <w:top w:val="single" w:sz="8" w:space="0" w:color="999999"/>
+              <w:left w:val="single" w:sz="8" w:space="0" w:color="999999"/>
+              <w:bottom w:val="single" w:sz="8" w:space="0" w:color="999999"/>
+              <w:right w:val="single" w:sz="8" w:space="0" w:color="999999"/>
+            </w:tcBorders>
+            <w:shd w:val="clear" w:color="auto" w:fill="666666"/>
+            <w:tcMar>
+              <w:top w:w="100" w:type="dxa"/>
+              <w:left w:w="100" w:type="dxa"/>
+              <w:bottom w:w="100" w:type="dxa"/>
+              <w:right w:w="100" w:type="dxa"/>
+            </w:tcMar>
+            <w:hideMark/>
+          </w:tcPr>
+          <w:p>
+            <w:pPr>
+              <w:spacing w:after="0" w:line="240" w:lineRule="auto"/>
+              <w:rPr>
+                <w:rFonts w:ascii="Times New Roman" w:eastAsia="Times New Roman" w:hAnsi="Times New Roman" w:cs="Times New Roman"/>
+                <w:sz w:val="24"/>
+                <w:szCs w:val="24"/>
+                <w:lang w:val="es-ES" w:eastAsia="es-ES"/>
+              </w:rPr>
+            </w:pPr>
+            <w:r>
+              <w:rPr>
+                <w:rFonts w:ascii="Arial" w:eastAsia="Times New Roman" w:hAnsi="Arial" w:cs="Arial"/>
+                <w:b/>
+                <w:bCs/>
+                <w:color w:val="000000"/>
+                <w:sz w:val="20"/>
+                <w:szCs w:val="20"/>
+                <w:lang w:val="es-ES" w:eastAsia="es-ES"/>
+              </w:rPr>
+              <w:t>Hito</w:t>
+            </w:r>
+          </w:p>
+        </w:tc>
+        <w:tc>
+          <w:tcPr>
+            <w:tcW w:w="0" w:type="auto"/>
+            <w:tcBorders>
+              <w:top w:val="single" w:sz="8" w:space="0" w:color="999999"/>
+              <w:left w:val="single" w:sz="8" w:space="0" w:color="999999"/>
+              <w:bottom w:val="single" w:sz="8" w:space="0" w:color="999999"/>
+              <w:right w:val="single" w:sz="8" w:space="0" w:color="999999"/>
+            </w:tcBorders>
+            <w:shd w:val="clear" w:color="auto" w:fill="666666"/>
+            <w:tcMar>
+              <w:top w:w="100" w:type="dxa"/>
+              <w:left w:w="100" w:type="dxa"/>
+              <w:bottom w:w="100" w:type="dxa"/>
+              <w:right w:w="100" w:type="dxa"/>
+            </w:tcMar>
+            <w:hideMark/>
+          </w:tcPr>
+          <w:p>
+            <w:pPr>
+              <w:spacing w:after="0" w:line="240" w:lineRule="auto"/>
+              <w:rPr>
+                <w:rFonts w:ascii="Times New Roman" w:eastAsia="Times New Roman" w:hAnsi="Times New Roman" w:cs="Times New Roman"/>
+                <w:sz w:val="24"/>
+                <w:szCs w:val="24"/>
+                <w:lang w:val="es-ES" w:eastAsia="es-ES"/>
+              </w:rPr>
+            </w:pPr>
+            <w:r>
+              <w:rPr>
+                <w:rFonts w:ascii="Arial" w:eastAsia="Times New Roman" w:hAnsi="Arial" w:cs="Arial"/>
+                <w:b/>
+                <w:bCs/>
+                <w:color w:val="000000"/>
+                <w:sz w:val="20"/>
+                <w:szCs w:val="20"/>
+                <w:lang w:val="es-ES" w:eastAsia="es-ES"/>
+              </w:rPr>
+              <w:t>Ítems de la configuración</w:t>
+            </w:r>
+          </w:p>
+        </w:tc>
+      </w:tr>
+      <w:tr>
+        <w:trPr>
+          <w:trHeight w:val="440"/>
+        </w:trPr>
+        <w:tc>
+          <w:tcPr>
+            <w:tcW w:w="0" w:type="auto"/>
+            <w:gridSpan w:val="3"/>
+            <w:tcBorders>
+              <w:top w:val="single" w:sz="8" w:space="0" w:color="999999"/>
+              <w:left w:val="single" w:sz="8" w:space="0" w:color="999999"/>
+              <w:bottom w:val="single" w:sz="8" w:space="0" w:color="999999"/>
+              <w:right w:val="single" w:sz="8" w:space="0" w:color="999999"/>
+            </w:tcBorders>
+            <w:shd w:val="clear" w:color="auto" w:fill="999999"/>
+            <w:tcMar>
+              <w:top w:w="100" w:type="dxa"/>
+              <w:left w:w="100" w:type="dxa"/>
+              <w:bottom w:w="100" w:type="dxa"/>
+              <w:right w:w="100" w:type="dxa"/>
+            </w:tcMar>
+            <w:hideMark/>
+          </w:tcPr>
+          <w:p>
+            <w:pPr>
+              <w:spacing w:after="0" w:line="240" w:lineRule="auto"/>
+              <w:rPr>
+                <w:rFonts w:ascii="Times New Roman" w:eastAsia="Times New Roman" w:hAnsi="Times New Roman" w:cs="Times New Roman"/>
+                <w:sz w:val="24"/>
+                <w:szCs w:val="24"/>
+                <w:lang w:val="es-ES" w:eastAsia="es-ES"/>
+              </w:rPr>
+            </w:pPr>
+            <w:r>
+              <w:rPr>
+                <w:rFonts w:ascii="Arial" w:eastAsia="Times New Roman" w:hAnsi="Arial" w:cs="Arial"/>
+                <w:b/>
+                <w:bCs/>
+                <w:color w:val="000000"/>
+                <w:sz w:val="20"/>
+                <w:szCs w:val="20"/>
+                <w:lang w:val="es-ES" w:eastAsia="es-ES"/>
+              </w:rPr>
+              <w:t>Línea Base Funcional</w:t>
+            </w:r>
+          </w:p>
+        </w:tc>
+      </w:tr>
+      <w:tr>
+        <w:tc>
+          <w:tcPr>
+            <w:tcW w:w="0" w:type="auto"/>
+            <w:tcBorders>
+              <w:top w:val="single" w:sz="8" w:space="0" w:color="999999"/>
+              <w:left w:val="single" w:sz="8" w:space="0" w:color="999999"/>
+              <w:bottom w:val="single" w:sz="8" w:space="0" w:color="999999"/>
+              <w:right w:val="single" w:sz="8" w:space="0" w:color="999999"/>
+            </w:tcBorders>
+            <w:tcMar>
+              <w:top w:w="100" w:type="dxa"/>
+              <w:left w:w="100" w:type="dxa"/>
+              <w:bottom w:w="100" w:type="dxa"/>
+              <w:right w:w="100" w:type="dxa"/>
+            </w:tcMar>
+            <w:hideMark/>
+          </w:tcPr>
+          <w:p>
+            <w:pPr>
+              <w:spacing w:after="0" w:line="240" w:lineRule="auto"/>
+              <w:rPr>
+                <w:rFonts w:ascii="Times New Roman" w:eastAsia="Times New Roman" w:hAnsi="Times New Roman" w:cs="Times New Roman"/>
+                <w:sz w:val="24"/>
+                <w:szCs w:val="24"/>
+                <w:lang w:val="es-ES" w:eastAsia="es-ES"/>
+              </w:rPr>
+            </w:pPr>
+            <w:r>
+              <w:rPr>
+                <w:rFonts w:ascii="Arial" w:eastAsia="Times New Roman" w:hAnsi="Arial" w:cs="Arial"/>
+                <w:color w:val="000000"/>
+                <w:sz w:val="20"/>
+                <w:szCs w:val="20"/>
+                <w:lang w:val="es-ES" w:eastAsia="es-ES"/>
+              </w:rPr>
+              <w:t>Línea base de inicio</w:t>
+            </w:r>
+          </w:p>
+        </w:tc>
+        <w:tc>
+          <w:tcPr>
+            <w:tcW w:w="0" w:type="auto"/>
+            <w:tcBorders>
+              <w:top w:val="single" w:sz="8" w:space="0" w:color="999999"/>
+              <w:left w:val="single" w:sz="8" w:space="0" w:color="999999"/>
+              <w:bottom w:val="single" w:sz="8" w:space="0" w:color="999999"/>
+              <w:right w:val="single" w:sz="8" w:space="0" w:color="999999"/>
+            </w:tcBorders>
+            <w:tcMar>
+              <w:top w:w="100" w:type="dxa"/>
+              <w:left w:w="100" w:type="dxa"/>
+              <w:bottom w:w="100" w:type="dxa"/>
+              <w:right w:w="100" w:type="dxa"/>
+            </w:tcMar>
+            <w:hideMark/>
+          </w:tcPr>
+          <w:p>
+            <w:pPr>
+              <w:spacing w:after="0" w:line="240" w:lineRule="auto"/>
+              <w:rPr>
+                <w:rFonts w:ascii="Times New Roman" w:eastAsia="Times New Roman" w:hAnsi="Times New Roman" w:cs="Times New Roman"/>
+                <w:sz w:val="24"/>
+                <w:szCs w:val="24"/>
+                <w:lang w:val="es-ES" w:eastAsia="es-ES"/>
+              </w:rPr>
+            </w:pPr>
+            <w:r>
+              <w:rPr>
+                <w:rFonts w:ascii="Times New Roman" w:eastAsia="Times New Roman" w:hAnsi="Times New Roman" w:cs="Times New Roman"/>
+                <w:color w:val="000000"/>
+                <w:sz w:val="24"/>
+                <w:szCs w:val="24"/>
+                <w:lang w:val="es-ES" w:eastAsia="es-ES"/>
+              </w:rPr>
+              <w:t>HITO 1: Concepción del Proyecto.</w:t>
+            </w:r>
+          </w:p>
+        </w:tc>
+        <w:tc>
+          <w:tcPr>
+            <w:tcW w:w="0" w:type="auto"/>
+            <w:tcBorders>
+              <w:top w:val="single" w:sz="8" w:space="0" w:color="999999"/>
+              <w:left w:val="single" w:sz="8" w:space="0" w:color="999999"/>
+              <w:bottom w:val="single" w:sz="8" w:space="0" w:color="999999"/>
+              <w:right w:val="single" w:sz="8" w:space="0" w:color="999999"/>
+            </w:tcBorders>
+            <w:tcMar>
+              <w:top w:w="100" w:type="dxa"/>
+              <w:left w:w="100" w:type="dxa"/>
+              <w:bottom w:w="100" w:type="dxa"/>
+              <w:right w:w="100" w:type="dxa"/>
+            </w:tcMar>
+            <w:hideMark/>
+          </w:tcPr>
+          <w:p>
+            <w:pPr>
+              <w:spacing w:after="0" w:line="240" w:lineRule="auto"/>
+              <w:rPr>
+                <w:rFonts w:ascii="Times New Roman" w:eastAsia="Times New Roman" w:hAnsi="Times New Roman" w:cs="Times New Roman"/>
+                <w:sz w:val="24"/>
+                <w:szCs w:val="24"/>
+                <w:lang w:val="es-ES" w:eastAsia="es-ES"/>
+              </w:rPr>
+            </w:pPr>
+            <w:r>
+              <w:rPr>
+                <w:rFonts w:ascii="Times New Roman" w:eastAsia="Times New Roman" w:hAnsi="Times New Roman" w:cs="Times New Roman"/>
+                <w:color w:val="000000"/>
+                <w:sz w:val="24"/>
+                <w:szCs w:val="24"/>
+                <w:lang w:val="es-ES" w:eastAsia="es-ES"/>
+              </w:rPr>
+              <w:t>Plan del Proyecto</w:t>
+            </w:r>
+          </w:p>
+          <w:p>
+            <w:pPr>
+              <w:spacing w:after="0" w:line="240" w:lineRule="auto"/>
+              <w:rPr>
+                <w:rFonts w:ascii="Times New Roman" w:eastAsia="Times New Roman" w:hAnsi="Times New Roman" w:cs="Times New Roman"/>
+                <w:sz w:val="24"/>
+                <w:szCs w:val="24"/>
+                <w:lang w:val="es-ES" w:eastAsia="es-ES"/>
+              </w:rPr>
+            </w:pPr>
+          </w:p>
+        </w:tc>
+      </w:tr>
+      <w:tr>
+        <w:tc>
+          <w:tcPr>
+            <w:tcW w:w="0" w:type="auto"/>
+            <w:tcBorders>
+              <w:top w:val="single" w:sz="8" w:space="0" w:color="999999"/>
+              <w:left w:val="single" w:sz="8" w:space="0" w:color="999999"/>
+              <w:bottom w:val="single" w:sz="8" w:space="0" w:color="999999"/>
+              <w:right w:val="single" w:sz="8" w:space="0" w:color="999999"/>
+            </w:tcBorders>
+            <w:tcMar>
+              <w:top w:w="100" w:type="dxa"/>
+              <w:left w:w="100" w:type="dxa"/>
+              <w:bottom w:w="100" w:type="dxa"/>
+              <w:right w:w="100" w:type="dxa"/>
+            </w:tcMar>
+            <w:hideMark/>
+          </w:tcPr>
+          <w:p>
+            <w:pPr>
+              <w:spacing w:after="0" w:line="240" w:lineRule="auto"/>
+              <w:rPr>
+                <w:rFonts w:ascii="Times New Roman" w:eastAsia="Times New Roman" w:hAnsi="Times New Roman" w:cs="Times New Roman"/>
+                <w:sz w:val="24"/>
+                <w:szCs w:val="24"/>
+                <w:lang w:val="es-ES" w:eastAsia="es-ES"/>
+              </w:rPr>
+            </w:pPr>
+            <w:r>
+              <w:rPr>
+                <w:rFonts w:ascii="Arial" w:eastAsia="Times New Roman" w:hAnsi="Arial" w:cs="Arial"/>
+                <w:color w:val="000000"/>
+                <w:sz w:val="20"/>
+                <w:szCs w:val="20"/>
+                <w:lang w:val="es-ES" w:eastAsia="es-ES"/>
+              </w:rPr>
+              <w:t>Línea base de planificación</w:t>
+            </w:r>
+          </w:p>
+        </w:tc>
+        <w:tc>
+          <w:tcPr>
+            <w:tcW w:w="0" w:type="auto"/>
+            <w:tcBorders>
+              <w:top w:val="single" w:sz="8" w:space="0" w:color="999999"/>
+              <w:left w:val="single" w:sz="8" w:space="0" w:color="999999"/>
+              <w:bottom w:val="single" w:sz="8" w:space="0" w:color="999999"/>
+              <w:right w:val="single" w:sz="8" w:space="0" w:color="999999"/>
+            </w:tcBorders>
+            <w:tcMar>
+              <w:top w:w="100" w:type="dxa"/>
+              <w:left w:w="100" w:type="dxa"/>
+              <w:bottom w:w="100" w:type="dxa"/>
+              <w:right w:w="100" w:type="dxa"/>
+            </w:tcMar>
+            <w:hideMark/>
+          </w:tcPr>
+          <w:p>
+            <w:pPr>
+              <w:spacing w:after="0" w:line="240" w:lineRule="auto"/>
+              <w:rPr>
+                <w:rFonts w:ascii="Times New Roman" w:eastAsia="Times New Roman" w:hAnsi="Times New Roman" w:cs="Times New Roman"/>
+                <w:sz w:val="24"/>
+                <w:szCs w:val="24"/>
+                <w:lang w:val="es-ES" w:eastAsia="es-ES"/>
+              </w:rPr>
+            </w:pPr>
+            <w:r>
+              <w:rPr>
+                <w:rFonts w:ascii="Times New Roman" w:eastAsia="Times New Roman" w:hAnsi="Times New Roman" w:cs="Times New Roman"/>
+                <w:color w:val="000000"/>
+                <w:sz w:val="24"/>
+                <w:szCs w:val="24"/>
+                <w:lang w:val="es-ES" w:eastAsia="es-ES"/>
+              </w:rPr>
+              <w:t>HITO 2: Planificación del proyecto.</w:t>
+            </w:r>
+          </w:p>
+        </w:tc>
+        <w:tc>
+          <w:tcPr>
+            <w:tcW w:w="0" w:type="auto"/>
+            <w:tcBorders>
+              <w:top w:val="single" w:sz="8" w:space="0" w:color="999999"/>
+              <w:left w:val="single" w:sz="8" w:space="0" w:color="999999"/>
+              <w:bottom w:val="single" w:sz="8" w:space="0" w:color="999999"/>
+              <w:right w:val="single" w:sz="8" w:space="0" w:color="999999"/>
+            </w:tcBorders>
+            <w:tcMar>
+              <w:top w:w="100" w:type="dxa"/>
+              <w:left w:w="100" w:type="dxa"/>
+              <w:bottom w:w="100" w:type="dxa"/>
+              <w:right w:w="100" w:type="dxa"/>
+            </w:tcMar>
+            <w:hideMark/>
+          </w:tcPr>
+          <w:p>
+            <w:pPr>
+              <w:spacing w:after="0" w:line="240" w:lineRule="auto"/>
+              <w:rPr>
+                <w:rFonts w:ascii="Times New Roman" w:eastAsia="Times New Roman" w:hAnsi="Times New Roman" w:cs="Times New Roman"/>
+                <w:sz w:val="24"/>
+                <w:szCs w:val="24"/>
+                <w:lang w:val="es-ES" w:eastAsia="es-ES"/>
+              </w:rPr>
+            </w:pPr>
+            <w:r>
+              <w:rPr>
+                <w:rFonts w:ascii="Arial" w:eastAsia="Times New Roman" w:hAnsi="Arial" w:cs="Arial"/>
+                <w:color w:val="000000"/>
+                <w:sz w:val="20"/>
+                <w:szCs w:val="20"/>
+                <w:lang w:val="es-ES" w:eastAsia="es-ES"/>
+              </w:rPr>
+              <w:t>Plan de Gestión de la Configuración.</w:t>
+            </w:r>
+          </w:p>
+          <w:p>
+            <w:pPr>
+              <w:spacing w:after="0" w:line="240" w:lineRule="auto"/>
+              <w:rPr>
+                <w:rFonts w:ascii="Times New Roman" w:eastAsia="Times New Roman" w:hAnsi="Times New Roman" w:cs="Times New Roman"/>
+                <w:sz w:val="24"/>
+                <w:szCs w:val="24"/>
+                <w:lang w:val="es-ES" w:eastAsia="es-ES"/>
+              </w:rPr>
+            </w:pPr>
+            <w:r>
+              <w:rPr>
+                <w:rFonts w:ascii="Arial" w:eastAsia="Times New Roman" w:hAnsi="Arial" w:cs="Arial"/>
+                <w:color w:val="000000"/>
+                <w:sz w:val="20"/>
+                <w:szCs w:val="20"/>
+                <w:lang w:val="es-ES" w:eastAsia="es-ES"/>
+              </w:rPr>
+              <w:t>Plan de Gestión de la Calidad.</w:t>
+            </w:r>
+          </w:p>
+        </w:tc>
+      </w:tr>
+      <w:tr>
+        <w:tc>
+          <w:tcPr>
+            <w:tcW w:w="0" w:type="auto"/>
+            <w:tcBorders>
+              <w:top w:val="single" w:sz="8" w:space="0" w:color="999999"/>
+              <w:left w:val="single" w:sz="8" w:space="0" w:color="999999"/>
+              <w:bottom w:val="single" w:sz="8" w:space="0" w:color="999999"/>
+              <w:right w:val="single" w:sz="8" w:space="0" w:color="999999"/>
+            </w:tcBorders>
+            <w:tcMar>
+              <w:top w:w="100" w:type="dxa"/>
+              <w:left w:w="100" w:type="dxa"/>
+              <w:bottom w:w="100" w:type="dxa"/>
+              <w:right w:w="100" w:type="dxa"/>
+            </w:tcMar>
+            <w:hideMark/>
+          </w:tcPr>
+          <w:p>
+            <w:pPr>
+              <w:spacing w:after="0" w:line="240" w:lineRule="auto"/>
+              <w:rPr>
+                <w:rFonts w:ascii="Times New Roman" w:eastAsia="Times New Roman" w:hAnsi="Times New Roman" w:cs="Times New Roman"/>
+                <w:sz w:val="24"/>
+                <w:szCs w:val="24"/>
+                <w:lang w:val="es-ES" w:eastAsia="es-ES"/>
+              </w:rPr>
+            </w:pPr>
+            <w:r>
+              <w:rPr>
+                <w:rFonts w:ascii="Arial" w:eastAsia="Times New Roman" w:hAnsi="Arial" w:cs="Arial"/>
+                <w:color w:val="000000"/>
+                <w:sz w:val="20"/>
+                <w:szCs w:val="20"/>
+                <w:lang w:val="es-ES" w:eastAsia="es-ES"/>
+              </w:rPr>
+              <w:t>Línea base de gestión de la calidad</w:t>
+            </w:r>
+          </w:p>
+        </w:tc>
+        <w:tc>
+          <w:tcPr>
+            <w:tcW w:w="0" w:type="auto"/>
+            <w:tcBorders>
+              <w:top w:val="single" w:sz="8" w:space="0" w:color="999999"/>
+              <w:left w:val="single" w:sz="8" w:space="0" w:color="999999"/>
+              <w:bottom w:val="single" w:sz="8" w:space="0" w:color="999999"/>
+              <w:right w:val="single" w:sz="8" w:space="0" w:color="999999"/>
+            </w:tcBorders>
+            <w:tcMar>
+              <w:top w:w="100" w:type="dxa"/>
+              <w:left w:w="100" w:type="dxa"/>
+              <w:bottom w:w="100" w:type="dxa"/>
+              <w:right w:w="100" w:type="dxa"/>
+            </w:tcMar>
+            <w:hideMark/>
+          </w:tcPr>
+          <w:p>
+            <w:pPr>
+              <w:spacing w:after="0" w:line="240" w:lineRule="auto"/>
+              <w:rPr>
+                <w:rFonts w:ascii="Times New Roman" w:eastAsia="Times New Roman" w:hAnsi="Times New Roman" w:cs="Times New Roman"/>
+                <w:sz w:val="24"/>
+                <w:szCs w:val="24"/>
+                <w:lang w:val="es-ES" w:eastAsia="es-ES"/>
+              </w:rPr>
+            </w:pPr>
+            <w:r>
+              <w:rPr>
+                <w:rFonts w:ascii="Times New Roman" w:eastAsia="Times New Roman" w:hAnsi="Times New Roman" w:cs="Times New Roman"/>
+                <w:color w:val="000000"/>
+                <w:sz w:val="24"/>
+                <w:szCs w:val="24"/>
+                <w:lang w:val="es-ES" w:eastAsia="es-ES"/>
+              </w:rPr>
+              <w:t>HITO 3: Controlar la calidad del producto</w:t>
+            </w:r>
+          </w:p>
+        </w:tc>
+        <w:tc>
+          <w:tcPr>
+            <w:tcW w:w="0" w:type="auto"/>
+            <w:tcBorders>
+              <w:top w:val="single" w:sz="8" w:space="0" w:color="999999"/>
+              <w:left w:val="single" w:sz="8" w:space="0" w:color="999999"/>
+              <w:bottom w:val="single" w:sz="8" w:space="0" w:color="999999"/>
+              <w:right w:val="single" w:sz="8" w:space="0" w:color="999999"/>
+            </w:tcBorders>
+            <w:tcMar>
+              <w:top w:w="100" w:type="dxa"/>
+              <w:left w:w="100" w:type="dxa"/>
+              <w:bottom w:w="100" w:type="dxa"/>
+              <w:right w:w="100" w:type="dxa"/>
+            </w:tcMar>
+            <w:hideMark/>
+          </w:tcPr>
+          <w:p>
+            <w:pPr>
+              <w:spacing w:after="0" w:line="240" w:lineRule="auto"/>
+              <w:rPr>
+                <w:rFonts w:ascii="Times New Roman" w:eastAsia="Times New Roman" w:hAnsi="Times New Roman" w:cs="Times New Roman"/>
+                <w:sz w:val="24"/>
+                <w:szCs w:val="24"/>
+                <w:lang w:val="es-ES" w:eastAsia="es-ES"/>
+              </w:rPr>
+            </w:pPr>
+            <w:r>
+              <w:rPr>
+                <w:rFonts w:ascii="Times New Roman" w:eastAsia="Times New Roman" w:hAnsi="Times New Roman" w:cs="Times New Roman"/>
+                <w:color w:val="000000"/>
+                <w:sz w:val="24"/>
+                <w:szCs w:val="24"/>
+                <w:lang w:val="es-ES" w:eastAsia="es-ES"/>
+              </w:rPr>
+              <w:t>Informes de calidad de caso de uso Gestionar Pago</w:t>
+            </w:r>
+          </w:p>
+        </w:tc>
+      </w:tr>
+      <w:tr>
+        <w:tc>
+          <w:tcPr>
+            <w:tcW w:w="0" w:type="auto"/>
+            <w:tcBorders>
+              <w:top w:val="single" w:sz="8" w:space="0" w:color="999999"/>
+              <w:left w:val="single" w:sz="8" w:space="0" w:color="999999"/>
+              <w:bottom w:val="single" w:sz="8" w:space="0" w:color="999999"/>
+              <w:right w:val="single" w:sz="8" w:space="0" w:color="999999"/>
+            </w:tcBorders>
+            <w:tcMar>
+              <w:top w:w="100" w:type="dxa"/>
+              <w:left w:w="100" w:type="dxa"/>
+              <w:bottom w:w="100" w:type="dxa"/>
+              <w:right w:w="100" w:type="dxa"/>
+            </w:tcMar>
+            <w:hideMark/>
+          </w:tcPr>
+          <w:p>
+            <w:pPr>
+              <w:spacing w:after="0" w:line="240" w:lineRule="auto"/>
+              <w:rPr>
+                <w:rFonts w:ascii="Times New Roman" w:eastAsia="Times New Roman" w:hAnsi="Times New Roman" w:cs="Times New Roman"/>
+                <w:sz w:val="24"/>
+                <w:szCs w:val="24"/>
+                <w:lang w:val="es-ES" w:eastAsia="es-ES"/>
+              </w:rPr>
+            </w:pPr>
+            <w:r>
+              <w:rPr>
+                <w:rFonts w:ascii="Arial" w:eastAsia="Times New Roman" w:hAnsi="Arial" w:cs="Arial"/>
+                <w:color w:val="000000"/>
+                <w:sz w:val="20"/>
+                <w:szCs w:val="20"/>
+                <w:lang w:val="es-ES" w:eastAsia="es-ES"/>
+              </w:rPr>
+              <w:lastRenderedPageBreak/>
+              <w:t>Línea base de gestión de los interesados</w:t>
+            </w:r>
+          </w:p>
+        </w:tc>
+        <w:tc>
+          <w:tcPr>
+            <w:tcW w:w="0" w:type="auto"/>
+            <w:tcBorders>
+              <w:top w:val="single" w:sz="8" w:space="0" w:color="999999"/>
+              <w:left w:val="single" w:sz="8" w:space="0" w:color="999999"/>
+              <w:bottom w:val="single" w:sz="8" w:space="0" w:color="999999"/>
+              <w:right w:val="single" w:sz="8" w:space="0" w:color="999999"/>
+            </w:tcBorders>
+            <w:tcMar>
+              <w:top w:w="100" w:type="dxa"/>
+              <w:left w:w="100" w:type="dxa"/>
+              <w:bottom w:w="100" w:type="dxa"/>
+              <w:right w:w="100" w:type="dxa"/>
+            </w:tcMar>
+            <w:hideMark/>
+          </w:tcPr>
+          <w:p>
+            <w:pPr>
+              <w:spacing w:after="0" w:line="240" w:lineRule="auto"/>
+              <w:rPr>
+                <w:rFonts w:ascii="Times New Roman" w:eastAsia="Times New Roman" w:hAnsi="Times New Roman" w:cs="Times New Roman"/>
+                <w:sz w:val="24"/>
+                <w:szCs w:val="24"/>
+                <w:lang w:val="es-ES" w:eastAsia="es-ES"/>
+              </w:rPr>
+            </w:pPr>
+            <w:r>
+              <w:rPr>
+                <w:rFonts w:ascii="Times New Roman" w:eastAsia="Times New Roman" w:hAnsi="Times New Roman" w:cs="Times New Roman"/>
+                <w:color w:val="000000"/>
+                <w:sz w:val="24"/>
+                <w:szCs w:val="24"/>
+                <w:lang w:val="es-ES" w:eastAsia="es-ES"/>
+              </w:rPr>
+              <w:t>HITO 4: Gestionar la participación de los interesados.</w:t>
+            </w:r>
+          </w:p>
+        </w:tc>
+        <w:tc>
+          <w:tcPr>
+            <w:tcW w:w="0" w:type="auto"/>
+            <w:tcBorders>
+              <w:top w:val="single" w:sz="8" w:space="0" w:color="999999"/>
+              <w:left w:val="single" w:sz="8" w:space="0" w:color="999999"/>
+              <w:bottom w:val="single" w:sz="8" w:space="0" w:color="999999"/>
+              <w:right w:val="single" w:sz="8" w:space="0" w:color="999999"/>
+            </w:tcBorders>
+            <w:tcMar>
+              <w:top w:w="100" w:type="dxa"/>
+              <w:left w:w="100" w:type="dxa"/>
+              <w:bottom w:w="100" w:type="dxa"/>
+              <w:right w:w="100" w:type="dxa"/>
+            </w:tcMar>
+            <w:hideMark/>
+          </w:tcPr>
+          <w:p>
+            <w:pPr>
+              <w:spacing w:after="0" w:line="240" w:lineRule="auto"/>
+              <w:rPr>
+                <w:rFonts w:ascii="Times New Roman" w:eastAsia="Times New Roman" w:hAnsi="Times New Roman" w:cs="Times New Roman"/>
+                <w:sz w:val="24"/>
+                <w:szCs w:val="24"/>
+                <w:lang w:val="es-ES" w:eastAsia="es-ES"/>
+              </w:rPr>
+            </w:pPr>
+            <w:r>
+              <w:rPr>
+                <w:rFonts w:ascii="Times New Roman" w:eastAsia="Times New Roman" w:hAnsi="Times New Roman" w:cs="Times New Roman"/>
+                <w:color w:val="000000"/>
+                <w:sz w:val="24"/>
+                <w:szCs w:val="24"/>
+                <w:lang w:val="es-ES" w:eastAsia="es-ES"/>
+              </w:rPr>
+              <w:t>Acta de reunión</w:t>
+            </w:r>
+          </w:p>
+        </w:tc>
+      </w:tr>
+      <w:tr>
+        <w:tc>
+          <w:tcPr>
+            <w:tcW w:w="0" w:type="auto"/>
+            <w:tcBorders>
+              <w:top w:val="single" w:sz="8" w:space="0" w:color="999999"/>
+              <w:left w:val="single" w:sz="8" w:space="0" w:color="999999"/>
+              <w:bottom w:val="single" w:sz="8" w:space="0" w:color="999999"/>
+              <w:right w:val="single" w:sz="8" w:space="0" w:color="999999"/>
+            </w:tcBorders>
+            <w:tcMar>
+              <w:top w:w="100" w:type="dxa"/>
+              <w:left w:w="100" w:type="dxa"/>
+              <w:bottom w:w="100" w:type="dxa"/>
+              <w:right w:w="100" w:type="dxa"/>
+            </w:tcMar>
+            <w:hideMark/>
+          </w:tcPr>
+          <w:p>
+            <w:pPr>
+              <w:spacing w:after="0" w:line="240" w:lineRule="auto"/>
+              <w:rPr>
+                <w:rFonts w:ascii="Times New Roman" w:eastAsia="Times New Roman" w:hAnsi="Times New Roman" w:cs="Times New Roman"/>
+                <w:sz w:val="24"/>
+                <w:szCs w:val="24"/>
+                <w:lang w:val="es-ES" w:eastAsia="es-ES"/>
+              </w:rPr>
+            </w:pPr>
+            <w:r>
+              <w:rPr>
+                <w:rFonts w:ascii="Arial" w:eastAsia="Times New Roman" w:hAnsi="Arial" w:cs="Arial"/>
+                <w:color w:val="000000"/>
+                <w:sz w:val="20"/>
+                <w:szCs w:val="20"/>
+                <w:lang w:val="es-ES" w:eastAsia="es-ES"/>
+              </w:rPr>
+              <w:t>Línea base de monitoreo y control</w:t>
+            </w:r>
+          </w:p>
+        </w:tc>
+        <w:tc>
+          <w:tcPr>
+            <w:tcW w:w="0" w:type="auto"/>
+            <w:tcBorders>
+              <w:top w:val="single" w:sz="8" w:space="0" w:color="999999"/>
+              <w:left w:val="single" w:sz="8" w:space="0" w:color="999999"/>
+              <w:bottom w:val="single" w:sz="8" w:space="0" w:color="999999"/>
+              <w:right w:val="single" w:sz="8" w:space="0" w:color="999999"/>
+            </w:tcBorders>
+            <w:tcMar>
+              <w:top w:w="100" w:type="dxa"/>
+              <w:left w:w="100" w:type="dxa"/>
+              <w:bottom w:w="100" w:type="dxa"/>
+              <w:right w:w="100" w:type="dxa"/>
+            </w:tcMar>
+            <w:hideMark/>
+          </w:tcPr>
+          <w:p>
+            <w:pPr>
+              <w:spacing w:after="0" w:line="240" w:lineRule="auto"/>
+              <w:rPr>
+                <w:rFonts w:ascii="Times New Roman" w:eastAsia="Times New Roman" w:hAnsi="Times New Roman" w:cs="Times New Roman"/>
+                <w:sz w:val="24"/>
+                <w:szCs w:val="24"/>
+                <w:lang w:val="es-ES" w:eastAsia="es-ES"/>
+              </w:rPr>
+            </w:pPr>
+            <w:r>
+              <w:rPr>
+                <w:rFonts w:ascii="Times New Roman" w:eastAsia="Times New Roman" w:hAnsi="Times New Roman" w:cs="Times New Roman"/>
+                <w:color w:val="000000"/>
+                <w:sz w:val="24"/>
+                <w:szCs w:val="24"/>
+                <w:lang w:val="es-ES" w:eastAsia="es-ES"/>
+              </w:rPr>
+              <w:t>HITO 5: Monitoreo y control del proyecto</w:t>
+            </w:r>
+          </w:p>
+        </w:tc>
+        <w:tc>
+          <w:tcPr>
+            <w:tcW w:w="0" w:type="auto"/>
+            <w:tcBorders>
+              <w:top w:val="single" w:sz="8" w:space="0" w:color="999999"/>
+              <w:left w:val="single" w:sz="8" w:space="0" w:color="999999"/>
+              <w:bottom w:val="single" w:sz="8" w:space="0" w:color="999999"/>
+              <w:right w:val="single" w:sz="8" w:space="0" w:color="999999"/>
+            </w:tcBorders>
+            <w:tcMar>
+              <w:top w:w="100" w:type="dxa"/>
+              <w:left w:w="100" w:type="dxa"/>
+              <w:bottom w:w="100" w:type="dxa"/>
+              <w:right w:w="100" w:type="dxa"/>
+            </w:tcMar>
+            <w:hideMark/>
+          </w:tcPr>
+          <w:p>
+            <w:pPr>
+              <w:spacing w:after="0" w:line="240" w:lineRule="auto"/>
+              <w:rPr>
+                <w:rFonts w:ascii="Times New Roman" w:eastAsia="Times New Roman" w:hAnsi="Times New Roman" w:cs="Times New Roman"/>
+                <w:sz w:val="24"/>
+                <w:szCs w:val="24"/>
+                <w:lang w:val="es-ES" w:eastAsia="es-ES"/>
+              </w:rPr>
+            </w:pPr>
+            <w:proofErr w:type="spellStart"/>
+            <w:r>
+              <w:rPr>
+                <w:rFonts w:ascii="Arial" w:eastAsia="Times New Roman" w:hAnsi="Arial" w:cs="Arial"/>
+                <w:color w:val="000000"/>
+                <w:sz w:val="20"/>
+                <w:szCs w:val="20"/>
+                <w:lang w:val="es-ES" w:eastAsia="es-ES"/>
+              </w:rPr>
+              <w:t>Checklist</w:t>
+            </w:r>
+            <w:proofErr w:type="spellEnd"/>
+            <w:r>
+              <w:rPr>
+                <w:rFonts w:ascii="Arial" w:eastAsia="Times New Roman" w:hAnsi="Arial" w:cs="Arial"/>
+                <w:color w:val="000000"/>
+                <w:sz w:val="20"/>
+                <w:szCs w:val="20"/>
+                <w:lang w:val="es-ES" w:eastAsia="es-ES"/>
+              </w:rPr>
+              <w:t xml:space="preserve"> de las áreas del proceso</w:t>
+            </w:r>
+          </w:p>
+        </w:tc>
+      </w:tr>
+      <w:tr>
+        <w:tc>
+          <w:tcPr>
+            <w:tcW w:w="0" w:type="auto"/>
+            <w:tcBorders>
+              <w:top w:val="single" w:sz="8" w:space="0" w:color="999999"/>
+              <w:left w:val="single" w:sz="8" w:space="0" w:color="999999"/>
+              <w:bottom w:val="single" w:sz="8" w:space="0" w:color="999999"/>
+              <w:right w:val="single" w:sz="8" w:space="0" w:color="999999"/>
+            </w:tcBorders>
+            <w:tcMar>
+              <w:top w:w="100" w:type="dxa"/>
+              <w:left w:w="100" w:type="dxa"/>
+              <w:bottom w:w="100" w:type="dxa"/>
+              <w:right w:w="100" w:type="dxa"/>
+            </w:tcMar>
+            <w:hideMark/>
+          </w:tcPr>
+          <w:p>
+            <w:pPr>
+              <w:spacing w:after="0" w:line="240" w:lineRule="auto"/>
+              <w:rPr>
+                <w:rFonts w:ascii="Times New Roman" w:eastAsia="Times New Roman" w:hAnsi="Times New Roman" w:cs="Times New Roman"/>
+                <w:sz w:val="24"/>
+                <w:szCs w:val="24"/>
+                <w:lang w:val="es-ES" w:eastAsia="es-ES"/>
+              </w:rPr>
+            </w:pPr>
+            <w:r>
+              <w:rPr>
+                <w:rFonts w:ascii="Arial" w:eastAsia="Times New Roman" w:hAnsi="Arial" w:cs="Arial"/>
+                <w:color w:val="000000"/>
+                <w:sz w:val="20"/>
+                <w:szCs w:val="20"/>
+                <w:lang w:val="es-ES" w:eastAsia="es-ES"/>
+              </w:rPr>
+              <w:t>Línea base de cierre del proyecto</w:t>
+            </w:r>
+          </w:p>
+        </w:tc>
+        <w:tc>
+          <w:tcPr>
+            <w:tcW w:w="0" w:type="auto"/>
+            <w:tcBorders>
+              <w:top w:val="single" w:sz="8" w:space="0" w:color="999999"/>
+              <w:left w:val="single" w:sz="8" w:space="0" w:color="999999"/>
+              <w:bottom w:val="single" w:sz="8" w:space="0" w:color="999999"/>
+              <w:right w:val="single" w:sz="8" w:space="0" w:color="999999"/>
+            </w:tcBorders>
+            <w:tcMar>
+              <w:top w:w="100" w:type="dxa"/>
+              <w:left w:w="100" w:type="dxa"/>
+              <w:bottom w:w="100" w:type="dxa"/>
+              <w:right w:w="100" w:type="dxa"/>
+            </w:tcMar>
+            <w:hideMark/>
+          </w:tcPr>
+          <w:p>
+            <w:pPr>
+              <w:spacing w:after="0" w:line="240" w:lineRule="auto"/>
+              <w:rPr>
+                <w:rFonts w:ascii="Times New Roman" w:eastAsia="Times New Roman" w:hAnsi="Times New Roman" w:cs="Times New Roman"/>
+                <w:sz w:val="24"/>
+                <w:szCs w:val="24"/>
+                <w:lang w:val="es-ES" w:eastAsia="es-ES"/>
+              </w:rPr>
+            </w:pPr>
+            <w:r>
+              <w:rPr>
+                <w:rFonts w:ascii="Times New Roman" w:eastAsia="Times New Roman" w:hAnsi="Times New Roman" w:cs="Times New Roman"/>
+                <w:color w:val="000000"/>
+                <w:sz w:val="24"/>
+                <w:szCs w:val="24"/>
+                <w:lang w:val="es-ES" w:eastAsia="es-ES"/>
+              </w:rPr>
+              <w:t>HITO 6: Finalización del Proyecto.</w:t>
+            </w:r>
+          </w:p>
+        </w:tc>
+        <w:tc>
+          <w:tcPr>
+            <w:tcW w:w="0" w:type="auto"/>
+            <w:tcBorders>
+              <w:top w:val="single" w:sz="8" w:space="0" w:color="999999"/>
+              <w:left w:val="single" w:sz="8" w:space="0" w:color="999999"/>
+              <w:bottom w:val="single" w:sz="8" w:space="0" w:color="999999"/>
+              <w:right w:val="single" w:sz="8" w:space="0" w:color="999999"/>
+            </w:tcBorders>
+            <w:tcMar>
+              <w:top w:w="100" w:type="dxa"/>
+              <w:left w:w="100" w:type="dxa"/>
+              <w:bottom w:w="100" w:type="dxa"/>
+              <w:right w:w="100" w:type="dxa"/>
+            </w:tcMar>
+            <w:hideMark/>
+          </w:tcPr>
+          <w:p>
+            <w:pPr>
+              <w:spacing w:after="0" w:line="240" w:lineRule="auto"/>
+              <w:rPr>
+                <w:rFonts w:ascii="Times New Roman" w:eastAsia="Times New Roman" w:hAnsi="Times New Roman" w:cs="Times New Roman"/>
+                <w:sz w:val="24"/>
+                <w:szCs w:val="24"/>
+                <w:lang w:val="es-ES" w:eastAsia="es-ES"/>
+              </w:rPr>
+            </w:pPr>
+            <w:r>
+              <w:rPr>
+                <w:rFonts w:ascii="Times New Roman" w:eastAsia="Times New Roman" w:hAnsi="Times New Roman" w:cs="Times New Roman"/>
+                <w:color w:val="000000"/>
+                <w:sz w:val="24"/>
+                <w:szCs w:val="24"/>
+                <w:lang w:val="es-ES" w:eastAsia="es-ES"/>
+              </w:rPr>
+              <w:t>Documento de aceptación del cliente</w:t>
+            </w:r>
+          </w:p>
+          <w:p>
+            <w:pPr>
+              <w:spacing w:after="0" w:line="240" w:lineRule="auto"/>
+              <w:rPr>
+                <w:rFonts w:ascii="Times New Roman" w:eastAsia="Times New Roman" w:hAnsi="Times New Roman" w:cs="Times New Roman"/>
+                <w:sz w:val="24"/>
+                <w:szCs w:val="24"/>
+                <w:lang w:val="es-ES" w:eastAsia="es-ES"/>
+              </w:rPr>
+            </w:pPr>
+            <w:r>
+              <w:rPr>
+                <w:rFonts w:ascii="Times New Roman" w:eastAsia="Times New Roman" w:hAnsi="Times New Roman" w:cs="Times New Roman"/>
+                <w:color w:val="000000"/>
+                <w:sz w:val="24"/>
+                <w:szCs w:val="24"/>
+                <w:lang w:val="es-ES" w:eastAsia="es-ES"/>
+              </w:rPr>
+              <w:t>Documento de cierre del proyecto</w:t>
+            </w:r>
+          </w:p>
+        </w:tc>
+      </w:tr>
+      <w:tr>
+        <w:trPr>
+          <w:trHeight w:val="400"/>
+        </w:trPr>
+        <w:tc>
+          <w:tcPr>
+            <w:tcW w:w="0" w:type="auto"/>
+            <w:gridSpan w:val="3"/>
+            <w:tcBorders>
+              <w:top w:val="single" w:sz="8" w:space="0" w:color="999999"/>
+              <w:left w:val="single" w:sz="8" w:space="0" w:color="999999"/>
+              <w:bottom w:val="single" w:sz="8" w:space="0" w:color="999999"/>
+              <w:right w:val="single" w:sz="8" w:space="0" w:color="999999"/>
+            </w:tcBorders>
+            <w:shd w:val="clear" w:color="auto" w:fill="B7B7B7"/>
+            <w:tcMar>
+              <w:top w:w="100" w:type="dxa"/>
+              <w:left w:w="100" w:type="dxa"/>
+              <w:bottom w:w="100" w:type="dxa"/>
+              <w:right w:w="100" w:type="dxa"/>
+            </w:tcMar>
+            <w:hideMark/>
+          </w:tcPr>
+          <w:p>
+            <w:pPr>
+              <w:spacing w:after="0" w:line="240" w:lineRule="auto"/>
+              <w:rPr>
+                <w:rFonts w:ascii="Times New Roman" w:eastAsia="Times New Roman" w:hAnsi="Times New Roman" w:cs="Times New Roman"/>
+                <w:sz w:val="24"/>
+                <w:szCs w:val="24"/>
+                <w:lang w:val="es-ES" w:eastAsia="es-ES"/>
+              </w:rPr>
+            </w:pPr>
+            <w:r>
+              <w:rPr>
+                <w:rFonts w:ascii="Arial" w:eastAsia="Times New Roman" w:hAnsi="Arial" w:cs="Arial"/>
+                <w:b/>
+                <w:bCs/>
+                <w:color w:val="000000"/>
+                <w:sz w:val="20"/>
+                <w:szCs w:val="20"/>
+                <w:lang w:val="es-ES" w:eastAsia="es-ES"/>
+              </w:rPr>
+              <w:t xml:space="preserve">Línea base de instanciación </w:t>
+            </w:r>
+          </w:p>
+        </w:tc>
+      </w:tr>
+      <w:tr>
+        <w:tc>
+          <w:tcPr>
+            <w:tcW w:w="0" w:type="auto"/>
+            <w:tcBorders>
+              <w:top w:val="single" w:sz="8" w:space="0" w:color="999999"/>
+              <w:left w:val="single" w:sz="8" w:space="0" w:color="999999"/>
+              <w:bottom w:val="single" w:sz="8" w:space="0" w:color="999999"/>
+              <w:right w:val="single" w:sz="8" w:space="0" w:color="999999"/>
+            </w:tcBorders>
+            <w:tcMar>
+              <w:top w:w="100" w:type="dxa"/>
+              <w:left w:w="100" w:type="dxa"/>
+              <w:bottom w:w="100" w:type="dxa"/>
+              <w:right w:w="100" w:type="dxa"/>
+            </w:tcMar>
+            <w:hideMark/>
+          </w:tcPr>
+          <w:p>
+            <w:pPr>
+              <w:spacing w:after="0" w:line="240" w:lineRule="auto"/>
+              <w:rPr>
+                <w:rFonts w:ascii="Times New Roman" w:eastAsia="Times New Roman" w:hAnsi="Times New Roman" w:cs="Times New Roman"/>
+                <w:sz w:val="24"/>
+                <w:szCs w:val="24"/>
+                <w:lang w:val="es-ES" w:eastAsia="es-ES"/>
+              </w:rPr>
+            </w:pPr>
+            <w:r>
+              <w:rPr>
+                <w:rFonts w:ascii="Arial" w:eastAsia="Times New Roman" w:hAnsi="Arial" w:cs="Arial"/>
+                <w:color w:val="000000"/>
+                <w:sz w:val="20"/>
+                <w:szCs w:val="20"/>
+                <w:lang w:val="es-ES" w:eastAsia="es-ES"/>
+              </w:rPr>
+              <w:t>Línea base de especificación de requisitos</w:t>
+            </w:r>
+          </w:p>
+        </w:tc>
+        <w:tc>
+          <w:tcPr>
+            <w:tcW w:w="0" w:type="auto"/>
+            <w:tcBorders>
+              <w:top w:val="single" w:sz="8" w:space="0" w:color="999999"/>
+              <w:left w:val="single" w:sz="8" w:space="0" w:color="999999"/>
+              <w:bottom w:val="single" w:sz="8" w:space="0" w:color="999999"/>
+              <w:right w:val="single" w:sz="8" w:space="0" w:color="999999"/>
+            </w:tcBorders>
+            <w:tcMar>
+              <w:top w:w="100" w:type="dxa"/>
+              <w:left w:w="100" w:type="dxa"/>
+              <w:bottom w:w="100" w:type="dxa"/>
+              <w:right w:w="100" w:type="dxa"/>
+            </w:tcMar>
+            <w:hideMark/>
+          </w:tcPr>
+          <w:p>
+            <w:pPr>
+              <w:spacing w:after="0" w:line="240" w:lineRule="auto"/>
+              <w:rPr>
+                <w:rFonts w:ascii="Times New Roman" w:eastAsia="Times New Roman" w:hAnsi="Times New Roman" w:cs="Times New Roman"/>
+                <w:sz w:val="24"/>
+                <w:szCs w:val="24"/>
+                <w:lang w:val="es-ES" w:eastAsia="es-ES"/>
+              </w:rPr>
+            </w:pPr>
+            <w:r>
+              <w:rPr>
+                <w:rFonts w:ascii="Times New Roman" w:eastAsia="Times New Roman" w:hAnsi="Times New Roman" w:cs="Times New Roman"/>
+                <w:color w:val="000000"/>
+                <w:sz w:val="24"/>
+                <w:szCs w:val="24"/>
+                <w:lang w:val="es-ES" w:eastAsia="es-ES"/>
+              </w:rPr>
+              <w:t>HITO 7:Recopilación  de requisitos</w:t>
+            </w:r>
+          </w:p>
+        </w:tc>
+        <w:tc>
+          <w:tcPr>
+            <w:tcW w:w="0" w:type="auto"/>
+            <w:tcBorders>
+              <w:top w:val="single" w:sz="8" w:space="0" w:color="999999"/>
+              <w:left w:val="single" w:sz="8" w:space="0" w:color="999999"/>
+              <w:bottom w:val="single" w:sz="8" w:space="0" w:color="999999"/>
+              <w:right w:val="single" w:sz="8" w:space="0" w:color="999999"/>
+            </w:tcBorders>
+            <w:tcMar>
+              <w:top w:w="100" w:type="dxa"/>
+              <w:left w:w="100" w:type="dxa"/>
+              <w:bottom w:w="100" w:type="dxa"/>
+              <w:right w:w="100" w:type="dxa"/>
+            </w:tcMar>
+            <w:hideMark/>
+          </w:tcPr>
+          <w:p>
+            <w:pPr>
+              <w:spacing w:after="0" w:line="240" w:lineRule="auto"/>
+              <w:rPr>
+                <w:rFonts w:ascii="Times New Roman" w:eastAsia="Times New Roman" w:hAnsi="Times New Roman" w:cs="Times New Roman"/>
+                <w:sz w:val="24"/>
+                <w:szCs w:val="24"/>
+                <w:lang w:val="es-ES" w:eastAsia="es-ES"/>
+              </w:rPr>
+            </w:pPr>
+            <w:r>
+              <w:rPr>
+                <w:rFonts w:ascii="Times New Roman" w:eastAsia="Times New Roman" w:hAnsi="Times New Roman" w:cs="Times New Roman"/>
+                <w:color w:val="000000"/>
+                <w:sz w:val="24"/>
+                <w:szCs w:val="24"/>
+                <w:lang w:val="es-ES" w:eastAsia="es-ES"/>
+              </w:rPr>
+              <w:t>Documento de requisitos funcionales y no funcionales</w:t>
+            </w:r>
+          </w:p>
+        </w:tc>
+      </w:tr>
+      <w:tr>
+        <w:tc>
+          <w:tcPr>
+            <w:tcW w:w="0" w:type="auto"/>
+            <w:tcBorders>
+              <w:top w:val="single" w:sz="8" w:space="0" w:color="999999"/>
+              <w:left w:val="single" w:sz="8" w:space="0" w:color="999999"/>
+              <w:bottom w:val="single" w:sz="8" w:space="0" w:color="999999"/>
+              <w:right w:val="single" w:sz="8" w:space="0" w:color="999999"/>
+            </w:tcBorders>
+            <w:tcMar>
+              <w:top w:w="100" w:type="dxa"/>
+              <w:left w:w="100" w:type="dxa"/>
+              <w:bottom w:w="100" w:type="dxa"/>
+              <w:right w:w="100" w:type="dxa"/>
+            </w:tcMar>
+            <w:hideMark/>
+          </w:tcPr>
+          <w:p>
+            <w:pPr>
+              <w:spacing w:after="0" w:line="240" w:lineRule="auto"/>
+              <w:rPr>
+                <w:rFonts w:ascii="Times New Roman" w:eastAsia="Times New Roman" w:hAnsi="Times New Roman" w:cs="Times New Roman"/>
+                <w:sz w:val="24"/>
+                <w:szCs w:val="24"/>
+                <w:lang w:val="es-ES" w:eastAsia="es-ES"/>
+              </w:rPr>
+            </w:pPr>
+            <w:r>
+              <w:rPr>
+                <w:rFonts w:ascii="Arial" w:eastAsia="Times New Roman" w:hAnsi="Arial" w:cs="Arial"/>
+                <w:color w:val="000000"/>
+                <w:sz w:val="20"/>
+                <w:szCs w:val="20"/>
+                <w:lang w:val="es-ES" w:eastAsia="es-ES"/>
+              </w:rPr>
+              <w:t>Línea base de procesos del negocio</w:t>
+            </w:r>
+          </w:p>
+        </w:tc>
+        <w:tc>
+          <w:tcPr>
+            <w:tcW w:w="0" w:type="auto"/>
+            <w:tcBorders>
+              <w:top w:val="single" w:sz="8" w:space="0" w:color="999999"/>
+              <w:left w:val="single" w:sz="8" w:space="0" w:color="999999"/>
+              <w:bottom w:val="single" w:sz="8" w:space="0" w:color="999999"/>
+              <w:right w:val="single" w:sz="8" w:space="0" w:color="999999"/>
+            </w:tcBorders>
+            <w:tcMar>
+              <w:top w:w="100" w:type="dxa"/>
+              <w:left w:w="100" w:type="dxa"/>
+              <w:bottom w:w="100" w:type="dxa"/>
+              <w:right w:w="100" w:type="dxa"/>
+            </w:tcMar>
+            <w:hideMark/>
+          </w:tcPr>
+          <w:p>
+            <w:pPr>
+              <w:spacing w:after="0" w:line="240" w:lineRule="auto"/>
+              <w:rPr>
+                <w:rFonts w:ascii="Times New Roman" w:eastAsia="Times New Roman" w:hAnsi="Times New Roman" w:cs="Times New Roman"/>
+                <w:sz w:val="24"/>
+                <w:szCs w:val="24"/>
+                <w:lang w:val="es-ES" w:eastAsia="es-ES"/>
+              </w:rPr>
+            </w:pPr>
+            <w:r>
+              <w:rPr>
+                <w:rFonts w:ascii="Times New Roman" w:eastAsia="Times New Roman" w:hAnsi="Times New Roman" w:cs="Times New Roman"/>
+                <w:color w:val="000000"/>
+                <w:sz w:val="24"/>
+                <w:szCs w:val="24"/>
+                <w:lang w:val="es-ES" w:eastAsia="es-ES"/>
+              </w:rPr>
+              <w:t>HITO 8: Descripción de procesos de negocio</w:t>
+            </w:r>
+          </w:p>
+        </w:tc>
+        <w:tc>
+          <w:tcPr>
+            <w:tcW w:w="0" w:type="auto"/>
+            <w:tcBorders>
+              <w:top w:val="single" w:sz="8" w:space="0" w:color="999999"/>
+              <w:left w:val="single" w:sz="8" w:space="0" w:color="999999"/>
+              <w:bottom w:val="single" w:sz="8" w:space="0" w:color="999999"/>
+              <w:right w:val="single" w:sz="8" w:space="0" w:color="999999"/>
+            </w:tcBorders>
+            <w:tcMar>
+              <w:top w:w="100" w:type="dxa"/>
+              <w:left w:w="100" w:type="dxa"/>
+              <w:bottom w:w="100" w:type="dxa"/>
+              <w:right w:w="100" w:type="dxa"/>
+            </w:tcMar>
+            <w:hideMark/>
+          </w:tcPr>
+          <w:p>
+            <w:pPr>
+              <w:spacing w:after="0" w:line="240" w:lineRule="auto"/>
+              <w:rPr>
+                <w:rFonts w:ascii="Times New Roman" w:eastAsia="Times New Roman" w:hAnsi="Times New Roman" w:cs="Times New Roman"/>
+                <w:sz w:val="24"/>
+                <w:szCs w:val="24"/>
+                <w:lang w:val="es-ES" w:eastAsia="es-ES"/>
+              </w:rPr>
+            </w:pPr>
+            <w:r>
+              <w:rPr>
+                <w:rFonts w:ascii="Arial" w:eastAsia="Times New Roman" w:hAnsi="Arial" w:cs="Arial"/>
+                <w:color w:val="000000"/>
+                <w:sz w:val="20"/>
+                <w:szCs w:val="20"/>
+                <w:lang w:val="es-ES" w:eastAsia="es-ES"/>
+              </w:rPr>
+              <w:t>Documento de Procesos de Negocio</w:t>
+            </w:r>
+          </w:p>
+        </w:tc>
+      </w:tr>
+      <w:tr>
+        <w:trPr>
+          <w:trHeight w:val="400"/>
+        </w:trPr>
+        <w:tc>
+          <w:tcPr>
+            <w:tcW w:w="0" w:type="auto"/>
+            <w:gridSpan w:val="3"/>
+            <w:tcBorders>
+              <w:top w:val="single" w:sz="8" w:space="0" w:color="999999"/>
+              <w:left w:val="single" w:sz="8" w:space="0" w:color="999999"/>
+              <w:bottom w:val="single" w:sz="8" w:space="0" w:color="999999"/>
+              <w:right w:val="single" w:sz="8" w:space="0" w:color="999999"/>
+            </w:tcBorders>
+            <w:shd w:val="clear" w:color="auto" w:fill="B7B7B7"/>
+            <w:tcMar>
+              <w:top w:w="100" w:type="dxa"/>
+              <w:left w:w="100" w:type="dxa"/>
+              <w:bottom w:w="100" w:type="dxa"/>
+              <w:right w:w="100" w:type="dxa"/>
+            </w:tcMar>
+            <w:hideMark/>
+          </w:tcPr>
+          <w:p>
+            <w:pPr>
+              <w:spacing w:after="0" w:line="240" w:lineRule="auto"/>
+              <w:rPr>
+                <w:rFonts w:ascii="Times New Roman" w:eastAsia="Times New Roman" w:hAnsi="Times New Roman" w:cs="Times New Roman"/>
+                <w:sz w:val="24"/>
+                <w:szCs w:val="24"/>
+                <w:lang w:val="es-ES" w:eastAsia="es-ES"/>
+              </w:rPr>
+            </w:pPr>
+            <w:r>
+              <w:rPr>
+                <w:rFonts w:ascii="Arial" w:eastAsia="Times New Roman" w:hAnsi="Arial" w:cs="Arial"/>
+                <w:b/>
+                <w:bCs/>
+                <w:color w:val="000000"/>
+                <w:sz w:val="20"/>
+                <w:szCs w:val="20"/>
+                <w:lang w:val="es-ES" w:eastAsia="es-ES"/>
+              </w:rPr>
+              <w:t>Configuración durante el desarrollo</w:t>
+            </w:r>
+          </w:p>
+        </w:tc>
+      </w:tr>
+      <w:tr>
+        <w:tc>
+          <w:tcPr>
+            <w:tcW w:w="0" w:type="auto"/>
+            <w:tcBorders>
+              <w:top w:val="single" w:sz="8" w:space="0" w:color="999999"/>
+              <w:left w:val="single" w:sz="8" w:space="0" w:color="999999"/>
+              <w:bottom w:val="single" w:sz="8" w:space="0" w:color="999999"/>
+              <w:right w:val="single" w:sz="8" w:space="0" w:color="999999"/>
+            </w:tcBorders>
+            <w:tcMar>
+              <w:top w:w="100" w:type="dxa"/>
+              <w:left w:w="100" w:type="dxa"/>
+              <w:bottom w:w="100" w:type="dxa"/>
+              <w:right w:w="100" w:type="dxa"/>
+            </w:tcMar>
+            <w:hideMark/>
+          </w:tcPr>
+          <w:p>
+            <w:pPr>
+              <w:spacing w:after="0" w:line="240" w:lineRule="auto"/>
+              <w:rPr>
+                <w:rFonts w:ascii="Times New Roman" w:eastAsia="Times New Roman" w:hAnsi="Times New Roman" w:cs="Times New Roman"/>
+                <w:sz w:val="24"/>
+                <w:szCs w:val="24"/>
+                <w:lang w:val="es-ES" w:eastAsia="es-ES"/>
+              </w:rPr>
+            </w:pPr>
+            <w:r>
+              <w:rPr>
+                <w:rFonts w:ascii="Arial" w:eastAsia="Times New Roman" w:hAnsi="Arial" w:cs="Arial"/>
+                <w:color w:val="000000"/>
+                <w:sz w:val="20"/>
+                <w:szCs w:val="20"/>
+                <w:lang w:val="es-ES" w:eastAsia="es-ES"/>
+              </w:rPr>
+              <w:t xml:space="preserve">Línea base de análisis funcional </w:t>
+            </w:r>
+          </w:p>
+        </w:tc>
+        <w:tc>
+          <w:tcPr>
+            <w:tcW w:w="0" w:type="auto"/>
+            <w:tcBorders>
+              <w:top w:val="single" w:sz="8" w:space="0" w:color="999999"/>
+              <w:left w:val="single" w:sz="8" w:space="0" w:color="999999"/>
+              <w:bottom w:val="single" w:sz="8" w:space="0" w:color="999999"/>
+              <w:right w:val="single" w:sz="8" w:space="0" w:color="999999"/>
+            </w:tcBorders>
+            <w:tcMar>
+              <w:top w:w="100" w:type="dxa"/>
+              <w:left w:w="100" w:type="dxa"/>
+              <w:bottom w:w="100" w:type="dxa"/>
+              <w:right w:w="100" w:type="dxa"/>
+            </w:tcMar>
+            <w:hideMark/>
+          </w:tcPr>
+          <w:p>
+            <w:pPr>
+              <w:spacing w:after="0" w:line="240" w:lineRule="auto"/>
+              <w:rPr>
+                <w:rFonts w:ascii="Times New Roman" w:eastAsia="Times New Roman" w:hAnsi="Times New Roman" w:cs="Times New Roman"/>
+                <w:sz w:val="24"/>
+                <w:szCs w:val="24"/>
+                <w:lang w:val="es-ES" w:eastAsia="es-ES"/>
+              </w:rPr>
+            </w:pPr>
+            <w:r>
+              <w:rPr>
+                <w:rFonts w:ascii="Times New Roman" w:eastAsia="Times New Roman" w:hAnsi="Times New Roman" w:cs="Times New Roman"/>
+                <w:color w:val="000000"/>
+                <w:sz w:val="24"/>
+                <w:szCs w:val="24"/>
+                <w:lang w:val="es-ES" w:eastAsia="es-ES"/>
+              </w:rPr>
+              <w:t>HITO 9: Análisis funcional del producto.</w:t>
+            </w:r>
+          </w:p>
+        </w:tc>
+        <w:tc>
+          <w:tcPr>
+            <w:tcW w:w="0" w:type="auto"/>
+            <w:tcBorders>
+              <w:top w:val="single" w:sz="8" w:space="0" w:color="999999"/>
+              <w:left w:val="single" w:sz="8" w:space="0" w:color="999999"/>
+              <w:bottom w:val="single" w:sz="8" w:space="0" w:color="999999"/>
+              <w:right w:val="single" w:sz="8" w:space="0" w:color="999999"/>
+            </w:tcBorders>
+            <w:tcMar>
+              <w:top w:w="100" w:type="dxa"/>
+              <w:left w:w="100" w:type="dxa"/>
+              <w:bottom w:w="100" w:type="dxa"/>
+              <w:right w:w="100" w:type="dxa"/>
+            </w:tcMar>
+            <w:hideMark/>
+          </w:tcPr>
+          <w:p>
+            <w:pPr>
+              <w:spacing w:after="0" w:line="240" w:lineRule="auto"/>
+              <w:rPr>
+                <w:rFonts w:ascii="Times New Roman" w:eastAsia="Times New Roman" w:hAnsi="Times New Roman" w:cs="Times New Roman"/>
+                <w:sz w:val="24"/>
+                <w:szCs w:val="24"/>
+                <w:lang w:val="es-ES" w:eastAsia="es-ES"/>
+              </w:rPr>
+            </w:pPr>
+            <w:r>
+              <w:rPr>
+                <w:rFonts w:ascii="Arial" w:eastAsia="Times New Roman" w:hAnsi="Arial" w:cs="Arial"/>
+                <w:color w:val="000000"/>
+                <w:sz w:val="20"/>
+                <w:szCs w:val="20"/>
+                <w:lang w:val="es-ES" w:eastAsia="es-ES"/>
+              </w:rPr>
+              <w:t>Documento de Trazabilidad</w:t>
+            </w:r>
+          </w:p>
+          <w:p>
+            <w:pPr>
+              <w:spacing w:after="0" w:line="240" w:lineRule="auto"/>
+              <w:rPr>
+                <w:rFonts w:ascii="Times New Roman" w:eastAsia="Times New Roman" w:hAnsi="Times New Roman" w:cs="Times New Roman"/>
+                <w:sz w:val="24"/>
+                <w:szCs w:val="24"/>
+                <w:lang w:val="es-ES" w:eastAsia="es-ES"/>
+              </w:rPr>
+            </w:pPr>
+            <w:r>
+              <w:rPr>
+                <w:rFonts w:ascii="Arial" w:eastAsia="Times New Roman" w:hAnsi="Arial" w:cs="Arial"/>
+                <w:color w:val="000000"/>
+                <w:sz w:val="20"/>
+                <w:szCs w:val="20"/>
+                <w:lang w:val="es-ES" w:eastAsia="es-ES"/>
+              </w:rPr>
+              <w:t>Especificación de caso de uso Gestionar Pago</w:t>
+            </w:r>
+          </w:p>
+          <w:p>
+            <w:pPr>
+              <w:spacing w:after="0" w:line="240" w:lineRule="auto"/>
+              <w:rPr>
+                <w:rFonts w:ascii="Times New Roman" w:eastAsia="Times New Roman" w:hAnsi="Times New Roman" w:cs="Times New Roman"/>
+                <w:sz w:val="24"/>
+                <w:szCs w:val="24"/>
+                <w:lang w:val="es-ES" w:eastAsia="es-ES"/>
+              </w:rPr>
+            </w:pPr>
+            <w:r>
+              <w:rPr>
+                <w:rFonts w:ascii="Arial" w:eastAsia="Times New Roman" w:hAnsi="Arial" w:cs="Arial"/>
+                <w:color w:val="000000"/>
+                <w:sz w:val="20"/>
+                <w:szCs w:val="20"/>
+                <w:lang w:val="es-ES" w:eastAsia="es-ES"/>
+              </w:rPr>
+              <w:t>Documento de Arquitectura</w:t>
+            </w:r>
+          </w:p>
+        </w:tc>
+      </w:tr>
+      <w:tr>
+        <w:tc>
+          <w:tcPr>
+            <w:tcW w:w="0" w:type="auto"/>
+            <w:tcBorders>
+              <w:top w:val="single" w:sz="8" w:space="0" w:color="999999"/>
+              <w:left w:val="single" w:sz="8" w:space="0" w:color="999999"/>
+              <w:bottom w:val="single" w:sz="8" w:space="0" w:color="999999"/>
+              <w:right w:val="single" w:sz="8" w:space="0" w:color="999999"/>
+            </w:tcBorders>
+            <w:tcMar>
+              <w:top w:w="100" w:type="dxa"/>
+              <w:left w:w="100" w:type="dxa"/>
+              <w:bottom w:w="100" w:type="dxa"/>
+              <w:right w:w="100" w:type="dxa"/>
+            </w:tcMar>
+            <w:hideMark/>
+          </w:tcPr>
+          <w:p>
+            <w:pPr>
+              <w:spacing w:after="0" w:line="240" w:lineRule="auto"/>
+              <w:rPr>
+                <w:rFonts w:ascii="Times New Roman" w:eastAsia="Times New Roman" w:hAnsi="Times New Roman" w:cs="Times New Roman"/>
+                <w:sz w:val="24"/>
+                <w:szCs w:val="24"/>
+                <w:lang w:val="es-ES" w:eastAsia="es-ES"/>
+              </w:rPr>
+            </w:pPr>
+            <w:r>
+              <w:rPr>
+                <w:rFonts w:ascii="Arial" w:eastAsia="Times New Roman" w:hAnsi="Arial" w:cs="Arial"/>
+                <w:color w:val="000000"/>
+                <w:sz w:val="20"/>
+                <w:szCs w:val="20"/>
+                <w:lang w:val="es-ES" w:eastAsia="es-ES"/>
+              </w:rPr>
+              <w:t>Línea base de construcción</w:t>
+            </w:r>
+          </w:p>
+        </w:tc>
+        <w:tc>
+          <w:tcPr>
+            <w:tcW w:w="0" w:type="auto"/>
+            <w:tcBorders>
+              <w:top w:val="single" w:sz="8" w:space="0" w:color="999999"/>
+              <w:left w:val="single" w:sz="8" w:space="0" w:color="999999"/>
+              <w:bottom w:val="single" w:sz="8" w:space="0" w:color="999999"/>
+              <w:right w:val="single" w:sz="8" w:space="0" w:color="999999"/>
+            </w:tcBorders>
+            <w:tcMar>
+              <w:top w:w="100" w:type="dxa"/>
+              <w:left w:w="100" w:type="dxa"/>
+              <w:bottom w:w="100" w:type="dxa"/>
+              <w:right w:w="100" w:type="dxa"/>
+            </w:tcMar>
+            <w:hideMark/>
+          </w:tcPr>
+          <w:p>
+            <w:pPr>
+              <w:spacing w:after="0" w:line="240" w:lineRule="auto"/>
+              <w:rPr>
+                <w:rFonts w:ascii="Times New Roman" w:eastAsia="Times New Roman" w:hAnsi="Times New Roman" w:cs="Times New Roman"/>
+                <w:sz w:val="24"/>
+                <w:szCs w:val="24"/>
+                <w:lang w:val="es-ES" w:eastAsia="es-ES"/>
+              </w:rPr>
+            </w:pPr>
+            <w:r>
+              <w:rPr>
+                <w:rFonts w:ascii="Times New Roman" w:eastAsia="Times New Roman" w:hAnsi="Times New Roman" w:cs="Times New Roman"/>
+                <w:color w:val="000000"/>
+                <w:sz w:val="24"/>
+                <w:szCs w:val="24"/>
+                <w:lang w:val="es-ES" w:eastAsia="es-ES"/>
+              </w:rPr>
+              <w:t xml:space="preserve">  HITO 10: Construcción del producto.</w:t>
+            </w:r>
+          </w:p>
+        </w:tc>
+        <w:tc>
+          <w:tcPr>
+            <w:tcW w:w="0" w:type="auto"/>
+            <w:tcBorders>
+              <w:top w:val="single" w:sz="8" w:space="0" w:color="999999"/>
+              <w:left w:val="single" w:sz="8" w:space="0" w:color="999999"/>
+              <w:bottom w:val="single" w:sz="8" w:space="0" w:color="999999"/>
+              <w:right w:val="single" w:sz="8" w:space="0" w:color="999999"/>
+            </w:tcBorders>
+            <w:tcMar>
+              <w:top w:w="100" w:type="dxa"/>
+              <w:left w:w="100" w:type="dxa"/>
+              <w:bottom w:w="100" w:type="dxa"/>
+              <w:right w:w="100" w:type="dxa"/>
+            </w:tcMar>
+            <w:hideMark/>
+          </w:tcPr>
+          <w:p>
+            <w:pPr>
+              <w:spacing w:after="0" w:line="240" w:lineRule="auto"/>
+              <w:rPr>
+                <w:rFonts w:ascii="Times New Roman" w:eastAsia="Times New Roman" w:hAnsi="Times New Roman" w:cs="Times New Roman"/>
+                <w:sz w:val="24"/>
+                <w:szCs w:val="24"/>
+                <w:lang w:val="es-ES" w:eastAsia="es-ES"/>
+              </w:rPr>
+            </w:pPr>
+            <w:r>
+              <w:rPr>
+                <w:rFonts w:ascii="Arial" w:eastAsia="Times New Roman" w:hAnsi="Arial" w:cs="Arial"/>
+                <w:color w:val="000000"/>
+                <w:sz w:val="20"/>
+                <w:szCs w:val="20"/>
+                <w:lang w:val="es-ES" w:eastAsia="es-ES"/>
+              </w:rPr>
+              <w:t>Implementación de caso de uso Gestionar Pago</w:t>
+            </w:r>
+          </w:p>
+          <w:p>
+            <w:pPr>
+              <w:spacing w:after="0" w:line="240" w:lineRule="auto"/>
+              <w:rPr>
+                <w:rFonts w:ascii="Times New Roman" w:eastAsia="Times New Roman" w:hAnsi="Times New Roman" w:cs="Times New Roman"/>
+                <w:sz w:val="24"/>
+                <w:szCs w:val="24"/>
+                <w:lang w:val="es-ES" w:eastAsia="es-ES"/>
+              </w:rPr>
+            </w:pPr>
+            <w:r>
+              <w:rPr>
+                <w:rFonts w:ascii="Arial" w:eastAsia="Times New Roman" w:hAnsi="Arial" w:cs="Arial"/>
+                <w:color w:val="000000"/>
+                <w:sz w:val="20"/>
+                <w:szCs w:val="20"/>
+                <w:lang w:val="es-ES" w:eastAsia="es-ES"/>
+              </w:rPr>
+              <w:t>Reporte de cuotas pendientes</w:t>
+            </w:r>
+          </w:p>
+          <w:p>
+            <w:pPr>
+              <w:spacing w:after="0" w:line="240" w:lineRule="auto"/>
+              <w:rPr>
+                <w:rFonts w:ascii="Times New Roman" w:eastAsia="Times New Roman" w:hAnsi="Times New Roman" w:cs="Times New Roman"/>
+                <w:sz w:val="24"/>
+                <w:szCs w:val="24"/>
+                <w:lang w:val="es-ES" w:eastAsia="es-ES"/>
+              </w:rPr>
+            </w:pPr>
+            <w:r>
+              <w:rPr>
+                <w:rFonts w:ascii="Arial" w:eastAsia="Times New Roman" w:hAnsi="Arial" w:cs="Arial"/>
+                <w:color w:val="000000"/>
+                <w:sz w:val="20"/>
+                <w:szCs w:val="20"/>
+                <w:lang w:val="es-ES" w:eastAsia="es-ES"/>
+              </w:rPr>
+              <w:t>Reporte de cuotas vencidas</w:t>
+            </w:r>
+          </w:p>
+        </w:tc>
+      </w:tr>
+      <w:tr>
+        <w:tc>
+          <w:tcPr>
+            <w:tcW w:w="0" w:type="auto"/>
+            <w:tcBorders>
+              <w:top w:val="single" w:sz="8" w:space="0" w:color="999999"/>
+              <w:left w:val="single" w:sz="8" w:space="0" w:color="999999"/>
+              <w:bottom w:val="single" w:sz="8" w:space="0" w:color="999999"/>
+              <w:right w:val="single" w:sz="8" w:space="0" w:color="999999"/>
+            </w:tcBorders>
+            <w:tcMar>
+              <w:top w:w="100" w:type="dxa"/>
+              <w:left w:w="100" w:type="dxa"/>
+              <w:bottom w:w="100" w:type="dxa"/>
+              <w:right w:w="100" w:type="dxa"/>
+            </w:tcMar>
+            <w:hideMark/>
+          </w:tcPr>
+          <w:p>
+            <w:pPr>
+              <w:spacing w:after="0" w:line="240" w:lineRule="auto"/>
+              <w:rPr>
+                <w:rFonts w:ascii="Times New Roman" w:eastAsia="Times New Roman" w:hAnsi="Times New Roman" w:cs="Times New Roman"/>
+                <w:sz w:val="24"/>
+                <w:szCs w:val="24"/>
+                <w:lang w:val="es-ES" w:eastAsia="es-ES"/>
+              </w:rPr>
+            </w:pPr>
+            <w:r>
+              <w:rPr>
+                <w:rFonts w:ascii="Arial" w:eastAsia="Times New Roman" w:hAnsi="Arial" w:cs="Arial"/>
+                <w:color w:val="000000"/>
+                <w:sz w:val="20"/>
+                <w:szCs w:val="20"/>
+                <w:lang w:val="es-ES" w:eastAsia="es-ES"/>
+              </w:rPr>
+              <w:t>Línea base de pruebas</w:t>
+            </w:r>
+          </w:p>
+        </w:tc>
+        <w:tc>
+          <w:tcPr>
+            <w:tcW w:w="0" w:type="auto"/>
+            <w:tcBorders>
+              <w:top w:val="single" w:sz="8" w:space="0" w:color="999999"/>
+              <w:left w:val="single" w:sz="8" w:space="0" w:color="999999"/>
+              <w:bottom w:val="single" w:sz="8" w:space="0" w:color="999999"/>
+              <w:right w:val="single" w:sz="8" w:space="0" w:color="999999"/>
+            </w:tcBorders>
+            <w:tcMar>
+              <w:top w:w="100" w:type="dxa"/>
+              <w:left w:w="100" w:type="dxa"/>
+              <w:bottom w:w="100" w:type="dxa"/>
+              <w:right w:w="100" w:type="dxa"/>
+            </w:tcMar>
+            <w:hideMark/>
+          </w:tcPr>
+          <w:p>
+            <w:pPr>
+              <w:spacing w:after="0" w:line="240" w:lineRule="auto"/>
+              <w:rPr>
+                <w:rFonts w:ascii="Times New Roman" w:eastAsia="Times New Roman" w:hAnsi="Times New Roman" w:cs="Times New Roman"/>
+                <w:sz w:val="24"/>
+                <w:szCs w:val="24"/>
+                <w:lang w:val="es-ES" w:eastAsia="es-ES"/>
+              </w:rPr>
+            </w:pPr>
+            <w:r>
+              <w:rPr>
+                <w:rFonts w:ascii="Times New Roman" w:eastAsia="Times New Roman" w:hAnsi="Times New Roman" w:cs="Times New Roman"/>
+                <w:color w:val="000000"/>
+                <w:sz w:val="24"/>
+                <w:szCs w:val="24"/>
+                <w:lang w:val="es-ES" w:eastAsia="es-ES"/>
+              </w:rPr>
+              <w:t xml:space="preserve"> HITO 11: Pruebas del producto.</w:t>
+            </w:r>
+          </w:p>
+        </w:tc>
+        <w:tc>
+          <w:tcPr>
+            <w:tcW w:w="0" w:type="auto"/>
+            <w:tcBorders>
+              <w:top w:val="single" w:sz="8" w:space="0" w:color="999999"/>
+              <w:left w:val="single" w:sz="8" w:space="0" w:color="999999"/>
+              <w:bottom w:val="single" w:sz="8" w:space="0" w:color="999999"/>
+              <w:right w:val="single" w:sz="8" w:space="0" w:color="999999"/>
+            </w:tcBorders>
+            <w:tcMar>
+              <w:top w:w="100" w:type="dxa"/>
+              <w:left w:w="100" w:type="dxa"/>
+              <w:bottom w:w="100" w:type="dxa"/>
+              <w:right w:w="100" w:type="dxa"/>
+            </w:tcMar>
+            <w:hideMark/>
+          </w:tcPr>
+          <w:p>
+            <w:pPr>
+              <w:spacing w:after="0" w:line="240" w:lineRule="auto"/>
+              <w:rPr>
+                <w:rFonts w:ascii="Times New Roman" w:eastAsia="Times New Roman" w:hAnsi="Times New Roman" w:cs="Times New Roman"/>
+                <w:sz w:val="24"/>
+                <w:szCs w:val="24"/>
+                <w:lang w:val="es-ES" w:eastAsia="es-ES"/>
+              </w:rPr>
+            </w:pPr>
+            <w:r>
+              <w:rPr>
+                <w:rFonts w:ascii="Arial" w:eastAsia="Times New Roman" w:hAnsi="Arial" w:cs="Arial"/>
+                <w:color w:val="000000"/>
+                <w:sz w:val="20"/>
+                <w:szCs w:val="20"/>
+                <w:lang w:val="es-ES" w:eastAsia="es-ES"/>
+              </w:rPr>
+              <w:t>Documento de Casos de Pruebas Unitarias de Gestionar Pago</w:t>
+            </w:r>
+          </w:p>
+        </w:tc>
+      </w:tr>
+      <w:tr>
+        <w:trPr>
+          <w:trHeight w:val="400"/>
+        </w:trPr>
+        <w:tc>
+          <w:tcPr>
+            <w:tcW w:w="0" w:type="auto"/>
+            <w:gridSpan w:val="3"/>
+            <w:tcBorders>
+              <w:top w:val="single" w:sz="8" w:space="0" w:color="999999"/>
+              <w:left w:val="single" w:sz="8" w:space="0" w:color="999999"/>
+              <w:bottom w:val="single" w:sz="8" w:space="0" w:color="999999"/>
+              <w:right w:val="single" w:sz="8" w:space="0" w:color="999999"/>
+            </w:tcBorders>
+            <w:shd w:val="clear" w:color="auto" w:fill="B7B7B7"/>
+            <w:tcMar>
+              <w:top w:w="100" w:type="dxa"/>
+              <w:left w:w="100" w:type="dxa"/>
+              <w:bottom w:w="100" w:type="dxa"/>
+              <w:right w:w="100" w:type="dxa"/>
+            </w:tcMar>
+            <w:hideMark/>
+          </w:tcPr>
+          <w:p>
+            <w:pPr>
+              <w:spacing w:after="0" w:line="240" w:lineRule="auto"/>
+              <w:rPr>
+                <w:rFonts w:ascii="Times New Roman" w:eastAsia="Times New Roman" w:hAnsi="Times New Roman" w:cs="Times New Roman"/>
+                <w:sz w:val="24"/>
+                <w:szCs w:val="24"/>
+                <w:lang w:val="es-ES" w:eastAsia="es-ES"/>
+              </w:rPr>
+            </w:pPr>
+            <w:r>
+              <w:rPr>
+                <w:rFonts w:ascii="Arial" w:eastAsia="Times New Roman" w:hAnsi="Arial" w:cs="Arial"/>
+                <w:b/>
+                <w:bCs/>
+                <w:color w:val="000000"/>
+                <w:sz w:val="20"/>
+                <w:szCs w:val="20"/>
+                <w:lang w:val="es-ES" w:eastAsia="es-ES"/>
+              </w:rPr>
+              <w:t>Línea Base de Producto</w:t>
+            </w:r>
+          </w:p>
+        </w:tc>
+      </w:tr>
+      <w:tr>
+        <w:tc>
+          <w:tcPr>
+            <w:tcW w:w="0" w:type="auto"/>
+            <w:tcBorders>
+              <w:top w:val="single" w:sz="8" w:space="0" w:color="999999"/>
+              <w:left w:val="single" w:sz="8" w:space="0" w:color="999999"/>
+              <w:bottom w:val="single" w:sz="8" w:space="0" w:color="999999"/>
+              <w:right w:val="single" w:sz="8" w:space="0" w:color="999999"/>
+            </w:tcBorders>
+            <w:tcMar>
+              <w:top w:w="100" w:type="dxa"/>
+              <w:left w:w="100" w:type="dxa"/>
+              <w:bottom w:w="100" w:type="dxa"/>
+              <w:right w:w="100" w:type="dxa"/>
+            </w:tcMar>
+            <w:hideMark/>
+          </w:tcPr>
+          <w:p>
+            <w:pPr>
+              <w:spacing w:after="0" w:line="240" w:lineRule="auto"/>
+              <w:rPr>
+                <w:rFonts w:ascii="Times New Roman" w:eastAsia="Times New Roman" w:hAnsi="Times New Roman" w:cs="Times New Roman"/>
+                <w:sz w:val="24"/>
+                <w:szCs w:val="24"/>
+                <w:lang w:val="es-ES" w:eastAsia="es-ES"/>
+              </w:rPr>
+            </w:pPr>
+            <w:r>
+              <w:rPr>
+                <w:rFonts w:ascii="Arial" w:eastAsia="Times New Roman" w:hAnsi="Arial" w:cs="Arial"/>
+                <w:color w:val="000000"/>
+                <w:sz w:val="20"/>
+                <w:szCs w:val="20"/>
+                <w:lang w:val="es-ES" w:eastAsia="es-ES"/>
+              </w:rPr>
+              <w:t>Línea base de entrega</w:t>
+            </w:r>
+          </w:p>
+        </w:tc>
+        <w:tc>
+          <w:tcPr>
+            <w:tcW w:w="0" w:type="auto"/>
+            <w:tcBorders>
+              <w:top w:val="single" w:sz="8" w:space="0" w:color="999999"/>
+              <w:left w:val="single" w:sz="8" w:space="0" w:color="999999"/>
+              <w:bottom w:val="single" w:sz="8" w:space="0" w:color="999999"/>
+              <w:right w:val="single" w:sz="8" w:space="0" w:color="999999"/>
+            </w:tcBorders>
+            <w:tcMar>
+              <w:top w:w="100" w:type="dxa"/>
+              <w:left w:w="100" w:type="dxa"/>
+              <w:bottom w:w="100" w:type="dxa"/>
+              <w:right w:w="100" w:type="dxa"/>
+            </w:tcMar>
+            <w:hideMark/>
+          </w:tcPr>
+          <w:p>
+            <w:pPr>
+              <w:spacing w:after="0" w:line="240" w:lineRule="auto"/>
+              <w:rPr>
+                <w:rFonts w:ascii="Times New Roman" w:eastAsia="Times New Roman" w:hAnsi="Times New Roman" w:cs="Times New Roman"/>
+                <w:sz w:val="24"/>
+                <w:szCs w:val="24"/>
+                <w:lang w:val="es-ES" w:eastAsia="es-ES"/>
+              </w:rPr>
+            </w:pPr>
+            <w:r>
+              <w:rPr>
+                <w:rFonts w:ascii="Times New Roman" w:eastAsia="Times New Roman" w:hAnsi="Times New Roman" w:cs="Times New Roman"/>
+                <w:color w:val="000000"/>
+                <w:sz w:val="24"/>
+                <w:szCs w:val="24"/>
+                <w:lang w:val="es-ES" w:eastAsia="es-ES"/>
+              </w:rPr>
+              <w:t xml:space="preserve">  HITO 12:  Lanzamiento del producto</w:t>
+            </w:r>
+          </w:p>
+        </w:tc>
+        <w:tc>
+          <w:tcPr>
+            <w:tcW w:w="0" w:type="auto"/>
+            <w:tcBorders>
+              <w:top w:val="single" w:sz="8" w:space="0" w:color="999999"/>
+              <w:left w:val="single" w:sz="8" w:space="0" w:color="999999"/>
+              <w:bottom w:val="single" w:sz="8" w:space="0" w:color="999999"/>
+              <w:right w:val="single" w:sz="8" w:space="0" w:color="999999"/>
+            </w:tcBorders>
+            <w:tcMar>
+              <w:top w:w="100" w:type="dxa"/>
+              <w:left w:w="100" w:type="dxa"/>
+              <w:bottom w:w="100" w:type="dxa"/>
+              <w:right w:w="100" w:type="dxa"/>
+            </w:tcMar>
+            <w:hideMark/>
+          </w:tcPr>
+          <w:p>
+            <w:pPr>
+              <w:spacing w:after="0" w:line="240" w:lineRule="auto"/>
+              <w:rPr>
+                <w:rFonts w:ascii="Times New Roman" w:eastAsia="Times New Roman" w:hAnsi="Times New Roman" w:cs="Times New Roman"/>
+                <w:sz w:val="24"/>
+                <w:szCs w:val="24"/>
+                <w:lang w:val="es-ES" w:eastAsia="es-ES"/>
+              </w:rPr>
+            </w:pPr>
+            <w:r>
+              <w:rPr>
+                <w:rFonts w:ascii="Arial" w:eastAsia="Times New Roman" w:hAnsi="Arial" w:cs="Arial"/>
+                <w:color w:val="000000"/>
+                <w:sz w:val="20"/>
+                <w:szCs w:val="20"/>
+                <w:lang w:val="es-ES" w:eastAsia="es-ES"/>
+              </w:rPr>
+              <w:t>Manual de usuario</w:t>
+            </w:r>
           </w:p>
         </w:tc>
       </w:tr>
@@ -22107,7 +23557,7 @@
         <w:rPr>
           <w:noProof/>
           <w:shd w:val="clear" w:color="auto" w:fill="C5E0B3" w:themeFill="accent6" w:themeFillTint="66"/>
-          <w:lang w:eastAsia="es-PE"/>
+          <w:lang w:val="es-ES" w:eastAsia="es-ES"/>
         </w:rPr>
         <w:drawing>
           <wp:inline distT="0" distB="0" distL="0" distR="0">
@@ -22200,7 +23650,7 @@
         <w:color w:val="4472C4" w:themeColor="accent1"/>
         <w:lang w:val="es-ES"/>
       </w:rPr>
-      <w:t>11</w:t>
+      <w:t>16</w:t>
     </w:r>
     <w:r>
       <w:rPr>
@@ -22245,7 +23695,7 @@
 
 <file path=word/numbering.xml><?xml version="1.0" encoding="utf-8"?>
 <w:numbering xmlns:wpc="http://schemas.microsoft.com/office/word/2010/wordprocessingCanvas" xmlns:mc="http://schemas.openxmlformats.org/markup-compatibility/2006" xmlns:o="urn:schemas-microsoft-com:office:office" xmlns:r="http://schemas.openxmlformats.org/officeDocument/2006/relationships" xmlns:m="http://schemas.openxmlformats.org/officeDocument/2006/math" xmlns:v="urn:schemas-microsoft-com:vml" xmlns:wp14="http://schemas.microsoft.com/office/word/2010/wordprocessingDrawing" xmlns:wp="http://schemas.openxmlformats.org/drawingml/2006/wordprocessingDrawing" xmlns:w10="urn:schemas-microsoft-com:office:word" xmlns:w="http://schemas.openxmlformats.org/wordprocessingml/2006/main" xmlns:w14="http://schemas.microsoft.com/office/word/2010/wordml" xmlns:w15="http://schemas.microsoft.com/office/word/2012/wordml" xmlns:wpg="http://schemas.microsoft.com/office/word/2010/wordprocessingGroup" xmlns:wpi="http://schemas.microsoft.com/office/word/2010/wordprocessingInk" xmlns:wne="http://schemas.microsoft.com/office/word/2006/wordml" xmlns:wps="http://schemas.microsoft.com/office/word/2010/wordprocessingShape" mc:Ignorable="w14 w15 wp14">
-  <w:abstractNum w:abstractNumId="0">
+  <w:abstractNum w:abstractNumId="0" w15:restartNumberingAfterBreak="0">
     <w:nsid w:val="11993B0D"/>
     <w:multiLevelType w:val="multilevel"/>
     <w:tmpl w:val="11993B0D"/>
@@ -22358,7 +23808,7 @@
       </w:rPr>
     </w:lvl>
   </w:abstractNum>
-  <w:abstractNum w:abstractNumId="1">
+  <w:abstractNum w:abstractNumId="1" w15:restartNumberingAfterBreak="0">
     <w:nsid w:val="578003C5"/>
     <w:multiLevelType w:val="multilevel"/>
     <w:tmpl w:val="578003C5"/>
@@ -22487,7 +23937,7 @@
       </w:rPr>
     </w:lvl>
   </w:abstractNum>
-  <w:abstractNum w:abstractNumId="2">
+  <w:abstractNum w:abstractNumId="2" w15:restartNumberingAfterBreak="0">
     <w:nsid w:val="5D6B2AB1"/>
     <w:multiLevelType w:val="multilevel"/>
     <w:tmpl w:val="578003C5"/>
@@ -23237,7 +24687,6 @@
       <w:spacing w:after="0" w:line="240" w:lineRule="auto"/>
     </w:pPr>
     <w:tblPr>
-      <w:tblInd w:w="0" w:type="dxa"/>
       <w:tblBorders>
         <w:top w:val="single" w:sz="4" w:space="0" w:color="auto"/>
         <w:left w:val="single" w:sz="4" w:space="0" w:color="auto"/>
@@ -23246,12 +24695,6 @@
         <w:insideH w:val="single" w:sz="4" w:space="0" w:color="auto"/>
         <w:insideV w:val="single" w:sz="4" w:space="0" w:color="auto"/>
       </w:tblBorders>
-      <w:tblCellMar>
-        <w:top w:w="0" w:type="dxa"/>
-        <w:left w:w="108" w:type="dxa"/>
-        <w:bottom w:w="0" w:type="dxa"/>
-        <w:right w:w="108" w:type="dxa"/>
-      </w:tblCellMar>
     </w:tblPr>
   </w:style>
   <w:style w:type="character" w:customStyle="1" w:styleId="Ttulo2Car">
@@ -24697,71 +26140,71 @@
     </dgm:pt>
   </dgm:ptLst>
   <dgm:cxnLst>
+    <dgm:cxn modelId="{0E6A8CED-C106-4F04-B3EC-978713586B66}" type="presOf" srcId="{5766EEF5-06E1-4301-ACDA-74F17873E75A}" destId="{128EEBEB-3501-4F02-ADB2-0ECAEDB43E76}" srcOrd="0" destOrd="0" presId="urn:microsoft.com/office/officeart/2005/8/layout/orgChart1"/>
+    <dgm:cxn modelId="{0CA72464-5A20-4282-BE0F-F4271A7E4E91}" type="presOf" srcId="{41E21500-5C21-4DFA-B178-1377BBD063B1}" destId="{784B4403-7E24-4513-ADA1-AF62B3B7C499}" srcOrd="0" destOrd="0" presId="urn:microsoft.com/office/officeart/2005/8/layout/orgChart1"/>
+    <dgm:cxn modelId="{62E2648D-C16D-4181-A2C6-13C997C4E64F}" type="presOf" srcId="{EDDF6921-1CB0-4181-B011-85760D28BA4A}" destId="{8812046A-9537-4AE2-B5ED-6E1DD6442C92}" srcOrd="0" destOrd="0" presId="urn:microsoft.com/office/officeart/2005/8/layout/orgChart1"/>
+    <dgm:cxn modelId="{E69F967B-5527-41DA-8D69-53933DEC2E2C}" type="presOf" srcId="{4D673D7C-1BF9-4494-B446-25EB7F1FF5F0}" destId="{BED1397A-9A3B-4479-B9A3-0A9BA64E6118}" srcOrd="0" destOrd="0" presId="urn:microsoft.com/office/officeart/2005/8/layout/orgChart1"/>
+    <dgm:cxn modelId="{905DEB61-882A-4093-BA9F-0FF8BD39F2D6}" type="presOf" srcId="{DA3382E9-9437-4E5E-AA11-57BFA51F46F6}" destId="{304DE0E5-456B-488B-A94F-477E0E685294}" srcOrd="0" destOrd="0" presId="urn:microsoft.com/office/officeart/2005/8/layout/orgChart1"/>
     <dgm:cxn modelId="{3D5B59BE-0B0D-4A70-BE83-2C84C3A9B2DA}" srcId="{DA3382E9-9437-4E5E-AA11-57BFA51F46F6}" destId="{F767BC28-5BCB-4764-BB3D-868849676BB5}" srcOrd="2" destOrd="0" parTransId="{EDDF6921-1CB0-4181-B011-85760D28BA4A}" sibTransId="{B058AAA0-51EB-42F5-A233-940BE81A446E}"/>
-    <dgm:cxn modelId="{908076F9-81D5-4095-9A32-7C4BFF72DF1B}" type="presOf" srcId="{82CD46BB-620A-4C50-A47C-7E95DD97861E}" destId="{7F88AC36-7D81-45AC-8B85-7C8B02F1CC3D}" srcOrd="0" destOrd="0" presId="urn:microsoft.com/office/officeart/2005/8/layout/orgChart1"/>
-    <dgm:cxn modelId="{48372445-BEB7-4C8F-80E0-DA291BDEC25D}" type="presOf" srcId="{F767BC28-5BCB-4764-BB3D-868849676BB5}" destId="{C9EFC9F5-DE45-403F-BAFF-51D977156B2A}" srcOrd="1" destOrd="0" presId="urn:microsoft.com/office/officeart/2005/8/layout/orgChart1"/>
-    <dgm:cxn modelId="{961C2D16-C492-454F-A9B5-29E6E619D0EB}" type="presOf" srcId="{DA3382E9-9437-4E5E-AA11-57BFA51F46F6}" destId="{3653D9C1-77F9-4464-805C-6546E01DC1CC}" srcOrd="1" destOrd="0" presId="urn:microsoft.com/office/officeart/2005/8/layout/orgChart1"/>
-    <dgm:cxn modelId="{1CC8AAB9-BF9E-4766-B032-5F191C670EEB}" type="presOf" srcId="{256D2F41-24D8-490A-966E-C99E533D66F8}" destId="{00C2A58F-CA39-474F-921A-02EA1639C9E4}" srcOrd="1" destOrd="0" presId="urn:microsoft.com/office/officeart/2005/8/layout/orgChart1"/>
-    <dgm:cxn modelId="{B115CFD4-884A-494F-8E65-FA85A905876F}" type="presOf" srcId="{0422D178-5A83-4B75-8016-7069747D329F}" destId="{1799B04B-BEB4-4ECB-A4CF-B8BFC3E9862B}" srcOrd="0" destOrd="0" presId="urn:microsoft.com/office/officeart/2005/8/layout/orgChart1"/>
+    <dgm:cxn modelId="{2777E6DA-63B1-40CD-84B8-971CB78E0201}" type="presOf" srcId="{280C499F-86E2-4B5E-91DA-B9942E81637B}" destId="{906DF475-C3D7-4476-BFAC-70F5D4839737}" srcOrd="1" destOrd="0" presId="urn:microsoft.com/office/officeart/2005/8/layout/orgChart1"/>
+    <dgm:cxn modelId="{DFC8D6D8-BB96-4483-B67D-0F3A6D62124F}" type="presOf" srcId="{2137B7C1-D7D8-4B36-85A0-0B5C4BF2C3F5}" destId="{8232EF89-F964-4097-8775-FBD8822E9682}" srcOrd="0" destOrd="0" presId="urn:microsoft.com/office/officeart/2005/8/layout/orgChart1"/>
+    <dgm:cxn modelId="{82BD07D0-638E-43D6-8350-3F1432E51FE7}" type="presOf" srcId="{DA3382E9-9437-4E5E-AA11-57BFA51F46F6}" destId="{3653D9C1-77F9-4464-805C-6546E01DC1CC}" srcOrd="1" destOrd="0" presId="urn:microsoft.com/office/officeart/2005/8/layout/orgChart1"/>
+    <dgm:cxn modelId="{C0078E15-1144-45DB-8C97-3A56384F85AD}" type="presOf" srcId="{280C499F-86E2-4B5E-91DA-B9942E81637B}" destId="{7451A146-5DE6-4220-8531-FF18D7695E8F}" srcOrd="0" destOrd="0" presId="urn:microsoft.com/office/officeart/2005/8/layout/orgChart1"/>
+    <dgm:cxn modelId="{FDE25A33-8CA4-494C-A67F-621A095F9977}" type="presOf" srcId="{F767BC28-5BCB-4764-BB3D-868849676BB5}" destId="{C9EFC9F5-DE45-403F-BAFF-51D977156B2A}" srcOrd="1" destOrd="0" presId="urn:microsoft.com/office/officeart/2005/8/layout/orgChart1"/>
+    <dgm:cxn modelId="{5D5084E2-4175-452E-87B7-8EA9C1CA823D}" type="presOf" srcId="{F767BC28-5BCB-4764-BB3D-868849676BB5}" destId="{DA67A5E1-6670-436C-B38C-40F5DF80EC4B}" srcOrd="0" destOrd="0" presId="urn:microsoft.com/office/officeart/2005/8/layout/orgChart1"/>
+    <dgm:cxn modelId="{95C14BE5-C92E-4B47-A122-4AD3759EAAC6}" srcId="{5766EEF5-06E1-4301-ACDA-74F17873E75A}" destId="{256D2F41-24D8-490A-966E-C99E533D66F8}" srcOrd="1" destOrd="0" parTransId="{4D673D7C-1BF9-4494-B446-25EB7F1FF5F0}" sibTransId="{B11FCF05-FD60-4966-88DB-AF6AF04FCF2D}"/>
+    <dgm:cxn modelId="{49D57C47-0FB5-4DED-9E61-A79AE4F6A234}" type="presOf" srcId="{5766EEF5-06E1-4301-ACDA-74F17873E75A}" destId="{A8692EB7-E3B4-4B4E-BC76-F349575B81CB}" srcOrd="1" destOrd="0" presId="urn:microsoft.com/office/officeart/2005/8/layout/orgChart1"/>
+    <dgm:cxn modelId="{738F7615-FA03-46AE-B346-C4DF2FC6CA1D}" srcId="{DA3382E9-9437-4E5E-AA11-57BFA51F46F6}" destId="{5766EEF5-06E1-4301-ACDA-74F17873E75A}" srcOrd="1" destOrd="0" parTransId="{57FC137E-AC07-432B-9ECE-59F86C71CED0}" sibTransId="{3669ED12-40B1-4E95-8820-C448ADA9F1FF}"/>
+    <dgm:cxn modelId="{DF25502A-FC5E-48C5-AED1-BCA5CB41F978}" type="presOf" srcId="{0422D178-5A83-4B75-8016-7069747D329F}" destId="{1799B04B-BEB4-4ECB-A4CF-B8BFC3E9862B}" srcOrd="0" destOrd="0" presId="urn:microsoft.com/office/officeart/2005/8/layout/orgChart1"/>
     <dgm:cxn modelId="{99C73631-A02D-425B-B0CE-0ED7CBE3EE80}" srcId="{2137B7C1-D7D8-4B36-85A0-0B5C4BF2C3F5}" destId="{DA3382E9-9437-4E5E-AA11-57BFA51F46F6}" srcOrd="0" destOrd="0" parTransId="{25D89E0D-E67C-424C-9235-95A4BC82DF6F}" sibTransId="{1F08B290-ABAA-4338-8AA8-89C06FB7418C}"/>
-    <dgm:cxn modelId="{738F7615-FA03-46AE-B346-C4DF2FC6CA1D}" srcId="{DA3382E9-9437-4E5E-AA11-57BFA51F46F6}" destId="{5766EEF5-06E1-4301-ACDA-74F17873E75A}" srcOrd="1" destOrd="0" parTransId="{57FC137E-AC07-432B-9ECE-59F86C71CED0}" sibTransId="{3669ED12-40B1-4E95-8820-C448ADA9F1FF}"/>
-    <dgm:cxn modelId="{0DABADE0-AA64-4609-9B29-82BDA5932125}" type="presOf" srcId="{2137B7C1-D7D8-4B36-85A0-0B5C4BF2C3F5}" destId="{8232EF89-F964-4097-8775-FBD8822E9682}" srcOrd="0" destOrd="0" presId="urn:microsoft.com/office/officeart/2005/8/layout/orgChart1"/>
-    <dgm:cxn modelId="{C33DAE8F-1F24-4E1C-8FC4-20E45BC9686E}" type="presOf" srcId="{F767BC28-5BCB-4764-BB3D-868849676BB5}" destId="{DA67A5E1-6670-436C-B38C-40F5DF80EC4B}" srcOrd="0" destOrd="0" presId="urn:microsoft.com/office/officeart/2005/8/layout/orgChart1"/>
-    <dgm:cxn modelId="{F227DDF6-4F88-4705-BED7-393E383B2E98}" type="presOf" srcId="{4D673D7C-1BF9-4494-B446-25EB7F1FF5F0}" destId="{BED1397A-9A3B-4479-B9A3-0A9BA64E6118}" srcOrd="0" destOrd="0" presId="urn:microsoft.com/office/officeart/2005/8/layout/orgChart1"/>
-    <dgm:cxn modelId="{4103CFE1-AF9C-478B-93FA-50EBBC2A9667}" type="presOf" srcId="{41E21500-5C21-4DFA-B178-1377BBD063B1}" destId="{784B4403-7E24-4513-ADA1-AF62B3B7C499}" srcOrd="0" destOrd="0" presId="urn:microsoft.com/office/officeart/2005/8/layout/orgChart1"/>
-    <dgm:cxn modelId="{A43073B8-4AD3-4077-A415-DED9E3BEF6CE}" type="presOf" srcId="{256D2F41-24D8-490A-966E-C99E533D66F8}" destId="{5FC4282A-52F1-4C4D-BA5E-1601E96485AA}" srcOrd="0" destOrd="0" presId="urn:microsoft.com/office/officeart/2005/8/layout/orgChart1"/>
-    <dgm:cxn modelId="{95C14BE5-C92E-4B47-A122-4AD3759EAAC6}" srcId="{5766EEF5-06E1-4301-ACDA-74F17873E75A}" destId="{256D2F41-24D8-490A-966E-C99E533D66F8}" srcOrd="1" destOrd="0" parTransId="{4D673D7C-1BF9-4494-B446-25EB7F1FF5F0}" sibTransId="{B11FCF05-FD60-4966-88DB-AF6AF04FCF2D}"/>
-    <dgm:cxn modelId="{4C918E82-4585-4CFA-A3B6-5B7F94F2A13E}" type="presOf" srcId="{280C499F-86E2-4B5E-91DA-B9942E81637B}" destId="{906DF475-C3D7-4476-BFAC-70F5D4839737}" srcOrd="1" destOrd="0" presId="urn:microsoft.com/office/officeart/2005/8/layout/orgChart1"/>
+    <dgm:cxn modelId="{886C60D5-EB20-48ED-B3C6-48800A5F4D15}" type="presOf" srcId="{82CD46BB-620A-4C50-A47C-7E95DD97861E}" destId="{7F88AC36-7D81-45AC-8B85-7C8B02F1CC3D}" srcOrd="0" destOrd="0" presId="urn:microsoft.com/office/officeart/2005/8/layout/orgChart1"/>
+    <dgm:cxn modelId="{0AB54E36-09C5-4245-B583-992F8FD2865C}" type="presOf" srcId="{41E21500-5C21-4DFA-B178-1377BBD063B1}" destId="{96E824B8-B5D0-4EA1-85C2-9344AC9D46CE}" srcOrd="1" destOrd="0" presId="urn:microsoft.com/office/officeart/2005/8/layout/orgChart1"/>
+    <dgm:cxn modelId="{3EB7BFC7-47E1-4D84-9FD0-DA401F5A0C90}" type="presOf" srcId="{57FC137E-AC07-432B-9ECE-59F86C71CED0}" destId="{69E574D4-7E93-4724-AAE9-815AD04062B4}" srcOrd="0" destOrd="0" presId="urn:microsoft.com/office/officeart/2005/8/layout/orgChart1"/>
     <dgm:cxn modelId="{89A6E62D-D037-4365-B1D0-000CD6781DC6}" srcId="{DA3382E9-9437-4E5E-AA11-57BFA51F46F6}" destId="{280C499F-86E2-4B5E-91DA-B9942E81637B}" srcOrd="0" destOrd="0" parTransId="{0422D178-5A83-4B75-8016-7069747D329F}" sibTransId="{1C0422EF-6620-4F65-ABC7-2A24A45A769D}"/>
+    <dgm:cxn modelId="{22459D4E-1BEE-4E02-965A-47DD29093011}" type="presOf" srcId="{256D2F41-24D8-490A-966E-C99E533D66F8}" destId="{00C2A58F-CA39-474F-921A-02EA1639C9E4}" srcOrd="1" destOrd="0" presId="urn:microsoft.com/office/officeart/2005/8/layout/orgChart1"/>
     <dgm:cxn modelId="{D45C76AA-8E84-4870-8EFF-D00E42235579}" srcId="{5766EEF5-06E1-4301-ACDA-74F17873E75A}" destId="{41E21500-5C21-4DFA-B178-1377BBD063B1}" srcOrd="0" destOrd="0" parTransId="{82CD46BB-620A-4C50-A47C-7E95DD97861E}" sibTransId="{1E492B0F-F09D-428E-A0FD-5830D842470A}"/>
-    <dgm:cxn modelId="{13F1D950-032C-4585-823E-5F2CBF9AC3EB}" type="presOf" srcId="{41E21500-5C21-4DFA-B178-1377BBD063B1}" destId="{96E824B8-B5D0-4EA1-85C2-9344AC9D46CE}" srcOrd="1" destOrd="0" presId="urn:microsoft.com/office/officeart/2005/8/layout/orgChart1"/>
-    <dgm:cxn modelId="{E9248D16-6D92-443E-BF32-41753C5122D8}" type="presOf" srcId="{EDDF6921-1CB0-4181-B011-85760D28BA4A}" destId="{8812046A-9537-4AE2-B5ED-6E1DD6442C92}" srcOrd="0" destOrd="0" presId="urn:microsoft.com/office/officeart/2005/8/layout/orgChart1"/>
-    <dgm:cxn modelId="{1A4C07A8-8669-41C1-8ECC-4F97947243D5}" type="presOf" srcId="{5766EEF5-06E1-4301-ACDA-74F17873E75A}" destId="{A8692EB7-E3B4-4B4E-BC76-F349575B81CB}" srcOrd="1" destOrd="0" presId="urn:microsoft.com/office/officeart/2005/8/layout/orgChart1"/>
-    <dgm:cxn modelId="{01474DC1-EE1F-447E-95A8-B1613D466D13}" type="presOf" srcId="{57FC137E-AC07-432B-9ECE-59F86C71CED0}" destId="{69E574D4-7E93-4724-AAE9-815AD04062B4}" srcOrd="0" destOrd="0" presId="urn:microsoft.com/office/officeart/2005/8/layout/orgChart1"/>
-    <dgm:cxn modelId="{7FF18B71-0F4A-4C6A-8F8F-95399392AC0F}" type="presOf" srcId="{280C499F-86E2-4B5E-91DA-B9942E81637B}" destId="{7451A146-5DE6-4220-8531-FF18D7695E8F}" srcOrd="0" destOrd="0" presId="urn:microsoft.com/office/officeart/2005/8/layout/orgChart1"/>
-    <dgm:cxn modelId="{E9927736-7E17-430B-82B7-9FB01B6A1547}" type="presOf" srcId="{DA3382E9-9437-4E5E-AA11-57BFA51F46F6}" destId="{304DE0E5-456B-488B-A94F-477E0E685294}" srcOrd="0" destOrd="0" presId="urn:microsoft.com/office/officeart/2005/8/layout/orgChart1"/>
-    <dgm:cxn modelId="{1C6882CB-9827-4563-BE7E-814C3A9C74BB}" type="presOf" srcId="{5766EEF5-06E1-4301-ACDA-74F17873E75A}" destId="{128EEBEB-3501-4F02-ADB2-0ECAEDB43E76}" srcOrd="0" destOrd="0" presId="urn:microsoft.com/office/officeart/2005/8/layout/orgChart1"/>
-    <dgm:cxn modelId="{9B34AC15-76F6-4BE1-B445-588BE39F86C7}" type="presParOf" srcId="{8232EF89-F964-4097-8775-FBD8822E9682}" destId="{6E1541F5-F0FF-46B9-968F-191FDA559B12}" srcOrd="0" destOrd="0" presId="urn:microsoft.com/office/officeart/2005/8/layout/orgChart1"/>
-    <dgm:cxn modelId="{C1B7B4B1-3368-4FEF-B0C4-E7C5B0AAF5E1}" type="presParOf" srcId="{6E1541F5-F0FF-46B9-968F-191FDA559B12}" destId="{60BEB7C7-3C15-4273-B641-0EFC9A83A943}" srcOrd="0" destOrd="0" presId="urn:microsoft.com/office/officeart/2005/8/layout/orgChart1"/>
-    <dgm:cxn modelId="{0E2B00D6-B51B-470F-A333-FF191B931007}" type="presParOf" srcId="{60BEB7C7-3C15-4273-B641-0EFC9A83A943}" destId="{304DE0E5-456B-488B-A94F-477E0E685294}" srcOrd="0" destOrd="0" presId="urn:microsoft.com/office/officeart/2005/8/layout/orgChart1"/>
-    <dgm:cxn modelId="{248427AD-0E8E-4E27-B3CB-562C8C3293E8}" type="presParOf" srcId="{60BEB7C7-3C15-4273-B641-0EFC9A83A943}" destId="{3653D9C1-77F9-4464-805C-6546E01DC1CC}" srcOrd="1" destOrd="0" presId="urn:microsoft.com/office/officeart/2005/8/layout/orgChart1"/>
-    <dgm:cxn modelId="{50BAF33D-08F9-4B2A-96D8-D2FC813B99C4}" type="presParOf" srcId="{6E1541F5-F0FF-46B9-968F-191FDA559B12}" destId="{9416E056-76B4-40F4-A179-71EAA9F7A559}" srcOrd="1" destOrd="0" presId="urn:microsoft.com/office/officeart/2005/8/layout/orgChart1"/>
-    <dgm:cxn modelId="{4939C55E-A0E6-4DD5-9CFA-198980431A19}" type="presParOf" srcId="{9416E056-76B4-40F4-A179-71EAA9F7A559}" destId="{1799B04B-BEB4-4ECB-A4CF-B8BFC3E9862B}" srcOrd="0" destOrd="0" presId="urn:microsoft.com/office/officeart/2005/8/layout/orgChart1"/>
-    <dgm:cxn modelId="{2D0F988A-8DC8-4061-A1AE-5BD9C41BE69E}" type="presParOf" srcId="{9416E056-76B4-40F4-A179-71EAA9F7A559}" destId="{B6983F76-7EAB-414E-8C38-64D57AA2C157}" srcOrd="1" destOrd="0" presId="urn:microsoft.com/office/officeart/2005/8/layout/orgChart1"/>
-    <dgm:cxn modelId="{08A08218-73CA-43A9-9972-22F5D5D6E4CA}" type="presParOf" srcId="{B6983F76-7EAB-414E-8C38-64D57AA2C157}" destId="{E1EE2433-1E01-4753-B05C-2310A8ACB723}" srcOrd="0" destOrd="0" presId="urn:microsoft.com/office/officeart/2005/8/layout/orgChart1"/>
-    <dgm:cxn modelId="{F3C1AEF4-F145-4E27-A492-22CC718CA9B7}" type="presParOf" srcId="{E1EE2433-1E01-4753-B05C-2310A8ACB723}" destId="{7451A146-5DE6-4220-8531-FF18D7695E8F}" srcOrd="0" destOrd="0" presId="urn:microsoft.com/office/officeart/2005/8/layout/orgChart1"/>
-    <dgm:cxn modelId="{89C32760-6782-4C7C-A281-B60ACDABE7B4}" type="presParOf" srcId="{E1EE2433-1E01-4753-B05C-2310A8ACB723}" destId="{906DF475-C3D7-4476-BFAC-70F5D4839737}" srcOrd="1" destOrd="0" presId="urn:microsoft.com/office/officeart/2005/8/layout/orgChart1"/>
-    <dgm:cxn modelId="{33243DD9-1B8F-4329-BA82-DAAD516E0339}" type="presParOf" srcId="{B6983F76-7EAB-414E-8C38-64D57AA2C157}" destId="{27DFFBC1-C336-455E-88A2-F277C93F6DBF}" srcOrd="1" destOrd="0" presId="urn:microsoft.com/office/officeart/2005/8/layout/orgChart1"/>
-    <dgm:cxn modelId="{EDFA8B14-C009-4431-A2E9-AB8E37991A8D}" type="presParOf" srcId="{B6983F76-7EAB-414E-8C38-64D57AA2C157}" destId="{9F937395-C7FC-4205-93B1-936D7958530D}" srcOrd="2" destOrd="0" presId="urn:microsoft.com/office/officeart/2005/8/layout/orgChart1"/>
-    <dgm:cxn modelId="{19528C5F-3F4C-4D8F-8D7E-AF475C70C07A}" type="presParOf" srcId="{9416E056-76B4-40F4-A179-71EAA9F7A559}" destId="{69E574D4-7E93-4724-AAE9-815AD04062B4}" srcOrd="2" destOrd="0" presId="urn:microsoft.com/office/officeart/2005/8/layout/orgChart1"/>
-    <dgm:cxn modelId="{3A3EE9E0-8828-4563-8D0F-5C67303D9737}" type="presParOf" srcId="{9416E056-76B4-40F4-A179-71EAA9F7A559}" destId="{F1DC2756-DD54-4D90-BA58-230C115F7EB2}" srcOrd="3" destOrd="0" presId="urn:microsoft.com/office/officeart/2005/8/layout/orgChart1"/>
-    <dgm:cxn modelId="{F04F6866-B046-4F1F-B7D9-7706E359E4C4}" type="presParOf" srcId="{F1DC2756-DD54-4D90-BA58-230C115F7EB2}" destId="{BE80ABCE-95C5-4624-8DBF-6908012358A6}" srcOrd="0" destOrd="0" presId="urn:microsoft.com/office/officeart/2005/8/layout/orgChart1"/>
-    <dgm:cxn modelId="{95125D59-5E97-4D89-8411-53520B2C516E}" type="presParOf" srcId="{BE80ABCE-95C5-4624-8DBF-6908012358A6}" destId="{128EEBEB-3501-4F02-ADB2-0ECAEDB43E76}" srcOrd="0" destOrd="0" presId="urn:microsoft.com/office/officeart/2005/8/layout/orgChart1"/>
-    <dgm:cxn modelId="{BF1DBF13-3246-495F-95E0-3C81FF17BC05}" type="presParOf" srcId="{BE80ABCE-95C5-4624-8DBF-6908012358A6}" destId="{A8692EB7-E3B4-4B4E-BC76-F349575B81CB}" srcOrd="1" destOrd="0" presId="urn:microsoft.com/office/officeart/2005/8/layout/orgChart1"/>
-    <dgm:cxn modelId="{5A00F680-2464-413A-B748-E7EFF860353D}" type="presParOf" srcId="{F1DC2756-DD54-4D90-BA58-230C115F7EB2}" destId="{5E6AE3A5-39A6-4F8D-BE33-05C3E23770F4}" srcOrd="1" destOrd="0" presId="urn:microsoft.com/office/officeart/2005/8/layout/orgChart1"/>
-    <dgm:cxn modelId="{4A672029-E64B-4177-A183-6E5DC88CB659}" type="presParOf" srcId="{5E6AE3A5-39A6-4F8D-BE33-05C3E23770F4}" destId="{7F88AC36-7D81-45AC-8B85-7C8B02F1CC3D}" srcOrd="0" destOrd="0" presId="urn:microsoft.com/office/officeart/2005/8/layout/orgChart1"/>
-    <dgm:cxn modelId="{62C1C6E8-36FC-4D49-B194-F34AD211955D}" type="presParOf" srcId="{5E6AE3A5-39A6-4F8D-BE33-05C3E23770F4}" destId="{175FD51D-D7B0-4A28-A5DE-60602FD12636}" srcOrd="1" destOrd="0" presId="urn:microsoft.com/office/officeart/2005/8/layout/orgChart1"/>
-    <dgm:cxn modelId="{B6FF3775-7DA2-442B-AA30-26136E7E845F}" type="presParOf" srcId="{175FD51D-D7B0-4A28-A5DE-60602FD12636}" destId="{6F18B9DE-A974-4577-95C5-46F7A140348D}" srcOrd="0" destOrd="0" presId="urn:microsoft.com/office/officeart/2005/8/layout/orgChart1"/>
-    <dgm:cxn modelId="{33B8EBB9-A4B9-4D0C-B93D-5E1F0E3B733B}" type="presParOf" srcId="{6F18B9DE-A974-4577-95C5-46F7A140348D}" destId="{784B4403-7E24-4513-ADA1-AF62B3B7C499}" srcOrd="0" destOrd="0" presId="urn:microsoft.com/office/officeart/2005/8/layout/orgChart1"/>
-    <dgm:cxn modelId="{688AC0CA-204D-41EA-B478-797FBF163A58}" type="presParOf" srcId="{6F18B9DE-A974-4577-95C5-46F7A140348D}" destId="{96E824B8-B5D0-4EA1-85C2-9344AC9D46CE}" srcOrd="1" destOrd="0" presId="urn:microsoft.com/office/officeart/2005/8/layout/orgChart1"/>
-    <dgm:cxn modelId="{3A0588BA-F9FE-458C-9415-B629A461F003}" type="presParOf" srcId="{175FD51D-D7B0-4A28-A5DE-60602FD12636}" destId="{1A43366A-108A-4F8F-9391-94EC04CC5C5C}" srcOrd="1" destOrd="0" presId="urn:microsoft.com/office/officeart/2005/8/layout/orgChart1"/>
-    <dgm:cxn modelId="{F0877007-D825-4307-8246-878EA272BF49}" type="presParOf" srcId="{175FD51D-D7B0-4A28-A5DE-60602FD12636}" destId="{AB879738-0F70-41E6-B741-33298FE95802}" srcOrd="2" destOrd="0" presId="urn:microsoft.com/office/officeart/2005/8/layout/orgChart1"/>
-    <dgm:cxn modelId="{3734FC4F-BFD4-4DA4-859C-206CCE7B871B}" type="presParOf" srcId="{F1DC2756-DD54-4D90-BA58-230C115F7EB2}" destId="{8D018DBE-138F-4A09-BFC1-D0748CECFB55}" srcOrd="2" destOrd="0" presId="urn:microsoft.com/office/officeart/2005/8/layout/orgChart1"/>
-    <dgm:cxn modelId="{7FC0EB3D-E2CD-4909-B2B6-9C852C55E7F3}" type="presParOf" srcId="{8D018DBE-138F-4A09-BFC1-D0748CECFB55}" destId="{BED1397A-9A3B-4479-B9A3-0A9BA64E6118}" srcOrd="0" destOrd="0" presId="urn:microsoft.com/office/officeart/2005/8/layout/orgChart1"/>
-    <dgm:cxn modelId="{68270DD0-E3E9-42B0-B2F9-DC213FFF5251}" type="presParOf" srcId="{8D018DBE-138F-4A09-BFC1-D0748CECFB55}" destId="{09609B33-42B1-49D4-8FE2-7C02CA56F50E}" srcOrd="1" destOrd="0" presId="urn:microsoft.com/office/officeart/2005/8/layout/orgChart1"/>
-    <dgm:cxn modelId="{C6A3E151-0366-4207-A260-B8598310213B}" type="presParOf" srcId="{09609B33-42B1-49D4-8FE2-7C02CA56F50E}" destId="{67F06C56-375A-4684-947C-11FF00BD37D2}" srcOrd="0" destOrd="0" presId="urn:microsoft.com/office/officeart/2005/8/layout/orgChart1"/>
-    <dgm:cxn modelId="{63CBE248-B13B-476F-BB55-4597F413C1E2}" type="presParOf" srcId="{67F06C56-375A-4684-947C-11FF00BD37D2}" destId="{5FC4282A-52F1-4C4D-BA5E-1601E96485AA}" srcOrd="0" destOrd="0" presId="urn:microsoft.com/office/officeart/2005/8/layout/orgChart1"/>
-    <dgm:cxn modelId="{37978F18-7E10-45AA-9300-CDC4B4DAA674}" type="presParOf" srcId="{67F06C56-375A-4684-947C-11FF00BD37D2}" destId="{00C2A58F-CA39-474F-921A-02EA1639C9E4}" srcOrd="1" destOrd="0" presId="urn:microsoft.com/office/officeart/2005/8/layout/orgChart1"/>
-    <dgm:cxn modelId="{A25340C8-22F1-4D8E-B311-238FDBA69E95}" type="presParOf" srcId="{09609B33-42B1-49D4-8FE2-7C02CA56F50E}" destId="{591DF7DC-F107-487A-ABA9-BF4B2B9C2EB3}" srcOrd="1" destOrd="0" presId="urn:microsoft.com/office/officeart/2005/8/layout/orgChart1"/>
-    <dgm:cxn modelId="{8AF9DBEF-4600-4BA1-B16A-62B965E19A78}" type="presParOf" srcId="{09609B33-42B1-49D4-8FE2-7C02CA56F50E}" destId="{76C97019-2569-4BAB-A11E-384D355BA279}" srcOrd="2" destOrd="0" presId="urn:microsoft.com/office/officeart/2005/8/layout/orgChart1"/>
-    <dgm:cxn modelId="{B09CB3C2-7795-4403-A67E-99785C881064}" type="presParOf" srcId="{9416E056-76B4-40F4-A179-71EAA9F7A559}" destId="{8812046A-9537-4AE2-B5ED-6E1DD6442C92}" srcOrd="4" destOrd="0" presId="urn:microsoft.com/office/officeart/2005/8/layout/orgChart1"/>
-    <dgm:cxn modelId="{462DE872-EEAC-4927-B390-BAC6134E06EF}" type="presParOf" srcId="{9416E056-76B4-40F4-A179-71EAA9F7A559}" destId="{95156BC4-C567-44B3-8A83-B13F2D1CE8C7}" srcOrd="5" destOrd="0" presId="urn:microsoft.com/office/officeart/2005/8/layout/orgChart1"/>
-    <dgm:cxn modelId="{091385A4-50A2-4145-9C29-B04E68CF672D}" type="presParOf" srcId="{95156BC4-C567-44B3-8A83-B13F2D1CE8C7}" destId="{C53E65E0-77C4-4444-AF7E-15CEEC252F24}" srcOrd="0" destOrd="0" presId="urn:microsoft.com/office/officeart/2005/8/layout/orgChart1"/>
-    <dgm:cxn modelId="{D54A1F01-7D7D-4889-B18D-9EC809B0A29C}" type="presParOf" srcId="{C53E65E0-77C4-4444-AF7E-15CEEC252F24}" destId="{DA67A5E1-6670-436C-B38C-40F5DF80EC4B}" srcOrd="0" destOrd="0" presId="urn:microsoft.com/office/officeart/2005/8/layout/orgChart1"/>
-    <dgm:cxn modelId="{8B0B6C0C-7C41-4F1C-B9DD-DBAD1174F147}" type="presParOf" srcId="{C53E65E0-77C4-4444-AF7E-15CEEC252F24}" destId="{C9EFC9F5-DE45-403F-BAFF-51D977156B2A}" srcOrd="1" destOrd="0" presId="urn:microsoft.com/office/officeart/2005/8/layout/orgChart1"/>
-    <dgm:cxn modelId="{E4DB6FC3-4290-486D-B5A4-D83CDC898139}" type="presParOf" srcId="{95156BC4-C567-44B3-8A83-B13F2D1CE8C7}" destId="{6B825DB9-D366-430E-A278-3EC58403A368}" srcOrd="1" destOrd="0" presId="urn:microsoft.com/office/officeart/2005/8/layout/orgChart1"/>
-    <dgm:cxn modelId="{67BC20AB-6112-4053-98E8-2161B38DC6C1}" type="presParOf" srcId="{95156BC4-C567-44B3-8A83-B13F2D1CE8C7}" destId="{1198F268-C098-4873-8F44-2309464A11D0}" srcOrd="2" destOrd="0" presId="urn:microsoft.com/office/officeart/2005/8/layout/orgChart1"/>
-    <dgm:cxn modelId="{9F39EEEB-9005-4417-8341-19D61AE26813}" type="presParOf" srcId="{6E1541F5-F0FF-46B9-968F-191FDA559B12}" destId="{7D64B18E-DE1A-47C0-B942-CB16FB8A6132}" srcOrd="2" destOrd="0" presId="urn:microsoft.com/office/officeart/2005/8/layout/orgChart1"/>
+    <dgm:cxn modelId="{B3FEF763-10AD-43C3-9A21-4865769CB97E}" type="presOf" srcId="{256D2F41-24D8-490A-966E-C99E533D66F8}" destId="{5FC4282A-52F1-4C4D-BA5E-1601E96485AA}" srcOrd="0" destOrd="0" presId="urn:microsoft.com/office/officeart/2005/8/layout/orgChart1"/>
+    <dgm:cxn modelId="{AA1BCC64-867D-425A-B492-2507F3011347}" type="presParOf" srcId="{8232EF89-F964-4097-8775-FBD8822E9682}" destId="{6E1541F5-F0FF-46B9-968F-191FDA559B12}" srcOrd="0" destOrd="0" presId="urn:microsoft.com/office/officeart/2005/8/layout/orgChart1"/>
+    <dgm:cxn modelId="{8D74C8BA-00EE-4191-80ED-90002A9CA35B}" type="presParOf" srcId="{6E1541F5-F0FF-46B9-968F-191FDA559B12}" destId="{60BEB7C7-3C15-4273-B641-0EFC9A83A943}" srcOrd="0" destOrd="0" presId="urn:microsoft.com/office/officeart/2005/8/layout/orgChart1"/>
+    <dgm:cxn modelId="{7807483A-37BE-4BFD-8CBA-55A5D7701CED}" type="presParOf" srcId="{60BEB7C7-3C15-4273-B641-0EFC9A83A943}" destId="{304DE0E5-456B-488B-A94F-477E0E685294}" srcOrd="0" destOrd="0" presId="urn:microsoft.com/office/officeart/2005/8/layout/orgChart1"/>
+    <dgm:cxn modelId="{C48FB39B-B4F5-43F9-B681-EEEFAE0DFD68}" type="presParOf" srcId="{60BEB7C7-3C15-4273-B641-0EFC9A83A943}" destId="{3653D9C1-77F9-4464-805C-6546E01DC1CC}" srcOrd="1" destOrd="0" presId="urn:microsoft.com/office/officeart/2005/8/layout/orgChart1"/>
+    <dgm:cxn modelId="{839C7010-8E45-4B2D-9B7F-DC3720B4F2A9}" type="presParOf" srcId="{6E1541F5-F0FF-46B9-968F-191FDA559B12}" destId="{9416E056-76B4-40F4-A179-71EAA9F7A559}" srcOrd="1" destOrd="0" presId="urn:microsoft.com/office/officeart/2005/8/layout/orgChart1"/>
+    <dgm:cxn modelId="{A6FA5523-B263-42C0-9486-528129F3A21D}" type="presParOf" srcId="{9416E056-76B4-40F4-A179-71EAA9F7A559}" destId="{1799B04B-BEB4-4ECB-A4CF-B8BFC3E9862B}" srcOrd="0" destOrd="0" presId="urn:microsoft.com/office/officeart/2005/8/layout/orgChart1"/>
+    <dgm:cxn modelId="{4855A5F3-4329-4224-952E-346BB010CBD1}" type="presParOf" srcId="{9416E056-76B4-40F4-A179-71EAA9F7A559}" destId="{B6983F76-7EAB-414E-8C38-64D57AA2C157}" srcOrd="1" destOrd="0" presId="urn:microsoft.com/office/officeart/2005/8/layout/orgChart1"/>
+    <dgm:cxn modelId="{094FEDD0-6B14-44E7-92E8-015F7E79169B}" type="presParOf" srcId="{B6983F76-7EAB-414E-8C38-64D57AA2C157}" destId="{E1EE2433-1E01-4753-B05C-2310A8ACB723}" srcOrd="0" destOrd="0" presId="urn:microsoft.com/office/officeart/2005/8/layout/orgChart1"/>
+    <dgm:cxn modelId="{00EA32BA-6221-4690-ADE1-E5A24FEE233A}" type="presParOf" srcId="{E1EE2433-1E01-4753-B05C-2310A8ACB723}" destId="{7451A146-5DE6-4220-8531-FF18D7695E8F}" srcOrd="0" destOrd="0" presId="urn:microsoft.com/office/officeart/2005/8/layout/orgChart1"/>
+    <dgm:cxn modelId="{5F8341AE-E687-4EB8-997F-4B469DAAD630}" type="presParOf" srcId="{E1EE2433-1E01-4753-B05C-2310A8ACB723}" destId="{906DF475-C3D7-4476-BFAC-70F5D4839737}" srcOrd="1" destOrd="0" presId="urn:microsoft.com/office/officeart/2005/8/layout/orgChart1"/>
+    <dgm:cxn modelId="{DC8E2E87-A1B8-4C82-9046-9E3FA6979157}" type="presParOf" srcId="{B6983F76-7EAB-414E-8C38-64D57AA2C157}" destId="{27DFFBC1-C336-455E-88A2-F277C93F6DBF}" srcOrd="1" destOrd="0" presId="urn:microsoft.com/office/officeart/2005/8/layout/orgChart1"/>
+    <dgm:cxn modelId="{E6B763C7-7630-4C94-80D8-A18B231C5504}" type="presParOf" srcId="{B6983F76-7EAB-414E-8C38-64D57AA2C157}" destId="{9F937395-C7FC-4205-93B1-936D7958530D}" srcOrd="2" destOrd="0" presId="urn:microsoft.com/office/officeart/2005/8/layout/orgChart1"/>
+    <dgm:cxn modelId="{6C1211D4-0033-4DD4-9C97-0432598A8E6F}" type="presParOf" srcId="{9416E056-76B4-40F4-A179-71EAA9F7A559}" destId="{69E574D4-7E93-4724-AAE9-815AD04062B4}" srcOrd="2" destOrd="0" presId="urn:microsoft.com/office/officeart/2005/8/layout/orgChart1"/>
+    <dgm:cxn modelId="{57B487A8-F056-4F5D-B3F8-58981A48EF5E}" type="presParOf" srcId="{9416E056-76B4-40F4-A179-71EAA9F7A559}" destId="{F1DC2756-DD54-4D90-BA58-230C115F7EB2}" srcOrd="3" destOrd="0" presId="urn:microsoft.com/office/officeart/2005/8/layout/orgChart1"/>
+    <dgm:cxn modelId="{AB4A2B59-7B85-48B8-BC1E-5986E3594AD6}" type="presParOf" srcId="{F1DC2756-DD54-4D90-BA58-230C115F7EB2}" destId="{BE80ABCE-95C5-4624-8DBF-6908012358A6}" srcOrd="0" destOrd="0" presId="urn:microsoft.com/office/officeart/2005/8/layout/orgChart1"/>
+    <dgm:cxn modelId="{53B8530B-84A1-46E8-BEDD-688AFF770201}" type="presParOf" srcId="{BE80ABCE-95C5-4624-8DBF-6908012358A6}" destId="{128EEBEB-3501-4F02-ADB2-0ECAEDB43E76}" srcOrd="0" destOrd="0" presId="urn:microsoft.com/office/officeart/2005/8/layout/orgChart1"/>
+    <dgm:cxn modelId="{54C7C329-2F0E-4A7B-986A-F88F4DE4EECC}" type="presParOf" srcId="{BE80ABCE-95C5-4624-8DBF-6908012358A6}" destId="{A8692EB7-E3B4-4B4E-BC76-F349575B81CB}" srcOrd="1" destOrd="0" presId="urn:microsoft.com/office/officeart/2005/8/layout/orgChart1"/>
+    <dgm:cxn modelId="{E6CCF3DA-882A-440A-BAE4-5088A3755357}" type="presParOf" srcId="{F1DC2756-DD54-4D90-BA58-230C115F7EB2}" destId="{5E6AE3A5-39A6-4F8D-BE33-05C3E23770F4}" srcOrd="1" destOrd="0" presId="urn:microsoft.com/office/officeart/2005/8/layout/orgChart1"/>
+    <dgm:cxn modelId="{CF90CB6A-C794-4BC6-98D9-E51630552B0B}" type="presParOf" srcId="{5E6AE3A5-39A6-4F8D-BE33-05C3E23770F4}" destId="{7F88AC36-7D81-45AC-8B85-7C8B02F1CC3D}" srcOrd="0" destOrd="0" presId="urn:microsoft.com/office/officeart/2005/8/layout/orgChart1"/>
+    <dgm:cxn modelId="{4CDB77AD-6451-4A38-852B-6A4664D22432}" type="presParOf" srcId="{5E6AE3A5-39A6-4F8D-BE33-05C3E23770F4}" destId="{175FD51D-D7B0-4A28-A5DE-60602FD12636}" srcOrd="1" destOrd="0" presId="urn:microsoft.com/office/officeart/2005/8/layout/orgChart1"/>
+    <dgm:cxn modelId="{A5E14E31-15FF-4171-968C-96D888ACBEDF}" type="presParOf" srcId="{175FD51D-D7B0-4A28-A5DE-60602FD12636}" destId="{6F18B9DE-A974-4577-95C5-46F7A140348D}" srcOrd="0" destOrd="0" presId="urn:microsoft.com/office/officeart/2005/8/layout/orgChart1"/>
+    <dgm:cxn modelId="{4AAE2F11-9C6B-437F-953B-F48B0A5BFF53}" type="presParOf" srcId="{6F18B9DE-A974-4577-95C5-46F7A140348D}" destId="{784B4403-7E24-4513-ADA1-AF62B3B7C499}" srcOrd="0" destOrd="0" presId="urn:microsoft.com/office/officeart/2005/8/layout/orgChart1"/>
+    <dgm:cxn modelId="{FCB377C0-9660-42FE-BC93-D6331B154A5A}" type="presParOf" srcId="{6F18B9DE-A974-4577-95C5-46F7A140348D}" destId="{96E824B8-B5D0-4EA1-85C2-9344AC9D46CE}" srcOrd="1" destOrd="0" presId="urn:microsoft.com/office/officeart/2005/8/layout/orgChart1"/>
+    <dgm:cxn modelId="{937F402C-D90D-4C3F-8EBF-61B461A73927}" type="presParOf" srcId="{175FD51D-D7B0-4A28-A5DE-60602FD12636}" destId="{1A43366A-108A-4F8F-9391-94EC04CC5C5C}" srcOrd="1" destOrd="0" presId="urn:microsoft.com/office/officeart/2005/8/layout/orgChart1"/>
+    <dgm:cxn modelId="{C85C7A9C-097C-4A9D-AB9F-46EDFEB09414}" type="presParOf" srcId="{175FD51D-D7B0-4A28-A5DE-60602FD12636}" destId="{AB879738-0F70-41E6-B741-33298FE95802}" srcOrd="2" destOrd="0" presId="urn:microsoft.com/office/officeart/2005/8/layout/orgChart1"/>
+    <dgm:cxn modelId="{E50DCD6E-8770-49B4-B6AD-E8CDBF770B7F}" type="presParOf" srcId="{F1DC2756-DD54-4D90-BA58-230C115F7EB2}" destId="{8D018DBE-138F-4A09-BFC1-D0748CECFB55}" srcOrd="2" destOrd="0" presId="urn:microsoft.com/office/officeart/2005/8/layout/orgChart1"/>
+    <dgm:cxn modelId="{24B8FF3F-4747-4F88-A821-13B8A10176B5}" type="presParOf" srcId="{8D018DBE-138F-4A09-BFC1-D0748CECFB55}" destId="{BED1397A-9A3B-4479-B9A3-0A9BA64E6118}" srcOrd="0" destOrd="0" presId="urn:microsoft.com/office/officeart/2005/8/layout/orgChart1"/>
+    <dgm:cxn modelId="{43F2F912-7EBD-4F75-8BDD-92F09B464A25}" type="presParOf" srcId="{8D018DBE-138F-4A09-BFC1-D0748CECFB55}" destId="{09609B33-42B1-49D4-8FE2-7C02CA56F50E}" srcOrd="1" destOrd="0" presId="urn:microsoft.com/office/officeart/2005/8/layout/orgChart1"/>
+    <dgm:cxn modelId="{FD68C916-2C97-4E1A-8B3F-17B40E68EC8D}" type="presParOf" srcId="{09609B33-42B1-49D4-8FE2-7C02CA56F50E}" destId="{67F06C56-375A-4684-947C-11FF00BD37D2}" srcOrd="0" destOrd="0" presId="urn:microsoft.com/office/officeart/2005/8/layout/orgChart1"/>
+    <dgm:cxn modelId="{440E445E-8634-4620-9217-FDD90F552F56}" type="presParOf" srcId="{67F06C56-375A-4684-947C-11FF00BD37D2}" destId="{5FC4282A-52F1-4C4D-BA5E-1601E96485AA}" srcOrd="0" destOrd="0" presId="urn:microsoft.com/office/officeart/2005/8/layout/orgChart1"/>
+    <dgm:cxn modelId="{8CB41DA7-73FF-42DD-ABC8-651191E54EB2}" type="presParOf" srcId="{67F06C56-375A-4684-947C-11FF00BD37D2}" destId="{00C2A58F-CA39-474F-921A-02EA1639C9E4}" srcOrd="1" destOrd="0" presId="urn:microsoft.com/office/officeart/2005/8/layout/orgChart1"/>
+    <dgm:cxn modelId="{E97231B7-4A78-441F-8253-3E835766B894}" type="presParOf" srcId="{09609B33-42B1-49D4-8FE2-7C02CA56F50E}" destId="{591DF7DC-F107-487A-ABA9-BF4B2B9C2EB3}" srcOrd="1" destOrd="0" presId="urn:microsoft.com/office/officeart/2005/8/layout/orgChart1"/>
+    <dgm:cxn modelId="{14AC3474-8FAB-42A9-97CF-E8C687330357}" type="presParOf" srcId="{09609B33-42B1-49D4-8FE2-7C02CA56F50E}" destId="{76C97019-2569-4BAB-A11E-384D355BA279}" srcOrd="2" destOrd="0" presId="urn:microsoft.com/office/officeart/2005/8/layout/orgChart1"/>
+    <dgm:cxn modelId="{20F210C3-450D-43F5-8C18-CA78087DF943}" type="presParOf" srcId="{9416E056-76B4-40F4-A179-71EAA9F7A559}" destId="{8812046A-9537-4AE2-B5ED-6E1DD6442C92}" srcOrd="4" destOrd="0" presId="urn:microsoft.com/office/officeart/2005/8/layout/orgChart1"/>
+    <dgm:cxn modelId="{92B7B1DB-B043-4387-A801-A933ECF24EBD}" type="presParOf" srcId="{9416E056-76B4-40F4-A179-71EAA9F7A559}" destId="{95156BC4-C567-44B3-8A83-B13F2D1CE8C7}" srcOrd="5" destOrd="0" presId="urn:microsoft.com/office/officeart/2005/8/layout/orgChart1"/>
+    <dgm:cxn modelId="{526D5788-C952-4027-8D10-4B9FECD22AA2}" type="presParOf" srcId="{95156BC4-C567-44B3-8A83-B13F2D1CE8C7}" destId="{C53E65E0-77C4-4444-AF7E-15CEEC252F24}" srcOrd="0" destOrd="0" presId="urn:microsoft.com/office/officeart/2005/8/layout/orgChart1"/>
+    <dgm:cxn modelId="{B195227C-66E6-4186-B50B-6D242E97804A}" type="presParOf" srcId="{C53E65E0-77C4-4444-AF7E-15CEEC252F24}" destId="{DA67A5E1-6670-436C-B38C-40F5DF80EC4B}" srcOrd="0" destOrd="0" presId="urn:microsoft.com/office/officeart/2005/8/layout/orgChart1"/>
+    <dgm:cxn modelId="{CE2B3349-92DA-4F0D-913C-778618C42A25}" type="presParOf" srcId="{C53E65E0-77C4-4444-AF7E-15CEEC252F24}" destId="{C9EFC9F5-DE45-403F-BAFF-51D977156B2A}" srcOrd="1" destOrd="0" presId="urn:microsoft.com/office/officeart/2005/8/layout/orgChart1"/>
+    <dgm:cxn modelId="{88977B9B-636C-409D-9244-1EE5AC59FF9C}" type="presParOf" srcId="{95156BC4-C567-44B3-8A83-B13F2D1CE8C7}" destId="{6B825DB9-D366-430E-A278-3EC58403A368}" srcOrd="1" destOrd="0" presId="urn:microsoft.com/office/officeart/2005/8/layout/orgChart1"/>
+    <dgm:cxn modelId="{7C96FD77-75F7-4DDE-8896-F00295C6B46A}" type="presParOf" srcId="{95156BC4-C567-44B3-8A83-B13F2D1CE8C7}" destId="{1198F268-C098-4873-8F44-2309464A11D0}" srcOrd="2" destOrd="0" presId="urn:microsoft.com/office/officeart/2005/8/layout/orgChart1"/>
+    <dgm:cxn modelId="{050A6044-631B-41F7-99AA-7015CEC50F9C}" type="presParOf" srcId="{6E1541F5-F0FF-46B9-968F-191FDA559B12}" destId="{7D64B18E-DE1A-47C0-B942-CB16FB8A6132}" srcOrd="2" destOrd="0" presId="urn:microsoft.com/office/officeart/2005/8/layout/orgChart1"/>
   </dgm:cxnLst>
   <dgm:bg/>
   <dgm:whole/>
@@ -27979,7 +29422,7 @@
 </file>
 
 <file path=customXml/itemProps2.xml><?xml version="1.0" encoding="utf-8"?>
-<ds:datastoreItem xmlns:ds="http://schemas.openxmlformats.org/officeDocument/2006/customXml" ds:itemID="{5B5693C6-925E-4CB0-A6A1-60C1A4F0F6A9}">
+<ds:datastoreItem xmlns:ds="http://schemas.openxmlformats.org/officeDocument/2006/customXml" ds:itemID="{08D2FFFC-388D-47C9-AE62-90CF28CF9CE5}">
   <ds:schemaRefs>
     <ds:schemaRef ds:uri="http://schemas.openxmlformats.org/officeDocument/2006/bibliography"/>
   </ds:schemaRefs>

</xml_diff>

<commit_message>
Creación de Librería Principal
Creación de Librería Principal
</commit_message>
<xml_diff>
--- a/documentos/PGC.docx
+++ b/documentos/PGC.docx
@@ -243,15 +243,6 @@
           <w:lang w:val="es-ES"/>
         </w:rPr>
       </w:pPr>
-      <w:r>
-        <w:rPr>
-          <w:rFonts w:ascii="Arial" w:hAnsi="Arial" w:cs="Arial"/>
-          <w:sz w:val="24"/>
-          <w:szCs w:val="24"/>
-          <w:lang w:val="es-ES"/>
-        </w:rPr>
-        <w:t>Lima – Perú 2018</w:t>
-      </w:r>
     </w:p>
     <w:p>
       <w:pPr>
@@ -263,6 +254,15 @@
           <w:lang w:val="es-ES"/>
         </w:rPr>
       </w:pPr>
+      <w:r>
+        <w:rPr>
+          <w:rFonts w:ascii="Arial" w:hAnsi="Arial" w:cs="Arial"/>
+          <w:sz w:val="24"/>
+          <w:szCs w:val="24"/>
+          <w:lang w:val="es-ES"/>
+        </w:rPr>
+        <w:t>Lima – Perú 2018</w:t>
+      </w:r>
     </w:p>
     <w:p>
       <w:pPr>
@@ -1017,7 +1017,7 @@
           <w:lang w:eastAsia="es-PE"/>
         </w:rPr>
       </w:pPr>
-      <w:hyperlink w:anchor="_Toc529487284" w:history="1">
+      <w:hyperlink w:anchor="_Toc529487831" w:history="1">
         <w:r>
           <w:rPr>
             <w:rStyle w:val="Hipervnculo"/>
@@ -1061,7 +1061,7 @@
             <w:noProof/>
             <w:webHidden/>
           </w:rPr>
-          <w:instrText xml:space="preserve"> PAGEREF _Toc529487284 \h </w:instrText>
+          <w:instrText xml:space="preserve"> PAGEREF _Toc529487831 \h </w:instrText>
         </w:r>
         <w:r>
           <w:rPr>
@@ -1105,7 +1105,7 @@
           <w:lang w:eastAsia="es-PE"/>
         </w:rPr>
       </w:pPr>
-      <w:hyperlink w:anchor="_Toc529487285" w:history="1">
+      <w:hyperlink w:anchor="_Toc529487832" w:history="1">
         <w:r>
           <w:rPr>
             <w:rStyle w:val="Hipervnculo"/>
@@ -1149,7 +1149,7 @@
             <w:noProof/>
             <w:webHidden/>
           </w:rPr>
-          <w:instrText xml:space="preserve"> PAGEREF _Toc529487285 \h </w:instrText>
+          <w:instrText xml:space="preserve"> PAGEREF _Toc529487832 \h </w:instrText>
         </w:r>
         <w:r>
           <w:rPr>
@@ -1192,7 +1192,7 @@
           <w:lang w:eastAsia="es-PE"/>
         </w:rPr>
       </w:pPr>
-      <w:hyperlink w:anchor="_Toc529487286" w:history="1">
+      <w:hyperlink w:anchor="_Toc529487833" w:history="1">
         <w:r>
           <w:rPr>
             <w:rStyle w:val="Hipervnculo"/>
@@ -1220,7 +1220,7 @@
             <w:noProof/>
             <w:webHidden/>
           </w:rPr>
-          <w:instrText xml:space="preserve"> PAGEREF _Toc529487286 \h </w:instrText>
+          <w:instrText xml:space="preserve"> PAGEREF _Toc529487833 \h </w:instrText>
         </w:r>
         <w:r>
           <w:rPr>
@@ -1263,7 +1263,7 @@
           <w:lang w:eastAsia="es-PE"/>
         </w:rPr>
       </w:pPr>
-      <w:hyperlink w:anchor="_Toc529487287" w:history="1">
+      <w:hyperlink w:anchor="_Toc529487834" w:history="1">
         <w:r>
           <w:rPr>
             <w:rStyle w:val="Hipervnculo"/>
@@ -1291,7 +1291,7 @@
             <w:noProof/>
             <w:webHidden/>
           </w:rPr>
-          <w:instrText xml:space="preserve"> PAGEREF _Toc529487287 \h </w:instrText>
+          <w:instrText xml:space="preserve"> PAGEREF _Toc529487834 \h </w:instrText>
         </w:r>
         <w:r>
           <w:rPr>
@@ -1334,7 +1334,7 @@
           <w:lang w:eastAsia="es-PE"/>
         </w:rPr>
       </w:pPr>
-      <w:hyperlink w:anchor="_Toc529487288" w:history="1">
+      <w:hyperlink w:anchor="_Toc529487835" w:history="1">
         <w:r>
           <w:rPr>
             <w:rStyle w:val="Hipervnculo"/>
@@ -1362,7 +1362,7 @@
             <w:noProof/>
             <w:webHidden/>
           </w:rPr>
-          <w:instrText xml:space="preserve"> PAGEREF _Toc529487288 \h </w:instrText>
+          <w:instrText xml:space="preserve"> PAGEREF _Toc529487835 \h </w:instrText>
         </w:r>
         <w:r>
           <w:rPr>
@@ -1405,7 +1405,7 @@
           <w:lang w:eastAsia="es-PE"/>
         </w:rPr>
       </w:pPr>
-      <w:hyperlink w:anchor="_Toc529487289" w:history="1">
+      <w:hyperlink w:anchor="_Toc529487836" w:history="1">
         <w:r>
           <w:rPr>
             <w:rStyle w:val="Hipervnculo"/>
@@ -1433,7 +1433,7 @@
             <w:noProof/>
             <w:webHidden/>
           </w:rPr>
-          <w:instrText xml:space="preserve"> PAGEREF _Toc529487289 \h </w:instrText>
+          <w:instrText xml:space="preserve"> PAGEREF _Toc529487836 \h </w:instrText>
         </w:r>
         <w:r>
           <w:rPr>
@@ -1477,7 +1477,7 @@
           <w:lang w:eastAsia="es-PE"/>
         </w:rPr>
       </w:pPr>
-      <w:hyperlink w:anchor="_Toc529487290" w:history="1">
+      <w:hyperlink w:anchor="_Toc529487837" w:history="1">
         <w:r>
           <w:rPr>
             <w:rStyle w:val="Hipervnculo"/>
@@ -1521,7 +1521,7 @@
             <w:noProof/>
             <w:webHidden/>
           </w:rPr>
-          <w:instrText xml:space="preserve"> PAGEREF _Toc529487290 \h </w:instrText>
+          <w:instrText xml:space="preserve"> PAGEREF _Toc529487837 \h </w:instrText>
         </w:r>
         <w:r>
           <w:rPr>
@@ -1565,7 +1565,7 @@
           <w:lang w:eastAsia="es-PE"/>
         </w:rPr>
       </w:pPr>
-      <w:hyperlink w:anchor="_Toc529487291" w:history="1">
+      <w:hyperlink w:anchor="_Toc529487838" w:history="1">
         <w:r>
           <w:rPr>
             <w:rStyle w:val="Hipervnculo"/>
@@ -1609,7 +1609,7 @@
             <w:noProof/>
             <w:webHidden/>
           </w:rPr>
-          <w:instrText xml:space="preserve"> PAGEREF _Toc529487291 \h </w:instrText>
+          <w:instrText xml:space="preserve"> PAGEREF _Toc529487838 \h </w:instrText>
         </w:r>
         <w:r>
           <w:rPr>
@@ -1653,7 +1653,7 @@
           <w:lang w:eastAsia="es-PE"/>
         </w:rPr>
       </w:pPr>
-      <w:hyperlink w:anchor="_Toc529487292" w:history="1">
+      <w:hyperlink w:anchor="_Toc529487839" w:history="1">
         <w:r>
           <w:rPr>
             <w:rStyle w:val="Hipervnculo"/>
@@ -1697,7 +1697,7 @@
             <w:noProof/>
             <w:webHidden/>
           </w:rPr>
-          <w:instrText xml:space="preserve"> PAGEREF _Toc529487292 \h </w:instrText>
+          <w:instrText xml:space="preserve"> PAGEREF _Toc529487839 \h </w:instrText>
         </w:r>
         <w:r>
           <w:rPr>
@@ -1741,7 +1741,7 @@
           <w:lang w:eastAsia="es-PE"/>
         </w:rPr>
       </w:pPr>
-      <w:hyperlink w:anchor="_Toc529487293" w:history="1">
+      <w:hyperlink w:anchor="_Toc529487840" w:history="1">
         <w:r>
           <w:rPr>
             <w:rStyle w:val="Hipervnculo"/>
@@ -1785,7 +1785,7 @@
             <w:noProof/>
             <w:webHidden/>
           </w:rPr>
-          <w:instrText xml:space="preserve"> PAGEREF _Toc529487293 \h </w:instrText>
+          <w:instrText xml:space="preserve"> PAGEREF _Toc529487840 \h </w:instrText>
         </w:r>
         <w:r>
           <w:rPr>
@@ -1829,7 +1829,7 @@
           <w:lang w:eastAsia="es-PE"/>
         </w:rPr>
       </w:pPr>
-      <w:hyperlink w:anchor="_Toc529487294" w:history="1">
+      <w:hyperlink w:anchor="_Toc529487841" w:history="1">
         <w:r>
           <w:rPr>
             <w:rStyle w:val="Hipervnculo"/>
@@ -1873,7 +1873,7 @@
             <w:noProof/>
             <w:webHidden/>
           </w:rPr>
-          <w:instrText xml:space="preserve"> PAGEREF _Toc529487294 \h </w:instrText>
+          <w:instrText xml:space="preserve"> PAGEREF _Toc529487841 \h </w:instrText>
         </w:r>
         <w:r>
           <w:rPr>
@@ -1917,7 +1917,7 @@
           <w:lang w:eastAsia="es-PE"/>
         </w:rPr>
       </w:pPr>
-      <w:hyperlink w:anchor="_Toc529487295" w:history="1">
+      <w:hyperlink w:anchor="_Toc529487842" w:history="1">
         <w:r>
           <w:rPr>
             <w:rStyle w:val="Hipervnculo"/>
@@ -1961,7 +1961,7 @@
             <w:noProof/>
             <w:webHidden/>
           </w:rPr>
-          <w:instrText xml:space="preserve"> PAGEREF _Toc529487295 \h </w:instrText>
+          <w:instrText xml:space="preserve"> PAGEREF _Toc529487842 \h </w:instrText>
         </w:r>
         <w:r>
           <w:rPr>
@@ -2005,7 +2005,7 @@
           <w:lang w:eastAsia="es-PE"/>
         </w:rPr>
       </w:pPr>
-      <w:hyperlink w:anchor="_Toc529487296" w:history="1">
+      <w:hyperlink w:anchor="_Toc529487843" w:history="1">
         <w:r>
           <w:rPr>
             <w:rStyle w:val="Hipervnculo"/>
@@ -2049,7 +2049,7 @@
             <w:noProof/>
             <w:webHidden/>
           </w:rPr>
-          <w:instrText xml:space="preserve"> PAGEREF _Toc529487296 \h </w:instrText>
+          <w:instrText xml:space="preserve"> PAGEREF _Toc529487843 \h </w:instrText>
         </w:r>
         <w:r>
           <w:rPr>
@@ -2093,7 +2093,7 @@
           <w:lang w:eastAsia="es-PE"/>
         </w:rPr>
       </w:pPr>
-      <w:hyperlink w:anchor="_Toc529487297" w:history="1">
+      <w:hyperlink w:anchor="_Toc529487844" w:history="1">
         <w:r>
           <w:rPr>
             <w:rStyle w:val="Hipervnculo"/>
@@ -2137,7 +2137,7 @@
             <w:noProof/>
             <w:webHidden/>
           </w:rPr>
-          <w:instrText xml:space="preserve"> PAGEREF _Toc529487297 \h </w:instrText>
+          <w:instrText xml:space="preserve"> PAGEREF _Toc529487844 \h </w:instrText>
         </w:r>
         <w:r>
           <w:rPr>
@@ -2214,7 +2214,7 @@
           <w:szCs w:val="24"/>
         </w:rPr>
       </w:pPr>
-      <w:bookmarkStart w:id="0" w:name="_Toc529487284"/>
+      <w:bookmarkStart w:id="0" w:name="_Toc529487831"/>
       <w:r>
         <w:rPr>
           <w:rFonts w:ascii="Arial" w:hAnsi="Arial" w:cs="Arial"/>
@@ -2415,6 +2415,20 @@
           <w:lang w:eastAsia="es-PE"/>
         </w:rPr>
       </w:pPr>
+      <w:bookmarkStart w:id="1" w:name="_GoBack"/>
+      <w:bookmarkEnd w:id="1"/>
+    </w:p>
+    <w:p>
+      <w:pPr>
+        <w:spacing w:after="0" w:line="360" w:lineRule="auto"/>
+        <w:jc w:val="both"/>
+        <w:rPr>
+          <w:rFonts w:ascii="Arial" w:eastAsia="Times New Roman" w:hAnsi="Arial" w:cs="Arial"/>
+          <w:sz w:val="24"/>
+          <w:szCs w:val="24"/>
+          <w:lang w:eastAsia="es-PE"/>
+        </w:rPr>
+      </w:pPr>
       <w:r>
         <w:rPr>
           <w:rFonts w:ascii="Arial" w:eastAsia="Times New Roman" w:hAnsi="Arial" w:cs="Arial"/>
@@ -2477,7 +2491,7 @@
           <w:szCs w:val="24"/>
         </w:rPr>
       </w:pPr>
-      <w:bookmarkStart w:id="1" w:name="_Toc529487285"/>
+      <w:bookmarkStart w:id="2" w:name="_Toc529487832"/>
       <w:r>
         <w:rPr>
           <w:rFonts w:ascii="Arial" w:hAnsi="Arial" w:cs="Arial"/>
@@ -2486,7 +2500,7 @@
         <w:lastRenderedPageBreak/>
         <w:t>Gestión de la SCM:</w:t>
       </w:r>
-      <w:bookmarkEnd w:id="1"/>
+      <w:bookmarkEnd w:id="2"/>
     </w:p>
     <w:p>
       <w:pPr>
@@ -2495,14 +2509,14 @@
           <w:rFonts w:ascii="Arial" w:hAnsi="Arial" w:cs="Arial"/>
         </w:rPr>
       </w:pPr>
-      <w:bookmarkStart w:id="2" w:name="_Toc529487286"/>
+      <w:bookmarkStart w:id="3" w:name="_Toc529487833"/>
       <w:r>
         <w:rPr>
           <w:rFonts w:ascii="Arial" w:hAnsi="Arial" w:cs="Arial"/>
         </w:rPr>
         <w:t>Roles y responsabilidades</w:t>
       </w:r>
-      <w:bookmarkEnd w:id="2"/>
+      <w:bookmarkEnd w:id="3"/>
     </w:p>
     <w:p>
       <w:pPr>
@@ -2786,6 +2800,9 @@
         </w:tc>
       </w:tr>
       <w:tr>
+        <w:trPr>
+          <w:trHeight w:val="945"/>
+        </w:trPr>
         <w:tc>
           <w:tcPr>
             <w:tcW w:w="1917" w:type="dxa"/>
@@ -3379,14 +3396,14 @@
           <w:b w:val="0"/>
         </w:rPr>
       </w:pPr>
-      <w:bookmarkStart w:id="3" w:name="_Toc529487287"/>
+      <w:bookmarkStart w:id="4" w:name="_Toc529487834"/>
       <w:r>
         <w:rPr>
           <w:rFonts w:ascii="Arial" w:hAnsi="Arial" w:cs="Arial"/>
         </w:rPr>
         <w:t>Políticas, Directrices y procedimientos</w:t>
       </w:r>
-      <w:bookmarkEnd w:id="3"/>
+      <w:bookmarkEnd w:id="4"/>
     </w:p>
     <w:p>
       <w:pPr>
@@ -3527,7 +3544,7 @@
           <w:rFonts w:ascii="Arial" w:hAnsi="Arial" w:cs="Arial"/>
         </w:rPr>
       </w:pPr>
-      <w:bookmarkStart w:id="4" w:name="_Toc529487288"/>
+      <w:bookmarkStart w:id="5" w:name="_Toc529487835"/>
       <w:r>
         <w:rPr>
           <w:rFonts w:ascii="Arial" w:hAnsi="Arial" w:cs="Arial"/>
@@ -3535,7 +3552,7 @@
         <w:lastRenderedPageBreak/>
         <w:t>Herramientas, entorno e infraestructura</w:t>
       </w:r>
-      <w:bookmarkEnd w:id="4"/>
+      <w:bookmarkEnd w:id="5"/>
     </w:p>
     <w:p>
       <w:pPr>
@@ -3606,14 +3623,14 @@
           <w:rFonts w:ascii="Arial" w:hAnsi="Arial" w:cs="Arial"/>
         </w:rPr>
       </w:pPr>
-      <w:bookmarkStart w:id="5" w:name="_Toc529487289"/>
+      <w:bookmarkStart w:id="6" w:name="_Toc529487836"/>
       <w:r>
         <w:rPr>
           <w:rFonts w:ascii="Arial" w:hAnsi="Arial" w:cs="Arial"/>
         </w:rPr>
         <w:t>Calendario del Plan de SCM</w:t>
       </w:r>
-      <w:bookmarkEnd w:id="5"/>
+      <w:bookmarkEnd w:id="6"/>
     </w:p>
     <w:tbl>
       <w:tblPr>
@@ -6789,7 +6806,7 @@
           <w:szCs w:val="24"/>
         </w:rPr>
       </w:pPr>
-      <w:bookmarkStart w:id="6" w:name="_Toc529487290"/>
+      <w:bookmarkStart w:id="7" w:name="_Toc529487837"/>
       <w:r>
         <w:rPr>
           <w:rFonts w:ascii="Arial" w:hAnsi="Arial" w:cs="Arial"/>
@@ -6798,7 +6815,7 @@
         <w:lastRenderedPageBreak/>
         <w:t>Actividades de la SCM:</w:t>
       </w:r>
-      <w:bookmarkEnd w:id="6"/>
+      <w:bookmarkEnd w:id="7"/>
     </w:p>
     <w:p>
       <w:pPr>
@@ -6812,14 +6829,14 @@
           <w:b w:val="0"/>
         </w:rPr>
       </w:pPr>
-      <w:bookmarkStart w:id="7" w:name="_Toc529487291"/>
+      <w:bookmarkStart w:id="8" w:name="_Toc529487838"/>
       <w:r>
         <w:rPr>
           <w:rFonts w:ascii="Arial" w:hAnsi="Arial" w:cs="Arial"/>
         </w:rPr>
         <w:t>Identificación</w:t>
       </w:r>
-      <w:bookmarkEnd w:id="7"/>
+      <w:bookmarkEnd w:id="8"/>
     </w:p>
     <w:p>
       <w:pPr>
@@ -6833,7 +6850,7 @@
           <w:szCs w:val="24"/>
         </w:rPr>
       </w:pPr>
-      <w:bookmarkStart w:id="8" w:name="_Toc529487292"/>
+      <w:bookmarkStart w:id="9" w:name="_Toc529487839"/>
       <w:r>
         <w:rPr>
           <w:rFonts w:ascii="Arial" w:hAnsi="Arial" w:cs="Arial"/>
@@ -6841,7 +6858,7 @@
         </w:rPr>
         <w:t>Cuadro con los elementos clasificados.</w:t>
       </w:r>
-      <w:bookmarkEnd w:id="8"/>
+      <w:bookmarkEnd w:id="9"/>
       <w:r>
         <w:rPr>
           <w:rFonts w:ascii="Arial" w:hAnsi="Arial" w:cs="Arial"/>
@@ -8127,18 +8144,7 @@
                 <w:szCs w:val="20"/>
                 <w:lang w:eastAsia="es-PE"/>
               </w:rPr>
-              <w:t>Documento de Re</w:t>
-            </w:r>
-            <w:bookmarkStart w:id="9" w:name="_GoBack"/>
-            <w:bookmarkEnd w:id="9"/>
-            <w:r>
-              <w:rPr>
-                <w:rFonts w:ascii="Arial" w:eastAsia="Times New Roman" w:hAnsi="Arial" w:cs="Arial"/>
-                <w:sz w:val="20"/>
-                <w:szCs w:val="20"/>
-                <w:lang w:eastAsia="es-PE"/>
-              </w:rPr>
-              <w:t>quisitos Funcionales y no Funcionales</w:t>
+              <w:t>Documento de Requisitos Funcionales y no Funcionales</w:t>
             </w:r>
           </w:p>
         </w:tc>
@@ -11912,7 +11918,7 @@
           <w:szCs w:val="24"/>
         </w:rPr>
       </w:pPr>
-      <w:bookmarkStart w:id="10" w:name="_Toc529487293"/>
+      <w:bookmarkStart w:id="10" w:name="_Toc529487840"/>
       <w:r>
         <w:rPr>
           <w:rFonts w:ascii="Arial" w:hAnsi="Arial" w:cs="Arial"/>
@@ -12522,7 +12528,7 @@
           <w:szCs w:val="24"/>
         </w:rPr>
       </w:pPr>
-      <w:bookmarkStart w:id="11" w:name="_Toc529487294"/>
+      <w:bookmarkStart w:id="11" w:name="_Toc529487841"/>
       <w:r>
         <w:rPr>
           <w:rFonts w:ascii="Arial" w:hAnsi="Arial" w:cs="Arial"/>
@@ -15620,7 +15626,7 @@
           <w:rFonts w:ascii="Arial" w:hAnsi="Arial" w:cs="Arial"/>
         </w:rPr>
       </w:pPr>
-      <w:bookmarkStart w:id="12" w:name="_Toc529487295"/>
+      <w:bookmarkStart w:id="12" w:name="_Toc529487842"/>
       <w:r>
         <w:rPr>
           <w:rFonts w:ascii="Arial" w:hAnsi="Arial" w:cs="Arial"/>
@@ -15641,7 +15647,7 @@
           <w:rFonts w:ascii="Arial" w:hAnsi="Arial" w:cs="Arial"/>
         </w:rPr>
       </w:pPr>
-      <w:bookmarkStart w:id="13" w:name="_Toc529487296"/>
+      <w:bookmarkStart w:id="13" w:name="_Toc529487843"/>
       <w:r>
         <w:rPr>
           <w:rFonts w:ascii="Arial" w:hAnsi="Arial" w:cs="Arial"/>
@@ -23717,7 +23723,7 @@
           <w:szCs w:val="24"/>
         </w:rPr>
       </w:pPr>
-      <w:bookmarkStart w:id="14" w:name="_Toc529487297"/>
+      <w:bookmarkStart w:id="14" w:name="_Toc529487844"/>
       <w:r>
         <w:rPr>
           <w:rFonts w:ascii="Arial" w:hAnsi="Arial" w:cs="Arial"/>
@@ -37319,7 +37325,7 @@
 </file>
 
 <file path=customXml/itemProps2.xml><?xml version="1.0" encoding="utf-8"?>
-<ds:datastoreItem xmlns:ds="http://schemas.openxmlformats.org/officeDocument/2006/customXml" ds:itemID="{824CD798-5B07-461C-99FE-14EF043AFD77}">
+<ds:datastoreItem xmlns:ds="http://schemas.openxmlformats.org/officeDocument/2006/customXml" ds:itemID="{532120CD-C732-436D-ABC7-B764845C3E49}">
   <ds:schemaRefs>
     <ds:schemaRef ds:uri="http://schemas.openxmlformats.org/officeDocument/2006/bibliography"/>
   </ds:schemaRefs>

</xml_diff>

<commit_message>
Creación de Librería de Trabajo
Creación de Librería de Trabajo
</commit_message>
<xml_diff>
--- a/documentos/PGC.docx
+++ b/documentos/PGC.docx
@@ -2415,8 +2415,6 @@
           <w:lang w:eastAsia="es-PE"/>
         </w:rPr>
       </w:pPr>
-      <w:bookmarkStart w:id="1" w:name="_GoBack"/>
-      <w:bookmarkEnd w:id="1"/>
     </w:p>
     <w:p>
       <w:pPr>
@@ -2491,7 +2489,7 @@
           <w:szCs w:val="24"/>
         </w:rPr>
       </w:pPr>
-      <w:bookmarkStart w:id="2" w:name="_Toc529487832"/>
+      <w:bookmarkStart w:id="1" w:name="_Toc529487832"/>
       <w:r>
         <w:rPr>
           <w:rFonts w:ascii="Arial" w:hAnsi="Arial" w:cs="Arial"/>
@@ -2500,7 +2498,7 @@
         <w:lastRenderedPageBreak/>
         <w:t>Gestión de la SCM:</w:t>
       </w:r>
-      <w:bookmarkEnd w:id="2"/>
+      <w:bookmarkEnd w:id="1"/>
     </w:p>
     <w:p>
       <w:pPr>
@@ -2509,14 +2507,14 @@
           <w:rFonts w:ascii="Arial" w:hAnsi="Arial" w:cs="Arial"/>
         </w:rPr>
       </w:pPr>
-      <w:bookmarkStart w:id="3" w:name="_Toc529487833"/>
+      <w:bookmarkStart w:id="2" w:name="_Toc529487833"/>
       <w:r>
         <w:rPr>
           <w:rFonts w:ascii="Arial" w:hAnsi="Arial" w:cs="Arial"/>
         </w:rPr>
         <w:t>Roles y responsabilidades</w:t>
       </w:r>
-      <w:bookmarkEnd w:id="3"/>
+      <w:bookmarkEnd w:id="2"/>
     </w:p>
     <w:p>
       <w:pPr>
@@ -3396,14 +3394,14 @@
           <w:b w:val="0"/>
         </w:rPr>
       </w:pPr>
-      <w:bookmarkStart w:id="4" w:name="_Toc529487834"/>
+      <w:bookmarkStart w:id="3" w:name="_Toc529487834"/>
       <w:r>
         <w:rPr>
           <w:rFonts w:ascii="Arial" w:hAnsi="Arial" w:cs="Arial"/>
         </w:rPr>
         <w:t>Políticas, Directrices y procedimientos</w:t>
       </w:r>
-      <w:bookmarkEnd w:id="4"/>
+      <w:bookmarkEnd w:id="3"/>
     </w:p>
     <w:p>
       <w:pPr>
@@ -3544,7 +3542,7 @@
           <w:rFonts w:ascii="Arial" w:hAnsi="Arial" w:cs="Arial"/>
         </w:rPr>
       </w:pPr>
-      <w:bookmarkStart w:id="5" w:name="_Toc529487835"/>
+      <w:bookmarkStart w:id="4" w:name="_Toc529487835"/>
       <w:r>
         <w:rPr>
           <w:rFonts w:ascii="Arial" w:hAnsi="Arial" w:cs="Arial"/>
@@ -3552,7 +3550,7 @@
         <w:lastRenderedPageBreak/>
         <w:t>Herramientas, entorno e infraestructura</w:t>
       </w:r>
-      <w:bookmarkEnd w:id="5"/>
+      <w:bookmarkEnd w:id="4"/>
     </w:p>
     <w:p>
       <w:pPr>
@@ -3623,14 +3621,14 @@
           <w:rFonts w:ascii="Arial" w:hAnsi="Arial" w:cs="Arial"/>
         </w:rPr>
       </w:pPr>
-      <w:bookmarkStart w:id="6" w:name="_Toc529487836"/>
+      <w:bookmarkStart w:id="5" w:name="_Toc529487836"/>
       <w:r>
         <w:rPr>
           <w:rFonts w:ascii="Arial" w:hAnsi="Arial" w:cs="Arial"/>
         </w:rPr>
         <w:t>Calendario del Plan de SCM</w:t>
       </w:r>
-      <w:bookmarkEnd w:id="6"/>
+      <w:bookmarkEnd w:id="5"/>
     </w:p>
     <w:tbl>
       <w:tblPr>
@@ -6806,7 +6804,7 @@
           <w:szCs w:val="24"/>
         </w:rPr>
       </w:pPr>
-      <w:bookmarkStart w:id="7" w:name="_Toc529487837"/>
+      <w:bookmarkStart w:id="6" w:name="_Toc529487837"/>
       <w:r>
         <w:rPr>
           <w:rFonts w:ascii="Arial" w:hAnsi="Arial" w:cs="Arial"/>
@@ -6815,7 +6813,7 @@
         <w:lastRenderedPageBreak/>
         <w:t>Actividades de la SCM:</w:t>
       </w:r>
-      <w:bookmarkEnd w:id="7"/>
+      <w:bookmarkEnd w:id="6"/>
     </w:p>
     <w:p>
       <w:pPr>
@@ -6829,14 +6827,14 @@
           <w:b w:val="0"/>
         </w:rPr>
       </w:pPr>
-      <w:bookmarkStart w:id="8" w:name="_Toc529487838"/>
+      <w:bookmarkStart w:id="7" w:name="_Toc529487838"/>
       <w:r>
         <w:rPr>
           <w:rFonts w:ascii="Arial" w:hAnsi="Arial" w:cs="Arial"/>
         </w:rPr>
         <w:t>Identificación</w:t>
       </w:r>
-      <w:bookmarkEnd w:id="8"/>
+      <w:bookmarkEnd w:id="7"/>
     </w:p>
     <w:p>
       <w:pPr>
@@ -6850,7 +6848,7 @@
           <w:szCs w:val="24"/>
         </w:rPr>
       </w:pPr>
-      <w:bookmarkStart w:id="9" w:name="_Toc529487839"/>
+      <w:bookmarkStart w:id="8" w:name="_Toc529487839"/>
       <w:r>
         <w:rPr>
           <w:rFonts w:ascii="Arial" w:hAnsi="Arial" w:cs="Arial"/>
@@ -6858,7 +6856,7 @@
         </w:rPr>
         <w:t>Cuadro con los elementos clasificados.</w:t>
       </w:r>
-      <w:bookmarkEnd w:id="9"/>
+      <w:bookmarkEnd w:id="8"/>
       <w:r>
         <w:rPr>
           <w:rFonts w:ascii="Arial" w:hAnsi="Arial" w:cs="Arial"/>
@@ -11918,7 +11916,7 @@
           <w:szCs w:val="24"/>
         </w:rPr>
       </w:pPr>
-      <w:bookmarkStart w:id="10" w:name="_Toc529487840"/>
+      <w:bookmarkStart w:id="9" w:name="_Toc529487840"/>
       <w:r>
         <w:rPr>
           <w:rFonts w:ascii="Arial" w:hAnsi="Arial" w:cs="Arial"/>
@@ -11926,7 +11924,7 @@
         </w:rPr>
         <w:t>Fórmulas de las Nomenclaturas de los ítems.</w:t>
       </w:r>
-      <w:bookmarkEnd w:id="10"/>
+      <w:bookmarkEnd w:id="9"/>
     </w:p>
     <w:p>
       <w:pPr>
@@ -12528,7 +12526,7 @@
           <w:szCs w:val="24"/>
         </w:rPr>
       </w:pPr>
-      <w:bookmarkStart w:id="11" w:name="_Toc529487841"/>
+      <w:bookmarkStart w:id="10" w:name="_Toc529487841"/>
       <w:r>
         <w:rPr>
           <w:rFonts w:ascii="Arial" w:hAnsi="Arial" w:cs="Arial"/>
@@ -12552,7 +12550,7 @@
         </w:rPr>
         <w:t xml:space="preserve"> con la nomenclatura.</w:t>
       </w:r>
-      <w:bookmarkEnd w:id="11"/>
+      <w:bookmarkEnd w:id="10"/>
     </w:p>
     <w:p>
       <w:pPr>
@@ -15626,14 +15624,14 @@
           <w:rFonts w:ascii="Arial" w:hAnsi="Arial" w:cs="Arial"/>
         </w:rPr>
       </w:pPr>
-      <w:bookmarkStart w:id="12" w:name="_Toc529487842"/>
+      <w:bookmarkStart w:id="11" w:name="_Toc529487842"/>
       <w:r>
         <w:rPr>
           <w:rFonts w:ascii="Arial" w:hAnsi="Arial" w:cs="Arial"/>
         </w:rPr>
         <w:t>Control</w:t>
       </w:r>
-      <w:bookmarkEnd w:id="12"/>
+      <w:bookmarkEnd w:id="11"/>
     </w:p>
     <w:p>
       <w:pPr>
@@ -15647,7 +15645,7 @@
           <w:rFonts w:ascii="Arial" w:hAnsi="Arial" w:cs="Arial"/>
         </w:rPr>
       </w:pPr>
-      <w:bookmarkStart w:id="13" w:name="_Toc529487843"/>
+      <w:bookmarkStart w:id="12" w:name="_Toc529487843"/>
       <w:r>
         <w:rPr>
           <w:rFonts w:ascii="Arial" w:hAnsi="Arial" w:cs="Arial"/>
@@ -15655,7 +15653,7 @@
         </w:rPr>
         <w:t>Definición de línea base</w:t>
       </w:r>
-      <w:bookmarkEnd w:id="13"/>
+      <w:bookmarkEnd w:id="12"/>
     </w:p>
     <w:p>
       <w:pPr>
@@ -23723,7 +23721,7 @@
           <w:szCs w:val="24"/>
         </w:rPr>
       </w:pPr>
-      <w:bookmarkStart w:id="14" w:name="_Toc529487844"/>
+      <w:bookmarkStart w:id="13" w:name="_Toc529487844"/>
       <w:r>
         <w:rPr>
           <w:rFonts w:ascii="Arial" w:hAnsi="Arial" w:cs="Arial"/>
@@ -23731,7 +23729,7 @@
         </w:rPr>
         <w:t>Definición de la estructura de las librerías.</w:t>
       </w:r>
-      <w:bookmarkEnd w:id="14"/>
+      <w:bookmarkEnd w:id="13"/>
     </w:p>
     <w:p>
       <w:pPr>
@@ -24257,15 +24255,15 @@
         <w:tc>
           <w:tcPr>
             <w:tcW w:w="3818" w:type="dxa"/>
-            <w:shd w:val="clear" w:color="auto" w:fill="D0CECE" w:themeFill="background2" w:themeFillShade="E6"/>
-            <w:hideMark/>
-          </w:tcPr>
-          <w:p>
-            <w:pPr>
-              <w:rPr>
-                <w:rFonts w:ascii="Arial" w:eastAsia="Times New Roman" w:hAnsi="Arial" w:cs="Arial"/>
-                <w:sz w:val="24"/>
-                <w:szCs w:val="24"/>
+            <w:shd w:val="clear" w:color="auto" w:fill="BFBFBF" w:themeFill="background1" w:themeFillShade="BF"/>
+            <w:hideMark/>
+          </w:tcPr>
+          <w:p>
+            <w:pPr>
+              <w:rPr>
+                <w:rFonts w:ascii="Arial" w:eastAsia="Times New Roman" w:hAnsi="Arial" w:cs="Arial"/>
+                <w:sz w:val="20"/>
+                <w:szCs w:val="20"/>
                 <w:lang w:eastAsia="es-PE"/>
               </w:rPr>
             </w:pPr>
@@ -24275,8 +24273,8 @@
                 <w:b/>
                 <w:bCs/>
                 <w:color w:val="000000"/>
-                <w:sz w:val="24"/>
-                <w:szCs w:val="24"/>
+                <w:sz w:val="20"/>
+                <w:szCs w:val="20"/>
                 <w:lang w:eastAsia="es-PE"/>
               </w:rPr>
               <w:t>ROLES DEL DESARROLLO DEL PRODUCTO</w:t>
@@ -24286,15 +24284,15 @@
         <w:tc>
           <w:tcPr>
             <w:tcW w:w="4961" w:type="dxa"/>
-            <w:shd w:val="clear" w:color="auto" w:fill="D0CECE" w:themeFill="background2" w:themeFillShade="E6"/>
-            <w:hideMark/>
-          </w:tcPr>
-          <w:p>
-            <w:pPr>
-              <w:rPr>
-                <w:rFonts w:ascii="Arial" w:eastAsia="Times New Roman" w:hAnsi="Arial" w:cs="Arial"/>
-                <w:sz w:val="24"/>
-                <w:szCs w:val="24"/>
+            <w:shd w:val="clear" w:color="auto" w:fill="BFBFBF" w:themeFill="background1" w:themeFillShade="BF"/>
+            <w:hideMark/>
+          </w:tcPr>
+          <w:p>
+            <w:pPr>
+              <w:rPr>
+                <w:rFonts w:ascii="Arial" w:eastAsia="Times New Roman" w:hAnsi="Arial" w:cs="Arial"/>
+                <w:sz w:val="20"/>
+                <w:szCs w:val="20"/>
                 <w:lang w:eastAsia="es-PE"/>
               </w:rPr>
             </w:pPr>
@@ -24304,6 +24302,8 @@
                 <w:b/>
                 <w:bCs/>
                 <w:color w:val="000000"/>
+                <w:sz w:val="20"/>
+                <w:szCs w:val="20"/>
                 <w:lang w:eastAsia="es-PE"/>
               </w:rPr>
               <w:t>TIPOS DE ACCESOS</w:t>
@@ -24321,8 +24321,8 @@
             <w:pPr>
               <w:rPr>
                 <w:rFonts w:ascii="Arial" w:eastAsia="Times New Roman" w:hAnsi="Arial" w:cs="Arial"/>
-                <w:sz w:val="24"/>
-                <w:szCs w:val="24"/>
+                <w:sz w:val="20"/>
+                <w:szCs w:val="20"/>
                 <w:lang w:eastAsia="es-PE"/>
               </w:rPr>
             </w:pPr>
@@ -24330,8 +24330,8 @@
               <w:rPr>
                 <w:rFonts w:ascii="Arial" w:eastAsia="Times New Roman" w:hAnsi="Arial" w:cs="Arial"/>
                 <w:color w:val="000000"/>
-                <w:sz w:val="24"/>
-                <w:szCs w:val="24"/>
+                <w:sz w:val="20"/>
+                <w:szCs w:val="20"/>
                 <w:lang w:eastAsia="es-PE"/>
               </w:rPr>
               <w:t>Analista Funcional</w:t>
@@ -24354,6 +24354,8 @@
                 <w:rFonts w:ascii="Arial" w:eastAsia="Times New Roman" w:hAnsi="Arial" w:cs="Arial"/>
                 <w:bCs/>
                 <w:color w:val="000000"/>
+                <w:sz w:val="20"/>
+                <w:szCs w:val="20"/>
                 <w:lang w:eastAsia="es-PE"/>
               </w:rPr>
             </w:pPr>
@@ -24362,6 +24364,8 @@
                 <w:rFonts w:ascii="Arial" w:eastAsia="Times New Roman" w:hAnsi="Arial" w:cs="Arial"/>
                 <w:bCs/>
                 <w:color w:val="000000"/>
+                <w:sz w:val="20"/>
+                <w:szCs w:val="20"/>
                 <w:lang w:eastAsia="es-PE"/>
               </w:rPr>
               <w:t>Leer</w:t>
@@ -24378,6 +24382,8 @@
                 <w:rFonts w:ascii="Arial" w:eastAsia="Times New Roman" w:hAnsi="Arial" w:cs="Arial"/>
                 <w:bCs/>
                 <w:color w:val="000000"/>
+                <w:sz w:val="20"/>
+                <w:szCs w:val="20"/>
                 <w:lang w:eastAsia="es-PE"/>
               </w:rPr>
             </w:pPr>
@@ -24386,6 +24392,8 @@
                 <w:rFonts w:ascii="Arial" w:eastAsia="Times New Roman" w:hAnsi="Arial" w:cs="Arial"/>
                 <w:bCs/>
                 <w:color w:val="000000"/>
+                <w:sz w:val="20"/>
+                <w:szCs w:val="20"/>
                 <w:lang w:eastAsia="es-PE"/>
               </w:rPr>
               <w:t>Ejecutar</w:t>
@@ -24403,8 +24411,8 @@
             <w:pPr>
               <w:rPr>
                 <w:rFonts w:ascii="Arial" w:eastAsia="Times New Roman" w:hAnsi="Arial" w:cs="Arial"/>
-                <w:sz w:val="24"/>
-                <w:szCs w:val="24"/>
+                <w:sz w:val="20"/>
+                <w:szCs w:val="20"/>
                 <w:lang w:eastAsia="es-PE"/>
               </w:rPr>
             </w:pPr>
@@ -24412,8 +24420,8 @@
               <w:rPr>
                 <w:rFonts w:ascii="Arial" w:eastAsia="Times New Roman" w:hAnsi="Arial" w:cs="Arial"/>
                 <w:color w:val="000000"/>
-                <w:sz w:val="24"/>
-                <w:szCs w:val="24"/>
+                <w:sz w:val="20"/>
+                <w:szCs w:val="20"/>
                 <w:lang w:eastAsia="es-PE"/>
               </w:rPr>
               <w:t>Desarrollador</w:t>
@@ -24436,6 +24444,8 @@
                 <w:rFonts w:ascii="Arial" w:eastAsia="Times New Roman" w:hAnsi="Arial" w:cs="Arial"/>
                 <w:bCs/>
                 <w:color w:val="000000"/>
+                <w:sz w:val="20"/>
+                <w:szCs w:val="20"/>
                 <w:lang w:eastAsia="es-PE"/>
               </w:rPr>
             </w:pPr>
@@ -24444,6 +24454,8 @@
                 <w:rFonts w:ascii="Arial" w:eastAsia="Times New Roman" w:hAnsi="Arial" w:cs="Arial"/>
                 <w:bCs/>
                 <w:color w:val="000000"/>
+                <w:sz w:val="20"/>
+                <w:szCs w:val="20"/>
                 <w:lang w:eastAsia="es-PE"/>
               </w:rPr>
               <w:t>Leer</w:t>
@@ -24460,6 +24472,8 @@
                 <w:rFonts w:ascii="Arial" w:eastAsia="Times New Roman" w:hAnsi="Arial" w:cs="Arial"/>
                 <w:bCs/>
                 <w:color w:val="000000"/>
+                <w:sz w:val="20"/>
+                <w:szCs w:val="20"/>
                 <w:lang w:eastAsia="es-PE"/>
               </w:rPr>
             </w:pPr>
@@ -24468,6 +24482,8 @@
                 <w:rFonts w:ascii="Arial" w:eastAsia="Times New Roman" w:hAnsi="Arial" w:cs="Arial"/>
                 <w:bCs/>
                 <w:color w:val="000000"/>
+                <w:sz w:val="20"/>
+                <w:szCs w:val="20"/>
                 <w:lang w:eastAsia="es-PE"/>
               </w:rPr>
               <w:t>Ejecutar</w:t>
@@ -24485,8 +24501,8 @@
             <w:pPr>
               <w:rPr>
                 <w:rFonts w:ascii="Arial" w:eastAsia="Times New Roman" w:hAnsi="Arial" w:cs="Arial"/>
-                <w:sz w:val="24"/>
-                <w:szCs w:val="24"/>
+                <w:sz w:val="20"/>
+                <w:szCs w:val="20"/>
                 <w:lang w:eastAsia="es-PE"/>
               </w:rPr>
             </w:pPr>
@@ -24494,8 +24510,8 @@
               <w:rPr>
                 <w:rFonts w:ascii="Arial" w:eastAsia="Times New Roman" w:hAnsi="Arial" w:cs="Arial"/>
                 <w:color w:val="000000"/>
-                <w:sz w:val="24"/>
-                <w:szCs w:val="24"/>
+                <w:sz w:val="20"/>
+                <w:szCs w:val="20"/>
                 <w:lang w:eastAsia="es-PE"/>
               </w:rPr>
               <w:t>Analista QA</w:t>
@@ -24518,6 +24534,8 @@
                 <w:rFonts w:ascii="Arial" w:eastAsia="Times New Roman" w:hAnsi="Arial" w:cs="Arial"/>
                 <w:bCs/>
                 <w:color w:val="000000"/>
+                <w:sz w:val="20"/>
+                <w:szCs w:val="20"/>
                 <w:lang w:eastAsia="es-PE"/>
               </w:rPr>
             </w:pPr>
@@ -24526,6 +24544,8 @@
                 <w:rFonts w:ascii="Arial" w:eastAsia="Times New Roman" w:hAnsi="Arial" w:cs="Arial"/>
                 <w:bCs/>
                 <w:color w:val="000000"/>
+                <w:sz w:val="20"/>
+                <w:szCs w:val="20"/>
                 <w:lang w:eastAsia="es-PE"/>
               </w:rPr>
               <w:t>Leer</w:t>
@@ -24542,6 +24562,8 @@
                 <w:rFonts w:ascii="Arial" w:eastAsia="Times New Roman" w:hAnsi="Arial" w:cs="Arial"/>
                 <w:bCs/>
                 <w:color w:val="000000"/>
+                <w:sz w:val="20"/>
+                <w:szCs w:val="20"/>
                 <w:lang w:eastAsia="es-PE"/>
               </w:rPr>
             </w:pPr>
@@ -24550,6 +24572,8 @@
                 <w:rFonts w:ascii="Arial" w:eastAsia="Times New Roman" w:hAnsi="Arial" w:cs="Arial"/>
                 <w:bCs/>
                 <w:color w:val="000000"/>
+                <w:sz w:val="20"/>
+                <w:szCs w:val="20"/>
                 <w:lang w:eastAsia="es-PE"/>
               </w:rPr>
               <w:t>Ejecutar</w:t>
@@ -24567,8 +24591,8 @@
             <w:pPr>
               <w:rPr>
                 <w:rFonts w:ascii="Arial" w:eastAsia="Times New Roman" w:hAnsi="Arial" w:cs="Arial"/>
-                <w:sz w:val="24"/>
-                <w:szCs w:val="24"/>
+                <w:sz w:val="20"/>
+                <w:szCs w:val="20"/>
                 <w:lang w:eastAsia="es-PE"/>
               </w:rPr>
             </w:pPr>
@@ -24577,8 +24601,8 @@
               <w:rPr>
                 <w:rFonts w:ascii="Arial" w:eastAsia="Times New Roman" w:hAnsi="Arial" w:cs="Arial"/>
                 <w:color w:val="000000"/>
-                <w:sz w:val="24"/>
-                <w:szCs w:val="24"/>
+                <w:sz w:val="20"/>
+                <w:szCs w:val="20"/>
                 <w:lang w:eastAsia="es-PE"/>
               </w:rPr>
               <w:t>Tester</w:t>
@@ -24602,6 +24626,8 @@
                 <w:rFonts w:ascii="Arial" w:eastAsia="Times New Roman" w:hAnsi="Arial" w:cs="Arial"/>
                 <w:bCs/>
                 <w:color w:val="000000"/>
+                <w:sz w:val="20"/>
+                <w:szCs w:val="20"/>
                 <w:lang w:eastAsia="es-PE"/>
               </w:rPr>
             </w:pPr>
@@ -24610,6 +24636,8 @@
                 <w:rFonts w:ascii="Arial" w:eastAsia="Times New Roman" w:hAnsi="Arial" w:cs="Arial"/>
                 <w:bCs/>
                 <w:color w:val="000000"/>
+                <w:sz w:val="20"/>
+                <w:szCs w:val="20"/>
                 <w:lang w:eastAsia="es-PE"/>
               </w:rPr>
               <w:t>Leer</w:t>
@@ -24626,6 +24654,8 @@
                 <w:rFonts w:ascii="Arial" w:eastAsia="Times New Roman" w:hAnsi="Arial" w:cs="Arial"/>
                 <w:bCs/>
                 <w:color w:val="000000"/>
+                <w:sz w:val="20"/>
+                <w:szCs w:val="20"/>
                 <w:lang w:eastAsia="es-PE"/>
               </w:rPr>
             </w:pPr>
@@ -24634,6 +24664,8 @@
                 <w:rFonts w:ascii="Arial" w:eastAsia="Times New Roman" w:hAnsi="Arial" w:cs="Arial"/>
                 <w:bCs/>
                 <w:color w:val="000000"/>
+                <w:sz w:val="20"/>
+                <w:szCs w:val="20"/>
                 <w:lang w:eastAsia="es-PE"/>
               </w:rPr>
               <w:t>Ejecutar</w:t>
@@ -24665,8 +24697,8 @@
         <w:tblLook w:val="04A0" w:firstRow="1" w:lastRow="0" w:firstColumn="1" w:lastColumn="0" w:noHBand="0" w:noVBand="1"/>
       </w:tblPr>
       <w:tblGrid>
-        <w:gridCol w:w="3897"/>
-        <w:gridCol w:w="4921"/>
+        <w:gridCol w:w="3493"/>
+        <w:gridCol w:w="5325"/>
       </w:tblGrid>
       <w:tr>
         <w:tc>
@@ -24678,6 +24710,7 @@
               <w:bottom w:val="single" w:sz="8" w:space="0" w:color="000000"/>
               <w:right w:val="single" w:sz="8" w:space="0" w:color="000000"/>
             </w:tcBorders>
+            <w:shd w:val="clear" w:color="auto" w:fill="BFBFBF" w:themeFill="background1" w:themeFillShade="BF"/>
             <w:tcMar>
               <w:top w:w="100" w:type="dxa"/>
               <w:left w:w="100" w:type="dxa"/>
@@ -24691,8 +24724,8 @@
               <w:spacing w:after="0" w:line="240" w:lineRule="auto"/>
               <w:rPr>
                 <w:rFonts w:ascii="Arial" w:eastAsia="Times New Roman" w:hAnsi="Arial" w:cs="Arial"/>
-                <w:sz w:val="24"/>
-                <w:szCs w:val="24"/>
+                <w:sz w:val="20"/>
+                <w:szCs w:val="20"/>
                 <w:lang w:eastAsia="es-PE"/>
               </w:rPr>
             </w:pPr>
@@ -24702,8 +24735,8 @@
                 <w:b/>
                 <w:bCs/>
                 <w:color w:val="000000"/>
-                <w:sz w:val="24"/>
-                <w:szCs w:val="24"/>
+                <w:sz w:val="20"/>
+                <w:szCs w:val="20"/>
                 <w:lang w:eastAsia="es-PE"/>
               </w:rPr>
               <w:t>ROLES DE LA GESTIÓN DE LA CONFIGURACIÓN</w:t>
@@ -24719,6 +24752,7 @@
               <w:bottom w:val="single" w:sz="8" w:space="0" w:color="000000"/>
               <w:right w:val="single" w:sz="8" w:space="0" w:color="000000"/>
             </w:tcBorders>
+            <w:shd w:val="clear" w:color="auto" w:fill="BFBFBF" w:themeFill="background1" w:themeFillShade="BF"/>
             <w:tcMar>
               <w:top w:w="100" w:type="dxa"/>
               <w:left w:w="100" w:type="dxa"/>
@@ -24732,8 +24766,8 @@
               <w:spacing w:after="0" w:line="240" w:lineRule="auto"/>
               <w:rPr>
                 <w:rFonts w:ascii="Arial" w:eastAsia="Times New Roman" w:hAnsi="Arial" w:cs="Arial"/>
-                <w:sz w:val="24"/>
-                <w:szCs w:val="24"/>
+                <w:sz w:val="20"/>
+                <w:szCs w:val="20"/>
                 <w:lang w:eastAsia="es-PE"/>
               </w:rPr>
             </w:pPr>
@@ -24743,6 +24777,8 @@
                 <w:b/>
                 <w:bCs/>
                 <w:color w:val="000000"/>
+                <w:sz w:val="20"/>
+                <w:szCs w:val="20"/>
                 <w:lang w:eastAsia="es-PE"/>
               </w:rPr>
               <w:t>TIPOS DE ACCESOS</w:t>
@@ -24920,7 +24956,6 @@
                 <w:szCs w:val="24"/>
                 <w:lang w:eastAsia="es-PE"/>
               </w:rPr>
-              <w:lastRenderedPageBreak/>
               <w:t>Gestor de la gestión de la configuración</w:t>
             </w:r>
           </w:p>
@@ -25039,6 +25074,7 @@
                 <w:color w:val="000000"/>
                 <w:lang w:eastAsia="es-PE"/>
               </w:rPr>
+              <w:lastRenderedPageBreak/>
               <w:t>Eliminar</w:t>
             </w:r>
           </w:p>
@@ -25080,6 +25116,7 @@
                 <w:szCs w:val="24"/>
                 <w:lang w:eastAsia="es-PE"/>
               </w:rPr>
+              <w:lastRenderedPageBreak/>
               <w:t>Gestor de control de cambios</w:t>
             </w:r>
           </w:p>
@@ -25436,6 +25473,7 @@
     <w:p>
       <w:pPr>
         <w:pStyle w:val="Ttulo5"/>
+        <w:spacing w:before="120" w:after="120" w:line="240" w:lineRule="auto"/>
         <w:rPr>
           <w:rFonts w:ascii="Arial" w:hAnsi="Arial" w:cs="Arial"/>
         </w:rPr>
@@ -25447,6 +25485,645 @@
         <w:t>Librería de trabajo</w:t>
       </w:r>
     </w:p>
+    <w:p>
+      <w:pPr>
+        <w:spacing w:before="120" w:after="120" w:line="240" w:lineRule="auto"/>
+        <w:rPr>
+          <w:rFonts w:ascii="Arial" w:eastAsia="Times New Roman" w:hAnsi="Arial" w:cs="Arial"/>
+          <w:lang w:eastAsia="es-PE"/>
+        </w:rPr>
+      </w:pPr>
+      <w:r>
+        <w:rPr>
+          <w:rFonts w:ascii="Arial" w:eastAsia="Times New Roman" w:hAnsi="Arial" w:cs="Arial"/>
+          <w:b/>
+          <w:bCs/>
+          <w:color w:val="000000"/>
+          <w:lang w:eastAsia="es-PE"/>
+        </w:rPr>
+        <w:t>Responsable</w:t>
+      </w:r>
+    </w:p>
+    <w:p>
+      <w:pPr>
+        <w:numPr>
+          <w:ilvl w:val="0"/>
+          <w:numId w:val="16"/>
+        </w:numPr>
+        <w:spacing w:before="120" w:after="120" w:line="240" w:lineRule="auto"/>
+        <w:textAlignment w:val="baseline"/>
+        <w:rPr>
+          <w:rFonts w:ascii="Arial" w:eastAsia="Times New Roman" w:hAnsi="Arial" w:cs="Arial"/>
+          <w:color w:val="000000"/>
+          <w:lang w:eastAsia="es-PE"/>
+        </w:rPr>
+      </w:pPr>
+      <w:r>
+        <w:rPr>
+          <w:rFonts w:ascii="Arial" w:eastAsia="Times New Roman" w:hAnsi="Arial" w:cs="Arial"/>
+          <w:color w:val="000000"/>
+          <w:lang w:eastAsia="es-PE"/>
+        </w:rPr>
+        <w:t>Analista Funcional</w:t>
+      </w:r>
+    </w:p>
+    <w:p>
+      <w:pPr>
+        <w:spacing w:before="120" w:after="120" w:line="240" w:lineRule="auto"/>
+        <w:rPr>
+          <w:rFonts w:ascii="Arial" w:eastAsia="Times New Roman" w:hAnsi="Arial" w:cs="Arial"/>
+          <w:lang w:eastAsia="es-PE"/>
+        </w:rPr>
+      </w:pPr>
+      <w:r>
+        <w:rPr>
+          <w:rFonts w:ascii="Arial" w:eastAsia="Times New Roman" w:hAnsi="Arial" w:cs="Arial"/>
+          <w:b/>
+          <w:bCs/>
+          <w:color w:val="000000"/>
+          <w:lang w:eastAsia="es-PE"/>
+        </w:rPr>
+        <w:t>Actividades</w:t>
+      </w:r>
+    </w:p>
+    <w:p>
+      <w:pPr>
+        <w:numPr>
+          <w:ilvl w:val="0"/>
+          <w:numId w:val="17"/>
+        </w:numPr>
+        <w:spacing w:before="120" w:after="120" w:line="240" w:lineRule="auto"/>
+        <w:textAlignment w:val="baseline"/>
+        <w:rPr>
+          <w:rFonts w:ascii="Arial" w:eastAsia="Times New Roman" w:hAnsi="Arial" w:cs="Arial"/>
+          <w:color w:val="000000"/>
+          <w:lang w:eastAsia="es-PE"/>
+        </w:rPr>
+      </w:pPr>
+      <w:r>
+        <w:rPr>
+          <w:rFonts w:ascii="Arial" w:eastAsia="Times New Roman" w:hAnsi="Arial" w:cs="Arial"/>
+          <w:color w:val="000000"/>
+          <w:lang w:eastAsia="es-PE"/>
+        </w:rPr>
+        <w:t>Mantener actualizado la documentación del proceso negocio.</w:t>
+      </w:r>
+    </w:p>
+    <w:p>
+      <w:pPr>
+        <w:numPr>
+          <w:ilvl w:val="0"/>
+          <w:numId w:val="17"/>
+        </w:numPr>
+        <w:spacing w:before="120" w:after="120" w:line="240" w:lineRule="auto"/>
+        <w:textAlignment w:val="baseline"/>
+        <w:rPr>
+          <w:rFonts w:ascii="Arial" w:eastAsia="Times New Roman" w:hAnsi="Arial" w:cs="Arial"/>
+          <w:color w:val="000000"/>
+          <w:lang w:eastAsia="es-PE"/>
+        </w:rPr>
+      </w:pPr>
+      <w:r>
+        <w:rPr>
+          <w:rFonts w:ascii="Arial" w:eastAsia="Times New Roman" w:hAnsi="Arial" w:cs="Arial"/>
+          <w:color w:val="000000"/>
+          <w:lang w:eastAsia="es-PE"/>
+        </w:rPr>
+        <w:t>Mantener actualizado los documentos de requisitos.</w:t>
+      </w:r>
+    </w:p>
+    <w:p>
+      <w:pPr>
+        <w:numPr>
+          <w:ilvl w:val="0"/>
+          <w:numId w:val="17"/>
+        </w:numPr>
+        <w:spacing w:before="120" w:after="120" w:line="240" w:lineRule="auto"/>
+        <w:textAlignment w:val="baseline"/>
+        <w:rPr>
+          <w:rFonts w:ascii="Arial" w:eastAsia="Times New Roman" w:hAnsi="Arial" w:cs="Arial"/>
+          <w:color w:val="000000"/>
+          <w:lang w:eastAsia="es-PE"/>
+        </w:rPr>
+      </w:pPr>
+      <w:r>
+        <w:rPr>
+          <w:rFonts w:ascii="Arial" w:eastAsia="Times New Roman" w:hAnsi="Arial" w:cs="Arial"/>
+          <w:color w:val="000000"/>
+          <w:lang w:eastAsia="es-PE"/>
+        </w:rPr>
+        <w:t>Mantener actualizado los documentos de análisis y diseño del sistema.</w:t>
+      </w:r>
+    </w:p>
+    <w:p>
+      <w:pPr>
+        <w:spacing w:before="120" w:after="120" w:line="240" w:lineRule="auto"/>
+        <w:rPr>
+          <w:rFonts w:ascii="Arial" w:eastAsia="Times New Roman" w:hAnsi="Arial" w:cs="Arial"/>
+          <w:lang w:eastAsia="es-PE"/>
+        </w:rPr>
+      </w:pPr>
+      <w:r>
+        <w:rPr>
+          <w:rFonts w:ascii="Arial" w:eastAsia="Times New Roman" w:hAnsi="Arial" w:cs="Arial"/>
+          <w:b/>
+          <w:bCs/>
+          <w:color w:val="000000"/>
+          <w:lang w:eastAsia="es-PE"/>
+        </w:rPr>
+        <w:t>Contenido</w:t>
+      </w:r>
+    </w:p>
+    <w:p>
+      <w:pPr>
+        <w:numPr>
+          <w:ilvl w:val="0"/>
+          <w:numId w:val="18"/>
+        </w:numPr>
+        <w:spacing w:before="120" w:after="120" w:line="240" w:lineRule="auto"/>
+        <w:textAlignment w:val="baseline"/>
+        <w:rPr>
+          <w:rFonts w:ascii="Arial" w:eastAsia="Times New Roman" w:hAnsi="Arial" w:cs="Arial"/>
+          <w:b/>
+          <w:bCs/>
+          <w:color w:val="000000"/>
+          <w:lang w:eastAsia="es-PE"/>
+        </w:rPr>
+      </w:pPr>
+      <w:r>
+        <w:rPr>
+          <w:rFonts w:ascii="Arial" w:eastAsia="Times New Roman" w:hAnsi="Arial" w:cs="Arial"/>
+          <w:color w:val="000000"/>
+          <w:lang w:eastAsia="es-PE"/>
+        </w:rPr>
+        <w:t>Documentos de procesos de negocio Bizagi.</w:t>
+      </w:r>
+    </w:p>
+    <w:p>
+      <w:pPr>
+        <w:numPr>
+          <w:ilvl w:val="0"/>
+          <w:numId w:val="18"/>
+        </w:numPr>
+        <w:spacing w:before="120" w:after="120" w:line="240" w:lineRule="auto"/>
+        <w:textAlignment w:val="baseline"/>
+        <w:rPr>
+          <w:rFonts w:ascii="Arial" w:eastAsia="Times New Roman" w:hAnsi="Arial" w:cs="Arial"/>
+          <w:b/>
+          <w:bCs/>
+          <w:color w:val="000000"/>
+          <w:lang w:eastAsia="es-PE"/>
+        </w:rPr>
+      </w:pPr>
+      <w:r>
+        <w:rPr>
+          <w:rFonts w:ascii="Arial" w:eastAsia="Times New Roman" w:hAnsi="Arial" w:cs="Arial"/>
+          <w:color w:val="000000"/>
+          <w:lang w:eastAsia="es-PE"/>
+        </w:rPr>
+        <w:t>Documento de requisitos.</w:t>
+      </w:r>
+    </w:p>
+    <w:p>
+      <w:pPr>
+        <w:numPr>
+          <w:ilvl w:val="0"/>
+          <w:numId w:val="18"/>
+        </w:numPr>
+        <w:spacing w:before="120" w:after="120" w:line="240" w:lineRule="auto"/>
+        <w:textAlignment w:val="baseline"/>
+        <w:rPr>
+          <w:rFonts w:ascii="Arial" w:eastAsia="Times New Roman" w:hAnsi="Arial" w:cs="Arial"/>
+          <w:color w:val="000000"/>
+          <w:lang w:eastAsia="es-PE"/>
+        </w:rPr>
+      </w:pPr>
+      <w:r>
+        <w:rPr>
+          <w:rFonts w:ascii="Arial" w:eastAsia="Times New Roman" w:hAnsi="Arial" w:cs="Arial"/>
+          <w:color w:val="000000"/>
+          <w:lang w:eastAsia="es-PE"/>
+        </w:rPr>
+        <w:t>Documento de Análisis y Diseño del sistema.</w:t>
+      </w:r>
+    </w:p>
+    <w:p>
+      <w:pPr>
+        <w:spacing w:before="120" w:after="120" w:line="240" w:lineRule="auto"/>
+        <w:rPr>
+          <w:rFonts w:ascii="Arial" w:eastAsia="Times New Roman" w:hAnsi="Arial" w:cs="Arial"/>
+          <w:lang w:eastAsia="es-PE"/>
+        </w:rPr>
+      </w:pPr>
+      <w:r>
+        <w:rPr>
+          <w:rFonts w:ascii="Arial" w:eastAsia="Times New Roman" w:hAnsi="Arial" w:cs="Arial"/>
+          <w:b/>
+          <w:bCs/>
+          <w:color w:val="000000"/>
+          <w:lang w:eastAsia="es-PE"/>
+        </w:rPr>
+        <w:t>Accesos</w:t>
+      </w:r>
+    </w:p>
+    <w:p>
+      <w:pPr>
+        <w:spacing w:after="0" w:line="240" w:lineRule="auto"/>
+        <w:rPr>
+          <w:rFonts w:ascii="Arial" w:eastAsia="Times New Roman" w:hAnsi="Arial" w:cs="Arial"/>
+          <w:lang w:eastAsia="es-PE"/>
+        </w:rPr>
+      </w:pPr>
+    </w:p>
+    <w:tbl>
+      <w:tblPr>
+        <w:tblW w:w="8779" w:type="dxa"/>
+        <w:tblCellMar>
+          <w:top w:w="15" w:type="dxa"/>
+          <w:left w:w="15" w:type="dxa"/>
+          <w:bottom w:w="15" w:type="dxa"/>
+          <w:right w:w="15" w:type="dxa"/>
+        </w:tblCellMar>
+        <w:tblLook w:val="04A0" w:firstRow="1" w:lastRow="0" w:firstColumn="1" w:lastColumn="0" w:noHBand="0" w:noVBand="1"/>
+      </w:tblPr>
+      <w:tblGrid>
+        <w:gridCol w:w="3818"/>
+        <w:gridCol w:w="4961"/>
+      </w:tblGrid>
+      <w:tr>
+        <w:trPr>
+          <w:trHeight w:val="237"/>
+        </w:trPr>
+        <w:tc>
+          <w:tcPr>
+            <w:tcW w:w="3818" w:type="dxa"/>
+            <w:tcBorders>
+              <w:top w:val="single" w:sz="8" w:space="0" w:color="000000"/>
+              <w:left w:val="single" w:sz="8" w:space="0" w:color="000000"/>
+              <w:bottom w:val="single" w:sz="8" w:space="0" w:color="000000"/>
+              <w:right w:val="single" w:sz="8" w:space="0" w:color="000000"/>
+            </w:tcBorders>
+            <w:shd w:val="clear" w:color="auto" w:fill="BFBFBF" w:themeFill="background1" w:themeFillShade="BF"/>
+            <w:tcMar>
+              <w:top w:w="100" w:type="dxa"/>
+              <w:left w:w="100" w:type="dxa"/>
+              <w:bottom w:w="100" w:type="dxa"/>
+              <w:right w:w="100" w:type="dxa"/>
+            </w:tcMar>
+            <w:hideMark/>
+          </w:tcPr>
+          <w:p>
+            <w:pPr>
+              <w:spacing w:after="0" w:line="240" w:lineRule="auto"/>
+              <w:rPr>
+                <w:rFonts w:ascii="Arial" w:eastAsia="Times New Roman" w:hAnsi="Arial" w:cs="Arial"/>
+                <w:sz w:val="20"/>
+                <w:szCs w:val="20"/>
+                <w:lang w:eastAsia="es-PE"/>
+              </w:rPr>
+            </w:pPr>
+            <w:r>
+              <w:rPr>
+                <w:rFonts w:ascii="Arial" w:eastAsia="Times New Roman" w:hAnsi="Arial" w:cs="Arial"/>
+                <w:b/>
+                <w:bCs/>
+                <w:color w:val="000000"/>
+                <w:sz w:val="20"/>
+                <w:szCs w:val="20"/>
+                <w:lang w:eastAsia="es-PE"/>
+              </w:rPr>
+              <w:t>ROLES DEL DESAR</w:t>
+            </w:r>
+            <w:bookmarkStart w:id="14" w:name="_GoBack"/>
+            <w:bookmarkEnd w:id="14"/>
+            <w:r>
+              <w:rPr>
+                <w:rFonts w:ascii="Arial" w:eastAsia="Times New Roman" w:hAnsi="Arial" w:cs="Arial"/>
+                <w:b/>
+                <w:bCs/>
+                <w:color w:val="000000"/>
+                <w:sz w:val="20"/>
+                <w:szCs w:val="20"/>
+                <w:lang w:eastAsia="es-PE"/>
+              </w:rPr>
+              <w:t>ROLLO DEL PRODUCTO</w:t>
+            </w:r>
+          </w:p>
+        </w:tc>
+        <w:tc>
+          <w:tcPr>
+            <w:tcW w:w="4961" w:type="dxa"/>
+            <w:tcBorders>
+              <w:top w:val="single" w:sz="8" w:space="0" w:color="000000"/>
+              <w:left w:val="single" w:sz="8" w:space="0" w:color="000000"/>
+              <w:bottom w:val="single" w:sz="8" w:space="0" w:color="000000"/>
+              <w:right w:val="single" w:sz="8" w:space="0" w:color="000000"/>
+            </w:tcBorders>
+            <w:shd w:val="clear" w:color="auto" w:fill="BFBFBF" w:themeFill="background1" w:themeFillShade="BF"/>
+            <w:tcMar>
+              <w:top w:w="100" w:type="dxa"/>
+              <w:left w:w="100" w:type="dxa"/>
+              <w:bottom w:w="100" w:type="dxa"/>
+              <w:right w:w="100" w:type="dxa"/>
+            </w:tcMar>
+            <w:hideMark/>
+          </w:tcPr>
+          <w:p>
+            <w:pPr>
+              <w:spacing w:after="0" w:line="240" w:lineRule="auto"/>
+              <w:rPr>
+                <w:rFonts w:ascii="Arial" w:eastAsia="Times New Roman" w:hAnsi="Arial" w:cs="Arial"/>
+                <w:sz w:val="20"/>
+                <w:szCs w:val="20"/>
+                <w:lang w:eastAsia="es-PE"/>
+              </w:rPr>
+            </w:pPr>
+            <w:r>
+              <w:rPr>
+                <w:rFonts w:ascii="Arial" w:eastAsia="Times New Roman" w:hAnsi="Arial" w:cs="Arial"/>
+                <w:b/>
+                <w:bCs/>
+                <w:color w:val="000000"/>
+                <w:sz w:val="20"/>
+                <w:szCs w:val="20"/>
+                <w:lang w:eastAsia="es-PE"/>
+              </w:rPr>
+              <w:t>TIPOS DE ACCESOS</w:t>
+            </w:r>
+          </w:p>
+        </w:tc>
+      </w:tr>
+      <w:tr>
+        <w:trPr>
+          <w:trHeight w:val="936"/>
+        </w:trPr>
+        <w:tc>
+          <w:tcPr>
+            <w:tcW w:w="3818" w:type="dxa"/>
+            <w:tcBorders>
+              <w:top w:val="single" w:sz="8" w:space="0" w:color="000000"/>
+              <w:left w:val="single" w:sz="8" w:space="0" w:color="000000"/>
+              <w:bottom w:val="single" w:sz="8" w:space="0" w:color="000000"/>
+              <w:right w:val="single" w:sz="8" w:space="0" w:color="000000"/>
+            </w:tcBorders>
+            <w:tcMar>
+              <w:top w:w="100" w:type="dxa"/>
+              <w:left w:w="100" w:type="dxa"/>
+              <w:bottom w:w="100" w:type="dxa"/>
+              <w:right w:w="100" w:type="dxa"/>
+            </w:tcMar>
+            <w:hideMark/>
+          </w:tcPr>
+          <w:p>
+            <w:pPr>
+              <w:spacing w:after="0" w:line="240" w:lineRule="auto"/>
+              <w:rPr>
+                <w:rFonts w:ascii="Arial" w:eastAsia="Times New Roman" w:hAnsi="Arial" w:cs="Arial"/>
+                <w:sz w:val="20"/>
+                <w:szCs w:val="20"/>
+                <w:lang w:eastAsia="es-PE"/>
+              </w:rPr>
+            </w:pPr>
+            <w:r>
+              <w:rPr>
+                <w:rFonts w:ascii="Arial" w:eastAsia="Times New Roman" w:hAnsi="Arial" w:cs="Arial"/>
+                <w:color w:val="000000"/>
+                <w:sz w:val="20"/>
+                <w:szCs w:val="20"/>
+                <w:lang w:eastAsia="es-PE"/>
+              </w:rPr>
+              <w:t>Analista Funcional</w:t>
+            </w:r>
+          </w:p>
+        </w:tc>
+        <w:tc>
+          <w:tcPr>
+            <w:tcW w:w="4961" w:type="dxa"/>
+            <w:tcBorders>
+              <w:top w:val="single" w:sz="8" w:space="0" w:color="000000"/>
+              <w:left w:val="single" w:sz="8" w:space="0" w:color="000000"/>
+              <w:bottom w:val="single" w:sz="8" w:space="0" w:color="000000"/>
+              <w:right w:val="single" w:sz="8" w:space="0" w:color="000000"/>
+            </w:tcBorders>
+            <w:tcMar>
+              <w:top w:w="100" w:type="dxa"/>
+              <w:left w:w="100" w:type="dxa"/>
+              <w:bottom w:w="100" w:type="dxa"/>
+              <w:right w:w="100" w:type="dxa"/>
+            </w:tcMar>
+            <w:hideMark/>
+          </w:tcPr>
+          <w:p>
+            <w:pPr>
+              <w:numPr>
+                <w:ilvl w:val="0"/>
+                <w:numId w:val="19"/>
+              </w:numPr>
+              <w:spacing w:after="0" w:line="240" w:lineRule="auto"/>
+              <w:textAlignment w:val="baseline"/>
+              <w:rPr>
+                <w:rFonts w:ascii="Arial" w:eastAsia="Times New Roman" w:hAnsi="Arial" w:cs="Arial"/>
+                <w:bCs/>
+                <w:color w:val="000000"/>
+                <w:sz w:val="20"/>
+                <w:szCs w:val="20"/>
+                <w:lang w:eastAsia="es-PE"/>
+              </w:rPr>
+            </w:pPr>
+            <w:r>
+              <w:rPr>
+                <w:rFonts w:ascii="Arial" w:eastAsia="Times New Roman" w:hAnsi="Arial" w:cs="Arial"/>
+                <w:bCs/>
+                <w:color w:val="000000"/>
+                <w:sz w:val="20"/>
+                <w:szCs w:val="20"/>
+                <w:lang w:eastAsia="es-PE"/>
+              </w:rPr>
+              <w:t>Leer</w:t>
+            </w:r>
+          </w:p>
+          <w:p>
+            <w:pPr>
+              <w:numPr>
+                <w:ilvl w:val="0"/>
+                <w:numId w:val="19"/>
+              </w:numPr>
+              <w:spacing w:after="0" w:line="240" w:lineRule="auto"/>
+              <w:textAlignment w:val="baseline"/>
+              <w:rPr>
+                <w:rFonts w:ascii="Arial" w:eastAsia="Times New Roman" w:hAnsi="Arial" w:cs="Arial"/>
+                <w:bCs/>
+                <w:color w:val="000000"/>
+                <w:sz w:val="20"/>
+                <w:szCs w:val="20"/>
+                <w:lang w:eastAsia="es-PE"/>
+              </w:rPr>
+            </w:pPr>
+            <w:r>
+              <w:rPr>
+                <w:rFonts w:ascii="Arial" w:eastAsia="Times New Roman" w:hAnsi="Arial" w:cs="Arial"/>
+                <w:bCs/>
+                <w:color w:val="000000"/>
+                <w:sz w:val="20"/>
+                <w:szCs w:val="20"/>
+                <w:lang w:eastAsia="es-PE"/>
+              </w:rPr>
+              <w:t>Escribir</w:t>
+            </w:r>
+          </w:p>
+          <w:p>
+            <w:pPr>
+              <w:numPr>
+                <w:ilvl w:val="0"/>
+                <w:numId w:val="19"/>
+              </w:numPr>
+              <w:spacing w:after="0" w:line="240" w:lineRule="auto"/>
+              <w:textAlignment w:val="baseline"/>
+              <w:rPr>
+                <w:rFonts w:ascii="Arial" w:eastAsia="Times New Roman" w:hAnsi="Arial" w:cs="Arial"/>
+                <w:bCs/>
+                <w:color w:val="000000"/>
+                <w:sz w:val="20"/>
+                <w:szCs w:val="20"/>
+                <w:lang w:eastAsia="es-PE"/>
+              </w:rPr>
+            </w:pPr>
+            <w:r>
+              <w:rPr>
+                <w:rFonts w:ascii="Arial" w:eastAsia="Times New Roman" w:hAnsi="Arial" w:cs="Arial"/>
+                <w:bCs/>
+                <w:color w:val="000000"/>
+                <w:sz w:val="20"/>
+                <w:szCs w:val="20"/>
+                <w:lang w:eastAsia="es-PE"/>
+              </w:rPr>
+              <w:t>Ejecutar</w:t>
+            </w:r>
+          </w:p>
+          <w:p>
+            <w:pPr>
+              <w:numPr>
+                <w:ilvl w:val="0"/>
+                <w:numId w:val="19"/>
+              </w:numPr>
+              <w:spacing w:after="0" w:line="240" w:lineRule="auto"/>
+              <w:textAlignment w:val="baseline"/>
+              <w:rPr>
+                <w:rFonts w:ascii="Arial" w:eastAsia="Times New Roman" w:hAnsi="Arial" w:cs="Arial"/>
+                <w:bCs/>
+                <w:color w:val="000000"/>
+                <w:sz w:val="20"/>
+                <w:szCs w:val="20"/>
+                <w:lang w:eastAsia="es-PE"/>
+              </w:rPr>
+            </w:pPr>
+            <w:r>
+              <w:rPr>
+                <w:rFonts w:ascii="Arial" w:eastAsia="Times New Roman" w:hAnsi="Arial" w:cs="Arial"/>
+                <w:bCs/>
+                <w:color w:val="000000"/>
+                <w:sz w:val="20"/>
+                <w:szCs w:val="20"/>
+                <w:lang w:eastAsia="es-PE"/>
+              </w:rPr>
+              <w:t>Eliminar</w:t>
+            </w:r>
+          </w:p>
+        </w:tc>
+      </w:tr>
+      <w:tr>
+        <w:trPr>
+          <w:trHeight w:val="237"/>
+        </w:trPr>
+        <w:tc>
+          <w:tcPr>
+            <w:tcW w:w="3818" w:type="dxa"/>
+            <w:tcBorders>
+              <w:top w:val="single" w:sz="8" w:space="0" w:color="000000"/>
+              <w:left w:val="single" w:sz="8" w:space="0" w:color="000000"/>
+              <w:bottom w:val="single" w:sz="8" w:space="0" w:color="000000"/>
+              <w:right w:val="single" w:sz="8" w:space="0" w:color="000000"/>
+            </w:tcBorders>
+            <w:tcMar>
+              <w:top w:w="100" w:type="dxa"/>
+              <w:left w:w="100" w:type="dxa"/>
+              <w:bottom w:w="100" w:type="dxa"/>
+              <w:right w:w="100" w:type="dxa"/>
+            </w:tcMar>
+            <w:hideMark/>
+          </w:tcPr>
+          <w:p>
+            <w:pPr>
+              <w:spacing w:after="0" w:line="240" w:lineRule="auto"/>
+              <w:rPr>
+                <w:rFonts w:ascii="Arial" w:eastAsia="Times New Roman" w:hAnsi="Arial" w:cs="Arial"/>
+                <w:sz w:val="20"/>
+                <w:szCs w:val="20"/>
+                <w:lang w:eastAsia="es-PE"/>
+              </w:rPr>
+            </w:pPr>
+            <w:r>
+              <w:rPr>
+                <w:rFonts w:ascii="Arial" w:eastAsia="Times New Roman" w:hAnsi="Arial" w:cs="Arial"/>
+                <w:color w:val="000000"/>
+                <w:sz w:val="20"/>
+                <w:szCs w:val="20"/>
+                <w:lang w:eastAsia="es-PE"/>
+              </w:rPr>
+              <w:t>Desarrollador</w:t>
+            </w:r>
+          </w:p>
+        </w:tc>
+        <w:tc>
+          <w:tcPr>
+            <w:tcW w:w="4961" w:type="dxa"/>
+            <w:tcBorders>
+              <w:top w:val="single" w:sz="8" w:space="0" w:color="000000"/>
+              <w:left w:val="single" w:sz="8" w:space="0" w:color="000000"/>
+              <w:bottom w:val="single" w:sz="8" w:space="0" w:color="000000"/>
+              <w:right w:val="single" w:sz="8" w:space="0" w:color="000000"/>
+            </w:tcBorders>
+            <w:tcMar>
+              <w:top w:w="100" w:type="dxa"/>
+              <w:left w:w="100" w:type="dxa"/>
+              <w:bottom w:w="100" w:type="dxa"/>
+              <w:right w:w="100" w:type="dxa"/>
+            </w:tcMar>
+            <w:hideMark/>
+          </w:tcPr>
+          <w:p>
+            <w:pPr>
+              <w:numPr>
+                <w:ilvl w:val="0"/>
+                <w:numId w:val="20"/>
+              </w:numPr>
+              <w:spacing w:after="0" w:line="240" w:lineRule="auto"/>
+              <w:textAlignment w:val="baseline"/>
+              <w:rPr>
+                <w:rFonts w:ascii="Arial" w:eastAsia="Times New Roman" w:hAnsi="Arial" w:cs="Arial"/>
+                <w:bCs/>
+                <w:color w:val="000000"/>
+                <w:sz w:val="20"/>
+                <w:szCs w:val="20"/>
+                <w:lang w:eastAsia="es-PE"/>
+              </w:rPr>
+            </w:pPr>
+            <w:r>
+              <w:rPr>
+                <w:rFonts w:ascii="Arial" w:eastAsia="Times New Roman" w:hAnsi="Arial" w:cs="Arial"/>
+                <w:bCs/>
+                <w:color w:val="000000"/>
+                <w:sz w:val="20"/>
+                <w:szCs w:val="20"/>
+                <w:lang w:eastAsia="es-PE"/>
+              </w:rPr>
+              <w:t>Leer</w:t>
+            </w:r>
+          </w:p>
+        </w:tc>
+      </w:tr>
+    </w:tbl>
+    <w:p/>
     <w:p>
       <w:pPr>
         <w:pStyle w:val="Ttulo5"/>
@@ -25802,6 +26479,155 @@
     </w:lvl>
   </w:abstractNum>
   <w:abstractNum w:abstractNumId="1" w15:restartNumberingAfterBreak="0">
+    <w:nsid w:val="04FC6757"/>
+    <w:multiLevelType w:val="multilevel"/>
+    <w:tmpl w:val="9EF80F8A"/>
+    <w:lvl w:ilvl="0">
+      <w:start w:val="1"/>
+      <w:numFmt w:val="bullet"/>
+      <w:lvlText w:val=""/>
+      <w:lvlJc w:val="left"/>
+      <w:pPr>
+        <w:tabs>
+          <w:tab w:val="num" w:pos="720"/>
+        </w:tabs>
+        <w:ind w:left="720" w:hanging="360"/>
+      </w:pPr>
+      <w:rPr>
+        <w:rFonts w:ascii="Symbol" w:hAnsi="Symbol" w:hint="default"/>
+        <w:sz w:val="20"/>
+      </w:rPr>
+    </w:lvl>
+    <w:lvl w:ilvl="1" w:tentative="1">
+      <w:start w:val="1"/>
+      <w:numFmt w:val="bullet"/>
+      <w:lvlText w:val="o"/>
+      <w:lvlJc w:val="left"/>
+      <w:pPr>
+        <w:tabs>
+          <w:tab w:val="num" w:pos="1440"/>
+        </w:tabs>
+        <w:ind w:left="1440" w:hanging="360"/>
+      </w:pPr>
+      <w:rPr>
+        <w:rFonts w:ascii="Courier New" w:hAnsi="Courier New" w:hint="default"/>
+        <w:sz w:val="20"/>
+      </w:rPr>
+    </w:lvl>
+    <w:lvl w:ilvl="2" w:tentative="1">
+      <w:start w:val="1"/>
+      <w:numFmt w:val="bullet"/>
+      <w:lvlText w:val=""/>
+      <w:lvlJc w:val="left"/>
+      <w:pPr>
+        <w:tabs>
+          <w:tab w:val="num" w:pos="2160"/>
+        </w:tabs>
+        <w:ind w:left="2160" w:hanging="360"/>
+      </w:pPr>
+      <w:rPr>
+        <w:rFonts w:ascii="Wingdings" w:hAnsi="Wingdings" w:hint="default"/>
+        <w:sz w:val="20"/>
+      </w:rPr>
+    </w:lvl>
+    <w:lvl w:ilvl="3" w:tentative="1">
+      <w:start w:val="1"/>
+      <w:numFmt w:val="bullet"/>
+      <w:lvlText w:val=""/>
+      <w:lvlJc w:val="left"/>
+      <w:pPr>
+        <w:tabs>
+          <w:tab w:val="num" w:pos="2880"/>
+        </w:tabs>
+        <w:ind w:left="2880" w:hanging="360"/>
+      </w:pPr>
+      <w:rPr>
+        <w:rFonts w:ascii="Wingdings" w:hAnsi="Wingdings" w:hint="default"/>
+        <w:sz w:val="20"/>
+      </w:rPr>
+    </w:lvl>
+    <w:lvl w:ilvl="4" w:tentative="1">
+      <w:start w:val="1"/>
+      <w:numFmt w:val="bullet"/>
+      <w:lvlText w:val=""/>
+      <w:lvlJc w:val="left"/>
+      <w:pPr>
+        <w:tabs>
+          <w:tab w:val="num" w:pos="3600"/>
+        </w:tabs>
+        <w:ind w:left="3600" w:hanging="360"/>
+      </w:pPr>
+      <w:rPr>
+        <w:rFonts w:ascii="Wingdings" w:hAnsi="Wingdings" w:hint="default"/>
+        <w:sz w:val="20"/>
+      </w:rPr>
+    </w:lvl>
+    <w:lvl w:ilvl="5" w:tentative="1">
+      <w:start w:val="1"/>
+      <w:numFmt w:val="bullet"/>
+      <w:lvlText w:val=""/>
+      <w:lvlJc w:val="left"/>
+      <w:pPr>
+        <w:tabs>
+          <w:tab w:val="num" w:pos="4320"/>
+        </w:tabs>
+        <w:ind w:left="4320" w:hanging="360"/>
+      </w:pPr>
+      <w:rPr>
+        <w:rFonts w:ascii="Wingdings" w:hAnsi="Wingdings" w:hint="default"/>
+        <w:sz w:val="20"/>
+      </w:rPr>
+    </w:lvl>
+    <w:lvl w:ilvl="6" w:tentative="1">
+      <w:start w:val="1"/>
+      <w:numFmt w:val="bullet"/>
+      <w:lvlText w:val=""/>
+      <w:lvlJc w:val="left"/>
+      <w:pPr>
+        <w:tabs>
+          <w:tab w:val="num" w:pos="5040"/>
+        </w:tabs>
+        <w:ind w:left="5040" w:hanging="360"/>
+      </w:pPr>
+      <w:rPr>
+        <w:rFonts w:ascii="Wingdings" w:hAnsi="Wingdings" w:hint="default"/>
+        <w:sz w:val="20"/>
+      </w:rPr>
+    </w:lvl>
+    <w:lvl w:ilvl="7" w:tentative="1">
+      <w:start w:val="1"/>
+      <w:numFmt w:val="bullet"/>
+      <w:lvlText w:val=""/>
+      <w:lvlJc w:val="left"/>
+      <w:pPr>
+        <w:tabs>
+          <w:tab w:val="num" w:pos="5760"/>
+        </w:tabs>
+        <w:ind w:left="5760" w:hanging="360"/>
+      </w:pPr>
+      <w:rPr>
+        <w:rFonts w:ascii="Wingdings" w:hAnsi="Wingdings" w:hint="default"/>
+        <w:sz w:val="20"/>
+      </w:rPr>
+    </w:lvl>
+    <w:lvl w:ilvl="8" w:tentative="1">
+      <w:start w:val="1"/>
+      <w:numFmt w:val="bullet"/>
+      <w:lvlText w:val=""/>
+      <w:lvlJc w:val="left"/>
+      <w:pPr>
+        <w:tabs>
+          <w:tab w:val="num" w:pos="6480"/>
+        </w:tabs>
+        <w:ind w:left="6480" w:hanging="360"/>
+      </w:pPr>
+      <w:rPr>
+        <w:rFonts w:ascii="Wingdings" w:hAnsi="Wingdings" w:hint="default"/>
+        <w:sz w:val="20"/>
+      </w:rPr>
+    </w:lvl>
+  </w:abstractNum>
+  <w:abstractNum w:abstractNumId="2" w15:restartNumberingAfterBreak="0">
     <w:nsid w:val="0E464342"/>
     <w:multiLevelType w:val="multilevel"/>
     <w:tmpl w:val="F21E192E"/>
@@ -25950,7 +26776,7 @@
       </w:rPr>
     </w:lvl>
   </w:abstractNum>
-  <w:abstractNum w:abstractNumId="2" w15:restartNumberingAfterBreak="0">
+  <w:abstractNum w:abstractNumId="3" w15:restartNumberingAfterBreak="0">
     <w:nsid w:val="11993B0D"/>
     <w:multiLevelType w:val="multilevel"/>
     <w:tmpl w:val="11993B0D"/>
@@ -26063,7 +26889,7 @@
       </w:rPr>
     </w:lvl>
   </w:abstractNum>
-  <w:abstractNum w:abstractNumId="3" w15:restartNumberingAfterBreak="0">
+  <w:abstractNum w:abstractNumId="4" w15:restartNumberingAfterBreak="0">
     <w:nsid w:val="13684130"/>
     <w:multiLevelType w:val="multilevel"/>
     <w:tmpl w:val="0EA8B530"/>
@@ -26212,7 +27038,156 @@
       </w:rPr>
     </w:lvl>
   </w:abstractNum>
-  <w:abstractNum w:abstractNumId="4" w15:restartNumberingAfterBreak="0">
+  <w:abstractNum w:abstractNumId="5" w15:restartNumberingAfterBreak="0">
+    <w:nsid w:val="213D59D0"/>
+    <w:multiLevelType w:val="multilevel"/>
+    <w:tmpl w:val="A6965FA8"/>
+    <w:lvl w:ilvl="0">
+      <w:start w:val="1"/>
+      <w:numFmt w:val="bullet"/>
+      <w:lvlText w:val=""/>
+      <w:lvlJc w:val="left"/>
+      <w:pPr>
+        <w:tabs>
+          <w:tab w:val="num" w:pos="720"/>
+        </w:tabs>
+        <w:ind w:left="720" w:hanging="360"/>
+      </w:pPr>
+      <w:rPr>
+        <w:rFonts w:ascii="Symbol" w:hAnsi="Symbol" w:hint="default"/>
+        <w:sz w:val="20"/>
+      </w:rPr>
+    </w:lvl>
+    <w:lvl w:ilvl="1" w:tentative="1">
+      <w:start w:val="1"/>
+      <w:numFmt w:val="bullet"/>
+      <w:lvlText w:val="o"/>
+      <w:lvlJc w:val="left"/>
+      <w:pPr>
+        <w:tabs>
+          <w:tab w:val="num" w:pos="1440"/>
+        </w:tabs>
+        <w:ind w:left="1440" w:hanging="360"/>
+      </w:pPr>
+      <w:rPr>
+        <w:rFonts w:ascii="Courier New" w:hAnsi="Courier New" w:hint="default"/>
+        <w:sz w:val="20"/>
+      </w:rPr>
+    </w:lvl>
+    <w:lvl w:ilvl="2" w:tentative="1">
+      <w:start w:val="1"/>
+      <w:numFmt w:val="bullet"/>
+      <w:lvlText w:val=""/>
+      <w:lvlJc w:val="left"/>
+      <w:pPr>
+        <w:tabs>
+          <w:tab w:val="num" w:pos="2160"/>
+        </w:tabs>
+        <w:ind w:left="2160" w:hanging="360"/>
+      </w:pPr>
+      <w:rPr>
+        <w:rFonts w:ascii="Wingdings" w:hAnsi="Wingdings" w:hint="default"/>
+        <w:sz w:val="20"/>
+      </w:rPr>
+    </w:lvl>
+    <w:lvl w:ilvl="3" w:tentative="1">
+      <w:start w:val="1"/>
+      <w:numFmt w:val="bullet"/>
+      <w:lvlText w:val=""/>
+      <w:lvlJc w:val="left"/>
+      <w:pPr>
+        <w:tabs>
+          <w:tab w:val="num" w:pos="2880"/>
+        </w:tabs>
+        <w:ind w:left="2880" w:hanging="360"/>
+      </w:pPr>
+      <w:rPr>
+        <w:rFonts w:ascii="Wingdings" w:hAnsi="Wingdings" w:hint="default"/>
+        <w:sz w:val="20"/>
+      </w:rPr>
+    </w:lvl>
+    <w:lvl w:ilvl="4" w:tentative="1">
+      <w:start w:val="1"/>
+      <w:numFmt w:val="bullet"/>
+      <w:lvlText w:val=""/>
+      <w:lvlJc w:val="left"/>
+      <w:pPr>
+        <w:tabs>
+          <w:tab w:val="num" w:pos="3600"/>
+        </w:tabs>
+        <w:ind w:left="3600" w:hanging="360"/>
+      </w:pPr>
+      <w:rPr>
+        <w:rFonts w:ascii="Wingdings" w:hAnsi="Wingdings" w:hint="default"/>
+        <w:sz w:val="20"/>
+      </w:rPr>
+    </w:lvl>
+    <w:lvl w:ilvl="5" w:tentative="1">
+      <w:start w:val="1"/>
+      <w:numFmt w:val="bullet"/>
+      <w:lvlText w:val=""/>
+      <w:lvlJc w:val="left"/>
+      <w:pPr>
+        <w:tabs>
+          <w:tab w:val="num" w:pos="4320"/>
+        </w:tabs>
+        <w:ind w:left="4320" w:hanging="360"/>
+      </w:pPr>
+      <w:rPr>
+        <w:rFonts w:ascii="Wingdings" w:hAnsi="Wingdings" w:hint="default"/>
+        <w:sz w:val="20"/>
+      </w:rPr>
+    </w:lvl>
+    <w:lvl w:ilvl="6" w:tentative="1">
+      <w:start w:val="1"/>
+      <w:numFmt w:val="bullet"/>
+      <w:lvlText w:val=""/>
+      <w:lvlJc w:val="left"/>
+      <w:pPr>
+        <w:tabs>
+          <w:tab w:val="num" w:pos="5040"/>
+        </w:tabs>
+        <w:ind w:left="5040" w:hanging="360"/>
+      </w:pPr>
+      <w:rPr>
+        <w:rFonts w:ascii="Wingdings" w:hAnsi="Wingdings" w:hint="default"/>
+        <w:sz w:val="20"/>
+      </w:rPr>
+    </w:lvl>
+    <w:lvl w:ilvl="7" w:tentative="1">
+      <w:start w:val="1"/>
+      <w:numFmt w:val="bullet"/>
+      <w:lvlText w:val=""/>
+      <w:lvlJc w:val="left"/>
+      <w:pPr>
+        <w:tabs>
+          <w:tab w:val="num" w:pos="5760"/>
+        </w:tabs>
+        <w:ind w:left="5760" w:hanging="360"/>
+      </w:pPr>
+      <w:rPr>
+        <w:rFonts w:ascii="Wingdings" w:hAnsi="Wingdings" w:hint="default"/>
+        <w:sz w:val="20"/>
+      </w:rPr>
+    </w:lvl>
+    <w:lvl w:ilvl="8" w:tentative="1">
+      <w:start w:val="1"/>
+      <w:numFmt w:val="bullet"/>
+      <w:lvlText w:val=""/>
+      <w:lvlJc w:val="left"/>
+      <w:pPr>
+        <w:tabs>
+          <w:tab w:val="num" w:pos="6480"/>
+        </w:tabs>
+        <w:ind w:left="6480" w:hanging="360"/>
+      </w:pPr>
+      <w:rPr>
+        <w:rFonts w:ascii="Wingdings" w:hAnsi="Wingdings" w:hint="default"/>
+        <w:sz w:val="20"/>
+      </w:rPr>
+    </w:lvl>
+  </w:abstractNum>
+  <w:abstractNum w:abstractNumId="6" w15:restartNumberingAfterBreak="0">
     <w:nsid w:val="22AA1075"/>
     <w:multiLevelType w:val="multilevel"/>
     <w:tmpl w:val="2F8ED488"/>
@@ -26361,7 +27336,7 @@
       </w:rPr>
     </w:lvl>
   </w:abstractNum>
-  <w:abstractNum w:abstractNumId="5" w15:restartNumberingAfterBreak="0">
+  <w:abstractNum w:abstractNumId="7" w15:restartNumberingAfterBreak="0">
     <w:nsid w:val="249D6115"/>
     <w:multiLevelType w:val="multilevel"/>
     <w:tmpl w:val="76A2A2A0"/>
@@ -26510,7 +27485,7 @@
       </w:rPr>
     </w:lvl>
   </w:abstractNum>
-  <w:abstractNum w:abstractNumId="6" w15:restartNumberingAfterBreak="0">
+  <w:abstractNum w:abstractNumId="8" w15:restartNumberingAfterBreak="0">
     <w:nsid w:val="26CD46FF"/>
     <w:multiLevelType w:val="multilevel"/>
     <w:tmpl w:val="B596E822"/>
@@ -26659,7 +27634,7 @@
       </w:rPr>
     </w:lvl>
   </w:abstractNum>
-  <w:abstractNum w:abstractNumId="7" w15:restartNumberingAfterBreak="0">
+  <w:abstractNum w:abstractNumId="9" w15:restartNumberingAfterBreak="0">
     <w:nsid w:val="2EC858D4"/>
     <w:multiLevelType w:val="multilevel"/>
     <w:tmpl w:val="1E40E7BA"/>
@@ -26808,7 +27783,7 @@
       </w:rPr>
     </w:lvl>
   </w:abstractNum>
-  <w:abstractNum w:abstractNumId="8" w15:restartNumberingAfterBreak="0">
+  <w:abstractNum w:abstractNumId="10" w15:restartNumberingAfterBreak="0">
     <w:nsid w:val="3E614A25"/>
     <w:multiLevelType w:val="multilevel"/>
     <w:tmpl w:val="56BA879E"/>
@@ -26957,7 +27932,7 @@
       </w:rPr>
     </w:lvl>
   </w:abstractNum>
-  <w:abstractNum w:abstractNumId="9" w15:restartNumberingAfterBreak="0">
+  <w:abstractNum w:abstractNumId="11" w15:restartNumberingAfterBreak="0">
     <w:nsid w:val="3FC075E0"/>
     <w:multiLevelType w:val="multilevel"/>
     <w:tmpl w:val="E5660390"/>
@@ -27106,7 +28081,156 @@
       </w:rPr>
     </w:lvl>
   </w:abstractNum>
-  <w:abstractNum w:abstractNumId="10" w15:restartNumberingAfterBreak="0">
+  <w:abstractNum w:abstractNumId="12" w15:restartNumberingAfterBreak="0">
+    <w:nsid w:val="416F7C8D"/>
+    <w:multiLevelType w:val="multilevel"/>
+    <w:tmpl w:val="0EEA7CB8"/>
+    <w:lvl w:ilvl="0">
+      <w:start w:val="1"/>
+      <w:numFmt w:val="bullet"/>
+      <w:lvlText w:val=""/>
+      <w:lvlJc w:val="left"/>
+      <w:pPr>
+        <w:tabs>
+          <w:tab w:val="num" w:pos="720"/>
+        </w:tabs>
+        <w:ind w:left="720" w:hanging="360"/>
+      </w:pPr>
+      <w:rPr>
+        <w:rFonts w:ascii="Symbol" w:hAnsi="Symbol" w:hint="default"/>
+        <w:sz w:val="20"/>
+      </w:rPr>
+    </w:lvl>
+    <w:lvl w:ilvl="1" w:tentative="1">
+      <w:start w:val="1"/>
+      <w:numFmt w:val="bullet"/>
+      <w:lvlText w:val="o"/>
+      <w:lvlJc w:val="left"/>
+      <w:pPr>
+        <w:tabs>
+          <w:tab w:val="num" w:pos="1440"/>
+        </w:tabs>
+        <w:ind w:left="1440" w:hanging="360"/>
+      </w:pPr>
+      <w:rPr>
+        <w:rFonts w:ascii="Courier New" w:hAnsi="Courier New" w:hint="default"/>
+        <w:sz w:val="20"/>
+      </w:rPr>
+    </w:lvl>
+    <w:lvl w:ilvl="2" w:tentative="1">
+      <w:start w:val="1"/>
+      <w:numFmt w:val="bullet"/>
+      <w:lvlText w:val=""/>
+      <w:lvlJc w:val="left"/>
+      <w:pPr>
+        <w:tabs>
+          <w:tab w:val="num" w:pos="2160"/>
+        </w:tabs>
+        <w:ind w:left="2160" w:hanging="360"/>
+      </w:pPr>
+      <w:rPr>
+        <w:rFonts w:ascii="Wingdings" w:hAnsi="Wingdings" w:hint="default"/>
+        <w:sz w:val="20"/>
+      </w:rPr>
+    </w:lvl>
+    <w:lvl w:ilvl="3" w:tentative="1">
+      <w:start w:val="1"/>
+      <w:numFmt w:val="bullet"/>
+      <w:lvlText w:val=""/>
+      <w:lvlJc w:val="left"/>
+      <w:pPr>
+        <w:tabs>
+          <w:tab w:val="num" w:pos="2880"/>
+        </w:tabs>
+        <w:ind w:left="2880" w:hanging="360"/>
+      </w:pPr>
+      <w:rPr>
+        <w:rFonts w:ascii="Wingdings" w:hAnsi="Wingdings" w:hint="default"/>
+        <w:sz w:val="20"/>
+      </w:rPr>
+    </w:lvl>
+    <w:lvl w:ilvl="4" w:tentative="1">
+      <w:start w:val="1"/>
+      <w:numFmt w:val="bullet"/>
+      <w:lvlText w:val=""/>
+      <w:lvlJc w:val="left"/>
+      <w:pPr>
+        <w:tabs>
+          <w:tab w:val="num" w:pos="3600"/>
+        </w:tabs>
+        <w:ind w:left="3600" w:hanging="360"/>
+      </w:pPr>
+      <w:rPr>
+        <w:rFonts w:ascii="Wingdings" w:hAnsi="Wingdings" w:hint="default"/>
+        <w:sz w:val="20"/>
+      </w:rPr>
+    </w:lvl>
+    <w:lvl w:ilvl="5" w:tentative="1">
+      <w:start w:val="1"/>
+      <w:numFmt w:val="bullet"/>
+      <w:lvlText w:val=""/>
+      <w:lvlJc w:val="left"/>
+      <w:pPr>
+        <w:tabs>
+          <w:tab w:val="num" w:pos="4320"/>
+        </w:tabs>
+        <w:ind w:left="4320" w:hanging="360"/>
+      </w:pPr>
+      <w:rPr>
+        <w:rFonts w:ascii="Wingdings" w:hAnsi="Wingdings" w:hint="default"/>
+        <w:sz w:val="20"/>
+      </w:rPr>
+    </w:lvl>
+    <w:lvl w:ilvl="6" w:tentative="1">
+      <w:start w:val="1"/>
+      <w:numFmt w:val="bullet"/>
+      <w:lvlText w:val=""/>
+      <w:lvlJc w:val="left"/>
+      <w:pPr>
+        <w:tabs>
+          <w:tab w:val="num" w:pos="5040"/>
+        </w:tabs>
+        <w:ind w:left="5040" w:hanging="360"/>
+      </w:pPr>
+      <w:rPr>
+        <w:rFonts w:ascii="Wingdings" w:hAnsi="Wingdings" w:hint="default"/>
+        <w:sz w:val="20"/>
+      </w:rPr>
+    </w:lvl>
+    <w:lvl w:ilvl="7" w:tentative="1">
+      <w:start w:val="1"/>
+      <w:numFmt w:val="bullet"/>
+      <w:lvlText w:val=""/>
+      <w:lvlJc w:val="left"/>
+      <w:pPr>
+        <w:tabs>
+          <w:tab w:val="num" w:pos="5760"/>
+        </w:tabs>
+        <w:ind w:left="5760" w:hanging="360"/>
+      </w:pPr>
+      <w:rPr>
+        <w:rFonts w:ascii="Wingdings" w:hAnsi="Wingdings" w:hint="default"/>
+        <w:sz w:val="20"/>
+      </w:rPr>
+    </w:lvl>
+    <w:lvl w:ilvl="8" w:tentative="1">
+      <w:start w:val="1"/>
+      <w:numFmt w:val="bullet"/>
+      <w:lvlText w:val=""/>
+      <w:lvlJc w:val="left"/>
+      <w:pPr>
+        <w:tabs>
+          <w:tab w:val="num" w:pos="6480"/>
+        </w:tabs>
+        <w:ind w:left="6480" w:hanging="360"/>
+      </w:pPr>
+      <w:rPr>
+        <w:rFonts w:ascii="Wingdings" w:hAnsi="Wingdings" w:hint="default"/>
+        <w:sz w:val="20"/>
+      </w:rPr>
+    </w:lvl>
+  </w:abstractNum>
+  <w:abstractNum w:abstractNumId="13" w15:restartNumberingAfterBreak="0">
     <w:nsid w:val="578003C5"/>
     <w:multiLevelType w:val="multilevel"/>
     <w:tmpl w:val="578003C5"/>
@@ -27235,7 +28359,156 @@
       </w:rPr>
     </w:lvl>
   </w:abstractNum>
-  <w:abstractNum w:abstractNumId="11" w15:restartNumberingAfterBreak="0">
+  <w:abstractNum w:abstractNumId="14" w15:restartNumberingAfterBreak="0">
+    <w:nsid w:val="597B0633"/>
+    <w:multiLevelType w:val="multilevel"/>
+    <w:tmpl w:val="118CAD40"/>
+    <w:lvl w:ilvl="0">
+      <w:start w:val="1"/>
+      <w:numFmt w:val="bullet"/>
+      <w:lvlText w:val=""/>
+      <w:lvlJc w:val="left"/>
+      <w:pPr>
+        <w:tabs>
+          <w:tab w:val="num" w:pos="720"/>
+        </w:tabs>
+        <w:ind w:left="720" w:hanging="360"/>
+      </w:pPr>
+      <w:rPr>
+        <w:rFonts w:ascii="Symbol" w:hAnsi="Symbol" w:hint="default"/>
+        <w:sz w:val="20"/>
+      </w:rPr>
+    </w:lvl>
+    <w:lvl w:ilvl="1" w:tentative="1">
+      <w:start w:val="1"/>
+      <w:numFmt w:val="bullet"/>
+      <w:lvlText w:val="o"/>
+      <w:lvlJc w:val="left"/>
+      <w:pPr>
+        <w:tabs>
+          <w:tab w:val="num" w:pos="1440"/>
+        </w:tabs>
+        <w:ind w:left="1440" w:hanging="360"/>
+      </w:pPr>
+      <w:rPr>
+        <w:rFonts w:ascii="Courier New" w:hAnsi="Courier New" w:hint="default"/>
+        <w:sz w:val="20"/>
+      </w:rPr>
+    </w:lvl>
+    <w:lvl w:ilvl="2" w:tentative="1">
+      <w:start w:val="1"/>
+      <w:numFmt w:val="bullet"/>
+      <w:lvlText w:val=""/>
+      <w:lvlJc w:val="left"/>
+      <w:pPr>
+        <w:tabs>
+          <w:tab w:val="num" w:pos="2160"/>
+        </w:tabs>
+        <w:ind w:left="2160" w:hanging="360"/>
+      </w:pPr>
+      <w:rPr>
+        <w:rFonts w:ascii="Wingdings" w:hAnsi="Wingdings" w:hint="default"/>
+        <w:sz w:val="20"/>
+      </w:rPr>
+    </w:lvl>
+    <w:lvl w:ilvl="3" w:tentative="1">
+      <w:start w:val="1"/>
+      <w:numFmt w:val="bullet"/>
+      <w:lvlText w:val=""/>
+      <w:lvlJc w:val="left"/>
+      <w:pPr>
+        <w:tabs>
+          <w:tab w:val="num" w:pos="2880"/>
+        </w:tabs>
+        <w:ind w:left="2880" w:hanging="360"/>
+      </w:pPr>
+      <w:rPr>
+        <w:rFonts w:ascii="Wingdings" w:hAnsi="Wingdings" w:hint="default"/>
+        <w:sz w:val="20"/>
+      </w:rPr>
+    </w:lvl>
+    <w:lvl w:ilvl="4" w:tentative="1">
+      <w:start w:val="1"/>
+      <w:numFmt w:val="bullet"/>
+      <w:lvlText w:val=""/>
+      <w:lvlJc w:val="left"/>
+      <w:pPr>
+        <w:tabs>
+          <w:tab w:val="num" w:pos="3600"/>
+        </w:tabs>
+        <w:ind w:left="3600" w:hanging="360"/>
+      </w:pPr>
+      <w:rPr>
+        <w:rFonts w:ascii="Wingdings" w:hAnsi="Wingdings" w:hint="default"/>
+        <w:sz w:val="20"/>
+      </w:rPr>
+    </w:lvl>
+    <w:lvl w:ilvl="5" w:tentative="1">
+      <w:start w:val="1"/>
+      <w:numFmt w:val="bullet"/>
+      <w:lvlText w:val=""/>
+      <w:lvlJc w:val="left"/>
+      <w:pPr>
+        <w:tabs>
+          <w:tab w:val="num" w:pos="4320"/>
+        </w:tabs>
+        <w:ind w:left="4320" w:hanging="360"/>
+      </w:pPr>
+      <w:rPr>
+        <w:rFonts w:ascii="Wingdings" w:hAnsi="Wingdings" w:hint="default"/>
+        <w:sz w:val="20"/>
+      </w:rPr>
+    </w:lvl>
+    <w:lvl w:ilvl="6" w:tentative="1">
+      <w:start w:val="1"/>
+      <w:numFmt w:val="bullet"/>
+      <w:lvlText w:val=""/>
+      <w:lvlJc w:val="left"/>
+      <w:pPr>
+        <w:tabs>
+          <w:tab w:val="num" w:pos="5040"/>
+        </w:tabs>
+        <w:ind w:left="5040" w:hanging="360"/>
+      </w:pPr>
+      <w:rPr>
+        <w:rFonts w:ascii="Wingdings" w:hAnsi="Wingdings" w:hint="default"/>
+        <w:sz w:val="20"/>
+      </w:rPr>
+    </w:lvl>
+    <w:lvl w:ilvl="7" w:tentative="1">
+      <w:start w:val="1"/>
+      <w:numFmt w:val="bullet"/>
+      <w:lvlText w:val=""/>
+      <w:lvlJc w:val="left"/>
+      <w:pPr>
+        <w:tabs>
+          <w:tab w:val="num" w:pos="5760"/>
+        </w:tabs>
+        <w:ind w:left="5760" w:hanging="360"/>
+      </w:pPr>
+      <w:rPr>
+        <w:rFonts w:ascii="Wingdings" w:hAnsi="Wingdings" w:hint="default"/>
+        <w:sz w:val="20"/>
+      </w:rPr>
+    </w:lvl>
+    <w:lvl w:ilvl="8" w:tentative="1">
+      <w:start w:val="1"/>
+      <w:numFmt w:val="bullet"/>
+      <w:lvlText w:val=""/>
+      <w:lvlJc w:val="left"/>
+      <w:pPr>
+        <w:tabs>
+          <w:tab w:val="num" w:pos="6480"/>
+        </w:tabs>
+        <w:ind w:left="6480" w:hanging="360"/>
+      </w:pPr>
+      <w:rPr>
+        <w:rFonts w:ascii="Wingdings" w:hAnsi="Wingdings" w:hint="default"/>
+        <w:sz w:val="20"/>
+      </w:rPr>
+    </w:lvl>
+  </w:abstractNum>
+  <w:abstractNum w:abstractNumId="15" w15:restartNumberingAfterBreak="0">
     <w:nsid w:val="5D6B2AB1"/>
     <w:multiLevelType w:val="multilevel"/>
     <w:tmpl w:val="578003C5"/>
@@ -27364,7 +28637,7 @@
       </w:rPr>
     </w:lvl>
   </w:abstractNum>
-  <w:abstractNum w:abstractNumId="12" w15:restartNumberingAfterBreak="0">
+  <w:abstractNum w:abstractNumId="16" w15:restartNumberingAfterBreak="0">
     <w:nsid w:val="72255214"/>
     <w:multiLevelType w:val="multilevel"/>
     <w:tmpl w:val="1ACC517C"/>
@@ -27513,7 +28786,156 @@
       </w:rPr>
     </w:lvl>
   </w:abstractNum>
-  <w:abstractNum w:abstractNumId="13" w15:restartNumberingAfterBreak="0">
+  <w:abstractNum w:abstractNumId="17" w15:restartNumberingAfterBreak="0">
+    <w:nsid w:val="779B35A8"/>
+    <w:multiLevelType w:val="multilevel"/>
+    <w:tmpl w:val="3C8C350C"/>
+    <w:lvl w:ilvl="0">
+      <w:start w:val="1"/>
+      <w:numFmt w:val="bullet"/>
+      <w:lvlText w:val=""/>
+      <w:lvlJc w:val="left"/>
+      <w:pPr>
+        <w:tabs>
+          <w:tab w:val="num" w:pos="720"/>
+        </w:tabs>
+        <w:ind w:left="720" w:hanging="360"/>
+      </w:pPr>
+      <w:rPr>
+        <w:rFonts w:ascii="Symbol" w:hAnsi="Symbol" w:hint="default"/>
+        <w:sz w:val="20"/>
+      </w:rPr>
+    </w:lvl>
+    <w:lvl w:ilvl="1" w:tentative="1">
+      <w:start w:val="1"/>
+      <w:numFmt w:val="bullet"/>
+      <w:lvlText w:val="o"/>
+      <w:lvlJc w:val="left"/>
+      <w:pPr>
+        <w:tabs>
+          <w:tab w:val="num" w:pos="1440"/>
+        </w:tabs>
+        <w:ind w:left="1440" w:hanging="360"/>
+      </w:pPr>
+      <w:rPr>
+        <w:rFonts w:ascii="Courier New" w:hAnsi="Courier New" w:hint="default"/>
+        <w:sz w:val="20"/>
+      </w:rPr>
+    </w:lvl>
+    <w:lvl w:ilvl="2" w:tentative="1">
+      <w:start w:val="1"/>
+      <w:numFmt w:val="bullet"/>
+      <w:lvlText w:val=""/>
+      <w:lvlJc w:val="left"/>
+      <w:pPr>
+        <w:tabs>
+          <w:tab w:val="num" w:pos="2160"/>
+        </w:tabs>
+        <w:ind w:left="2160" w:hanging="360"/>
+      </w:pPr>
+      <w:rPr>
+        <w:rFonts w:ascii="Wingdings" w:hAnsi="Wingdings" w:hint="default"/>
+        <w:sz w:val="20"/>
+      </w:rPr>
+    </w:lvl>
+    <w:lvl w:ilvl="3" w:tentative="1">
+      <w:start w:val="1"/>
+      <w:numFmt w:val="bullet"/>
+      <w:lvlText w:val=""/>
+      <w:lvlJc w:val="left"/>
+      <w:pPr>
+        <w:tabs>
+          <w:tab w:val="num" w:pos="2880"/>
+        </w:tabs>
+        <w:ind w:left="2880" w:hanging="360"/>
+      </w:pPr>
+      <w:rPr>
+        <w:rFonts w:ascii="Wingdings" w:hAnsi="Wingdings" w:hint="default"/>
+        <w:sz w:val="20"/>
+      </w:rPr>
+    </w:lvl>
+    <w:lvl w:ilvl="4" w:tentative="1">
+      <w:start w:val="1"/>
+      <w:numFmt w:val="bullet"/>
+      <w:lvlText w:val=""/>
+      <w:lvlJc w:val="left"/>
+      <w:pPr>
+        <w:tabs>
+          <w:tab w:val="num" w:pos="3600"/>
+        </w:tabs>
+        <w:ind w:left="3600" w:hanging="360"/>
+      </w:pPr>
+      <w:rPr>
+        <w:rFonts w:ascii="Wingdings" w:hAnsi="Wingdings" w:hint="default"/>
+        <w:sz w:val="20"/>
+      </w:rPr>
+    </w:lvl>
+    <w:lvl w:ilvl="5" w:tentative="1">
+      <w:start w:val="1"/>
+      <w:numFmt w:val="bullet"/>
+      <w:lvlText w:val=""/>
+      <w:lvlJc w:val="left"/>
+      <w:pPr>
+        <w:tabs>
+          <w:tab w:val="num" w:pos="4320"/>
+        </w:tabs>
+        <w:ind w:left="4320" w:hanging="360"/>
+      </w:pPr>
+      <w:rPr>
+        <w:rFonts w:ascii="Wingdings" w:hAnsi="Wingdings" w:hint="default"/>
+        <w:sz w:val="20"/>
+      </w:rPr>
+    </w:lvl>
+    <w:lvl w:ilvl="6" w:tentative="1">
+      <w:start w:val="1"/>
+      <w:numFmt w:val="bullet"/>
+      <w:lvlText w:val=""/>
+      <w:lvlJc w:val="left"/>
+      <w:pPr>
+        <w:tabs>
+          <w:tab w:val="num" w:pos="5040"/>
+        </w:tabs>
+        <w:ind w:left="5040" w:hanging="360"/>
+      </w:pPr>
+      <w:rPr>
+        <w:rFonts w:ascii="Wingdings" w:hAnsi="Wingdings" w:hint="default"/>
+        <w:sz w:val="20"/>
+      </w:rPr>
+    </w:lvl>
+    <w:lvl w:ilvl="7" w:tentative="1">
+      <w:start w:val="1"/>
+      <w:numFmt w:val="bullet"/>
+      <w:lvlText w:val=""/>
+      <w:lvlJc w:val="left"/>
+      <w:pPr>
+        <w:tabs>
+          <w:tab w:val="num" w:pos="5760"/>
+        </w:tabs>
+        <w:ind w:left="5760" w:hanging="360"/>
+      </w:pPr>
+      <w:rPr>
+        <w:rFonts w:ascii="Wingdings" w:hAnsi="Wingdings" w:hint="default"/>
+        <w:sz w:val="20"/>
+      </w:rPr>
+    </w:lvl>
+    <w:lvl w:ilvl="8" w:tentative="1">
+      <w:start w:val="1"/>
+      <w:numFmt w:val="bullet"/>
+      <w:lvlText w:val=""/>
+      <w:lvlJc w:val="left"/>
+      <w:pPr>
+        <w:tabs>
+          <w:tab w:val="num" w:pos="6480"/>
+        </w:tabs>
+        <w:ind w:left="6480" w:hanging="360"/>
+      </w:pPr>
+      <w:rPr>
+        <w:rFonts w:ascii="Wingdings" w:hAnsi="Wingdings" w:hint="default"/>
+        <w:sz w:val="20"/>
+      </w:rPr>
+    </w:lvl>
+  </w:abstractNum>
+  <w:abstractNum w:abstractNumId="18" w15:restartNumberingAfterBreak="0">
     <w:nsid w:val="77D61A49"/>
     <w:multiLevelType w:val="multilevel"/>
     <w:tmpl w:val="2CFC0828"/>
@@ -27662,7 +29084,7 @@
       </w:rPr>
     </w:lvl>
   </w:abstractNum>
-  <w:abstractNum w:abstractNumId="14" w15:restartNumberingAfterBreak="0">
+  <w:abstractNum w:abstractNumId="19" w15:restartNumberingAfterBreak="0">
     <w:nsid w:val="7D9F0595"/>
     <w:multiLevelType w:val="multilevel"/>
     <w:tmpl w:val="8A044A72"/>
@@ -27812,49 +29234,64 @@
     </w:lvl>
   </w:abstractNum>
   <w:num w:numId="1">
-    <w:abstractNumId w:val="10"/>
+    <w:abstractNumId w:val="13"/>
   </w:num>
   <w:num w:numId="2">
-    <w:abstractNumId w:val="2"/>
+    <w:abstractNumId w:val="3"/>
   </w:num>
   <w:num w:numId="3">
-    <w:abstractNumId w:val="11"/>
+    <w:abstractNumId w:val="15"/>
   </w:num>
   <w:num w:numId="4">
     <w:abstractNumId w:val="0"/>
   </w:num>
   <w:num w:numId="5">
+    <w:abstractNumId w:val="19"/>
+  </w:num>
+  <w:num w:numId="6">
+    <w:abstractNumId w:val="10"/>
+  </w:num>
+  <w:num w:numId="7">
+    <w:abstractNumId w:val="4"/>
+  </w:num>
+  <w:num w:numId="8">
+    <w:abstractNumId w:val="11"/>
+  </w:num>
+  <w:num w:numId="9">
+    <w:abstractNumId w:val="18"/>
+  </w:num>
+  <w:num w:numId="10">
+    <w:abstractNumId w:val="9"/>
+  </w:num>
+  <w:num w:numId="11">
+    <w:abstractNumId w:val="7"/>
+  </w:num>
+  <w:num w:numId="12">
+    <w:abstractNumId w:val="6"/>
+  </w:num>
+  <w:num w:numId="13">
+    <w:abstractNumId w:val="2"/>
+  </w:num>
+  <w:num w:numId="14">
+    <w:abstractNumId w:val="8"/>
+  </w:num>
+  <w:num w:numId="15">
+    <w:abstractNumId w:val="16"/>
+  </w:num>
+  <w:num w:numId="16">
     <w:abstractNumId w:val="14"/>
   </w:num>
-  <w:num w:numId="6">
-    <w:abstractNumId w:val="8"/>
+  <w:num w:numId="17">
+    <w:abstractNumId w:val="17"/>
   </w:num>
-  <w:num w:numId="7">
-    <w:abstractNumId w:val="3"/>
+  <w:num w:numId="18">
+    <w:abstractNumId w:val="12"/>
   </w:num>
-  <w:num w:numId="8">
-    <w:abstractNumId w:val="9"/>
-  </w:num>
-  <w:num w:numId="9">
-    <w:abstractNumId w:val="13"/>
-  </w:num>
-  <w:num w:numId="10">
-    <w:abstractNumId w:val="7"/>
-  </w:num>
-  <w:num w:numId="11">
+  <w:num w:numId="19">
     <w:abstractNumId w:val="5"/>
   </w:num>
-  <w:num w:numId="12">
-    <w:abstractNumId w:val="4"/>
-  </w:num>
-  <w:num w:numId="13">
+  <w:num w:numId="20">
     <w:abstractNumId w:val="1"/>
-  </w:num>
-  <w:num w:numId="14">
-    <w:abstractNumId w:val="6"/>
-  </w:num>
-  <w:num w:numId="15">
-    <w:abstractNumId w:val="12"/>
   </w:num>
 </w:numbering>
 </file>
@@ -37325,7 +38762,7 @@
 </file>
 
 <file path=customXml/itemProps2.xml><?xml version="1.0" encoding="utf-8"?>
-<ds:datastoreItem xmlns:ds="http://schemas.openxmlformats.org/officeDocument/2006/customXml" ds:itemID="{532120CD-C732-436D-ABC7-B764845C3E49}">
+<ds:datastoreItem xmlns:ds="http://schemas.openxmlformats.org/officeDocument/2006/customXml" ds:itemID="{19AF9D15-FCDF-424C-ADE9-F932C55DECDD}">
   <ds:schemaRefs>
     <ds:schemaRef ds:uri="http://schemas.openxmlformats.org/officeDocument/2006/bibliography"/>
   </ds:schemaRefs>

</xml_diff>

<commit_message>
Actualización del Cuadro de Elementos Clasificados
Actualización del Cuadro de Elementos Clasificados
</commit_message>
<xml_diff>
--- a/documentos/PGC.docx
+++ b/documentos/PGC.docx
@@ -3724,15 +3724,7 @@
         <w:rPr>
           <w:rFonts w:ascii="Arial" w:hAnsi="Arial" w:cs="Arial"/>
         </w:rPr>
-        <w:t xml:space="preserve">Herramientas, entorno e </w:t>
-      </w:r>
-      <w:bookmarkStart w:id="5" w:name="_GoBack"/>
-      <w:bookmarkEnd w:id="5"/>
-      <w:r>
-        <w:rPr>
-          <w:rFonts w:ascii="Arial" w:hAnsi="Arial" w:cs="Arial"/>
-        </w:rPr>
-        <w:t>infraestructura</w:t>
+        <w:t>Herramientas, entorno e infraestructura</w:t>
       </w:r>
       <w:bookmarkEnd w:id="4"/>
     </w:p>
@@ -3805,7 +3797,7 @@
           <w:rFonts w:ascii="Arial" w:hAnsi="Arial" w:cs="Arial"/>
         </w:rPr>
       </w:pPr>
-      <w:bookmarkStart w:id="6" w:name="_Toc529561512"/>
+      <w:bookmarkStart w:id="5" w:name="_Toc529561512"/>
       <w:r>
         <w:rPr>
           <w:rFonts w:ascii="Arial" w:hAnsi="Arial" w:cs="Arial"/>
@@ -3818,7 +3810,7 @@
         </w:rPr>
         <w:t>Calendario del Plan de SCM</w:t>
       </w:r>
-      <w:bookmarkEnd w:id="6"/>
+      <w:bookmarkEnd w:id="5"/>
     </w:p>
     <w:tbl>
       <w:tblPr>
@@ -7011,7 +7003,7 @@
           <w:szCs w:val="24"/>
         </w:rPr>
       </w:pPr>
-      <w:bookmarkStart w:id="7" w:name="_Toc529561513"/>
+      <w:bookmarkStart w:id="6" w:name="_Toc529561513"/>
       <w:r>
         <w:rPr>
           <w:rFonts w:ascii="Arial" w:hAnsi="Arial" w:cs="Arial"/>
@@ -7029,7 +7021,7 @@
         </w:rPr>
         <w:t>Actividades de la SCM</w:t>
       </w:r>
-      <w:bookmarkEnd w:id="7"/>
+      <w:bookmarkEnd w:id="6"/>
     </w:p>
     <w:p>
       <w:pPr>
@@ -7039,7 +7031,7 @@
           <w:b w:val="0"/>
         </w:rPr>
       </w:pPr>
-      <w:bookmarkStart w:id="8" w:name="_Toc529561514"/>
+      <w:bookmarkStart w:id="7" w:name="_Toc529561514"/>
       <w:r>
         <w:rPr>
           <w:rFonts w:ascii="Arial" w:hAnsi="Arial" w:cs="Arial"/>
@@ -7052,7 +7044,7 @@
         </w:rPr>
         <w:t>Identificación</w:t>
       </w:r>
-      <w:bookmarkEnd w:id="8"/>
+      <w:bookmarkEnd w:id="7"/>
     </w:p>
     <w:p>
       <w:pPr>
@@ -7061,7 +7053,7 @@
           <w:rFonts w:ascii="Arial" w:hAnsi="Arial" w:cs="Arial"/>
         </w:rPr>
       </w:pPr>
-      <w:bookmarkStart w:id="9" w:name="_Toc529561515"/>
+      <w:bookmarkStart w:id="8" w:name="_Toc529561515"/>
       <w:r>
         <w:rPr>
           <w:rFonts w:ascii="Arial" w:hAnsi="Arial" w:cs="Arial"/>
@@ -7074,7 +7066,7 @@
         </w:rPr>
         <w:t>Cuadro con los elementos clasificados.</w:t>
       </w:r>
-      <w:bookmarkEnd w:id="9"/>
+      <w:bookmarkEnd w:id="8"/>
       <w:r>
         <w:rPr>
           <w:rFonts w:ascii="Arial" w:hAnsi="Arial" w:cs="Arial"/>
@@ -7085,6 +7077,7 @@
     <w:tbl>
       <w:tblPr>
         <w:tblW w:w="0" w:type="auto"/>
+        <w:tblLayout w:type="fixed"/>
         <w:tblCellMar>
           <w:top w:w="15" w:type="dxa"/>
           <w:left w:w="15" w:type="dxa"/>
@@ -7094,11 +7087,11 @@
         <w:tblLook w:val="04A0" w:firstRow="1" w:lastRow="0" w:firstColumn="1" w:lastColumn="0" w:noHBand="0" w:noVBand="1"/>
       </w:tblPr>
       <w:tblGrid>
-        <w:gridCol w:w="1833"/>
-        <w:gridCol w:w="2433"/>
-        <w:gridCol w:w="1387"/>
-        <w:gridCol w:w="1236"/>
-        <w:gridCol w:w="1325"/>
+        <w:gridCol w:w="1466"/>
+        <w:gridCol w:w="2352"/>
+        <w:gridCol w:w="1559"/>
+        <w:gridCol w:w="1276"/>
+        <w:gridCol w:w="1417"/>
       </w:tblGrid>
       <w:tr>
         <w:trPr>
@@ -7106,7 +7099,7 @@
         </w:trPr>
         <w:tc>
           <w:tcPr>
-            <w:tcW w:w="1833" w:type="dxa"/>
+            <w:tcW w:w="1466" w:type="dxa"/>
             <w:tcBorders>
               <w:top w:val="single" w:sz="8" w:space="0" w:color="000000"/>
               <w:left w:val="single" w:sz="8" w:space="0" w:color="000000"/>
@@ -7217,7 +7210,7 @@
         </w:tc>
         <w:tc>
           <w:tcPr>
-            <w:tcW w:w="2433" w:type="dxa"/>
+            <w:tcW w:w="2352" w:type="dxa"/>
             <w:tcBorders>
               <w:top w:val="single" w:sz="8" w:space="0" w:color="000000"/>
               <w:left w:val="single" w:sz="8" w:space="0" w:color="000000"/>
@@ -7259,7 +7252,7 @@
         </w:tc>
         <w:tc>
           <w:tcPr>
-            <w:tcW w:w="0" w:type="auto"/>
+            <w:tcW w:w="1559" w:type="dxa"/>
             <w:tcBorders>
               <w:top w:val="single" w:sz="8" w:space="0" w:color="000000"/>
               <w:left w:val="single" w:sz="8" w:space="0" w:color="000000"/>
@@ -7393,7 +7386,7 @@
         </w:tc>
         <w:tc>
           <w:tcPr>
-            <w:tcW w:w="0" w:type="auto"/>
+            <w:tcW w:w="1276" w:type="dxa"/>
             <w:tcBorders>
               <w:top w:val="single" w:sz="8" w:space="0" w:color="000000"/>
               <w:left w:val="single" w:sz="8" w:space="0" w:color="000000"/>
@@ -7435,7 +7428,7 @@
         </w:tc>
         <w:tc>
           <w:tcPr>
-            <w:tcW w:w="0" w:type="auto"/>
+            <w:tcW w:w="1417" w:type="dxa"/>
             <w:tcBorders>
               <w:top w:val="single" w:sz="8" w:space="0" w:color="000000"/>
               <w:left w:val="single" w:sz="8" w:space="0" w:color="000000"/>
@@ -7482,7 +7475,7 @@
         </w:trPr>
         <w:tc>
           <w:tcPr>
-            <w:tcW w:w="1833" w:type="dxa"/>
+            <w:tcW w:w="1466" w:type="dxa"/>
             <w:tcBorders>
               <w:top w:val="single" w:sz="8" w:space="0" w:color="000000"/>
               <w:left w:val="single" w:sz="8" w:space="0" w:color="000000"/>
@@ -7522,7 +7515,7 @@
         </w:tc>
         <w:tc>
           <w:tcPr>
-            <w:tcW w:w="2433" w:type="dxa"/>
+            <w:tcW w:w="2352" w:type="dxa"/>
             <w:tcBorders>
               <w:top w:val="single" w:sz="8" w:space="0" w:color="000000"/>
               <w:left w:val="single" w:sz="8" w:space="0" w:color="000000"/>
@@ -7561,7 +7554,7 @@
         </w:tc>
         <w:tc>
           <w:tcPr>
-            <w:tcW w:w="0" w:type="auto"/>
+            <w:tcW w:w="1559" w:type="dxa"/>
             <w:tcBorders>
               <w:top w:val="single" w:sz="8" w:space="0" w:color="000000"/>
               <w:left w:val="single" w:sz="8" w:space="0" w:color="000000"/>
@@ -7600,7 +7593,7 @@
         </w:tc>
         <w:tc>
           <w:tcPr>
-            <w:tcW w:w="0" w:type="auto"/>
+            <w:tcW w:w="1276" w:type="dxa"/>
             <w:tcBorders>
               <w:top w:val="single" w:sz="8" w:space="0" w:color="000000"/>
               <w:left w:val="single" w:sz="8" w:space="0" w:color="000000"/>
@@ -7633,13 +7626,22 @@
                 <w:szCs w:val="20"/>
                 <w:lang w:eastAsia="es-PE"/>
               </w:rPr>
+              <w:t>.</w:t>
+            </w:r>
+            <w:r>
+              <w:rPr>
+                <w:rFonts w:ascii="Arial" w:eastAsia="Times New Roman" w:hAnsi="Arial" w:cs="Arial"/>
+                <w:sz w:val="20"/>
+                <w:szCs w:val="20"/>
+                <w:lang w:eastAsia="es-PE"/>
+              </w:rPr>
               <w:t>DOCX</w:t>
             </w:r>
           </w:p>
         </w:tc>
         <w:tc>
           <w:tcPr>
-            <w:tcW w:w="0" w:type="auto"/>
+            <w:tcW w:w="1417" w:type="dxa"/>
             <w:tcBorders>
               <w:top w:val="single" w:sz="8" w:space="0" w:color="000000"/>
               <w:left w:val="single" w:sz="8" w:space="0" w:color="000000"/>
@@ -7683,7 +7685,7 @@
         </w:trPr>
         <w:tc>
           <w:tcPr>
-            <w:tcW w:w="1833" w:type="dxa"/>
+            <w:tcW w:w="1466" w:type="dxa"/>
             <w:tcBorders>
               <w:top w:val="single" w:sz="8" w:space="0" w:color="000000"/>
               <w:left w:val="single" w:sz="8" w:space="0" w:color="000000"/>
@@ -7723,7 +7725,7 @@
         </w:tc>
         <w:tc>
           <w:tcPr>
-            <w:tcW w:w="2433" w:type="dxa"/>
+            <w:tcW w:w="2352" w:type="dxa"/>
             <w:tcBorders>
               <w:top w:val="single" w:sz="8" w:space="0" w:color="000000"/>
               <w:left w:val="single" w:sz="8" w:space="0" w:color="000000"/>
@@ -7762,7 +7764,7 @@
         </w:tc>
         <w:tc>
           <w:tcPr>
-            <w:tcW w:w="0" w:type="auto"/>
+            <w:tcW w:w="1559" w:type="dxa"/>
             <w:tcBorders>
               <w:top w:val="single" w:sz="8" w:space="0" w:color="000000"/>
               <w:left w:val="single" w:sz="8" w:space="0" w:color="000000"/>
@@ -7801,7 +7803,7 @@
         </w:tc>
         <w:tc>
           <w:tcPr>
-            <w:tcW w:w="0" w:type="auto"/>
+            <w:tcW w:w="1276" w:type="dxa"/>
             <w:tcBorders>
               <w:top w:val="single" w:sz="8" w:space="0" w:color="000000"/>
               <w:left w:val="single" w:sz="8" w:space="0" w:color="000000"/>
@@ -7834,13 +7836,22 @@
                 <w:szCs w:val="20"/>
                 <w:lang w:eastAsia="es-PE"/>
               </w:rPr>
+              <w:t>.</w:t>
+            </w:r>
+            <w:r>
+              <w:rPr>
+                <w:rFonts w:ascii="Arial" w:eastAsia="Times New Roman" w:hAnsi="Arial" w:cs="Arial"/>
+                <w:sz w:val="20"/>
+                <w:szCs w:val="20"/>
+                <w:lang w:eastAsia="es-PE"/>
+              </w:rPr>
               <w:t>DOCX</w:t>
             </w:r>
           </w:p>
         </w:tc>
         <w:tc>
           <w:tcPr>
-            <w:tcW w:w="0" w:type="auto"/>
+            <w:tcW w:w="1417" w:type="dxa"/>
             <w:tcBorders>
               <w:top w:val="single" w:sz="8" w:space="0" w:color="000000"/>
               <w:left w:val="single" w:sz="8" w:space="0" w:color="000000"/>
@@ -7884,7 +7895,7 @@
         </w:trPr>
         <w:tc>
           <w:tcPr>
-            <w:tcW w:w="1833" w:type="dxa"/>
+            <w:tcW w:w="1466" w:type="dxa"/>
             <w:tcBorders>
               <w:top w:val="single" w:sz="8" w:space="0" w:color="000000"/>
               <w:left w:val="single" w:sz="8" w:space="0" w:color="000000"/>
@@ -7924,7 +7935,7 @@
         </w:tc>
         <w:tc>
           <w:tcPr>
-            <w:tcW w:w="2433" w:type="dxa"/>
+            <w:tcW w:w="2352" w:type="dxa"/>
             <w:tcBorders>
               <w:top w:val="single" w:sz="8" w:space="0" w:color="000000"/>
               <w:left w:val="single" w:sz="8" w:space="0" w:color="000000"/>
@@ -7963,7 +7974,7 @@
         </w:tc>
         <w:tc>
           <w:tcPr>
-            <w:tcW w:w="0" w:type="auto"/>
+            <w:tcW w:w="1559" w:type="dxa"/>
             <w:tcBorders>
               <w:top w:val="single" w:sz="8" w:space="0" w:color="000000"/>
               <w:left w:val="single" w:sz="8" w:space="0" w:color="000000"/>
@@ -8002,7 +8013,7 @@
         </w:tc>
         <w:tc>
           <w:tcPr>
-            <w:tcW w:w="0" w:type="auto"/>
+            <w:tcW w:w="1276" w:type="dxa"/>
             <w:tcBorders>
               <w:top w:val="single" w:sz="8" w:space="0" w:color="000000"/>
               <w:left w:val="single" w:sz="8" w:space="0" w:color="000000"/>
@@ -8035,13 +8046,22 @@
                 <w:szCs w:val="20"/>
                 <w:lang w:eastAsia="es-PE"/>
               </w:rPr>
+              <w:t>.</w:t>
+            </w:r>
+            <w:r>
+              <w:rPr>
+                <w:rFonts w:ascii="Arial" w:eastAsia="Times New Roman" w:hAnsi="Arial" w:cs="Arial"/>
+                <w:sz w:val="20"/>
+                <w:szCs w:val="20"/>
+                <w:lang w:eastAsia="es-PE"/>
+              </w:rPr>
               <w:t>DOCX</w:t>
             </w:r>
           </w:p>
         </w:tc>
         <w:tc>
           <w:tcPr>
-            <w:tcW w:w="0" w:type="auto"/>
+            <w:tcW w:w="1417" w:type="dxa"/>
             <w:tcBorders>
               <w:top w:val="single" w:sz="8" w:space="0" w:color="000000"/>
               <w:left w:val="single" w:sz="8" w:space="0" w:color="000000"/>
@@ -8085,7 +8105,7 @@
         </w:trPr>
         <w:tc>
           <w:tcPr>
-            <w:tcW w:w="1833" w:type="dxa"/>
+            <w:tcW w:w="1466" w:type="dxa"/>
             <w:tcBorders>
               <w:top w:val="single" w:sz="8" w:space="0" w:color="000000"/>
               <w:left w:val="single" w:sz="8" w:space="0" w:color="000000"/>
@@ -8125,7 +8145,7 @@
         </w:tc>
         <w:tc>
           <w:tcPr>
-            <w:tcW w:w="2433" w:type="dxa"/>
+            <w:tcW w:w="2352" w:type="dxa"/>
             <w:tcBorders>
               <w:top w:val="single" w:sz="8" w:space="0" w:color="000000"/>
               <w:left w:val="single" w:sz="8" w:space="0" w:color="000000"/>
@@ -8164,7 +8184,7 @@
         </w:tc>
         <w:tc>
           <w:tcPr>
-            <w:tcW w:w="0" w:type="auto"/>
+            <w:tcW w:w="1559" w:type="dxa"/>
             <w:tcBorders>
               <w:top w:val="single" w:sz="8" w:space="0" w:color="000000"/>
               <w:left w:val="single" w:sz="8" w:space="0" w:color="000000"/>
@@ -8203,7 +8223,7 @@
         </w:tc>
         <w:tc>
           <w:tcPr>
-            <w:tcW w:w="0" w:type="auto"/>
+            <w:tcW w:w="1276" w:type="dxa"/>
             <w:tcBorders>
               <w:top w:val="single" w:sz="8" w:space="0" w:color="000000"/>
               <w:left w:val="single" w:sz="8" w:space="0" w:color="000000"/>
@@ -8236,13 +8256,22 @@
                 <w:szCs w:val="20"/>
                 <w:lang w:eastAsia="es-PE"/>
               </w:rPr>
+              <w:t>.</w:t>
+            </w:r>
+            <w:r>
+              <w:rPr>
+                <w:rFonts w:ascii="Arial" w:eastAsia="Times New Roman" w:hAnsi="Arial" w:cs="Arial"/>
+                <w:sz w:val="20"/>
+                <w:szCs w:val="20"/>
+                <w:lang w:eastAsia="es-PE"/>
+              </w:rPr>
               <w:t>DOCX</w:t>
             </w:r>
           </w:p>
         </w:tc>
         <w:tc>
           <w:tcPr>
-            <w:tcW w:w="0" w:type="auto"/>
+            <w:tcW w:w="1417" w:type="dxa"/>
             <w:tcBorders>
               <w:top w:val="single" w:sz="8" w:space="0" w:color="000000"/>
               <w:left w:val="single" w:sz="8" w:space="0" w:color="000000"/>
@@ -8286,7 +8315,7 @@
         </w:trPr>
         <w:tc>
           <w:tcPr>
-            <w:tcW w:w="1833" w:type="dxa"/>
+            <w:tcW w:w="1466" w:type="dxa"/>
             <w:tcBorders>
               <w:top w:val="single" w:sz="8" w:space="0" w:color="000000"/>
               <w:left w:val="single" w:sz="8" w:space="0" w:color="000000"/>
@@ -8326,7 +8355,7 @@
         </w:tc>
         <w:tc>
           <w:tcPr>
-            <w:tcW w:w="2433" w:type="dxa"/>
+            <w:tcW w:w="2352" w:type="dxa"/>
             <w:tcBorders>
               <w:top w:val="single" w:sz="8" w:space="0" w:color="000000"/>
               <w:left w:val="single" w:sz="8" w:space="0" w:color="000000"/>
@@ -8365,7 +8394,7 @@
         </w:tc>
         <w:tc>
           <w:tcPr>
-            <w:tcW w:w="0" w:type="auto"/>
+            <w:tcW w:w="1559" w:type="dxa"/>
             <w:tcBorders>
               <w:top w:val="single" w:sz="8" w:space="0" w:color="000000"/>
               <w:left w:val="single" w:sz="8" w:space="0" w:color="000000"/>
@@ -8404,7 +8433,7 @@
         </w:tc>
         <w:tc>
           <w:tcPr>
-            <w:tcW w:w="0" w:type="auto"/>
+            <w:tcW w:w="1276" w:type="dxa"/>
             <w:tcBorders>
               <w:top w:val="single" w:sz="8" w:space="0" w:color="000000"/>
               <w:left w:val="single" w:sz="8" w:space="0" w:color="000000"/>
@@ -8437,13 +8466,22 @@
                 <w:szCs w:val="20"/>
                 <w:lang w:eastAsia="es-PE"/>
               </w:rPr>
+              <w:t>.</w:t>
+            </w:r>
+            <w:r>
+              <w:rPr>
+                <w:rFonts w:ascii="Arial" w:eastAsia="Times New Roman" w:hAnsi="Arial" w:cs="Arial"/>
+                <w:sz w:val="20"/>
+                <w:szCs w:val="20"/>
+                <w:lang w:eastAsia="es-PE"/>
+              </w:rPr>
               <w:t>DOCX</w:t>
             </w:r>
           </w:p>
         </w:tc>
         <w:tc>
           <w:tcPr>
-            <w:tcW w:w="0" w:type="auto"/>
+            <w:tcW w:w="1417" w:type="dxa"/>
             <w:tcBorders>
               <w:top w:val="single" w:sz="8" w:space="0" w:color="000000"/>
               <w:left w:val="single" w:sz="8" w:space="0" w:color="000000"/>
@@ -8487,7 +8525,7 @@
         </w:trPr>
         <w:tc>
           <w:tcPr>
-            <w:tcW w:w="1833" w:type="dxa"/>
+            <w:tcW w:w="1466" w:type="dxa"/>
             <w:tcBorders>
               <w:top w:val="single" w:sz="8" w:space="0" w:color="000000"/>
               <w:left w:val="single" w:sz="8" w:space="0" w:color="000000"/>
@@ -8527,7 +8565,7 @@
         </w:tc>
         <w:tc>
           <w:tcPr>
-            <w:tcW w:w="2433" w:type="dxa"/>
+            <w:tcW w:w="2352" w:type="dxa"/>
             <w:tcBorders>
               <w:top w:val="single" w:sz="8" w:space="0" w:color="000000"/>
               <w:left w:val="single" w:sz="8" w:space="0" w:color="000000"/>
@@ -8566,7 +8604,7 @@
         </w:tc>
         <w:tc>
           <w:tcPr>
-            <w:tcW w:w="0" w:type="auto"/>
+            <w:tcW w:w="1559" w:type="dxa"/>
             <w:tcBorders>
               <w:top w:val="single" w:sz="8" w:space="0" w:color="000000"/>
               <w:left w:val="single" w:sz="8" w:space="0" w:color="000000"/>
@@ -8605,7 +8643,7 @@
         </w:tc>
         <w:tc>
           <w:tcPr>
-            <w:tcW w:w="0" w:type="auto"/>
+            <w:tcW w:w="1276" w:type="dxa"/>
             <w:tcBorders>
               <w:top w:val="single" w:sz="8" w:space="0" w:color="000000"/>
               <w:left w:val="single" w:sz="8" w:space="0" w:color="000000"/>
@@ -8638,13 +8676,22 @@
                 <w:szCs w:val="20"/>
                 <w:lang w:eastAsia="es-PE"/>
               </w:rPr>
+              <w:t>.</w:t>
+            </w:r>
+            <w:r>
+              <w:rPr>
+                <w:rFonts w:ascii="Arial" w:eastAsia="Times New Roman" w:hAnsi="Arial" w:cs="Arial"/>
+                <w:sz w:val="20"/>
+                <w:szCs w:val="20"/>
+                <w:lang w:eastAsia="es-PE"/>
+              </w:rPr>
               <w:t>DOCX</w:t>
             </w:r>
           </w:p>
         </w:tc>
         <w:tc>
           <w:tcPr>
-            <w:tcW w:w="0" w:type="auto"/>
+            <w:tcW w:w="1417" w:type="dxa"/>
             <w:tcBorders>
               <w:top w:val="single" w:sz="8" w:space="0" w:color="000000"/>
               <w:left w:val="single" w:sz="8" w:space="0" w:color="000000"/>
@@ -8688,7 +8735,7 @@
         </w:trPr>
         <w:tc>
           <w:tcPr>
-            <w:tcW w:w="1833" w:type="dxa"/>
+            <w:tcW w:w="1466" w:type="dxa"/>
             <w:tcBorders>
               <w:top w:val="single" w:sz="8" w:space="0" w:color="000000"/>
               <w:left w:val="single" w:sz="8" w:space="0" w:color="000000"/>
@@ -8728,7 +8775,7 @@
         </w:tc>
         <w:tc>
           <w:tcPr>
-            <w:tcW w:w="2433" w:type="dxa"/>
+            <w:tcW w:w="2352" w:type="dxa"/>
             <w:tcBorders>
               <w:top w:val="single" w:sz="8" w:space="0" w:color="000000"/>
               <w:left w:val="single" w:sz="8" w:space="0" w:color="000000"/>
@@ -8767,7 +8814,7 @@
         </w:tc>
         <w:tc>
           <w:tcPr>
-            <w:tcW w:w="0" w:type="auto"/>
+            <w:tcW w:w="1559" w:type="dxa"/>
             <w:tcBorders>
               <w:top w:val="single" w:sz="8" w:space="0" w:color="000000"/>
               <w:left w:val="single" w:sz="8" w:space="0" w:color="000000"/>
@@ -8806,7 +8853,7 @@
         </w:tc>
         <w:tc>
           <w:tcPr>
-            <w:tcW w:w="0" w:type="auto"/>
+            <w:tcW w:w="1276" w:type="dxa"/>
             <w:tcBorders>
               <w:top w:val="single" w:sz="8" w:space="0" w:color="000000"/>
               <w:left w:val="single" w:sz="8" w:space="0" w:color="000000"/>
@@ -8839,13 +8886,22 @@
                 <w:szCs w:val="20"/>
                 <w:lang w:eastAsia="es-PE"/>
               </w:rPr>
+              <w:t>.</w:t>
+            </w:r>
+            <w:r>
+              <w:rPr>
+                <w:rFonts w:ascii="Arial" w:eastAsia="Times New Roman" w:hAnsi="Arial" w:cs="Arial"/>
+                <w:sz w:val="20"/>
+                <w:szCs w:val="20"/>
+                <w:lang w:eastAsia="es-PE"/>
+              </w:rPr>
               <w:t>DOCX</w:t>
             </w:r>
           </w:p>
         </w:tc>
         <w:tc>
           <w:tcPr>
-            <w:tcW w:w="0" w:type="auto"/>
+            <w:tcW w:w="1417" w:type="dxa"/>
             <w:tcBorders>
               <w:top w:val="single" w:sz="8" w:space="0" w:color="000000"/>
               <w:left w:val="single" w:sz="8" w:space="0" w:color="000000"/>
@@ -8889,7 +8945,7 @@
         </w:trPr>
         <w:tc>
           <w:tcPr>
-            <w:tcW w:w="1833" w:type="dxa"/>
+            <w:tcW w:w="1466" w:type="dxa"/>
             <w:tcBorders>
               <w:top w:val="single" w:sz="8" w:space="0" w:color="000000"/>
               <w:left w:val="single" w:sz="8" w:space="0" w:color="000000"/>
@@ -8929,7 +8985,7 @@
         </w:tc>
         <w:tc>
           <w:tcPr>
-            <w:tcW w:w="2433" w:type="dxa"/>
+            <w:tcW w:w="2352" w:type="dxa"/>
             <w:tcBorders>
               <w:top w:val="single" w:sz="8" w:space="0" w:color="000000"/>
               <w:left w:val="single" w:sz="8" w:space="0" w:color="000000"/>
@@ -8968,7 +9024,7 @@
         </w:tc>
         <w:tc>
           <w:tcPr>
-            <w:tcW w:w="0" w:type="auto"/>
+            <w:tcW w:w="1559" w:type="dxa"/>
             <w:tcBorders>
               <w:top w:val="single" w:sz="8" w:space="0" w:color="000000"/>
               <w:left w:val="single" w:sz="8" w:space="0" w:color="000000"/>
@@ -9007,7 +9063,7 @@
         </w:tc>
         <w:tc>
           <w:tcPr>
-            <w:tcW w:w="0" w:type="auto"/>
+            <w:tcW w:w="1276" w:type="dxa"/>
             <w:tcBorders>
               <w:top w:val="single" w:sz="8" w:space="0" w:color="000000"/>
               <w:left w:val="single" w:sz="8" w:space="0" w:color="000000"/>
@@ -9040,13 +9096,22 @@
                 <w:szCs w:val="20"/>
                 <w:lang w:eastAsia="es-PE"/>
               </w:rPr>
+              <w:t>.</w:t>
+            </w:r>
+            <w:r>
+              <w:rPr>
+                <w:rFonts w:ascii="Arial" w:eastAsia="Times New Roman" w:hAnsi="Arial" w:cs="Arial"/>
+                <w:sz w:val="20"/>
+                <w:szCs w:val="20"/>
+                <w:lang w:eastAsia="es-PE"/>
+              </w:rPr>
               <w:t>DOCX</w:t>
             </w:r>
           </w:p>
         </w:tc>
         <w:tc>
           <w:tcPr>
-            <w:tcW w:w="0" w:type="auto"/>
+            <w:tcW w:w="1417" w:type="dxa"/>
             <w:tcBorders>
               <w:top w:val="single" w:sz="8" w:space="0" w:color="000000"/>
               <w:left w:val="single" w:sz="8" w:space="0" w:color="000000"/>
@@ -9090,7 +9155,7 @@
         </w:trPr>
         <w:tc>
           <w:tcPr>
-            <w:tcW w:w="1833" w:type="dxa"/>
+            <w:tcW w:w="1466" w:type="dxa"/>
             <w:tcBorders>
               <w:top w:val="single" w:sz="8" w:space="0" w:color="000000"/>
               <w:left w:val="single" w:sz="8" w:space="0" w:color="000000"/>
@@ -9130,7 +9195,7 @@
         </w:tc>
         <w:tc>
           <w:tcPr>
-            <w:tcW w:w="2433" w:type="dxa"/>
+            <w:tcW w:w="2352" w:type="dxa"/>
             <w:tcBorders>
               <w:top w:val="single" w:sz="8" w:space="0" w:color="000000"/>
               <w:left w:val="single" w:sz="8" w:space="0" w:color="000000"/>
@@ -9169,7 +9234,7 @@
         </w:tc>
         <w:tc>
           <w:tcPr>
-            <w:tcW w:w="0" w:type="auto"/>
+            <w:tcW w:w="1559" w:type="dxa"/>
             <w:tcBorders>
               <w:top w:val="single" w:sz="8" w:space="0" w:color="000000"/>
               <w:left w:val="single" w:sz="8" w:space="0" w:color="000000"/>
@@ -9208,7 +9273,7 @@
         </w:tc>
         <w:tc>
           <w:tcPr>
-            <w:tcW w:w="0" w:type="auto"/>
+            <w:tcW w:w="1276" w:type="dxa"/>
             <w:tcBorders>
               <w:top w:val="single" w:sz="8" w:space="0" w:color="000000"/>
               <w:left w:val="single" w:sz="8" w:space="0" w:color="000000"/>
@@ -9241,13 +9306,22 @@
                 <w:szCs w:val="20"/>
                 <w:lang w:eastAsia="es-PE"/>
               </w:rPr>
+              <w:t>.</w:t>
+            </w:r>
+            <w:r>
+              <w:rPr>
+                <w:rFonts w:ascii="Arial" w:eastAsia="Times New Roman" w:hAnsi="Arial" w:cs="Arial"/>
+                <w:sz w:val="20"/>
+                <w:szCs w:val="20"/>
+                <w:lang w:eastAsia="es-PE"/>
+              </w:rPr>
               <w:t>PHP</w:t>
             </w:r>
           </w:p>
         </w:tc>
         <w:tc>
           <w:tcPr>
-            <w:tcW w:w="0" w:type="auto"/>
+            <w:tcW w:w="1417" w:type="dxa"/>
             <w:tcBorders>
               <w:top w:val="single" w:sz="8" w:space="0" w:color="000000"/>
               <w:left w:val="single" w:sz="8" w:space="0" w:color="000000"/>
@@ -9291,7 +9365,7 @@
         </w:trPr>
         <w:tc>
           <w:tcPr>
-            <w:tcW w:w="1833" w:type="dxa"/>
+            <w:tcW w:w="1466" w:type="dxa"/>
             <w:tcBorders>
               <w:top w:val="single" w:sz="8" w:space="0" w:color="000000"/>
               <w:left w:val="single" w:sz="8" w:space="0" w:color="000000"/>
@@ -9331,7 +9405,7 @@
         </w:tc>
         <w:tc>
           <w:tcPr>
-            <w:tcW w:w="2433" w:type="dxa"/>
+            <w:tcW w:w="2352" w:type="dxa"/>
             <w:tcBorders>
               <w:top w:val="single" w:sz="8" w:space="0" w:color="000000"/>
               <w:left w:val="single" w:sz="8" w:space="0" w:color="000000"/>
@@ -9370,7 +9444,7 @@
         </w:tc>
         <w:tc>
           <w:tcPr>
-            <w:tcW w:w="0" w:type="auto"/>
+            <w:tcW w:w="1559" w:type="dxa"/>
             <w:tcBorders>
               <w:top w:val="single" w:sz="8" w:space="0" w:color="000000"/>
               <w:left w:val="single" w:sz="8" w:space="0" w:color="000000"/>
@@ -9409,7 +9483,7 @@
         </w:tc>
         <w:tc>
           <w:tcPr>
-            <w:tcW w:w="0" w:type="auto"/>
+            <w:tcW w:w="1276" w:type="dxa"/>
             <w:tcBorders>
               <w:top w:val="single" w:sz="8" w:space="0" w:color="000000"/>
               <w:left w:val="single" w:sz="8" w:space="0" w:color="000000"/>
@@ -9442,13 +9516,22 @@
                 <w:szCs w:val="20"/>
                 <w:lang w:eastAsia="es-PE"/>
               </w:rPr>
+              <w:t>.</w:t>
+            </w:r>
+            <w:r>
+              <w:rPr>
+                <w:rFonts w:ascii="Arial" w:eastAsia="Times New Roman" w:hAnsi="Arial" w:cs="Arial"/>
+                <w:sz w:val="20"/>
+                <w:szCs w:val="20"/>
+                <w:lang w:eastAsia="es-PE"/>
+              </w:rPr>
               <w:t>DOCX</w:t>
             </w:r>
           </w:p>
         </w:tc>
         <w:tc>
           <w:tcPr>
-            <w:tcW w:w="0" w:type="auto"/>
+            <w:tcW w:w="1417" w:type="dxa"/>
             <w:tcBorders>
               <w:top w:val="single" w:sz="8" w:space="0" w:color="000000"/>
               <w:left w:val="single" w:sz="8" w:space="0" w:color="000000"/>
@@ -9492,7 +9575,7 @@
         </w:trPr>
         <w:tc>
           <w:tcPr>
-            <w:tcW w:w="1833" w:type="dxa"/>
+            <w:tcW w:w="1466" w:type="dxa"/>
             <w:tcBorders>
               <w:top w:val="single" w:sz="8" w:space="0" w:color="000000"/>
               <w:left w:val="single" w:sz="8" w:space="0" w:color="000000"/>
@@ -9532,7 +9615,7 @@
         </w:tc>
         <w:tc>
           <w:tcPr>
-            <w:tcW w:w="2433" w:type="dxa"/>
+            <w:tcW w:w="2352" w:type="dxa"/>
             <w:tcBorders>
               <w:top w:val="single" w:sz="8" w:space="0" w:color="000000"/>
               <w:left w:val="single" w:sz="8" w:space="0" w:color="000000"/>
@@ -9571,7 +9654,7 @@
         </w:tc>
         <w:tc>
           <w:tcPr>
-            <w:tcW w:w="0" w:type="auto"/>
+            <w:tcW w:w="1559" w:type="dxa"/>
             <w:tcBorders>
               <w:top w:val="single" w:sz="8" w:space="0" w:color="000000"/>
               <w:left w:val="single" w:sz="8" w:space="0" w:color="000000"/>
@@ -9610,7 +9693,7 @@
         </w:tc>
         <w:tc>
           <w:tcPr>
-            <w:tcW w:w="0" w:type="auto"/>
+            <w:tcW w:w="1276" w:type="dxa"/>
             <w:tcBorders>
               <w:top w:val="single" w:sz="8" w:space="0" w:color="000000"/>
               <w:left w:val="single" w:sz="8" w:space="0" w:color="000000"/>
@@ -9649,7 +9732,7 @@
         </w:tc>
         <w:tc>
           <w:tcPr>
-            <w:tcW w:w="0" w:type="auto"/>
+            <w:tcW w:w="1417" w:type="dxa"/>
             <w:tcBorders>
               <w:top w:val="single" w:sz="8" w:space="0" w:color="000000"/>
               <w:left w:val="single" w:sz="8" w:space="0" w:color="000000"/>
@@ -9693,7 +9776,7 @@
         </w:trPr>
         <w:tc>
           <w:tcPr>
-            <w:tcW w:w="1833" w:type="dxa"/>
+            <w:tcW w:w="1466" w:type="dxa"/>
             <w:tcBorders>
               <w:top w:val="single" w:sz="8" w:space="0" w:color="000000"/>
               <w:left w:val="single" w:sz="8" w:space="0" w:color="000000"/>
@@ -9733,7 +9816,7 @@
         </w:tc>
         <w:tc>
           <w:tcPr>
-            <w:tcW w:w="2433" w:type="dxa"/>
+            <w:tcW w:w="2352" w:type="dxa"/>
             <w:tcBorders>
               <w:top w:val="single" w:sz="8" w:space="0" w:color="000000"/>
               <w:left w:val="single" w:sz="8" w:space="0" w:color="000000"/>
@@ -9772,7 +9855,7 @@
         </w:tc>
         <w:tc>
           <w:tcPr>
-            <w:tcW w:w="0" w:type="auto"/>
+            <w:tcW w:w="1559" w:type="dxa"/>
             <w:tcBorders>
               <w:top w:val="single" w:sz="8" w:space="0" w:color="000000"/>
               <w:left w:val="single" w:sz="8" w:space="0" w:color="000000"/>
@@ -9811,7 +9894,7 @@
         </w:tc>
         <w:tc>
           <w:tcPr>
-            <w:tcW w:w="0" w:type="auto"/>
+            <w:tcW w:w="1276" w:type="dxa"/>
             <w:tcBorders>
               <w:top w:val="single" w:sz="8" w:space="0" w:color="000000"/>
               <w:left w:val="single" w:sz="8" w:space="0" w:color="000000"/>
@@ -9837,6 +9920,16 @@
                 <w:lang w:eastAsia="es-PE"/>
               </w:rPr>
             </w:pPr>
+            <w:proofErr w:type="gramStart"/>
+            <w:r>
+              <w:rPr>
+                <w:rFonts w:ascii="Arial" w:eastAsia="Times New Roman" w:hAnsi="Arial" w:cs="Arial"/>
+                <w:sz w:val="20"/>
+                <w:szCs w:val="20"/>
+                <w:lang w:eastAsia="es-PE"/>
+              </w:rPr>
+              <w:t>.</w:t>
+            </w:r>
             <w:r>
               <w:rPr>
                 <w:rFonts w:ascii="Arial" w:eastAsia="Times New Roman" w:hAnsi="Arial" w:cs="Arial"/>
@@ -9846,11 +9939,12 @@
               </w:rPr>
               <w:t>JMX</w:t>
             </w:r>
-          </w:p>
-        </w:tc>
-        <w:tc>
-          <w:tcPr>
-            <w:tcW w:w="0" w:type="auto"/>
+            <w:proofErr w:type="gramEnd"/>
+          </w:p>
+        </w:tc>
+        <w:tc>
+          <w:tcPr>
+            <w:tcW w:w="1417" w:type="dxa"/>
             <w:tcBorders>
               <w:top w:val="single" w:sz="8" w:space="0" w:color="000000"/>
               <w:left w:val="single" w:sz="8" w:space="0" w:color="000000"/>
@@ -9894,7 +9988,7 @@
         </w:trPr>
         <w:tc>
           <w:tcPr>
-            <w:tcW w:w="1833" w:type="dxa"/>
+            <w:tcW w:w="1466" w:type="dxa"/>
             <w:tcBorders>
               <w:top w:val="single" w:sz="8" w:space="0" w:color="000000"/>
               <w:left w:val="single" w:sz="8" w:space="0" w:color="000000"/>
@@ -9934,7 +10028,7 @@
         </w:tc>
         <w:tc>
           <w:tcPr>
-            <w:tcW w:w="2433" w:type="dxa"/>
+            <w:tcW w:w="2352" w:type="dxa"/>
             <w:tcBorders>
               <w:top w:val="single" w:sz="8" w:space="0" w:color="000000"/>
               <w:left w:val="single" w:sz="8" w:space="0" w:color="000000"/>
@@ -9973,7 +10067,7 @@
         </w:tc>
         <w:tc>
           <w:tcPr>
-            <w:tcW w:w="0" w:type="auto"/>
+            <w:tcW w:w="1559" w:type="dxa"/>
             <w:tcBorders>
               <w:top w:val="single" w:sz="8" w:space="0" w:color="000000"/>
               <w:left w:val="single" w:sz="8" w:space="0" w:color="000000"/>
@@ -10012,7 +10106,7 @@
         </w:tc>
         <w:tc>
           <w:tcPr>
-            <w:tcW w:w="0" w:type="auto"/>
+            <w:tcW w:w="1276" w:type="dxa"/>
             <w:tcBorders>
               <w:top w:val="single" w:sz="8" w:space="0" w:color="000000"/>
               <w:left w:val="single" w:sz="8" w:space="0" w:color="000000"/>
@@ -10045,13 +10139,22 @@
                 <w:szCs w:val="20"/>
                 <w:lang w:eastAsia="es-PE"/>
               </w:rPr>
+              <w:t>.</w:t>
+            </w:r>
+            <w:r>
+              <w:rPr>
+                <w:rFonts w:ascii="Arial" w:eastAsia="Times New Roman" w:hAnsi="Arial" w:cs="Arial"/>
+                <w:sz w:val="20"/>
+                <w:szCs w:val="20"/>
+                <w:lang w:eastAsia="es-PE"/>
+              </w:rPr>
               <w:t>PHP</w:t>
             </w:r>
           </w:p>
         </w:tc>
         <w:tc>
           <w:tcPr>
-            <w:tcW w:w="0" w:type="auto"/>
+            <w:tcW w:w="1417" w:type="dxa"/>
             <w:tcBorders>
               <w:top w:val="single" w:sz="8" w:space="0" w:color="000000"/>
               <w:left w:val="single" w:sz="8" w:space="0" w:color="000000"/>
@@ -10095,7 +10198,7 @@
         </w:trPr>
         <w:tc>
           <w:tcPr>
-            <w:tcW w:w="1833" w:type="dxa"/>
+            <w:tcW w:w="1466" w:type="dxa"/>
             <w:tcBorders>
               <w:top w:val="single" w:sz="8" w:space="0" w:color="000000"/>
               <w:left w:val="single" w:sz="8" w:space="0" w:color="000000"/>
@@ -10135,7 +10238,7 @@
         </w:tc>
         <w:tc>
           <w:tcPr>
-            <w:tcW w:w="2433" w:type="dxa"/>
+            <w:tcW w:w="2352" w:type="dxa"/>
             <w:tcBorders>
               <w:top w:val="single" w:sz="8" w:space="0" w:color="000000"/>
               <w:left w:val="single" w:sz="8" w:space="0" w:color="000000"/>
@@ -10174,7 +10277,7 @@
         </w:tc>
         <w:tc>
           <w:tcPr>
-            <w:tcW w:w="0" w:type="auto"/>
+            <w:tcW w:w="1559" w:type="dxa"/>
             <w:tcBorders>
               <w:top w:val="single" w:sz="8" w:space="0" w:color="000000"/>
               <w:left w:val="single" w:sz="8" w:space="0" w:color="000000"/>
@@ -10213,7 +10316,7 @@
         </w:tc>
         <w:tc>
           <w:tcPr>
-            <w:tcW w:w="0" w:type="auto"/>
+            <w:tcW w:w="1276" w:type="dxa"/>
             <w:tcBorders>
               <w:top w:val="single" w:sz="8" w:space="0" w:color="000000"/>
               <w:left w:val="single" w:sz="8" w:space="0" w:color="000000"/>
@@ -10252,7 +10355,7 @@
         </w:tc>
         <w:tc>
           <w:tcPr>
-            <w:tcW w:w="0" w:type="auto"/>
+            <w:tcW w:w="1417" w:type="dxa"/>
             <w:tcBorders>
               <w:top w:val="single" w:sz="8" w:space="0" w:color="000000"/>
               <w:left w:val="single" w:sz="8" w:space="0" w:color="000000"/>
@@ -10296,7 +10399,7 @@
         </w:trPr>
         <w:tc>
           <w:tcPr>
-            <w:tcW w:w="1833" w:type="dxa"/>
+            <w:tcW w:w="1466" w:type="dxa"/>
             <w:tcBorders>
               <w:top w:val="single" w:sz="8" w:space="0" w:color="000000"/>
               <w:left w:val="single" w:sz="8" w:space="0" w:color="000000"/>
@@ -10336,7 +10439,7 @@
         </w:tc>
         <w:tc>
           <w:tcPr>
-            <w:tcW w:w="2433" w:type="dxa"/>
+            <w:tcW w:w="2352" w:type="dxa"/>
             <w:tcBorders>
               <w:top w:val="single" w:sz="8" w:space="0" w:color="000000"/>
               <w:left w:val="single" w:sz="8" w:space="0" w:color="000000"/>
@@ -10375,7 +10478,7 @@
         </w:tc>
         <w:tc>
           <w:tcPr>
-            <w:tcW w:w="0" w:type="auto"/>
+            <w:tcW w:w="1559" w:type="dxa"/>
             <w:tcBorders>
               <w:top w:val="single" w:sz="8" w:space="0" w:color="000000"/>
               <w:left w:val="single" w:sz="8" w:space="0" w:color="000000"/>
@@ -10414,7 +10517,7 @@
         </w:tc>
         <w:tc>
           <w:tcPr>
-            <w:tcW w:w="0" w:type="auto"/>
+            <w:tcW w:w="1276" w:type="dxa"/>
             <w:tcBorders>
               <w:top w:val="single" w:sz="8" w:space="0" w:color="000000"/>
               <w:left w:val="single" w:sz="8" w:space="0" w:color="000000"/>
@@ -10440,6 +10543,16 @@
                 <w:lang w:eastAsia="es-PE"/>
               </w:rPr>
             </w:pPr>
+            <w:proofErr w:type="gramStart"/>
+            <w:r>
+              <w:rPr>
+                <w:rFonts w:ascii="Arial" w:eastAsia="Times New Roman" w:hAnsi="Arial" w:cs="Arial"/>
+                <w:sz w:val="20"/>
+                <w:szCs w:val="20"/>
+                <w:lang w:eastAsia="es-PE"/>
+              </w:rPr>
+              <w:t>.</w:t>
+            </w:r>
             <w:r>
               <w:rPr>
                 <w:rFonts w:ascii="Arial" w:eastAsia="Times New Roman" w:hAnsi="Arial" w:cs="Arial"/>
@@ -10449,11 +10562,12 @@
               </w:rPr>
               <w:t>MWB</w:t>
             </w:r>
-          </w:p>
-        </w:tc>
-        <w:tc>
-          <w:tcPr>
-            <w:tcW w:w="0" w:type="auto"/>
+            <w:proofErr w:type="gramEnd"/>
+          </w:p>
+        </w:tc>
+        <w:tc>
+          <w:tcPr>
+            <w:tcW w:w="1417" w:type="dxa"/>
             <w:tcBorders>
               <w:top w:val="single" w:sz="8" w:space="0" w:color="000000"/>
               <w:left w:val="single" w:sz="8" w:space="0" w:color="000000"/>
@@ -10497,7 +10611,7 @@
         </w:trPr>
         <w:tc>
           <w:tcPr>
-            <w:tcW w:w="1833" w:type="dxa"/>
+            <w:tcW w:w="1466" w:type="dxa"/>
             <w:tcBorders>
               <w:top w:val="single" w:sz="8" w:space="0" w:color="000000"/>
               <w:left w:val="single" w:sz="8" w:space="0" w:color="000000"/>
@@ -10537,7 +10651,7 @@
         </w:tc>
         <w:tc>
           <w:tcPr>
-            <w:tcW w:w="2433" w:type="dxa"/>
+            <w:tcW w:w="2352" w:type="dxa"/>
             <w:tcBorders>
               <w:top w:val="single" w:sz="8" w:space="0" w:color="000000"/>
               <w:left w:val="single" w:sz="8" w:space="0" w:color="000000"/>
@@ -10576,7 +10690,7 @@
         </w:tc>
         <w:tc>
           <w:tcPr>
-            <w:tcW w:w="0" w:type="auto"/>
+            <w:tcW w:w="1559" w:type="dxa"/>
             <w:tcBorders>
               <w:top w:val="single" w:sz="8" w:space="0" w:color="000000"/>
               <w:left w:val="single" w:sz="8" w:space="0" w:color="000000"/>
@@ -10615,7 +10729,7 @@
         </w:tc>
         <w:tc>
           <w:tcPr>
-            <w:tcW w:w="0" w:type="auto"/>
+            <w:tcW w:w="1276" w:type="dxa"/>
             <w:tcBorders>
               <w:top w:val="single" w:sz="8" w:space="0" w:color="000000"/>
               <w:left w:val="single" w:sz="8" w:space="0" w:color="000000"/>
@@ -10648,13 +10762,22 @@
                 <w:szCs w:val="20"/>
                 <w:lang w:eastAsia="es-PE"/>
               </w:rPr>
+              <w:t>.</w:t>
+            </w:r>
+            <w:r>
+              <w:rPr>
+                <w:rFonts w:ascii="Arial" w:eastAsia="Times New Roman" w:hAnsi="Arial" w:cs="Arial"/>
+                <w:sz w:val="20"/>
+                <w:szCs w:val="20"/>
+                <w:lang w:eastAsia="es-PE"/>
+              </w:rPr>
               <w:t>DOCX</w:t>
             </w:r>
           </w:p>
         </w:tc>
         <w:tc>
           <w:tcPr>
-            <w:tcW w:w="0" w:type="auto"/>
+            <w:tcW w:w="1417" w:type="dxa"/>
             <w:tcBorders>
               <w:top w:val="single" w:sz="8" w:space="0" w:color="000000"/>
               <w:left w:val="single" w:sz="8" w:space="0" w:color="000000"/>
@@ -10698,7 +10821,7 @@
         </w:trPr>
         <w:tc>
           <w:tcPr>
-            <w:tcW w:w="1833" w:type="dxa"/>
+            <w:tcW w:w="1466" w:type="dxa"/>
             <w:tcBorders>
               <w:top w:val="single" w:sz="8" w:space="0" w:color="000000"/>
               <w:left w:val="single" w:sz="8" w:space="0" w:color="000000"/>
@@ -10738,7 +10861,7 @@
         </w:tc>
         <w:tc>
           <w:tcPr>
-            <w:tcW w:w="2433" w:type="dxa"/>
+            <w:tcW w:w="2352" w:type="dxa"/>
             <w:tcBorders>
               <w:top w:val="single" w:sz="8" w:space="0" w:color="000000"/>
               <w:left w:val="single" w:sz="8" w:space="0" w:color="000000"/>
@@ -10788,7 +10911,7 @@
         </w:tc>
         <w:tc>
           <w:tcPr>
-            <w:tcW w:w="0" w:type="auto"/>
+            <w:tcW w:w="1559" w:type="dxa"/>
             <w:tcBorders>
               <w:top w:val="single" w:sz="8" w:space="0" w:color="000000"/>
               <w:left w:val="single" w:sz="8" w:space="0" w:color="000000"/>
@@ -10827,7 +10950,7 @@
         </w:tc>
         <w:tc>
           <w:tcPr>
-            <w:tcW w:w="0" w:type="auto"/>
+            <w:tcW w:w="1276" w:type="dxa"/>
             <w:tcBorders>
               <w:top w:val="single" w:sz="8" w:space="0" w:color="000000"/>
               <w:left w:val="single" w:sz="8" w:space="0" w:color="000000"/>
@@ -10860,13 +10983,22 @@
                 <w:szCs w:val="20"/>
                 <w:lang w:eastAsia="es-PE"/>
               </w:rPr>
+              <w:t>.</w:t>
+            </w:r>
+            <w:r>
+              <w:rPr>
+                <w:rFonts w:ascii="Arial" w:eastAsia="Times New Roman" w:hAnsi="Arial" w:cs="Arial"/>
+                <w:sz w:val="20"/>
+                <w:szCs w:val="20"/>
+                <w:lang w:eastAsia="es-PE"/>
+              </w:rPr>
               <w:t>DOCX</w:t>
             </w:r>
           </w:p>
         </w:tc>
         <w:tc>
           <w:tcPr>
-            <w:tcW w:w="0" w:type="auto"/>
+            <w:tcW w:w="1417" w:type="dxa"/>
             <w:tcBorders>
               <w:top w:val="single" w:sz="8" w:space="0" w:color="000000"/>
               <w:left w:val="single" w:sz="8" w:space="0" w:color="000000"/>
@@ -10910,7 +11042,7 @@
         </w:trPr>
         <w:tc>
           <w:tcPr>
-            <w:tcW w:w="1833" w:type="dxa"/>
+            <w:tcW w:w="1466" w:type="dxa"/>
             <w:tcBorders>
               <w:top w:val="single" w:sz="8" w:space="0" w:color="000000"/>
               <w:left w:val="single" w:sz="8" w:space="0" w:color="000000"/>
@@ -10950,7 +11082,7 @@
         </w:tc>
         <w:tc>
           <w:tcPr>
-            <w:tcW w:w="2433" w:type="dxa"/>
+            <w:tcW w:w="2352" w:type="dxa"/>
             <w:tcBorders>
               <w:top w:val="single" w:sz="8" w:space="0" w:color="000000"/>
               <w:left w:val="single" w:sz="8" w:space="0" w:color="000000"/>
@@ -10989,7 +11121,7 @@
         </w:tc>
         <w:tc>
           <w:tcPr>
-            <w:tcW w:w="0" w:type="auto"/>
+            <w:tcW w:w="1559" w:type="dxa"/>
             <w:tcBorders>
               <w:top w:val="single" w:sz="8" w:space="0" w:color="000000"/>
               <w:left w:val="single" w:sz="8" w:space="0" w:color="000000"/>
@@ -11028,7 +11160,7 @@
         </w:tc>
         <w:tc>
           <w:tcPr>
-            <w:tcW w:w="0" w:type="auto"/>
+            <w:tcW w:w="1276" w:type="dxa"/>
             <w:tcBorders>
               <w:top w:val="single" w:sz="8" w:space="0" w:color="000000"/>
               <w:left w:val="single" w:sz="8" w:space="0" w:color="000000"/>
@@ -11061,13 +11193,22 @@
                 <w:szCs w:val="20"/>
                 <w:lang w:eastAsia="es-PE"/>
               </w:rPr>
+              <w:t>.</w:t>
+            </w:r>
+            <w:r>
+              <w:rPr>
+                <w:rFonts w:ascii="Arial" w:eastAsia="Times New Roman" w:hAnsi="Arial" w:cs="Arial"/>
+                <w:sz w:val="20"/>
+                <w:szCs w:val="20"/>
+                <w:lang w:eastAsia="es-PE"/>
+              </w:rPr>
               <w:t>DOCX</w:t>
             </w:r>
           </w:p>
         </w:tc>
         <w:tc>
           <w:tcPr>
-            <w:tcW w:w="0" w:type="auto"/>
+            <w:tcW w:w="1417" w:type="dxa"/>
             <w:tcBorders>
               <w:top w:val="single" w:sz="8" w:space="0" w:color="000000"/>
               <w:left w:val="single" w:sz="8" w:space="0" w:color="000000"/>
@@ -11111,7 +11252,7 @@
         </w:trPr>
         <w:tc>
           <w:tcPr>
-            <w:tcW w:w="1833" w:type="dxa"/>
+            <w:tcW w:w="1466" w:type="dxa"/>
             <w:tcBorders>
               <w:top w:val="single" w:sz="8" w:space="0" w:color="000000"/>
               <w:left w:val="single" w:sz="8" w:space="0" w:color="000000"/>
@@ -11151,7 +11292,7 @@
         </w:tc>
         <w:tc>
           <w:tcPr>
-            <w:tcW w:w="2433" w:type="dxa"/>
+            <w:tcW w:w="2352" w:type="dxa"/>
             <w:tcBorders>
               <w:top w:val="single" w:sz="8" w:space="0" w:color="000000"/>
               <w:left w:val="single" w:sz="8" w:space="0" w:color="000000"/>
@@ -11191,7 +11332,7 @@
         </w:tc>
         <w:tc>
           <w:tcPr>
-            <w:tcW w:w="0" w:type="auto"/>
+            <w:tcW w:w="1559" w:type="dxa"/>
             <w:tcBorders>
               <w:top w:val="single" w:sz="8" w:space="0" w:color="000000"/>
               <w:left w:val="single" w:sz="8" w:space="0" w:color="000000"/>
@@ -11230,7 +11371,7 @@
         </w:tc>
         <w:tc>
           <w:tcPr>
-            <w:tcW w:w="0" w:type="auto"/>
+            <w:tcW w:w="1276" w:type="dxa"/>
             <w:tcBorders>
               <w:top w:val="single" w:sz="8" w:space="0" w:color="000000"/>
               <w:left w:val="single" w:sz="8" w:space="0" w:color="000000"/>
@@ -11263,13 +11404,22 @@
                 <w:szCs w:val="20"/>
                 <w:lang w:eastAsia="es-PE"/>
               </w:rPr>
+              <w:t>.</w:t>
+            </w:r>
+            <w:r>
+              <w:rPr>
+                <w:rFonts w:ascii="Arial" w:eastAsia="Times New Roman" w:hAnsi="Arial" w:cs="Arial"/>
+                <w:sz w:val="20"/>
+                <w:szCs w:val="20"/>
+                <w:lang w:eastAsia="es-PE"/>
+              </w:rPr>
               <w:t>XLSX</w:t>
             </w:r>
           </w:p>
         </w:tc>
         <w:tc>
           <w:tcPr>
-            <w:tcW w:w="0" w:type="auto"/>
+            <w:tcW w:w="1417" w:type="dxa"/>
             <w:tcBorders>
               <w:top w:val="single" w:sz="8" w:space="0" w:color="000000"/>
               <w:left w:val="single" w:sz="8" w:space="0" w:color="000000"/>
@@ -11313,7 +11463,7 @@
         </w:trPr>
         <w:tc>
           <w:tcPr>
-            <w:tcW w:w="1833" w:type="dxa"/>
+            <w:tcW w:w="1466" w:type="dxa"/>
             <w:tcBorders>
               <w:top w:val="single" w:sz="8" w:space="0" w:color="000000"/>
               <w:left w:val="single" w:sz="8" w:space="0" w:color="000000"/>
@@ -11353,7 +11503,7 @@
         </w:tc>
         <w:tc>
           <w:tcPr>
-            <w:tcW w:w="2433" w:type="dxa"/>
+            <w:tcW w:w="2352" w:type="dxa"/>
             <w:tcBorders>
               <w:top w:val="single" w:sz="8" w:space="0" w:color="000000"/>
               <w:left w:val="single" w:sz="8" w:space="0" w:color="000000"/>
@@ -11393,7 +11543,7 @@
         </w:tc>
         <w:tc>
           <w:tcPr>
-            <w:tcW w:w="0" w:type="auto"/>
+            <w:tcW w:w="1559" w:type="dxa"/>
             <w:tcBorders>
               <w:top w:val="single" w:sz="8" w:space="0" w:color="000000"/>
               <w:left w:val="single" w:sz="8" w:space="0" w:color="000000"/>
@@ -11432,7 +11582,7 @@
         </w:tc>
         <w:tc>
           <w:tcPr>
-            <w:tcW w:w="0" w:type="auto"/>
+            <w:tcW w:w="1276" w:type="dxa"/>
             <w:tcBorders>
               <w:top w:val="single" w:sz="8" w:space="0" w:color="000000"/>
               <w:left w:val="single" w:sz="8" w:space="0" w:color="000000"/>
@@ -11465,13 +11615,22 @@
                 <w:szCs w:val="20"/>
                 <w:lang w:eastAsia="es-PE"/>
               </w:rPr>
+              <w:t>.</w:t>
+            </w:r>
+            <w:r>
+              <w:rPr>
+                <w:rFonts w:ascii="Arial" w:eastAsia="Times New Roman" w:hAnsi="Arial" w:cs="Arial"/>
+                <w:sz w:val="20"/>
+                <w:szCs w:val="20"/>
+                <w:lang w:eastAsia="es-PE"/>
+              </w:rPr>
               <w:t>XLSX</w:t>
             </w:r>
           </w:p>
         </w:tc>
         <w:tc>
           <w:tcPr>
-            <w:tcW w:w="0" w:type="auto"/>
+            <w:tcW w:w="1417" w:type="dxa"/>
             <w:tcBorders>
               <w:top w:val="single" w:sz="8" w:space="0" w:color="000000"/>
               <w:left w:val="single" w:sz="8" w:space="0" w:color="000000"/>
@@ -11515,7 +11674,7 @@
         </w:trPr>
         <w:tc>
           <w:tcPr>
-            <w:tcW w:w="1833" w:type="dxa"/>
+            <w:tcW w:w="1466" w:type="dxa"/>
             <w:tcBorders>
               <w:top w:val="single" w:sz="8" w:space="0" w:color="000000"/>
               <w:left w:val="single" w:sz="8" w:space="0" w:color="000000"/>
@@ -11556,7 +11715,7 @@
         </w:tc>
         <w:tc>
           <w:tcPr>
-            <w:tcW w:w="2433" w:type="dxa"/>
+            <w:tcW w:w="2352" w:type="dxa"/>
             <w:tcBorders>
               <w:top w:val="single" w:sz="8" w:space="0" w:color="000000"/>
               <w:left w:val="single" w:sz="8" w:space="0" w:color="000000"/>
@@ -11595,7 +11754,7 @@
         </w:tc>
         <w:tc>
           <w:tcPr>
-            <w:tcW w:w="0" w:type="auto"/>
+            <w:tcW w:w="1559" w:type="dxa"/>
             <w:tcBorders>
               <w:top w:val="single" w:sz="8" w:space="0" w:color="000000"/>
               <w:left w:val="single" w:sz="8" w:space="0" w:color="000000"/>
@@ -11634,7 +11793,7 @@
         </w:tc>
         <w:tc>
           <w:tcPr>
-            <w:tcW w:w="0" w:type="auto"/>
+            <w:tcW w:w="1276" w:type="dxa"/>
             <w:tcBorders>
               <w:top w:val="single" w:sz="8" w:space="0" w:color="000000"/>
               <w:left w:val="single" w:sz="8" w:space="0" w:color="000000"/>
@@ -11667,13 +11826,22 @@
                 <w:szCs w:val="20"/>
                 <w:lang w:eastAsia="es-PE"/>
               </w:rPr>
+              <w:t>.</w:t>
+            </w:r>
+            <w:r>
+              <w:rPr>
+                <w:rFonts w:ascii="Arial" w:eastAsia="Times New Roman" w:hAnsi="Arial" w:cs="Arial"/>
+                <w:sz w:val="20"/>
+                <w:szCs w:val="20"/>
+                <w:lang w:eastAsia="es-PE"/>
+              </w:rPr>
               <w:t>DOCX</w:t>
             </w:r>
           </w:p>
         </w:tc>
         <w:tc>
           <w:tcPr>
-            <w:tcW w:w="0" w:type="auto"/>
+            <w:tcW w:w="1417" w:type="dxa"/>
             <w:tcBorders>
               <w:top w:val="single" w:sz="8" w:space="0" w:color="000000"/>
               <w:left w:val="single" w:sz="8" w:space="0" w:color="000000"/>
@@ -11717,7 +11885,7 @@
         </w:trPr>
         <w:tc>
           <w:tcPr>
-            <w:tcW w:w="1833" w:type="dxa"/>
+            <w:tcW w:w="1466" w:type="dxa"/>
             <w:tcBorders>
               <w:top w:val="single" w:sz="8" w:space="0" w:color="000000"/>
               <w:left w:val="single" w:sz="8" w:space="0" w:color="000000"/>
@@ -11757,7 +11925,7 @@
         </w:tc>
         <w:tc>
           <w:tcPr>
-            <w:tcW w:w="2433" w:type="dxa"/>
+            <w:tcW w:w="2352" w:type="dxa"/>
             <w:tcBorders>
               <w:top w:val="single" w:sz="8" w:space="0" w:color="000000"/>
               <w:left w:val="single" w:sz="8" w:space="0" w:color="000000"/>
@@ -11796,7 +11964,7 @@
         </w:tc>
         <w:tc>
           <w:tcPr>
-            <w:tcW w:w="0" w:type="auto"/>
+            <w:tcW w:w="1559" w:type="dxa"/>
             <w:tcBorders>
               <w:top w:val="single" w:sz="8" w:space="0" w:color="000000"/>
               <w:left w:val="single" w:sz="8" w:space="0" w:color="000000"/>
@@ -11835,7 +12003,7 @@
         </w:tc>
         <w:tc>
           <w:tcPr>
-            <w:tcW w:w="0" w:type="auto"/>
+            <w:tcW w:w="1276" w:type="dxa"/>
             <w:tcBorders>
               <w:top w:val="single" w:sz="8" w:space="0" w:color="000000"/>
               <w:left w:val="single" w:sz="8" w:space="0" w:color="000000"/>
@@ -11868,13 +12036,22 @@
                 <w:szCs w:val="20"/>
                 <w:lang w:eastAsia="es-PE"/>
               </w:rPr>
+              <w:t>.</w:t>
+            </w:r>
+            <w:r>
+              <w:rPr>
+                <w:rFonts w:ascii="Arial" w:eastAsia="Times New Roman" w:hAnsi="Arial" w:cs="Arial"/>
+                <w:sz w:val="20"/>
+                <w:szCs w:val="20"/>
+                <w:lang w:eastAsia="es-PE"/>
+              </w:rPr>
               <w:t>DOCX</w:t>
             </w:r>
           </w:p>
         </w:tc>
         <w:tc>
           <w:tcPr>
-            <w:tcW w:w="0" w:type="auto"/>
+            <w:tcW w:w="1417" w:type="dxa"/>
             <w:tcBorders>
               <w:top w:val="single" w:sz="8" w:space="0" w:color="000000"/>
               <w:left w:val="single" w:sz="8" w:space="0" w:color="000000"/>
@@ -11918,7 +12095,7 @@
         </w:trPr>
         <w:tc>
           <w:tcPr>
-            <w:tcW w:w="1833" w:type="dxa"/>
+            <w:tcW w:w="1466" w:type="dxa"/>
             <w:tcBorders>
               <w:top w:val="single" w:sz="8" w:space="0" w:color="000000"/>
               <w:left w:val="single" w:sz="8" w:space="0" w:color="000000"/>
@@ -11958,7 +12135,7 @@
         </w:tc>
         <w:tc>
           <w:tcPr>
-            <w:tcW w:w="2433" w:type="dxa"/>
+            <w:tcW w:w="2352" w:type="dxa"/>
             <w:tcBorders>
               <w:top w:val="single" w:sz="8" w:space="0" w:color="000000"/>
               <w:left w:val="single" w:sz="8" w:space="0" w:color="000000"/>
@@ -11997,7 +12174,7 @@
         </w:tc>
         <w:tc>
           <w:tcPr>
-            <w:tcW w:w="0" w:type="auto"/>
+            <w:tcW w:w="1559" w:type="dxa"/>
             <w:tcBorders>
               <w:top w:val="single" w:sz="8" w:space="0" w:color="000000"/>
               <w:left w:val="single" w:sz="8" w:space="0" w:color="000000"/>
@@ -12036,7 +12213,7 @@
         </w:tc>
         <w:tc>
           <w:tcPr>
-            <w:tcW w:w="0" w:type="auto"/>
+            <w:tcW w:w="1276" w:type="dxa"/>
             <w:tcBorders>
               <w:top w:val="single" w:sz="8" w:space="0" w:color="000000"/>
               <w:left w:val="single" w:sz="8" w:space="0" w:color="000000"/>
@@ -12069,13 +12246,24 @@
                 <w:szCs w:val="20"/>
                 <w:lang w:eastAsia="es-PE"/>
               </w:rPr>
+              <w:t>.</w:t>
+            </w:r>
+            <w:bookmarkStart w:id="9" w:name="_GoBack"/>
+            <w:bookmarkEnd w:id="9"/>
+            <w:r>
+              <w:rPr>
+                <w:rFonts w:ascii="Arial" w:eastAsia="Times New Roman" w:hAnsi="Arial" w:cs="Arial"/>
+                <w:sz w:val="20"/>
+                <w:szCs w:val="20"/>
+                <w:lang w:eastAsia="es-PE"/>
+              </w:rPr>
               <w:t>DOCX</w:t>
             </w:r>
           </w:p>
         </w:tc>
         <w:tc>
           <w:tcPr>
-            <w:tcW w:w="0" w:type="auto"/>
+            <w:tcW w:w="1417" w:type="dxa"/>
             <w:tcBorders>
               <w:top w:val="single" w:sz="8" w:space="0" w:color="000000"/>
               <w:left w:val="single" w:sz="8" w:space="0" w:color="000000"/>
@@ -42493,7 +42681,7 @@
 </file>
 
 <file path=customXml/itemProps2.xml><?xml version="1.0" encoding="utf-8"?>
-<ds:datastoreItem xmlns:ds="http://schemas.openxmlformats.org/officeDocument/2006/customXml" ds:itemID="{B407B244-AE7A-47F5-A7A5-839507AE95FB}">
+<ds:datastoreItem xmlns:ds="http://schemas.openxmlformats.org/officeDocument/2006/customXml" ds:itemID="{516EC7DA-768F-4320-9283-2797C1F2E55C}">
   <ds:schemaRefs>
     <ds:schemaRef ds:uri="http://schemas.openxmlformats.org/officeDocument/2006/bibliography"/>
   </ds:schemaRefs>

</xml_diff>

<commit_message>
Actualización del Plan de Gestion de la Configuracion
</commit_message>
<xml_diff>
--- a/documentos/PGC.docx
+++ b/documentos/PGC.docx
@@ -1,6 +1,6 @@
 
 <file path=word/document.xml><?xml version="1.0" encoding="utf-8"?>
-<w:document xmlns:wpc="http://schemas.microsoft.com/office/word/2010/wordprocessingCanvas" xmlns:cx="http://schemas.microsoft.com/office/drawing/2014/chartex" xmlns:cx1="http://schemas.microsoft.com/office/drawing/2015/9/8/chartex" xmlns:cx2="http://schemas.microsoft.com/office/drawing/2015/10/21/chartex" xmlns:cx3="http://schemas.microsoft.com/office/drawing/2016/5/9/chartex" xmlns:cx4="http://schemas.microsoft.com/office/drawing/2016/5/10/chartex" xmlns:cx5="http://schemas.microsoft.com/office/drawing/2016/5/11/chartex" xmlns:cx6="http://schemas.microsoft.com/office/drawing/2016/5/12/chartex" xmlns:cx7="http://schemas.microsoft.com/office/drawing/2016/5/13/chartex" xmlns:cx8="http://schemas.microsoft.com/office/drawing/2016/5/14/chartex" xmlns:mc="http://schemas.openxmlformats.org/markup-compatibility/2006" xmlns:aink="http://schemas.microsoft.com/office/drawing/2016/ink" xmlns:am3d="http://schemas.microsoft.com/office/drawing/2017/model3d" xmlns:o="urn:schemas-microsoft-com:office:office" xmlns:r="http://schemas.openxmlformats.org/officeDocument/2006/relationships" xmlns:m="http://schemas.openxmlformats.org/officeDocument/2006/math" xmlns:v="urn:schemas-microsoft-com:vml" xmlns:wp14="http://schemas.microsoft.com/office/word/2010/wordprocessingDrawing" xmlns:wp="http://schemas.openxmlformats.org/drawingml/2006/wordprocessingDrawing" xmlns:w10="urn:schemas-microsoft-com:office:word" xmlns:w="http://schemas.openxmlformats.org/wordprocessingml/2006/main" xmlns:w14="http://schemas.microsoft.com/office/word/2010/wordml" xmlns:w15="http://schemas.microsoft.com/office/word/2012/wordml" xmlns:w16cid="http://schemas.microsoft.com/office/word/2016/wordml/cid" xmlns:w16se="http://schemas.microsoft.com/office/word/2015/wordml/symex" xmlns:wpg="http://schemas.microsoft.com/office/word/2010/wordprocessingGroup" xmlns:wpi="http://schemas.microsoft.com/office/word/2010/wordprocessingInk" xmlns:wne="http://schemas.microsoft.com/office/word/2006/wordml" xmlns:wps="http://schemas.microsoft.com/office/word/2010/wordprocessingShape" mc:Ignorable="w14 w15 w16se w16cid wp14">
+<w:document xmlns:wpc="http://schemas.microsoft.com/office/word/2010/wordprocessingCanvas" xmlns:mc="http://schemas.openxmlformats.org/markup-compatibility/2006" xmlns:o="urn:schemas-microsoft-com:office:office" xmlns:r="http://schemas.openxmlformats.org/officeDocument/2006/relationships" xmlns:m="http://schemas.openxmlformats.org/officeDocument/2006/math" xmlns:v="urn:schemas-microsoft-com:vml" xmlns:wp14="http://schemas.microsoft.com/office/word/2010/wordprocessingDrawing" xmlns:wp="http://schemas.openxmlformats.org/drawingml/2006/wordprocessingDrawing" xmlns:w10="urn:schemas-microsoft-com:office:word" xmlns:w="http://schemas.openxmlformats.org/wordprocessingml/2006/main" xmlns:w14="http://schemas.microsoft.com/office/word/2010/wordml" xmlns:w15="http://schemas.microsoft.com/office/word/2012/wordml" xmlns:wpg="http://schemas.microsoft.com/office/word/2010/wordprocessingGroup" xmlns:wpi="http://schemas.microsoft.com/office/word/2010/wordprocessingInk" xmlns:wne="http://schemas.microsoft.com/office/word/2006/wordml" xmlns:wps="http://schemas.microsoft.com/office/word/2010/wordprocessingShape" mc:Ignorable="w14 w15 wp14">
   <w:body>
     <w:p>
       <w:pPr>
@@ -902,8 +902,6 @@
               </w:rPr>
               <w:t>Actualización del cuadro con los elementos clasificados y cuadro de ítem con la nomenclatura.</w:t>
             </w:r>
-            <w:bookmarkStart w:id="0" w:name="_GoBack"/>
-            <w:bookmarkEnd w:id="0"/>
           </w:p>
           <w:p>
             <w:pPr>
@@ -2401,7 +2399,7 @@
           <w:szCs w:val="24"/>
         </w:rPr>
       </w:pPr>
-      <w:bookmarkStart w:id="1" w:name="_Toc529561507"/>
+      <w:bookmarkStart w:id="0" w:name="_Toc529561507"/>
       <w:r>
         <w:rPr>
           <w:rFonts w:ascii="Arial" w:hAnsi="Arial" w:cs="Arial"/>
@@ -2411,7 +2409,7 @@
         <w:lastRenderedPageBreak/>
         <w:t>Introducción</w:t>
       </w:r>
-      <w:bookmarkEnd w:id="1"/>
+      <w:bookmarkEnd w:id="0"/>
     </w:p>
     <w:p>
       <w:pPr>
@@ -2572,7 +2570,25 @@
           <w:szCs w:val="24"/>
           <w:lang w:eastAsia="es-PE"/>
         </w:rPr>
-        <w:t xml:space="preserve">El propósito del plan es realizar el seguimiento y control de cambios de los productos de software en desarrollo y producción, así como la documentación del ciclo de vida de desarrollo de software de cada producto de software. También controlar las versiones de los </w:t>
+        <w:t>El propósito del plan es realizar el segu</w:t>
+      </w:r>
+      <w:r>
+        <w:rPr>
+          <w:rFonts w:ascii="Arial" w:eastAsia="Times New Roman" w:hAnsi="Arial" w:cs="Arial"/>
+          <w:sz w:val="24"/>
+          <w:szCs w:val="24"/>
+          <w:lang w:eastAsia="es-PE"/>
+        </w:rPr>
+        <w:t>imiento y control de cambios de los</w:t>
+      </w:r>
+      <w:r>
+        <w:rPr>
+          <w:rFonts w:ascii="Arial" w:eastAsia="Times New Roman" w:hAnsi="Arial" w:cs="Arial"/>
+          <w:sz w:val="24"/>
+          <w:szCs w:val="24"/>
+          <w:lang w:eastAsia="es-PE"/>
+        </w:rPr>
+        <w:t xml:space="preserve"> productos de software en desarrollo y producción, así como la documentación del ciclo de vida de desarrollo de software de cada producto de software. También controlar las versiones de los </w:t>
       </w:r>
       <w:proofErr w:type="spellStart"/>
       <w:r>
@@ -2594,6 +2610,17 @@
         </w:rPr>
         <w:t xml:space="preserve"> de los productos de software, para luego realizar el despliegue en producción.</w:t>
       </w:r>
+      <w:r>
+        <w:rPr>
+          <w:rFonts w:ascii="Arial" w:eastAsia="Times New Roman" w:hAnsi="Arial" w:cs="Arial"/>
+          <w:sz w:val="24"/>
+          <w:szCs w:val="24"/>
+          <w:lang w:eastAsia="es-PE"/>
+        </w:rPr>
+        <w:t xml:space="preserve"> </w:t>
+      </w:r>
+      <w:bookmarkStart w:id="1" w:name="_GoBack"/>
+      <w:bookmarkEnd w:id="1"/>
     </w:p>
     <w:p>
       <w:pPr>
@@ -3774,7 +3801,7 @@
         <w:rPr>
           <w:rFonts w:ascii="Arial" w:hAnsi="Arial" w:cs="Arial"/>
           <w:noProof/>
-          <w:lang w:val="es-ES" w:eastAsia="es-ES"/>
+          <w:lang w:eastAsia="es-PE"/>
         </w:rPr>
         <w:drawing>
           <wp:inline distT="0" distB="0" distL="0" distR="0">
@@ -6054,27 +6081,7 @@
                 <w:szCs w:val="20"/>
                 <w:lang w:eastAsia="es-PE"/>
               </w:rPr>
-              <w:t>Definición de Reportes para el Estado (</w:t>
-            </w:r>
-            <w:proofErr w:type="gramStart"/>
-            <w:r>
-              <w:rPr>
-                <w:rFonts w:ascii="Arial" w:eastAsia="Times New Roman" w:hAnsi="Arial" w:cs="Arial"/>
-                <w:sz w:val="20"/>
-                <w:szCs w:val="20"/>
-                <w:lang w:eastAsia="es-PE"/>
-              </w:rPr>
-              <w:t>Jefe</w:t>
-            </w:r>
-            <w:proofErr w:type="gramEnd"/>
-            <w:r>
-              <w:rPr>
-                <w:rFonts w:ascii="Arial" w:eastAsia="Times New Roman" w:hAnsi="Arial" w:cs="Arial"/>
-                <w:sz w:val="20"/>
-                <w:szCs w:val="20"/>
-                <w:lang w:eastAsia="es-PE"/>
-              </w:rPr>
-              <w:t xml:space="preserve"> de PY - 4)</w:t>
+              <w:t>Definición de Reportes para el Estado (Jefe de PY - 4)</w:t>
             </w:r>
           </w:p>
         </w:tc>
@@ -9956,7 +9963,6 @@
                 <w:lang w:eastAsia="es-PE"/>
               </w:rPr>
             </w:pPr>
-            <w:proofErr w:type="gramStart"/>
             <w:r>
               <w:rPr>
                 <w:rFonts w:ascii="Arial" w:eastAsia="Times New Roman" w:hAnsi="Arial" w:cs="Arial"/>
@@ -9975,7 +9981,6 @@
               </w:rPr>
               <w:t>JMX</w:t>
             </w:r>
-            <w:proofErr w:type="gramEnd"/>
           </w:p>
         </w:tc>
         <w:tc>
@@ -10579,7 +10584,6 @@
                 <w:lang w:eastAsia="es-PE"/>
               </w:rPr>
             </w:pPr>
-            <w:proofErr w:type="gramStart"/>
             <w:r>
               <w:rPr>
                 <w:rFonts w:ascii="Arial" w:eastAsia="Times New Roman" w:hAnsi="Arial" w:cs="Arial"/>
@@ -10598,7 +10602,6 @@
               </w:rPr>
               <w:t>MWB</w:t>
             </w:r>
-            <w:proofErr w:type="gramEnd"/>
           </w:p>
         </w:tc>
         <w:tc>
@@ -12599,7 +12602,7 @@
                 <w:szCs w:val="20"/>
                 <w:lang w:val="es-ES" w:eastAsia="es-ES"/>
               </w:rPr>
-              <w:t>+"-"+ACRONIMO C.U.+</w:t>
+              <w:t xml:space="preserve">+"-"+ACRONIMO </w:t>
             </w:r>
             <w:proofErr w:type="spellStart"/>
             <w:r>
@@ -12609,7 +12612,7 @@
                 <w:szCs w:val="20"/>
                 <w:lang w:val="es-ES" w:eastAsia="es-ES"/>
               </w:rPr>
-              <w:t>n°</w:t>
+              <w:t>C.U.+n°</w:t>
             </w:r>
             <w:proofErr w:type="spellEnd"/>
             <w:r>
@@ -12817,7 +12820,7 @@
                 <w:szCs w:val="20"/>
                 <w:lang w:val="es-ES" w:eastAsia="es-ES"/>
               </w:rPr>
-              <w:t>+"-"+ACRONIMO C.U.+</w:t>
+              <w:t xml:space="preserve">+"-"+ACRONIMO </w:t>
             </w:r>
             <w:proofErr w:type="spellStart"/>
             <w:r>
@@ -12827,7 +12830,7 @@
                 <w:szCs w:val="20"/>
                 <w:lang w:val="es-ES" w:eastAsia="es-ES"/>
               </w:rPr>
-              <w:t>n°</w:t>
+              <w:t>C.U.+n°</w:t>
             </w:r>
             <w:proofErr w:type="spellEnd"/>
             <w:r>
@@ -24211,7 +24214,7 @@
         <w:rPr>
           <w:rFonts w:ascii="Arial" w:hAnsi="Arial" w:cs="Arial"/>
           <w:noProof/>
-          <w:lang w:val="es-ES" w:eastAsia="es-ES"/>
+          <w:lang w:eastAsia="es-PE"/>
         </w:rPr>
         <w:drawing>
           <wp:inline distT="0" distB="0" distL="0" distR="0" wp14:anchorId="570FA287" wp14:editId="0DDB0913">
@@ -28404,7 +28407,7 @@
 </file>
 
 <file path=word/endnotes.xml><?xml version="1.0" encoding="utf-8"?>
-<w:endnotes xmlns:wpc="http://schemas.microsoft.com/office/word/2010/wordprocessingCanvas" xmlns:cx="http://schemas.microsoft.com/office/drawing/2014/chartex" xmlns:cx1="http://schemas.microsoft.com/office/drawing/2015/9/8/chartex" xmlns:cx2="http://schemas.microsoft.com/office/drawing/2015/10/21/chartex" xmlns:cx3="http://schemas.microsoft.com/office/drawing/2016/5/9/chartex" xmlns:cx4="http://schemas.microsoft.com/office/drawing/2016/5/10/chartex" xmlns:cx5="http://schemas.microsoft.com/office/drawing/2016/5/11/chartex" xmlns:cx6="http://schemas.microsoft.com/office/drawing/2016/5/12/chartex" xmlns:cx7="http://schemas.microsoft.com/office/drawing/2016/5/13/chartex" xmlns:cx8="http://schemas.microsoft.com/office/drawing/2016/5/14/chartex" xmlns:mc="http://schemas.openxmlformats.org/markup-compatibility/2006" xmlns:aink="http://schemas.microsoft.com/office/drawing/2016/ink" xmlns:am3d="http://schemas.microsoft.com/office/drawing/2017/model3d" xmlns:o="urn:schemas-microsoft-com:office:office" xmlns:r="http://schemas.openxmlformats.org/officeDocument/2006/relationships" xmlns:m="http://schemas.openxmlformats.org/officeDocument/2006/math" xmlns:v="urn:schemas-microsoft-com:vml" xmlns:wp14="http://schemas.microsoft.com/office/word/2010/wordprocessingDrawing" xmlns:wp="http://schemas.openxmlformats.org/drawingml/2006/wordprocessingDrawing" xmlns:w10="urn:schemas-microsoft-com:office:word" xmlns:w="http://schemas.openxmlformats.org/wordprocessingml/2006/main" xmlns:w14="http://schemas.microsoft.com/office/word/2010/wordml" xmlns:w15="http://schemas.microsoft.com/office/word/2012/wordml" xmlns:w16cid="http://schemas.microsoft.com/office/word/2016/wordml/cid" xmlns:w16se="http://schemas.microsoft.com/office/word/2015/wordml/symex" xmlns:wpg="http://schemas.microsoft.com/office/word/2010/wordprocessingGroup" xmlns:wpi="http://schemas.microsoft.com/office/word/2010/wordprocessingInk" xmlns:wne="http://schemas.microsoft.com/office/word/2006/wordml" xmlns:wps="http://schemas.microsoft.com/office/word/2010/wordprocessingShape" mc:Ignorable="w14 w15 w16se w16cid wp14">
+<w:endnotes xmlns:wpc="http://schemas.microsoft.com/office/word/2010/wordprocessingCanvas" xmlns:mc="http://schemas.openxmlformats.org/markup-compatibility/2006" xmlns:o="urn:schemas-microsoft-com:office:office" xmlns:r="http://schemas.openxmlformats.org/officeDocument/2006/relationships" xmlns:m="http://schemas.openxmlformats.org/officeDocument/2006/math" xmlns:v="urn:schemas-microsoft-com:vml" xmlns:wp14="http://schemas.microsoft.com/office/word/2010/wordprocessingDrawing" xmlns:wp="http://schemas.openxmlformats.org/drawingml/2006/wordprocessingDrawing" xmlns:w10="urn:schemas-microsoft-com:office:word" xmlns:w="http://schemas.openxmlformats.org/wordprocessingml/2006/main" xmlns:w14="http://schemas.microsoft.com/office/word/2010/wordml" xmlns:w15="http://schemas.microsoft.com/office/word/2012/wordml" xmlns:wpg="http://schemas.microsoft.com/office/word/2010/wordprocessingGroup" xmlns:wpi="http://schemas.microsoft.com/office/word/2010/wordprocessingInk" xmlns:wne="http://schemas.microsoft.com/office/word/2006/wordml" xmlns:wps="http://schemas.microsoft.com/office/word/2010/wordprocessingShape" mc:Ignorable="w14 w15 wp14">
   <w:endnote w:type="separator" w:id="-1">
     <w:p>
       <w:pPr>
@@ -28429,7 +28432,7 @@
 </file>
 
 <file path=word/footer1.xml><?xml version="1.0" encoding="utf-8"?>
-<w:ftr xmlns:wpc="http://schemas.microsoft.com/office/word/2010/wordprocessingCanvas" xmlns:cx="http://schemas.microsoft.com/office/drawing/2014/chartex" xmlns:cx1="http://schemas.microsoft.com/office/drawing/2015/9/8/chartex" xmlns:cx2="http://schemas.microsoft.com/office/drawing/2015/10/21/chartex" xmlns:cx3="http://schemas.microsoft.com/office/drawing/2016/5/9/chartex" xmlns:cx4="http://schemas.microsoft.com/office/drawing/2016/5/10/chartex" xmlns:cx5="http://schemas.microsoft.com/office/drawing/2016/5/11/chartex" xmlns:cx6="http://schemas.microsoft.com/office/drawing/2016/5/12/chartex" xmlns:cx7="http://schemas.microsoft.com/office/drawing/2016/5/13/chartex" xmlns:cx8="http://schemas.microsoft.com/office/drawing/2016/5/14/chartex" xmlns:mc="http://schemas.openxmlformats.org/markup-compatibility/2006" xmlns:aink="http://schemas.microsoft.com/office/drawing/2016/ink" xmlns:am3d="http://schemas.microsoft.com/office/drawing/2017/model3d" xmlns:o="urn:schemas-microsoft-com:office:office" xmlns:r="http://schemas.openxmlformats.org/officeDocument/2006/relationships" xmlns:m="http://schemas.openxmlformats.org/officeDocument/2006/math" xmlns:v="urn:schemas-microsoft-com:vml" xmlns:wp14="http://schemas.microsoft.com/office/word/2010/wordprocessingDrawing" xmlns:wp="http://schemas.openxmlformats.org/drawingml/2006/wordprocessingDrawing" xmlns:w10="urn:schemas-microsoft-com:office:word" xmlns:w="http://schemas.openxmlformats.org/wordprocessingml/2006/main" xmlns:w14="http://schemas.microsoft.com/office/word/2010/wordml" xmlns:w15="http://schemas.microsoft.com/office/word/2012/wordml" xmlns:w16cid="http://schemas.microsoft.com/office/word/2016/wordml/cid" xmlns:w16se="http://schemas.microsoft.com/office/word/2015/wordml/symex" xmlns:wpg="http://schemas.microsoft.com/office/word/2010/wordprocessingGroup" xmlns:wpi="http://schemas.microsoft.com/office/word/2010/wordprocessingInk" xmlns:wne="http://schemas.microsoft.com/office/word/2006/wordml" xmlns:wps="http://schemas.microsoft.com/office/word/2010/wordprocessingShape" mc:Ignorable="w14 w15 w16se w16cid wp14">
+<w:ftr xmlns:wpc="http://schemas.microsoft.com/office/word/2010/wordprocessingCanvas" xmlns:mc="http://schemas.openxmlformats.org/markup-compatibility/2006" xmlns:o="urn:schemas-microsoft-com:office:office" xmlns:r="http://schemas.openxmlformats.org/officeDocument/2006/relationships" xmlns:m="http://schemas.openxmlformats.org/officeDocument/2006/math" xmlns:v="urn:schemas-microsoft-com:vml" xmlns:wp14="http://schemas.microsoft.com/office/word/2010/wordprocessingDrawing" xmlns:wp="http://schemas.openxmlformats.org/drawingml/2006/wordprocessingDrawing" xmlns:w10="urn:schemas-microsoft-com:office:word" xmlns:w="http://schemas.openxmlformats.org/wordprocessingml/2006/main" xmlns:w14="http://schemas.microsoft.com/office/word/2010/wordml" xmlns:w15="http://schemas.microsoft.com/office/word/2012/wordml" xmlns:wpg="http://schemas.microsoft.com/office/word/2010/wordprocessingGroup" xmlns:wpi="http://schemas.microsoft.com/office/word/2010/wordprocessingInk" xmlns:wne="http://schemas.microsoft.com/office/word/2006/wordml" xmlns:wps="http://schemas.microsoft.com/office/word/2010/wordprocessingShape" mc:Ignorable="w14 w15 wp14">
   <w:p>
     <w:pPr>
       <w:pStyle w:val="Piedepgina"/>
@@ -28462,7 +28465,7 @@
         <w:noProof/>
         <w:lang w:val="es-ES"/>
       </w:rPr>
-      <w:t>16</w:t>
+      <w:t>19</w:t>
     </w:r>
     <w:r>
       <w:rPr>
@@ -28480,7 +28483,7 @@
 </file>
 
 <file path=word/footer2.xml><?xml version="1.0" encoding="utf-8"?>
-<w:ftr xmlns:wpc="http://schemas.microsoft.com/office/word/2010/wordprocessingCanvas" xmlns:cx="http://schemas.microsoft.com/office/drawing/2014/chartex" xmlns:cx1="http://schemas.microsoft.com/office/drawing/2015/9/8/chartex" xmlns:cx2="http://schemas.microsoft.com/office/drawing/2015/10/21/chartex" xmlns:cx3="http://schemas.microsoft.com/office/drawing/2016/5/9/chartex" xmlns:cx4="http://schemas.microsoft.com/office/drawing/2016/5/10/chartex" xmlns:cx5="http://schemas.microsoft.com/office/drawing/2016/5/11/chartex" xmlns:cx6="http://schemas.microsoft.com/office/drawing/2016/5/12/chartex" xmlns:cx7="http://schemas.microsoft.com/office/drawing/2016/5/13/chartex" xmlns:cx8="http://schemas.microsoft.com/office/drawing/2016/5/14/chartex" xmlns:mc="http://schemas.openxmlformats.org/markup-compatibility/2006" xmlns:aink="http://schemas.microsoft.com/office/drawing/2016/ink" xmlns:am3d="http://schemas.microsoft.com/office/drawing/2017/model3d" xmlns:o="urn:schemas-microsoft-com:office:office" xmlns:r="http://schemas.openxmlformats.org/officeDocument/2006/relationships" xmlns:m="http://schemas.openxmlformats.org/officeDocument/2006/math" xmlns:v="urn:schemas-microsoft-com:vml" xmlns:wp14="http://schemas.microsoft.com/office/word/2010/wordprocessingDrawing" xmlns:wp="http://schemas.openxmlformats.org/drawingml/2006/wordprocessingDrawing" xmlns:w10="urn:schemas-microsoft-com:office:word" xmlns:w="http://schemas.openxmlformats.org/wordprocessingml/2006/main" xmlns:w14="http://schemas.microsoft.com/office/word/2010/wordml" xmlns:w15="http://schemas.microsoft.com/office/word/2012/wordml" xmlns:w16cid="http://schemas.microsoft.com/office/word/2016/wordml/cid" xmlns:w16se="http://schemas.microsoft.com/office/word/2015/wordml/symex" xmlns:wpg="http://schemas.microsoft.com/office/word/2010/wordprocessingGroup" xmlns:wpi="http://schemas.microsoft.com/office/word/2010/wordprocessingInk" xmlns:wne="http://schemas.microsoft.com/office/word/2006/wordml" xmlns:wps="http://schemas.microsoft.com/office/word/2010/wordprocessingShape" mc:Ignorable="w14 w15 w16se w16cid wp14">
+<w:ftr xmlns:wpc="http://schemas.microsoft.com/office/word/2010/wordprocessingCanvas" xmlns:mc="http://schemas.openxmlformats.org/markup-compatibility/2006" xmlns:o="urn:schemas-microsoft-com:office:office" xmlns:r="http://schemas.openxmlformats.org/officeDocument/2006/relationships" xmlns:m="http://schemas.openxmlformats.org/officeDocument/2006/math" xmlns:v="urn:schemas-microsoft-com:vml" xmlns:wp14="http://schemas.microsoft.com/office/word/2010/wordprocessingDrawing" xmlns:wp="http://schemas.openxmlformats.org/drawingml/2006/wordprocessingDrawing" xmlns:w10="urn:schemas-microsoft-com:office:word" xmlns:w="http://schemas.openxmlformats.org/wordprocessingml/2006/main" xmlns:w14="http://schemas.microsoft.com/office/word/2010/wordml" xmlns:w15="http://schemas.microsoft.com/office/word/2012/wordml" xmlns:wpg="http://schemas.microsoft.com/office/word/2010/wordprocessingGroup" xmlns:wpi="http://schemas.microsoft.com/office/word/2010/wordprocessingInk" xmlns:wne="http://schemas.microsoft.com/office/word/2006/wordml" xmlns:wps="http://schemas.microsoft.com/office/word/2010/wordprocessingShape" mc:Ignorable="w14 w15 wp14">
   <w:p>
     <w:pPr>
       <w:pStyle w:val="Piedepgina"/>
@@ -28510,6 +28513,7 @@
     <w:r>
       <w:rPr>
         <w:caps/>
+        <w:noProof/>
       </w:rPr>
       <w:t>16</w:t>
     </w:r>
@@ -28529,7 +28533,7 @@
 </file>
 
 <file path=word/footnotes.xml><?xml version="1.0" encoding="utf-8"?>
-<w:footnotes xmlns:wpc="http://schemas.microsoft.com/office/word/2010/wordprocessingCanvas" xmlns:cx="http://schemas.microsoft.com/office/drawing/2014/chartex" xmlns:cx1="http://schemas.microsoft.com/office/drawing/2015/9/8/chartex" xmlns:cx2="http://schemas.microsoft.com/office/drawing/2015/10/21/chartex" xmlns:cx3="http://schemas.microsoft.com/office/drawing/2016/5/9/chartex" xmlns:cx4="http://schemas.microsoft.com/office/drawing/2016/5/10/chartex" xmlns:cx5="http://schemas.microsoft.com/office/drawing/2016/5/11/chartex" xmlns:cx6="http://schemas.microsoft.com/office/drawing/2016/5/12/chartex" xmlns:cx7="http://schemas.microsoft.com/office/drawing/2016/5/13/chartex" xmlns:cx8="http://schemas.microsoft.com/office/drawing/2016/5/14/chartex" xmlns:mc="http://schemas.openxmlformats.org/markup-compatibility/2006" xmlns:aink="http://schemas.microsoft.com/office/drawing/2016/ink" xmlns:am3d="http://schemas.microsoft.com/office/drawing/2017/model3d" xmlns:o="urn:schemas-microsoft-com:office:office" xmlns:r="http://schemas.openxmlformats.org/officeDocument/2006/relationships" xmlns:m="http://schemas.openxmlformats.org/officeDocument/2006/math" xmlns:v="urn:schemas-microsoft-com:vml" xmlns:wp14="http://schemas.microsoft.com/office/word/2010/wordprocessingDrawing" xmlns:wp="http://schemas.openxmlformats.org/drawingml/2006/wordprocessingDrawing" xmlns:w10="urn:schemas-microsoft-com:office:word" xmlns:w="http://schemas.openxmlformats.org/wordprocessingml/2006/main" xmlns:w14="http://schemas.microsoft.com/office/word/2010/wordml" xmlns:w15="http://schemas.microsoft.com/office/word/2012/wordml" xmlns:w16cid="http://schemas.microsoft.com/office/word/2016/wordml/cid" xmlns:w16se="http://schemas.microsoft.com/office/word/2015/wordml/symex" xmlns:wpg="http://schemas.microsoft.com/office/word/2010/wordprocessingGroup" xmlns:wpi="http://schemas.microsoft.com/office/word/2010/wordprocessingInk" xmlns:wne="http://schemas.microsoft.com/office/word/2006/wordml" xmlns:wps="http://schemas.microsoft.com/office/word/2010/wordprocessingShape" mc:Ignorable="w14 w15 w16se w16cid wp14">
+<w:footnotes xmlns:wpc="http://schemas.microsoft.com/office/word/2010/wordprocessingCanvas" xmlns:mc="http://schemas.openxmlformats.org/markup-compatibility/2006" xmlns:o="urn:schemas-microsoft-com:office:office" xmlns:r="http://schemas.openxmlformats.org/officeDocument/2006/relationships" xmlns:m="http://schemas.openxmlformats.org/officeDocument/2006/math" xmlns:v="urn:schemas-microsoft-com:vml" xmlns:wp14="http://schemas.microsoft.com/office/word/2010/wordprocessingDrawing" xmlns:wp="http://schemas.openxmlformats.org/drawingml/2006/wordprocessingDrawing" xmlns:w10="urn:schemas-microsoft-com:office:word" xmlns:w="http://schemas.openxmlformats.org/wordprocessingml/2006/main" xmlns:w14="http://schemas.microsoft.com/office/word/2010/wordml" xmlns:w15="http://schemas.microsoft.com/office/word/2012/wordml" xmlns:wpg="http://schemas.microsoft.com/office/word/2010/wordprocessingGroup" xmlns:wpi="http://schemas.microsoft.com/office/word/2010/wordprocessingInk" xmlns:wne="http://schemas.microsoft.com/office/word/2006/wordml" xmlns:wps="http://schemas.microsoft.com/office/word/2010/wordprocessingShape" mc:Ignorable="w14 w15 wp14">
   <w:footnote w:type="separator" w:id="-1">
     <w:p>
       <w:pPr>
@@ -28554,8 +28558,8 @@
 </file>
 
 <file path=word/numbering.xml><?xml version="1.0" encoding="utf-8"?>
-<w:numbering xmlns:wpc="http://schemas.microsoft.com/office/word/2010/wordprocessingCanvas" xmlns:cx="http://schemas.microsoft.com/office/drawing/2014/chartex" xmlns:cx1="http://schemas.microsoft.com/office/drawing/2015/9/8/chartex" xmlns:cx2="http://schemas.microsoft.com/office/drawing/2015/10/21/chartex" xmlns:cx3="http://schemas.microsoft.com/office/drawing/2016/5/9/chartex" xmlns:cx4="http://schemas.microsoft.com/office/drawing/2016/5/10/chartex" xmlns:cx5="http://schemas.microsoft.com/office/drawing/2016/5/11/chartex" xmlns:cx6="http://schemas.microsoft.com/office/drawing/2016/5/12/chartex" xmlns:cx7="http://schemas.microsoft.com/office/drawing/2016/5/13/chartex" xmlns:cx8="http://schemas.microsoft.com/office/drawing/2016/5/14/chartex" xmlns:mc="http://schemas.openxmlformats.org/markup-compatibility/2006" xmlns:aink="http://schemas.microsoft.com/office/drawing/2016/ink" xmlns:am3d="http://schemas.microsoft.com/office/drawing/2017/model3d" xmlns:o="urn:schemas-microsoft-com:office:office" xmlns:r="http://schemas.openxmlformats.org/officeDocument/2006/relationships" xmlns:m="http://schemas.openxmlformats.org/officeDocument/2006/math" xmlns:v="urn:schemas-microsoft-com:vml" xmlns:wp14="http://schemas.microsoft.com/office/word/2010/wordprocessingDrawing" xmlns:wp="http://schemas.openxmlformats.org/drawingml/2006/wordprocessingDrawing" xmlns:w10="urn:schemas-microsoft-com:office:word" xmlns:w="http://schemas.openxmlformats.org/wordprocessingml/2006/main" xmlns:w14="http://schemas.microsoft.com/office/word/2010/wordml" xmlns:w15="http://schemas.microsoft.com/office/word/2012/wordml" xmlns:w16cid="http://schemas.microsoft.com/office/word/2016/wordml/cid" xmlns:w16se="http://schemas.microsoft.com/office/word/2015/wordml/symex" xmlns:wpg="http://schemas.microsoft.com/office/word/2010/wordprocessingGroup" xmlns:wpi="http://schemas.microsoft.com/office/word/2010/wordprocessingInk" xmlns:wne="http://schemas.microsoft.com/office/word/2006/wordml" xmlns:wps="http://schemas.microsoft.com/office/word/2010/wordprocessingShape" mc:Ignorable="w14 w15 w16se w16cid wp14">
-  <w:abstractNum w:abstractNumId="0" w15:restartNumberingAfterBreak="0">
+<w:numbering xmlns:wpc="http://schemas.microsoft.com/office/word/2010/wordprocessingCanvas" xmlns:mc="http://schemas.openxmlformats.org/markup-compatibility/2006" xmlns:o="urn:schemas-microsoft-com:office:office" xmlns:r="http://schemas.openxmlformats.org/officeDocument/2006/relationships" xmlns:m="http://schemas.openxmlformats.org/officeDocument/2006/math" xmlns:v="urn:schemas-microsoft-com:vml" xmlns:wp14="http://schemas.microsoft.com/office/word/2010/wordprocessingDrawing" xmlns:wp="http://schemas.openxmlformats.org/drawingml/2006/wordprocessingDrawing" xmlns:w10="urn:schemas-microsoft-com:office:word" xmlns:w="http://schemas.openxmlformats.org/wordprocessingml/2006/main" xmlns:w14="http://schemas.microsoft.com/office/word/2010/wordml" xmlns:w15="http://schemas.microsoft.com/office/word/2012/wordml" xmlns:wpg="http://schemas.microsoft.com/office/word/2010/wordprocessingGroup" xmlns:wpi="http://schemas.microsoft.com/office/word/2010/wordprocessingInk" xmlns:wne="http://schemas.microsoft.com/office/word/2006/wordml" xmlns:wps="http://schemas.microsoft.com/office/word/2010/wordprocessingShape" mc:Ignorable="w14 w15 wp14">
+  <w:abstractNum w:abstractNumId="0">
     <w:nsid w:val="01DE4C0C"/>
     <w:multiLevelType w:val="multilevel"/>
     <w:tmpl w:val="54DA8F40"/>
@@ -28704,7 +28708,7 @@
       </w:rPr>
     </w:lvl>
   </w:abstractNum>
-  <w:abstractNum w:abstractNumId="1" w15:restartNumberingAfterBreak="0">
+  <w:abstractNum w:abstractNumId="1">
     <w:nsid w:val="04A56A61"/>
     <w:multiLevelType w:val="multilevel"/>
     <w:tmpl w:val="9E082AF4"/>
@@ -28853,7 +28857,7 @@
       </w:rPr>
     </w:lvl>
   </w:abstractNum>
-  <w:abstractNum w:abstractNumId="2" w15:restartNumberingAfterBreak="0">
+  <w:abstractNum w:abstractNumId="2">
     <w:nsid w:val="04FC6757"/>
     <w:multiLevelType w:val="multilevel"/>
     <w:tmpl w:val="9EF80F8A"/>
@@ -29002,7 +29006,7 @@
       </w:rPr>
     </w:lvl>
   </w:abstractNum>
-  <w:abstractNum w:abstractNumId="3" w15:restartNumberingAfterBreak="0">
+  <w:abstractNum w:abstractNumId="3">
     <w:nsid w:val="0E464342"/>
     <w:multiLevelType w:val="multilevel"/>
     <w:tmpl w:val="F21E192E"/>
@@ -29151,7 +29155,7 @@
       </w:rPr>
     </w:lvl>
   </w:abstractNum>
-  <w:abstractNum w:abstractNumId="4" w15:restartNumberingAfterBreak="0">
+  <w:abstractNum w:abstractNumId="4">
     <w:nsid w:val="10AD6E6F"/>
     <w:multiLevelType w:val="multilevel"/>
     <w:tmpl w:val="D06E95F2"/>
@@ -29300,7 +29304,7 @@
       </w:rPr>
     </w:lvl>
   </w:abstractNum>
-  <w:abstractNum w:abstractNumId="5" w15:restartNumberingAfterBreak="0">
+  <w:abstractNum w:abstractNumId="5">
     <w:nsid w:val="11993B0D"/>
     <w:multiLevelType w:val="multilevel"/>
     <w:tmpl w:val="11993B0D"/>
@@ -29413,7 +29417,7 @@
       </w:rPr>
     </w:lvl>
   </w:abstractNum>
-  <w:abstractNum w:abstractNumId="6" w15:restartNumberingAfterBreak="0">
+  <w:abstractNum w:abstractNumId="6">
     <w:nsid w:val="13684130"/>
     <w:multiLevelType w:val="multilevel"/>
     <w:tmpl w:val="0EA8B530"/>
@@ -29562,7 +29566,7 @@
       </w:rPr>
     </w:lvl>
   </w:abstractNum>
-  <w:abstractNum w:abstractNumId="7" w15:restartNumberingAfterBreak="0">
+  <w:abstractNum w:abstractNumId="7">
     <w:nsid w:val="148019B9"/>
     <w:multiLevelType w:val="multilevel"/>
     <w:tmpl w:val="1D56DA36"/>
@@ -29711,7 +29715,7 @@
       </w:rPr>
     </w:lvl>
   </w:abstractNum>
-  <w:abstractNum w:abstractNumId="8" w15:restartNumberingAfterBreak="0">
+  <w:abstractNum w:abstractNumId="8">
     <w:nsid w:val="1556404E"/>
     <w:multiLevelType w:val="multilevel"/>
     <w:tmpl w:val="63DE9780"/>
@@ -29860,7 +29864,7 @@
       </w:rPr>
     </w:lvl>
   </w:abstractNum>
-  <w:abstractNum w:abstractNumId="9" w15:restartNumberingAfterBreak="0">
+  <w:abstractNum w:abstractNumId="9">
     <w:nsid w:val="17247D71"/>
     <w:multiLevelType w:val="hybridMultilevel"/>
     <w:tmpl w:val="D06EABEA"/>
@@ -29949,7 +29953,7 @@
       </w:pPr>
     </w:lvl>
   </w:abstractNum>
-  <w:abstractNum w:abstractNumId="10" w15:restartNumberingAfterBreak="0">
+  <w:abstractNum w:abstractNumId="10">
     <w:nsid w:val="1F792D70"/>
     <w:multiLevelType w:val="multilevel"/>
     <w:tmpl w:val="BAB2DA08"/>
@@ -30098,7 +30102,7 @@
       </w:rPr>
     </w:lvl>
   </w:abstractNum>
-  <w:abstractNum w:abstractNumId="11" w15:restartNumberingAfterBreak="0">
+  <w:abstractNum w:abstractNumId="11">
     <w:nsid w:val="213D59D0"/>
     <w:multiLevelType w:val="multilevel"/>
     <w:tmpl w:val="A6965FA8"/>
@@ -30247,7 +30251,7 @@
       </w:rPr>
     </w:lvl>
   </w:abstractNum>
-  <w:abstractNum w:abstractNumId="12" w15:restartNumberingAfterBreak="0">
+  <w:abstractNum w:abstractNumId="12">
     <w:nsid w:val="21C124B0"/>
     <w:multiLevelType w:val="multilevel"/>
     <w:tmpl w:val="528651AC"/>
@@ -30360,7 +30364,7 @@
       </w:rPr>
     </w:lvl>
   </w:abstractNum>
-  <w:abstractNum w:abstractNumId="13" w15:restartNumberingAfterBreak="0">
+  <w:abstractNum w:abstractNumId="13">
     <w:nsid w:val="22AA1075"/>
     <w:multiLevelType w:val="multilevel"/>
     <w:tmpl w:val="2F8ED488"/>
@@ -30509,7 +30513,7 @@
       </w:rPr>
     </w:lvl>
   </w:abstractNum>
-  <w:abstractNum w:abstractNumId="14" w15:restartNumberingAfterBreak="0">
+  <w:abstractNum w:abstractNumId="14">
     <w:nsid w:val="249D6115"/>
     <w:multiLevelType w:val="multilevel"/>
     <w:tmpl w:val="76A2A2A0"/>
@@ -30658,7 +30662,7 @@
       </w:rPr>
     </w:lvl>
   </w:abstractNum>
-  <w:abstractNum w:abstractNumId="15" w15:restartNumberingAfterBreak="0">
+  <w:abstractNum w:abstractNumId="15">
     <w:nsid w:val="26CD46FF"/>
     <w:multiLevelType w:val="multilevel"/>
     <w:tmpl w:val="B596E822"/>
@@ -30807,7 +30811,7 @@
       </w:rPr>
     </w:lvl>
   </w:abstractNum>
-  <w:abstractNum w:abstractNumId="16" w15:restartNumberingAfterBreak="0">
+  <w:abstractNum w:abstractNumId="16">
     <w:nsid w:val="2EC858D4"/>
     <w:multiLevelType w:val="multilevel"/>
     <w:tmpl w:val="1E40E7BA"/>
@@ -30956,7 +30960,7 @@
       </w:rPr>
     </w:lvl>
   </w:abstractNum>
-  <w:abstractNum w:abstractNumId="17" w15:restartNumberingAfterBreak="0">
+  <w:abstractNum w:abstractNumId="17">
     <w:nsid w:val="3E614A25"/>
     <w:multiLevelType w:val="multilevel"/>
     <w:tmpl w:val="56BA879E"/>
@@ -31105,7 +31109,7 @@
       </w:rPr>
     </w:lvl>
   </w:abstractNum>
-  <w:abstractNum w:abstractNumId="18" w15:restartNumberingAfterBreak="0">
+  <w:abstractNum w:abstractNumId="18">
     <w:nsid w:val="3FC075E0"/>
     <w:multiLevelType w:val="multilevel"/>
     <w:tmpl w:val="E5660390"/>
@@ -31254,7 +31258,7 @@
       </w:rPr>
     </w:lvl>
   </w:abstractNum>
-  <w:abstractNum w:abstractNumId="19" w15:restartNumberingAfterBreak="0">
+  <w:abstractNum w:abstractNumId="19">
     <w:nsid w:val="416F7C8D"/>
     <w:multiLevelType w:val="multilevel"/>
     <w:tmpl w:val="0EEA7CB8"/>
@@ -31403,7 +31407,7 @@
       </w:rPr>
     </w:lvl>
   </w:abstractNum>
-  <w:abstractNum w:abstractNumId="20" w15:restartNumberingAfterBreak="0">
+  <w:abstractNum w:abstractNumId="20">
     <w:nsid w:val="4E5E2DEF"/>
     <w:multiLevelType w:val="multilevel"/>
     <w:tmpl w:val="E66ECACA"/>
@@ -31552,7 +31556,7 @@
       </w:rPr>
     </w:lvl>
   </w:abstractNum>
-  <w:abstractNum w:abstractNumId="21" w15:restartNumberingAfterBreak="0">
+  <w:abstractNum w:abstractNumId="21">
     <w:nsid w:val="529A1781"/>
     <w:multiLevelType w:val="multilevel"/>
     <w:tmpl w:val="B9DCCEB6"/>
@@ -31701,7 +31705,7 @@
       </w:rPr>
     </w:lvl>
   </w:abstractNum>
-  <w:abstractNum w:abstractNumId="22" w15:restartNumberingAfterBreak="0">
+  <w:abstractNum w:abstractNumId="22">
     <w:nsid w:val="578003C5"/>
     <w:multiLevelType w:val="multilevel"/>
     <w:tmpl w:val="578003C5"/>
@@ -31830,7 +31834,7 @@
       </w:rPr>
     </w:lvl>
   </w:abstractNum>
-  <w:abstractNum w:abstractNumId="23" w15:restartNumberingAfterBreak="0">
+  <w:abstractNum w:abstractNumId="23">
     <w:nsid w:val="597B0633"/>
     <w:multiLevelType w:val="multilevel"/>
     <w:tmpl w:val="118CAD40"/>
@@ -31979,7 +31983,7 @@
       </w:rPr>
     </w:lvl>
   </w:abstractNum>
-  <w:abstractNum w:abstractNumId="24" w15:restartNumberingAfterBreak="0">
+  <w:abstractNum w:abstractNumId="24">
     <w:nsid w:val="5D6B2AB1"/>
     <w:multiLevelType w:val="multilevel"/>
     <w:tmpl w:val="578003C5"/>
@@ -32108,7 +32112,7 @@
       </w:rPr>
     </w:lvl>
   </w:abstractNum>
-  <w:abstractNum w:abstractNumId="25" w15:restartNumberingAfterBreak="0">
+  <w:abstractNum w:abstractNumId="25">
     <w:nsid w:val="61067727"/>
     <w:multiLevelType w:val="multilevel"/>
     <w:tmpl w:val="CF209118"/>
@@ -32257,7 +32261,7 @@
       </w:rPr>
     </w:lvl>
   </w:abstractNum>
-  <w:abstractNum w:abstractNumId="26" w15:restartNumberingAfterBreak="0">
+  <w:abstractNum w:abstractNumId="26">
     <w:nsid w:val="6AF76702"/>
     <w:multiLevelType w:val="multilevel"/>
     <w:tmpl w:val="1652AE6A"/>
@@ -32406,7 +32410,7 @@
       </w:rPr>
     </w:lvl>
   </w:abstractNum>
-  <w:abstractNum w:abstractNumId="27" w15:restartNumberingAfterBreak="0">
+  <w:abstractNum w:abstractNumId="27">
     <w:nsid w:val="72255214"/>
     <w:multiLevelType w:val="multilevel"/>
     <w:tmpl w:val="1ACC517C"/>
@@ -32555,7 +32559,7 @@
       </w:rPr>
     </w:lvl>
   </w:abstractNum>
-  <w:abstractNum w:abstractNumId="28" w15:restartNumberingAfterBreak="0">
+  <w:abstractNum w:abstractNumId="28">
     <w:nsid w:val="74873BCB"/>
     <w:multiLevelType w:val="multilevel"/>
     <w:tmpl w:val="582E31E6"/>
@@ -32704,7 +32708,7 @@
       </w:rPr>
     </w:lvl>
   </w:abstractNum>
-  <w:abstractNum w:abstractNumId="29" w15:restartNumberingAfterBreak="0">
+  <w:abstractNum w:abstractNumId="29">
     <w:nsid w:val="779B35A8"/>
     <w:multiLevelType w:val="multilevel"/>
     <w:tmpl w:val="3C8C350C"/>
@@ -32853,7 +32857,7 @@
       </w:rPr>
     </w:lvl>
   </w:abstractNum>
-  <w:abstractNum w:abstractNumId="30" w15:restartNumberingAfterBreak="0">
+  <w:abstractNum w:abstractNumId="30">
     <w:nsid w:val="77D61A49"/>
     <w:multiLevelType w:val="multilevel"/>
     <w:tmpl w:val="2CFC0828"/>
@@ -33002,7 +33006,7 @@
       </w:rPr>
     </w:lvl>
   </w:abstractNum>
-  <w:abstractNum w:abstractNumId="31" w15:restartNumberingAfterBreak="0">
+  <w:abstractNum w:abstractNumId="31">
     <w:nsid w:val="7D9F0595"/>
     <w:multiLevelType w:val="multilevel"/>
     <w:tmpl w:val="8A044A72"/>
@@ -33251,7 +33255,7 @@
 </file>
 
 <file path=word/styles.xml><?xml version="1.0" encoding="utf-8"?>
-<w:styles xmlns:mc="http://schemas.openxmlformats.org/markup-compatibility/2006" xmlns:r="http://schemas.openxmlformats.org/officeDocument/2006/relationships" xmlns:w="http://schemas.openxmlformats.org/wordprocessingml/2006/main" xmlns:w14="http://schemas.microsoft.com/office/word/2010/wordml" xmlns:w15="http://schemas.microsoft.com/office/word/2012/wordml" xmlns:w16cid="http://schemas.microsoft.com/office/word/2016/wordml/cid" xmlns:w16se="http://schemas.microsoft.com/office/word/2015/wordml/symex" mc:Ignorable="w14 w15 w16se w16cid">
+<w:styles xmlns:mc="http://schemas.openxmlformats.org/markup-compatibility/2006" xmlns:r="http://schemas.openxmlformats.org/officeDocument/2006/relationships" xmlns:w="http://schemas.openxmlformats.org/wordprocessingml/2006/main" xmlns:w14="http://schemas.microsoft.com/office/word/2010/wordml" xmlns:w15="http://schemas.microsoft.com/office/word/2012/wordml" mc:Ignorable="w14 w15">
   <w:docDefaults>
     <w:rPrDefault>
       <w:rPr>
@@ -33265,7 +33269,7 @@
       </w:pPr>
     </w:pPrDefault>
   </w:docDefaults>
-  <w:latentStyles w:defLockedState="0" w:defUIPriority="99" w:defSemiHidden="0" w:defUnhideWhenUsed="0" w:defQFormat="0" w:count="375">
+  <w:latentStyles w:defLockedState="0" w:defUIPriority="99" w:defSemiHidden="0" w:defUnhideWhenUsed="0" w:defQFormat="0" w:count="371">
     <w:lsdException w:name="Normal" w:uiPriority="0" w:qFormat="1"/>
     <w:lsdException w:name="heading 1" w:uiPriority="9" w:qFormat="1"/>
     <w:lsdException w:name="heading 2" w:uiPriority="9" w:unhideWhenUsed="1" w:qFormat="1"/>
@@ -33634,10 +33638,6 @@
     <w:lsdException w:name="List Table 5 Dark Accent 6" w:uiPriority="50"/>
     <w:lsdException w:name="List Table 6 Colorful Accent 6" w:uiPriority="51"/>
     <w:lsdException w:name="List Table 7 Colorful Accent 6" w:uiPriority="52"/>
-    <w:lsdException w:name="Mention" w:semiHidden="1" w:unhideWhenUsed="1"/>
-    <w:lsdException w:name="Smart Hyperlink" w:semiHidden="1" w:unhideWhenUsed="1"/>
-    <w:lsdException w:name="Hashtag" w:semiHidden="1" w:unhideWhenUsed="1"/>
-    <w:lsdException w:name="Unresolved Mention" w:semiHidden="1" w:unhideWhenUsed="1"/>
   </w:latentStyles>
   <w:style w:type="paragraph" w:default="1" w:styleId="Normal">
     <w:name w:val="Normal"/>
@@ -33883,6 +33883,7 @@
       <w:spacing w:after="0" w:line="240" w:lineRule="auto"/>
     </w:pPr>
     <w:tblPr>
+      <w:tblInd w:w="0" w:type="dxa"/>
       <w:tblBorders>
         <w:top w:val="single" w:sz="4" w:space="0" w:color="auto"/>
         <w:left w:val="single" w:sz="4" w:space="0" w:color="auto"/>
@@ -33891,6 +33892,12 @@
         <w:insideH w:val="single" w:sz="4" w:space="0" w:color="auto"/>
         <w:insideV w:val="single" w:sz="4" w:space="0" w:color="auto"/>
       </w:tblBorders>
+      <w:tblCellMar>
+        <w:top w:w="0" w:type="dxa"/>
+        <w:left w:w="108" w:type="dxa"/>
+        <w:bottom w:w="0" w:type="dxa"/>
+        <w:right w:w="108" w:type="dxa"/>
+      </w:tblCellMar>
     </w:tblPr>
   </w:style>
   <w:style w:type="character" w:customStyle="1" w:styleId="Ttulo2Car">
@@ -35676,6 +35683,13 @@
         </dgm:presLayoutVars>
       </dgm:prSet>
       <dgm:spPr/>
+      <dgm:t>
+        <a:bodyPr/>
+        <a:lstStyle/>
+        <a:p>
+          <a:endParaRPr lang="es-PE"/>
+        </a:p>
+      </dgm:t>
     </dgm:pt>
     <dgm:pt modelId="{303CB245-BC72-44A0-A5E5-F63A5F5B82AE}" type="pres">
       <dgm:prSet presAssocID="{8143A08E-0493-4F0D-A04A-33A11911204D}" presName="hierRoot1" presStyleCnt="0">
@@ -35696,10 +35710,24 @@
         </dgm:presLayoutVars>
       </dgm:prSet>
       <dgm:spPr/>
+      <dgm:t>
+        <a:bodyPr/>
+        <a:lstStyle/>
+        <a:p>
+          <a:endParaRPr lang="es-PE"/>
+        </a:p>
+      </dgm:t>
     </dgm:pt>
     <dgm:pt modelId="{2AC58D0F-FC34-4300-824A-15D3944D36D7}" type="pres">
       <dgm:prSet presAssocID="{8143A08E-0493-4F0D-A04A-33A11911204D}" presName="rootConnector1" presStyleLbl="node1" presStyleIdx="0" presStyleCnt="0"/>
       <dgm:spPr/>
+      <dgm:t>
+        <a:bodyPr/>
+        <a:lstStyle/>
+        <a:p>
+          <a:endParaRPr lang="es-PE"/>
+        </a:p>
+      </dgm:t>
     </dgm:pt>
     <dgm:pt modelId="{129123F9-3855-4D82-843B-6D17F648ADED}" type="pres">
       <dgm:prSet presAssocID="{8143A08E-0493-4F0D-A04A-33A11911204D}" presName="hierChild2" presStyleCnt="0"/>
@@ -35708,6 +35736,13 @@
     <dgm:pt modelId="{CE511299-255A-4A60-BFC9-8A6BF5A439A2}" type="pres">
       <dgm:prSet presAssocID="{685C22D0-2DD6-483F-8D20-A9EC31CE32DC}" presName="Name37" presStyleLbl="parChTrans1D2" presStyleIdx="0" presStyleCnt="4"/>
       <dgm:spPr/>
+      <dgm:t>
+        <a:bodyPr/>
+        <a:lstStyle/>
+        <a:p>
+          <a:endParaRPr lang="es-PE"/>
+        </a:p>
+      </dgm:t>
     </dgm:pt>
     <dgm:pt modelId="{48A46CAF-E063-412C-A87F-86C102DE1E0A}" type="pres">
       <dgm:prSet presAssocID="{9778E6AF-0248-412E-8A3D-5CF2076FD246}" presName="hierRoot2" presStyleCnt="0">
@@ -35728,10 +35763,24 @@
         </dgm:presLayoutVars>
       </dgm:prSet>
       <dgm:spPr/>
+      <dgm:t>
+        <a:bodyPr/>
+        <a:lstStyle/>
+        <a:p>
+          <a:endParaRPr lang="es-PE"/>
+        </a:p>
+      </dgm:t>
     </dgm:pt>
     <dgm:pt modelId="{74CB19A6-EC26-4648-81DC-0E6F06DFD3B8}" type="pres">
       <dgm:prSet presAssocID="{9778E6AF-0248-412E-8A3D-5CF2076FD246}" presName="rootConnector" presStyleLbl="node2" presStyleIdx="0" presStyleCnt="4"/>
       <dgm:spPr/>
+      <dgm:t>
+        <a:bodyPr/>
+        <a:lstStyle/>
+        <a:p>
+          <a:endParaRPr lang="es-PE"/>
+        </a:p>
+      </dgm:t>
     </dgm:pt>
     <dgm:pt modelId="{9EEBB31A-B747-463F-AC9B-86B2512EF261}" type="pres">
       <dgm:prSet presAssocID="{9778E6AF-0248-412E-8A3D-5CF2076FD246}" presName="hierChild4" presStyleCnt="0"/>
@@ -35740,6 +35789,13 @@
     <dgm:pt modelId="{AE9FDFD5-E5D5-4E9B-BF48-0EE2D047B1AD}" type="pres">
       <dgm:prSet presAssocID="{B2A2D274-24BB-42ED-84F9-EE23B2705936}" presName="Name37" presStyleLbl="parChTrans1D3" presStyleIdx="0" presStyleCnt="2"/>
       <dgm:spPr/>
+      <dgm:t>
+        <a:bodyPr/>
+        <a:lstStyle/>
+        <a:p>
+          <a:endParaRPr lang="es-PE"/>
+        </a:p>
+      </dgm:t>
     </dgm:pt>
     <dgm:pt modelId="{CAE29FA5-B941-4638-9117-84E64C04F6BF}" type="pres">
       <dgm:prSet presAssocID="{3FACEA16-49AD-4F7A-AEF6-C4E41EF1C834}" presName="hierRoot2" presStyleCnt="0">
@@ -35760,10 +35816,24 @@
         </dgm:presLayoutVars>
       </dgm:prSet>
       <dgm:spPr/>
+      <dgm:t>
+        <a:bodyPr/>
+        <a:lstStyle/>
+        <a:p>
+          <a:endParaRPr lang="es-PE"/>
+        </a:p>
+      </dgm:t>
     </dgm:pt>
     <dgm:pt modelId="{771F07AB-B1A9-4D32-9210-398584376502}" type="pres">
       <dgm:prSet presAssocID="{3FACEA16-49AD-4F7A-AEF6-C4E41EF1C834}" presName="rootConnector" presStyleLbl="node3" presStyleIdx="0" presStyleCnt="2"/>
       <dgm:spPr/>
+      <dgm:t>
+        <a:bodyPr/>
+        <a:lstStyle/>
+        <a:p>
+          <a:endParaRPr lang="es-PE"/>
+        </a:p>
+      </dgm:t>
     </dgm:pt>
     <dgm:pt modelId="{91D7860F-2ECF-4808-9392-47B30CAFBF83}" type="pres">
       <dgm:prSet presAssocID="{3FACEA16-49AD-4F7A-AEF6-C4E41EF1C834}" presName="hierChild4" presStyleCnt="0"/>
@@ -35772,6 +35842,13 @@
     <dgm:pt modelId="{E04233A4-917D-4DDC-B098-3CEDE33765A8}" type="pres">
       <dgm:prSet presAssocID="{6C4C6604-FAF8-4563-B446-9F2430566D69}" presName="Name37" presStyleLbl="parChTrans1D4" presStyleIdx="0" presStyleCnt="18"/>
       <dgm:spPr/>
+      <dgm:t>
+        <a:bodyPr/>
+        <a:lstStyle/>
+        <a:p>
+          <a:endParaRPr lang="es-PE"/>
+        </a:p>
+      </dgm:t>
     </dgm:pt>
     <dgm:pt modelId="{26613DCE-495D-4DA7-8DFF-6EAD9C910815}" type="pres">
       <dgm:prSet presAssocID="{60079DC2-D231-48F0-8D3A-350EA409FB9F}" presName="hierRoot2" presStyleCnt="0">
@@ -35792,10 +35869,24 @@
         </dgm:presLayoutVars>
       </dgm:prSet>
       <dgm:spPr/>
+      <dgm:t>
+        <a:bodyPr/>
+        <a:lstStyle/>
+        <a:p>
+          <a:endParaRPr lang="es-PE"/>
+        </a:p>
+      </dgm:t>
     </dgm:pt>
     <dgm:pt modelId="{2BEAAAE7-DA2A-418D-8D34-928C6F6234DD}" type="pres">
       <dgm:prSet presAssocID="{60079DC2-D231-48F0-8D3A-350EA409FB9F}" presName="rootConnector" presStyleLbl="node4" presStyleIdx="0" presStyleCnt="18"/>
       <dgm:spPr/>
+      <dgm:t>
+        <a:bodyPr/>
+        <a:lstStyle/>
+        <a:p>
+          <a:endParaRPr lang="es-PE"/>
+        </a:p>
+      </dgm:t>
     </dgm:pt>
     <dgm:pt modelId="{FE36C9C0-C5C5-4270-8839-A1DC953ABD4A}" type="pres">
       <dgm:prSet presAssocID="{60079DC2-D231-48F0-8D3A-350EA409FB9F}" presName="hierChild4" presStyleCnt="0"/>
@@ -35808,6 +35899,13 @@
     <dgm:pt modelId="{61949044-9275-4E51-96B3-616051701AB1}" type="pres">
       <dgm:prSet presAssocID="{68ACF286-D74C-4EF8-A262-68346CD057E6}" presName="Name37" presStyleLbl="parChTrans1D4" presStyleIdx="1" presStyleCnt="18"/>
       <dgm:spPr/>
+      <dgm:t>
+        <a:bodyPr/>
+        <a:lstStyle/>
+        <a:p>
+          <a:endParaRPr lang="es-PE"/>
+        </a:p>
+      </dgm:t>
     </dgm:pt>
     <dgm:pt modelId="{DFF278C4-3B27-413B-88D2-282ABBDDD95B}" type="pres">
       <dgm:prSet presAssocID="{FCD10EDD-B91C-4FEA-8C27-3528FF514110}" presName="hierRoot2" presStyleCnt="0">
@@ -35828,10 +35926,24 @@
         </dgm:presLayoutVars>
       </dgm:prSet>
       <dgm:spPr/>
+      <dgm:t>
+        <a:bodyPr/>
+        <a:lstStyle/>
+        <a:p>
+          <a:endParaRPr lang="es-PE"/>
+        </a:p>
+      </dgm:t>
     </dgm:pt>
     <dgm:pt modelId="{6547041B-40D7-482D-BDCA-BDDB8EC9E4F3}" type="pres">
       <dgm:prSet presAssocID="{FCD10EDD-B91C-4FEA-8C27-3528FF514110}" presName="rootConnector" presStyleLbl="node4" presStyleIdx="1" presStyleCnt="18"/>
       <dgm:spPr/>
+      <dgm:t>
+        <a:bodyPr/>
+        <a:lstStyle/>
+        <a:p>
+          <a:endParaRPr lang="es-PE"/>
+        </a:p>
+      </dgm:t>
     </dgm:pt>
     <dgm:pt modelId="{047D3732-CA9C-4EA8-949C-5568D5761DBC}" type="pres">
       <dgm:prSet presAssocID="{FCD10EDD-B91C-4FEA-8C27-3528FF514110}" presName="hierChild4" presStyleCnt="0"/>
@@ -35844,6 +35956,13 @@
     <dgm:pt modelId="{D5194FFF-2B59-411E-BB8C-1107B45FF9D2}" type="pres">
       <dgm:prSet presAssocID="{D3AD6F07-72D0-4FCB-B070-42E521A66922}" presName="Name37" presStyleLbl="parChTrans1D4" presStyleIdx="2" presStyleCnt="18"/>
       <dgm:spPr/>
+      <dgm:t>
+        <a:bodyPr/>
+        <a:lstStyle/>
+        <a:p>
+          <a:endParaRPr lang="es-PE"/>
+        </a:p>
+      </dgm:t>
     </dgm:pt>
     <dgm:pt modelId="{1EED40DC-4A35-479D-A877-29E4E1A2F28D}" type="pres">
       <dgm:prSet presAssocID="{15E2B81D-FF48-4D4C-83B7-BF0E5932BACF}" presName="hierRoot2" presStyleCnt="0">
@@ -35864,10 +35983,24 @@
         </dgm:presLayoutVars>
       </dgm:prSet>
       <dgm:spPr/>
+      <dgm:t>
+        <a:bodyPr/>
+        <a:lstStyle/>
+        <a:p>
+          <a:endParaRPr lang="es-PE"/>
+        </a:p>
+      </dgm:t>
     </dgm:pt>
     <dgm:pt modelId="{BE90E482-D934-497E-BB56-EB65923110A8}" type="pres">
       <dgm:prSet presAssocID="{15E2B81D-FF48-4D4C-83B7-BF0E5932BACF}" presName="rootConnector" presStyleLbl="node4" presStyleIdx="2" presStyleCnt="18"/>
       <dgm:spPr/>
+      <dgm:t>
+        <a:bodyPr/>
+        <a:lstStyle/>
+        <a:p>
+          <a:endParaRPr lang="es-PE"/>
+        </a:p>
+      </dgm:t>
     </dgm:pt>
     <dgm:pt modelId="{4BCE2B4C-29C8-4C47-A497-0CB473E4EFFB}" type="pres">
       <dgm:prSet presAssocID="{15E2B81D-FF48-4D4C-83B7-BF0E5932BACF}" presName="hierChild4" presStyleCnt="0"/>
@@ -35880,6 +36013,13 @@
     <dgm:pt modelId="{6A09A6B1-ADB8-44C6-B5A4-69813F192DBA}" type="pres">
       <dgm:prSet presAssocID="{D8CD8747-B3A7-4920-820F-F8127C713949}" presName="Name37" presStyleLbl="parChTrans1D4" presStyleIdx="3" presStyleCnt="18"/>
       <dgm:spPr/>
+      <dgm:t>
+        <a:bodyPr/>
+        <a:lstStyle/>
+        <a:p>
+          <a:endParaRPr lang="es-PE"/>
+        </a:p>
+      </dgm:t>
     </dgm:pt>
     <dgm:pt modelId="{CE23EAD8-86C7-437D-B7F1-A4C0ED55A7A0}" type="pres">
       <dgm:prSet presAssocID="{888D0EC2-4D33-47F5-8906-1AB2B7CCD926}" presName="hierRoot2" presStyleCnt="0">
@@ -35900,10 +36040,24 @@
         </dgm:presLayoutVars>
       </dgm:prSet>
       <dgm:spPr/>
+      <dgm:t>
+        <a:bodyPr/>
+        <a:lstStyle/>
+        <a:p>
+          <a:endParaRPr lang="es-PE"/>
+        </a:p>
+      </dgm:t>
     </dgm:pt>
     <dgm:pt modelId="{F96DA5F0-8D34-45BB-8ACD-339010A9C9ED}" type="pres">
       <dgm:prSet presAssocID="{888D0EC2-4D33-47F5-8906-1AB2B7CCD926}" presName="rootConnector" presStyleLbl="node4" presStyleIdx="3" presStyleCnt="18"/>
       <dgm:spPr/>
+      <dgm:t>
+        <a:bodyPr/>
+        <a:lstStyle/>
+        <a:p>
+          <a:endParaRPr lang="es-PE"/>
+        </a:p>
+      </dgm:t>
     </dgm:pt>
     <dgm:pt modelId="{E49DB650-F0FC-4817-853A-0D7989C4DDEA}" type="pres">
       <dgm:prSet presAssocID="{888D0EC2-4D33-47F5-8906-1AB2B7CCD926}" presName="hierChild4" presStyleCnt="0"/>
@@ -35916,6 +36070,13 @@
     <dgm:pt modelId="{8A89DC42-7582-4359-8809-68E159879BA2}" type="pres">
       <dgm:prSet presAssocID="{87DC950F-F7D3-4ECD-B4A4-E3F07A54AC0C}" presName="Name37" presStyleLbl="parChTrans1D4" presStyleIdx="4" presStyleCnt="18"/>
       <dgm:spPr/>
+      <dgm:t>
+        <a:bodyPr/>
+        <a:lstStyle/>
+        <a:p>
+          <a:endParaRPr lang="es-PE"/>
+        </a:p>
+      </dgm:t>
     </dgm:pt>
     <dgm:pt modelId="{0A2477BC-164B-4E92-93D8-5F22E4832575}" type="pres">
       <dgm:prSet presAssocID="{BA841F1F-3AA3-46EB-ADBD-BCAD196A8BE0}" presName="hierRoot2" presStyleCnt="0">
@@ -35936,10 +36097,24 @@
         </dgm:presLayoutVars>
       </dgm:prSet>
       <dgm:spPr/>
+      <dgm:t>
+        <a:bodyPr/>
+        <a:lstStyle/>
+        <a:p>
+          <a:endParaRPr lang="es-PE"/>
+        </a:p>
+      </dgm:t>
     </dgm:pt>
     <dgm:pt modelId="{C2A0A3D6-034C-46CA-858E-620230EA9229}" type="pres">
       <dgm:prSet presAssocID="{BA841F1F-3AA3-46EB-ADBD-BCAD196A8BE0}" presName="rootConnector" presStyleLbl="node4" presStyleIdx="4" presStyleCnt="18"/>
       <dgm:spPr/>
+      <dgm:t>
+        <a:bodyPr/>
+        <a:lstStyle/>
+        <a:p>
+          <a:endParaRPr lang="es-PE"/>
+        </a:p>
+      </dgm:t>
     </dgm:pt>
     <dgm:pt modelId="{5D877E07-F17E-49C3-9930-557C8B366AFE}" type="pres">
       <dgm:prSet presAssocID="{BA841F1F-3AA3-46EB-ADBD-BCAD196A8BE0}" presName="hierChild4" presStyleCnt="0"/>
@@ -35952,6 +36127,13 @@
     <dgm:pt modelId="{86B8F41F-83C5-4AE5-9A8B-236E961BAFB2}" type="pres">
       <dgm:prSet presAssocID="{C490C2D1-27FB-4F39-812F-6056918FA8F5}" presName="Name37" presStyleLbl="parChTrans1D4" presStyleIdx="5" presStyleCnt="18"/>
       <dgm:spPr/>
+      <dgm:t>
+        <a:bodyPr/>
+        <a:lstStyle/>
+        <a:p>
+          <a:endParaRPr lang="es-PE"/>
+        </a:p>
+      </dgm:t>
     </dgm:pt>
     <dgm:pt modelId="{17F06FE0-007B-434D-8227-15F3176B1C42}" type="pres">
       <dgm:prSet presAssocID="{0A80C118-DB2F-40EB-9D02-31DBC1465356}" presName="hierRoot2" presStyleCnt="0">
@@ -35972,10 +36154,24 @@
         </dgm:presLayoutVars>
       </dgm:prSet>
       <dgm:spPr/>
+      <dgm:t>
+        <a:bodyPr/>
+        <a:lstStyle/>
+        <a:p>
+          <a:endParaRPr lang="es-PE"/>
+        </a:p>
+      </dgm:t>
     </dgm:pt>
     <dgm:pt modelId="{5FFB901A-BEFE-491E-BF6E-47010DE345F2}" type="pres">
       <dgm:prSet presAssocID="{0A80C118-DB2F-40EB-9D02-31DBC1465356}" presName="rootConnector" presStyleLbl="node4" presStyleIdx="5" presStyleCnt="18"/>
       <dgm:spPr/>
+      <dgm:t>
+        <a:bodyPr/>
+        <a:lstStyle/>
+        <a:p>
+          <a:endParaRPr lang="es-PE"/>
+        </a:p>
+      </dgm:t>
     </dgm:pt>
     <dgm:pt modelId="{B9872F11-AE97-4F6B-A6B0-336C156BE8A8}" type="pres">
       <dgm:prSet presAssocID="{0A80C118-DB2F-40EB-9D02-31DBC1465356}" presName="hierChild4" presStyleCnt="0"/>
@@ -35988,6 +36184,13 @@
     <dgm:pt modelId="{373BC3D5-D283-45B0-833F-0C636975B290}" type="pres">
       <dgm:prSet presAssocID="{14FB8E82-DA5C-4FA9-A9EA-1C5C3FC72AC7}" presName="Name37" presStyleLbl="parChTrans1D4" presStyleIdx="6" presStyleCnt="18"/>
       <dgm:spPr/>
+      <dgm:t>
+        <a:bodyPr/>
+        <a:lstStyle/>
+        <a:p>
+          <a:endParaRPr lang="es-PE"/>
+        </a:p>
+      </dgm:t>
     </dgm:pt>
     <dgm:pt modelId="{8804F03A-5016-472B-8F18-714D83DBFDF1}" type="pres">
       <dgm:prSet presAssocID="{DF1FAEB3-58DC-463D-88BA-FD02B9B9A3EC}" presName="hierRoot2" presStyleCnt="0">
@@ -36008,10 +36211,24 @@
         </dgm:presLayoutVars>
       </dgm:prSet>
       <dgm:spPr/>
+      <dgm:t>
+        <a:bodyPr/>
+        <a:lstStyle/>
+        <a:p>
+          <a:endParaRPr lang="es-PE"/>
+        </a:p>
+      </dgm:t>
     </dgm:pt>
     <dgm:pt modelId="{70693D6C-48BE-4499-83CC-E3B84562FA76}" type="pres">
       <dgm:prSet presAssocID="{DF1FAEB3-58DC-463D-88BA-FD02B9B9A3EC}" presName="rootConnector" presStyleLbl="node4" presStyleIdx="6" presStyleCnt="18"/>
       <dgm:spPr/>
+      <dgm:t>
+        <a:bodyPr/>
+        <a:lstStyle/>
+        <a:p>
+          <a:endParaRPr lang="es-PE"/>
+        </a:p>
+      </dgm:t>
     </dgm:pt>
     <dgm:pt modelId="{8524A341-2173-477B-9C34-510DCA0DFDD6}" type="pres">
       <dgm:prSet presAssocID="{DF1FAEB3-58DC-463D-88BA-FD02B9B9A3EC}" presName="hierChild4" presStyleCnt="0"/>
@@ -36024,6 +36241,13 @@
     <dgm:pt modelId="{BBD617AE-88E3-4EAE-AE93-44C9E546809C}" type="pres">
       <dgm:prSet presAssocID="{F72A78A7-3C57-4BFD-9CCE-9332005ED626}" presName="Name37" presStyleLbl="parChTrans1D4" presStyleIdx="7" presStyleCnt="18"/>
       <dgm:spPr/>
+      <dgm:t>
+        <a:bodyPr/>
+        <a:lstStyle/>
+        <a:p>
+          <a:endParaRPr lang="es-PE"/>
+        </a:p>
+      </dgm:t>
     </dgm:pt>
     <dgm:pt modelId="{35F4D66A-EEFD-4F00-AE78-DD28B5DA4C17}" type="pres">
       <dgm:prSet presAssocID="{95A880DD-F421-4BA2-B136-750294A302E3}" presName="hierRoot2" presStyleCnt="0">
@@ -36044,10 +36268,24 @@
         </dgm:presLayoutVars>
       </dgm:prSet>
       <dgm:spPr/>
+      <dgm:t>
+        <a:bodyPr/>
+        <a:lstStyle/>
+        <a:p>
+          <a:endParaRPr lang="es-PE"/>
+        </a:p>
+      </dgm:t>
     </dgm:pt>
     <dgm:pt modelId="{70AFF10A-B380-4829-B5CD-1DC0DC1A2A66}" type="pres">
       <dgm:prSet presAssocID="{95A880DD-F421-4BA2-B136-750294A302E3}" presName="rootConnector" presStyleLbl="node4" presStyleIdx="7" presStyleCnt="18"/>
       <dgm:spPr/>
+      <dgm:t>
+        <a:bodyPr/>
+        <a:lstStyle/>
+        <a:p>
+          <a:endParaRPr lang="es-PE"/>
+        </a:p>
+      </dgm:t>
     </dgm:pt>
     <dgm:pt modelId="{5DC382AE-F8AE-4EF5-88C3-BA9FDE3934B2}" type="pres">
       <dgm:prSet presAssocID="{95A880DD-F421-4BA2-B136-750294A302E3}" presName="hierChild4" presStyleCnt="0"/>
@@ -36060,6 +36298,13 @@
     <dgm:pt modelId="{CBF4D579-89FC-4A80-8E59-315DD447F223}" type="pres">
       <dgm:prSet presAssocID="{0FA90AC9-AA78-463F-88C4-61179303E0FB}" presName="Name37" presStyleLbl="parChTrans1D4" presStyleIdx="8" presStyleCnt="18"/>
       <dgm:spPr/>
+      <dgm:t>
+        <a:bodyPr/>
+        <a:lstStyle/>
+        <a:p>
+          <a:endParaRPr lang="es-PE"/>
+        </a:p>
+      </dgm:t>
     </dgm:pt>
     <dgm:pt modelId="{4A1BB71C-4FB2-4F80-954C-B8E5F81224CA}" type="pres">
       <dgm:prSet presAssocID="{F2EDFE65-8225-4FF8-832C-429E855DD613}" presName="hierRoot2" presStyleCnt="0">
@@ -36080,10 +36325,24 @@
         </dgm:presLayoutVars>
       </dgm:prSet>
       <dgm:spPr/>
+      <dgm:t>
+        <a:bodyPr/>
+        <a:lstStyle/>
+        <a:p>
+          <a:endParaRPr lang="es-PE"/>
+        </a:p>
+      </dgm:t>
     </dgm:pt>
     <dgm:pt modelId="{7DDB0E15-BB4C-496A-9681-157E40BFACAA}" type="pres">
       <dgm:prSet presAssocID="{F2EDFE65-8225-4FF8-832C-429E855DD613}" presName="rootConnector" presStyleLbl="node4" presStyleIdx="8" presStyleCnt="18"/>
       <dgm:spPr/>
+      <dgm:t>
+        <a:bodyPr/>
+        <a:lstStyle/>
+        <a:p>
+          <a:endParaRPr lang="es-PE"/>
+        </a:p>
+      </dgm:t>
     </dgm:pt>
     <dgm:pt modelId="{8342622C-D1F8-4B6B-ABBE-E85C3122A31A}" type="pres">
       <dgm:prSet presAssocID="{F2EDFE65-8225-4FF8-832C-429E855DD613}" presName="hierChild4" presStyleCnt="0"/>
@@ -36096,6 +36355,13 @@
     <dgm:pt modelId="{619DCB2D-2CBD-4ADC-A2DA-BF71D67FC155}" type="pres">
       <dgm:prSet presAssocID="{6DF1B2E0-B36E-4B65-9298-3985360F0EAD}" presName="Name37" presStyleLbl="parChTrans1D4" presStyleIdx="9" presStyleCnt="18"/>
       <dgm:spPr/>
+      <dgm:t>
+        <a:bodyPr/>
+        <a:lstStyle/>
+        <a:p>
+          <a:endParaRPr lang="es-PE"/>
+        </a:p>
+      </dgm:t>
     </dgm:pt>
     <dgm:pt modelId="{9ADA0FF7-29CE-4A8D-B6B4-20C330A46B2D}" type="pres">
       <dgm:prSet presAssocID="{CE511F5F-4A48-4DD9-AD69-5FEC4066E646}" presName="hierRoot2" presStyleCnt="0">
@@ -36116,10 +36382,24 @@
         </dgm:presLayoutVars>
       </dgm:prSet>
       <dgm:spPr/>
+      <dgm:t>
+        <a:bodyPr/>
+        <a:lstStyle/>
+        <a:p>
+          <a:endParaRPr lang="es-PE"/>
+        </a:p>
+      </dgm:t>
     </dgm:pt>
     <dgm:pt modelId="{B79C4B26-2AED-40A2-B593-00A372B3B5A1}" type="pres">
       <dgm:prSet presAssocID="{CE511F5F-4A48-4DD9-AD69-5FEC4066E646}" presName="rootConnector" presStyleLbl="node4" presStyleIdx="9" presStyleCnt="18"/>
       <dgm:spPr/>
+      <dgm:t>
+        <a:bodyPr/>
+        <a:lstStyle/>
+        <a:p>
+          <a:endParaRPr lang="es-PE"/>
+        </a:p>
+      </dgm:t>
     </dgm:pt>
     <dgm:pt modelId="{845EC36E-FCA8-4F12-A1BA-EBB38558745E}" type="pres">
       <dgm:prSet presAssocID="{CE511F5F-4A48-4DD9-AD69-5FEC4066E646}" presName="hierChild4" presStyleCnt="0"/>
@@ -36132,6 +36412,13 @@
     <dgm:pt modelId="{48372692-4EB9-4EFF-8B16-47B5D192D518}" type="pres">
       <dgm:prSet presAssocID="{1F920E2D-CBD4-4BA3-BEFA-87DAACD8117D}" presName="Name37" presStyleLbl="parChTrans1D4" presStyleIdx="10" presStyleCnt="18"/>
       <dgm:spPr/>
+      <dgm:t>
+        <a:bodyPr/>
+        <a:lstStyle/>
+        <a:p>
+          <a:endParaRPr lang="es-PE"/>
+        </a:p>
+      </dgm:t>
     </dgm:pt>
     <dgm:pt modelId="{F3796D22-30E1-4D34-BB18-8C4EBB3FD8E7}" type="pres">
       <dgm:prSet presAssocID="{38931B2A-A719-47D2-9B23-F60C5834B591}" presName="hierRoot2" presStyleCnt="0">
@@ -36152,10 +36439,24 @@
         </dgm:presLayoutVars>
       </dgm:prSet>
       <dgm:spPr/>
+      <dgm:t>
+        <a:bodyPr/>
+        <a:lstStyle/>
+        <a:p>
+          <a:endParaRPr lang="es-PE"/>
+        </a:p>
+      </dgm:t>
     </dgm:pt>
     <dgm:pt modelId="{6B462F12-F4DE-4BFF-8F87-9C37C758721D}" type="pres">
       <dgm:prSet presAssocID="{38931B2A-A719-47D2-9B23-F60C5834B591}" presName="rootConnector" presStyleLbl="node4" presStyleIdx="10" presStyleCnt="18"/>
       <dgm:spPr/>
+      <dgm:t>
+        <a:bodyPr/>
+        <a:lstStyle/>
+        <a:p>
+          <a:endParaRPr lang="es-PE"/>
+        </a:p>
+      </dgm:t>
     </dgm:pt>
     <dgm:pt modelId="{BACD09B7-185E-444A-A088-91F04C924A40}" type="pres">
       <dgm:prSet presAssocID="{38931B2A-A719-47D2-9B23-F60C5834B591}" presName="hierChild4" presStyleCnt="0"/>
@@ -36168,6 +36469,13 @@
     <dgm:pt modelId="{4646A681-E590-452C-B6C7-41709223B143}" type="pres">
       <dgm:prSet presAssocID="{460E872E-6778-4DDE-A779-EC9673903B2C}" presName="Name37" presStyleLbl="parChTrans1D4" presStyleIdx="11" presStyleCnt="18"/>
       <dgm:spPr/>
+      <dgm:t>
+        <a:bodyPr/>
+        <a:lstStyle/>
+        <a:p>
+          <a:endParaRPr lang="es-PE"/>
+        </a:p>
+      </dgm:t>
     </dgm:pt>
     <dgm:pt modelId="{3AC6527F-C364-45FC-82A7-A8D082335F47}" type="pres">
       <dgm:prSet presAssocID="{277CF38B-7E1C-4A8C-89A3-2F8197A66800}" presName="hierRoot2" presStyleCnt="0">
@@ -36188,10 +36496,24 @@
         </dgm:presLayoutVars>
       </dgm:prSet>
       <dgm:spPr/>
+      <dgm:t>
+        <a:bodyPr/>
+        <a:lstStyle/>
+        <a:p>
+          <a:endParaRPr lang="es-PE"/>
+        </a:p>
+      </dgm:t>
     </dgm:pt>
     <dgm:pt modelId="{214BB29F-1057-43B1-8F5B-45796DEF0BCD}" type="pres">
       <dgm:prSet presAssocID="{277CF38B-7E1C-4A8C-89A3-2F8197A66800}" presName="rootConnector" presStyleLbl="node4" presStyleIdx="11" presStyleCnt="18"/>
       <dgm:spPr/>
+      <dgm:t>
+        <a:bodyPr/>
+        <a:lstStyle/>
+        <a:p>
+          <a:endParaRPr lang="es-PE"/>
+        </a:p>
+      </dgm:t>
     </dgm:pt>
     <dgm:pt modelId="{6E2B8720-FE37-44E8-A1BC-C8433E2E6240}" type="pres">
       <dgm:prSet presAssocID="{277CF38B-7E1C-4A8C-89A3-2F8197A66800}" presName="hierChild4" presStyleCnt="0"/>
@@ -36212,6 +36534,13 @@
     <dgm:pt modelId="{A3EEE277-A440-4432-B9FE-894E982087A9}" type="pres">
       <dgm:prSet presAssocID="{9FF45742-43D1-468C-B2CF-88D5DB491946}" presName="Name37" presStyleLbl="parChTrans1D2" presStyleIdx="1" presStyleCnt="4"/>
       <dgm:spPr/>
+      <dgm:t>
+        <a:bodyPr/>
+        <a:lstStyle/>
+        <a:p>
+          <a:endParaRPr lang="es-PE"/>
+        </a:p>
+      </dgm:t>
     </dgm:pt>
     <dgm:pt modelId="{1C0A158C-C5F7-48A3-B55C-FC9CAE181FB1}" type="pres">
       <dgm:prSet presAssocID="{9A5B6171-A05B-4D26-9254-3B047D83031F}" presName="hierRoot2" presStyleCnt="0">
@@ -36232,10 +36561,24 @@
         </dgm:presLayoutVars>
       </dgm:prSet>
       <dgm:spPr/>
+      <dgm:t>
+        <a:bodyPr/>
+        <a:lstStyle/>
+        <a:p>
+          <a:endParaRPr lang="es-PE"/>
+        </a:p>
+      </dgm:t>
     </dgm:pt>
     <dgm:pt modelId="{9C939236-80F3-42A9-B740-25800F495424}" type="pres">
       <dgm:prSet presAssocID="{9A5B6171-A05B-4D26-9254-3B047D83031F}" presName="rootConnector" presStyleLbl="node2" presStyleIdx="1" presStyleCnt="4"/>
       <dgm:spPr/>
+      <dgm:t>
+        <a:bodyPr/>
+        <a:lstStyle/>
+        <a:p>
+          <a:endParaRPr lang="es-PE"/>
+        </a:p>
+      </dgm:t>
     </dgm:pt>
     <dgm:pt modelId="{5C903195-656C-4204-BBDD-F168A5F745E3}" type="pres">
       <dgm:prSet presAssocID="{9A5B6171-A05B-4D26-9254-3B047D83031F}" presName="hierChild4" presStyleCnt="0"/>
@@ -36244,6 +36587,13 @@
     <dgm:pt modelId="{E3DF274E-5FD1-46C3-9307-7262A787D2EE}" type="pres">
       <dgm:prSet presAssocID="{E39F43E9-033F-4EB4-989E-196D44303964}" presName="Name37" presStyleLbl="parChTrans1D3" presStyleIdx="1" presStyleCnt="2"/>
       <dgm:spPr/>
+      <dgm:t>
+        <a:bodyPr/>
+        <a:lstStyle/>
+        <a:p>
+          <a:endParaRPr lang="es-PE"/>
+        </a:p>
+      </dgm:t>
     </dgm:pt>
     <dgm:pt modelId="{DDCFA6D3-C3A8-4EAB-966B-EDAFD2C38749}" type="pres">
       <dgm:prSet presAssocID="{D67571D1-AF4A-47C2-BBB8-AB0DD9C537BA}" presName="hierRoot2" presStyleCnt="0">
@@ -36264,10 +36614,24 @@
         </dgm:presLayoutVars>
       </dgm:prSet>
       <dgm:spPr/>
+      <dgm:t>
+        <a:bodyPr/>
+        <a:lstStyle/>
+        <a:p>
+          <a:endParaRPr lang="es-PE"/>
+        </a:p>
+      </dgm:t>
     </dgm:pt>
     <dgm:pt modelId="{92458EED-6676-4D9A-8FFA-79F870ED5C42}" type="pres">
       <dgm:prSet presAssocID="{D67571D1-AF4A-47C2-BBB8-AB0DD9C537BA}" presName="rootConnector" presStyleLbl="node3" presStyleIdx="1" presStyleCnt="2"/>
       <dgm:spPr/>
+      <dgm:t>
+        <a:bodyPr/>
+        <a:lstStyle/>
+        <a:p>
+          <a:endParaRPr lang="es-PE"/>
+        </a:p>
+      </dgm:t>
     </dgm:pt>
     <dgm:pt modelId="{5DA2F1C6-8CBD-4C27-85D7-6A81B97693A7}" type="pres">
       <dgm:prSet presAssocID="{D67571D1-AF4A-47C2-BBB8-AB0DD9C537BA}" presName="hierChild4" presStyleCnt="0"/>
@@ -36276,6 +36640,13 @@
     <dgm:pt modelId="{91F5E438-DF80-46C0-B0A8-104EBC2F6E0C}" type="pres">
       <dgm:prSet presAssocID="{E1BADB85-2217-4E84-8DE2-5AF5BAFF8FB7}" presName="Name37" presStyleLbl="parChTrans1D4" presStyleIdx="12" presStyleCnt="18"/>
       <dgm:spPr/>
+      <dgm:t>
+        <a:bodyPr/>
+        <a:lstStyle/>
+        <a:p>
+          <a:endParaRPr lang="es-PE"/>
+        </a:p>
+      </dgm:t>
     </dgm:pt>
     <dgm:pt modelId="{A7B2517B-8672-4D61-92AC-D9F14DC3891E}" type="pres">
       <dgm:prSet presAssocID="{946FAC29-93A7-41A9-9BB1-F025A79A727B}" presName="hierRoot2" presStyleCnt="0">
@@ -36296,10 +36667,24 @@
         </dgm:presLayoutVars>
       </dgm:prSet>
       <dgm:spPr/>
+      <dgm:t>
+        <a:bodyPr/>
+        <a:lstStyle/>
+        <a:p>
+          <a:endParaRPr lang="es-PE"/>
+        </a:p>
+      </dgm:t>
     </dgm:pt>
     <dgm:pt modelId="{CBDBB49C-F0AA-4CA0-93C0-440977CAFDAD}" type="pres">
       <dgm:prSet presAssocID="{946FAC29-93A7-41A9-9BB1-F025A79A727B}" presName="rootConnector" presStyleLbl="node4" presStyleIdx="12" presStyleCnt="18"/>
       <dgm:spPr/>
+      <dgm:t>
+        <a:bodyPr/>
+        <a:lstStyle/>
+        <a:p>
+          <a:endParaRPr lang="es-PE"/>
+        </a:p>
+      </dgm:t>
     </dgm:pt>
     <dgm:pt modelId="{4394F9DD-2EEB-4A45-9472-477DA4522B1F}" type="pres">
       <dgm:prSet presAssocID="{946FAC29-93A7-41A9-9BB1-F025A79A727B}" presName="hierChild4" presStyleCnt="0"/>
@@ -36312,6 +36697,13 @@
     <dgm:pt modelId="{101D6303-A6A7-4ED7-92AF-5A0A12944008}" type="pres">
       <dgm:prSet presAssocID="{1D5E7EE8-DB48-4928-9C3B-FA9238BBC4D6}" presName="Name37" presStyleLbl="parChTrans1D4" presStyleIdx="13" presStyleCnt="18"/>
       <dgm:spPr/>
+      <dgm:t>
+        <a:bodyPr/>
+        <a:lstStyle/>
+        <a:p>
+          <a:endParaRPr lang="es-PE"/>
+        </a:p>
+      </dgm:t>
     </dgm:pt>
     <dgm:pt modelId="{04B47F0C-04F2-4005-8511-B4D00AE35693}" type="pres">
       <dgm:prSet presAssocID="{1B2D2241-710C-49E1-B9FD-82A777F58D7B}" presName="hierRoot2" presStyleCnt="0">
@@ -36332,10 +36724,24 @@
         </dgm:presLayoutVars>
       </dgm:prSet>
       <dgm:spPr/>
+      <dgm:t>
+        <a:bodyPr/>
+        <a:lstStyle/>
+        <a:p>
+          <a:endParaRPr lang="es-PE"/>
+        </a:p>
+      </dgm:t>
     </dgm:pt>
     <dgm:pt modelId="{07C92325-0E2E-4722-A12A-38CD58BD4EEB}" type="pres">
       <dgm:prSet presAssocID="{1B2D2241-710C-49E1-B9FD-82A777F58D7B}" presName="rootConnector" presStyleLbl="node4" presStyleIdx="13" presStyleCnt="18"/>
       <dgm:spPr/>
+      <dgm:t>
+        <a:bodyPr/>
+        <a:lstStyle/>
+        <a:p>
+          <a:endParaRPr lang="es-PE"/>
+        </a:p>
+      </dgm:t>
     </dgm:pt>
     <dgm:pt modelId="{9CFA0A3C-DDDD-4F4F-B281-42F99772EE85}" type="pres">
       <dgm:prSet presAssocID="{1B2D2241-710C-49E1-B9FD-82A777F58D7B}" presName="hierChild4" presStyleCnt="0"/>
@@ -36348,6 +36754,13 @@
     <dgm:pt modelId="{D85C8D20-0A8F-4772-85AA-77F41D6E03A6}" type="pres">
       <dgm:prSet presAssocID="{976769D5-6DD3-4121-A3B4-21FA8C57752E}" presName="Name37" presStyleLbl="parChTrans1D4" presStyleIdx="14" presStyleCnt="18"/>
       <dgm:spPr/>
+      <dgm:t>
+        <a:bodyPr/>
+        <a:lstStyle/>
+        <a:p>
+          <a:endParaRPr lang="es-PE"/>
+        </a:p>
+      </dgm:t>
     </dgm:pt>
     <dgm:pt modelId="{FABFBC0C-BEFD-466C-908B-6E121CF6D214}" type="pres">
       <dgm:prSet presAssocID="{E3D88239-AEB5-40EB-A61B-7D3D3CC2FDEC}" presName="hierRoot2" presStyleCnt="0">
@@ -36368,10 +36781,24 @@
         </dgm:presLayoutVars>
       </dgm:prSet>
       <dgm:spPr/>
+      <dgm:t>
+        <a:bodyPr/>
+        <a:lstStyle/>
+        <a:p>
+          <a:endParaRPr lang="es-PE"/>
+        </a:p>
+      </dgm:t>
     </dgm:pt>
     <dgm:pt modelId="{F5A2806F-621F-4421-867B-0A6261BC9195}" type="pres">
       <dgm:prSet presAssocID="{E3D88239-AEB5-40EB-A61B-7D3D3CC2FDEC}" presName="rootConnector" presStyleLbl="node4" presStyleIdx="14" presStyleCnt="18"/>
       <dgm:spPr/>
+      <dgm:t>
+        <a:bodyPr/>
+        <a:lstStyle/>
+        <a:p>
+          <a:endParaRPr lang="es-PE"/>
+        </a:p>
+      </dgm:t>
     </dgm:pt>
     <dgm:pt modelId="{21DFCED2-BBE5-45C2-95C4-81383954F8DC}" type="pres">
       <dgm:prSet presAssocID="{E3D88239-AEB5-40EB-A61B-7D3D3CC2FDEC}" presName="hierChild4" presStyleCnt="0"/>
@@ -36384,6 +36811,13 @@
     <dgm:pt modelId="{BC6E3CF2-D156-4645-97E5-FBA567BEBB60}" type="pres">
       <dgm:prSet presAssocID="{B6B96AC7-B316-4629-A1F2-322D3CB42E44}" presName="Name37" presStyleLbl="parChTrans1D4" presStyleIdx="15" presStyleCnt="18"/>
       <dgm:spPr/>
+      <dgm:t>
+        <a:bodyPr/>
+        <a:lstStyle/>
+        <a:p>
+          <a:endParaRPr lang="es-PE"/>
+        </a:p>
+      </dgm:t>
     </dgm:pt>
     <dgm:pt modelId="{2C9B3077-394D-41E0-A08F-C52D314DE0B9}" type="pres">
       <dgm:prSet presAssocID="{033FD10A-4F64-4C6C-8AAD-94F09D7A4AB3}" presName="hierRoot2" presStyleCnt="0">
@@ -36404,10 +36838,24 @@
         </dgm:presLayoutVars>
       </dgm:prSet>
       <dgm:spPr/>
+      <dgm:t>
+        <a:bodyPr/>
+        <a:lstStyle/>
+        <a:p>
+          <a:endParaRPr lang="es-PE"/>
+        </a:p>
+      </dgm:t>
     </dgm:pt>
     <dgm:pt modelId="{F04CA39F-266C-43F2-AD98-40BE72191E8E}" type="pres">
       <dgm:prSet presAssocID="{033FD10A-4F64-4C6C-8AAD-94F09D7A4AB3}" presName="rootConnector" presStyleLbl="node4" presStyleIdx="15" presStyleCnt="18"/>
       <dgm:spPr/>
+      <dgm:t>
+        <a:bodyPr/>
+        <a:lstStyle/>
+        <a:p>
+          <a:endParaRPr lang="es-PE"/>
+        </a:p>
+      </dgm:t>
     </dgm:pt>
     <dgm:pt modelId="{DD4449CD-6602-4F8C-9F05-32801B24F1D8}" type="pres">
       <dgm:prSet presAssocID="{033FD10A-4F64-4C6C-8AAD-94F09D7A4AB3}" presName="hierChild4" presStyleCnt="0"/>
@@ -36420,6 +36868,13 @@
     <dgm:pt modelId="{1DC379EA-ACFB-4276-BD2D-A060D3B21DE0}" type="pres">
       <dgm:prSet presAssocID="{78375BEE-E828-441C-A765-428BC51CA443}" presName="Name37" presStyleLbl="parChTrans1D4" presStyleIdx="16" presStyleCnt="18"/>
       <dgm:spPr/>
+      <dgm:t>
+        <a:bodyPr/>
+        <a:lstStyle/>
+        <a:p>
+          <a:endParaRPr lang="es-PE"/>
+        </a:p>
+      </dgm:t>
     </dgm:pt>
     <dgm:pt modelId="{E57ED9EA-899C-41AB-A7EB-A31A8B693B97}" type="pres">
       <dgm:prSet presAssocID="{84B33143-B57A-4EE1-ABFA-B718AFC0B326}" presName="hierRoot2" presStyleCnt="0">
@@ -36440,10 +36895,24 @@
         </dgm:presLayoutVars>
       </dgm:prSet>
       <dgm:spPr/>
+      <dgm:t>
+        <a:bodyPr/>
+        <a:lstStyle/>
+        <a:p>
+          <a:endParaRPr lang="es-PE"/>
+        </a:p>
+      </dgm:t>
     </dgm:pt>
     <dgm:pt modelId="{664DD1B7-3B88-4427-B3C1-1DB6C6373DE6}" type="pres">
       <dgm:prSet presAssocID="{84B33143-B57A-4EE1-ABFA-B718AFC0B326}" presName="rootConnector" presStyleLbl="node4" presStyleIdx="16" presStyleCnt="18"/>
       <dgm:spPr/>
+      <dgm:t>
+        <a:bodyPr/>
+        <a:lstStyle/>
+        <a:p>
+          <a:endParaRPr lang="es-PE"/>
+        </a:p>
+      </dgm:t>
     </dgm:pt>
     <dgm:pt modelId="{711DE0BB-8AEB-468C-8A59-E1290192199D}" type="pres">
       <dgm:prSet presAssocID="{84B33143-B57A-4EE1-ABFA-B718AFC0B326}" presName="hierChild4" presStyleCnt="0"/>
@@ -36456,6 +36925,13 @@
     <dgm:pt modelId="{4454E6B6-C6EB-4EFE-A06D-30C96DF74C97}" type="pres">
       <dgm:prSet presAssocID="{9A47B44C-1E89-447A-9342-4FA80C332870}" presName="Name37" presStyleLbl="parChTrans1D4" presStyleIdx="17" presStyleCnt="18"/>
       <dgm:spPr/>
+      <dgm:t>
+        <a:bodyPr/>
+        <a:lstStyle/>
+        <a:p>
+          <a:endParaRPr lang="es-PE"/>
+        </a:p>
+      </dgm:t>
     </dgm:pt>
     <dgm:pt modelId="{81163FF7-33D2-4DCE-B5B9-9E4C0A2A5BDE}" type="pres">
       <dgm:prSet presAssocID="{8BD55E92-3C8D-46A8-AA21-B2E211092B3B}" presName="hierRoot2" presStyleCnt="0">
@@ -36476,10 +36952,24 @@
         </dgm:presLayoutVars>
       </dgm:prSet>
       <dgm:spPr/>
+      <dgm:t>
+        <a:bodyPr/>
+        <a:lstStyle/>
+        <a:p>
+          <a:endParaRPr lang="es-PE"/>
+        </a:p>
+      </dgm:t>
     </dgm:pt>
     <dgm:pt modelId="{8DE9E13E-369B-4DF3-A64F-696D8730F840}" type="pres">
       <dgm:prSet presAssocID="{8BD55E92-3C8D-46A8-AA21-B2E211092B3B}" presName="rootConnector" presStyleLbl="node4" presStyleIdx="17" presStyleCnt="18"/>
       <dgm:spPr/>
+      <dgm:t>
+        <a:bodyPr/>
+        <a:lstStyle/>
+        <a:p>
+          <a:endParaRPr lang="es-PE"/>
+        </a:p>
+      </dgm:t>
     </dgm:pt>
     <dgm:pt modelId="{EAE03B3A-C7FC-4DCC-9849-FAFA25FD1B90}" type="pres">
       <dgm:prSet presAssocID="{8BD55E92-3C8D-46A8-AA21-B2E211092B3B}" presName="hierChild4" presStyleCnt="0"/>
@@ -36500,6 +36990,13 @@
     <dgm:pt modelId="{14D3A4C6-1E40-4ADF-8A11-519A1B306E32}" type="pres">
       <dgm:prSet presAssocID="{6142DB23-99A8-4F75-A245-C88DF82CA9AC}" presName="Name37" presStyleLbl="parChTrans1D2" presStyleIdx="2" presStyleCnt="4"/>
       <dgm:spPr/>
+      <dgm:t>
+        <a:bodyPr/>
+        <a:lstStyle/>
+        <a:p>
+          <a:endParaRPr lang="es-PE"/>
+        </a:p>
+      </dgm:t>
     </dgm:pt>
     <dgm:pt modelId="{BC8C2CA2-D900-4985-90CA-C01E1FEF4593}" type="pres">
       <dgm:prSet presAssocID="{27413AFA-E90E-4B4F-916B-83AF32ED4DF7}" presName="hierRoot2" presStyleCnt="0">
@@ -36520,10 +37017,24 @@
         </dgm:presLayoutVars>
       </dgm:prSet>
       <dgm:spPr/>
+      <dgm:t>
+        <a:bodyPr/>
+        <a:lstStyle/>
+        <a:p>
+          <a:endParaRPr lang="es-PE"/>
+        </a:p>
+      </dgm:t>
     </dgm:pt>
     <dgm:pt modelId="{69B01DDF-7B09-4C33-BD1B-611ACC55A21B}" type="pres">
       <dgm:prSet presAssocID="{27413AFA-E90E-4B4F-916B-83AF32ED4DF7}" presName="rootConnector" presStyleLbl="node2" presStyleIdx="2" presStyleCnt="4"/>
       <dgm:spPr/>
+      <dgm:t>
+        <a:bodyPr/>
+        <a:lstStyle/>
+        <a:p>
+          <a:endParaRPr lang="es-PE"/>
+        </a:p>
+      </dgm:t>
     </dgm:pt>
     <dgm:pt modelId="{C84C4128-5FD2-4177-8224-679BF74C11BA}" type="pres">
       <dgm:prSet presAssocID="{27413AFA-E90E-4B4F-916B-83AF32ED4DF7}" presName="hierChild4" presStyleCnt="0"/>
@@ -36536,6 +37047,13 @@
     <dgm:pt modelId="{E8F5CB36-5393-47BC-B138-2AC77A000B9E}" type="pres">
       <dgm:prSet presAssocID="{A953C5B9-11A3-4267-9FB7-ECD75BDE3B64}" presName="Name37" presStyleLbl="parChTrans1D2" presStyleIdx="3" presStyleCnt="4"/>
       <dgm:spPr/>
+      <dgm:t>
+        <a:bodyPr/>
+        <a:lstStyle/>
+        <a:p>
+          <a:endParaRPr lang="es-PE"/>
+        </a:p>
+      </dgm:t>
     </dgm:pt>
     <dgm:pt modelId="{D99E9E05-26BD-4A68-A39B-6C0E66226AD4}" type="pres">
       <dgm:prSet presAssocID="{A8F92DC2-B87A-47AD-8854-89C2DF190F1A}" presName="hierRoot2" presStyleCnt="0">
@@ -36556,10 +37074,24 @@
         </dgm:presLayoutVars>
       </dgm:prSet>
       <dgm:spPr/>
+      <dgm:t>
+        <a:bodyPr/>
+        <a:lstStyle/>
+        <a:p>
+          <a:endParaRPr lang="es-PE"/>
+        </a:p>
+      </dgm:t>
     </dgm:pt>
     <dgm:pt modelId="{6F07934B-92A3-4103-9632-A65EE9643A2C}" type="pres">
       <dgm:prSet presAssocID="{A8F92DC2-B87A-47AD-8854-89C2DF190F1A}" presName="rootConnector" presStyleLbl="node2" presStyleIdx="3" presStyleCnt="4"/>
       <dgm:spPr/>
+      <dgm:t>
+        <a:bodyPr/>
+        <a:lstStyle/>
+        <a:p>
+          <a:endParaRPr lang="es-PE"/>
+        </a:p>
+      </dgm:t>
     </dgm:pt>
     <dgm:pt modelId="{A681DEDD-9EE4-4721-AC03-CA8F49C6F349}" type="pres">
       <dgm:prSet presAssocID="{A8F92DC2-B87A-47AD-8854-89C2DF190F1A}" presName="hierChild4" presStyleCnt="0"/>
@@ -36575,280 +37107,280 @@
     </dgm:pt>
   </dgm:ptLst>
   <dgm:cxnLst>
-    <dgm:cxn modelId="{681BC702-FE19-4332-BE49-0033068A7DF0}" type="presOf" srcId="{27413AFA-E90E-4B4F-916B-83AF32ED4DF7}" destId="{B87DD2D6-A50E-48A2-84D2-11DF6E294121}" srcOrd="0" destOrd="0" presId="urn:microsoft.com/office/officeart/2005/8/layout/orgChart1"/>
+    <dgm:cxn modelId="{E9EC35C0-465E-4C0B-AFEF-EEF1737ECFEA}" srcId="{3FACEA16-49AD-4F7A-AEF6-C4E41EF1C834}" destId="{277CF38B-7E1C-4A8C-89A3-2F8197A66800}" srcOrd="11" destOrd="0" parTransId="{460E872E-6778-4DDE-A779-EC9673903B2C}" sibTransId="{4909121F-7E6F-48B2-A482-4F16E33C126C}"/>
+    <dgm:cxn modelId="{33A71683-15CC-4BDE-A4F0-5D731870BD2D}" type="presOf" srcId="{D8CD8747-B3A7-4920-820F-F8127C713949}" destId="{6A09A6B1-ADB8-44C6-B5A4-69813F192DBA}" srcOrd="0" destOrd="0" presId="urn:microsoft.com/office/officeart/2005/8/layout/orgChart1"/>
+    <dgm:cxn modelId="{4C40404F-FA22-4BB2-9618-CA19FD65B84A}" type="presOf" srcId="{0FA90AC9-AA78-463F-88C4-61179303E0FB}" destId="{CBF4D579-89FC-4A80-8E59-315DD447F223}" srcOrd="0" destOrd="0" presId="urn:microsoft.com/office/officeart/2005/8/layout/orgChart1"/>
+    <dgm:cxn modelId="{18DE7CDC-76F1-4536-92B0-FA308A692511}" type="presOf" srcId="{9778E6AF-0248-412E-8A3D-5CF2076FD246}" destId="{92DF9DB8-ADD3-49EB-94D5-C3D4F118BFF4}" srcOrd="0" destOrd="0" presId="urn:microsoft.com/office/officeart/2005/8/layout/orgChart1"/>
+    <dgm:cxn modelId="{C5F9B846-2761-4F98-A625-B4DC53DA237D}" type="presOf" srcId="{60079DC2-D231-48F0-8D3A-350EA409FB9F}" destId="{2BEAAAE7-DA2A-418D-8D34-928C6F6234DD}" srcOrd="1" destOrd="0" presId="urn:microsoft.com/office/officeart/2005/8/layout/orgChart1"/>
+    <dgm:cxn modelId="{E6769DD5-7C1A-47D3-9AE5-E3EA54E86944}" type="presOf" srcId="{15E2B81D-FF48-4D4C-83B7-BF0E5932BACF}" destId="{BE90E482-D934-497E-BB56-EB65923110A8}" srcOrd="1" destOrd="0" presId="urn:microsoft.com/office/officeart/2005/8/layout/orgChart1"/>
+    <dgm:cxn modelId="{ADCCC911-6304-4E1C-BBF1-C545D5D27319}" srcId="{3FACEA16-49AD-4F7A-AEF6-C4E41EF1C834}" destId="{60079DC2-D231-48F0-8D3A-350EA409FB9F}" srcOrd="0" destOrd="0" parTransId="{6C4C6604-FAF8-4563-B446-9F2430566D69}" sibTransId="{7B3FE71F-5119-4064-BD5C-09675B681566}"/>
+    <dgm:cxn modelId="{3D1494A1-0D8E-492F-8322-BAA44EAA629C}" type="presOf" srcId="{41FD706D-5CE7-49B2-87E4-6858F2319B26}" destId="{C21E4A27-0657-49E4-AD2D-75459EFD2036}" srcOrd="0" destOrd="0" presId="urn:microsoft.com/office/officeart/2005/8/layout/orgChart1"/>
+    <dgm:cxn modelId="{E0F5CA8D-7C16-45B6-BCDC-AAC60452D1A0}" type="presOf" srcId="{BA841F1F-3AA3-46EB-ADBD-BCAD196A8BE0}" destId="{C2A0A3D6-034C-46CA-858E-620230EA9229}" srcOrd="1" destOrd="0" presId="urn:microsoft.com/office/officeart/2005/8/layout/orgChart1"/>
+    <dgm:cxn modelId="{556236A9-D1D3-49ED-B9C8-1A286BC49F1B}" type="presOf" srcId="{DF1FAEB3-58DC-463D-88BA-FD02B9B9A3EC}" destId="{7E2E5C24-1E10-4A20-9DF4-43572CF8303E}" srcOrd="0" destOrd="0" presId="urn:microsoft.com/office/officeart/2005/8/layout/orgChart1"/>
+    <dgm:cxn modelId="{8ED50116-F9DB-4056-B6EF-4FC17957F565}" type="presOf" srcId="{B2A2D274-24BB-42ED-84F9-EE23B2705936}" destId="{AE9FDFD5-E5D5-4E9B-BF48-0EE2D047B1AD}" srcOrd="0" destOrd="0" presId="urn:microsoft.com/office/officeart/2005/8/layout/orgChart1"/>
+    <dgm:cxn modelId="{CA54D73C-FD69-459E-AD8C-B8007507079F}" srcId="{3FACEA16-49AD-4F7A-AEF6-C4E41EF1C834}" destId="{BA841F1F-3AA3-46EB-ADBD-BCAD196A8BE0}" srcOrd="4" destOrd="0" parTransId="{87DC950F-F7D3-4ECD-B4A4-E3F07A54AC0C}" sibTransId="{8F2DED49-2735-454F-B3DB-F570A5A36588}"/>
+    <dgm:cxn modelId="{23566297-33AF-4DCE-AF82-236793823CA7}" type="presOf" srcId="{FCD10EDD-B91C-4FEA-8C27-3528FF514110}" destId="{6547041B-40D7-482D-BDCA-BDDB8EC9E4F3}" srcOrd="1" destOrd="0" presId="urn:microsoft.com/office/officeart/2005/8/layout/orgChart1"/>
+    <dgm:cxn modelId="{362F9AB8-A3BF-4180-B877-D28574167D57}" type="presOf" srcId="{277CF38B-7E1C-4A8C-89A3-2F8197A66800}" destId="{21875BEA-1124-43D2-A631-A5BA7BE06ED5}" srcOrd="0" destOrd="0" presId="urn:microsoft.com/office/officeart/2005/8/layout/orgChart1"/>
+    <dgm:cxn modelId="{BBCF24AE-14A6-4819-9B5E-A0973A74A01A}" type="presOf" srcId="{0A80C118-DB2F-40EB-9D02-31DBC1465356}" destId="{2E0E43EB-8EA6-43C3-B5CA-BFAED82941AD}" srcOrd="0" destOrd="0" presId="urn:microsoft.com/office/officeart/2005/8/layout/orgChart1"/>
+    <dgm:cxn modelId="{1BB88986-5C5C-4FBA-A08F-93F7A953EA07}" type="presOf" srcId="{6C4C6604-FAF8-4563-B446-9F2430566D69}" destId="{E04233A4-917D-4DDC-B098-3CEDE33765A8}" srcOrd="0" destOrd="0" presId="urn:microsoft.com/office/officeart/2005/8/layout/orgChart1"/>
+    <dgm:cxn modelId="{AD3172FF-85C4-42DF-BE17-AA39BF913034}" srcId="{8143A08E-0493-4F0D-A04A-33A11911204D}" destId="{9A5B6171-A05B-4D26-9254-3B047D83031F}" srcOrd="1" destOrd="0" parTransId="{9FF45742-43D1-468C-B2CF-88D5DB491946}" sibTransId="{AF869A97-370D-4D89-AEAE-E7B9A68AED16}"/>
+    <dgm:cxn modelId="{7ED9284F-6657-4377-A5EA-03824E8F70F1}" srcId="{3FACEA16-49AD-4F7A-AEF6-C4E41EF1C834}" destId="{FCD10EDD-B91C-4FEA-8C27-3528FF514110}" srcOrd="1" destOrd="0" parTransId="{68ACF286-D74C-4EF8-A262-68346CD057E6}" sibTransId="{F3D7F161-E249-497A-9526-9C8F47988819}"/>
     <dgm:cxn modelId="{DA28D604-53D0-4953-8B43-602BBE019E56}" srcId="{9778E6AF-0248-412E-8A3D-5CF2076FD246}" destId="{3FACEA16-49AD-4F7A-AEF6-C4E41EF1C834}" srcOrd="0" destOrd="0" parTransId="{B2A2D274-24BB-42ED-84F9-EE23B2705936}" sibTransId="{F96CC8DE-F334-469E-9624-86EE6585AF9C}"/>
-    <dgm:cxn modelId="{0A329209-8DEA-4EC6-8825-BB4333B74E34}" type="presOf" srcId="{60079DC2-D231-48F0-8D3A-350EA409FB9F}" destId="{2BEAAAE7-DA2A-418D-8D34-928C6F6234DD}" srcOrd="1" destOrd="0" presId="urn:microsoft.com/office/officeart/2005/8/layout/orgChart1"/>
-    <dgm:cxn modelId="{DAC5B209-921F-4E77-A578-8A8550ACC534}" type="presOf" srcId="{685C22D0-2DD6-483F-8D20-A9EC31CE32DC}" destId="{CE511299-255A-4A60-BFC9-8A6BF5A439A2}" srcOrd="0" destOrd="0" presId="urn:microsoft.com/office/officeart/2005/8/layout/orgChart1"/>
-    <dgm:cxn modelId="{C7D1860C-0078-4930-A06F-25CDCF21CF6F}" type="presOf" srcId="{27413AFA-E90E-4B4F-916B-83AF32ED4DF7}" destId="{69B01DDF-7B09-4C33-BD1B-611ACC55A21B}" srcOrd="1" destOrd="0" presId="urn:microsoft.com/office/officeart/2005/8/layout/orgChart1"/>
-    <dgm:cxn modelId="{B0B82F0E-820D-451C-B03F-6F2421BA9F8B}" type="presOf" srcId="{DF1FAEB3-58DC-463D-88BA-FD02B9B9A3EC}" destId="{70693D6C-48BE-4499-83CC-E3B84562FA76}" srcOrd="1" destOrd="0" presId="urn:microsoft.com/office/officeart/2005/8/layout/orgChart1"/>
-    <dgm:cxn modelId="{D3FD4B0F-9C27-4C7B-BA4D-93B1F072F683}" type="presOf" srcId="{946FAC29-93A7-41A9-9BB1-F025A79A727B}" destId="{630B5E91-9A80-45EF-AEB5-43AB70CAC7C7}" srcOrd="0" destOrd="0" presId="urn:microsoft.com/office/officeart/2005/8/layout/orgChart1"/>
-    <dgm:cxn modelId="{5D04B710-378C-431A-87B1-E5F7AC90670C}" type="presOf" srcId="{38931B2A-A719-47D2-9B23-F60C5834B591}" destId="{6B462F12-F4DE-4BFF-8F87-9C37C758721D}" srcOrd="1" destOrd="0" presId="urn:microsoft.com/office/officeart/2005/8/layout/orgChart1"/>
-    <dgm:cxn modelId="{870CA711-45C2-4E39-96B6-E25123F576C3}" type="presOf" srcId="{9A47B44C-1E89-447A-9342-4FA80C332870}" destId="{4454E6B6-C6EB-4EFE-A06D-30C96DF74C97}" srcOrd="0" destOrd="0" presId="urn:microsoft.com/office/officeart/2005/8/layout/orgChart1"/>
-    <dgm:cxn modelId="{ADCCC911-6304-4E1C-BBF1-C545D5D27319}" srcId="{3FACEA16-49AD-4F7A-AEF6-C4E41EF1C834}" destId="{60079DC2-D231-48F0-8D3A-350EA409FB9F}" srcOrd="0" destOrd="0" parTransId="{6C4C6604-FAF8-4563-B446-9F2430566D69}" sibTransId="{7B3FE71F-5119-4064-BD5C-09675B681566}"/>
-    <dgm:cxn modelId="{AD28A314-17CF-4233-9DF8-8332E21100E6}" type="presOf" srcId="{E3D88239-AEB5-40EB-A61B-7D3D3CC2FDEC}" destId="{EF54315B-7D25-4C48-9EC8-C3063A41E0BA}" srcOrd="0" destOrd="0" presId="urn:microsoft.com/office/officeart/2005/8/layout/orgChart1"/>
-    <dgm:cxn modelId="{998ABC14-2362-44C1-B6F8-03AEE463A5A0}" type="presOf" srcId="{D67571D1-AF4A-47C2-BBB8-AB0DD9C537BA}" destId="{0605BEDE-25DF-4BDB-80D3-51EB2EFAE5C3}" srcOrd="0" destOrd="0" presId="urn:microsoft.com/office/officeart/2005/8/layout/orgChart1"/>
-    <dgm:cxn modelId="{7A339B15-AAC9-4411-A267-A570E53A0BDD}" type="presOf" srcId="{9778E6AF-0248-412E-8A3D-5CF2076FD246}" destId="{74CB19A6-EC26-4648-81DC-0E6F06DFD3B8}" srcOrd="1" destOrd="0" presId="urn:microsoft.com/office/officeart/2005/8/layout/orgChart1"/>
+    <dgm:cxn modelId="{B3E40763-1FCD-496A-A07A-82A8006C4572}" srcId="{3FACEA16-49AD-4F7A-AEF6-C4E41EF1C834}" destId="{888D0EC2-4D33-47F5-8906-1AB2B7CCD926}" srcOrd="3" destOrd="0" parTransId="{D8CD8747-B3A7-4920-820F-F8127C713949}" sibTransId="{5735F8F1-234D-422A-9F55-58EAD30270D3}"/>
+    <dgm:cxn modelId="{59F4E498-6B95-4684-8289-6B9AAFAD538B}" type="presOf" srcId="{95A880DD-F421-4BA2-B136-750294A302E3}" destId="{70AFF10A-B380-4829-B5CD-1DC0DC1A2A66}" srcOrd="1" destOrd="0" presId="urn:microsoft.com/office/officeart/2005/8/layout/orgChart1"/>
+    <dgm:cxn modelId="{9010D1DC-2B11-4A34-82F9-0CD4CB3D82AA}" type="presOf" srcId="{D67571D1-AF4A-47C2-BBB8-AB0DD9C537BA}" destId="{0605BEDE-25DF-4BDB-80D3-51EB2EFAE5C3}" srcOrd="0" destOrd="0" presId="urn:microsoft.com/office/officeart/2005/8/layout/orgChart1"/>
+    <dgm:cxn modelId="{7C44C459-839E-4F1F-AFC0-16BBF5918620}" type="presOf" srcId="{946FAC29-93A7-41A9-9BB1-F025A79A727B}" destId="{CBDBB49C-F0AA-4CA0-93C0-440977CAFDAD}" srcOrd="1" destOrd="0" presId="urn:microsoft.com/office/officeart/2005/8/layout/orgChart1"/>
+    <dgm:cxn modelId="{BB04FE98-EA9E-4D1E-8006-78F4624BD0FD}" type="presOf" srcId="{9A5B6171-A05B-4D26-9254-3B047D83031F}" destId="{CCD577C8-9955-4C15-A0DE-548BBBA06E69}" srcOrd="0" destOrd="0" presId="urn:microsoft.com/office/officeart/2005/8/layout/orgChart1"/>
+    <dgm:cxn modelId="{C24716B9-4CE9-4292-9DC2-541FD4A70B00}" type="presOf" srcId="{38931B2A-A719-47D2-9B23-F60C5834B591}" destId="{6B462F12-F4DE-4BFF-8F87-9C37C758721D}" srcOrd="1" destOrd="0" presId="urn:microsoft.com/office/officeart/2005/8/layout/orgChart1"/>
+    <dgm:cxn modelId="{E4A66843-07EF-4BC1-A45E-5F134ADAF38E}" srcId="{D67571D1-AF4A-47C2-BBB8-AB0DD9C537BA}" destId="{8BD55E92-3C8D-46A8-AA21-B2E211092B3B}" srcOrd="5" destOrd="0" parTransId="{9A47B44C-1E89-447A-9342-4FA80C332870}" sibTransId="{0220774A-25D6-43B8-BC26-0D9EB8778D15}"/>
+    <dgm:cxn modelId="{BC719FF8-88B5-4E45-9ADE-EE5059836612}" srcId="{D67571D1-AF4A-47C2-BBB8-AB0DD9C537BA}" destId="{033FD10A-4F64-4C6C-8AAD-94F09D7A4AB3}" srcOrd="3" destOrd="0" parTransId="{B6B96AC7-B316-4629-A1F2-322D3CB42E44}" sibTransId="{82DEA6AE-DFAB-4E07-A54C-816E291D1AF4}"/>
+    <dgm:cxn modelId="{46A426A0-7304-4015-AF18-EBA7CBB345B7}" type="presOf" srcId="{1B2D2241-710C-49E1-B9FD-82A777F58D7B}" destId="{07C92325-0E2E-4722-A12A-38CD58BD4EEB}" srcOrd="1" destOrd="0" presId="urn:microsoft.com/office/officeart/2005/8/layout/orgChart1"/>
+    <dgm:cxn modelId="{946B7C6D-B08A-4BF7-8C75-0825015921BD}" srcId="{8143A08E-0493-4F0D-A04A-33A11911204D}" destId="{27413AFA-E90E-4B4F-916B-83AF32ED4DF7}" srcOrd="2" destOrd="0" parTransId="{6142DB23-99A8-4F75-A245-C88DF82CA9AC}" sibTransId="{00DD8CF6-AD4B-4C29-8985-8CD979492251}"/>
+    <dgm:cxn modelId="{1D129F87-7A19-4E93-B0A2-029BE1D8926C}" srcId="{8143A08E-0493-4F0D-A04A-33A11911204D}" destId="{9778E6AF-0248-412E-8A3D-5CF2076FD246}" srcOrd="0" destOrd="0" parTransId="{685C22D0-2DD6-483F-8D20-A9EC31CE32DC}" sibTransId="{EEB0E6E8-BFB2-4A63-B849-BEC74306E593}"/>
+    <dgm:cxn modelId="{4C0FCA50-61B7-49D5-BB24-EAADB6007E2B}" type="presOf" srcId="{BA841F1F-3AA3-46EB-ADBD-BCAD196A8BE0}" destId="{3C03E665-D737-4331-99DB-9B76DF31B819}" srcOrd="0" destOrd="0" presId="urn:microsoft.com/office/officeart/2005/8/layout/orgChart1"/>
+    <dgm:cxn modelId="{D5617418-CA6B-41F3-BBC3-C7534585FEC0}" type="presOf" srcId="{E3D88239-AEB5-40EB-A61B-7D3D3CC2FDEC}" destId="{EF54315B-7D25-4C48-9EC8-C3063A41E0BA}" srcOrd="0" destOrd="0" presId="urn:microsoft.com/office/officeart/2005/8/layout/orgChart1"/>
+    <dgm:cxn modelId="{6ADC3F15-554C-4AE9-944F-7254358E3D7F}" type="presOf" srcId="{976769D5-6DD3-4121-A3B4-21FA8C57752E}" destId="{D85C8D20-0A8F-4772-85AA-77F41D6E03A6}" srcOrd="0" destOrd="0" presId="urn:microsoft.com/office/officeart/2005/8/layout/orgChart1"/>
+    <dgm:cxn modelId="{706B25D0-F2D9-4257-B233-2322272A0391}" srcId="{D67571D1-AF4A-47C2-BBB8-AB0DD9C537BA}" destId="{946FAC29-93A7-41A9-9BB1-F025A79A727B}" srcOrd="0" destOrd="0" parTransId="{E1BADB85-2217-4E84-8DE2-5AF5BAFF8FB7}" sibTransId="{E98375BB-4889-402F-A67B-6DEB16F82363}"/>
+    <dgm:cxn modelId="{51222ACA-17A6-4C6C-8945-9D3E51D78C29}" type="presOf" srcId="{8143A08E-0493-4F0D-A04A-33A11911204D}" destId="{A05A0B0C-81E6-46B0-B8FD-E27721847AAD}" srcOrd="0" destOrd="0" presId="urn:microsoft.com/office/officeart/2005/8/layout/orgChart1"/>
+    <dgm:cxn modelId="{AD6232AD-CF56-409F-BC66-E16DE7AC7786}" type="presOf" srcId="{9FF45742-43D1-468C-B2CF-88D5DB491946}" destId="{A3EEE277-A440-4432-B9FE-894E982087A9}" srcOrd="0" destOrd="0" presId="urn:microsoft.com/office/officeart/2005/8/layout/orgChart1"/>
+    <dgm:cxn modelId="{E44EE6A2-FDF4-417B-ABB5-5D9AF589FF37}" type="presOf" srcId="{460E872E-6778-4DDE-A779-EC9673903B2C}" destId="{4646A681-E590-452C-B6C7-41709223B143}" srcOrd="0" destOrd="0" presId="urn:microsoft.com/office/officeart/2005/8/layout/orgChart1"/>
+    <dgm:cxn modelId="{35462B9A-C190-48C9-9B70-4913F37E3A6C}" type="presOf" srcId="{15E2B81D-FF48-4D4C-83B7-BF0E5932BACF}" destId="{E772C66C-1B80-41B0-BDC1-4520BF1832E7}" srcOrd="0" destOrd="0" presId="urn:microsoft.com/office/officeart/2005/8/layout/orgChart1"/>
+    <dgm:cxn modelId="{6E420E97-6DA2-4BDC-A066-48D78C9E2197}" srcId="{9A5B6171-A05B-4D26-9254-3B047D83031F}" destId="{D67571D1-AF4A-47C2-BBB8-AB0DD9C537BA}" srcOrd="0" destOrd="0" parTransId="{E39F43E9-033F-4EB4-989E-196D44303964}" sibTransId="{4EF0016E-EB4C-4840-895C-BE9508855CB2}"/>
+    <dgm:cxn modelId="{CBDE31E1-7D42-4515-8349-55A83370D42F}" srcId="{3FACEA16-49AD-4F7A-AEF6-C4E41EF1C834}" destId="{95A880DD-F421-4BA2-B136-750294A302E3}" srcOrd="7" destOrd="0" parTransId="{F72A78A7-3C57-4BFD-9CCE-9332005ED626}" sibTransId="{19C4D04E-0CC2-41EC-B2DA-FB19391525B5}"/>
+    <dgm:cxn modelId="{8D22A297-8474-4C90-AB84-4D3FDB037067}" type="presOf" srcId="{9A47B44C-1E89-447A-9342-4FA80C332870}" destId="{4454E6B6-C6EB-4EFE-A06D-30C96DF74C97}" srcOrd="0" destOrd="0" presId="urn:microsoft.com/office/officeart/2005/8/layout/orgChart1"/>
+    <dgm:cxn modelId="{4E3D91A1-B144-4C6B-B360-CBE5887A2CE2}" type="presOf" srcId="{9778E6AF-0248-412E-8A3D-5CF2076FD246}" destId="{74CB19A6-EC26-4648-81DC-0E6F06DFD3B8}" srcOrd="1" destOrd="0" presId="urn:microsoft.com/office/officeart/2005/8/layout/orgChart1"/>
+    <dgm:cxn modelId="{B8B9B134-FF2F-4D2C-84DD-C2277A87D1A6}" type="presOf" srcId="{CE511F5F-4A48-4DD9-AD69-5FEC4066E646}" destId="{B79C4B26-2AED-40A2-B593-00A372B3B5A1}" srcOrd="1" destOrd="0" presId="urn:microsoft.com/office/officeart/2005/8/layout/orgChart1"/>
+    <dgm:cxn modelId="{467151C0-2FE5-47BF-ADD5-25357958657A}" type="presOf" srcId="{A8F92DC2-B87A-47AD-8854-89C2DF190F1A}" destId="{DF559129-30AF-43C2-83C8-FDD188F2ECEA}" srcOrd="0" destOrd="0" presId="urn:microsoft.com/office/officeart/2005/8/layout/orgChart1"/>
+    <dgm:cxn modelId="{46BA6AAA-5A2C-4218-BFFE-4DFFBECF7792}" srcId="{D67571D1-AF4A-47C2-BBB8-AB0DD9C537BA}" destId="{E3D88239-AEB5-40EB-A61B-7D3D3CC2FDEC}" srcOrd="2" destOrd="0" parTransId="{976769D5-6DD3-4121-A3B4-21FA8C57752E}" sibTransId="{546B24A5-43E0-4E2A-89AF-FAFCD9C0A5A7}"/>
+    <dgm:cxn modelId="{72C1A282-08B8-4877-B72C-CED5032791B9}" type="presOf" srcId="{C490C2D1-27FB-4F39-812F-6056918FA8F5}" destId="{86B8F41F-83C5-4AE5-9A8B-236E961BAFB2}" srcOrd="0" destOrd="0" presId="urn:microsoft.com/office/officeart/2005/8/layout/orgChart1"/>
+    <dgm:cxn modelId="{673846AC-EACF-4696-A99C-07F8925B4CD5}" type="presOf" srcId="{E3D88239-AEB5-40EB-A61B-7D3D3CC2FDEC}" destId="{F5A2806F-621F-4421-867B-0A6261BC9195}" srcOrd="1" destOrd="0" presId="urn:microsoft.com/office/officeart/2005/8/layout/orgChart1"/>
+    <dgm:cxn modelId="{2DF8A1DB-80A7-47E5-A0DD-2369A5D5DD41}" type="presOf" srcId="{946FAC29-93A7-41A9-9BB1-F025A79A727B}" destId="{630B5E91-9A80-45EF-AEB5-43AB70CAC7C7}" srcOrd="0" destOrd="0" presId="urn:microsoft.com/office/officeart/2005/8/layout/orgChart1"/>
+    <dgm:cxn modelId="{FBDB51B0-2B33-4D0F-8B4F-E458805CA9BF}" type="presOf" srcId="{888D0EC2-4D33-47F5-8906-1AB2B7CCD926}" destId="{9D7AD784-73D2-4A52-BD0C-36231CD4252A}" srcOrd="0" destOrd="0" presId="urn:microsoft.com/office/officeart/2005/8/layout/orgChart1"/>
+    <dgm:cxn modelId="{ECC36857-C5CA-4C70-9561-AFCB4B5673DD}" type="presOf" srcId="{1D5E7EE8-DB48-4928-9C3B-FA9238BBC4D6}" destId="{101D6303-A6A7-4ED7-92AF-5A0A12944008}" srcOrd="0" destOrd="0" presId="urn:microsoft.com/office/officeart/2005/8/layout/orgChart1"/>
+    <dgm:cxn modelId="{9D98741D-F049-4B4B-AC2B-5F060BFAFEE6}" srcId="{3FACEA16-49AD-4F7A-AEF6-C4E41EF1C834}" destId="{DF1FAEB3-58DC-463D-88BA-FD02B9B9A3EC}" srcOrd="6" destOrd="0" parTransId="{14FB8E82-DA5C-4FA9-A9EA-1C5C3FC72AC7}" sibTransId="{0DAFE25E-D14B-4DA2-A730-E36D7CF8CEE7}"/>
+    <dgm:cxn modelId="{DB3722DA-878E-4D88-A122-4A64B3176221}" type="presOf" srcId="{033FD10A-4F64-4C6C-8AAD-94F09D7A4AB3}" destId="{4704BB4C-B663-43E2-AD97-F2FD073EC09E}" srcOrd="0" destOrd="0" presId="urn:microsoft.com/office/officeart/2005/8/layout/orgChart1"/>
+    <dgm:cxn modelId="{5EC52B15-F273-41A9-A2AC-5A3B27B1648D}" type="presOf" srcId="{1F920E2D-CBD4-4BA3-BEFA-87DAACD8117D}" destId="{48372692-4EB9-4EFF-8B16-47B5D192D518}" srcOrd="0" destOrd="0" presId="urn:microsoft.com/office/officeart/2005/8/layout/orgChart1"/>
     <dgm:cxn modelId="{4C02621B-A379-49C3-8855-907CFAF5CC0E}" srcId="{D67571D1-AF4A-47C2-BBB8-AB0DD9C537BA}" destId="{84B33143-B57A-4EE1-ABFA-B718AFC0B326}" srcOrd="4" destOrd="0" parTransId="{78375BEE-E828-441C-A765-428BC51CA443}" sibTransId="{EE929184-D37B-4D8E-ADCB-7C34C295DFF5}"/>
-    <dgm:cxn modelId="{9D98741D-F049-4B4B-AC2B-5F060BFAFEE6}" srcId="{3FACEA16-49AD-4F7A-AEF6-C4E41EF1C834}" destId="{DF1FAEB3-58DC-463D-88BA-FD02B9B9A3EC}" srcOrd="6" destOrd="0" parTransId="{14FB8E82-DA5C-4FA9-A9EA-1C5C3FC72AC7}" sibTransId="{0DAFE25E-D14B-4DA2-A730-E36D7CF8CEE7}"/>
-    <dgm:cxn modelId="{A6C31E22-AEF4-4865-A613-2E29040257F5}" type="presOf" srcId="{976769D5-6DD3-4121-A3B4-21FA8C57752E}" destId="{D85C8D20-0A8F-4772-85AA-77F41D6E03A6}" srcOrd="0" destOrd="0" presId="urn:microsoft.com/office/officeart/2005/8/layout/orgChart1"/>
-    <dgm:cxn modelId="{7761B227-2214-4380-B27C-A9E125561FDA}" type="presOf" srcId="{87DC950F-F7D3-4ECD-B4A4-E3F07A54AC0C}" destId="{8A89DC42-7582-4359-8809-68E159879BA2}" srcOrd="0" destOrd="0" presId="urn:microsoft.com/office/officeart/2005/8/layout/orgChart1"/>
-    <dgm:cxn modelId="{4FAA3328-1417-40E8-9182-8FF7F99E06BA}" type="presOf" srcId="{8BD55E92-3C8D-46A8-AA21-B2E211092B3B}" destId="{A9A7E5C0-A92C-4F71-A7B9-642E96B5F5FE}" srcOrd="0" destOrd="0" presId="urn:microsoft.com/office/officeart/2005/8/layout/orgChart1"/>
-    <dgm:cxn modelId="{CDFB4928-99C3-4E6D-8D90-9733D3156B53}" type="presOf" srcId="{277CF38B-7E1C-4A8C-89A3-2F8197A66800}" destId="{21875BEA-1124-43D2-A631-A5BA7BE06ED5}" srcOrd="0" destOrd="0" presId="urn:microsoft.com/office/officeart/2005/8/layout/orgChart1"/>
-    <dgm:cxn modelId="{7082D82F-BB5B-43FB-8D3A-385869E395EA}" type="presOf" srcId="{BA841F1F-3AA3-46EB-ADBD-BCAD196A8BE0}" destId="{C2A0A3D6-034C-46CA-858E-620230EA9229}" srcOrd="1" destOrd="0" presId="urn:microsoft.com/office/officeart/2005/8/layout/orgChart1"/>
-    <dgm:cxn modelId="{3EF90E31-F6A7-4D9F-883C-1F60F2276A06}" type="presOf" srcId="{F2EDFE65-8225-4FF8-832C-429E855DD613}" destId="{9451C940-8716-4CF1-9E64-C1A586BADC8D}" srcOrd="0" destOrd="0" presId="urn:microsoft.com/office/officeart/2005/8/layout/orgChart1"/>
-    <dgm:cxn modelId="{94060C32-33F3-4AD7-AA54-6407B0E84CF8}" type="presOf" srcId="{6DF1B2E0-B36E-4B65-9298-3985360F0EAD}" destId="{619DCB2D-2CBD-4ADC-A2DA-BF71D67FC155}" srcOrd="0" destOrd="0" presId="urn:microsoft.com/office/officeart/2005/8/layout/orgChart1"/>
+    <dgm:cxn modelId="{878D0065-046F-43F6-8AB1-5D7041744659}" type="presOf" srcId="{6DF1B2E0-B36E-4B65-9298-3985360F0EAD}" destId="{619DCB2D-2CBD-4ADC-A2DA-BF71D67FC155}" srcOrd="0" destOrd="0" presId="urn:microsoft.com/office/officeart/2005/8/layout/orgChart1"/>
+    <dgm:cxn modelId="{45A55B52-BDC7-467A-A69C-E20D9CC91038}" type="presOf" srcId="{E39F43E9-033F-4EB4-989E-196D44303964}" destId="{E3DF274E-5FD1-46C3-9307-7262A787D2EE}" srcOrd="0" destOrd="0" presId="urn:microsoft.com/office/officeart/2005/8/layout/orgChart1"/>
+    <dgm:cxn modelId="{77DE218E-312C-4BAB-BAA1-0865B1349034}" type="presOf" srcId="{14FB8E82-DA5C-4FA9-A9EA-1C5C3FC72AC7}" destId="{373BC3D5-D283-45B0-833F-0C636975B290}" srcOrd="0" destOrd="0" presId="urn:microsoft.com/office/officeart/2005/8/layout/orgChart1"/>
+    <dgm:cxn modelId="{892E6280-4082-4281-A419-9694D2D29010}" type="presOf" srcId="{27413AFA-E90E-4B4F-916B-83AF32ED4DF7}" destId="{B87DD2D6-A50E-48A2-84D2-11DF6E294121}" srcOrd="0" destOrd="0" presId="urn:microsoft.com/office/officeart/2005/8/layout/orgChart1"/>
+    <dgm:cxn modelId="{D21B1FC4-9276-497D-A43E-E70BD425B02B}" type="presOf" srcId="{277CF38B-7E1C-4A8C-89A3-2F8197A66800}" destId="{214BB29F-1057-43B1-8F5B-45796DEF0BCD}" srcOrd="1" destOrd="0" presId="urn:microsoft.com/office/officeart/2005/8/layout/orgChart1"/>
+    <dgm:cxn modelId="{ACE64EEA-B2AC-4A19-822C-0D40EE6B47E4}" type="presOf" srcId="{CE511F5F-4A48-4DD9-AD69-5FEC4066E646}" destId="{15D5A047-BD1E-44BB-8C62-7832884031E3}" srcOrd="0" destOrd="0" presId="urn:microsoft.com/office/officeart/2005/8/layout/orgChart1"/>
     <dgm:cxn modelId="{2219B635-5DAB-46A8-A498-CF2D45C51C96}" srcId="{3FACEA16-49AD-4F7A-AEF6-C4E41EF1C834}" destId="{38931B2A-A719-47D2-9B23-F60C5834B591}" srcOrd="10" destOrd="0" parTransId="{1F920E2D-CBD4-4BA3-BEFA-87DAACD8117D}" sibTransId="{8FA971EA-EB10-40AB-B468-0590A20C4218}"/>
-    <dgm:cxn modelId="{CA54D73C-FD69-459E-AD8C-B8007507079F}" srcId="{3FACEA16-49AD-4F7A-AEF6-C4E41EF1C834}" destId="{BA841F1F-3AA3-46EB-ADBD-BCAD196A8BE0}" srcOrd="4" destOrd="0" parTransId="{87DC950F-F7D3-4ECD-B4A4-E3F07A54AC0C}" sibTransId="{8F2DED49-2735-454F-B3DB-F570A5A36588}"/>
-    <dgm:cxn modelId="{E0BED25C-76D3-46AA-862A-B3158386C5F5}" type="presOf" srcId="{3FACEA16-49AD-4F7A-AEF6-C4E41EF1C834}" destId="{9B7AD01D-C590-43AB-93C9-9555A15171C1}" srcOrd="0" destOrd="0" presId="urn:microsoft.com/office/officeart/2005/8/layout/orgChart1"/>
-    <dgm:cxn modelId="{D76A605F-2D61-4121-9C1E-8BF0CDF29799}" type="presOf" srcId="{8143A08E-0493-4F0D-A04A-33A11911204D}" destId="{2AC58D0F-FC34-4300-824A-15D3944D36D7}" srcOrd="1" destOrd="0" presId="urn:microsoft.com/office/officeart/2005/8/layout/orgChart1"/>
-    <dgm:cxn modelId="{B50D5060-4455-4AFF-817A-2ACEDEA21BBD}" type="presOf" srcId="{1D5E7EE8-DB48-4928-9C3B-FA9238BBC4D6}" destId="{101D6303-A6A7-4ED7-92AF-5A0A12944008}" srcOrd="0" destOrd="0" presId="urn:microsoft.com/office/officeart/2005/8/layout/orgChart1"/>
-    <dgm:cxn modelId="{CA79B960-F0BD-412D-B26D-6D8C73ABAFA1}" type="presOf" srcId="{84B33143-B57A-4EE1-ABFA-B718AFC0B326}" destId="{200B6779-F528-4ADA-A136-66C368ACD577}" srcOrd="0" destOrd="0" presId="urn:microsoft.com/office/officeart/2005/8/layout/orgChart1"/>
-    <dgm:cxn modelId="{2987E161-2699-448A-A9F2-FCE6BA770C98}" type="presOf" srcId="{460E872E-6778-4DDE-A779-EC9673903B2C}" destId="{4646A681-E590-452C-B6C7-41709223B143}" srcOrd="0" destOrd="0" presId="urn:microsoft.com/office/officeart/2005/8/layout/orgChart1"/>
-    <dgm:cxn modelId="{B3E40763-1FCD-496A-A07A-82A8006C4572}" srcId="{3FACEA16-49AD-4F7A-AEF6-C4E41EF1C834}" destId="{888D0EC2-4D33-47F5-8906-1AB2B7CCD926}" srcOrd="3" destOrd="0" parTransId="{D8CD8747-B3A7-4920-820F-F8127C713949}" sibTransId="{5735F8F1-234D-422A-9F55-58EAD30270D3}"/>
-    <dgm:cxn modelId="{E4A66843-07EF-4BC1-A45E-5F134ADAF38E}" srcId="{D67571D1-AF4A-47C2-BBB8-AB0DD9C537BA}" destId="{8BD55E92-3C8D-46A8-AA21-B2E211092B3B}" srcOrd="5" destOrd="0" parTransId="{9A47B44C-1E89-447A-9342-4FA80C332870}" sibTransId="{0220774A-25D6-43B8-BC26-0D9EB8778D15}"/>
-    <dgm:cxn modelId="{4F32DB65-9981-46DC-942E-5CFE92F98A2F}" type="presOf" srcId="{946FAC29-93A7-41A9-9BB1-F025A79A727B}" destId="{CBDBB49C-F0AA-4CA0-93C0-440977CAFDAD}" srcOrd="1" destOrd="0" presId="urn:microsoft.com/office/officeart/2005/8/layout/orgChart1"/>
-    <dgm:cxn modelId="{7AB30467-6A3C-4770-9BB0-C240BDF146F3}" type="presOf" srcId="{84B33143-B57A-4EE1-ABFA-B718AFC0B326}" destId="{664DD1B7-3B88-4427-B3C1-1DB6C6373DE6}" srcOrd="1" destOrd="0" presId="urn:microsoft.com/office/officeart/2005/8/layout/orgChart1"/>
-    <dgm:cxn modelId="{37630348-752F-4C5C-89F8-5BBD451D3781}" type="presOf" srcId="{A8F92DC2-B87A-47AD-8854-89C2DF190F1A}" destId="{6F07934B-92A3-4103-9632-A65EE9643A2C}" srcOrd="1" destOrd="0" presId="urn:microsoft.com/office/officeart/2005/8/layout/orgChart1"/>
-    <dgm:cxn modelId="{5159A24A-816D-41A4-990A-72D5AB44C3EF}" type="presOf" srcId="{B2A2D274-24BB-42ED-84F9-EE23B2705936}" destId="{AE9FDFD5-E5D5-4E9B-BF48-0EE2D047B1AD}" srcOrd="0" destOrd="0" presId="urn:microsoft.com/office/officeart/2005/8/layout/orgChart1"/>
+    <dgm:cxn modelId="{4596B5EC-FBAF-4825-9B80-8A90140FA09A}" type="presOf" srcId="{F2EDFE65-8225-4FF8-832C-429E855DD613}" destId="{7DDB0E15-BB4C-496A-9681-157E40BFACAA}" srcOrd="1" destOrd="0" presId="urn:microsoft.com/office/officeart/2005/8/layout/orgChart1"/>
+    <dgm:cxn modelId="{D493F1B5-14B5-4A81-92E8-1EF5CB5A66D9}" type="presOf" srcId="{6142DB23-99A8-4F75-A245-C88DF82CA9AC}" destId="{14D3A4C6-1E40-4ADF-8A11-519A1B306E32}" srcOrd="0" destOrd="0" presId="urn:microsoft.com/office/officeart/2005/8/layout/orgChart1"/>
+    <dgm:cxn modelId="{5842DF78-898E-4016-B70E-A27A39B6CAC1}" type="presOf" srcId="{68ACF286-D74C-4EF8-A262-68346CD057E6}" destId="{61949044-9275-4E51-96B3-616051701AB1}" srcOrd="0" destOrd="0" presId="urn:microsoft.com/office/officeart/2005/8/layout/orgChart1"/>
+    <dgm:cxn modelId="{CA134C0A-7086-4BFC-AAE8-136CE023956D}" type="presOf" srcId="{78375BEE-E828-441C-A765-428BC51CA443}" destId="{1DC379EA-ACFB-4276-BD2D-A060D3B21DE0}" srcOrd="0" destOrd="0" presId="urn:microsoft.com/office/officeart/2005/8/layout/orgChart1"/>
+    <dgm:cxn modelId="{041C8C1B-4F44-4C74-AC82-463E15876444}" type="presOf" srcId="{A953C5B9-11A3-4267-9FB7-ECD75BDE3B64}" destId="{E8F5CB36-5393-47BC-B138-2AC77A000B9E}" srcOrd="0" destOrd="0" presId="urn:microsoft.com/office/officeart/2005/8/layout/orgChart1"/>
+    <dgm:cxn modelId="{1D8885E7-A3A5-403B-85B3-556844F321F8}" type="presOf" srcId="{9A5B6171-A05B-4D26-9254-3B047D83031F}" destId="{9C939236-80F3-42A9-B740-25800F495424}" srcOrd="1" destOrd="0" presId="urn:microsoft.com/office/officeart/2005/8/layout/orgChart1"/>
+    <dgm:cxn modelId="{28B940BE-8EB7-463B-9A0F-3ED4A71F3154}" srcId="{3FACEA16-49AD-4F7A-AEF6-C4E41EF1C834}" destId="{CE511F5F-4A48-4DD9-AD69-5FEC4066E646}" srcOrd="9" destOrd="0" parTransId="{6DF1B2E0-B36E-4B65-9298-3985360F0EAD}" sibTransId="{1744F034-6C65-48B3-8128-12D99A74845D}"/>
+    <dgm:cxn modelId="{81B23186-F2AB-4D5A-9818-D8AC6ED800F6}" type="presOf" srcId="{F72A78A7-3C57-4BFD-9CCE-9332005ED626}" destId="{BBD617AE-88E3-4EAE-AE93-44C9E546809C}" srcOrd="0" destOrd="0" presId="urn:microsoft.com/office/officeart/2005/8/layout/orgChart1"/>
+    <dgm:cxn modelId="{BFA2A7E2-22DD-47DB-B48F-A18455B57F55}" type="presOf" srcId="{685C22D0-2DD6-483F-8D20-A9EC31CE32DC}" destId="{CE511299-255A-4A60-BFC9-8A6BF5A439A2}" srcOrd="0" destOrd="0" presId="urn:microsoft.com/office/officeart/2005/8/layout/orgChart1"/>
+    <dgm:cxn modelId="{3351B40A-830E-4E1A-948A-212C8A7D74E8}" type="presOf" srcId="{95A880DD-F421-4BA2-B136-750294A302E3}" destId="{8C3DE112-702A-48B2-9EDE-086CA4E902E6}" srcOrd="0" destOrd="0" presId="urn:microsoft.com/office/officeart/2005/8/layout/orgChart1"/>
+    <dgm:cxn modelId="{0609A77F-B6CD-44A1-8ED6-0B940FFE4842}" type="presOf" srcId="{1B2D2241-710C-49E1-B9FD-82A777F58D7B}" destId="{111810C0-D98F-42A5-8758-6F6B13D8AC00}" srcOrd="0" destOrd="0" presId="urn:microsoft.com/office/officeart/2005/8/layout/orgChart1"/>
+    <dgm:cxn modelId="{A07CAD0D-0883-4ECB-B448-CB714B940E02}" type="presOf" srcId="{888D0EC2-4D33-47F5-8906-1AB2B7CCD926}" destId="{F96DA5F0-8D34-45BB-8ACD-339010A9C9ED}" srcOrd="1" destOrd="0" presId="urn:microsoft.com/office/officeart/2005/8/layout/orgChart1"/>
+    <dgm:cxn modelId="{FF2A4908-D0A9-4B04-B46E-CE1F8C59011B}" type="presOf" srcId="{D67571D1-AF4A-47C2-BBB8-AB0DD9C537BA}" destId="{92458EED-6676-4D9A-8FFA-79F870ED5C42}" srcOrd="1" destOrd="0" presId="urn:microsoft.com/office/officeart/2005/8/layout/orgChart1"/>
+    <dgm:cxn modelId="{617FCD3F-626C-4F7B-B083-CD312FD0669C}" type="presOf" srcId="{D3AD6F07-72D0-4FCB-B070-42E521A66922}" destId="{D5194FFF-2B59-411E-BB8C-1107B45FF9D2}" srcOrd="0" destOrd="0" presId="urn:microsoft.com/office/officeart/2005/8/layout/orgChart1"/>
+    <dgm:cxn modelId="{F4595076-94E8-4250-B071-22014BF58BB4}" type="presOf" srcId="{033FD10A-4F64-4C6C-8AAD-94F09D7A4AB3}" destId="{F04CA39F-266C-43F2-AD98-40BE72191E8E}" srcOrd="1" destOrd="0" presId="urn:microsoft.com/office/officeart/2005/8/layout/orgChart1"/>
+    <dgm:cxn modelId="{5AD13410-92C4-4836-85A9-5AD7439E2364}" type="presOf" srcId="{38931B2A-A719-47D2-9B23-F60C5834B591}" destId="{B00B0B0A-6121-4749-8039-9D974B5A160A}" srcOrd="0" destOrd="0" presId="urn:microsoft.com/office/officeart/2005/8/layout/orgChart1"/>
+    <dgm:cxn modelId="{A3B8C0B7-5594-48B9-AC81-BD2894C93506}" type="presOf" srcId="{DF1FAEB3-58DC-463D-88BA-FD02B9B9A3EC}" destId="{70693D6C-48BE-4499-83CC-E3B84562FA76}" srcOrd="1" destOrd="0" presId="urn:microsoft.com/office/officeart/2005/8/layout/orgChart1"/>
+    <dgm:cxn modelId="{B7A886FC-8589-4A5A-A354-6248A0EC7986}" type="presOf" srcId="{84B33143-B57A-4EE1-ABFA-B718AFC0B326}" destId="{664DD1B7-3B88-4427-B3C1-1DB6C6373DE6}" srcOrd="1" destOrd="0" presId="urn:microsoft.com/office/officeart/2005/8/layout/orgChart1"/>
+    <dgm:cxn modelId="{89A123C0-8D91-47B5-A736-53C3C5FDF7A5}" type="presOf" srcId="{8143A08E-0493-4F0D-A04A-33A11911204D}" destId="{2AC58D0F-FC34-4300-824A-15D3944D36D7}" srcOrd="1" destOrd="0" presId="urn:microsoft.com/office/officeart/2005/8/layout/orgChart1"/>
+    <dgm:cxn modelId="{589150DA-21C9-4989-95E0-F89646559A04}" type="presOf" srcId="{B6B96AC7-B316-4629-A1F2-322D3CB42E44}" destId="{BC6E3CF2-D156-4645-97E5-FBA567BEBB60}" srcOrd="0" destOrd="0" presId="urn:microsoft.com/office/officeart/2005/8/layout/orgChart1"/>
+    <dgm:cxn modelId="{B46C12DB-1769-47DB-9A50-96084A2832FF}" type="presOf" srcId="{8BD55E92-3C8D-46A8-AA21-B2E211092B3B}" destId="{8DE9E13E-369B-4DF3-A64F-696D8730F840}" srcOrd="1" destOrd="0" presId="urn:microsoft.com/office/officeart/2005/8/layout/orgChart1"/>
+    <dgm:cxn modelId="{9EA36CFA-1C4E-41B9-A01C-ECE7C8EA0AFA}" type="presOf" srcId="{60079DC2-D231-48F0-8D3A-350EA409FB9F}" destId="{7F9E191A-FED7-42B6-9443-FA1141822762}" srcOrd="0" destOrd="0" presId="urn:microsoft.com/office/officeart/2005/8/layout/orgChart1"/>
+    <dgm:cxn modelId="{F179B04F-41DD-463D-AE51-59712F07C43D}" type="presOf" srcId="{A8F92DC2-B87A-47AD-8854-89C2DF190F1A}" destId="{6F07934B-92A3-4103-9632-A65EE9643A2C}" srcOrd="1" destOrd="0" presId="urn:microsoft.com/office/officeart/2005/8/layout/orgChart1"/>
+    <dgm:cxn modelId="{F7010C8C-92AA-445B-B829-4A93A97C7243}" srcId="{3FACEA16-49AD-4F7A-AEF6-C4E41EF1C834}" destId="{0A80C118-DB2F-40EB-9D02-31DBC1465356}" srcOrd="5" destOrd="0" parTransId="{C490C2D1-27FB-4F39-812F-6056918FA8F5}" sibTransId="{BE074138-2820-46EC-BF05-2C962CA2DCFB}"/>
+    <dgm:cxn modelId="{0370C2C4-77AF-42A5-ACB8-1FCD916128E4}" srcId="{3FACEA16-49AD-4F7A-AEF6-C4E41EF1C834}" destId="{15E2B81D-FF48-4D4C-83B7-BF0E5932BACF}" srcOrd="2" destOrd="0" parTransId="{D3AD6F07-72D0-4FCB-B070-42E521A66922}" sibTransId="{5B93979A-F289-4378-BABA-993EA00F2DDC}"/>
+    <dgm:cxn modelId="{22B4759D-1297-4332-83BA-18D0CE5422E2}" type="presOf" srcId="{FCD10EDD-B91C-4FEA-8C27-3528FF514110}" destId="{B9E6269E-0132-4BE7-A08B-13FFC62623D5}" srcOrd="0" destOrd="0" presId="urn:microsoft.com/office/officeart/2005/8/layout/orgChart1"/>
     <dgm:cxn modelId="{3AFAF66A-C302-4C88-B39D-17E7804A483D}" srcId="{8143A08E-0493-4F0D-A04A-33A11911204D}" destId="{A8F92DC2-B87A-47AD-8854-89C2DF190F1A}" srcOrd="3" destOrd="0" parTransId="{A953C5B9-11A3-4267-9FB7-ECD75BDE3B64}" sibTransId="{2B7765AE-C3D1-4EA1-B1A8-02AF0390A344}"/>
-    <dgm:cxn modelId="{946B7C6D-B08A-4BF7-8C75-0825015921BD}" srcId="{8143A08E-0493-4F0D-A04A-33A11911204D}" destId="{27413AFA-E90E-4B4F-916B-83AF32ED4DF7}" srcOrd="2" destOrd="0" parTransId="{6142DB23-99A8-4F75-A245-C88DF82CA9AC}" sibTransId="{00DD8CF6-AD4B-4C29-8985-8CD979492251}"/>
-    <dgm:cxn modelId="{16FCDF6D-8A75-4C60-A8B0-DBCDAD657E48}" type="presOf" srcId="{A953C5B9-11A3-4267-9FB7-ECD75BDE3B64}" destId="{E8F5CB36-5393-47BC-B138-2AC77A000B9E}" srcOrd="0" destOrd="0" presId="urn:microsoft.com/office/officeart/2005/8/layout/orgChart1"/>
-    <dgm:cxn modelId="{47ABF76D-3921-48BC-82DF-2ABE4F8DB84D}" type="presOf" srcId="{9FF45742-43D1-468C-B2CF-88D5DB491946}" destId="{A3EEE277-A440-4432-B9FE-894E982087A9}" srcOrd="0" destOrd="0" presId="urn:microsoft.com/office/officeart/2005/8/layout/orgChart1"/>
-    <dgm:cxn modelId="{7ED9284F-6657-4377-A5EA-03824E8F70F1}" srcId="{3FACEA16-49AD-4F7A-AEF6-C4E41EF1C834}" destId="{FCD10EDD-B91C-4FEA-8C27-3528FF514110}" srcOrd="1" destOrd="0" parTransId="{68ACF286-D74C-4EF8-A262-68346CD057E6}" sibTransId="{F3D7F161-E249-497A-9526-9C8F47988819}"/>
-    <dgm:cxn modelId="{E4ABD471-2B58-4088-BEAC-83053E9ED98A}" type="presOf" srcId="{D67571D1-AF4A-47C2-BBB8-AB0DD9C537BA}" destId="{92458EED-6676-4D9A-8FFA-79F870ED5C42}" srcOrd="1" destOrd="0" presId="urn:microsoft.com/office/officeart/2005/8/layout/orgChart1"/>
-    <dgm:cxn modelId="{910F9C52-0226-482B-810E-4DCD8116C8FF}" type="presOf" srcId="{78375BEE-E828-441C-A765-428BC51CA443}" destId="{1DC379EA-ACFB-4276-BD2D-A060D3B21DE0}" srcOrd="0" destOrd="0" presId="urn:microsoft.com/office/officeart/2005/8/layout/orgChart1"/>
-    <dgm:cxn modelId="{3CDA6C53-2660-45D9-B080-8DAAC664412B}" type="presOf" srcId="{1B2D2241-710C-49E1-B9FD-82A777F58D7B}" destId="{07C92325-0E2E-4722-A12A-38CD58BD4EEB}" srcOrd="1" destOrd="0" presId="urn:microsoft.com/office/officeart/2005/8/layout/orgChart1"/>
-    <dgm:cxn modelId="{9D147453-F768-44E6-A6D6-490F13C21D2D}" type="presOf" srcId="{6142DB23-99A8-4F75-A245-C88DF82CA9AC}" destId="{14D3A4C6-1E40-4ADF-8A11-519A1B306E32}" srcOrd="0" destOrd="0" presId="urn:microsoft.com/office/officeart/2005/8/layout/orgChart1"/>
-    <dgm:cxn modelId="{D5F19574-ED6F-4149-9896-8AACFD13D83D}" type="presOf" srcId="{0A80C118-DB2F-40EB-9D02-31DBC1465356}" destId="{2E0E43EB-8EA6-43C3-B5CA-BFAED82941AD}" srcOrd="0" destOrd="0" presId="urn:microsoft.com/office/officeart/2005/8/layout/orgChart1"/>
-    <dgm:cxn modelId="{3101F057-B15A-40D8-902E-70DF51F40EE5}" type="presOf" srcId="{1F920E2D-CBD4-4BA3-BEFA-87DAACD8117D}" destId="{48372692-4EB9-4EFF-8B16-47B5D192D518}" srcOrd="0" destOrd="0" presId="urn:microsoft.com/office/officeart/2005/8/layout/orgChart1"/>
-    <dgm:cxn modelId="{89FBCE59-31AB-466F-8BCD-54CF73B2C3EB}" type="presOf" srcId="{0A80C118-DB2F-40EB-9D02-31DBC1465356}" destId="{5FFB901A-BEFE-491E-BF6E-47010DE345F2}" srcOrd="1" destOrd="0" presId="urn:microsoft.com/office/officeart/2005/8/layout/orgChart1"/>
-    <dgm:cxn modelId="{5A1B847D-4CDF-43CE-B4F9-ECD43887B521}" type="presOf" srcId="{B6B96AC7-B316-4629-A1F2-322D3CB42E44}" destId="{BC6E3CF2-D156-4645-97E5-FBA567BEBB60}" srcOrd="0" destOrd="0" presId="urn:microsoft.com/office/officeart/2005/8/layout/orgChart1"/>
-    <dgm:cxn modelId="{E8E55A7F-4A38-4019-94B8-CC7F43B46D11}" type="presOf" srcId="{FCD10EDD-B91C-4FEA-8C27-3528FF514110}" destId="{B9E6269E-0132-4BE7-A08B-13FFC62623D5}" srcOrd="0" destOrd="0" presId="urn:microsoft.com/office/officeart/2005/8/layout/orgChart1"/>
-    <dgm:cxn modelId="{8013DF81-5750-46CD-A8BD-91165AE3AFA8}" type="presOf" srcId="{C490C2D1-27FB-4F39-812F-6056918FA8F5}" destId="{86B8F41F-83C5-4AE5-9A8B-236E961BAFB2}" srcOrd="0" destOrd="0" presId="urn:microsoft.com/office/officeart/2005/8/layout/orgChart1"/>
-    <dgm:cxn modelId="{153E2982-5EAB-4C93-B332-9AFB274DD33E}" type="presOf" srcId="{E39F43E9-033F-4EB4-989E-196D44303964}" destId="{E3DF274E-5FD1-46C3-9307-7262A787D2EE}" srcOrd="0" destOrd="0" presId="urn:microsoft.com/office/officeart/2005/8/layout/orgChart1"/>
-    <dgm:cxn modelId="{8CE94E82-2D05-4BD5-908A-1FDA1B0B8717}" type="presOf" srcId="{3FACEA16-49AD-4F7A-AEF6-C4E41EF1C834}" destId="{771F07AB-B1A9-4D32-9210-398584376502}" srcOrd="1" destOrd="0" presId="urn:microsoft.com/office/officeart/2005/8/layout/orgChart1"/>
-    <dgm:cxn modelId="{F7771D83-18AB-47BA-8811-2ABFBDA399CA}" type="presOf" srcId="{033FD10A-4F64-4C6C-8AAD-94F09D7A4AB3}" destId="{4704BB4C-B663-43E2-AD97-F2FD073EC09E}" srcOrd="0" destOrd="0" presId="urn:microsoft.com/office/officeart/2005/8/layout/orgChart1"/>
+    <dgm:cxn modelId="{B26E2B08-6C2F-42D1-844B-9773B87D1B3C}" type="presOf" srcId="{E1BADB85-2217-4E84-8DE2-5AF5BAFF8FB7}" destId="{91F5E438-DF80-46C0-B0A8-104EBC2F6E0C}" srcOrd="0" destOrd="0" presId="urn:microsoft.com/office/officeart/2005/8/layout/orgChart1"/>
+    <dgm:cxn modelId="{C4A40CE2-3A3F-4DEE-9174-055F9C397A26}" srcId="{41FD706D-5CE7-49B2-87E4-6858F2319B26}" destId="{8143A08E-0493-4F0D-A04A-33A11911204D}" srcOrd="0" destOrd="0" parTransId="{F8AA1218-FDD3-4775-859D-23EFECCBCA45}" sibTransId="{9E6BF126-1683-4D99-8D1D-0D3FA88451DD}"/>
+    <dgm:cxn modelId="{2E066A37-3A17-42E8-AD06-8117115E28C3}" type="presOf" srcId="{3FACEA16-49AD-4F7A-AEF6-C4E41EF1C834}" destId="{9B7AD01D-C590-43AB-93C9-9555A15171C1}" srcOrd="0" destOrd="0" presId="urn:microsoft.com/office/officeart/2005/8/layout/orgChart1"/>
+    <dgm:cxn modelId="{F981CFB8-C1DB-457D-A2C0-5CC0DEDA473E}" type="presOf" srcId="{84B33143-B57A-4EE1-ABFA-B718AFC0B326}" destId="{200B6779-F528-4ADA-A136-66C368ACD577}" srcOrd="0" destOrd="0" presId="urn:microsoft.com/office/officeart/2005/8/layout/orgChart1"/>
+    <dgm:cxn modelId="{1C384AC1-FC42-4FBD-A4E4-4724CC772B34}" srcId="{3FACEA16-49AD-4F7A-AEF6-C4E41EF1C834}" destId="{F2EDFE65-8225-4FF8-832C-429E855DD613}" srcOrd="8" destOrd="0" parTransId="{0FA90AC9-AA78-463F-88C4-61179303E0FB}" sibTransId="{E9D53030-E2A0-4FB3-BD84-182450F8D291}"/>
+    <dgm:cxn modelId="{B7AE1AD9-5537-4233-8CBC-335432686974}" type="presOf" srcId="{8BD55E92-3C8D-46A8-AA21-B2E211092B3B}" destId="{A9A7E5C0-A92C-4F71-A7B9-642E96B5F5FE}" srcOrd="0" destOrd="0" presId="urn:microsoft.com/office/officeart/2005/8/layout/orgChart1"/>
+    <dgm:cxn modelId="{5E297FF8-0488-4E8A-ADB7-1EAA039EC6E0}" type="presOf" srcId="{F2EDFE65-8225-4FF8-832C-429E855DD613}" destId="{9451C940-8716-4CF1-9E64-C1A586BADC8D}" srcOrd="0" destOrd="0" presId="urn:microsoft.com/office/officeart/2005/8/layout/orgChart1"/>
+    <dgm:cxn modelId="{F5C60FC6-8AF2-457C-9264-2C1AB1F3FAE3}" type="presOf" srcId="{87DC950F-F7D3-4ECD-B4A4-E3F07A54AC0C}" destId="{8A89DC42-7582-4359-8809-68E159879BA2}" srcOrd="0" destOrd="0" presId="urn:microsoft.com/office/officeart/2005/8/layout/orgChart1"/>
+    <dgm:cxn modelId="{5A24F51A-AA78-4F1E-81DB-22DE2D45F8C2}" type="presOf" srcId="{0A80C118-DB2F-40EB-9D02-31DBC1465356}" destId="{5FFB901A-BEFE-491E-BF6E-47010DE345F2}" srcOrd="1" destOrd="0" presId="urn:microsoft.com/office/officeart/2005/8/layout/orgChart1"/>
+    <dgm:cxn modelId="{FE8BFAD6-E26C-496C-B0CF-9E8E389587A8}" type="presOf" srcId="{3FACEA16-49AD-4F7A-AEF6-C4E41EF1C834}" destId="{771F07AB-B1A9-4D32-9210-398584376502}" srcOrd="1" destOrd="0" presId="urn:microsoft.com/office/officeart/2005/8/layout/orgChart1"/>
+    <dgm:cxn modelId="{F337B3E8-CA43-4B41-AC0A-0A41E449BED0}" type="presOf" srcId="{27413AFA-E90E-4B4F-916B-83AF32ED4DF7}" destId="{69B01DDF-7B09-4C33-BD1B-611ACC55A21B}" srcOrd="1" destOrd="0" presId="urn:microsoft.com/office/officeart/2005/8/layout/orgChart1"/>
     <dgm:cxn modelId="{E9D87E83-E1A7-41BC-B5E8-D59AA1F44021}" srcId="{D67571D1-AF4A-47C2-BBB8-AB0DD9C537BA}" destId="{1B2D2241-710C-49E1-B9FD-82A777F58D7B}" srcOrd="1" destOrd="0" parTransId="{1D5E7EE8-DB48-4928-9C3B-FA9238BBC4D6}" sibTransId="{1D9A94F8-3C92-424F-ACC3-B1037C146F85}"/>
-    <dgm:cxn modelId="{481C6484-0FE6-4EBE-A4F2-E72B17B9E241}" type="presOf" srcId="{95A880DD-F421-4BA2-B136-750294A302E3}" destId="{70AFF10A-B380-4829-B5CD-1DC0DC1A2A66}" srcOrd="1" destOrd="0" presId="urn:microsoft.com/office/officeart/2005/8/layout/orgChart1"/>
-    <dgm:cxn modelId="{1D129F87-7A19-4E93-B0A2-029BE1D8926C}" srcId="{8143A08E-0493-4F0D-A04A-33A11911204D}" destId="{9778E6AF-0248-412E-8A3D-5CF2076FD246}" srcOrd="0" destOrd="0" parTransId="{685C22D0-2DD6-483F-8D20-A9EC31CE32DC}" sibTransId="{EEB0E6E8-BFB2-4A63-B849-BEC74306E593}"/>
-    <dgm:cxn modelId="{D6EBE288-B5C0-4BB7-AFE2-F6A93C74E12A}" type="presOf" srcId="{95A880DD-F421-4BA2-B136-750294A302E3}" destId="{8C3DE112-702A-48B2-9EDE-086CA4E902E6}" srcOrd="0" destOrd="0" presId="urn:microsoft.com/office/officeart/2005/8/layout/orgChart1"/>
-    <dgm:cxn modelId="{F7010C8C-92AA-445B-B829-4A93A97C7243}" srcId="{3FACEA16-49AD-4F7A-AEF6-C4E41EF1C834}" destId="{0A80C118-DB2F-40EB-9D02-31DBC1465356}" srcOrd="5" destOrd="0" parTransId="{C490C2D1-27FB-4F39-812F-6056918FA8F5}" sibTransId="{BE074138-2820-46EC-BF05-2C962CA2DCFB}"/>
-    <dgm:cxn modelId="{196ABE8C-738B-4835-A5A4-DC5C8971A95A}" type="presOf" srcId="{9778E6AF-0248-412E-8A3D-5CF2076FD246}" destId="{92DF9DB8-ADD3-49EB-94D5-C3D4F118BFF4}" srcOrd="0" destOrd="0" presId="urn:microsoft.com/office/officeart/2005/8/layout/orgChart1"/>
-    <dgm:cxn modelId="{1445D58C-A356-443C-8A7E-57E70CE408B3}" type="presOf" srcId="{9A5B6171-A05B-4D26-9254-3B047D83031F}" destId="{9C939236-80F3-42A9-B740-25800F495424}" srcOrd="1" destOrd="0" presId="urn:microsoft.com/office/officeart/2005/8/layout/orgChart1"/>
-    <dgm:cxn modelId="{DBEED58D-8DD6-47B7-94D3-7F597007B615}" type="presOf" srcId="{D8CD8747-B3A7-4920-820F-F8127C713949}" destId="{6A09A6B1-ADB8-44C6-B5A4-69813F192DBA}" srcOrd="0" destOrd="0" presId="urn:microsoft.com/office/officeart/2005/8/layout/orgChart1"/>
-    <dgm:cxn modelId="{7E9A218E-BD04-4B84-B15E-B03C9CDB2368}" type="presOf" srcId="{F2EDFE65-8225-4FF8-832C-429E855DD613}" destId="{7DDB0E15-BB4C-496A-9681-157E40BFACAA}" srcOrd="1" destOrd="0" presId="urn:microsoft.com/office/officeart/2005/8/layout/orgChart1"/>
-    <dgm:cxn modelId="{434B1496-BE3A-4B9E-BC7B-53F0CBA5555A}" type="presOf" srcId="{FCD10EDD-B91C-4FEA-8C27-3528FF514110}" destId="{6547041B-40D7-482D-BDCA-BDDB8EC9E4F3}" srcOrd="1" destOrd="0" presId="urn:microsoft.com/office/officeart/2005/8/layout/orgChart1"/>
-    <dgm:cxn modelId="{032B4896-D31B-450B-9696-8C62F67D0388}" type="presOf" srcId="{8BD55E92-3C8D-46A8-AA21-B2E211092B3B}" destId="{8DE9E13E-369B-4DF3-A64F-696D8730F840}" srcOrd="1" destOrd="0" presId="urn:microsoft.com/office/officeart/2005/8/layout/orgChart1"/>
-    <dgm:cxn modelId="{6E420E97-6DA2-4BDC-A066-48D78C9E2197}" srcId="{9A5B6171-A05B-4D26-9254-3B047D83031F}" destId="{D67571D1-AF4A-47C2-BBB8-AB0DD9C537BA}" srcOrd="0" destOrd="0" parTransId="{E39F43E9-033F-4EB4-989E-196D44303964}" sibTransId="{4EF0016E-EB4C-4840-895C-BE9508855CB2}"/>
-    <dgm:cxn modelId="{1936BE99-F7CE-40B2-BA0A-83F91C1F0D90}" type="presOf" srcId="{41FD706D-5CE7-49B2-87E4-6858F2319B26}" destId="{C21E4A27-0657-49E4-AD2D-75459EFD2036}" srcOrd="0" destOrd="0" presId="urn:microsoft.com/office/officeart/2005/8/layout/orgChart1"/>
-    <dgm:cxn modelId="{6EE118A1-6CBE-4F63-BAEC-0AC749BE444B}" type="presOf" srcId="{68ACF286-D74C-4EF8-A262-68346CD057E6}" destId="{61949044-9275-4E51-96B3-616051701AB1}" srcOrd="0" destOrd="0" presId="urn:microsoft.com/office/officeart/2005/8/layout/orgChart1"/>
-    <dgm:cxn modelId="{46BA6AAA-5A2C-4218-BFFE-4DFFBECF7792}" srcId="{D67571D1-AF4A-47C2-BBB8-AB0DD9C537BA}" destId="{E3D88239-AEB5-40EB-A61B-7D3D3CC2FDEC}" srcOrd="2" destOrd="0" parTransId="{976769D5-6DD3-4121-A3B4-21FA8C57752E}" sibTransId="{546B24A5-43E0-4E2A-89AF-FAFCD9C0A5A7}"/>
-    <dgm:cxn modelId="{1F0A2AAE-ED77-44AB-8E5C-DA21605E41A6}" type="presOf" srcId="{277CF38B-7E1C-4A8C-89A3-2F8197A66800}" destId="{214BB29F-1057-43B1-8F5B-45796DEF0BCD}" srcOrd="1" destOrd="0" presId="urn:microsoft.com/office/officeart/2005/8/layout/orgChart1"/>
-    <dgm:cxn modelId="{A74629B5-D35F-472B-A57D-BD6EAE15BE65}" type="presOf" srcId="{8143A08E-0493-4F0D-A04A-33A11911204D}" destId="{A05A0B0C-81E6-46B0-B8FD-E27721847AAD}" srcOrd="0" destOrd="0" presId="urn:microsoft.com/office/officeart/2005/8/layout/orgChart1"/>
-    <dgm:cxn modelId="{909635B8-56E4-4EBF-AE67-48AA2C4AE3B6}" type="presOf" srcId="{E3D88239-AEB5-40EB-A61B-7D3D3CC2FDEC}" destId="{F5A2806F-621F-4421-867B-0A6261BC9195}" srcOrd="1" destOrd="0" presId="urn:microsoft.com/office/officeart/2005/8/layout/orgChart1"/>
-    <dgm:cxn modelId="{664FFDB8-9B9E-434D-958B-C4EB56B9F513}" type="presOf" srcId="{DF1FAEB3-58DC-463D-88BA-FD02B9B9A3EC}" destId="{7E2E5C24-1E10-4A20-9DF4-43572CF8303E}" srcOrd="0" destOrd="0" presId="urn:microsoft.com/office/officeart/2005/8/layout/orgChart1"/>
-    <dgm:cxn modelId="{28B940BE-8EB7-463B-9A0F-3ED4A71F3154}" srcId="{3FACEA16-49AD-4F7A-AEF6-C4E41EF1C834}" destId="{CE511F5F-4A48-4DD9-AD69-5FEC4066E646}" srcOrd="9" destOrd="0" parTransId="{6DF1B2E0-B36E-4B65-9298-3985360F0EAD}" sibTransId="{1744F034-6C65-48B3-8128-12D99A74845D}"/>
-    <dgm:cxn modelId="{9D69DEBE-186D-4BD9-B744-757A7550817D}" type="presOf" srcId="{A8F92DC2-B87A-47AD-8854-89C2DF190F1A}" destId="{DF559129-30AF-43C2-83C8-FDD188F2ECEA}" srcOrd="0" destOrd="0" presId="urn:microsoft.com/office/officeart/2005/8/layout/orgChart1"/>
-    <dgm:cxn modelId="{E9EC35C0-465E-4C0B-AFEF-EEF1737ECFEA}" srcId="{3FACEA16-49AD-4F7A-AEF6-C4E41EF1C834}" destId="{277CF38B-7E1C-4A8C-89A3-2F8197A66800}" srcOrd="11" destOrd="0" parTransId="{460E872E-6778-4DDE-A779-EC9673903B2C}" sibTransId="{4909121F-7E6F-48B2-A482-4F16E33C126C}"/>
-    <dgm:cxn modelId="{1C384AC1-FC42-4FBD-A4E4-4724CC772B34}" srcId="{3FACEA16-49AD-4F7A-AEF6-C4E41EF1C834}" destId="{F2EDFE65-8225-4FF8-832C-429E855DD613}" srcOrd="8" destOrd="0" parTransId="{0FA90AC9-AA78-463F-88C4-61179303E0FB}" sibTransId="{E9D53030-E2A0-4FB3-BD84-182450F8D291}"/>
-    <dgm:cxn modelId="{2DE677C1-340D-49C5-8246-952BAC651E5C}" type="presOf" srcId="{14FB8E82-DA5C-4FA9-A9EA-1C5C3FC72AC7}" destId="{373BC3D5-D283-45B0-833F-0C636975B290}" srcOrd="0" destOrd="0" presId="urn:microsoft.com/office/officeart/2005/8/layout/orgChart1"/>
-    <dgm:cxn modelId="{9EF0B7C3-8741-4726-B85D-4DBAA6AD5780}" type="presOf" srcId="{888D0EC2-4D33-47F5-8906-1AB2B7CCD926}" destId="{9D7AD784-73D2-4A52-BD0C-36231CD4252A}" srcOrd="0" destOrd="0" presId="urn:microsoft.com/office/officeart/2005/8/layout/orgChart1"/>
-    <dgm:cxn modelId="{0370C2C4-77AF-42A5-ACB8-1FCD916128E4}" srcId="{3FACEA16-49AD-4F7A-AEF6-C4E41EF1C834}" destId="{15E2B81D-FF48-4D4C-83B7-BF0E5932BACF}" srcOrd="2" destOrd="0" parTransId="{D3AD6F07-72D0-4FCB-B070-42E521A66922}" sibTransId="{5B93979A-F289-4378-BABA-993EA00F2DDC}"/>
-    <dgm:cxn modelId="{45726DCE-6FCA-40D0-9A83-BDACC0FA2EB4}" type="presOf" srcId="{9A5B6171-A05B-4D26-9254-3B047D83031F}" destId="{CCD577C8-9955-4C15-A0DE-548BBBA06E69}" srcOrd="0" destOrd="0" presId="urn:microsoft.com/office/officeart/2005/8/layout/orgChart1"/>
-    <dgm:cxn modelId="{706B25D0-F2D9-4257-B233-2322272A0391}" srcId="{D67571D1-AF4A-47C2-BBB8-AB0DD9C537BA}" destId="{946FAC29-93A7-41A9-9BB1-F025A79A727B}" srcOrd="0" destOrd="0" parTransId="{E1BADB85-2217-4E84-8DE2-5AF5BAFF8FB7}" sibTransId="{E98375BB-4889-402F-A67B-6DEB16F82363}"/>
-    <dgm:cxn modelId="{A4F4F1D0-8CD9-47C1-93C5-BB9C6CE45C7B}" type="presOf" srcId="{CE511F5F-4A48-4DD9-AD69-5FEC4066E646}" destId="{B79C4B26-2AED-40A2-B593-00A372B3B5A1}" srcOrd="1" destOrd="0" presId="urn:microsoft.com/office/officeart/2005/8/layout/orgChart1"/>
-    <dgm:cxn modelId="{949A52D3-01EC-4327-8781-B17CA37F9C21}" type="presOf" srcId="{6C4C6604-FAF8-4563-B446-9F2430566D69}" destId="{E04233A4-917D-4DDC-B098-3CEDE33765A8}" srcOrd="0" destOrd="0" presId="urn:microsoft.com/office/officeart/2005/8/layout/orgChart1"/>
-    <dgm:cxn modelId="{60C7EDD5-3770-49EE-A2BE-DDB3F7385973}" type="presOf" srcId="{1B2D2241-710C-49E1-B9FD-82A777F58D7B}" destId="{111810C0-D98F-42A5-8758-6F6B13D8AC00}" srcOrd="0" destOrd="0" presId="urn:microsoft.com/office/officeart/2005/8/layout/orgChart1"/>
-    <dgm:cxn modelId="{01F5E3D8-4955-4310-81EB-D1985B8FFC6E}" type="presOf" srcId="{BA841F1F-3AA3-46EB-ADBD-BCAD196A8BE0}" destId="{3C03E665-D737-4331-99DB-9B76DF31B819}" srcOrd="0" destOrd="0" presId="urn:microsoft.com/office/officeart/2005/8/layout/orgChart1"/>
-    <dgm:cxn modelId="{D8ABC8DD-5C5B-4E40-97D9-337B3325DD0B}" type="presOf" srcId="{888D0EC2-4D33-47F5-8906-1AB2B7CCD926}" destId="{F96DA5F0-8D34-45BB-8ACD-339010A9C9ED}" srcOrd="1" destOrd="0" presId="urn:microsoft.com/office/officeart/2005/8/layout/orgChart1"/>
-    <dgm:cxn modelId="{510C17E0-325B-49AA-B4B8-26FA9CF58AE8}" type="presOf" srcId="{60079DC2-D231-48F0-8D3A-350EA409FB9F}" destId="{7F9E191A-FED7-42B6-9443-FA1141822762}" srcOrd="0" destOrd="0" presId="urn:microsoft.com/office/officeart/2005/8/layout/orgChart1"/>
-    <dgm:cxn modelId="{CBDE31E1-7D42-4515-8349-55A83370D42F}" srcId="{3FACEA16-49AD-4F7A-AEF6-C4E41EF1C834}" destId="{95A880DD-F421-4BA2-B136-750294A302E3}" srcOrd="7" destOrd="0" parTransId="{F72A78A7-3C57-4BFD-9CCE-9332005ED626}" sibTransId="{19C4D04E-0CC2-41EC-B2DA-FB19391525B5}"/>
-    <dgm:cxn modelId="{59B39BE1-092E-43A2-A7DA-242550A9BE99}" type="presOf" srcId="{F72A78A7-3C57-4BFD-9CCE-9332005ED626}" destId="{BBD617AE-88E3-4EAE-AE93-44C9E546809C}" srcOrd="0" destOrd="0" presId="urn:microsoft.com/office/officeart/2005/8/layout/orgChart1"/>
-    <dgm:cxn modelId="{4722E1E1-BB8B-4C56-8F2E-31E0CDC76FB9}" type="presOf" srcId="{38931B2A-A719-47D2-9B23-F60C5834B591}" destId="{B00B0B0A-6121-4749-8039-9D974B5A160A}" srcOrd="0" destOrd="0" presId="urn:microsoft.com/office/officeart/2005/8/layout/orgChart1"/>
-    <dgm:cxn modelId="{C4A40CE2-3A3F-4DEE-9174-055F9C397A26}" srcId="{41FD706D-5CE7-49B2-87E4-6858F2319B26}" destId="{8143A08E-0493-4F0D-A04A-33A11911204D}" srcOrd="0" destOrd="0" parTransId="{F8AA1218-FDD3-4775-859D-23EFECCBCA45}" sibTransId="{9E6BF126-1683-4D99-8D1D-0D3FA88451DD}"/>
-    <dgm:cxn modelId="{8090BEE4-4B87-4844-AA3C-9EA203A4F127}" type="presOf" srcId="{CE511F5F-4A48-4DD9-AD69-5FEC4066E646}" destId="{15D5A047-BD1E-44BB-8C62-7832884031E3}" srcOrd="0" destOrd="0" presId="urn:microsoft.com/office/officeart/2005/8/layout/orgChart1"/>
-    <dgm:cxn modelId="{7A29EEE4-6C24-4902-B28E-0181B73C09F7}" type="presOf" srcId="{033FD10A-4F64-4C6C-8AAD-94F09D7A4AB3}" destId="{F04CA39F-266C-43F2-AD98-40BE72191E8E}" srcOrd="1" destOrd="0" presId="urn:microsoft.com/office/officeart/2005/8/layout/orgChart1"/>
-    <dgm:cxn modelId="{D9AE23EA-FE6C-4CEE-A823-A3E35D4D9A5A}" type="presOf" srcId="{D3AD6F07-72D0-4FCB-B070-42E521A66922}" destId="{D5194FFF-2B59-411E-BB8C-1107B45FF9D2}" srcOrd="0" destOrd="0" presId="urn:microsoft.com/office/officeart/2005/8/layout/orgChart1"/>
-    <dgm:cxn modelId="{491F07EF-ADF3-469E-98B1-926CD0048B4D}" type="presOf" srcId="{E1BADB85-2217-4E84-8DE2-5AF5BAFF8FB7}" destId="{91F5E438-DF80-46C0-B0A8-104EBC2F6E0C}" srcOrd="0" destOrd="0" presId="urn:microsoft.com/office/officeart/2005/8/layout/orgChart1"/>
-    <dgm:cxn modelId="{5D3F86F1-546E-45E0-86D9-ADD3530CE048}" type="presOf" srcId="{0FA90AC9-AA78-463F-88C4-61179303E0FB}" destId="{CBF4D579-89FC-4A80-8E59-315DD447F223}" srcOrd="0" destOrd="0" presId="urn:microsoft.com/office/officeart/2005/8/layout/orgChart1"/>
-    <dgm:cxn modelId="{BC719FF8-88B5-4E45-9ADE-EE5059836612}" srcId="{D67571D1-AF4A-47C2-BBB8-AB0DD9C537BA}" destId="{033FD10A-4F64-4C6C-8AAD-94F09D7A4AB3}" srcOrd="3" destOrd="0" parTransId="{B6B96AC7-B316-4629-A1F2-322D3CB42E44}" sibTransId="{82DEA6AE-DFAB-4E07-A54C-816E291D1AF4}"/>
-    <dgm:cxn modelId="{FBD2B5F9-1402-49CD-B386-2ACB35D3EB97}" type="presOf" srcId="{15E2B81D-FF48-4D4C-83B7-BF0E5932BACF}" destId="{E772C66C-1B80-41B0-BDC1-4520BF1832E7}" srcOrd="0" destOrd="0" presId="urn:microsoft.com/office/officeart/2005/8/layout/orgChart1"/>
-    <dgm:cxn modelId="{A3A9BEFA-C0D3-4536-9D2A-FDDE2885E261}" type="presOf" srcId="{15E2B81D-FF48-4D4C-83B7-BF0E5932BACF}" destId="{BE90E482-D934-497E-BB56-EB65923110A8}" srcOrd="1" destOrd="0" presId="urn:microsoft.com/office/officeart/2005/8/layout/orgChart1"/>
-    <dgm:cxn modelId="{AD3172FF-85C4-42DF-BE17-AA39BF913034}" srcId="{8143A08E-0493-4F0D-A04A-33A11911204D}" destId="{9A5B6171-A05B-4D26-9254-3B047D83031F}" srcOrd="1" destOrd="0" parTransId="{9FF45742-43D1-468C-B2CF-88D5DB491946}" sibTransId="{AF869A97-370D-4D89-AEAE-E7B9A68AED16}"/>
-    <dgm:cxn modelId="{1577CD16-6B07-494D-8760-4E34E2BAEFE8}" type="presParOf" srcId="{C21E4A27-0657-49E4-AD2D-75459EFD2036}" destId="{303CB245-BC72-44A0-A5E5-F63A5F5B82AE}" srcOrd="0" destOrd="0" presId="urn:microsoft.com/office/officeart/2005/8/layout/orgChart1"/>
-    <dgm:cxn modelId="{2054C817-8B5E-41E7-92D2-CA9DC4CF94B5}" type="presParOf" srcId="{303CB245-BC72-44A0-A5E5-F63A5F5B82AE}" destId="{F85D1FCF-6D22-45E5-81CA-5B987933492E}" srcOrd="0" destOrd="0" presId="urn:microsoft.com/office/officeart/2005/8/layout/orgChart1"/>
-    <dgm:cxn modelId="{62BCECB3-14CB-4B58-BA4A-5449AD4998F3}" type="presParOf" srcId="{F85D1FCF-6D22-45E5-81CA-5B987933492E}" destId="{A05A0B0C-81E6-46B0-B8FD-E27721847AAD}" srcOrd="0" destOrd="0" presId="urn:microsoft.com/office/officeart/2005/8/layout/orgChart1"/>
-    <dgm:cxn modelId="{0B6D87AC-461C-4EA3-B0DE-71CBAC9966AF}" type="presParOf" srcId="{F85D1FCF-6D22-45E5-81CA-5B987933492E}" destId="{2AC58D0F-FC34-4300-824A-15D3944D36D7}" srcOrd="1" destOrd="0" presId="urn:microsoft.com/office/officeart/2005/8/layout/orgChart1"/>
-    <dgm:cxn modelId="{166ECC44-D230-4E73-AFF7-F6E8FFBBFD10}" type="presParOf" srcId="{303CB245-BC72-44A0-A5E5-F63A5F5B82AE}" destId="{129123F9-3855-4D82-843B-6D17F648ADED}" srcOrd="1" destOrd="0" presId="urn:microsoft.com/office/officeart/2005/8/layout/orgChart1"/>
-    <dgm:cxn modelId="{99AA76CE-986A-4EBB-BD80-834C030BFF89}" type="presParOf" srcId="{129123F9-3855-4D82-843B-6D17F648ADED}" destId="{CE511299-255A-4A60-BFC9-8A6BF5A439A2}" srcOrd="0" destOrd="0" presId="urn:microsoft.com/office/officeart/2005/8/layout/orgChart1"/>
-    <dgm:cxn modelId="{46819171-24AE-4313-81CF-B1524CB190A5}" type="presParOf" srcId="{129123F9-3855-4D82-843B-6D17F648ADED}" destId="{48A46CAF-E063-412C-A87F-86C102DE1E0A}" srcOrd="1" destOrd="0" presId="urn:microsoft.com/office/officeart/2005/8/layout/orgChart1"/>
-    <dgm:cxn modelId="{E908A5AA-1E0F-41CE-B94C-D7A9864AC54B}" type="presParOf" srcId="{48A46CAF-E063-412C-A87F-86C102DE1E0A}" destId="{B8375D65-FC95-4EE1-A84B-85697BDEC38D}" srcOrd="0" destOrd="0" presId="urn:microsoft.com/office/officeart/2005/8/layout/orgChart1"/>
-    <dgm:cxn modelId="{82F70F7A-9270-46E3-B405-3BFB1F3A3C31}" type="presParOf" srcId="{B8375D65-FC95-4EE1-A84B-85697BDEC38D}" destId="{92DF9DB8-ADD3-49EB-94D5-C3D4F118BFF4}" srcOrd="0" destOrd="0" presId="urn:microsoft.com/office/officeart/2005/8/layout/orgChart1"/>
-    <dgm:cxn modelId="{EAFA2D6E-4E39-4661-ACE5-A41966930C64}" type="presParOf" srcId="{B8375D65-FC95-4EE1-A84B-85697BDEC38D}" destId="{74CB19A6-EC26-4648-81DC-0E6F06DFD3B8}" srcOrd="1" destOrd="0" presId="urn:microsoft.com/office/officeart/2005/8/layout/orgChart1"/>
-    <dgm:cxn modelId="{E752BDA7-514C-4B00-A61B-B21961BDB482}" type="presParOf" srcId="{48A46CAF-E063-412C-A87F-86C102DE1E0A}" destId="{9EEBB31A-B747-463F-AC9B-86B2512EF261}" srcOrd="1" destOrd="0" presId="urn:microsoft.com/office/officeart/2005/8/layout/orgChart1"/>
-    <dgm:cxn modelId="{713D616B-EE21-45E9-8887-5A53C9F231A8}" type="presParOf" srcId="{9EEBB31A-B747-463F-AC9B-86B2512EF261}" destId="{AE9FDFD5-E5D5-4E9B-BF48-0EE2D047B1AD}" srcOrd="0" destOrd="0" presId="urn:microsoft.com/office/officeart/2005/8/layout/orgChart1"/>
-    <dgm:cxn modelId="{0D0D5113-67D3-452C-9028-1B593AC7983F}" type="presParOf" srcId="{9EEBB31A-B747-463F-AC9B-86B2512EF261}" destId="{CAE29FA5-B941-4638-9117-84E64C04F6BF}" srcOrd="1" destOrd="0" presId="urn:microsoft.com/office/officeart/2005/8/layout/orgChart1"/>
-    <dgm:cxn modelId="{1CC9C9AC-7D5F-4EC9-BF31-AAC477E769C0}" type="presParOf" srcId="{CAE29FA5-B941-4638-9117-84E64C04F6BF}" destId="{C00CB5B2-CC6D-4039-BB8C-00E8F624F77E}" srcOrd="0" destOrd="0" presId="urn:microsoft.com/office/officeart/2005/8/layout/orgChart1"/>
-    <dgm:cxn modelId="{A1AFC912-396F-4C1A-8DA2-1EDE20155564}" type="presParOf" srcId="{C00CB5B2-CC6D-4039-BB8C-00E8F624F77E}" destId="{9B7AD01D-C590-43AB-93C9-9555A15171C1}" srcOrd="0" destOrd="0" presId="urn:microsoft.com/office/officeart/2005/8/layout/orgChart1"/>
-    <dgm:cxn modelId="{26313B73-F726-4BB5-9B77-EBB9326BC6F3}" type="presParOf" srcId="{C00CB5B2-CC6D-4039-BB8C-00E8F624F77E}" destId="{771F07AB-B1A9-4D32-9210-398584376502}" srcOrd="1" destOrd="0" presId="urn:microsoft.com/office/officeart/2005/8/layout/orgChart1"/>
-    <dgm:cxn modelId="{AA547C5E-2B40-4FC5-ACCD-D49B7DA3DC6D}" type="presParOf" srcId="{CAE29FA5-B941-4638-9117-84E64C04F6BF}" destId="{91D7860F-2ECF-4808-9392-47B30CAFBF83}" srcOrd="1" destOrd="0" presId="urn:microsoft.com/office/officeart/2005/8/layout/orgChart1"/>
-    <dgm:cxn modelId="{BB931A1C-0882-4A27-AA8E-950793D295B9}" type="presParOf" srcId="{91D7860F-2ECF-4808-9392-47B30CAFBF83}" destId="{E04233A4-917D-4DDC-B098-3CEDE33765A8}" srcOrd="0" destOrd="0" presId="urn:microsoft.com/office/officeart/2005/8/layout/orgChart1"/>
-    <dgm:cxn modelId="{712895CB-4E28-4546-A780-1990EEDF8B43}" type="presParOf" srcId="{91D7860F-2ECF-4808-9392-47B30CAFBF83}" destId="{26613DCE-495D-4DA7-8DFF-6EAD9C910815}" srcOrd="1" destOrd="0" presId="urn:microsoft.com/office/officeart/2005/8/layout/orgChart1"/>
-    <dgm:cxn modelId="{8FFE1795-CAE0-4160-BCC5-7C3C19AC0CE6}" type="presParOf" srcId="{26613DCE-495D-4DA7-8DFF-6EAD9C910815}" destId="{24E5B3DC-7709-4F63-82B8-1C0FEA355672}" srcOrd="0" destOrd="0" presId="urn:microsoft.com/office/officeart/2005/8/layout/orgChart1"/>
-    <dgm:cxn modelId="{7B17CE7E-10F6-42E9-B185-EBD2DC5A0DFA}" type="presParOf" srcId="{24E5B3DC-7709-4F63-82B8-1C0FEA355672}" destId="{7F9E191A-FED7-42B6-9443-FA1141822762}" srcOrd="0" destOrd="0" presId="urn:microsoft.com/office/officeart/2005/8/layout/orgChart1"/>
-    <dgm:cxn modelId="{2D95612A-D69B-475D-A73D-0C09BD81210B}" type="presParOf" srcId="{24E5B3DC-7709-4F63-82B8-1C0FEA355672}" destId="{2BEAAAE7-DA2A-418D-8D34-928C6F6234DD}" srcOrd="1" destOrd="0" presId="urn:microsoft.com/office/officeart/2005/8/layout/orgChart1"/>
-    <dgm:cxn modelId="{F6B068AF-D693-41B9-89DF-F4CA2129DBCA}" type="presParOf" srcId="{26613DCE-495D-4DA7-8DFF-6EAD9C910815}" destId="{FE36C9C0-C5C5-4270-8839-A1DC953ABD4A}" srcOrd="1" destOrd="0" presId="urn:microsoft.com/office/officeart/2005/8/layout/orgChart1"/>
-    <dgm:cxn modelId="{5A83C371-DB67-47C1-B4CF-054941BD8D5D}" type="presParOf" srcId="{26613DCE-495D-4DA7-8DFF-6EAD9C910815}" destId="{8D89CA71-EEBD-4B13-97CA-5A93C8A20C98}" srcOrd="2" destOrd="0" presId="urn:microsoft.com/office/officeart/2005/8/layout/orgChart1"/>
-    <dgm:cxn modelId="{D685BBD3-8809-4B8B-80D8-CB760374B2CE}" type="presParOf" srcId="{91D7860F-2ECF-4808-9392-47B30CAFBF83}" destId="{61949044-9275-4E51-96B3-616051701AB1}" srcOrd="2" destOrd="0" presId="urn:microsoft.com/office/officeart/2005/8/layout/orgChart1"/>
-    <dgm:cxn modelId="{0620541A-A41D-40A0-BF79-F4ABB3DC3E8D}" type="presParOf" srcId="{91D7860F-2ECF-4808-9392-47B30CAFBF83}" destId="{DFF278C4-3B27-413B-88D2-282ABBDDD95B}" srcOrd="3" destOrd="0" presId="urn:microsoft.com/office/officeart/2005/8/layout/orgChart1"/>
-    <dgm:cxn modelId="{B883DFB8-B084-4AFC-A2D5-0A7E7601092E}" type="presParOf" srcId="{DFF278C4-3B27-413B-88D2-282ABBDDD95B}" destId="{8135EF3E-A7A3-4BC9-A657-C29F5DA342B1}" srcOrd="0" destOrd="0" presId="urn:microsoft.com/office/officeart/2005/8/layout/orgChart1"/>
-    <dgm:cxn modelId="{6E4F1B8E-6403-4B5D-A77B-64FA26A276A2}" type="presParOf" srcId="{8135EF3E-A7A3-4BC9-A657-C29F5DA342B1}" destId="{B9E6269E-0132-4BE7-A08B-13FFC62623D5}" srcOrd="0" destOrd="0" presId="urn:microsoft.com/office/officeart/2005/8/layout/orgChart1"/>
-    <dgm:cxn modelId="{4FADDA5E-3D9B-48BF-BE1F-42AA2F609566}" type="presParOf" srcId="{8135EF3E-A7A3-4BC9-A657-C29F5DA342B1}" destId="{6547041B-40D7-482D-BDCA-BDDB8EC9E4F3}" srcOrd="1" destOrd="0" presId="urn:microsoft.com/office/officeart/2005/8/layout/orgChart1"/>
-    <dgm:cxn modelId="{7CE92B1C-4195-40E6-9EB9-A7F367B38597}" type="presParOf" srcId="{DFF278C4-3B27-413B-88D2-282ABBDDD95B}" destId="{047D3732-CA9C-4EA8-949C-5568D5761DBC}" srcOrd="1" destOrd="0" presId="urn:microsoft.com/office/officeart/2005/8/layout/orgChart1"/>
-    <dgm:cxn modelId="{3F87F6F7-D5AA-421B-A82C-34BE885F877D}" type="presParOf" srcId="{DFF278C4-3B27-413B-88D2-282ABBDDD95B}" destId="{64F3E270-BB9B-4685-BE7E-1EC44EF8D0B3}" srcOrd="2" destOrd="0" presId="urn:microsoft.com/office/officeart/2005/8/layout/orgChart1"/>
-    <dgm:cxn modelId="{58D54987-03F5-4418-B1FF-C2AAAFD481E9}" type="presParOf" srcId="{91D7860F-2ECF-4808-9392-47B30CAFBF83}" destId="{D5194FFF-2B59-411E-BB8C-1107B45FF9D2}" srcOrd="4" destOrd="0" presId="urn:microsoft.com/office/officeart/2005/8/layout/orgChart1"/>
-    <dgm:cxn modelId="{8DB119E9-FF24-4005-885A-F658E7BF4FD3}" type="presParOf" srcId="{91D7860F-2ECF-4808-9392-47B30CAFBF83}" destId="{1EED40DC-4A35-479D-A877-29E4E1A2F28D}" srcOrd="5" destOrd="0" presId="urn:microsoft.com/office/officeart/2005/8/layout/orgChart1"/>
-    <dgm:cxn modelId="{FE1A5CA6-7F2E-4997-83D2-599F22AFCE30}" type="presParOf" srcId="{1EED40DC-4A35-479D-A877-29E4E1A2F28D}" destId="{B674FC66-18CE-4B3C-BB4D-E3F7F20F663B}" srcOrd="0" destOrd="0" presId="urn:microsoft.com/office/officeart/2005/8/layout/orgChart1"/>
-    <dgm:cxn modelId="{055DF730-BD2B-4956-9E99-82EB9C6BA35D}" type="presParOf" srcId="{B674FC66-18CE-4B3C-BB4D-E3F7F20F663B}" destId="{E772C66C-1B80-41B0-BDC1-4520BF1832E7}" srcOrd="0" destOrd="0" presId="urn:microsoft.com/office/officeart/2005/8/layout/orgChart1"/>
-    <dgm:cxn modelId="{80AE8A96-4858-4A3C-829C-5F04A62EF268}" type="presParOf" srcId="{B674FC66-18CE-4B3C-BB4D-E3F7F20F663B}" destId="{BE90E482-D934-497E-BB56-EB65923110A8}" srcOrd="1" destOrd="0" presId="urn:microsoft.com/office/officeart/2005/8/layout/orgChart1"/>
-    <dgm:cxn modelId="{4B37E307-98B4-45F2-B593-2CFEE4DE5FA3}" type="presParOf" srcId="{1EED40DC-4A35-479D-A877-29E4E1A2F28D}" destId="{4BCE2B4C-29C8-4C47-A497-0CB473E4EFFB}" srcOrd="1" destOrd="0" presId="urn:microsoft.com/office/officeart/2005/8/layout/orgChart1"/>
-    <dgm:cxn modelId="{56463DE8-9ACF-4448-B065-36C80BC5CA0C}" type="presParOf" srcId="{1EED40DC-4A35-479D-A877-29E4E1A2F28D}" destId="{820C5281-8D82-4B5E-9981-FCE3EBCD3835}" srcOrd="2" destOrd="0" presId="urn:microsoft.com/office/officeart/2005/8/layout/orgChart1"/>
-    <dgm:cxn modelId="{EA10DEE9-2021-4D75-889F-6C0DED0A884D}" type="presParOf" srcId="{91D7860F-2ECF-4808-9392-47B30CAFBF83}" destId="{6A09A6B1-ADB8-44C6-B5A4-69813F192DBA}" srcOrd="6" destOrd="0" presId="urn:microsoft.com/office/officeart/2005/8/layout/orgChart1"/>
-    <dgm:cxn modelId="{97386157-01B3-4CC6-9680-A93BCBA68381}" type="presParOf" srcId="{91D7860F-2ECF-4808-9392-47B30CAFBF83}" destId="{CE23EAD8-86C7-437D-B7F1-A4C0ED55A7A0}" srcOrd="7" destOrd="0" presId="urn:microsoft.com/office/officeart/2005/8/layout/orgChart1"/>
-    <dgm:cxn modelId="{AA39C76B-FF5E-49E9-8578-3296B356D26B}" type="presParOf" srcId="{CE23EAD8-86C7-437D-B7F1-A4C0ED55A7A0}" destId="{F9CAE3A2-5C4A-4C9B-A4D0-3065B05EB5B3}" srcOrd="0" destOrd="0" presId="urn:microsoft.com/office/officeart/2005/8/layout/orgChart1"/>
-    <dgm:cxn modelId="{A25623E0-56A2-4821-9C3C-025414EA054B}" type="presParOf" srcId="{F9CAE3A2-5C4A-4C9B-A4D0-3065B05EB5B3}" destId="{9D7AD784-73D2-4A52-BD0C-36231CD4252A}" srcOrd="0" destOrd="0" presId="urn:microsoft.com/office/officeart/2005/8/layout/orgChart1"/>
-    <dgm:cxn modelId="{ACCE9D4F-053C-4626-8DD2-2F4945A77BD5}" type="presParOf" srcId="{F9CAE3A2-5C4A-4C9B-A4D0-3065B05EB5B3}" destId="{F96DA5F0-8D34-45BB-8ACD-339010A9C9ED}" srcOrd="1" destOrd="0" presId="urn:microsoft.com/office/officeart/2005/8/layout/orgChart1"/>
-    <dgm:cxn modelId="{8E4C7DCE-3A49-429D-8FB2-EF499348F99A}" type="presParOf" srcId="{CE23EAD8-86C7-437D-B7F1-A4C0ED55A7A0}" destId="{E49DB650-F0FC-4817-853A-0D7989C4DDEA}" srcOrd="1" destOrd="0" presId="urn:microsoft.com/office/officeart/2005/8/layout/orgChart1"/>
-    <dgm:cxn modelId="{C18855DD-57D5-4628-AD50-7A8EA6456EFA}" type="presParOf" srcId="{CE23EAD8-86C7-437D-B7F1-A4C0ED55A7A0}" destId="{74AF3B34-988A-4FA9-B3E6-173419C98E59}" srcOrd="2" destOrd="0" presId="urn:microsoft.com/office/officeart/2005/8/layout/orgChart1"/>
-    <dgm:cxn modelId="{A6475807-94A9-422E-8A4A-DED51F255705}" type="presParOf" srcId="{91D7860F-2ECF-4808-9392-47B30CAFBF83}" destId="{8A89DC42-7582-4359-8809-68E159879BA2}" srcOrd="8" destOrd="0" presId="urn:microsoft.com/office/officeart/2005/8/layout/orgChart1"/>
-    <dgm:cxn modelId="{1D4AEA25-2B04-4344-8D8B-273AFC95E64C}" type="presParOf" srcId="{91D7860F-2ECF-4808-9392-47B30CAFBF83}" destId="{0A2477BC-164B-4E92-93D8-5F22E4832575}" srcOrd="9" destOrd="0" presId="urn:microsoft.com/office/officeart/2005/8/layout/orgChart1"/>
-    <dgm:cxn modelId="{7B875410-18EC-4A73-8E0A-0B6C91481506}" type="presParOf" srcId="{0A2477BC-164B-4E92-93D8-5F22E4832575}" destId="{82D01E32-F6E3-46D8-8781-2D7B31686445}" srcOrd="0" destOrd="0" presId="urn:microsoft.com/office/officeart/2005/8/layout/orgChart1"/>
-    <dgm:cxn modelId="{57487E90-1660-4862-8BC1-2CF95E5FB7B5}" type="presParOf" srcId="{82D01E32-F6E3-46D8-8781-2D7B31686445}" destId="{3C03E665-D737-4331-99DB-9B76DF31B819}" srcOrd="0" destOrd="0" presId="urn:microsoft.com/office/officeart/2005/8/layout/orgChart1"/>
-    <dgm:cxn modelId="{966EFF9F-6F6B-4C35-BD6C-03F6A4D436E7}" type="presParOf" srcId="{82D01E32-F6E3-46D8-8781-2D7B31686445}" destId="{C2A0A3D6-034C-46CA-858E-620230EA9229}" srcOrd="1" destOrd="0" presId="urn:microsoft.com/office/officeart/2005/8/layout/orgChart1"/>
-    <dgm:cxn modelId="{948A7AA2-74BE-4EAD-94E7-CA59E3483700}" type="presParOf" srcId="{0A2477BC-164B-4E92-93D8-5F22E4832575}" destId="{5D877E07-F17E-49C3-9930-557C8B366AFE}" srcOrd="1" destOrd="0" presId="urn:microsoft.com/office/officeart/2005/8/layout/orgChart1"/>
-    <dgm:cxn modelId="{BE709DD2-5F40-4041-9A5A-8D4967D1D85D}" type="presParOf" srcId="{0A2477BC-164B-4E92-93D8-5F22E4832575}" destId="{5B45213D-04EF-4278-AFD9-9846B9786B71}" srcOrd="2" destOrd="0" presId="urn:microsoft.com/office/officeart/2005/8/layout/orgChart1"/>
-    <dgm:cxn modelId="{8D67DC41-CDA1-40DF-86F5-BF286A3D84C4}" type="presParOf" srcId="{91D7860F-2ECF-4808-9392-47B30CAFBF83}" destId="{86B8F41F-83C5-4AE5-9A8B-236E961BAFB2}" srcOrd="10" destOrd="0" presId="urn:microsoft.com/office/officeart/2005/8/layout/orgChart1"/>
-    <dgm:cxn modelId="{22FEA211-7398-4BCE-BFB1-B7E7EFD23B28}" type="presParOf" srcId="{91D7860F-2ECF-4808-9392-47B30CAFBF83}" destId="{17F06FE0-007B-434D-8227-15F3176B1C42}" srcOrd="11" destOrd="0" presId="urn:microsoft.com/office/officeart/2005/8/layout/orgChart1"/>
-    <dgm:cxn modelId="{F802D563-3F8D-4DEF-A844-D2ADEF036375}" type="presParOf" srcId="{17F06FE0-007B-434D-8227-15F3176B1C42}" destId="{E78898A7-FF5C-478E-924D-B5170912E99F}" srcOrd="0" destOrd="0" presId="urn:microsoft.com/office/officeart/2005/8/layout/orgChart1"/>
-    <dgm:cxn modelId="{558E5CE2-F313-42D3-BEB5-7E0E16C3873F}" type="presParOf" srcId="{E78898A7-FF5C-478E-924D-B5170912E99F}" destId="{2E0E43EB-8EA6-43C3-B5CA-BFAED82941AD}" srcOrd="0" destOrd="0" presId="urn:microsoft.com/office/officeart/2005/8/layout/orgChart1"/>
-    <dgm:cxn modelId="{3DDA80E7-5467-4037-9235-6D2A151D290A}" type="presParOf" srcId="{E78898A7-FF5C-478E-924D-B5170912E99F}" destId="{5FFB901A-BEFE-491E-BF6E-47010DE345F2}" srcOrd="1" destOrd="0" presId="urn:microsoft.com/office/officeart/2005/8/layout/orgChart1"/>
-    <dgm:cxn modelId="{9FE3F382-37B9-47C3-88AB-C4CEA5460CFB}" type="presParOf" srcId="{17F06FE0-007B-434D-8227-15F3176B1C42}" destId="{B9872F11-AE97-4F6B-A6B0-336C156BE8A8}" srcOrd="1" destOrd="0" presId="urn:microsoft.com/office/officeart/2005/8/layout/orgChart1"/>
-    <dgm:cxn modelId="{5D285C97-1C9E-4068-807F-A49BD590B350}" type="presParOf" srcId="{17F06FE0-007B-434D-8227-15F3176B1C42}" destId="{BF387F90-766E-4D90-BCE7-8BE05076CB3E}" srcOrd="2" destOrd="0" presId="urn:microsoft.com/office/officeart/2005/8/layout/orgChart1"/>
-    <dgm:cxn modelId="{7AF0EA95-61C1-4AA8-8F5A-72212A1B2286}" type="presParOf" srcId="{91D7860F-2ECF-4808-9392-47B30CAFBF83}" destId="{373BC3D5-D283-45B0-833F-0C636975B290}" srcOrd="12" destOrd="0" presId="urn:microsoft.com/office/officeart/2005/8/layout/orgChart1"/>
-    <dgm:cxn modelId="{35CAA99F-5317-40B8-8762-AAD78EFC38BB}" type="presParOf" srcId="{91D7860F-2ECF-4808-9392-47B30CAFBF83}" destId="{8804F03A-5016-472B-8F18-714D83DBFDF1}" srcOrd="13" destOrd="0" presId="urn:microsoft.com/office/officeart/2005/8/layout/orgChart1"/>
-    <dgm:cxn modelId="{F4C3D354-1244-430C-9BDE-A3519E737654}" type="presParOf" srcId="{8804F03A-5016-472B-8F18-714D83DBFDF1}" destId="{77F7C702-94A8-4605-947F-B4B11327971E}" srcOrd="0" destOrd="0" presId="urn:microsoft.com/office/officeart/2005/8/layout/orgChart1"/>
-    <dgm:cxn modelId="{87D5B283-A3CA-4281-8A5F-18F84974DC07}" type="presParOf" srcId="{77F7C702-94A8-4605-947F-B4B11327971E}" destId="{7E2E5C24-1E10-4A20-9DF4-43572CF8303E}" srcOrd="0" destOrd="0" presId="urn:microsoft.com/office/officeart/2005/8/layout/orgChart1"/>
-    <dgm:cxn modelId="{F95950DC-FD27-4EE5-BC5A-9863A3A92C94}" type="presParOf" srcId="{77F7C702-94A8-4605-947F-B4B11327971E}" destId="{70693D6C-48BE-4499-83CC-E3B84562FA76}" srcOrd="1" destOrd="0" presId="urn:microsoft.com/office/officeart/2005/8/layout/orgChart1"/>
-    <dgm:cxn modelId="{A204DF1C-DB5C-454A-9DCC-34E4AA1CE07D}" type="presParOf" srcId="{8804F03A-5016-472B-8F18-714D83DBFDF1}" destId="{8524A341-2173-477B-9C34-510DCA0DFDD6}" srcOrd="1" destOrd="0" presId="urn:microsoft.com/office/officeart/2005/8/layout/orgChart1"/>
-    <dgm:cxn modelId="{D20E9DE7-7D00-4348-A726-8EADEEEFAB8C}" type="presParOf" srcId="{8804F03A-5016-472B-8F18-714D83DBFDF1}" destId="{6DA5B926-5685-4138-9EC5-DD17E7962048}" srcOrd="2" destOrd="0" presId="urn:microsoft.com/office/officeart/2005/8/layout/orgChart1"/>
-    <dgm:cxn modelId="{92DB7863-4A0A-4700-B674-66A1949490B5}" type="presParOf" srcId="{91D7860F-2ECF-4808-9392-47B30CAFBF83}" destId="{BBD617AE-88E3-4EAE-AE93-44C9E546809C}" srcOrd="14" destOrd="0" presId="urn:microsoft.com/office/officeart/2005/8/layout/orgChart1"/>
-    <dgm:cxn modelId="{0F44D39D-71F2-4DE1-B136-3638584BF5A8}" type="presParOf" srcId="{91D7860F-2ECF-4808-9392-47B30CAFBF83}" destId="{35F4D66A-EEFD-4F00-AE78-DD28B5DA4C17}" srcOrd="15" destOrd="0" presId="urn:microsoft.com/office/officeart/2005/8/layout/orgChart1"/>
-    <dgm:cxn modelId="{8D300EC5-3944-4DB5-BACC-CC5EEAACAA87}" type="presParOf" srcId="{35F4D66A-EEFD-4F00-AE78-DD28B5DA4C17}" destId="{C23983D5-F45D-45A1-9A90-6F7A4F9ED282}" srcOrd="0" destOrd="0" presId="urn:microsoft.com/office/officeart/2005/8/layout/orgChart1"/>
-    <dgm:cxn modelId="{B4F9B000-3486-4681-A7FF-2F372EB5573A}" type="presParOf" srcId="{C23983D5-F45D-45A1-9A90-6F7A4F9ED282}" destId="{8C3DE112-702A-48B2-9EDE-086CA4E902E6}" srcOrd="0" destOrd="0" presId="urn:microsoft.com/office/officeart/2005/8/layout/orgChart1"/>
-    <dgm:cxn modelId="{E1DD20A6-90E6-467F-A98C-3F5C25C238DA}" type="presParOf" srcId="{C23983D5-F45D-45A1-9A90-6F7A4F9ED282}" destId="{70AFF10A-B380-4829-B5CD-1DC0DC1A2A66}" srcOrd="1" destOrd="0" presId="urn:microsoft.com/office/officeart/2005/8/layout/orgChart1"/>
-    <dgm:cxn modelId="{770D272D-5B44-4A0A-8F6A-A2182AB6CD0D}" type="presParOf" srcId="{35F4D66A-EEFD-4F00-AE78-DD28B5DA4C17}" destId="{5DC382AE-F8AE-4EF5-88C3-BA9FDE3934B2}" srcOrd="1" destOrd="0" presId="urn:microsoft.com/office/officeart/2005/8/layout/orgChart1"/>
-    <dgm:cxn modelId="{7E397FE9-6ABA-4D82-A75F-EC915F9F3CA8}" type="presParOf" srcId="{35F4D66A-EEFD-4F00-AE78-DD28B5DA4C17}" destId="{18AC446A-5F9E-423C-B6DF-A0293481AE06}" srcOrd="2" destOrd="0" presId="urn:microsoft.com/office/officeart/2005/8/layout/orgChart1"/>
-    <dgm:cxn modelId="{C87D2786-8621-406A-8ED6-1469806576A7}" type="presParOf" srcId="{91D7860F-2ECF-4808-9392-47B30CAFBF83}" destId="{CBF4D579-89FC-4A80-8E59-315DD447F223}" srcOrd="16" destOrd="0" presId="urn:microsoft.com/office/officeart/2005/8/layout/orgChart1"/>
-    <dgm:cxn modelId="{29091FE4-C2DD-449E-8BD9-C77C45031999}" type="presParOf" srcId="{91D7860F-2ECF-4808-9392-47B30CAFBF83}" destId="{4A1BB71C-4FB2-4F80-954C-B8E5F81224CA}" srcOrd="17" destOrd="0" presId="urn:microsoft.com/office/officeart/2005/8/layout/orgChart1"/>
-    <dgm:cxn modelId="{5DA7A693-835F-469A-AE8E-D0334E584152}" type="presParOf" srcId="{4A1BB71C-4FB2-4F80-954C-B8E5F81224CA}" destId="{19517EF9-3D82-4808-990A-E26FE5DB34A5}" srcOrd="0" destOrd="0" presId="urn:microsoft.com/office/officeart/2005/8/layout/orgChart1"/>
-    <dgm:cxn modelId="{9B31371A-F8EB-4662-8966-2121ABEA4DA4}" type="presParOf" srcId="{19517EF9-3D82-4808-990A-E26FE5DB34A5}" destId="{9451C940-8716-4CF1-9E64-C1A586BADC8D}" srcOrd="0" destOrd="0" presId="urn:microsoft.com/office/officeart/2005/8/layout/orgChart1"/>
-    <dgm:cxn modelId="{621223F6-B4A8-4C80-B0F4-59C28356F037}" type="presParOf" srcId="{19517EF9-3D82-4808-990A-E26FE5DB34A5}" destId="{7DDB0E15-BB4C-496A-9681-157E40BFACAA}" srcOrd="1" destOrd="0" presId="urn:microsoft.com/office/officeart/2005/8/layout/orgChart1"/>
-    <dgm:cxn modelId="{3604C8B9-C202-4090-AAC3-3A7EEE65E1F5}" type="presParOf" srcId="{4A1BB71C-4FB2-4F80-954C-B8E5F81224CA}" destId="{8342622C-D1F8-4B6B-ABBE-E85C3122A31A}" srcOrd="1" destOrd="0" presId="urn:microsoft.com/office/officeart/2005/8/layout/orgChart1"/>
-    <dgm:cxn modelId="{941EA3A8-71E7-4BBA-B20B-03FE0A182BB1}" type="presParOf" srcId="{4A1BB71C-4FB2-4F80-954C-B8E5F81224CA}" destId="{0234C287-DB1C-4309-9F4A-B362EEE61AA1}" srcOrd="2" destOrd="0" presId="urn:microsoft.com/office/officeart/2005/8/layout/orgChart1"/>
-    <dgm:cxn modelId="{81288EB2-C69D-4B9A-A109-C2B5BF741EAA}" type="presParOf" srcId="{91D7860F-2ECF-4808-9392-47B30CAFBF83}" destId="{619DCB2D-2CBD-4ADC-A2DA-BF71D67FC155}" srcOrd="18" destOrd="0" presId="urn:microsoft.com/office/officeart/2005/8/layout/orgChart1"/>
-    <dgm:cxn modelId="{2BE7D325-73AC-4957-9314-0E0B932433C7}" type="presParOf" srcId="{91D7860F-2ECF-4808-9392-47B30CAFBF83}" destId="{9ADA0FF7-29CE-4A8D-B6B4-20C330A46B2D}" srcOrd="19" destOrd="0" presId="urn:microsoft.com/office/officeart/2005/8/layout/orgChart1"/>
-    <dgm:cxn modelId="{359B52D9-89A4-4C1E-8D3E-C53BA7283EDE}" type="presParOf" srcId="{9ADA0FF7-29CE-4A8D-B6B4-20C330A46B2D}" destId="{0C0E4700-8229-4F0D-9833-4454D9D96A4B}" srcOrd="0" destOrd="0" presId="urn:microsoft.com/office/officeart/2005/8/layout/orgChart1"/>
-    <dgm:cxn modelId="{F9A75175-AB27-4C02-B807-1855CC035FE1}" type="presParOf" srcId="{0C0E4700-8229-4F0D-9833-4454D9D96A4B}" destId="{15D5A047-BD1E-44BB-8C62-7832884031E3}" srcOrd="0" destOrd="0" presId="urn:microsoft.com/office/officeart/2005/8/layout/orgChart1"/>
-    <dgm:cxn modelId="{708BC2D0-8E31-4E4A-80C5-7FFC7228A0D1}" type="presParOf" srcId="{0C0E4700-8229-4F0D-9833-4454D9D96A4B}" destId="{B79C4B26-2AED-40A2-B593-00A372B3B5A1}" srcOrd="1" destOrd="0" presId="urn:microsoft.com/office/officeart/2005/8/layout/orgChart1"/>
-    <dgm:cxn modelId="{CBE64409-E831-48BF-87C7-3DD09B5CA9CD}" type="presParOf" srcId="{9ADA0FF7-29CE-4A8D-B6B4-20C330A46B2D}" destId="{845EC36E-FCA8-4F12-A1BA-EBB38558745E}" srcOrd="1" destOrd="0" presId="urn:microsoft.com/office/officeart/2005/8/layout/orgChart1"/>
-    <dgm:cxn modelId="{1A6CC298-1D6B-4774-BFEF-E39EE83CF0D2}" type="presParOf" srcId="{9ADA0FF7-29CE-4A8D-B6B4-20C330A46B2D}" destId="{9AD1F693-77DC-45A4-B8C0-BEC27C433AC3}" srcOrd="2" destOrd="0" presId="urn:microsoft.com/office/officeart/2005/8/layout/orgChart1"/>
-    <dgm:cxn modelId="{5BBE4579-CC2F-49AF-BBE5-6901CF0564F7}" type="presParOf" srcId="{91D7860F-2ECF-4808-9392-47B30CAFBF83}" destId="{48372692-4EB9-4EFF-8B16-47B5D192D518}" srcOrd="20" destOrd="0" presId="urn:microsoft.com/office/officeart/2005/8/layout/orgChart1"/>
-    <dgm:cxn modelId="{06638D97-A44F-4F49-8DEE-28E79C3371F9}" type="presParOf" srcId="{91D7860F-2ECF-4808-9392-47B30CAFBF83}" destId="{F3796D22-30E1-4D34-BB18-8C4EBB3FD8E7}" srcOrd="21" destOrd="0" presId="urn:microsoft.com/office/officeart/2005/8/layout/orgChart1"/>
-    <dgm:cxn modelId="{A77ED1C3-FF41-4523-9158-7CD878588169}" type="presParOf" srcId="{F3796D22-30E1-4D34-BB18-8C4EBB3FD8E7}" destId="{5A42CAD0-BD7F-4D5F-A544-F2E97F780855}" srcOrd="0" destOrd="0" presId="urn:microsoft.com/office/officeart/2005/8/layout/orgChart1"/>
-    <dgm:cxn modelId="{FFC7700A-E88B-4348-B7DD-5473D1553871}" type="presParOf" srcId="{5A42CAD0-BD7F-4D5F-A544-F2E97F780855}" destId="{B00B0B0A-6121-4749-8039-9D974B5A160A}" srcOrd="0" destOrd="0" presId="urn:microsoft.com/office/officeart/2005/8/layout/orgChart1"/>
-    <dgm:cxn modelId="{D51B0743-D517-4B28-8AE8-20DA3471B7A0}" type="presParOf" srcId="{5A42CAD0-BD7F-4D5F-A544-F2E97F780855}" destId="{6B462F12-F4DE-4BFF-8F87-9C37C758721D}" srcOrd="1" destOrd="0" presId="urn:microsoft.com/office/officeart/2005/8/layout/orgChart1"/>
-    <dgm:cxn modelId="{047A21D1-5D38-481B-8336-36E368936279}" type="presParOf" srcId="{F3796D22-30E1-4D34-BB18-8C4EBB3FD8E7}" destId="{BACD09B7-185E-444A-A088-91F04C924A40}" srcOrd="1" destOrd="0" presId="urn:microsoft.com/office/officeart/2005/8/layout/orgChart1"/>
-    <dgm:cxn modelId="{5BAF1A5D-8737-45EE-B138-AEB19187341F}" type="presParOf" srcId="{F3796D22-30E1-4D34-BB18-8C4EBB3FD8E7}" destId="{DFF0D1DA-38CA-4753-9913-03842B3B3BE1}" srcOrd="2" destOrd="0" presId="urn:microsoft.com/office/officeart/2005/8/layout/orgChart1"/>
-    <dgm:cxn modelId="{072C09C2-B951-406A-8920-18EE29BB270E}" type="presParOf" srcId="{91D7860F-2ECF-4808-9392-47B30CAFBF83}" destId="{4646A681-E590-452C-B6C7-41709223B143}" srcOrd="22" destOrd="0" presId="urn:microsoft.com/office/officeart/2005/8/layout/orgChart1"/>
-    <dgm:cxn modelId="{703C8008-0B18-42B5-9E91-985401D4E133}" type="presParOf" srcId="{91D7860F-2ECF-4808-9392-47B30CAFBF83}" destId="{3AC6527F-C364-45FC-82A7-A8D082335F47}" srcOrd="23" destOrd="0" presId="urn:microsoft.com/office/officeart/2005/8/layout/orgChart1"/>
-    <dgm:cxn modelId="{3DBB940C-FD44-4817-B0E8-061A1CE71ACE}" type="presParOf" srcId="{3AC6527F-C364-45FC-82A7-A8D082335F47}" destId="{6A4BD039-EE19-4226-BDA5-D2BA413C670D}" srcOrd="0" destOrd="0" presId="urn:microsoft.com/office/officeart/2005/8/layout/orgChart1"/>
-    <dgm:cxn modelId="{FEE95BDC-29C1-4430-A136-09FB8C63CDB5}" type="presParOf" srcId="{6A4BD039-EE19-4226-BDA5-D2BA413C670D}" destId="{21875BEA-1124-43D2-A631-A5BA7BE06ED5}" srcOrd="0" destOrd="0" presId="urn:microsoft.com/office/officeart/2005/8/layout/orgChart1"/>
-    <dgm:cxn modelId="{A3BAD8DF-0A75-4238-A82C-5F32D83765BF}" type="presParOf" srcId="{6A4BD039-EE19-4226-BDA5-D2BA413C670D}" destId="{214BB29F-1057-43B1-8F5B-45796DEF0BCD}" srcOrd="1" destOrd="0" presId="urn:microsoft.com/office/officeart/2005/8/layout/orgChart1"/>
-    <dgm:cxn modelId="{93411897-407B-4FA3-A20B-54B8F7A1FE3C}" type="presParOf" srcId="{3AC6527F-C364-45FC-82A7-A8D082335F47}" destId="{6E2B8720-FE37-44E8-A1BC-C8433E2E6240}" srcOrd="1" destOrd="0" presId="urn:microsoft.com/office/officeart/2005/8/layout/orgChart1"/>
-    <dgm:cxn modelId="{E793177A-0A3E-4E75-AF0A-6823BB55AC72}" type="presParOf" srcId="{3AC6527F-C364-45FC-82A7-A8D082335F47}" destId="{0AB09E23-A834-4480-B7C4-BD2D54EDFE2B}" srcOrd="2" destOrd="0" presId="urn:microsoft.com/office/officeart/2005/8/layout/orgChart1"/>
-    <dgm:cxn modelId="{65D43FE1-3560-42CF-9E7C-85E2DCD9D071}" type="presParOf" srcId="{CAE29FA5-B941-4638-9117-84E64C04F6BF}" destId="{038C1CC5-41A1-4558-B3F4-9E4BE5B11BF8}" srcOrd="2" destOrd="0" presId="urn:microsoft.com/office/officeart/2005/8/layout/orgChart1"/>
-    <dgm:cxn modelId="{FE770CC4-68C5-4D13-983E-576664C70A40}" type="presParOf" srcId="{48A46CAF-E063-412C-A87F-86C102DE1E0A}" destId="{7F4D1407-A9CA-4391-A199-C1CCE4C323F3}" srcOrd="2" destOrd="0" presId="urn:microsoft.com/office/officeart/2005/8/layout/orgChart1"/>
-    <dgm:cxn modelId="{5F985067-5E43-4457-B50D-54383E8C899B}" type="presParOf" srcId="{129123F9-3855-4D82-843B-6D17F648ADED}" destId="{A3EEE277-A440-4432-B9FE-894E982087A9}" srcOrd="2" destOrd="0" presId="urn:microsoft.com/office/officeart/2005/8/layout/orgChart1"/>
-    <dgm:cxn modelId="{775A5736-96B9-4CFE-B174-0C819C585C85}" type="presParOf" srcId="{129123F9-3855-4D82-843B-6D17F648ADED}" destId="{1C0A158C-C5F7-48A3-B55C-FC9CAE181FB1}" srcOrd="3" destOrd="0" presId="urn:microsoft.com/office/officeart/2005/8/layout/orgChart1"/>
-    <dgm:cxn modelId="{091435AC-4AB4-4FD1-9FB9-0FA934E8520C}" type="presParOf" srcId="{1C0A158C-C5F7-48A3-B55C-FC9CAE181FB1}" destId="{EEBBDAB1-3422-4215-AD5A-D74132B5E4B5}" srcOrd="0" destOrd="0" presId="urn:microsoft.com/office/officeart/2005/8/layout/orgChart1"/>
-    <dgm:cxn modelId="{AEC9E067-31AB-4E04-BEAE-2664461006C1}" type="presParOf" srcId="{EEBBDAB1-3422-4215-AD5A-D74132B5E4B5}" destId="{CCD577C8-9955-4C15-A0DE-548BBBA06E69}" srcOrd="0" destOrd="0" presId="urn:microsoft.com/office/officeart/2005/8/layout/orgChart1"/>
-    <dgm:cxn modelId="{31CD5D39-1225-478E-89A4-B21D870E6C33}" type="presParOf" srcId="{EEBBDAB1-3422-4215-AD5A-D74132B5E4B5}" destId="{9C939236-80F3-42A9-B740-25800F495424}" srcOrd="1" destOrd="0" presId="urn:microsoft.com/office/officeart/2005/8/layout/orgChart1"/>
-    <dgm:cxn modelId="{D85EA76E-32FC-443B-A610-E96767014C85}" type="presParOf" srcId="{1C0A158C-C5F7-48A3-B55C-FC9CAE181FB1}" destId="{5C903195-656C-4204-BBDD-F168A5F745E3}" srcOrd="1" destOrd="0" presId="urn:microsoft.com/office/officeart/2005/8/layout/orgChart1"/>
-    <dgm:cxn modelId="{0B56654A-E1F6-4A55-8E70-9CC8A47EF9B6}" type="presParOf" srcId="{5C903195-656C-4204-BBDD-F168A5F745E3}" destId="{E3DF274E-5FD1-46C3-9307-7262A787D2EE}" srcOrd="0" destOrd="0" presId="urn:microsoft.com/office/officeart/2005/8/layout/orgChart1"/>
-    <dgm:cxn modelId="{B90CE7B4-A5C6-4CA7-B420-E7D687EB3BCF}" type="presParOf" srcId="{5C903195-656C-4204-BBDD-F168A5F745E3}" destId="{DDCFA6D3-C3A8-4EAB-966B-EDAFD2C38749}" srcOrd="1" destOrd="0" presId="urn:microsoft.com/office/officeart/2005/8/layout/orgChart1"/>
-    <dgm:cxn modelId="{4B9263C9-5375-4A63-90F4-415AE3CAF9E5}" type="presParOf" srcId="{DDCFA6D3-C3A8-4EAB-966B-EDAFD2C38749}" destId="{C77036C7-9099-428B-8544-1DBDAC7B94B9}" srcOrd="0" destOrd="0" presId="urn:microsoft.com/office/officeart/2005/8/layout/orgChart1"/>
-    <dgm:cxn modelId="{2809479F-90F1-47E6-8010-C66912CB09EF}" type="presParOf" srcId="{C77036C7-9099-428B-8544-1DBDAC7B94B9}" destId="{0605BEDE-25DF-4BDB-80D3-51EB2EFAE5C3}" srcOrd="0" destOrd="0" presId="urn:microsoft.com/office/officeart/2005/8/layout/orgChart1"/>
-    <dgm:cxn modelId="{0A2795F8-9565-401A-84AF-59812519FB2E}" type="presParOf" srcId="{C77036C7-9099-428B-8544-1DBDAC7B94B9}" destId="{92458EED-6676-4D9A-8FFA-79F870ED5C42}" srcOrd="1" destOrd="0" presId="urn:microsoft.com/office/officeart/2005/8/layout/orgChart1"/>
-    <dgm:cxn modelId="{BFFF2875-A319-4C4E-9FEB-AAED1F615565}" type="presParOf" srcId="{DDCFA6D3-C3A8-4EAB-966B-EDAFD2C38749}" destId="{5DA2F1C6-8CBD-4C27-85D7-6A81B97693A7}" srcOrd="1" destOrd="0" presId="urn:microsoft.com/office/officeart/2005/8/layout/orgChart1"/>
-    <dgm:cxn modelId="{50ECD001-9508-41E9-BA4E-1AE545B25615}" type="presParOf" srcId="{5DA2F1C6-8CBD-4C27-85D7-6A81B97693A7}" destId="{91F5E438-DF80-46C0-B0A8-104EBC2F6E0C}" srcOrd="0" destOrd="0" presId="urn:microsoft.com/office/officeart/2005/8/layout/orgChart1"/>
-    <dgm:cxn modelId="{2F15676B-0C72-405E-85C5-BA4AFC6CB6FD}" type="presParOf" srcId="{5DA2F1C6-8CBD-4C27-85D7-6A81B97693A7}" destId="{A7B2517B-8672-4D61-92AC-D9F14DC3891E}" srcOrd="1" destOrd="0" presId="urn:microsoft.com/office/officeart/2005/8/layout/orgChart1"/>
-    <dgm:cxn modelId="{EA83F49F-2FAA-4BD9-83EB-9C8B38B05D1A}" type="presParOf" srcId="{A7B2517B-8672-4D61-92AC-D9F14DC3891E}" destId="{787D76E0-E620-4A70-8A2E-2572700DAE40}" srcOrd="0" destOrd="0" presId="urn:microsoft.com/office/officeart/2005/8/layout/orgChart1"/>
-    <dgm:cxn modelId="{B743E3A9-A65B-4093-8652-5F2D06192E19}" type="presParOf" srcId="{787D76E0-E620-4A70-8A2E-2572700DAE40}" destId="{630B5E91-9A80-45EF-AEB5-43AB70CAC7C7}" srcOrd="0" destOrd="0" presId="urn:microsoft.com/office/officeart/2005/8/layout/orgChart1"/>
-    <dgm:cxn modelId="{5D383C3F-BF9F-46BE-8B24-C8143589E40D}" type="presParOf" srcId="{787D76E0-E620-4A70-8A2E-2572700DAE40}" destId="{CBDBB49C-F0AA-4CA0-93C0-440977CAFDAD}" srcOrd="1" destOrd="0" presId="urn:microsoft.com/office/officeart/2005/8/layout/orgChart1"/>
-    <dgm:cxn modelId="{D7898BCB-CB1F-44A7-B115-06214AF86B8C}" type="presParOf" srcId="{A7B2517B-8672-4D61-92AC-D9F14DC3891E}" destId="{4394F9DD-2EEB-4A45-9472-477DA4522B1F}" srcOrd="1" destOrd="0" presId="urn:microsoft.com/office/officeart/2005/8/layout/orgChart1"/>
-    <dgm:cxn modelId="{1D5C0592-992E-4596-8C3C-0505AFB1CAB9}" type="presParOf" srcId="{A7B2517B-8672-4D61-92AC-D9F14DC3891E}" destId="{39CC5834-69EC-4D33-96F3-270D2B72BAB9}" srcOrd="2" destOrd="0" presId="urn:microsoft.com/office/officeart/2005/8/layout/orgChart1"/>
-    <dgm:cxn modelId="{735A0BD2-A8ED-4B9D-BA1B-F78BBC9572D7}" type="presParOf" srcId="{5DA2F1C6-8CBD-4C27-85D7-6A81B97693A7}" destId="{101D6303-A6A7-4ED7-92AF-5A0A12944008}" srcOrd="2" destOrd="0" presId="urn:microsoft.com/office/officeart/2005/8/layout/orgChart1"/>
-    <dgm:cxn modelId="{3E79B0F9-1B46-4EE2-8800-C460516115F7}" type="presParOf" srcId="{5DA2F1C6-8CBD-4C27-85D7-6A81B97693A7}" destId="{04B47F0C-04F2-4005-8511-B4D00AE35693}" srcOrd="3" destOrd="0" presId="urn:microsoft.com/office/officeart/2005/8/layout/orgChart1"/>
-    <dgm:cxn modelId="{71FB9F68-5899-4C86-BD54-39A9E40395D8}" type="presParOf" srcId="{04B47F0C-04F2-4005-8511-B4D00AE35693}" destId="{3B5B0DA4-348F-4E6A-8635-9E0F5A20D723}" srcOrd="0" destOrd="0" presId="urn:microsoft.com/office/officeart/2005/8/layout/orgChart1"/>
-    <dgm:cxn modelId="{C083FFD3-16C7-4775-8625-E4B8B5DE3C2D}" type="presParOf" srcId="{3B5B0DA4-348F-4E6A-8635-9E0F5A20D723}" destId="{111810C0-D98F-42A5-8758-6F6B13D8AC00}" srcOrd="0" destOrd="0" presId="urn:microsoft.com/office/officeart/2005/8/layout/orgChart1"/>
-    <dgm:cxn modelId="{26F80552-C821-4ADE-A98A-E17BC606AD1A}" type="presParOf" srcId="{3B5B0DA4-348F-4E6A-8635-9E0F5A20D723}" destId="{07C92325-0E2E-4722-A12A-38CD58BD4EEB}" srcOrd="1" destOrd="0" presId="urn:microsoft.com/office/officeart/2005/8/layout/orgChart1"/>
-    <dgm:cxn modelId="{1F52AF07-B98B-4F0C-B2B5-C26021C50FD2}" type="presParOf" srcId="{04B47F0C-04F2-4005-8511-B4D00AE35693}" destId="{9CFA0A3C-DDDD-4F4F-B281-42F99772EE85}" srcOrd="1" destOrd="0" presId="urn:microsoft.com/office/officeart/2005/8/layout/orgChart1"/>
-    <dgm:cxn modelId="{57898876-4C8C-4730-A315-6DED80B92E01}" type="presParOf" srcId="{04B47F0C-04F2-4005-8511-B4D00AE35693}" destId="{FE578ED4-E97F-44F1-8BB5-65F4F2135CC7}" srcOrd="2" destOrd="0" presId="urn:microsoft.com/office/officeart/2005/8/layout/orgChart1"/>
-    <dgm:cxn modelId="{40CED7DA-41F0-490C-B051-8148CDAC6695}" type="presParOf" srcId="{5DA2F1C6-8CBD-4C27-85D7-6A81B97693A7}" destId="{D85C8D20-0A8F-4772-85AA-77F41D6E03A6}" srcOrd="4" destOrd="0" presId="urn:microsoft.com/office/officeart/2005/8/layout/orgChart1"/>
-    <dgm:cxn modelId="{68A836C1-F7FE-409D-97BA-96E9079CAD00}" type="presParOf" srcId="{5DA2F1C6-8CBD-4C27-85D7-6A81B97693A7}" destId="{FABFBC0C-BEFD-466C-908B-6E121CF6D214}" srcOrd="5" destOrd="0" presId="urn:microsoft.com/office/officeart/2005/8/layout/orgChart1"/>
-    <dgm:cxn modelId="{F46226BA-107B-4A78-81EC-9EED18CC4F5E}" type="presParOf" srcId="{FABFBC0C-BEFD-466C-908B-6E121CF6D214}" destId="{818E0F35-44E4-4ADF-B505-A8EAF094849C}" srcOrd="0" destOrd="0" presId="urn:microsoft.com/office/officeart/2005/8/layout/orgChart1"/>
-    <dgm:cxn modelId="{AF6CC94F-8B61-4A98-ADA2-FABF0F76D9B0}" type="presParOf" srcId="{818E0F35-44E4-4ADF-B505-A8EAF094849C}" destId="{EF54315B-7D25-4C48-9EC8-C3063A41E0BA}" srcOrd="0" destOrd="0" presId="urn:microsoft.com/office/officeart/2005/8/layout/orgChart1"/>
-    <dgm:cxn modelId="{BF35E0C6-B369-4B2C-86AB-514DC8ABF97F}" type="presParOf" srcId="{818E0F35-44E4-4ADF-B505-A8EAF094849C}" destId="{F5A2806F-621F-4421-867B-0A6261BC9195}" srcOrd="1" destOrd="0" presId="urn:microsoft.com/office/officeart/2005/8/layout/orgChart1"/>
-    <dgm:cxn modelId="{107584A0-A6F2-4914-AB7F-425755A8EE25}" type="presParOf" srcId="{FABFBC0C-BEFD-466C-908B-6E121CF6D214}" destId="{21DFCED2-BBE5-45C2-95C4-81383954F8DC}" srcOrd="1" destOrd="0" presId="urn:microsoft.com/office/officeart/2005/8/layout/orgChart1"/>
-    <dgm:cxn modelId="{0D30C524-5D2F-484D-BAD3-4DB8E460A81C}" type="presParOf" srcId="{FABFBC0C-BEFD-466C-908B-6E121CF6D214}" destId="{D2A52C76-BC75-4B15-B481-3492125977F7}" srcOrd="2" destOrd="0" presId="urn:microsoft.com/office/officeart/2005/8/layout/orgChart1"/>
-    <dgm:cxn modelId="{3EA72F1A-EFEE-4071-A26B-EBA1B03EDA59}" type="presParOf" srcId="{5DA2F1C6-8CBD-4C27-85D7-6A81B97693A7}" destId="{BC6E3CF2-D156-4645-97E5-FBA567BEBB60}" srcOrd="6" destOrd="0" presId="urn:microsoft.com/office/officeart/2005/8/layout/orgChart1"/>
-    <dgm:cxn modelId="{CF795896-94B3-4F8B-B563-F2298CEE8EEE}" type="presParOf" srcId="{5DA2F1C6-8CBD-4C27-85D7-6A81B97693A7}" destId="{2C9B3077-394D-41E0-A08F-C52D314DE0B9}" srcOrd="7" destOrd="0" presId="urn:microsoft.com/office/officeart/2005/8/layout/orgChart1"/>
-    <dgm:cxn modelId="{1242BE92-D5EB-4AA4-99F5-E51DAEA8C8B4}" type="presParOf" srcId="{2C9B3077-394D-41E0-A08F-C52D314DE0B9}" destId="{EDFE6CB1-051A-4ECE-9DAC-39DCF531D561}" srcOrd="0" destOrd="0" presId="urn:microsoft.com/office/officeart/2005/8/layout/orgChart1"/>
-    <dgm:cxn modelId="{F3B759C5-70A5-47A7-9482-926C6CA49FB9}" type="presParOf" srcId="{EDFE6CB1-051A-4ECE-9DAC-39DCF531D561}" destId="{4704BB4C-B663-43E2-AD97-F2FD073EC09E}" srcOrd="0" destOrd="0" presId="urn:microsoft.com/office/officeart/2005/8/layout/orgChart1"/>
-    <dgm:cxn modelId="{BD41BC87-5860-4A8F-88C3-A1A08F6A06F1}" type="presParOf" srcId="{EDFE6CB1-051A-4ECE-9DAC-39DCF531D561}" destId="{F04CA39F-266C-43F2-AD98-40BE72191E8E}" srcOrd="1" destOrd="0" presId="urn:microsoft.com/office/officeart/2005/8/layout/orgChart1"/>
-    <dgm:cxn modelId="{EDE86C43-DBD1-4660-9F86-7800DAC2D61C}" type="presParOf" srcId="{2C9B3077-394D-41E0-A08F-C52D314DE0B9}" destId="{DD4449CD-6602-4F8C-9F05-32801B24F1D8}" srcOrd="1" destOrd="0" presId="urn:microsoft.com/office/officeart/2005/8/layout/orgChart1"/>
-    <dgm:cxn modelId="{5F23B176-D328-4BEB-BCC3-FB7245041796}" type="presParOf" srcId="{2C9B3077-394D-41E0-A08F-C52D314DE0B9}" destId="{CBBB03FD-6C92-455A-8A2F-E270B6754D7A}" srcOrd="2" destOrd="0" presId="urn:microsoft.com/office/officeart/2005/8/layout/orgChart1"/>
-    <dgm:cxn modelId="{4C16BC4D-D01A-4195-91FE-FFB2CAB9CF60}" type="presParOf" srcId="{5DA2F1C6-8CBD-4C27-85D7-6A81B97693A7}" destId="{1DC379EA-ACFB-4276-BD2D-A060D3B21DE0}" srcOrd="8" destOrd="0" presId="urn:microsoft.com/office/officeart/2005/8/layout/orgChart1"/>
-    <dgm:cxn modelId="{CAACC22F-6244-486D-8761-56D713190D73}" type="presParOf" srcId="{5DA2F1C6-8CBD-4C27-85D7-6A81B97693A7}" destId="{E57ED9EA-899C-41AB-A7EB-A31A8B693B97}" srcOrd="9" destOrd="0" presId="urn:microsoft.com/office/officeart/2005/8/layout/orgChart1"/>
-    <dgm:cxn modelId="{37D432AF-7882-4F90-873E-55D649CC1D0E}" type="presParOf" srcId="{E57ED9EA-899C-41AB-A7EB-A31A8B693B97}" destId="{8856D021-1B10-4A94-BF17-03265C28D52E}" srcOrd="0" destOrd="0" presId="urn:microsoft.com/office/officeart/2005/8/layout/orgChart1"/>
-    <dgm:cxn modelId="{E866521A-BF72-45BE-9240-E0E0F2B32455}" type="presParOf" srcId="{8856D021-1B10-4A94-BF17-03265C28D52E}" destId="{200B6779-F528-4ADA-A136-66C368ACD577}" srcOrd="0" destOrd="0" presId="urn:microsoft.com/office/officeart/2005/8/layout/orgChart1"/>
-    <dgm:cxn modelId="{4409B651-DC81-42F7-9E12-E94AAB3C5471}" type="presParOf" srcId="{8856D021-1B10-4A94-BF17-03265C28D52E}" destId="{664DD1B7-3B88-4427-B3C1-1DB6C6373DE6}" srcOrd="1" destOrd="0" presId="urn:microsoft.com/office/officeart/2005/8/layout/orgChart1"/>
-    <dgm:cxn modelId="{B8FFD472-DE0E-49BF-A51C-33224ED46BD5}" type="presParOf" srcId="{E57ED9EA-899C-41AB-A7EB-A31A8B693B97}" destId="{711DE0BB-8AEB-468C-8A59-E1290192199D}" srcOrd="1" destOrd="0" presId="urn:microsoft.com/office/officeart/2005/8/layout/orgChart1"/>
-    <dgm:cxn modelId="{1366DAF1-02AD-48C8-A20F-F54E20FCA51A}" type="presParOf" srcId="{E57ED9EA-899C-41AB-A7EB-A31A8B693B97}" destId="{70CF84F6-8030-4025-A5E8-5C5D827A9416}" srcOrd="2" destOrd="0" presId="urn:microsoft.com/office/officeart/2005/8/layout/orgChart1"/>
-    <dgm:cxn modelId="{3384C63E-9A1D-4B83-9275-1ECD26656EE6}" type="presParOf" srcId="{5DA2F1C6-8CBD-4C27-85D7-6A81B97693A7}" destId="{4454E6B6-C6EB-4EFE-A06D-30C96DF74C97}" srcOrd="10" destOrd="0" presId="urn:microsoft.com/office/officeart/2005/8/layout/orgChart1"/>
-    <dgm:cxn modelId="{B6F8208B-33FB-406E-A83E-CA8315413F28}" type="presParOf" srcId="{5DA2F1C6-8CBD-4C27-85D7-6A81B97693A7}" destId="{81163FF7-33D2-4DCE-B5B9-9E4C0A2A5BDE}" srcOrd="11" destOrd="0" presId="urn:microsoft.com/office/officeart/2005/8/layout/orgChart1"/>
-    <dgm:cxn modelId="{B0D0C6D3-2F8B-433E-AA7D-09D7812A1438}" type="presParOf" srcId="{81163FF7-33D2-4DCE-B5B9-9E4C0A2A5BDE}" destId="{122027D2-1851-47CD-AC0C-868ED80538EA}" srcOrd="0" destOrd="0" presId="urn:microsoft.com/office/officeart/2005/8/layout/orgChart1"/>
-    <dgm:cxn modelId="{94E2934A-5D24-44AE-974A-BAC0A651CE9E}" type="presParOf" srcId="{122027D2-1851-47CD-AC0C-868ED80538EA}" destId="{A9A7E5C0-A92C-4F71-A7B9-642E96B5F5FE}" srcOrd="0" destOrd="0" presId="urn:microsoft.com/office/officeart/2005/8/layout/orgChart1"/>
-    <dgm:cxn modelId="{6BF88A1C-8255-4DA2-AB35-203EA5A92153}" type="presParOf" srcId="{122027D2-1851-47CD-AC0C-868ED80538EA}" destId="{8DE9E13E-369B-4DF3-A64F-696D8730F840}" srcOrd="1" destOrd="0" presId="urn:microsoft.com/office/officeart/2005/8/layout/orgChart1"/>
-    <dgm:cxn modelId="{F2AADCFA-E34D-43E3-9427-9FDDBC285BF9}" type="presParOf" srcId="{81163FF7-33D2-4DCE-B5B9-9E4C0A2A5BDE}" destId="{EAE03B3A-C7FC-4DCC-9849-FAFA25FD1B90}" srcOrd="1" destOrd="0" presId="urn:microsoft.com/office/officeart/2005/8/layout/orgChart1"/>
-    <dgm:cxn modelId="{0E5A169A-2D1C-46A1-A124-8AF56ABDE6CC}" type="presParOf" srcId="{81163FF7-33D2-4DCE-B5B9-9E4C0A2A5BDE}" destId="{BDBE21E0-8594-451F-ADA2-A33346696D2F}" srcOrd="2" destOrd="0" presId="urn:microsoft.com/office/officeart/2005/8/layout/orgChart1"/>
-    <dgm:cxn modelId="{972ACE62-61BC-4A4C-BF81-B0E40C86746A}" type="presParOf" srcId="{DDCFA6D3-C3A8-4EAB-966B-EDAFD2C38749}" destId="{A5710DA3-A5B7-4D6B-AA38-050B0881409A}" srcOrd="2" destOrd="0" presId="urn:microsoft.com/office/officeart/2005/8/layout/orgChart1"/>
-    <dgm:cxn modelId="{9BFE1647-619A-4D19-8B3D-BA09E642D77E}" type="presParOf" srcId="{1C0A158C-C5F7-48A3-B55C-FC9CAE181FB1}" destId="{CB56F6A1-AA57-4654-B19B-5220DE1DFE82}" srcOrd="2" destOrd="0" presId="urn:microsoft.com/office/officeart/2005/8/layout/orgChart1"/>
-    <dgm:cxn modelId="{619A983F-8524-4613-B1C3-9FDF17643C78}" type="presParOf" srcId="{129123F9-3855-4D82-843B-6D17F648ADED}" destId="{14D3A4C6-1E40-4ADF-8A11-519A1B306E32}" srcOrd="4" destOrd="0" presId="urn:microsoft.com/office/officeart/2005/8/layout/orgChart1"/>
-    <dgm:cxn modelId="{5CC6F640-23FC-4C02-8020-B86672E30077}" type="presParOf" srcId="{129123F9-3855-4D82-843B-6D17F648ADED}" destId="{BC8C2CA2-D900-4985-90CA-C01E1FEF4593}" srcOrd="5" destOrd="0" presId="urn:microsoft.com/office/officeart/2005/8/layout/orgChart1"/>
-    <dgm:cxn modelId="{E2E48AB5-E156-4DE7-8C9A-D623AE8837DF}" type="presParOf" srcId="{BC8C2CA2-D900-4985-90CA-C01E1FEF4593}" destId="{03C412EA-A366-4BE8-985B-AAAAF2E7172D}" srcOrd="0" destOrd="0" presId="urn:microsoft.com/office/officeart/2005/8/layout/orgChart1"/>
-    <dgm:cxn modelId="{16ED0194-546A-4B49-B729-55600CF9E650}" type="presParOf" srcId="{03C412EA-A366-4BE8-985B-AAAAF2E7172D}" destId="{B87DD2D6-A50E-48A2-84D2-11DF6E294121}" srcOrd="0" destOrd="0" presId="urn:microsoft.com/office/officeart/2005/8/layout/orgChart1"/>
-    <dgm:cxn modelId="{A4C63999-2793-47C9-83D7-F4AC08980BAD}" type="presParOf" srcId="{03C412EA-A366-4BE8-985B-AAAAF2E7172D}" destId="{69B01DDF-7B09-4C33-BD1B-611ACC55A21B}" srcOrd="1" destOrd="0" presId="urn:microsoft.com/office/officeart/2005/8/layout/orgChart1"/>
-    <dgm:cxn modelId="{FBF1499D-F974-4EAF-8ACA-B1A76CDC5C01}" type="presParOf" srcId="{BC8C2CA2-D900-4985-90CA-C01E1FEF4593}" destId="{C84C4128-5FD2-4177-8224-679BF74C11BA}" srcOrd="1" destOrd="0" presId="urn:microsoft.com/office/officeart/2005/8/layout/orgChart1"/>
-    <dgm:cxn modelId="{01B9A797-CA96-47E6-9E72-630CACA31CD0}" type="presParOf" srcId="{BC8C2CA2-D900-4985-90CA-C01E1FEF4593}" destId="{7E78CA98-2507-4325-92E3-C22A623E1AEB}" srcOrd="2" destOrd="0" presId="urn:microsoft.com/office/officeart/2005/8/layout/orgChart1"/>
-    <dgm:cxn modelId="{CCA8F101-B6CF-4879-9831-A35AE59CB712}" type="presParOf" srcId="{129123F9-3855-4D82-843B-6D17F648ADED}" destId="{E8F5CB36-5393-47BC-B138-2AC77A000B9E}" srcOrd="6" destOrd="0" presId="urn:microsoft.com/office/officeart/2005/8/layout/orgChart1"/>
-    <dgm:cxn modelId="{2F28DEBF-D0FD-40D8-AC7B-89F2E6657933}" type="presParOf" srcId="{129123F9-3855-4D82-843B-6D17F648ADED}" destId="{D99E9E05-26BD-4A68-A39B-6C0E66226AD4}" srcOrd="7" destOrd="0" presId="urn:microsoft.com/office/officeart/2005/8/layout/orgChart1"/>
-    <dgm:cxn modelId="{FF23F32D-FA87-4E33-995B-2275FD96A0C2}" type="presParOf" srcId="{D99E9E05-26BD-4A68-A39B-6C0E66226AD4}" destId="{FAEA5685-6578-43AD-8679-879BF1CF0231}" srcOrd="0" destOrd="0" presId="urn:microsoft.com/office/officeart/2005/8/layout/orgChart1"/>
-    <dgm:cxn modelId="{DF5563B2-0F85-4B4C-9806-329CB7F4FDBC}" type="presParOf" srcId="{FAEA5685-6578-43AD-8679-879BF1CF0231}" destId="{DF559129-30AF-43C2-83C8-FDD188F2ECEA}" srcOrd="0" destOrd="0" presId="urn:microsoft.com/office/officeart/2005/8/layout/orgChart1"/>
-    <dgm:cxn modelId="{1637747D-1506-44DF-AEEA-782E7770C395}" type="presParOf" srcId="{FAEA5685-6578-43AD-8679-879BF1CF0231}" destId="{6F07934B-92A3-4103-9632-A65EE9643A2C}" srcOrd="1" destOrd="0" presId="urn:microsoft.com/office/officeart/2005/8/layout/orgChart1"/>
-    <dgm:cxn modelId="{BF4B331F-E417-4E24-BC43-0C43BA62A5A5}" type="presParOf" srcId="{D99E9E05-26BD-4A68-A39B-6C0E66226AD4}" destId="{A681DEDD-9EE4-4721-AC03-CA8F49C6F349}" srcOrd="1" destOrd="0" presId="urn:microsoft.com/office/officeart/2005/8/layout/orgChart1"/>
-    <dgm:cxn modelId="{286725BC-3050-4F62-9195-07D0E66923FE}" type="presParOf" srcId="{D99E9E05-26BD-4A68-A39B-6C0E66226AD4}" destId="{2A824A8A-1BEE-4D95-88C1-7BDED3C43E4E}" srcOrd="2" destOrd="0" presId="urn:microsoft.com/office/officeart/2005/8/layout/orgChart1"/>
-    <dgm:cxn modelId="{A9E262B3-54C2-4D69-8E15-745377929A87}" type="presParOf" srcId="{303CB245-BC72-44A0-A5E5-F63A5F5B82AE}" destId="{FE2B89AD-3CE3-4AF1-A8B2-91CD3816EEE6}" srcOrd="2" destOrd="0" presId="urn:microsoft.com/office/officeart/2005/8/layout/orgChart1"/>
+    <dgm:cxn modelId="{64A8788D-7E95-440F-822F-2A0694A06513}" type="presParOf" srcId="{C21E4A27-0657-49E4-AD2D-75459EFD2036}" destId="{303CB245-BC72-44A0-A5E5-F63A5F5B82AE}" srcOrd="0" destOrd="0" presId="urn:microsoft.com/office/officeart/2005/8/layout/orgChart1"/>
+    <dgm:cxn modelId="{5A5883D5-C0E7-4965-8919-69DE7D021378}" type="presParOf" srcId="{303CB245-BC72-44A0-A5E5-F63A5F5B82AE}" destId="{F85D1FCF-6D22-45E5-81CA-5B987933492E}" srcOrd="0" destOrd="0" presId="urn:microsoft.com/office/officeart/2005/8/layout/orgChart1"/>
+    <dgm:cxn modelId="{EDEE1384-6575-4255-9A04-D58EE0ADE541}" type="presParOf" srcId="{F85D1FCF-6D22-45E5-81CA-5B987933492E}" destId="{A05A0B0C-81E6-46B0-B8FD-E27721847AAD}" srcOrd="0" destOrd="0" presId="urn:microsoft.com/office/officeart/2005/8/layout/orgChart1"/>
+    <dgm:cxn modelId="{E3D49615-4E65-4DF5-A45C-C804001FB951}" type="presParOf" srcId="{F85D1FCF-6D22-45E5-81CA-5B987933492E}" destId="{2AC58D0F-FC34-4300-824A-15D3944D36D7}" srcOrd="1" destOrd="0" presId="urn:microsoft.com/office/officeart/2005/8/layout/orgChart1"/>
+    <dgm:cxn modelId="{210F57DB-7DAE-4F65-B2E1-4FE1161A0A2E}" type="presParOf" srcId="{303CB245-BC72-44A0-A5E5-F63A5F5B82AE}" destId="{129123F9-3855-4D82-843B-6D17F648ADED}" srcOrd="1" destOrd="0" presId="urn:microsoft.com/office/officeart/2005/8/layout/orgChart1"/>
+    <dgm:cxn modelId="{1C34353C-D2B4-4DA7-AD8C-02A3AB9A4A91}" type="presParOf" srcId="{129123F9-3855-4D82-843B-6D17F648ADED}" destId="{CE511299-255A-4A60-BFC9-8A6BF5A439A2}" srcOrd="0" destOrd="0" presId="urn:microsoft.com/office/officeart/2005/8/layout/orgChart1"/>
+    <dgm:cxn modelId="{378B4928-26FD-4C40-A064-0378E2EE7C3F}" type="presParOf" srcId="{129123F9-3855-4D82-843B-6D17F648ADED}" destId="{48A46CAF-E063-412C-A87F-86C102DE1E0A}" srcOrd="1" destOrd="0" presId="urn:microsoft.com/office/officeart/2005/8/layout/orgChart1"/>
+    <dgm:cxn modelId="{68FD4DFF-6D6C-43CE-84B2-4ABE3B9CCE2A}" type="presParOf" srcId="{48A46CAF-E063-412C-A87F-86C102DE1E0A}" destId="{B8375D65-FC95-4EE1-A84B-85697BDEC38D}" srcOrd="0" destOrd="0" presId="urn:microsoft.com/office/officeart/2005/8/layout/orgChart1"/>
+    <dgm:cxn modelId="{4BA609FA-04A4-48F3-98D3-DB81DC855485}" type="presParOf" srcId="{B8375D65-FC95-4EE1-A84B-85697BDEC38D}" destId="{92DF9DB8-ADD3-49EB-94D5-C3D4F118BFF4}" srcOrd="0" destOrd="0" presId="urn:microsoft.com/office/officeart/2005/8/layout/orgChart1"/>
+    <dgm:cxn modelId="{C9B64E23-5179-4804-979C-8444C621F688}" type="presParOf" srcId="{B8375D65-FC95-4EE1-A84B-85697BDEC38D}" destId="{74CB19A6-EC26-4648-81DC-0E6F06DFD3B8}" srcOrd="1" destOrd="0" presId="urn:microsoft.com/office/officeart/2005/8/layout/orgChart1"/>
+    <dgm:cxn modelId="{BF32D5FC-61D8-4539-9DFC-BA16645EC83D}" type="presParOf" srcId="{48A46CAF-E063-412C-A87F-86C102DE1E0A}" destId="{9EEBB31A-B747-463F-AC9B-86B2512EF261}" srcOrd="1" destOrd="0" presId="urn:microsoft.com/office/officeart/2005/8/layout/orgChart1"/>
+    <dgm:cxn modelId="{F7B41722-1DB6-4153-9C20-D835B2E99A98}" type="presParOf" srcId="{9EEBB31A-B747-463F-AC9B-86B2512EF261}" destId="{AE9FDFD5-E5D5-4E9B-BF48-0EE2D047B1AD}" srcOrd="0" destOrd="0" presId="urn:microsoft.com/office/officeart/2005/8/layout/orgChart1"/>
+    <dgm:cxn modelId="{778538EB-0FA8-41F8-8837-04919ED3BA6A}" type="presParOf" srcId="{9EEBB31A-B747-463F-AC9B-86B2512EF261}" destId="{CAE29FA5-B941-4638-9117-84E64C04F6BF}" srcOrd="1" destOrd="0" presId="urn:microsoft.com/office/officeart/2005/8/layout/orgChart1"/>
+    <dgm:cxn modelId="{034A2222-CC07-4784-BFC5-B7832B11E6D9}" type="presParOf" srcId="{CAE29FA5-B941-4638-9117-84E64C04F6BF}" destId="{C00CB5B2-CC6D-4039-BB8C-00E8F624F77E}" srcOrd="0" destOrd="0" presId="urn:microsoft.com/office/officeart/2005/8/layout/orgChart1"/>
+    <dgm:cxn modelId="{3B96BBFF-F544-4BAE-8FCE-823EBB43E124}" type="presParOf" srcId="{C00CB5B2-CC6D-4039-BB8C-00E8F624F77E}" destId="{9B7AD01D-C590-43AB-93C9-9555A15171C1}" srcOrd="0" destOrd="0" presId="urn:microsoft.com/office/officeart/2005/8/layout/orgChart1"/>
+    <dgm:cxn modelId="{4D4C4CA2-78EB-49B4-AE49-EE20D509C127}" type="presParOf" srcId="{C00CB5B2-CC6D-4039-BB8C-00E8F624F77E}" destId="{771F07AB-B1A9-4D32-9210-398584376502}" srcOrd="1" destOrd="0" presId="urn:microsoft.com/office/officeart/2005/8/layout/orgChart1"/>
+    <dgm:cxn modelId="{DD807F27-18B9-4413-B9CC-5F6B39119C61}" type="presParOf" srcId="{CAE29FA5-B941-4638-9117-84E64C04F6BF}" destId="{91D7860F-2ECF-4808-9392-47B30CAFBF83}" srcOrd="1" destOrd="0" presId="urn:microsoft.com/office/officeart/2005/8/layout/orgChart1"/>
+    <dgm:cxn modelId="{3659D5E5-F9FF-45EF-AB6E-08C52DEB4A3D}" type="presParOf" srcId="{91D7860F-2ECF-4808-9392-47B30CAFBF83}" destId="{E04233A4-917D-4DDC-B098-3CEDE33765A8}" srcOrd="0" destOrd="0" presId="urn:microsoft.com/office/officeart/2005/8/layout/orgChart1"/>
+    <dgm:cxn modelId="{588837E5-2E37-460D-825D-5810E01CF2DC}" type="presParOf" srcId="{91D7860F-2ECF-4808-9392-47B30CAFBF83}" destId="{26613DCE-495D-4DA7-8DFF-6EAD9C910815}" srcOrd="1" destOrd="0" presId="urn:microsoft.com/office/officeart/2005/8/layout/orgChart1"/>
+    <dgm:cxn modelId="{FDCE9C15-615D-4B3D-97D0-F810DA43A0D7}" type="presParOf" srcId="{26613DCE-495D-4DA7-8DFF-6EAD9C910815}" destId="{24E5B3DC-7709-4F63-82B8-1C0FEA355672}" srcOrd="0" destOrd="0" presId="urn:microsoft.com/office/officeart/2005/8/layout/orgChart1"/>
+    <dgm:cxn modelId="{5C6C8C8F-AB45-49C7-A269-E6B5B4BFEDBD}" type="presParOf" srcId="{24E5B3DC-7709-4F63-82B8-1C0FEA355672}" destId="{7F9E191A-FED7-42B6-9443-FA1141822762}" srcOrd="0" destOrd="0" presId="urn:microsoft.com/office/officeart/2005/8/layout/orgChart1"/>
+    <dgm:cxn modelId="{66E3D084-0576-4BB7-A837-83CD294DC135}" type="presParOf" srcId="{24E5B3DC-7709-4F63-82B8-1C0FEA355672}" destId="{2BEAAAE7-DA2A-418D-8D34-928C6F6234DD}" srcOrd="1" destOrd="0" presId="urn:microsoft.com/office/officeart/2005/8/layout/orgChart1"/>
+    <dgm:cxn modelId="{4FF5AAD4-400C-4135-A045-AADED01F99B0}" type="presParOf" srcId="{26613DCE-495D-4DA7-8DFF-6EAD9C910815}" destId="{FE36C9C0-C5C5-4270-8839-A1DC953ABD4A}" srcOrd="1" destOrd="0" presId="urn:microsoft.com/office/officeart/2005/8/layout/orgChart1"/>
+    <dgm:cxn modelId="{D5197D01-83B5-40F9-AE31-3C7B4E35D7F2}" type="presParOf" srcId="{26613DCE-495D-4DA7-8DFF-6EAD9C910815}" destId="{8D89CA71-EEBD-4B13-97CA-5A93C8A20C98}" srcOrd="2" destOrd="0" presId="urn:microsoft.com/office/officeart/2005/8/layout/orgChart1"/>
+    <dgm:cxn modelId="{55CA40EF-9681-4332-8505-568F3FE60E1A}" type="presParOf" srcId="{91D7860F-2ECF-4808-9392-47B30CAFBF83}" destId="{61949044-9275-4E51-96B3-616051701AB1}" srcOrd="2" destOrd="0" presId="urn:microsoft.com/office/officeart/2005/8/layout/orgChart1"/>
+    <dgm:cxn modelId="{6E4271C4-9B2F-4AA9-9F01-6858C543CE7E}" type="presParOf" srcId="{91D7860F-2ECF-4808-9392-47B30CAFBF83}" destId="{DFF278C4-3B27-413B-88D2-282ABBDDD95B}" srcOrd="3" destOrd="0" presId="urn:microsoft.com/office/officeart/2005/8/layout/orgChart1"/>
+    <dgm:cxn modelId="{5157F494-C743-4E44-973E-184836347DD0}" type="presParOf" srcId="{DFF278C4-3B27-413B-88D2-282ABBDDD95B}" destId="{8135EF3E-A7A3-4BC9-A657-C29F5DA342B1}" srcOrd="0" destOrd="0" presId="urn:microsoft.com/office/officeart/2005/8/layout/orgChart1"/>
+    <dgm:cxn modelId="{F3AAE558-BB27-450E-A4AD-79A13ED69D79}" type="presParOf" srcId="{8135EF3E-A7A3-4BC9-A657-C29F5DA342B1}" destId="{B9E6269E-0132-4BE7-A08B-13FFC62623D5}" srcOrd="0" destOrd="0" presId="urn:microsoft.com/office/officeart/2005/8/layout/orgChart1"/>
+    <dgm:cxn modelId="{40F5B29C-994C-4E7D-9C44-FD566905C0CC}" type="presParOf" srcId="{8135EF3E-A7A3-4BC9-A657-C29F5DA342B1}" destId="{6547041B-40D7-482D-BDCA-BDDB8EC9E4F3}" srcOrd="1" destOrd="0" presId="urn:microsoft.com/office/officeart/2005/8/layout/orgChart1"/>
+    <dgm:cxn modelId="{7D749E27-F01A-42F7-9F07-249FD9F95642}" type="presParOf" srcId="{DFF278C4-3B27-413B-88D2-282ABBDDD95B}" destId="{047D3732-CA9C-4EA8-949C-5568D5761DBC}" srcOrd="1" destOrd="0" presId="urn:microsoft.com/office/officeart/2005/8/layout/orgChart1"/>
+    <dgm:cxn modelId="{0552DFE0-54B9-47B8-A86F-4F626A9526FC}" type="presParOf" srcId="{DFF278C4-3B27-413B-88D2-282ABBDDD95B}" destId="{64F3E270-BB9B-4685-BE7E-1EC44EF8D0B3}" srcOrd="2" destOrd="0" presId="urn:microsoft.com/office/officeart/2005/8/layout/orgChart1"/>
+    <dgm:cxn modelId="{1B0671B8-A04D-46DA-8FEA-884F39D532C6}" type="presParOf" srcId="{91D7860F-2ECF-4808-9392-47B30CAFBF83}" destId="{D5194FFF-2B59-411E-BB8C-1107B45FF9D2}" srcOrd="4" destOrd="0" presId="urn:microsoft.com/office/officeart/2005/8/layout/orgChart1"/>
+    <dgm:cxn modelId="{583B88F8-B6DB-4D91-8299-C0FCADFCDE74}" type="presParOf" srcId="{91D7860F-2ECF-4808-9392-47B30CAFBF83}" destId="{1EED40DC-4A35-479D-A877-29E4E1A2F28D}" srcOrd="5" destOrd="0" presId="urn:microsoft.com/office/officeart/2005/8/layout/orgChart1"/>
+    <dgm:cxn modelId="{F821DC09-57C9-4703-AE2A-3607027CBADA}" type="presParOf" srcId="{1EED40DC-4A35-479D-A877-29E4E1A2F28D}" destId="{B674FC66-18CE-4B3C-BB4D-E3F7F20F663B}" srcOrd="0" destOrd="0" presId="urn:microsoft.com/office/officeart/2005/8/layout/orgChart1"/>
+    <dgm:cxn modelId="{E06D44DA-D81C-48B0-A51D-044487A1BDFB}" type="presParOf" srcId="{B674FC66-18CE-4B3C-BB4D-E3F7F20F663B}" destId="{E772C66C-1B80-41B0-BDC1-4520BF1832E7}" srcOrd="0" destOrd="0" presId="urn:microsoft.com/office/officeart/2005/8/layout/orgChart1"/>
+    <dgm:cxn modelId="{3568FC85-E354-4A52-97AF-50DBEF4C8D0B}" type="presParOf" srcId="{B674FC66-18CE-4B3C-BB4D-E3F7F20F663B}" destId="{BE90E482-D934-497E-BB56-EB65923110A8}" srcOrd="1" destOrd="0" presId="urn:microsoft.com/office/officeart/2005/8/layout/orgChart1"/>
+    <dgm:cxn modelId="{CB86281D-25C2-4FD4-A6C9-84851FE26600}" type="presParOf" srcId="{1EED40DC-4A35-479D-A877-29E4E1A2F28D}" destId="{4BCE2B4C-29C8-4C47-A497-0CB473E4EFFB}" srcOrd="1" destOrd="0" presId="urn:microsoft.com/office/officeart/2005/8/layout/orgChart1"/>
+    <dgm:cxn modelId="{BD1E4B34-510B-4193-BFF7-9A8C733D6BAB}" type="presParOf" srcId="{1EED40DC-4A35-479D-A877-29E4E1A2F28D}" destId="{820C5281-8D82-4B5E-9981-FCE3EBCD3835}" srcOrd="2" destOrd="0" presId="urn:microsoft.com/office/officeart/2005/8/layout/orgChart1"/>
+    <dgm:cxn modelId="{05CD00BF-5F1B-4C6F-91E0-B2FC97F905F2}" type="presParOf" srcId="{91D7860F-2ECF-4808-9392-47B30CAFBF83}" destId="{6A09A6B1-ADB8-44C6-B5A4-69813F192DBA}" srcOrd="6" destOrd="0" presId="urn:microsoft.com/office/officeart/2005/8/layout/orgChart1"/>
+    <dgm:cxn modelId="{7D3CB62D-84ED-44DA-8C8B-C3807F2008A6}" type="presParOf" srcId="{91D7860F-2ECF-4808-9392-47B30CAFBF83}" destId="{CE23EAD8-86C7-437D-B7F1-A4C0ED55A7A0}" srcOrd="7" destOrd="0" presId="urn:microsoft.com/office/officeart/2005/8/layout/orgChart1"/>
+    <dgm:cxn modelId="{E173542F-8148-4336-A0DC-1F1F2E766D58}" type="presParOf" srcId="{CE23EAD8-86C7-437D-B7F1-A4C0ED55A7A0}" destId="{F9CAE3A2-5C4A-4C9B-A4D0-3065B05EB5B3}" srcOrd="0" destOrd="0" presId="urn:microsoft.com/office/officeart/2005/8/layout/orgChart1"/>
+    <dgm:cxn modelId="{0D25557E-0FCD-4536-9706-D5DF41E95502}" type="presParOf" srcId="{F9CAE3A2-5C4A-4C9B-A4D0-3065B05EB5B3}" destId="{9D7AD784-73D2-4A52-BD0C-36231CD4252A}" srcOrd="0" destOrd="0" presId="urn:microsoft.com/office/officeart/2005/8/layout/orgChart1"/>
+    <dgm:cxn modelId="{E146D56D-C764-443D-A04A-59AB830A66F3}" type="presParOf" srcId="{F9CAE3A2-5C4A-4C9B-A4D0-3065B05EB5B3}" destId="{F96DA5F0-8D34-45BB-8ACD-339010A9C9ED}" srcOrd="1" destOrd="0" presId="urn:microsoft.com/office/officeart/2005/8/layout/orgChart1"/>
+    <dgm:cxn modelId="{45840D39-8068-4F84-A0DF-DCA454C8086C}" type="presParOf" srcId="{CE23EAD8-86C7-437D-B7F1-A4C0ED55A7A0}" destId="{E49DB650-F0FC-4817-853A-0D7989C4DDEA}" srcOrd="1" destOrd="0" presId="urn:microsoft.com/office/officeart/2005/8/layout/orgChart1"/>
+    <dgm:cxn modelId="{2AF23B4A-87E4-4D35-AB06-2D9E0A2D0F33}" type="presParOf" srcId="{CE23EAD8-86C7-437D-B7F1-A4C0ED55A7A0}" destId="{74AF3B34-988A-4FA9-B3E6-173419C98E59}" srcOrd="2" destOrd="0" presId="urn:microsoft.com/office/officeart/2005/8/layout/orgChart1"/>
+    <dgm:cxn modelId="{4A04B49F-5595-4369-BA44-184E074F98B0}" type="presParOf" srcId="{91D7860F-2ECF-4808-9392-47B30CAFBF83}" destId="{8A89DC42-7582-4359-8809-68E159879BA2}" srcOrd="8" destOrd="0" presId="urn:microsoft.com/office/officeart/2005/8/layout/orgChart1"/>
+    <dgm:cxn modelId="{84B3EF5F-A7BF-4078-AFBC-C777FCAE5420}" type="presParOf" srcId="{91D7860F-2ECF-4808-9392-47B30CAFBF83}" destId="{0A2477BC-164B-4E92-93D8-5F22E4832575}" srcOrd="9" destOrd="0" presId="urn:microsoft.com/office/officeart/2005/8/layout/orgChart1"/>
+    <dgm:cxn modelId="{04F43784-83AD-4984-B819-A8679CF93E42}" type="presParOf" srcId="{0A2477BC-164B-4E92-93D8-5F22E4832575}" destId="{82D01E32-F6E3-46D8-8781-2D7B31686445}" srcOrd="0" destOrd="0" presId="urn:microsoft.com/office/officeart/2005/8/layout/orgChart1"/>
+    <dgm:cxn modelId="{6A764E21-C6F1-4E36-B45A-6393EF3A6A14}" type="presParOf" srcId="{82D01E32-F6E3-46D8-8781-2D7B31686445}" destId="{3C03E665-D737-4331-99DB-9B76DF31B819}" srcOrd="0" destOrd="0" presId="urn:microsoft.com/office/officeart/2005/8/layout/orgChart1"/>
+    <dgm:cxn modelId="{B2021572-03C3-48C9-86C4-7458C5DF7E8F}" type="presParOf" srcId="{82D01E32-F6E3-46D8-8781-2D7B31686445}" destId="{C2A0A3D6-034C-46CA-858E-620230EA9229}" srcOrd="1" destOrd="0" presId="urn:microsoft.com/office/officeart/2005/8/layout/orgChart1"/>
+    <dgm:cxn modelId="{FA504200-53F5-49E5-8347-2ECA981D2EF9}" type="presParOf" srcId="{0A2477BC-164B-4E92-93D8-5F22E4832575}" destId="{5D877E07-F17E-49C3-9930-557C8B366AFE}" srcOrd="1" destOrd="0" presId="urn:microsoft.com/office/officeart/2005/8/layout/orgChart1"/>
+    <dgm:cxn modelId="{B57F8DDF-DF0F-4D00-8B5A-65D6C3FDC93B}" type="presParOf" srcId="{0A2477BC-164B-4E92-93D8-5F22E4832575}" destId="{5B45213D-04EF-4278-AFD9-9846B9786B71}" srcOrd="2" destOrd="0" presId="urn:microsoft.com/office/officeart/2005/8/layout/orgChart1"/>
+    <dgm:cxn modelId="{E13179AE-80A1-45FB-9EC9-47C646025F99}" type="presParOf" srcId="{91D7860F-2ECF-4808-9392-47B30CAFBF83}" destId="{86B8F41F-83C5-4AE5-9A8B-236E961BAFB2}" srcOrd="10" destOrd="0" presId="urn:microsoft.com/office/officeart/2005/8/layout/orgChart1"/>
+    <dgm:cxn modelId="{893BC325-46E7-4ABF-80AE-4DCAB002C51B}" type="presParOf" srcId="{91D7860F-2ECF-4808-9392-47B30CAFBF83}" destId="{17F06FE0-007B-434D-8227-15F3176B1C42}" srcOrd="11" destOrd="0" presId="urn:microsoft.com/office/officeart/2005/8/layout/orgChart1"/>
+    <dgm:cxn modelId="{B9A10209-A50A-4B35-8DA7-F3BABF1558FD}" type="presParOf" srcId="{17F06FE0-007B-434D-8227-15F3176B1C42}" destId="{E78898A7-FF5C-478E-924D-B5170912E99F}" srcOrd="0" destOrd="0" presId="urn:microsoft.com/office/officeart/2005/8/layout/orgChart1"/>
+    <dgm:cxn modelId="{76150A1C-98D9-4A87-921A-6950C38FF15B}" type="presParOf" srcId="{E78898A7-FF5C-478E-924D-B5170912E99F}" destId="{2E0E43EB-8EA6-43C3-B5CA-BFAED82941AD}" srcOrd="0" destOrd="0" presId="urn:microsoft.com/office/officeart/2005/8/layout/orgChart1"/>
+    <dgm:cxn modelId="{5E083959-07F5-4C30-BFC8-A935E8ABC762}" type="presParOf" srcId="{E78898A7-FF5C-478E-924D-B5170912E99F}" destId="{5FFB901A-BEFE-491E-BF6E-47010DE345F2}" srcOrd="1" destOrd="0" presId="urn:microsoft.com/office/officeart/2005/8/layout/orgChart1"/>
+    <dgm:cxn modelId="{229E2330-0B25-4546-B86B-ED8C6F199FBF}" type="presParOf" srcId="{17F06FE0-007B-434D-8227-15F3176B1C42}" destId="{B9872F11-AE97-4F6B-A6B0-336C156BE8A8}" srcOrd="1" destOrd="0" presId="urn:microsoft.com/office/officeart/2005/8/layout/orgChart1"/>
+    <dgm:cxn modelId="{EBFCB560-CD60-4A28-9C0E-65F94654A943}" type="presParOf" srcId="{17F06FE0-007B-434D-8227-15F3176B1C42}" destId="{BF387F90-766E-4D90-BCE7-8BE05076CB3E}" srcOrd="2" destOrd="0" presId="urn:microsoft.com/office/officeart/2005/8/layout/orgChart1"/>
+    <dgm:cxn modelId="{F247822A-99B0-4955-83AA-C7253214DE17}" type="presParOf" srcId="{91D7860F-2ECF-4808-9392-47B30CAFBF83}" destId="{373BC3D5-D283-45B0-833F-0C636975B290}" srcOrd="12" destOrd="0" presId="urn:microsoft.com/office/officeart/2005/8/layout/orgChart1"/>
+    <dgm:cxn modelId="{0A2DF57B-9026-4D0A-90DA-8585B3F85729}" type="presParOf" srcId="{91D7860F-2ECF-4808-9392-47B30CAFBF83}" destId="{8804F03A-5016-472B-8F18-714D83DBFDF1}" srcOrd="13" destOrd="0" presId="urn:microsoft.com/office/officeart/2005/8/layout/orgChart1"/>
+    <dgm:cxn modelId="{F6EC44B1-729A-4092-8827-F290B2D3CEBC}" type="presParOf" srcId="{8804F03A-5016-472B-8F18-714D83DBFDF1}" destId="{77F7C702-94A8-4605-947F-B4B11327971E}" srcOrd="0" destOrd="0" presId="urn:microsoft.com/office/officeart/2005/8/layout/orgChart1"/>
+    <dgm:cxn modelId="{3B0A90BF-4CEE-4CC8-A58E-28CBF869F9D4}" type="presParOf" srcId="{77F7C702-94A8-4605-947F-B4B11327971E}" destId="{7E2E5C24-1E10-4A20-9DF4-43572CF8303E}" srcOrd="0" destOrd="0" presId="urn:microsoft.com/office/officeart/2005/8/layout/orgChart1"/>
+    <dgm:cxn modelId="{7AFFD36C-1422-4F82-BAFD-FB1D0389BC69}" type="presParOf" srcId="{77F7C702-94A8-4605-947F-B4B11327971E}" destId="{70693D6C-48BE-4499-83CC-E3B84562FA76}" srcOrd="1" destOrd="0" presId="urn:microsoft.com/office/officeart/2005/8/layout/orgChart1"/>
+    <dgm:cxn modelId="{0967C570-469D-471E-B456-56A09229EE32}" type="presParOf" srcId="{8804F03A-5016-472B-8F18-714D83DBFDF1}" destId="{8524A341-2173-477B-9C34-510DCA0DFDD6}" srcOrd="1" destOrd="0" presId="urn:microsoft.com/office/officeart/2005/8/layout/orgChart1"/>
+    <dgm:cxn modelId="{02A597B1-89D5-4A02-B037-4A541A228165}" type="presParOf" srcId="{8804F03A-5016-472B-8F18-714D83DBFDF1}" destId="{6DA5B926-5685-4138-9EC5-DD17E7962048}" srcOrd="2" destOrd="0" presId="urn:microsoft.com/office/officeart/2005/8/layout/orgChart1"/>
+    <dgm:cxn modelId="{19D1BD1A-2515-49CB-8D99-8D6149C76D65}" type="presParOf" srcId="{91D7860F-2ECF-4808-9392-47B30CAFBF83}" destId="{BBD617AE-88E3-4EAE-AE93-44C9E546809C}" srcOrd="14" destOrd="0" presId="urn:microsoft.com/office/officeart/2005/8/layout/orgChart1"/>
+    <dgm:cxn modelId="{0BEC58B6-8098-420C-AF19-1AD3A1CCB6AF}" type="presParOf" srcId="{91D7860F-2ECF-4808-9392-47B30CAFBF83}" destId="{35F4D66A-EEFD-4F00-AE78-DD28B5DA4C17}" srcOrd="15" destOrd="0" presId="urn:microsoft.com/office/officeart/2005/8/layout/orgChart1"/>
+    <dgm:cxn modelId="{D7E18775-1B74-4F2F-98F9-14BE0E9276B7}" type="presParOf" srcId="{35F4D66A-EEFD-4F00-AE78-DD28B5DA4C17}" destId="{C23983D5-F45D-45A1-9A90-6F7A4F9ED282}" srcOrd="0" destOrd="0" presId="urn:microsoft.com/office/officeart/2005/8/layout/orgChart1"/>
+    <dgm:cxn modelId="{E4B28289-2637-4DF5-B139-44C379DDF170}" type="presParOf" srcId="{C23983D5-F45D-45A1-9A90-6F7A4F9ED282}" destId="{8C3DE112-702A-48B2-9EDE-086CA4E902E6}" srcOrd="0" destOrd="0" presId="urn:microsoft.com/office/officeart/2005/8/layout/orgChart1"/>
+    <dgm:cxn modelId="{1930E53D-C877-4F60-8FE5-0FB90A86F927}" type="presParOf" srcId="{C23983D5-F45D-45A1-9A90-6F7A4F9ED282}" destId="{70AFF10A-B380-4829-B5CD-1DC0DC1A2A66}" srcOrd="1" destOrd="0" presId="urn:microsoft.com/office/officeart/2005/8/layout/orgChart1"/>
+    <dgm:cxn modelId="{5AEEB1CB-BC3F-431D-8F95-8FCA0C5FEC9C}" type="presParOf" srcId="{35F4D66A-EEFD-4F00-AE78-DD28B5DA4C17}" destId="{5DC382AE-F8AE-4EF5-88C3-BA9FDE3934B2}" srcOrd="1" destOrd="0" presId="urn:microsoft.com/office/officeart/2005/8/layout/orgChart1"/>
+    <dgm:cxn modelId="{09B85797-68A5-46FF-BD21-30C52043B682}" type="presParOf" srcId="{35F4D66A-EEFD-4F00-AE78-DD28B5DA4C17}" destId="{18AC446A-5F9E-423C-B6DF-A0293481AE06}" srcOrd="2" destOrd="0" presId="urn:microsoft.com/office/officeart/2005/8/layout/orgChart1"/>
+    <dgm:cxn modelId="{E3F2AED7-8C72-4F49-AB24-CAA52C1BD5C7}" type="presParOf" srcId="{91D7860F-2ECF-4808-9392-47B30CAFBF83}" destId="{CBF4D579-89FC-4A80-8E59-315DD447F223}" srcOrd="16" destOrd="0" presId="urn:microsoft.com/office/officeart/2005/8/layout/orgChart1"/>
+    <dgm:cxn modelId="{09BB7A19-CD6D-4A92-A649-71EDF6D5D833}" type="presParOf" srcId="{91D7860F-2ECF-4808-9392-47B30CAFBF83}" destId="{4A1BB71C-4FB2-4F80-954C-B8E5F81224CA}" srcOrd="17" destOrd="0" presId="urn:microsoft.com/office/officeart/2005/8/layout/orgChart1"/>
+    <dgm:cxn modelId="{AD9755E5-D012-48CC-9DB1-65D97C79194D}" type="presParOf" srcId="{4A1BB71C-4FB2-4F80-954C-B8E5F81224CA}" destId="{19517EF9-3D82-4808-990A-E26FE5DB34A5}" srcOrd="0" destOrd="0" presId="urn:microsoft.com/office/officeart/2005/8/layout/orgChart1"/>
+    <dgm:cxn modelId="{4B444A54-A2B8-4F6C-9E4A-EF7D2E30399E}" type="presParOf" srcId="{19517EF9-3D82-4808-990A-E26FE5DB34A5}" destId="{9451C940-8716-4CF1-9E64-C1A586BADC8D}" srcOrd="0" destOrd="0" presId="urn:microsoft.com/office/officeart/2005/8/layout/orgChart1"/>
+    <dgm:cxn modelId="{A4D358BF-DDF1-4D39-B4FA-78CE833CD24A}" type="presParOf" srcId="{19517EF9-3D82-4808-990A-E26FE5DB34A5}" destId="{7DDB0E15-BB4C-496A-9681-157E40BFACAA}" srcOrd="1" destOrd="0" presId="urn:microsoft.com/office/officeart/2005/8/layout/orgChart1"/>
+    <dgm:cxn modelId="{DAAF56E6-E988-4D9F-9897-3CC09D9D5159}" type="presParOf" srcId="{4A1BB71C-4FB2-4F80-954C-B8E5F81224CA}" destId="{8342622C-D1F8-4B6B-ABBE-E85C3122A31A}" srcOrd="1" destOrd="0" presId="urn:microsoft.com/office/officeart/2005/8/layout/orgChart1"/>
+    <dgm:cxn modelId="{9838481F-95B2-4535-871A-B30DC607156B}" type="presParOf" srcId="{4A1BB71C-4FB2-4F80-954C-B8E5F81224CA}" destId="{0234C287-DB1C-4309-9F4A-B362EEE61AA1}" srcOrd="2" destOrd="0" presId="urn:microsoft.com/office/officeart/2005/8/layout/orgChart1"/>
+    <dgm:cxn modelId="{53105224-7EE7-4961-AC21-ADE234EC440D}" type="presParOf" srcId="{91D7860F-2ECF-4808-9392-47B30CAFBF83}" destId="{619DCB2D-2CBD-4ADC-A2DA-BF71D67FC155}" srcOrd="18" destOrd="0" presId="urn:microsoft.com/office/officeart/2005/8/layout/orgChart1"/>
+    <dgm:cxn modelId="{FD51A843-445A-434F-B5CD-FBB67E68602B}" type="presParOf" srcId="{91D7860F-2ECF-4808-9392-47B30CAFBF83}" destId="{9ADA0FF7-29CE-4A8D-B6B4-20C330A46B2D}" srcOrd="19" destOrd="0" presId="urn:microsoft.com/office/officeart/2005/8/layout/orgChart1"/>
+    <dgm:cxn modelId="{9CCCFD77-FE1F-4E75-BC51-B85617F0088E}" type="presParOf" srcId="{9ADA0FF7-29CE-4A8D-B6B4-20C330A46B2D}" destId="{0C0E4700-8229-4F0D-9833-4454D9D96A4B}" srcOrd="0" destOrd="0" presId="urn:microsoft.com/office/officeart/2005/8/layout/orgChart1"/>
+    <dgm:cxn modelId="{2ECF87E3-34A5-4099-8D7F-419C36B62E15}" type="presParOf" srcId="{0C0E4700-8229-4F0D-9833-4454D9D96A4B}" destId="{15D5A047-BD1E-44BB-8C62-7832884031E3}" srcOrd="0" destOrd="0" presId="urn:microsoft.com/office/officeart/2005/8/layout/orgChart1"/>
+    <dgm:cxn modelId="{590FAE01-3529-4BE0-B631-BAF69901F531}" type="presParOf" srcId="{0C0E4700-8229-4F0D-9833-4454D9D96A4B}" destId="{B79C4B26-2AED-40A2-B593-00A372B3B5A1}" srcOrd="1" destOrd="0" presId="urn:microsoft.com/office/officeart/2005/8/layout/orgChart1"/>
+    <dgm:cxn modelId="{0D2968FB-F3B3-4F8E-8363-287D617A6909}" type="presParOf" srcId="{9ADA0FF7-29CE-4A8D-B6B4-20C330A46B2D}" destId="{845EC36E-FCA8-4F12-A1BA-EBB38558745E}" srcOrd="1" destOrd="0" presId="urn:microsoft.com/office/officeart/2005/8/layout/orgChart1"/>
+    <dgm:cxn modelId="{08AAF5F2-8DA7-4BB7-8F58-611A0196A3EF}" type="presParOf" srcId="{9ADA0FF7-29CE-4A8D-B6B4-20C330A46B2D}" destId="{9AD1F693-77DC-45A4-B8C0-BEC27C433AC3}" srcOrd="2" destOrd="0" presId="urn:microsoft.com/office/officeart/2005/8/layout/orgChart1"/>
+    <dgm:cxn modelId="{EDB54661-990C-4087-A9C1-1A5E0384E1AC}" type="presParOf" srcId="{91D7860F-2ECF-4808-9392-47B30CAFBF83}" destId="{48372692-4EB9-4EFF-8B16-47B5D192D518}" srcOrd="20" destOrd="0" presId="urn:microsoft.com/office/officeart/2005/8/layout/orgChart1"/>
+    <dgm:cxn modelId="{57EC95F7-BAE3-4E61-B512-B7EE10DC894B}" type="presParOf" srcId="{91D7860F-2ECF-4808-9392-47B30CAFBF83}" destId="{F3796D22-30E1-4D34-BB18-8C4EBB3FD8E7}" srcOrd="21" destOrd="0" presId="urn:microsoft.com/office/officeart/2005/8/layout/orgChart1"/>
+    <dgm:cxn modelId="{93B6DDC6-6E87-4D59-8EB7-F230C10E51AB}" type="presParOf" srcId="{F3796D22-30E1-4D34-BB18-8C4EBB3FD8E7}" destId="{5A42CAD0-BD7F-4D5F-A544-F2E97F780855}" srcOrd="0" destOrd="0" presId="urn:microsoft.com/office/officeart/2005/8/layout/orgChart1"/>
+    <dgm:cxn modelId="{BBF4FA5C-615D-4E5E-BE84-ED6BA44F13B0}" type="presParOf" srcId="{5A42CAD0-BD7F-4D5F-A544-F2E97F780855}" destId="{B00B0B0A-6121-4749-8039-9D974B5A160A}" srcOrd="0" destOrd="0" presId="urn:microsoft.com/office/officeart/2005/8/layout/orgChart1"/>
+    <dgm:cxn modelId="{2FE2C2BF-E9B7-48BC-BBB5-01136E7B6C25}" type="presParOf" srcId="{5A42CAD0-BD7F-4D5F-A544-F2E97F780855}" destId="{6B462F12-F4DE-4BFF-8F87-9C37C758721D}" srcOrd="1" destOrd="0" presId="urn:microsoft.com/office/officeart/2005/8/layout/orgChart1"/>
+    <dgm:cxn modelId="{EB69FF2E-6002-4D75-A29F-74FC7199EBE8}" type="presParOf" srcId="{F3796D22-30E1-4D34-BB18-8C4EBB3FD8E7}" destId="{BACD09B7-185E-444A-A088-91F04C924A40}" srcOrd="1" destOrd="0" presId="urn:microsoft.com/office/officeart/2005/8/layout/orgChart1"/>
+    <dgm:cxn modelId="{88AF5CA8-D14D-4347-B1E6-0B14BD4E5E4C}" type="presParOf" srcId="{F3796D22-30E1-4D34-BB18-8C4EBB3FD8E7}" destId="{DFF0D1DA-38CA-4753-9913-03842B3B3BE1}" srcOrd="2" destOrd="0" presId="urn:microsoft.com/office/officeart/2005/8/layout/orgChart1"/>
+    <dgm:cxn modelId="{A3435163-93BD-40A9-B945-B4963B8358E4}" type="presParOf" srcId="{91D7860F-2ECF-4808-9392-47B30CAFBF83}" destId="{4646A681-E590-452C-B6C7-41709223B143}" srcOrd="22" destOrd="0" presId="urn:microsoft.com/office/officeart/2005/8/layout/orgChart1"/>
+    <dgm:cxn modelId="{387FCA59-DE36-4AEE-BEC8-4F8ADD708519}" type="presParOf" srcId="{91D7860F-2ECF-4808-9392-47B30CAFBF83}" destId="{3AC6527F-C364-45FC-82A7-A8D082335F47}" srcOrd="23" destOrd="0" presId="urn:microsoft.com/office/officeart/2005/8/layout/orgChart1"/>
+    <dgm:cxn modelId="{5247BDC7-A74E-4D2E-B82F-FFBD7DD4ABF1}" type="presParOf" srcId="{3AC6527F-C364-45FC-82A7-A8D082335F47}" destId="{6A4BD039-EE19-4226-BDA5-D2BA413C670D}" srcOrd="0" destOrd="0" presId="urn:microsoft.com/office/officeart/2005/8/layout/orgChart1"/>
+    <dgm:cxn modelId="{59B2DDAA-1A36-4DEC-B28D-6414DAEA78A2}" type="presParOf" srcId="{6A4BD039-EE19-4226-BDA5-D2BA413C670D}" destId="{21875BEA-1124-43D2-A631-A5BA7BE06ED5}" srcOrd="0" destOrd="0" presId="urn:microsoft.com/office/officeart/2005/8/layout/orgChart1"/>
+    <dgm:cxn modelId="{98783282-00BD-4829-9418-50693115B7AE}" type="presParOf" srcId="{6A4BD039-EE19-4226-BDA5-D2BA413C670D}" destId="{214BB29F-1057-43B1-8F5B-45796DEF0BCD}" srcOrd="1" destOrd="0" presId="urn:microsoft.com/office/officeart/2005/8/layout/orgChart1"/>
+    <dgm:cxn modelId="{B7B596F0-AC02-43BF-A87D-3BBC4E018482}" type="presParOf" srcId="{3AC6527F-C364-45FC-82A7-A8D082335F47}" destId="{6E2B8720-FE37-44E8-A1BC-C8433E2E6240}" srcOrd="1" destOrd="0" presId="urn:microsoft.com/office/officeart/2005/8/layout/orgChart1"/>
+    <dgm:cxn modelId="{A2C4B153-6235-42AA-AE78-55567735A559}" type="presParOf" srcId="{3AC6527F-C364-45FC-82A7-A8D082335F47}" destId="{0AB09E23-A834-4480-B7C4-BD2D54EDFE2B}" srcOrd="2" destOrd="0" presId="urn:microsoft.com/office/officeart/2005/8/layout/orgChart1"/>
+    <dgm:cxn modelId="{9180AFA7-E2F1-4EE3-98E7-D1A68EAED2B5}" type="presParOf" srcId="{CAE29FA5-B941-4638-9117-84E64C04F6BF}" destId="{038C1CC5-41A1-4558-B3F4-9E4BE5B11BF8}" srcOrd="2" destOrd="0" presId="urn:microsoft.com/office/officeart/2005/8/layout/orgChart1"/>
+    <dgm:cxn modelId="{AFC9EB2A-740B-4B4F-85DA-016D84A4DB87}" type="presParOf" srcId="{48A46CAF-E063-412C-A87F-86C102DE1E0A}" destId="{7F4D1407-A9CA-4391-A199-C1CCE4C323F3}" srcOrd="2" destOrd="0" presId="urn:microsoft.com/office/officeart/2005/8/layout/orgChart1"/>
+    <dgm:cxn modelId="{E612BC92-B36C-43E2-A92C-156832209788}" type="presParOf" srcId="{129123F9-3855-4D82-843B-6D17F648ADED}" destId="{A3EEE277-A440-4432-B9FE-894E982087A9}" srcOrd="2" destOrd="0" presId="urn:microsoft.com/office/officeart/2005/8/layout/orgChart1"/>
+    <dgm:cxn modelId="{57172BB0-7E77-4A1A-B004-6D743BC32F8C}" type="presParOf" srcId="{129123F9-3855-4D82-843B-6D17F648ADED}" destId="{1C0A158C-C5F7-48A3-B55C-FC9CAE181FB1}" srcOrd="3" destOrd="0" presId="urn:microsoft.com/office/officeart/2005/8/layout/orgChart1"/>
+    <dgm:cxn modelId="{60195340-AE80-4C23-BBAF-2952E59EFE95}" type="presParOf" srcId="{1C0A158C-C5F7-48A3-B55C-FC9CAE181FB1}" destId="{EEBBDAB1-3422-4215-AD5A-D74132B5E4B5}" srcOrd="0" destOrd="0" presId="urn:microsoft.com/office/officeart/2005/8/layout/orgChart1"/>
+    <dgm:cxn modelId="{CA8C60E5-8D3C-419A-8D21-BC9D6251D9F5}" type="presParOf" srcId="{EEBBDAB1-3422-4215-AD5A-D74132B5E4B5}" destId="{CCD577C8-9955-4C15-A0DE-548BBBA06E69}" srcOrd="0" destOrd="0" presId="urn:microsoft.com/office/officeart/2005/8/layout/orgChart1"/>
+    <dgm:cxn modelId="{C00BCB25-F702-4FB8-A719-2C9A8DAF0C19}" type="presParOf" srcId="{EEBBDAB1-3422-4215-AD5A-D74132B5E4B5}" destId="{9C939236-80F3-42A9-B740-25800F495424}" srcOrd="1" destOrd="0" presId="urn:microsoft.com/office/officeart/2005/8/layout/orgChart1"/>
+    <dgm:cxn modelId="{66D78694-23E7-4263-AF98-3DA48D45244B}" type="presParOf" srcId="{1C0A158C-C5F7-48A3-B55C-FC9CAE181FB1}" destId="{5C903195-656C-4204-BBDD-F168A5F745E3}" srcOrd="1" destOrd="0" presId="urn:microsoft.com/office/officeart/2005/8/layout/orgChart1"/>
+    <dgm:cxn modelId="{275E43DA-19D7-42B6-8923-53C579637031}" type="presParOf" srcId="{5C903195-656C-4204-BBDD-F168A5F745E3}" destId="{E3DF274E-5FD1-46C3-9307-7262A787D2EE}" srcOrd="0" destOrd="0" presId="urn:microsoft.com/office/officeart/2005/8/layout/orgChart1"/>
+    <dgm:cxn modelId="{A530E875-A69B-4270-AC16-B3D9FC40F50B}" type="presParOf" srcId="{5C903195-656C-4204-BBDD-F168A5F745E3}" destId="{DDCFA6D3-C3A8-4EAB-966B-EDAFD2C38749}" srcOrd="1" destOrd="0" presId="urn:microsoft.com/office/officeart/2005/8/layout/orgChart1"/>
+    <dgm:cxn modelId="{E5385690-3C26-4B12-A8FE-DC82C4FA1026}" type="presParOf" srcId="{DDCFA6D3-C3A8-4EAB-966B-EDAFD2C38749}" destId="{C77036C7-9099-428B-8544-1DBDAC7B94B9}" srcOrd="0" destOrd="0" presId="urn:microsoft.com/office/officeart/2005/8/layout/orgChart1"/>
+    <dgm:cxn modelId="{D4D43153-D7AC-4980-B7A2-1C4DD1AE4DFE}" type="presParOf" srcId="{C77036C7-9099-428B-8544-1DBDAC7B94B9}" destId="{0605BEDE-25DF-4BDB-80D3-51EB2EFAE5C3}" srcOrd="0" destOrd="0" presId="urn:microsoft.com/office/officeart/2005/8/layout/orgChart1"/>
+    <dgm:cxn modelId="{B262BA53-4982-47A7-BF32-DC4DDC2F85BA}" type="presParOf" srcId="{C77036C7-9099-428B-8544-1DBDAC7B94B9}" destId="{92458EED-6676-4D9A-8FFA-79F870ED5C42}" srcOrd="1" destOrd="0" presId="urn:microsoft.com/office/officeart/2005/8/layout/orgChart1"/>
+    <dgm:cxn modelId="{FB3F9BC7-5844-4B3E-8516-874E30873779}" type="presParOf" srcId="{DDCFA6D3-C3A8-4EAB-966B-EDAFD2C38749}" destId="{5DA2F1C6-8CBD-4C27-85D7-6A81B97693A7}" srcOrd="1" destOrd="0" presId="urn:microsoft.com/office/officeart/2005/8/layout/orgChart1"/>
+    <dgm:cxn modelId="{6D6347FC-53FD-4701-B4C0-5CBFACAA48DF}" type="presParOf" srcId="{5DA2F1C6-8CBD-4C27-85D7-6A81B97693A7}" destId="{91F5E438-DF80-46C0-B0A8-104EBC2F6E0C}" srcOrd="0" destOrd="0" presId="urn:microsoft.com/office/officeart/2005/8/layout/orgChart1"/>
+    <dgm:cxn modelId="{474BFD4F-EB68-42A6-B739-D5A8C6B1DB3F}" type="presParOf" srcId="{5DA2F1C6-8CBD-4C27-85D7-6A81B97693A7}" destId="{A7B2517B-8672-4D61-92AC-D9F14DC3891E}" srcOrd="1" destOrd="0" presId="urn:microsoft.com/office/officeart/2005/8/layout/orgChart1"/>
+    <dgm:cxn modelId="{F8FED08D-3AEC-4324-8FF2-7D352B2E1EEA}" type="presParOf" srcId="{A7B2517B-8672-4D61-92AC-D9F14DC3891E}" destId="{787D76E0-E620-4A70-8A2E-2572700DAE40}" srcOrd="0" destOrd="0" presId="urn:microsoft.com/office/officeart/2005/8/layout/orgChart1"/>
+    <dgm:cxn modelId="{6882F4C4-9602-4E29-BE43-D2F5D0D411F7}" type="presParOf" srcId="{787D76E0-E620-4A70-8A2E-2572700DAE40}" destId="{630B5E91-9A80-45EF-AEB5-43AB70CAC7C7}" srcOrd="0" destOrd="0" presId="urn:microsoft.com/office/officeart/2005/8/layout/orgChart1"/>
+    <dgm:cxn modelId="{5323D2D6-3FFA-4AB5-9C18-A117AC835A3C}" type="presParOf" srcId="{787D76E0-E620-4A70-8A2E-2572700DAE40}" destId="{CBDBB49C-F0AA-4CA0-93C0-440977CAFDAD}" srcOrd="1" destOrd="0" presId="urn:microsoft.com/office/officeart/2005/8/layout/orgChart1"/>
+    <dgm:cxn modelId="{27B848A7-26CC-480D-A721-0E0E04BE0BEC}" type="presParOf" srcId="{A7B2517B-8672-4D61-92AC-D9F14DC3891E}" destId="{4394F9DD-2EEB-4A45-9472-477DA4522B1F}" srcOrd="1" destOrd="0" presId="urn:microsoft.com/office/officeart/2005/8/layout/orgChart1"/>
+    <dgm:cxn modelId="{8C4F1539-EE52-4B63-9A69-4BFB0CE43D13}" type="presParOf" srcId="{A7B2517B-8672-4D61-92AC-D9F14DC3891E}" destId="{39CC5834-69EC-4D33-96F3-270D2B72BAB9}" srcOrd="2" destOrd="0" presId="urn:microsoft.com/office/officeart/2005/8/layout/orgChart1"/>
+    <dgm:cxn modelId="{57E190F7-F312-4061-A204-01F76F3D0A1C}" type="presParOf" srcId="{5DA2F1C6-8CBD-4C27-85D7-6A81B97693A7}" destId="{101D6303-A6A7-4ED7-92AF-5A0A12944008}" srcOrd="2" destOrd="0" presId="urn:microsoft.com/office/officeart/2005/8/layout/orgChart1"/>
+    <dgm:cxn modelId="{F5DFB063-8479-4FF2-805C-2FEE5C5957B2}" type="presParOf" srcId="{5DA2F1C6-8CBD-4C27-85D7-6A81B97693A7}" destId="{04B47F0C-04F2-4005-8511-B4D00AE35693}" srcOrd="3" destOrd="0" presId="urn:microsoft.com/office/officeart/2005/8/layout/orgChart1"/>
+    <dgm:cxn modelId="{A2EC04B5-4F0A-49CE-9CD2-9003CB39CD50}" type="presParOf" srcId="{04B47F0C-04F2-4005-8511-B4D00AE35693}" destId="{3B5B0DA4-348F-4E6A-8635-9E0F5A20D723}" srcOrd="0" destOrd="0" presId="urn:microsoft.com/office/officeart/2005/8/layout/orgChart1"/>
+    <dgm:cxn modelId="{FC781757-0642-4EEF-929E-D86775BC9D54}" type="presParOf" srcId="{3B5B0DA4-348F-4E6A-8635-9E0F5A20D723}" destId="{111810C0-D98F-42A5-8758-6F6B13D8AC00}" srcOrd="0" destOrd="0" presId="urn:microsoft.com/office/officeart/2005/8/layout/orgChart1"/>
+    <dgm:cxn modelId="{9E7A936D-D9D1-4BCC-BA60-5BB1A253F48D}" type="presParOf" srcId="{3B5B0DA4-348F-4E6A-8635-9E0F5A20D723}" destId="{07C92325-0E2E-4722-A12A-38CD58BD4EEB}" srcOrd="1" destOrd="0" presId="urn:microsoft.com/office/officeart/2005/8/layout/orgChart1"/>
+    <dgm:cxn modelId="{3D6F1113-6E4F-43F4-8A1C-5107582DEC5B}" type="presParOf" srcId="{04B47F0C-04F2-4005-8511-B4D00AE35693}" destId="{9CFA0A3C-DDDD-4F4F-B281-42F99772EE85}" srcOrd="1" destOrd="0" presId="urn:microsoft.com/office/officeart/2005/8/layout/orgChart1"/>
+    <dgm:cxn modelId="{BD436793-8980-4B9E-AA44-850C467A76C4}" type="presParOf" srcId="{04B47F0C-04F2-4005-8511-B4D00AE35693}" destId="{FE578ED4-E97F-44F1-8BB5-65F4F2135CC7}" srcOrd="2" destOrd="0" presId="urn:microsoft.com/office/officeart/2005/8/layout/orgChart1"/>
+    <dgm:cxn modelId="{01A6F0F5-9E72-471E-8E92-CA8FDE11D38E}" type="presParOf" srcId="{5DA2F1C6-8CBD-4C27-85D7-6A81B97693A7}" destId="{D85C8D20-0A8F-4772-85AA-77F41D6E03A6}" srcOrd="4" destOrd="0" presId="urn:microsoft.com/office/officeart/2005/8/layout/orgChart1"/>
+    <dgm:cxn modelId="{42F35148-256A-464B-A9FB-73ECC7D8BF30}" type="presParOf" srcId="{5DA2F1C6-8CBD-4C27-85D7-6A81B97693A7}" destId="{FABFBC0C-BEFD-466C-908B-6E121CF6D214}" srcOrd="5" destOrd="0" presId="urn:microsoft.com/office/officeart/2005/8/layout/orgChart1"/>
+    <dgm:cxn modelId="{EA154211-B7BE-44B2-B7FD-F42AF082047B}" type="presParOf" srcId="{FABFBC0C-BEFD-466C-908B-6E121CF6D214}" destId="{818E0F35-44E4-4ADF-B505-A8EAF094849C}" srcOrd="0" destOrd="0" presId="urn:microsoft.com/office/officeart/2005/8/layout/orgChart1"/>
+    <dgm:cxn modelId="{29F68E14-7C84-4B49-BEBE-555F8F248303}" type="presParOf" srcId="{818E0F35-44E4-4ADF-B505-A8EAF094849C}" destId="{EF54315B-7D25-4C48-9EC8-C3063A41E0BA}" srcOrd="0" destOrd="0" presId="urn:microsoft.com/office/officeart/2005/8/layout/orgChart1"/>
+    <dgm:cxn modelId="{0A562CCF-5C52-493C-9052-635020784CCD}" type="presParOf" srcId="{818E0F35-44E4-4ADF-B505-A8EAF094849C}" destId="{F5A2806F-621F-4421-867B-0A6261BC9195}" srcOrd="1" destOrd="0" presId="urn:microsoft.com/office/officeart/2005/8/layout/orgChart1"/>
+    <dgm:cxn modelId="{84C39FB1-1599-4AE8-BC88-422B3AB71B62}" type="presParOf" srcId="{FABFBC0C-BEFD-466C-908B-6E121CF6D214}" destId="{21DFCED2-BBE5-45C2-95C4-81383954F8DC}" srcOrd="1" destOrd="0" presId="urn:microsoft.com/office/officeart/2005/8/layout/orgChart1"/>
+    <dgm:cxn modelId="{5D0FD1F5-2473-4CF2-A698-B57600D0D231}" type="presParOf" srcId="{FABFBC0C-BEFD-466C-908B-6E121CF6D214}" destId="{D2A52C76-BC75-4B15-B481-3492125977F7}" srcOrd="2" destOrd="0" presId="urn:microsoft.com/office/officeart/2005/8/layout/orgChart1"/>
+    <dgm:cxn modelId="{712C6684-607B-4C00-A2AF-EEC6F85A7D29}" type="presParOf" srcId="{5DA2F1C6-8CBD-4C27-85D7-6A81B97693A7}" destId="{BC6E3CF2-D156-4645-97E5-FBA567BEBB60}" srcOrd="6" destOrd="0" presId="urn:microsoft.com/office/officeart/2005/8/layout/orgChart1"/>
+    <dgm:cxn modelId="{D4B4A669-B66A-4C79-ADD3-60689E5844E0}" type="presParOf" srcId="{5DA2F1C6-8CBD-4C27-85D7-6A81B97693A7}" destId="{2C9B3077-394D-41E0-A08F-C52D314DE0B9}" srcOrd="7" destOrd="0" presId="urn:microsoft.com/office/officeart/2005/8/layout/orgChart1"/>
+    <dgm:cxn modelId="{6E936892-FC93-407E-84BC-97173E00C5EB}" type="presParOf" srcId="{2C9B3077-394D-41E0-A08F-C52D314DE0B9}" destId="{EDFE6CB1-051A-4ECE-9DAC-39DCF531D561}" srcOrd="0" destOrd="0" presId="urn:microsoft.com/office/officeart/2005/8/layout/orgChart1"/>
+    <dgm:cxn modelId="{32D95C25-A6CA-44E5-ACF3-E0D230E83955}" type="presParOf" srcId="{EDFE6CB1-051A-4ECE-9DAC-39DCF531D561}" destId="{4704BB4C-B663-43E2-AD97-F2FD073EC09E}" srcOrd="0" destOrd="0" presId="urn:microsoft.com/office/officeart/2005/8/layout/orgChart1"/>
+    <dgm:cxn modelId="{4BC9F196-164A-43ED-9F02-400DB4B56BAB}" type="presParOf" srcId="{EDFE6CB1-051A-4ECE-9DAC-39DCF531D561}" destId="{F04CA39F-266C-43F2-AD98-40BE72191E8E}" srcOrd="1" destOrd="0" presId="urn:microsoft.com/office/officeart/2005/8/layout/orgChart1"/>
+    <dgm:cxn modelId="{7A86AA3E-893E-4AA6-972A-A1BA7E188C7D}" type="presParOf" srcId="{2C9B3077-394D-41E0-A08F-C52D314DE0B9}" destId="{DD4449CD-6602-4F8C-9F05-32801B24F1D8}" srcOrd="1" destOrd="0" presId="urn:microsoft.com/office/officeart/2005/8/layout/orgChart1"/>
+    <dgm:cxn modelId="{42A6DB1D-9167-4CFF-A312-9E171766AADE}" type="presParOf" srcId="{2C9B3077-394D-41E0-A08F-C52D314DE0B9}" destId="{CBBB03FD-6C92-455A-8A2F-E270B6754D7A}" srcOrd="2" destOrd="0" presId="urn:microsoft.com/office/officeart/2005/8/layout/orgChart1"/>
+    <dgm:cxn modelId="{F63E49A6-E336-4BB8-A669-E781941C4446}" type="presParOf" srcId="{5DA2F1C6-8CBD-4C27-85D7-6A81B97693A7}" destId="{1DC379EA-ACFB-4276-BD2D-A060D3B21DE0}" srcOrd="8" destOrd="0" presId="urn:microsoft.com/office/officeart/2005/8/layout/orgChart1"/>
+    <dgm:cxn modelId="{884B7598-69AF-4EFF-8CC9-DFDE39C0FDAC}" type="presParOf" srcId="{5DA2F1C6-8CBD-4C27-85D7-6A81B97693A7}" destId="{E57ED9EA-899C-41AB-A7EB-A31A8B693B97}" srcOrd="9" destOrd="0" presId="urn:microsoft.com/office/officeart/2005/8/layout/orgChart1"/>
+    <dgm:cxn modelId="{B797B770-AB1A-49E7-9014-BB350B0A8B02}" type="presParOf" srcId="{E57ED9EA-899C-41AB-A7EB-A31A8B693B97}" destId="{8856D021-1B10-4A94-BF17-03265C28D52E}" srcOrd="0" destOrd="0" presId="urn:microsoft.com/office/officeart/2005/8/layout/orgChart1"/>
+    <dgm:cxn modelId="{30AE973D-0263-44A0-960B-015D717EA07D}" type="presParOf" srcId="{8856D021-1B10-4A94-BF17-03265C28D52E}" destId="{200B6779-F528-4ADA-A136-66C368ACD577}" srcOrd="0" destOrd="0" presId="urn:microsoft.com/office/officeart/2005/8/layout/orgChart1"/>
+    <dgm:cxn modelId="{020AEC9C-E908-4CF9-B57B-51F735897440}" type="presParOf" srcId="{8856D021-1B10-4A94-BF17-03265C28D52E}" destId="{664DD1B7-3B88-4427-B3C1-1DB6C6373DE6}" srcOrd="1" destOrd="0" presId="urn:microsoft.com/office/officeart/2005/8/layout/orgChart1"/>
+    <dgm:cxn modelId="{15D1B484-9BC4-4892-AF60-6DB773478C04}" type="presParOf" srcId="{E57ED9EA-899C-41AB-A7EB-A31A8B693B97}" destId="{711DE0BB-8AEB-468C-8A59-E1290192199D}" srcOrd="1" destOrd="0" presId="urn:microsoft.com/office/officeart/2005/8/layout/orgChart1"/>
+    <dgm:cxn modelId="{EAB6F80A-2516-4045-942E-DEDF13F5E27A}" type="presParOf" srcId="{E57ED9EA-899C-41AB-A7EB-A31A8B693B97}" destId="{70CF84F6-8030-4025-A5E8-5C5D827A9416}" srcOrd="2" destOrd="0" presId="urn:microsoft.com/office/officeart/2005/8/layout/orgChart1"/>
+    <dgm:cxn modelId="{80F1BD6C-CB5A-419F-BFAE-91D975C1F149}" type="presParOf" srcId="{5DA2F1C6-8CBD-4C27-85D7-6A81B97693A7}" destId="{4454E6B6-C6EB-4EFE-A06D-30C96DF74C97}" srcOrd="10" destOrd="0" presId="urn:microsoft.com/office/officeart/2005/8/layout/orgChart1"/>
+    <dgm:cxn modelId="{07969EDB-98BB-45AB-BBDD-89929DB2C708}" type="presParOf" srcId="{5DA2F1C6-8CBD-4C27-85D7-6A81B97693A7}" destId="{81163FF7-33D2-4DCE-B5B9-9E4C0A2A5BDE}" srcOrd="11" destOrd="0" presId="urn:microsoft.com/office/officeart/2005/8/layout/orgChart1"/>
+    <dgm:cxn modelId="{FBF93345-3700-4DE4-A025-81F4F405CE50}" type="presParOf" srcId="{81163FF7-33D2-4DCE-B5B9-9E4C0A2A5BDE}" destId="{122027D2-1851-47CD-AC0C-868ED80538EA}" srcOrd="0" destOrd="0" presId="urn:microsoft.com/office/officeart/2005/8/layout/orgChart1"/>
+    <dgm:cxn modelId="{15111468-F7AC-4396-9B62-A8155B40E6B8}" type="presParOf" srcId="{122027D2-1851-47CD-AC0C-868ED80538EA}" destId="{A9A7E5C0-A92C-4F71-A7B9-642E96B5F5FE}" srcOrd="0" destOrd="0" presId="urn:microsoft.com/office/officeart/2005/8/layout/orgChart1"/>
+    <dgm:cxn modelId="{6EDC69AF-EFC9-4A75-B8CA-215C911C6225}" type="presParOf" srcId="{122027D2-1851-47CD-AC0C-868ED80538EA}" destId="{8DE9E13E-369B-4DF3-A64F-696D8730F840}" srcOrd="1" destOrd="0" presId="urn:microsoft.com/office/officeart/2005/8/layout/orgChart1"/>
+    <dgm:cxn modelId="{B1644FC3-52D2-4E54-843A-137D92754EE3}" type="presParOf" srcId="{81163FF7-33D2-4DCE-B5B9-9E4C0A2A5BDE}" destId="{EAE03B3A-C7FC-4DCC-9849-FAFA25FD1B90}" srcOrd="1" destOrd="0" presId="urn:microsoft.com/office/officeart/2005/8/layout/orgChart1"/>
+    <dgm:cxn modelId="{675716E3-C508-4E70-AB2F-F4E8467032A3}" type="presParOf" srcId="{81163FF7-33D2-4DCE-B5B9-9E4C0A2A5BDE}" destId="{BDBE21E0-8594-451F-ADA2-A33346696D2F}" srcOrd="2" destOrd="0" presId="urn:microsoft.com/office/officeart/2005/8/layout/orgChart1"/>
+    <dgm:cxn modelId="{CC4F8C45-BD15-487F-9BDD-48D9AE4F0ADD}" type="presParOf" srcId="{DDCFA6D3-C3A8-4EAB-966B-EDAFD2C38749}" destId="{A5710DA3-A5B7-4D6B-AA38-050B0881409A}" srcOrd="2" destOrd="0" presId="urn:microsoft.com/office/officeart/2005/8/layout/orgChart1"/>
+    <dgm:cxn modelId="{644B41F8-275F-4302-8CC4-2324201B4E18}" type="presParOf" srcId="{1C0A158C-C5F7-48A3-B55C-FC9CAE181FB1}" destId="{CB56F6A1-AA57-4654-B19B-5220DE1DFE82}" srcOrd="2" destOrd="0" presId="urn:microsoft.com/office/officeart/2005/8/layout/orgChart1"/>
+    <dgm:cxn modelId="{0C9E4B36-49E8-49FA-AA21-D2F389E40B0A}" type="presParOf" srcId="{129123F9-3855-4D82-843B-6D17F648ADED}" destId="{14D3A4C6-1E40-4ADF-8A11-519A1B306E32}" srcOrd="4" destOrd="0" presId="urn:microsoft.com/office/officeart/2005/8/layout/orgChart1"/>
+    <dgm:cxn modelId="{159B4C27-6228-401D-BCDD-7FFAEC1ED9C3}" type="presParOf" srcId="{129123F9-3855-4D82-843B-6D17F648ADED}" destId="{BC8C2CA2-D900-4985-90CA-C01E1FEF4593}" srcOrd="5" destOrd="0" presId="urn:microsoft.com/office/officeart/2005/8/layout/orgChart1"/>
+    <dgm:cxn modelId="{A218D29C-9A37-4A4D-988C-65ABAFA773F8}" type="presParOf" srcId="{BC8C2CA2-D900-4985-90CA-C01E1FEF4593}" destId="{03C412EA-A366-4BE8-985B-AAAAF2E7172D}" srcOrd="0" destOrd="0" presId="urn:microsoft.com/office/officeart/2005/8/layout/orgChart1"/>
+    <dgm:cxn modelId="{940A0D76-B251-4452-8D62-9683670B662A}" type="presParOf" srcId="{03C412EA-A366-4BE8-985B-AAAAF2E7172D}" destId="{B87DD2D6-A50E-48A2-84D2-11DF6E294121}" srcOrd="0" destOrd="0" presId="urn:microsoft.com/office/officeart/2005/8/layout/orgChart1"/>
+    <dgm:cxn modelId="{ED56F82E-B90F-4855-9193-62FB88535630}" type="presParOf" srcId="{03C412EA-A366-4BE8-985B-AAAAF2E7172D}" destId="{69B01DDF-7B09-4C33-BD1B-611ACC55A21B}" srcOrd="1" destOrd="0" presId="urn:microsoft.com/office/officeart/2005/8/layout/orgChart1"/>
+    <dgm:cxn modelId="{2F09AC80-FD5E-43B0-B6CE-362EA9237069}" type="presParOf" srcId="{BC8C2CA2-D900-4985-90CA-C01E1FEF4593}" destId="{C84C4128-5FD2-4177-8224-679BF74C11BA}" srcOrd="1" destOrd="0" presId="urn:microsoft.com/office/officeart/2005/8/layout/orgChart1"/>
+    <dgm:cxn modelId="{D83EAF08-F441-43A9-AD63-98504B12433D}" type="presParOf" srcId="{BC8C2CA2-D900-4985-90CA-C01E1FEF4593}" destId="{7E78CA98-2507-4325-92E3-C22A623E1AEB}" srcOrd="2" destOrd="0" presId="urn:microsoft.com/office/officeart/2005/8/layout/orgChart1"/>
+    <dgm:cxn modelId="{A6D2E6A2-6993-4433-A89D-C96FAF17BDBE}" type="presParOf" srcId="{129123F9-3855-4D82-843B-6D17F648ADED}" destId="{E8F5CB36-5393-47BC-B138-2AC77A000B9E}" srcOrd="6" destOrd="0" presId="urn:microsoft.com/office/officeart/2005/8/layout/orgChart1"/>
+    <dgm:cxn modelId="{DCAF5841-1FDA-4813-9463-A1743FB1260A}" type="presParOf" srcId="{129123F9-3855-4D82-843B-6D17F648ADED}" destId="{D99E9E05-26BD-4A68-A39B-6C0E66226AD4}" srcOrd="7" destOrd="0" presId="urn:microsoft.com/office/officeart/2005/8/layout/orgChart1"/>
+    <dgm:cxn modelId="{3ABB183F-2282-421B-A80F-482B7FA4D29B}" type="presParOf" srcId="{D99E9E05-26BD-4A68-A39B-6C0E66226AD4}" destId="{FAEA5685-6578-43AD-8679-879BF1CF0231}" srcOrd="0" destOrd="0" presId="urn:microsoft.com/office/officeart/2005/8/layout/orgChart1"/>
+    <dgm:cxn modelId="{1BE63DC0-D03F-4B0C-BD9D-4588E68AD64A}" type="presParOf" srcId="{FAEA5685-6578-43AD-8679-879BF1CF0231}" destId="{DF559129-30AF-43C2-83C8-FDD188F2ECEA}" srcOrd="0" destOrd="0" presId="urn:microsoft.com/office/officeart/2005/8/layout/orgChart1"/>
+    <dgm:cxn modelId="{01C111C3-0687-4246-98F0-554257A815B3}" type="presParOf" srcId="{FAEA5685-6578-43AD-8679-879BF1CF0231}" destId="{6F07934B-92A3-4103-9632-A65EE9643A2C}" srcOrd="1" destOrd="0" presId="urn:microsoft.com/office/officeart/2005/8/layout/orgChart1"/>
+    <dgm:cxn modelId="{A6BFD40D-4F51-4E95-9AAF-0D785AA13C79}" type="presParOf" srcId="{D99E9E05-26BD-4A68-A39B-6C0E66226AD4}" destId="{A681DEDD-9EE4-4721-AC03-CA8F49C6F349}" srcOrd="1" destOrd="0" presId="urn:microsoft.com/office/officeart/2005/8/layout/orgChart1"/>
+    <dgm:cxn modelId="{099B286A-0753-47EF-BE14-F3C00707A506}" type="presParOf" srcId="{D99E9E05-26BD-4A68-A39B-6C0E66226AD4}" destId="{2A824A8A-1BEE-4D95-88C1-7BDED3C43E4E}" srcOrd="2" destOrd="0" presId="urn:microsoft.com/office/officeart/2005/8/layout/orgChart1"/>
+    <dgm:cxn modelId="{28055171-34B1-4D6C-B301-10073466E81E}" type="presParOf" srcId="{303CB245-BC72-44A0-A5E5-F63A5F5B82AE}" destId="{FE2B89AD-3CE3-4AF1-A8B2-91CD3816EEE6}" srcOrd="2" destOrd="0" presId="urn:microsoft.com/office/officeart/2005/8/layout/orgChart1"/>
   </dgm:cxnLst>
   <dgm:bg/>
   <dgm:whole/>
@@ -38357,7 +38889,7 @@
         </a:bodyPr>
         <a:lstStyle/>
         <a:p>
-          <a:pPr marL="0" lvl="0" indent="0" algn="ctr" defTabSz="311150">
+          <a:pPr lvl="0" algn="ctr" defTabSz="311150">
             <a:lnSpc>
               <a:spcPct val="90000"/>
             </a:lnSpc>
@@ -38367,7 +38899,6 @@
             <a:spcAft>
               <a:spcPct val="35000"/>
             </a:spcAft>
-            <a:buNone/>
           </a:pPr>
           <a:r>
             <a:rPr lang="es-PE" sz="700" kern="1200"/>
@@ -38435,7 +38966,7 @@
         </a:bodyPr>
         <a:lstStyle/>
         <a:p>
-          <a:pPr marL="0" lvl="0" indent="0" algn="ctr" defTabSz="311150">
+          <a:pPr lvl="0" algn="ctr" defTabSz="311150">
             <a:lnSpc>
               <a:spcPct val="90000"/>
             </a:lnSpc>
@@ -38445,7 +38976,6 @@
             <a:spcAft>
               <a:spcPct val="35000"/>
             </a:spcAft>
-            <a:buNone/>
           </a:pPr>
           <a:r>
             <a:rPr lang="es-PE" sz="700" kern="1200"/>
@@ -38513,7 +39043,7 @@
         </a:bodyPr>
         <a:lstStyle/>
         <a:p>
-          <a:pPr marL="0" lvl="0" indent="0" algn="ctr" defTabSz="311150">
+          <a:pPr lvl="0" algn="ctr" defTabSz="311150">
             <a:lnSpc>
               <a:spcPct val="90000"/>
             </a:lnSpc>
@@ -38523,7 +39053,6 @@
             <a:spcAft>
               <a:spcPct val="35000"/>
             </a:spcAft>
-            <a:buNone/>
           </a:pPr>
           <a:r>
             <a:rPr lang="es-PE" sz="700" kern="1200"/>
@@ -38591,7 +39120,7 @@
         </a:bodyPr>
         <a:lstStyle/>
         <a:p>
-          <a:pPr marL="0" lvl="0" indent="0" algn="l" defTabSz="311150">
+          <a:pPr lvl="0" algn="l" defTabSz="311150">
             <a:lnSpc>
               <a:spcPct val="90000"/>
             </a:lnSpc>
@@ -38601,7 +39130,6 @@
             <a:spcAft>
               <a:spcPct val="35000"/>
             </a:spcAft>
-            <a:buNone/>
           </a:pPr>
           <a:r>
             <a:rPr lang="es-PE" sz="700" b="0" i="0" u="none" kern="1200"/>
@@ -38670,7 +39198,7 @@
         </a:bodyPr>
         <a:lstStyle/>
         <a:p>
-          <a:pPr marL="0" lvl="0" indent="0" algn="l" defTabSz="311150">
+          <a:pPr lvl="0" algn="l" defTabSz="311150">
             <a:lnSpc>
               <a:spcPct val="90000"/>
             </a:lnSpc>
@@ -38680,7 +39208,6 @@
             <a:spcAft>
               <a:spcPct val="35000"/>
             </a:spcAft>
-            <a:buNone/>
           </a:pPr>
           <a:r>
             <a:rPr lang="es-PE" sz="700" b="0" i="0" u="none" kern="1200"/>
@@ -38749,7 +39276,7 @@
         </a:bodyPr>
         <a:lstStyle/>
         <a:p>
-          <a:pPr marL="0" lvl="0" indent="0" algn="l" defTabSz="311150">
+          <a:pPr lvl="0" algn="l" defTabSz="311150">
             <a:lnSpc>
               <a:spcPct val="90000"/>
             </a:lnSpc>
@@ -38759,7 +39286,6 @@
             <a:spcAft>
               <a:spcPct val="35000"/>
             </a:spcAft>
-            <a:buNone/>
           </a:pPr>
           <a:r>
             <a:rPr lang="es-PE" sz="700" kern="1200"/>
@@ -38827,7 +39353,7 @@
         </a:bodyPr>
         <a:lstStyle/>
         <a:p>
-          <a:pPr marL="0" lvl="0" indent="0" algn="l" defTabSz="311150">
+          <a:pPr lvl="0" algn="l" defTabSz="311150">
             <a:lnSpc>
               <a:spcPct val="90000"/>
             </a:lnSpc>
@@ -38837,7 +39363,6 @@
             <a:spcAft>
               <a:spcPct val="35000"/>
             </a:spcAft>
-            <a:buNone/>
           </a:pPr>
           <a:r>
             <a:rPr lang="es-PE" sz="700" kern="1200"/>
@@ -38905,7 +39430,7 @@
         </a:bodyPr>
         <a:lstStyle/>
         <a:p>
-          <a:pPr marL="0" lvl="0" indent="0" algn="l" defTabSz="311150">
+          <a:pPr lvl="0" algn="l" defTabSz="311150">
             <a:lnSpc>
               <a:spcPct val="90000"/>
             </a:lnSpc>
@@ -38915,7 +39440,6 @@
             <a:spcAft>
               <a:spcPct val="35000"/>
             </a:spcAft>
-            <a:buNone/>
           </a:pPr>
           <a:r>
             <a:rPr lang="es-PE" sz="700" kern="1200"/>
@@ -38983,7 +39507,7 @@
         </a:bodyPr>
         <a:lstStyle/>
         <a:p>
-          <a:pPr marL="0" lvl="0" indent="0" algn="l" defTabSz="311150">
+          <a:pPr lvl="0" algn="l" defTabSz="311150">
             <a:lnSpc>
               <a:spcPct val="90000"/>
             </a:lnSpc>
@@ -38993,7 +39517,6 @@
             <a:spcAft>
               <a:spcPct val="35000"/>
             </a:spcAft>
-            <a:buNone/>
           </a:pPr>
           <a:r>
             <a:rPr lang="es-PE" sz="700" kern="1200"/>
@@ -39061,7 +39584,7 @@
         </a:bodyPr>
         <a:lstStyle/>
         <a:p>
-          <a:pPr marL="0" lvl="0" indent="0" algn="l" defTabSz="311150">
+          <a:pPr lvl="0" algn="l" defTabSz="311150">
             <a:lnSpc>
               <a:spcPct val="90000"/>
             </a:lnSpc>
@@ -39071,7 +39594,6 @@
             <a:spcAft>
               <a:spcPct val="35000"/>
             </a:spcAft>
-            <a:buNone/>
           </a:pPr>
           <a:r>
             <a:rPr lang="es-PE" sz="700" kern="1200"/>
@@ -39139,7 +39661,7 @@
         </a:bodyPr>
         <a:lstStyle/>
         <a:p>
-          <a:pPr marL="0" lvl="0" indent="0" algn="l" defTabSz="311150">
+          <a:pPr lvl="0" algn="l" defTabSz="311150">
             <a:lnSpc>
               <a:spcPct val="90000"/>
             </a:lnSpc>
@@ -39149,7 +39671,6 @@
             <a:spcAft>
               <a:spcPct val="35000"/>
             </a:spcAft>
-            <a:buNone/>
           </a:pPr>
           <a:r>
             <a:rPr lang="es-PE" sz="700" kern="1200"/>
@@ -39217,7 +39738,7 @@
         </a:bodyPr>
         <a:lstStyle/>
         <a:p>
-          <a:pPr marL="0" lvl="0" indent="0" algn="l" defTabSz="311150">
+          <a:pPr lvl="0" algn="l" defTabSz="311150">
             <a:lnSpc>
               <a:spcPct val="90000"/>
             </a:lnSpc>
@@ -39227,7 +39748,6 @@
             <a:spcAft>
               <a:spcPct val="35000"/>
             </a:spcAft>
-            <a:buNone/>
           </a:pPr>
           <a:r>
             <a:rPr lang="es-PE" sz="700" kern="1200"/>
@@ -39295,7 +39815,7 @@
         </a:bodyPr>
         <a:lstStyle/>
         <a:p>
-          <a:pPr marL="0" lvl="0" indent="0" algn="l" defTabSz="311150">
+          <a:pPr lvl="0" algn="l" defTabSz="311150">
             <a:lnSpc>
               <a:spcPct val="90000"/>
             </a:lnSpc>
@@ -39305,7 +39825,6 @@
             <a:spcAft>
               <a:spcPct val="35000"/>
             </a:spcAft>
-            <a:buNone/>
           </a:pPr>
           <a:r>
             <a:rPr lang="es-PE" sz="700" kern="1200"/>
@@ -39373,7 +39892,7 @@
         </a:bodyPr>
         <a:lstStyle/>
         <a:p>
-          <a:pPr marL="0" lvl="0" indent="0" algn="l" defTabSz="311150">
+          <a:pPr lvl="0" algn="l" defTabSz="311150">
             <a:lnSpc>
               <a:spcPct val="90000"/>
             </a:lnSpc>
@@ -39383,7 +39902,6 @@
             <a:spcAft>
               <a:spcPct val="35000"/>
             </a:spcAft>
-            <a:buNone/>
           </a:pPr>
           <a:r>
             <a:rPr lang="es-PE" sz="700" kern="1200"/>
@@ -39451,7 +39969,7 @@
         </a:bodyPr>
         <a:lstStyle/>
         <a:p>
-          <a:pPr marL="0" lvl="0" indent="0" algn="l" defTabSz="311150">
+          <a:pPr lvl="0" algn="l" defTabSz="311150">
             <a:lnSpc>
               <a:spcPct val="90000"/>
             </a:lnSpc>
@@ -39461,7 +39979,6 @@
             <a:spcAft>
               <a:spcPct val="35000"/>
             </a:spcAft>
-            <a:buNone/>
           </a:pPr>
           <a:r>
             <a:rPr lang="es-PE" sz="700" kern="1200"/>
@@ -39529,7 +40046,7 @@
         </a:bodyPr>
         <a:lstStyle/>
         <a:p>
-          <a:pPr marL="0" lvl="0" indent="0" algn="ctr" defTabSz="311150">
+          <a:pPr lvl="0" algn="ctr" defTabSz="311150">
             <a:lnSpc>
               <a:spcPct val="90000"/>
             </a:lnSpc>
@@ -39539,7 +40056,6 @@
             <a:spcAft>
               <a:spcPct val="35000"/>
             </a:spcAft>
-            <a:buNone/>
           </a:pPr>
           <a:r>
             <a:rPr lang="es-PE" sz="700" kern="1200"/>
@@ -39607,7 +40123,7 @@
         </a:bodyPr>
         <a:lstStyle/>
         <a:p>
-          <a:pPr marL="0" lvl="0" indent="0" algn="ctr" defTabSz="311150">
+          <a:pPr lvl="0" algn="ctr" defTabSz="311150">
             <a:lnSpc>
               <a:spcPct val="90000"/>
             </a:lnSpc>
@@ -39617,7 +40133,6 @@
             <a:spcAft>
               <a:spcPct val="35000"/>
             </a:spcAft>
-            <a:buNone/>
           </a:pPr>
           <a:r>
             <a:rPr lang="es-PE" sz="700" kern="1200"/>
@@ -39685,7 +40200,7 @@
         </a:bodyPr>
         <a:lstStyle/>
         <a:p>
-          <a:pPr marL="0" lvl="0" indent="0" algn="ctr" defTabSz="311150">
+          <a:pPr lvl="0" algn="ctr" defTabSz="311150">
             <a:lnSpc>
               <a:spcPct val="90000"/>
             </a:lnSpc>
@@ -39695,7 +40210,6 @@
             <a:spcAft>
               <a:spcPct val="35000"/>
             </a:spcAft>
-            <a:buNone/>
           </a:pPr>
           <a:r>
             <a:rPr lang="es-PE" sz="700" kern="1200"/>
@@ -39763,7 +40277,7 @@
         </a:bodyPr>
         <a:lstStyle/>
         <a:p>
-          <a:pPr marL="0" lvl="0" indent="0" algn="ctr" defTabSz="311150">
+          <a:pPr lvl="0" algn="ctr" defTabSz="311150">
             <a:lnSpc>
               <a:spcPct val="90000"/>
             </a:lnSpc>
@@ -39773,7 +40287,6 @@
             <a:spcAft>
               <a:spcPct val="35000"/>
             </a:spcAft>
-            <a:buNone/>
           </a:pPr>
           <a:r>
             <a:rPr lang="es-PE" sz="700" kern="1200"/>
@@ -39841,7 +40354,7 @@
         </a:bodyPr>
         <a:lstStyle/>
         <a:p>
-          <a:pPr marL="0" lvl="0" indent="0" algn="ctr" defTabSz="311150">
+          <a:pPr lvl="0" algn="ctr" defTabSz="311150">
             <a:lnSpc>
               <a:spcPct val="90000"/>
             </a:lnSpc>
@@ -39851,7 +40364,6 @@
             <a:spcAft>
               <a:spcPct val="35000"/>
             </a:spcAft>
-            <a:buNone/>
           </a:pPr>
           <a:r>
             <a:rPr lang="es-PE" sz="700" kern="1200"/>
@@ -39919,7 +40431,7 @@
         </a:bodyPr>
         <a:lstStyle/>
         <a:p>
-          <a:pPr marL="0" lvl="0" indent="0" algn="ctr" defTabSz="311150">
+          <a:pPr lvl="0" algn="ctr" defTabSz="311150">
             <a:lnSpc>
               <a:spcPct val="90000"/>
             </a:lnSpc>
@@ -39929,7 +40441,6 @@
             <a:spcAft>
               <a:spcPct val="35000"/>
             </a:spcAft>
-            <a:buNone/>
           </a:pPr>
           <a:r>
             <a:rPr lang="es-PE" sz="700" kern="1200"/>
@@ -39997,7 +40508,7 @@
         </a:bodyPr>
         <a:lstStyle/>
         <a:p>
-          <a:pPr marL="0" lvl="0" indent="0" algn="ctr" defTabSz="311150">
+          <a:pPr lvl="0" algn="ctr" defTabSz="311150">
             <a:lnSpc>
               <a:spcPct val="90000"/>
             </a:lnSpc>
@@ -40007,7 +40518,6 @@
             <a:spcAft>
               <a:spcPct val="35000"/>
             </a:spcAft>
-            <a:buNone/>
           </a:pPr>
           <a:r>
             <a:rPr lang="es-PE" sz="700" kern="1200"/>
@@ -40075,7 +40585,7 @@
         </a:bodyPr>
         <a:lstStyle/>
         <a:p>
-          <a:pPr marL="0" lvl="0" indent="0" algn="ctr" defTabSz="311150">
+          <a:pPr lvl="0" algn="ctr" defTabSz="311150">
             <a:lnSpc>
               <a:spcPct val="90000"/>
             </a:lnSpc>
@@ -40085,7 +40595,6 @@
             <a:spcAft>
               <a:spcPct val="35000"/>
             </a:spcAft>
-            <a:buNone/>
           </a:pPr>
           <a:r>
             <a:rPr lang="es-PE" sz="700" kern="1200"/>
@@ -40153,7 +40662,7 @@
         </a:bodyPr>
         <a:lstStyle/>
         <a:p>
-          <a:pPr marL="0" lvl="0" indent="0" algn="ctr" defTabSz="311150">
+          <a:pPr lvl="0" algn="ctr" defTabSz="311150">
             <a:lnSpc>
               <a:spcPct val="90000"/>
             </a:lnSpc>
@@ -40163,7 +40672,6 @@
             <a:spcAft>
               <a:spcPct val="35000"/>
             </a:spcAft>
-            <a:buNone/>
           </a:pPr>
           <a:r>
             <a:rPr lang="es-PE" sz="700" kern="1200"/>
@@ -40231,7 +40739,7 @@
         </a:bodyPr>
         <a:lstStyle/>
         <a:p>
-          <a:pPr marL="0" lvl="0" indent="0" algn="ctr" defTabSz="311150">
+          <a:pPr lvl="0" algn="ctr" defTabSz="311150">
             <a:lnSpc>
               <a:spcPct val="90000"/>
             </a:lnSpc>
@@ -40241,7 +40749,6 @@
             <a:spcAft>
               <a:spcPct val="35000"/>
             </a:spcAft>
-            <a:buNone/>
           </a:pPr>
           <a:r>
             <a:rPr lang="es-PE" sz="700" kern="1200"/>
@@ -42715,7 +43222,7 @@
 </file>
 
 <file path=customXml/itemProps2.xml><?xml version="1.0" encoding="utf-8"?>
-<ds:datastoreItem xmlns:ds="http://schemas.openxmlformats.org/officeDocument/2006/customXml" ds:itemID="{DA363BF6-D4F7-4EDD-8B42-4E00E71B28E4}">
+<ds:datastoreItem xmlns:ds="http://schemas.openxmlformats.org/officeDocument/2006/customXml" ds:itemID="{52732EEA-4C61-4941-BB3C-849BF9BCF0DE}">
   <ds:schemaRefs>
     <ds:schemaRef ds:uri="http://schemas.openxmlformats.org/officeDocument/2006/bibliography"/>
   </ds:schemaRefs>

</xml_diff>

<commit_message>
Actualización del Indice del Plan de Gestion de la Configuración
</commit_message>
<xml_diff>
--- a/documentos/PGC.docx
+++ b/documentos/PGC.docx
@@ -1026,7 +1026,7 @@
           <w:sz w:val="24"/>
           <w:szCs w:val="24"/>
         </w:rPr>
-        <w:instrText xml:space="preserve"> TOC \o "1-4" \h \z \u </w:instrText>
+        <w:instrText xml:space="preserve"> TOC \o "1-3" \h \z \u </w:instrText>
       </w:r>
       <w:r>
         <w:rPr>
@@ -1047,11 +1047,12 @@
         </w:tabs>
         <w:rPr>
           <w:rFonts w:eastAsiaTheme="minorEastAsia"/>
+          <w:b w:val="0"/>
           <w:noProof/>
-          <w:lang w:val="es-MX" w:eastAsia="es-MX"/>
+          <w:lang w:eastAsia="es-PE"/>
         </w:rPr>
       </w:pPr>
-      <w:hyperlink w:anchor="_Toc529561507" w:history="1">
+      <w:hyperlink w:anchor="_Toc529880000" w:history="1">
         <w:r>
           <w:rPr>
             <w:rStyle w:val="Hipervnculo"/>
@@ -1063,8 +1064,9 @@
         <w:r>
           <w:rPr>
             <w:rFonts w:eastAsiaTheme="minorEastAsia"/>
+            <w:b w:val="0"/>
             <w:noProof/>
-            <w:lang w:val="es-MX" w:eastAsia="es-MX"/>
+            <w:lang w:eastAsia="es-PE"/>
           </w:rPr>
           <w:tab/>
         </w:r>
@@ -1095,7 +1097,7 @@
             <w:noProof/>
             <w:webHidden/>
           </w:rPr>
-          <w:instrText xml:space="preserve"> PAGEREF _Toc529561507 \h </w:instrText>
+          <w:instrText xml:space="preserve"> PAGEREF _Toc529880000 \h </w:instrText>
         </w:r>
         <w:r>
           <w:rPr>
@@ -1135,11 +1137,12 @@
         </w:tabs>
         <w:rPr>
           <w:rFonts w:eastAsiaTheme="minorEastAsia"/>
+          <w:b w:val="0"/>
           <w:noProof/>
-          <w:lang w:val="es-MX" w:eastAsia="es-MX"/>
+          <w:lang w:eastAsia="es-PE"/>
         </w:rPr>
       </w:pPr>
-      <w:hyperlink w:anchor="_Toc529561508" w:history="1">
+      <w:hyperlink w:anchor="_Toc529880001" w:history="1">
         <w:r>
           <w:rPr>
             <w:rStyle w:val="Hipervnculo"/>
@@ -1151,8 +1154,9 @@
         <w:r>
           <w:rPr>
             <w:rFonts w:eastAsiaTheme="minorEastAsia"/>
+            <w:b w:val="0"/>
             <w:noProof/>
-            <w:lang w:val="es-MX" w:eastAsia="es-MX"/>
+            <w:lang w:eastAsia="es-PE"/>
           </w:rPr>
           <w:tab/>
         </w:r>
@@ -1183,7 +1187,7 @@
             <w:noProof/>
             <w:webHidden/>
           </w:rPr>
-          <w:instrText xml:space="preserve"> PAGEREF _Toc529561508 \h </w:instrText>
+          <w:instrText xml:space="preserve"> PAGEREF _Toc529880001 \h </w:instrText>
         </w:r>
         <w:r>
           <w:rPr>
@@ -1222,11 +1226,12 @@
         </w:tabs>
         <w:rPr>
           <w:rFonts w:eastAsiaTheme="minorEastAsia"/>
+          <w:b w:val="0"/>
           <w:noProof/>
-          <w:lang w:val="es-MX" w:eastAsia="es-MX"/>
+          <w:lang w:eastAsia="es-PE"/>
         </w:rPr>
       </w:pPr>
-      <w:hyperlink w:anchor="_Toc529561509" w:history="1">
+      <w:hyperlink w:anchor="_Toc529880002" w:history="1">
         <w:r>
           <w:rPr>
             <w:rStyle w:val="Hipervnculo"/>
@@ -1254,7 +1259,7 @@
             <w:noProof/>
             <w:webHidden/>
           </w:rPr>
-          <w:instrText xml:space="preserve"> PAGEREF _Toc529561509 \h </w:instrText>
+          <w:instrText xml:space="preserve"> PAGEREF _Toc529880002 \h </w:instrText>
         </w:r>
         <w:r>
           <w:rPr>
@@ -1293,11 +1298,12 @@
         </w:tabs>
         <w:rPr>
           <w:rFonts w:eastAsiaTheme="minorEastAsia"/>
+          <w:b w:val="0"/>
           <w:noProof/>
-          <w:lang w:val="es-MX" w:eastAsia="es-MX"/>
+          <w:lang w:eastAsia="es-PE"/>
         </w:rPr>
       </w:pPr>
-      <w:hyperlink w:anchor="_Toc529561510" w:history="1">
+      <w:hyperlink w:anchor="_Toc529880003" w:history="1">
         <w:r>
           <w:rPr>
             <w:rStyle w:val="Hipervnculo"/>
@@ -1325,7 +1331,7 @@
             <w:noProof/>
             <w:webHidden/>
           </w:rPr>
-          <w:instrText xml:space="preserve"> PAGEREF _Toc529561510 \h </w:instrText>
+          <w:instrText xml:space="preserve"> PAGEREF _Toc529880003 \h </w:instrText>
         </w:r>
         <w:r>
           <w:rPr>
@@ -1364,11 +1370,12 @@
         </w:tabs>
         <w:rPr>
           <w:rFonts w:eastAsiaTheme="minorEastAsia"/>
+          <w:b w:val="0"/>
           <w:noProof/>
-          <w:lang w:val="es-MX" w:eastAsia="es-MX"/>
+          <w:lang w:eastAsia="es-PE"/>
         </w:rPr>
       </w:pPr>
-      <w:hyperlink w:anchor="_Toc529561511" w:history="1">
+      <w:hyperlink w:anchor="_Toc529880004" w:history="1">
         <w:r>
           <w:rPr>
             <w:rStyle w:val="Hipervnculo"/>
@@ -1396,7 +1403,7 @@
             <w:noProof/>
             <w:webHidden/>
           </w:rPr>
-          <w:instrText xml:space="preserve"> PAGEREF _Toc529561511 \h </w:instrText>
+          <w:instrText xml:space="preserve"> PAGEREF _Toc529880004 \h </w:instrText>
         </w:r>
         <w:r>
           <w:rPr>
@@ -1435,11 +1442,12 @@
         </w:tabs>
         <w:rPr>
           <w:rFonts w:eastAsiaTheme="minorEastAsia"/>
+          <w:b w:val="0"/>
           <w:noProof/>
-          <w:lang w:val="es-MX" w:eastAsia="es-MX"/>
+          <w:lang w:eastAsia="es-PE"/>
         </w:rPr>
       </w:pPr>
-      <w:hyperlink w:anchor="_Toc529561512" w:history="1">
+      <w:hyperlink w:anchor="_Toc529880005" w:history="1">
         <w:r>
           <w:rPr>
             <w:rStyle w:val="Hipervnculo"/>
@@ -1467,7 +1475,7 @@
             <w:noProof/>
             <w:webHidden/>
           </w:rPr>
-          <w:instrText xml:space="preserve"> PAGEREF _Toc529561512 \h </w:instrText>
+          <w:instrText xml:space="preserve"> PAGEREF _Toc529880005 \h </w:instrText>
         </w:r>
         <w:r>
           <w:rPr>
@@ -1506,11 +1514,12 @@
         </w:tabs>
         <w:rPr>
           <w:rFonts w:eastAsiaTheme="minorEastAsia"/>
+          <w:b w:val="0"/>
           <w:noProof/>
-          <w:lang w:val="es-MX" w:eastAsia="es-MX"/>
+          <w:lang w:eastAsia="es-PE"/>
         </w:rPr>
       </w:pPr>
-      <w:hyperlink w:anchor="_Toc529561513" w:history="1">
+      <w:hyperlink w:anchor="_Toc529880006" w:history="1">
         <w:r>
           <w:rPr>
             <w:rStyle w:val="Hipervnculo"/>
@@ -1538,7 +1547,7 @@
             <w:noProof/>
             <w:webHidden/>
           </w:rPr>
-          <w:instrText xml:space="preserve"> PAGEREF _Toc529561513 \h </w:instrText>
+          <w:instrText xml:space="preserve"> PAGEREF _Toc529880006 \h </w:instrText>
         </w:r>
         <w:r>
           <w:rPr>
@@ -1577,11 +1586,12 @@
         </w:tabs>
         <w:rPr>
           <w:rFonts w:eastAsiaTheme="minorEastAsia"/>
+          <w:b w:val="0"/>
           <w:noProof/>
-          <w:lang w:val="es-MX" w:eastAsia="es-MX"/>
+          <w:lang w:eastAsia="es-PE"/>
         </w:rPr>
       </w:pPr>
-      <w:hyperlink w:anchor="_Toc529561514" w:history="1">
+      <w:hyperlink w:anchor="_Toc529880007" w:history="1">
         <w:r>
           <w:rPr>
             <w:rStyle w:val="Hipervnculo"/>
@@ -1609,7 +1619,7 @@
             <w:noProof/>
             <w:webHidden/>
           </w:rPr>
-          <w:instrText xml:space="preserve"> PAGEREF _Toc529561514 \h </w:instrText>
+          <w:instrText xml:space="preserve"> PAGEREF _Toc529880007 \h </w:instrText>
         </w:r>
         <w:r>
           <w:rPr>
@@ -1648,11 +1658,12 @@
         </w:tabs>
         <w:rPr>
           <w:rFonts w:eastAsiaTheme="minorEastAsia"/>
+          <w:b w:val="0"/>
           <w:noProof/>
-          <w:lang w:val="es-MX" w:eastAsia="es-MX"/>
+          <w:lang w:eastAsia="es-PE"/>
         </w:rPr>
       </w:pPr>
-      <w:hyperlink w:anchor="_Toc529561515" w:history="1">
+      <w:hyperlink w:anchor="_Toc529880008" w:history="1">
         <w:r>
           <w:rPr>
             <w:rStyle w:val="Hipervnculo"/>
@@ -1680,7 +1691,7 @@
             <w:noProof/>
             <w:webHidden/>
           </w:rPr>
-          <w:instrText xml:space="preserve"> PAGEREF _Toc529561515 \h </w:instrText>
+          <w:instrText xml:space="preserve"> PAGEREF _Toc529880008 \h </w:instrText>
         </w:r>
         <w:r>
           <w:rPr>
@@ -1719,11 +1730,12 @@
         </w:tabs>
         <w:rPr>
           <w:rFonts w:eastAsiaTheme="minorEastAsia"/>
+          <w:b w:val="0"/>
           <w:noProof/>
-          <w:lang w:val="es-MX" w:eastAsia="es-MX"/>
+          <w:lang w:eastAsia="es-PE"/>
         </w:rPr>
       </w:pPr>
-      <w:hyperlink w:anchor="_Toc529561516" w:history="1">
+      <w:hyperlink w:anchor="_Toc529880009" w:history="1">
         <w:r>
           <w:rPr>
             <w:rStyle w:val="Hipervnculo"/>
@@ -1751,7 +1763,7 @@
             <w:noProof/>
             <w:webHidden/>
           </w:rPr>
-          <w:instrText xml:space="preserve"> PAGEREF _Toc529561516 \h </w:instrText>
+          <w:instrText xml:space="preserve"> PAGEREF _Toc529880009 \h </w:instrText>
         </w:r>
         <w:r>
           <w:rPr>
@@ -1790,11 +1802,12 @@
         </w:tabs>
         <w:rPr>
           <w:rFonts w:eastAsiaTheme="minorEastAsia"/>
+          <w:b w:val="0"/>
           <w:noProof/>
-          <w:lang w:val="es-MX" w:eastAsia="es-MX"/>
+          <w:lang w:eastAsia="es-PE"/>
         </w:rPr>
       </w:pPr>
-      <w:hyperlink w:anchor="_Toc529561517" w:history="1">
+      <w:hyperlink w:anchor="_Toc529880010" w:history="1">
         <w:r>
           <w:rPr>
             <w:rStyle w:val="Hipervnculo"/>
@@ -1822,7 +1835,7 @@
             <w:noProof/>
             <w:webHidden/>
           </w:rPr>
-          <w:instrText xml:space="preserve"> PAGEREF _Toc529561517 \h </w:instrText>
+          <w:instrText xml:space="preserve"> PAGEREF _Toc529880010 \h </w:instrText>
         </w:r>
         <w:r>
           <w:rPr>
@@ -1861,11 +1874,12 @@
         </w:tabs>
         <w:rPr>
           <w:rFonts w:eastAsiaTheme="minorEastAsia"/>
+          <w:b w:val="0"/>
           <w:noProof/>
-          <w:lang w:val="es-MX" w:eastAsia="es-MX"/>
+          <w:lang w:eastAsia="es-PE"/>
         </w:rPr>
       </w:pPr>
-      <w:hyperlink w:anchor="_Toc529561518" w:history="1">
+      <w:hyperlink w:anchor="_Toc529880011" w:history="1">
         <w:r>
           <w:rPr>
             <w:rStyle w:val="Hipervnculo"/>
@@ -1893,7 +1907,7 @@
             <w:noProof/>
             <w:webHidden/>
           </w:rPr>
-          <w:instrText xml:space="preserve"> PAGEREF _Toc529561518 \h </w:instrText>
+          <w:instrText xml:space="preserve"> PAGEREF _Toc529880011 \h </w:instrText>
         </w:r>
         <w:r>
           <w:rPr>
@@ -1932,11 +1946,12 @@
         </w:tabs>
         <w:rPr>
           <w:rFonts w:eastAsiaTheme="minorEastAsia"/>
+          <w:b w:val="0"/>
           <w:noProof/>
-          <w:lang w:val="es-MX" w:eastAsia="es-MX"/>
+          <w:lang w:eastAsia="es-PE"/>
         </w:rPr>
       </w:pPr>
-      <w:hyperlink w:anchor="_Toc529561519" w:history="1">
+      <w:hyperlink w:anchor="_Toc529880012" w:history="1">
         <w:r>
           <w:rPr>
             <w:rStyle w:val="Hipervnculo"/>
@@ -1964,7 +1979,7 @@
             <w:noProof/>
             <w:webHidden/>
           </w:rPr>
-          <w:instrText xml:space="preserve"> PAGEREF _Toc529561519 \h </w:instrText>
+          <w:instrText xml:space="preserve"> PAGEREF _Toc529880012 \h </w:instrText>
         </w:r>
         <w:r>
           <w:rPr>
@@ -2003,11 +2018,12 @@
         </w:tabs>
         <w:rPr>
           <w:rFonts w:eastAsiaTheme="minorEastAsia"/>
+          <w:b w:val="0"/>
           <w:noProof/>
-          <w:lang w:val="es-MX" w:eastAsia="es-MX"/>
+          <w:lang w:eastAsia="es-PE"/>
         </w:rPr>
       </w:pPr>
-      <w:hyperlink w:anchor="_Toc529561520" w:history="1">
+      <w:hyperlink w:anchor="_Toc529880013" w:history="1">
         <w:r>
           <w:rPr>
             <w:rStyle w:val="Hipervnculo"/>
@@ -2036,7 +2052,7 @@
             <w:noProof/>
             <w:webHidden/>
           </w:rPr>
-          <w:instrText xml:space="preserve"> PAGEREF _Toc529561520 \h </w:instrText>
+          <w:instrText xml:space="preserve"> PAGEREF _Toc529880013 \h </w:instrText>
         </w:r>
         <w:r>
           <w:rPr>
@@ -2075,11 +2091,12 @@
         </w:tabs>
         <w:rPr>
           <w:rFonts w:eastAsiaTheme="minorEastAsia"/>
+          <w:b w:val="0"/>
           <w:noProof/>
-          <w:lang w:val="es-MX" w:eastAsia="es-MX"/>
+          <w:lang w:eastAsia="es-PE"/>
         </w:rPr>
       </w:pPr>
-      <w:hyperlink w:anchor="_Toc529561521" w:history="1">
+      <w:hyperlink w:anchor="_Toc529880014" w:history="1">
         <w:r>
           <w:rPr>
             <w:rStyle w:val="Hipervnculo"/>
@@ -2108,7 +2125,7 @@
             <w:noProof/>
             <w:webHidden/>
           </w:rPr>
-          <w:instrText xml:space="preserve"> PAGEREF _Toc529561521 \h </w:instrText>
+          <w:instrText xml:space="preserve"> PAGEREF _Toc529880014 \h </w:instrText>
         </w:r>
         <w:r>
           <w:rPr>
@@ -2147,11 +2164,12 @@
         </w:tabs>
         <w:rPr>
           <w:rFonts w:eastAsiaTheme="minorEastAsia"/>
+          <w:b w:val="0"/>
           <w:noProof/>
-          <w:lang w:val="es-MX" w:eastAsia="es-MX"/>
+          <w:lang w:eastAsia="es-PE"/>
         </w:rPr>
       </w:pPr>
-      <w:hyperlink w:anchor="_Toc529561522" w:history="1">
+      <w:hyperlink w:anchor="_Toc529880015" w:history="1">
         <w:r>
           <w:rPr>
             <w:rStyle w:val="Hipervnculo"/>
@@ -2179,7 +2197,7 @@
             <w:noProof/>
             <w:webHidden/>
           </w:rPr>
-          <w:instrText xml:space="preserve"> PAGEREF _Toc529561522 \h </w:instrText>
+          <w:instrText xml:space="preserve"> PAGEREF _Toc529880015 \h </w:instrText>
         </w:r>
         <w:r>
           <w:rPr>
@@ -2218,11 +2236,12 @@
         </w:tabs>
         <w:rPr>
           <w:rFonts w:eastAsiaTheme="minorEastAsia"/>
+          <w:b w:val="0"/>
           <w:noProof/>
-          <w:lang w:val="es-MX" w:eastAsia="es-MX"/>
+          <w:lang w:eastAsia="es-PE"/>
         </w:rPr>
       </w:pPr>
-      <w:hyperlink w:anchor="_Toc529561523" w:history="1">
+      <w:hyperlink w:anchor="_Toc529880016" w:history="1">
         <w:r>
           <w:rPr>
             <w:rStyle w:val="Hipervnculo"/>
@@ -2250,7 +2269,7 @@
             <w:noProof/>
             <w:webHidden/>
           </w:rPr>
-          <w:instrText xml:space="preserve"> PAGEREF _Toc529561523 \h </w:instrText>
+          <w:instrText xml:space="preserve"> PAGEREF _Toc529880016 \h </w:instrText>
         </w:r>
         <w:r>
           <w:rPr>
@@ -2289,11 +2308,12 @@
         </w:tabs>
         <w:rPr>
           <w:rFonts w:eastAsiaTheme="minorEastAsia"/>
+          <w:b w:val="0"/>
           <w:noProof/>
-          <w:lang w:val="es-MX" w:eastAsia="es-MX"/>
+          <w:lang w:eastAsia="es-PE"/>
         </w:rPr>
       </w:pPr>
-      <w:hyperlink w:anchor="_Toc529561524" w:history="1">
+      <w:hyperlink w:anchor="_Toc529880017" w:history="1">
         <w:r>
           <w:rPr>
             <w:rStyle w:val="Hipervnculo"/>
@@ -2321,7 +2341,7 @@
             <w:noProof/>
             <w:webHidden/>
           </w:rPr>
-          <w:instrText xml:space="preserve"> PAGEREF _Toc529561524 \h </w:instrText>
+          <w:instrText xml:space="preserve"> PAGEREF _Toc529880017 \h </w:instrText>
         </w:r>
         <w:r>
           <w:rPr>
@@ -2354,6 +2374,7 @@
     </w:p>
     <w:p>
       <w:pPr>
+        <w:jc w:val="center"/>
         <w:rPr>
           <w:rFonts w:ascii="Arial" w:hAnsi="Arial" w:cs="Arial"/>
           <w:sz w:val="24"/>
@@ -2363,11 +2384,14 @@
       <w:r>
         <w:rPr>
           <w:rFonts w:ascii="Arial" w:hAnsi="Arial" w:cs="Arial"/>
+          <w:b/>
           <w:sz w:val="24"/>
           <w:szCs w:val="24"/>
         </w:rPr>
         <w:fldChar w:fldCharType="end"/>
       </w:r>
+      <w:bookmarkStart w:id="0" w:name="_GoBack"/>
+      <w:bookmarkEnd w:id="0"/>
     </w:p>
     <w:p>
       <w:pPr>
@@ -2399,7 +2423,7 @@
           <w:szCs w:val="24"/>
         </w:rPr>
       </w:pPr>
-      <w:bookmarkStart w:id="0" w:name="_Toc529561507"/>
+      <w:bookmarkStart w:id="1" w:name="_Toc529880000"/>
       <w:r>
         <w:rPr>
           <w:rFonts w:ascii="Arial" w:hAnsi="Arial" w:cs="Arial"/>
@@ -2409,7 +2433,7 @@
         <w:lastRenderedPageBreak/>
         <w:t>Introducción</w:t>
       </w:r>
-      <w:bookmarkEnd w:id="0"/>
+      <w:bookmarkEnd w:id="1"/>
     </w:p>
     <w:p>
       <w:pPr>
@@ -2619,8 +2643,6 @@
         </w:rPr>
         <w:t xml:space="preserve"> </w:t>
       </w:r>
-      <w:bookmarkStart w:id="1" w:name="_GoBack"/>
-      <w:bookmarkEnd w:id="1"/>
     </w:p>
     <w:p>
       <w:pPr>
@@ -2709,7 +2731,7 @@
           <w:szCs w:val="24"/>
         </w:rPr>
       </w:pPr>
-      <w:bookmarkStart w:id="2" w:name="_Toc529561508"/>
+      <w:bookmarkStart w:id="2" w:name="_Toc529880001"/>
       <w:r>
         <w:rPr>
           <w:rFonts w:ascii="Arial" w:hAnsi="Arial" w:cs="Arial"/>
@@ -2729,7 +2751,7 @@
           <w:rFonts w:ascii="Arial" w:hAnsi="Arial" w:cs="Arial"/>
         </w:rPr>
       </w:pPr>
-      <w:bookmarkStart w:id="3" w:name="_Toc529561509"/>
+      <w:bookmarkStart w:id="3" w:name="_Toc529880002"/>
       <w:r>
         <w:rPr>
           <w:rFonts w:ascii="Arial" w:hAnsi="Arial" w:cs="Arial"/>
@@ -3621,7 +3643,7 @@
           <w:b w:val="0"/>
         </w:rPr>
       </w:pPr>
-      <w:bookmarkStart w:id="4" w:name="_Toc529561510"/>
+      <w:bookmarkStart w:id="4" w:name="_Toc529880003"/>
       <w:r>
         <w:rPr>
           <w:rFonts w:ascii="Arial" w:hAnsi="Arial" w:cs="Arial"/>
@@ -3775,7 +3797,7 @@
           <w:rFonts w:ascii="Arial" w:hAnsi="Arial" w:cs="Arial"/>
         </w:rPr>
       </w:pPr>
-      <w:bookmarkStart w:id="5" w:name="_Toc529561511"/>
+      <w:bookmarkStart w:id="5" w:name="_Toc529880004"/>
       <w:r>
         <w:rPr>
           <w:rFonts w:ascii="Arial" w:hAnsi="Arial" w:cs="Arial"/>
@@ -3804,7 +3826,7 @@
           <w:lang w:eastAsia="es-PE"/>
         </w:rPr>
         <w:drawing>
-          <wp:inline distT="0" distB="0" distL="0" distR="0">
+          <wp:inline distT="0" distB="0" distL="0" distR="0" wp14:anchorId="48CD2990" wp14:editId="01C05A80">
             <wp:extent cx="5448300" cy="4642583"/>
             <wp:effectExtent l="0" t="0" r="0" b="5715"/>
             <wp:docPr id="2" name="Imagen 2" descr="https://lh5.googleusercontent.com/8l09JS1NHL2Vh01T4qxvVm_WXyMzPXLyEZRVIF631g4rG6B7B28hiS5P47yvb69dARyCmE3lh68xMGHGvGLyDzeCACXvNZ93xXg_gmOoQSstBiR0AfqQGTb7_Ma8JyWPcLI5OJ0O"/>
@@ -3860,7 +3882,7 @@
           <w:rFonts w:ascii="Arial" w:hAnsi="Arial" w:cs="Arial"/>
         </w:rPr>
       </w:pPr>
-      <w:bookmarkStart w:id="6" w:name="_Toc529561512"/>
+      <w:bookmarkStart w:id="6" w:name="_Toc529880005"/>
       <w:r>
         <w:rPr>
           <w:rFonts w:ascii="Arial" w:hAnsi="Arial" w:cs="Arial"/>
@@ -7046,7 +7068,7 @@
           <w:szCs w:val="24"/>
         </w:rPr>
       </w:pPr>
-      <w:bookmarkStart w:id="7" w:name="_Toc529561513"/>
+      <w:bookmarkStart w:id="7" w:name="_Toc529880006"/>
       <w:r>
         <w:rPr>
           <w:rFonts w:ascii="Arial" w:hAnsi="Arial" w:cs="Arial"/>
@@ -7074,7 +7096,7 @@
           <w:b w:val="0"/>
         </w:rPr>
       </w:pPr>
-      <w:bookmarkStart w:id="8" w:name="_Toc529561514"/>
+      <w:bookmarkStart w:id="8" w:name="_Toc529880007"/>
       <w:r>
         <w:rPr>
           <w:rFonts w:ascii="Arial" w:hAnsi="Arial" w:cs="Arial"/>
@@ -7096,7 +7118,7 @@
           <w:rFonts w:ascii="Arial" w:hAnsi="Arial" w:cs="Arial"/>
         </w:rPr>
       </w:pPr>
-      <w:bookmarkStart w:id="9" w:name="_Toc529561515"/>
+      <w:bookmarkStart w:id="9" w:name="_Toc529880008"/>
       <w:r>
         <w:rPr>
           <w:rFonts w:ascii="Arial" w:hAnsi="Arial" w:cs="Arial"/>
@@ -12353,7 +12375,7 @@
           <w:rFonts w:ascii="Arial" w:hAnsi="Arial" w:cs="Arial"/>
         </w:rPr>
       </w:pPr>
-      <w:bookmarkStart w:id="10" w:name="_Toc529561516"/>
+      <w:bookmarkStart w:id="10" w:name="_Toc529880009"/>
       <w:r>
         <w:rPr>
           <w:rFonts w:ascii="Arial" w:hAnsi="Arial" w:cs="Arial"/>
@@ -12963,7 +12985,7 @@
           <w:rFonts w:ascii="Arial" w:hAnsi="Arial" w:cs="Arial"/>
         </w:rPr>
       </w:pPr>
-      <w:bookmarkStart w:id="11" w:name="_Toc529561517"/>
+      <w:bookmarkStart w:id="11" w:name="_Toc529880010"/>
       <w:r>
         <w:rPr>
           <w:rFonts w:ascii="Arial" w:hAnsi="Arial" w:cs="Arial"/>
@@ -16059,7 +16081,7 @@
           <w:rFonts w:ascii="Arial" w:hAnsi="Arial" w:cs="Arial"/>
         </w:rPr>
       </w:pPr>
-      <w:bookmarkStart w:id="12" w:name="_Toc529561518"/>
+      <w:bookmarkStart w:id="12" w:name="_Toc529880011"/>
       <w:r>
         <w:rPr>
           <w:rFonts w:ascii="Arial" w:hAnsi="Arial" w:cs="Arial"/>
@@ -16081,7 +16103,7 @@
           <w:rFonts w:ascii="Arial" w:hAnsi="Arial" w:cs="Arial"/>
         </w:rPr>
       </w:pPr>
-      <w:bookmarkStart w:id="13" w:name="_Toc529561519"/>
+      <w:bookmarkStart w:id="13" w:name="_Toc529880012"/>
       <w:r>
         <w:rPr>
           <w:rFonts w:ascii="Arial" w:hAnsi="Arial" w:cs="Arial"/>
@@ -16108,7 +16130,7 @@
           <w:color w:val="000000"/>
         </w:rPr>
       </w:pPr>
-      <w:bookmarkStart w:id="14" w:name="_Toc529561520"/>
+      <w:bookmarkStart w:id="14" w:name="_Toc529880013"/>
       <w:r>
         <w:rPr>
           <w:rFonts w:ascii="Arial" w:hAnsi="Arial" w:cs="Arial"/>
@@ -22136,7 +22158,7 @@
           <w:color w:val="000000"/>
         </w:rPr>
       </w:pPr>
-      <w:bookmarkStart w:id="15" w:name="_Toc529561521"/>
+      <w:bookmarkStart w:id="15" w:name="_Toc529880014"/>
       <w:r>
         <w:rPr>
           <w:rFonts w:ascii="Arial" w:hAnsi="Arial" w:cs="Arial"/>
@@ -24179,7 +24201,7 @@
           <w:rFonts w:ascii="Arial" w:hAnsi="Arial" w:cs="Arial"/>
         </w:rPr>
       </w:pPr>
-      <w:bookmarkStart w:id="16" w:name="_Toc529561522"/>
+      <w:bookmarkStart w:id="16" w:name="_Toc529880015"/>
       <w:r>
         <w:rPr>
           <w:rFonts w:ascii="Arial" w:hAnsi="Arial" w:cs="Arial"/>
@@ -24217,7 +24239,7 @@
           <w:lang w:eastAsia="es-PE"/>
         </w:rPr>
         <w:drawing>
-          <wp:inline distT="0" distB="0" distL="0" distR="0" wp14:anchorId="570FA287" wp14:editId="0DDB0913">
+          <wp:inline distT="0" distB="0" distL="0" distR="0" wp14:anchorId="4B5C842A" wp14:editId="37472AC8">
             <wp:extent cx="8277225" cy="4562475"/>
             <wp:effectExtent l="0" t="0" r="0" b="9525"/>
             <wp:docPr id="1" name="Diagrama 1"/>
@@ -26005,7 +26027,7 @@
           <w:rFonts w:ascii="Arial" w:hAnsi="Arial" w:cs="Arial"/>
         </w:rPr>
       </w:pPr>
-      <w:bookmarkStart w:id="17" w:name="_Toc529561523"/>
+      <w:bookmarkStart w:id="17" w:name="_Toc529880016"/>
       <w:r>
         <w:rPr>
           <w:rFonts w:ascii="Arial" w:hAnsi="Arial" w:cs="Arial"/>
@@ -27693,7 +27715,7 @@
           <w:rFonts w:ascii="Arial" w:hAnsi="Arial" w:cs="Arial"/>
         </w:rPr>
       </w:pPr>
-      <w:bookmarkStart w:id="18" w:name="_Toc529561524"/>
+      <w:bookmarkStart w:id="18" w:name="_Toc529880017"/>
       <w:r>
         <w:rPr>
           <w:rFonts w:ascii="Arial" w:hAnsi="Arial" w:cs="Arial"/>
@@ -28465,7 +28487,7 @@
         <w:noProof/>
         <w:lang w:val="es-ES"/>
       </w:rPr>
-      <w:t>19</w:t>
+      <w:t>4</w:t>
     </w:r>
     <w:r>
       <w:rPr>
@@ -33784,10 +33806,14 @@
     <w:next w:val="Normal"/>
     <w:uiPriority w:val="39"/>
     <w:unhideWhenUsed/>
+    <w:rsid w:val="0020728B"/>
     <w:pPr>
       <w:spacing w:after="100"/>
       <w:ind w:left="440"/>
     </w:pPr>
+    <w:rPr>
+      <w:b/>
+    </w:rPr>
   </w:style>
   <w:style w:type="paragraph" w:styleId="TDC1">
     <w:name w:val="toc 1"/>
@@ -33795,9 +33821,13 @@
     <w:next w:val="Normal"/>
     <w:uiPriority w:val="39"/>
     <w:unhideWhenUsed/>
+    <w:rsid w:val="0020728B"/>
     <w:pPr>
       <w:spacing w:after="100"/>
     </w:pPr>
+    <w:rPr>
+      <w:b/>
+    </w:rPr>
   </w:style>
   <w:style w:type="paragraph" w:styleId="TDC2">
     <w:name w:val="toc 2"/>
@@ -33805,10 +33835,14 @@
     <w:next w:val="Normal"/>
     <w:uiPriority w:val="39"/>
     <w:unhideWhenUsed/>
+    <w:rsid w:val="0020728B"/>
     <w:pPr>
       <w:spacing w:after="100"/>
       <w:ind w:left="220"/>
     </w:pPr>
+    <w:rPr>
+      <w:b/>
+    </w:rPr>
   </w:style>
   <w:style w:type="paragraph" w:styleId="TDC4">
     <w:name w:val="toc 4"/>
@@ -37108,279 +37142,279 @@
   </dgm:ptLst>
   <dgm:cxnLst>
     <dgm:cxn modelId="{E9EC35C0-465E-4C0B-AFEF-EEF1737ECFEA}" srcId="{3FACEA16-49AD-4F7A-AEF6-C4E41EF1C834}" destId="{277CF38B-7E1C-4A8C-89A3-2F8197A66800}" srcOrd="11" destOrd="0" parTransId="{460E872E-6778-4DDE-A779-EC9673903B2C}" sibTransId="{4909121F-7E6F-48B2-A482-4F16E33C126C}"/>
-    <dgm:cxn modelId="{33A71683-15CC-4BDE-A4F0-5D731870BD2D}" type="presOf" srcId="{D8CD8747-B3A7-4920-820F-F8127C713949}" destId="{6A09A6B1-ADB8-44C6-B5A4-69813F192DBA}" srcOrd="0" destOrd="0" presId="urn:microsoft.com/office/officeart/2005/8/layout/orgChart1"/>
-    <dgm:cxn modelId="{4C40404F-FA22-4BB2-9618-CA19FD65B84A}" type="presOf" srcId="{0FA90AC9-AA78-463F-88C4-61179303E0FB}" destId="{CBF4D579-89FC-4A80-8E59-315DD447F223}" srcOrd="0" destOrd="0" presId="urn:microsoft.com/office/officeart/2005/8/layout/orgChart1"/>
-    <dgm:cxn modelId="{18DE7CDC-76F1-4536-92B0-FA308A692511}" type="presOf" srcId="{9778E6AF-0248-412E-8A3D-5CF2076FD246}" destId="{92DF9DB8-ADD3-49EB-94D5-C3D4F118BFF4}" srcOrd="0" destOrd="0" presId="urn:microsoft.com/office/officeart/2005/8/layout/orgChart1"/>
-    <dgm:cxn modelId="{C5F9B846-2761-4F98-A625-B4DC53DA237D}" type="presOf" srcId="{60079DC2-D231-48F0-8D3A-350EA409FB9F}" destId="{2BEAAAE7-DA2A-418D-8D34-928C6F6234DD}" srcOrd="1" destOrd="0" presId="urn:microsoft.com/office/officeart/2005/8/layout/orgChart1"/>
-    <dgm:cxn modelId="{E6769DD5-7C1A-47D3-9AE5-E3EA54E86944}" type="presOf" srcId="{15E2B81D-FF48-4D4C-83B7-BF0E5932BACF}" destId="{BE90E482-D934-497E-BB56-EB65923110A8}" srcOrd="1" destOrd="0" presId="urn:microsoft.com/office/officeart/2005/8/layout/orgChart1"/>
+    <dgm:cxn modelId="{4DE63488-0736-46DC-9ED2-DA72443B1AC9}" type="presOf" srcId="{FCD10EDD-B91C-4FEA-8C27-3528FF514110}" destId="{6547041B-40D7-482D-BDCA-BDDB8EC9E4F3}" srcOrd="1" destOrd="0" presId="urn:microsoft.com/office/officeart/2005/8/layout/orgChart1"/>
+    <dgm:cxn modelId="{E68766A6-6500-437D-8E94-11434DB9D776}" type="presOf" srcId="{B2A2D274-24BB-42ED-84F9-EE23B2705936}" destId="{AE9FDFD5-E5D5-4E9B-BF48-0EE2D047B1AD}" srcOrd="0" destOrd="0" presId="urn:microsoft.com/office/officeart/2005/8/layout/orgChart1"/>
+    <dgm:cxn modelId="{3E1A1981-C98B-4892-8F14-A389D31B676B}" type="presOf" srcId="{F72A78A7-3C57-4BFD-9CCE-9332005ED626}" destId="{BBD617AE-88E3-4EAE-AE93-44C9E546809C}" srcOrd="0" destOrd="0" presId="urn:microsoft.com/office/officeart/2005/8/layout/orgChart1"/>
     <dgm:cxn modelId="{ADCCC911-6304-4E1C-BBF1-C545D5D27319}" srcId="{3FACEA16-49AD-4F7A-AEF6-C4E41EF1C834}" destId="{60079DC2-D231-48F0-8D3A-350EA409FB9F}" srcOrd="0" destOrd="0" parTransId="{6C4C6604-FAF8-4563-B446-9F2430566D69}" sibTransId="{7B3FE71F-5119-4064-BD5C-09675B681566}"/>
-    <dgm:cxn modelId="{3D1494A1-0D8E-492F-8322-BAA44EAA629C}" type="presOf" srcId="{41FD706D-5CE7-49B2-87E4-6858F2319B26}" destId="{C21E4A27-0657-49E4-AD2D-75459EFD2036}" srcOrd="0" destOrd="0" presId="urn:microsoft.com/office/officeart/2005/8/layout/orgChart1"/>
-    <dgm:cxn modelId="{E0F5CA8D-7C16-45B6-BCDC-AAC60452D1A0}" type="presOf" srcId="{BA841F1F-3AA3-46EB-ADBD-BCAD196A8BE0}" destId="{C2A0A3D6-034C-46CA-858E-620230EA9229}" srcOrd="1" destOrd="0" presId="urn:microsoft.com/office/officeart/2005/8/layout/orgChart1"/>
-    <dgm:cxn modelId="{556236A9-D1D3-49ED-B9C8-1A286BC49F1B}" type="presOf" srcId="{DF1FAEB3-58DC-463D-88BA-FD02B9B9A3EC}" destId="{7E2E5C24-1E10-4A20-9DF4-43572CF8303E}" srcOrd="0" destOrd="0" presId="urn:microsoft.com/office/officeart/2005/8/layout/orgChart1"/>
-    <dgm:cxn modelId="{8ED50116-F9DB-4056-B6EF-4FC17957F565}" type="presOf" srcId="{B2A2D274-24BB-42ED-84F9-EE23B2705936}" destId="{AE9FDFD5-E5D5-4E9B-BF48-0EE2D047B1AD}" srcOrd="0" destOrd="0" presId="urn:microsoft.com/office/officeart/2005/8/layout/orgChart1"/>
+    <dgm:cxn modelId="{C9BE6768-D1E5-47F3-AF74-0F37AC80A1BB}" type="presOf" srcId="{15E2B81D-FF48-4D4C-83B7-BF0E5932BACF}" destId="{E772C66C-1B80-41B0-BDC1-4520BF1832E7}" srcOrd="0" destOrd="0" presId="urn:microsoft.com/office/officeart/2005/8/layout/orgChart1"/>
+    <dgm:cxn modelId="{A30A3D0E-06A2-47EA-8917-C5BD3D7A1B2A}" type="presOf" srcId="{87DC950F-F7D3-4ECD-B4A4-E3F07A54AC0C}" destId="{8A89DC42-7582-4359-8809-68E159879BA2}" srcOrd="0" destOrd="0" presId="urn:microsoft.com/office/officeart/2005/8/layout/orgChart1"/>
+    <dgm:cxn modelId="{BA2CEED5-E196-46B9-89BF-6736031EFB53}" type="presOf" srcId="{9778E6AF-0248-412E-8A3D-5CF2076FD246}" destId="{92DF9DB8-ADD3-49EB-94D5-C3D4F118BFF4}" srcOrd="0" destOrd="0" presId="urn:microsoft.com/office/officeart/2005/8/layout/orgChart1"/>
+    <dgm:cxn modelId="{A5DBC288-2ADB-4EC7-86EB-B80D69B9183F}" type="presOf" srcId="{A953C5B9-11A3-4267-9FB7-ECD75BDE3B64}" destId="{E8F5CB36-5393-47BC-B138-2AC77A000B9E}" srcOrd="0" destOrd="0" presId="urn:microsoft.com/office/officeart/2005/8/layout/orgChart1"/>
+    <dgm:cxn modelId="{40EEC2AF-6D20-4990-A1A6-FE3C81610CBF}" type="presOf" srcId="{9A5B6171-A05B-4D26-9254-3B047D83031F}" destId="{9C939236-80F3-42A9-B740-25800F495424}" srcOrd="1" destOrd="0" presId="urn:microsoft.com/office/officeart/2005/8/layout/orgChart1"/>
     <dgm:cxn modelId="{CA54D73C-FD69-459E-AD8C-B8007507079F}" srcId="{3FACEA16-49AD-4F7A-AEF6-C4E41EF1C834}" destId="{BA841F1F-3AA3-46EB-ADBD-BCAD196A8BE0}" srcOrd="4" destOrd="0" parTransId="{87DC950F-F7D3-4ECD-B4A4-E3F07A54AC0C}" sibTransId="{8F2DED49-2735-454F-B3DB-F570A5A36588}"/>
-    <dgm:cxn modelId="{23566297-33AF-4DCE-AF82-236793823CA7}" type="presOf" srcId="{FCD10EDD-B91C-4FEA-8C27-3528FF514110}" destId="{6547041B-40D7-482D-BDCA-BDDB8EC9E4F3}" srcOrd="1" destOrd="0" presId="urn:microsoft.com/office/officeart/2005/8/layout/orgChart1"/>
-    <dgm:cxn modelId="{362F9AB8-A3BF-4180-B877-D28574167D57}" type="presOf" srcId="{277CF38B-7E1C-4A8C-89A3-2F8197A66800}" destId="{21875BEA-1124-43D2-A631-A5BA7BE06ED5}" srcOrd="0" destOrd="0" presId="urn:microsoft.com/office/officeart/2005/8/layout/orgChart1"/>
-    <dgm:cxn modelId="{BBCF24AE-14A6-4819-9B5E-A0973A74A01A}" type="presOf" srcId="{0A80C118-DB2F-40EB-9D02-31DBC1465356}" destId="{2E0E43EB-8EA6-43C3-B5CA-BFAED82941AD}" srcOrd="0" destOrd="0" presId="urn:microsoft.com/office/officeart/2005/8/layout/orgChart1"/>
-    <dgm:cxn modelId="{1BB88986-5C5C-4FBA-A08F-93F7A953EA07}" type="presOf" srcId="{6C4C6604-FAF8-4563-B446-9F2430566D69}" destId="{E04233A4-917D-4DDC-B098-3CEDE33765A8}" srcOrd="0" destOrd="0" presId="urn:microsoft.com/office/officeart/2005/8/layout/orgChart1"/>
+    <dgm:cxn modelId="{022ACC82-39CB-4265-A560-D396E65D6025}" type="presOf" srcId="{84B33143-B57A-4EE1-ABFA-B718AFC0B326}" destId="{200B6779-F528-4ADA-A136-66C368ACD577}" srcOrd="0" destOrd="0" presId="urn:microsoft.com/office/officeart/2005/8/layout/orgChart1"/>
+    <dgm:cxn modelId="{13309894-FA80-40C3-A7B1-4051C151EEF1}" type="presOf" srcId="{D3AD6F07-72D0-4FCB-B070-42E521A66922}" destId="{D5194FFF-2B59-411E-BB8C-1107B45FF9D2}" srcOrd="0" destOrd="0" presId="urn:microsoft.com/office/officeart/2005/8/layout/orgChart1"/>
+    <dgm:cxn modelId="{B5763A62-E07E-4CD3-9A5D-CEFE03A03DC7}" type="presOf" srcId="{8143A08E-0493-4F0D-A04A-33A11911204D}" destId="{A05A0B0C-81E6-46B0-B8FD-E27721847AAD}" srcOrd="0" destOrd="0" presId="urn:microsoft.com/office/officeart/2005/8/layout/orgChart1"/>
+    <dgm:cxn modelId="{2D2216A7-8D5F-4196-A826-10C4EE3D5A79}" type="presOf" srcId="{1B2D2241-710C-49E1-B9FD-82A777F58D7B}" destId="{07C92325-0E2E-4722-A12A-38CD58BD4EEB}" srcOrd="1" destOrd="0" presId="urn:microsoft.com/office/officeart/2005/8/layout/orgChart1"/>
+    <dgm:cxn modelId="{88CA809D-5ACA-458B-AEBD-0736395AD2D6}" type="presOf" srcId="{D8CD8747-B3A7-4920-820F-F8127C713949}" destId="{6A09A6B1-ADB8-44C6-B5A4-69813F192DBA}" srcOrd="0" destOrd="0" presId="urn:microsoft.com/office/officeart/2005/8/layout/orgChart1"/>
+    <dgm:cxn modelId="{F29896CF-DCCE-4F1A-98EB-92A788FCD3ED}" type="presOf" srcId="{CE511F5F-4A48-4DD9-AD69-5FEC4066E646}" destId="{B79C4B26-2AED-40A2-B593-00A372B3B5A1}" srcOrd="1" destOrd="0" presId="urn:microsoft.com/office/officeart/2005/8/layout/orgChart1"/>
     <dgm:cxn modelId="{AD3172FF-85C4-42DF-BE17-AA39BF913034}" srcId="{8143A08E-0493-4F0D-A04A-33A11911204D}" destId="{9A5B6171-A05B-4D26-9254-3B047D83031F}" srcOrd="1" destOrd="0" parTransId="{9FF45742-43D1-468C-B2CF-88D5DB491946}" sibTransId="{AF869A97-370D-4D89-AEAE-E7B9A68AED16}"/>
+    <dgm:cxn modelId="{6EDC6067-69E3-43FC-95B2-7088603D470F}" type="presOf" srcId="{6DF1B2E0-B36E-4B65-9298-3985360F0EAD}" destId="{619DCB2D-2CBD-4ADC-A2DA-BF71D67FC155}" srcOrd="0" destOrd="0" presId="urn:microsoft.com/office/officeart/2005/8/layout/orgChart1"/>
+    <dgm:cxn modelId="{E460D0F2-5F12-4441-937D-1EB9CA265A6C}" type="presOf" srcId="{033FD10A-4F64-4C6C-8AAD-94F09D7A4AB3}" destId="{F04CA39F-266C-43F2-AD98-40BE72191E8E}" srcOrd="1" destOrd="0" presId="urn:microsoft.com/office/officeart/2005/8/layout/orgChart1"/>
+    <dgm:cxn modelId="{236712B6-C65F-4FDC-91BE-7EF404823376}" type="presOf" srcId="{E3D88239-AEB5-40EB-A61B-7D3D3CC2FDEC}" destId="{F5A2806F-621F-4421-867B-0A6261BC9195}" srcOrd="1" destOrd="0" presId="urn:microsoft.com/office/officeart/2005/8/layout/orgChart1"/>
     <dgm:cxn modelId="{7ED9284F-6657-4377-A5EA-03824E8F70F1}" srcId="{3FACEA16-49AD-4F7A-AEF6-C4E41EF1C834}" destId="{FCD10EDD-B91C-4FEA-8C27-3528FF514110}" srcOrd="1" destOrd="0" parTransId="{68ACF286-D74C-4EF8-A262-68346CD057E6}" sibTransId="{F3D7F161-E249-497A-9526-9C8F47988819}"/>
+    <dgm:cxn modelId="{904F6CE4-1E7D-4F02-92F1-2D45AE9FC360}" type="presOf" srcId="{C490C2D1-27FB-4F39-812F-6056918FA8F5}" destId="{86B8F41F-83C5-4AE5-9A8B-236E961BAFB2}" srcOrd="0" destOrd="0" presId="urn:microsoft.com/office/officeart/2005/8/layout/orgChart1"/>
     <dgm:cxn modelId="{DA28D604-53D0-4953-8B43-602BBE019E56}" srcId="{9778E6AF-0248-412E-8A3D-5CF2076FD246}" destId="{3FACEA16-49AD-4F7A-AEF6-C4E41EF1C834}" srcOrd="0" destOrd="0" parTransId="{B2A2D274-24BB-42ED-84F9-EE23B2705936}" sibTransId="{F96CC8DE-F334-469E-9624-86EE6585AF9C}"/>
     <dgm:cxn modelId="{B3E40763-1FCD-496A-A07A-82A8006C4572}" srcId="{3FACEA16-49AD-4F7A-AEF6-C4E41EF1C834}" destId="{888D0EC2-4D33-47F5-8906-1AB2B7CCD926}" srcOrd="3" destOrd="0" parTransId="{D8CD8747-B3A7-4920-820F-F8127C713949}" sibTransId="{5735F8F1-234D-422A-9F55-58EAD30270D3}"/>
-    <dgm:cxn modelId="{59F4E498-6B95-4684-8289-6B9AAFAD538B}" type="presOf" srcId="{95A880DD-F421-4BA2-B136-750294A302E3}" destId="{70AFF10A-B380-4829-B5CD-1DC0DC1A2A66}" srcOrd="1" destOrd="0" presId="urn:microsoft.com/office/officeart/2005/8/layout/orgChart1"/>
-    <dgm:cxn modelId="{9010D1DC-2B11-4A34-82F9-0CD4CB3D82AA}" type="presOf" srcId="{D67571D1-AF4A-47C2-BBB8-AB0DD9C537BA}" destId="{0605BEDE-25DF-4BDB-80D3-51EB2EFAE5C3}" srcOrd="0" destOrd="0" presId="urn:microsoft.com/office/officeart/2005/8/layout/orgChart1"/>
-    <dgm:cxn modelId="{7C44C459-839E-4F1F-AFC0-16BBF5918620}" type="presOf" srcId="{946FAC29-93A7-41A9-9BB1-F025A79A727B}" destId="{CBDBB49C-F0AA-4CA0-93C0-440977CAFDAD}" srcOrd="1" destOrd="0" presId="urn:microsoft.com/office/officeart/2005/8/layout/orgChart1"/>
-    <dgm:cxn modelId="{BB04FE98-EA9E-4D1E-8006-78F4624BD0FD}" type="presOf" srcId="{9A5B6171-A05B-4D26-9254-3B047D83031F}" destId="{CCD577C8-9955-4C15-A0DE-548BBBA06E69}" srcOrd="0" destOrd="0" presId="urn:microsoft.com/office/officeart/2005/8/layout/orgChart1"/>
-    <dgm:cxn modelId="{C24716B9-4CE9-4292-9DC2-541FD4A70B00}" type="presOf" srcId="{38931B2A-A719-47D2-9B23-F60C5834B591}" destId="{6B462F12-F4DE-4BFF-8F87-9C37C758721D}" srcOrd="1" destOrd="0" presId="urn:microsoft.com/office/officeart/2005/8/layout/orgChart1"/>
+    <dgm:cxn modelId="{9E913747-1BB8-47D2-BED4-2B8970DA7109}" type="presOf" srcId="{888D0EC2-4D33-47F5-8906-1AB2B7CCD926}" destId="{F96DA5F0-8D34-45BB-8ACD-339010A9C9ED}" srcOrd="1" destOrd="0" presId="urn:microsoft.com/office/officeart/2005/8/layout/orgChart1"/>
+    <dgm:cxn modelId="{9A104B3C-F801-4BA7-978E-5498636D8D8C}" type="presOf" srcId="{E3D88239-AEB5-40EB-A61B-7D3D3CC2FDEC}" destId="{EF54315B-7D25-4C48-9EC8-C3063A41E0BA}" srcOrd="0" destOrd="0" presId="urn:microsoft.com/office/officeart/2005/8/layout/orgChart1"/>
+    <dgm:cxn modelId="{91972B27-4EE2-4EF0-B507-52D0E472BD28}" type="presOf" srcId="{B6B96AC7-B316-4629-A1F2-322D3CB42E44}" destId="{BC6E3CF2-D156-4645-97E5-FBA567BEBB60}" srcOrd="0" destOrd="0" presId="urn:microsoft.com/office/officeart/2005/8/layout/orgChart1"/>
+    <dgm:cxn modelId="{E3A548E0-75E3-4D00-B7B1-71DAC53E86E9}" type="presOf" srcId="{277CF38B-7E1C-4A8C-89A3-2F8197A66800}" destId="{214BB29F-1057-43B1-8F5B-45796DEF0BCD}" srcOrd="1" destOrd="0" presId="urn:microsoft.com/office/officeart/2005/8/layout/orgChart1"/>
+    <dgm:cxn modelId="{C4974BEB-DE6C-4BA0-AB62-358B31B9224F}" type="presOf" srcId="{BA841F1F-3AA3-46EB-ADBD-BCAD196A8BE0}" destId="{3C03E665-D737-4331-99DB-9B76DF31B819}" srcOrd="0" destOrd="0" presId="urn:microsoft.com/office/officeart/2005/8/layout/orgChart1"/>
+    <dgm:cxn modelId="{E45F25DC-784A-4124-922A-C3F977AF6A66}" type="presOf" srcId="{0A80C118-DB2F-40EB-9D02-31DBC1465356}" destId="{2E0E43EB-8EA6-43C3-B5CA-BFAED82941AD}" srcOrd="0" destOrd="0" presId="urn:microsoft.com/office/officeart/2005/8/layout/orgChart1"/>
+    <dgm:cxn modelId="{B9A613C0-6BCB-402A-807D-7FDBFC9AC4CD}" type="presOf" srcId="{D67571D1-AF4A-47C2-BBB8-AB0DD9C537BA}" destId="{92458EED-6676-4D9A-8FFA-79F870ED5C42}" srcOrd="1" destOrd="0" presId="urn:microsoft.com/office/officeart/2005/8/layout/orgChart1"/>
+    <dgm:cxn modelId="{79815602-61C5-4BC9-829F-50EF9888D5AE}" type="presOf" srcId="{A8F92DC2-B87A-47AD-8854-89C2DF190F1A}" destId="{6F07934B-92A3-4103-9632-A65EE9643A2C}" srcOrd="1" destOrd="0" presId="urn:microsoft.com/office/officeart/2005/8/layout/orgChart1"/>
     <dgm:cxn modelId="{E4A66843-07EF-4BC1-A45E-5F134ADAF38E}" srcId="{D67571D1-AF4A-47C2-BBB8-AB0DD9C537BA}" destId="{8BD55E92-3C8D-46A8-AA21-B2E211092B3B}" srcOrd="5" destOrd="0" parTransId="{9A47B44C-1E89-447A-9342-4FA80C332870}" sibTransId="{0220774A-25D6-43B8-BC26-0D9EB8778D15}"/>
     <dgm:cxn modelId="{BC719FF8-88B5-4E45-9ADE-EE5059836612}" srcId="{D67571D1-AF4A-47C2-BBB8-AB0DD9C537BA}" destId="{033FD10A-4F64-4C6C-8AAD-94F09D7A4AB3}" srcOrd="3" destOrd="0" parTransId="{B6B96AC7-B316-4629-A1F2-322D3CB42E44}" sibTransId="{82DEA6AE-DFAB-4E07-A54C-816E291D1AF4}"/>
-    <dgm:cxn modelId="{46A426A0-7304-4015-AF18-EBA7CBB345B7}" type="presOf" srcId="{1B2D2241-710C-49E1-B9FD-82A777F58D7B}" destId="{07C92325-0E2E-4722-A12A-38CD58BD4EEB}" srcOrd="1" destOrd="0" presId="urn:microsoft.com/office/officeart/2005/8/layout/orgChart1"/>
     <dgm:cxn modelId="{946B7C6D-B08A-4BF7-8C75-0825015921BD}" srcId="{8143A08E-0493-4F0D-A04A-33A11911204D}" destId="{27413AFA-E90E-4B4F-916B-83AF32ED4DF7}" srcOrd="2" destOrd="0" parTransId="{6142DB23-99A8-4F75-A245-C88DF82CA9AC}" sibTransId="{00DD8CF6-AD4B-4C29-8985-8CD979492251}"/>
+    <dgm:cxn modelId="{34A45B3F-760B-4D21-8083-762B38DCD236}" type="presOf" srcId="{CE511F5F-4A48-4DD9-AD69-5FEC4066E646}" destId="{15D5A047-BD1E-44BB-8C62-7832884031E3}" srcOrd="0" destOrd="0" presId="urn:microsoft.com/office/officeart/2005/8/layout/orgChart1"/>
+    <dgm:cxn modelId="{D6E60D1B-61B3-443B-AE13-389ED04480C2}" type="presOf" srcId="{946FAC29-93A7-41A9-9BB1-F025A79A727B}" destId="{630B5E91-9A80-45EF-AEB5-43AB70CAC7C7}" srcOrd="0" destOrd="0" presId="urn:microsoft.com/office/officeart/2005/8/layout/orgChart1"/>
+    <dgm:cxn modelId="{D972B3EB-1DD9-4D4A-913E-3753D4DBFC1A}" type="presOf" srcId="{9778E6AF-0248-412E-8A3D-5CF2076FD246}" destId="{74CB19A6-EC26-4648-81DC-0E6F06DFD3B8}" srcOrd="1" destOrd="0" presId="urn:microsoft.com/office/officeart/2005/8/layout/orgChart1"/>
     <dgm:cxn modelId="{1D129F87-7A19-4E93-B0A2-029BE1D8926C}" srcId="{8143A08E-0493-4F0D-A04A-33A11911204D}" destId="{9778E6AF-0248-412E-8A3D-5CF2076FD246}" srcOrd="0" destOrd="0" parTransId="{685C22D0-2DD6-483F-8D20-A9EC31CE32DC}" sibTransId="{EEB0E6E8-BFB2-4A63-B849-BEC74306E593}"/>
-    <dgm:cxn modelId="{4C0FCA50-61B7-49D5-BB24-EAADB6007E2B}" type="presOf" srcId="{BA841F1F-3AA3-46EB-ADBD-BCAD196A8BE0}" destId="{3C03E665-D737-4331-99DB-9B76DF31B819}" srcOrd="0" destOrd="0" presId="urn:microsoft.com/office/officeart/2005/8/layout/orgChart1"/>
-    <dgm:cxn modelId="{D5617418-CA6B-41F3-BBC3-C7534585FEC0}" type="presOf" srcId="{E3D88239-AEB5-40EB-A61B-7D3D3CC2FDEC}" destId="{EF54315B-7D25-4C48-9EC8-C3063A41E0BA}" srcOrd="0" destOrd="0" presId="urn:microsoft.com/office/officeart/2005/8/layout/orgChart1"/>
-    <dgm:cxn modelId="{6ADC3F15-554C-4AE9-944F-7254358E3D7F}" type="presOf" srcId="{976769D5-6DD3-4121-A3B4-21FA8C57752E}" destId="{D85C8D20-0A8F-4772-85AA-77F41D6E03A6}" srcOrd="0" destOrd="0" presId="urn:microsoft.com/office/officeart/2005/8/layout/orgChart1"/>
+    <dgm:cxn modelId="{F98C8210-79A8-4934-93FA-53BC52355F76}" type="presOf" srcId="{E1BADB85-2217-4E84-8DE2-5AF5BAFF8FB7}" destId="{91F5E438-DF80-46C0-B0A8-104EBC2F6E0C}" srcOrd="0" destOrd="0" presId="urn:microsoft.com/office/officeart/2005/8/layout/orgChart1"/>
+    <dgm:cxn modelId="{C7F9B4FE-B305-481E-A6F7-978D6730802F}" type="presOf" srcId="{460E872E-6778-4DDE-A779-EC9673903B2C}" destId="{4646A681-E590-452C-B6C7-41709223B143}" srcOrd="0" destOrd="0" presId="urn:microsoft.com/office/officeart/2005/8/layout/orgChart1"/>
+    <dgm:cxn modelId="{7596E9F0-7CEA-4F6D-B0DA-4C9EE66253A5}" type="presOf" srcId="{1F920E2D-CBD4-4BA3-BEFA-87DAACD8117D}" destId="{48372692-4EB9-4EFF-8B16-47B5D192D518}" srcOrd="0" destOrd="0" presId="urn:microsoft.com/office/officeart/2005/8/layout/orgChart1"/>
+    <dgm:cxn modelId="{6C540CDD-7E80-4668-B375-E52B3BDFA537}" type="presOf" srcId="{1D5E7EE8-DB48-4928-9C3B-FA9238BBC4D6}" destId="{101D6303-A6A7-4ED7-92AF-5A0A12944008}" srcOrd="0" destOrd="0" presId="urn:microsoft.com/office/officeart/2005/8/layout/orgChart1"/>
+    <dgm:cxn modelId="{47CA3F73-0926-46F0-A1D3-9E70851405E1}" type="presOf" srcId="{15E2B81D-FF48-4D4C-83B7-BF0E5932BACF}" destId="{BE90E482-D934-497E-BB56-EB65923110A8}" srcOrd="1" destOrd="0" presId="urn:microsoft.com/office/officeart/2005/8/layout/orgChart1"/>
+    <dgm:cxn modelId="{6DE51803-E851-4691-A9D8-3CAB4E16C78D}" type="presOf" srcId="{3FACEA16-49AD-4F7A-AEF6-C4E41EF1C834}" destId="{9B7AD01D-C590-43AB-93C9-9555A15171C1}" srcOrd="0" destOrd="0" presId="urn:microsoft.com/office/officeart/2005/8/layout/orgChart1"/>
     <dgm:cxn modelId="{706B25D0-F2D9-4257-B233-2322272A0391}" srcId="{D67571D1-AF4A-47C2-BBB8-AB0DD9C537BA}" destId="{946FAC29-93A7-41A9-9BB1-F025A79A727B}" srcOrd="0" destOrd="0" parTransId="{E1BADB85-2217-4E84-8DE2-5AF5BAFF8FB7}" sibTransId="{E98375BB-4889-402F-A67B-6DEB16F82363}"/>
-    <dgm:cxn modelId="{51222ACA-17A6-4C6C-8945-9D3E51D78C29}" type="presOf" srcId="{8143A08E-0493-4F0D-A04A-33A11911204D}" destId="{A05A0B0C-81E6-46B0-B8FD-E27721847AAD}" srcOrd="0" destOrd="0" presId="urn:microsoft.com/office/officeart/2005/8/layout/orgChart1"/>
-    <dgm:cxn modelId="{AD6232AD-CF56-409F-BC66-E16DE7AC7786}" type="presOf" srcId="{9FF45742-43D1-468C-B2CF-88D5DB491946}" destId="{A3EEE277-A440-4432-B9FE-894E982087A9}" srcOrd="0" destOrd="0" presId="urn:microsoft.com/office/officeart/2005/8/layout/orgChart1"/>
-    <dgm:cxn modelId="{E44EE6A2-FDF4-417B-ABB5-5D9AF589FF37}" type="presOf" srcId="{460E872E-6778-4DDE-A779-EC9673903B2C}" destId="{4646A681-E590-452C-B6C7-41709223B143}" srcOrd="0" destOrd="0" presId="urn:microsoft.com/office/officeart/2005/8/layout/orgChart1"/>
-    <dgm:cxn modelId="{35462B9A-C190-48C9-9B70-4913F37E3A6C}" type="presOf" srcId="{15E2B81D-FF48-4D4C-83B7-BF0E5932BACF}" destId="{E772C66C-1B80-41B0-BDC1-4520BF1832E7}" srcOrd="0" destOrd="0" presId="urn:microsoft.com/office/officeart/2005/8/layout/orgChart1"/>
+    <dgm:cxn modelId="{643DF565-BE46-4174-92BC-B277852F4E0A}" type="presOf" srcId="{41FD706D-5CE7-49B2-87E4-6858F2319B26}" destId="{C21E4A27-0657-49E4-AD2D-75459EFD2036}" srcOrd="0" destOrd="0" presId="urn:microsoft.com/office/officeart/2005/8/layout/orgChart1"/>
+    <dgm:cxn modelId="{38550180-E172-4398-874A-C2C08E7595EF}" type="presOf" srcId="{8BD55E92-3C8D-46A8-AA21-B2E211092B3B}" destId="{A9A7E5C0-A92C-4F71-A7B9-642E96B5F5FE}" srcOrd="0" destOrd="0" presId="urn:microsoft.com/office/officeart/2005/8/layout/orgChart1"/>
+    <dgm:cxn modelId="{0D6C85C0-24CB-4178-89DA-FC2EBB50FF94}" type="presOf" srcId="{033FD10A-4F64-4C6C-8AAD-94F09D7A4AB3}" destId="{4704BB4C-B663-43E2-AD97-F2FD073EC09E}" srcOrd="0" destOrd="0" presId="urn:microsoft.com/office/officeart/2005/8/layout/orgChart1"/>
     <dgm:cxn modelId="{6E420E97-6DA2-4BDC-A066-48D78C9E2197}" srcId="{9A5B6171-A05B-4D26-9254-3B047D83031F}" destId="{D67571D1-AF4A-47C2-BBB8-AB0DD9C537BA}" srcOrd="0" destOrd="0" parTransId="{E39F43E9-033F-4EB4-989E-196D44303964}" sibTransId="{4EF0016E-EB4C-4840-895C-BE9508855CB2}"/>
+    <dgm:cxn modelId="{B6E08108-DBE4-42D9-A5CD-63D1D8683B2D}" type="presOf" srcId="{14FB8E82-DA5C-4FA9-A9EA-1C5C3FC72AC7}" destId="{373BC3D5-D283-45B0-833F-0C636975B290}" srcOrd="0" destOrd="0" presId="urn:microsoft.com/office/officeart/2005/8/layout/orgChart1"/>
+    <dgm:cxn modelId="{43BDA0B4-D811-4A0D-84FF-5A71B1F693E8}" type="presOf" srcId="{FCD10EDD-B91C-4FEA-8C27-3528FF514110}" destId="{B9E6269E-0132-4BE7-A08B-13FFC62623D5}" srcOrd="0" destOrd="0" presId="urn:microsoft.com/office/officeart/2005/8/layout/orgChart1"/>
     <dgm:cxn modelId="{CBDE31E1-7D42-4515-8349-55A83370D42F}" srcId="{3FACEA16-49AD-4F7A-AEF6-C4E41EF1C834}" destId="{95A880DD-F421-4BA2-B136-750294A302E3}" srcOrd="7" destOrd="0" parTransId="{F72A78A7-3C57-4BFD-9CCE-9332005ED626}" sibTransId="{19C4D04E-0CC2-41EC-B2DA-FB19391525B5}"/>
-    <dgm:cxn modelId="{8D22A297-8474-4C90-AB84-4D3FDB037067}" type="presOf" srcId="{9A47B44C-1E89-447A-9342-4FA80C332870}" destId="{4454E6B6-C6EB-4EFE-A06D-30C96DF74C97}" srcOrd="0" destOrd="0" presId="urn:microsoft.com/office/officeart/2005/8/layout/orgChart1"/>
-    <dgm:cxn modelId="{4E3D91A1-B144-4C6B-B360-CBE5887A2CE2}" type="presOf" srcId="{9778E6AF-0248-412E-8A3D-5CF2076FD246}" destId="{74CB19A6-EC26-4648-81DC-0E6F06DFD3B8}" srcOrd="1" destOrd="0" presId="urn:microsoft.com/office/officeart/2005/8/layout/orgChart1"/>
-    <dgm:cxn modelId="{B8B9B134-FF2F-4D2C-84DD-C2277A87D1A6}" type="presOf" srcId="{CE511F5F-4A48-4DD9-AD69-5FEC4066E646}" destId="{B79C4B26-2AED-40A2-B593-00A372B3B5A1}" srcOrd="1" destOrd="0" presId="urn:microsoft.com/office/officeart/2005/8/layout/orgChart1"/>
-    <dgm:cxn modelId="{467151C0-2FE5-47BF-ADD5-25357958657A}" type="presOf" srcId="{A8F92DC2-B87A-47AD-8854-89C2DF190F1A}" destId="{DF559129-30AF-43C2-83C8-FDD188F2ECEA}" srcOrd="0" destOrd="0" presId="urn:microsoft.com/office/officeart/2005/8/layout/orgChart1"/>
+    <dgm:cxn modelId="{3BE4B5BC-AFB4-4A28-9D0E-FE9E97409BA7}" type="presOf" srcId="{9A5B6171-A05B-4D26-9254-3B047D83031F}" destId="{CCD577C8-9955-4C15-A0DE-548BBBA06E69}" srcOrd="0" destOrd="0" presId="urn:microsoft.com/office/officeart/2005/8/layout/orgChart1"/>
+    <dgm:cxn modelId="{CAFC493A-B62F-4B68-A17A-E0A02791B956}" type="presOf" srcId="{976769D5-6DD3-4121-A3B4-21FA8C57752E}" destId="{D85C8D20-0A8F-4772-85AA-77F41D6E03A6}" srcOrd="0" destOrd="0" presId="urn:microsoft.com/office/officeart/2005/8/layout/orgChart1"/>
+    <dgm:cxn modelId="{BE827A70-6386-4576-B020-6471DB7CEB4A}" type="presOf" srcId="{DF1FAEB3-58DC-463D-88BA-FD02B9B9A3EC}" destId="{7E2E5C24-1E10-4A20-9DF4-43572CF8303E}" srcOrd="0" destOrd="0" presId="urn:microsoft.com/office/officeart/2005/8/layout/orgChart1"/>
+    <dgm:cxn modelId="{622A0A30-BEF7-4A9B-8519-E3C3729062B0}" type="presOf" srcId="{95A880DD-F421-4BA2-B136-750294A302E3}" destId="{70AFF10A-B380-4829-B5CD-1DC0DC1A2A66}" srcOrd="1" destOrd="0" presId="urn:microsoft.com/office/officeart/2005/8/layout/orgChart1"/>
     <dgm:cxn modelId="{46BA6AAA-5A2C-4218-BFFE-4DFFBECF7792}" srcId="{D67571D1-AF4A-47C2-BBB8-AB0DD9C537BA}" destId="{E3D88239-AEB5-40EB-A61B-7D3D3CC2FDEC}" srcOrd="2" destOrd="0" parTransId="{976769D5-6DD3-4121-A3B4-21FA8C57752E}" sibTransId="{546B24A5-43E0-4E2A-89AF-FAFCD9C0A5A7}"/>
-    <dgm:cxn modelId="{72C1A282-08B8-4877-B72C-CED5032791B9}" type="presOf" srcId="{C490C2D1-27FB-4F39-812F-6056918FA8F5}" destId="{86B8F41F-83C5-4AE5-9A8B-236E961BAFB2}" srcOrd="0" destOrd="0" presId="urn:microsoft.com/office/officeart/2005/8/layout/orgChart1"/>
-    <dgm:cxn modelId="{673846AC-EACF-4696-A99C-07F8925B4CD5}" type="presOf" srcId="{E3D88239-AEB5-40EB-A61B-7D3D3CC2FDEC}" destId="{F5A2806F-621F-4421-867B-0A6261BC9195}" srcOrd="1" destOrd="0" presId="urn:microsoft.com/office/officeart/2005/8/layout/orgChart1"/>
-    <dgm:cxn modelId="{2DF8A1DB-80A7-47E5-A0DD-2369A5D5DD41}" type="presOf" srcId="{946FAC29-93A7-41A9-9BB1-F025A79A727B}" destId="{630B5E91-9A80-45EF-AEB5-43AB70CAC7C7}" srcOrd="0" destOrd="0" presId="urn:microsoft.com/office/officeart/2005/8/layout/orgChart1"/>
-    <dgm:cxn modelId="{FBDB51B0-2B33-4D0F-8B4F-E458805CA9BF}" type="presOf" srcId="{888D0EC2-4D33-47F5-8906-1AB2B7CCD926}" destId="{9D7AD784-73D2-4A52-BD0C-36231CD4252A}" srcOrd="0" destOrd="0" presId="urn:microsoft.com/office/officeart/2005/8/layout/orgChart1"/>
-    <dgm:cxn modelId="{ECC36857-C5CA-4C70-9561-AFCB4B5673DD}" type="presOf" srcId="{1D5E7EE8-DB48-4928-9C3B-FA9238BBC4D6}" destId="{101D6303-A6A7-4ED7-92AF-5A0A12944008}" srcOrd="0" destOrd="0" presId="urn:microsoft.com/office/officeart/2005/8/layout/orgChart1"/>
+    <dgm:cxn modelId="{3ED927AE-F232-49B7-9E1E-0571C62AAAFD}" type="presOf" srcId="{60079DC2-D231-48F0-8D3A-350EA409FB9F}" destId="{7F9E191A-FED7-42B6-9443-FA1141822762}" srcOrd="0" destOrd="0" presId="urn:microsoft.com/office/officeart/2005/8/layout/orgChart1"/>
+    <dgm:cxn modelId="{2075CB19-4E8A-456D-A79D-97BCB43F92AD}" type="presOf" srcId="{27413AFA-E90E-4B4F-916B-83AF32ED4DF7}" destId="{B87DD2D6-A50E-48A2-84D2-11DF6E294121}" srcOrd="0" destOrd="0" presId="urn:microsoft.com/office/officeart/2005/8/layout/orgChart1"/>
+    <dgm:cxn modelId="{1C698BA9-985A-4F98-B948-A2DA956255F4}" type="presOf" srcId="{E39F43E9-033F-4EB4-989E-196D44303964}" destId="{E3DF274E-5FD1-46C3-9307-7262A787D2EE}" srcOrd="0" destOrd="0" presId="urn:microsoft.com/office/officeart/2005/8/layout/orgChart1"/>
     <dgm:cxn modelId="{9D98741D-F049-4B4B-AC2B-5F060BFAFEE6}" srcId="{3FACEA16-49AD-4F7A-AEF6-C4E41EF1C834}" destId="{DF1FAEB3-58DC-463D-88BA-FD02B9B9A3EC}" srcOrd="6" destOrd="0" parTransId="{14FB8E82-DA5C-4FA9-A9EA-1C5C3FC72AC7}" sibTransId="{0DAFE25E-D14B-4DA2-A730-E36D7CF8CEE7}"/>
-    <dgm:cxn modelId="{DB3722DA-878E-4D88-A122-4A64B3176221}" type="presOf" srcId="{033FD10A-4F64-4C6C-8AAD-94F09D7A4AB3}" destId="{4704BB4C-B663-43E2-AD97-F2FD073EC09E}" srcOrd="0" destOrd="0" presId="urn:microsoft.com/office/officeart/2005/8/layout/orgChart1"/>
-    <dgm:cxn modelId="{5EC52B15-F273-41A9-A2AC-5A3B27B1648D}" type="presOf" srcId="{1F920E2D-CBD4-4BA3-BEFA-87DAACD8117D}" destId="{48372692-4EB9-4EFF-8B16-47B5D192D518}" srcOrd="0" destOrd="0" presId="urn:microsoft.com/office/officeart/2005/8/layout/orgChart1"/>
+    <dgm:cxn modelId="{061DB8DE-70DA-4601-8088-F4DE2E289916}" type="presOf" srcId="{888D0EC2-4D33-47F5-8906-1AB2B7CCD926}" destId="{9D7AD784-73D2-4A52-BD0C-36231CD4252A}" srcOrd="0" destOrd="0" presId="urn:microsoft.com/office/officeart/2005/8/layout/orgChart1"/>
+    <dgm:cxn modelId="{6002F625-8116-410B-929B-69DBDA1CB789}" type="presOf" srcId="{38931B2A-A719-47D2-9B23-F60C5834B591}" destId="{B00B0B0A-6121-4749-8039-9D974B5A160A}" srcOrd="0" destOrd="0" presId="urn:microsoft.com/office/officeart/2005/8/layout/orgChart1"/>
     <dgm:cxn modelId="{4C02621B-A379-49C3-8855-907CFAF5CC0E}" srcId="{D67571D1-AF4A-47C2-BBB8-AB0DD9C537BA}" destId="{84B33143-B57A-4EE1-ABFA-B718AFC0B326}" srcOrd="4" destOrd="0" parTransId="{78375BEE-E828-441C-A765-428BC51CA443}" sibTransId="{EE929184-D37B-4D8E-ADCB-7C34C295DFF5}"/>
-    <dgm:cxn modelId="{878D0065-046F-43F6-8AB1-5D7041744659}" type="presOf" srcId="{6DF1B2E0-B36E-4B65-9298-3985360F0EAD}" destId="{619DCB2D-2CBD-4ADC-A2DA-BF71D67FC155}" srcOrd="0" destOrd="0" presId="urn:microsoft.com/office/officeart/2005/8/layout/orgChart1"/>
-    <dgm:cxn modelId="{45A55B52-BDC7-467A-A69C-E20D9CC91038}" type="presOf" srcId="{E39F43E9-033F-4EB4-989E-196D44303964}" destId="{E3DF274E-5FD1-46C3-9307-7262A787D2EE}" srcOrd="0" destOrd="0" presId="urn:microsoft.com/office/officeart/2005/8/layout/orgChart1"/>
-    <dgm:cxn modelId="{77DE218E-312C-4BAB-BAA1-0865B1349034}" type="presOf" srcId="{14FB8E82-DA5C-4FA9-A9EA-1C5C3FC72AC7}" destId="{373BC3D5-D283-45B0-833F-0C636975B290}" srcOrd="0" destOrd="0" presId="urn:microsoft.com/office/officeart/2005/8/layout/orgChart1"/>
-    <dgm:cxn modelId="{892E6280-4082-4281-A419-9694D2D29010}" type="presOf" srcId="{27413AFA-E90E-4B4F-916B-83AF32ED4DF7}" destId="{B87DD2D6-A50E-48A2-84D2-11DF6E294121}" srcOrd="0" destOrd="0" presId="urn:microsoft.com/office/officeart/2005/8/layout/orgChart1"/>
-    <dgm:cxn modelId="{D21B1FC4-9276-497D-A43E-E70BD425B02B}" type="presOf" srcId="{277CF38B-7E1C-4A8C-89A3-2F8197A66800}" destId="{214BB29F-1057-43B1-8F5B-45796DEF0BCD}" srcOrd="1" destOrd="0" presId="urn:microsoft.com/office/officeart/2005/8/layout/orgChart1"/>
-    <dgm:cxn modelId="{ACE64EEA-B2AC-4A19-822C-0D40EE6B47E4}" type="presOf" srcId="{CE511F5F-4A48-4DD9-AD69-5FEC4066E646}" destId="{15D5A047-BD1E-44BB-8C62-7832884031E3}" srcOrd="0" destOrd="0" presId="urn:microsoft.com/office/officeart/2005/8/layout/orgChart1"/>
+    <dgm:cxn modelId="{37A64397-CBC9-4A26-AD07-FE55F8DC6817}" type="presOf" srcId="{0FA90AC9-AA78-463F-88C4-61179303E0FB}" destId="{CBF4D579-89FC-4A80-8E59-315DD447F223}" srcOrd="0" destOrd="0" presId="urn:microsoft.com/office/officeart/2005/8/layout/orgChart1"/>
+    <dgm:cxn modelId="{3DB1F9AF-9016-4199-B68B-F49672A175B4}" type="presOf" srcId="{0A80C118-DB2F-40EB-9D02-31DBC1465356}" destId="{5FFB901A-BEFE-491E-BF6E-47010DE345F2}" srcOrd="1" destOrd="0" presId="urn:microsoft.com/office/officeart/2005/8/layout/orgChart1"/>
+    <dgm:cxn modelId="{C2CA658E-EEF9-4D1F-B358-59001C014A69}" type="presOf" srcId="{F2EDFE65-8225-4FF8-832C-429E855DD613}" destId="{9451C940-8716-4CF1-9E64-C1A586BADC8D}" srcOrd="0" destOrd="0" presId="urn:microsoft.com/office/officeart/2005/8/layout/orgChart1"/>
+    <dgm:cxn modelId="{64099D0C-62BC-409C-A544-47DC8B7CE3DA}" type="presOf" srcId="{60079DC2-D231-48F0-8D3A-350EA409FB9F}" destId="{2BEAAAE7-DA2A-418D-8D34-928C6F6234DD}" srcOrd="1" destOrd="0" presId="urn:microsoft.com/office/officeart/2005/8/layout/orgChart1"/>
+    <dgm:cxn modelId="{63962883-12F1-41C7-BEE7-281D6E4F532F}" type="presOf" srcId="{84B33143-B57A-4EE1-ABFA-B718AFC0B326}" destId="{664DD1B7-3B88-4427-B3C1-1DB6C6373DE6}" srcOrd="1" destOrd="0" presId="urn:microsoft.com/office/officeart/2005/8/layout/orgChart1"/>
     <dgm:cxn modelId="{2219B635-5DAB-46A8-A498-CF2D45C51C96}" srcId="{3FACEA16-49AD-4F7A-AEF6-C4E41EF1C834}" destId="{38931B2A-A719-47D2-9B23-F60C5834B591}" srcOrd="10" destOrd="0" parTransId="{1F920E2D-CBD4-4BA3-BEFA-87DAACD8117D}" sibTransId="{8FA971EA-EB10-40AB-B468-0590A20C4218}"/>
-    <dgm:cxn modelId="{4596B5EC-FBAF-4825-9B80-8A90140FA09A}" type="presOf" srcId="{F2EDFE65-8225-4FF8-832C-429E855DD613}" destId="{7DDB0E15-BB4C-496A-9681-157E40BFACAA}" srcOrd="1" destOrd="0" presId="urn:microsoft.com/office/officeart/2005/8/layout/orgChart1"/>
-    <dgm:cxn modelId="{D493F1B5-14B5-4A81-92E8-1EF5CB5A66D9}" type="presOf" srcId="{6142DB23-99A8-4F75-A245-C88DF82CA9AC}" destId="{14D3A4C6-1E40-4ADF-8A11-519A1B306E32}" srcOrd="0" destOrd="0" presId="urn:microsoft.com/office/officeart/2005/8/layout/orgChart1"/>
-    <dgm:cxn modelId="{5842DF78-898E-4016-B70E-A27A39B6CAC1}" type="presOf" srcId="{68ACF286-D74C-4EF8-A262-68346CD057E6}" destId="{61949044-9275-4E51-96B3-616051701AB1}" srcOrd="0" destOrd="0" presId="urn:microsoft.com/office/officeart/2005/8/layout/orgChart1"/>
-    <dgm:cxn modelId="{CA134C0A-7086-4BFC-AAE8-136CE023956D}" type="presOf" srcId="{78375BEE-E828-441C-A765-428BC51CA443}" destId="{1DC379EA-ACFB-4276-BD2D-A060D3B21DE0}" srcOrd="0" destOrd="0" presId="urn:microsoft.com/office/officeart/2005/8/layout/orgChart1"/>
-    <dgm:cxn modelId="{041C8C1B-4F44-4C74-AC82-463E15876444}" type="presOf" srcId="{A953C5B9-11A3-4267-9FB7-ECD75BDE3B64}" destId="{E8F5CB36-5393-47BC-B138-2AC77A000B9E}" srcOrd="0" destOrd="0" presId="urn:microsoft.com/office/officeart/2005/8/layout/orgChart1"/>
-    <dgm:cxn modelId="{1D8885E7-A3A5-403B-85B3-556844F321F8}" type="presOf" srcId="{9A5B6171-A05B-4D26-9254-3B047D83031F}" destId="{9C939236-80F3-42A9-B740-25800F495424}" srcOrd="1" destOrd="0" presId="urn:microsoft.com/office/officeart/2005/8/layout/orgChart1"/>
+    <dgm:cxn modelId="{9A9142D6-D1B9-409B-8AAA-80B2493116FB}" type="presOf" srcId="{9FF45742-43D1-468C-B2CF-88D5DB491946}" destId="{A3EEE277-A440-4432-B9FE-894E982087A9}" srcOrd="0" destOrd="0" presId="urn:microsoft.com/office/officeart/2005/8/layout/orgChart1"/>
+    <dgm:cxn modelId="{F000D6CA-9C74-45B2-819D-5F52A34BB187}" type="presOf" srcId="{277CF38B-7E1C-4A8C-89A3-2F8197A66800}" destId="{21875BEA-1124-43D2-A631-A5BA7BE06ED5}" srcOrd="0" destOrd="0" presId="urn:microsoft.com/office/officeart/2005/8/layout/orgChart1"/>
+    <dgm:cxn modelId="{FC749D7C-A6DF-48A9-B622-D6E7FE52F59D}" type="presOf" srcId="{38931B2A-A719-47D2-9B23-F60C5834B591}" destId="{6B462F12-F4DE-4BFF-8F87-9C37C758721D}" srcOrd="1" destOrd="0" presId="urn:microsoft.com/office/officeart/2005/8/layout/orgChart1"/>
+    <dgm:cxn modelId="{E6184374-6FA5-4E1C-BC6F-2153F085FF37}" type="presOf" srcId="{A8F92DC2-B87A-47AD-8854-89C2DF190F1A}" destId="{DF559129-30AF-43C2-83C8-FDD188F2ECEA}" srcOrd="0" destOrd="0" presId="urn:microsoft.com/office/officeart/2005/8/layout/orgChart1"/>
+    <dgm:cxn modelId="{8444C2AF-6DEE-4A1E-A119-0EADBAFF14C3}" type="presOf" srcId="{8BD55E92-3C8D-46A8-AA21-B2E211092B3B}" destId="{8DE9E13E-369B-4DF3-A64F-696D8730F840}" srcOrd="1" destOrd="0" presId="urn:microsoft.com/office/officeart/2005/8/layout/orgChart1"/>
+    <dgm:cxn modelId="{E5C148B6-C1BF-4371-A55A-F985C0EC5E1E}" type="presOf" srcId="{F2EDFE65-8225-4FF8-832C-429E855DD613}" destId="{7DDB0E15-BB4C-496A-9681-157E40BFACAA}" srcOrd="1" destOrd="0" presId="urn:microsoft.com/office/officeart/2005/8/layout/orgChart1"/>
+    <dgm:cxn modelId="{09747608-900C-4F46-9C9C-65E885757038}" type="presOf" srcId="{946FAC29-93A7-41A9-9BB1-F025A79A727B}" destId="{CBDBB49C-F0AA-4CA0-93C0-440977CAFDAD}" srcOrd="1" destOrd="0" presId="urn:microsoft.com/office/officeart/2005/8/layout/orgChart1"/>
+    <dgm:cxn modelId="{0B7E8AB1-9326-42D2-9EA0-C9E1D8A4CECA}" type="presOf" srcId="{1B2D2241-710C-49E1-B9FD-82A777F58D7B}" destId="{111810C0-D98F-42A5-8758-6F6B13D8AC00}" srcOrd="0" destOrd="0" presId="urn:microsoft.com/office/officeart/2005/8/layout/orgChart1"/>
+    <dgm:cxn modelId="{DCB65278-1452-4150-8FA5-6FB6AFDCEE49}" type="presOf" srcId="{27413AFA-E90E-4B4F-916B-83AF32ED4DF7}" destId="{69B01DDF-7B09-4C33-BD1B-611ACC55A21B}" srcOrd="1" destOrd="0" presId="urn:microsoft.com/office/officeart/2005/8/layout/orgChart1"/>
     <dgm:cxn modelId="{28B940BE-8EB7-463B-9A0F-3ED4A71F3154}" srcId="{3FACEA16-49AD-4F7A-AEF6-C4E41EF1C834}" destId="{CE511F5F-4A48-4DD9-AD69-5FEC4066E646}" srcOrd="9" destOrd="0" parTransId="{6DF1B2E0-B36E-4B65-9298-3985360F0EAD}" sibTransId="{1744F034-6C65-48B3-8128-12D99A74845D}"/>
-    <dgm:cxn modelId="{81B23186-F2AB-4D5A-9818-D8AC6ED800F6}" type="presOf" srcId="{F72A78A7-3C57-4BFD-9CCE-9332005ED626}" destId="{BBD617AE-88E3-4EAE-AE93-44C9E546809C}" srcOrd="0" destOrd="0" presId="urn:microsoft.com/office/officeart/2005/8/layout/orgChart1"/>
-    <dgm:cxn modelId="{BFA2A7E2-22DD-47DB-B48F-A18455B57F55}" type="presOf" srcId="{685C22D0-2DD6-483F-8D20-A9EC31CE32DC}" destId="{CE511299-255A-4A60-BFC9-8A6BF5A439A2}" srcOrd="0" destOrd="0" presId="urn:microsoft.com/office/officeart/2005/8/layout/orgChart1"/>
-    <dgm:cxn modelId="{3351B40A-830E-4E1A-948A-212C8A7D74E8}" type="presOf" srcId="{95A880DD-F421-4BA2-B136-750294A302E3}" destId="{8C3DE112-702A-48B2-9EDE-086CA4E902E6}" srcOrd="0" destOrd="0" presId="urn:microsoft.com/office/officeart/2005/8/layout/orgChart1"/>
-    <dgm:cxn modelId="{0609A77F-B6CD-44A1-8ED6-0B940FFE4842}" type="presOf" srcId="{1B2D2241-710C-49E1-B9FD-82A777F58D7B}" destId="{111810C0-D98F-42A5-8758-6F6B13D8AC00}" srcOrd="0" destOrd="0" presId="urn:microsoft.com/office/officeart/2005/8/layout/orgChart1"/>
-    <dgm:cxn modelId="{A07CAD0D-0883-4ECB-B448-CB714B940E02}" type="presOf" srcId="{888D0EC2-4D33-47F5-8906-1AB2B7CCD926}" destId="{F96DA5F0-8D34-45BB-8ACD-339010A9C9ED}" srcOrd="1" destOrd="0" presId="urn:microsoft.com/office/officeart/2005/8/layout/orgChart1"/>
-    <dgm:cxn modelId="{FF2A4908-D0A9-4B04-B46E-CE1F8C59011B}" type="presOf" srcId="{D67571D1-AF4A-47C2-BBB8-AB0DD9C537BA}" destId="{92458EED-6676-4D9A-8FFA-79F870ED5C42}" srcOrd="1" destOrd="0" presId="urn:microsoft.com/office/officeart/2005/8/layout/orgChart1"/>
-    <dgm:cxn modelId="{617FCD3F-626C-4F7B-B083-CD312FD0669C}" type="presOf" srcId="{D3AD6F07-72D0-4FCB-B070-42E521A66922}" destId="{D5194FFF-2B59-411E-BB8C-1107B45FF9D2}" srcOrd="0" destOrd="0" presId="urn:microsoft.com/office/officeart/2005/8/layout/orgChart1"/>
-    <dgm:cxn modelId="{F4595076-94E8-4250-B071-22014BF58BB4}" type="presOf" srcId="{033FD10A-4F64-4C6C-8AAD-94F09D7A4AB3}" destId="{F04CA39F-266C-43F2-AD98-40BE72191E8E}" srcOrd="1" destOrd="0" presId="urn:microsoft.com/office/officeart/2005/8/layout/orgChart1"/>
-    <dgm:cxn modelId="{5AD13410-92C4-4836-85A9-5AD7439E2364}" type="presOf" srcId="{38931B2A-A719-47D2-9B23-F60C5834B591}" destId="{B00B0B0A-6121-4749-8039-9D974B5A160A}" srcOrd="0" destOrd="0" presId="urn:microsoft.com/office/officeart/2005/8/layout/orgChart1"/>
-    <dgm:cxn modelId="{A3B8C0B7-5594-48B9-AC81-BD2894C93506}" type="presOf" srcId="{DF1FAEB3-58DC-463D-88BA-FD02B9B9A3EC}" destId="{70693D6C-48BE-4499-83CC-E3B84562FA76}" srcOrd="1" destOrd="0" presId="urn:microsoft.com/office/officeart/2005/8/layout/orgChart1"/>
-    <dgm:cxn modelId="{B7A886FC-8589-4A5A-A354-6248A0EC7986}" type="presOf" srcId="{84B33143-B57A-4EE1-ABFA-B718AFC0B326}" destId="{664DD1B7-3B88-4427-B3C1-1DB6C6373DE6}" srcOrd="1" destOrd="0" presId="urn:microsoft.com/office/officeart/2005/8/layout/orgChart1"/>
-    <dgm:cxn modelId="{89A123C0-8D91-47B5-A736-53C3C5FDF7A5}" type="presOf" srcId="{8143A08E-0493-4F0D-A04A-33A11911204D}" destId="{2AC58D0F-FC34-4300-824A-15D3944D36D7}" srcOrd="1" destOrd="0" presId="urn:microsoft.com/office/officeart/2005/8/layout/orgChart1"/>
-    <dgm:cxn modelId="{589150DA-21C9-4989-95E0-F89646559A04}" type="presOf" srcId="{B6B96AC7-B316-4629-A1F2-322D3CB42E44}" destId="{BC6E3CF2-D156-4645-97E5-FBA567BEBB60}" srcOrd="0" destOrd="0" presId="urn:microsoft.com/office/officeart/2005/8/layout/orgChart1"/>
-    <dgm:cxn modelId="{B46C12DB-1769-47DB-9A50-96084A2832FF}" type="presOf" srcId="{8BD55E92-3C8D-46A8-AA21-B2E211092B3B}" destId="{8DE9E13E-369B-4DF3-A64F-696D8730F840}" srcOrd="1" destOrd="0" presId="urn:microsoft.com/office/officeart/2005/8/layout/orgChart1"/>
-    <dgm:cxn modelId="{9EA36CFA-1C4E-41B9-A01C-ECE7C8EA0AFA}" type="presOf" srcId="{60079DC2-D231-48F0-8D3A-350EA409FB9F}" destId="{7F9E191A-FED7-42B6-9443-FA1141822762}" srcOrd="0" destOrd="0" presId="urn:microsoft.com/office/officeart/2005/8/layout/orgChart1"/>
-    <dgm:cxn modelId="{F179B04F-41DD-463D-AE51-59712F07C43D}" type="presOf" srcId="{A8F92DC2-B87A-47AD-8854-89C2DF190F1A}" destId="{6F07934B-92A3-4103-9632-A65EE9643A2C}" srcOrd="1" destOrd="0" presId="urn:microsoft.com/office/officeart/2005/8/layout/orgChart1"/>
+    <dgm:cxn modelId="{3F72711E-B01B-4050-88B5-62E70C6B1B11}" type="presOf" srcId="{68ACF286-D74C-4EF8-A262-68346CD057E6}" destId="{61949044-9275-4E51-96B3-616051701AB1}" srcOrd="0" destOrd="0" presId="urn:microsoft.com/office/officeart/2005/8/layout/orgChart1"/>
+    <dgm:cxn modelId="{3C7A8C67-BF0B-4AE0-B812-903C82E08566}" type="presOf" srcId="{8143A08E-0493-4F0D-A04A-33A11911204D}" destId="{2AC58D0F-FC34-4300-824A-15D3944D36D7}" srcOrd="1" destOrd="0" presId="urn:microsoft.com/office/officeart/2005/8/layout/orgChart1"/>
+    <dgm:cxn modelId="{709B095D-D7E0-43DC-868E-A7EA8ADA9C25}" type="presOf" srcId="{95A880DD-F421-4BA2-B136-750294A302E3}" destId="{8C3DE112-702A-48B2-9EDE-086CA4E902E6}" srcOrd="0" destOrd="0" presId="urn:microsoft.com/office/officeart/2005/8/layout/orgChart1"/>
+    <dgm:cxn modelId="{84FD42A0-031B-4643-B065-B97446517D85}" type="presOf" srcId="{685C22D0-2DD6-483F-8D20-A9EC31CE32DC}" destId="{CE511299-255A-4A60-BFC9-8A6BF5A439A2}" srcOrd="0" destOrd="0" presId="urn:microsoft.com/office/officeart/2005/8/layout/orgChart1"/>
+    <dgm:cxn modelId="{8FE23A43-C584-4E8E-A5C1-A8D427E5FBD7}" type="presOf" srcId="{BA841F1F-3AA3-46EB-ADBD-BCAD196A8BE0}" destId="{C2A0A3D6-034C-46CA-858E-620230EA9229}" srcOrd="1" destOrd="0" presId="urn:microsoft.com/office/officeart/2005/8/layout/orgChart1"/>
+    <dgm:cxn modelId="{2F1DA1EF-1CAE-4027-BE5F-4A2C0A52921F}" type="presOf" srcId="{DF1FAEB3-58DC-463D-88BA-FD02B9B9A3EC}" destId="{70693D6C-48BE-4499-83CC-E3B84562FA76}" srcOrd="1" destOrd="0" presId="urn:microsoft.com/office/officeart/2005/8/layout/orgChart1"/>
     <dgm:cxn modelId="{F7010C8C-92AA-445B-B829-4A93A97C7243}" srcId="{3FACEA16-49AD-4F7A-AEF6-C4E41EF1C834}" destId="{0A80C118-DB2F-40EB-9D02-31DBC1465356}" srcOrd="5" destOrd="0" parTransId="{C490C2D1-27FB-4F39-812F-6056918FA8F5}" sibTransId="{BE074138-2820-46EC-BF05-2C962CA2DCFB}"/>
     <dgm:cxn modelId="{0370C2C4-77AF-42A5-ACB8-1FCD916128E4}" srcId="{3FACEA16-49AD-4F7A-AEF6-C4E41EF1C834}" destId="{15E2B81D-FF48-4D4C-83B7-BF0E5932BACF}" srcOrd="2" destOrd="0" parTransId="{D3AD6F07-72D0-4FCB-B070-42E521A66922}" sibTransId="{5B93979A-F289-4378-BABA-993EA00F2DDC}"/>
-    <dgm:cxn modelId="{22B4759D-1297-4332-83BA-18D0CE5422E2}" type="presOf" srcId="{FCD10EDD-B91C-4FEA-8C27-3528FF514110}" destId="{B9E6269E-0132-4BE7-A08B-13FFC62623D5}" srcOrd="0" destOrd="0" presId="urn:microsoft.com/office/officeart/2005/8/layout/orgChart1"/>
+    <dgm:cxn modelId="{05A44F37-4701-46DF-976F-1CEF9527B60C}" type="presOf" srcId="{D67571D1-AF4A-47C2-BBB8-AB0DD9C537BA}" destId="{0605BEDE-25DF-4BDB-80D3-51EB2EFAE5C3}" srcOrd="0" destOrd="0" presId="urn:microsoft.com/office/officeart/2005/8/layout/orgChart1"/>
     <dgm:cxn modelId="{3AFAF66A-C302-4C88-B39D-17E7804A483D}" srcId="{8143A08E-0493-4F0D-A04A-33A11911204D}" destId="{A8F92DC2-B87A-47AD-8854-89C2DF190F1A}" srcOrd="3" destOrd="0" parTransId="{A953C5B9-11A3-4267-9FB7-ECD75BDE3B64}" sibTransId="{2B7765AE-C3D1-4EA1-B1A8-02AF0390A344}"/>
-    <dgm:cxn modelId="{B26E2B08-6C2F-42D1-844B-9773B87D1B3C}" type="presOf" srcId="{E1BADB85-2217-4E84-8DE2-5AF5BAFF8FB7}" destId="{91F5E438-DF80-46C0-B0A8-104EBC2F6E0C}" srcOrd="0" destOrd="0" presId="urn:microsoft.com/office/officeart/2005/8/layout/orgChart1"/>
+    <dgm:cxn modelId="{22EA36A4-5421-43F3-9FFD-E7984678C6D9}" type="presOf" srcId="{9A47B44C-1E89-447A-9342-4FA80C332870}" destId="{4454E6B6-C6EB-4EFE-A06D-30C96DF74C97}" srcOrd="0" destOrd="0" presId="urn:microsoft.com/office/officeart/2005/8/layout/orgChart1"/>
     <dgm:cxn modelId="{C4A40CE2-3A3F-4DEE-9174-055F9C397A26}" srcId="{41FD706D-5CE7-49B2-87E4-6858F2319B26}" destId="{8143A08E-0493-4F0D-A04A-33A11911204D}" srcOrd="0" destOrd="0" parTransId="{F8AA1218-FDD3-4775-859D-23EFECCBCA45}" sibTransId="{9E6BF126-1683-4D99-8D1D-0D3FA88451DD}"/>
-    <dgm:cxn modelId="{2E066A37-3A17-42E8-AD06-8117115E28C3}" type="presOf" srcId="{3FACEA16-49AD-4F7A-AEF6-C4E41EF1C834}" destId="{9B7AD01D-C590-43AB-93C9-9555A15171C1}" srcOrd="0" destOrd="0" presId="urn:microsoft.com/office/officeart/2005/8/layout/orgChart1"/>
-    <dgm:cxn modelId="{F981CFB8-C1DB-457D-A2C0-5CC0DEDA473E}" type="presOf" srcId="{84B33143-B57A-4EE1-ABFA-B718AFC0B326}" destId="{200B6779-F528-4ADA-A136-66C368ACD577}" srcOrd="0" destOrd="0" presId="urn:microsoft.com/office/officeart/2005/8/layout/orgChart1"/>
     <dgm:cxn modelId="{1C384AC1-FC42-4FBD-A4E4-4724CC772B34}" srcId="{3FACEA16-49AD-4F7A-AEF6-C4E41EF1C834}" destId="{F2EDFE65-8225-4FF8-832C-429E855DD613}" srcOrd="8" destOrd="0" parTransId="{0FA90AC9-AA78-463F-88C4-61179303E0FB}" sibTransId="{E9D53030-E2A0-4FB3-BD84-182450F8D291}"/>
-    <dgm:cxn modelId="{B7AE1AD9-5537-4233-8CBC-335432686974}" type="presOf" srcId="{8BD55E92-3C8D-46A8-AA21-B2E211092B3B}" destId="{A9A7E5C0-A92C-4F71-A7B9-642E96B5F5FE}" srcOrd="0" destOrd="0" presId="urn:microsoft.com/office/officeart/2005/8/layout/orgChart1"/>
-    <dgm:cxn modelId="{5E297FF8-0488-4E8A-ADB7-1EAA039EC6E0}" type="presOf" srcId="{F2EDFE65-8225-4FF8-832C-429E855DD613}" destId="{9451C940-8716-4CF1-9E64-C1A586BADC8D}" srcOrd="0" destOrd="0" presId="urn:microsoft.com/office/officeart/2005/8/layout/orgChart1"/>
-    <dgm:cxn modelId="{F5C60FC6-8AF2-457C-9264-2C1AB1F3FAE3}" type="presOf" srcId="{87DC950F-F7D3-4ECD-B4A4-E3F07A54AC0C}" destId="{8A89DC42-7582-4359-8809-68E159879BA2}" srcOrd="0" destOrd="0" presId="urn:microsoft.com/office/officeart/2005/8/layout/orgChart1"/>
-    <dgm:cxn modelId="{5A24F51A-AA78-4F1E-81DB-22DE2D45F8C2}" type="presOf" srcId="{0A80C118-DB2F-40EB-9D02-31DBC1465356}" destId="{5FFB901A-BEFE-491E-BF6E-47010DE345F2}" srcOrd="1" destOrd="0" presId="urn:microsoft.com/office/officeart/2005/8/layout/orgChart1"/>
-    <dgm:cxn modelId="{FE8BFAD6-E26C-496C-B0CF-9E8E389587A8}" type="presOf" srcId="{3FACEA16-49AD-4F7A-AEF6-C4E41EF1C834}" destId="{771F07AB-B1A9-4D32-9210-398584376502}" srcOrd="1" destOrd="0" presId="urn:microsoft.com/office/officeart/2005/8/layout/orgChart1"/>
-    <dgm:cxn modelId="{F337B3E8-CA43-4B41-AC0A-0A41E449BED0}" type="presOf" srcId="{27413AFA-E90E-4B4F-916B-83AF32ED4DF7}" destId="{69B01DDF-7B09-4C33-BD1B-611ACC55A21B}" srcOrd="1" destOrd="0" presId="urn:microsoft.com/office/officeart/2005/8/layout/orgChart1"/>
+    <dgm:cxn modelId="{B0DA9E81-54EA-4FC1-9897-EB43BCF80FAD}" type="presOf" srcId="{6C4C6604-FAF8-4563-B446-9F2430566D69}" destId="{E04233A4-917D-4DDC-B098-3CEDE33765A8}" srcOrd="0" destOrd="0" presId="urn:microsoft.com/office/officeart/2005/8/layout/orgChart1"/>
+    <dgm:cxn modelId="{37F2AFAC-3770-4E52-819B-6EE2CF3AAD36}" type="presOf" srcId="{6142DB23-99A8-4F75-A245-C88DF82CA9AC}" destId="{14D3A4C6-1E40-4ADF-8A11-519A1B306E32}" srcOrd="0" destOrd="0" presId="urn:microsoft.com/office/officeart/2005/8/layout/orgChart1"/>
+    <dgm:cxn modelId="{4DF9192E-B23E-4B25-A1F3-7CC4DF6452B0}" type="presOf" srcId="{3FACEA16-49AD-4F7A-AEF6-C4E41EF1C834}" destId="{771F07AB-B1A9-4D32-9210-398584376502}" srcOrd="1" destOrd="0" presId="urn:microsoft.com/office/officeart/2005/8/layout/orgChart1"/>
+    <dgm:cxn modelId="{B2B3E136-C210-4DD7-8DA1-486BD3153925}" type="presOf" srcId="{78375BEE-E828-441C-A765-428BC51CA443}" destId="{1DC379EA-ACFB-4276-BD2D-A060D3B21DE0}" srcOrd="0" destOrd="0" presId="urn:microsoft.com/office/officeart/2005/8/layout/orgChart1"/>
     <dgm:cxn modelId="{E9D87E83-E1A7-41BC-B5E8-D59AA1F44021}" srcId="{D67571D1-AF4A-47C2-BBB8-AB0DD9C537BA}" destId="{1B2D2241-710C-49E1-B9FD-82A777F58D7B}" srcOrd="1" destOrd="0" parTransId="{1D5E7EE8-DB48-4928-9C3B-FA9238BBC4D6}" sibTransId="{1D9A94F8-3C92-424F-ACC3-B1037C146F85}"/>
-    <dgm:cxn modelId="{64A8788D-7E95-440F-822F-2A0694A06513}" type="presParOf" srcId="{C21E4A27-0657-49E4-AD2D-75459EFD2036}" destId="{303CB245-BC72-44A0-A5E5-F63A5F5B82AE}" srcOrd="0" destOrd="0" presId="urn:microsoft.com/office/officeart/2005/8/layout/orgChart1"/>
-    <dgm:cxn modelId="{5A5883D5-C0E7-4965-8919-69DE7D021378}" type="presParOf" srcId="{303CB245-BC72-44A0-A5E5-F63A5F5B82AE}" destId="{F85D1FCF-6D22-45E5-81CA-5B987933492E}" srcOrd="0" destOrd="0" presId="urn:microsoft.com/office/officeart/2005/8/layout/orgChart1"/>
-    <dgm:cxn modelId="{EDEE1384-6575-4255-9A04-D58EE0ADE541}" type="presParOf" srcId="{F85D1FCF-6D22-45E5-81CA-5B987933492E}" destId="{A05A0B0C-81E6-46B0-B8FD-E27721847AAD}" srcOrd="0" destOrd="0" presId="urn:microsoft.com/office/officeart/2005/8/layout/orgChart1"/>
-    <dgm:cxn modelId="{E3D49615-4E65-4DF5-A45C-C804001FB951}" type="presParOf" srcId="{F85D1FCF-6D22-45E5-81CA-5B987933492E}" destId="{2AC58D0F-FC34-4300-824A-15D3944D36D7}" srcOrd="1" destOrd="0" presId="urn:microsoft.com/office/officeart/2005/8/layout/orgChart1"/>
-    <dgm:cxn modelId="{210F57DB-7DAE-4F65-B2E1-4FE1161A0A2E}" type="presParOf" srcId="{303CB245-BC72-44A0-A5E5-F63A5F5B82AE}" destId="{129123F9-3855-4D82-843B-6D17F648ADED}" srcOrd="1" destOrd="0" presId="urn:microsoft.com/office/officeart/2005/8/layout/orgChart1"/>
-    <dgm:cxn modelId="{1C34353C-D2B4-4DA7-AD8C-02A3AB9A4A91}" type="presParOf" srcId="{129123F9-3855-4D82-843B-6D17F648ADED}" destId="{CE511299-255A-4A60-BFC9-8A6BF5A439A2}" srcOrd="0" destOrd="0" presId="urn:microsoft.com/office/officeart/2005/8/layout/orgChart1"/>
-    <dgm:cxn modelId="{378B4928-26FD-4C40-A064-0378E2EE7C3F}" type="presParOf" srcId="{129123F9-3855-4D82-843B-6D17F648ADED}" destId="{48A46CAF-E063-412C-A87F-86C102DE1E0A}" srcOrd="1" destOrd="0" presId="urn:microsoft.com/office/officeart/2005/8/layout/orgChart1"/>
-    <dgm:cxn modelId="{68FD4DFF-6D6C-43CE-84B2-4ABE3B9CCE2A}" type="presParOf" srcId="{48A46CAF-E063-412C-A87F-86C102DE1E0A}" destId="{B8375D65-FC95-4EE1-A84B-85697BDEC38D}" srcOrd="0" destOrd="0" presId="urn:microsoft.com/office/officeart/2005/8/layout/orgChart1"/>
-    <dgm:cxn modelId="{4BA609FA-04A4-48F3-98D3-DB81DC855485}" type="presParOf" srcId="{B8375D65-FC95-4EE1-A84B-85697BDEC38D}" destId="{92DF9DB8-ADD3-49EB-94D5-C3D4F118BFF4}" srcOrd="0" destOrd="0" presId="urn:microsoft.com/office/officeart/2005/8/layout/orgChart1"/>
-    <dgm:cxn modelId="{C9B64E23-5179-4804-979C-8444C621F688}" type="presParOf" srcId="{B8375D65-FC95-4EE1-A84B-85697BDEC38D}" destId="{74CB19A6-EC26-4648-81DC-0E6F06DFD3B8}" srcOrd="1" destOrd="0" presId="urn:microsoft.com/office/officeart/2005/8/layout/orgChart1"/>
-    <dgm:cxn modelId="{BF32D5FC-61D8-4539-9DFC-BA16645EC83D}" type="presParOf" srcId="{48A46CAF-E063-412C-A87F-86C102DE1E0A}" destId="{9EEBB31A-B747-463F-AC9B-86B2512EF261}" srcOrd="1" destOrd="0" presId="urn:microsoft.com/office/officeart/2005/8/layout/orgChart1"/>
-    <dgm:cxn modelId="{F7B41722-1DB6-4153-9C20-D835B2E99A98}" type="presParOf" srcId="{9EEBB31A-B747-463F-AC9B-86B2512EF261}" destId="{AE9FDFD5-E5D5-4E9B-BF48-0EE2D047B1AD}" srcOrd="0" destOrd="0" presId="urn:microsoft.com/office/officeart/2005/8/layout/orgChart1"/>
-    <dgm:cxn modelId="{778538EB-0FA8-41F8-8837-04919ED3BA6A}" type="presParOf" srcId="{9EEBB31A-B747-463F-AC9B-86B2512EF261}" destId="{CAE29FA5-B941-4638-9117-84E64C04F6BF}" srcOrd="1" destOrd="0" presId="urn:microsoft.com/office/officeart/2005/8/layout/orgChart1"/>
-    <dgm:cxn modelId="{034A2222-CC07-4784-BFC5-B7832B11E6D9}" type="presParOf" srcId="{CAE29FA5-B941-4638-9117-84E64C04F6BF}" destId="{C00CB5B2-CC6D-4039-BB8C-00E8F624F77E}" srcOrd="0" destOrd="0" presId="urn:microsoft.com/office/officeart/2005/8/layout/orgChart1"/>
-    <dgm:cxn modelId="{3B96BBFF-F544-4BAE-8FCE-823EBB43E124}" type="presParOf" srcId="{C00CB5B2-CC6D-4039-BB8C-00E8F624F77E}" destId="{9B7AD01D-C590-43AB-93C9-9555A15171C1}" srcOrd="0" destOrd="0" presId="urn:microsoft.com/office/officeart/2005/8/layout/orgChart1"/>
-    <dgm:cxn modelId="{4D4C4CA2-78EB-49B4-AE49-EE20D509C127}" type="presParOf" srcId="{C00CB5B2-CC6D-4039-BB8C-00E8F624F77E}" destId="{771F07AB-B1A9-4D32-9210-398584376502}" srcOrd="1" destOrd="0" presId="urn:microsoft.com/office/officeart/2005/8/layout/orgChart1"/>
-    <dgm:cxn modelId="{DD807F27-18B9-4413-B9CC-5F6B39119C61}" type="presParOf" srcId="{CAE29FA5-B941-4638-9117-84E64C04F6BF}" destId="{91D7860F-2ECF-4808-9392-47B30CAFBF83}" srcOrd="1" destOrd="0" presId="urn:microsoft.com/office/officeart/2005/8/layout/orgChart1"/>
-    <dgm:cxn modelId="{3659D5E5-F9FF-45EF-AB6E-08C52DEB4A3D}" type="presParOf" srcId="{91D7860F-2ECF-4808-9392-47B30CAFBF83}" destId="{E04233A4-917D-4DDC-B098-3CEDE33765A8}" srcOrd="0" destOrd="0" presId="urn:microsoft.com/office/officeart/2005/8/layout/orgChart1"/>
-    <dgm:cxn modelId="{588837E5-2E37-460D-825D-5810E01CF2DC}" type="presParOf" srcId="{91D7860F-2ECF-4808-9392-47B30CAFBF83}" destId="{26613DCE-495D-4DA7-8DFF-6EAD9C910815}" srcOrd="1" destOrd="0" presId="urn:microsoft.com/office/officeart/2005/8/layout/orgChart1"/>
-    <dgm:cxn modelId="{FDCE9C15-615D-4B3D-97D0-F810DA43A0D7}" type="presParOf" srcId="{26613DCE-495D-4DA7-8DFF-6EAD9C910815}" destId="{24E5B3DC-7709-4F63-82B8-1C0FEA355672}" srcOrd="0" destOrd="0" presId="urn:microsoft.com/office/officeart/2005/8/layout/orgChart1"/>
-    <dgm:cxn modelId="{5C6C8C8F-AB45-49C7-A269-E6B5B4BFEDBD}" type="presParOf" srcId="{24E5B3DC-7709-4F63-82B8-1C0FEA355672}" destId="{7F9E191A-FED7-42B6-9443-FA1141822762}" srcOrd="0" destOrd="0" presId="urn:microsoft.com/office/officeart/2005/8/layout/orgChart1"/>
-    <dgm:cxn modelId="{66E3D084-0576-4BB7-A837-83CD294DC135}" type="presParOf" srcId="{24E5B3DC-7709-4F63-82B8-1C0FEA355672}" destId="{2BEAAAE7-DA2A-418D-8D34-928C6F6234DD}" srcOrd="1" destOrd="0" presId="urn:microsoft.com/office/officeart/2005/8/layout/orgChart1"/>
-    <dgm:cxn modelId="{4FF5AAD4-400C-4135-A045-AADED01F99B0}" type="presParOf" srcId="{26613DCE-495D-4DA7-8DFF-6EAD9C910815}" destId="{FE36C9C0-C5C5-4270-8839-A1DC953ABD4A}" srcOrd="1" destOrd="0" presId="urn:microsoft.com/office/officeart/2005/8/layout/orgChart1"/>
-    <dgm:cxn modelId="{D5197D01-83B5-40F9-AE31-3C7B4E35D7F2}" type="presParOf" srcId="{26613DCE-495D-4DA7-8DFF-6EAD9C910815}" destId="{8D89CA71-EEBD-4B13-97CA-5A93C8A20C98}" srcOrd="2" destOrd="0" presId="urn:microsoft.com/office/officeart/2005/8/layout/orgChart1"/>
-    <dgm:cxn modelId="{55CA40EF-9681-4332-8505-568F3FE60E1A}" type="presParOf" srcId="{91D7860F-2ECF-4808-9392-47B30CAFBF83}" destId="{61949044-9275-4E51-96B3-616051701AB1}" srcOrd="2" destOrd="0" presId="urn:microsoft.com/office/officeart/2005/8/layout/orgChart1"/>
-    <dgm:cxn modelId="{6E4271C4-9B2F-4AA9-9F01-6858C543CE7E}" type="presParOf" srcId="{91D7860F-2ECF-4808-9392-47B30CAFBF83}" destId="{DFF278C4-3B27-413B-88D2-282ABBDDD95B}" srcOrd="3" destOrd="0" presId="urn:microsoft.com/office/officeart/2005/8/layout/orgChart1"/>
-    <dgm:cxn modelId="{5157F494-C743-4E44-973E-184836347DD0}" type="presParOf" srcId="{DFF278C4-3B27-413B-88D2-282ABBDDD95B}" destId="{8135EF3E-A7A3-4BC9-A657-C29F5DA342B1}" srcOrd="0" destOrd="0" presId="urn:microsoft.com/office/officeart/2005/8/layout/orgChart1"/>
-    <dgm:cxn modelId="{F3AAE558-BB27-450E-A4AD-79A13ED69D79}" type="presParOf" srcId="{8135EF3E-A7A3-4BC9-A657-C29F5DA342B1}" destId="{B9E6269E-0132-4BE7-A08B-13FFC62623D5}" srcOrd="0" destOrd="0" presId="urn:microsoft.com/office/officeart/2005/8/layout/orgChart1"/>
-    <dgm:cxn modelId="{40F5B29C-994C-4E7D-9C44-FD566905C0CC}" type="presParOf" srcId="{8135EF3E-A7A3-4BC9-A657-C29F5DA342B1}" destId="{6547041B-40D7-482D-BDCA-BDDB8EC9E4F3}" srcOrd="1" destOrd="0" presId="urn:microsoft.com/office/officeart/2005/8/layout/orgChart1"/>
-    <dgm:cxn modelId="{7D749E27-F01A-42F7-9F07-249FD9F95642}" type="presParOf" srcId="{DFF278C4-3B27-413B-88D2-282ABBDDD95B}" destId="{047D3732-CA9C-4EA8-949C-5568D5761DBC}" srcOrd="1" destOrd="0" presId="urn:microsoft.com/office/officeart/2005/8/layout/orgChart1"/>
-    <dgm:cxn modelId="{0552DFE0-54B9-47B8-A86F-4F626A9526FC}" type="presParOf" srcId="{DFF278C4-3B27-413B-88D2-282ABBDDD95B}" destId="{64F3E270-BB9B-4685-BE7E-1EC44EF8D0B3}" srcOrd="2" destOrd="0" presId="urn:microsoft.com/office/officeart/2005/8/layout/orgChart1"/>
-    <dgm:cxn modelId="{1B0671B8-A04D-46DA-8FEA-884F39D532C6}" type="presParOf" srcId="{91D7860F-2ECF-4808-9392-47B30CAFBF83}" destId="{D5194FFF-2B59-411E-BB8C-1107B45FF9D2}" srcOrd="4" destOrd="0" presId="urn:microsoft.com/office/officeart/2005/8/layout/orgChart1"/>
-    <dgm:cxn modelId="{583B88F8-B6DB-4D91-8299-C0FCADFCDE74}" type="presParOf" srcId="{91D7860F-2ECF-4808-9392-47B30CAFBF83}" destId="{1EED40DC-4A35-479D-A877-29E4E1A2F28D}" srcOrd="5" destOrd="0" presId="urn:microsoft.com/office/officeart/2005/8/layout/orgChart1"/>
-    <dgm:cxn modelId="{F821DC09-57C9-4703-AE2A-3607027CBADA}" type="presParOf" srcId="{1EED40DC-4A35-479D-A877-29E4E1A2F28D}" destId="{B674FC66-18CE-4B3C-BB4D-E3F7F20F663B}" srcOrd="0" destOrd="0" presId="urn:microsoft.com/office/officeart/2005/8/layout/orgChart1"/>
-    <dgm:cxn modelId="{E06D44DA-D81C-48B0-A51D-044487A1BDFB}" type="presParOf" srcId="{B674FC66-18CE-4B3C-BB4D-E3F7F20F663B}" destId="{E772C66C-1B80-41B0-BDC1-4520BF1832E7}" srcOrd="0" destOrd="0" presId="urn:microsoft.com/office/officeart/2005/8/layout/orgChart1"/>
-    <dgm:cxn modelId="{3568FC85-E354-4A52-97AF-50DBEF4C8D0B}" type="presParOf" srcId="{B674FC66-18CE-4B3C-BB4D-E3F7F20F663B}" destId="{BE90E482-D934-497E-BB56-EB65923110A8}" srcOrd="1" destOrd="0" presId="urn:microsoft.com/office/officeart/2005/8/layout/orgChart1"/>
-    <dgm:cxn modelId="{CB86281D-25C2-4FD4-A6C9-84851FE26600}" type="presParOf" srcId="{1EED40DC-4A35-479D-A877-29E4E1A2F28D}" destId="{4BCE2B4C-29C8-4C47-A497-0CB473E4EFFB}" srcOrd="1" destOrd="0" presId="urn:microsoft.com/office/officeart/2005/8/layout/orgChart1"/>
-    <dgm:cxn modelId="{BD1E4B34-510B-4193-BFF7-9A8C733D6BAB}" type="presParOf" srcId="{1EED40DC-4A35-479D-A877-29E4E1A2F28D}" destId="{820C5281-8D82-4B5E-9981-FCE3EBCD3835}" srcOrd="2" destOrd="0" presId="urn:microsoft.com/office/officeart/2005/8/layout/orgChart1"/>
-    <dgm:cxn modelId="{05CD00BF-5F1B-4C6F-91E0-B2FC97F905F2}" type="presParOf" srcId="{91D7860F-2ECF-4808-9392-47B30CAFBF83}" destId="{6A09A6B1-ADB8-44C6-B5A4-69813F192DBA}" srcOrd="6" destOrd="0" presId="urn:microsoft.com/office/officeart/2005/8/layout/orgChart1"/>
-    <dgm:cxn modelId="{7D3CB62D-84ED-44DA-8C8B-C3807F2008A6}" type="presParOf" srcId="{91D7860F-2ECF-4808-9392-47B30CAFBF83}" destId="{CE23EAD8-86C7-437D-B7F1-A4C0ED55A7A0}" srcOrd="7" destOrd="0" presId="urn:microsoft.com/office/officeart/2005/8/layout/orgChart1"/>
-    <dgm:cxn modelId="{E173542F-8148-4336-A0DC-1F1F2E766D58}" type="presParOf" srcId="{CE23EAD8-86C7-437D-B7F1-A4C0ED55A7A0}" destId="{F9CAE3A2-5C4A-4C9B-A4D0-3065B05EB5B3}" srcOrd="0" destOrd="0" presId="urn:microsoft.com/office/officeart/2005/8/layout/orgChart1"/>
-    <dgm:cxn modelId="{0D25557E-0FCD-4536-9706-D5DF41E95502}" type="presParOf" srcId="{F9CAE3A2-5C4A-4C9B-A4D0-3065B05EB5B3}" destId="{9D7AD784-73D2-4A52-BD0C-36231CD4252A}" srcOrd="0" destOrd="0" presId="urn:microsoft.com/office/officeart/2005/8/layout/orgChart1"/>
-    <dgm:cxn modelId="{E146D56D-C764-443D-A04A-59AB830A66F3}" type="presParOf" srcId="{F9CAE3A2-5C4A-4C9B-A4D0-3065B05EB5B3}" destId="{F96DA5F0-8D34-45BB-8ACD-339010A9C9ED}" srcOrd="1" destOrd="0" presId="urn:microsoft.com/office/officeart/2005/8/layout/orgChart1"/>
-    <dgm:cxn modelId="{45840D39-8068-4F84-A0DF-DCA454C8086C}" type="presParOf" srcId="{CE23EAD8-86C7-437D-B7F1-A4C0ED55A7A0}" destId="{E49DB650-F0FC-4817-853A-0D7989C4DDEA}" srcOrd="1" destOrd="0" presId="urn:microsoft.com/office/officeart/2005/8/layout/orgChart1"/>
-    <dgm:cxn modelId="{2AF23B4A-87E4-4D35-AB06-2D9E0A2D0F33}" type="presParOf" srcId="{CE23EAD8-86C7-437D-B7F1-A4C0ED55A7A0}" destId="{74AF3B34-988A-4FA9-B3E6-173419C98E59}" srcOrd="2" destOrd="0" presId="urn:microsoft.com/office/officeart/2005/8/layout/orgChart1"/>
-    <dgm:cxn modelId="{4A04B49F-5595-4369-BA44-184E074F98B0}" type="presParOf" srcId="{91D7860F-2ECF-4808-9392-47B30CAFBF83}" destId="{8A89DC42-7582-4359-8809-68E159879BA2}" srcOrd="8" destOrd="0" presId="urn:microsoft.com/office/officeart/2005/8/layout/orgChart1"/>
-    <dgm:cxn modelId="{84B3EF5F-A7BF-4078-AFBC-C777FCAE5420}" type="presParOf" srcId="{91D7860F-2ECF-4808-9392-47B30CAFBF83}" destId="{0A2477BC-164B-4E92-93D8-5F22E4832575}" srcOrd="9" destOrd="0" presId="urn:microsoft.com/office/officeart/2005/8/layout/orgChart1"/>
-    <dgm:cxn modelId="{04F43784-83AD-4984-B819-A8679CF93E42}" type="presParOf" srcId="{0A2477BC-164B-4E92-93D8-5F22E4832575}" destId="{82D01E32-F6E3-46D8-8781-2D7B31686445}" srcOrd="0" destOrd="0" presId="urn:microsoft.com/office/officeart/2005/8/layout/orgChart1"/>
-    <dgm:cxn modelId="{6A764E21-C6F1-4E36-B45A-6393EF3A6A14}" type="presParOf" srcId="{82D01E32-F6E3-46D8-8781-2D7B31686445}" destId="{3C03E665-D737-4331-99DB-9B76DF31B819}" srcOrd="0" destOrd="0" presId="urn:microsoft.com/office/officeart/2005/8/layout/orgChart1"/>
-    <dgm:cxn modelId="{B2021572-03C3-48C9-86C4-7458C5DF7E8F}" type="presParOf" srcId="{82D01E32-F6E3-46D8-8781-2D7B31686445}" destId="{C2A0A3D6-034C-46CA-858E-620230EA9229}" srcOrd="1" destOrd="0" presId="urn:microsoft.com/office/officeart/2005/8/layout/orgChart1"/>
-    <dgm:cxn modelId="{FA504200-53F5-49E5-8347-2ECA981D2EF9}" type="presParOf" srcId="{0A2477BC-164B-4E92-93D8-5F22E4832575}" destId="{5D877E07-F17E-49C3-9930-557C8B366AFE}" srcOrd="1" destOrd="0" presId="urn:microsoft.com/office/officeart/2005/8/layout/orgChart1"/>
-    <dgm:cxn modelId="{B57F8DDF-DF0F-4D00-8B5A-65D6C3FDC93B}" type="presParOf" srcId="{0A2477BC-164B-4E92-93D8-5F22E4832575}" destId="{5B45213D-04EF-4278-AFD9-9846B9786B71}" srcOrd="2" destOrd="0" presId="urn:microsoft.com/office/officeart/2005/8/layout/orgChart1"/>
-    <dgm:cxn modelId="{E13179AE-80A1-45FB-9EC9-47C646025F99}" type="presParOf" srcId="{91D7860F-2ECF-4808-9392-47B30CAFBF83}" destId="{86B8F41F-83C5-4AE5-9A8B-236E961BAFB2}" srcOrd="10" destOrd="0" presId="urn:microsoft.com/office/officeart/2005/8/layout/orgChart1"/>
-    <dgm:cxn modelId="{893BC325-46E7-4ABF-80AE-4DCAB002C51B}" type="presParOf" srcId="{91D7860F-2ECF-4808-9392-47B30CAFBF83}" destId="{17F06FE0-007B-434D-8227-15F3176B1C42}" srcOrd="11" destOrd="0" presId="urn:microsoft.com/office/officeart/2005/8/layout/orgChart1"/>
-    <dgm:cxn modelId="{B9A10209-A50A-4B35-8DA7-F3BABF1558FD}" type="presParOf" srcId="{17F06FE0-007B-434D-8227-15F3176B1C42}" destId="{E78898A7-FF5C-478E-924D-B5170912E99F}" srcOrd="0" destOrd="0" presId="urn:microsoft.com/office/officeart/2005/8/layout/orgChart1"/>
-    <dgm:cxn modelId="{76150A1C-98D9-4A87-921A-6950C38FF15B}" type="presParOf" srcId="{E78898A7-FF5C-478E-924D-B5170912E99F}" destId="{2E0E43EB-8EA6-43C3-B5CA-BFAED82941AD}" srcOrd="0" destOrd="0" presId="urn:microsoft.com/office/officeart/2005/8/layout/orgChart1"/>
-    <dgm:cxn modelId="{5E083959-07F5-4C30-BFC8-A935E8ABC762}" type="presParOf" srcId="{E78898A7-FF5C-478E-924D-B5170912E99F}" destId="{5FFB901A-BEFE-491E-BF6E-47010DE345F2}" srcOrd="1" destOrd="0" presId="urn:microsoft.com/office/officeart/2005/8/layout/orgChart1"/>
-    <dgm:cxn modelId="{229E2330-0B25-4546-B86B-ED8C6F199FBF}" type="presParOf" srcId="{17F06FE0-007B-434D-8227-15F3176B1C42}" destId="{B9872F11-AE97-4F6B-A6B0-336C156BE8A8}" srcOrd="1" destOrd="0" presId="urn:microsoft.com/office/officeart/2005/8/layout/orgChart1"/>
-    <dgm:cxn modelId="{EBFCB560-CD60-4A28-9C0E-65F94654A943}" type="presParOf" srcId="{17F06FE0-007B-434D-8227-15F3176B1C42}" destId="{BF387F90-766E-4D90-BCE7-8BE05076CB3E}" srcOrd="2" destOrd="0" presId="urn:microsoft.com/office/officeart/2005/8/layout/orgChart1"/>
-    <dgm:cxn modelId="{F247822A-99B0-4955-83AA-C7253214DE17}" type="presParOf" srcId="{91D7860F-2ECF-4808-9392-47B30CAFBF83}" destId="{373BC3D5-D283-45B0-833F-0C636975B290}" srcOrd="12" destOrd="0" presId="urn:microsoft.com/office/officeart/2005/8/layout/orgChart1"/>
-    <dgm:cxn modelId="{0A2DF57B-9026-4D0A-90DA-8585B3F85729}" type="presParOf" srcId="{91D7860F-2ECF-4808-9392-47B30CAFBF83}" destId="{8804F03A-5016-472B-8F18-714D83DBFDF1}" srcOrd="13" destOrd="0" presId="urn:microsoft.com/office/officeart/2005/8/layout/orgChart1"/>
-    <dgm:cxn modelId="{F6EC44B1-729A-4092-8827-F290B2D3CEBC}" type="presParOf" srcId="{8804F03A-5016-472B-8F18-714D83DBFDF1}" destId="{77F7C702-94A8-4605-947F-B4B11327971E}" srcOrd="0" destOrd="0" presId="urn:microsoft.com/office/officeart/2005/8/layout/orgChart1"/>
-    <dgm:cxn modelId="{3B0A90BF-4CEE-4CC8-A58E-28CBF869F9D4}" type="presParOf" srcId="{77F7C702-94A8-4605-947F-B4B11327971E}" destId="{7E2E5C24-1E10-4A20-9DF4-43572CF8303E}" srcOrd="0" destOrd="0" presId="urn:microsoft.com/office/officeart/2005/8/layout/orgChart1"/>
-    <dgm:cxn modelId="{7AFFD36C-1422-4F82-BAFD-FB1D0389BC69}" type="presParOf" srcId="{77F7C702-94A8-4605-947F-B4B11327971E}" destId="{70693D6C-48BE-4499-83CC-E3B84562FA76}" srcOrd="1" destOrd="0" presId="urn:microsoft.com/office/officeart/2005/8/layout/orgChart1"/>
-    <dgm:cxn modelId="{0967C570-469D-471E-B456-56A09229EE32}" type="presParOf" srcId="{8804F03A-5016-472B-8F18-714D83DBFDF1}" destId="{8524A341-2173-477B-9C34-510DCA0DFDD6}" srcOrd="1" destOrd="0" presId="urn:microsoft.com/office/officeart/2005/8/layout/orgChart1"/>
-    <dgm:cxn modelId="{02A597B1-89D5-4A02-B037-4A541A228165}" type="presParOf" srcId="{8804F03A-5016-472B-8F18-714D83DBFDF1}" destId="{6DA5B926-5685-4138-9EC5-DD17E7962048}" srcOrd="2" destOrd="0" presId="urn:microsoft.com/office/officeart/2005/8/layout/orgChart1"/>
-    <dgm:cxn modelId="{19D1BD1A-2515-49CB-8D99-8D6149C76D65}" type="presParOf" srcId="{91D7860F-2ECF-4808-9392-47B30CAFBF83}" destId="{BBD617AE-88E3-4EAE-AE93-44C9E546809C}" srcOrd="14" destOrd="0" presId="urn:microsoft.com/office/officeart/2005/8/layout/orgChart1"/>
-    <dgm:cxn modelId="{0BEC58B6-8098-420C-AF19-1AD3A1CCB6AF}" type="presParOf" srcId="{91D7860F-2ECF-4808-9392-47B30CAFBF83}" destId="{35F4D66A-EEFD-4F00-AE78-DD28B5DA4C17}" srcOrd="15" destOrd="0" presId="urn:microsoft.com/office/officeart/2005/8/layout/orgChart1"/>
-    <dgm:cxn modelId="{D7E18775-1B74-4F2F-98F9-14BE0E9276B7}" type="presParOf" srcId="{35F4D66A-EEFD-4F00-AE78-DD28B5DA4C17}" destId="{C23983D5-F45D-45A1-9A90-6F7A4F9ED282}" srcOrd="0" destOrd="0" presId="urn:microsoft.com/office/officeart/2005/8/layout/orgChart1"/>
-    <dgm:cxn modelId="{E4B28289-2637-4DF5-B139-44C379DDF170}" type="presParOf" srcId="{C23983D5-F45D-45A1-9A90-6F7A4F9ED282}" destId="{8C3DE112-702A-48B2-9EDE-086CA4E902E6}" srcOrd="0" destOrd="0" presId="urn:microsoft.com/office/officeart/2005/8/layout/orgChart1"/>
-    <dgm:cxn modelId="{1930E53D-C877-4F60-8FE5-0FB90A86F927}" type="presParOf" srcId="{C23983D5-F45D-45A1-9A90-6F7A4F9ED282}" destId="{70AFF10A-B380-4829-B5CD-1DC0DC1A2A66}" srcOrd="1" destOrd="0" presId="urn:microsoft.com/office/officeart/2005/8/layout/orgChart1"/>
-    <dgm:cxn modelId="{5AEEB1CB-BC3F-431D-8F95-8FCA0C5FEC9C}" type="presParOf" srcId="{35F4D66A-EEFD-4F00-AE78-DD28B5DA4C17}" destId="{5DC382AE-F8AE-4EF5-88C3-BA9FDE3934B2}" srcOrd="1" destOrd="0" presId="urn:microsoft.com/office/officeart/2005/8/layout/orgChart1"/>
-    <dgm:cxn modelId="{09B85797-68A5-46FF-BD21-30C52043B682}" type="presParOf" srcId="{35F4D66A-EEFD-4F00-AE78-DD28B5DA4C17}" destId="{18AC446A-5F9E-423C-B6DF-A0293481AE06}" srcOrd="2" destOrd="0" presId="urn:microsoft.com/office/officeart/2005/8/layout/orgChart1"/>
-    <dgm:cxn modelId="{E3F2AED7-8C72-4F49-AB24-CAA52C1BD5C7}" type="presParOf" srcId="{91D7860F-2ECF-4808-9392-47B30CAFBF83}" destId="{CBF4D579-89FC-4A80-8E59-315DD447F223}" srcOrd="16" destOrd="0" presId="urn:microsoft.com/office/officeart/2005/8/layout/orgChart1"/>
-    <dgm:cxn modelId="{09BB7A19-CD6D-4A92-A649-71EDF6D5D833}" type="presParOf" srcId="{91D7860F-2ECF-4808-9392-47B30CAFBF83}" destId="{4A1BB71C-4FB2-4F80-954C-B8E5F81224CA}" srcOrd="17" destOrd="0" presId="urn:microsoft.com/office/officeart/2005/8/layout/orgChart1"/>
-    <dgm:cxn modelId="{AD9755E5-D012-48CC-9DB1-65D97C79194D}" type="presParOf" srcId="{4A1BB71C-4FB2-4F80-954C-B8E5F81224CA}" destId="{19517EF9-3D82-4808-990A-E26FE5DB34A5}" srcOrd="0" destOrd="0" presId="urn:microsoft.com/office/officeart/2005/8/layout/orgChart1"/>
-    <dgm:cxn modelId="{4B444A54-A2B8-4F6C-9E4A-EF7D2E30399E}" type="presParOf" srcId="{19517EF9-3D82-4808-990A-E26FE5DB34A5}" destId="{9451C940-8716-4CF1-9E64-C1A586BADC8D}" srcOrd="0" destOrd="0" presId="urn:microsoft.com/office/officeart/2005/8/layout/orgChart1"/>
-    <dgm:cxn modelId="{A4D358BF-DDF1-4D39-B4FA-78CE833CD24A}" type="presParOf" srcId="{19517EF9-3D82-4808-990A-E26FE5DB34A5}" destId="{7DDB0E15-BB4C-496A-9681-157E40BFACAA}" srcOrd="1" destOrd="0" presId="urn:microsoft.com/office/officeart/2005/8/layout/orgChart1"/>
-    <dgm:cxn modelId="{DAAF56E6-E988-4D9F-9897-3CC09D9D5159}" type="presParOf" srcId="{4A1BB71C-4FB2-4F80-954C-B8E5F81224CA}" destId="{8342622C-D1F8-4B6B-ABBE-E85C3122A31A}" srcOrd="1" destOrd="0" presId="urn:microsoft.com/office/officeart/2005/8/layout/orgChart1"/>
-    <dgm:cxn modelId="{9838481F-95B2-4535-871A-B30DC607156B}" type="presParOf" srcId="{4A1BB71C-4FB2-4F80-954C-B8E5F81224CA}" destId="{0234C287-DB1C-4309-9F4A-B362EEE61AA1}" srcOrd="2" destOrd="0" presId="urn:microsoft.com/office/officeart/2005/8/layout/orgChart1"/>
-    <dgm:cxn modelId="{53105224-7EE7-4961-AC21-ADE234EC440D}" type="presParOf" srcId="{91D7860F-2ECF-4808-9392-47B30CAFBF83}" destId="{619DCB2D-2CBD-4ADC-A2DA-BF71D67FC155}" srcOrd="18" destOrd="0" presId="urn:microsoft.com/office/officeart/2005/8/layout/orgChart1"/>
-    <dgm:cxn modelId="{FD51A843-445A-434F-B5CD-FBB67E68602B}" type="presParOf" srcId="{91D7860F-2ECF-4808-9392-47B30CAFBF83}" destId="{9ADA0FF7-29CE-4A8D-B6B4-20C330A46B2D}" srcOrd="19" destOrd="0" presId="urn:microsoft.com/office/officeart/2005/8/layout/orgChart1"/>
-    <dgm:cxn modelId="{9CCCFD77-FE1F-4E75-BC51-B85617F0088E}" type="presParOf" srcId="{9ADA0FF7-29CE-4A8D-B6B4-20C330A46B2D}" destId="{0C0E4700-8229-4F0D-9833-4454D9D96A4B}" srcOrd="0" destOrd="0" presId="urn:microsoft.com/office/officeart/2005/8/layout/orgChart1"/>
-    <dgm:cxn modelId="{2ECF87E3-34A5-4099-8D7F-419C36B62E15}" type="presParOf" srcId="{0C0E4700-8229-4F0D-9833-4454D9D96A4B}" destId="{15D5A047-BD1E-44BB-8C62-7832884031E3}" srcOrd="0" destOrd="0" presId="urn:microsoft.com/office/officeart/2005/8/layout/orgChart1"/>
-    <dgm:cxn modelId="{590FAE01-3529-4BE0-B631-BAF69901F531}" type="presParOf" srcId="{0C0E4700-8229-4F0D-9833-4454D9D96A4B}" destId="{B79C4B26-2AED-40A2-B593-00A372B3B5A1}" srcOrd="1" destOrd="0" presId="urn:microsoft.com/office/officeart/2005/8/layout/orgChart1"/>
-    <dgm:cxn modelId="{0D2968FB-F3B3-4F8E-8363-287D617A6909}" type="presParOf" srcId="{9ADA0FF7-29CE-4A8D-B6B4-20C330A46B2D}" destId="{845EC36E-FCA8-4F12-A1BA-EBB38558745E}" srcOrd="1" destOrd="0" presId="urn:microsoft.com/office/officeart/2005/8/layout/orgChart1"/>
-    <dgm:cxn modelId="{08AAF5F2-8DA7-4BB7-8F58-611A0196A3EF}" type="presParOf" srcId="{9ADA0FF7-29CE-4A8D-B6B4-20C330A46B2D}" destId="{9AD1F693-77DC-45A4-B8C0-BEC27C433AC3}" srcOrd="2" destOrd="0" presId="urn:microsoft.com/office/officeart/2005/8/layout/orgChart1"/>
-    <dgm:cxn modelId="{EDB54661-990C-4087-A9C1-1A5E0384E1AC}" type="presParOf" srcId="{91D7860F-2ECF-4808-9392-47B30CAFBF83}" destId="{48372692-4EB9-4EFF-8B16-47B5D192D518}" srcOrd="20" destOrd="0" presId="urn:microsoft.com/office/officeart/2005/8/layout/orgChart1"/>
-    <dgm:cxn modelId="{57EC95F7-BAE3-4E61-B512-B7EE10DC894B}" type="presParOf" srcId="{91D7860F-2ECF-4808-9392-47B30CAFBF83}" destId="{F3796D22-30E1-4D34-BB18-8C4EBB3FD8E7}" srcOrd="21" destOrd="0" presId="urn:microsoft.com/office/officeart/2005/8/layout/orgChart1"/>
-    <dgm:cxn modelId="{93B6DDC6-6E87-4D59-8EB7-F230C10E51AB}" type="presParOf" srcId="{F3796D22-30E1-4D34-BB18-8C4EBB3FD8E7}" destId="{5A42CAD0-BD7F-4D5F-A544-F2E97F780855}" srcOrd="0" destOrd="0" presId="urn:microsoft.com/office/officeart/2005/8/layout/orgChart1"/>
-    <dgm:cxn modelId="{BBF4FA5C-615D-4E5E-BE84-ED6BA44F13B0}" type="presParOf" srcId="{5A42CAD0-BD7F-4D5F-A544-F2E97F780855}" destId="{B00B0B0A-6121-4749-8039-9D974B5A160A}" srcOrd="0" destOrd="0" presId="urn:microsoft.com/office/officeart/2005/8/layout/orgChart1"/>
-    <dgm:cxn modelId="{2FE2C2BF-E9B7-48BC-BBB5-01136E7B6C25}" type="presParOf" srcId="{5A42CAD0-BD7F-4D5F-A544-F2E97F780855}" destId="{6B462F12-F4DE-4BFF-8F87-9C37C758721D}" srcOrd="1" destOrd="0" presId="urn:microsoft.com/office/officeart/2005/8/layout/orgChart1"/>
-    <dgm:cxn modelId="{EB69FF2E-6002-4D75-A29F-74FC7199EBE8}" type="presParOf" srcId="{F3796D22-30E1-4D34-BB18-8C4EBB3FD8E7}" destId="{BACD09B7-185E-444A-A088-91F04C924A40}" srcOrd="1" destOrd="0" presId="urn:microsoft.com/office/officeart/2005/8/layout/orgChart1"/>
-    <dgm:cxn modelId="{88AF5CA8-D14D-4347-B1E6-0B14BD4E5E4C}" type="presParOf" srcId="{F3796D22-30E1-4D34-BB18-8C4EBB3FD8E7}" destId="{DFF0D1DA-38CA-4753-9913-03842B3B3BE1}" srcOrd="2" destOrd="0" presId="urn:microsoft.com/office/officeart/2005/8/layout/orgChart1"/>
-    <dgm:cxn modelId="{A3435163-93BD-40A9-B945-B4963B8358E4}" type="presParOf" srcId="{91D7860F-2ECF-4808-9392-47B30CAFBF83}" destId="{4646A681-E590-452C-B6C7-41709223B143}" srcOrd="22" destOrd="0" presId="urn:microsoft.com/office/officeart/2005/8/layout/orgChart1"/>
-    <dgm:cxn modelId="{387FCA59-DE36-4AEE-BEC8-4F8ADD708519}" type="presParOf" srcId="{91D7860F-2ECF-4808-9392-47B30CAFBF83}" destId="{3AC6527F-C364-45FC-82A7-A8D082335F47}" srcOrd="23" destOrd="0" presId="urn:microsoft.com/office/officeart/2005/8/layout/orgChart1"/>
-    <dgm:cxn modelId="{5247BDC7-A74E-4D2E-B82F-FFBD7DD4ABF1}" type="presParOf" srcId="{3AC6527F-C364-45FC-82A7-A8D082335F47}" destId="{6A4BD039-EE19-4226-BDA5-D2BA413C670D}" srcOrd="0" destOrd="0" presId="urn:microsoft.com/office/officeart/2005/8/layout/orgChart1"/>
-    <dgm:cxn modelId="{59B2DDAA-1A36-4DEC-B28D-6414DAEA78A2}" type="presParOf" srcId="{6A4BD039-EE19-4226-BDA5-D2BA413C670D}" destId="{21875BEA-1124-43D2-A631-A5BA7BE06ED5}" srcOrd="0" destOrd="0" presId="urn:microsoft.com/office/officeart/2005/8/layout/orgChart1"/>
-    <dgm:cxn modelId="{98783282-00BD-4829-9418-50693115B7AE}" type="presParOf" srcId="{6A4BD039-EE19-4226-BDA5-D2BA413C670D}" destId="{214BB29F-1057-43B1-8F5B-45796DEF0BCD}" srcOrd="1" destOrd="0" presId="urn:microsoft.com/office/officeart/2005/8/layout/orgChart1"/>
-    <dgm:cxn modelId="{B7B596F0-AC02-43BF-A87D-3BBC4E018482}" type="presParOf" srcId="{3AC6527F-C364-45FC-82A7-A8D082335F47}" destId="{6E2B8720-FE37-44E8-A1BC-C8433E2E6240}" srcOrd="1" destOrd="0" presId="urn:microsoft.com/office/officeart/2005/8/layout/orgChart1"/>
-    <dgm:cxn modelId="{A2C4B153-6235-42AA-AE78-55567735A559}" type="presParOf" srcId="{3AC6527F-C364-45FC-82A7-A8D082335F47}" destId="{0AB09E23-A834-4480-B7C4-BD2D54EDFE2B}" srcOrd="2" destOrd="0" presId="urn:microsoft.com/office/officeart/2005/8/layout/orgChart1"/>
-    <dgm:cxn modelId="{9180AFA7-E2F1-4EE3-98E7-D1A68EAED2B5}" type="presParOf" srcId="{CAE29FA5-B941-4638-9117-84E64C04F6BF}" destId="{038C1CC5-41A1-4558-B3F4-9E4BE5B11BF8}" srcOrd="2" destOrd="0" presId="urn:microsoft.com/office/officeart/2005/8/layout/orgChart1"/>
-    <dgm:cxn modelId="{AFC9EB2A-740B-4B4F-85DA-016D84A4DB87}" type="presParOf" srcId="{48A46CAF-E063-412C-A87F-86C102DE1E0A}" destId="{7F4D1407-A9CA-4391-A199-C1CCE4C323F3}" srcOrd="2" destOrd="0" presId="urn:microsoft.com/office/officeart/2005/8/layout/orgChart1"/>
-    <dgm:cxn modelId="{E612BC92-B36C-43E2-A92C-156832209788}" type="presParOf" srcId="{129123F9-3855-4D82-843B-6D17F648ADED}" destId="{A3EEE277-A440-4432-B9FE-894E982087A9}" srcOrd="2" destOrd="0" presId="urn:microsoft.com/office/officeart/2005/8/layout/orgChart1"/>
-    <dgm:cxn modelId="{57172BB0-7E77-4A1A-B004-6D743BC32F8C}" type="presParOf" srcId="{129123F9-3855-4D82-843B-6D17F648ADED}" destId="{1C0A158C-C5F7-48A3-B55C-FC9CAE181FB1}" srcOrd="3" destOrd="0" presId="urn:microsoft.com/office/officeart/2005/8/layout/orgChart1"/>
-    <dgm:cxn modelId="{60195340-AE80-4C23-BBAF-2952E59EFE95}" type="presParOf" srcId="{1C0A158C-C5F7-48A3-B55C-FC9CAE181FB1}" destId="{EEBBDAB1-3422-4215-AD5A-D74132B5E4B5}" srcOrd="0" destOrd="0" presId="urn:microsoft.com/office/officeart/2005/8/layout/orgChart1"/>
-    <dgm:cxn modelId="{CA8C60E5-8D3C-419A-8D21-BC9D6251D9F5}" type="presParOf" srcId="{EEBBDAB1-3422-4215-AD5A-D74132B5E4B5}" destId="{CCD577C8-9955-4C15-A0DE-548BBBA06E69}" srcOrd="0" destOrd="0" presId="urn:microsoft.com/office/officeart/2005/8/layout/orgChart1"/>
-    <dgm:cxn modelId="{C00BCB25-F702-4FB8-A719-2C9A8DAF0C19}" type="presParOf" srcId="{EEBBDAB1-3422-4215-AD5A-D74132B5E4B5}" destId="{9C939236-80F3-42A9-B740-25800F495424}" srcOrd="1" destOrd="0" presId="urn:microsoft.com/office/officeart/2005/8/layout/orgChart1"/>
-    <dgm:cxn modelId="{66D78694-23E7-4263-AF98-3DA48D45244B}" type="presParOf" srcId="{1C0A158C-C5F7-48A3-B55C-FC9CAE181FB1}" destId="{5C903195-656C-4204-BBDD-F168A5F745E3}" srcOrd="1" destOrd="0" presId="urn:microsoft.com/office/officeart/2005/8/layout/orgChart1"/>
-    <dgm:cxn modelId="{275E43DA-19D7-42B6-8923-53C579637031}" type="presParOf" srcId="{5C903195-656C-4204-BBDD-F168A5F745E3}" destId="{E3DF274E-5FD1-46C3-9307-7262A787D2EE}" srcOrd="0" destOrd="0" presId="urn:microsoft.com/office/officeart/2005/8/layout/orgChart1"/>
-    <dgm:cxn modelId="{A530E875-A69B-4270-AC16-B3D9FC40F50B}" type="presParOf" srcId="{5C903195-656C-4204-BBDD-F168A5F745E3}" destId="{DDCFA6D3-C3A8-4EAB-966B-EDAFD2C38749}" srcOrd="1" destOrd="0" presId="urn:microsoft.com/office/officeart/2005/8/layout/orgChart1"/>
-    <dgm:cxn modelId="{E5385690-3C26-4B12-A8FE-DC82C4FA1026}" type="presParOf" srcId="{DDCFA6D3-C3A8-4EAB-966B-EDAFD2C38749}" destId="{C77036C7-9099-428B-8544-1DBDAC7B94B9}" srcOrd="0" destOrd="0" presId="urn:microsoft.com/office/officeart/2005/8/layout/orgChart1"/>
-    <dgm:cxn modelId="{D4D43153-D7AC-4980-B7A2-1C4DD1AE4DFE}" type="presParOf" srcId="{C77036C7-9099-428B-8544-1DBDAC7B94B9}" destId="{0605BEDE-25DF-4BDB-80D3-51EB2EFAE5C3}" srcOrd="0" destOrd="0" presId="urn:microsoft.com/office/officeart/2005/8/layout/orgChart1"/>
-    <dgm:cxn modelId="{B262BA53-4982-47A7-BF32-DC4DDC2F85BA}" type="presParOf" srcId="{C77036C7-9099-428B-8544-1DBDAC7B94B9}" destId="{92458EED-6676-4D9A-8FFA-79F870ED5C42}" srcOrd="1" destOrd="0" presId="urn:microsoft.com/office/officeart/2005/8/layout/orgChart1"/>
-    <dgm:cxn modelId="{FB3F9BC7-5844-4B3E-8516-874E30873779}" type="presParOf" srcId="{DDCFA6D3-C3A8-4EAB-966B-EDAFD2C38749}" destId="{5DA2F1C6-8CBD-4C27-85D7-6A81B97693A7}" srcOrd="1" destOrd="0" presId="urn:microsoft.com/office/officeart/2005/8/layout/orgChart1"/>
-    <dgm:cxn modelId="{6D6347FC-53FD-4701-B4C0-5CBFACAA48DF}" type="presParOf" srcId="{5DA2F1C6-8CBD-4C27-85D7-6A81B97693A7}" destId="{91F5E438-DF80-46C0-B0A8-104EBC2F6E0C}" srcOrd="0" destOrd="0" presId="urn:microsoft.com/office/officeart/2005/8/layout/orgChart1"/>
-    <dgm:cxn modelId="{474BFD4F-EB68-42A6-B739-D5A8C6B1DB3F}" type="presParOf" srcId="{5DA2F1C6-8CBD-4C27-85D7-6A81B97693A7}" destId="{A7B2517B-8672-4D61-92AC-D9F14DC3891E}" srcOrd="1" destOrd="0" presId="urn:microsoft.com/office/officeart/2005/8/layout/orgChart1"/>
-    <dgm:cxn modelId="{F8FED08D-3AEC-4324-8FF2-7D352B2E1EEA}" type="presParOf" srcId="{A7B2517B-8672-4D61-92AC-D9F14DC3891E}" destId="{787D76E0-E620-4A70-8A2E-2572700DAE40}" srcOrd="0" destOrd="0" presId="urn:microsoft.com/office/officeart/2005/8/layout/orgChart1"/>
-    <dgm:cxn modelId="{6882F4C4-9602-4E29-BE43-D2F5D0D411F7}" type="presParOf" srcId="{787D76E0-E620-4A70-8A2E-2572700DAE40}" destId="{630B5E91-9A80-45EF-AEB5-43AB70CAC7C7}" srcOrd="0" destOrd="0" presId="urn:microsoft.com/office/officeart/2005/8/layout/orgChart1"/>
-    <dgm:cxn modelId="{5323D2D6-3FFA-4AB5-9C18-A117AC835A3C}" type="presParOf" srcId="{787D76E0-E620-4A70-8A2E-2572700DAE40}" destId="{CBDBB49C-F0AA-4CA0-93C0-440977CAFDAD}" srcOrd="1" destOrd="0" presId="urn:microsoft.com/office/officeart/2005/8/layout/orgChart1"/>
-    <dgm:cxn modelId="{27B848A7-26CC-480D-A721-0E0E04BE0BEC}" type="presParOf" srcId="{A7B2517B-8672-4D61-92AC-D9F14DC3891E}" destId="{4394F9DD-2EEB-4A45-9472-477DA4522B1F}" srcOrd="1" destOrd="0" presId="urn:microsoft.com/office/officeart/2005/8/layout/orgChart1"/>
-    <dgm:cxn modelId="{8C4F1539-EE52-4B63-9A69-4BFB0CE43D13}" type="presParOf" srcId="{A7B2517B-8672-4D61-92AC-D9F14DC3891E}" destId="{39CC5834-69EC-4D33-96F3-270D2B72BAB9}" srcOrd="2" destOrd="0" presId="urn:microsoft.com/office/officeart/2005/8/layout/orgChart1"/>
-    <dgm:cxn modelId="{57E190F7-F312-4061-A204-01F76F3D0A1C}" type="presParOf" srcId="{5DA2F1C6-8CBD-4C27-85D7-6A81B97693A7}" destId="{101D6303-A6A7-4ED7-92AF-5A0A12944008}" srcOrd="2" destOrd="0" presId="urn:microsoft.com/office/officeart/2005/8/layout/orgChart1"/>
-    <dgm:cxn modelId="{F5DFB063-8479-4FF2-805C-2FEE5C5957B2}" type="presParOf" srcId="{5DA2F1C6-8CBD-4C27-85D7-6A81B97693A7}" destId="{04B47F0C-04F2-4005-8511-B4D00AE35693}" srcOrd="3" destOrd="0" presId="urn:microsoft.com/office/officeart/2005/8/layout/orgChart1"/>
-    <dgm:cxn modelId="{A2EC04B5-4F0A-49CE-9CD2-9003CB39CD50}" type="presParOf" srcId="{04B47F0C-04F2-4005-8511-B4D00AE35693}" destId="{3B5B0DA4-348F-4E6A-8635-9E0F5A20D723}" srcOrd="0" destOrd="0" presId="urn:microsoft.com/office/officeart/2005/8/layout/orgChart1"/>
-    <dgm:cxn modelId="{FC781757-0642-4EEF-929E-D86775BC9D54}" type="presParOf" srcId="{3B5B0DA4-348F-4E6A-8635-9E0F5A20D723}" destId="{111810C0-D98F-42A5-8758-6F6B13D8AC00}" srcOrd="0" destOrd="0" presId="urn:microsoft.com/office/officeart/2005/8/layout/orgChart1"/>
-    <dgm:cxn modelId="{9E7A936D-D9D1-4BCC-BA60-5BB1A253F48D}" type="presParOf" srcId="{3B5B0DA4-348F-4E6A-8635-9E0F5A20D723}" destId="{07C92325-0E2E-4722-A12A-38CD58BD4EEB}" srcOrd="1" destOrd="0" presId="urn:microsoft.com/office/officeart/2005/8/layout/orgChart1"/>
-    <dgm:cxn modelId="{3D6F1113-6E4F-43F4-8A1C-5107582DEC5B}" type="presParOf" srcId="{04B47F0C-04F2-4005-8511-B4D00AE35693}" destId="{9CFA0A3C-DDDD-4F4F-B281-42F99772EE85}" srcOrd="1" destOrd="0" presId="urn:microsoft.com/office/officeart/2005/8/layout/orgChart1"/>
-    <dgm:cxn modelId="{BD436793-8980-4B9E-AA44-850C467A76C4}" type="presParOf" srcId="{04B47F0C-04F2-4005-8511-B4D00AE35693}" destId="{FE578ED4-E97F-44F1-8BB5-65F4F2135CC7}" srcOrd="2" destOrd="0" presId="urn:microsoft.com/office/officeart/2005/8/layout/orgChart1"/>
-    <dgm:cxn modelId="{01A6F0F5-9E72-471E-8E92-CA8FDE11D38E}" type="presParOf" srcId="{5DA2F1C6-8CBD-4C27-85D7-6A81B97693A7}" destId="{D85C8D20-0A8F-4772-85AA-77F41D6E03A6}" srcOrd="4" destOrd="0" presId="urn:microsoft.com/office/officeart/2005/8/layout/orgChart1"/>
-    <dgm:cxn modelId="{42F35148-256A-464B-A9FB-73ECC7D8BF30}" type="presParOf" srcId="{5DA2F1C6-8CBD-4C27-85D7-6A81B97693A7}" destId="{FABFBC0C-BEFD-466C-908B-6E121CF6D214}" srcOrd="5" destOrd="0" presId="urn:microsoft.com/office/officeart/2005/8/layout/orgChart1"/>
-    <dgm:cxn modelId="{EA154211-B7BE-44B2-B7FD-F42AF082047B}" type="presParOf" srcId="{FABFBC0C-BEFD-466C-908B-6E121CF6D214}" destId="{818E0F35-44E4-4ADF-B505-A8EAF094849C}" srcOrd="0" destOrd="0" presId="urn:microsoft.com/office/officeart/2005/8/layout/orgChart1"/>
-    <dgm:cxn modelId="{29F68E14-7C84-4B49-BEBE-555F8F248303}" type="presParOf" srcId="{818E0F35-44E4-4ADF-B505-A8EAF094849C}" destId="{EF54315B-7D25-4C48-9EC8-C3063A41E0BA}" srcOrd="0" destOrd="0" presId="urn:microsoft.com/office/officeart/2005/8/layout/orgChart1"/>
-    <dgm:cxn modelId="{0A562CCF-5C52-493C-9052-635020784CCD}" type="presParOf" srcId="{818E0F35-44E4-4ADF-B505-A8EAF094849C}" destId="{F5A2806F-621F-4421-867B-0A6261BC9195}" srcOrd="1" destOrd="0" presId="urn:microsoft.com/office/officeart/2005/8/layout/orgChart1"/>
-    <dgm:cxn modelId="{84C39FB1-1599-4AE8-BC88-422B3AB71B62}" type="presParOf" srcId="{FABFBC0C-BEFD-466C-908B-6E121CF6D214}" destId="{21DFCED2-BBE5-45C2-95C4-81383954F8DC}" srcOrd="1" destOrd="0" presId="urn:microsoft.com/office/officeart/2005/8/layout/orgChart1"/>
-    <dgm:cxn modelId="{5D0FD1F5-2473-4CF2-A698-B57600D0D231}" type="presParOf" srcId="{FABFBC0C-BEFD-466C-908B-6E121CF6D214}" destId="{D2A52C76-BC75-4B15-B481-3492125977F7}" srcOrd="2" destOrd="0" presId="urn:microsoft.com/office/officeart/2005/8/layout/orgChart1"/>
-    <dgm:cxn modelId="{712C6684-607B-4C00-A2AF-EEC6F85A7D29}" type="presParOf" srcId="{5DA2F1C6-8CBD-4C27-85D7-6A81B97693A7}" destId="{BC6E3CF2-D156-4645-97E5-FBA567BEBB60}" srcOrd="6" destOrd="0" presId="urn:microsoft.com/office/officeart/2005/8/layout/orgChart1"/>
-    <dgm:cxn modelId="{D4B4A669-B66A-4C79-ADD3-60689E5844E0}" type="presParOf" srcId="{5DA2F1C6-8CBD-4C27-85D7-6A81B97693A7}" destId="{2C9B3077-394D-41E0-A08F-C52D314DE0B9}" srcOrd="7" destOrd="0" presId="urn:microsoft.com/office/officeart/2005/8/layout/orgChart1"/>
-    <dgm:cxn modelId="{6E936892-FC93-407E-84BC-97173E00C5EB}" type="presParOf" srcId="{2C9B3077-394D-41E0-A08F-C52D314DE0B9}" destId="{EDFE6CB1-051A-4ECE-9DAC-39DCF531D561}" srcOrd="0" destOrd="0" presId="urn:microsoft.com/office/officeart/2005/8/layout/orgChart1"/>
-    <dgm:cxn modelId="{32D95C25-A6CA-44E5-ACF3-E0D230E83955}" type="presParOf" srcId="{EDFE6CB1-051A-4ECE-9DAC-39DCF531D561}" destId="{4704BB4C-B663-43E2-AD97-F2FD073EC09E}" srcOrd="0" destOrd="0" presId="urn:microsoft.com/office/officeart/2005/8/layout/orgChart1"/>
-    <dgm:cxn modelId="{4BC9F196-164A-43ED-9F02-400DB4B56BAB}" type="presParOf" srcId="{EDFE6CB1-051A-4ECE-9DAC-39DCF531D561}" destId="{F04CA39F-266C-43F2-AD98-40BE72191E8E}" srcOrd="1" destOrd="0" presId="urn:microsoft.com/office/officeart/2005/8/layout/orgChart1"/>
-    <dgm:cxn modelId="{7A86AA3E-893E-4AA6-972A-A1BA7E188C7D}" type="presParOf" srcId="{2C9B3077-394D-41E0-A08F-C52D314DE0B9}" destId="{DD4449CD-6602-4F8C-9F05-32801B24F1D8}" srcOrd="1" destOrd="0" presId="urn:microsoft.com/office/officeart/2005/8/layout/orgChart1"/>
-    <dgm:cxn modelId="{42A6DB1D-9167-4CFF-A312-9E171766AADE}" type="presParOf" srcId="{2C9B3077-394D-41E0-A08F-C52D314DE0B9}" destId="{CBBB03FD-6C92-455A-8A2F-E270B6754D7A}" srcOrd="2" destOrd="0" presId="urn:microsoft.com/office/officeart/2005/8/layout/orgChart1"/>
-    <dgm:cxn modelId="{F63E49A6-E336-4BB8-A669-E781941C4446}" type="presParOf" srcId="{5DA2F1C6-8CBD-4C27-85D7-6A81B97693A7}" destId="{1DC379EA-ACFB-4276-BD2D-A060D3B21DE0}" srcOrd="8" destOrd="0" presId="urn:microsoft.com/office/officeart/2005/8/layout/orgChart1"/>
-    <dgm:cxn modelId="{884B7598-69AF-4EFF-8CC9-DFDE39C0FDAC}" type="presParOf" srcId="{5DA2F1C6-8CBD-4C27-85D7-6A81B97693A7}" destId="{E57ED9EA-899C-41AB-A7EB-A31A8B693B97}" srcOrd="9" destOrd="0" presId="urn:microsoft.com/office/officeart/2005/8/layout/orgChart1"/>
-    <dgm:cxn modelId="{B797B770-AB1A-49E7-9014-BB350B0A8B02}" type="presParOf" srcId="{E57ED9EA-899C-41AB-A7EB-A31A8B693B97}" destId="{8856D021-1B10-4A94-BF17-03265C28D52E}" srcOrd="0" destOrd="0" presId="urn:microsoft.com/office/officeart/2005/8/layout/orgChart1"/>
-    <dgm:cxn modelId="{30AE973D-0263-44A0-960B-015D717EA07D}" type="presParOf" srcId="{8856D021-1B10-4A94-BF17-03265C28D52E}" destId="{200B6779-F528-4ADA-A136-66C368ACD577}" srcOrd="0" destOrd="0" presId="urn:microsoft.com/office/officeart/2005/8/layout/orgChart1"/>
-    <dgm:cxn modelId="{020AEC9C-E908-4CF9-B57B-51F735897440}" type="presParOf" srcId="{8856D021-1B10-4A94-BF17-03265C28D52E}" destId="{664DD1B7-3B88-4427-B3C1-1DB6C6373DE6}" srcOrd="1" destOrd="0" presId="urn:microsoft.com/office/officeart/2005/8/layout/orgChart1"/>
-    <dgm:cxn modelId="{15D1B484-9BC4-4892-AF60-6DB773478C04}" type="presParOf" srcId="{E57ED9EA-899C-41AB-A7EB-A31A8B693B97}" destId="{711DE0BB-8AEB-468C-8A59-E1290192199D}" srcOrd="1" destOrd="0" presId="urn:microsoft.com/office/officeart/2005/8/layout/orgChart1"/>
-    <dgm:cxn modelId="{EAB6F80A-2516-4045-942E-DEDF13F5E27A}" type="presParOf" srcId="{E57ED9EA-899C-41AB-A7EB-A31A8B693B97}" destId="{70CF84F6-8030-4025-A5E8-5C5D827A9416}" srcOrd="2" destOrd="0" presId="urn:microsoft.com/office/officeart/2005/8/layout/orgChart1"/>
-    <dgm:cxn modelId="{80F1BD6C-CB5A-419F-BFAE-91D975C1F149}" type="presParOf" srcId="{5DA2F1C6-8CBD-4C27-85D7-6A81B97693A7}" destId="{4454E6B6-C6EB-4EFE-A06D-30C96DF74C97}" srcOrd="10" destOrd="0" presId="urn:microsoft.com/office/officeart/2005/8/layout/orgChart1"/>
-    <dgm:cxn modelId="{07969EDB-98BB-45AB-BBDD-89929DB2C708}" type="presParOf" srcId="{5DA2F1C6-8CBD-4C27-85D7-6A81B97693A7}" destId="{81163FF7-33D2-4DCE-B5B9-9E4C0A2A5BDE}" srcOrd="11" destOrd="0" presId="urn:microsoft.com/office/officeart/2005/8/layout/orgChart1"/>
-    <dgm:cxn modelId="{FBF93345-3700-4DE4-A025-81F4F405CE50}" type="presParOf" srcId="{81163FF7-33D2-4DCE-B5B9-9E4C0A2A5BDE}" destId="{122027D2-1851-47CD-AC0C-868ED80538EA}" srcOrd="0" destOrd="0" presId="urn:microsoft.com/office/officeart/2005/8/layout/orgChart1"/>
-    <dgm:cxn modelId="{15111468-F7AC-4396-9B62-A8155B40E6B8}" type="presParOf" srcId="{122027D2-1851-47CD-AC0C-868ED80538EA}" destId="{A9A7E5C0-A92C-4F71-A7B9-642E96B5F5FE}" srcOrd="0" destOrd="0" presId="urn:microsoft.com/office/officeart/2005/8/layout/orgChart1"/>
-    <dgm:cxn modelId="{6EDC69AF-EFC9-4A75-B8CA-215C911C6225}" type="presParOf" srcId="{122027D2-1851-47CD-AC0C-868ED80538EA}" destId="{8DE9E13E-369B-4DF3-A64F-696D8730F840}" srcOrd="1" destOrd="0" presId="urn:microsoft.com/office/officeart/2005/8/layout/orgChart1"/>
-    <dgm:cxn modelId="{B1644FC3-52D2-4E54-843A-137D92754EE3}" type="presParOf" srcId="{81163FF7-33D2-4DCE-B5B9-9E4C0A2A5BDE}" destId="{EAE03B3A-C7FC-4DCC-9849-FAFA25FD1B90}" srcOrd="1" destOrd="0" presId="urn:microsoft.com/office/officeart/2005/8/layout/orgChart1"/>
-    <dgm:cxn modelId="{675716E3-C508-4E70-AB2F-F4E8467032A3}" type="presParOf" srcId="{81163FF7-33D2-4DCE-B5B9-9E4C0A2A5BDE}" destId="{BDBE21E0-8594-451F-ADA2-A33346696D2F}" srcOrd="2" destOrd="0" presId="urn:microsoft.com/office/officeart/2005/8/layout/orgChart1"/>
-    <dgm:cxn modelId="{CC4F8C45-BD15-487F-9BDD-48D9AE4F0ADD}" type="presParOf" srcId="{DDCFA6D3-C3A8-4EAB-966B-EDAFD2C38749}" destId="{A5710DA3-A5B7-4D6B-AA38-050B0881409A}" srcOrd="2" destOrd="0" presId="urn:microsoft.com/office/officeart/2005/8/layout/orgChart1"/>
-    <dgm:cxn modelId="{644B41F8-275F-4302-8CC4-2324201B4E18}" type="presParOf" srcId="{1C0A158C-C5F7-48A3-B55C-FC9CAE181FB1}" destId="{CB56F6A1-AA57-4654-B19B-5220DE1DFE82}" srcOrd="2" destOrd="0" presId="urn:microsoft.com/office/officeart/2005/8/layout/orgChart1"/>
-    <dgm:cxn modelId="{0C9E4B36-49E8-49FA-AA21-D2F389E40B0A}" type="presParOf" srcId="{129123F9-3855-4D82-843B-6D17F648ADED}" destId="{14D3A4C6-1E40-4ADF-8A11-519A1B306E32}" srcOrd="4" destOrd="0" presId="urn:microsoft.com/office/officeart/2005/8/layout/orgChart1"/>
-    <dgm:cxn modelId="{159B4C27-6228-401D-BCDD-7FFAEC1ED9C3}" type="presParOf" srcId="{129123F9-3855-4D82-843B-6D17F648ADED}" destId="{BC8C2CA2-D900-4985-90CA-C01E1FEF4593}" srcOrd="5" destOrd="0" presId="urn:microsoft.com/office/officeart/2005/8/layout/orgChart1"/>
-    <dgm:cxn modelId="{A218D29C-9A37-4A4D-988C-65ABAFA773F8}" type="presParOf" srcId="{BC8C2CA2-D900-4985-90CA-C01E1FEF4593}" destId="{03C412EA-A366-4BE8-985B-AAAAF2E7172D}" srcOrd="0" destOrd="0" presId="urn:microsoft.com/office/officeart/2005/8/layout/orgChart1"/>
-    <dgm:cxn modelId="{940A0D76-B251-4452-8D62-9683670B662A}" type="presParOf" srcId="{03C412EA-A366-4BE8-985B-AAAAF2E7172D}" destId="{B87DD2D6-A50E-48A2-84D2-11DF6E294121}" srcOrd="0" destOrd="0" presId="urn:microsoft.com/office/officeart/2005/8/layout/orgChart1"/>
-    <dgm:cxn modelId="{ED56F82E-B90F-4855-9193-62FB88535630}" type="presParOf" srcId="{03C412EA-A366-4BE8-985B-AAAAF2E7172D}" destId="{69B01DDF-7B09-4C33-BD1B-611ACC55A21B}" srcOrd="1" destOrd="0" presId="urn:microsoft.com/office/officeart/2005/8/layout/orgChart1"/>
-    <dgm:cxn modelId="{2F09AC80-FD5E-43B0-B6CE-362EA9237069}" type="presParOf" srcId="{BC8C2CA2-D900-4985-90CA-C01E1FEF4593}" destId="{C84C4128-5FD2-4177-8224-679BF74C11BA}" srcOrd="1" destOrd="0" presId="urn:microsoft.com/office/officeart/2005/8/layout/orgChart1"/>
-    <dgm:cxn modelId="{D83EAF08-F441-43A9-AD63-98504B12433D}" type="presParOf" srcId="{BC8C2CA2-D900-4985-90CA-C01E1FEF4593}" destId="{7E78CA98-2507-4325-92E3-C22A623E1AEB}" srcOrd="2" destOrd="0" presId="urn:microsoft.com/office/officeart/2005/8/layout/orgChart1"/>
-    <dgm:cxn modelId="{A6D2E6A2-6993-4433-A89D-C96FAF17BDBE}" type="presParOf" srcId="{129123F9-3855-4D82-843B-6D17F648ADED}" destId="{E8F5CB36-5393-47BC-B138-2AC77A000B9E}" srcOrd="6" destOrd="0" presId="urn:microsoft.com/office/officeart/2005/8/layout/orgChart1"/>
-    <dgm:cxn modelId="{DCAF5841-1FDA-4813-9463-A1743FB1260A}" type="presParOf" srcId="{129123F9-3855-4D82-843B-6D17F648ADED}" destId="{D99E9E05-26BD-4A68-A39B-6C0E66226AD4}" srcOrd="7" destOrd="0" presId="urn:microsoft.com/office/officeart/2005/8/layout/orgChart1"/>
-    <dgm:cxn modelId="{3ABB183F-2282-421B-A80F-482B7FA4D29B}" type="presParOf" srcId="{D99E9E05-26BD-4A68-A39B-6C0E66226AD4}" destId="{FAEA5685-6578-43AD-8679-879BF1CF0231}" srcOrd="0" destOrd="0" presId="urn:microsoft.com/office/officeart/2005/8/layout/orgChart1"/>
-    <dgm:cxn modelId="{1BE63DC0-D03F-4B0C-BD9D-4588E68AD64A}" type="presParOf" srcId="{FAEA5685-6578-43AD-8679-879BF1CF0231}" destId="{DF559129-30AF-43C2-83C8-FDD188F2ECEA}" srcOrd="0" destOrd="0" presId="urn:microsoft.com/office/officeart/2005/8/layout/orgChart1"/>
-    <dgm:cxn modelId="{01C111C3-0687-4246-98F0-554257A815B3}" type="presParOf" srcId="{FAEA5685-6578-43AD-8679-879BF1CF0231}" destId="{6F07934B-92A3-4103-9632-A65EE9643A2C}" srcOrd="1" destOrd="0" presId="urn:microsoft.com/office/officeart/2005/8/layout/orgChart1"/>
-    <dgm:cxn modelId="{A6BFD40D-4F51-4E95-9AAF-0D785AA13C79}" type="presParOf" srcId="{D99E9E05-26BD-4A68-A39B-6C0E66226AD4}" destId="{A681DEDD-9EE4-4721-AC03-CA8F49C6F349}" srcOrd="1" destOrd="0" presId="urn:microsoft.com/office/officeart/2005/8/layout/orgChart1"/>
-    <dgm:cxn modelId="{099B286A-0753-47EF-BE14-F3C00707A506}" type="presParOf" srcId="{D99E9E05-26BD-4A68-A39B-6C0E66226AD4}" destId="{2A824A8A-1BEE-4D95-88C1-7BDED3C43E4E}" srcOrd="2" destOrd="0" presId="urn:microsoft.com/office/officeart/2005/8/layout/orgChart1"/>
-    <dgm:cxn modelId="{28055171-34B1-4D6C-B301-10073466E81E}" type="presParOf" srcId="{303CB245-BC72-44A0-A5E5-F63A5F5B82AE}" destId="{FE2B89AD-3CE3-4AF1-A8B2-91CD3816EEE6}" srcOrd="2" destOrd="0" presId="urn:microsoft.com/office/officeart/2005/8/layout/orgChart1"/>
+    <dgm:cxn modelId="{FD0BC4FC-F5A9-40EF-83D2-16F60EFF247A}" type="presParOf" srcId="{C21E4A27-0657-49E4-AD2D-75459EFD2036}" destId="{303CB245-BC72-44A0-A5E5-F63A5F5B82AE}" srcOrd="0" destOrd="0" presId="urn:microsoft.com/office/officeart/2005/8/layout/orgChart1"/>
+    <dgm:cxn modelId="{BC29E1B8-FB42-4142-B1AB-250CFB4B9118}" type="presParOf" srcId="{303CB245-BC72-44A0-A5E5-F63A5F5B82AE}" destId="{F85D1FCF-6D22-45E5-81CA-5B987933492E}" srcOrd="0" destOrd="0" presId="urn:microsoft.com/office/officeart/2005/8/layout/orgChart1"/>
+    <dgm:cxn modelId="{0B7FBF0E-BEA8-4B7B-AF47-F97B7084D064}" type="presParOf" srcId="{F85D1FCF-6D22-45E5-81CA-5B987933492E}" destId="{A05A0B0C-81E6-46B0-B8FD-E27721847AAD}" srcOrd="0" destOrd="0" presId="urn:microsoft.com/office/officeart/2005/8/layout/orgChart1"/>
+    <dgm:cxn modelId="{02F74E52-A47D-42D0-B817-09E7349C3933}" type="presParOf" srcId="{F85D1FCF-6D22-45E5-81CA-5B987933492E}" destId="{2AC58D0F-FC34-4300-824A-15D3944D36D7}" srcOrd="1" destOrd="0" presId="urn:microsoft.com/office/officeart/2005/8/layout/orgChart1"/>
+    <dgm:cxn modelId="{24A214F0-8724-44C8-A18E-A7B54CF17523}" type="presParOf" srcId="{303CB245-BC72-44A0-A5E5-F63A5F5B82AE}" destId="{129123F9-3855-4D82-843B-6D17F648ADED}" srcOrd="1" destOrd="0" presId="urn:microsoft.com/office/officeart/2005/8/layout/orgChart1"/>
+    <dgm:cxn modelId="{A8E5C365-B4F3-4401-8302-8E76A33E41B9}" type="presParOf" srcId="{129123F9-3855-4D82-843B-6D17F648ADED}" destId="{CE511299-255A-4A60-BFC9-8A6BF5A439A2}" srcOrd="0" destOrd="0" presId="urn:microsoft.com/office/officeart/2005/8/layout/orgChart1"/>
+    <dgm:cxn modelId="{54767226-864F-456B-B678-E4925215C7E3}" type="presParOf" srcId="{129123F9-3855-4D82-843B-6D17F648ADED}" destId="{48A46CAF-E063-412C-A87F-86C102DE1E0A}" srcOrd="1" destOrd="0" presId="urn:microsoft.com/office/officeart/2005/8/layout/orgChart1"/>
+    <dgm:cxn modelId="{E4D374CE-0044-472A-AAD2-A21524AA71A1}" type="presParOf" srcId="{48A46CAF-E063-412C-A87F-86C102DE1E0A}" destId="{B8375D65-FC95-4EE1-A84B-85697BDEC38D}" srcOrd="0" destOrd="0" presId="urn:microsoft.com/office/officeart/2005/8/layout/orgChart1"/>
+    <dgm:cxn modelId="{97ACB734-F771-4C6E-9F85-7B5D4416084C}" type="presParOf" srcId="{B8375D65-FC95-4EE1-A84B-85697BDEC38D}" destId="{92DF9DB8-ADD3-49EB-94D5-C3D4F118BFF4}" srcOrd="0" destOrd="0" presId="urn:microsoft.com/office/officeart/2005/8/layout/orgChart1"/>
+    <dgm:cxn modelId="{29B84B25-4388-4571-A830-A79A4E5E66F7}" type="presParOf" srcId="{B8375D65-FC95-4EE1-A84B-85697BDEC38D}" destId="{74CB19A6-EC26-4648-81DC-0E6F06DFD3B8}" srcOrd="1" destOrd="0" presId="urn:microsoft.com/office/officeart/2005/8/layout/orgChart1"/>
+    <dgm:cxn modelId="{A2159D36-A8C1-4FD6-838F-8541449F0977}" type="presParOf" srcId="{48A46CAF-E063-412C-A87F-86C102DE1E0A}" destId="{9EEBB31A-B747-463F-AC9B-86B2512EF261}" srcOrd="1" destOrd="0" presId="urn:microsoft.com/office/officeart/2005/8/layout/orgChart1"/>
+    <dgm:cxn modelId="{CEE9A1BB-3477-437B-A287-90E11ABF1F23}" type="presParOf" srcId="{9EEBB31A-B747-463F-AC9B-86B2512EF261}" destId="{AE9FDFD5-E5D5-4E9B-BF48-0EE2D047B1AD}" srcOrd="0" destOrd="0" presId="urn:microsoft.com/office/officeart/2005/8/layout/orgChart1"/>
+    <dgm:cxn modelId="{A372DAD8-5A14-4CE1-A8C6-B9B2012EFECC}" type="presParOf" srcId="{9EEBB31A-B747-463F-AC9B-86B2512EF261}" destId="{CAE29FA5-B941-4638-9117-84E64C04F6BF}" srcOrd="1" destOrd="0" presId="urn:microsoft.com/office/officeart/2005/8/layout/orgChart1"/>
+    <dgm:cxn modelId="{4BDE35F5-9FEA-4D84-9118-E489E5C5F2B7}" type="presParOf" srcId="{CAE29FA5-B941-4638-9117-84E64C04F6BF}" destId="{C00CB5B2-CC6D-4039-BB8C-00E8F624F77E}" srcOrd="0" destOrd="0" presId="urn:microsoft.com/office/officeart/2005/8/layout/orgChart1"/>
+    <dgm:cxn modelId="{65039388-AC3E-4EDF-80F8-017BAA9C1498}" type="presParOf" srcId="{C00CB5B2-CC6D-4039-BB8C-00E8F624F77E}" destId="{9B7AD01D-C590-43AB-93C9-9555A15171C1}" srcOrd="0" destOrd="0" presId="urn:microsoft.com/office/officeart/2005/8/layout/orgChart1"/>
+    <dgm:cxn modelId="{B6800F89-812F-474D-8C49-237288582C15}" type="presParOf" srcId="{C00CB5B2-CC6D-4039-BB8C-00E8F624F77E}" destId="{771F07AB-B1A9-4D32-9210-398584376502}" srcOrd="1" destOrd="0" presId="urn:microsoft.com/office/officeart/2005/8/layout/orgChart1"/>
+    <dgm:cxn modelId="{F0D29BA9-41D8-4393-BFB6-D4EA03368BBC}" type="presParOf" srcId="{CAE29FA5-B941-4638-9117-84E64C04F6BF}" destId="{91D7860F-2ECF-4808-9392-47B30CAFBF83}" srcOrd="1" destOrd="0" presId="urn:microsoft.com/office/officeart/2005/8/layout/orgChart1"/>
+    <dgm:cxn modelId="{ACE347B1-B175-4F31-A99B-683039025CC1}" type="presParOf" srcId="{91D7860F-2ECF-4808-9392-47B30CAFBF83}" destId="{E04233A4-917D-4DDC-B098-3CEDE33765A8}" srcOrd="0" destOrd="0" presId="urn:microsoft.com/office/officeart/2005/8/layout/orgChart1"/>
+    <dgm:cxn modelId="{B8E09CE3-5E29-4CB0-B61A-A48B3E64A73F}" type="presParOf" srcId="{91D7860F-2ECF-4808-9392-47B30CAFBF83}" destId="{26613DCE-495D-4DA7-8DFF-6EAD9C910815}" srcOrd="1" destOrd="0" presId="urn:microsoft.com/office/officeart/2005/8/layout/orgChart1"/>
+    <dgm:cxn modelId="{A2E3F708-8142-465F-91AF-520D2EE39A69}" type="presParOf" srcId="{26613DCE-495D-4DA7-8DFF-6EAD9C910815}" destId="{24E5B3DC-7709-4F63-82B8-1C0FEA355672}" srcOrd="0" destOrd="0" presId="urn:microsoft.com/office/officeart/2005/8/layout/orgChart1"/>
+    <dgm:cxn modelId="{2FD35F8F-3489-41A1-923E-90EB01631014}" type="presParOf" srcId="{24E5B3DC-7709-4F63-82B8-1C0FEA355672}" destId="{7F9E191A-FED7-42B6-9443-FA1141822762}" srcOrd="0" destOrd="0" presId="urn:microsoft.com/office/officeart/2005/8/layout/orgChart1"/>
+    <dgm:cxn modelId="{FE122ED1-120A-4EC1-BF2E-BBB76E7A91D6}" type="presParOf" srcId="{24E5B3DC-7709-4F63-82B8-1C0FEA355672}" destId="{2BEAAAE7-DA2A-418D-8D34-928C6F6234DD}" srcOrd="1" destOrd="0" presId="urn:microsoft.com/office/officeart/2005/8/layout/orgChart1"/>
+    <dgm:cxn modelId="{559502C1-42C0-489F-90A9-9797D93B1E61}" type="presParOf" srcId="{26613DCE-495D-4DA7-8DFF-6EAD9C910815}" destId="{FE36C9C0-C5C5-4270-8839-A1DC953ABD4A}" srcOrd="1" destOrd="0" presId="urn:microsoft.com/office/officeart/2005/8/layout/orgChart1"/>
+    <dgm:cxn modelId="{46D95B0B-A2C5-44BE-B519-DE28378C19BA}" type="presParOf" srcId="{26613DCE-495D-4DA7-8DFF-6EAD9C910815}" destId="{8D89CA71-EEBD-4B13-97CA-5A93C8A20C98}" srcOrd="2" destOrd="0" presId="urn:microsoft.com/office/officeart/2005/8/layout/orgChart1"/>
+    <dgm:cxn modelId="{EB9A02DD-FE6C-4F42-8303-A2739D97747F}" type="presParOf" srcId="{91D7860F-2ECF-4808-9392-47B30CAFBF83}" destId="{61949044-9275-4E51-96B3-616051701AB1}" srcOrd="2" destOrd="0" presId="urn:microsoft.com/office/officeart/2005/8/layout/orgChart1"/>
+    <dgm:cxn modelId="{63CC3DCB-225F-43C7-A463-A61E26E4AF2F}" type="presParOf" srcId="{91D7860F-2ECF-4808-9392-47B30CAFBF83}" destId="{DFF278C4-3B27-413B-88D2-282ABBDDD95B}" srcOrd="3" destOrd="0" presId="urn:microsoft.com/office/officeart/2005/8/layout/orgChart1"/>
+    <dgm:cxn modelId="{3F9A760E-8DA7-4E58-A1ED-EA5E535CAC51}" type="presParOf" srcId="{DFF278C4-3B27-413B-88D2-282ABBDDD95B}" destId="{8135EF3E-A7A3-4BC9-A657-C29F5DA342B1}" srcOrd="0" destOrd="0" presId="urn:microsoft.com/office/officeart/2005/8/layout/orgChart1"/>
+    <dgm:cxn modelId="{80683856-692D-4B1F-97C4-E71C1455FDDC}" type="presParOf" srcId="{8135EF3E-A7A3-4BC9-A657-C29F5DA342B1}" destId="{B9E6269E-0132-4BE7-A08B-13FFC62623D5}" srcOrd="0" destOrd="0" presId="urn:microsoft.com/office/officeart/2005/8/layout/orgChart1"/>
+    <dgm:cxn modelId="{D4C0D566-B0B5-4C51-A714-3973C5C7345F}" type="presParOf" srcId="{8135EF3E-A7A3-4BC9-A657-C29F5DA342B1}" destId="{6547041B-40D7-482D-BDCA-BDDB8EC9E4F3}" srcOrd="1" destOrd="0" presId="urn:microsoft.com/office/officeart/2005/8/layout/orgChart1"/>
+    <dgm:cxn modelId="{0D0452D2-D361-466D-9F4E-851F7CC4FC6A}" type="presParOf" srcId="{DFF278C4-3B27-413B-88D2-282ABBDDD95B}" destId="{047D3732-CA9C-4EA8-949C-5568D5761DBC}" srcOrd="1" destOrd="0" presId="urn:microsoft.com/office/officeart/2005/8/layout/orgChart1"/>
+    <dgm:cxn modelId="{AB0B943F-8E4D-4AD1-9586-EF9330263C62}" type="presParOf" srcId="{DFF278C4-3B27-413B-88D2-282ABBDDD95B}" destId="{64F3E270-BB9B-4685-BE7E-1EC44EF8D0B3}" srcOrd="2" destOrd="0" presId="urn:microsoft.com/office/officeart/2005/8/layout/orgChart1"/>
+    <dgm:cxn modelId="{A1192F30-2467-4ED1-9D47-B908CD4CCA9E}" type="presParOf" srcId="{91D7860F-2ECF-4808-9392-47B30CAFBF83}" destId="{D5194FFF-2B59-411E-BB8C-1107B45FF9D2}" srcOrd="4" destOrd="0" presId="urn:microsoft.com/office/officeart/2005/8/layout/orgChart1"/>
+    <dgm:cxn modelId="{B2EEB4F3-1D6D-43EF-890B-F14E9CE41D30}" type="presParOf" srcId="{91D7860F-2ECF-4808-9392-47B30CAFBF83}" destId="{1EED40DC-4A35-479D-A877-29E4E1A2F28D}" srcOrd="5" destOrd="0" presId="urn:microsoft.com/office/officeart/2005/8/layout/orgChart1"/>
+    <dgm:cxn modelId="{4C89FD30-B3C1-4F8B-A31F-F356DD03D222}" type="presParOf" srcId="{1EED40DC-4A35-479D-A877-29E4E1A2F28D}" destId="{B674FC66-18CE-4B3C-BB4D-E3F7F20F663B}" srcOrd="0" destOrd="0" presId="urn:microsoft.com/office/officeart/2005/8/layout/orgChart1"/>
+    <dgm:cxn modelId="{34C8CED2-A24F-4C64-8D30-3CC9A76E0880}" type="presParOf" srcId="{B674FC66-18CE-4B3C-BB4D-E3F7F20F663B}" destId="{E772C66C-1B80-41B0-BDC1-4520BF1832E7}" srcOrd="0" destOrd="0" presId="urn:microsoft.com/office/officeart/2005/8/layout/orgChart1"/>
+    <dgm:cxn modelId="{30725A37-E200-4DBF-BB28-6AFAE3DFF73B}" type="presParOf" srcId="{B674FC66-18CE-4B3C-BB4D-E3F7F20F663B}" destId="{BE90E482-D934-497E-BB56-EB65923110A8}" srcOrd="1" destOrd="0" presId="urn:microsoft.com/office/officeart/2005/8/layout/orgChart1"/>
+    <dgm:cxn modelId="{A5E2D3EE-E4A9-4DB4-B257-7E2BCB8520CE}" type="presParOf" srcId="{1EED40DC-4A35-479D-A877-29E4E1A2F28D}" destId="{4BCE2B4C-29C8-4C47-A497-0CB473E4EFFB}" srcOrd="1" destOrd="0" presId="urn:microsoft.com/office/officeart/2005/8/layout/orgChart1"/>
+    <dgm:cxn modelId="{6C0E2B78-EFF2-4143-A841-CF376D67F0DE}" type="presParOf" srcId="{1EED40DC-4A35-479D-A877-29E4E1A2F28D}" destId="{820C5281-8D82-4B5E-9981-FCE3EBCD3835}" srcOrd="2" destOrd="0" presId="urn:microsoft.com/office/officeart/2005/8/layout/orgChart1"/>
+    <dgm:cxn modelId="{97D77693-2243-4458-8A6D-0EC2C99BB7F5}" type="presParOf" srcId="{91D7860F-2ECF-4808-9392-47B30CAFBF83}" destId="{6A09A6B1-ADB8-44C6-B5A4-69813F192DBA}" srcOrd="6" destOrd="0" presId="urn:microsoft.com/office/officeart/2005/8/layout/orgChart1"/>
+    <dgm:cxn modelId="{39007924-A370-4651-B97E-77C69ACE3AB9}" type="presParOf" srcId="{91D7860F-2ECF-4808-9392-47B30CAFBF83}" destId="{CE23EAD8-86C7-437D-B7F1-A4C0ED55A7A0}" srcOrd="7" destOrd="0" presId="urn:microsoft.com/office/officeart/2005/8/layout/orgChart1"/>
+    <dgm:cxn modelId="{D81C3EC9-578B-4EA9-83E3-4798B7896F9B}" type="presParOf" srcId="{CE23EAD8-86C7-437D-B7F1-A4C0ED55A7A0}" destId="{F9CAE3A2-5C4A-4C9B-A4D0-3065B05EB5B3}" srcOrd="0" destOrd="0" presId="urn:microsoft.com/office/officeart/2005/8/layout/orgChart1"/>
+    <dgm:cxn modelId="{EC8C6649-33EC-4C71-969E-2FBA11F3C791}" type="presParOf" srcId="{F9CAE3A2-5C4A-4C9B-A4D0-3065B05EB5B3}" destId="{9D7AD784-73D2-4A52-BD0C-36231CD4252A}" srcOrd="0" destOrd="0" presId="urn:microsoft.com/office/officeart/2005/8/layout/orgChart1"/>
+    <dgm:cxn modelId="{913EF673-3E10-4A1B-8F42-00D9DE82EF0E}" type="presParOf" srcId="{F9CAE3A2-5C4A-4C9B-A4D0-3065B05EB5B3}" destId="{F96DA5F0-8D34-45BB-8ACD-339010A9C9ED}" srcOrd="1" destOrd="0" presId="urn:microsoft.com/office/officeart/2005/8/layout/orgChart1"/>
+    <dgm:cxn modelId="{8D1CEBE2-6BC4-4956-86E0-220E37C1597A}" type="presParOf" srcId="{CE23EAD8-86C7-437D-B7F1-A4C0ED55A7A0}" destId="{E49DB650-F0FC-4817-853A-0D7989C4DDEA}" srcOrd="1" destOrd="0" presId="urn:microsoft.com/office/officeart/2005/8/layout/orgChart1"/>
+    <dgm:cxn modelId="{0368B133-3EB2-4B61-B4D2-6E0FC4FA44F7}" type="presParOf" srcId="{CE23EAD8-86C7-437D-B7F1-A4C0ED55A7A0}" destId="{74AF3B34-988A-4FA9-B3E6-173419C98E59}" srcOrd="2" destOrd="0" presId="urn:microsoft.com/office/officeart/2005/8/layout/orgChart1"/>
+    <dgm:cxn modelId="{9663B71A-151F-4929-B83D-B64F92A0DFF1}" type="presParOf" srcId="{91D7860F-2ECF-4808-9392-47B30CAFBF83}" destId="{8A89DC42-7582-4359-8809-68E159879BA2}" srcOrd="8" destOrd="0" presId="urn:microsoft.com/office/officeart/2005/8/layout/orgChart1"/>
+    <dgm:cxn modelId="{6E3FC349-2659-4E22-BD12-4F47790BC9AF}" type="presParOf" srcId="{91D7860F-2ECF-4808-9392-47B30CAFBF83}" destId="{0A2477BC-164B-4E92-93D8-5F22E4832575}" srcOrd="9" destOrd="0" presId="urn:microsoft.com/office/officeart/2005/8/layout/orgChart1"/>
+    <dgm:cxn modelId="{E6ADA46D-64A9-4B75-94D1-D9B87C83156C}" type="presParOf" srcId="{0A2477BC-164B-4E92-93D8-5F22E4832575}" destId="{82D01E32-F6E3-46D8-8781-2D7B31686445}" srcOrd="0" destOrd="0" presId="urn:microsoft.com/office/officeart/2005/8/layout/orgChart1"/>
+    <dgm:cxn modelId="{E13AF35B-06FB-4B4A-A3D6-A42FB08EB11D}" type="presParOf" srcId="{82D01E32-F6E3-46D8-8781-2D7B31686445}" destId="{3C03E665-D737-4331-99DB-9B76DF31B819}" srcOrd="0" destOrd="0" presId="urn:microsoft.com/office/officeart/2005/8/layout/orgChart1"/>
+    <dgm:cxn modelId="{22C2F495-4512-4180-93FA-578C903000E6}" type="presParOf" srcId="{82D01E32-F6E3-46D8-8781-2D7B31686445}" destId="{C2A0A3D6-034C-46CA-858E-620230EA9229}" srcOrd="1" destOrd="0" presId="urn:microsoft.com/office/officeart/2005/8/layout/orgChart1"/>
+    <dgm:cxn modelId="{CFD4FC7C-2720-4E06-A841-14B61652B4B7}" type="presParOf" srcId="{0A2477BC-164B-4E92-93D8-5F22E4832575}" destId="{5D877E07-F17E-49C3-9930-557C8B366AFE}" srcOrd="1" destOrd="0" presId="urn:microsoft.com/office/officeart/2005/8/layout/orgChart1"/>
+    <dgm:cxn modelId="{1ADBDD7A-A589-4B53-9299-31E00A14EB72}" type="presParOf" srcId="{0A2477BC-164B-4E92-93D8-5F22E4832575}" destId="{5B45213D-04EF-4278-AFD9-9846B9786B71}" srcOrd="2" destOrd="0" presId="urn:microsoft.com/office/officeart/2005/8/layout/orgChart1"/>
+    <dgm:cxn modelId="{589353EF-4E58-43F8-9062-9B5C2C0037A3}" type="presParOf" srcId="{91D7860F-2ECF-4808-9392-47B30CAFBF83}" destId="{86B8F41F-83C5-4AE5-9A8B-236E961BAFB2}" srcOrd="10" destOrd="0" presId="urn:microsoft.com/office/officeart/2005/8/layout/orgChart1"/>
+    <dgm:cxn modelId="{BFB16F74-D23C-498A-8CBB-B2BB8A85838F}" type="presParOf" srcId="{91D7860F-2ECF-4808-9392-47B30CAFBF83}" destId="{17F06FE0-007B-434D-8227-15F3176B1C42}" srcOrd="11" destOrd="0" presId="urn:microsoft.com/office/officeart/2005/8/layout/orgChart1"/>
+    <dgm:cxn modelId="{3A2A34D0-A97F-4543-8A43-F5F0D410815D}" type="presParOf" srcId="{17F06FE0-007B-434D-8227-15F3176B1C42}" destId="{E78898A7-FF5C-478E-924D-B5170912E99F}" srcOrd="0" destOrd="0" presId="urn:microsoft.com/office/officeart/2005/8/layout/orgChart1"/>
+    <dgm:cxn modelId="{153A1EB1-8B47-4EC0-8A97-90578504C68D}" type="presParOf" srcId="{E78898A7-FF5C-478E-924D-B5170912E99F}" destId="{2E0E43EB-8EA6-43C3-B5CA-BFAED82941AD}" srcOrd="0" destOrd="0" presId="urn:microsoft.com/office/officeart/2005/8/layout/orgChart1"/>
+    <dgm:cxn modelId="{5B160C14-940A-4933-AE47-56E1DE418A8D}" type="presParOf" srcId="{E78898A7-FF5C-478E-924D-B5170912E99F}" destId="{5FFB901A-BEFE-491E-BF6E-47010DE345F2}" srcOrd="1" destOrd="0" presId="urn:microsoft.com/office/officeart/2005/8/layout/orgChart1"/>
+    <dgm:cxn modelId="{CE8A1A2E-2832-4B78-97A8-AB9AF0BC32B8}" type="presParOf" srcId="{17F06FE0-007B-434D-8227-15F3176B1C42}" destId="{B9872F11-AE97-4F6B-A6B0-336C156BE8A8}" srcOrd="1" destOrd="0" presId="urn:microsoft.com/office/officeart/2005/8/layout/orgChart1"/>
+    <dgm:cxn modelId="{564DB7EF-4ACC-4431-98A0-3FD791191A33}" type="presParOf" srcId="{17F06FE0-007B-434D-8227-15F3176B1C42}" destId="{BF387F90-766E-4D90-BCE7-8BE05076CB3E}" srcOrd="2" destOrd="0" presId="urn:microsoft.com/office/officeart/2005/8/layout/orgChart1"/>
+    <dgm:cxn modelId="{10CF6BFD-EADC-4380-8C87-640C3E073161}" type="presParOf" srcId="{91D7860F-2ECF-4808-9392-47B30CAFBF83}" destId="{373BC3D5-D283-45B0-833F-0C636975B290}" srcOrd="12" destOrd="0" presId="urn:microsoft.com/office/officeart/2005/8/layout/orgChart1"/>
+    <dgm:cxn modelId="{13BA1A90-6C20-4C30-BCB7-08FB9481B226}" type="presParOf" srcId="{91D7860F-2ECF-4808-9392-47B30CAFBF83}" destId="{8804F03A-5016-472B-8F18-714D83DBFDF1}" srcOrd="13" destOrd="0" presId="urn:microsoft.com/office/officeart/2005/8/layout/orgChart1"/>
+    <dgm:cxn modelId="{D3A8C2E8-8533-4370-91E0-EE24D75C569D}" type="presParOf" srcId="{8804F03A-5016-472B-8F18-714D83DBFDF1}" destId="{77F7C702-94A8-4605-947F-B4B11327971E}" srcOrd="0" destOrd="0" presId="urn:microsoft.com/office/officeart/2005/8/layout/orgChart1"/>
+    <dgm:cxn modelId="{79A281CF-962B-4DFB-8007-6FD5B23CB35B}" type="presParOf" srcId="{77F7C702-94A8-4605-947F-B4B11327971E}" destId="{7E2E5C24-1E10-4A20-9DF4-43572CF8303E}" srcOrd="0" destOrd="0" presId="urn:microsoft.com/office/officeart/2005/8/layout/orgChart1"/>
+    <dgm:cxn modelId="{E0884EEE-6A69-4BD9-850F-DA22565A151C}" type="presParOf" srcId="{77F7C702-94A8-4605-947F-B4B11327971E}" destId="{70693D6C-48BE-4499-83CC-E3B84562FA76}" srcOrd="1" destOrd="0" presId="urn:microsoft.com/office/officeart/2005/8/layout/orgChart1"/>
+    <dgm:cxn modelId="{939EF9D8-C1C8-4BE1-85B2-4BD89CDD2A4E}" type="presParOf" srcId="{8804F03A-5016-472B-8F18-714D83DBFDF1}" destId="{8524A341-2173-477B-9C34-510DCA0DFDD6}" srcOrd="1" destOrd="0" presId="urn:microsoft.com/office/officeart/2005/8/layout/orgChart1"/>
+    <dgm:cxn modelId="{0946ECFA-24EF-4A2F-AF1A-3C4FB3D06A5C}" type="presParOf" srcId="{8804F03A-5016-472B-8F18-714D83DBFDF1}" destId="{6DA5B926-5685-4138-9EC5-DD17E7962048}" srcOrd="2" destOrd="0" presId="urn:microsoft.com/office/officeart/2005/8/layout/orgChart1"/>
+    <dgm:cxn modelId="{7CE066E4-1B81-4315-9E88-1E3EFCC68A9C}" type="presParOf" srcId="{91D7860F-2ECF-4808-9392-47B30CAFBF83}" destId="{BBD617AE-88E3-4EAE-AE93-44C9E546809C}" srcOrd="14" destOrd="0" presId="urn:microsoft.com/office/officeart/2005/8/layout/orgChart1"/>
+    <dgm:cxn modelId="{4A0CBE84-F096-45C1-AB6D-BF4232111F19}" type="presParOf" srcId="{91D7860F-2ECF-4808-9392-47B30CAFBF83}" destId="{35F4D66A-EEFD-4F00-AE78-DD28B5DA4C17}" srcOrd="15" destOrd="0" presId="urn:microsoft.com/office/officeart/2005/8/layout/orgChart1"/>
+    <dgm:cxn modelId="{0A412729-2646-4CF6-9EA5-1760843F3CCB}" type="presParOf" srcId="{35F4D66A-EEFD-4F00-AE78-DD28B5DA4C17}" destId="{C23983D5-F45D-45A1-9A90-6F7A4F9ED282}" srcOrd="0" destOrd="0" presId="urn:microsoft.com/office/officeart/2005/8/layout/orgChart1"/>
+    <dgm:cxn modelId="{5A3B8A81-EB8F-48D3-BA04-198A80135F30}" type="presParOf" srcId="{C23983D5-F45D-45A1-9A90-6F7A4F9ED282}" destId="{8C3DE112-702A-48B2-9EDE-086CA4E902E6}" srcOrd="0" destOrd="0" presId="urn:microsoft.com/office/officeart/2005/8/layout/orgChart1"/>
+    <dgm:cxn modelId="{9B6FA5FD-2150-462F-9F67-8EBF9B0D65BB}" type="presParOf" srcId="{C23983D5-F45D-45A1-9A90-6F7A4F9ED282}" destId="{70AFF10A-B380-4829-B5CD-1DC0DC1A2A66}" srcOrd="1" destOrd="0" presId="urn:microsoft.com/office/officeart/2005/8/layout/orgChart1"/>
+    <dgm:cxn modelId="{B6C8D08A-CEEA-439A-B6B7-57731CFDD35D}" type="presParOf" srcId="{35F4D66A-EEFD-4F00-AE78-DD28B5DA4C17}" destId="{5DC382AE-F8AE-4EF5-88C3-BA9FDE3934B2}" srcOrd="1" destOrd="0" presId="urn:microsoft.com/office/officeart/2005/8/layout/orgChart1"/>
+    <dgm:cxn modelId="{2A23CBE5-B3FF-4F3B-A927-3E759A80DD8E}" type="presParOf" srcId="{35F4D66A-EEFD-4F00-AE78-DD28B5DA4C17}" destId="{18AC446A-5F9E-423C-B6DF-A0293481AE06}" srcOrd="2" destOrd="0" presId="urn:microsoft.com/office/officeart/2005/8/layout/orgChart1"/>
+    <dgm:cxn modelId="{B3E17FA7-CC6D-467B-BF01-76FEFC8C3930}" type="presParOf" srcId="{91D7860F-2ECF-4808-9392-47B30CAFBF83}" destId="{CBF4D579-89FC-4A80-8E59-315DD447F223}" srcOrd="16" destOrd="0" presId="urn:microsoft.com/office/officeart/2005/8/layout/orgChart1"/>
+    <dgm:cxn modelId="{31774917-DAC7-458B-A3BA-FBE8126BD9A6}" type="presParOf" srcId="{91D7860F-2ECF-4808-9392-47B30CAFBF83}" destId="{4A1BB71C-4FB2-4F80-954C-B8E5F81224CA}" srcOrd="17" destOrd="0" presId="urn:microsoft.com/office/officeart/2005/8/layout/orgChart1"/>
+    <dgm:cxn modelId="{6D86F5DB-EE1B-49F6-9084-AF917D3B98D1}" type="presParOf" srcId="{4A1BB71C-4FB2-4F80-954C-B8E5F81224CA}" destId="{19517EF9-3D82-4808-990A-E26FE5DB34A5}" srcOrd="0" destOrd="0" presId="urn:microsoft.com/office/officeart/2005/8/layout/orgChart1"/>
+    <dgm:cxn modelId="{4211D7F9-1DF9-4820-BD3A-33CE4DD12520}" type="presParOf" srcId="{19517EF9-3D82-4808-990A-E26FE5DB34A5}" destId="{9451C940-8716-4CF1-9E64-C1A586BADC8D}" srcOrd="0" destOrd="0" presId="urn:microsoft.com/office/officeart/2005/8/layout/orgChart1"/>
+    <dgm:cxn modelId="{5230EF5F-F27D-4735-B4F4-DD94CC11F17C}" type="presParOf" srcId="{19517EF9-3D82-4808-990A-E26FE5DB34A5}" destId="{7DDB0E15-BB4C-496A-9681-157E40BFACAA}" srcOrd="1" destOrd="0" presId="urn:microsoft.com/office/officeart/2005/8/layout/orgChart1"/>
+    <dgm:cxn modelId="{5179DAAA-EF8E-4890-8625-F88C15A39FC6}" type="presParOf" srcId="{4A1BB71C-4FB2-4F80-954C-B8E5F81224CA}" destId="{8342622C-D1F8-4B6B-ABBE-E85C3122A31A}" srcOrd="1" destOrd="0" presId="urn:microsoft.com/office/officeart/2005/8/layout/orgChart1"/>
+    <dgm:cxn modelId="{B3B16BE7-ACBF-4D4A-A584-32F82EB359AE}" type="presParOf" srcId="{4A1BB71C-4FB2-4F80-954C-B8E5F81224CA}" destId="{0234C287-DB1C-4309-9F4A-B362EEE61AA1}" srcOrd="2" destOrd="0" presId="urn:microsoft.com/office/officeart/2005/8/layout/orgChart1"/>
+    <dgm:cxn modelId="{E314924B-48C4-4B96-A124-663862228235}" type="presParOf" srcId="{91D7860F-2ECF-4808-9392-47B30CAFBF83}" destId="{619DCB2D-2CBD-4ADC-A2DA-BF71D67FC155}" srcOrd="18" destOrd="0" presId="urn:microsoft.com/office/officeart/2005/8/layout/orgChart1"/>
+    <dgm:cxn modelId="{24EFD17C-A904-4AED-8430-AC599A709D2F}" type="presParOf" srcId="{91D7860F-2ECF-4808-9392-47B30CAFBF83}" destId="{9ADA0FF7-29CE-4A8D-B6B4-20C330A46B2D}" srcOrd="19" destOrd="0" presId="urn:microsoft.com/office/officeart/2005/8/layout/orgChart1"/>
+    <dgm:cxn modelId="{16D7E451-1B82-4D61-B552-74654ED34A1E}" type="presParOf" srcId="{9ADA0FF7-29CE-4A8D-B6B4-20C330A46B2D}" destId="{0C0E4700-8229-4F0D-9833-4454D9D96A4B}" srcOrd="0" destOrd="0" presId="urn:microsoft.com/office/officeart/2005/8/layout/orgChart1"/>
+    <dgm:cxn modelId="{F6007554-B164-4713-8C8F-D100FFB91ADB}" type="presParOf" srcId="{0C0E4700-8229-4F0D-9833-4454D9D96A4B}" destId="{15D5A047-BD1E-44BB-8C62-7832884031E3}" srcOrd="0" destOrd="0" presId="urn:microsoft.com/office/officeart/2005/8/layout/orgChart1"/>
+    <dgm:cxn modelId="{415D926E-AE42-4F54-A659-658497CAF608}" type="presParOf" srcId="{0C0E4700-8229-4F0D-9833-4454D9D96A4B}" destId="{B79C4B26-2AED-40A2-B593-00A372B3B5A1}" srcOrd="1" destOrd="0" presId="urn:microsoft.com/office/officeart/2005/8/layout/orgChart1"/>
+    <dgm:cxn modelId="{3A75535E-43A7-40B8-9FD5-67D6913B4F90}" type="presParOf" srcId="{9ADA0FF7-29CE-4A8D-B6B4-20C330A46B2D}" destId="{845EC36E-FCA8-4F12-A1BA-EBB38558745E}" srcOrd="1" destOrd="0" presId="urn:microsoft.com/office/officeart/2005/8/layout/orgChart1"/>
+    <dgm:cxn modelId="{DC36FEFE-F7DA-4188-9716-3E80CEAC7EB7}" type="presParOf" srcId="{9ADA0FF7-29CE-4A8D-B6B4-20C330A46B2D}" destId="{9AD1F693-77DC-45A4-B8C0-BEC27C433AC3}" srcOrd="2" destOrd="0" presId="urn:microsoft.com/office/officeart/2005/8/layout/orgChart1"/>
+    <dgm:cxn modelId="{D4386E9B-A52E-4DE5-843B-89B384E8EB7A}" type="presParOf" srcId="{91D7860F-2ECF-4808-9392-47B30CAFBF83}" destId="{48372692-4EB9-4EFF-8B16-47B5D192D518}" srcOrd="20" destOrd="0" presId="urn:microsoft.com/office/officeart/2005/8/layout/orgChart1"/>
+    <dgm:cxn modelId="{39F14F8E-FB3A-4BCF-BDED-8AFEA267C4C9}" type="presParOf" srcId="{91D7860F-2ECF-4808-9392-47B30CAFBF83}" destId="{F3796D22-30E1-4D34-BB18-8C4EBB3FD8E7}" srcOrd="21" destOrd="0" presId="urn:microsoft.com/office/officeart/2005/8/layout/orgChart1"/>
+    <dgm:cxn modelId="{61F3FC3F-B21C-42F2-8943-EE9457A27580}" type="presParOf" srcId="{F3796D22-30E1-4D34-BB18-8C4EBB3FD8E7}" destId="{5A42CAD0-BD7F-4D5F-A544-F2E97F780855}" srcOrd="0" destOrd="0" presId="urn:microsoft.com/office/officeart/2005/8/layout/orgChart1"/>
+    <dgm:cxn modelId="{DBC30E9F-8A18-47B5-AD8B-BFFE3D4F1AC2}" type="presParOf" srcId="{5A42CAD0-BD7F-4D5F-A544-F2E97F780855}" destId="{B00B0B0A-6121-4749-8039-9D974B5A160A}" srcOrd="0" destOrd="0" presId="urn:microsoft.com/office/officeart/2005/8/layout/orgChart1"/>
+    <dgm:cxn modelId="{7104FF39-DFBF-45E7-BF2D-DD33CEA86C1D}" type="presParOf" srcId="{5A42CAD0-BD7F-4D5F-A544-F2E97F780855}" destId="{6B462F12-F4DE-4BFF-8F87-9C37C758721D}" srcOrd="1" destOrd="0" presId="urn:microsoft.com/office/officeart/2005/8/layout/orgChart1"/>
+    <dgm:cxn modelId="{DE6C2BE9-D9DE-414A-B56F-6940660F33C4}" type="presParOf" srcId="{F3796D22-30E1-4D34-BB18-8C4EBB3FD8E7}" destId="{BACD09B7-185E-444A-A088-91F04C924A40}" srcOrd="1" destOrd="0" presId="urn:microsoft.com/office/officeart/2005/8/layout/orgChart1"/>
+    <dgm:cxn modelId="{1134FA44-B2F7-4A6A-96EA-FF981AFE26AD}" type="presParOf" srcId="{F3796D22-30E1-4D34-BB18-8C4EBB3FD8E7}" destId="{DFF0D1DA-38CA-4753-9913-03842B3B3BE1}" srcOrd="2" destOrd="0" presId="urn:microsoft.com/office/officeart/2005/8/layout/orgChart1"/>
+    <dgm:cxn modelId="{FFAA3593-864B-438C-8A33-CBD678F31579}" type="presParOf" srcId="{91D7860F-2ECF-4808-9392-47B30CAFBF83}" destId="{4646A681-E590-452C-B6C7-41709223B143}" srcOrd="22" destOrd="0" presId="urn:microsoft.com/office/officeart/2005/8/layout/orgChart1"/>
+    <dgm:cxn modelId="{929647D4-6A87-453B-BE28-3FB714DBCB45}" type="presParOf" srcId="{91D7860F-2ECF-4808-9392-47B30CAFBF83}" destId="{3AC6527F-C364-45FC-82A7-A8D082335F47}" srcOrd="23" destOrd="0" presId="urn:microsoft.com/office/officeart/2005/8/layout/orgChart1"/>
+    <dgm:cxn modelId="{9B0A835E-9280-49E5-B1E7-9BF0C59BBADA}" type="presParOf" srcId="{3AC6527F-C364-45FC-82A7-A8D082335F47}" destId="{6A4BD039-EE19-4226-BDA5-D2BA413C670D}" srcOrd="0" destOrd="0" presId="urn:microsoft.com/office/officeart/2005/8/layout/orgChart1"/>
+    <dgm:cxn modelId="{DCFC3EAA-32FA-4075-9B66-CC172DEED39B}" type="presParOf" srcId="{6A4BD039-EE19-4226-BDA5-D2BA413C670D}" destId="{21875BEA-1124-43D2-A631-A5BA7BE06ED5}" srcOrd="0" destOrd="0" presId="urn:microsoft.com/office/officeart/2005/8/layout/orgChart1"/>
+    <dgm:cxn modelId="{27A73594-DCE2-4CA0-B915-7CB839939902}" type="presParOf" srcId="{6A4BD039-EE19-4226-BDA5-D2BA413C670D}" destId="{214BB29F-1057-43B1-8F5B-45796DEF0BCD}" srcOrd="1" destOrd="0" presId="urn:microsoft.com/office/officeart/2005/8/layout/orgChart1"/>
+    <dgm:cxn modelId="{4E9A7D24-9192-4904-84A3-2A1722D5B130}" type="presParOf" srcId="{3AC6527F-C364-45FC-82A7-A8D082335F47}" destId="{6E2B8720-FE37-44E8-A1BC-C8433E2E6240}" srcOrd="1" destOrd="0" presId="urn:microsoft.com/office/officeart/2005/8/layout/orgChart1"/>
+    <dgm:cxn modelId="{50E26B28-8F2B-4A06-86AA-D87501941282}" type="presParOf" srcId="{3AC6527F-C364-45FC-82A7-A8D082335F47}" destId="{0AB09E23-A834-4480-B7C4-BD2D54EDFE2B}" srcOrd="2" destOrd="0" presId="urn:microsoft.com/office/officeart/2005/8/layout/orgChart1"/>
+    <dgm:cxn modelId="{2E1225E9-006A-4F09-99F0-F6D7B22F5758}" type="presParOf" srcId="{CAE29FA5-B941-4638-9117-84E64C04F6BF}" destId="{038C1CC5-41A1-4558-B3F4-9E4BE5B11BF8}" srcOrd="2" destOrd="0" presId="urn:microsoft.com/office/officeart/2005/8/layout/orgChart1"/>
+    <dgm:cxn modelId="{FEE96EBA-C2D8-47FF-AC66-4F81C0B42C4D}" type="presParOf" srcId="{48A46CAF-E063-412C-A87F-86C102DE1E0A}" destId="{7F4D1407-A9CA-4391-A199-C1CCE4C323F3}" srcOrd="2" destOrd="0" presId="urn:microsoft.com/office/officeart/2005/8/layout/orgChart1"/>
+    <dgm:cxn modelId="{C04EDA09-9731-4761-87AB-8C1CB94F56B6}" type="presParOf" srcId="{129123F9-3855-4D82-843B-6D17F648ADED}" destId="{A3EEE277-A440-4432-B9FE-894E982087A9}" srcOrd="2" destOrd="0" presId="urn:microsoft.com/office/officeart/2005/8/layout/orgChart1"/>
+    <dgm:cxn modelId="{AAC122D9-C9AE-4042-8537-546B894C9705}" type="presParOf" srcId="{129123F9-3855-4D82-843B-6D17F648ADED}" destId="{1C0A158C-C5F7-48A3-B55C-FC9CAE181FB1}" srcOrd="3" destOrd="0" presId="urn:microsoft.com/office/officeart/2005/8/layout/orgChart1"/>
+    <dgm:cxn modelId="{4EF1CD6B-B720-4822-A231-29DA1CF8DF2A}" type="presParOf" srcId="{1C0A158C-C5F7-48A3-B55C-FC9CAE181FB1}" destId="{EEBBDAB1-3422-4215-AD5A-D74132B5E4B5}" srcOrd="0" destOrd="0" presId="urn:microsoft.com/office/officeart/2005/8/layout/orgChart1"/>
+    <dgm:cxn modelId="{1984FA85-09B3-46F7-A9FB-3F5840DC28B8}" type="presParOf" srcId="{EEBBDAB1-3422-4215-AD5A-D74132B5E4B5}" destId="{CCD577C8-9955-4C15-A0DE-548BBBA06E69}" srcOrd="0" destOrd="0" presId="urn:microsoft.com/office/officeart/2005/8/layout/orgChart1"/>
+    <dgm:cxn modelId="{F222C9C1-76DD-4381-94F1-45E1FFC265AE}" type="presParOf" srcId="{EEBBDAB1-3422-4215-AD5A-D74132B5E4B5}" destId="{9C939236-80F3-42A9-B740-25800F495424}" srcOrd="1" destOrd="0" presId="urn:microsoft.com/office/officeart/2005/8/layout/orgChart1"/>
+    <dgm:cxn modelId="{AF41BA38-4FD5-4B1F-9B8A-57C08EDC6E91}" type="presParOf" srcId="{1C0A158C-C5F7-48A3-B55C-FC9CAE181FB1}" destId="{5C903195-656C-4204-BBDD-F168A5F745E3}" srcOrd="1" destOrd="0" presId="urn:microsoft.com/office/officeart/2005/8/layout/orgChart1"/>
+    <dgm:cxn modelId="{166DFA8E-9306-43E7-8566-E974E5D7670D}" type="presParOf" srcId="{5C903195-656C-4204-BBDD-F168A5F745E3}" destId="{E3DF274E-5FD1-46C3-9307-7262A787D2EE}" srcOrd="0" destOrd="0" presId="urn:microsoft.com/office/officeart/2005/8/layout/orgChart1"/>
+    <dgm:cxn modelId="{746C6D7E-7EBA-42F4-9C60-11057B2F1371}" type="presParOf" srcId="{5C903195-656C-4204-BBDD-F168A5F745E3}" destId="{DDCFA6D3-C3A8-4EAB-966B-EDAFD2C38749}" srcOrd="1" destOrd="0" presId="urn:microsoft.com/office/officeart/2005/8/layout/orgChart1"/>
+    <dgm:cxn modelId="{9F05D95C-3D4A-436F-8F95-BF19599150FB}" type="presParOf" srcId="{DDCFA6D3-C3A8-4EAB-966B-EDAFD2C38749}" destId="{C77036C7-9099-428B-8544-1DBDAC7B94B9}" srcOrd="0" destOrd="0" presId="urn:microsoft.com/office/officeart/2005/8/layout/orgChart1"/>
+    <dgm:cxn modelId="{8EC3EDCB-B2D0-4578-8B81-47CEF2F78AFF}" type="presParOf" srcId="{C77036C7-9099-428B-8544-1DBDAC7B94B9}" destId="{0605BEDE-25DF-4BDB-80D3-51EB2EFAE5C3}" srcOrd="0" destOrd="0" presId="urn:microsoft.com/office/officeart/2005/8/layout/orgChart1"/>
+    <dgm:cxn modelId="{471BCFB9-12EF-4D65-B2F4-699F74DDD082}" type="presParOf" srcId="{C77036C7-9099-428B-8544-1DBDAC7B94B9}" destId="{92458EED-6676-4D9A-8FFA-79F870ED5C42}" srcOrd="1" destOrd="0" presId="urn:microsoft.com/office/officeart/2005/8/layout/orgChart1"/>
+    <dgm:cxn modelId="{66D8FBA5-BED7-43E6-9AD5-A7598B933B2D}" type="presParOf" srcId="{DDCFA6D3-C3A8-4EAB-966B-EDAFD2C38749}" destId="{5DA2F1C6-8CBD-4C27-85D7-6A81B97693A7}" srcOrd="1" destOrd="0" presId="urn:microsoft.com/office/officeart/2005/8/layout/orgChart1"/>
+    <dgm:cxn modelId="{35107D0F-231C-4D6E-8686-C052E689D00B}" type="presParOf" srcId="{5DA2F1C6-8CBD-4C27-85D7-6A81B97693A7}" destId="{91F5E438-DF80-46C0-B0A8-104EBC2F6E0C}" srcOrd="0" destOrd="0" presId="urn:microsoft.com/office/officeart/2005/8/layout/orgChart1"/>
+    <dgm:cxn modelId="{C4027B2B-280B-4FBA-B38A-9BE7B7D4AF8B}" type="presParOf" srcId="{5DA2F1C6-8CBD-4C27-85D7-6A81B97693A7}" destId="{A7B2517B-8672-4D61-92AC-D9F14DC3891E}" srcOrd="1" destOrd="0" presId="urn:microsoft.com/office/officeart/2005/8/layout/orgChart1"/>
+    <dgm:cxn modelId="{79FBB475-B273-41F5-93BB-3F860EA4B2B5}" type="presParOf" srcId="{A7B2517B-8672-4D61-92AC-D9F14DC3891E}" destId="{787D76E0-E620-4A70-8A2E-2572700DAE40}" srcOrd="0" destOrd="0" presId="urn:microsoft.com/office/officeart/2005/8/layout/orgChart1"/>
+    <dgm:cxn modelId="{C80903A5-9070-4DCF-BD3F-2FC36CBFD6BB}" type="presParOf" srcId="{787D76E0-E620-4A70-8A2E-2572700DAE40}" destId="{630B5E91-9A80-45EF-AEB5-43AB70CAC7C7}" srcOrd="0" destOrd="0" presId="urn:microsoft.com/office/officeart/2005/8/layout/orgChart1"/>
+    <dgm:cxn modelId="{DD9E8DB3-CA86-4A9A-A689-E1CE3BDB7C2C}" type="presParOf" srcId="{787D76E0-E620-4A70-8A2E-2572700DAE40}" destId="{CBDBB49C-F0AA-4CA0-93C0-440977CAFDAD}" srcOrd="1" destOrd="0" presId="urn:microsoft.com/office/officeart/2005/8/layout/orgChart1"/>
+    <dgm:cxn modelId="{927E719A-1ECC-4F06-99DE-5EEBEABAF2FC}" type="presParOf" srcId="{A7B2517B-8672-4D61-92AC-D9F14DC3891E}" destId="{4394F9DD-2EEB-4A45-9472-477DA4522B1F}" srcOrd="1" destOrd="0" presId="urn:microsoft.com/office/officeart/2005/8/layout/orgChart1"/>
+    <dgm:cxn modelId="{098A517C-60F4-4DF8-B2D4-FDFE4D5B0F6A}" type="presParOf" srcId="{A7B2517B-8672-4D61-92AC-D9F14DC3891E}" destId="{39CC5834-69EC-4D33-96F3-270D2B72BAB9}" srcOrd="2" destOrd="0" presId="urn:microsoft.com/office/officeart/2005/8/layout/orgChart1"/>
+    <dgm:cxn modelId="{D0A48F5A-F330-4097-83B7-99D80B6414AA}" type="presParOf" srcId="{5DA2F1C6-8CBD-4C27-85D7-6A81B97693A7}" destId="{101D6303-A6A7-4ED7-92AF-5A0A12944008}" srcOrd="2" destOrd="0" presId="urn:microsoft.com/office/officeart/2005/8/layout/orgChart1"/>
+    <dgm:cxn modelId="{A434759E-5148-4BE6-A93B-F21AD38219AD}" type="presParOf" srcId="{5DA2F1C6-8CBD-4C27-85D7-6A81B97693A7}" destId="{04B47F0C-04F2-4005-8511-B4D00AE35693}" srcOrd="3" destOrd="0" presId="urn:microsoft.com/office/officeart/2005/8/layout/orgChart1"/>
+    <dgm:cxn modelId="{6D11BC35-FABC-45D2-AD0A-D0F0A292972B}" type="presParOf" srcId="{04B47F0C-04F2-4005-8511-B4D00AE35693}" destId="{3B5B0DA4-348F-4E6A-8635-9E0F5A20D723}" srcOrd="0" destOrd="0" presId="urn:microsoft.com/office/officeart/2005/8/layout/orgChart1"/>
+    <dgm:cxn modelId="{6AF0B91C-0475-4A7C-AC46-5A44E35B8394}" type="presParOf" srcId="{3B5B0DA4-348F-4E6A-8635-9E0F5A20D723}" destId="{111810C0-D98F-42A5-8758-6F6B13D8AC00}" srcOrd="0" destOrd="0" presId="urn:microsoft.com/office/officeart/2005/8/layout/orgChart1"/>
+    <dgm:cxn modelId="{23F029F7-9974-407D-9B99-BCC2985A5B90}" type="presParOf" srcId="{3B5B0DA4-348F-4E6A-8635-9E0F5A20D723}" destId="{07C92325-0E2E-4722-A12A-38CD58BD4EEB}" srcOrd="1" destOrd="0" presId="urn:microsoft.com/office/officeart/2005/8/layout/orgChart1"/>
+    <dgm:cxn modelId="{18A8F304-80C1-453D-9A5D-98A65354CF29}" type="presParOf" srcId="{04B47F0C-04F2-4005-8511-B4D00AE35693}" destId="{9CFA0A3C-DDDD-4F4F-B281-42F99772EE85}" srcOrd="1" destOrd="0" presId="urn:microsoft.com/office/officeart/2005/8/layout/orgChart1"/>
+    <dgm:cxn modelId="{C0961128-293F-41D7-9BAB-B3217E1FD4DE}" type="presParOf" srcId="{04B47F0C-04F2-4005-8511-B4D00AE35693}" destId="{FE578ED4-E97F-44F1-8BB5-65F4F2135CC7}" srcOrd="2" destOrd="0" presId="urn:microsoft.com/office/officeart/2005/8/layout/orgChart1"/>
+    <dgm:cxn modelId="{9C417CE6-4C02-46C0-B0DE-592E01CDC6E3}" type="presParOf" srcId="{5DA2F1C6-8CBD-4C27-85D7-6A81B97693A7}" destId="{D85C8D20-0A8F-4772-85AA-77F41D6E03A6}" srcOrd="4" destOrd="0" presId="urn:microsoft.com/office/officeart/2005/8/layout/orgChart1"/>
+    <dgm:cxn modelId="{7C7303CA-F42D-4EBE-B39A-06194C7B5E51}" type="presParOf" srcId="{5DA2F1C6-8CBD-4C27-85D7-6A81B97693A7}" destId="{FABFBC0C-BEFD-466C-908B-6E121CF6D214}" srcOrd="5" destOrd="0" presId="urn:microsoft.com/office/officeart/2005/8/layout/orgChart1"/>
+    <dgm:cxn modelId="{D6A2E01E-00F6-41AF-8527-C7D8A4131B99}" type="presParOf" srcId="{FABFBC0C-BEFD-466C-908B-6E121CF6D214}" destId="{818E0F35-44E4-4ADF-B505-A8EAF094849C}" srcOrd="0" destOrd="0" presId="urn:microsoft.com/office/officeart/2005/8/layout/orgChart1"/>
+    <dgm:cxn modelId="{B00A3DDF-1148-4230-A6B2-4287E67E92D0}" type="presParOf" srcId="{818E0F35-44E4-4ADF-B505-A8EAF094849C}" destId="{EF54315B-7D25-4C48-9EC8-C3063A41E0BA}" srcOrd="0" destOrd="0" presId="urn:microsoft.com/office/officeart/2005/8/layout/orgChart1"/>
+    <dgm:cxn modelId="{6B31F869-BFF2-498B-8468-9D0E80317F1F}" type="presParOf" srcId="{818E0F35-44E4-4ADF-B505-A8EAF094849C}" destId="{F5A2806F-621F-4421-867B-0A6261BC9195}" srcOrd="1" destOrd="0" presId="urn:microsoft.com/office/officeart/2005/8/layout/orgChart1"/>
+    <dgm:cxn modelId="{3B02C551-CED2-4475-8356-B4F0CC4DB69E}" type="presParOf" srcId="{FABFBC0C-BEFD-466C-908B-6E121CF6D214}" destId="{21DFCED2-BBE5-45C2-95C4-81383954F8DC}" srcOrd="1" destOrd="0" presId="urn:microsoft.com/office/officeart/2005/8/layout/orgChart1"/>
+    <dgm:cxn modelId="{965CBBBB-01CD-4508-9895-70F528A977D0}" type="presParOf" srcId="{FABFBC0C-BEFD-466C-908B-6E121CF6D214}" destId="{D2A52C76-BC75-4B15-B481-3492125977F7}" srcOrd="2" destOrd="0" presId="urn:microsoft.com/office/officeart/2005/8/layout/orgChart1"/>
+    <dgm:cxn modelId="{1CE0F111-1633-4513-9CD4-7D270BC1A698}" type="presParOf" srcId="{5DA2F1C6-8CBD-4C27-85D7-6A81B97693A7}" destId="{BC6E3CF2-D156-4645-97E5-FBA567BEBB60}" srcOrd="6" destOrd="0" presId="urn:microsoft.com/office/officeart/2005/8/layout/orgChart1"/>
+    <dgm:cxn modelId="{A7B5CED7-7D71-4612-B810-86108F443788}" type="presParOf" srcId="{5DA2F1C6-8CBD-4C27-85D7-6A81B97693A7}" destId="{2C9B3077-394D-41E0-A08F-C52D314DE0B9}" srcOrd="7" destOrd="0" presId="urn:microsoft.com/office/officeart/2005/8/layout/orgChart1"/>
+    <dgm:cxn modelId="{52DBA718-894D-45FC-85DA-77294D8CAFDD}" type="presParOf" srcId="{2C9B3077-394D-41E0-A08F-C52D314DE0B9}" destId="{EDFE6CB1-051A-4ECE-9DAC-39DCF531D561}" srcOrd="0" destOrd="0" presId="urn:microsoft.com/office/officeart/2005/8/layout/orgChart1"/>
+    <dgm:cxn modelId="{BFB41EC7-C2B4-49D2-9A7D-6A8A3E878421}" type="presParOf" srcId="{EDFE6CB1-051A-4ECE-9DAC-39DCF531D561}" destId="{4704BB4C-B663-43E2-AD97-F2FD073EC09E}" srcOrd="0" destOrd="0" presId="urn:microsoft.com/office/officeart/2005/8/layout/orgChart1"/>
+    <dgm:cxn modelId="{37FE9DC7-A392-4FD5-92F6-84107CB618A0}" type="presParOf" srcId="{EDFE6CB1-051A-4ECE-9DAC-39DCF531D561}" destId="{F04CA39F-266C-43F2-AD98-40BE72191E8E}" srcOrd="1" destOrd="0" presId="urn:microsoft.com/office/officeart/2005/8/layout/orgChart1"/>
+    <dgm:cxn modelId="{85DE0203-CEE7-49A1-9546-D7C62B1465BF}" type="presParOf" srcId="{2C9B3077-394D-41E0-A08F-C52D314DE0B9}" destId="{DD4449CD-6602-4F8C-9F05-32801B24F1D8}" srcOrd="1" destOrd="0" presId="urn:microsoft.com/office/officeart/2005/8/layout/orgChart1"/>
+    <dgm:cxn modelId="{583CC42D-E903-4DC7-BFC5-2AB276592000}" type="presParOf" srcId="{2C9B3077-394D-41E0-A08F-C52D314DE0B9}" destId="{CBBB03FD-6C92-455A-8A2F-E270B6754D7A}" srcOrd="2" destOrd="0" presId="urn:microsoft.com/office/officeart/2005/8/layout/orgChart1"/>
+    <dgm:cxn modelId="{BB935D42-0986-4AF4-99B7-1BA67A5542A8}" type="presParOf" srcId="{5DA2F1C6-8CBD-4C27-85D7-6A81B97693A7}" destId="{1DC379EA-ACFB-4276-BD2D-A060D3B21DE0}" srcOrd="8" destOrd="0" presId="urn:microsoft.com/office/officeart/2005/8/layout/orgChart1"/>
+    <dgm:cxn modelId="{3BE2FC60-B5A2-4F39-9002-CC122683E789}" type="presParOf" srcId="{5DA2F1C6-8CBD-4C27-85D7-6A81B97693A7}" destId="{E57ED9EA-899C-41AB-A7EB-A31A8B693B97}" srcOrd="9" destOrd="0" presId="urn:microsoft.com/office/officeart/2005/8/layout/orgChart1"/>
+    <dgm:cxn modelId="{6AE3BBA0-DD21-4C58-B0F0-F4F50B265ECF}" type="presParOf" srcId="{E57ED9EA-899C-41AB-A7EB-A31A8B693B97}" destId="{8856D021-1B10-4A94-BF17-03265C28D52E}" srcOrd="0" destOrd="0" presId="urn:microsoft.com/office/officeart/2005/8/layout/orgChart1"/>
+    <dgm:cxn modelId="{8FC88038-1853-4861-919D-BA8CFC88F88A}" type="presParOf" srcId="{8856D021-1B10-4A94-BF17-03265C28D52E}" destId="{200B6779-F528-4ADA-A136-66C368ACD577}" srcOrd="0" destOrd="0" presId="urn:microsoft.com/office/officeart/2005/8/layout/orgChart1"/>
+    <dgm:cxn modelId="{C9BBB967-5361-4D31-9509-B13B2D5E4503}" type="presParOf" srcId="{8856D021-1B10-4A94-BF17-03265C28D52E}" destId="{664DD1B7-3B88-4427-B3C1-1DB6C6373DE6}" srcOrd="1" destOrd="0" presId="urn:microsoft.com/office/officeart/2005/8/layout/orgChart1"/>
+    <dgm:cxn modelId="{D31BB76A-D118-473F-A135-A53E3FDDC34A}" type="presParOf" srcId="{E57ED9EA-899C-41AB-A7EB-A31A8B693B97}" destId="{711DE0BB-8AEB-468C-8A59-E1290192199D}" srcOrd="1" destOrd="0" presId="urn:microsoft.com/office/officeart/2005/8/layout/orgChart1"/>
+    <dgm:cxn modelId="{A589ACED-AE21-4DA3-9B7A-9CB8964403E2}" type="presParOf" srcId="{E57ED9EA-899C-41AB-A7EB-A31A8B693B97}" destId="{70CF84F6-8030-4025-A5E8-5C5D827A9416}" srcOrd="2" destOrd="0" presId="urn:microsoft.com/office/officeart/2005/8/layout/orgChart1"/>
+    <dgm:cxn modelId="{7E06408C-A48A-4247-892B-6E1A4D928DD5}" type="presParOf" srcId="{5DA2F1C6-8CBD-4C27-85D7-6A81B97693A7}" destId="{4454E6B6-C6EB-4EFE-A06D-30C96DF74C97}" srcOrd="10" destOrd="0" presId="urn:microsoft.com/office/officeart/2005/8/layout/orgChart1"/>
+    <dgm:cxn modelId="{CA314434-D024-44B5-9906-962FA500DCBF}" type="presParOf" srcId="{5DA2F1C6-8CBD-4C27-85D7-6A81B97693A7}" destId="{81163FF7-33D2-4DCE-B5B9-9E4C0A2A5BDE}" srcOrd="11" destOrd="0" presId="urn:microsoft.com/office/officeart/2005/8/layout/orgChart1"/>
+    <dgm:cxn modelId="{E1AB51C8-D9D8-4F98-B2E1-BEB5C52B5C03}" type="presParOf" srcId="{81163FF7-33D2-4DCE-B5B9-9E4C0A2A5BDE}" destId="{122027D2-1851-47CD-AC0C-868ED80538EA}" srcOrd="0" destOrd="0" presId="urn:microsoft.com/office/officeart/2005/8/layout/orgChart1"/>
+    <dgm:cxn modelId="{675C4D3A-38BB-4720-9A30-CF2A02DA8F79}" type="presParOf" srcId="{122027D2-1851-47CD-AC0C-868ED80538EA}" destId="{A9A7E5C0-A92C-4F71-A7B9-642E96B5F5FE}" srcOrd="0" destOrd="0" presId="urn:microsoft.com/office/officeart/2005/8/layout/orgChart1"/>
+    <dgm:cxn modelId="{5D33A4A8-24C8-48D5-B937-357D7EBEDC2E}" type="presParOf" srcId="{122027D2-1851-47CD-AC0C-868ED80538EA}" destId="{8DE9E13E-369B-4DF3-A64F-696D8730F840}" srcOrd="1" destOrd="0" presId="urn:microsoft.com/office/officeart/2005/8/layout/orgChart1"/>
+    <dgm:cxn modelId="{91AA0AC6-3FAD-491B-86FE-CBE14B9261E8}" type="presParOf" srcId="{81163FF7-33D2-4DCE-B5B9-9E4C0A2A5BDE}" destId="{EAE03B3A-C7FC-4DCC-9849-FAFA25FD1B90}" srcOrd="1" destOrd="0" presId="urn:microsoft.com/office/officeart/2005/8/layout/orgChart1"/>
+    <dgm:cxn modelId="{8B8348A0-A025-4326-95BF-C05BCEC2C6AC}" type="presParOf" srcId="{81163FF7-33D2-4DCE-B5B9-9E4C0A2A5BDE}" destId="{BDBE21E0-8594-451F-ADA2-A33346696D2F}" srcOrd="2" destOrd="0" presId="urn:microsoft.com/office/officeart/2005/8/layout/orgChart1"/>
+    <dgm:cxn modelId="{57BE4304-3EDE-4FC2-B0DC-EDB5E5449919}" type="presParOf" srcId="{DDCFA6D3-C3A8-4EAB-966B-EDAFD2C38749}" destId="{A5710DA3-A5B7-4D6B-AA38-050B0881409A}" srcOrd="2" destOrd="0" presId="urn:microsoft.com/office/officeart/2005/8/layout/orgChart1"/>
+    <dgm:cxn modelId="{859222C0-409A-4468-9A21-212CA97127FA}" type="presParOf" srcId="{1C0A158C-C5F7-48A3-B55C-FC9CAE181FB1}" destId="{CB56F6A1-AA57-4654-B19B-5220DE1DFE82}" srcOrd="2" destOrd="0" presId="urn:microsoft.com/office/officeart/2005/8/layout/orgChart1"/>
+    <dgm:cxn modelId="{431BED2F-88BD-431B-9E40-64172ED3DC91}" type="presParOf" srcId="{129123F9-3855-4D82-843B-6D17F648ADED}" destId="{14D3A4C6-1E40-4ADF-8A11-519A1B306E32}" srcOrd="4" destOrd="0" presId="urn:microsoft.com/office/officeart/2005/8/layout/orgChart1"/>
+    <dgm:cxn modelId="{94D3DBA0-193A-404A-8A2C-F89E19D3DFC0}" type="presParOf" srcId="{129123F9-3855-4D82-843B-6D17F648ADED}" destId="{BC8C2CA2-D900-4985-90CA-C01E1FEF4593}" srcOrd="5" destOrd="0" presId="urn:microsoft.com/office/officeart/2005/8/layout/orgChart1"/>
+    <dgm:cxn modelId="{B0B6C932-4A2C-4EEE-AA40-068CC5917996}" type="presParOf" srcId="{BC8C2CA2-D900-4985-90CA-C01E1FEF4593}" destId="{03C412EA-A366-4BE8-985B-AAAAF2E7172D}" srcOrd="0" destOrd="0" presId="urn:microsoft.com/office/officeart/2005/8/layout/orgChart1"/>
+    <dgm:cxn modelId="{BD7E91E0-5A67-4507-B186-756332B1950F}" type="presParOf" srcId="{03C412EA-A366-4BE8-985B-AAAAF2E7172D}" destId="{B87DD2D6-A50E-48A2-84D2-11DF6E294121}" srcOrd="0" destOrd="0" presId="urn:microsoft.com/office/officeart/2005/8/layout/orgChart1"/>
+    <dgm:cxn modelId="{BE1ACF8C-8B67-49EE-8751-E9CE6C0FA007}" type="presParOf" srcId="{03C412EA-A366-4BE8-985B-AAAAF2E7172D}" destId="{69B01DDF-7B09-4C33-BD1B-611ACC55A21B}" srcOrd="1" destOrd="0" presId="urn:microsoft.com/office/officeart/2005/8/layout/orgChart1"/>
+    <dgm:cxn modelId="{37570261-6662-430A-9D96-C362CB2F38DE}" type="presParOf" srcId="{BC8C2CA2-D900-4985-90CA-C01E1FEF4593}" destId="{C84C4128-5FD2-4177-8224-679BF74C11BA}" srcOrd="1" destOrd="0" presId="urn:microsoft.com/office/officeart/2005/8/layout/orgChart1"/>
+    <dgm:cxn modelId="{848341AA-6E7E-4A69-AD94-B0C9E18996C3}" type="presParOf" srcId="{BC8C2CA2-D900-4985-90CA-C01E1FEF4593}" destId="{7E78CA98-2507-4325-92E3-C22A623E1AEB}" srcOrd="2" destOrd="0" presId="urn:microsoft.com/office/officeart/2005/8/layout/orgChart1"/>
+    <dgm:cxn modelId="{FEE68C77-8B4B-424D-BE0F-6E067521059A}" type="presParOf" srcId="{129123F9-3855-4D82-843B-6D17F648ADED}" destId="{E8F5CB36-5393-47BC-B138-2AC77A000B9E}" srcOrd="6" destOrd="0" presId="urn:microsoft.com/office/officeart/2005/8/layout/orgChart1"/>
+    <dgm:cxn modelId="{58FDC6B8-70E3-4CC4-AA41-8880BCA391E4}" type="presParOf" srcId="{129123F9-3855-4D82-843B-6D17F648ADED}" destId="{D99E9E05-26BD-4A68-A39B-6C0E66226AD4}" srcOrd="7" destOrd="0" presId="urn:microsoft.com/office/officeart/2005/8/layout/orgChart1"/>
+    <dgm:cxn modelId="{51CB0A2F-57CC-457B-A824-481B7BDC7EDD}" type="presParOf" srcId="{D99E9E05-26BD-4A68-A39B-6C0E66226AD4}" destId="{FAEA5685-6578-43AD-8679-879BF1CF0231}" srcOrd="0" destOrd="0" presId="urn:microsoft.com/office/officeart/2005/8/layout/orgChart1"/>
+    <dgm:cxn modelId="{28B73553-A681-4F05-85D2-1E12BFBF32AF}" type="presParOf" srcId="{FAEA5685-6578-43AD-8679-879BF1CF0231}" destId="{DF559129-30AF-43C2-83C8-FDD188F2ECEA}" srcOrd="0" destOrd="0" presId="urn:microsoft.com/office/officeart/2005/8/layout/orgChart1"/>
+    <dgm:cxn modelId="{5165515A-3D75-4A8C-8809-87946186E246}" type="presParOf" srcId="{FAEA5685-6578-43AD-8679-879BF1CF0231}" destId="{6F07934B-92A3-4103-9632-A65EE9643A2C}" srcOrd="1" destOrd="0" presId="urn:microsoft.com/office/officeart/2005/8/layout/orgChart1"/>
+    <dgm:cxn modelId="{E27E862E-700D-4727-90A1-12429C6BF9EF}" type="presParOf" srcId="{D99E9E05-26BD-4A68-A39B-6C0E66226AD4}" destId="{A681DEDD-9EE4-4721-AC03-CA8F49C6F349}" srcOrd="1" destOrd="0" presId="urn:microsoft.com/office/officeart/2005/8/layout/orgChart1"/>
+    <dgm:cxn modelId="{5E54C6FA-11E0-46AB-840D-419A79E8BB17}" type="presParOf" srcId="{D99E9E05-26BD-4A68-A39B-6C0E66226AD4}" destId="{2A824A8A-1BEE-4D95-88C1-7BDED3C43E4E}" srcOrd="2" destOrd="0" presId="urn:microsoft.com/office/officeart/2005/8/layout/orgChart1"/>
+    <dgm:cxn modelId="{57E15558-E8A1-4762-AE52-2321817F6C37}" type="presParOf" srcId="{303CB245-BC72-44A0-A5E5-F63A5F5B82AE}" destId="{FE2B89AD-3CE3-4AF1-A8B2-91CD3816EEE6}" srcOrd="2" destOrd="0" presId="urn:microsoft.com/office/officeart/2005/8/layout/orgChart1"/>
   </dgm:cxnLst>
   <dgm:bg/>
   <dgm:whole/>
@@ -43222,7 +43256,7 @@
 </file>
 
 <file path=customXml/itemProps2.xml><?xml version="1.0" encoding="utf-8"?>
-<ds:datastoreItem xmlns:ds="http://schemas.openxmlformats.org/officeDocument/2006/customXml" ds:itemID="{52732EEA-4C61-4941-BB3C-849BF9BCF0DE}">
+<ds:datastoreItem xmlns:ds="http://schemas.openxmlformats.org/officeDocument/2006/customXml" ds:itemID="{C3C5675D-6665-4421-B119-642AAF018298}">
   <ds:schemaRefs>
     <ds:schemaRef ds:uri="http://schemas.openxmlformats.org/officeDocument/2006/bibliography"/>
   </ds:schemaRefs>

</xml_diff>

<commit_message>
Actualizacion del Plan de Gestion de la Configuracion
</commit_message>
<xml_diff>
--- a/documentos/PGC.docx
+++ b/documentos/PGC.docx
@@ -2666,6 +2666,17 @@
         </w:rPr>
         <w:t xml:space="preserve"> </w:t>
       </w:r>
+      <w:bookmarkStart w:id="1" w:name="_GoBack"/>
+      <w:bookmarkEnd w:id="1"/>
+      <w:r>
+        <w:rPr>
+          <w:rFonts w:ascii="Times New Roman" w:eastAsia="Times New Roman" w:hAnsi="Times New Roman" w:cs="Times New Roman"/>
+          <w:sz w:val="24"/>
+          <w:szCs w:val="24"/>
+          <w:lang w:eastAsia="es-PE"/>
+        </w:rPr>
+        <w:t xml:space="preserve"> </w:t>
+      </w:r>
     </w:p>
     <w:p>
       <w:pPr>
@@ -2754,7 +2765,7 @@
           <w:szCs w:val="24"/>
         </w:rPr>
       </w:pPr>
-      <w:bookmarkStart w:id="1" w:name="_Toc529880287"/>
+      <w:bookmarkStart w:id="2" w:name="_Toc529880287"/>
       <w:r>
         <w:rPr>
           <w:rFonts w:cs="Times New Roman"/>
@@ -2764,7 +2775,7 @@
         <w:lastRenderedPageBreak/>
         <w:t>Gestión de la SCM</w:t>
       </w:r>
-      <w:bookmarkEnd w:id="1"/>
+      <w:bookmarkEnd w:id="2"/>
     </w:p>
     <w:p>
       <w:pPr>
@@ -2775,7 +2786,7 @@
           <w:szCs w:val="24"/>
         </w:rPr>
       </w:pPr>
-      <w:bookmarkStart w:id="2" w:name="_Toc529880288"/>
+      <w:bookmarkStart w:id="3" w:name="_Toc529880288"/>
       <w:r>
         <w:rPr>
           <w:rFonts w:cs="Times New Roman"/>
@@ -2790,7 +2801,7 @@
         </w:rPr>
         <w:t>Roles y responsabilidades</w:t>
       </w:r>
-      <w:bookmarkEnd w:id="2"/>
+      <w:bookmarkEnd w:id="3"/>
     </w:p>
     <w:p>
       <w:pPr>
@@ -3670,7 +3681,7 @@
           <w:szCs w:val="24"/>
         </w:rPr>
       </w:pPr>
-      <w:bookmarkStart w:id="3" w:name="_Toc529880289"/>
+      <w:bookmarkStart w:id="4" w:name="_Toc529880289"/>
       <w:r>
         <w:rPr>
           <w:rFonts w:cs="Times New Roman"/>
@@ -3685,7 +3696,7 @@
         </w:rPr>
         <w:t>Políticas, Directrices y procedimientos</w:t>
       </w:r>
-      <w:bookmarkEnd w:id="3"/>
+      <w:bookmarkEnd w:id="4"/>
     </w:p>
     <w:p>
       <w:pPr>
@@ -3847,7 +3858,7 @@
           <w:szCs w:val="24"/>
         </w:rPr>
       </w:pPr>
-      <w:bookmarkStart w:id="4" w:name="_Toc529880290"/>
+      <w:bookmarkStart w:id="5" w:name="_Toc529880290"/>
       <w:r>
         <w:rPr>
           <w:rFonts w:cs="Times New Roman"/>
@@ -3863,7 +3874,7 @@
         </w:rPr>
         <w:t>Herramientas, entorno e infraestructura</w:t>
       </w:r>
-      <w:bookmarkEnd w:id="4"/>
+      <w:bookmarkEnd w:id="5"/>
     </w:p>
     <w:p>
       <w:pPr>
@@ -3939,7 +3950,7 @@
           <w:szCs w:val="24"/>
         </w:rPr>
       </w:pPr>
-      <w:bookmarkStart w:id="5" w:name="_Toc529880291"/>
+      <w:bookmarkStart w:id="6" w:name="_Toc529880291"/>
       <w:r>
         <w:rPr>
           <w:rFonts w:cs="Times New Roman"/>
@@ -3954,7 +3965,7 @@
         </w:rPr>
         <w:t>Calendario del Plan de SCM</w:t>
       </w:r>
-      <w:bookmarkEnd w:id="5"/>
+      <w:bookmarkEnd w:id="6"/>
     </w:p>
     <w:tbl>
       <w:tblPr>
@@ -7128,7 +7139,7 @@
           <w:szCs w:val="24"/>
         </w:rPr>
       </w:pPr>
-      <w:bookmarkStart w:id="6" w:name="_Toc529880292"/>
+      <w:bookmarkStart w:id="7" w:name="_Toc529880292"/>
       <w:r>
         <w:rPr>
           <w:rFonts w:cs="Times New Roman"/>
@@ -7146,7 +7157,7 @@
         </w:rPr>
         <w:t>Actividades de la SCM</w:t>
       </w:r>
-      <w:bookmarkEnd w:id="6"/>
+      <w:bookmarkEnd w:id="7"/>
     </w:p>
     <w:p>
       <w:pPr>
@@ -7157,7 +7168,7 @@
           <w:szCs w:val="24"/>
         </w:rPr>
       </w:pPr>
-      <w:bookmarkStart w:id="7" w:name="_Toc529880293"/>
+      <w:bookmarkStart w:id="8" w:name="_Toc529880293"/>
       <w:r>
         <w:rPr>
           <w:rFonts w:cs="Times New Roman"/>
@@ -7172,7 +7183,7 @@
         </w:rPr>
         <w:t>Identificación</w:t>
       </w:r>
-      <w:bookmarkEnd w:id="7"/>
+      <w:bookmarkEnd w:id="8"/>
     </w:p>
     <w:p>
       <w:pPr>
@@ -7181,7 +7192,7 @@
           <w:rFonts w:cs="Times New Roman"/>
         </w:rPr>
       </w:pPr>
-      <w:bookmarkStart w:id="8" w:name="_Toc529880294"/>
+      <w:bookmarkStart w:id="9" w:name="_Toc529880294"/>
       <w:r>
         <w:rPr>
           <w:rFonts w:cs="Times New Roman"/>
@@ -7194,7 +7205,7 @@
         </w:rPr>
         <w:t>Cuadro con los elementos clasificados.</w:t>
       </w:r>
-      <w:bookmarkEnd w:id="8"/>
+      <w:bookmarkEnd w:id="9"/>
       <w:r>
         <w:rPr>
           <w:rFonts w:cs="Times New Roman"/>
@@ -12440,7 +12451,7 @@
           <w:rFonts w:cs="Times New Roman"/>
         </w:rPr>
       </w:pPr>
-      <w:bookmarkStart w:id="9" w:name="_Toc529880295"/>
+      <w:bookmarkStart w:id="10" w:name="_Toc529880295"/>
       <w:r>
         <w:rPr>
           <w:rFonts w:cs="Times New Roman"/>
@@ -12453,7 +12464,7 @@
         </w:rPr>
         <w:t>Fórmulas de las Nomenclaturas de los ítems.</w:t>
       </w:r>
-      <w:bookmarkEnd w:id="9"/>
+      <w:bookmarkEnd w:id="10"/>
     </w:p>
     <w:p>
       <w:pPr>
@@ -13050,7 +13061,7 @@
           <w:rFonts w:cs="Times New Roman"/>
         </w:rPr>
       </w:pPr>
-      <w:bookmarkStart w:id="10" w:name="_Toc529880296"/>
+      <w:bookmarkStart w:id="11" w:name="_Toc529880296"/>
       <w:r>
         <w:rPr>
           <w:rFonts w:cs="Times New Roman"/>
@@ -13077,7 +13088,7 @@
         </w:rPr>
         <w:t xml:space="preserve"> con la nomenclatura.</w:t>
       </w:r>
-      <w:bookmarkEnd w:id="10"/>
+      <w:bookmarkEnd w:id="11"/>
     </w:p>
     <w:p>
       <w:pPr>
@@ -16185,7 +16196,7 @@
           <w:szCs w:val="24"/>
         </w:rPr>
       </w:pPr>
-      <w:bookmarkStart w:id="11" w:name="_Toc529880297"/>
+      <w:bookmarkStart w:id="12" w:name="_Toc529880297"/>
       <w:r>
         <w:rPr>
           <w:rFonts w:cs="Times New Roman"/>
@@ -16201,7 +16212,7 @@
         </w:rPr>
         <w:t>Control</w:t>
       </w:r>
-      <w:bookmarkEnd w:id="11"/>
+      <w:bookmarkEnd w:id="12"/>
     </w:p>
     <w:p>
       <w:pPr>
@@ -16210,7 +16221,7 @@
           <w:rFonts w:cs="Times New Roman"/>
         </w:rPr>
       </w:pPr>
-      <w:bookmarkStart w:id="12" w:name="_Toc529880298"/>
+      <w:bookmarkStart w:id="13" w:name="_Toc529880298"/>
       <w:r>
         <w:rPr>
           <w:rFonts w:cs="Times New Roman"/>
@@ -16223,7 +16234,7 @@
         </w:rPr>
         <w:t>Definición de línea base</w:t>
       </w:r>
-      <w:bookmarkEnd w:id="12"/>
+      <w:bookmarkEnd w:id="13"/>
     </w:p>
     <w:p>
       <w:pPr>
@@ -16236,7 +16247,7 @@
           <w:color w:val="000000"/>
         </w:rPr>
       </w:pPr>
-      <w:bookmarkStart w:id="13" w:name="_Toc529880299"/>
+      <w:bookmarkStart w:id="14" w:name="_Toc529880299"/>
       <w:r>
         <w:rPr>
           <w:b/>
@@ -16253,7 +16264,7 @@
         </w:rPr>
         <w:t>Definición de hitos según el cronograma</w:t>
       </w:r>
-      <w:bookmarkEnd w:id="13"/>
+      <w:bookmarkEnd w:id="14"/>
     </w:p>
     <w:p>
       <w:pPr>
@@ -22248,7 +22259,7 @@
           <w:color w:val="000000"/>
         </w:rPr>
       </w:pPr>
-      <w:bookmarkStart w:id="14" w:name="_Toc529880300"/>
+      <w:bookmarkStart w:id="15" w:name="_Toc529880300"/>
       <w:r>
         <w:rPr>
           <w:b/>
@@ -22265,7 +22276,7 @@
         </w:rPr>
         <w:t>Definición de línea base</w:t>
       </w:r>
-      <w:bookmarkEnd w:id="14"/>
+      <w:bookmarkEnd w:id="15"/>
     </w:p>
     <w:p>
       <w:pPr>
@@ -24277,7 +24288,7 @@
           <w:rFonts w:cs="Times New Roman"/>
         </w:rPr>
       </w:pPr>
-      <w:bookmarkStart w:id="15" w:name="_Toc529880301"/>
+      <w:bookmarkStart w:id="16" w:name="_Toc529880301"/>
       <w:r>
         <w:rPr>
           <w:rFonts w:cs="Times New Roman"/>
@@ -24290,7 +24301,7 @@
         </w:rPr>
         <w:t>Definición de la estructura de las librerías.</w:t>
       </w:r>
-      <w:bookmarkEnd w:id="15"/>
+      <w:bookmarkEnd w:id="16"/>
     </w:p>
     <w:p>
       <w:pPr>
@@ -26182,7 +26193,7 @@
           <w:rFonts w:cs="Times New Roman"/>
         </w:rPr>
       </w:pPr>
-      <w:bookmarkStart w:id="16" w:name="_Toc529880302"/>
+      <w:bookmarkStart w:id="17" w:name="_Toc529880302"/>
       <w:r>
         <w:rPr>
           <w:rFonts w:cs="Times New Roman"/>
@@ -26195,7 +26206,7 @@
         </w:rPr>
         <w:t>Librería de trabajo</w:t>
       </w:r>
-      <w:bookmarkEnd w:id="16"/>
+      <w:bookmarkEnd w:id="17"/>
     </w:p>
     <w:p>
       <w:pPr>
@@ -27936,8 +27947,6 @@
           <w:szCs w:val="24"/>
         </w:rPr>
       </w:pPr>
-      <w:bookmarkStart w:id="17" w:name="_GoBack"/>
-      <w:bookmarkEnd w:id="17"/>
     </w:p>
     <w:p>
       <w:pPr>
@@ -37374,280 +37383,280 @@
     </dgm:pt>
   </dgm:ptLst>
   <dgm:cxnLst>
+    <dgm:cxn modelId="{818EC635-EAA4-409C-83D6-C4E72B257AF4}" type="presOf" srcId="{E3D88239-AEB5-40EB-A61B-7D3D3CC2FDEC}" destId="{EF54315B-7D25-4C48-9EC8-C3063A41E0BA}" srcOrd="0" destOrd="0" presId="urn:microsoft.com/office/officeart/2005/8/layout/orgChart1"/>
+    <dgm:cxn modelId="{7ED9284F-6657-4377-A5EA-03824E8F70F1}" srcId="{3FACEA16-49AD-4F7A-AEF6-C4E41EF1C834}" destId="{FCD10EDD-B91C-4FEA-8C27-3528FF514110}" srcOrd="1" destOrd="0" parTransId="{68ACF286-D74C-4EF8-A262-68346CD057E6}" sibTransId="{F3D7F161-E249-497A-9526-9C8F47988819}"/>
+    <dgm:cxn modelId="{E9D87E83-E1A7-41BC-B5E8-D59AA1F44021}" srcId="{D67571D1-AF4A-47C2-BBB8-AB0DD9C537BA}" destId="{1B2D2241-710C-49E1-B9FD-82A777F58D7B}" srcOrd="1" destOrd="0" parTransId="{1D5E7EE8-DB48-4928-9C3B-FA9238BBC4D6}" sibTransId="{1D9A94F8-3C92-424F-ACC3-B1037C146F85}"/>
+    <dgm:cxn modelId="{0604F1D9-A3C9-433E-BB97-8498657036C1}" type="presOf" srcId="{87DC950F-F7D3-4ECD-B4A4-E3F07A54AC0C}" destId="{8A89DC42-7582-4359-8809-68E159879BA2}" srcOrd="0" destOrd="0" presId="urn:microsoft.com/office/officeart/2005/8/layout/orgChart1"/>
+    <dgm:cxn modelId="{176A0D32-3896-4AD4-90D5-DBBBA705B3E1}" type="presOf" srcId="{D67571D1-AF4A-47C2-BBB8-AB0DD9C537BA}" destId="{0605BEDE-25DF-4BDB-80D3-51EB2EFAE5C3}" srcOrd="0" destOrd="0" presId="urn:microsoft.com/office/officeart/2005/8/layout/orgChart1"/>
+    <dgm:cxn modelId="{0370C2C4-77AF-42A5-ACB8-1FCD916128E4}" srcId="{3FACEA16-49AD-4F7A-AEF6-C4E41EF1C834}" destId="{15E2B81D-FF48-4D4C-83B7-BF0E5932BACF}" srcOrd="2" destOrd="0" parTransId="{D3AD6F07-72D0-4FCB-B070-42E521A66922}" sibTransId="{5B93979A-F289-4378-BABA-993EA00F2DDC}"/>
+    <dgm:cxn modelId="{03998FF9-D67D-43BA-8994-BAF43EA95C40}" type="presOf" srcId="{277CF38B-7E1C-4A8C-89A3-2F8197A66800}" destId="{214BB29F-1057-43B1-8F5B-45796DEF0BCD}" srcOrd="1" destOrd="0" presId="urn:microsoft.com/office/officeart/2005/8/layout/orgChart1"/>
+    <dgm:cxn modelId="{DE027517-B624-452F-8929-72F0FA6B4CA3}" type="presOf" srcId="{0A80C118-DB2F-40EB-9D02-31DBC1465356}" destId="{2E0E43EB-8EA6-43C3-B5CA-BFAED82941AD}" srcOrd="0" destOrd="0" presId="urn:microsoft.com/office/officeart/2005/8/layout/orgChart1"/>
+    <dgm:cxn modelId="{4C02621B-A379-49C3-8855-907CFAF5CC0E}" srcId="{D67571D1-AF4A-47C2-BBB8-AB0DD9C537BA}" destId="{84B33143-B57A-4EE1-ABFA-B718AFC0B326}" srcOrd="4" destOrd="0" parTransId="{78375BEE-E828-441C-A765-428BC51CA443}" sibTransId="{EE929184-D37B-4D8E-ADCB-7C34C295DFF5}"/>
+    <dgm:cxn modelId="{9D8486F5-9044-427C-B973-F17882613EA2}" type="presOf" srcId="{946FAC29-93A7-41A9-9BB1-F025A79A727B}" destId="{CBDBB49C-F0AA-4CA0-93C0-440977CAFDAD}" srcOrd="1" destOrd="0" presId="urn:microsoft.com/office/officeart/2005/8/layout/orgChart1"/>
+    <dgm:cxn modelId="{48B3A08A-A86B-4C4A-B5D2-98F3F3A1A01F}" type="presOf" srcId="{D67571D1-AF4A-47C2-BBB8-AB0DD9C537BA}" destId="{92458EED-6676-4D9A-8FFA-79F870ED5C42}" srcOrd="1" destOrd="0" presId="urn:microsoft.com/office/officeart/2005/8/layout/orgChart1"/>
+    <dgm:cxn modelId="{BDD07018-9D5F-424E-9FE1-2DE2ACE0FCD4}" type="presOf" srcId="{95A880DD-F421-4BA2-B136-750294A302E3}" destId="{8C3DE112-702A-48B2-9EDE-086CA4E902E6}" srcOrd="0" destOrd="0" presId="urn:microsoft.com/office/officeart/2005/8/layout/orgChart1"/>
+    <dgm:cxn modelId="{B3E40763-1FCD-496A-A07A-82A8006C4572}" srcId="{3FACEA16-49AD-4F7A-AEF6-C4E41EF1C834}" destId="{888D0EC2-4D33-47F5-8906-1AB2B7CCD926}" srcOrd="3" destOrd="0" parTransId="{D8CD8747-B3A7-4920-820F-F8127C713949}" sibTransId="{5735F8F1-234D-422A-9F55-58EAD30270D3}"/>
+    <dgm:cxn modelId="{A7DE1584-924F-41EE-8201-CF05677D22FD}" type="presOf" srcId="{A953C5B9-11A3-4267-9FB7-ECD75BDE3B64}" destId="{E8F5CB36-5393-47BC-B138-2AC77A000B9E}" srcOrd="0" destOrd="0" presId="urn:microsoft.com/office/officeart/2005/8/layout/orgChart1"/>
+    <dgm:cxn modelId="{60A651BB-4918-4EBB-926E-87BA170203FB}" type="presOf" srcId="{033FD10A-4F64-4C6C-8AAD-94F09D7A4AB3}" destId="{4704BB4C-B663-43E2-AD97-F2FD073EC09E}" srcOrd="0" destOrd="0" presId="urn:microsoft.com/office/officeart/2005/8/layout/orgChart1"/>
+    <dgm:cxn modelId="{F0262587-E74E-417B-9F74-16803663F45F}" type="presOf" srcId="{C490C2D1-27FB-4F39-812F-6056918FA8F5}" destId="{86B8F41F-83C5-4AE5-9A8B-236E961BAFB2}" srcOrd="0" destOrd="0" presId="urn:microsoft.com/office/officeart/2005/8/layout/orgChart1"/>
+    <dgm:cxn modelId="{2EB0E3F1-2281-4505-BD21-506620EB78BF}" type="presOf" srcId="{6DF1B2E0-B36E-4B65-9298-3985360F0EAD}" destId="{619DCB2D-2CBD-4ADC-A2DA-BF71D67FC155}" srcOrd="0" destOrd="0" presId="urn:microsoft.com/office/officeart/2005/8/layout/orgChart1"/>
+    <dgm:cxn modelId="{DA28D604-53D0-4953-8B43-602BBE019E56}" srcId="{9778E6AF-0248-412E-8A3D-5CF2076FD246}" destId="{3FACEA16-49AD-4F7A-AEF6-C4E41EF1C834}" srcOrd="0" destOrd="0" parTransId="{B2A2D274-24BB-42ED-84F9-EE23B2705936}" sibTransId="{F96CC8DE-F334-469E-9624-86EE6585AF9C}"/>
+    <dgm:cxn modelId="{697E8B03-856D-4725-9E25-4B3262CB5F25}" type="presOf" srcId="{E39F43E9-033F-4EB4-989E-196D44303964}" destId="{E3DF274E-5FD1-46C3-9307-7262A787D2EE}" srcOrd="0" destOrd="0" presId="urn:microsoft.com/office/officeart/2005/8/layout/orgChart1"/>
+    <dgm:cxn modelId="{C5F947DC-0E49-439D-9244-5BAB36F8054C}" type="presOf" srcId="{8143A08E-0493-4F0D-A04A-33A11911204D}" destId="{A05A0B0C-81E6-46B0-B8FD-E27721847AAD}" srcOrd="0" destOrd="0" presId="urn:microsoft.com/office/officeart/2005/8/layout/orgChart1"/>
+    <dgm:cxn modelId="{A512050D-8006-47A8-AE1D-A798AE882265}" type="presOf" srcId="{9778E6AF-0248-412E-8A3D-5CF2076FD246}" destId="{92DF9DB8-ADD3-49EB-94D5-C3D4F118BFF4}" srcOrd="0" destOrd="0" presId="urn:microsoft.com/office/officeart/2005/8/layout/orgChart1"/>
+    <dgm:cxn modelId="{F7010C8C-92AA-445B-B829-4A93A97C7243}" srcId="{3FACEA16-49AD-4F7A-AEF6-C4E41EF1C834}" destId="{0A80C118-DB2F-40EB-9D02-31DBC1465356}" srcOrd="5" destOrd="0" parTransId="{C490C2D1-27FB-4F39-812F-6056918FA8F5}" sibTransId="{BE074138-2820-46EC-BF05-2C962CA2DCFB}"/>
+    <dgm:cxn modelId="{88BDA1C8-7777-4B50-9C6D-EC4408C0D96A}" type="presOf" srcId="{976769D5-6DD3-4121-A3B4-21FA8C57752E}" destId="{D85C8D20-0A8F-4772-85AA-77F41D6E03A6}" srcOrd="0" destOrd="0" presId="urn:microsoft.com/office/officeart/2005/8/layout/orgChart1"/>
+    <dgm:cxn modelId="{E64E6DDA-5D26-4DE8-856A-BBB37F502207}" type="presOf" srcId="{CE511F5F-4A48-4DD9-AD69-5FEC4066E646}" destId="{B79C4B26-2AED-40A2-B593-00A372B3B5A1}" srcOrd="1" destOrd="0" presId="urn:microsoft.com/office/officeart/2005/8/layout/orgChart1"/>
+    <dgm:cxn modelId="{D8B0CF91-BFF6-4D68-BF1E-FD926D521993}" type="presOf" srcId="{A8F92DC2-B87A-47AD-8854-89C2DF190F1A}" destId="{DF559129-30AF-43C2-83C8-FDD188F2ECEA}" srcOrd="0" destOrd="0" presId="urn:microsoft.com/office/officeart/2005/8/layout/orgChart1"/>
+    <dgm:cxn modelId="{706B25D0-F2D9-4257-B233-2322272A0391}" srcId="{D67571D1-AF4A-47C2-BBB8-AB0DD9C537BA}" destId="{946FAC29-93A7-41A9-9BB1-F025A79A727B}" srcOrd="0" destOrd="0" parTransId="{E1BADB85-2217-4E84-8DE2-5AF5BAFF8FB7}" sibTransId="{E98375BB-4889-402F-A67B-6DEB16F82363}"/>
+    <dgm:cxn modelId="{BC719FF8-88B5-4E45-9ADE-EE5059836612}" srcId="{D67571D1-AF4A-47C2-BBB8-AB0DD9C537BA}" destId="{033FD10A-4F64-4C6C-8AAD-94F09D7A4AB3}" srcOrd="3" destOrd="0" parTransId="{B6B96AC7-B316-4629-A1F2-322D3CB42E44}" sibTransId="{82DEA6AE-DFAB-4E07-A54C-816E291D1AF4}"/>
+    <dgm:cxn modelId="{E65460EB-4657-493F-897F-663345BA44CC}" type="presOf" srcId="{DF1FAEB3-58DC-463D-88BA-FD02B9B9A3EC}" destId="{7E2E5C24-1E10-4A20-9DF4-43572CF8303E}" srcOrd="0" destOrd="0" presId="urn:microsoft.com/office/officeart/2005/8/layout/orgChart1"/>
+    <dgm:cxn modelId="{946B7C6D-B08A-4BF7-8C75-0825015921BD}" srcId="{8143A08E-0493-4F0D-A04A-33A11911204D}" destId="{27413AFA-E90E-4B4F-916B-83AF32ED4DF7}" srcOrd="2" destOrd="0" parTransId="{6142DB23-99A8-4F75-A245-C88DF82CA9AC}" sibTransId="{00DD8CF6-AD4B-4C29-8985-8CD979492251}"/>
+    <dgm:cxn modelId="{1BB2D290-DDD8-4FF8-B59F-D5CA44873D0C}" type="presOf" srcId="{F2EDFE65-8225-4FF8-832C-429E855DD613}" destId="{9451C940-8716-4CF1-9E64-C1A586BADC8D}" srcOrd="0" destOrd="0" presId="urn:microsoft.com/office/officeart/2005/8/layout/orgChart1"/>
+    <dgm:cxn modelId="{B6A2C333-CA66-4A62-BF31-87EE870D500F}" type="presOf" srcId="{9FF45742-43D1-468C-B2CF-88D5DB491946}" destId="{A3EEE277-A440-4432-B9FE-894E982087A9}" srcOrd="0" destOrd="0" presId="urn:microsoft.com/office/officeart/2005/8/layout/orgChart1"/>
+    <dgm:cxn modelId="{DC4E394F-D663-408E-A9F9-09339A1E21B8}" type="presOf" srcId="{9A5B6171-A05B-4D26-9254-3B047D83031F}" destId="{9C939236-80F3-42A9-B740-25800F495424}" srcOrd="1" destOrd="0" presId="urn:microsoft.com/office/officeart/2005/8/layout/orgChart1"/>
+    <dgm:cxn modelId="{32122EFE-A5D0-4B20-845F-93DCD8A08A07}" type="presOf" srcId="{14FB8E82-DA5C-4FA9-A9EA-1C5C3FC72AC7}" destId="{373BC3D5-D283-45B0-833F-0C636975B290}" srcOrd="0" destOrd="0" presId="urn:microsoft.com/office/officeart/2005/8/layout/orgChart1"/>
+    <dgm:cxn modelId="{E4A66843-07EF-4BC1-A45E-5F134ADAF38E}" srcId="{D67571D1-AF4A-47C2-BBB8-AB0DD9C537BA}" destId="{8BD55E92-3C8D-46A8-AA21-B2E211092B3B}" srcOrd="5" destOrd="0" parTransId="{9A47B44C-1E89-447A-9342-4FA80C332870}" sibTransId="{0220774A-25D6-43B8-BC26-0D9EB8778D15}"/>
+    <dgm:cxn modelId="{FE4C633B-38B3-49E2-9EDF-893F393B72B0}" type="presOf" srcId="{15E2B81D-FF48-4D4C-83B7-BF0E5932BACF}" destId="{BE90E482-D934-497E-BB56-EB65923110A8}" srcOrd="1" destOrd="0" presId="urn:microsoft.com/office/officeart/2005/8/layout/orgChart1"/>
+    <dgm:cxn modelId="{1C384AC1-FC42-4FBD-A4E4-4724CC772B34}" srcId="{3FACEA16-49AD-4F7A-AEF6-C4E41EF1C834}" destId="{F2EDFE65-8225-4FF8-832C-429E855DD613}" srcOrd="8" destOrd="0" parTransId="{0FA90AC9-AA78-463F-88C4-61179303E0FB}" sibTransId="{E9D53030-E2A0-4FB3-BD84-182450F8D291}"/>
+    <dgm:cxn modelId="{F495C05D-FC2B-4679-8199-816F1E1E81A8}" type="presOf" srcId="{A8F92DC2-B87A-47AD-8854-89C2DF190F1A}" destId="{6F07934B-92A3-4103-9632-A65EE9643A2C}" srcOrd="1" destOrd="0" presId="urn:microsoft.com/office/officeart/2005/8/layout/orgChart1"/>
+    <dgm:cxn modelId="{01349957-3438-485D-8C5F-308EF57F43C4}" type="presOf" srcId="{D3AD6F07-72D0-4FCB-B070-42E521A66922}" destId="{D5194FFF-2B59-411E-BB8C-1107B45FF9D2}" srcOrd="0" destOrd="0" presId="urn:microsoft.com/office/officeart/2005/8/layout/orgChart1"/>
+    <dgm:cxn modelId="{FC06A650-58C6-4A46-A3DB-CC1149386949}" type="presOf" srcId="{F2EDFE65-8225-4FF8-832C-429E855DD613}" destId="{7DDB0E15-BB4C-496A-9681-157E40BFACAA}" srcOrd="1" destOrd="0" presId="urn:microsoft.com/office/officeart/2005/8/layout/orgChart1"/>
+    <dgm:cxn modelId="{7982BE35-15B3-4EBA-89FB-F37C00554CD8}" type="presOf" srcId="{3FACEA16-49AD-4F7A-AEF6-C4E41EF1C834}" destId="{771F07AB-B1A9-4D32-9210-398584376502}" srcOrd="1" destOrd="0" presId="urn:microsoft.com/office/officeart/2005/8/layout/orgChart1"/>
+    <dgm:cxn modelId="{31D6211E-DF62-49A0-89F0-1FF4376B15AA}" type="presOf" srcId="{277CF38B-7E1C-4A8C-89A3-2F8197A66800}" destId="{21875BEA-1124-43D2-A631-A5BA7BE06ED5}" srcOrd="0" destOrd="0" presId="urn:microsoft.com/office/officeart/2005/8/layout/orgChart1"/>
+    <dgm:cxn modelId="{20A557DD-5A04-40A3-8236-336998479065}" type="presOf" srcId="{F72A78A7-3C57-4BFD-9CCE-9332005ED626}" destId="{BBD617AE-88E3-4EAE-AE93-44C9E546809C}" srcOrd="0" destOrd="0" presId="urn:microsoft.com/office/officeart/2005/8/layout/orgChart1"/>
+    <dgm:cxn modelId="{CA54D73C-FD69-459E-AD8C-B8007507079F}" srcId="{3FACEA16-49AD-4F7A-AEF6-C4E41EF1C834}" destId="{BA841F1F-3AA3-46EB-ADBD-BCAD196A8BE0}" srcOrd="4" destOrd="0" parTransId="{87DC950F-F7D3-4ECD-B4A4-E3F07A54AC0C}" sibTransId="{8F2DED49-2735-454F-B3DB-F570A5A36588}"/>
+    <dgm:cxn modelId="{90B5D88E-5771-42EE-9E57-8D3F1F08CBBB}" type="presOf" srcId="{E3D88239-AEB5-40EB-A61B-7D3D3CC2FDEC}" destId="{F5A2806F-621F-4421-867B-0A6261BC9195}" srcOrd="1" destOrd="0" presId="urn:microsoft.com/office/officeart/2005/8/layout/orgChart1"/>
+    <dgm:cxn modelId="{A8A55A49-568F-4560-BC49-7429654BB64B}" type="presOf" srcId="{9778E6AF-0248-412E-8A3D-5CF2076FD246}" destId="{74CB19A6-EC26-4648-81DC-0E6F06DFD3B8}" srcOrd="1" destOrd="0" presId="urn:microsoft.com/office/officeart/2005/8/layout/orgChart1"/>
+    <dgm:cxn modelId="{3AFAF66A-C302-4C88-B39D-17E7804A483D}" srcId="{8143A08E-0493-4F0D-A04A-33A11911204D}" destId="{A8F92DC2-B87A-47AD-8854-89C2DF190F1A}" srcOrd="3" destOrd="0" parTransId="{A953C5B9-11A3-4267-9FB7-ECD75BDE3B64}" sibTransId="{2B7765AE-C3D1-4EA1-B1A8-02AF0390A344}"/>
+    <dgm:cxn modelId="{241766DB-A0E5-46B0-8219-16B877B0D487}" type="presOf" srcId="{1B2D2241-710C-49E1-B9FD-82A777F58D7B}" destId="{111810C0-D98F-42A5-8758-6F6B13D8AC00}" srcOrd="0" destOrd="0" presId="urn:microsoft.com/office/officeart/2005/8/layout/orgChart1"/>
+    <dgm:cxn modelId="{F44A2C60-5316-4CF1-82FC-A0955EC09B60}" type="presOf" srcId="{1B2D2241-710C-49E1-B9FD-82A777F58D7B}" destId="{07C92325-0E2E-4722-A12A-38CD58BD4EEB}" srcOrd="1" destOrd="0" presId="urn:microsoft.com/office/officeart/2005/8/layout/orgChart1"/>
+    <dgm:cxn modelId="{15A3CB1C-7DAB-4E97-9B50-FE078E6EEC90}" type="presOf" srcId="{3FACEA16-49AD-4F7A-AEF6-C4E41EF1C834}" destId="{9B7AD01D-C590-43AB-93C9-9555A15171C1}" srcOrd="0" destOrd="0" presId="urn:microsoft.com/office/officeart/2005/8/layout/orgChart1"/>
+    <dgm:cxn modelId="{70FCB57C-BBEB-41A3-8DCC-BECBBABDC228}" type="presOf" srcId="{84B33143-B57A-4EE1-ABFA-B718AFC0B326}" destId="{664DD1B7-3B88-4427-B3C1-1DB6C6373DE6}" srcOrd="1" destOrd="0" presId="urn:microsoft.com/office/officeart/2005/8/layout/orgChart1"/>
+    <dgm:cxn modelId="{6C1CE002-5649-4CA3-9324-B825C1311B0E}" type="presOf" srcId="{68ACF286-D74C-4EF8-A262-68346CD057E6}" destId="{61949044-9275-4E51-96B3-616051701AB1}" srcOrd="0" destOrd="0" presId="urn:microsoft.com/office/officeart/2005/8/layout/orgChart1"/>
+    <dgm:cxn modelId="{929359DE-67C6-4850-B97B-D899EB4CEDA3}" type="presOf" srcId="{6142DB23-99A8-4F75-A245-C88DF82CA9AC}" destId="{14D3A4C6-1E40-4ADF-8A11-519A1B306E32}" srcOrd="0" destOrd="0" presId="urn:microsoft.com/office/officeart/2005/8/layout/orgChart1"/>
+    <dgm:cxn modelId="{84FD48BA-BD73-4FF9-87A3-6B094AFBB0A9}" type="presOf" srcId="{E1BADB85-2217-4E84-8DE2-5AF5BAFF8FB7}" destId="{91F5E438-DF80-46C0-B0A8-104EBC2F6E0C}" srcOrd="0" destOrd="0" presId="urn:microsoft.com/office/officeart/2005/8/layout/orgChart1"/>
+    <dgm:cxn modelId="{C8727AA7-992D-4105-BAF3-CB71C4CE2338}" type="presOf" srcId="{41FD706D-5CE7-49B2-87E4-6858F2319B26}" destId="{C21E4A27-0657-49E4-AD2D-75459EFD2036}" srcOrd="0" destOrd="0" presId="urn:microsoft.com/office/officeart/2005/8/layout/orgChart1"/>
+    <dgm:cxn modelId="{18B2849A-C600-49D4-AE42-63AB2B074248}" type="presOf" srcId="{8BD55E92-3C8D-46A8-AA21-B2E211092B3B}" destId="{8DE9E13E-369B-4DF3-A64F-696D8730F840}" srcOrd="1" destOrd="0" presId="urn:microsoft.com/office/officeart/2005/8/layout/orgChart1"/>
+    <dgm:cxn modelId="{1F5D079B-8388-4C88-A87A-E461D4530F3C}" type="presOf" srcId="{460E872E-6778-4DDE-A779-EC9673903B2C}" destId="{4646A681-E590-452C-B6C7-41709223B143}" srcOrd="0" destOrd="0" presId="urn:microsoft.com/office/officeart/2005/8/layout/orgChart1"/>
+    <dgm:cxn modelId="{99C292C0-3643-4500-B6E0-67B868BD341B}" type="presOf" srcId="{033FD10A-4F64-4C6C-8AAD-94F09D7A4AB3}" destId="{F04CA39F-266C-43F2-AD98-40BE72191E8E}" srcOrd="1" destOrd="0" presId="urn:microsoft.com/office/officeart/2005/8/layout/orgChart1"/>
+    <dgm:cxn modelId="{46DA9CCC-8B17-45EC-B48D-6BCFA7018EBA}" type="presOf" srcId="{6C4C6604-FAF8-4563-B446-9F2430566D69}" destId="{E04233A4-917D-4DDC-B098-3CEDE33765A8}" srcOrd="0" destOrd="0" presId="urn:microsoft.com/office/officeart/2005/8/layout/orgChart1"/>
+    <dgm:cxn modelId="{F58C46BD-CA86-4D81-AD78-110431C7D5BD}" type="presOf" srcId="{B6B96AC7-B316-4629-A1F2-322D3CB42E44}" destId="{BC6E3CF2-D156-4645-97E5-FBA567BEBB60}" srcOrd="0" destOrd="0" presId="urn:microsoft.com/office/officeart/2005/8/layout/orgChart1"/>
+    <dgm:cxn modelId="{0E911D2B-4F8C-4A12-AEF5-FD9F2185C1BF}" type="presOf" srcId="{BA841F1F-3AA3-46EB-ADBD-BCAD196A8BE0}" destId="{C2A0A3D6-034C-46CA-858E-620230EA9229}" srcOrd="1" destOrd="0" presId="urn:microsoft.com/office/officeart/2005/8/layout/orgChart1"/>
+    <dgm:cxn modelId="{AC81FF2B-C818-45C9-9EFF-9804CE7C9271}" type="presOf" srcId="{946FAC29-93A7-41A9-9BB1-F025A79A727B}" destId="{630B5E91-9A80-45EF-AEB5-43AB70CAC7C7}" srcOrd="0" destOrd="0" presId="urn:microsoft.com/office/officeart/2005/8/layout/orgChart1"/>
+    <dgm:cxn modelId="{AE70B9DF-83BA-41FB-907B-7E282445BBB1}" type="presOf" srcId="{60079DC2-D231-48F0-8D3A-350EA409FB9F}" destId="{7F9E191A-FED7-42B6-9443-FA1141822762}" srcOrd="0" destOrd="0" presId="urn:microsoft.com/office/officeart/2005/8/layout/orgChart1"/>
+    <dgm:cxn modelId="{CBDE31E1-7D42-4515-8349-55A83370D42F}" srcId="{3FACEA16-49AD-4F7A-AEF6-C4E41EF1C834}" destId="{95A880DD-F421-4BA2-B136-750294A302E3}" srcOrd="7" destOrd="0" parTransId="{F72A78A7-3C57-4BFD-9CCE-9332005ED626}" sibTransId="{19C4D04E-0CC2-41EC-B2DA-FB19391525B5}"/>
+    <dgm:cxn modelId="{4AD707DF-8E43-434F-9FD0-4F5769CEF9FB}" type="presOf" srcId="{95A880DD-F421-4BA2-B136-750294A302E3}" destId="{70AFF10A-B380-4829-B5CD-1DC0DC1A2A66}" srcOrd="1" destOrd="0" presId="urn:microsoft.com/office/officeart/2005/8/layout/orgChart1"/>
+    <dgm:cxn modelId="{46BA6AAA-5A2C-4218-BFFE-4DFFBECF7792}" srcId="{D67571D1-AF4A-47C2-BBB8-AB0DD9C537BA}" destId="{E3D88239-AEB5-40EB-A61B-7D3D3CC2FDEC}" srcOrd="2" destOrd="0" parTransId="{976769D5-6DD3-4121-A3B4-21FA8C57752E}" sibTransId="{546B24A5-43E0-4E2A-89AF-FAFCD9C0A5A7}"/>
+    <dgm:cxn modelId="{6E420E97-6DA2-4BDC-A066-48D78C9E2197}" srcId="{9A5B6171-A05B-4D26-9254-3B047D83031F}" destId="{D67571D1-AF4A-47C2-BBB8-AB0DD9C537BA}" srcOrd="0" destOrd="0" parTransId="{E39F43E9-033F-4EB4-989E-196D44303964}" sibTransId="{4EF0016E-EB4C-4840-895C-BE9508855CB2}"/>
+    <dgm:cxn modelId="{6AC61FC0-FAAC-4FD3-A68E-6683C0E9F857}" type="presOf" srcId="{D8CD8747-B3A7-4920-820F-F8127C713949}" destId="{6A09A6B1-ADB8-44C6-B5A4-69813F192DBA}" srcOrd="0" destOrd="0" presId="urn:microsoft.com/office/officeart/2005/8/layout/orgChart1"/>
+    <dgm:cxn modelId="{AC9D571E-6FDC-4CB8-8765-CA0965461BB9}" type="presOf" srcId="{27413AFA-E90E-4B4F-916B-83AF32ED4DF7}" destId="{69B01DDF-7B09-4C33-BD1B-611ACC55A21B}" srcOrd="1" destOrd="0" presId="urn:microsoft.com/office/officeart/2005/8/layout/orgChart1"/>
+    <dgm:cxn modelId="{93D026D3-64C7-4535-A103-403BEC7A5179}" type="presOf" srcId="{38931B2A-A719-47D2-9B23-F60C5834B591}" destId="{6B462F12-F4DE-4BFF-8F87-9C37C758721D}" srcOrd="1" destOrd="0" presId="urn:microsoft.com/office/officeart/2005/8/layout/orgChart1"/>
+    <dgm:cxn modelId="{F248158C-CBED-40B7-ABA0-A8EA5398F71E}" type="presOf" srcId="{9A47B44C-1E89-447A-9342-4FA80C332870}" destId="{4454E6B6-C6EB-4EFE-A06D-30C96DF74C97}" srcOrd="0" destOrd="0" presId="urn:microsoft.com/office/officeart/2005/8/layout/orgChart1"/>
+    <dgm:cxn modelId="{B7032CDC-4750-46CF-8ACB-8CD6327B2F01}" type="presOf" srcId="{9A5B6171-A05B-4D26-9254-3B047D83031F}" destId="{CCD577C8-9955-4C15-A0DE-548BBBA06E69}" srcOrd="0" destOrd="0" presId="urn:microsoft.com/office/officeart/2005/8/layout/orgChart1"/>
+    <dgm:cxn modelId="{16328EC4-3557-4428-8FC6-6A4574974DDA}" type="presOf" srcId="{38931B2A-A719-47D2-9B23-F60C5834B591}" destId="{B00B0B0A-6121-4749-8039-9D974B5A160A}" srcOrd="0" destOrd="0" presId="urn:microsoft.com/office/officeart/2005/8/layout/orgChart1"/>
+    <dgm:cxn modelId="{6152249F-931F-4B9C-B388-05A998532596}" type="presOf" srcId="{0FA90AC9-AA78-463F-88C4-61179303E0FB}" destId="{CBF4D579-89FC-4A80-8E59-315DD447F223}" srcOrd="0" destOrd="0" presId="urn:microsoft.com/office/officeart/2005/8/layout/orgChart1"/>
+    <dgm:cxn modelId="{BD878E3B-B458-4424-9ADD-41CC3481B92A}" type="presOf" srcId="{78375BEE-E828-441C-A765-428BC51CA443}" destId="{1DC379EA-ACFB-4276-BD2D-A060D3B21DE0}" srcOrd="0" destOrd="0" presId="urn:microsoft.com/office/officeart/2005/8/layout/orgChart1"/>
+    <dgm:cxn modelId="{2219B635-5DAB-46A8-A498-CF2D45C51C96}" srcId="{3FACEA16-49AD-4F7A-AEF6-C4E41EF1C834}" destId="{38931B2A-A719-47D2-9B23-F60C5834B591}" srcOrd="10" destOrd="0" parTransId="{1F920E2D-CBD4-4BA3-BEFA-87DAACD8117D}" sibTransId="{8FA971EA-EB10-40AB-B468-0590A20C4218}"/>
+    <dgm:cxn modelId="{8B697737-61FD-422C-BF96-AB387F5F1652}" type="presOf" srcId="{15E2B81D-FF48-4D4C-83B7-BF0E5932BACF}" destId="{E772C66C-1B80-41B0-BDC1-4520BF1832E7}" srcOrd="0" destOrd="0" presId="urn:microsoft.com/office/officeart/2005/8/layout/orgChart1"/>
+    <dgm:cxn modelId="{45DDA9A6-4F8B-43CD-8D56-835F94018B5D}" type="presOf" srcId="{1F920E2D-CBD4-4BA3-BEFA-87DAACD8117D}" destId="{48372692-4EB9-4EFF-8B16-47B5D192D518}" srcOrd="0" destOrd="0" presId="urn:microsoft.com/office/officeart/2005/8/layout/orgChart1"/>
+    <dgm:cxn modelId="{F3F2708D-5731-45CD-801C-531DC6DFF3C1}" type="presOf" srcId="{888D0EC2-4D33-47F5-8906-1AB2B7CCD926}" destId="{F96DA5F0-8D34-45BB-8ACD-339010A9C9ED}" srcOrd="1" destOrd="0" presId="urn:microsoft.com/office/officeart/2005/8/layout/orgChart1"/>
     <dgm:cxn modelId="{E9EC35C0-465E-4C0B-AFEF-EEF1737ECFEA}" srcId="{3FACEA16-49AD-4F7A-AEF6-C4E41EF1C834}" destId="{277CF38B-7E1C-4A8C-89A3-2F8197A66800}" srcOrd="11" destOrd="0" parTransId="{460E872E-6778-4DDE-A779-EC9673903B2C}" sibTransId="{4909121F-7E6F-48B2-A482-4F16E33C126C}"/>
-    <dgm:cxn modelId="{2BB6417C-9219-4E74-B566-04650D23DEDA}" type="presOf" srcId="{8BD55E92-3C8D-46A8-AA21-B2E211092B3B}" destId="{A9A7E5C0-A92C-4F71-A7B9-642E96B5F5FE}" srcOrd="0" destOrd="0" presId="urn:microsoft.com/office/officeart/2005/8/layout/orgChart1"/>
+    <dgm:cxn modelId="{F91143F6-C5C2-4FB6-987E-D9BA6A175FB0}" type="presOf" srcId="{CE511F5F-4A48-4DD9-AD69-5FEC4066E646}" destId="{15D5A047-BD1E-44BB-8C62-7832884031E3}" srcOrd="0" destOrd="0" presId="urn:microsoft.com/office/officeart/2005/8/layout/orgChart1"/>
     <dgm:cxn modelId="{ADCCC911-6304-4E1C-BBF1-C545D5D27319}" srcId="{3FACEA16-49AD-4F7A-AEF6-C4E41EF1C834}" destId="{60079DC2-D231-48F0-8D3A-350EA409FB9F}" srcOrd="0" destOrd="0" parTransId="{6C4C6604-FAF8-4563-B446-9F2430566D69}" sibTransId="{7B3FE71F-5119-4064-BD5C-09675B681566}"/>
-    <dgm:cxn modelId="{327221DA-C16D-4BDE-92BC-CC2BD6525397}" type="presOf" srcId="{9778E6AF-0248-412E-8A3D-5CF2076FD246}" destId="{92DF9DB8-ADD3-49EB-94D5-C3D4F118BFF4}" srcOrd="0" destOrd="0" presId="urn:microsoft.com/office/officeart/2005/8/layout/orgChart1"/>
-    <dgm:cxn modelId="{D5264A65-1E0F-4343-B9C8-534FD0CCE2A5}" type="presOf" srcId="{BA841F1F-3AA3-46EB-ADBD-BCAD196A8BE0}" destId="{C2A0A3D6-034C-46CA-858E-620230EA9229}" srcOrd="1" destOrd="0" presId="urn:microsoft.com/office/officeart/2005/8/layout/orgChart1"/>
-    <dgm:cxn modelId="{CA54D73C-FD69-459E-AD8C-B8007507079F}" srcId="{3FACEA16-49AD-4F7A-AEF6-C4E41EF1C834}" destId="{BA841F1F-3AA3-46EB-ADBD-BCAD196A8BE0}" srcOrd="4" destOrd="0" parTransId="{87DC950F-F7D3-4ECD-B4A4-E3F07A54AC0C}" sibTransId="{8F2DED49-2735-454F-B3DB-F570A5A36588}"/>
-    <dgm:cxn modelId="{CB57BF7E-D577-41E7-9DA0-6AB076809824}" type="presOf" srcId="{15E2B81D-FF48-4D4C-83B7-BF0E5932BACF}" destId="{E772C66C-1B80-41B0-BDC1-4520BF1832E7}" srcOrd="0" destOrd="0" presId="urn:microsoft.com/office/officeart/2005/8/layout/orgChart1"/>
-    <dgm:cxn modelId="{34E8AA0E-1423-4E46-B238-4BF3F793D741}" type="presOf" srcId="{685C22D0-2DD6-483F-8D20-A9EC31CE32DC}" destId="{CE511299-255A-4A60-BFC9-8A6BF5A439A2}" srcOrd="0" destOrd="0" presId="urn:microsoft.com/office/officeart/2005/8/layout/orgChart1"/>
+    <dgm:cxn modelId="{84D4DBCD-23A1-4977-A81A-8174D208EB4B}" type="presOf" srcId="{8143A08E-0493-4F0D-A04A-33A11911204D}" destId="{2AC58D0F-FC34-4300-824A-15D3944D36D7}" srcOrd="1" destOrd="0" presId="urn:microsoft.com/office/officeart/2005/8/layout/orgChart1"/>
+    <dgm:cxn modelId="{9D98741D-F049-4B4B-AC2B-5F060BFAFEE6}" srcId="{3FACEA16-49AD-4F7A-AEF6-C4E41EF1C834}" destId="{DF1FAEB3-58DC-463D-88BA-FD02B9B9A3EC}" srcOrd="6" destOrd="0" parTransId="{14FB8E82-DA5C-4FA9-A9EA-1C5C3FC72AC7}" sibTransId="{0DAFE25E-D14B-4DA2-A730-E36D7CF8CEE7}"/>
     <dgm:cxn modelId="{AD3172FF-85C4-42DF-BE17-AA39BF913034}" srcId="{8143A08E-0493-4F0D-A04A-33A11911204D}" destId="{9A5B6171-A05B-4D26-9254-3B047D83031F}" srcOrd="1" destOrd="0" parTransId="{9FF45742-43D1-468C-B2CF-88D5DB491946}" sibTransId="{AF869A97-370D-4D89-AEAE-E7B9A68AED16}"/>
-    <dgm:cxn modelId="{FE097686-B6B2-4A37-B65D-18A2585105BE}" type="presOf" srcId="{0A80C118-DB2F-40EB-9D02-31DBC1465356}" destId="{5FFB901A-BEFE-491E-BF6E-47010DE345F2}" srcOrd="1" destOrd="0" presId="urn:microsoft.com/office/officeart/2005/8/layout/orgChart1"/>
-    <dgm:cxn modelId="{93F884D2-81B9-48B3-BCE0-2E0D9ACD1EDA}" type="presOf" srcId="{F2EDFE65-8225-4FF8-832C-429E855DD613}" destId="{9451C940-8716-4CF1-9E64-C1A586BADC8D}" srcOrd="0" destOrd="0" presId="urn:microsoft.com/office/officeart/2005/8/layout/orgChart1"/>
-    <dgm:cxn modelId="{7ED9284F-6657-4377-A5EA-03824E8F70F1}" srcId="{3FACEA16-49AD-4F7A-AEF6-C4E41EF1C834}" destId="{FCD10EDD-B91C-4FEA-8C27-3528FF514110}" srcOrd="1" destOrd="0" parTransId="{68ACF286-D74C-4EF8-A262-68346CD057E6}" sibTransId="{F3D7F161-E249-497A-9526-9C8F47988819}"/>
-    <dgm:cxn modelId="{DA28D604-53D0-4953-8B43-602BBE019E56}" srcId="{9778E6AF-0248-412E-8A3D-5CF2076FD246}" destId="{3FACEA16-49AD-4F7A-AEF6-C4E41EF1C834}" srcOrd="0" destOrd="0" parTransId="{B2A2D274-24BB-42ED-84F9-EE23B2705936}" sibTransId="{F96CC8DE-F334-469E-9624-86EE6585AF9C}"/>
-    <dgm:cxn modelId="{E8E9FC52-C0D3-4327-9CC6-693E05A22698}" type="presOf" srcId="{9778E6AF-0248-412E-8A3D-5CF2076FD246}" destId="{74CB19A6-EC26-4648-81DC-0E6F06DFD3B8}" srcOrd="1" destOrd="0" presId="urn:microsoft.com/office/officeart/2005/8/layout/orgChart1"/>
-    <dgm:cxn modelId="{8EBEA5E0-14AB-42A6-A528-A064D6D88007}" type="presOf" srcId="{E39F43E9-033F-4EB4-989E-196D44303964}" destId="{E3DF274E-5FD1-46C3-9307-7262A787D2EE}" srcOrd="0" destOrd="0" presId="urn:microsoft.com/office/officeart/2005/8/layout/orgChart1"/>
-    <dgm:cxn modelId="{B3E40763-1FCD-496A-A07A-82A8006C4572}" srcId="{3FACEA16-49AD-4F7A-AEF6-C4E41EF1C834}" destId="{888D0EC2-4D33-47F5-8906-1AB2B7CCD926}" srcOrd="3" destOrd="0" parTransId="{D8CD8747-B3A7-4920-820F-F8127C713949}" sibTransId="{5735F8F1-234D-422A-9F55-58EAD30270D3}"/>
-    <dgm:cxn modelId="{6EA252A7-FF56-4E1E-9297-083C857B9D07}" type="presOf" srcId="{41FD706D-5CE7-49B2-87E4-6858F2319B26}" destId="{C21E4A27-0657-49E4-AD2D-75459EFD2036}" srcOrd="0" destOrd="0" presId="urn:microsoft.com/office/officeart/2005/8/layout/orgChart1"/>
-    <dgm:cxn modelId="{09D7C496-FA0B-4A6B-8E1D-D67C504972E8}" type="presOf" srcId="{15E2B81D-FF48-4D4C-83B7-BF0E5932BACF}" destId="{BE90E482-D934-497E-BB56-EB65923110A8}" srcOrd="1" destOrd="0" presId="urn:microsoft.com/office/officeart/2005/8/layout/orgChart1"/>
-    <dgm:cxn modelId="{912F1712-FC35-4E57-BB97-B821A5CF92F0}" type="presOf" srcId="{D67571D1-AF4A-47C2-BBB8-AB0DD9C537BA}" destId="{92458EED-6676-4D9A-8FFA-79F870ED5C42}" srcOrd="1" destOrd="0" presId="urn:microsoft.com/office/officeart/2005/8/layout/orgChart1"/>
-    <dgm:cxn modelId="{354FC06F-A261-40C9-8019-55CCBA532A15}" type="presOf" srcId="{8BD55E92-3C8D-46A8-AA21-B2E211092B3B}" destId="{8DE9E13E-369B-4DF3-A64F-696D8730F840}" srcOrd="1" destOrd="0" presId="urn:microsoft.com/office/officeart/2005/8/layout/orgChart1"/>
-    <dgm:cxn modelId="{712AF201-38E1-4267-9F4B-73A3FEE848BA}" type="presOf" srcId="{0A80C118-DB2F-40EB-9D02-31DBC1465356}" destId="{2E0E43EB-8EA6-43C3-B5CA-BFAED82941AD}" srcOrd="0" destOrd="0" presId="urn:microsoft.com/office/officeart/2005/8/layout/orgChart1"/>
-    <dgm:cxn modelId="{0565E267-1BD2-4230-8698-37D957C8039A}" type="presOf" srcId="{DF1FAEB3-58DC-463D-88BA-FD02B9B9A3EC}" destId="{7E2E5C24-1E10-4A20-9DF4-43572CF8303E}" srcOrd="0" destOrd="0" presId="urn:microsoft.com/office/officeart/2005/8/layout/orgChart1"/>
-    <dgm:cxn modelId="{E4A66843-07EF-4BC1-A45E-5F134ADAF38E}" srcId="{D67571D1-AF4A-47C2-BBB8-AB0DD9C537BA}" destId="{8BD55E92-3C8D-46A8-AA21-B2E211092B3B}" srcOrd="5" destOrd="0" parTransId="{9A47B44C-1E89-447A-9342-4FA80C332870}" sibTransId="{0220774A-25D6-43B8-BC26-0D9EB8778D15}"/>
-    <dgm:cxn modelId="{BC719FF8-88B5-4E45-9ADE-EE5059836612}" srcId="{D67571D1-AF4A-47C2-BBB8-AB0DD9C537BA}" destId="{033FD10A-4F64-4C6C-8AAD-94F09D7A4AB3}" srcOrd="3" destOrd="0" parTransId="{B6B96AC7-B316-4629-A1F2-322D3CB42E44}" sibTransId="{82DEA6AE-DFAB-4E07-A54C-816E291D1AF4}"/>
-    <dgm:cxn modelId="{63D0B573-B619-42D0-BBB7-ED364C2B2209}" type="presOf" srcId="{8143A08E-0493-4F0D-A04A-33A11911204D}" destId="{A05A0B0C-81E6-46B0-B8FD-E27721847AAD}" srcOrd="0" destOrd="0" presId="urn:microsoft.com/office/officeart/2005/8/layout/orgChart1"/>
-    <dgm:cxn modelId="{946B7C6D-B08A-4BF7-8C75-0825015921BD}" srcId="{8143A08E-0493-4F0D-A04A-33A11911204D}" destId="{27413AFA-E90E-4B4F-916B-83AF32ED4DF7}" srcOrd="2" destOrd="0" parTransId="{6142DB23-99A8-4F75-A245-C88DF82CA9AC}" sibTransId="{00DD8CF6-AD4B-4C29-8985-8CD979492251}"/>
-    <dgm:cxn modelId="{A0F7A194-F802-431A-ACC3-A7C800DE6087}" type="presOf" srcId="{60079DC2-D231-48F0-8D3A-350EA409FB9F}" destId="{2BEAAAE7-DA2A-418D-8D34-928C6F6234DD}" srcOrd="1" destOrd="0" presId="urn:microsoft.com/office/officeart/2005/8/layout/orgChart1"/>
-    <dgm:cxn modelId="{7D8F0F33-2C66-4C5C-9100-64750E2D4D8F}" type="presOf" srcId="{E3D88239-AEB5-40EB-A61B-7D3D3CC2FDEC}" destId="{EF54315B-7D25-4C48-9EC8-C3063A41E0BA}" srcOrd="0" destOrd="0" presId="urn:microsoft.com/office/officeart/2005/8/layout/orgChart1"/>
+    <dgm:cxn modelId="{AE89CEC4-2B1C-4949-B500-60224B06AAE2}" type="presOf" srcId="{FCD10EDD-B91C-4FEA-8C27-3528FF514110}" destId="{B9E6269E-0132-4BE7-A08B-13FFC62623D5}" srcOrd="0" destOrd="0" presId="urn:microsoft.com/office/officeart/2005/8/layout/orgChart1"/>
+    <dgm:cxn modelId="{F9978B9C-5AF3-4034-AD5A-E0FBBD1F699F}" type="presOf" srcId="{B2A2D274-24BB-42ED-84F9-EE23B2705936}" destId="{AE9FDFD5-E5D5-4E9B-BF48-0EE2D047B1AD}" srcOrd="0" destOrd="0" presId="urn:microsoft.com/office/officeart/2005/8/layout/orgChart1"/>
+    <dgm:cxn modelId="{28B940BE-8EB7-463B-9A0F-3ED4A71F3154}" srcId="{3FACEA16-49AD-4F7A-AEF6-C4E41EF1C834}" destId="{CE511F5F-4A48-4DD9-AD69-5FEC4066E646}" srcOrd="9" destOrd="0" parTransId="{6DF1B2E0-B36E-4B65-9298-3985360F0EAD}" sibTransId="{1744F034-6C65-48B3-8128-12D99A74845D}"/>
+    <dgm:cxn modelId="{C07A687F-0A22-49EB-8D22-ADA159385303}" type="presOf" srcId="{BA841F1F-3AA3-46EB-ADBD-BCAD196A8BE0}" destId="{3C03E665-D737-4331-99DB-9B76DF31B819}" srcOrd="0" destOrd="0" presId="urn:microsoft.com/office/officeart/2005/8/layout/orgChart1"/>
+    <dgm:cxn modelId="{1A4EB1DF-D252-4092-B99D-8CDE2103CDD7}" type="presOf" srcId="{60079DC2-D231-48F0-8D3A-350EA409FB9F}" destId="{2BEAAAE7-DA2A-418D-8D34-928C6F6234DD}" srcOrd="1" destOrd="0" presId="urn:microsoft.com/office/officeart/2005/8/layout/orgChart1"/>
+    <dgm:cxn modelId="{EF3B8060-906F-4561-B799-D6D20E0FFE06}" type="presOf" srcId="{1D5E7EE8-DB48-4928-9C3B-FA9238BBC4D6}" destId="{101D6303-A6A7-4ED7-92AF-5A0A12944008}" srcOrd="0" destOrd="0" presId="urn:microsoft.com/office/officeart/2005/8/layout/orgChart1"/>
+    <dgm:cxn modelId="{B5630FA9-4E9A-41B2-9106-45E2BB110B4F}" type="presOf" srcId="{27413AFA-E90E-4B4F-916B-83AF32ED4DF7}" destId="{B87DD2D6-A50E-48A2-84D2-11DF6E294121}" srcOrd="0" destOrd="0" presId="urn:microsoft.com/office/officeart/2005/8/layout/orgChart1"/>
+    <dgm:cxn modelId="{BCE3BB58-1834-47C7-826B-62BDFF32E82A}" type="presOf" srcId="{685C22D0-2DD6-483F-8D20-A9EC31CE32DC}" destId="{CE511299-255A-4A60-BFC9-8A6BF5A439A2}" srcOrd="0" destOrd="0" presId="urn:microsoft.com/office/officeart/2005/8/layout/orgChart1"/>
+    <dgm:cxn modelId="{E3A27265-962C-4560-A400-EBF0E25C13D7}" type="presOf" srcId="{84B33143-B57A-4EE1-ABFA-B718AFC0B326}" destId="{200B6779-F528-4ADA-A136-66C368ACD577}" srcOrd="0" destOrd="0" presId="urn:microsoft.com/office/officeart/2005/8/layout/orgChart1"/>
+    <dgm:cxn modelId="{E4996A6D-5DB0-4175-A9AF-3D4BF466C30E}" type="presOf" srcId="{DF1FAEB3-58DC-463D-88BA-FD02B9B9A3EC}" destId="{70693D6C-48BE-4499-83CC-E3B84562FA76}" srcOrd="1" destOrd="0" presId="urn:microsoft.com/office/officeart/2005/8/layout/orgChart1"/>
+    <dgm:cxn modelId="{C4A40CE2-3A3F-4DEE-9174-055F9C397A26}" srcId="{41FD706D-5CE7-49B2-87E4-6858F2319B26}" destId="{8143A08E-0493-4F0D-A04A-33A11911204D}" srcOrd="0" destOrd="0" parTransId="{F8AA1218-FDD3-4775-859D-23EFECCBCA45}" sibTransId="{9E6BF126-1683-4D99-8D1D-0D3FA88451DD}"/>
+    <dgm:cxn modelId="{80E533A5-907C-47BA-9FB8-FA9660CF5986}" type="presOf" srcId="{FCD10EDD-B91C-4FEA-8C27-3528FF514110}" destId="{6547041B-40D7-482D-BDCA-BDDB8EC9E4F3}" srcOrd="1" destOrd="0" presId="urn:microsoft.com/office/officeart/2005/8/layout/orgChart1"/>
     <dgm:cxn modelId="{1D129F87-7A19-4E93-B0A2-029BE1D8926C}" srcId="{8143A08E-0493-4F0D-A04A-33A11911204D}" destId="{9778E6AF-0248-412E-8A3D-5CF2076FD246}" srcOrd="0" destOrd="0" parTransId="{685C22D0-2DD6-483F-8D20-A9EC31CE32DC}" sibTransId="{EEB0E6E8-BFB2-4A63-B849-BEC74306E593}"/>
-    <dgm:cxn modelId="{174034E1-1523-4965-B2F6-05ECABE66B9B}" type="presOf" srcId="{F72A78A7-3C57-4BFD-9CCE-9332005ED626}" destId="{BBD617AE-88E3-4EAE-AE93-44C9E546809C}" srcOrd="0" destOrd="0" presId="urn:microsoft.com/office/officeart/2005/8/layout/orgChart1"/>
-    <dgm:cxn modelId="{915A9354-00B4-401E-A5B7-3D4E29FF9F3C}" type="presOf" srcId="{F2EDFE65-8225-4FF8-832C-429E855DD613}" destId="{7DDB0E15-BB4C-496A-9681-157E40BFACAA}" srcOrd="1" destOrd="0" presId="urn:microsoft.com/office/officeart/2005/8/layout/orgChart1"/>
-    <dgm:cxn modelId="{7A796892-836B-4E89-87F4-AFDD2A8A7E0A}" type="presOf" srcId="{84B33143-B57A-4EE1-ABFA-B718AFC0B326}" destId="{664DD1B7-3B88-4427-B3C1-1DB6C6373DE6}" srcOrd="1" destOrd="0" presId="urn:microsoft.com/office/officeart/2005/8/layout/orgChart1"/>
-    <dgm:cxn modelId="{DA81AB39-1AEB-4626-A7E2-9D77122FD8D8}" type="presOf" srcId="{FCD10EDD-B91C-4FEA-8C27-3528FF514110}" destId="{B9E6269E-0132-4BE7-A08B-13FFC62623D5}" srcOrd="0" destOrd="0" presId="urn:microsoft.com/office/officeart/2005/8/layout/orgChart1"/>
-    <dgm:cxn modelId="{80267309-01B6-424D-BB72-5852A1603D11}" type="presOf" srcId="{95A880DD-F421-4BA2-B136-750294A302E3}" destId="{70AFF10A-B380-4829-B5CD-1DC0DC1A2A66}" srcOrd="1" destOrd="0" presId="urn:microsoft.com/office/officeart/2005/8/layout/orgChart1"/>
-    <dgm:cxn modelId="{C6ED644D-D162-4FCF-A47C-F6505F0BC43A}" type="presOf" srcId="{14FB8E82-DA5C-4FA9-A9EA-1C5C3FC72AC7}" destId="{373BC3D5-D283-45B0-833F-0C636975B290}" srcOrd="0" destOrd="0" presId="urn:microsoft.com/office/officeart/2005/8/layout/orgChart1"/>
-    <dgm:cxn modelId="{706B25D0-F2D9-4257-B233-2322272A0391}" srcId="{D67571D1-AF4A-47C2-BBB8-AB0DD9C537BA}" destId="{946FAC29-93A7-41A9-9BB1-F025A79A727B}" srcOrd="0" destOrd="0" parTransId="{E1BADB85-2217-4E84-8DE2-5AF5BAFF8FB7}" sibTransId="{E98375BB-4889-402F-A67B-6DEB16F82363}"/>
-    <dgm:cxn modelId="{4B52278D-77A7-4D80-B1CF-C93ACB9A27F3}" type="presOf" srcId="{D8CD8747-B3A7-4920-820F-F8127C713949}" destId="{6A09A6B1-ADB8-44C6-B5A4-69813F192DBA}" srcOrd="0" destOrd="0" presId="urn:microsoft.com/office/officeart/2005/8/layout/orgChart1"/>
-    <dgm:cxn modelId="{15A4BC15-04F1-458E-B67E-E296F524BC1E}" type="presOf" srcId="{C490C2D1-27FB-4F39-812F-6056918FA8F5}" destId="{86B8F41F-83C5-4AE5-9A8B-236E961BAFB2}" srcOrd="0" destOrd="0" presId="urn:microsoft.com/office/officeart/2005/8/layout/orgChart1"/>
-    <dgm:cxn modelId="{E6936AF8-587D-40D4-B865-88DB6D08A8FA}" type="presOf" srcId="{946FAC29-93A7-41A9-9BB1-F025A79A727B}" destId="{630B5E91-9A80-45EF-AEB5-43AB70CAC7C7}" srcOrd="0" destOrd="0" presId="urn:microsoft.com/office/officeart/2005/8/layout/orgChart1"/>
-    <dgm:cxn modelId="{D187E4A8-3AE3-4BE6-9945-7A12715DA063}" type="presOf" srcId="{27413AFA-E90E-4B4F-916B-83AF32ED4DF7}" destId="{B87DD2D6-A50E-48A2-84D2-11DF6E294121}" srcOrd="0" destOrd="0" presId="urn:microsoft.com/office/officeart/2005/8/layout/orgChart1"/>
-    <dgm:cxn modelId="{6E420E97-6DA2-4BDC-A066-48D78C9E2197}" srcId="{9A5B6171-A05B-4D26-9254-3B047D83031F}" destId="{D67571D1-AF4A-47C2-BBB8-AB0DD9C537BA}" srcOrd="0" destOrd="0" parTransId="{E39F43E9-033F-4EB4-989E-196D44303964}" sibTransId="{4EF0016E-EB4C-4840-895C-BE9508855CB2}"/>
-    <dgm:cxn modelId="{CBDE31E1-7D42-4515-8349-55A83370D42F}" srcId="{3FACEA16-49AD-4F7A-AEF6-C4E41EF1C834}" destId="{95A880DD-F421-4BA2-B136-750294A302E3}" srcOrd="7" destOrd="0" parTransId="{F72A78A7-3C57-4BFD-9CCE-9332005ED626}" sibTransId="{19C4D04E-0CC2-41EC-B2DA-FB19391525B5}"/>
-    <dgm:cxn modelId="{838C52B1-7116-493E-8D6F-E45858C63119}" type="presOf" srcId="{9FF45742-43D1-468C-B2CF-88D5DB491946}" destId="{A3EEE277-A440-4432-B9FE-894E982087A9}" srcOrd="0" destOrd="0" presId="urn:microsoft.com/office/officeart/2005/8/layout/orgChart1"/>
-    <dgm:cxn modelId="{6604C05E-B684-4BD8-8C88-F39B5992E7F8}" type="presOf" srcId="{38931B2A-A719-47D2-9B23-F60C5834B591}" destId="{6B462F12-F4DE-4BFF-8F87-9C37C758721D}" srcOrd="1" destOrd="0" presId="urn:microsoft.com/office/officeart/2005/8/layout/orgChart1"/>
-    <dgm:cxn modelId="{1D7AC2A0-0E90-4868-BA48-1202EC5B489A}" type="presOf" srcId="{888D0EC2-4D33-47F5-8906-1AB2B7CCD926}" destId="{9D7AD784-73D2-4A52-BD0C-36231CD4252A}" srcOrd="0" destOrd="0" presId="urn:microsoft.com/office/officeart/2005/8/layout/orgChart1"/>
-    <dgm:cxn modelId="{93631D1C-EF21-4DEF-AC4C-D34A0884D4B3}" type="presOf" srcId="{277CF38B-7E1C-4A8C-89A3-2F8197A66800}" destId="{214BB29F-1057-43B1-8F5B-45796DEF0BCD}" srcOrd="1" destOrd="0" presId="urn:microsoft.com/office/officeart/2005/8/layout/orgChart1"/>
-    <dgm:cxn modelId="{EA8844EE-155D-49A1-B7D8-EBCBD72FC309}" type="presOf" srcId="{277CF38B-7E1C-4A8C-89A3-2F8197A66800}" destId="{21875BEA-1124-43D2-A631-A5BA7BE06ED5}" srcOrd="0" destOrd="0" presId="urn:microsoft.com/office/officeart/2005/8/layout/orgChart1"/>
-    <dgm:cxn modelId="{889DF965-E47B-4812-86C4-7AA0AEE35C38}" type="presOf" srcId="{1F920E2D-CBD4-4BA3-BEFA-87DAACD8117D}" destId="{48372692-4EB9-4EFF-8B16-47B5D192D518}" srcOrd="0" destOrd="0" presId="urn:microsoft.com/office/officeart/2005/8/layout/orgChart1"/>
-    <dgm:cxn modelId="{3E22EB65-E2FD-45D0-BD74-52B9D5A83A34}" type="presOf" srcId="{6C4C6604-FAF8-4563-B446-9F2430566D69}" destId="{E04233A4-917D-4DDC-B098-3CEDE33765A8}" srcOrd="0" destOrd="0" presId="urn:microsoft.com/office/officeart/2005/8/layout/orgChart1"/>
-    <dgm:cxn modelId="{46BA6AAA-5A2C-4218-BFFE-4DFFBECF7792}" srcId="{D67571D1-AF4A-47C2-BBB8-AB0DD9C537BA}" destId="{E3D88239-AEB5-40EB-A61B-7D3D3CC2FDEC}" srcOrd="2" destOrd="0" parTransId="{976769D5-6DD3-4121-A3B4-21FA8C57752E}" sibTransId="{546B24A5-43E0-4E2A-89AF-FAFCD9C0A5A7}"/>
-    <dgm:cxn modelId="{9DED08A6-4701-45EF-9AC8-EEDDEC99082F}" type="presOf" srcId="{3FACEA16-49AD-4F7A-AEF6-C4E41EF1C834}" destId="{771F07AB-B1A9-4D32-9210-398584376502}" srcOrd="1" destOrd="0" presId="urn:microsoft.com/office/officeart/2005/8/layout/orgChart1"/>
-    <dgm:cxn modelId="{C9C9808B-2075-4FA4-99D0-30641B0A0574}" type="presOf" srcId="{946FAC29-93A7-41A9-9BB1-F025A79A727B}" destId="{CBDBB49C-F0AA-4CA0-93C0-440977CAFDAD}" srcOrd="1" destOrd="0" presId="urn:microsoft.com/office/officeart/2005/8/layout/orgChart1"/>
-    <dgm:cxn modelId="{99361780-094D-4D52-851C-187C70B8C234}" type="presOf" srcId="{60079DC2-D231-48F0-8D3A-350EA409FB9F}" destId="{7F9E191A-FED7-42B6-9443-FA1141822762}" srcOrd="0" destOrd="0" presId="urn:microsoft.com/office/officeart/2005/8/layout/orgChart1"/>
-    <dgm:cxn modelId="{9D98741D-F049-4B4B-AC2B-5F060BFAFEE6}" srcId="{3FACEA16-49AD-4F7A-AEF6-C4E41EF1C834}" destId="{DF1FAEB3-58DC-463D-88BA-FD02B9B9A3EC}" srcOrd="6" destOrd="0" parTransId="{14FB8E82-DA5C-4FA9-A9EA-1C5C3FC72AC7}" sibTransId="{0DAFE25E-D14B-4DA2-A730-E36D7CF8CEE7}"/>
-    <dgm:cxn modelId="{4C02621B-A379-49C3-8855-907CFAF5CC0E}" srcId="{D67571D1-AF4A-47C2-BBB8-AB0DD9C537BA}" destId="{84B33143-B57A-4EE1-ABFA-B718AFC0B326}" srcOrd="4" destOrd="0" parTransId="{78375BEE-E828-441C-A765-428BC51CA443}" sibTransId="{EE929184-D37B-4D8E-ADCB-7C34C295DFF5}"/>
-    <dgm:cxn modelId="{AD10223C-BDD0-4DB0-A1CD-DD50E56B901F}" type="presOf" srcId="{6142DB23-99A8-4F75-A245-C88DF82CA9AC}" destId="{14D3A4C6-1E40-4ADF-8A11-519A1B306E32}" srcOrd="0" destOrd="0" presId="urn:microsoft.com/office/officeart/2005/8/layout/orgChart1"/>
-    <dgm:cxn modelId="{9EBA0993-3FEC-4F20-B1EA-11283E2B0C5C}" type="presOf" srcId="{033FD10A-4F64-4C6C-8AAD-94F09D7A4AB3}" destId="{4704BB4C-B663-43E2-AD97-F2FD073EC09E}" srcOrd="0" destOrd="0" presId="urn:microsoft.com/office/officeart/2005/8/layout/orgChart1"/>
-    <dgm:cxn modelId="{6B21BA0A-3807-4419-982D-28CE6202F33A}" type="presOf" srcId="{95A880DD-F421-4BA2-B136-750294A302E3}" destId="{8C3DE112-702A-48B2-9EDE-086CA4E902E6}" srcOrd="0" destOrd="0" presId="urn:microsoft.com/office/officeart/2005/8/layout/orgChart1"/>
-    <dgm:cxn modelId="{CF1AB3DB-BB30-4066-993C-0F5F316B0633}" type="presOf" srcId="{84B33143-B57A-4EE1-ABFA-B718AFC0B326}" destId="{200B6779-F528-4ADA-A136-66C368ACD577}" srcOrd="0" destOrd="0" presId="urn:microsoft.com/office/officeart/2005/8/layout/orgChart1"/>
-    <dgm:cxn modelId="{0190A3DE-F6CE-4D7F-B20D-820B710EF809}" type="presOf" srcId="{27413AFA-E90E-4B4F-916B-83AF32ED4DF7}" destId="{69B01DDF-7B09-4C33-BD1B-611ACC55A21B}" srcOrd="1" destOrd="0" presId="urn:microsoft.com/office/officeart/2005/8/layout/orgChart1"/>
-    <dgm:cxn modelId="{2BABE84E-A223-4E45-8D7B-7B0BD5BC6739}" type="presOf" srcId="{A8F92DC2-B87A-47AD-8854-89C2DF190F1A}" destId="{6F07934B-92A3-4103-9632-A65EE9643A2C}" srcOrd="1" destOrd="0" presId="urn:microsoft.com/office/officeart/2005/8/layout/orgChart1"/>
-    <dgm:cxn modelId="{D8A19AAB-D92E-493E-AB3B-78E736828F6A}" type="presOf" srcId="{B6B96AC7-B316-4629-A1F2-322D3CB42E44}" destId="{BC6E3CF2-D156-4645-97E5-FBA567BEBB60}" srcOrd="0" destOrd="0" presId="urn:microsoft.com/office/officeart/2005/8/layout/orgChart1"/>
-    <dgm:cxn modelId="{3CE1F930-0564-4E39-B4D4-4D9200BFE179}" type="presOf" srcId="{1D5E7EE8-DB48-4928-9C3B-FA9238BBC4D6}" destId="{101D6303-A6A7-4ED7-92AF-5A0A12944008}" srcOrd="0" destOrd="0" presId="urn:microsoft.com/office/officeart/2005/8/layout/orgChart1"/>
-    <dgm:cxn modelId="{25C786B5-FAAE-4A06-B1F1-A779A6D6A606}" type="presOf" srcId="{460E872E-6778-4DDE-A779-EC9673903B2C}" destId="{4646A681-E590-452C-B6C7-41709223B143}" srcOrd="0" destOrd="0" presId="urn:microsoft.com/office/officeart/2005/8/layout/orgChart1"/>
-    <dgm:cxn modelId="{03AEDCC2-386A-49BB-9CD8-D68761BD52CA}" type="presOf" srcId="{976769D5-6DD3-4121-A3B4-21FA8C57752E}" destId="{D85C8D20-0A8F-4772-85AA-77F41D6E03A6}" srcOrd="0" destOrd="0" presId="urn:microsoft.com/office/officeart/2005/8/layout/orgChart1"/>
-    <dgm:cxn modelId="{2219B635-5DAB-46A8-A498-CF2D45C51C96}" srcId="{3FACEA16-49AD-4F7A-AEF6-C4E41EF1C834}" destId="{38931B2A-A719-47D2-9B23-F60C5834B591}" srcOrd="10" destOrd="0" parTransId="{1F920E2D-CBD4-4BA3-BEFA-87DAACD8117D}" sibTransId="{8FA971EA-EB10-40AB-B468-0590A20C4218}"/>
-    <dgm:cxn modelId="{800A3C93-1925-4593-AB47-AEF122CDA6F2}" type="presOf" srcId="{9A47B44C-1E89-447A-9342-4FA80C332870}" destId="{4454E6B6-C6EB-4EFE-A06D-30C96DF74C97}" srcOrd="0" destOrd="0" presId="urn:microsoft.com/office/officeart/2005/8/layout/orgChart1"/>
-    <dgm:cxn modelId="{4A87A88D-C8A4-413A-90A2-7E00E21FF177}" type="presOf" srcId="{033FD10A-4F64-4C6C-8AAD-94F09D7A4AB3}" destId="{F04CA39F-266C-43F2-AD98-40BE72191E8E}" srcOrd="1" destOrd="0" presId="urn:microsoft.com/office/officeart/2005/8/layout/orgChart1"/>
-    <dgm:cxn modelId="{D0BE64B8-6E7F-4612-B584-F44FA6213739}" type="presOf" srcId="{68ACF286-D74C-4EF8-A262-68346CD057E6}" destId="{61949044-9275-4E51-96B3-616051701AB1}" srcOrd="0" destOrd="0" presId="urn:microsoft.com/office/officeart/2005/8/layout/orgChart1"/>
-    <dgm:cxn modelId="{A7012250-DD91-44E6-AA13-AC368FEF9079}" type="presOf" srcId="{3FACEA16-49AD-4F7A-AEF6-C4E41EF1C834}" destId="{9B7AD01D-C590-43AB-93C9-9555A15171C1}" srcOrd="0" destOrd="0" presId="urn:microsoft.com/office/officeart/2005/8/layout/orgChart1"/>
-    <dgm:cxn modelId="{28B940BE-8EB7-463B-9A0F-3ED4A71F3154}" srcId="{3FACEA16-49AD-4F7A-AEF6-C4E41EF1C834}" destId="{CE511F5F-4A48-4DD9-AD69-5FEC4066E646}" srcOrd="9" destOrd="0" parTransId="{6DF1B2E0-B36E-4B65-9298-3985360F0EAD}" sibTransId="{1744F034-6C65-48B3-8128-12D99A74845D}"/>
-    <dgm:cxn modelId="{952EFDDD-1504-4128-86ED-3C0B0A1D74AD}" type="presOf" srcId="{D67571D1-AF4A-47C2-BBB8-AB0DD9C537BA}" destId="{0605BEDE-25DF-4BDB-80D3-51EB2EFAE5C3}" srcOrd="0" destOrd="0" presId="urn:microsoft.com/office/officeart/2005/8/layout/orgChart1"/>
-    <dgm:cxn modelId="{067FCB51-017F-4BE8-AE3A-11BAC74B8672}" type="presOf" srcId="{A953C5B9-11A3-4267-9FB7-ECD75BDE3B64}" destId="{E8F5CB36-5393-47BC-B138-2AC77A000B9E}" srcOrd="0" destOrd="0" presId="urn:microsoft.com/office/officeart/2005/8/layout/orgChart1"/>
-    <dgm:cxn modelId="{F5F400C3-2F2F-46B4-BA88-0AE3E16C1544}" type="presOf" srcId="{E1BADB85-2217-4E84-8DE2-5AF5BAFF8FB7}" destId="{91F5E438-DF80-46C0-B0A8-104EBC2F6E0C}" srcOrd="0" destOrd="0" presId="urn:microsoft.com/office/officeart/2005/8/layout/orgChart1"/>
-    <dgm:cxn modelId="{C4552D53-0331-4251-ADA4-F7941A8E85F1}" type="presOf" srcId="{CE511F5F-4A48-4DD9-AD69-5FEC4066E646}" destId="{B79C4B26-2AED-40A2-B593-00A372B3B5A1}" srcOrd="1" destOrd="0" presId="urn:microsoft.com/office/officeart/2005/8/layout/orgChart1"/>
-    <dgm:cxn modelId="{30960933-0436-420C-A2C4-AB774E61AD9A}" type="presOf" srcId="{87DC950F-F7D3-4ECD-B4A4-E3F07A54AC0C}" destId="{8A89DC42-7582-4359-8809-68E159879BA2}" srcOrd="0" destOrd="0" presId="urn:microsoft.com/office/officeart/2005/8/layout/orgChart1"/>
-    <dgm:cxn modelId="{32515AEB-BC3D-4894-8406-8773F7A73032}" type="presOf" srcId="{1B2D2241-710C-49E1-B9FD-82A777F58D7B}" destId="{111810C0-D98F-42A5-8758-6F6B13D8AC00}" srcOrd="0" destOrd="0" presId="urn:microsoft.com/office/officeart/2005/8/layout/orgChart1"/>
-    <dgm:cxn modelId="{5C479363-3927-47D2-88B6-0567D54089FC}" type="presOf" srcId="{E3D88239-AEB5-40EB-A61B-7D3D3CC2FDEC}" destId="{F5A2806F-621F-4421-867B-0A6261BC9195}" srcOrd="1" destOrd="0" presId="urn:microsoft.com/office/officeart/2005/8/layout/orgChart1"/>
-    <dgm:cxn modelId="{877B315C-3570-4C65-B0E2-72F88CAF32AB}" type="presOf" srcId="{A8F92DC2-B87A-47AD-8854-89C2DF190F1A}" destId="{DF559129-30AF-43C2-83C8-FDD188F2ECEA}" srcOrd="0" destOrd="0" presId="urn:microsoft.com/office/officeart/2005/8/layout/orgChart1"/>
-    <dgm:cxn modelId="{FA9F0329-B542-4623-B042-DED441942106}" type="presOf" srcId="{8143A08E-0493-4F0D-A04A-33A11911204D}" destId="{2AC58D0F-FC34-4300-824A-15D3944D36D7}" srcOrd="1" destOrd="0" presId="urn:microsoft.com/office/officeart/2005/8/layout/orgChart1"/>
-    <dgm:cxn modelId="{E1619E0B-1220-4B17-AF9D-565AEC92C69E}" type="presOf" srcId="{FCD10EDD-B91C-4FEA-8C27-3528FF514110}" destId="{6547041B-40D7-482D-BDCA-BDDB8EC9E4F3}" srcOrd="1" destOrd="0" presId="urn:microsoft.com/office/officeart/2005/8/layout/orgChart1"/>
-    <dgm:cxn modelId="{BCE606B2-B928-431A-94A7-05D35B27ABD6}" type="presOf" srcId="{38931B2A-A719-47D2-9B23-F60C5834B591}" destId="{B00B0B0A-6121-4749-8039-9D974B5A160A}" srcOrd="0" destOrd="0" presId="urn:microsoft.com/office/officeart/2005/8/layout/orgChart1"/>
-    <dgm:cxn modelId="{7364DB8D-0713-4509-8710-3488AF06DC25}" type="presOf" srcId="{1B2D2241-710C-49E1-B9FD-82A777F58D7B}" destId="{07C92325-0E2E-4722-A12A-38CD58BD4EEB}" srcOrd="1" destOrd="0" presId="urn:microsoft.com/office/officeart/2005/8/layout/orgChart1"/>
-    <dgm:cxn modelId="{F7010C8C-92AA-445B-B829-4A93A97C7243}" srcId="{3FACEA16-49AD-4F7A-AEF6-C4E41EF1C834}" destId="{0A80C118-DB2F-40EB-9D02-31DBC1465356}" srcOrd="5" destOrd="0" parTransId="{C490C2D1-27FB-4F39-812F-6056918FA8F5}" sibTransId="{BE074138-2820-46EC-BF05-2C962CA2DCFB}"/>
-    <dgm:cxn modelId="{46597FBD-9945-43CF-8507-9F1B57B8E045}" type="presOf" srcId="{6DF1B2E0-B36E-4B65-9298-3985360F0EAD}" destId="{619DCB2D-2CBD-4ADC-A2DA-BF71D67FC155}" srcOrd="0" destOrd="0" presId="urn:microsoft.com/office/officeart/2005/8/layout/orgChart1"/>
-    <dgm:cxn modelId="{7963EB8E-03DF-48F7-9932-4C72320F6C20}" type="presOf" srcId="{CE511F5F-4A48-4DD9-AD69-5FEC4066E646}" destId="{15D5A047-BD1E-44BB-8C62-7832884031E3}" srcOrd="0" destOrd="0" presId="urn:microsoft.com/office/officeart/2005/8/layout/orgChart1"/>
-    <dgm:cxn modelId="{0370C2C4-77AF-42A5-ACB8-1FCD916128E4}" srcId="{3FACEA16-49AD-4F7A-AEF6-C4E41EF1C834}" destId="{15E2B81D-FF48-4D4C-83B7-BF0E5932BACF}" srcOrd="2" destOrd="0" parTransId="{D3AD6F07-72D0-4FCB-B070-42E521A66922}" sibTransId="{5B93979A-F289-4378-BABA-993EA00F2DDC}"/>
-    <dgm:cxn modelId="{3AFAF66A-C302-4C88-B39D-17E7804A483D}" srcId="{8143A08E-0493-4F0D-A04A-33A11911204D}" destId="{A8F92DC2-B87A-47AD-8854-89C2DF190F1A}" srcOrd="3" destOrd="0" parTransId="{A953C5B9-11A3-4267-9FB7-ECD75BDE3B64}" sibTransId="{2B7765AE-C3D1-4EA1-B1A8-02AF0390A344}"/>
-    <dgm:cxn modelId="{C4A40CE2-3A3F-4DEE-9174-055F9C397A26}" srcId="{41FD706D-5CE7-49B2-87E4-6858F2319B26}" destId="{8143A08E-0493-4F0D-A04A-33A11911204D}" srcOrd="0" destOrd="0" parTransId="{F8AA1218-FDD3-4775-859D-23EFECCBCA45}" sibTransId="{9E6BF126-1683-4D99-8D1D-0D3FA88451DD}"/>
-    <dgm:cxn modelId="{A5749D36-2880-4FF4-84C0-546F182480D1}" type="presOf" srcId="{BA841F1F-3AA3-46EB-ADBD-BCAD196A8BE0}" destId="{3C03E665-D737-4331-99DB-9B76DF31B819}" srcOrd="0" destOrd="0" presId="urn:microsoft.com/office/officeart/2005/8/layout/orgChart1"/>
-    <dgm:cxn modelId="{74782E97-1F56-4F19-8F44-34DA22666BD5}" type="presOf" srcId="{0FA90AC9-AA78-463F-88C4-61179303E0FB}" destId="{CBF4D579-89FC-4A80-8E59-315DD447F223}" srcOrd="0" destOrd="0" presId="urn:microsoft.com/office/officeart/2005/8/layout/orgChart1"/>
-    <dgm:cxn modelId="{1C384AC1-FC42-4FBD-A4E4-4724CC772B34}" srcId="{3FACEA16-49AD-4F7A-AEF6-C4E41EF1C834}" destId="{F2EDFE65-8225-4FF8-832C-429E855DD613}" srcOrd="8" destOrd="0" parTransId="{0FA90AC9-AA78-463F-88C4-61179303E0FB}" sibTransId="{E9D53030-E2A0-4FB3-BD84-182450F8D291}"/>
-    <dgm:cxn modelId="{DE6FE6AB-EA11-4E40-BC20-51E2CA7CFE2C}" type="presOf" srcId="{78375BEE-E828-441C-A765-428BC51CA443}" destId="{1DC379EA-ACFB-4276-BD2D-A060D3B21DE0}" srcOrd="0" destOrd="0" presId="urn:microsoft.com/office/officeart/2005/8/layout/orgChart1"/>
-    <dgm:cxn modelId="{383D5258-8528-42BC-815D-E52C6F9D9C56}" type="presOf" srcId="{D3AD6F07-72D0-4FCB-B070-42E521A66922}" destId="{D5194FFF-2B59-411E-BB8C-1107B45FF9D2}" srcOrd="0" destOrd="0" presId="urn:microsoft.com/office/officeart/2005/8/layout/orgChart1"/>
-    <dgm:cxn modelId="{4AAD55DF-4C46-45CF-9FA9-8930F63700AF}" type="presOf" srcId="{DF1FAEB3-58DC-463D-88BA-FD02B9B9A3EC}" destId="{70693D6C-48BE-4499-83CC-E3B84562FA76}" srcOrd="1" destOrd="0" presId="urn:microsoft.com/office/officeart/2005/8/layout/orgChart1"/>
-    <dgm:cxn modelId="{6C3E1A50-8CAA-41CD-B5B8-0F1E7161AEEF}" type="presOf" srcId="{888D0EC2-4D33-47F5-8906-1AB2B7CCD926}" destId="{F96DA5F0-8D34-45BB-8ACD-339010A9C9ED}" srcOrd="1" destOrd="0" presId="urn:microsoft.com/office/officeart/2005/8/layout/orgChart1"/>
-    <dgm:cxn modelId="{CF6C36A0-E618-45CE-AEFA-8BB4C48D637C}" type="presOf" srcId="{9A5B6171-A05B-4D26-9254-3B047D83031F}" destId="{9C939236-80F3-42A9-B740-25800F495424}" srcOrd="1" destOrd="0" presId="urn:microsoft.com/office/officeart/2005/8/layout/orgChart1"/>
-    <dgm:cxn modelId="{1522A8FA-32A0-46B1-934C-07F902CCCF46}" type="presOf" srcId="{9A5B6171-A05B-4D26-9254-3B047D83031F}" destId="{CCD577C8-9955-4C15-A0DE-548BBBA06E69}" srcOrd="0" destOrd="0" presId="urn:microsoft.com/office/officeart/2005/8/layout/orgChart1"/>
-    <dgm:cxn modelId="{6D51CF21-2A44-4922-8D6C-D224FE1F853A}" type="presOf" srcId="{B2A2D274-24BB-42ED-84F9-EE23B2705936}" destId="{AE9FDFD5-E5D5-4E9B-BF48-0EE2D047B1AD}" srcOrd="0" destOrd="0" presId="urn:microsoft.com/office/officeart/2005/8/layout/orgChart1"/>
-    <dgm:cxn modelId="{E9D87E83-E1A7-41BC-B5E8-D59AA1F44021}" srcId="{D67571D1-AF4A-47C2-BBB8-AB0DD9C537BA}" destId="{1B2D2241-710C-49E1-B9FD-82A777F58D7B}" srcOrd="1" destOrd="0" parTransId="{1D5E7EE8-DB48-4928-9C3B-FA9238BBC4D6}" sibTransId="{1D9A94F8-3C92-424F-ACC3-B1037C146F85}"/>
-    <dgm:cxn modelId="{E083C2E1-E5E8-44F1-80D7-7A6F6BFBB80D}" type="presParOf" srcId="{C21E4A27-0657-49E4-AD2D-75459EFD2036}" destId="{303CB245-BC72-44A0-A5E5-F63A5F5B82AE}" srcOrd="0" destOrd="0" presId="urn:microsoft.com/office/officeart/2005/8/layout/orgChart1"/>
-    <dgm:cxn modelId="{1C2E1FDC-E4B0-4897-A2E5-0B62869A9B90}" type="presParOf" srcId="{303CB245-BC72-44A0-A5E5-F63A5F5B82AE}" destId="{F85D1FCF-6D22-45E5-81CA-5B987933492E}" srcOrd="0" destOrd="0" presId="urn:microsoft.com/office/officeart/2005/8/layout/orgChart1"/>
-    <dgm:cxn modelId="{06D6DB4B-60C5-4472-92A8-BACBF810BC27}" type="presParOf" srcId="{F85D1FCF-6D22-45E5-81CA-5B987933492E}" destId="{A05A0B0C-81E6-46B0-B8FD-E27721847AAD}" srcOrd="0" destOrd="0" presId="urn:microsoft.com/office/officeart/2005/8/layout/orgChart1"/>
-    <dgm:cxn modelId="{CCF75067-369B-4D14-85F0-69B92966D591}" type="presParOf" srcId="{F85D1FCF-6D22-45E5-81CA-5B987933492E}" destId="{2AC58D0F-FC34-4300-824A-15D3944D36D7}" srcOrd="1" destOrd="0" presId="urn:microsoft.com/office/officeart/2005/8/layout/orgChart1"/>
-    <dgm:cxn modelId="{A676454F-F4A1-4ADA-B56A-A45599187F3C}" type="presParOf" srcId="{303CB245-BC72-44A0-A5E5-F63A5F5B82AE}" destId="{129123F9-3855-4D82-843B-6D17F648ADED}" srcOrd="1" destOrd="0" presId="urn:microsoft.com/office/officeart/2005/8/layout/orgChart1"/>
-    <dgm:cxn modelId="{A5D42AF3-A4EA-4D21-B155-ED3E0B83A406}" type="presParOf" srcId="{129123F9-3855-4D82-843B-6D17F648ADED}" destId="{CE511299-255A-4A60-BFC9-8A6BF5A439A2}" srcOrd="0" destOrd="0" presId="urn:microsoft.com/office/officeart/2005/8/layout/orgChart1"/>
-    <dgm:cxn modelId="{02255942-E3E8-4DE3-B32E-1BBB48926C56}" type="presParOf" srcId="{129123F9-3855-4D82-843B-6D17F648ADED}" destId="{48A46CAF-E063-412C-A87F-86C102DE1E0A}" srcOrd="1" destOrd="0" presId="urn:microsoft.com/office/officeart/2005/8/layout/orgChart1"/>
-    <dgm:cxn modelId="{B8184390-6ABF-479F-A38B-D0B685AD8078}" type="presParOf" srcId="{48A46CAF-E063-412C-A87F-86C102DE1E0A}" destId="{B8375D65-FC95-4EE1-A84B-85697BDEC38D}" srcOrd="0" destOrd="0" presId="urn:microsoft.com/office/officeart/2005/8/layout/orgChart1"/>
-    <dgm:cxn modelId="{20D2D883-7956-449C-A806-8C20364B2D09}" type="presParOf" srcId="{B8375D65-FC95-4EE1-A84B-85697BDEC38D}" destId="{92DF9DB8-ADD3-49EB-94D5-C3D4F118BFF4}" srcOrd="0" destOrd="0" presId="urn:microsoft.com/office/officeart/2005/8/layout/orgChart1"/>
-    <dgm:cxn modelId="{43003BA2-F291-4AC2-8D38-2021BA1CD1EC}" type="presParOf" srcId="{B8375D65-FC95-4EE1-A84B-85697BDEC38D}" destId="{74CB19A6-EC26-4648-81DC-0E6F06DFD3B8}" srcOrd="1" destOrd="0" presId="urn:microsoft.com/office/officeart/2005/8/layout/orgChart1"/>
-    <dgm:cxn modelId="{96D32FF8-F6BF-4E8C-9751-0BA3C3BCAF6A}" type="presParOf" srcId="{48A46CAF-E063-412C-A87F-86C102DE1E0A}" destId="{9EEBB31A-B747-463F-AC9B-86B2512EF261}" srcOrd="1" destOrd="0" presId="urn:microsoft.com/office/officeart/2005/8/layout/orgChart1"/>
-    <dgm:cxn modelId="{2A38119E-E647-45A1-A8FD-8992D3B6E321}" type="presParOf" srcId="{9EEBB31A-B747-463F-AC9B-86B2512EF261}" destId="{AE9FDFD5-E5D5-4E9B-BF48-0EE2D047B1AD}" srcOrd="0" destOrd="0" presId="urn:microsoft.com/office/officeart/2005/8/layout/orgChart1"/>
-    <dgm:cxn modelId="{0F8CB4AA-7464-45AB-A3E3-758F007EC9D5}" type="presParOf" srcId="{9EEBB31A-B747-463F-AC9B-86B2512EF261}" destId="{CAE29FA5-B941-4638-9117-84E64C04F6BF}" srcOrd="1" destOrd="0" presId="urn:microsoft.com/office/officeart/2005/8/layout/orgChart1"/>
-    <dgm:cxn modelId="{C03BC8B1-5FA5-47CE-9DFB-DE995F8E1966}" type="presParOf" srcId="{CAE29FA5-B941-4638-9117-84E64C04F6BF}" destId="{C00CB5B2-CC6D-4039-BB8C-00E8F624F77E}" srcOrd="0" destOrd="0" presId="urn:microsoft.com/office/officeart/2005/8/layout/orgChart1"/>
-    <dgm:cxn modelId="{340E00B2-6919-4BD6-A07A-6EC108339113}" type="presParOf" srcId="{C00CB5B2-CC6D-4039-BB8C-00E8F624F77E}" destId="{9B7AD01D-C590-43AB-93C9-9555A15171C1}" srcOrd="0" destOrd="0" presId="urn:microsoft.com/office/officeart/2005/8/layout/orgChart1"/>
-    <dgm:cxn modelId="{3C9ACB21-65E9-4C09-9CF5-80303568B064}" type="presParOf" srcId="{C00CB5B2-CC6D-4039-BB8C-00E8F624F77E}" destId="{771F07AB-B1A9-4D32-9210-398584376502}" srcOrd="1" destOrd="0" presId="urn:microsoft.com/office/officeart/2005/8/layout/orgChart1"/>
-    <dgm:cxn modelId="{73C9F170-9CA7-444B-8E30-C4EF0AC8DE54}" type="presParOf" srcId="{CAE29FA5-B941-4638-9117-84E64C04F6BF}" destId="{91D7860F-2ECF-4808-9392-47B30CAFBF83}" srcOrd="1" destOrd="0" presId="urn:microsoft.com/office/officeart/2005/8/layout/orgChart1"/>
-    <dgm:cxn modelId="{C29DD728-8E29-41C2-BB45-05C2B127A551}" type="presParOf" srcId="{91D7860F-2ECF-4808-9392-47B30CAFBF83}" destId="{E04233A4-917D-4DDC-B098-3CEDE33765A8}" srcOrd="0" destOrd="0" presId="urn:microsoft.com/office/officeart/2005/8/layout/orgChart1"/>
-    <dgm:cxn modelId="{A87274B1-655F-4250-A110-660955FE72A8}" type="presParOf" srcId="{91D7860F-2ECF-4808-9392-47B30CAFBF83}" destId="{26613DCE-495D-4DA7-8DFF-6EAD9C910815}" srcOrd="1" destOrd="0" presId="urn:microsoft.com/office/officeart/2005/8/layout/orgChart1"/>
-    <dgm:cxn modelId="{8D6075E8-30D9-4EA6-AE54-8A6130F37C50}" type="presParOf" srcId="{26613DCE-495D-4DA7-8DFF-6EAD9C910815}" destId="{24E5B3DC-7709-4F63-82B8-1C0FEA355672}" srcOrd="0" destOrd="0" presId="urn:microsoft.com/office/officeart/2005/8/layout/orgChart1"/>
-    <dgm:cxn modelId="{BC632EC9-D37F-44BC-B535-FAC1D4A66ABB}" type="presParOf" srcId="{24E5B3DC-7709-4F63-82B8-1C0FEA355672}" destId="{7F9E191A-FED7-42B6-9443-FA1141822762}" srcOrd="0" destOrd="0" presId="urn:microsoft.com/office/officeart/2005/8/layout/orgChart1"/>
-    <dgm:cxn modelId="{A8D04643-D3A0-4F59-85B9-6C1E5A0DFE28}" type="presParOf" srcId="{24E5B3DC-7709-4F63-82B8-1C0FEA355672}" destId="{2BEAAAE7-DA2A-418D-8D34-928C6F6234DD}" srcOrd="1" destOrd="0" presId="urn:microsoft.com/office/officeart/2005/8/layout/orgChart1"/>
-    <dgm:cxn modelId="{037026A5-D459-4616-9D52-18A4797C0303}" type="presParOf" srcId="{26613DCE-495D-4DA7-8DFF-6EAD9C910815}" destId="{FE36C9C0-C5C5-4270-8839-A1DC953ABD4A}" srcOrd="1" destOrd="0" presId="urn:microsoft.com/office/officeart/2005/8/layout/orgChart1"/>
-    <dgm:cxn modelId="{4FC28D1F-F4D4-4360-9783-B4B22B973319}" type="presParOf" srcId="{26613DCE-495D-4DA7-8DFF-6EAD9C910815}" destId="{8D89CA71-EEBD-4B13-97CA-5A93C8A20C98}" srcOrd="2" destOrd="0" presId="urn:microsoft.com/office/officeart/2005/8/layout/orgChart1"/>
-    <dgm:cxn modelId="{E103511C-8D87-4BB4-905F-E54294E59D8F}" type="presParOf" srcId="{91D7860F-2ECF-4808-9392-47B30CAFBF83}" destId="{61949044-9275-4E51-96B3-616051701AB1}" srcOrd="2" destOrd="0" presId="urn:microsoft.com/office/officeart/2005/8/layout/orgChart1"/>
-    <dgm:cxn modelId="{15C224F3-DA06-4576-AD05-F2F9E05C458A}" type="presParOf" srcId="{91D7860F-2ECF-4808-9392-47B30CAFBF83}" destId="{DFF278C4-3B27-413B-88D2-282ABBDDD95B}" srcOrd="3" destOrd="0" presId="urn:microsoft.com/office/officeart/2005/8/layout/orgChart1"/>
-    <dgm:cxn modelId="{32E1BD91-8A46-433A-B78B-81A219B26821}" type="presParOf" srcId="{DFF278C4-3B27-413B-88D2-282ABBDDD95B}" destId="{8135EF3E-A7A3-4BC9-A657-C29F5DA342B1}" srcOrd="0" destOrd="0" presId="urn:microsoft.com/office/officeart/2005/8/layout/orgChart1"/>
-    <dgm:cxn modelId="{64EE0676-E3CD-4B0B-B513-8B3FD679B998}" type="presParOf" srcId="{8135EF3E-A7A3-4BC9-A657-C29F5DA342B1}" destId="{B9E6269E-0132-4BE7-A08B-13FFC62623D5}" srcOrd="0" destOrd="0" presId="urn:microsoft.com/office/officeart/2005/8/layout/orgChart1"/>
-    <dgm:cxn modelId="{70BF3726-CC71-4CC6-A99F-B632A67C7B6F}" type="presParOf" srcId="{8135EF3E-A7A3-4BC9-A657-C29F5DA342B1}" destId="{6547041B-40D7-482D-BDCA-BDDB8EC9E4F3}" srcOrd="1" destOrd="0" presId="urn:microsoft.com/office/officeart/2005/8/layout/orgChart1"/>
-    <dgm:cxn modelId="{038D2CD5-79E4-4EDB-9432-39D4645DF72F}" type="presParOf" srcId="{DFF278C4-3B27-413B-88D2-282ABBDDD95B}" destId="{047D3732-CA9C-4EA8-949C-5568D5761DBC}" srcOrd="1" destOrd="0" presId="urn:microsoft.com/office/officeart/2005/8/layout/orgChart1"/>
-    <dgm:cxn modelId="{AE20DF38-7EE7-48D9-AC34-1A9726EB054D}" type="presParOf" srcId="{DFF278C4-3B27-413B-88D2-282ABBDDD95B}" destId="{64F3E270-BB9B-4685-BE7E-1EC44EF8D0B3}" srcOrd="2" destOrd="0" presId="urn:microsoft.com/office/officeart/2005/8/layout/orgChart1"/>
-    <dgm:cxn modelId="{EC48291D-55E0-4649-8175-9B6C70295448}" type="presParOf" srcId="{91D7860F-2ECF-4808-9392-47B30CAFBF83}" destId="{D5194FFF-2B59-411E-BB8C-1107B45FF9D2}" srcOrd="4" destOrd="0" presId="urn:microsoft.com/office/officeart/2005/8/layout/orgChart1"/>
-    <dgm:cxn modelId="{3355EC3A-8EAB-4149-9CE5-3AAC37488536}" type="presParOf" srcId="{91D7860F-2ECF-4808-9392-47B30CAFBF83}" destId="{1EED40DC-4A35-479D-A877-29E4E1A2F28D}" srcOrd="5" destOrd="0" presId="urn:microsoft.com/office/officeart/2005/8/layout/orgChart1"/>
-    <dgm:cxn modelId="{18872F03-17C5-4A1E-8D50-DB0F1485AEE7}" type="presParOf" srcId="{1EED40DC-4A35-479D-A877-29E4E1A2F28D}" destId="{B674FC66-18CE-4B3C-BB4D-E3F7F20F663B}" srcOrd="0" destOrd="0" presId="urn:microsoft.com/office/officeart/2005/8/layout/orgChart1"/>
-    <dgm:cxn modelId="{A8A53165-50D2-49C0-93BD-308341EA41CB}" type="presParOf" srcId="{B674FC66-18CE-4B3C-BB4D-E3F7F20F663B}" destId="{E772C66C-1B80-41B0-BDC1-4520BF1832E7}" srcOrd="0" destOrd="0" presId="urn:microsoft.com/office/officeart/2005/8/layout/orgChart1"/>
-    <dgm:cxn modelId="{8F276368-6F4E-42B6-8C12-3C42AE098991}" type="presParOf" srcId="{B674FC66-18CE-4B3C-BB4D-E3F7F20F663B}" destId="{BE90E482-D934-497E-BB56-EB65923110A8}" srcOrd="1" destOrd="0" presId="urn:microsoft.com/office/officeart/2005/8/layout/orgChart1"/>
-    <dgm:cxn modelId="{E31DE0A5-BC69-4005-AD6E-3EAAB8D822DD}" type="presParOf" srcId="{1EED40DC-4A35-479D-A877-29E4E1A2F28D}" destId="{4BCE2B4C-29C8-4C47-A497-0CB473E4EFFB}" srcOrd="1" destOrd="0" presId="urn:microsoft.com/office/officeart/2005/8/layout/orgChart1"/>
-    <dgm:cxn modelId="{68CC58DD-EE98-440F-9B78-A9664196EBF5}" type="presParOf" srcId="{1EED40DC-4A35-479D-A877-29E4E1A2F28D}" destId="{820C5281-8D82-4B5E-9981-FCE3EBCD3835}" srcOrd="2" destOrd="0" presId="urn:microsoft.com/office/officeart/2005/8/layout/orgChart1"/>
-    <dgm:cxn modelId="{F8071774-9A99-4490-BE97-AACCB9D3B2BF}" type="presParOf" srcId="{91D7860F-2ECF-4808-9392-47B30CAFBF83}" destId="{6A09A6B1-ADB8-44C6-B5A4-69813F192DBA}" srcOrd="6" destOrd="0" presId="urn:microsoft.com/office/officeart/2005/8/layout/orgChart1"/>
-    <dgm:cxn modelId="{B2C42B64-0E0E-4087-8020-0E39A1E9054B}" type="presParOf" srcId="{91D7860F-2ECF-4808-9392-47B30CAFBF83}" destId="{CE23EAD8-86C7-437D-B7F1-A4C0ED55A7A0}" srcOrd="7" destOrd="0" presId="urn:microsoft.com/office/officeart/2005/8/layout/orgChart1"/>
-    <dgm:cxn modelId="{1AB1A45A-717C-4916-85F6-7E3B191505CB}" type="presParOf" srcId="{CE23EAD8-86C7-437D-B7F1-A4C0ED55A7A0}" destId="{F9CAE3A2-5C4A-4C9B-A4D0-3065B05EB5B3}" srcOrd="0" destOrd="0" presId="urn:microsoft.com/office/officeart/2005/8/layout/orgChart1"/>
-    <dgm:cxn modelId="{8290D8AB-275E-47B1-B13E-FD6CB5FDC0FB}" type="presParOf" srcId="{F9CAE3A2-5C4A-4C9B-A4D0-3065B05EB5B3}" destId="{9D7AD784-73D2-4A52-BD0C-36231CD4252A}" srcOrd="0" destOrd="0" presId="urn:microsoft.com/office/officeart/2005/8/layout/orgChart1"/>
-    <dgm:cxn modelId="{522BF44E-57AA-4D88-AC0A-6BF713F31BEE}" type="presParOf" srcId="{F9CAE3A2-5C4A-4C9B-A4D0-3065B05EB5B3}" destId="{F96DA5F0-8D34-45BB-8ACD-339010A9C9ED}" srcOrd="1" destOrd="0" presId="urn:microsoft.com/office/officeart/2005/8/layout/orgChart1"/>
-    <dgm:cxn modelId="{81150AE6-3699-4230-9519-3CE36720EA0C}" type="presParOf" srcId="{CE23EAD8-86C7-437D-B7F1-A4C0ED55A7A0}" destId="{E49DB650-F0FC-4817-853A-0D7989C4DDEA}" srcOrd="1" destOrd="0" presId="urn:microsoft.com/office/officeart/2005/8/layout/orgChart1"/>
-    <dgm:cxn modelId="{D83EC2D2-C83F-42C9-9C9C-C76EB036DFB5}" type="presParOf" srcId="{CE23EAD8-86C7-437D-B7F1-A4C0ED55A7A0}" destId="{74AF3B34-988A-4FA9-B3E6-173419C98E59}" srcOrd="2" destOrd="0" presId="urn:microsoft.com/office/officeart/2005/8/layout/orgChart1"/>
-    <dgm:cxn modelId="{AB1671D7-7521-4F75-A0A1-FC80F282E278}" type="presParOf" srcId="{91D7860F-2ECF-4808-9392-47B30CAFBF83}" destId="{8A89DC42-7582-4359-8809-68E159879BA2}" srcOrd="8" destOrd="0" presId="urn:microsoft.com/office/officeart/2005/8/layout/orgChart1"/>
-    <dgm:cxn modelId="{908464E7-3D63-4418-ABBA-76BA42EFFD6C}" type="presParOf" srcId="{91D7860F-2ECF-4808-9392-47B30CAFBF83}" destId="{0A2477BC-164B-4E92-93D8-5F22E4832575}" srcOrd="9" destOrd="0" presId="urn:microsoft.com/office/officeart/2005/8/layout/orgChart1"/>
-    <dgm:cxn modelId="{A85AE0C7-482D-478C-9D55-5E2D27AA435F}" type="presParOf" srcId="{0A2477BC-164B-4E92-93D8-5F22E4832575}" destId="{82D01E32-F6E3-46D8-8781-2D7B31686445}" srcOrd="0" destOrd="0" presId="urn:microsoft.com/office/officeart/2005/8/layout/orgChart1"/>
-    <dgm:cxn modelId="{1C50C79A-C113-4745-ACA6-FB589B663EBD}" type="presParOf" srcId="{82D01E32-F6E3-46D8-8781-2D7B31686445}" destId="{3C03E665-D737-4331-99DB-9B76DF31B819}" srcOrd="0" destOrd="0" presId="urn:microsoft.com/office/officeart/2005/8/layout/orgChart1"/>
-    <dgm:cxn modelId="{8CD849FD-D149-4C53-9821-8CD4B4E24F62}" type="presParOf" srcId="{82D01E32-F6E3-46D8-8781-2D7B31686445}" destId="{C2A0A3D6-034C-46CA-858E-620230EA9229}" srcOrd="1" destOrd="0" presId="urn:microsoft.com/office/officeart/2005/8/layout/orgChart1"/>
-    <dgm:cxn modelId="{CC8D23D3-D5D1-437C-9EE4-4F8AD0167097}" type="presParOf" srcId="{0A2477BC-164B-4E92-93D8-5F22E4832575}" destId="{5D877E07-F17E-49C3-9930-557C8B366AFE}" srcOrd="1" destOrd="0" presId="urn:microsoft.com/office/officeart/2005/8/layout/orgChart1"/>
-    <dgm:cxn modelId="{7EDD70B3-EEA6-48C9-A7F7-31E41EEECB42}" type="presParOf" srcId="{0A2477BC-164B-4E92-93D8-5F22E4832575}" destId="{5B45213D-04EF-4278-AFD9-9846B9786B71}" srcOrd="2" destOrd="0" presId="urn:microsoft.com/office/officeart/2005/8/layout/orgChart1"/>
-    <dgm:cxn modelId="{8F5ED298-C9FE-4CA5-911A-53469929EBCB}" type="presParOf" srcId="{91D7860F-2ECF-4808-9392-47B30CAFBF83}" destId="{86B8F41F-83C5-4AE5-9A8B-236E961BAFB2}" srcOrd="10" destOrd="0" presId="urn:microsoft.com/office/officeart/2005/8/layout/orgChart1"/>
-    <dgm:cxn modelId="{CE470CC0-8AA4-4B46-9ED8-743688A8D30D}" type="presParOf" srcId="{91D7860F-2ECF-4808-9392-47B30CAFBF83}" destId="{17F06FE0-007B-434D-8227-15F3176B1C42}" srcOrd="11" destOrd="0" presId="urn:microsoft.com/office/officeart/2005/8/layout/orgChart1"/>
-    <dgm:cxn modelId="{0C1DFBC7-CB21-4D14-85FA-16BFFEE947C0}" type="presParOf" srcId="{17F06FE0-007B-434D-8227-15F3176B1C42}" destId="{E78898A7-FF5C-478E-924D-B5170912E99F}" srcOrd="0" destOrd="0" presId="urn:microsoft.com/office/officeart/2005/8/layout/orgChart1"/>
-    <dgm:cxn modelId="{C526CC02-8779-42F6-B99D-E062D4A2B580}" type="presParOf" srcId="{E78898A7-FF5C-478E-924D-B5170912E99F}" destId="{2E0E43EB-8EA6-43C3-B5CA-BFAED82941AD}" srcOrd="0" destOrd="0" presId="urn:microsoft.com/office/officeart/2005/8/layout/orgChart1"/>
-    <dgm:cxn modelId="{02E36710-C7CA-4E10-BC64-A503367FE6F1}" type="presParOf" srcId="{E78898A7-FF5C-478E-924D-B5170912E99F}" destId="{5FFB901A-BEFE-491E-BF6E-47010DE345F2}" srcOrd="1" destOrd="0" presId="urn:microsoft.com/office/officeart/2005/8/layout/orgChart1"/>
-    <dgm:cxn modelId="{D18B2CAA-538A-4AFC-8FB4-B4F63D165286}" type="presParOf" srcId="{17F06FE0-007B-434D-8227-15F3176B1C42}" destId="{B9872F11-AE97-4F6B-A6B0-336C156BE8A8}" srcOrd="1" destOrd="0" presId="urn:microsoft.com/office/officeart/2005/8/layout/orgChart1"/>
-    <dgm:cxn modelId="{0C53964A-A1CE-40A6-8B36-37CAF2F56E79}" type="presParOf" srcId="{17F06FE0-007B-434D-8227-15F3176B1C42}" destId="{BF387F90-766E-4D90-BCE7-8BE05076CB3E}" srcOrd="2" destOrd="0" presId="urn:microsoft.com/office/officeart/2005/8/layout/orgChart1"/>
-    <dgm:cxn modelId="{BC511744-4C57-4BF7-80DF-467FF5E6BC54}" type="presParOf" srcId="{91D7860F-2ECF-4808-9392-47B30CAFBF83}" destId="{373BC3D5-D283-45B0-833F-0C636975B290}" srcOrd="12" destOrd="0" presId="urn:microsoft.com/office/officeart/2005/8/layout/orgChart1"/>
-    <dgm:cxn modelId="{339D84CF-2733-4BC6-8876-902358FDF02F}" type="presParOf" srcId="{91D7860F-2ECF-4808-9392-47B30CAFBF83}" destId="{8804F03A-5016-472B-8F18-714D83DBFDF1}" srcOrd="13" destOrd="0" presId="urn:microsoft.com/office/officeart/2005/8/layout/orgChart1"/>
-    <dgm:cxn modelId="{25B624C6-6996-426A-876A-8CDC29A3EB55}" type="presParOf" srcId="{8804F03A-5016-472B-8F18-714D83DBFDF1}" destId="{77F7C702-94A8-4605-947F-B4B11327971E}" srcOrd="0" destOrd="0" presId="urn:microsoft.com/office/officeart/2005/8/layout/orgChart1"/>
-    <dgm:cxn modelId="{D3C83B3D-C79B-477B-915E-9F58EF2C1687}" type="presParOf" srcId="{77F7C702-94A8-4605-947F-B4B11327971E}" destId="{7E2E5C24-1E10-4A20-9DF4-43572CF8303E}" srcOrd="0" destOrd="0" presId="urn:microsoft.com/office/officeart/2005/8/layout/orgChart1"/>
-    <dgm:cxn modelId="{0F77D95B-9F3D-43D7-9777-47898CDDAEEC}" type="presParOf" srcId="{77F7C702-94A8-4605-947F-B4B11327971E}" destId="{70693D6C-48BE-4499-83CC-E3B84562FA76}" srcOrd="1" destOrd="0" presId="urn:microsoft.com/office/officeart/2005/8/layout/orgChart1"/>
-    <dgm:cxn modelId="{1ADC2D1E-91F2-4887-8BD1-56515C58CE82}" type="presParOf" srcId="{8804F03A-5016-472B-8F18-714D83DBFDF1}" destId="{8524A341-2173-477B-9C34-510DCA0DFDD6}" srcOrd="1" destOrd="0" presId="urn:microsoft.com/office/officeart/2005/8/layout/orgChart1"/>
-    <dgm:cxn modelId="{9E220209-10BE-481C-BBCB-CB3F324714AD}" type="presParOf" srcId="{8804F03A-5016-472B-8F18-714D83DBFDF1}" destId="{6DA5B926-5685-4138-9EC5-DD17E7962048}" srcOrd="2" destOrd="0" presId="urn:microsoft.com/office/officeart/2005/8/layout/orgChart1"/>
-    <dgm:cxn modelId="{97AD6133-5EC1-45BD-B4E1-800698C144C2}" type="presParOf" srcId="{91D7860F-2ECF-4808-9392-47B30CAFBF83}" destId="{BBD617AE-88E3-4EAE-AE93-44C9E546809C}" srcOrd="14" destOrd="0" presId="urn:microsoft.com/office/officeart/2005/8/layout/orgChart1"/>
-    <dgm:cxn modelId="{2DEB779E-F901-4131-940A-CAA7CA8F4469}" type="presParOf" srcId="{91D7860F-2ECF-4808-9392-47B30CAFBF83}" destId="{35F4D66A-EEFD-4F00-AE78-DD28B5DA4C17}" srcOrd="15" destOrd="0" presId="urn:microsoft.com/office/officeart/2005/8/layout/orgChart1"/>
-    <dgm:cxn modelId="{D3672249-F7AF-445B-854C-4EB4F336239F}" type="presParOf" srcId="{35F4D66A-EEFD-4F00-AE78-DD28B5DA4C17}" destId="{C23983D5-F45D-45A1-9A90-6F7A4F9ED282}" srcOrd="0" destOrd="0" presId="urn:microsoft.com/office/officeart/2005/8/layout/orgChart1"/>
-    <dgm:cxn modelId="{1832579F-CFB2-4BC2-881B-B78E0FD979A2}" type="presParOf" srcId="{C23983D5-F45D-45A1-9A90-6F7A4F9ED282}" destId="{8C3DE112-702A-48B2-9EDE-086CA4E902E6}" srcOrd="0" destOrd="0" presId="urn:microsoft.com/office/officeart/2005/8/layout/orgChart1"/>
-    <dgm:cxn modelId="{811F2DCC-9A14-42BB-B79D-AA8DF628FB61}" type="presParOf" srcId="{C23983D5-F45D-45A1-9A90-6F7A4F9ED282}" destId="{70AFF10A-B380-4829-B5CD-1DC0DC1A2A66}" srcOrd="1" destOrd="0" presId="urn:microsoft.com/office/officeart/2005/8/layout/orgChart1"/>
-    <dgm:cxn modelId="{E0996A44-80DE-4DA2-919D-2FEE8020A2E7}" type="presParOf" srcId="{35F4D66A-EEFD-4F00-AE78-DD28B5DA4C17}" destId="{5DC382AE-F8AE-4EF5-88C3-BA9FDE3934B2}" srcOrd="1" destOrd="0" presId="urn:microsoft.com/office/officeart/2005/8/layout/orgChart1"/>
-    <dgm:cxn modelId="{5EAFD18F-F05D-4C23-BC0F-0ADD4ABE160C}" type="presParOf" srcId="{35F4D66A-EEFD-4F00-AE78-DD28B5DA4C17}" destId="{18AC446A-5F9E-423C-B6DF-A0293481AE06}" srcOrd="2" destOrd="0" presId="urn:microsoft.com/office/officeart/2005/8/layout/orgChart1"/>
-    <dgm:cxn modelId="{B6B035D0-4F55-4F10-B574-905DFB2A3085}" type="presParOf" srcId="{91D7860F-2ECF-4808-9392-47B30CAFBF83}" destId="{CBF4D579-89FC-4A80-8E59-315DD447F223}" srcOrd="16" destOrd="0" presId="urn:microsoft.com/office/officeart/2005/8/layout/orgChart1"/>
-    <dgm:cxn modelId="{E32388C8-EF27-40BE-BEC4-E15FF5FF2290}" type="presParOf" srcId="{91D7860F-2ECF-4808-9392-47B30CAFBF83}" destId="{4A1BB71C-4FB2-4F80-954C-B8E5F81224CA}" srcOrd="17" destOrd="0" presId="urn:microsoft.com/office/officeart/2005/8/layout/orgChart1"/>
-    <dgm:cxn modelId="{25800295-D589-40BD-91D9-810612AD8096}" type="presParOf" srcId="{4A1BB71C-4FB2-4F80-954C-B8E5F81224CA}" destId="{19517EF9-3D82-4808-990A-E26FE5DB34A5}" srcOrd="0" destOrd="0" presId="urn:microsoft.com/office/officeart/2005/8/layout/orgChart1"/>
-    <dgm:cxn modelId="{EB04E4AD-FCB3-4AEB-9D16-7409A28ADFAB}" type="presParOf" srcId="{19517EF9-3D82-4808-990A-E26FE5DB34A5}" destId="{9451C940-8716-4CF1-9E64-C1A586BADC8D}" srcOrd="0" destOrd="0" presId="urn:microsoft.com/office/officeart/2005/8/layout/orgChart1"/>
-    <dgm:cxn modelId="{DF090733-DB02-40D6-A23D-05B2CD965621}" type="presParOf" srcId="{19517EF9-3D82-4808-990A-E26FE5DB34A5}" destId="{7DDB0E15-BB4C-496A-9681-157E40BFACAA}" srcOrd="1" destOrd="0" presId="urn:microsoft.com/office/officeart/2005/8/layout/orgChart1"/>
-    <dgm:cxn modelId="{76873E6B-7762-4D31-A8A2-47E74B8418BA}" type="presParOf" srcId="{4A1BB71C-4FB2-4F80-954C-B8E5F81224CA}" destId="{8342622C-D1F8-4B6B-ABBE-E85C3122A31A}" srcOrd="1" destOrd="0" presId="urn:microsoft.com/office/officeart/2005/8/layout/orgChart1"/>
-    <dgm:cxn modelId="{88CC87AC-A7BD-454E-B4A7-DD90F7132F59}" type="presParOf" srcId="{4A1BB71C-4FB2-4F80-954C-B8E5F81224CA}" destId="{0234C287-DB1C-4309-9F4A-B362EEE61AA1}" srcOrd="2" destOrd="0" presId="urn:microsoft.com/office/officeart/2005/8/layout/orgChart1"/>
-    <dgm:cxn modelId="{BD8B3029-22BA-4B55-9E09-D1AAD88044E6}" type="presParOf" srcId="{91D7860F-2ECF-4808-9392-47B30CAFBF83}" destId="{619DCB2D-2CBD-4ADC-A2DA-BF71D67FC155}" srcOrd="18" destOrd="0" presId="urn:microsoft.com/office/officeart/2005/8/layout/orgChart1"/>
-    <dgm:cxn modelId="{8D34E569-1D63-4E28-9D17-03BF3BA7174C}" type="presParOf" srcId="{91D7860F-2ECF-4808-9392-47B30CAFBF83}" destId="{9ADA0FF7-29CE-4A8D-B6B4-20C330A46B2D}" srcOrd="19" destOrd="0" presId="urn:microsoft.com/office/officeart/2005/8/layout/orgChart1"/>
-    <dgm:cxn modelId="{4730065D-C69F-497B-9E8B-720CA4825723}" type="presParOf" srcId="{9ADA0FF7-29CE-4A8D-B6B4-20C330A46B2D}" destId="{0C0E4700-8229-4F0D-9833-4454D9D96A4B}" srcOrd="0" destOrd="0" presId="urn:microsoft.com/office/officeart/2005/8/layout/orgChart1"/>
-    <dgm:cxn modelId="{9C2EB9FF-9B27-4D26-AF5A-3940F7050779}" type="presParOf" srcId="{0C0E4700-8229-4F0D-9833-4454D9D96A4B}" destId="{15D5A047-BD1E-44BB-8C62-7832884031E3}" srcOrd="0" destOrd="0" presId="urn:microsoft.com/office/officeart/2005/8/layout/orgChart1"/>
-    <dgm:cxn modelId="{FDBD00C4-3009-4888-82A8-9C96DE603D6E}" type="presParOf" srcId="{0C0E4700-8229-4F0D-9833-4454D9D96A4B}" destId="{B79C4B26-2AED-40A2-B593-00A372B3B5A1}" srcOrd="1" destOrd="0" presId="urn:microsoft.com/office/officeart/2005/8/layout/orgChart1"/>
-    <dgm:cxn modelId="{CD7827CC-F61F-45CF-A544-2FC2B44A1D1D}" type="presParOf" srcId="{9ADA0FF7-29CE-4A8D-B6B4-20C330A46B2D}" destId="{845EC36E-FCA8-4F12-A1BA-EBB38558745E}" srcOrd="1" destOrd="0" presId="urn:microsoft.com/office/officeart/2005/8/layout/orgChart1"/>
-    <dgm:cxn modelId="{82298278-7341-4A86-B412-229F16714C4B}" type="presParOf" srcId="{9ADA0FF7-29CE-4A8D-B6B4-20C330A46B2D}" destId="{9AD1F693-77DC-45A4-B8C0-BEC27C433AC3}" srcOrd="2" destOrd="0" presId="urn:microsoft.com/office/officeart/2005/8/layout/orgChart1"/>
-    <dgm:cxn modelId="{FA70B565-A18D-40ED-9102-DC6F75D7D358}" type="presParOf" srcId="{91D7860F-2ECF-4808-9392-47B30CAFBF83}" destId="{48372692-4EB9-4EFF-8B16-47B5D192D518}" srcOrd="20" destOrd="0" presId="urn:microsoft.com/office/officeart/2005/8/layout/orgChart1"/>
-    <dgm:cxn modelId="{54FFEFAE-D606-4661-9D68-D489D05C916C}" type="presParOf" srcId="{91D7860F-2ECF-4808-9392-47B30CAFBF83}" destId="{F3796D22-30E1-4D34-BB18-8C4EBB3FD8E7}" srcOrd="21" destOrd="0" presId="urn:microsoft.com/office/officeart/2005/8/layout/orgChart1"/>
-    <dgm:cxn modelId="{50C81933-6F41-4FAA-9243-993D11B63A81}" type="presParOf" srcId="{F3796D22-30E1-4D34-BB18-8C4EBB3FD8E7}" destId="{5A42CAD0-BD7F-4D5F-A544-F2E97F780855}" srcOrd="0" destOrd="0" presId="urn:microsoft.com/office/officeart/2005/8/layout/orgChart1"/>
-    <dgm:cxn modelId="{A0CE0A7D-234F-41BD-9FFB-409A8E671B9F}" type="presParOf" srcId="{5A42CAD0-BD7F-4D5F-A544-F2E97F780855}" destId="{B00B0B0A-6121-4749-8039-9D974B5A160A}" srcOrd="0" destOrd="0" presId="urn:microsoft.com/office/officeart/2005/8/layout/orgChart1"/>
-    <dgm:cxn modelId="{83C72630-B4F0-4C0E-A1ED-70C5A56CCC5F}" type="presParOf" srcId="{5A42CAD0-BD7F-4D5F-A544-F2E97F780855}" destId="{6B462F12-F4DE-4BFF-8F87-9C37C758721D}" srcOrd="1" destOrd="0" presId="urn:microsoft.com/office/officeart/2005/8/layout/orgChart1"/>
-    <dgm:cxn modelId="{4A0089A5-4DA5-464E-8FD0-F95C6EBA7346}" type="presParOf" srcId="{F3796D22-30E1-4D34-BB18-8C4EBB3FD8E7}" destId="{BACD09B7-185E-444A-A088-91F04C924A40}" srcOrd="1" destOrd="0" presId="urn:microsoft.com/office/officeart/2005/8/layout/orgChart1"/>
-    <dgm:cxn modelId="{F24F5771-D242-4037-ABE9-AF467DC80213}" type="presParOf" srcId="{F3796D22-30E1-4D34-BB18-8C4EBB3FD8E7}" destId="{DFF0D1DA-38CA-4753-9913-03842B3B3BE1}" srcOrd="2" destOrd="0" presId="urn:microsoft.com/office/officeart/2005/8/layout/orgChart1"/>
-    <dgm:cxn modelId="{8C152867-8635-4A2F-8372-C24A302E8156}" type="presParOf" srcId="{91D7860F-2ECF-4808-9392-47B30CAFBF83}" destId="{4646A681-E590-452C-B6C7-41709223B143}" srcOrd="22" destOrd="0" presId="urn:microsoft.com/office/officeart/2005/8/layout/orgChart1"/>
-    <dgm:cxn modelId="{60029CD6-0ADE-46F4-9419-346E33EF0C55}" type="presParOf" srcId="{91D7860F-2ECF-4808-9392-47B30CAFBF83}" destId="{3AC6527F-C364-45FC-82A7-A8D082335F47}" srcOrd="23" destOrd="0" presId="urn:microsoft.com/office/officeart/2005/8/layout/orgChart1"/>
-    <dgm:cxn modelId="{747099E9-4A83-4338-855C-380B3AB4F268}" type="presParOf" srcId="{3AC6527F-C364-45FC-82A7-A8D082335F47}" destId="{6A4BD039-EE19-4226-BDA5-D2BA413C670D}" srcOrd="0" destOrd="0" presId="urn:microsoft.com/office/officeart/2005/8/layout/orgChart1"/>
-    <dgm:cxn modelId="{5B1BD9B6-85F5-4478-9D1F-A832B209FA99}" type="presParOf" srcId="{6A4BD039-EE19-4226-BDA5-D2BA413C670D}" destId="{21875BEA-1124-43D2-A631-A5BA7BE06ED5}" srcOrd="0" destOrd="0" presId="urn:microsoft.com/office/officeart/2005/8/layout/orgChart1"/>
-    <dgm:cxn modelId="{5639750B-C2AA-41B0-B618-18F3116BC54A}" type="presParOf" srcId="{6A4BD039-EE19-4226-BDA5-D2BA413C670D}" destId="{214BB29F-1057-43B1-8F5B-45796DEF0BCD}" srcOrd="1" destOrd="0" presId="urn:microsoft.com/office/officeart/2005/8/layout/orgChart1"/>
-    <dgm:cxn modelId="{52BCC69A-A640-4A4B-977E-A4DCDB5ADC2B}" type="presParOf" srcId="{3AC6527F-C364-45FC-82A7-A8D082335F47}" destId="{6E2B8720-FE37-44E8-A1BC-C8433E2E6240}" srcOrd="1" destOrd="0" presId="urn:microsoft.com/office/officeart/2005/8/layout/orgChart1"/>
-    <dgm:cxn modelId="{348095DA-53C5-4B4C-B21A-0295F90FF489}" type="presParOf" srcId="{3AC6527F-C364-45FC-82A7-A8D082335F47}" destId="{0AB09E23-A834-4480-B7C4-BD2D54EDFE2B}" srcOrd="2" destOrd="0" presId="urn:microsoft.com/office/officeart/2005/8/layout/orgChart1"/>
-    <dgm:cxn modelId="{E2461B0B-BB4E-417D-BCFB-2D5160E72027}" type="presParOf" srcId="{CAE29FA5-B941-4638-9117-84E64C04F6BF}" destId="{038C1CC5-41A1-4558-B3F4-9E4BE5B11BF8}" srcOrd="2" destOrd="0" presId="urn:microsoft.com/office/officeart/2005/8/layout/orgChart1"/>
-    <dgm:cxn modelId="{269A91AE-226A-4662-AD5C-E9CD7BB70FC8}" type="presParOf" srcId="{48A46CAF-E063-412C-A87F-86C102DE1E0A}" destId="{7F4D1407-A9CA-4391-A199-C1CCE4C323F3}" srcOrd="2" destOrd="0" presId="urn:microsoft.com/office/officeart/2005/8/layout/orgChart1"/>
-    <dgm:cxn modelId="{59C12B35-0D16-4726-8647-04704C3F22BC}" type="presParOf" srcId="{129123F9-3855-4D82-843B-6D17F648ADED}" destId="{A3EEE277-A440-4432-B9FE-894E982087A9}" srcOrd="2" destOrd="0" presId="urn:microsoft.com/office/officeart/2005/8/layout/orgChart1"/>
-    <dgm:cxn modelId="{4A70B847-3206-49F6-9D65-E0E7392A1DC4}" type="presParOf" srcId="{129123F9-3855-4D82-843B-6D17F648ADED}" destId="{1C0A158C-C5F7-48A3-B55C-FC9CAE181FB1}" srcOrd="3" destOrd="0" presId="urn:microsoft.com/office/officeart/2005/8/layout/orgChart1"/>
-    <dgm:cxn modelId="{A8227F29-9406-4F60-AC5B-403A60E7C84D}" type="presParOf" srcId="{1C0A158C-C5F7-48A3-B55C-FC9CAE181FB1}" destId="{EEBBDAB1-3422-4215-AD5A-D74132B5E4B5}" srcOrd="0" destOrd="0" presId="urn:microsoft.com/office/officeart/2005/8/layout/orgChart1"/>
-    <dgm:cxn modelId="{8D83BA50-0795-400C-847D-A869260118E9}" type="presParOf" srcId="{EEBBDAB1-3422-4215-AD5A-D74132B5E4B5}" destId="{CCD577C8-9955-4C15-A0DE-548BBBA06E69}" srcOrd="0" destOrd="0" presId="urn:microsoft.com/office/officeart/2005/8/layout/orgChart1"/>
-    <dgm:cxn modelId="{A1AEB8BD-14E8-4173-970C-DB9B30B0B784}" type="presParOf" srcId="{EEBBDAB1-3422-4215-AD5A-D74132B5E4B5}" destId="{9C939236-80F3-42A9-B740-25800F495424}" srcOrd="1" destOrd="0" presId="urn:microsoft.com/office/officeart/2005/8/layout/orgChart1"/>
-    <dgm:cxn modelId="{B917B058-7DCD-490D-81E3-2628AA5122CD}" type="presParOf" srcId="{1C0A158C-C5F7-48A3-B55C-FC9CAE181FB1}" destId="{5C903195-656C-4204-BBDD-F168A5F745E3}" srcOrd="1" destOrd="0" presId="urn:microsoft.com/office/officeart/2005/8/layout/orgChart1"/>
-    <dgm:cxn modelId="{D93AF3DC-10AE-498D-94A2-5B2113B15915}" type="presParOf" srcId="{5C903195-656C-4204-BBDD-F168A5F745E3}" destId="{E3DF274E-5FD1-46C3-9307-7262A787D2EE}" srcOrd="0" destOrd="0" presId="urn:microsoft.com/office/officeart/2005/8/layout/orgChart1"/>
-    <dgm:cxn modelId="{BBF60183-F5D9-48B9-A27A-3F7FB2EFE650}" type="presParOf" srcId="{5C903195-656C-4204-BBDD-F168A5F745E3}" destId="{DDCFA6D3-C3A8-4EAB-966B-EDAFD2C38749}" srcOrd="1" destOrd="0" presId="urn:microsoft.com/office/officeart/2005/8/layout/orgChart1"/>
-    <dgm:cxn modelId="{A456A70D-CA7C-41DB-BB21-EDDFB5436F19}" type="presParOf" srcId="{DDCFA6D3-C3A8-4EAB-966B-EDAFD2C38749}" destId="{C77036C7-9099-428B-8544-1DBDAC7B94B9}" srcOrd="0" destOrd="0" presId="urn:microsoft.com/office/officeart/2005/8/layout/orgChart1"/>
-    <dgm:cxn modelId="{62079E6F-53B0-4211-A15F-CEDBBEE5FD66}" type="presParOf" srcId="{C77036C7-9099-428B-8544-1DBDAC7B94B9}" destId="{0605BEDE-25DF-4BDB-80D3-51EB2EFAE5C3}" srcOrd="0" destOrd="0" presId="urn:microsoft.com/office/officeart/2005/8/layout/orgChart1"/>
-    <dgm:cxn modelId="{36D0BC78-0B6B-4EBB-B46F-84629D2DC633}" type="presParOf" srcId="{C77036C7-9099-428B-8544-1DBDAC7B94B9}" destId="{92458EED-6676-4D9A-8FFA-79F870ED5C42}" srcOrd="1" destOrd="0" presId="urn:microsoft.com/office/officeart/2005/8/layout/orgChart1"/>
-    <dgm:cxn modelId="{3794241D-D008-4A85-9716-1A4D1FF21374}" type="presParOf" srcId="{DDCFA6D3-C3A8-4EAB-966B-EDAFD2C38749}" destId="{5DA2F1C6-8CBD-4C27-85D7-6A81B97693A7}" srcOrd="1" destOrd="0" presId="urn:microsoft.com/office/officeart/2005/8/layout/orgChart1"/>
-    <dgm:cxn modelId="{A924D47C-B2E2-4ABF-AB65-6EA35B765307}" type="presParOf" srcId="{5DA2F1C6-8CBD-4C27-85D7-6A81B97693A7}" destId="{91F5E438-DF80-46C0-B0A8-104EBC2F6E0C}" srcOrd="0" destOrd="0" presId="urn:microsoft.com/office/officeart/2005/8/layout/orgChart1"/>
-    <dgm:cxn modelId="{3DA1DDFA-4540-4EE5-BE07-3AFC656DA67C}" type="presParOf" srcId="{5DA2F1C6-8CBD-4C27-85D7-6A81B97693A7}" destId="{A7B2517B-8672-4D61-92AC-D9F14DC3891E}" srcOrd="1" destOrd="0" presId="urn:microsoft.com/office/officeart/2005/8/layout/orgChart1"/>
-    <dgm:cxn modelId="{06872230-7BC3-41AF-948A-AD2B9E32A23E}" type="presParOf" srcId="{A7B2517B-8672-4D61-92AC-D9F14DC3891E}" destId="{787D76E0-E620-4A70-8A2E-2572700DAE40}" srcOrd="0" destOrd="0" presId="urn:microsoft.com/office/officeart/2005/8/layout/orgChart1"/>
-    <dgm:cxn modelId="{42ECE052-6385-4D31-A6DF-5F500F7EC7EB}" type="presParOf" srcId="{787D76E0-E620-4A70-8A2E-2572700DAE40}" destId="{630B5E91-9A80-45EF-AEB5-43AB70CAC7C7}" srcOrd="0" destOrd="0" presId="urn:microsoft.com/office/officeart/2005/8/layout/orgChart1"/>
-    <dgm:cxn modelId="{070E520F-47CB-4E8F-B065-466A6940D779}" type="presParOf" srcId="{787D76E0-E620-4A70-8A2E-2572700DAE40}" destId="{CBDBB49C-F0AA-4CA0-93C0-440977CAFDAD}" srcOrd="1" destOrd="0" presId="urn:microsoft.com/office/officeart/2005/8/layout/orgChart1"/>
-    <dgm:cxn modelId="{A138CB1F-1808-400B-9029-FCABAA295FD6}" type="presParOf" srcId="{A7B2517B-8672-4D61-92AC-D9F14DC3891E}" destId="{4394F9DD-2EEB-4A45-9472-477DA4522B1F}" srcOrd="1" destOrd="0" presId="urn:microsoft.com/office/officeart/2005/8/layout/orgChart1"/>
-    <dgm:cxn modelId="{F4F417C7-101E-4779-8BF7-F2610708D889}" type="presParOf" srcId="{A7B2517B-8672-4D61-92AC-D9F14DC3891E}" destId="{39CC5834-69EC-4D33-96F3-270D2B72BAB9}" srcOrd="2" destOrd="0" presId="urn:microsoft.com/office/officeart/2005/8/layout/orgChart1"/>
-    <dgm:cxn modelId="{E83BC51A-A66F-4A5C-96EA-41F354C337CC}" type="presParOf" srcId="{5DA2F1C6-8CBD-4C27-85D7-6A81B97693A7}" destId="{101D6303-A6A7-4ED7-92AF-5A0A12944008}" srcOrd="2" destOrd="0" presId="urn:microsoft.com/office/officeart/2005/8/layout/orgChart1"/>
-    <dgm:cxn modelId="{6F4F1B8B-BA4D-4685-A107-F7ABE84F5896}" type="presParOf" srcId="{5DA2F1C6-8CBD-4C27-85D7-6A81B97693A7}" destId="{04B47F0C-04F2-4005-8511-B4D00AE35693}" srcOrd="3" destOrd="0" presId="urn:microsoft.com/office/officeart/2005/8/layout/orgChart1"/>
-    <dgm:cxn modelId="{D5803062-BC3E-4430-B4E0-198BF4A2F590}" type="presParOf" srcId="{04B47F0C-04F2-4005-8511-B4D00AE35693}" destId="{3B5B0DA4-348F-4E6A-8635-9E0F5A20D723}" srcOrd="0" destOrd="0" presId="urn:microsoft.com/office/officeart/2005/8/layout/orgChart1"/>
-    <dgm:cxn modelId="{F82BBD8A-BA3C-4BED-B783-F3714DC65550}" type="presParOf" srcId="{3B5B0DA4-348F-4E6A-8635-9E0F5A20D723}" destId="{111810C0-D98F-42A5-8758-6F6B13D8AC00}" srcOrd="0" destOrd="0" presId="urn:microsoft.com/office/officeart/2005/8/layout/orgChart1"/>
-    <dgm:cxn modelId="{009F55C0-8760-42FD-8D72-1FA8723F38FC}" type="presParOf" srcId="{3B5B0DA4-348F-4E6A-8635-9E0F5A20D723}" destId="{07C92325-0E2E-4722-A12A-38CD58BD4EEB}" srcOrd="1" destOrd="0" presId="urn:microsoft.com/office/officeart/2005/8/layout/orgChart1"/>
-    <dgm:cxn modelId="{CC65AA95-2B5D-4A13-9878-B691F48A8A55}" type="presParOf" srcId="{04B47F0C-04F2-4005-8511-B4D00AE35693}" destId="{9CFA0A3C-DDDD-4F4F-B281-42F99772EE85}" srcOrd="1" destOrd="0" presId="urn:microsoft.com/office/officeart/2005/8/layout/orgChart1"/>
-    <dgm:cxn modelId="{9FF58E19-E3A3-45BD-8610-37770EDBE7FE}" type="presParOf" srcId="{04B47F0C-04F2-4005-8511-B4D00AE35693}" destId="{FE578ED4-E97F-44F1-8BB5-65F4F2135CC7}" srcOrd="2" destOrd="0" presId="urn:microsoft.com/office/officeart/2005/8/layout/orgChart1"/>
-    <dgm:cxn modelId="{94798413-62A7-4E5D-B725-CB5900342BD8}" type="presParOf" srcId="{5DA2F1C6-8CBD-4C27-85D7-6A81B97693A7}" destId="{D85C8D20-0A8F-4772-85AA-77F41D6E03A6}" srcOrd="4" destOrd="0" presId="urn:microsoft.com/office/officeart/2005/8/layout/orgChart1"/>
-    <dgm:cxn modelId="{885E007E-CB1C-4661-9D07-BC8D58182516}" type="presParOf" srcId="{5DA2F1C6-8CBD-4C27-85D7-6A81B97693A7}" destId="{FABFBC0C-BEFD-466C-908B-6E121CF6D214}" srcOrd="5" destOrd="0" presId="urn:microsoft.com/office/officeart/2005/8/layout/orgChart1"/>
-    <dgm:cxn modelId="{64663C64-4CBD-4739-8712-F35E9180CDF4}" type="presParOf" srcId="{FABFBC0C-BEFD-466C-908B-6E121CF6D214}" destId="{818E0F35-44E4-4ADF-B505-A8EAF094849C}" srcOrd="0" destOrd="0" presId="urn:microsoft.com/office/officeart/2005/8/layout/orgChart1"/>
-    <dgm:cxn modelId="{ABE71465-DEEC-4977-91CD-A95D9657BCE1}" type="presParOf" srcId="{818E0F35-44E4-4ADF-B505-A8EAF094849C}" destId="{EF54315B-7D25-4C48-9EC8-C3063A41E0BA}" srcOrd="0" destOrd="0" presId="urn:microsoft.com/office/officeart/2005/8/layout/orgChart1"/>
-    <dgm:cxn modelId="{A4D0424B-47BA-45F8-9055-1EEBAB84B23B}" type="presParOf" srcId="{818E0F35-44E4-4ADF-B505-A8EAF094849C}" destId="{F5A2806F-621F-4421-867B-0A6261BC9195}" srcOrd="1" destOrd="0" presId="urn:microsoft.com/office/officeart/2005/8/layout/orgChart1"/>
-    <dgm:cxn modelId="{117CEEDD-1352-4624-AE66-D4D9131DE5B4}" type="presParOf" srcId="{FABFBC0C-BEFD-466C-908B-6E121CF6D214}" destId="{21DFCED2-BBE5-45C2-95C4-81383954F8DC}" srcOrd="1" destOrd="0" presId="urn:microsoft.com/office/officeart/2005/8/layout/orgChart1"/>
-    <dgm:cxn modelId="{B008F703-977D-44C7-95FB-C0AD7290CE92}" type="presParOf" srcId="{FABFBC0C-BEFD-466C-908B-6E121CF6D214}" destId="{D2A52C76-BC75-4B15-B481-3492125977F7}" srcOrd="2" destOrd="0" presId="urn:microsoft.com/office/officeart/2005/8/layout/orgChart1"/>
-    <dgm:cxn modelId="{F8951F55-30A3-4D32-BB55-54FCA448F972}" type="presParOf" srcId="{5DA2F1C6-8CBD-4C27-85D7-6A81B97693A7}" destId="{BC6E3CF2-D156-4645-97E5-FBA567BEBB60}" srcOrd="6" destOrd="0" presId="urn:microsoft.com/office/officeart/2005/8/layout/orgChart1"/>
-    <dgm:cxn modelId="{9AA41DA8-077C-4B6A-B653-AC85F775BEF5}" type="presParOf" srcId="{5DA2F1C6-8CBD-4C27-85D7-6A81B97693A7}" destId="{2C9B3077-394D-41E0-A08F-C52D314DE0B9}" srcOrd="7" destOrd="0" presId="urn:microsoft.com/office/officeart/2005/8/layout/orgChart1"/>
-    <dgm:cxn modelId="{54F508CF-7925-4F0D-B685-2D17CE4BC664}" type="presParOf" srcId="{2C9B3077-394D-41E0-A08F-C52D314DE0B9}" destId="{EDFE6CB1-051A-4ECE-9DAC-39DCF531D561}" srcOrd="0" destOrd="0" presId="urn:microsoft.com/office/officeart/2005/8/layout/orgChart1"/>
-    <dgm:cxn modelId="{C39841C6-1D84-42DF-B4CD-8063C43762F4}" type="presParOf" srcId="{EDFE6CB1-051A-4ECE-9DAC-39DCF531D561}" destId="{4704BB4C-B663-43E2-AD97-F2FD073EC09E}" srcOrd="0" destOrd="0" presId="urn:microsoft.com/office/officeart/2005/8/layout/orgChart1"/>
-    <dgm:cxn modelId="{8A868B9B-4A58-44C7-90C7-E0857C9A7B4E}" type="presParOf" srcId="{EDFE6CB1-051A-4ECE-9DAC-39DCF531D561}" destId="{F04CA39F-266C-43F2-AD98-40BE72191E8E}" srcOrd="1" destOrd="0" presId="urn:microsoft.com/office/officeart/2005/8/layout/orgChart1"/>
-    <dgm:cxn modelId="{E18B2B67-F35F-4ABE-8746-39F2EBFA2108}" type="presParOf" srcId="{2C9B3077-394D-41E0-A08F-C52D314DE0B9}" destId="{DD4449CD-6602-4F8C-9F05-32801B24F1D8}" srcOrd="1" destOrd="0" presId="urn:microsoft.com/office/officeart/2005/8/layout/orgChart1"/>
-    <dgm:cxn modelId="{D426F32F-D803-407F-8F70-D16296DEB100}" type="presParOf" srcId="{2C9B3077-394D-41E0-A08F-C52D314DE0B9}" destId="{CBBB03FD-6C92-455A-8A2F-E270B6754D7A}" srcOrd="2" destOrd="0" presId="urn:microsoft.com/office/officeart/2005/8/layout/orgChart1"/>
-    <dgm:cxn modelId="{F354E84F-3B39-474F-8AFC-D5274BD2E6DF}" type="presParOf" srcId="{5DA2F1C6-8CBD-4C27-85D7-6A81B97693A7}" destId="{1DC379EA-ACFB-4276-BD2D-A060D3B21DE0}" srcOrd="8" destOrd="0" presId="urn:microsoft.com/office/officeart/2005/8/layout/orgChart1"/>
-    <dgm:cxn modelId="{474ED5C4-D895-4AA0-9636-A79B8015C3C7}" type="presParOf" srcId="{5DA2F1C6-8CBD-4C27-85D7-6A81B97693A7}" destId="{E57ED9EA-899C-41AB-A7EB-A31A8B693B97}" srcOrd="9" destOrd="0" presId="urn:microsoft.com/office/officeart/2005/8/layout/orgChart1"/>
-    <dgm:cxn modelId="{7774A552-19C9-496A-8DF4-5D5D6A8F780A}" type="presParOf" srcId="{E57ED9EA-899C-41AB-A7EB-A31A8B693B97}" destId="{8856D021-1B10-4A94-BF17-03265C28D52E}" srcOrd="0" destOrd="0" presId="urn:microsoft.com/office/officeart/2005/8/layout/orgChart1"/>
-    <dgm:cxn modelId="{3E7401F1-5415-412C-811D-C3302A802E64}" type="presParOf" srcId="{8856D021-1B10-4A94-BF17-03265C28D52E}" destId="{200B6779-F528-4ADA-A136-66C368ACD577}" srcOrd="0" destOrd="0" presId="urn:microsoft.com/office/officeart/2005/8/layout/orgChart1"/>
-    <dgm:cxn modelId="{36DE675A-A884-4269-97AC-ECE6DF5606FE}" type="presParOf" srcId="{8856D021-1B10-4A94-BF17-03265C28D52E}" destId="{664DD1B7-3B88-4427-B3C1-1DB6C6373DE6}" srcOrd="1" destOrd="0" presId="urn:microsoft.com/office/officeart/2005/8/layout/orgChart1"/>
-    <dgm:cxn modelId="{F6074794-4049-4DB2-975D-6C63D3F67253}" type="presParOf" srcId="{E57ED9EA-899C-41AB-A7EB-A31A8B693B97}" destId="{711DE0BB-8AEB-468C-8A59-E1290192199D}" srcOrd="1" destOrd="0" presId="urn:microsoft.com/office/officeart/2005/8/layout/orgChart1"/>
-    <dgm:cxn modelId="{A3F9EC7E-6A8F-4F55-B2AC-146D4FC8DF16}" type="presParOf" srcId="{E57ED9EA-899C-41AB-A7EB-A31A8B693B97}" destId="{70CF84F6-8030-4025-A5E8-5C5D827A9416}" srcOrd="2" destOrd="0" presId="urn:microsoft.com/office/officeart/2005/8/layout/orgChart1"/>
-    <dgm:cxn modelId="{07BB5AFC-B7F9-4597-A858-B6C6C00A4D52}" type="presParOf" srcId="{5DA2F1C6-8CBD-4C27-85D7-6A81B97693A7}" destId="{4454E6B6-C6EB-4EFE-A06D-30C96DF74C97}" srcOrd="10" destOrd="0" presId="urn:microsoft.com/office/officeart/2005/8/layout/orgChart1"/>
-    <dgm:cxn modelId="{0AF0D9FB-E7C2-400F-A672-C95A23566B02}" type="presParOf" srcId="{5DA2F1C6-8CBD-4C27-85D7-6A81B97693A7}" destId="{81163FF7-33D2-4DCE-B5B9-9E4C0A2A5BDE}" srcOrd="11" destOrd="0" presId="urn:microsoft.com/office/officeart/2005/8/layout/orgChart1"/>
-    <dgm:cxn modelId="{6C8F87B0-A59B-47BC-AFCA-2A3CA897FD4F}" type="presParOf" srcId="{81163FF7-33D2-4DCE-B5B9-9E4C0A2A5BDE}" destId="{122027D2-1851-47CD-AC0C-868ED80538EA}" srcOrd="0" destOrd="0" presId="urn:microsoft.com/office/officeart/2005/8/layout/orgChart1"/>
-    <dgm:cxn modelId="{DD3FEDD3-464B-46B0-B3DF-DEEF7C4ADB13}" type="presParOf" srcId="{122027D2-1851-47CD-AC0C-868ED80538EA}" destId="{A9A7E5C0-A92C-4F71-A7B9-642E96B5F5FE}" srcOrd="0" destOrd="0" presId="urn:microsoft.com/office/officeart/2005/8/layout/orgChart1"/>
-    <dgm:cxn modelId="{67B29316-B394-4FF3-9D16-49C0018B7B00}" type="presParOf" srcId="{122027D2-1851-47CD-AC0C-868ED80538EA}" destId="{8DE9E13E-369B-4DF3-A64F-696D8730F840}" srcOrd="1" destOrd="0" presId="urn:microsoft.com/office/officeart/2005/8/layout/orgChart1"/>
-    <dgm:cxn modelId="{AF58BB73-3D9A-4706-85E1-6F22F4EA7240}" type="presParOf" srcId="{81163FF7-33D2-4DCE-B5B9-9E4C0A2A5BDE}" destId="{EAE03B3A-C7FC-4DCC-9849-FAFA25FD1B90}" srcOrd="1" destOrd="0" presId="urn:microsoft.com/office/officeart/2005/8/layout/orgChart1"/>
-    <dgm:cxn modelId="{4E3A0321-43FC-498E-BA3B-29BF7D3D20B9}" type="presParOf" srcId="{81163FF7-33D2-4DCE-B5B9-9E4C0A2A5BDE}" destId="{BDBE21E0-8594-451F-ADA2-A33346696D2F}" srcOrd="2" destOrd="0" presId="urn:microsoft.com/office/officeart/2005/8/layout/orgChart1"/>
-    <dgm:cxn modelId="{213F3A92-F308-4512-A144-A0847AA5FDC2}" type="presParOf" srcId="{DDCFA6D3-C3A8-4EAB-966B-EDAFD2C38749}" destId="{A5710DA3-A5B7-4D6B-AA38-050B0881409A}" srcOrd="2" destOrd="0" presId="urn:microsoft.com/office/officeart/2005/8/layout/orgChart1"/>
-    <dgm:cxn modelId="{FF11F2BF-566B-4823-8F47-E2C3B54E1E96}" type="presParOf" srcId="{1C0A158C-C5F7-48A3-B55C-FC9CAE181FB1}" destId="{CB56F6A1-AA57-4654-B19B-5220DE1DFE82}" srcOrd="2" destOrd="0" presId="urn:microsoft.com/office/officeart/2005/8/layout/orgChart1"/>
-    <dgm:cxn modelId="{59E387C4-76F2-4BDC-9356-6D6DFE17BEE1}" type="presParOf" srcId="{129123F9-3855-4D82-843B-6D17F648ADED}" destId="{14D3A4C6-1E40-4ADF-8A11-519A1B306E32}" srcOrd="4" destOrd="0" presId="urn:microsoft.com/office/officeart/2005/8/layout/orgChart1"/>
-    <dgm:cxn modelId="{A0AA0EEC-84AC-427E-A481-24A57CD4BC86}" type="presParOf" srcId="{129123F9-3855-4D82-843B-6D17F648ADED}" destId="{BC8C2CA2-D900-4985-90CA-C01E1FEF4593}" srcOrd="5" destOrd="0" presId="urn:microsoft.com/office/officeart/2005/8/layout/orgChart1"/>
-    <dgm:cxn modelId="{7ED4733B-6F37-4EE6-8A5F-7975D6F46A4C}" type="presParOf" srcId="{BC8C2CA2-D900-4985-90CA-C01E1FEF4593}" destId="{03C412EA-A366-4BE8-985B-AAAAF2E7172D}" srcOrd="0" destOrd="0" presId="urn:microsoft.com/office/officeart/2005/8/layout/orgChart1"/>
-    <dgm:cxn modelId="{1D269C31-ACCF-414C-89C5-771549BA1405}" type="presParOf" srcId="{03C412EA-A366-4BE8-985B-AAAAF2E7172D}" destId="{B87DD2D6-A50E-48A2-84D2-11DF6E294121}" srcOrd="0" destOrd="0" presId="urn:microsoft.com/office/officeart/2005/8/layout/orgChart1"/>
-    <dgm:cxn modelId="{04B1274E-A9A2-4B76-ADE2-C1D1DF11804D}" type="presParOf" srcId="{03C412EA-A366-4BE8-985B-AAAAF2E7172D}" destId="{69B01DDF-7B09-4C33-BD1B-611ACC55A21B}" srcOrd="1" destOrd="0" presId="urn:microsoft.com/office/officeart/2005/8/layout/orgChart1"/>
-    <dgm:cxn modelId="{8A56D823-D081-40BA-A0B9-1D86E871875C}" type="presParOf" srcId="{BC8C2CA2-D900-4985-90CA-C01E1FEF4593}" destId="{C84C4128-5FD2-4177-8224-679BF74C11BA}" srcOrd="1" destOrd="0" presId="urn:microsoft.com/office/officeart/2005/8/layout/orgChart1"/>
-    <dgm:cxn modelId="{31EDA24F-F275-4C13-8157-0D1F9C90343E}" type="presParOf" srcId="{BC8C2CA2-D900-4985-90CA-C01E1FEF4593}" destId="{7E78CA98-2507-4325-92E3-C22A623E1AEB}" srcOrd="2" destOrd="0" presId="urn:microsoft.com/office/officeart/2005/8/layout/orgChart1"/>
-    <dgm:cxn modelId="{A2B5E441-8611-4B23-80DD-77B4CDC0E34E}" type="presParOf" srcId="{129123F9-3855-4D82-843B-6D17F648ADED}" destId="{E8F5CB36-5393-47BC-B138-2AC77A000B9E}" srcOrd="6" destOrd="0" presId="urn:microsoft.com/office/officeart/2005/8/layout/orgChart1"/>
-    <dgm:cxn modelId="{854ED868-2535-4187-8FDE-883E411E04B3}" type="presParOf" srcId="{129123F9-3855-4D82-843B-6D17F648ADED}" destId="{D99E9E05-26BD-4A68-A39B-6C0E66226AD4}" srcOrd="7" destOrd="0" presId="urn:microsoft.com/office/officeart/2005/8/layout/orgChart1"/>
-    <dgm:cxn modelId="{154E7C65-89DA-4B50-A538-8296C4896045}" type="presParOf" srcId="{D99E9E05-26BD-4A68-A39B-6C0E66226AD4}" destId="{FAEA5685-6578-43AD-8679-879BF1CF0231}" srcOrd="0" destOrd="0" presId="urn:microsoft.com/office/officeart/2005/8/layout/orgChart1"/>
-    <dgm:cxn modelId="{4DD69E62-3395-474B-979C-788D322066B5}" type="presParOf" srcId="{FAEA5685-6578-43AD-8679-879BF1CF0231}" destId="{DF559129-30AF-43C2-83C8-FDD188F2ECEA}" srcOrd="0" destOrd="0" presId="urn:microsoft.com/office/officeart/2005/8/layout/orgChart1"/>
-    <dgm:cxn modelId="{35C9B045-C719-4953-ABC5-7F3D78A2AC0C}" type="presParOf" srcId="{FAEA5685-6578-43AD-8679-879BF1CF0231}" destId="{6F07934B-92A3-4103-9632-A65EE9643A2C}" srcOrd="1" destOrd="0" presId="urn:microsoft.com/office/officeart/2005/8/layout/orgChart1"/>
-    <dgm:cxn modelId="{EBF05B97-6DE6-454B-A2D4-D3E6BEBA8D31}" type="presParOf" srcId="{D99E9E05-26BD-4A68-A39B-6C0E66226AD4}" destId="{A681DEDD-9EE4-4721-AC03-CA8F49C6F349}" srcOrd="1" destOrd="0" presId="urn:microsoft.com/office/officeart/2005/8/layout/orgChart1"/>
-    <dgm:cxn modelId="{00D392D7-D47E-4B56-87E4-F9178D2FD459}" type="presParOf" srcId="{D99E9E05-26BD-4A68-A39B-6C0E66226AD4}" destId="{2A824A8A-1BEE-4D95-88C1-7BDED3C43E4E}" srcOrd="2" destOrd="0" presId="urn:microsoft.com/office/officeart/2005/8/layout/orgChart1"/>
-    <dgm:cxn modelId="{4ABF99D0-729C-4832-BD7E-11D39808D6A8}" type="presParOf" srcId="{303CB245-BC72-44A0-A5E5-F63A5F5B82AE}" destId="{FE2B89AD-3CE3-4AF1-A8B2-91CD3816EEE6}" srcOrd="2" destOrd="0" presId="urn:microsoft.com/office/officeart/2005/8/layout/orgChart1"/>
+    <dgm:cxn modelId="{D62E04E3-DA57-464C-AECC-6FA1D976C178}" type="presOf" srcId="{8BD55E92-3C8D-46A8-AA21-B2E211092B3B}" destId="{A9A7E5C0-A92C-4F71-A7B9-642E96B5F5FE}" srcOrd="0" destOrd="0" presId="urn:microsoft.com/office/officeart/2005/8/layout/orgChart1"/>
+    <dgm:cxn modelId="{29399B80-BC73-407F-94DB-F7814389F2B3}" type="presOf" srcId="{0A80C118-DB2F-40EB-9D02-31DBC1465356}" destId="{5FFB901A-BEFE-491E-BF6E-47010DE345F2}" srcOrd="1" destOrd="0" presId="urn:microsoft.com/office/officeart/2005/8/layout/orgChart1"/>
+    <dgm:cxn modelId="{2509A915-DCC7-4427-99A0-511F0A8C8542}" type="presOf" srcId="{888D0EC2-4D33-47F5-8906-1AB2B7CCD926}" destId="{9D7AD784-73D2-4A52-BD0C-36231CD4252A}" srcOrd="0" destOrd="0" presId="urn:microsoft.com/office/officeart/2005/8/layout/orgChart1"/>
+    <dgm:cxn modelId="{5E0ECB14-30E4-452C-81BD-99A94EBC11A7}" type="presParOf" srcId="{C21E4A27-0657-49E4-AD2D-75459EFD2036}" destId="{303CB245-BC72-44A0-A5E5-F63A5F5B82AE}" srcOrd="0" destOrd="0" presId="urn:microsoft.com/office/officeart/2005/8/layout/orgChart1"/>
+    <dgm:cxn modelId="{23A6F24D-1125-4F55-A47F-CF7C20911986}" type="presParOf" srcId="{303CB245-BC72-44A0-A5E5-F63A5F5B82AE}" destId="{F85D1FCF-6D22-45E5-81CA-5B987933492E}" srcOrd="0" destOrd="0" presId="urn:microsoft.com/office/officeart/2005/8/layout/orgChart1"/>
+    <dgm:cxn modelId="{26EC0173-8BCF-4F4D-B116-02576869E779}" type="presParOf" srcId="{F85D1FCF-6D22-45E5-81CA-5B987933492E}" destId="{A05A0B0C-81E6-46B0-B8FD-E27721847AAD}" srcOrd="0" destOrd="0" presId="urn:microsoft.com/office/officeart/2005/8/layout/orgChart1"/>
+    <dgm:cxn modelId="{DB9E7E09-226B-4A2D-A4B3-6D7D4C270B31}" type="presParOf" srcId="{F85D1FCF-6D22-45E5-81CA-5B987933492E}" destId="{2AC58D0F-FC34-4300-824A-15D3944D36D7}" srcOrd="1" destOrd="0" presId="urn:microsoft.com/office/officeart/2005/8/layout/orgChart1"/>
+    <dgm:cxn modelId="{B8F33483-54E8-46B2-83D0-8E9769E4A9C3}" type="presParOf" srcId="{303CB245-BC72-44A0-A5E5-F63A5F5B82AE}" destId="{129123F9-3855-4D82-843B-6D17F648ADED}" srcOrd="1" destOrd="0" presId="urn:microsoft.com/office/officeart/2005/8/layout/orgChart1"/>
+    <dgm:cxn modelId="{75EC55A2-261E-4527-A2D3-9662DFFF2538}" type="presParOf" srcId="{129123F9-3855-4D82-843B-6D17F648ADED}" destId="{CE511299-255A-4A60-BFC9-8A6BF5A439A2}" srcOrd="0" destOrd="0" presId="urn:microsoft.com/office/officeart/2005/8/layout/orgChart1"/>
+    <dgm:cxn modelId="{FC7B7538-FDA5-483C-87CA-C330D67EE459}" type="presParOf" srcId="{129123F9-3855-4D82-843B-6D17F648ADED}" destId="{48A46CAF-E063-412C-A87F-86C102DE1E0A}" srcOrd="1" destOrd="0" presId="urn:microsoft.com/office/officeart/2005/8/layout/orgChart1"/>
+    <dgm:cxn modelId="{25E3315B-3EAF-4840-83A4-284192F2DB7D}" type="presParOf" srcId="{48A46CAF-E063-412C-A87F-86C102DE1E0A}" destId="{B8375D65-FC95-4EE1-A84B-85697BDEC38D}" srcOrd="0" destOrd="0" presId="urn:microsoft.com/office/officeart/2005/8/layout/orgChart1"/>
+    <dgm:cxn modelId="{74CDDFF4-94CE-4DB1-B124-1EB62B501959}" type="presParOf" srcId="{B8375D65-FC95-4EE1-A84B-85697BDEC38D}" destId="{92DF9DB8-ADD3-49EB-94D5-C3D4F118BFF4}" srcOrd="0" destOrd="0" presId="urn:microsoft.com/office/officeart/2005/8/layout/orgChart1"/>
+    <dgm:cxn modelId="{615F0383-831F-4DAA-B80D-527D86F53207}" type="presParOf" srcId="{B8375D65-FC95-4EE1-A84B-85697BDEC38D}" destId="{74CB19A6-EC26-4648-81DC-0E6F06DFD3B8}" srcOrd="1" destOrd="0" presId="urn:microsoft.com/office/officeart/2005/8/layout/orgChart1"/>
+    <dgm:cxn modelId="{ACA2E0BD-5C8B-4494-B2AF-06DDCBA831EA}" type="presParOf" srcId="{48A46CAF-E063-412C-A87F-86C102DE1E0A}" destId="{9EEBB31A-B747-463F-AC9B-86B2512EF261}" srcOrd="1" destOrd="0" presId="urn:microsoft.com/office/officeart/2005/8/layout/orgChart1"/>
+    <dgm:cxn modelId="{978F8F85-094B-4FAC-9365-145E3BB0D72A}" type="presParOf" srcId="{9EEBB31A-B747-463F-AC9B-86B2512EF261}" destId="{AE9FDFD5-E5D5-4E9B-BF48-0EE2D047B1AD}" srcOrd="0" destOrd="0" presId="urn:microsoft.com/office/officeart/2005/8/layout/orgChart1"/>
+    <dgm:cxn modelId="{53124507-6831-4E8E-8555-6DDB132413E0}" type="presParOf" srcId="{9EEBB31A-B747-463F-AC9B-86B2512EF261}" destId="{CAE29FA5-B941-4638-9117-84E64C04F6BF}" srcOrd="1" destOrd="0" presId="urn:microsoft.com/office/officeart/2005/8/layout/orgChart1"/>
+    <dgm:cxn modelId="{CBC1C787-9839-4360-B51F-F077E5C5959E}" type="presParOf" srcId="{CAE29FA5-B941-4638-9117-84E64C04F6BF}" destId="{C00CB5B2-CC6D-4039-BB8C-00E8F624F77E}" srcOrd="0" destOrd="0" presId="urn:microsoft.com/office/officeart/2005/8/layout/orgChart1"/>
+    <dgm:cxn modelId="{3B2CDB11-8176-45D8-97A7-349B9310BA4C}" type="presParOf" srcId="{C00CB5B2-CC6D-4039-BB8C-00E8F624F77E}" destId="{9B7AD01D-C590-43AB-93C9-9555A15171C1}" srcOrd="0" destOrd="0" presId="urn:microsoft.com/office/officeart/2005/8/layout/orgChart1"/>
+    <dgm:cxn modelId="{7ECCC1C3-81D3-482B-82C5-5C450203C16D}" type="presParOf" srcId="{C00CB5B2-CC6D-4039-BB8C-00E8F624F77E}" destId="{771F07AB-B1A9-4D32-9210-398584376502}" srcOrd="1" destOrd="0" presId="urn:microsoft.com/office/officeart/2005/8/layout/orgChart1"/>
+    <dgm:cxn modelId="{3D5BDB7D-5354-4DAD-B638-6D3D75FC5E5D}" type="presParOf" srcId="{CAE29FA5-B941-4638-9117-84E64C04F6BF}" destId="{91D7860F-2ECF-4808-9392-47B30CAFBF83}" srcOrd="1" destOrd="0" presId="urn:microsoft.com/office/officeart/2005/8/layout/orgChart1"/>
+    <dgm:cxn modelId="{CD2F38F3-A9AE-48BA-938B-9A8CCA2E911D}" type="presParOf" srcId="{91D7860F-2ECF-4808-9392-47B30CAFBF83}" destId="{E04233A4-917D-4DDC-B098-3CEDE33765A8}" srcOrd="0" destOrd="0" presId="urn:microsoft.com/office/officeart/2005/8/layout/orgChart1"/>
+    <dgm:cxn modelId="{84B4663D-D4BB-46BE-B755-0062DD672127}" type="presParOf" srcId="{91D7860F-2ECF-4808-9392-47B30CAFBF83}" destId="{26613DCE-495D-4DA7-8DFF-6EAD9C910815}" srcOrd="1" destOrd="0" presId="urn:microsoft.com/office/officeart/2005/8/layout/orgChart1"/>
+    <dgm:cxn modelId="{D6131D17-D53D-4981-B281-AAC63F907D63}" type="presParOf" srcId="{26613DCE-495D-4DA7-8DFF-6EAD9C910815}" destId="{24E5B3DC-7709-4F63-82B8-1C0FEA355672}" srcOrd="0" destOrd="0" presId="urn:microsoft.com/office/officeart/2005/8/layout/orgChart1"/>
+    <dgm:cxn modelId="{86069FCC-5D87-4A33-BE84-7C756E4230DD}" type="presParOf" srcId="{24E5B3DC-7709-4F63-82B8-1C0FEA355672}" destId="{7F9E191A-FED7-42B6-9443-FA1141822762}" srcOrd="0" destOrd="0" presId="urn:microsoft.com/office/officeart/2005/8/layout/orgChart1"/>
+    <dgm:cxn modelId="{13AC3878-3254-478A-808C-CB81F6EE3E3C}" type="presParOf" srcId="{24E5B3DC-7709-4F63-82B8-1C0FEA355672}" destId="{2BEAAAE7-DA2A-418D-8D34-928C6F6234DD}" srcOrd="1" destOrd="0" presId="urn:microsoft.com/office/officeart/2005/8/layout/orgChart1"/>
+    <dgm:cxn modelId="{8E5C922B-FFEC-4AD9-A6C4-E83A7D237A69}" type="presParOf" srcId="{26613DCE-495D-4DA7-8DFF-6EAD9C910815}" destId="{FE36C9C0-C5C5-4270-8839-A1DC953ABD4A}" srcOrd="1" destOrd="0" presId="urn:microsoft.com/office/officeart/2005/8/layout/orgChart1"/>
+    <dgm:cxn modelId="{5B698017-EF25-4826-B1C6-4ACCF748D56A}" type="presParOf" srcId="{26613DCE-495D-4DA7-8DFF-6EAD9C910815}" destId="{8D89CA71-EEBD-4B13-97CA-5A93C8A20C98}" srcOrd="2" destOrd="0" presId="urn:microsoft.com/office/officeart/2005/8/layout/orgChart1"/>
+    <dgm:cxn modelId="{1E2CD2C3-7A73-4E17-AF4D-2A7ABF5ECDDF}" type="presParOf" srcId="{91D7860F-2ECF-4808-9392-47B30CAFBF83}" destId="{61949044-9275-4E51-96B3-616051701AB1}" srcOrd="2" destOrd="0" presId="urn:microsoft.com/office/officeart/2005/8/layout/orgChart1"/>
+    <dgm:cxn modelId="{B006760B-781A-4F49-8E4D-0021865318A2}" type="presParOf" srcId="{91D7860F-2ECF-4808-9392-47B30CAFBF83}" destId="{DFF278C4-3B27-413B-88D2-282ABBDDD95B}" srcOrd="3" destOrd="0" presId="urn:microsoft.com/office/officeart/2005/8/layout/orgChart1"/>
+    <dgm:cxn modelId="{2E34DE1A-6E1E-482A-819B-5F785726A9C6}" type="presParOf" srcId="{DFF278C4-3B27-413B-88D2-282ABBDDD95B}" destId="{8135EF3E-A7A3-4BC9-A657-C29F5DA342B1}" srcOrd="0" destOrd="0" presId="urn:microsoft.com/office/officeart/2005/8/layout/orgChart1"/>
+    <dgm:cxn modelId="{CF3478B6-BDD2-4167-9FE2-7BDEAD1F8E31}" type="presParOf" srcId="{8135EF3E-A7A3-4BC9-A657-C29F5DA342B1}" destId="{B9E6269E-0132-4BE7-A08B-13FFC62623D5}" srcOrd="0" destOrd="0" presId="urn:microsoft.com/office/officeart/2005/8/layout/orgChart1"/>
+    <dgm:cxn modelId="{A27FB3DD-2CA0-4A5A-B05E-9CA8F974C26F}" type="presParOf" srcId="{8135EF3E-A7A3-4BC9-A657-C29F5DA342B1}" destId="{6547041B-40D7-482D-BDCA-BDDB8EC9E4F3}" srcOrd="1" destOrd="0" presId="urn:microsoft.com/office/officeart/2005/8/layout/orgChart1"/>
+    <dgm:cxn modelId="{28C4F874-30A7-4486-A1E3-859220BB10D7}" type="presParOf" srcId="{DFF278C4-3B27-413B-88D2-282ABBDDD95B}" destId="{047D3732-CA9C-4EA8-949C-5568D5761DBC}" srcOrd="1" destOrd="0" presId="urn:microsoft.com/office/officeart/2005/8/layout/orgChart1"/>
+    <dgm:cxn modelId="{4807F490-EC9E-4BD5-8BE8-19FCFFA0E288}" type="presParOf" srcId="{DFF278C4-3B27-413B-88D2-282ABBDDD95B}" destId="{64F3E270-BB9B-4685-BE7E-1EC44EF8D0B3}" srcOrd="2" destOrd="0" presId="urn:microsoft.com/office/officeart/2005/8/layout/orgChart1"/>
+    <dgm:cxn modelId="{EFD1B596-7B25-4F06-80AC-40679C4D77AA}" type="presParOf" srcId="{91D7860F-2ECF-4808-9392-47B30CAFBF83}" destId="{D5194FFF-2B59-411E-BB8C-1107B45FF9D2}" srcOrd="4" destOrd="0" presId="urn:microsoft.com/office/officeart/2005/8/layout/orgChart1"/>
+    <dgm:cxn modelId="{C22BC8ED-4FAF-471C-945C-F0892C73DF5D}" type="presParOf" srcId="{91D7860F-2ECF-4808-9392-47B30CAFBF83}" destId="{1EED40DC-4A35-479D-A877-29E4E1A2F28D}" srcOrd="5" destOrd="0" presId="urn:microsoft.com/office/officeart/2005/8/layout/orgChart1"/>
+    <dgm:cxn modelId="{9DD9F793-8D0A-4BB7-AD6B-2D43689DF4B6}" type="presParOf" srcId="{1EED40DC-4A35-479D-A877-29E4E1A2F28D}" destId="{B674FC66-18CE-4B3C-BB4D-E3F7F20F663B}" srcOrd="0" destOrd="0" presId="urn:microsoft.com/office/officeart/2005/8/layout/orgChart1"/>
+    <dgm:cxn modelId="{779672F7-517D-4072-89A7-30D6346DDBB4}" type="presParOf" srcId="{B674FC66-18CE-4B3C-BB4D-E3F7F20F663B}" destId="{E772C66C-1B80-41B0-BDC1-4520BF1832E7}" srcOrd="0" destOrd="0" presId="urn:microsoft.com/office/officeart/2005/8/layout/orgChart1"/>
+    <dgm:cxn modelId="{A7DAC122-CF93-4156-BCB9-9B07FD8852DF}" type="presParOf" srcId="{B674FC66-18CE-4B3C-BB4D-E3F7F20F663B}" destId="{BE90E482-D934-497E-BB56-EB65923110A8}" srcOrd="1" destOrd="0" presId="urn:microsoft.com/office/officeart/2005/8/layout/orgChart1"/>
+    <dgm:cxn modelId="{BEF73F33-8291-48F9-8C2F-C3BDD354D5AB}" type="presParOf" srcId="{1EED40DC-4A35-479D-A877-29E4E1A2F28D}" destId="{4BCE2B4C-29C8-4C47-A497-0CB473E4EFFB}" srcOrd="1" destOrd="0" presId="urn:microsoft.com/office/officeart/2005/8/layout/orgChart1"/>
+    <dgm:cxn modelId="{E7A3D94F-D0DA-41C8-B19A-CE7CD598696A}" type="presParOf" srcId="{1EED40DC-4A35-479D-A877-29E4E1A2F28D}" destId="{820C5281-8D82-4B5E-9981-FCE3EBCD3835}" srcOrd="2" destOrd="0" presId="urn:microsoft.com/office/officeart/2005/8/layout/orgChart1"/>
+    <dgm:cxn modelId="{57BE4787-A326-46F5-BD86-27CB6B57774E}" type="presParOf" srcId="{91D7860F-2ECF-4808-9392-47B30CAFBF83}" destId="{6A09A6B1-ADB8-44C6-B5A4-69813F192DBA}" srcOrd="6" destOrd="0" presId="urn:microsoft.com/office/officeart/2005/8/layout/orgChart1"/>
+    <dgm:cxn modelId="{C4C207F7-0772-4F6F-B2A1-8D89BA4AA201}" type="presParOf" srcId="{91D7860F-2ECF-4808-9392-47B30CAFBF83}" destId="{CE23EAD8-86C7-437D-B7F1-A4C0ED55A7A0}" srcOrd="7" destOrd="0" presId="urn:microsoft.com/office/officeart/2005/8/layout/orgChart1"/>
+    <dgm:cxn modelId="{7CA3F459-AD33-42CB-A319-0759CE3A37C5}" type="presParOf" srcId="{CE23EAD8-86C7-437D-B7F1-A4C0ED55A7A0}" destId="{F9CAE3A2-5C4A-4C9B-A4D0-3065B05EB5B3}" srcOrd="0" destOrd="0" presId="urn:microsoft.com/office/officeart/2005/8/layout/orgChart1"/>
+    <dgm:cxn modelId="{90323BE9-16C9-499C-8A0D-2C4FD3B353C4}" type="presParOf" srcId="{F9CAE3A2-5C4A-4C9B-A4D0-3065B05EB5B3}" destId="{9D7AD784-73D2-4A52-BD0C-36231CD4252A}" srcOrd="0" destOrd="0" presId="urn:microsoft.com/office/officeart/2005/8/layout/orgChart1"/>
+    <dgm:cxn modelId="{ADB32C75-5E45-488A-90A3-C3D27A1A91A2}" type="presParOf" srcId="{F9CAE3A2-5C4A-4C9B-A4D0-3065B05EB5B3}" destId="{F96DA5F0-8D34-45BB-8ACD-339010A9C9ED}" srcOrd="1" destOrd="0" presId="urn:microsoft.com/office/officeart/2005/8/layout/orgChart1"/>
+    <dgm:cxn modelId="{E3CBDE00-0431-4254-9F81-D2061C2D0D1F}" type="presParOf" srcId="{CE23EAD8-86C7-437D-B7F1-A4C0ED55A7A0}" destId="{E49DB650-F0FC-4817-853A-0D7989C4DDEA}" srcOrd="1" destOrd="0" presId="urn:microsoft.com/office/officeart/2005/8/layout/orgChart1"/>
+    <dgm:cxn modelId="{5A67F192-B331-43E3-9C18-C013FC0EDD1E}" type="presParOf" srcId="{CE23EAD8-86C7-437D-B7F1-A4C0ED55A7A0}" destId="{74AF3B34-988A-4FA9-B3E6-173419C98E59}" srcOrd="2" destOrd="0" presId="urn:microsoft.com/office/officeart/2005/8/layout/orgChart1"/>
+    <dgm:cxn modelId="{DDDB6BE1-ED16-4446-A8E5-10C8EBE5A23C}" type="presParOf" srcId="{91D7860F-2ECF-4808-9392-47B30CAFBF83}" destId="{8A89DC42-7582-4359-8809-68E159879BA2}" srcOrd="8" destOrd="0" presId="urn:microsoft.com/office/officeart/2005/8/layout/orgChart1"/>
+    <dgm:cxn modelId="{AFFD34E3-4DD3-4C92-97D5-A82892C72DBE}" type="presParOf" srcId="{91D7860F-2ECF-4808-9392-47B30CAFBF83}" destId="{0A2477BC-164B-4E92-93D8-5F22E4832575}" srcOrd="9" destOrd="0" presId="urn:microsoft.com/office/officeart/2005/8/layout/orgChart1"/>
+    <dgm:cxn modelId="{58B3F8F8-DCE6-4FF8-A3CA-B0C6CB512DDE}" type="presParOf" srcId="{0A2477BC-164B-4E92-93D8-5F22E4832575}" destId="{82D01E32-F6E3-46D8-8781-2D7B31686445}" srcOrd="0" destOrd="0" presId="urn:microsoft.com/office/officeart/2005/8/layout/orgChart1"/>
+    <dgm:cxn modelId="{78655BEC-2958-462E-AD51-338C44A9FDD7}" type="presParOf" srcId="{82D01E32-F6E3-46D8-8781-2D7B31686445}" destId="{3C03E665-D737-4331-99DB-9B76DF31B819}" srcOrd="0" destOrd="0" presId="urn:microsoft.com/office/officeart/2005/8/layout/orgChart1"/>
+    <dgm:cxn modelId="{69B72064-72F6-4B34-A876-CEA50D7060F8}" type="presParOf" srcId="{82D01E32-F6E3-46D8-8781-2D7B31686445}" destId="{C2A0A3D6-034C-46CA-858E-620230EA9229}" srcOrd="1" destOrd="0" presId="urn:microsoft.com/office/officeart/2005/8/layout/orgChart1"/>
+    <dgm:cxn modelId="{211396F2-5DDF-450B-AEF4-DE0E87B32FE0}" type="presParOf" srcId="{0A2477BC-164B-4E92-93D8-5F22E4832575}" destId="{5D877E07-F17E-49C3-9930-557C8B366AFE}" srcOrd="1" destOrd="0" presId="urn:microsoft.com/office/officeart/2005/8/layout/orgChart1"/>
+    <dgm:cxn modelId="{1B150499-22A6-4112-9252-B7AAE8A12B6D}" type="presParOf" srcId="{0A2477BC-164B-4E92-93D8-5F22E4832575}" destId="{5B45213D-04EF-4278-AFD9-9846B9786B71}" srcOrd="2" destOrd="0" presId="urn:microsoft.com/office/officeart/2005/8/layout/orgChart1"/>
+    <dgm:cxn modelId="{1A0627E3-344A-47A8-9DCA-56B73C4E8214}" type="presParOf" srcId="{91D7860F-2ECF-4808-9392-47B30CAFBF83}" destId="{86B8F41F-83C5-4AE5-9A8B-236E961BAFB2}" srcOrd="10" destOrd="0" presId="urn:microsoft.com/office/officeart/2005/8/layout/orgChart1"/>
+    <dgm:cxn modelId="{45B56132-32EB-4C87-82C1-67F55A4899B3}" type="presParOf" srcId="{91D7860F-2ECF-4808-9392-47B30CAFBF83}" destId="{17F06FE0-007B-434D-8227-15F3176B1C42}" srcOrd="11" destOrd="0" presId="urn:microsoft.com/office/officeart/2005/8/layout/orgChart1"/>
+    <dgm:cxn modelId="{EA3D5DAF-54EA-4961-A3D8-FE00A11D58CB}" type="presParOf" srcId="{17F06FE0-007B-434D-8227-15F3176B1C42}" destId="{E78898A7-FF5C-478E-924D-B5170912E99F}" srcOrd="0" destOrd="0" presId="urn:microsoft.com/office/officeart/2005/8/layout/orgChart1"/>
+    <dgm:cxn modelId="{A9250E3D-7958-466B-BEE5-371D7F5D6880}" type="presParOf" srcId="{E78898A7-FF5C-478E-924D-B5170912E99F}" destId="{2E0E43EB-8EA6-43C3-B5CA-BFAED82941AD}" srcOrd="0" destOrd="0" presId="urn:microsoft.com/office/officeart/2005/8/layout/orgChart1"/>
+    <dgm:cxn modelId="{CA8395D3-10CC-471F-BBA4-F895C47C75B4}" type="presParOf" srcId="{E78898A7-FF5C-478E-924D-B5170912E99F}" destId="{5FFB901A-BEFE-491E-BF6E-47010DE345F2}" srcOrd="1" destOrd="0" presId="urn:microsoft.com/office/officeart/2005/8/layout/orgChart1"/>
+    <dgm:cxn modelId="{7027208E-0A23-4684-BCD9-58E66E83715D}" type="presParOf" srcId="{17F06FE0-007B-434D-8227-15F3176B1C42}" destId="{B9872F11-AE97-4F6B-A6B0-336C156BE8A8}" srcOrd="1" destOrd="0" presId="urn:microsoft.com/office/officeart/2005/8/layout/orgChart1"/>
+    <dgm:cxn modelId="{5A526DA8-13AD-491A-B5AF-E4961BC2E01B}" type="presParOf" srcId="{17F06FE0-007B-434D-8227-15F3176B1C42}" destId="{BF387F90-766E-4D90-BCE7-8BE05076CB3E}" srcOrd="2" destOrd="0" presId="urn:microsoft.com/office/officeart/2005/8/layout/orgChart1"/>
+    <dgm:cxn modelId="{1BE0D5E0-7D91-4FB9-BFA4-AD9422545351}" type="presParOf" srcId="{91D7860F-2ECF-4808-9392-47B30CAFBF83}" destId="{373BC3D5-D283-45B0-833F-0C636975B290}" srcOrd="12" destOrd="0" presId="urn:microsoft.com/office/officeart/2005/8/layout/orgChart1"/>
+    <dgm:cxn modelId="{3D036F43-691A-4C16-B55F-AB8E161560A9}" type="presParOf" srcId="{91D7860F-2ECF-4808-9392-47B30CAFBF83}" destId="{8804F03A-5016-472B-8F18-714D83DBFDF1}" srcOrd="13" destOrd="0" presId="urn:microsoft.com/office/officeart/2005/8/layout/orgChart1"/>
+    <dgm:cxn modelId="{828C4F41-FF5C-4855-B765-98C03227CDA4}" type="presParOf" srcId="{8804F03A-5016-472B-8F18-714D83DBFDF1}" destId="{77F7C702-94A8-4605-947F-B4B11327971E}" srcOrd="0" destOrd="0" presId="urn:microsoft.com/office/officeart/2005/8/layout/orgChart1"/>
+    <dgm:cxn modelId="{B9FEFD19-A390-4576-8359-B13C3A34D062}" type="presParOf" srcId="{77F7C702-94A8-4605-947F-B4B11327971E}" destId="{7E2E5C24-1E10-4A20-9DF4-43572CF8303E}" srcOrd="0" destOrd="0" presId="urn:microsoft.com/office/officeart/2005/8/layout/orgChart1"/>
+    <dgm:cxn modelId="{E3368ADC-11C8-42CE-A207-128D4AF4EE88}" type="presParOf" srcId="{77F7C702-94A8-4605-947F-B4B11327971E}" destId="{70693D6C-48BE-4499-83CC-E3B84562FA76}" srcOrd="1" destOrd="0" presId="urn:microsoft.com/office/officeart/2005/8/layout/orgChart1"/>
+    <dgm:cxn modelId="{E6B61CEE-C2C0-4412-BCBD-98BC8F072E3A}" type="presParOf" srcId="{8804F03A-5016-472B-8F18-714D83DBFDF1}" destId="{8524A341-2173-477B-9C34-510DCA0DFDD6}" srcOrd="1" destOrd="0" presId="urn:microsoft.com/office/officeart/2005/8/layout/orgChart1"/>
+    <dgm:cxn modelId="{5F987B35-F589-41E6-B4F7-3FF073B0F98B}" type="presParOf" srcId="{8804F03A-5016-472B-8F18-714D83DBFDF1}" destId="{6DA5B926-5685-4138-9EC5-DD17E7962048}" srcOrd="2" destOrd="0" presId="urn:microsoft.com/office/officeart/2005/8/layout/orgChart1"/>
+    <dgm:cxn modelId="{A234BDB1-E8EE-4ED8-9D49-2020843A17A9}" type="presParOf" srcId="{91D7860F-2ECF-4808-9392-47B30CAFBF83}" destId="{BBD617AE-88E3-4EAE-AE93-44C9E546809C}" srcOrd="14" destOrd="0" presId="urn:microsoft.com/office/officeart/2005/8/layout/orgChart1"/>
+    <dgm:cxn modelId="{F4F6FA4B-377D-4194-A43E-45A4D01B09E2}" type="presParOf" srcId="{91D7860F-2ECF-4808-9392-47B30CAFBF83}" destId="{35F4D66A-EEFD-4F00-AE78-DD28B5DA4C17}" srcOrd="15" destOrd="0" presId="urn:microsoft.com/office/officeart/2005/8/layout/orgChart1"/>
+    <dgm:cxn modelId="{4679C1F8-DA94-47AE-ABF8-C57F0C748F1E}" type="presParOf" srcId="{35F4D66A-EEFD-4F00-AE78-DD28B5DA4C17}" destId="{C23983D5-F45D-45A1-9A90-6F7A4F9ED282}" srcOrd="0" destOrd="0" presId="urn:microsoft.com/office/officeart/2005/8/layout/orgChart1"/>
+    <dgm:cxn modelId="{EDF6CA04-760F-4064-888D-BE7FD4A8B1F0}" type="presParOf" srcId="{C23983D5-F45D-45A1-9A90-6F7A4F9ED282}" destId="{8C3DE112-702A-48B2-9EDE-086CA4E902E6}" srcOrd="0" destOrd="0" presId="urn:microsoft.com/office/officeart/2005/8/layout/orgChart1"/>
+    <dgm:cxn modelId="{B7B921FD-EE2A-4293-B012-783BCE7AAE98}" type="presParOf" srcId="{C23983D5-F45D-45A1-9A90-6F7A4F9ED282}" destId="{70AFF10A-B380-4829-B5CD-1DC0DC1A2A66}" srcOrd="1" destOrd="0" presId="urn:microsoft.com/office/officeart/2005/8/layout/orgChart1"/>
+    <dgm:cxn modelId="{0A317125-9E69-4749-AF12-709C7AAC3401}" type="presParOf" srcId="{35F4D66A-EEFD-4F00-AE78-DD28B5DA4C17}" destId="{5DC382AE-F8AE-4EF5-88C3-BA9FDE3934B2}" srcOrd="1" destOrd="0" presId="urn:microsoft.com/office/officeart/2005/8/layout/orgChart1"/>
+    <dgm:cxn modelId="{4BDBD70C-3C76-4302-BBBD-92FABDB212E3}" type="presParOf" srcId="{35F4D66A-EEFD-4F00-AE78-DD28B5DA4C17}" destId="{18AC446A-5F9E-423C-B6DF-A0293481AE06}" srcOrd="2" destOrd="0" presId="urn:microsoft.com/office/officeart/2005/8/layout/orgChart1"/>
+    <dgm:cxn modelId="{F6478148-BE71-49E6-9D16-B60E31364A78}" type="presParOf" srcId="{91D7860F-2ECF-4808-9392-47B30CAFBF83}" destId="{CBF4D579-89FC-4A80-8E59-315DD447F223}" srcOrd="16" destOrd="0" presId="urn:microsoft.com/office/officeart/2005/8/layout/orgChart1"/>
+    <dgm:cxn modelId="{BE0A9E6D-2274-49E1-BE51-502E461B56E7}" type="presParOf" srcId="{91D7860F-2ECF-4808-9392-47B30CAFBF83}" destId="{4A1BB71C-4FB2-4F80-954C-B8E5F81224CA}" srcOrd="17" destOrd="0" presId="urn:microsoft.com/office/officeart/2005/8/layout/orgChart1"/>
+    <dgm:cxn modelId="{039423ED-7D47-493C-97E8-0F95459B9C0E}" type="presParOf" srcId="{4A1BB71C-4FB2-4F80-954C-B8E5F81224CA}" destId="{19517EF9-3D82-4808-990A-E26FE5DB34A5}" srcOrd="0" destOrd="0" presId="urn:microsoft.com/office/officeart/2005/8/layout/orgChart1"/>
+    <dgm:cxn modelId="{EF24D2C4-ED77-4391-8EE0-9444689801AE}" type="presParOf" srcId="{19517EF9-3D82-4808-990A-E26FE5DB34A5}" destId="{9451C940-8716-4CF1-9E64-C1A586BADC8D}" srcOrd="0" destOrd="0" presId="urn:microsoft.com/office/officeart/2005/8/layout/orgChart1"/>
+    <dgm:cxn modelId="{363BCC62-074C-4464-8D0A-8CF9F75B9BAB}" type="presParOf" srcId="{19517EF9-3D82-4808-990A-E26FE5DB34A5}" destId="{7DDB0E15-BB4C-496A-9681-157E40BFACAA}" srcOrd="1" destOrd="0" presId="urn:microsoft.com/office/officeart/2005/8/layout/orgChart1"/>
+    <dgm:cxn modelId="{4419A75B-1C76-4DA9-A2C6-1E25C0949198}" type="presParOf" srcId="{4A1BB71C-4FB2-4F80-954C-B8E5F81224CA}" destId="{8342622C-D1F8-4B6B-ABBE-E85C3122A31A}" srcOrd="1" destOrd="0" presId="urn:microsoft.com/office/officeart/2005/8/layout/orgChart1"/>
+    <dgm:cxn modelId="{803536FB-A225-40BA-B665-D1F90C4DCB32}" type="presParOf" srcId="{4A1BB71C-4FB2-4F80-954C-B8E5F81224CA}" destId="{0234C287-DB1C-4309-9F4A-B362EEE61AA1}" srcOrd="2" destOrd="0" presId="urn:microsoft.com/office/officeart/2005/8/layout/orgChart1"/>
+    <dgm:cxn modelId="{1DC1C034-B908-49F6-9907-A59FB83DD1EF}" type="presParOf" srcId="{91D7860F-2ECF-4808-9392-47B30CAFBF83}" destId="{619DCB2D-2CBD-4ADC-A2DA-BF71D67FC155}" srcOrd="18" destOrd="0" presId="urn:microsoft.com/office/officeart/2005/8/layout/orgChart1"/>
+    <dgm:cxn modelId="{C41965C7-F3C4-436C-98DB-5CBE3A2917FD}" type="presParOf" srcId="{91D7860F-2ECF-4808-9392-47B30CAFBF83}" destId="{9ADA0FF7-29CE-4A8D-B6B4-20C330A46B2D}" srcOrd="19" destOrd="0" presId="urn:microsoft.com/office/officeart/2005/8/layout/orgChart1"/>
+    <dgm:cxn modelId="{1BD05F90-59E2-442D-8E0D-1B9E9BEAB28D}" type="presParOf" srcId="{9ADA0FF7-29CE-4A8D-B6B4-20C330A46B2D}" destId="{0C0E4700-8229-4F0D-9833-4454D9D96A4B}" srcOrd="0" destOrd="0" presId="urn:microsoft.com/office/officeart/2005/8/layout/orgChart1"/>
+    <dgm:cxn modelId="{F3CB60D6-6A82-4859-BF0F-A1BA9092297D}" type="presParOf" srcId="{0C0E4700-8229-4F0D-9833-4454D9D96A4B}" destId="{15D5A047-BD1E-44BB-8C62-7832884031E3}" srcOrd="0" destOrd="0" presId="urn:microsoft.com/office/officeart/2005/8/layout/orgChart1"/>
+    <dgm:cxn modelId="{204C4139-BD94-4D09-874B-88B22BA941CA}" type="presParOf" srcId="{0C0E4700-8229-4F0D-9833-4454D9D96A4B}" destId="{B79C4B26-2AED-40A2-B593-00A372B3B5A1}" srcOrd="1" destOrd="0" presId="urn:microsoft.com/office/officeart/2005/8/layout/orgChart1"/>
+    <dgm:cxn modelId="{F4BBF416-FB6B-4524-AF0A-F3313A65D6AC}" type="presParOf" srcId="{9ADA0FF7-29CE-4A8D-B6B4-20C330A46B2D}" destId="{845EC36E-FCA8-4F12-A1BA-EBB38558745E}" srcOrd="1" destOrd="0" presId="urn:microsoft.com/office/officeart/2005/8/layout/orgChart1"/>
+    <dgm:cxn modelId="{0FD9F52E-1903-4FB3-BEE8-0821499C63AA}" type="presParOf" srcId="{9ADA0FF7-29CE-4A8D-B6B4-20C330A46B2D}" destId="{9AD1F693-77DC-45A4-B8C0-BEC27C433AC3}" srcOrd="2" destOrd="0" presId="urn:microsoft.com/office/officeart/2005/8/layout/orgChart1"/>
+    <dgm:cxn modelId="{FC94747C-4552-4C1B-A8B4-FE04087829EC}" type="presParOf" srcId="{91D7860F-2ECF-4808-9392-47B30CAFBF83}" destId="{48372692-4EB9-4EFF-8B16-47B5D192D518}" srcOrd="20" destOrd="0" presId="urn:microsoft.com/office/officeart/2005/8/layout/orgChart1"/>
+    <dgm:cxn modelId="{DE74F03E-4B81-4D41-9B6A-7220FBAB759A}" type="presParOf" srcId="{91D7860F-2ECF-4808-9392-47B30CAFBF83}" destId="{F3796D22-30E1-4D34-BB18-8C4EBB3FD8E7}" srcOrd="21" destOrd="0" presId="urn:microsoft.com/office/officeart/2005/8/layout/orgChart1"/>
+    <dgm:cxn modelId="{D5CF9937-C3CC-4CC9-9A55-491104A5C267}" type="presParOf" srcId="{F3796D22-30E1-4D34-BB18-8C4EBB3FD8E7}" destId="{5A42CAD0-BD7F-4D5F-A544-F2E97F780855}" srcOrd="0" destOrd="0" presId="urn:microsoft.com/office/officeart/2005/8/layout/orgChart1"/>
+    <dgm:cxn modelId="{CA6C0B54-4B2E-43DC-BC4A-84FB52A389AA}" type="presParOf" srcId="{5A42CAD0-BD7F-4D5F-A544-F2E97F780855}" destId="{B00B0B0A-6121-4749-8039-9D974B5A160A}" srcOrd="0" destOrd="0" presId="urn:microsoft.com/office/officeart/2005/8/layout/orgChart1"/>
+    <dgm:cxn modelId="{F36A19D2-0D5C-436D-BE6D-1DCEF6595FBD}" type="presParOf" srcId="{5A42CAD0-BD7F-4D5F-A544-F2E97F780855}" destId="{6B462F12-F4DE-4BFF-8F87-9C37C758721D}" srcOrd="1" destOrd="0" presId="urn:microsoft.com/office/officeart/2005/8/layout/orgChart1"/>
+    <dgm:cxn modelId="{9F03C4A1-134C-4647-803F-12D9E93DAFE4}" type="presParOf" srcId="{F3796D22-30E1-4D34-BB18-8C4EBB3FD8E7}" destId="{BACD09B7-185E-444A-A088-91F04C924A40}" srcOrd="1" destOrd="0" presId="urn:microsoft.com/office/officeart/2005/8/layout/orgChart1"/>
+    <dgm:cxn modelId="{0089C08C-EE72-4F75-B19C-4915E153F0F2}" type="presParOf" srcId="{F3796D22-30E1-4D34-BB18-8C4EBB3FD8E7}" destId="{DFF0D1DA-38CA-4753-9913-03842B3B3BE1}" srcOrd="2" destOrd="0" presId="urn:microsoft.com/office/officeart/2005/8/layout/orgChart1"/>
+    <dgm:cxn modelId="{6DBD06C5-4A97-4A2B-B820-08AFCB1BFDFD}" type="presParOf" srcId="{91D7860F-2ECF-4808-9392-47B30CAFBF83}" destId="{4646A681-E590-452C-B6C7-41709223B143}" srcOrd="22" destOrd="0" presId="urn:microsoft.com/office/officeart/2005/8/layout/orgChart1"/>
+    <dgm:cxn modelId="{1C3E4F8A-9492-4BA6-8675-4BF9F019812D}" type="presParOf" srcId="{91D7860F-2ECF-4808-9392-47B30CAFBF83}" destId="{3AC6527F-C364-45FC-82A7-A8D082335F47}" srcOrd="23" destOrd="0" presId="urn:microsoft.com/office/officeart/2005/8/layout/orgChart1"/>
+    <dgm:cxn modelId="{175CE840-9530-4718-AA2E-E82B807B330C}" type="presParOf" srcId="{3AC6527F-C364-45FC-82A7-A8D082335F47}" destId="{6A4BD039-EE19-4226-BDA5-D2BA413C670D}" srcOrd="0" destOrd="0" presId="urn:microsoft.com/office/officeart/2005/8/layout/orgChart1"/>
+    <dgm:cxn modelId="{0BB8C31A-1C93-4BA9-8086-6E42D63E55CC}" type="presParOf" srcId="{6A4BD039-EE19-4226-BDA5-D2BA413C670D}" destId="{21875BEA-1124-43D2-A631-A5BA7BE06ED5}" srcOrd="0" destOrd="0" presId="urn:microsoft.com/office/officeart/2005/8/layout/orgChart1"/>
+    <dgm:cxn modelId="{2231C745-AF47-481D-9BB5-34BBA156D87E}" type="presParOf" srcId="{6A4BD039-EE19-4226-BDA5-D2BA413C670D}" destId="{214BB29F-1057-43B1-8F5B-45796DEF0BCD}" srcOrd="1" destOrd="0" presId="urn:microsoft.com/office/officeart/2005/8/layout/orgChart1"/>
+    <dgm:cxn modelId="{291C7512-6FEF-4F44-BD6B-2DC94BB7D6F7}" type="presParOf" srcId="{3AC6527F-C364-45FC-82A7-A8D082335F47}" destId="{6E2B8720-FE37-44E8-A1BC-C8433E2E6240}" srcOrd="1" destOrd="0" presId="urn:microsoft.com/office/officeart/2005/8/layout/orgChart1"/>
+    <dgm:cxn modelId="{6DC4E26A-C9DC-4A59-8979-07DB3935FB5A}" type="presParOf" srcId="{3AC6527F-C364-45FC-82A7-A8D082335F47}" destId="{0AB09E23-A834-4480-B7C4-BD2D54EDFE2B}" srcOrd="2" destOrd="0" presId="urn:microsoft.com/office/officeart/2005/8/layout/orgChart1"/>
+    <dgm:cxn modelId="{708D581D-D17D-46A4-A54A-FA3FE5D65750}" type="presParOf" srcId="{CAE29FA5-B941-4638-9117-84E64C04F6BF}" destId="{038C1CC5-41A1-4558-B3F4-9E4BE5B11BF8}" srcOrd="2" destOrd="0" presId="urn:microsoft.com/office/officeart/2005/8/layout/orgChart1"/>
+    <dgm:cxn modelId="{7A67967F-F009-40DD-ABB4-A60EDC0FCB2C}" type="presParOf" srcId="{48A46CAF-E063-412C-A87F-86C102DE1E0A}" destId="{7F4D1407-A9CA-4391-A199-C1CCE4C323F3}" srcOrd="2" destOrd="0" presId="urn:microsoft.com/office/officeart/2005/8/layout/orgChart1"/>
+    <dgm:cxn modelId="{62DBF9BB-1B0A-4F9C-B531-0CD0C1325E88}" type="presParOf" srcId="{129123F9-3855-4D82-843B-6D17F648ADED}" destId="{A3EEE277-A440-4432-B9FE-894E982087A9}" srcOrd="2" destOrd="0" presId="urn:microsoft.com/office/officeart/2005/8/layout/orgChart1"/>
+    <dgm:cxn modelId="{202348D4-5BEE-466A-A302-958C118DB2A1}" type="presParOf" srcId="{129123F9-3855-4D82-843B-6D17F648ADED}" destId="{1C0A158C-C5F7-48A3-B55C-FC9CAE181FB1}" srcOrd="3" destOrd="0" presId="urn:microsoft.com/office/officeart/2005/8/layout/orgChart1"/>
+    <dgm:cxn modelId="{1064154A-B13D-49C4-91B4-E583DEC5EA8B}" type="presParOf" srcId="{1C0A158C-C5F7-48A3-B55C-FC9CAE181FB1}" destId="{EEBBDAB1-3422-4215-AD5A-D74132B5E4B5}" srcOrd="0" destOrd="0" presId="urn:microsoft.com/office/officeart/2005/8/layout/orgChart1"/>
+    <dgm:cxn modelId="{CED1372D-E1C8-482D-B815-B2EFC28F4B59}" type="presParOf" srcId="{EEBBDAB1-3422-4215-AD5A-D74132B5E4B5}" destId="{CCD577C8-9955-4C15-A0DE-548BBBA06E69}" srcOrd="0" destOrd="0" presId="urn:microsoft.com/office/officeart/2005/8/layout/orgChart1"/>
+    <dgm:cxn modelId="{3720FAAE-8D53-4687-88A8-A46C72FCACC4}" type="presParOf" srcId="{EEBBDAB1-3422-4215-AD5A-D74132B5E4B5}" destId="{9C939236-80F3-42A9-B740-25800F495424}" srcOrd="1" destOrd="0" presId="urn:microsoft.com/office/officeart/2005/8/layout/orgChart1"/>
+    <dgm:cxn modelId="{C65174D9-2E35-4375-AF00-31E283388162}" type="presParOf" srcId="{1C0A158C-C5F7-48A3-B55C-FC9CAE181FB1}" destId="{5C903195-656C-4204-BBDD-F168A5F745E3}" srcOrd="1" destOrd="0" presId="urn:microsoft.com/office/officeart/2005/8/layout/orgChart1"/>
+    <dgm:cxn modelId="{53DAB822-4CCB-42BC-8290-6720579721C5}" type="presParOf" srcId="{5C903195-656C-4204-BBDD-F168A5F745E3}" destId="{E3DF274E-5FD1-46C3-9307-7262A787D2EE}" srcOrd="0" destOrd="0" presId="urn:microsoft.com/office/officeart/2005/8/layout/orgChart1"/>
+    <dgm:cxn modelId="{70D6C545-E6C7-460F-8D5E-ED6D6C3F6CD0}" type="presParOf" srcId="{5C903195-656C-4204-BBDD-F168A5F745E3}" destId="{DDCFA6D3-C3A8-4EAB-966B-EDAFD2C38749}" srcOrd="1" destOrd="0" presId="urn:microsoft.com/office/officeart/2005/8/layout/orgChart1"/>
+    <dgm:cxn modelId="{AB5B93BC-A3EF-48D5-8B8E-8082BCD3E6F5}" type="presParOf" srcId="{DDCFA6D3-C3A8-4EAB-966B-EDAFD2C38749}" destId="{C77036C7-9099-428B-8544-1DBDAC7B94B9}" srcOrd="0" destOrd="0" presId="urn:microsoft.com/office/officeart/2005/8/layout/orgChart1"/>
+    <dgm:cxn modelId="{BC47C5E3-6991-461C-A551-66D114F1D20A}" type="presParOf" srcId="{C77036C7-9099-428B-8544-1DBDAC7B94B9}" destId="{0605BEDE-25DF-4BDB-80D3-51EB2EFAE5C3}" srcOrd="0" destOrd="0" presId="urn:microsoft.com/office/officeart/2005/8/layout/orgChart1"/>
+    <dgm:cxn modelId="{0289DF34-286B-48AD-9252-D100F621D56E}" type="presParOf" srcId="{C77036C7-9099-428B-8544-1DBDAC7B94B9}" destId="{92458EED-6676-4D9A-8FFA-79F870ED5C42}" srcOrd="1" destOrd="0" presId="urn:microsoft.com/office/officeart/2005/8/layout/orgChart1"/>
+    <dgm:cxn modelId="{127C6E4D-F99F-47BB-AE12-4A0725514805}" type="presParOf" srcId="{DDCFA6D3-C3A8-4EAB-966B-EDAFD2C38749}" destId="{5DA2F1C6-8CBD-4C27-85D7-6A81B97693A7}" srcOrd="1" destOrd="0" presId="urn:microsoft.com/office/officeart/2005/8/layout/orgChart1"/>
+    <dgm:cxn modelId="{2E9A11F1-6F31-4DFE-92A8-7BC21D7013D7}" type="presParOf" srcId="{5DA2F1C6-8CBD-4C27-85D7-6A81B97693A7}" destId="{91F5E438-DF80-46C0-B0A8-104EBC2F6E0C}" srcOrd="0" destOrd="0" presId="urn:microsoft.com/office/officeart/2005/8/layout/orgChart1"/>
+    <dgm:cxn modelId="{EABD8C76-78E5-4AD2-83EE-FD6BBAC0B235}" type="presParOf" srcId="{5DA2F1C6-8CBD-4C27-85D7-6A81B97693A7}" destId="{A7B2517B-8672-4D61-92AC-D9F14DC3891E}" srcOrd="1" destOrd="0" presId="urn:microsoft.com/office/officeart/2005/8/layout/orgChart1"/>
+    <dgm:cxn modelId="{09C0CE73-EC8D-46DC-A0C3-B8089FF0C10F}" type="presParOf" srcId="{A7B2517B-8672-4D61-92AC-D9F14DC3891E}" destId="{787D76E0-E620-4A70-8A2E-2572700DAE40}" srcOrd="0" destOrd="0" presId="urn:microsoft.com/office/officeart/2005/8/layout/orgChart1"/>
+    <dgm:cxn modelId="{56D799CD-E9B2-4798-B051-18F49D0D36FD}" type="presParOf" srcId="{787D76E0-E620-4A70-8A2E-2572700DAE40}" destId="{630B5E91-9A80-45EF-AEB5-43AB70CAC7C7}" srcOrd="0" destOrd="0" presId="urn:microsoft.com/office/officeart/2005/8/layout/orgChart1"/>
+    <dgm:cxn modelId="{9C0BB6D9-0100-4FD1-98C6-D70327C9892F}" type="presParOf" srcId="{787D76E0-E620-4A70-8A2E-2572700DAE40}" destId="{CBDBB49C-F0AA-4CA0-93C0-440977CAFDAD}" srcOrd="1" destOrd="0" presId="urn:microsoft.com/office/officeart/2005/8/layout/orgChart1"/>
+    <dgm:cxn modelId="{8125C4DF-A356-4C36-A019-E9D12499D662}" type="presParOf" srcId="{A7B2517B-8672-4D61-92AC-D9F14DC3891E}" destId="{4394F9DD-2EEB-4A45-9472-477DA4522B1F}" srcOrd="1" destOrd="0" presId="urn:microsoft.com/office/officeart/2005/8/layout/orgChart1"/>
+    <dgm:cxn modelId="{55204657-2127-47D1-A654-249F0A237167}" type="presParOf" srcId="{A7B2517B-8672-4D61-92AC-D9F14DC3891E}" destId="{39CC5834-69EC-4D33-96F3-270D2B72BAB9}" srcOrd="2" destOrd="0" presId="urn:microsoft.com/office/officeart/2005/8/layout/orgChart1"/>
+    <dgm:cxn modelId="{7B34F7D5-666B-49F2-9EEE-C224FF889874}" type="presParOf" srcId="{5DA2F1C6-8CBD-4C27-85D7-6A81B97693A7}" destId="{101D6303-A6A7-4ED7-92AF-5A0A12944008}" srcOrd="2" destOrd="0" presId="urn:microsoft.com/office/officeart/2005/8/layout/orgChart1"/>
+    <dgm:cxn modelId="{5EA3A0C6-3382-4B77-A54D-DE53FAD7A2B5}" type="presParOf" srcId="{5DA2F1C6-8CBD-4C27-85D7-6A81B97693A7}" destId="{04B47F0C-04F2-4005-8511-B4D00AE35693}" srcOrd="3" destOrd="0" presId="urn:microsoft.com/office/officeart/2005/8/layout/orgChart1"/>
+    <dgm:cxn modelId="{A45E2ECF-23AF-4568-BCB5-49B62CDC68FB}" type="presParOf" srcId="{04B47F0C-04F2-4005-8511-B4D00AE35693}" destId="{3B5B0DA4-348F-4E6A-8635-9E0F5A20D723}" srcOrd="0" destOrd="0" presId="urn:microsoft.com/office/officeart/2005/8/layout/orgChart1"/>
+    <dgm:cxn modelId="{49BC7BEE-6C7F-457E-A932-4C4CF54A04F6}" type="presParOf" srcId="{3B5B0DA4-348F-4E6A-8635-9E0F5A20D723}" destId="{111810C0-D98F-42A5-8758-6F6B13D8AC00}" srcOrd="0" destOrd="0" presId="urn:microsoft.com/office/officeart/2005/8/layout/orgChart1"/>
+    <dgm:cxn modelId="{5F94A157-364B-47CC-A1ED-6FB8B0606B5C}" type="presParOf" srcId="{3B5B0DA4-348F-4E6A-8635-9E0F5A20D723}" destId="{07C92325-0E2E-4722-A12A-38CD58BD4EEB}" srcOrd="1" destOrd="0" presId="urn:microsoft.com/office/officeart/2005/8/layout/orgChart1"/>
+    <dgm:cxn modelId="{A2CF8485-197F-497A-A84A-B6B55A60CD73}" type="presParOf" srcId="{04B47F0C-04F2-4005-8511-B4D00AE35693}" destId="{9CFA0A3C-DDDD-4F4F-B281-42F99772EE85}" srcOrd="1" destOrd="0" presId="urn:microsoft.com/office/officeart/2005/8/layout/orgChart1"/>
+    <dgm:cxn modelId="{108B9FBD-5218-4E51-B51F-EFD9F99AF289}" type="presParOf" srcId="{04B47F0C-04F2-4005-8511-B4D00AE35693}" destId="{FE578ED4-E97F-44F1-8BB5-65F4F2135CC7}" srcOrd="2" destOrd="0" presId="urn:microsoft.com/office/officeart/2005/8/layout/orgChart1"/>
+    <dgm:cxn modelId="{C114B324-47DD-4147-99E2-E1B2DD82AA2B}" type="presParOf" srcId="{5DA2F1C6-8CBD-4C27-85D7-6A81B97693A7}" destId="{D85C8D20-0A8F-4772-85AA-77F41D6E03A6}" srcOrd="4" destOrd="0" presId="urn:microsoft.com/office/officeart/2005/8/layout/orgChart1"/>
+    <dgm:cxn modelId="{CA19CBE4-8F5E-4743-9A22-229B7FB7516B}" type="presParOf" srcId="{5DA2F1C6-8CBD-4C27-85D7-6A81B97693A7}" destId="{FABFBC0C-BEFD-466C-908B-6E121CF6D214}" srcOrd="5" destOrd="0" presId="urn:microsoft.com/office/officeart/2005/8/layout/orgChart1"/>
+    <dgm:cxn modelId="{1B9A123C-1BF3-4D0D-911A-3A522F99C290}" type="presParOf" srcId="{FABFBC0C-BEFD-466C-908B-6E121CF6D214}" destId="{818E0F35-44E4-4ADF-B505-A8EAF094849C}" srcOrd="0" destOrd="0" presId="urn:microsoft.com/office/officeart/2005/8/layout/orgChart1"/>
+    <dgm:cxn modelId="{51346055-D1EF-47F7-8B80-0BFE5F4FEB53}" type="presParOf" srcId="{818E0F35-44E4-4ADF-B505-A8EAF094849C}" destId="{EF54315B-7D25-4C48-9EC8-C3063A41E0BA}" srcOrd="0" destOrd="0" presId="urn:microsoft.com/office/officeart/2005/8/layout/orgChart1"/>
+    <dgm:cxn modelId="{5E25B608-1D23-41F4-9BFF-B3B91509F6AC}" type="presParOf" srcId="{818E0F35-44E4-4ADF-B505-A8EAF094849C}" destId="{F5A2806F-621F-4421-867B-0A6261BC9195}" srcOrd="1" destOrd="0" presId="urn:microsoft.com/office/officeart/2005/8/layout/orgChart1"/>
+    <dgm:cxn modelId="{AE193524-0A5F-4C2A-8569-3BD4CA2A623C}" type="presParOf" srcId="{FABFBC0C-BEFD-466C-908B-6E121CF6D214}" destId="{21DFCED2-BBE5-45C2-95C4-81383954F8DC}" srcOrd="1" destOrd="0" presId="urn:microsoft.com/office/officeart/2005/8/layout/orgChart1"/>
+    <dgm:cxn modelId="{1AF85583-2B78-41B6-8609-6BE89F6A4DE5}" type="presParOf" srcId="{FABFBC0C-BEFD-466C-908B-6E121CF6D214}" destId="{D2A52C76-BC75-4B15-B481-3492125977F7}" srcOrd="2" destOrd="0" presId="urn:microsoft.com/office/officeart/2005/8/layout/orgChart1"/>
+    <dgm:cxn modelId="{04432F84-9456-4F3B-A7C3-38CE7042BEB8}" type="presParOf" srcId="{5DA2F1C6-8CBD-4C27-85D7-6A81B97693A7}" destId="{BC6E3CF2-D156-4645-97E5-FBA567BEBB60}" srcOrd="6" destOrd="0" presId="urn:microsoft.com/office/officeart/2005/8/layout/orgChart1"/>
+    <dgm:cxn modelId="{22CCF908-9767-41B6-8EB7-DCF4C30C24CB}" type="presParOf" srcId="{5DA2F1C6-8CBD-4C27-85D7-6A81B97693A7}" destId="{2C9B3077-394D-41E0-A08F-C52D314DE0B9}" srcOrd="7" destOrd="0" presId="urn:microsoft.com/office/officeart/2005/8/layout/orgChart1"/>
+    <dgm:cxn modelId="{38A2026B-B8A7-46E3-A21E-AA298DB385A3}" type="presParOf" srcId="{2C9B3077-394D-41E0-A08F-C52D314DE0B9}" destId="{EDFE6CB1-051A-4ECE-9DAC-39DCF531D561}" srcOrd="0" destOrd="0" presId="urn:microsoft.com/office/officeart/2005/8/layout/orgChart1"/>
+    <dgm:cxn modelId="{AB2BB8CC-2E1F-4A6E-807C-4DEE76D9CB49}" type="presParOf" srcId="{EDFE6CB1-051A-4ECE-9DAC-39DCF531D561}" destId="{4704BB4C-B663-43E2-AD97-F2FD073EC09E}" srcOrd="0" destOrd="0" presId="urn:microsoft.com/office/officeart/2005/8/layout/orgChart1"/>
+    <dgm:cxn modelId="{2DDA3C75-8CAE-4480-B74C-D0EBAB131F7D}" type="presParOf" srcId="{EDFE6CB1-051A-4ECE-9DAC-39DCF531D561}" destId="{F04CA39F-266C-43F2-AD98-40BE72191E8E}" srcOrd="1" destOrd="0" presId="urn:microsoft.com/office/officeart/2005/8/layout/orgChart1"/>
+    <dgm:cxn modelId="{A4B44008-DAA3-4908-93EB-F3A06A8D59D5}" type="presParOf" srcId="{2C9B3077-394D-41E0-A08F-C52D314DE0B9}" destId="{DD4449CD-6602-4F8C-9F05-32801B24F1D8}" srcOrd="1" destOrd="0" presId="urn:microsoft.com/office/officeart/2005/8/layout/orgChart1"/>
+    <dgm:cxn modelId="{1E6560F5-F047-4012-ABF1-795ED5A55ABB}" type="presParOf" srcId="{2C9B3077-394D-41E0-A08F-C52D314DE0B9}" destId="{CBBB03FD-6C92-455A-8A2F-E270B6754D7A}" srcOrd="2" destOrd="0" presId="urn:microsoft.com/office/officeart/2005/8/layout/orgChart1"/>
+    <dgm:cxn modelId="{53F99EAD-02E5-4562-B7DB-31B3D303ACFB}" type="presParOf" srcId="{5DA2F1C6-8CBD-4C27-85D7-6A81B97693A7}" destId="{1DC379EA-ACFB-4276-BD2D-A060D3B21DE0}" srcOrd="8" destOrd="0" presId="urn:microsoft.com/office/officeart/2005/8/layout/orgChart1"/>
+    <dgm:cxn modelId="{A708415A-D9DE-44B4-B9E6-74C148E5CB49}" type="presParOf" srcId="{5DA2F1C6-8CBD-4C27-85D7-6A81B97693A7}" destId="{E57ED9EA-899C-41AB-A7EB-A31A8B693B97}" srcOrd="9" destOrd="0" presId="urn:microsoft.com/office/officeart/2005/8/layout/orgChart1"/>
+    <dgm:cxn modelId="{8859965A-895C-4264-8A33-A7F9222010B8}" type="presParOf" srcId="{E57ED9EA-899C-41AB-A7EB-A31A8B693B97}" destId="{8856D021-1B10-4A94-BF17-03265C28D52E}" srcOrd="0" destOrd="0" presId="urn:microsoft.com/office/officeart/2005/8/layout/orgChart1"/>
+    <dgm:cxn modelId="{D863CB84-E306-492F-B509-850075629FC1}" type="presParOf" srcId="{8856D021-1B10-4A94-BF17-03265C28D52E}" destId="{200B6779-F528-4ADA-A136-66C368ACD577}" srcOrd="0" destOrd="0" presId="urn:microsoft.com/office/officeart/2005/8/layout/orgChart1"/>
+    <dgm:cxn modelId="{541E3A7A-1CC4-4952-941C-EBDCA6767021}" type="presParOf" srcId="{8856D021-1B10-4A94-BF17-03265C28D52E}" destId="{664DD1B7-3B88-4427-B3C1-1DB6C6373DE6}" srcOrd="1" destOrd="0" presId="urn:microsoft.com/office/officeart/2005/8/layout/orgChart1"/>
+    <dgm:cxn modelId="{541E9DB6-DAF5-41E2-80EF-E1CD29E50AF8}" type="presParOf" srcId="{E57ED9EA-899C-41AB-A7EB-A31A8B693B97}" destId="{711DE0BB-8AEB-468C-8A59-E1290192199D}" srcOrd="1" destOrd="0" presId="urn:microsoft.com/office/officeart/2005/8/layout/orgChart1"/>
+    <dgm:cxn modelId="{07446E73-6F61-4D30-AD9F-941E55EB989E}" type="presParOf" srcId="{E57ED9EA-899C-41AB-A7EB-A31A8B693B97}" destId="{70CF84F6-8030-4025-A5E8-5C5D827A9416}" srcOrd="2" destOrd="0" presId="urn:microsoft.com/office/officeart/2005/8/layout/orgChart1"/>
+    <dgm:cxn modelId="{465B7209-934D-425E-9A55-FFCBBC969F2F}" type="presParOf" srcId="{5DA2F1C6-8CBD-4C27-85D7-6A81B97693A7}" destId="{4454E6B6-C6EB-4EFE-A06D-30C96DF74C97}" srcOrd="10" destOrd="0" presId="urn:microsoft.com/office/officeart/2005/8/layout/orgChart1"/>
+    <dgm:cxn modelId="{31533B1A-6734-47E0-AE86-32D6D8085F9E}" type="presParOf" srcId="{5DA2F1C6-8CBD-4C27-85D7-6A81B97693A7}" destId="{81163FF7-33D2-4DCE-B5B9-9E4C0A2A5BDE}" srcOrd="11" destOrd="0" presId="urn:microsoft.com/office/officeart/2005/8/layout/orgChart1"/>
+    <dgm:cxn modelId="{4D01407B-CB5C-4E2A-9BB0-C461D3155FC1}" type="presParOf" srcId="{81163FF7-33D2-4DCE-B5B9-9E4C0A2A5BDE}" destId="{122027D2-1851-47CD-AC0C-868ED80538EA}" srcOrd="0" destOrd="0" presId="urn:microsoft.com/office/officeart/2005/8/layout/orgChart1"/>
+    <dgm:cxn modelId="{E1E5F151-E8C6-41F1-9945-F1FD1E32FF29}" type="presParOf" srcId="{122027D2-1851-47CD-AC0C-868ED80538EA}" destId="{A9A7E5C0-A92C-4F71-A7B9-642E96B5F5FE}" srcOrd="0" destOrd="0" presId="urn:microsoft.com/office/officeart/2005/8/layout/orgChart1"/>
+    <dgm:cxn modelId="{E00AF2AC-C1D5-4F23-BC27-6052B033706E}" type="presParOf" srcId="{122027D2-1851-47CD-AC0C-868ED80538EA}" destId="{8DE9E13E-369B-4DF3-A64F-696D8730F840}" srcOrd="1" destOrd="0" presId="urn:microsoft.com/office/officeart/2005/8/layout/orgChart1"/>
+    <dgm:cxn modelId="{BA3BDFD8-A921-4E0A-A038-ECD6BCF76A8D}" type="presParOf" srcId="{81163FF7-33D2-4DCE-B5B9-9E4C0A2A5BDE}" destId="{EAE03B3A-C7FC-4DCC-9849-FAFA25FD1B90}" srcOrd="1" destOrd="0" presId="urn:microsoft.com/office/officeart/2005/8/layout/orgChart1"/>
+    <dgm:cxn modelId="{A2A117C0-D9BC-40BE-9458-B626E48D51A9}" type="presParOf" srcId="{81163FF7-33D2-4DCE-B5B9-9E4C0A2A5BDE}" destId="{BDBE21E0-8594-451F-ADA2-A33346696D2F}" srcOrd="2" destOrd="0" presId="urn:microsoft.com/office/officeart/2005/8/layout/orgChart1"/>
+    <dgm:cxn modelId="{8B552DF2-5A3F-4C92-BD06-7890BD73BC8D}" type="presParOf" srcId="{DDCFA6D3-C3A8-4EAB-966B-EDAFD2C38749}" destId="{A5710DA3-A5B7-4D6B-AA38-050B0881409A}" srcOrd="2" destOrd="0" presId="urn:microsoft.com/office/officeart/2005/8/layout/orgChart1"/>
+    <dgm:cxn modelId="{B876B0E4-150B-49F5-B1AA-E90A86DCEC89}" type="presParOf" srcId="{1C0A158C-C5F7-48A3-B55C-FC9CAE181FB1}" destId="{CB56F6A1-AA57-4654-B19B-5220DE1DFE82}" srcOrd="2" destOrd="0" presId="urn:microsoft.com/office/officeart/2005/8/layout/orgChart1"/>
+    <dgm:cxn modelId="{83839D9B-DF2A-480E-AC1F-2DD6A975A5CE}" type="presParOf" srcId="{129123F9-3855-4D82-843B-6D17F648ADED}" destId="{14D3A4C6-1E40-4ADF-8A11-519A1B306E32}" srcOrd="4" destOrd="0" presId="urn:microsoft.com/office/officeart/2005/8/layout/orgChart1"/>
+    <dgm:cxn modelId="{AE4FA5B7-D0B2-4B37-8B7D-A1C333C1BCEE}" type="presParOf" srcId="{129123F9-3855-4D82-843B-6D17F648ADED}" destId="{BC8C2CA2-D900-4985-90CA-C01E1FEF4593}" srcOrd="5" destOrd="0" presId="urn:microsoft.com/office/officeart/2005/8/layout/orgChart1"/>
+    <dgm:cxn modelId="{CDC27740-9289-40C6-BA70-76AD4CFAA6B3}" type="presParOf" srcId="{BC8C2CA2-D900-4985-90CA-C01E1FEF4593}" destId="{03C412EA-A366-4BE8-985B-AAAAF2E7172D}" srcOrd="0" destOrd="0" presId="urn:microsoft.com/office/officeart/2005/8/layout/orgChart1"/>
+    <dgm:cxn modelId="{7AF69CC8-6ABD-4BD5-8BFB-566B648AB8F4}" type="presParOf" srcId="{03C412EA-A366-4BE8-985B-AAAAF2E7172D}" destId="{B87DD2D6-A50E-48A2-84D2-11DF6E294121}" srcOrd="0" destOrd="0" presId="urn:microsoft.com/office/officeart/2005/8/layout/orgChart1"/>
+    <dgm:cxn modelId="{AE2B1978-EE07-4104-B38D-B785DAAA4C78}" type="presParOf" srcId="{03C412EA-A366-4BE8-985B-AAAAF2E7172D}" destId="{69B01DDF-7B09-4C33-BD1B-611ACC55A21B}" srcOrd="1" destOrd="0" presId="urn:microsoft.com/office/officeart/2005/8/layout/orgChart1"/>
+    <dgm:cxn modelId="{85BBC44B-481D-4EC9-A9A7-B6ED4B75116D}" type="presParOf" srcId="{BC8C2CA2-D900-4985-90CA-C01E1FEF4593}" destId="{C84C4128-5FD2-4177-8224-679BF74C11BA}" srcOrd="1" destOrd="0" presId="urn:microsoft.com/office/officeart/2005/8/layout/orgChart1"/>
+    <dgm:cxn modelId="{7BF361A8-55B7-4FC2-8B59-A2317443C05B}" type="presParOf" srcId="{BC8C2CA2-D900-4985-90CA-C01E1FEF4593}" destId="{7E78CA98-2507-4325-92E3-C22A623E1AEB}" srcOrd="2" destOrd="0" presId="urn:microsoft.com/office/officeart/2005/8/layout/orgChart1"/>
+    <dgm:cxn modelId="{5719B0DA-C7F2-4E61-8042-CF83643EF462}" type="presParOf" srcId="{129123F9-3855-4D82-843B-6D17F648ADED}" destId="{E8F5CB36-5393-47BC-B138-2AC77A000B9E}" srcOrd="6" destOrd="0" presId="urn:microsoft.com/office/officeart/2005/8/layout/orgChart1"/>
+    <dgm:cxn modelId="{C66C1B4E-6CC1-46B1-A7E8-FF4A2E1B730B}" type="presParOf" srcId="{129123F9-3855-4D82-843B-6D17F648ADED}" destId="{D99E9E05-26BD-4A68-A39B-6C0E66226AD4}" srcOrd="7" destOrd="0" presId="urn:microsoft.com/office/officeart/2005/8/layout/orgChart1"/>
+    <dgm:cxn modelId="{4CA845DE-B0A6-4A8B-9F22-9BE41E7AD176}" type="presParOf" srcId="{D99E9E05-26BD-4A68-A39B-6C0E66226AD4}" destId="{FAEA5685-6578-43AD-8679-879BF1CF0231}" srcOrd="0" destOrd="0" presId="urn:microsoft.com/office/officeart/2005/8/layout/orgChart1"/>
+    <dgm:cxn modelId="{637DC488-5537-409E-8172-053906585BE2}" type="presParOf" srcId="{FAEA5685-6578-43AD-8679-879BF1CF0231}" destId="{DF559129-30AF-43C2-83C8-FDD188F2ECEA}" srcOrd="0" destOrd="0" presId="urn:microsoft.com/office/officeart/2005/8/layout/orgChart1"/>
+    <dgm:cxn modelId="{EE1BA43F-A628-44E2-993E-5BE4C21B6C6E}" type="presParOf" srcId="{FAEA5685-6578-43AD-8679-879BF1CF0231}" destId="{6F07934B-92A3-4103-9632-A65EE9643A2C}" srcOrd="1" destOrd="0" presId="urn:microsoft.com/office/officeart/2005/8/layout/orgChart1"/>
+    <dgm:cxn modelId="{5646299E-386A-43B3-9770-3ABBB512BCAA}" type="presParOf" srcId="{D99E9E05-26BD-4A68-A39B-6C0E66226AD4}" destId="{A681DEDD-9EE4-4721-AC03-CA8F49C6F349}" srcOrd="1" destOrd="0" presId="urn:microsoft.com/office/officeart/2005/8/layout/orgChart1"/>
+    <dgm:cxn modelId="{E03A85B0-42DE-4FEC-A094-1CE3E9F3E596}" type="presParOf" srcId="{D99E9E05-26BD-4A68-A39B-6C0E66226AD4}" destId="{2A824A8A-1BEE-4D95-88C1-7BDED3C43E4E}" srcOrd="2" destOrd="0" presId="urn:microsoft.com/office/officeart/2005/8/layout/orgChart1"/>
+    <dgm:cxn modelId="{A7340C7A-69FC-411D-83BD-9C87C32B9860}" type="presParOf" srcId="{303CB245-BC72-44A0-A5E5-F63A5F5B82AE}" destId="{FE2B89AD-3CE3-4AF1-A8B2-91CD3816EEE6}" srcOrd="2" destOrd="0" presId="urn:microsoft.com/office/officeart/2005/8/layout/orgChart1"/>
   </dgm:cxnLst>
   <dgm:bg/>
   <dgm:whole/>
@@ -43489,7 +43498,7 @@
 </file>
 
 <file path=customXml/itemProps2.xml><?xml version="1.0" encoding="utf-8"?>
-<ds:datastoreItem xmlns:ds="http://schemas.openxmlformats.org/officeDocument/2006/customXml" ds:itemID="{5C2BFFD1-155C-484D-AF51-6D5D067BBD0B}">
+<ds:datastoreItem xmlns:ds="http://schemas.openxmlformats.org/officeDocument/2006/customXml" ds:itemID="{8D3E3000-6370-4700-BCCE-60A21BF1B5C6}">
   <ds:schemaRefs>
     <ds:schemaRef ds:uri="http://schemas.openxmlformats.org/officeDocument/2006/bibliography"/>
   </ds:schemaRefs>

</xml_diff>

<commit_message>
Actualización del Proposito del Plan de Gestion de la Configuración
</commit_message>
<xml_diff>
--- a/documentos/PGC.docx
+++ b/documentos/PGC.docx
@@ -2666,8 +2666,6 @@
         </w:rPr>
         <w:t xml:space="preserve"> </w:t>
       </w:r>
-      <w:bookmarkStart w:id="1" w:name="_GoBack"/>
-      <w:bookmarkEnd w:id="1"/>
       <w:r>
         <w:rPr>
           <w:rFonts w:ascii="Times New Roman" w:eastAsia="Times New Roman" w:hAnsi="Times New Roman" w:cs="Times New Roman"/>
@@ -2711,6 +2709,17 @@
         </w:rPr>
         <w:t>Cuando un cliente solicite cambios en algún producto de software o considera nuevos requisitos, estos cambios deben ser controlados según el presente plan, esto de define en la Gestión de la SCM.</w:t>
       </w:r>
+      <w:r>
+        <w:rPr>
+          <w:rFonts w:ascii="Times New Roman" w:eastAsia="Times New Roman" w:hAnsi="Times New Roman" w:cs="Times New Roman"/>
+          <w:sz w:val="24"/>
+          <w:szCs w:val="24"/>
+          <w:lang w:eastAsia="es-PE"/>
+        </w:rPr>
+        <w:t xml:space="preserve"> </w:t>
+      </w:r>
+      <w:bookmarkStart w:id="1" w:name="_GoBack"/>
+      <w:bookmarkEnd w:id="1"/>
     </w:p>
     <w:p>
       <w:pPr>
@@ -37383,280 +37392,280 @@
     </dgm:pt>
   </dgm:ptLst>
   <dgm:cxnLst>
-    <dgm:cxn modelId="{818EC635-EAA4-409C-83D6-C4E72B257AF4}" type="presOf" srcId="{E3D88239-AEB5-40EB-A61B-7D3D3CC2FDEC}" destId="{EF54315B-7D25-4C48-9EC8-C3063A41E0BA}" srcOrd="0" destOrd="0" presId="urn:microsoft.com/office/officeart/2005/8/layout/orgChart1"/>
+    <dgm:cxn modelId="{CF1107AC-A916-41C2-9104-EC2B666C0CB3}" type="presOf" srcId="{D3AD6F07-72D0-4FCB-B070-42E521A66922}" destId="{D5194FFF-2B59-411E-BB8C-1107B45FF9D2}" srcOrd="0" destOrd="0" presId="urn:microsoft.com/office/officeart/2005/8/layout/orgChart1"/>
+    <dgm:cxn modelId="{B464974D-461A-4A13-B9D5-69C62E188BAE}" type="presOf" srcId="{9FF45742-43D1-468C-B2CF-88D5DB491946}" destId="{A3EEE277-A440-4432-B9FE-894E982087A9}" srcOrd="0" destOrd="0" presId="urn:microsoft.com/office/officeart/2005/8/layout/orgChart1"/>
+    <dgm:cxn modelId="{3AFAF66A-C302-4C88-B39D-17E7804A483D}" srcId="{8143A08E-0493-4F0D-A04A-33A11911204D}" destId="{A8F92DC2-B87A-47AD-8854-89C2DF190F1A}" srcOrd="3" destOrd="0" parTransId="{A953C5B9-11A3-4267-9FB7-ECD75BDE3B64}" sibTransId="{2B7765AE-C3D1-4EA1-B1A8-02AF0390A344}"/>
+    <dgm:cxn modelId="{946B7C6D-B08A-4BF7-8C75-0825015921BD}" srcId="{8143A08E-0493-4F0D-A04A-33A11911204D}" destId="{27413AFA-E90E-4B4F-916B-83AF32ED4DF7}" srcOrd="2" destOrd="0" parTransId="{6142DB23-99A8-4F75-A245-C88DF82CA9AC}" sibTransId="{00DD8CF6-AD4B-4C29-8985-8CD979492251}"/>
+    <dgm:cxn modelId="{29F1C2AB-F6A7-4C0E-8B07-E3F50319EC90}" type="presOf" srcId="{8BD55E92-3C8D-46A8-AA21-B2E211092B3B}" destId="{8DE9E13E-369B-4DF3-A64F-696D8730F840}" srcOrd="1" destOrd="0" presId="urn:microsoft.com/office/officeart/2005/8/layout/orgChart1"/>
+    <dgm:cxn modelId="{37E9A226-7F85-4848-BA37-265864706AA4}" type="presOf" srcId="{E39F43E9-033F-4EB4-989E-196D44303964}" destId="{E3DF274E-5FD1-46C3-9307-7262A787D2EE}" srcOrd="0" destOrd="0" presId="urn:microsoft.com/office/officeart/2005/8/layout/orgChart1"/>
+    <dgm:cxn modelId="{5CCCD62A-17A7-4499-BE7D-19C0D82C68FB}" type="presOf" srcId="{C490C2D1-27FB-4F39-812F-6056918FA8F5}" destId="{86B8F41F-83C5-4AE5-9A8B-236E961BAFB2}" srcOrd="0" destOrd="0" presId="urn:microsoft.com/office/officeart/2005/8/layout/orgChart1"/>
+    <dgm:cxn modelId="{ABF6E80D-1B31-45D1-85A8-67FBB8FE0E16}" type="presOf" srcId="{E3D88239-AEB5-40EB-A61B-7D3D3CC2FDEC}" destId="{EF54315B-7D25-4C48-9EC8-C3063A41E0BA}" srcOrd="0" destOrd="0" presId="urn:microsoft.com/office/officeart/2005/8/layout/orgChart1"/>
+    <dgm:cxn modelId="{3BA056BE-1A56-457B-BA69-C7CAFCD3570A}" type="presOf" srcId="{033FD10A-4F64-4C6C-8AAD-94F09D7A4AB3}" destId="{F04CA39F-266C-43F2-AD98-40BE72191E8E}" srcOrd="1" destOrd="0" presId="urn:microsoft.com/office/officeart/2005/8/layout/orgChart1"/>
+    <dgm:cxn modelId="{9B17E94E-2986-4660-B506-E18BAA5B3873}" type="presOf" srcId="{685C22D0-2DD6-483F-8D20-A9EC31CE32DC}" destId="{CE511299-255A-4A60-BFC9-8A6BF5A439A2}" srcOrd="0" destOrd="0" presId="urn:microsoft.com/office/officeart/2005/8/layout/orgChart1"/>
+    <dgm:cxn modelId="{9DDAC7D8-BA77-4A5E-BAE6-83B39A61173D}" type="presOf" srcId="{14FB8E82-DA5C-4FA9-A9EA-1C5C3FC72AC7}" destId="{373BC3D5-D283-45B0-833F-0C636975B290}" srcOrd="0" destOrd="0" presId="urn:microsoft.com/office/officeart/2005/8/layout/orgChart1"/>
+    <dgm:cxn modelId="{BBFA648E-2970-4657-953F-4BA91869D64E}" type="presOf" srcId="{0FA90AC9-AA78-463F-88C4-61179303E0FB}" destId="{CBF4D579-89FC-4A80-8E59-315DD447F223}" srcOrd="0" destOrd="0" presId="urn:microsoft.com/office/officeart/2005/8/layout/orgChart1"/>
+    <dgm:cxn modelId="{4C3698EC-C728-4DDF-8574-108C257E5368}" type="presOf" srcId="{277CF38B-7E1C-4A8C-89A3-2F8197A66800}" destId="{21875BEA-1124-43D2-A631-A5BA7BE06ED5}" srcOrd="0" destOrd="0" presId="urn:microsoft.com/office/officeart/2005/8/layout/orgChart1"/>
+    <dgm:cxn modelId="{F23C8F54-00E2-4887-A56F-FDA3D75817E3}" type="presOf" srcId="{CE511F5F-4A48-4DD9-AD69-5FEC4066E646}" destId="{B79C4B26-2AED-40A2-B593-00A372B3B5A1}" srcOrd="1" destOrd="0" presId="urn:microsoft.com/office/officeart/2005/8/layout/orgChart1"/>
+    <dgm:cxn modelId="{C6E4F7E5-0F3A-4C02-9B10-2B7D5EBDF6C2}" type="presOf" srcId="{6C4C6604-FAF8-4563-B446-9F2430566D69}" destId="{E04233A4-917D-4DDC-B098-3CEDE33765A8}" srcOrd="0" destOrd="0" presId="urn:microsoft.com/office/officeart/2005/8/layout/orgChart1"/>
+    <dgm:cxn modelId="{DBFD33D9-984D-42F5-A92C-120DEDDE8C5F}" type="presOf" srcId="{A953C5B9-11A3-4267-9FB7-ECD75BDE3B64}" destId="{E8F5CB36-5393-47BC-B138-2AC77A000B9E}" srcOrd="0" destOrd="0" presId="urn:microsoft.com/office/officeart/2005/8/layout/orgChart1"/>
+    <dgm:cxn modelId="{B26A00F8-1295-4373-BCFB-64F844B36C26}" type="presOf" srcId="{95A880DD-F421-4BA2-B136-750294A302E3}" destId="{8C3DE112-702A-48B2-9EDE-086CA4E902E6}" srcOrd="0" destOrd="0" presId="urn:microsoft.com/office/officeart/2005/8/layout/orgChart1"/>
+    <dgm:cxn modelId="{9D98741D-F049-4B4B-AC2B-5F060BFAFEE6}" srcId="{3FACEA16-49AD-4F7A-AEF6-C4E41EF1C834}" destId="{DF1FAEB3-58DC-463D-88BA-FD02B9B9A3EC}" srcOrd="6" destOrd="0" parTransId="{14FB8E82-DA5C-4FA9-A9EA-1C5C3FC72AC7}" sibTransId="{0DAFE25E-D14B-4DA2-A730-E36D7CF8CEE7}"/>
+    <dgm:cxn modelId="{3F2B027B-66A5-49DA-A018-CFC1C58FD839}" type="presOf" srcId="{84B33143-B57A-4EE1-ABFA-B718AFC0B326}" destId="{200B6779-F528-4ADA-A136-66C368ACD577}" srcOrd="0" destOrd="0" presId="urn:microsoft.com/office/officeart/2005/8/layout/orgChart1"/>
+    <dgm:cxn modelId="{CBDE31E1-7D42-4515-8349-55A83370D42F}" srcId="{3FACEA16-49AD-4F7A-AEF6-C4E41EF1C834}" destId="{95A880DD-F421-4BA2-B136-750294A302E3}" srcOrd="7" destOrd="0" parTransId="{F72A78A7-3C57-4BFD-9CCE-9332005ED626}" sibTransId="{19C4D04E-0CC2-41EC-B2DA-FB19391525B5}"/>
+    <dgm:cxn modelId="{BC719FF8-88B5-4E45-9ADE-EE5059836612}" srcId="{D67571D1-AF4A-47C2-BBB8-AB0DD9C537BA}" destId="{033FD10A-4F64-4C6C-8AAD-94F09D7A4AB3}" srcOrd="3" destOrd="0" parTransId="{B6B96AC7-B316-4629-A1F2-322D3CB42E44}" sibTransId="{82DEA6AE-DFAB-4E07-A54C-816E291D1AF4}"/>
+    <dgm:cxn modelId="{45737E73-24CC-4206-88BE-5A10AF6890C1}" type="presOf" srcId="{B2A2D274-24BB-42ED-84F9-EE23B2705936}" destId="{AE9FDFD5-E5D5-4E9B-BF48-0EE2D047B1AD}" srcOrd="0" destOrd="0" presId="urn:microsoft.com/office/officeart/2005/8/layout/orgChart1"/>
+    <dgm:cxn modelId="{CA54D73C-FD69-459E-AD8C-B8007507079F}" srcId="{3FACEA16-49AD-4F7A-AEF6-C4E41EF1C834}" destId="{BA841F1F-3AA3-46EB-ADBD-BCAD196A8BE0}" srcOrd="4" destOrd="0" parTransId="{87DC950F-F7D3-4ECD-B4A4-E3F07A54AC0C}" sibTransId="{8F2DED49-2735-454F-B3DB-F570A5A36588}"/>
+    <dgm:cxn modelId="{B0C2A67C-DFA8-4CF9-95F6-05FCE6F6363B}" type="presOf" srcId="{E1BADB85-2217-4E84-8DE2-5AF5BAFF8FB7}" destId="{91F5E438-DF80-46C0-B0A8-104EBC2F6E0C}" srcOrd="0" destOrd="0" presId="urn:microsoft.com/office/officeart/2005/8/layout/orgChart1"/>
     <dgm:cxn modelId="{7ED9284F-6657-4377-A5EA-03824E8F70F1}" srcId="{3FACEA16-49AD-4F7A-AEF6-C4E41EF1C834}" destId="{FCD10EDD-B91C-4FEA-8C27-3528FF514110}" srcOrd="1" destOrd="0" parTransId="{68ACF286-D74C-4EF8-A262-68346CD057E6}" sibTransId="{F3D7F161-E249-497A-9526-9C8F47988819}"/>
+    <dgm:cxn modelId="{057581FC-E522-4EDD-B689-7AE13EF3FCE2}" type="presOf" srcId="{277CF38B-7E1C-4A8C-89A3-2F8197A66800}" destId="{214BB29F-1057-43B1-8F5B-45796DEF0BCD}" srcOrd="1" destOrd="0" presId="urn:microsoft.com/office/officeart/2005/8/layout/orgChart1"/>
+    <dgm:cxn modelId="{1B89C748-48F4-4EBD-9770-7BD9DF3B0928}" type="presOf" srcId="{DF1FAEB3-58DC-463D-88BA-FD02B9B9A3EC}" destId="{7E2E5C24-1E10-4A20-9DF4-43572CF8303E}" srcOrd="0" destOrd="0" presId="urn:microsoft.com/office/officeart/2005/8/layout/orgChart1"/>
+    <dgm:cxn modelId="{F24B5877-B1E4-4D6C-9096-592BD497CE79}" type="presOf" srcId="{87DC950F-F7D3-4ECD-B4A4-E3F07A54AC0C}" destId="{8A89DC42-7582-4359-8809-68E159879BA2}" srcOrd="0" destOrd="0" presId="urn:microsoft.com/office/officeart/2005/8/layout/orgChart1"/>
+    <dgm:cxn modelId="{E4A66843-07EF-4BC1-A45E-5F134ADAF38E}" srcId="{D67571D1-AF4A-47C2-BBB8-AB0DD9C537BA}" destId="{8BD55E92-3C8D-46A8-AA21-B2E211092B3B}" srcOrd="5" destOrd="0" parTransId="{9A47B44C-1E89-447A-9342-4FA80C332870}" sibTransId="{0220774A-25D6-43B8-BC26-0D9EB8778D15}"/>
+    <dgm:cxn modelId="{EF44E356-F395-452A-9F0E-8F0F717408D6}" type="presOf" srcId="{9778E6AF-0248-412E-8A3D-5CF2076FD246}" destId="{92DF9DB8-ADD3-49EB-94D5-C3D4F118BFF4}" srcOrd="0" destOrd="0" presId="urn:microsoft.com/office/officeart/2005/8/layout/orgChart1"/>
+    <dgm:cxn modelId="{156D8AC9-BCC2-4572-8712-E81FC964E1A0}" type="presOf" srcId="{1B2D2241-710C-49E1-B9FD-82A777F58D7B}" destId="{111810C0-D98F-42A5-8758-6F6B13D8AC00}" srcOrd="0" destOrd="0" presId="urn:microsoft.com/office/officeart/2005/8/layout/orgChart1"/>
+    <dgm:cxn modelId="{319C6BA4-3AE5-47C0-B867-D9FBB5C6D652}" type="presOf" srcId="{38931B2A-A719-47D2-9B23-F60C5834B591}" destId="{B00B0B0A-6121-4749-8039-9D974B5A160A}" srcOrd="0" destOrd="0" presId="urn:microsoft.com/office/officeart/2005/8/layout/orgChart1"/>
+    <dgm:cxn modelId="{6E420E97-6DA2-4BDC-A066-48D78C9E2197}" srcId="{9A5B6171-A05B-4D26-9254-3B047D83031F}" destId="{D67571D1-AF4A-47C2-BBB8-AB0DD9C537BA}" srcOrd="0" destOrd="0" parTransId="{E39F43E9-033F-4EB4-989E-196D44303964}" sibTransId="{4EF0016E-EB4C-4840-895C-BE9508855CB2}"/>
+    <dgm:cxn modelId="{BBFADE5C-49F1-48C6-BCE5-6C9744D4632D}" type="presOf" srcId="{E3D88239-AEB5-40EB-A61B-7D3D3CC2FDEC}" destId="{F5A2806F-621F-4421-867B-0A6261BC9195}" srcOrd="1" destOrd="0" presId="urn:microsoft.com/office/officeart/2005/8/layout/orgChart1"/>
+    <dgm:cxn modelId="{E8D3FEA0-9BD9-4D77-934F-E83091714583}" type="presOf" srcId="{60079DC2-D231-48F0-8D3A-350EA409FB9F}" destId="{7F9E191A-FED7-42B6-9443-FA1141822762}" srcOrd="0" destOrd="0" presId="urn:microsoft.com/office/officeart/2005/8/layout/orgChart1"/>
+    <dgm:cxn modelId="{161D2A79-E9C1-4ED8-A513-67A95247D9B1}" type="presOf" srcId="{A8F92DC2-B87A-47AD-8854-89C2DF190F1A}" destId="{6F07934B-92A3-4103-9632-A65EE9643A2C}" srcOrd="1" destOrd="0" presId="urn:microsoft.com/office/officeart/2005/8/layout/orgChart1"/>
+    <dgm:cxn modelId="{3595F8C0-0046-43A3-875C-F6BEEAA9E22E}" type="presOf" srcId="{27413AFA-E90E-4B4F-916B-83AF32ED4DF7}" destId="{B87DD2D6-A50E-48A2-84D2-11DF6E294121}" srcOrd="0" destOrd="0" presId="urn:microsoft.com/office/officeart/2005/8/layout/orgChart1"/>
+    <dgm:cxn modelId="{47787150-8D31-421A-ABAB-AFD19EA5738E}" type="presOf" srcId="{CE511F5F-4A48-4DD9-AD69-5FEC4066E646}" destId="{15D5A047-BD1E-44BB-8C62-7832884031E3}" srcOrd="0" destOrd="0" presId="urn:microsoft.com/office/officeart/2005/8/layout/orgChart1"/>
+    <dgm:cxn modelId="{3669E12F-13E9-4B07-8503-060F74D58922}" type="presOf" srcId="{0A80C118-DB2F-40EB-9D02-31DBC1465356}" destId="{5FFB901A-BEFE-491E-BF6E-47010DE345F2}" srcOrd="1" destOrd="0" presId="urn:microsoft.com/office/officeart/2005/8/layout/orgChart1"/>
+    <dgm:cxn modelId="{47CB9BB5-E4E7-4954-9D26-B9E2B3C3A4DE}" type="presOf" srcId="{8143A08E-0493-4F0D-A04A-33A11911204D}" destId="{2AC58D0F-FC34-4300-824A-15D3944D36D7}" srcOrd="1" destOrd="0" presId="urn:microsoft.com/office/officeart/2005/8/layout/orgChart1"/>
     <dgm:cxn modelId="{E9D87E83-E1A7-41BC-B5E8-D59AA1F44021}" srcId="{D67571D1-AF4A-47C2-BBB8-AB0DD9C537BA}" destId="{1B2D2241-710C-49E1-B9FD-82A777F58D7B}" srcOrd="1" destOrd="0" parTransId="{1D5E7EE8-DB48-4928-9C3B-FA9238BBC4D6}" sibTransId="{1D9A94F8-3C92-424F-ACC3-B1037C146F85}"/>
-    <dgm:cxn modelId="{0604F1D9-A3C9-433E-BB97-8498657036C1}" type="presOf" srcId="{87DC950F-F7D3-4ECD-B4A4-E3F07A54AC0C}" destId="{8A89DC42-7582-4359-8809-68E159879BA2}" srcOrd="0" destOrd="0" presId="urn:microsoft.com/office/officeart/2005/8/layout/orgChart1"/>
-    <dgm:cxn modelId="{176A0D32-3896-4AD4-90D5-DBBBA705B3E1}" type="presOf" srcId="{D67571D1-AF4A-47C2-BBB8-AB0DD9C537BA}" destId="{0605BEDE-25DF-4BDB-80D3-51EB2EFAE5C3}" srcOrd="0" destOrd="0" presId="urn:microsoft.com/office/officeart/2005/8/layout/orgChart1"/>
+    <dgm:cxn modelId="{1C384AC1-FC42-4FBD-A4E4-4724CC772B34}" srcId="{3FACEA16-49AD-4F7A-AEF6-C4E41EF1C834}" destId="{F2EDFE65-8225-4FF8-832C-429E855DD613}" srcOrd="8" destOrd="0" parTransId="{0FA90AC9-AA78-463F-88C4-61179303E0FB}" sibTransId="{E9D53030-E2A0-4FB3-BD84-182450F8D291}"/>
+    <dgm:cxn modelId="{FC41F2D9-7D11-44FD-B8D1-D5FC334E1673}" type="presOf" srcId="{FCD10EDD-B91C-4FEA-8C27-3528FF514110}" destId="{6547041B-40D7-482D-BDCA-BDDB8EC9E4F3}" srcOrd="1" destOrd="0" presId="urn:microsoft.com/office/officeart/2005/8/layout/orgChart1"/>
     <dgm:cxn modelId="{0370C2C4-77AF-42A5-ACB8-1FCD916128E4}" srcId="{3FACEA16-49AD-4F7A-AEF6-C4E41EF1C834}" destId="{15E2B81D-FF48-4D4C-83B7-BF0E5932BACF}" srcOrd="2" destOrd="0" parTransId="{D3AD6F07-72D0-4FCB-B070-42E521A66922}" sibTransId="{5B93979A-F289-4378-BABA-993EA00F2DDC}"/>
-    <dgm:cxn modelId="{03998FF9-D67D-43BA-8994-BAF43EA95C40}" type="presOf" srcId="{277CF38B-7E1C-4A8C-89A3-2F8197A66800}" destId="{214BB29F-1057-43B1-8F5B-45796DEF0BCD}" srcOrd="1" destOrd="0" presId="urn:microsoft.com/office/officeart/2005/8/layout/orgChart1"/>
-    <dgm:cxn modelId="{DE027517-B624-452F-8929-72F0FA6B4CA3}" type="presOf" srcId="{0A80C118-DB2F-40EB-9D02-31DBC1465356}" destId="{2E0E43EB-8EA6-43C3-B5CA-BFAED82941AD}" srcOrd="0" destOrd="0" presId="urn:microsoft.com/office/officeart/2005/8/layout/orgChart1"/>
+    <dgm:cxn modelId="{312F467D-E141-46D6-B4F1-C94FAF47A43B}" type="presOf" srcId="{976769D5-6DD3-4121-A3B4-21FA8C57752E}" destId="{D85C8D20-0A8F-4772-85AA-77F41D6E03A6}" srcOrd="0" destOrd="0" presId="urn:microsoft.com/office/officeart/2005/8/layout/orgChart1"/>
+    <dgm:cxn modelId="{2D551A73-6CF4-4722-B918-5B03B1B41083}" type="presOf" srcId="{27413AFA-E90E-4B4F-916B-83AF32ED4DF7}" destId="{69B01DDF-7B09-4C33-BD1B-611ACC55A21B}" srcOrd="1" destOrd="0" presId="urn:microsoft.com/office/officeart/2005/8/layout/orgChart1"/>
+    <dgm:cxn modelId="{FB51D046-5AE6-4827-90CE-EF507E0F988E}" type="presOf" srcId="{BA841F1F-3AA3-46EB-ADBD-BCAD196A8BE0}" destId="{3C03E665-D737-4331-99DB-9B76DF31B819}" srcOrd="0" destOrd="0" presId="urn:microsoft.com/office/officeart/2005/8/layout/orgChart1"/>
+    <dgm:cxn modelId="{28B940BE-8EB7-463B-9A0F-3ED4A71F3154}" srcId="{3FACEA16-49AD-4F7A-AEF6-C4E41EF1C834}" destId="{CE511F5F-4A48-4DD9-AD69-5FEC4066E646}" srcOrd="9" destOrd="0" parTransId="{6DF1B2E0-B36E-4B65-9298-3985360F0EAD}" sibTransId="{1744F034-6C65-48B3-8128-12D99A74845D}"/>
+    <dgm:cxn modelId="{F995D3D7-96BE-47A3-9A0F-458B3C4D36D1}" type="presOf" srcId="{D67571D1-AF4A-47C2-BBB8-AB0DD9C537BA}" destId="{92458EED-6676-4D9A-8FFA-79F870ED5C42}" srcOrd="1" destOrd="0" presId="urn:microsoft.com/office/officeart/2005/8/layout/orgChart1"/>
+    <dgm:cxn modelId="{43AC7E91-CF3B-434F-A69C-12D0105192ED}" type="presOf" srcId="{D8CD8747-B3A7-4920-820F-F8127C713949}" destId="{6A09A6B1-ADB8-44C6-B5A4-69813F192DBA}" srcOrd="0" destOrd="0" presId="urn:microsoft.com/office/officeart/2005/8/layout/orgChart1"/>
+    <dgm:cxn modelId="{0F9E5CCE-84F4-457F-B874-C1537E6CC3D7}" type="presOf" srcId="{DF1FAEB3-58DC-463D-88BA-FD02B9B9A3EC}" destId="{70693D6C-48BE-4499-83CC-E3B84562FA76}" srcOrd="1" destOrd="0" presId="urn:microsoft.com/office/officeart/2005/8/layout/orgChart1"/>
+    <dgm:cxn modelId="{DA28D604-53D0-4953-8B43-602BBE019E56}" srcId="{9778E6AF-0248-412E-8A3D-5CF2076FD246}" destId="{3FACEA16-49AD-4F7A-AEF6-C4E41EF1C834}" srcOrd="0" destOrd="0" parTransId="{B2A2D274-24BB-42ED-84F9-EE23B2705936}" sibTransId="{F96CC8DE-F334-469E-9624-86EE6585AF9C}"/>
+    <dgm:cxn modelId="{CD60A2E8-0C97-40D6-A27C-639C1FD82027}" type="presOf" srcId="{BA841F1F-3AA3-46EB-ADBD-BCAD196A8BE0}" destId="{C2A0A3D6-034C-46CA-858E-620230EA9229}" srcOrd="1" destOrd="0" presId="urn:microsoft.com/office/officeart/2005/8/layout/orgChart1"/>
+    <dgm:cxn modelId="{E9EC35C0-465E-4C0B-AFEF-EEF1737ECFEA}" srcId="{3FACEA16-49AD-4F7A-AEF6-C4E41EF1C834}" destId="{277CF38B-7E1C-4A8C-89A3-2F8197A66800}" srcOrd="11" destOrd="0" parTransId="{460E872E-6778-4DDE-A779-EC9673903B2C}" sibTransId="{4909121F-7E6F-48B2-A482-4F16E33C126C}"/>
+    <dgm:cxn modelId="{E46A3A7B-E759-4CC5-BE1B-021E8B6D73BF}" type="presOf" srcId="{946FAC29-93A7-41A9-9BB1-F025A79A727B}" destId="{CBDBB49C-F0AA-4CA0-93C0-440977CAFDAD}" srcOrd="1" destOrd="0" presId="urn:microsoft.com/office/officeart/2005/8/layout/orgChart1"/>
     <dgm:cxn modelId="{4C02621B-A379-49C3-8855-907CFAF5CC0E}" srcId="{D67571D1-AF4A-47C2-BBB8-AB0DD9C537BA}" destId="{84B33143-B57A-4EE1-ABFA-B718AFC0B326}" srcOrd="4" destOrd="0" parTransId="{78375BEE-E828-441C-A765-428BC51CA443}" sibTransId="{EE929184-D37B-4D8E-ADCB-7C34C295DFF5}"/>
-    <dgm:cxn modelId="{9D8486F5-9044-427C-B973-F17882613EA2}" type="presOf" srcId="{946FAC29-93A7-41A9-9BB1-F025A79A727B}" destId="{CBDBB49C-F0AA-4CA0-93C0-440977CAFDAD}" srcOrd="1" destOrd="0" presId="urn:microsoft.com/office/officeart/2005/8/layout/orgChart1"/>
-    <dgm:cxn modelId="{48B3A08A-A86B-4C4A-B5D2-98F3F3A1A01F}" type="presOf" srcId="{D67571D1-AF4A-47C2-BBB8-AB0DD9C537BA}" destId="{92458EED-6676-4D9A-8FFA-79F870ED5C42}" srcOrd="1" destOrd="0" presId="urn:microsoft.com/office/officeart/2005/8/layout/orgChart1"/>
-    <dgm:cxn modelId="{BDD07018-9D5F-424E-9FE1-2DE2ACE0FCD4}" type="presOf" srcId="{95A880DD-F421-4BA2-B136-750294A302E3}" destId="{8C3DE112-702A-48B2-9EDE-086CA4E902E6}" srcOrd="0" destOrd="0" presId="urn:microsoft.com/office/officeart/2005/8/layout/orgChart1"/>
+    <dgm:cxn modelId="{FFC1B5D8-1952-4727-B5BE-2FF0F32CB7E6}" type="presOf" srcId="{8143A08E-0493-4F0D-A04A-33A11911204D}" destId="{A05A0B0C-81E6-46B0-B8FD-E27721847AAD}" srcOrd="0" destOrd="0" presId="urn:microsoft.com/office/officeart/2005/8/layout/orgChart1"/>
+    <dgm:cxn modelId="{73EDF28E-D94A-4AB3-8502-72EA2F0933B5}" type="presOf" srcId="{1B2D2241-710C-49E1-B9FD-82A777F58D7B}" destId="{07C92325-0E2E-4722-A12A-38CD58BD4EEB}" srcOrd="1" destOrd="0" presId="urn:microsoft.com/office/officeart/2005/8/layout/orgChart1"/>
+    <dgm:cxn modelId="{9C5DCAEB-44EE-4EB4-9986-04248C4390C1}" type="presOf" srcId="{1F920E2D-CBD4-4BA3-BEFA-87DAACD8117D}" destId="{48372692-4EB9-4EFF-8B16-47B5D192D518}" srcOrd="0" destOrd="0" presId="urn:microsoft.com/office/officeart/2005/8/layout/orgChart1"/>
+    <dgm:cxn modelId="{876DCFDE-4796-4438-838D-C87E2E163B8F}" type="presOf" srcId="{9A5B6171-A05B-4D26-9254-3B047D83031F}" destId="{9C939236-80F3-42A9-B740-25800F495424}" srcOrd="1" destOrd="0" presId="urn:microsoft.com/office/officeart/2005/8/layout/orgChart1"/>
+    <dgm:cxn modelId="{46BA6AAA-5A2C-4218-BFFE-4DFFBECF7792}" srcId="{D67571D1-AF4A-47C2-BBB8-AB0DD9C537BA}" destId="{E3D88239-AEB5-40EB-A61B-7D3D3CC2FDEC}" srcOrd="2" destOrd="0" parTransId="{976769D5-6DD3-4121-A3B4-21FA8C57752E}" sibTransId="{546B24A5-43E0-4E2A-89AF-FAFCD9C0A5A7}"/>
+    <dgm:cxn modelId="{ED7E61B9-5CFB-4F1E-84EC-0BE58F3FF3DC}" type="presOf" srcId="{15E2B81D-FF48-4D4C-83B7-BF0E5932BACF}" destId="{BE90E482-D934-497E-BB56-EB65923110A8}" srcOrd="1" destOrd="0" presId="urn:microsoft.com/office/officeart/2005/8/layout/orgChart1"/>
+    <dgm:cxn modelId="{6BC12FBF-6593-4F15-A0C9-03F18D970F59}" type="presOf" srcId="{9778E6AF-0248-412E-8A3D-5CF2076FD246}" destId="{74CB19A6-EC26-4648-81DC-0E6F06DFD3B8}" srcOrd="1" destOrd="0" presId="urn:microsoft.com/office/officeart/2005/8/layout/orgChart1"/>
+    <dgm:cxn modelId="{918FD026-EAA7-4C44-9A49-46947BFB5F70}" type="presOf" srcId="{3FACEA16-49AD-4F7A-AEF6-C4E41EF1C834}" destId="{9B7AD01D-C590-43AB-93C9-9555A15171C1}" srcOrd="0" destOrd="0" presId="urn:microsoft.com/office/officeart/2005/8/layout/orgChart1"/>
+    <dgm:cxn modelId="{46371271-8AB5-4DAB-8B6A-276E80343598}" type="presOf" srcId="{15E2B81D-FF48-4D4C-83B7-BF0E5932BACF}" destId="{E772C66C-1B80-41B0-BDC1-4520BF1832E7}" srcOrd="0" destOrd="0" presId="urn:microsoft.com/office/officeart/2005/8/layout/orgChart1"/>
+    <dgm:cxn modelId="{648C0651-D94C-4CA2-A6CC-15683C99921C}" type="presOf" srcId="{FCD10EDD-B91C-4FEA-8C27-3528FF514110}" destId="{B9E6269E-0132-4BE7-A08B-13FFC62623D5}" srcOrd="0" destOrd="0" presId="urn:microsoft.com/office/officeart/2005/8/layout/orgChart1"/>
+    <dgm:cxn modelId="{1D129F87-7A19-4E93-B0A2-029BE1D8926C}" srcId="{8143A08E-0493-4F0D-A04A-33A11911204D}" destId="{9778E6AF-0248-412E-8A3D-5CF2076FD246}" srcOrd="0" destOrd="0" parTransId="{685C22D0-2DD6-483F-8D20-A9EC31CE32DC}" sibTransId="{EEB0E6E8-BFB2-4A63-B849-BEC74306E593}"/>
+    <dgm:cxn modelId="{F8EC9870-534E-41FC-BE39-F7CBB159BDB8}" type="presOf" srcId="{F72A78A7-3C57-4BFD-9CCE-9332005ED626}" destId="{BBD617AE-88E3-4EAE-AE93-44C9E546809C}" srcOrd="0" destOrd="0" presId="urn:microsoft.com/office/officeart/2005/8/layout/orgChart1"/>
+    <dgm:cxn modelId="{BBF9A423-5572-44EA-B6CC-8AB3738C8B77}" type="presOf" srcId="{60079DC2-D231-48F0-8D3A-350EA409FB9F}" destId="{2BEAAAE7-DA2A-418D-8D34-928C6F6234DD}" srcOrd="1" destOrd="0" presId="urn:microsoft.com/office/officeart/2005/8/layout/orgChart1"/>
+    <dgm:cxn modelId="{706B25D0-F2D9-4257-B233-2322272A0391}" srcId="{D67571D1-AF4A-47C2-BBB8-AB0DD9C537BA}" destId="{946FAC29-93A7-41A9-9BB1-F025A79A727B}" srcOrd="0" destOrd="0" parTransId="{E1BADB85-2217-4E84-8DE2-5AF5BAFF8FB7}" sibTransId="{E98375BB-4889-402F-A67B-6DEB16F82363}"/>
+    <dgm:cxn modelId="{181C84A0-98A0-4A61-A203-63BBED22D2BE}" type="presOf" srcId="{78375BEE-E828-441C-A765-428BC51CA443}" destId="{1DC379EA-ACFB-4276-BD2D-A060D3B21DE0}" srcOrd="0" destOrd="0" presId="urn:microsoft.com/office/officeart/2005/8/layout/orgChart1"/>
+    <dgm:cxn modelId="{F171CE0C-8698-406A-B6D9-FC22CD673E63}" type="presOf" srcId="{84B33143-B57A-4EE1-ABFA-B718AFC0B326}" destId="{664DD1B7-3B88-4427-B3C1-1DB6C6373DE6}" srcOrd="1" destOrd="0" presId="urn:microsoft.com/office/officeart/2005/8/layout/orgChart1"/>
+    <dgm:cxn modelId="{AD3172FF-85C4-42DF-BE17-AA39BF913034}" srcId="{8143A08E-0493-4F0D-A04A-33A11911204D}" destId="{9A5B6171-A05B-4D26-9254-3B047D83031F}" srcOrd="1" destOrd="0" parTransId="{9FF45742-43D1-468C-B2CF-88D5DB491946}" sibTransId="{AF869A97-370D-4D89-AEAE-E7B9A68AED16}"/>
+    <dgm:cxn modelId="{1E5B90F1-588F-45A4-A5DD-BDB1F223AD46}" type="presOf" srcId="{888D0EC2-4D33-47F5-8906-1AB2B7CCD926}" destId="{F96DA5F0-8D34-45BB-8ACD-339010A9C9ED}" srcOrd="1" destOrd="0" presId="urn:microsoft.com/office/officeart/2005/8/layout/orgChart1"/>
+    <dgm:cxn modelId="{9884188B-CA0A-495E-A6E8-2F1A2ADC7A30}" type="presOf" srcId="{A8F92DC2-B87A-47AD-8854-89C2DF190F1A}" destId="{DF559129-30AF-43C2-83C8-FDD188F2ECEA}" srcOrd="0" destOrd="0" presId="urn:microsoft.com/office/officeart/2005/8/layout/orgChart1"/>
+    <dgm:cxn modelId="{786E2082-8C64-4381-B26B-05FC9DC32ED5}" type="presOf" srcId="{6142DB23-99A8-4F75-A245-C88DF82CA9AC}" destId="{14D3A4C6-1E40-4ADF-8A11-519A1B306E32}" srcOrd="0" destOrd="0" presId="urn:microsoft.com/office/officeart/2005/8/layout/orgChart1"/>
+    <dgm:cxn modelId="{7F91BEF5-9731-41D5-949C-C75365D79DAF}" type="presOf" srcId="{033FD10A-4F64-4C6C-8AAD-94F09D7A4AB3}" destId="{4704BB4C-B663-43E2-AD97-F2FD073EC09E}" srcOrd="0" destOrd="0" presId="urn:microsoft.com/office/officeart/2005/8/layout/orgChart1"/>
+    <dgm:cxn modelId="{1D087389-EBF3-4BB3-B515-CEC7FDAE2DA1}" type="presOf" srcId="{B6B96AC7-B316-4629-A1F2-322D3CB42E44}" destId="{BC6E3CF2-D156-4645-97E5-FBA567BEBB60}" srcOrd="0" destOrd="0" presId="urn:microsoft.com/office/officeart/2005/8/layout/orgChart1"/>
+    <dgm:cxn modelId="{4CF3916E-62DB-4812-9FF3-D7F9FC42E30E}" type="presOf" srcId="{8BD55E92-3C8D-46A8-AA21-B2E211092B3B}" destId="{A9A7E5C0-A92C-4F71-A7B9-642E96B5F5FE}" srcOrd="0" destOrd="0" presId="urn:microsoft.com/office/officeart/2005/8/layout/orgChart1"/>
+    <dgm:cxn modelId="{CF108C42-BA5F-46A3-A96E-B80ECB5F8986}" type="presOf" srcId="{F2EDFE65-8225-4FF8-832C-429E855DD613}" destId="{9451C940-8716-4CF1-9E64-C1A586BADC8D}" srcOrd="0" destOrd="0" presId="urn:microsoft.com/office/officeart/2005/8/layout/orgChart1"/>
+    <dgm:cxn modelId="{C4A40CE2-3A3F-4DEE-9174-055F9C397A26}" srcId="{41FD706D-5CE7-49B2-87E4-6858F2319B26}" destId="{8143A08E-0493-4F0D-A04A-33A11911204D}" srcOrd="0" destOrd="0" parTransId="{F8AA1218-FDD3-4775-859D-23EFECCBCA45}" sibTransId="{9E6BF126-1683-4D99-8D1D-0D3FA88451DD}"/>
+    <dgm:cxn modelId="{F7010C8C-92AA-445B-B829-4A93A97C7243}" srcId="{3FACEA16-49AD-4F7A-AEF6-C4E41EF1C834}" destId="{0A80C118-DB2F-40EB-9D02-31DBC1465356}" srcOrd="5" destOrd="0" parTransId="{C490C2D1-27FB-4F39-812F-6056918FA8F5}" sibTransId="{BE074138-2820-46EC-BF05-2C962CA2DCFB}"/>
+    <dgm:cxn modelId="{3DE3D4C9-0E66-4BE6-86F8-9491F8682745}" type="presOf" srcId="{68ACF286-D74C-4EF8-A262-68346CD057E6}" destId="{61949044-9275-4E51-96B3-616051701AB1}" srcOrd="0" destOrd="0" presId="urn:microsoft.com/office/officeart/2005/8/layout/orgChart1"/>
+    <dgm:cxn modelId="{6E05BFB9-7119-4233-8E85-F1A18AC7CC28}" type="presOf" srcId="{D67571D1-AF4A-47C2-BBB8-AB0DD9C537BA}" destId="{0605BEDE-25DF-4BDB-80D3-51EB2EFAE5C3}" srcOrd="0" destOrd="0" presId="urn:microsoft.com/office/officeart/2005/8/layout/orgChart1"/>
+    <dgm:cxn modelId="{0AE0C38F-D7AA-4563-AB28-C3FA984A2637}" type="presOf" srcId="{6DF1B2E0-B36E-4B65-9298-3985360F0EAD}" destId="{619DCB2D-2CBD-4ADC-A2DA-BF71D67FC155}" srcOrd="0" destOrd="0" presId="urn:microsoft.com/office/officeart/2005/8/layout/orgChart1"/>
+    <dgm:cxn modelId="{929F8A84-14D8-46CC-BD2E-F1A23A31A3F8}" type="presOf" srcId="{9A47B44C-1E89-447A-9342-4FA80C332870}" destId="{4454E6B6-C6EB-4EFE-A06D-30C96DF74C97}" srcOrd="0" destOrd="0" presId="urn:microsoft.com/office/officeart/2005/8/layout/orgChart1"/>
+    <dgm:cxn modelId="{E9E5DA47-4599-4FE2-B362-61F915D1F129}" type="presOf" srcId="{888D0EC2-4D33-47F5-8906-1AB2B7CCD926}" destId="{9D7AD784-73D2-4A52-BD0C-36231CD4252A}" srcOrd="0" destOrd="0" presId="urn:microsoft.com/office/officeart/2005/8/layout/orgChart1"/>
+    <dgm:cxn modelId="{50F3260A-17B4-479C-9837-F42AF9318AA1}" type="presOf" srcId="{38931B2A-A719-47D2-9B23-F60C5834B591}" destId="{6B462F12-F4DE-4BFF-8F87-9C37C758721D}" srcOrd="1" destOrd="0" presId="urn:microsoft.com/office/officeart/2005/8/layout/orgChart1"/>
     <dgm:cxn modelId="{B3E40763-1FCD-496A-A07A-82A8006C4572}" srcId="{3FACEA16-49AD-4F7A-AEF6-C4E41EF1C834}" destId="{888D0EC2-4D33-47F5-8906-1AB2B7CCD926}" srcOrd="3" destOrd="0" parTransId="{D8CD8747-B3A7-4920-820F-F8127C713949}" sibTransId="{5735F8F1-234D-422A-9F55-58EAD30270D3}"/>
-    <dgm:cxn modelId="{A7DE1584-924F-41EE-8201-CF05677D22FD}" type="presOf" srcId="{A953C5B9-11A3-4267-9FB7-ECD75BDE3B64}" destId="{E8F5CB36-5393-47BC-B138-2AC77A000B9E}" srcOrd="0" destOrd="0" presId="urn:microsoft.com/office/officeart/2005/8/layout/orgChart1"/>
-    <dgm:cxn modelId="{60A651BB-4918-4EBB-926E-87BA170203FB}" type="presOf" srcId="{033FD10A-4F64-4C6C-8AAD-94F09D7A4AB3}" destId="{4704BB4C-B663-43E2-AD97-F2FD073EC09E}" srcOrd="0" destOrd="0" presId="urn:microsoft.com/office/officeart/2005/8/layout/orgChart1"/>
-    <dgm:cxn modelId="{F0262587-E74E-417B-9F74-16803663F45F}" type="presOf" srcId="{C490C2D1-27FB-4F39-812F-6056918FA8F5}" destId="{86B8F41F-83C5-4AE5-9A8B-236E961BAFB2}" srcOrd="0" destOrd="0" presId="urn:microsoft.com/office/officeart/2005/8/layout/orgChart1"/>
-    <dgm:cxn modelId="{2EB0E3F1-2281-4505-BD21-506620EB78BF}" type="presOf" srcId="{6DF1B2E0-B36E-4B65-9298-3985360F0EAD}" destId="{619DCB2D-2CBD-4ADC-A2DA-BF71D67FC155}" srcOrd="0" destOrd="0" presId="urn:microsoft.com/office/officeart/2005/8/layout/orgChart1"/>
-    <dgm:cxn modelId="{DA28D604-53D0-4953-8B43-602BBE019E56}" srcId="{9778E6AF-0248-412E-8A3D-5CF2076FD246}" destId="{3FACEA16-49AD-4F7A-AEF6-C4E41EF1C834}" srcOrd="0" destOrd="0" parTransId="{B2A2D274-24BB-42ED-84F9-EE23B2705936}" sibTransId="{F96CC8DE-F334-469E-9624-86EE6585AF9C}"/>
-    <dgm:cxn modelId="{697E8B03-856D-4725-9E25-4B3262CB5F25}" type="presOf" srcId="{E39F43E9-033F-4EB4-989E-196D44303964}" destId="{E3DF274E-5FD1-46C3-9307-7262A787D2EE}" srcOrd="0" destOrd="0" presId="urn:microsoft.com/office/officeart/2005/8/layout/orgChart1"/>
-    <dgm:cxn modelId="{C5F947DC-0E49-439D-9244-5BAB36F8054C}" type="presOf" srcId="{8143A08E-0493-4F0D-A04A-33A11911204D}" destId="{A05A0B0C-81E6-46B0-B8FD-E27721847AAD}" srcOrd="0" destOrd="0" presId="urn:microsoft.com/office/officeart/2005/8/layout/orgChart1"/>
-    <dgm:cxn modelId="{A512050D-8006-47A8-AE1D-A798AE882265}" type="presOf" srcId="{9778E6AF-0248-412E-8A3D-5CF2076FD246}" destId="{92DF9DB8-ADD3-49EB-94D5-C3D4F118BFF4}" srcOrd="0" destOrd="0" presId="urn:microsoft.com/office/officeart/2005/8/layout/orgChart1"/>
-    <dgm:cxn modelId="{F7010C8C-92AA-445B-B829-4A93A97C7243}" srcId="{3FACEA16-49AD-4F7A-AEF6-C4E41EF1C834}" destId="{0A80C118-DB2F-40EB-9D02-31DBC1465356}" srcOrd="5" destOrd="0" parTransId="{C490C2D1-27FB-4F39-812F-6056918FA8F5}" sibTransId="{BE074138-2820-46EC-BF05-2C962CA2DCFB}"/>
-    <dgm:cxn modelId="{88BDA1C8-7777-4B50-9C6D-EC4408C0D96A}" type="presOf" srcId="{976769D5-6DD3-4121-A3B4-21FA8C57752E}" destId="{D85C8D20-0A8F-4772-85AA-77F41D6E03A6}" srcOrd="0" destOrd="0" presId="urn:microsoft.com/office/officeart/2005/8/layout/orgChart1"/>
-    <dgm:cxn modelId="{E64E6DDA-5D26-4DE8-856A-BBB37F502207}" type="presOf" srcId="{CE511F5F-4A48-4DD9-AD69-5FEC4066E646}" destId="{B79C4B26-2AED-40A2-B593-00A372B3B5A1}" srcOrd="1" destOrd="0" presId="urn:microsoft.com/office/officeart/2005/8/layout/orgChart1"/>
-    <dgm:cxn modelId="{D8B0CF91-BFF6-4D68-BF1E-FD926D521993}" type="presOf" srcId="{A8F92DC2-B87A-47AD-8854-89C2DF190F1A}" destId="{DF559129-30AF-43C2-83C8-FDD188F2ECEA}" srcOrd="0" destOrd="0" presId="urn:microsoft.com/office/officeart/2005/8/layout/orgChart1"/>
-    <dgm:cxn modelId="{706B25D0-F2D9-4257-B233-2322272A0391}" srcId="{D67571D1-AF4A-47C2-BBB8-AB0DD9C537BA}" destId="{946FAC29-93A7-41A9-9BB1-F025A79A727B}" srcOrd="0" destOrd="0" parTransId="{E1BADB85-2217-4E84-8DE2-5AF5BAFF8FB7}" sibTransId="{E98375BB-4889-402F-A67B-6DEB16F82363}"/>
-    <dgm:cxn modelId="{BC719FF8-88B5-4E45-9ADE-EE5059836612}" srcId="{D67571D1-AF4A-47C2-BBB8-AB0DD9C537BA}" destId="{033FD10A-4F64-4C6C-8AAD-94F09D7A4AB3}" srcOrd="3" destOrd="0" parTransId="{B6B96AC7-B316-4629-A1F2-322D3CB42E44}" sibTransId="{82DEA6AE-DFAB-4E07-A54C-816E291D1AF4}"/>
-    <dgm:cxn modelId="{E65460EB-4657-493F-897F-663345BA44CC}" type="presOf" srcId="{DF1FAEB3-58DC-463D-88BA-FD02B9B9A3EC}" destId="{7E2E5C24-1E10-4A20-9DF4-43572CF8303E}" srcOrd="0" destOrd="0" presId="urn:microsoft.com/office/officeart/2005/8/layout/orgChart1"/>
-    <dgm:cxn modelId="{946B7C6D-B08A-4BF7-8C75-0825015921BD}" srcId="{8143A08E-0493-4F0D-A04A-33A11911204D}" destId="{27413AFA-E90E-4B4F-916B-83AF32ED4DF7}" srcOrd="2" destOrd="0" parTransId="{6142DB23-99A8-4F75-A245-C88DF82CA9AC}" sibTransId="{00DD8CF6-AD4B-4C29-8985-8CD979492251}"/>
-    <dgm:cxn modelId="{1BB2D290-DDD8-4FF8-B59F-D5CA44873D0C}" type="presOf" srcId="{F2EDFE65-8225-4FF8-832C-429E855DD613}" destId="{9451C940-8716-4CF1-9E64-C1A586BADC8D}" srcOrd="0" destOrd="0" presId="urn:microsoft.com/office/officeart/2005/8/layout/orgChart1"/>
-    <dgm:cxn modelId="{B6A2C333-CA66-4A62-BF31-87EE870D500F}" type="presOf" srcId="{9FF45742-43D1-468C-B2CF-88D5DB491946}" destId="{A3EEE277-A440-4432-B9FE-894E982087A9}" srcOrd="0" destOrd="0" presId="urn:microsoft.com/office/officeart/2005/8/layout/orgChart1"/>
-    <dgm:cxn modelId="{DC4E394F-D663-408E-A9F9-09339A1E21B8}" type="presOf" srcId="{9A5B6171-A05B-4D26-9254-3B047D83031F}" destId="{9C939236-80F3-42A9-B740-25800F495424}" srcOrd="1" destOrd="0" presId="urn:microsoft.com/office/officeart/2005/8/layout/orgChart1"/>
-    <dgm:cxn modelId="{32122EFE-A5D0-4B20-845F-93DCD8A08A07}" type="presOf" srcId="{14FB8E82-DA5C-4FA9-A9EA-1C5C3FC72AC7}" destId="{373BC3D5-D283-45B0-833F-0C636975B290}" srcOrd="0" destOrd="0" presId="urn:microsoft.com/office/officeart/2005/8/layout/orgChart1"/>
-    <dgm:cxn modelId="{E4A66843-07EF-4BC1-A45E-5F134ADAF38E}" srcId="{D67571D1-AF4A-47C2-BBB8-AB0DD9C537BA}" destId="{8BD55E92-3C8D-46A8-AA21-B2E211092B3B}" srcOrd="5" destOrd="0" parTransId="{9A47B44C-1E89-447A-9342-4FA80C332870}" sibTransId="{0220774A-25D6-43B8-BC26-0D9EB8778D15}"/>
-    <dgm:cxn modelId="{FE4C633B-38B3-49E2-9EDF-893F393B72B0}" type="presOf" srcId="{15E2B81D-FF48-4D4C-83B7-BF0E5932BACF}" destId="{BE90E482-D934-497E-BB56-EB65923110A8}" srcOrd="1" destOrd="0" presId="urn:microsoft.com/office/officeart/2005/8/layout/orgChart1"/>
-    <dgm:cxn modelId="{1C384AC1-FC42-4FBD-A4E4-4724CC772B34}" srcId="{3FACEA16-49AD-4F7A-AEF6-C4E41EF1C834}" destId="{F2EDFE65-8225-4FF8-832C-429E855DD613}" srcOrd="8" destOrd="0" parTransId="{0FA90AC9-AA78-463F-88C4-61179303E0FB}" sibTransId="{E9D53030-E2A0-4FB3-BD84-182450F8D291}"/>
-    <dgm:cxn modelId="{F495C05D-FC2B-4679-8199-816F1E1E81A8}" type="presOf" srcId="{A8F92DC2-B87A-47AD-8854-89C2DF190F1A}" destId="{6F07934B-92A3-4103-9632-A65EE9643A2C}" srcOrd="1" destOrd="0" presId="urn:microsoft.com/office/officeart/2005/8/layout/orgChart1"/>
-    <dgm:cxn modelId="{01349957-3438-485D-8C5F-308EF57F43C4}" type="presOf" srcId="{D3AD6F07-72D0-4FCB-B070-42E521A66922}" destId="{D5194FFF-2B59-411E-BB8C-1107B45FF9D2}" srcOrd="0" destOrd="0" presId="urn:microsoft.com/office/officeart/2005/8/layout/orgChart1"/>
-    <dgm:cxn modelId="{FC06A650-58C6-4A46-A3DB-CC1149386949}" type="presOf" srcId="{F2EDFE65-8225-4FF8-832C-429E855DD613}" destId="{7DDB0E15-BB4C-496A-9681-157E40BFACAA}" srcOrd="1" destOrd="0" presId="urn:microsoft.com/office/officeart/2005/8/layout/orgChart1"/>
-    <dgm:cxn modelId="{7982BE35-15B3-4EBA-89FB-F37C00554CD8}" type="presOf" srcId="{3FACEA16-49AD-4F7A-AEF6-C4E41EF1C834}" destId="{771F07AB-B1A9-4D32-9210-398584376502}" srcOrd="1" destOrd="0" presId="urn:microsoft.com/office/officeart/2005/8/layout/orgChart1"/>
-    <dgm:cxn modelId="{31D6211E-DF62-49A0-89F0-1FF4376B15AA}" type="presOf" srcId="{277CF38B-7E1C-4A8C-89A3-2F8197A66800}" destId="{21875BEA-1124-43D2-A631-A5BA7BE06ED5}" srcOrd="0" destOrd="0" presId="urn:microsoft.com/office/officeart/2005/8/layout/orgChart1"/>
-    <dgm:cxn modelId="{20A557DD-5A04-40A3-8236-336998479065}" type="presOf" srcId="{F72A78A7-3C57-4BFD-9CCE-9332005ED626}" destId="{BBD617AE-88E3-4EAE-AE93-44C9E546809C}" srcOrd="0" destOrd="0" presId="urn:microsoft.com/office/officeart/2005/8/layout/orgChart1"/>
-    <dgm:cxn modelId="{CA54D73C-FD69-459E-AD8C-B8007507079F}" srcId="{3FACEA16-49AD-4F7A-AEF6-C4E41EF1C834}" destId="{BA841F1F-3AA3-46EB-ADBD-BCAD196A8BE0}" srcOrd="4" destOrd="0" parTransId="{87DC950F-F7D3-4ECD-B4A4-E3F07A54AC0C}" sibTransId="{8F2DED49-2735-454F-B3DB-F570A5A36588}"/>
-    <dgm:cxn modelId="{90B5D88E-5771-42EE-9E57-8D3F1F08CBBB}" type="presOf" srcId="{E3D88239-AEB5-40EB-A61B-7D3D3CC2FDEC}" destId="{F5A2806F-621F-4421-867B-0A6261BC9195}" srcOrd="1" destOrd="0" presId="urn:microsoft.com/office/officeart/2005/8/layout/orgChart1"/>
-    <dgm:cxn modelId="{A8A55A49-568F-4560-BC49-7429654BB64B}" type="presOf" srcId="{9778E6AF-0248-412E-8A3D-5CF2076FD246}" destId="{74CB19A6-EC26-4648-81DC-0E6F06DFD3B8}" srcOrd="1" destOrd="0" presId="urn:microsoft.com/office/officeart/2005/8/layout/orgChart1"/>
-    <dgm:cxn modelId="{3AFAF66A-C302-4C88-B39D-17E7804A483D}" srcId="{8143A08E-0493-4F0D-A04A-33A11911204D}" destId="{A8F92DC2-B87A-47AD-8854-89C2DF190F1A}" srcOrd="3" destOrd="0" parTransId="{A953C5B9-11A3-4267-9FB7-ECD75BDE3B64}" sibTransId="{2B7765AE-C3D1-4EA1-B1A8-02AF0390A344}"/>
-    <dgm:cxn modelId="{241766DB-A0E5-46B0-8219-16B877B0D487}" type="presOf" srcId="{1B2D2241-710C-49E1-B9FD-82A777F58D7B}" destId="{111810C0-D98F-42A5-8758-6F6B13D8AC00}" srcOrd="0" destOrd="0" presId="urn:microsoft.com/office/officeart/2005/8/layout/orgChart1"/>
-    <dgm:cxn modelId="{F44A2C60-5316-4CF1-82FC-A0955EC09B60}" type="presOf" srcId="{1B2D2241-710C-49E1-B9FD-82A777F58D7B}" destId="{07C92325-0E2E-4722-A12A-38CD58BD4EEB}" srcOrd="1" destOrd="0" presId="urn:microsoft.com/office/officeart/2005/8/layout/orgChart1"/>
-    <dgm:cxn modelId="{15A3CB1C-7DAB-4E97-9B50-FE078E6EEC90}" type="presOf" srcId="{3FACEA16-49AD-4F7A-AEF6-C4E41EF1C834}" destId="{9B7AD01D-C590-43AB-93C9-9555A15171C1}" srcOrd="0" destOrd="0" presId="urn:microsoft.com/office/officeart/2005/8/layout/orgChart1"/>
-    <dgm:cxn modelId="{70FCB57C-BBEB-41A3-8DCC-BECBBABDC228}" type="presOf" srcId="{84B33143-B57A-4EE1-ABFA-B718AFC0B326}" destId="{664DD1B7-3B88-4427-B3C1-1DB6C6373DE6}" srcOrd="1" destOrd="0" presId="urn:microsoft.com/office/officeart/2005/8/layout/orgChart1"/>
-    <dgm:cxn modelId="{6C1CE002-5649-4CA3-9324-B825C1311B0E}" type="presOf" srcId="{68ACF286-D74C-4EF8-A262-68346CD057E6}" destId="{61949044-9275-4E51-96B3-616051701AB1}" srcOrd="0" destOrd="0" presId="urn:microsoft.com/office/officeart/2005/8/layout/orgChart1"/>
-    <dgm:cxn modelId="{929359DE-67C6-4850-B97B-D899EB4CEDA3}" type="presOf" srcId="{6142DB23-99A8-4F75-A245-C88DF82CA9AC}" destId="{14D3A4C6-1E40-4ADF-8A11-519A1B306E32}" srcOrd="0" destOrd="0" presId="urn:microsoft.com/office/officeart/2005/8/layout/orgChart1"/>
-    <dgm:cxn modelId="{84FD48BA-BD73-4FF9-87A3-6B094AFBB0A9}" type="presOf" srcId="{E1BADB85-2217-4E84-8DE2-5AF5BAFF8FB7}" destId="{91F5E438-DF80-46C0-B0A8-104EBC2F6E0C}" srcOrd="0" destOrd="0" presId="urn:microsoft.com/office/officeart/2005/8/layout/orgChart1"/>
-    <dgm:cxn modelId="{C8727AA7-992D-4105-BAF3-CB71C4CE2338}" type="presOf" srcId="{41FD706D-5CE7-49B2-87E4-6858F2319B26}" destId="{C21E4A27-0657-49E4-AD2D-75459EFD2036}" srcOrd="0" destOrd="0" presId="urn:microsoft.com/office/officeart/2005/8/layout/orgChart1"/>
-    <dgm:cxn modelId="{18B2849A-C600-49D4-AE42-63AB2B074248}" type="presOf" srcId="{8BD55E92-3C8D-46A8-AA21-B2E211092B3B}" destId="{8DE9E13E-369B-4DF3-A64F-696D8730F840}" srcOrd="1" destOrd="0" presId="urn:microsoft.com/office/officeart/2005/8/layout/orgChart1"/>
-    <dgm:cxn modelId="{1F5D079B-8388-4C88-A87A-E461D4530F3C}" type="presOf" srcId="{460E872E-6778-4DDE-A779-EC9673903B2C}" destId="{4646A681-E590-452C-B6C7-41709223B143}" srcOrd="0" destOrd="0" presId="urn:microsoft.com/office/officeart/2005/8/layout/orgChart1"/>
-    <dgm:cxn modelId="{99C292C0-3643-4500-B6E0-67B868BD341B}" type="presOf" srcId="{033FD10A-4F64-4C6C-8AAD-94F09D7A4AB3}" destId="{F04CA39F-266C-43F2-AD98-40BE72191E8E}" srcOrd="1" destOrd="0" presId="urn:microsoft.com/office/officeart/2005/8/layout/orgChart1"/>
-    <dgm:cxn modelId="{46DA9CCC-8B17-45EC-B48D-6BCFA7018EBA}" type="presOf" srcId="{6C4C6604-FAF8-4563-B446-9F2430566D69}" destId="{E04233A4-917D-4DDC-B098-3CEDE33765A8}" srcOrd="0" destOrd="0" presId="urn:microsoft.com/office/officeart/2005/8/layout/orgChart1"/>
-    <dgm:cxn modelId="{F58C46BD-CA86-4D81-AD78-110431C7D5BD}" type="presOf" srcId="{B6B96AC7-B316-4629-A1F2-322D3CB42E44}" destId="{BC6E3CF2-D156-4645-97E5-FBA567BEBB60}" srcOrd="0" destOrd="0" presId="urn:microsoft.com/office/officeart/2005/8/layout/orgChart1"/>
-    <dgm:cxn modelId="{0E911D2B-4F8C-4A12-AEF5-FD9F2185C1BF}" type="presOf" srcId="{BA841F1F-3AA3-46EB-ADBD-BCAD196A8BE0}" destId="{C2A0A3D6-034C-46CA-858E-620230EA9229}" srcOrd="1" destOrd="0" presId="urn:microsoft.com/office/officeart/2005/8/layout/orgChart1"/>
-    <dgm:cxn modelId="{AC81FF2B-C818-45C9-9EFF-9804CE7C9271}" type="presOf" srcId="{946FAC29-93A7-41A9-9BB1-F025A79A727B}" destId="{630B5E91-9A80-45EF-AEB5-43AB70CAC7C7}" srcOrd="0" destOrd="0" presId="urn:microsoft.com/office/officeart/2005/8/layout/orgChart1"/>
-    <dgm:cxn modelId="{AE70B9DF-83BA-41FB-907B-7E282445BBB1}" type="presOf" srcId="{60079DC2-D231-48F0-8D3A-350EA409FB9F}" destId="{7F9E191A-FED7-42B6-9443-FA1141822762}" srcOrd="0" destOrd="0" presId="urn:microsoft.com/office/officeart/2005/8/layout/orgChart1"/>
-    <dgm:cxn modelId="{CBDE31E1-7D42-4515-8349-55A83370D42F}" srcId="{3FACEA16-49AD-4F7A-AEF6-C4E41EF1C834}" destId="{95A880DD-F421-4BA2-B136-750294A302E3}" srcOrd="7" destOrd="0" parTransId="{F72A78A7-3C57-4BFD-9CCE-9332005ED626}" sibTransId="{19C4D04E-0CC2-41EC-B2DA-FB19391525B5}"/>
-    <dgm:cxn modelId="{4AD707DF-8E43-434F-9FD0-4F5769CEF9FB}" type="presOf" srcId="{95A880DD-F421-4BA2-B136-750294A302E3}" destId="{70AFF10A-B380-4829-B5CD-1DC0DC1A2A66}" srcOrd="1" destOrd="0" presId="urn:microsoft.com/office/officeart/2005/8/layout/orgChart1"/>
-    <dgm:cxn modelId="{46BA6AAA-5A2C-4218-BFFE-4DFFBECF7792}" srcId="{D67571D1-AF4A-47C2-BBB8-AB0DD9C537BA}" destId="{E3D88239-AEB5-40EB-A61B-7D3D3CC2FDEC}" srcOrd="2" destOrd="0" parTransId="{976769D5-6DD3-4121-A3B4-21FA8C57752E}" sibTransId="{546B24A5-43E0-4E2A-89AF-FAFCD9C0A5A7}"/>
-    <dgm:cxn modelId="{6E420E97-6DA2-4BDC-A066-48D78C9E2197}" srcId="{9A5B6171-A05B-4D26-9254-3B047D83031F}" destId="{D67571D1-AF4A-47C2-BBB8-AB0DD9C537BA}" srcOrd="0" destOrd="0" parTransId="{E39F43E9-033F-4EB4-989E-196D44303964}" sibTransId="{4EF0016E-EB4C-4840-895C-BE9508855CB2}"/>
-    <dgm:cxn modelId="{6AC61FC0-FAAC-4FD3-A68E-6683C0E9F857}" type="presOf" srcId="{D8CD8747-B3A7-4920-820F-F8127C713949}" destId="{6A09A6B1-ADB8-44C6-B5A4-69813F192DBA}" srcOrd="0" destOrd="0" presId="urn:microsoft.com/office/officeart/2005/8/layout/orgChart1"/>
-    <dgm:cxn modelId="{AC9D571E-6FDC-4CB8-8765-CA0965461BB9}" type="presOf" srcId="{27413AFA-E90E-4B4F-916B-83AF32ED4DF7}" destId="{69B01DDF-7B09-4C33-BD1B-611ACC55A21B}" srcOrd="1" destOrd="0" presId="urn:microsoft.com/office/officeart/2005/8/layout/orgChart1"/>
-    <dgm:cxn modelId="{93D026D3-64C7-4535-A103-403BEC7A5179}" type="presOf" srcId="{38931B2A-A719-47D2-9B23-F60C5834B591}" destId="{6B462F12-F4DE-4BFF-8F87-9C37C758721D}" srcOrd="1" destOrd="0" presId="urn:microsoft.com/office/officeart/2005/8/layout/orgChart1"/>
-    <dgm:cxn modelId="{F248158C-CBED-40B7-ABA0-A8EA5398F71E}" type="presOf" srcId="{9A47B44C-1E89-447A-9342-4FA80C332870}" destId="{4454E6B6-C6EB-4EFE-A06D-30C96DF74C97}" srcOrd="0" destOrd="0" presId="urn:microsoft.com/office/officeart/2005/8/layout/orgChart1"/>
-    <dgm:cxn modelId="{B7032CDC-4750-46CF-8ACB-8CD6327B2F01}" type="presOf" srcId="{9A5B6171-A05B-4D26-9254-3B047D83031F}" destId="{CCD577C8-9955-4C15-A0DE-548BBBA06E69}" srcOrd="0" destOrd="0" presId="urn:microsoft.com/office/officeart/2005/8/layout/orgChart1"/>
-    <dgm:cxn modelId="{16328EC4-3557-4428-8FC6-6A4574974DDA}" type="presOf" srcId="{38931B2A-A719-47D2-9B23-F60C5834B591}" destId="{B00B0B0A-6121-4749-8039-9D974B5A160A}" srcOrd="0" destOrd="0" presId="urn:microsoft.com/office/officeart/2005/8/layout/orgChart1"/>
-    <dgm:cxn modelId="{6152249F-931F-4B9C-B388-05A998532596}" type="presOf" srcId="{0FA90AC9-AA78-463F-88C4-61179303E0FB}" destId="{CBF4D579-89FC-4A80-8E59-315DD447F223}" srcOrd="0" destOrd="0" presId="urn:microsoft.com/office/officeart/2005/8/layout/orgChart1"/>
-    <dgm:cxn modelId="{BD878E3B-B458-4424-9ADD-41CC3481B92A}" type="presOf" srcId="{78375BEE-E828-441C-A765-428BC51CA443}" destId="{1DC379EA-ACFB-4276-BD2D-A060D3B21DE0}" srcOrd="0" destOrd="0" presId="urn:microsoft.com/office/officeart/2005/8/layout/orgChart1"/>
     <dgm:cxn modelId="{2219B635-5DAB-46A8-A498-CF2D45C51C96}" srcId="{3FACEA16-49AD-4F7A-AEF6-C4E41EF1C834}" destId="{38931B2A-A719-47D2-9B23-F60C5834B591}" srcOrd="10" destOrd="0" parTransId="{1F920E2D-CBD4-4BA3-BEFA-87DAACD8117D}" sibTransId="{8FA971EA-EB10-40AB-B468-0590A20C4218}"/>
-    <dgm:cxn modelId="{8B697737-61FD-422C-BF96-AB387F5F1652}" type="presOf" srcId="{15E2B81D-FF48-4D4C-83B7-BF0E5932BACF}" destId="{E772C66C-1B80-41B0-BDC1-4520BF1832E7}" srcOrd="0" destOrd="0" presId="urn:microsoft.com/office/officeart/2005/8/layout/orgChart1"/>
-    <dgm:cxn modelId="{45DDA9A6-4F8B-43CD-8D56-835F94018B5D}" type="presOf" srcId="{1F920E2D-CBD4-4BA3-BEFA-87DAACD8117D}" destId="{48372692-4EB9-4EFF-8B16-47B5D192D518}" srcOrd="0" destOrd="0" presId="urn:microsoft.com/office/officeart/2005/8/layout/orgChart1"/>
-    <dgm:cxn modelId="{F3F2708D-5731-45CD-801C-531DC6DFF3C1}" type="presOf" srcId="{888D0EC2-4D33-47F5-8906-1AB2B7CCD926}" destId="{F96DA5F0-8D34-45BB-8ACD-339010A9C9ED}" srcOrd="1" destOrd="0" presId="urn:microsoft.com/office/officeart/2005/8/layout/orgChart1"/>
-    <dgm:cxn modelId="{E9EC35C0-465E-4C0B-AFEF-EEF1737ECFEA}" srcId="{3FACEA16-49AD-4F7A-AEF6-C4E41EF1C834}" destId="{277CF38B-7E1C-4A8C-89A3-2F8197A66800}" srcOrd="11" destOrd="0" parTransId="{460E872E-6778-4DDE-A779-EC9673903B2C}" sibTransId="{4909121F-7E6F-48B2-A482-4F16E33C126C}"/>
-    <dgm:cxn modelId="{F91143F6-C5C2-4FB6-987E-D9BA6A175FB0}" type="presOf" srcId="{CE511F5F-4A48-4DD9-AD69-5FEC4066E646}" destId="{15D5A047-BD1E-44BB-8C62-7832884031E3}" srcOrd="0" destOrd="0" presId="urn:microsoft.com/office/officeart/2005/8/layout/orgChart1"/>
+    <dgm:cxn modelId="{85760C08-63FA-4EC8-92C3-436117BF770A}" type="presOf" srcId="{41FD706D-5CE7-49B2-87E4-6858F2319B26}" destId="{C21E4A27-0657-49E4-AD2D-75459EFD2036}" srcOrd="0" destOrd="0" presId="urn:microsoft.com/office/officeart/2005/8/layout/orgChart1"/>
+    <dgm:cxn modelId="{B59FCF31-07AF-49B7-AA8A-8499ACF89434}" type="presOf" srcId="{95A880DD-F421-4BA2-B136-750294A302E3}" destId="{70AFF10A-B380-4829-B5CD-1DC0DC1A2A66}" srcOrd="1" destOrd="0" presId="urn:microsoft.com/office/officeart/2005/8/layout/orgChart1"/>
+    <dgm:cxn modelId="{EAF9AC6A-C51A-46EA-854A-B29F08DFADFF}" type="presOf" srcId="{9A5B6171-A05B-4D26-9254-3B047D83031F}" destId="{CCD577C8-9955-4C15-A0DE-548BBBA06E69}" srcOrd="0" destOrd="0" presId="urn:microsoft.com/office/officeart/2005/8/layout/orgChart1"/>
+    <dgm:cxn modelId="{6E6FCB43-DB53-4C25-9318-7FA7F25BB01F}" type="presOf" srcId="{460E872E-6778-4DDE-A779-EC9673903B2C}" destId="{4646A681-E590-452C-B6C7-41709223B143}" srcOrd="0" destOrd="0" presId="urn:microsoft.com/office/officeart/2005/8/layout/orgChart1"/>
     <dgm:cxn modelId="{ADCCC911-6304-4E1C-BBF1-C545D5D27319}" srcId="{3FACEA16-49AD-4F7A-AEF6-C4E41EF1C834}" destId="{60079DC2-D231-48F0-8D3A-350EA409FB9F}" srcOrd="0" destOrd="0" parTransId="{6C4C6604-FAF8-4563-B446-9F2430566D69}" sibTransId="{7B3FE71F-5119-4064-BD5C-09675B681566}"/>
-    <dgm:cxn modelId="{84D4DBCD-23A1-4977-A81A-8174D208EB4B}" type="presOf" srcId="{8143A08E-0493-4F0D-A04A-33A11911204D}" destId="{2AC58D0F-FC34-4300-824A-15D3944D36D7}" srcOrd="1" destOrd="0" presId="urn:microsoft.com/office/officeart/2005/8/layout/orgChart1"/>
-    <dgm:cxn modelId="{9D98741D-F049-4B4B-AC2B-5F060BFAFEE6}" srcId="{3FACEA16-49AD-4F7A-AEF6-C4E41EF1C834}" destId="{DF1FAEB3-58DC-463D-88BA-FD02B9B9A3EC}" srcOrd="6" destOrd="0" parTransId="{14FB8E82-DA5C-4FA9-A9EA-1C5C3FC72AC7}" sibTransId="{0DAFE25E-D14B-4DA2-A730-E36D7CF8CEE7}"/>
-    <dgm:cxn modelId="{AD3172FF-85C4-42DF-BE17-AA39BF913034}" srcId="{8143A08E-0493-4F0D-A04A-33A11911204D}" destId="{9A5B6171-A05B-4D26-9254-3B047D83031F}" srcOrd="1" destOrd="0" parTransId="{9FF45742-43D1-468C-B2CF-88D5DB491946}" sibTransId="{AF869A97-370D-4D89-AEAE-E7B9A68AED16}"/>
-    <dgm:cxn modelId="{AE89CEC4-2B1C-4949-B500-60224B06AAE2}" type="presOf" srcId="{FCD10EDD-B91C-4FEA-8C27-3528FF514110}" destId="{B9E6269E-0132-4BE7-A08B-13FFC62623D5}" srcOrd="0" destOrd="0" presId="urn:microsoft.com/office/officeart/2005/8/layout/orgChart1"/>
-    <dgm:cxn modelId="{F9978B9C-5AF3-4034-AD5A-E0FBBD1F699F}" type="presOf" srcId="{B2A2D274-24BB-42ED-84F9-EE23B2705936}" destId="{AE9FDFD5-E5D5-4E9B-BF48-0EE2D047B1AD}" srcOrd="0" destOrd="0" presId="urn:microsoft.com/office/officeart/2005/8/layout/orgChart1"/>
-    <dgm:cxn modelId="{28B940BE-8EB7-463B-9A0F-3ED4A71F3154}" srcId="{3FACEA16-49AD-4F7A-AEF6-C4E41EF1C834}" destId="{CE511F5F-4A48-4DD9-AD69-5FEC4066E646}" srcOrd="9" destOrd="0" parTransId="{6DF1B2E0-B36E-4B65-9298-3985360F0EAD}" sibTransId="{1744F034-6C65-48B3-8128-12D99A74845D}"/>
-    <dgm:cxn modelId="{C07A687F-0A22-49EB-8D22-ADA159385303}" type="presOf" srcId="{BA841F1F-3AA3-46EB-ADBD-BCAD196A8BE0}" destId="{3C03E665-D737-4331-99DB-9B76DF31B819}" srcOrd="0" destOrd="0" presId="urn:microsoft.com/office/officeart/2005/8/layout/orgChart1"/>
-    <dgm:cxn modelId="{1A4EB1DF-D252-4092-B99D-8CDE2103CDD7}" type="presOf" srcId="{60079DC2-D231-48F0-8D3A-350EA409FB9F}" destId="{2BEAAAE7-DA2A-418D-8D34-928C6F6234DD}" srcOrd="1" destOrd="0" presId="urn:microsoft.com/office/officeart/2005/8/layout/orgChart1"/>
-    <dgm:cxn modelId="{EF3B8060-906F-4561-B799-D6D20E0FFE06}" type="presOf" srcId="{1D5E7EE8-DB48-4928-9C3B-FA9238BBC4D6}" destId="{101D6303-A6A7-4ED7-92AF-5A0A12944008}" srcOrd="0" destOrd="0" presId="urn:microsoft.com/office/officeart/2005/8/layout/orgChart1"/>
-    <dgm:cxn modelId="{B5630FA9-4E9A-41B2-9106-45E2BB110B4F}" type="presOf" srcId="{27413AFA-E90E-4B4F-916B-83AF32ED4DF7}" destId="{B87DD2D6-A50E-48A2-84D2-11DF6E294121}" srcOrd="0" destOrd="0" presId="urn:microsoft.com/office/officeart/2005/8/layout/orgChart1"/>
-    <dgm:cxn modelId="{BCE3BB58-1834-47C7-826B-62BDFF32E82A}" type="presOf" srcId="{685C22D0-2DD6-483F-8D20-A9EC31CE32DC}" destId="{CE511299-255A-4A60-BFC9-8A6BF5A439A2}" srcOrd="0" destOrd="0" presId="urn:microsoft.com/office/officeart/2005/8/layout/orgChart1"/>
-    <dgm:cxn modelId="{E3A27265-962C-4560-A400-EBF0E25C13D7}" type="presOf" srcId="{84B33143-B57A-4EE1-ABFA-B718AFC0B326}" destId="{200B6779-F528-4ADA-A136-66C368ACD577}" srcOrd="0" destOrd="0" presId="urn:microsoft.com/office/officeart/2005/8/layout/orgChart1"/>
-    <dgm:cxn modelId="{E4996A6D-5DB0-4175-A9AF-3D4BF466C30E}" type="presOf" srcId="{DF1FAEB3-58DC-463D-88BA-FD02B9B9A3EC}" destId="{70693D6C-48BE-4499-83CC-E3B84562FA76}" srcOrd="1" destOrd="0" presId="urn:microsoft.com/office/officeart/2005/8/layout/orgChart1"/>
-    <dgm:cxn modelId="{C4A40CE2-3A3F-4DEE-9174-055F9C397A26}" srcId="{41FD706D-5CE7-49B2-87E4-6858F2319B26}" destId="{8143A08E-0493-4F0D-A04A-33A11911204D}" srcOrd="0" destOrd="0" parTransId="{F8AA1218-FDD3-4775-859D-23EFECCBCA45}" sibTransId="{9E6BF126-1683-4D99-8D1D-0D3FA88451DD}"/>
-    <dgm:cxn modelId="{80E533A5-907C-47BA-9FB8-FA9660CF5986}" type="presOf" srcId="{FCD10EDD-B91C-4FEA-8C27-3528FF514110}" destId="{6547041B-40D7-482D-BDCA-BDDB8EC9E4F3}" srcOrd="1" destOrd="0" presId="urn:microsoft.com/office/officeart/2005/8/layout/orgChart1"/>
-    <dgm:cxn modelId="{1D129F87-7A19-4E93-B0A2-029BE1D8926C}" srcId="{8143A08E-0493-4F0D-A04A-33A11911204D}" destId="{9778E6AF-0248-412E-8A3D-5CF2076FD246}" srcOrd="0" destOrd="0" parTransId="{685C22D0-2DD6-483F-8D20-A9EC31CE32DC}" sibTransId="{EEB0E6E8-BFB2-4A63-B849-BEC74306E593}"/>
-    <dgm:cxn modelId="{D62E04E3-DA57-464C-AECC-6FA1D976C178}" type="presOf" srcId="{8BD55E92-3C8D-46A8-AA21-B2E211092B3B}" destId="{A9A7E5C0-A92C-4F71-A7B9-642E96B5F5FE}" srcOrd="0" destOrd="0" presId="urn:microsoft.com/office/officeart/2005/8/layout/orgChart1"/>
-    <dgm:cxn modelId="{29399B80-BC73-407F-94DB-F7814389F2B3}" type="presOf" srcId="{0A80C118-DB2F-40EB-9D02-31DBC1465356}" destId="{5FFB901A-BEFE-491E-BF6E-47010DE345F2}" srcOrd="1" destOrd="0" presId="urn:microsoft.com/office/officeart/2005/8/layout/orgChart1"/>
-    <dgm:cxn modelId="{2509A915-DCC7-4427-99A0-511F0A8C8542}" type="presOf" srcId="{888D0EC2-4D33-47F5-8906-1AB2B7CCD926}" destId="{9D7AD784-73D2-4A52-BD0C-36231CD4252A}" srcOrd="0" destOrd="0" presId="urn:microsoft.com/office/officeart/2005/8/layout/orgChart1"/>
-    <dgm:cxn modelId="{5E0ECB14-30E4-452C-81BD-99A94EBC11A7}" type="presParOf" srcId="{C21E4A27-0657-49E4-AD2D-75459EFD2036}" destId="{303CB245-BC72-44A0-A5E5-F63A5F5B82AE}" srcOrd="0" destOrd="0" presId="urn:microsoft.com/office/officeart/2005/8/layout/orgChart1"/>
-    <dgm:cxn modelId="{23A6F24D-1125-4F55-A47F-CF7C20911986}" type="presParOf" srcId="{303CB245-BC72-44A0-A5E5-F63A5F5B82AE}" destId="{F85D1FCF-6D22-45E5-81CA-5B987933492E}" srcOrd="0" destOrd="0" presId="urn:microsoft.com/office/officeart/2005/8/layout/orgChart1"/>
-    <dgm:cxn modelId="{26EC0173-8BCF-4F4D-B116-02576869E779}" type="presParOf" srcId="{F85D1FCF-6D22-45E5-81CA-5B987933492E}" destId="{A05A0B0C-81E6-46B0-B8FD-E27721847AAD}" srcOrd="0" destOrd="0" presId="urn:microsoft.com/office/officeart/2005/8/layout/orgChart1"/>
-    <dgm:cxn modelId="{DB9E7E09-226B-4A2D-A4B3-6D7D4C270B31}" type="presParOf" srcId="{F85D1FCF-6D22-45E5-81CA-5B987933492E}" destId="{2AC58D0F-FC34-4300-824A-15D3944D36D7}" srcOrd="1" destOrd="0" presId="urn:microsoft.com/office/officeart/2005/8/layout/orgChart1"/>
-    <dgm:cxn modelId="{B8F33483-54E8-46B2-83D0-8E9769E4A9C3}" type="presParOf" srcId="{303CB245-BC72-44A0-A5E5-F63A5F5B82AE}" destId="{129123F9-3855-4D82-843B-6D17F648ADED}" srcOrd="1" destOrd="0" presId="urn:microsoft.com/office/officeart/2005/8/layout/orgChart1"/>
-    <dgm:cxn modelId="{75EC55A2-261E-4527-A2D3-9662DFFF2538}" type="presParOf" srcId="{129123F9-3855-4D82-843B-6D17F648ADED}" destId="{CE511299-255A-4A60-BFC9-8A6BF5A439A2}" srcOrd="0" destOrd="0" presId="urn:microsoft.com/office/officeart/2005/8/layout/orgChart1"/>
-    <dgm:cxn modelId="{FC7B7538-FDA5-483C-87CA-C330D67EE459}" type="presParOf" srcId="{129123F9-3855-4D82-843B-6D17F648ADED}" destId="{48A46CAF-E063-412C-A87F-86C102DE1E0A}" srcOrd="1" destOrd="0" presId="urn:microsoft.com/office/officeart/2005/8/layout/orgChart1"/>
-    <dgm:cxn modelId="{25E3315B-3EAF-4840-83A4-284192F2DB7D}" type="presParOf" srcId="{48A46CAF-E063-412C-A87F-86C102DE1E0A}" destId="{B8375D65-FC95-4EE1-A84B-85697BDEC38D}" srcOrd="0" destOrd="0" presId="urn:microsoft.com/office/officeart/2005/8/layout/orgChart1"/>
-    <dgm:cxn modelId="{74CDDFF4-94CE-4DB1-B124-1EB62B501959}" type="presParOf" srcId="{B8375D65-FC95-4EE1-A84B-85697BDEC38D}" destId="{92DF9DB8-ADD3-49EB-94D5-C3D4F118BFF4}" srcOrd="0" destOrd="0" presId="urn:microsoft.com/office/officeart/2005/8/layout/orgChart1"/>
-    <dgm:cxn modelId="{615F0383-831F-4DAA-B80D-527D86F53207}" type="presParOf" srcId="{B8375D65-FC95-4EE1-A84B-85697BDEC38D}" destId="{74CB19A6-EC26-4648-81DC-0E6F06DFD3B8}" srcOrd="1" destOrd="0" presId="urn:microsoft.com/office/officeart/2005/8/layout/orgChart1"/>
-    <dgm:cxn modelId="{ACA2E0BD-5C8B-4494-B2AF-06DDCBA831EA}" type="presParOf" srcId="{48A46CAF-E063-412C-A87F-86C102DE1E0A}" destId="{9EEBB31A-B747-463F-AC9B-86B2512EF261}" srcOrd="1" destOrd="0" presId="urn:microsoft.com/office/officeart/2005/8/layout/orgChart1"/>
-    <dgm:cxn modelId="{978F8F85-094B-4FAC-9365-145E3BB0D72A}" type="presParOf" srcId="{9EEBB31A-B747-463F-AC9B-86B2512EF261}" destId="{AE9FDFD5-E5D5-4E9B-BF48-0EE2D047B1AD}" srcOrd="0" destOrd="0" presId="urn:microsoft.com/office/officeart/2005/8/layout/orgChart1"/>
-    <dgm:cxn modelId="{53124507-6831-4E8E-8555-6DDB132413E0}" type="presParOf" srcId="{9EEBB31A-B747-463F-AC9B-86B2512EF261}" destId="{CAE29FA5-B941-4638-9117-84E64C04F6BF}" srcOrd="1" destOrd="0" presId="urn:microsoft.com/office/officeart/2005/8/layout/orgChart1"/>
-    <dgm:cxn modelId="{CBC1C787-9839-4360-B51F-F077E5C5959E}" type="presParOf" srcId="{CAE29FA5-B941-4638-9117-84E64C04F6BF}" destId="{C00CB5B2-CC6D-4039-BB8C-00E8F624F77E}" srcOrd="0" destOrd="0" presId="urn:microsoft.com/office/officeart/2005/8/layout/orgChart1"/>
-    <dgm:cxn modelId="{3B2CDB11-8176-45D8-97A7-349B9310BA4C}" type="presParOf" srcId="{C00CB5B2-CC6D-4039-BB8C-00E8F624F77E}" destId="{9B7AD01D-C590-43AB-93C9-9555A15171C1}" srcOrd="0" destOrd="0" presId="urn:microsoft.com/office/officeart/2005/8/layout/orgChart1"/>
-    <dgm:cxn modelId="{7ECCC1C3-81D3-482B-82C5-5C450203C16D}" type="presParOf" srcId="{C00CB5B2-CC6D-4039-BB8C-00E8F624F77E}" destId="{771F07AB-B1A9-4D32-9210-398584376502}" srcOrd="1" destOrd="0" presId="urn:microsoft.com/office/officeart/2005/8/layout/orgChart1"/>
-    <dgm:cxn modelId="{3D5BDB7D-5354-4DAD-B638-6D3D75FC5E5D}" type="presParOf" srcId="{CAE29FA5-B941-4638-9117-84E64C04F6BF}" destId="{91D7860F-2ECF-4808-9392-47B30CAFBF83}" srcOrd="1" destOrd="0" presId="urn:microsoft.com/office/officeart/2005/8/layout/orgChart1"/>
-    <dgm:cxn modelId="{CD2F38F3-A9AE-48BA-938B-9A8CCA2E911D}" type="presParOf" srcId="{91D7860F-2ECF-4808-9392-47B30CAFBF83}" destId="{E04233A4-917D-4DDC-B098-3CEDE33765A8}" srcOrd="0" destOrd="0" presId="urn:microsoft.com/office/officeart/2005/8/layout/orgChart1"/>
-    <dgm:cxn modelId="{84B4663D-D4BB-46BE-B755-0062DD672127}" type="presParOf" srcId="{91D7860F-2ECF-4808-9392-47B30CAFBF83}" destId="{26613DCE-495D-4DA7-8DFF-6EAD9C910815}" srcOrd="1" destOrd="0" presId="urn:microsoft.com/office/officeart/2005/8/layout/orgChart1"/>
-    <dgm:cxn modelId="{D6131D17-D53D-4981-B281-AAC63F907D63}" type="presParOf" srcId="{26613DCE-495D-4DA7-8DFF-6EAD9C910815}" destId="{24E5B3DC-7709-4F63-82B8-1C0FEA355672}" srcOrd="0" destOrd="0" presId="urn:microsoft.com/office/officeart/2005/8/layout/orgChart1"/>
-    <dgm:cxn modelId="{86069FCC-5D87-4A33-BE84-7C756E4230DD}" type="presParOf" srcId="{24E5B3DC-7709-4F63-82B8-1C0FEA355672}" destId="{7F9E191A-FED7-42B6-9443-FA1141822762}" srcOrd="0" destOrd="0" presId="urn:microsoft.com/office/officeart/2005/8/layout/orgChart1"/>
-    <dgm:cxn modelId="{13AC3878-3254-478A-808C-CB81F6EE3E3C}" type="presParOf" srcId="{24E5B3DC-7709-4F63-82B8-1C0FEA355672}" destId="{2BEAAAE7-DA2A-418D-8D34-928C6F6234DD}" srcOrd="1" destOrd="0" presId="urn:microsoft.com/office/officeart/2005/8/layout/orgChart1"/>
-    <dgm:cxn modelId="{8E5C922B-FFEC-4AD9-A6C4-E83A7D237A69}" type="presParOf" srcId="{26613DCE-495D-4DA7-8DFF-6EAD9C910815}" destId="{FE36C9C0-C5C5-4270-8839-A1DC953ABD4A}" srcOrd="1" destOrd="0" presId="urn:microsoft.com/office/officeart/2005/8/layout/orgChart1"/>
-    <dgm:cxn modelId="{5B698017-EF25-4826-B1C6-4ACCF748D56A}" type="presParOf" srcId="{26613DCE-495D-4DA7-8DFF-6EAD9C910815}" destId="{8D89CA71-EEBD-4B13-97CA-5A93C8A20C98}" srcOrd="2" destOrd="0" presId="urn:microsoft.com/office/officeart/2005/8/layout/orgChart1"/>
-    <dgm:cxn modelId="{1E2CD2C3-7A73-4E17-AF4D-2A7ABF5ECDDF}" type="presParOf" srcId="{91D7860F-2ECF-4808-9392-47B30CAFBF83}" destId="{61949044-9275-4E51-96B3-616051701AB1}" srcOrd="2" destOrd="0" presId="urn:microsoft.com/office/officeart/2005/8/layout/orgChart1"/>
-    <dgm:cxn modelId="{B006760B-781A-4F49-8E4D-0021865318A2}" type="presParOf" srcId="{91D7860F-2ECF-4808-9392-47B30CAFBF83}" destId="{DFF278C4-3B27-413B-88D2-282ABBDDD95B}" srcOrd="3" destOrd="0" presId="urn:microsoft.com/office/officeart/2005/8/layout/orgChart1"/>
-    <dgm:cxn modelId="{2E34DE1A-6E1E-482A-819B-5F785726A9C6}" type="presParOf" srcId="{DFF278C4-3B27-413B-88D2-282ABBDDD95B}" destId="{8135EF3E-A7A3-4BC9-A657-C29F5DA342B1}" srcOrd="0" destOrd="0" presId="urn:microsoft.com/office/officeart/2005/8/layout/orgChart1"/>
-    <dgm:cxn modelId="{CF3478B6-BDD2-4167-9FE2-7BDEAD1F8E31}" type="presParOf" srcId="{8135EF3E-A7A3-4BC9-A657-C29F5DA342B1}" destId="{B9E6269E-0132-4BE7-A08B-13FFC62623D5}" srcOrd="0" destOrd="0" presId="urn:microsoft.com/office/officeart/2005/8/layout/orgChart1"/>
-    <dgm:cxn modelId="{A27FB3DD-2CA0-4A5A-B05E-9CA8F974C26F}" type="presParOf" srcId="{8135EF3E-A7A3-4BC9-A657-C29F5DA342B1}" destId="{6547041B-40D7-482D-BDCA-BDDB8EC9E4F3}" srcOrd="1" destOrd="0" presId="urn:microsoft.com/office/officeart/2005/8/layout/orgChart1"/>
-    <dgm:cxn modelId="{28C4F874-30A7-4486-A1E3-859220BB10D7}" type="presParOf" srcId="{DFF278C4-3B27-413B-88D2-282ABBDDD95B}" destId="{047D3732-CA9C-4EA8-949C-5568D5761DBC}" srcOrd="1" destOrd="0" presId="urn:microsoft.com/office/officeart/2005/8/layout/orgChart1"/>
-    <dgm:cxn modelId="{4807F490-EC9E-4BD5-8BE8-19FCFFA0E288}" type="presParOf" srcId="{DFF278C4-3B27-413B-88D2-282ABBDDD95B}" destId="{64F3E270-BB9B-4685-BE7E-1EC44EF8D0B3}" srcOrd="2" destOrd="0" presId="urn:microsoft.com/office/officeart/2005/8/layout/orgChart1"/>
-    <dgm:cxn modelId="{EFD1B596-7B25-4F06-80AC-40679C4D77AA}" type="presParOf" srcId="{91D7860F-2ECF-4808-9392-47B30CAFBF83}" destId="{D5194FFF-2B59-411E-BB8C-1107B45FF9D2}" srcOrd="4" destOrd="0" presId="urn:microsoft.com/office/officeart/2005/8/layout/orgChart1"/>
-    <dgm:cxn modelId="{C22BC8ED-4FAF-471C-945C-F0892C73DF5D}" type="presParOf" srcId="{91D7860F-2ECF-4808-9392-47B30CAFBF83}" destId="{1EED40DC-4A35-479D-A877-29E4E1A2F28D}" srcOrd="5" destOrd="0" presId="urn:microsoft.com/office/officeart/2005/8/layout/orgChart1"/>
-    <dgm:cxn modelId="{9DD9F793-8D0A-4BB7-AD6B-2D43689DF4B6}" type="presParOf" srcId="{1EED40DC-4A35-479D-A877-29E4E1A2F28D}" destId="{B674FC66-18CE-4B3C-BB4D-E3F7F20F663B}" srcOrd="0" destOrd="0" presId="urn:microsoft.com/office/officeart/2005/8/layout/orgChart1"/>
-    <dgm:cxn modelId="{779672F7-517D-4072-89A7-30D6346DDBB4}" type="presParOf" srcId="{B674FC66-18CE-4B3C-BB4D-E3F7F20F663B}" destId="{E772C66C-1B80-41B0-BDC1-4520BF1832E7}" srcOrd="0" destOrd="0" presId="urn:microsoft.com/office/officeart/2005/8/layout/orgChart1"/>
-    <dgm:cxn modelId="{A7DAC122-CF93-4156-BCB9-9B07FD8852DF}" type="presParOf" srcId="{B674FC66-18CE-4B3C-BB4D-E3F7F20F663B}" destId="{BE90E482-D934-497E-BB56-EB65923110A8}" srcOrd="1" destOrd="0" presId="urn:microsoft.com/office/officeart/2005/8/layout/orgChart1"/>
-    <dgm:cxn modelId="{BEF73F33-8291-48F9-8C2F-C3BDD354D5AB}" type="presParOf" srcId="{1EED40DC-4A35-479D-A877-29E4E1A2F28D}" destId="{4BCE2B4C-29C8-4C47-A497-0CB473E4EFFB}" srcOrd="1" destOrd="0" presId="urn:microsoft.com/office/officeart/2005/8/layout/orgChart1"/>
-    <dgm:cxn modelId="{E7A3D94F-D0DA-41C8-B19A-CE7CD598696A}" type="presParOf" srcId="{1EED40DC-4A35-479D-A877-29E4E1A2F28D}" destId="{820C5281-8D82-4B5E-9981-FCE3EBCD3835}" srcOrd="2" destOrd="0" presId="urn:microsoft.com/office/officeart/2005/8/layout/orgChart1"/>
-    <dgm:cxn modelId="{57BE4787-A326-46F5-BD86-27CB6B57774E}" type="presParOf" srcId="{91D7860F-2ECF-4808-9392-47B30CAFBF83}" destId="{6A09A6B1-ADB8-44C6-B5A4-69813F192DBA}" srcOrd="6" destOrd="0" presId="urn:microsoft.com/office/officeart/2005/8/layout/orgChart1"/>
-    <dgm:cxn modelId="{C4C207F7-0772-4F6F-B2A1-8D89BA4AA201}" type="presParOf" srcId="{91D7860F-2ECF-4808-9392-47B30CAFBF83}" destId="{CE23EAD8-86C7-437D-B7F1-A4C0ED55A7A0}" srcOrd="7" destOrd="0" presId="urn:microsoft.com/office/officeart/2005/8/layout/orgChart1"/>
-    <dgm:cxn modelId="{7CA3F459-AD33-42CB-A319-0759CE3A37C5}" type="presParOf" srcId="{CE23EAD8-86C7-437D-B7F1-A4C0ED55A7A0}" destId="{F9CAE3A2-5C4A-4C9B-A4D0-3065B05EB5B3}" srcOrd="0" destOrd="0" presId="urn:microsoft.com/office/officeart/2005/8/layout/orgChart1"/>
-    <dgm:cxn modelId="{90323BE9-16C9-499C-8A0D-2C4FD3B353C4}" type="presParOf" srcId="{F9CAE3A2-5C4A-4C9B-A4D0-3065B05EB5B3}" destId="{9D7AD784-73D2-4A52-BD0C-36231CD4252A}" srcOrd="0" destOrd="0" presId="urn:microsoft.com/office/officeart/2005/8/layout/orgChart1"/>
-    <dgm:cxn modelId="{ADB32C75-5E45-488A-90A3-C3D27A1A91A2}" type="presParOf" srcId="{F9CAE3A2-5C4A-4C9B-A4D0-3065B05EB5B3}" destId="{F96DA5F0-8D34-45BB-8ACD-339010A9C9ED}" srcOrd="1" destOrd="0" presId="urn:microsoft.com/office/officeart/2005/8/layout/orgChart1"/>
-    <dgm:cxn modelId="{E3CBDE00-0431-4254-9F81-D2061C2D0D1F}" type="presParOf" srcId="{CE23EAD8-86C7-437D-B7F1-A4C0ED55A7A0}" destId="{E49DB650-F0FC-4817-853A-0D7989C4DDEA}" srcOrd="1" destOrd="0" presId="urn:microsoft.com/office/officeart/2005/8/layout/orgChart1"/>
-    <dgm:cxn modelId="{5A67F192-B331-43E3-9C18-C013FC0EDD1E}" type="presParOf" srcId="{CE23EAD8-86C7-437D-B7F1-A4C0ED55A7A0}" destId="{74AF3B34-988A-4FA9-B3E6-173419C98E59}" srcOrd="2" destOrd="0" presId="urn:microsoft.com/office/officeart/2005/8/layout/orgChart1"/>
-    <dgm:cxn modelId="{DDDB6BE1-ED16-4446-A8E5-10C8EBE5A23C}" type="presParOf" srcId="{91D7860F-2ECF-4808-9392-47B30CAFBF83}" destId="{8A89DC42-7582-4359-8809-68E159879BA2}" srcOrd="8" destOrd="0" presId="urn:microsoft.com/office/officeart/2005/8/layout/orgChart1"/>
-    <dgm:cxn modelId="{AFFD34E3-4DD3-4C92-97D5-A82892C72DBE}" type="presParOf" srcId="{91D7860F-2ECF-4808-9392-47B30CAFBF83}" destId="{0A2477BC-164B-4E92-93D8-5F22E4832575}" srcOrd="9" destOrd="0" presId="urn:microsoft.com/office/officeart/2005/8/layout/orgChart1"/>
-    <dgm:cxn modelId="{58B3F8F8-DCE6-4FF8-A3CA-B0C6CB512DDE}" type="presParOf" srcId="{0A2477BC-164B-4E92-93D8-5F22E4832575}" destId="{82D01E32-F6E3-46D8-8781-2D7B31686445}" srcOrd="0" destOrd="0" presId="urn:microsoft.com/office/officeart/2005/8/layout/orgChart1"/>
-    <dgm:cxn modelId="{78655BEC-2958-462E-AD51-338C44A9FDD7}" type="presParOf" srcId="{82D01E32-F6E3-46D8-8781-2D7B31686445}" destId="{3C03E665-D737-4331-99DB-9B76DF31B819}" srcOrd="0" destOrd="0" presId="urn:microsoft.com/office/officeart/2005/8/layout/orgChart1"/>
-    <dgm:cxn modelId="{69B72064-72F6-4B34-A876-CEA50D7060F8}" type="presParOf" srcId="{82D01E32-F6E3-46D8-8781-2D7B31686445}" destId="{C2A0A3D6-034C-46CA-858E-620230EA9229}" srcOrd="1" destOrd="0" presId="urn:microsoft.com/office/officeart/2005/8/layout/orgChart1"/>
-    <dgm:cxn modelId="{211396F2-5DDF-450B-AEF4-DE0E87B32FE0}" type="presParOf" srcId="{0A2477BC-164B-4E92-93D8-5F22E4832575}" destId="{5D877E07-F17E-49C3-9930-557C8B366AFE}" srcOrd="1" destOrd="0" presId="urn:microsoft.com/office/officeart/2005/8/layout/orgChart1"/>
-    <dgm:cxn modelId="{1B150499-22A6-4112-9252-B7AAE8A12B6D}" type="presParOf" srcId="{0A2477BC-164B-4E92-93D8-5F22E4832575}" destId="{5B45213D-04EF-4278-AFD9-9846B9786B71}" srcOrd="2" destOrd="0" presId="urn:microsoft.com/office/officeart/2005/8/layout/orgChart1"/>
-    <dgm:cxn modelId="{1A0627E3-344A-47A8-9DCA-56B73C4E8214}" type="presParOf" srcId="{91D7860F-2ECF-4808-9392-47B30CAFBF83}" destId="{86B8F41F-83C5-4AE5-9A8B-236E961BAFB2}" srcOrd="10" destOrd="0" presId="urn:microsoft.com/office/officeart/2005/8/layout/orgChart1"/>
-    <dgm:cxn modelId="{45B56132-32EB-4C87-82C1-67F55A4899B3}" type="presParOf" srcId="{91D7860F-2ECF-4808-9392-47B30CAFBF83}" destId="{17F06FE0-007B-434D-8227-15F3176B1C42}" srcOrd="11" destOrd="0" presId="urn:microsoft.com/office/officeart/2005/8/layout/orgChart1"/>
-    <dgm:cxn modelId="{EA3D5DAF-54EA-4961-A3D8-FE00A11D58CB}" type="presParOf" srcId="{17F06FE0-007B-434D-8227-15F3176B1C42}" destId="{E78898A7-FF5C-478E-924D-B5170912E99F}" srcOrd="0" destOrd="0" presId="urn:microsoft.com/office/officeart/2005/8/layout/orgChart1"/>
-    <dgm:cxn modelId="{A9250E3D-7958-466B-BEE5-371D7F5D6880}" type="presParOf" srcId="{E78898A7-FF5C-478E-924D-B5170912E99F}" destId="{2E0E43EB-8EA6-43C3-B5CA-BFAED82941AD}" srcOrd="0" destOrd="0" presId="urn:microsoft.com/office/officeart/2005/8/layout/orgChart1"/>
-    <dgm:cxn modelId="{CA8395D3-10CC-471F-BBA4-F895C47C75B4}" type="presParOf" srcId="{E78898A7-FF5C-478E-924D-B5170912E99F}" destId="{5FFB901A-BEFE-491E-BF6E-47010DE345F2}" srcOrd="1" destOrd="0" presId="urn:microsoft.com/office/officeart/2005/8/layout/orgChart1"/>
-    <dgm:cxn modelId="{7027208E-0A23-4684-BCD9-58E66E83715D}" type="presParOf" srcId="{17F06FE0-007B-434D-8227-15F3176B1C42}" destId="{B9872F11-AE97-4F6B-A6B0-336C156BE8A8}" srcOrd="1" destOrd="0" presId="urn:microsoft.com/office/officeart/2005/8/layout/orgChart1"/>
-    <dgm:cxn modelId="{5A526DA8-13AD-491A-B5AF-E4961BC2E01B}" type="presParOf" srcId="{17F06FE0-007B-434D-8227-15F3176B1C42}" destId="{BF387F90-766E-4D90-BCE7-8BE05076CB3E}" srcOrd="2" destOrd="0" presId="urn:microsoft.com/office/officeart/2005/8/layout/orgChart1"/>
-    <dgm:cxn modelId="{1BE0D5E0-7D91-4FB9-BFA4-AD9422545351}" type="presParOf" srcId="{91D7860F-2ECF-4808-9392-47B30CAFBF83}" destId="{373BC3D5-D283-45B0-833F-0C636975B290}" srcOrd="12" destOrd="0" presId="urn:microsoft.com/office/officeart/2005/8/layout/orgChart1"/>
-    <dgm:cxn modelId="{3D036F43-691A-4C16-B55F-AB8E161560A9}" type="presParOf" srcId="{91D7860F-2ECF-4808-9392-47B30CAFBF83}" destId="{8804F03A-5016-472B-8F18-714D83DBFDF1}" srcOrd="13" destOrd="0" presId="urn:microsoft.com/office/officeart/2005/8/layout/orgChart1"/>
-    <dgm:cxn modelId="{828C4F41-FF5C-4855-B765-98C03227CDA4}" type="presParOf" srcId="{8804F03A-5016-472B-8F18-714D83DBFDF1}" destId="{77F7C702-94A8-4605-947F-B4B11327971E}" srcOrd="0" destOrd="0" presId="urn:microsoft.com/office/officeart/2005/8/layout/orgChart1"/>
-    <dgm:cxn modelId="{B9FEFD19-A390-4576-8359-B13C3A34D062}" type="presParOf" srcId="{77F7C702-94A8-4605-947F-B4B11327971E}" destId="{7E2E5C24-1E10-4A20-9DF4-43572CF8303E}" srcOrd="0" destOrd="0" presId="urn:microsoft.com/office/officeart/2005/8/layout/orgChart1"/>
-    <dgm:cxn modelId="{E3368ADC-11C8-42CE-A207-128D4AF4EE88}" type="presParOf" srcId="{77F7C702-94A8-4605-947F-B4B11327971E}" destId="{70693D6C-48BE-4499-83CC-E3B84562FA76}" srcOrd="1" destOrd="0" presId="urn:microsoft.com/office/officeart/2005/8/layout/orgChart1"/>
-    <dgm:cxn modelId="{E6B61CEE-C2C0-4412-BCBD-98BC8F072E3A}" type="presParOf" srcId="{8804F03A-5016-472B-8F18-714D83DBFDF1}" destId="{8524A341-2173-477B-9C34-510DCA0DFDD6}" srcOrd="1" destOrd="0" presId="urn:microsoft.com/office/officeart/2005/8/layout/orgChart1"/>
-    <dgm:cxn modelId="{5F987B35-F589-41E6-B4F7-3FF073B0F98B}" type="presParOf" srcId="{8804F03A-5016-472B-8F18-714D83DBFDF1}" destId="{6DA5B926-5685-4138-9EC5-DD17E7962048}" srcOrd="2" destOrd="0" presId="urn:microsoft.com/office/officeart/2005/8/layout/orgChart1"/>
-    <dgm:cxn modelId="{A234BDB1-E8EE-4ED8-9D49-2020843A17A9}" type="presParOf" srcId="{91D7860F-2ECF-4808-9392-47B30CAFBF83}" destId="{BBD617AE-88E3-4EAE-AE93-44C9E546809C}" srcOrd="14" destOrd="0" presId="urn:microsoft.com/office/officeart/2005/8/layout/orgChart1"/>
-    <dgm:cxn modelId="{F4F6FA4B-377D-4194-A43E-45A4D01B09E2}" type="presParOf" srcId="{91D7860F-2ECF-4808-9392-47B30CAFBF83}" destId="{35F4D66A-EEFD-4F00-AE78-DD28B5DA4C17}" srcOrd="15" destOrd="0" presId="urn:microsoft.com/office/officeart/2005/8/layout/orgChart1"/>
-    <dgm:cxn modelId="{4679C1F8-DA94-47AE-ABF8-C57F0C748F1E}" type="presParOf" srcId="{35F4D66A-EEFD-4F00-AE78-DD28B5DA4C17}" destId="{C23983D5-F45D-45A1-9A90-6F7A4F9ED282}" srcOrd="0" destOrd="0" presId="urn:microsoft.com/office/officeart/2005/8/layout/orgChart1"/>
-    <dgm:cxn modelId="{EDF6CA04-760F-4064-888D-BE7FD4A8B1F0}" type="presParOf" srcId="{C23983D5-F45D-45A1-9A90-6F7A4F9ED282}" destId="{8C3DE112-702A-48B2-9EDE-086CA4E902E6}" srcOrd="0" destOrd="0" presId="urn:microsoft.com/office/officeart/2005/8/layout/orgChart1"/>
-    <dgm:cxn modelId="{B7B921FD-EE2A-4293-B012-783BCE7AAE98}" type="presParOf" srcId="{C23983D5-F45D-45A1-9A90-6F7A4F9ED282}" destId="{70AFF10A-B380-4829-B5CD-1DC0DC1A2A66}" srcOrd="1" destOrd="0" presId="urn:microsoft.com/office/officeart/2005/8/layout/orgChart1"/>
-    <dgm:cxn modelId="{0A317125-9E69-4749-AF12-709C7AAC3401}" type="presParOf" srcId="{35F4D66A-EEFD-4F00-AE78-DD28B5DA4C17}" destId="{5DC382AE-F8AE-4EF5-88C3-BA9FDE3934B2}" srcOrd="1" destOrd="0" presId="urn:microsoft.com/office/officeart/2005/8/layout/orgChart1"/>
-    <dgm:cxn modelId="{4BDBD70C-3C76-4302-BBBD-92FABDB212E3}" type="presParOf" srcId="{35F4D66A-EEFD-4F00-AE78-DD28B5DA4C17}" destId="{18AC446A-5F9E-423C-B6DF-A0293481AE06}" srcOrd="2" destOrd="0" presId="urn:microsoft.com/office/officeart/2005/8/layout/orgChart1"/>
-    <dgm:cxn modelId="{F6478148-BE71-49E6-9D16-B60E31364A78}" type="presParOf" srcId="{91D7860F-2ECF-4808-9392-47B30CAFBF83}" destId="{CBF4D579-89FC-4A80-8E59-315DD447F223}" srcOrd="16" destOrd="0" presId="urn:microsoft.com/office/officeart/2005/8/layout/orgChart1"/>
-    <dgm:cxn modelId="{BE0A9E6D-2274-49E1-BE51-502E461B56E7}" type="presParOf" srcId="{91D7860F-2ECF-4808-9392-47B30CAFBF83}" destId="{4A1BB71C-4FB2-4F80-954C-B8E5F81224CA}" srcOrd="17" destOrd="0" presId="urn:microsoft.com/office/officeart/2005/8/layout/orgChart1"/>
-    <dgm:cxn modelId="{039423ED-7D47-493C-97E8-0F95459B9C0E}" type="presParOf" srcId="{4A1BB71C-4FB2-4F80-954C-B8E5F81224CA}" destId="{19517EF9-3D82-4808-990A-E26FE5DB34A5}" srcOrd="0" destOrd="0" presId="urn:microsoft.com/office/officeart/2005/8/layout/orgChart1"/>
-    <dgm:cxn modelId="{EF24D2C4-ED77-4391-8EE0-9444689801AE}" type="presParOf" srcId="{19517EF9-3D82-4808-990A-E26FE5DB34A5}" destId="{9451C940-8716-4CF1-9E64-C1A586BADC8D}" srcOrd="0" destOrd="0" presId="urn:microsoft.com/office/officeart/2005/8/layout/orgChart1"/>
-    <dgm:cxn modelId="{363BCC62-074C-4464-8D0A-8CF9F75B9BAB}" type="presParOf" srcId="{19517EF9-3D82-4808-990A-E26FE5DB34A5}" destId="{7DDB0E15-BB4C-496A-9681-157E40BFACAA}" srcOrd="1" destOrd="0" presId="urn:microsoft.com/office/officeart/2005/8/layout/orgChart1"/>
-    <dgm:cxn modelId="{4419A75B-1C76-4DA9-A2C6-1E25C0949198}" type="presParOf" srcId="{4A1BB71C-4FB2-4F80-954C-B8E5F81224CA}" destId="{8342622C-D1F8-4B6B-ABBE-E85C3122A31A}" srcOrd="1" destOrd="0" presId="urn:microsoft.com/office/officeart/2005/8/layout/orgChart1"/>
-    <dgm:cxn modelId="{803536FB-A225-40BA-B665-D1F90C4DCB32}" type="presParOf" srcId="{4A1BB71C-4FB2-4F80-954C-B8E5F81224CA}" destId="{0234C287-DB1C-4309-9F4A-B362EEE61AA1}" srcOrd="2" destOrd="0" presId="urn:microsoft.com/office/officeart/2005/8/layout/orgChart1"/>
-    <dgm:cxn modelId="{1DC1C034-B908-49F6-9907-A59FB83DD1EF}" type="presParOf" srcId="{91D7860F-2ECF-4808-9392-47B30CAFBF83}" destId="{619DCB2D-2CBD-4ADC-A2DA-BF71D67FC155}" srcOrd="18" destOrd="0" presId="urn:microsoft.com/office/officeart/2005/8/layout/orgChart1"/>
-    <dgm:cxn modelId="{C41965C7-F3C4-436C-98DB-5CBE3A2917FD}" type="presParOf" srcId="{91D7860F-2ECF-4808-9392-47B30CAFBF83}" destId="{9ADA0FF7-29CE-4A8D-B6B4-20C330A46B2D}" srcOrd="19" destOrd="0" presId="urn:microsoft.com/office/officeart/2005/8/layout/orgChart1"/>
-    <dgm:cxn modelId="{1BD05F90-59E2-442D-8E0D-1B9E9BEAB28D}" type="presParOf" srcId="{9ADA0FF7-29CE-4A8D-B6B4-20C330A46B2D}" destId="{0C0E4700-8229-4F0D-9833-4454D9D96A4B}" srcOrd="0" destOrd="0" presId="urn:microsoft.com/office/officeart/2005/8/layout/orgChart1"/>
-    <dgm:cxn modelId="{F3CB60D6-6A82-4859-BF0F-A1BA9092297D}" type="presParOf" srcId="{0C0E4700-8229-4F0D-9833-4454D9D96A4B}" destId="{15D5A047-BD1E-44BB-8C62-7832884031E3}" srcOrd="0" destOrd="0" presId="urn:microsoft.com/office/officeart/2005/8/layout/orgChart1"/>
-    <dgm:cxn modelId="{204C4139-BD94-4D09-874B-88B22BA941CA}" type="presParOf" srcId="{0C0E4700-8229-4F0D-9833-4454D9D96A4B}" destId="{B79C4B26-2AED-40A2-B593-00A372B3B5A1}" srcOrd="1" destOrd="0" presId="urn:microsoft.com/office/officeart/2005/8/layout/orgChart1"/>
-    <dgm:cxn modelId="{F4BBF416-FB6B-4524-AF0A-F3313A65D6AC}" type="presParOf" srcId="{9ADA0FF7-29CE-4A8D-B6B4-20C330A46B2D}" destId="{845EC36E-FCA8-4F12-A1BA-EBB38558745E}" srcOrd="1" destOrd="0" presId="urn:microsoft.com/office/officeart/2005/8/layout/orgChart1"/>
-    <dgm:cxn modelId="{0FD9F52E-1903-4FB3-BEE8-0821499C63AA}" type="presParOf" srcId="{9ADA0FF7-29CE-4A8D-B6B4-20C330A46B2D}" destId="{9AD1F693-77DC-45A4-B8C0-BEC27C433AC3}" srcOrd="2" destOrd="0" presId="urn:microsoft.com/office/officeart/2005/8/layout/orgChart1"/>
-    <dgm:cxn modelId="{FC94747C-4552-4C1B-A8B4-FE04087829EC}" type="presParOf" srcId="{91D7860F-2ECF-4808-9392-47B30CAFBF83}" destId="{48372692-4EB9-4EFF-8B16-47B5D192D518}" srcOrd="20" destOrd="0" presId="urn:microsoft.com/office/officeart/2005/8/layout/orgChart1"/>
-    <dgm:cxn modelId="{DE74F03E-4B81-4D41-9B6A-7220FBAB759A}" type="presParOf" srcId="{91D7860F-2ECF-4808-9392-47B30CAFBF83}" destId="{F3796D22-30E1-4D34-BB18-8C4EBB3FD8E7}" srcOrd="21" destOrd="0" presId="urn:microsoft.com/office/officeart/2005/8/layout/orgChart1"/>
-    <dgm:cxn modelId="{D5CF9937-C3CC-4CC9-9A55-491104A5C267}" type="presParOf" srcId="{F3796D22-30E1-4D34-BB18-8C4EBB3FD8E7}" destId="{5A42CAD0-BD7F-4D5F-A544-F2E97F780855}" srcOrd="0" destOrd="0" presId="urn:microsoft.com/office/officeart/2005/8/layout/orgChart1"/>
-    <dgm:cxn modelId="{CA6C0B54-4B2E-43DC-BC4A-84FB52A389AA}" type="presParOf" srcId="{5A42CAD0-BD7F-4D5F-A544-F2E97F780855}" destId="{B00B0B0A-6121-4749-8039-9D974B5A160A}" srcOrd="0" destOrd="0" presId="urn:microsoft.com/office/officeart/2005/8/layout/orgChart1"/>
-    <dgm:cxn modelId="{F36A19D2-0D5C-436D-BE6D-1DCEF6595FBD}" type="presParOf" srcId="{5A42CAD0-BD7F-4D5F-A544-F2E97F780855}" destId="{6B462F12-F4DE-4BFF-8F87-9C37C758721D}" srcOrd="1" destOrd="0" presId="urn:microsoft.com/office/officeart/2005/8/layout/orgChart1"/>
-    <dgm:cxn modelId="{9F03C4A1-134C-4647-803F-12D9E93DAFE4}" type="presParOf" srcId="{F3796D22-30E1-4D34-BB18-8C4EBB3FD8E7}" destId="{BACD09B7-185E-444A-A088-91F04C924A40}" srcOrd="1" destOrd="0" presId="urn:microsoft.com/office/officeart/2005/8/layout/orgChart1"/>
-    <dgm:cxn modelId="{0089C08C-EE72-4F75-B19C-4915E153F0F2}" type="presParOf" srcId="{F3796D22-30E1-4D34-BB18-8C4EBB3FD8E7}" destId="{DFF0D1DA-38CA-4753-9913-03842B3B3BE1}" srcOrd="2" destOrd="0" presId="urn:microsoft.com/office/officeart/2005/8/layout/orgChart1"/>
-    <dgm:cxn modelId="{6DBD06C5-4A97-4A2B-B820-08AFCB1BFDFD}" type="presParOf" srcId="{91D7860F-2ECF-4808-9392-47B30CAFBF83}" destId="{4646A681-E590-452C-B6C7-41709223B143}" srcOrd="22" destOrd="0" presId="urn:microsoft.com/office/officeart/2005/8/layout/orgChart1"/>
-    <dgm:cxn modelId="{1C3E4F8A-9492-4BA6-8675-4BF9F019812D}" type="presParOf" srcId="{91D7860F-2ECF-4808-9392-47B30CAFBF83}" destId="{3AC6527F-C364-45FC-82A7-A8D082335F47}" srcOrd="23" destOrd="0" presId="urn:microsoft.com/office/officeart/2005/8/layout/orgChart1"/>
-    <dgm:cxn modelId="{175CE840-9530-4718-AA2E-E82B807B330C}" type="presParOf" srcId="{3AC6527F-C364-45FC-82A7-A8D082335F47}" destId="{6A4BD039-EE19-4226-BDA5-D2BA413C670D}" srcOrd="0" destOrd="0" presId="urn:microsoft.com/office/officeart/2005/8/layout/orgChart1"/>
-    <dgm:cxn modelId="{0BB8C31A-1C93-4BA9-8086-6E42D63E55CC}" type="presParOf" srcId="{6A4BD039-EE19-4226-BDA5-D2BA413C670D}" destId="{21875BEA-1124-43D2-A631-A5BA7BE06ED5}" srcOrd="0" destOrd="0" presId="urn:microsoft.com/office/officeart/2005/8/layout/orgChart1"/>
-    <dgm:cxn modelId="{2231C745-AF47-481D-9BB5-34BBA156D87E}" type="presParOf" srcId="{6A4BD039-EE19-4226-BDA5-D2BA413C670D}" destId="{214BB29F-1057-43B1-8F5B-45796DEF0BCD}" srcOrd="1" destOrd="0" presId="urn:microsoft.com/office/officeart/2005/8/layout/orgChart1"/>
-    <dgm:cxn modelId="{291C7512-6FEF-4F44-BD6B-2DC94BB7D6F7}" type="presParOf" srcId="{3AC6527F-C364-45FC-82A7-A8D082335F47}" destId="{6E2B8720-FE37-44E8-A1BC-C8433E2E6240}" srcOrd="1" destOrd="0" presId="urn:microsoft.com/office/officeart/2005/8/layout/orgChart1"/>
-    <dgm:cxn modelId="{6DC4E26A-C9DC-4A59-8979-07DB3935FB5A}" type="presParOf" srcId="{3AC6527F-C364-45FC-82A7-A8D082335F47}" destId="{0AB09E23-A834-4480-B7C4-BD2D54EDFE2B}" srcOrd="2" destOrd="0" presId="urn:microsoft.com/office/officeart/2005/8/layout/orgChart1"/>
-    <dgm:cxn modelId="{708D581D-D17D-46A4-A54A-FA3FE5D65750}" type="presParOf" srcId="{CAE29FA5-B941-4638-9117-84E64C04F6BF}" destId="{038C1CC5-41A1-4558-B3F4-9E4BE5B11BF8}" srcOrd="2" destOrd="0" presId="urn:microsoft.com/office/officeart/2005/8/layout/orgChart1"/>
-    <dgm:cxn modelId="{7A67967F-F009-40DD-ABB4-A60EDC0FCB2C}" type="presParOf" srcId="{48A46CAF-E063-412C-A87F-86C102DE1E0A}" destId="{7F4D1407-A9CA-4391-A199-C1CCE4C323F3}" srcOrd="2" destOrd="0" presId="urn:microsoft.com/office/officeart/2005/8/layout/orgChart1"/>
-    <dgm:cxn modelId="{62DBF9BB-1B0A-4F9C-B531-0CD0C1325E88}" type="presParOf" srcId="{129123F9-3855-4D82-843B-6D17F648ADED}" destId="{A3EEE277-A440-4432-B9FE-894E982087A9}" srcOrd="2" destOrd="0" presId="urn:microsoft.com/office/officeart/2005/8/layout/orgChart1"/>
-    <dgm:cxn modelId="{202348D4-5BEE-466A-A302-958C118DB2A1}" type="presParOf" srcId="{129123F9-3855-4D82-843B-6D17F648ADED}" destId="{1C0A158C-C5F7-48A3-B55C-FC9CAE181FB1}" srcOrd="3" destOrd="0" presId="urn:microsoft.com/office/officeart/2005/8/layout/orgChart1"/>
-    <dgm:cxn modelId="{1064154A-B13D-49C4-91B4-E583DEC5EA8B}" type="presParOf" srcId="{1C0A158C-C5F7-48A3-B55C-FC9CAE181FB1}" destId="{EEBBDAB1-3422-4215-AD5A-D74132B5E4B5}" srcOrd="0" destOrd="0" presId="urn:microsoft.com/office/officeart/2005/8/layout/orgChart1"/>
-    <dgm:cxn modelId="{CED1372D-E1C8-482D-B815-B2EFC28F4B59}" type="presParOf" srcId="{EEBBDAB1-3422-4215-AD5A-D74132B5E4B5}" destId="{CCD577C8-9955-4C15-A0DE-548BBBA06E69}" srcOrd="0" destOrd="0" presId="urn:microsoft.com/office/officeart/2005/8/layout/orgChart1"/>
-    <dgm:cxn modelId="{3720FAAE-8D53-4687-88A8-A46C72FCACC4}" type="presParOf" srcId="{EEBBDAB1-3422-4215-AD5A-D74132B5E4B5}" destId="{9C939236-80F3-42A9-B740-25800F495424}" srcOrd="1" destOrd="0" presId="urn:microsoft.com/office/officeart/2005/8/layout/orgChart1"/>
-    <dgm:cxn modelId="{C65174D9-2E35-4375-AF00-31E283388162}" type="presParOf" srcId="{1C0A158C-C5F7-48A3-B55C-FC9CAE181FB1}" destId="{5C903195-656C-4204-BBDD-F168A5F745E3}" srcOrd="1" destOrd="0" presId="urn:microsoft.com/office/officeart/2005/8/layout/orgChart1"/>
-    <dgm:cxn modelId="{53DAB822-4CCB-42BC-8290-6720579721C5}" type="presParOf" srcId="{5C903195-656C-4204-BBDD-F168A5F745E3}" destId="{E3DF274E-5FD1-46C3-9307-7262A787D2EE}" srcOrd="0" destOrd="0" presId="urn:microsoft.com/office/officeart/2005/8/layout/orgChart1"/>
-    <dgm:cxn modelId="{70D6C545-E6C7-460F-8D5E-ED6D6C3F6CD0}" type="presParOf" srcId="{5C903195-656C-4204-BBDD-F168A5F745E3}" destId="{DDCFA6D3-C3A8-4EAB-966B-EDAFD2C38749}" srcOrd="1" destOrd="0" presId="urn:microsoft.com/office/officeart/2005/8/layout/orgChart1"/>
-    <dgm:cxn modelId="{AB5B93BC-A3EF-48D5-8B8E-8082BCD3E6F5}" type="presParOf" srcId="{DDCFA6D3-C3A8-4EAB-966B-EDAFD2C38749}" destId="{C77036C7-9099-428B-8544-1DBDAC7B94B9}" srcOrd="0" destOrd="0" presId="urn:microsoft.com/office/officeart/2005/8/layout/orgChart1"/>
-    <dgm:cxn modelId="{BC47C5E3-6991-461C-A551-66D114F1D20A}" type="presParOf" srcId="{C77036C7-9099-428B-8544-1DBDAC7B94B9}" destId="{0605BEDE-25DF-4BDB-80D3-51EB2EFAE5C3}" srcOrd="0" destOrd="0" presId="urn:microsoft.com/office/officeart/2005/8/layout/orgChart1"/>
-    <dgm:cxn modelId="{0289DF34-286B-48AD-9252-D100F621D56E}" type="presParOf" srcId="{C77036C7-9099-428B-8544-1DBDAC7B94B9}" destId="{92458EED-6676-4D9A-8FFA-79F870ED5C42}" srcOrd="1" destOrd="0" presId="urn:microsoft.com/office/officeart/2005/8/layout/orgChart1"/>
-    <dgm:cxn modelId="{127C6E4D-F99F-47BB-AE12-4A0725514805}" type="presParOf" srcId="{DDCFA6D3-C3A8-4EAB-966B-EDAFD2C38749}" destId="{5DA2F1C6-8CBD-4C27-85D7-6A81B97693A7}" srcOrd="1" destOrd="0" presId="urn:microsoft.com/office/officeart/2005/8/layout/orgChart1"/>
-    <dgm:cxn modelId="{2E9A11F1-6F31-4DFE-92A8-7BC21D7013D7}" type="presParOf" srcId="{5DA2F1C6-8CBD-4C27-85D7-6A81B97693A7}" destId="{91F5E438-DF80-46C0-B0A8-104EBC2F6E0C}" srcOrd="0" destOrd="0" presId="urn:microsoft.com/office/officeart/2005/8/layout/orgChart1"/>
-    <dgm:cxn modelId="{EABD8C76-78E5-4AD2-83EE-FD6BBAC0B235}" type="presParOf" srcId="{5DA2F1C6-8CBD-4C27-85D7-6A81B97693A7}" destId="{A7B2517B-8672-4D61-92AC-D9F14DC3891E}" srcOrd="1" destOrd="0" presId="urn:microsoft.com/office/officeart/2005/8/layout/orgChart1"/>
-    <dgm:cxn modelId="{09C0CE73-EC8D-46DC-A0C3-B8089FF0C10F}" type="presParOf" srcId="{A7B2517B-8672-4D61-92AC-D9F14DC3891E}" destId="{787D76E0-E620-4A70-8A2E-2572700DAE40}" srcOrd="0" destOrd="0" presId="urn:microsoft.com/office/officeart/2005/8/layout/orgChart1"/>
-    <dgm:cxn modelId="{56D799CD-E9B2-4798-B051-18F49D0D36FD}" type="presParOf" srcId="{787D76E0-E620-4A70-8A2E-2572700DAE40}" destId="{630B5E91-9A80-45EF-AEB5-43AB70CAC7C7}" srcOrd="0" destOrd="0" presId="urn:microsoft.com/office/officeart/2005/8/layout/orgChart1"/>
-    <dgm:cxn modelId="{9C0BB6D9-0100-4FD1-98C6-D70327C9892F}" type="presParOf" srcId="{787D76E0-E620-4A70-8A2E-2572700DAE40}" destId="{CBDBB49C-F0AA-4CA0-93C0-440977CAFDAD}" srcOrd="1" destOrd="0" presId="urn:microsoft.com/office/officeart/2005/8/layout/orgChart1"/>
-    <dgm:cxn modelId="{8125C4DF-A356-4C36-A019-E9D12499D662}" type="presParOf" srcId="{A7B2517B-8672-4D61-92AC-D9F14DC3891E}" destId="{4394F9DD-2EEB-4A45-9472-477DA4522B1F}" srcOrd="1" destOrd="0" presId="urn:microsoft.com/office/officeart/2005/8/layout/orgChart1"/>
-    <dgm:cxn modelId="{55204657-2127-47D1-A654-249F0A237167}" type="presParOf" srcId="{A7B2517B-8672-4D61-92AC-D9F14DC3891E}" destId="{39CC5834-69EC-4D33-96F3-270D2B72BAB9}" srcOrd="2" destOrd="0" presId="urn:microsoft.com/office/officeart/2005/8/layout/orgChart1"/>
-    <dgm:cxn modelId="{7B34F7D5-666B-49F2-9EEE-C224FF889874}" type="presParOf" srcId="{5DA2F1C6-8CBD-4C27-85D7-6A81B97693A7}" destId="{101D6303-A6A7-4ED7-92AF-5A0A12944008}" srcOrd="2" destOrd="0" presId="urn:microsoft.com/office/officeart/2005/8/layout/orgChart1"/>
-    <dgm:cxn modelId="{5EA3A0C6-3382-4B77-A54D-DE53FAD7A2B5}" type="presParOf" srcId="{5DA2F1C6-8CBD-4C27-85D7-6A81B97693A7}" destId="{04B47F0C-04F2-4005-8511-B4D00AE35693}" srcOrd="3" destOrd="0" presId="urn:microsoft.com/office/officeart/2005/8/layout/orgChart1"/>
-    <dgm:cxn modelId="{A45E2ECF-23AF-4568-BCB5-49B62CDC68FB}" type="presParOf" srcId="{04B47F0C-04F2-4005-8511-B4D00AE35693}" destId="{3B5B0DA4-348F-4E6A-8635-9E0F5A20D723}" srcOrd="0" destOrd="0" presId="urn:microsoft.com/office/officeart/2005/8/layout/orgChart1"/>
-    <dgm:cxn modelId="{49BC7BEE-6C7F-457E-A932-4C4CF54A04F6}" type="presParOf" srcId="{3B5B0DA4-348F-4E6A-8635-9E0F5A20D723}" destId="{111810C0-D98F-42A5-8758-6F6B13D8AC00}" srcOrd="0" destOrd="0" presId="urn:microsoft.com/office/officeart/2005/8/layout/orgChart1"/>
-    <dgm:cxn modelId="{5F94A157-364B-47CC-A1ED-6FB8B0606B5C}" type="presParOf" srcId="{3B5B0DA4-348F-4E6A-8635-9E0F5A20D723}" destId="{07C92325-0E2E-4722-A12A-38CD58BD4EEB}" srcOrd="1" destOrd="0" presId="urn:microsoft.com/office/officeart/2005/8/layout/orgChart1"/>
-    <dgm:cxn modelId="{A2CF8485-197F-497A-A84A-B6B55A60CD73}" type="presParOf" srcId="{04B47F0C-04F2-4005-8511-B4D00AE35693}" destId="{9CFA0A3C-DDDD-4F4F-B281-42F99772EE85}" srcOrd="1" destOrd="0" presId="urn:microsoft.com/office/officeart/2005/8/layout/orgChart1"/>
-    <dgm:cxn modelId="{108B9FBD-5218-4E51-B51F-EFD9F99AF289}" type="presParOf" srcId="{04B47F0C-04F2-4005-8511-B4D00AE35693}" destId="{FE578ED4-E97F-44F1-8BB5-65F4F2135CC7}" srcOrd="2" destOrd="0" presId="urn:microsoft.com/office/officeart/2005/8/layout/orgChart1"/>
-    <dgm:cxn modelId="{C114B324-47DD-4147-99E2-E1B2DD82AA2B}" type="presParOf" srcId="{5DA2F1C6-8CBD-4C27-85D7-6A81B97693A7}" destId="{D85C8D20-0A8F-4772-85AA-77F41D6E03A6}" srcOrd="4" destOrd="0" presId="urn:microsoft.com/office/officeart/2005/8/layout/orgChart1"/>
-    <dgm:cxn modelId="{CA19CBE4-8F5E-4743-9A22-229B7FB7516B}" type="presParOf" srcId="{5DA2F1C6-8CBD-4C27-85D7-6A81B97693A7}" destId="{FABFBC0C-BEFD-466C-908B-6E121CF6D214}" srcOrd="5" destOrd="0" presId="urn:microsoft.com/office/officeart/2005/8/layout/orgChart1"/>
-    <dgm:cxn modelId="{1B9A123C-1BF3-4D0D-911A-3A522F99C290}" type="presParOf" srcId="{FABFBC0C-BEFD-466C-908B-6E121CF6D214}" destId="{818E0F35-44E4-4ADF-B505-A8EAF094849C}" srcOrd="0" destOrd="0" presId="urn:microsoft.com/office/officeart/2005/8/layout/orgChart1"/>
-    <dgm:cxn modelId="{51346055-D1EF-47F7-8B80-0BFE5F4FEB53}" type="presParOf" srcId="{818E0F35-44E4-4ADF-B505-A8EAF094849C}" destId="{EF54315B-7D25-4C48-9EC8-C3063A41E0BA}" srcOrd="0" destOrd="0" presId="urn:microsoft.com/office/officeart/2005/8/layout/orgChart1"/>
-    <dgm:cxn modelId="{5E25B608-1D23-41F4-9BFF-B3B91509F6AC}" type="presParOf" srcId="{818E0F35-44E4-4ADF-B505-A8EAF094849C}" destId="{F5A2806F-621F-4421-867B-0A6261BC9195}" srcOrd="1" destOrd="0" presId="urn:microsoft.com/office/officeart/2005/8/layout/orgChart1"/>
-    <dgm:cxn modelId="{AE193524-0A5F-4C2A-8569-3BD4CA2A623C}" type="presParOf" srcId="{FABFBC0C-BEFD-466C-908B-6E121CF6D214}" destId="{21DFCED2-BBE5-45C2-95C4-81383954F8DC}" srcOrd="1" destOrd="0" presId="urn:microsoft.com/office/officeart/2005/8/layout/orgChart1"/>
-    <dgm:cxn modelId="{1AF85583-2B78-41B6-8609-6BE89F6A4DE5}" type="presParOf" srcId="{FABFBC0C-BEFD-466C-908B-6E121CF6D214}" destId="{D2A52C76-BC75-4B15-B481-3492125977F7}" srcOrd="2" destOrd="0" presId="urn:microsoft.com/office/officeart/2005/8/layout/orgChart1"/>
-    <dgm:cxn modelId="{04432F84-9456-4F3B-A7C3-38CE7042BEB8}" type="presParOf" srcId="{5DA2F1C6-8CBD-4C27-85D7-6A81B97693A7}" destId="{BC6E3CF2-D156-4645-97E5-FBA567BEBB60}" srcOrd="6" destOrd="0" presId="urn:microsoft.com/office/officeart/2005/8/layout/orgChart1"/>
-    <dgm:cxn modelId="{22CCF908-9767-41B6-8EB7-DCF4C30C24CB}" type="presParOf" srcId="{5DA2F1C6-8CBD-4C27-85D7-6A81B97693A7}" destId="{2C9B3077-394D-41E0-A08F-C52D314DE0B9}" srcOrd="7" destOrd="0" presId="urn:microsoft.com/office/officeart/2005/8/layout/orgChart1"/>
-    <dgm:cxn modelId="{38A2026B-B8A7-46E3-A21E-AA298DB385A3}" type="presParOf" srcId="{2C9B3077-394D-41E0-A08F-C52D314DE0B9}" destId="{EDFE6CB1-051A-4ECE-9DAC-39DCF531D561}" srcOrd="0" destOrd="0" presId="urn:microsoft.com/office/officeart/2005/8/layout/orgChart1"/>
-    <dgm:cxn modelId="{AB2BB8CC-2E1F-4A6E-807C-4DEE76D9CB49}" type="presParOf" srcId="{EDFE6CB1-051A-4ECE-9DAC-39DCF531D561}" destId="{4704BB4C-B663-43E2-AD97-F2FD073EC09E}" srcOrd="0" destOrd="0" presId="urn:microsoft.com/office/officeart/2005/8/layout/orgChart1"/>
-    <dgm:cxn modelId="{2DDA3C75-8CAE-4480-B74C-D0EBAB131F7D}" type="presParOf" srcId="{EDFE6CB1-051A-4ECE-9DAC-39DCF531D561}" destId="{F04CA39F-266C-43F2-AD98-40BE72191E8E}" srcOrd="1" destOrd="0" presId="urn:microsoft.com/office/officeart/2005/8/layout/orgChart1"/>
-    <dgm:cxn modelId="{A4B44008-DAA3-4908-93EB-F3A06A8D59D5}" type="presParOf" srcId="{2C9B3077-394D-41E0-A08F-C52D314DE0B9}" destId="{DD4449CD-6602-4F8C-9F05-32801B24F1D8}" srcOrd="1" destOrd="0" presId="urn:microsoft.com/office/officeart/2005/8/layout/orgChart1"/>
-    <dgm:cxn modelId="{1E6560F5-F047-4012-ABF1-795ED5A55ABB}" type="presParOf" srcId="{2C9B3077-394D-41E0-A08F-C52D314DE0B9}" destId="{CBBB03FD-6C92-455A-8A2F-E270B6754D7A}" srcOrd="2" destOrd="0" presId="urn:microsoft.com/office/officeart/2005/8/layout/orgChart1"/>
-    <dgm:cxn modelId="{53F99EAD-02E5-4562-B7DB-31B3D303ACFB}" type="presParOf" srcId="{5DA2F1C6-8CBD-4C27-85D7-6A81B97693A7}" destId="{1DC379EA-ACFB-4276-BD2D-A060D3B21DE0}" srcOrd="8" destOrd="0" presId="urn:microsoft.com/office/officeart/2005/8/layout/orgChart1"/>
-    <dgm:cxn modelId="{A708415A-D9DE-44B4-B9E6-74C148E5CB49}" type="presParOf" srcId="{5DA2F1C6-8CBD-4C27-85D7-6A81B97693A7}" destId="{E57ED9EA-899C-41AB-A7EB-A31A8B693B97}" srcOrd="9" destOrd="0" presId="urn:microsoft.com/office/officeart/2005/8/layout/orgChart1"/>
-    <dgm:cxn modelId="{8859965A-895C-4264-8A33-A7F9222010B8}" type="presParOf" srcId="{E57ED9EA-899C-41AB-A7EB-A31A8B693B97}" destId="{8856D021-1B10-4A94-BF17-03265C28D52E}" srcOrd="0" destOrd="0" presId="urn:microsoft.com/office/officeart/2005/8/layout/orgChart1"/>
-    <dgm:cxn modelId="{D863CB84-E306-492F-B509-850075629FC1}" type="presParOf" srcId="{8856D021-1B10-4A94-BF17-03265C28D52E}" destId="{200B6779-F528-4ADA-A136-66C368ACD577}" srcOrd="0" destOrd="0" presId="urn:microsoft.com/office/officeart/2005/8/layout/orgChart1"/>
-    <dgm:cxn modelId="{541E3A7A-1CC4-4952-941C-EBDCA6767021}" type="presParOf" srcId="{8856D021-1B10-4A94-BF17-03265C28D52E}" destId="{664DD1B7-3B88-4427-B3C1-1DB6C6373DE6}" srcOrd="1" destOrd="0" presId="urn:microsoft.com/office/officeart/2005/8/layout/orgChart1"/>
-    <dgm:cxn modelId="{541E9DB6-DAF5-41E2-80EF-E1CD29E50AF8}" type="presParOf" srcId="{E57ED9EA-899C-41AB-A7EB-A31A8B693B97}" destId="{711DE0BB-8AEB-468C-8A59-E1290192199D}" srcOrd="1" destOrd="0" presId="urn:microsoft.com/office/officeart/2005/8/layout/orgChart1"/>
-    <dgm:cxn modelId="{07446E73-6F61-4D30-AD9F-941E55EB989E}" type="presParOf" srcId="{E57ED9EA-899C-41AB-A7EB-A31A8B693B97}" destId="{70CF84F6-8030-4025-A5E8-5C5D827A9416}" srcOrd="2" destOrd="0" presId="urn:microsoft.com/office/officeart/2005/8/layout/orgChart1"/>
-    <dgm:cxn modelId="{465B7209-934D-425E-9A55-FFCBBC969F2F}" type="presParOf" srcId="{5DA2F1C6-8CBD-4C27-85D7-6A81B97693A7}" destId="{4454E6B6-C6EB-4EFE-A06D-30C96DF74C97}" srcOrd="10" destOrd="0" presId="urn:microsoft.com/office/officeart/2005/8/layout/orgChart1"/>
-    <dgm:cxn modelId="{31533B1A-6734-47E0-AE86-32D6D8085F9E}" type="presParOf" srcId="{5DA2F1C6-8CBD-4C27-85D7-6A81B97693A7}" destId="{81163FF7-33D2-4DCE-B5B9-9E4C0A2A5BDE}" srcOrd="11" destOrd="0" presId="urn:microsoft.com/office/officeart/2005/8/layout/orgChart1"/>
-    <dgm:cxn modelId="{4D01407B-CB5C-4E2A-9BB0-C461D3155FC1}" type="presParOf" srcId="{81163FF7-33D2-4DCE-B5B9-9E4C0A2A5BDE}" destId="{122027D2-1851-47CD-AC0C-868ED80538EA}" srcOrd="0" destOrd="0" presId="urn:microsoft.com/office/officeart/2005/8/layout/orgChart1"/>
-    <dgm:cxn modelId="{E1E5F151-E8C6-41F1-9945-F1FD1E32FF29}" type="presParOf" srcId="{122027D2-1851-47CD-AC0C-868ED80538EA}" destId="{A9A7E5C0-A92C-4F71-A7B9-642E96B5F5FE}" srcOrd="0" destOrd="0" presId="urn:microsoft.com/office/officeart/2005/8/layout/orgChart1"/>
-    <dgm:cxn modelId="{E00AF2AC-C1D5-4F23-BC27-6052B033706E}" type="presParOf" srcId="{122027D2-1851-47CD-AC0C-868ED80538EA}" destId="{8DE9E13E-369B-4DF3-A64F-696D8730F840}" srcOrd="1" destOrd="0" presId="urn:microsoft.com/office/officeart/2005/8/layout/orgChart1"/>
-    <dgm:cxn modelId="{BA3BDFD8-A921-4E0A-A038-ECD6BCF76A8D}" type="presParOf" srcId="{81163FF7-33D2-4DCE-B5B9-9E4C0A2A5BDE}" destId="{EAE03B3A-C7FC-4DCC-9849-FAFA25FD1B90}" srcOrd="1" destOrd="0" presId="urn:microsoft.com/office/officeart/2005/8/layout/orgChart1"/>
-    <dgm:cxn modelId="{A2A117C0-D9BC-40BE-9458-B626E48D51A9}" type="presParOf" srcId="{81163FF7-33D2-4DCE-B5B9-9E4C0A2A5BDE}" destId="{BDBE21E0-8594-451F-ADA2-A33346696D2F}" srcOrd="2" destOrd="0" presId="urn:microsoft.com/office/officeart/2005/8/layout/orgChart1"/>
-    <dgm:cxn modelId="{8B552DF2-5A3F-4C92-BD06-7890BD73BC8D}" type="presParOf" srcId="{DDCFA6D3-C3A8-4EAB-966B-EDAFD2C38749}" destId="{A5710DA3-A5B7-4D6B-AA38-050B0881409A}" srcOrd="2" destOrd="0" presId="urn:microsoft.com/office/officeart/2005/8/layout/orgChart1"/>
-    <dgm:cxn modelId="{B876B0E4-150B-49F5-B1AA-E90A86DCEC89}" type="presParOf" srcId="{1C0A158C-C5F7-48A3-B55C-FC9CAE181FB1}" destId="{CB56F6A1-AA57-4654-B19B-5220DE1DFE82}" srcOrd="2" destOrd="0" presId="urn:microsoft.com/office/officeart/2005/8/layout/orgChart1"/>
-    <dgm:cxn modelId="{83839D9B-DF2A-480E-AC1F-2DD6A975A5CE}" type="presParOf" srcId="{129123F9-3855-4D82-843B-6D17F648ADED}" destId="{14D3A4C6-1E40-4ADF-8A11-519A1B306E32}" srcOrd="4" destOrd="0" presId="urn:microsoft.com/office/officeart/2005/8/layout/orgChart1"/>
-    <dgm:cxn modelId="{AE4FA5B7-D0B2-4B37-8B7D-A1C333C1BCEE}" type="presParOf" srcId="{129123F9-3855-4D82-843B-6D17F648ADED}" destId="{BC8C2CA2-D900-4985-90CA-C01E1FEF4593}" srcOrd="5" destOrd="0" presId="urn:microsoft.com/office/officeart/2005/8/layout/orgChart1"/>
-    <dgm:cxn modelId="{CDC27740-9289-40C6-BA70-76AD4CFAA6B3}" type="presParOf" srcId="{BC8C2CA2-D900-4985-90CA-C01E1FEF4593}" destId="{03C412EA-A366-4BE8-985B-AAAAF2E7172D}" srcOrd="0" destOrd="0" presId="urn:microsoft.com/office/officeart/2005/8/layout/orgChart1"/>
-    <dgm:cxn modelId="{7AF69CC8-6ABD-4BD5-8BFB-566B648AB8F4}" type="presParOf" srcId="{03C412EA-A366-4BE8-985B-AAAAF2E7172D}" destId="{B87DD2D6-A50E-48A2-84D2-11DF6E294121}" srcOrd="0" destOrd="0" presId="urn:microsoft.com/office/officeart/2005/8/layout/orgChart1"/>
-    <dgm:cxn modelId="{AE2B1978-EE07-4104-B38D-B785DAAA4C78}" type="presParOf" srcId="{03C412EA-A366-4BE8-985B-AAAAF2E7172D}" destId="{69B01DDF-7B09-4C33-BD1B-611ACC55A21B}" srcOrd="1" destOrd="0" presId="urn:microsoft.com/office/officeart/2005/8/layout/orgChart1"/>
-    <dgm:cxn modelId="{85BBC44B-481D-4EC9-A9A7-B6ED4B75116D}" type="presParOf" srcId="{BC8C2CA2-D900-4985-90CA-C01E1FEF4593}" destId="{C84C4128-5FD2-4177-8224-679BF74C11BA}" srcOrd="1" destOrd="0" presId="urn:microsoft.com/office/officeart/2005/8/layout/orgChart1"/>
-    <dgm:cxn modelId="{7BF361A8-55B7-4FC2-8B59-A2317443C05B}" type="presParOf" srcId="{BC8C2CA2-D900-4985-90CA-C01E1FEF4593}" destId="{7E78CA98-2507-4325-92E3-C22A623E1AEB}" srcOrd="2" destOrd="0" presId="urn:microsoft.com/office/officeart/2005/8/layout/orgChart1"/>
-    <dgm:cxn modelId="{5719B0DA-C7F2-4E61-8042-CF83643EF462}" type="presParOf" srcId="{129123F9-3855-4D82-843B-6D17F648ADED}" destId="{E8F5CB36-5393-47BC-B138-2AC77A000B9E}" srcOrd="6" destOrd="0" presId="urn:microsoft.com/office/officeart/2005/8/layout/orgChart1"/>
-    <dgm:cxn modelId="{C66C1B4E-6CC1-46B1-A7E8-FF4A2E1B730B}" type="presParOf" srcId="{129123F9-3855-4D82-843B-6D17F648ADED}" destId="{D99E9E05-26BD-4A68-A39B-6C0E66226AD4}" srcOrd="7" destOrd="0" presId="urn:microsoft.com/office/officeart/2005/8/layout/orgChart1"/>
-    <dgm:cxn modelId="{4CA845DE-B0A6-4A8B-9F22-9BE41E7AD176}" type="presParOf" srcId="{D99E9E05-26BD-4A68-A39B-6C0E66226AD4}" destId="{FAEA5685-6578-43AD-8679-879BF1CF0231}" srcOrd="0" destOrd="0" presId="urn:microsoft.com/office/officeart/2005/8/layout/orgChart1"/>
-    <dgm:cxn modelId="{637DC488-5537-409E-8172-053906585BE2}" type="presParOf" srcId="{FAEA5685-6578-43AD-8679-879BF1CF0231}" destId="{DF559129-30AF-43C2-83C8-FDD188F2ECEA}" srcOrd="0" destOrd="0" presId="urn:microsoft.com/office/officeart/2005/8/layout/orgChart1"/>
-    <dgm:cxn modelId="{EE1BA43F-A628-44E2-993E-5BE4C21B6C6E}" type="presParOf" srcId="{FAEA5685-6578-43AD-8679-879BF1CF0231}" destId="{6F07934B-92A3-4103-9632-A65EE9643A2C}" srcOrd="1" destOrd="0" presId="urn:microsoft.com/office/officeart/2005/8/layout/orgChart1"/>
-    <dgm:cxn modelId="{5646299E-386A-43B3-9770-3ABBB512BCAA}" type="presParOf" srcId="{D99E9E05-26BD-4A68-A39B-6C0E66226AD4}" destId="{A681DEDD-9EE4-4721-AC03-CA8F49C6F349}" srcOrd="1" destOrd="0" presId="urn:microsoft.com/office/officeart/2005/8/layout/orgChart1"/>
-    <dgm:cxn modelId="{E03A85B0-42DE-4FEC-A094-1CE3E9F3E596}" type="presParOf" srcId="{D99E9E05-26BD-4A68-A39B-6C0E66226AD4}" destId="{2A824A8A-1BEE-4D95-88C1-7BDED3C43E4E}" srcOrd="2" destOrd="0" presId="urn:microsoft.com/office/officeart/2005/8/layout/orgChart1"/>
-    <dgm:cxn modelId="{A7340C7A-69FC-411D-83BD-9C87C32B9860}" type="presParOf" srcId="{303CB245-BC72-44A0-A5E5-F63A5F5B82AE}" destId="{FE2B89AD-3CE3-4AF1-A8B2-91CD3816EEE6}" srcOrd="2" destOrd="0" presId="urn:microsoft.com/office/officeart/2005/8/layout/orgChart1"/>
+    <dgm:cxn modelId="{7DE70461-DFA9-4787-B462-B71911B9B407}" type="presOf" srcId="{3FACEA16-49AD-4F7A-AEF6-C4E41EF1C834}" destId="{771F07AB-B1A9-4D32-9210-398584376502}" srcOrd="1" destOrd="0" presId="urn:microsoft.com/office/officeart/2005/8/layout/orgChart1"/>
+    <dgm:cxn modelId="{8FA1E702-4EBE-4B17-9FDC-8F8BB4DC5A90}" type="presOf" srcId="{F2EDFE65-8225-4FF8-832C-429E855DD613}" destId="{7DDB0E15-BB4C-496A-9681-157E40BFACAA}" srcOrd="1" destOrd="0" presId="urn:microsoft.com/office/officeart/2005/8/layout/orgChart1"/>
+    <dgm:cxn modelId="{FE319FFA-1DF8-4F0F-970C-4C9276F0868B}" type="presOf" srcId="{946FAC29-93A7-41A9-9BB1-F025A79A727B}" destId="{630B5E91-9A80-45EF-AEB5-43AB70CAC7C7}" srcOrd="0" destOrd="0" presId="urn:microsoft.com/office/officeart/2005/8/layout/orgChart1"/>
+    <dgm:cxn modelId="{413F5574-BA65-4692-8A89-4D471D47AC12}" type="presOf" srcId="{0A80C118-DB2F-40EB-9D02-31DBC1465356}" destId="{2E0E43EB-8EA6-43C3-B5CA-BFAED82941AD}" srcOrd="0" destOrd="0" presId="urn:microsoft.com/office/officeart/2005/8/layout/orgChart1"/>
+    <dgm:cxn modelId="{04995F6E-1DDF-4021-A298-90348B322709}" type="presOf" srcId="{1D5E7EE8-DB48-4928-9C3B-FA9238BBC4D6}" destId="{101D6303-A6A7-4ED7-92AF-5A0A12944008}" srcOrd="0" destOrd="0" presId="urn:microsoft.com/office/officeart/2005/8/layout/orgChart1"/>
+    <dgm:cxn modelId="{363F1335-9C27-43DE-A8A7-8BD6571977C8}" type="presParOf" srcId="{C21E4A27-0657-49E4-AD2D-75459EFD2036}" destId="{303CB245-BC72-44A0-A5E5-F63A5F5B82AE}" srcOrd="0" destOrd="0" presId="urn:microsoft.com/office/officeart/2005/8/layout/orgChart1"/>
+    <dgm:cxn modelId="{1AED1F55-CEF7-4B8B-B40F-8C3F71E4EAF5}" type="presParOf" srcId="{303CB245-BC72-44A0-A5E5-F63A5F5B82AE}" destId="{F85D1FCF-6D22-45E5-81CA-5B987933492E}" srcOrd="0" destOrd="0" presId="urn:microsoft.com/office/officeart/2005/8/layout/orgChart1"/>
+    <dgm:cxn modelId="{181DAA01-D9A6-47BE-8A7D-6DE430ABC916}" type="presParOf" srcId="{F85D1FCF-6D22-45E5-81CA-5B987933492E}" destId="{A05A0B0C-81E6-46B0-B8FD-E27721847AAD}" srcOrd="0" destOrd="0" presId="urn:microsoft.com/office/officeart/2005/8/layout/orgChart1"/>
+    <dgm:cxn modelId="{20D6CD6E-E77D-4447-92B0-F06CBAA07F25}" type="presParOf" srcId="{F85D1FCF-6D22-45E5-81CA-5B987933492E}" destId="{2AC58D0F-FC34-4300-824A-15D3944D36D7}" srcOrd="1" destOrd="0" presId="urn:microsoft.com/office/officeart/2005/8/layout/orgChart1"/>
+    <dgm:cxn modelId="{9AAEF265-7AD9-4AE9-AB77-EF84C3535C5D}" type="presParOf" srcId="{303CB245-BC72-44A0-A5E5-F63A5F5B82AE}" destId="{129123F9-3855-4D82-843B-6D17F648ADED}" srcOrd="1" destOrd="0" presId="urn:microsoft.com/office/officeart/2005/8/layout/orgChart1"/>
+    <dgm:cxn modelId="{67F9D613-764A-48B4-9E04-CB1934C78AA5}" type="presParOf" srcId="{129123F9-3855-4D82-843B-6D17F648ADED}" destId="{CE511299-255A-4A60-BFC9-8A6BF5A439A2}" srcOrd="0" destOrd="0" presId="urn:microsoft.com/office/officeart/2005/8/layout/orgChart1"/>
+    <dgm:cxn modelId="{B5D226EF-E009-4C95-99FD-70D0EDC6429A}" type="presParOf" srcId="{129123F9-3855-4D82-843B-6D17F648ADED}" destId="{48A46CAF-E063-412C-A87F-86C102DE1E0A}" srcOrd="1" destOrd="0" presId="urn:microsoft.com/office/officeart/2005/8/layout/orgChart1"/>
+    <dgm:cxn modelId="{2DADF9A7-2F43-4E46-BF05-C9F97660C0B6}" type="presParOf" srcId="{48A46CAF-E063-412C-A87F-86C102DE1E0A}" destId="{B8375D65-FC95-4EE1-A84B-85697BDEC38D}" srcOrd="0" destOrd="0" presId="urn:microsoft.com/office/officeart/2005/8/layout/orgChart1"/>
+    <dgm:cxn modelId="{83610900-8CB4-4159-8CB0-4A97C8B1015D}" type="presParOf" srcId="{B8375D65-FC95-4EE1-A84B-85697BDEC38D}" destId="{92DF9DB8-ADD3-49EB-94D5-C3D4F118BFF4}" srcOrd="0" destOrd="0" presId="urn:microsoft.com/office/officeart/2005/8/layout/orgChart1"/>
+    <dgm:cxn modelId="{AF7C0EC8-8BE9-4E16-AF21-52DE91028622}" type="presParOf" srcId="{B8375D65-FC95-4EE1-A84B-85697BDEC38D}" destId="{74CB19A6-EC26-4648-81DC-0E6F06DFD3B8}" srcOrd="1" destOrd="0" presId="urn:microsoft.com/office/officeart/2005/8/layout/orgChart1"/>
+    <dgm:cxn modelId="{31DE8920-B210-41F5-BE3C-21304047E4BB}" type="presParOf" srcId="{48A46CAF-E063-412C-A87F-86C102DE1E0A}" destId="{9EEBB31A-B747-463F-AC9B-86B2512EF261}" srcOrd="1" destOrd="0" presId="urn:microsoft.com/office/officeart/2005/8/layout/orgChart1"/>
+    <dgm:cxn modelId="{342B6DAF-F45D-4D75-B9E2-2AC87C5409C5}" type="presParOf" srcId="{9EEBB31A-B747-463F-AC9B-86B2512EF261}" destId="{AE9FDFD5-E5D5-4E9B-BF48-0EE2D047B1AD}" srcOrd="0" destOrd="0" presId="urn:microsoft.com/office/officeart/2005/8/layout/orgChart1"/>
+    <dgm:cxn modelId="{816659D7-7F31-43A5-9852-97945C26CDC3}" type="presParOf" srcId="{9EEBB31A-B747-463F-AC9B-86B2512EF261}" destId="{CAE29FA5-B941-4638-9117-84E64C04F6BF}" srcOrd="1" destOrd="0" presId="urn:microsoft.com/office/officeart/2005/8/layout/orgChart1"/>
+    <dgm:cxn modelId="{141CBA70-2821-422F-9736-FC9AD0A4192E}" type="presParOf" srcId="{CAE29FA5-B941-4638-9117-84E64C04F6BF}" destId="{C00CB5B2-CC6D-4039-BB8C-00E8F624F77E}" srcOrd="0" destOrd="0" presId="urn:microsoft.com/office/officeart/2005/8/layout/orgChart1"/>
+    <dgm:cxn modelId="{D544B163-359E-4462-8AD7-A5AA4EAA58A3}" type="presParOf" srcId="{C00CB5B2-CC6D-4039-BB8C-00E8F624F77E}" destId="{9B7AD01D-C590-43AB-93C9-9555A15171C1}" srcOrd="0" destOrd="0" presId="urn:microsoft.com/office/officeart/2005/8/layout/orgChart1"/>
+    <dgm:cxn modelId="{B8A75F55-C9AC-40D5-AA09-E260B0D6EE27}" type="presParOf" srcId="{C00CB5B2-CC6D-4039-BB8C-00E8F624F77E}" destId="{771F07AB-B1A9-4D32-9210-398584376502}" srcOrd="1" destOrd="0" presId="urn:microsoft.com/office/officeart/2005/8/layout/orgChart1"/>
+    <dgm:cxn modelId="{B2254C83-8131-4F6B-B281-6412818C8ABB}" type="presParOf" srcId="{CAE29FA5-B941-4638-9117-84E64C04F6BF}" destId="{91D7860F-2ECF-4808-9392-47B30CAFBF83}" srcOrd="1" destOrd="0" presId="urn:microsoft.com/office/officeart/2005/8/layout/orgChart1"/>
+    <dgm:cxn modelId="{5440D39B-2EBC-4121-9883-4DBF93B2629B}" type="presParOf" srcId="{91D7860F-2ECF-4808-9392-47B30CAFBF83}" destId="{E04233A4-917D-4DDC-B098-3CEDE33765A8}" srcOrd="0" destOrd="0" presId="urn:microsoft.com/office/officeart/2005/8/layout/orgChart1"/>
+    <dgm:cxn modelId="{7844AA1C-0AF6-48D9-821C-B1118AD2B2CF}" type="presParOf" srcId="{91D7860F-2ECF-4808-9392-47B30CAFBF83}" destId="{26613DCE-495D-4DA7-8DFF-6EAD9C910815}" srcOrd="1" destOrd="0" presId="urn:microsoft.com/office/officeart/2005/8/layout/orgChart1"/>
+    <dgm:cxn modelId="{A0A7EB9C-FF9B-4653-8416-21B372A4D507}" type="presParOf" srcId="{26613DCE-495D-4DA7-8DFF-6EAD9C910815}" destId="{24E5B3DC-7709-4F63-82B8-1C0FEA355672}" srcOrd="0" destOrd="0" presId="urn:microsoft.com/office/officeart/2005/8/layout/orgChart1"/>
+    <dgm:cxn modelId="{2EDA4796-4587-430F-BC2C-89A4770A1082}" type="presParOf" srcId="{24E5B3DC-7709-4F63-82B8-1C0FEA355672}" destId="{7F9E191A-FED7-42B6-9443-FA1141822762}" srcOrd="0" destOrd="0" presId="urn:microsoft.com/office/officeart/2005/8/layout/orgChart1"/>
+    <dgm:cxn modelId="{BB84FCFF-36E2-47EC-96E3-4541EA4C5909}" type="presParOf" srcId="{24E5B3DC-7709-4F63-82B8-1C0FEA355672}" destId="{2BEAAAE7-DA2A-418D-8D34-928C6F6234DD}" srcOrd="1" destOrd="0" presId="urn:microsoft.com/office/officeart/2005/8/layout/orgChart1"/>
+    <dgm:cxn modelId="{7E6038A5-85C0-45FB-B4FE-F6F11A4B9B98}" type="presParOf" srcId="{26613DCE-495D-4DA7-8DFF-6EAD9C910815}" destId="{FE36C9C0-C5C5-4270-8839-A1DC953ABD4A}" srcOrd="1" destOrd="0" presId="urn:microsoft.com/office/officeart/2005/8/layout/orgChart1"/>
+    <dgm:cxn modelId="{BED9978C-9F2A-45D4-B435-E51A5F407E6C}" type="presParOf" srcId="{26613DCE-495D-4DA7-8DFF-6EAD9C910815}" destId="{8D89CA71-EEBD-4B13-97CA-5A93C8A20C98}" srcOrd="2" destOrd="0" presId="urn:microsoft.com/office/officeart/2005/8/layout/orgChart1"/>
+    <dgm:cxn modelId="{33EFFD74-1B85-4B8C-A59E-F97BAD9BC4B0}" type="presParOf" srcId="{91D7860F-2ECF-4808-9392-47B30CAFBF83}" destId="{61949044-9275-4E51-96B3-616051701AB1}" srcOrd="2" destOrd="0" presId="urn:microsoft.com/office/officeart/2005/8/layout/orgChart1"/>
+    <dgm:cxn modelId="{10CF5D35-8CAB-4DB1-8816-7DC3FCDF47FF}" type="presParOf" srcId="{91D7860F-2ECF-4808-9392-47B30CAFBF83}" destId="{DFF278C4-3B27-413B-88D2-282ABBDDD95B}" srcOrd="3" destOrd="0" presId="urn:microsoft.com/office/officeart/2005/8/layout/orgChart1"/>
+    <dgm:cxn modelId="{EDFEC5A2-DD4B-44C8-B70A-C0FC871C4B8A}" type="presParOf" srcId="{DFF278C4-3B27-413B-88D2-282ABBDDD95B}" destId="{8135EF3E-A7A3-4BC9-A657-C29F5DA342B1}" srcOrd="0" destOrd="0" presId="urn:microsoft.com/office/officeart/2005/8/layout/orgChart1"/>
+    <dgm:cxn modelId="{3CDBDBE5-99BF-44B3-92C5-60DA0D180F61}" type="presParOf" srcId="{8135EF3E-A7A3-4BC9-A657-C29F5DA342B1}" destId="{B9E6269E-0132-4BE7-A08B-13FFC62623D5}" srcOrd="0" destOrd="0" presId="urn:microsoft.com/office/officeart/2005/8/layout/orgChart1"/>
+    <dgm:cxn modelId="{1E329EA8-DF45-4B5A-B011-A037E3508FF5}" type="presParOf" srcId="{8135EF3E-A7A3-4BC9-A657-C29F5DA342B1}" destId="{6547041B-40D7-482D-BDCA-BDDB8EC9E4F3}" srcOrd="1" destOrd="0" presId="urn:microsoft.com/office/officeart/2005/8/layout/orgChart1"/>
+    <dgm:cxn modelId="{79E75E10-E559-4C49-8B57-9A39D6E301D6}" type="presParOf" srcId="{DFF278C4-3B27-413B-88D2-282ABBDDD95B}" destId="{047D3732-CA9C-4EA8-949C-5568D5761DBC}" srcOrd="1" destOrd="0" presId="urn:microsoft.com/office/officeart/2005/8/layout/orgChart1"/>
+    <dgm:cxn modelId="{97525E37-B620-4BBF-BE62-69466A187740}" type="presParOf" srcId="{DFF278C4-3B27-413B-88D2-282ABBDDD95B}" destId="{64F3E270-BB9B-4685-BE7E-1EC44EF8D0B3}" srcOrd="2" destOrd="0" presId="urn:microsoft.com/office/officeart/2005/8/layout/orgChart1"/>
+    <dgm:cxn modelId="{32B58B75-7B2D-4C80-9352-5D92B392E393}" type="presParOf" srcId="{91D7860F-2ECF-4808-9392-47B30CAFBF83}" destId="{D5194FFF-2B59-411E-BB8C-1107B45FF9D2}" srcOrd="4" destOrd="0" presId="urn:microsoft.com/office/officeart/2005/8/layout/orgChart1"/>
+    <dgm:cxn modelId="{E98837B1-5B95-48BE-B866-FC60EA9D46B4}" type="presParOf" srcId="{91D7860F-2ECF-4808-9392-47B30CAFBF83}" destId="{1EED40DC-4A35-479D-A877-29E4E1A2F28D}" srcOrd="5" destOrd="0" presId="urn:microsoft.com/office/officeart/2005/8/layout/orgChart1"/>
+    <dgm:cxn modelId="{821BDFFF-563F-4D91-803F-D139D86A9553}" type="presParOf" srcId="{1EED40DC-4A35-479D-A877-29E4E1A2F28D}" destId="{B674FC66-18CE-4B3C-BB4D-E3F7F20F663B}" srcOrd="0" destOrd="0" presId="urn:microsoft.com/office/officeart/2005/8/layout/orgChart1"/>
+    <dgm:cxn modelId="{590C707D-A454-4981-85DE-EFBC4BEA6521}" type="presParOf" srcId="{B674FC66-18CE-4B3C-BB4D-E3F7F20F663B}" destId="{E772C66C-1B80-41B0-BDC1-4520BF1832E7}" srcOrd="0" destOrd="0" presId="urn:microsoft.com/office/officeart/2005/8/layout/orgChart1"/>
+    <dgm:cxn modelId="{97037062-2769-4F14-84E1-F8DA353A8F89}" type="presParOf" srcId="{B674FC66-18CE-4B3C-BB4D-E3F7F20F663B}" destId="{BE90E482-D934-497E-BB56-EB65923110A8}" srcOrd="1" destOrd="0" presId="urn:microsoft.com/office/officeart/2005/8/layout/orgChart1"/>
+    <dgm:cxn modelId="{B8D90732-AD64-473A-ADFF-5C0E2915855F}" type="presParOf" srcId="{1EED40DC-4A35-479D-A877-29E4E1A2F28D}" destId="{4BCE2B4C-29C8-4C47-A497-0CB473E4EFFB}" srcOrd="1" destOrd="0" presId="urn:microsoft.com/office/officeart/2005/8/layout/orgChart1"/>
+    <dgm:cxn modelId="{32DFBB88-EF42-4558-9C04-CD4D9FFBF987}" type="presParOf" srcId="{1EED40DC-4A35-479D-A877-29E4E1A2F28D}" destId="{820C5281-8D82-4B5E-9981-FCE3EBCD3835}" srcOrd="2" destOrd="0" presId="urn:microsoft.com/office/officeart/2005/8/layout/orgChart1"/>
+    <dgm:cxn modelId="{E5AE8BE6-6F48-44C8-B1D5-DAD083C8E461}" type="presParOf" srcId="{91D7860F-2ECF-4808-9392-47B30CAFBF83}" destId="{6A09A6B1-ADB8-44C6-B5A4-69813F192DBA}" srcOrd="6" destOrd="0" presId="urn:microsoft.com/office/officeart/2005/8/layout/orgChart1"/>
+    <dgm:cxn modelId="{46468C9E-C476-4951-B216-0B0C876F654C}" type="presParOf" srcId="{91D7860F-2ECF-4808-9392-47B30CAFBF83}" destId="{CE23EAD8-86C7-437D-B7F1-A4C0ED55A7A0}" srcOrd="7" destOrd="0" presId="urn:microsoft.com/office/officeart/2005/8/layout/orgChart1"/>
+    <dgm:cxn modelId="{AEBF2712-269C-4B65-80A5-E4FD07B521CD}" type="presParOf" srcId="{CE23EAD8-86C7-437D-B7F1-A4C0ED55A7A0}" destId="{F9CAE3A2-5C4A-4C9B-A4D0-3065B05EB5B3}" srcOrd="0" destOrd="0" presId="urn:microsoft.com/office/officeart/2005/8/layout/orgChart1"/>
+    <dgm:cxn modelId="{AF6B5DE9-0D75-4D81-A29F-20126FA3325E}" type="presParOf" srcId="{F9CAE3A2-5C4A-4C9B-A4D0-3065B05EB5B3}" destId="{9D7AD784-73D2-4A52-BD0C-36231CD4252A}" srcOrd="0" destOrd="0" presId="urn:microsoft.com/office/officeart/2005/8/layout/orgChart1"/>
+    <dgm:cxn modelId="{23DA8F16-C578-44E8-94A8-7CAF1C398E97}" type="presParOf" srcId="{F9CAE3A2-5C4A-4C9B-A4D0-3065B05EB5B3}" destId="{F96DA5F0-8D34-45BB-8ACD-339010A9C9ED}" srcOrd="1" destOrd="0" presId="urn:microsoft.com/office/officeart/2005/8/layout/orgChart1"/>
+    <dgm:cxn modelId="{6C4CBF27-387A-45B0-A934-94C28D9D991D}" type="presParOf" srcId="{CE23EAD8-86C7-437D-B7F1-A4C0ED55A7A0}" destId="{E49DB650-F0FC-4817-853A-0D7989C4DDEA}" srcOrd="1" destOrd="0" presId="urn:microsoft.com/office/officeart/2005/8/layout/orgChart1"/>
+    <dgm:cxn modelId="{7F3D1525-7782-4303-B346-6D76C4EF0177}" type="presParOf" srcId="{CE23EAD8-86C7-437D-B7F1-A4C0ED55A7A0}" destId="{74AF3B34-988A-4FA9-B3E6-173419C98E59}" srcOrd="2" destOrd="0" presId="urn:microsoft.com/office/officeart/2005/8/layout/orgChart1"/>
+    <dgm:cxn modelId="{C4E5D2D5-A47C-4FEB-8EE1-034E11BA5636}" type="presParOf" srcId="{91D7860F-2ECF-4808-9392-47B30CAFBF83}" destId="{8A89DC42-7582-4359-8809-68E159879BA2}" srcOrd="8" destOrd="0" presId="urn:microsoft.com/office/officeart/2005/8/layout/orgChart1"/>
+    <dgm:cxn modelId="{F1F3068A-0B56-4287-AB1B-32B986ECD2FF}" type="presParOf" srcId="{91D7860F-2ECF-4808-9392-47B30CAFBF83}" destId="{0A2477BC-164B-4E92-93D8-5F22E4832575}" srcOrd="9" destOrd="0" presId="urn:microsoft.com/office/officeart/2005/8/layout/orgChart1"/>
+    <dgm:cxn modelId="{130692D4-CB78-4D9D-A409-DF9AF189F171}" type="presParOf" srcId="{0A2477BC-164B-4E92-93D8-5F22E4832575}" destId="{82D01E32-F6E3-46D8-8781-2D7B31686445}" srcOrd="0" destOrd="0" presId="urn:microsoft.com/office/officeart/2005/8/layout/orgChart1"/>
+    <dgm:cxn modelId="{4BD379FD-BF96-452F-99AA-D59FE54C4124}" type="presParOf" srcId="{82D01E32-F6E3-46D8-8781-2D7B31686445}" destId="{3C03E665-D737-4331-99DB-9B76DF31B819}" srcOrd="0" destOrd="0" presId="urn:microsoft.com/office/officeart/2005/8/layout/orgChart1"/>
+    <dgm:cxn modelId="{A09845F1-84AA-4C87-A543-02BE4A49E8DD}" type="presParOf" srcId="{82D01E32-F6E3-46D8-8781-2D7B31686445}" destId="{C2A0A3D6-034C-46CA-858E-620230EA9229}" srcOrd="1" destOrd="0" presId="urn:microsoft.com/office/officeart/2005/8/layout/orgChart1"/>
+    <dgm:cxn modelId="{E8F1A5F9-D23E-445F-A944-223897102298}" type="presParOf" srcId="{0A2477BC-164B-4E92-93D8-5F22E4832575}" destId="{5D877E07-F17E-49C3-9930-557C8B366AFE}" srcOrd="1" destOrd="0" presId="urn:microsoft.com/office/officeart/2005/8/layout/orgChart1"/>
+    <dgm:cxn modelId="{3CE1A58B-16D3-477B-9D5B-8F81F6018CE6}" type="presParOf" srcId="{0A2477BC-164B-4E92-93D8-5F22E4832575}" destId="{5B45213D-04EF-4278-AFD9-9846B9786B71}" srcOrd="2" destOrd="0" presId="urn:microsoft.com/office/officeart/2005/8/layout/orgChart1"/>
+    <dgm:cxn modelId="{0BFBB434-2A18-4FEE-8B9E-5E093B4F3D18}" type="presParOf" srcId="{91D7860F-2ECF-4808-9392-47B30CAFBF83}" destId="{86B8F41F-83C5-4AE5-9A8B-236E961BAFB2}" srcOrd="10" destOrd="0" presId="urn:microsoft.com/office/officeart/2005/8/layout/orgChart1"/>
+    <dgm:cxn modelId="{F17A2115-F659-4A6A-9FB2-B4E50771CA48}" type="presParOf" srcId="{91D7860F-2ECF-4808-9392-47B30CAFBF83}" destId="{17F06FE0-007B-434D-8227-15F3176B1C42}" srcOrd="11" destOrd="0" presId="urn:microsoft.com/office/officeart/2005/8/layout/orgChart1"/>
+    <dgm:cxn modelId="{338DA614-0C33-4CA8-A4EF-F10533C9C556}" type="presParOf" srcId="{17F06FE0-007B-434D-8227-15F3176B1C42}" destId="{E78898A7-FF5C-478E-924D-B5170912E99F}" srcOrd="0" destOrd="0" presId="urn:microsoft.com/office/officeart/2005/8/layout/orgChart1"/>
+    <dgm:cxn modelId="{CEF24E1C-07C1-4380-85C3-1602EB68FF22}" type="presParOf" srcId="{E78898A7-FF5C-478E-924D-B5170912E99F}" destId="{2E0E43EB-8EA6-43C3-B5CA-BFAED82941AD}" srcOrd="0" destOrd="0" presId="urn:microsoft.com/office/officeart/2005/8/layout/orgChart1"/>
+    <dgm:cxn modelId="{9094D421-50C6-4F96-9516-A86C8035B3AF}" type="presParOf" srcId="{E78898A7-FF5C-478E-924D-B5170912E99F}" destId="{5FFB901A-BEFE-491E-BF6E-47010DE345F2}" srcOrd="1" destOrd="0" presId="urn:microsoft.com/office/officeart/2005/8/layout/orgChart1"/>
+    <dgm:cxn modelId="{7F31418D-3A48-43D1-A3B3-1C44273CD157}" type="presParOf" srcId="{17F06FE0-007B-434D-8227-15F3176B1C42}" destId="{B9872F11-AE97-4F6B-A6B0-336C156BE8A8}" srcOrd="1" destOrd="0" presId="urn:microsoft.com/office/officeart/2005/8/layout/orgChart1"/>
+    <dgm:cxn modelId="{7415E323-928D-4AB4-97A1-A9FF70355247}" type="presParOf" srcId="{17F06FE0-007B-434D-8227-15F3176B1C42}" destId="{BF387F90-766E-4D90-BCE7-8BE05076CB3E}" srcOrd="2" destOrd="0" presId="urn:microsoft.com/office/officeart/2005/8/layout/orgChart1"/>
+    <dgm:cxn modelId="{C401DF96-8EB9-49E2-8575-B41AE16CA4CE}" type="presParOf" srcId="{91D7860F-2ECF-4808-9392-47B30CAFBF83}" destId="{373BC3D5-D283-45B0-833F-0C636975B290}" srcOrd="12" destOrd="0" presId="urn:microsoft.com/office/officeart/2005/8/layout/orgChart1"/>
+    <dgm:cxn modelId="{B1D4DC08-E2B8-4FD9-B6CF-DBB125150BAE}" type="presParOf" srcId="{91D7860F-2ECF-4808-9392-47B30CAFBF83}" destId="{8804F03A-5016-472B-8F18-714D83DBFDF1}" srcOrd="13" destOrd="0" presId="urn:microsoft.com/office/officeart/2005/8/layout/orgChart1"/>
+    <dgm:cxn modelId="{0C18DA9D-24BD-4F2C-8BF9-3C4E8CDEAC00}" type="presParOf" srcId="{8804F03A-5016-472B-8F18-714D83DBFDF1}" destId="{77F7C702-94A8-4605-947F-B4B11327971E}" srcOrd="0" destOrd="0" presId="urn:microsoft.com/office/officeart/2005/8/layout/orgChart1"/>
+    <dgm:cxn modelId="{F8D7ED94-167E-41D9-894D-412B49072501}" type="presParOf" srcId="{77F7C702-94A8-4605-947F-B4B11327971E}" destId="{7E2E5C24-1E10-4A20-9DF4-43572CF8303E}" srcOrd="0" destOrd="0" presId="urn:microsoft.com/office/officeart/2005/8/layout/orgChart1"/>
+    <dgm:cxn modelId="{94F9764A-B00E-4FB3-B0AC-8905C68474F3}" type="presParOf" srcId="{77F7C702-94A8-4605-947F-B4B11327971E}" destId="{70693D6C-48BE-4499-83CC-E3B84562FA76}" srcOrd="1" destOrd="0" presId="urn:microsoft.com/office/officeart/2005/8/layout/orgChart1"/>
+    <dgm:cxn modelId="{6C705392-7232-4DAE-8D2C-8477264D551F}" type="presParOf" srcId="{8804F03A-5016-472B-8F18-714D83DBFDF1}" destId="{8524A341-2173-477B-9C34-510DCA0DFDD6}" srcOrd="1" destOrd="0" presId="urn:microsoft.com/office/officeart/2005/8/layout/orgChart1"/>
+    <dgm:cxn modelId="{8AED636F-FDBB-4C11-818F-6911F10C0A63}" type="presParOf" srcId="{8804F03A-5016-472B-8F18-714D83DBFDF1}" destId="{6DA5B926-5685-4138-9EC5-DD17E7962048}" srcOrd="2" destOrd="0" presId="urn:microsoft.com/office/officeart/2005/8/layout/orgChart1"/>
+    <dgm:cxn modelId="{27CD0FD3-F5B1-4F26-9220-8F08E4A85212}" type="presParOf" srcId="{91D7860F-2ECF-4808-9392-47B30CAFBF83}" destId="{BBD617AE-88E3-4EAE-AE93-44C9E546809C}" srcOrd="14" destOrd="0" presId="urn:microsoft.com/office/officeart/2005/8/layout/orgChart1"/>
+    <dgm:cxn modelId="{D1EEE004-08D9-4420-81B3-C51E6E5E7A35}" type="presParOf" srcId="{91D7860F-2ECF-4808-9392-47B30CAFBF83}" destId="{35F4D66A-EEFD-4F00-AE78-DD28B5DA4C17}" srcOrd="15" destOrd="0" presId="urn:microsoft.com/office/officeart/2005/8/layout/orgChart1"/>
+    <dgm:cxn modelId="{044B53A2-C7B9-46AB-9C71-885F3047FDFB}" type="presParOf" srcId="{35F4D66A-EEFD-4F00-AE78-DD28B5DA4C17}" destId="{C23983D5-F45D-45A1-9A90-6F7A4F9ED282}" srcOrd="0" destOrd="0" presId="urn:microsoft.com/office/officeart/2005/8/layout/orgChart1"/>
+    <dgm:cxn modelId="{6400DFD6-7E21-4628-824B-C5E33C32F53E}" type="presParOf" srcId="{C23983D5-F45D-45A1-9A90-6F7A4F9ED282}" destId="{8C3DE112-702A-48B2-9EDE-086CA4E902E6}" srcOrd="0" destOrd="0" presId="urn:microsoft.com/office/officeart/2005/8/layout/orgChart1"/>
+    <dgm:cxn modelId="{8B2C006C-09B2-4362-A034-AB8D5E57BE81}" type="presParOf" srcId="{C23983D5-F45D-45A1-9A90-6F7A4F9ED282}" destId="{70AFF10A-B380-4829-B5CD-1DC0DC1A2A66}" srcOrd="1" destOrd="0" presId="urn:microsoft.com/office/officeart/2005/8/layout/orgChart1"/>
+    <dgm:cxn modelId="{E0591CD4-643B-4D31-84CE-8DC3897E793D}" type="presParOf" srcId="{35F4D66A-EEFD-4F00-AE78-DD28B5DA4C17}" destId="{5DC382AE-F8AE-4EF5-88C3-BA9FDE3934B2}" srcOrd="1" destOrd="0" presId="urn:microsoft.com/office/officeart/2005/8/layout/orgChart1"/>
+    <dgm:cxn modelId="{B1430D23-9CA8-44F9-9D03-CE374F3ADD44}" type="presParOf" srcId="{35F4D66A-EEFD-4F00-AE78-DD28B5DA4C17}" destId="{18AC446A-5F9E-423C-B6DF-A0293481AE06}" srcOrd="2" destOrd="0" presId="urn:microsoft.com/office/officeart/2005/8/layout/orgChart1"/>
+    <dgm:cxn modelId="{E75AF709-F285-451F-B34E-170A792AF676}" type="presParOf" srcId="{91D7860F-2ECF-4808-9392-47B30CAFBF83}" destId="{CBF4D579-89FC-4A80-8E59-315DD447F223}" srcOrd="16" destOrd="0" presId="urn:microsoft.com/office/officeart/2005/8/layout/orgChart1"/>
+    <dgm:cxn modelId="{9E016CAC-499D-4CB3-B6B0-AD836B937DC6}" type="presParOf" srcId="{91D7860F-2ECF-4808-9392-47B30CAFBF83}" destId="{4A1BB71C-4FB2-4F80-954C-B8E5F81224CA}" srcOrd="17" destOrd="0" presId="urn:microsoft.com/office/officeart/2005/8/layout/orgChart1"/>
+    <dgm:cxn modelId="{7AD39895-20B7-49C9-9CCA-507EF8BE5F13}" type="presParOf" srcId="{4A1BB71C-4FB2-4F80-954C-B8E5F81224CA}" destId="{19517EF9-3D82-4808-990A-E26FE5DB34A5}" srcOrd="0" destOrd="0" presId="urn:microsoft.com/office/officeart/2005/8/layout/orgChart1"/>
+    <dgm:cxn modelId="{A92BF223-9BD2-4A48-922B-F6D4702F6A49}" type="presParOf" srcId="{19517EF9-3D82-4808-990A-E26FE5DB34A5}" destId="{9451C940-8716-4CF1-9E64-C1A586BADC8D}" srcOrd="0" destOrd="0" presId="urn:microsoft.com/office/officeart/2005/8/layout/orgChart1"/>
+    <dgm:cxn modelId="{18E1A8DA-0F27-4F1C-BD2D-E82630674B41}" type="presParOf" srcId="{19517EF9-3D82-4808-990A-E26FE5DB34A5}" destId="{7DDB0E15-BB4C-496A-9681-157E40BFACAA}" srcOrd="1" destOrd="0" presId="urn:microsoft.com/office/officeart/2005/8/layout/orgChart1"/>
+    <dgm:cxn modelId="{D9647122-1577-419F-9B10-470E8B059CD9}" type="presParOf" srcId="{4A1BB71C-4FB2-4F80-954C-B8E5F81224CA}" destId="{8342622C-D1F8-4B6B-ABBE-E85C3122A31A}" srcOrd="1" destOrd="0" presId="urn:microsoft.com/office/officeart/2005/8/layout/orgChart1"/>
+    <dgm:cxn modelId="{47E46FE6-2862-4189-ACB7-ECB2D283CF0F}" type="presParOf" srcId="{4A1BB71C-4FB2-4F80-954C-B8E5F81224CA}" destId="{0234C287-DB1C-4309-9F4A-B362EEE61AA1}" srcOrd="2" destOrd="0" presId="urn:microsoft.com/office/officeart/2005/8/layout/orgChart1"/>
+    <dgm:cxn modelId="{7FF0E6F7-7A9E-4F70-84C7-236B594B5860}" type="presParOf" srcId="{91D7860F-2ECF-4808-9392-47B30CAFBF83}" destId="{619DCB2D-2CBD-4ADC-A2DA-BF71D67FC155}" srcOrd="18" destOrd="0" presId="urn:microsoft.com/office/officeart/2005/8/layout/orgChart1"/>
+    <dgm:cxn modelId="{8DDC790F-5C8C-47D6-A67D-A65AB328E88B}" type="presParOf" srcId="{91D7860F-2ECF-4808-9392-47B30CAFBF83}" destId="{9ADA0FF7-29CE-4A8D-B6B4-20C330A46B2D}" srcOrd="19" destOrd="0" presId="urn:microsoft.com/office/officeart/2005/8/layout/orgChart1"/>
+    <dgm:cxn modelId="{E54CD765-43E4-485A-8F98-77CB8FCE2F85}" type="presParOf" srcId="{9ADA0FF7-29CE-4A8D-B6B4-20C330A46B2D}" destId="{0C0E4700-8229-4F0D-9833-4454D9D96A4B}" srcOrd="0" destOrd="0" presId="urn:microsoft.com/office/officeart/2005/8/layout/orgChart1"/>
+    <dgm:cxn modelId="{A01C9F9E-3405-4F75-85F9-5168FCCA569F}" type="presParOf" srcId="{0C0E4700-8229-4F0D-9833-4454D9D96A4B}" destId="{15D5A047-BD1E-44BB-8C62-7832884031E3}" srcOrd="0" destOrd="0" presId="urn:microsoft.com/office/officeart/2005/8/layout/orgChart1"/>
+    <dgm:cxn modelId="{3B97ECDF-14D8-4008-B544-0ADB5D70ABED}" type="presParOf" srcId="{0C0E4700-8229-4F0D-9833-4454D9D96A4B}" destId="{B79C4B26-2AED-40A2-B593-00A372B3B5A1}" srcOrd="1" destOrd="0" presId="urn:microsoft.com/office/officeart/2005/8/layout/orgChart1"/>
+    <dgm:cxn modelId="{CA7386A1-D2CD-4226-8302-711A59F71876}" type="presParOf" srcId="{9ADA0FF7-29CE-4A8D-B6B4-20C330A46B2D}" destId="{845EC36E-FCA8-4F12-A1BA-EBB38558745E}" srcOrd="1" destOrd="0" presId="urn:microsoft.com/office/officeart/2005/8/layout/orgChart1"/>
+    <dgm:cxn modelId="{8072B910-F28F-44AC-AA3D-2C873485C7D4}" type="presParOf" srcId="{9ADA0FF7-29CE-4A8D-B6B4-20C330A46B2D}" destId="{9AD1F693-77DC-45A4-B8C0-BEC27C433AC3}" srcOrd="2" destOrd="0" presId="urn:microsoft.com/office/officeart/2005/8/layout/orgChart1"/>
+    <dgm:cxn modelId="{C05A1352-9A1A-40D2-87F6-6434FF8D5BF0}" type="presParOf" srcId="{91D7860F-2ECF-4808-9392-47B30CAFBF83}" destId="{48372692-4EB9-4EFF-8B16-47B5D192D518}" srcOrd="20" destOrd="0" presId="urn:microsoft.com/office/officeart/2005/8/layout/orgChart1"/>
+    <dgm:cxn modelId="{1CFAD3A7-5ADA-4739-9D5A-DDFE09E27953}" type="presParOf" srcId="{91D7860F-2ECF-4808-9392-47B30CAFBF83}" destId="{F3796D22-30E1-4D34-BB18-8C4EBB3FD8E7}" srcOrd="21" destOrd="0" presId="urn:microsoft.com/office/officeart/2005/8/layout/orgChart1"/>
+    <dgm:cxn modelId="{DF0921CF-134A-4F38-8D67-FFACB0377F0B}" type="presParOf" srcId="{F3796D22-30E1-4D34-BB18-8C4EBB3FD8E7}" destId="{5A42CAD0-BD7F-4D5F-A544-F2E97F780855}" srcOrd="0" destOrd="0" presId="urn:microsoft.com/office/officeart/2005/8/layout/orgChart1"/>
+    <dgm:cxn modelId="{41F4C6FD-D372-4B68-BCA3-AAAB5C245C48}" type="presParOf" srcId="{5A42CAD0-BD7F-4D5F-A544-F2E97F780855}" destId="{B00B0B0A-6121-4749-8039-9D974B5A160A}" srcOrd="0" destOrd="0" presId="urn:microsoft.com/office/officeart/2005/8/layout/orgChart1"/>
+    <dgm:cxn modelId="{062FC566-7933-4DD5-B078-173D85AF5B0A}" type="presParOf" srcId="{5A42CAD0-BD7F-4D5F-A544-F2E97F780855}" destId="{6B462F12-F4DE-4BFF-8F87-9C37C758721D}" srcOrd="1" destOrd="0" presId="urn:microsoft.com/office/officeart/2005/8/layout/orgChart1"/>
+    <dgm:cxn modelId="{D1DEA7F7-16F3-4B7B-A584-3AFF88D1283D}" type="presParOf" srcId="{F3796D22-30E1-4D34-BB18-8C4EBB3FD8E7}" destId="{BACD09B7-185E-444A-A088-91F04C924A40}" srcOrd="1" destOrd="0" presId="urn:microsoft.com/office/officeart/2005/8/layout/orgChart1"/>
+    <dgm:cxn modelId="{C58B1A90-AB27-4F65-8A37-672C18E29DD4}" type="presParOf" srcId="{F3796D22-30E1-4D34-BB18-8C4EBB3FD8E7}" destId="{DFF0D1DA-38CA-4753-9913-03842B3B3BE1}" srcOrd="2" destOrd="0" presId="urn:microsoft.com/office/officeart/2005/8/layout/orgChart1"/>
+    <dgm:cxn modelId="{0E8B6AFD-1417-4EEC-9A8D-F9EDB6ECF5BD}" type="presParOf" srcId="{91D7860F-2ECF-4808-9392-47B30CAFBF83}" destId="{4646A681-E590-452C-B6C7-41709223B143}" srcOrd="22" destOrd="0" presId="urn:microsoft.com/office/officeart/2005/8/layout/orgChart1"/>
+    <dgm:cxn modelId="{EBB02C82-629E-40EC-9415-22D1543AD179}" type="presParOf" srcId="{91D7860F-2ECF-4808-9392-47B30CAFBF83}" destId="{3AC6527F-C364-45FC-82A7-A8D082335F47}" srcOrd="23" destOrd="0" presId="urn:microsoft.com/office/officeart/2005/8/layout/orgChart1"/>
+    <dgm:cxn modelId="{765A4435-4B6A-4FAC-871D-21F83C0B8B0F}" type="presParOf" srcId="{3AC6527F-C364-45FC-82A7-A8D082335F47}" destId="{6A4BD039-EE19-4226-BDA5-D2BA413C670D}" srcOrd="0" destOrd="0" presId="urn:microsoft.com/office/officeart/2005/8/layout/orgChart1"/>
+    <dgm:cxn modelId="{2F979217-5865-4190-BF53-AC528BA9E7D7}" type="presParOf" srcId="{6A4BD039-EE19-4226-BDA5-D2BA413C670D}" destId="{21875BEA-1124-43D2-A631-A5BA7BE06ED5}" srcOrd="0" destOrd="0" presId="urn:microsoft.com/office/officeart/2005/8/layout/orgChart1"/>
+    <dgm:cxn modelId="{8E3D11D6-0CAE-48D9-8088-54FFFE459180}" type="presParOf" srcId="{6A4BD039-EE19-4226-BDA5-D2BA413C670D}" destId="{214BB29F-1057-43B1-8F5B-45796DEF0BCD}" srcOrd="1" destOrd="0" presId="urn:microsoft.com/office/officeart/2005/8/layout/orgChart1"/>
+    <dgm:cxn modelId="{EF7EC0C8-B353-4E96-BB02-52D8302B058B}" type="presParOf" srcId="{3AC6527F-C364-45FC-82A7-A8D082335F47}" destId="{6E2B8720-FE37-44E8-A1BC-C8433E2E6240}" srcOrd="1" destOrd="0" presId="urn:microsoft.com/office/officeart/2005/8/layout/orgChart1"/>
+    <dgm:cxn modelId="{6834AA75-E3B5-438A-9DA1-4A306D44AD28}" type="presParOf" srcId="{3AC6527F-C364-45FC-82A7-A8D082335F47}" destId="{0AB09E23-A834-4480-B7C4-BD2D54EDFE2B}" srcOrd="2" destOrd="0" presId="urn:microsoft.com/office/officeart/2005/8/layout/orgChart1"/>
+    <dgm:cxn modelId="{EA40F8B7-2AA5-4484-9BE4-86A7F544233E}" type="presParOf" srcId="{CAE29FA5-B941-4638-9117-84E64C04F6BF}" destId="{038C1CC5-41A1-4558-B3F4-9E4BE5B11BF8}" srcOrd="2" destOrd="0" presId="urn:microsoft.com/office/officeart/2005/8/layout/orgChart1"/>
+    <dgm:cxn modelId="{C43377B9-AB16-48E8-A1E6-B0040C64B1EE}" type="presParOf" srcId="{48A46CAF-E063-412C-A87F-86C102DE1E0A}" destId="{7F4D1407-A9CA-4391-A199-C1CCE4C323F3}" srcOrd="2" destOrd="0" presId="urn:microsoft.com/office/officeart/2005/8/layout/orgChart1"/>
+    <dgm:cxn modelId="{E808B3E8-9EE6-47E8-9046-A32DC9B58509}" type="presParOf" srcId="{129123F9-3855-4D82-843B-6D17F648ADED}" destId="{A3EEE277-A440-4432-B9FE-894E982087A9}" srcOrd="2" destOrd="0" presId="urn:microsoft.com/office/officeart/2005/8/layout/orgChart1"/>
+    <dgm:cxn modelId="{CB64C13D-1712-4C67-B422-A802EEBE1913}" type="presParOf" srcId="{129123F9-3855-4D82-843B-6D17F648ADED}" destId="{1C0A158C-C5F7-48A3-B55C-FC9CAE181FB1}" srcOrd="3" destOrd="0" presId="urn:microsoft.com/office/officeart/2005/8/layout/orgChart1"/>
+    <dgm:cxn modelId="{116FE771-094D-430D-BEDC-D7490B73BC44}" type="presParOf" srcId="{1C0A158C-C5F7-48A3-B55C-FC9CAE181FB1}" destId="{EEBBDAB1-3422-4215-AD5A-D74132B5E4B5}" srcOrd="0" destOrd="0" presId="urn:microsoft.com/office/officeart/2005/8/layout/orgChart1"/>
+    <dgm:cxn modelId="{F886A9EB-6867-4E93-8091-C016AFA4389E}" type="presParOf" srcId="{EEBBDAB1-3422-4215-AD5A-D74132B5E4B5}" destId="{CCD577C8-9955-4C15-A0DE-548BBBA06E69}" srcOrd="0" destOrd="0" presId="urn:microsoft.com/office/officeart/2005/8/layout/orgChart1"/>
+    <dgm:cxn modelId="{CA3F24B7-1677-4D6A-A82E-99DFE689346E}" type="presParOf" srcId="{EEBBDAB1-3422-4215-AD5A-D74132B5E4B5}" destId="{9C939236-80F3-42A9-B740-25800F495424}" srcOrd="1" destOrd="0" presId="urn:microsoft.com/office/officeart/2005/8/layout/orgChart1"/>
+    <dgm:cxn modelId="{44B466DC-0B9E-4848-A422-125E0D6735F7}" type="presParOf" srcId="{1C0A158C-C5F7-48A3-B55C-FC9CAE181FB1}" destId="{5C903195-656C-4204-BBDD-F168A5F745E3}" srcOrd="1" destOrd="0" presId="urn:microsoft.com/office/officeart/2005/8/layout/orgChart1"/>
+    <dgm:cxn modelId="{FE4984A1-4805-4454-8F18-03D9CD76A74A}" type="presParOf" srcId="{5C903195-656C-4204-BBDD-F168A5F745E3}" destId="{E3DF274E-5FD1-46C3-9307-7262A787D2EE}" srcOrd="0" destOrd="0" presId="urn:microsoft.com/office/officeart/2005/8/layout/orgChart1"/>
+    <dgm:cxn modelId="{C78D5F29-C3BB-44AF-A378-F7D46BE0707F}" type="presParOf" srcId="{5C903195-656C-4204-BBDD-F168A5F745E3}" destId="{DDCFA6D3-C3A8-4EAB-966B-EDAFD2C38749}" srcOrd="1" destOrd="0" presId="urn:microsoft.com/office/officeart/2005/8/layout/orgChart1"/>
+    <dgm:cxn modelId="{D786BFBD-D7BA-4FD1-97F5-16D46EA33CBA}" type="presParOf" srcId="{DDCFA6D3-C3A8-4EAB-966B-EDAFD2C38749}" destId="{C77036C7-9099-428B-8544-1DBDAC7B94B9}" srcOrd="0" destOrd="0" presId="urn:microsoft.com/office/officeart/2005/8/layout/orgChart1"/>
+    <dgm:cxn modelId="{19DE14A9-5D87-4676-BB76-4985743B456B}" type="presParOf" srcId="{C77036C7-9099-428B-8544-1DBDAC7B94B9}" destId="{0605BEDE-25DF-4BDB-80D3-51EB2EFAE5C3}" srcOrd="0" destOrd="0" presId="urn:microsoft.com/office/officeart/2005/8/layout/orgChart1"/>
+    <dgm:cxn modelId="{28A7B41F-B677-42F3-BE39-720F904510C4}" type="presParOf" srcId="{C77036C7-9099-428B-8544-1DBDAC7B94B9}" destId="{92458EED-6676-4D9A-8FFA-79F870ED5C42}" srcOrd="1" destOrd="0" presId="urn:microsoft.com/office/officeart/2005/8/layout/orgChart1"/>
+    <dgm:cxn modelId="{B9FCD119-1EB2-4F13-94F6-25C090C5D782}" type="presParOf" srcId="{DDCFA6D3-C3A8-4EAB-966B-EDAFD2C38749}" destId="{5DA2F1C6-8CBD-4C27-85D7-6A81B97693A7}" srcOrd="1" destOrd="0" presId="urn:microsoft.com/office/officeart/2005/8/layout/orgChart1"/>
+    <dgm:cxn modelId="{78F96947-620A-4345-B029-E5FE468F6464}" type="presParOf" srcId="{5DA2F1C6-8CBD-4C27-85D7-6A81B97693A7}" destId="{91F5E438-DF80-46C0-B0A8-104EBC2F6E0C}" srcOrd="0" destOrd="0" presId="urn:microsoft.com/office/officeart/2005/8/layout/orgChart1"/>
+    <dgm:cxn modelId="{5565CC9C-1F23-4104-BB21-62515E358619}" type="presParOf" srcId="{5DA2F1C6-8CBD-4C27-85D7-6A81B97693A7}" destId="{A7B2517B-8672-4D61-92AC-D9F14DC3891E}" srcOrd="1" destOrd="0" presId="urn:microsoft.com/office/officeart/2005/8/layout/orgChart1"/>
+    <dgm:cxn modelId="{911EC85D-111D-4F83-82CB-BD1C77B21012}" type="presParOf" srcId="{A7B2517B-8672-4D61-92AC-D9F14DC3891E}" destId="{787D76E0-E620-4A70-8A2E-2572700DAE40}" srcOrd="0" destOrd="0" presId="urn:microsoft.com/office/officeart/2005/8/layout/orgChart1"/>
+    <dgm:cxn modelId="{A8D58406-9511-4781-8105-093F20F343A7}" type="presParOf" srcId="{787D76E0-E620-4A70-8A2E-2572700DAE40}" destId="{630B5E91-9A80-45EF-AEB5-43AB70CAC7C7}" srcOrd="0" destOrd="0" presId="urn:microsoft.com/office/officeart/2005/8/layout/orgChart1"/>
+    <dgm:cxn modelId="{93EE5D5A-ED52-4733-9DDF-2C8033908689}" type="presParOf" srcId="{787D76E0-E620-4A70-8A2E-2572700DAE40}" destId="{CBDBB49C-F0AA-4CA0-93C0-440977CAFDAD}" srcOrd="1" destOrd="0" presId="urn:microsoft.com/office/officeart/2005/8/layout/orgChart1"/>
+    <dgm:cxn modelId="{B1BB56F5-4266-4E44-A100-0387AA8EF1B5}" type="presParOf" srcId="{A7B2517B-8672-4D61-92AC-D9F14DC3891E}" destId="{4394F9DD-2EEB-4A45-9472-477DA4522B1F}" srcOrd="1" destOrd="0" presId="urn:microsoft.com/office/officeart/2005/8/layout/orgChart1"/>
+    <dgm:cxn modelId="{15130984-3D69-4B59-BEBC-54CA08E40E61}" type="presParOf" srcId="{A7B2517B-8672-4D61-92AC-D9F14DC3891E}" destId="{39CC5834-69EC-4D33-96F3-270D2B72BAB9}" srcOrd="2" destOrd="0" presId="urn:microsoft.com/office/officeart/2005/8/layout/orgChart1"/>
+    <dgm:cxn modelId="{E023E26D-8D78-433E-AF08-31BA24A6D5A0}" type="presParOf" srcId="{5DA2F1C6-8CBD-4C27-85D7-6A81B97693A7}" destId="{101D6303-A6A7-4ED7-92AF-5A0A12944008}" srcOrd="2" destOrd="0" presId="urn:microsoft.com/office/officeart/2005/8/layout/orgChart1"/>
+    <dgm:cxn modelId="{83C98CF1-0A0B-4BAB-A9A1-766C6E524D5E}" type="presParOf" srcId="{5DA2F1C6-8CBD-4C27-85D7-6A81B97693A7}" destId="{04B47F0C-04F2-4005-8511-B4D00AE35693}" srcOrd="3" destOrd="0" presId="urn:microsoft.com/office/officeart/2005/8/layout/orgChart1"/>
+    <dgm:cxn modelId="{42823897-A2C4-4536-8F6F-33184AACBE7F}" type="presParOf" srcId="{04B47F0C-04F2-4005-8511-B4D00AE35693}" destId="{3B5B0DA4-348F-4E6A-8635-9E0F5A20D723}" srcOrd="0" destOrd="0" presId="urn:microsoft.com/office/officeart/2005/8/layout/orgChart1"/>
+    <dgm:cxn modelId="{ABEDC60E-8949-4851-99F7-8ADC9F64117C}" type="presParOf" srcId="{3B5B0DA4-348F-4E6A-8635-9E0F5A20D723}" destId="{111810C0-D98F-42A5-8758-6F6B13D8AC00}" srcOrd="0" destOrd="0" presId="urn:microsoft.com/office/officeart/2005/8/layout/orgChart1"/>
+    <dgm:cxn modelId="{9FC82902-2422-444A-BE3C-A72969D8D0EA}" type="presParOf" srcId="{3B5B0DA4-348F-4E6A-8635-9E0F5A20D723}" destId="{07C92325-0E2E-4722-A12A-38CD58BD4EEB}" srcOrd="1" destOrd="0" presId="urn:microsoft.com/office/officeart/2005/8/layout/orgChart1"/>
+    <dgm:cxn modelId="{02902C16-8847-4B74-9FF0-678A56304205}" type="presParOf" srcId="{04B47F0C-04F2-4005-8511-B4D00AE35693}" destId="{9CFA0A3C-DDDD-4F4F-B281-42F99772EE85}" srcOrd="1" destOrd="0" presId="urn:microsoft.com/office/officeart/2005/8/layout/orgChart1"/>
+    <dgm:cxn modelId="{00A30393-29C6-436D-AAB2-F6BFEECD0C23}" type="presParOf" srcId="{04B47F0C-04F2-4005-8511-B4D00AE35693}" destId="{FE578ED4-E97F-44F1-8BB5-65F4F2135CC7}" srcOrd="2" destOrd="0" presId="urn:microsoft.com/office/officeart/2005/8/layout/orgChart1"/>
+    <dgm:cxn modelId="{F70F04BE-2913-4E7B-9D3B-8C3209521E81}" type="presParOf" srcId="{5DA2F1C6-8CBD-4C27-85D7-6A81B97693A7}" destId="{D85C8D20-0A8F-4772-85AA-77F41D6E03A6}" srcOrd="4" destOrd="0" presId="urn:microsoft.com/office/officeart/2005/8/layout/orgChart1"/>
+    <dgm:cxn modelId="{80CBDAE6-00C3-4B2B-9D80-677D48DBB326}" type="presParOf" srcId="{5DA2F1C6-8CBD-4C27-85D7-6A81B97693A7}" destId="{FABFBC0C-BEFD-466C-908B-6E121CF6D214}" srcOrd="5" destOrd="0" presId="urn:microsoft.com/office/officeart/2005/8/layout/orgChart1"/>
+    <dgm:cxn modelId="{7EF8C3AA-295A-4BB2-A01A-3311BECD11F0}" type="presParOf" srcId="{FABFBC0C-BEFD-466C-908B-6E121CF6D214}" destId="{818E0F35-44E4-4ADF-B505-A8EAF094849C}" srcOrd="0" destOrd="0" presId="urn:microsoft.com/office/officeart/2005/8/layout/orgChart1"/>
+    <dgm:cxn modelId="{7366A169-5DC2-4CC3-9274-E857880257DA}" type="presParOf" srcId="{818E0F35-44E4-4ADF-B505-A8EAF094849C}" destId="{EF54315B-7D25-4C48-9EC8-C3063A41E0BA}" srcOrd="0" destOrd="0" presId="urn:microsoft.com/office/officeart/2005/8/layout/orgChart1"/>
+    <dgm:cxn modelId="{39CC5E05-A669-4E6D-867C-675B27EA8A71}" type="presParOf" srcId="{818E0F35-44E4-4ADF-B505-A8EAF094849C}" destId="{F5A2806F-621F-4421-867B-0A6261BC9195}" srcOrd="1" destOrd="0" presId="urn:microsoft.com/office/officeart/2005/8/layout/orgChart1"/>
+    <dgm:cxn modelId="{CB2ABA2A-14C3-48B0-A78A-7CCA7EB4A62A}" type="presParOf" srcId="{FABFBC0C-BEFD-466C-908B-6E121CF6D214}" destId="{21DFCED2-BBE5-45C2-95C4-81383954F8DC}" srcOrd="1" destOrd="0" presId="urn:microsoft.com/office/officeart/2005/8/layout/orgChart1"/>
+    <dgm:cxn modelId="{03F0443A-89BC-4DA7-9CDA-0F89A592C635}" type="presParOf" srcId="{FABFBC0C-BEFD-466C-908B-6E121CF6D214}" destId="{D2A52C76-BC75-4B15-B481-3492125977F7}" srcOrd="2" destOrd="0" presId="urn:microsoft.com/office/officeart/2005/8/layout/orgChart1"/>
+    <dgm:cxn modelId="{82AAAD37-9F4F-43E2-A863-EDBD0E529904}" type="presParOf" srcId="{5DA2F1C6-8CBD-4C27-85D7-6A81B97693A7}" destId="{BC6E3CF2-D156-4645-97E5-FBA567BEBB60}" srcOrd="6" destOrd="0" presId="urn:microsoft.com/office/officeart/2005/8/layout/orgChart1"/>
+    <dgm:cxn modelId="{6836750E-3F39-415C-901F-AD943545E1D0}" type="presParOf" srcId="{5DA2F1C6-8CBD-4C27-85D7-6A81B97693A7}" destId="{2C9B3077-394D-41E0-A08F-C52D314DE0B9}" srcOrd="7" destOrd="0" presId="urn:microsoft.com/office/officeart/2005/8/layout/orgChart1"/>
+    <dgm:cxn modelId="{4D58E9FD-EBCF-4273-B5B8-74D572F6514B}" type="presParOf" srcId="{2C9B3077-394D-41E0-A08F-C52D314DE0B9}" destId="{EDFE6CB1-051A-4ECE-9DAC-39DCF531D561}" srcOrd="0" destOrd="0" presId="urn:microsoft.com/office/officeart/2005/8/layout/orgChart1"/>
+    <dgm:cxn modelId="{19A6D0DC-D183-4C27-AC25-C1E9719E7757}" type="presParOf" srcId="{EDFE6CB1-051A-4ECE-9DAC-39DCF531D561}" destId="{4704BB4C-B663-43E2-AD97-F2FD073EC09E}" srcOrd="0" destOrd="0" presId="urn:microsoft.com/office/officeart/2005/8/layout/orgChart1"/>
+    <dgm:cxn modelId="{1E464B64-2957-445F-ADB0-6C61D21BAB6F}" type="presParOf" srcId="{EDFE6CB1-051A-4ECE-9DAC-39DCF531D561}" destId="{F04CA39F-266C-43F2-AD98-40BE72191E8E}" srcOrd="1" destOrd="0" presId="urn:microsoft.com/office/officeart/2005/8/layout/orgChart1"/>
+    <dgm:cxn modelId="{14E1A298-11B5-4024-9D38-3A7CC0909C88}" type="presParOf" srcId="{2C9B3077-394D-41E0-A08F-C52D314DE0B9}" destId="{DD4449CD-6602-4F8C-9F05-32801B24F1D8}" srcOrd="1" destOrd="0" presId="urn:microsoft.com/office/officeart/2005/8/layout/orgChart1"/>
+    <dgm:cxn modelId="{7A5F7193-E010-45C2-87D3-BF0DAA40DE81}" type="presParOf" srcId="{2C9B3077-394D-41E0-A08F-C52D314DE0B9}" destId="{CBBB03FD-6C92-455A-8A2F-E270B6754D7A}" srcOrd="2" destOrd="0" presId="urn:microsoft.com/office/officeart/2005/8/layout/orgChart1"/>
+    <dgm:cxn modelId="{EF857401-8F8C-46B3-9845-376A84DA16F8}" type="presParOf" srcId="{5DA2F1C6-8CBD-4C27-85D7-6A81B97693A7}" destId="{1DC379EA-ACFB-4276-BD2D-A060D3B21DE0}" srcOrd="8" destOrd="0" presId="urn:microsoft.com/office/officeart/2005/8/layout/orgChart1"/>
+    <dgm:cxn modelId="{634F4518-1DBA-47E9-9B8B-5D9B0AF489E8}" type="presParOf" srcId="{5DA2F1C6-8CBD-4C27-85D7-6A81B97693A7}" destId="{E57ED9EA-899C-41AB-A7EB-A31A8B693B97}" srcOrd="9" destOrd="0" presId="urn:microsoft.com/office/officeart/2005/8/layout/orgChart1"/>
+    <dgm:cxn modelId="{F3301C5A-2541-4A98-8099-13A9A7ACF916}" type="presParOf" srcId="{E57ED9EA-899C-41AB-A7EB-A31A8B693B97}" destId="{8856D021-1B10-4A94-BF17-03265C28D52E}" srcOrd="0" destOrd="0" presId="urn:microsoft.com/office/officeart/2005/8/layout/orgChart1"/>
+    <dgm:cxn modelId="{85E4EA4E-F530-4F6D-AD4A-63FB4C9212DF}" type="presParOf" srcId="{8856D021-1B10-4A94-BF17-03265C28D52E}" destId="{200B6779-F528-4ADA-A136-66C368ACD577}" srcOrd="0" destOrd="0" presId="urn:microsoft.com/office/officeart/2005/8/layout/orgChart1"/>
+    <dgm:cxn modelId="{6F9CB858-9785-4C28-865B-33210854F63D}" type="presParOf" srcId="{8856D021-1B10-4A94-BF17-03265C28D52E}" destId="{664DD1B7-3B88-4427-B3C1-1DB6C6373DE6}" srcOrd="1" destOrd="0" presId="urn:microsoft.com/office/officeart/2005/8/layout/orgChart1"/>
+    <dgm:cxn modelId="{21EBA65B-8BB5-4DF7-87CC-5E13C5101D91}" type="presParOf" srcId="{E57ED9EA-899C-41AB-A7EB-A31A8B693B97}" destId="{711DE0BB-8AEB-468C-8A59-E1290192199D}" srcOrd="1" destOrd="0" presId="urn:microsoft.com/office/officeart/2005/8/layout/orgChart1"/>
+    <dgm:cxn modelId="{049FA6C1-ABC4-4D8F-BFBA-4B5296044CCF}" type="presParOf" srcId="{E57ED9EA-899C-41AB-A7EB-A31A8B693B97}" destId="{70CF84F6-8030-4025-A5E8-5C5D827A9416}" srcOrd="2" destOrd="0" presId="urn:microsoft.com/office/officeart/2005/8/layout/orgChart1"/>
+    <dgm:cxn modelId="{A3DE2EC9-B862-4DD1-92AA-D7B2F9294D72}" type="presParOf" srcId="{5DA2F1C6-8CBD-4C27-85D7-6A81B97693A7}" destId="{4454E6B6-C6EB-4EFE-A06D-30C96DF74C97}" srcOrd="10" destOrd="0" presId="urn:microsoft.com/office/officeart/2005/8/layout/orgChart1"/>
+    <dgm:cxn modelId="{4AAC0945-1C15-4F93-9A03-5C02C112C61E}" type="presParOf" srcId="{5DA2F1C6-8CBD-4C27-85D7-6A81B97693A7}" destId="{81163FF7-33D2-4DCE-B5B9-9E4C0A2A5BDE}" srcOrd="11" destOrd="0" presId="urn:microsoft.com/office/officeart/2005/8/layout/orgChart1"/>
+    <dgm:cxn modelId="{144C5FC0-CE90-482C-8004-E35BCAEBFD78}" type="presParOf" srcId="{81163FF7-33D2-4DCE-B5B9-9E4C0A2A5BDE}" destId="{122027D2-1851-47CD-AC0C-868ED80538EA}" srcOrd="0" destOrd="0" presId="urn:microsoft.com/office/officeart/2005/8/layout/orgChart1"/>
+    <dgm:cxn modelId="{68C0503D-D72A-411D-B9F2-2B17E6B65824}" type="presParOf" srcId="{122027D2-1851-47CD-AC0C-868ED80538EA}" destId="{A9A7E5C0-A92C-4F71-A7B9-642E96B5F5FE}" srcOrd="0" destOrd="0" presId="urn:microsoft.com/office/officeart/2005/8/layout/orgChart1"/>
+    <dgm:cxn modelId="{B42C23DB-F2E7-4729-B11D-C2041BF9689C}" type="presParOf" srcId="{122027D2-1851-47CD-AC0C-868ED80538EA}" destId="{8DE9E13E-369B-4DF3-A64F-696D8730F840}" srcOrd="1" destOrd="0" presId="urn:microsoft.com/office/officeart/2005/8/layout/orgChart1"/>
+    <dgm:cxn modelId="{434D5AFD-676B-4471-AE31-E5247FB1E589}" type="presParOf" srcId="{81163FF7-33D2-4DCE-B5B9-9E4C0A2A5BDE}" destId="{EAE03B3A-C7FC-4DCC-9849-FAFA25FD1B90}" srcOrd="1" destOrd="0" presId="urn:microsoft.com/office/officeart/2005/8/layout/orgChart1"/>
+    <dgm:cxn modelId="{674455CB-DE9D-41C0-9B3F-311AEEB56516}" type="presParOf" srcId="{81163FF7-33D2-4DCE-B5B9-9E4C0A2A5BDE}" destId="{BDBE21E0-8594-451F-ADA2-A33346696D2F}" srcOrd="2" destOrd="0" presId="urn:microsoft.com/office/officeart/2005/8/layout/orgChart1"/>
+    <dgm:cxn modelId="{4CAC4680-2582-46BC-85B0-50A1B2380EF0}" type="presParOf" srcId="{DDCFA6D3-C3A8-4EAB-966B-EDAFD2C38749}" destId="{A5710DA3-A5B7-4D6B-AA38-050B0881409A}" srcOrd="2" destOrd="0" presId="urn:microsoft.com/office/officeart/2005/8/layout/orgChart1"/>
+    <dgm:cxn modelId="{1FDE7048-F4CC-426F-B79F-FE010AC2F71F}" type="presParOf" srcId="{1C0A158C-C5F7-48A3-B55C-FC9CAE181FB1}" destId="{CB56F6A1-AA57-4654-B19B-5220DE1DFE82}" srcOrd="2" destOrd="0" presId="urn:microsoft.com/office/officeart/2005/8/layout/orgChart1"/>
+    <dgm:cxn modelId="{0DA090DA-546A-4892-AAD1-789F5CC94894}" type="presParOf" srcId="{129123F9-3855-4D82-843B-6D17F648ADED}" destId="{14D3A4C6-1E40-4ADF-8A11-519A1B306E32}" srcOrd="4" destOrd="0" presId="urn:microsoft.com/office/officeart/2005/8/layout/orgChart1"/>
+    <dgm:cxn modelId="{AA19FC71-DC59-4A1C-A827-4F71240A21A3}" type="presParOf" srcId="{129123F9-3855-4D82-843B-6D17F648ADED}" destId="{BC8C2CA2-D900-4985-90CA-C01E1FEF4593}" srcOrd="5" destOrd="0" presId="urn:microsoft.com/office/officeart/2005/8/layout/orgChart1"/>
+    <dgm:cxn modelId="{E9C982C8-EB13-4633-8DA8-C72EF143BE27}" type="presParOf" srcId="{BC8C2CA2-D900-4985-90CA-C01E1FEF4593}" destId="{03C412EA-A366-4BE8-985B-AAAAF2E7172D}" srcOrd="0" destOrd="0" presId="urn:microsoft.com/office/officeart/2005/8/layout/orgChart1"/>
+    <dgm:cxn modelId="{61B6051F-C68F-4493-9952-6D566254E70F}" type="presParOf" srcId="{03C412EA-A366-4BE8-985B-AAAAF2E7172D}" destId="{B87DD2D6-A50E-48A2-84D2-11DF6E294121}" srcOrd="0" destOrd="0" presId="urn:microsoft.com/office/officeart/2005/8/layout/orgChart1"/>
+    <dgm:cxn modelId="{CC08C57D-39FC-456D-8ECA-5D2780843045}" type="presParOf" srcId="{03C412EA-A366-4BE8-985B-AAAAF2E7172D}" destId="{69B01DDF-7B09-4C33-BD1B-611ACC55A21B}" srcOrd="1" destOrd="0" presId="urn:microsoft.com/office/officeart/2005/8/layout/orgChart1"/>
+    <dgm:cxn modelId="{DB938CDB-60C4-4259-9A7A-48342A0C00AA}" type="presParOf" srcId="{BC8C2CA2-D900-4985-90CA-C01E1FEF4593}" destId="{C84C4128-5FD2-4177-8224-679BF74C11BA}" srcOrd="1" destOrd="0" presId="urn:microsoft.com/office/officeart/2005/8/layout/orgChart1"/>
+    <dgm:cxn modelId="{9CFD33A4-688D-4AAD-A298-6FD63BD90BBF}" type="presParOf" srcId="{BC8C2CA2-D900-4985-90CA-C01E1FEF4593}" destId="{7E78CA98-2507-4325-92E3-C22A623E1AEB}" srcOrd="2" destOrd="0" presId="urn:microsoft.com/office/officeart/2005/8/layout/orgChart1"/>
+    <dgm:cxn modelId="{8252D9FD-FE04-421F-9151-DA3B4295B0D2}" type="presParOf" srcId="{129123F9-3855-4D82-843B-6D17F648ADED}" destId="{E8F5CB36-5393-47BC-B138-2AC77A000B9E}" srcOrd="6" destOrd="0" presId="urn:microsoft.com/office/officeart/2005/8/layout/orgChart1"/>
+    <dgm:cxn modelId="{640C7B1E-58C6-4010-AEFC-4CA08996E940}" type="presParOf" srcId="{129123F9-3855-4D82-843B-6D17F648ADED}" destId="{D99E9E05-26BD-4A68-A39B-6C0E66226AD4}" srcOrd="7" destOrd="0" presId="urn:microsoft.com/office/officeart/2005/8/layout/orgChart1"/>
+    <dgm:cxn modelId="{C759F1F0-B28E-47B7-9C8F-B033651DF33B}" type="presParOf" srcId="{D99E9E05-26BD-4A68-A39B-6C0E66226AD4}" destId="{FAEA5685-6578-43AD-8679-879BF1CF0231}" srcOrd="0" destOrd="0" presId="urn:microsoft.com/office/officeart/2005/8/layout/orgChart1"/>
+    <dgm:cxn modelId="{4F0F2001-F013-45A3-AE23-7AC471FF2987}" type="presParOf" srcId="{FAEA5685-6578-43AD-8679-879BF1CF0231}" destId="{DF559129-30AF-43C2-83C8-FDD188F2ECEA}" srcOrd="0" destOrd="0" presId="urn:microsoft.com/office/officeart/2005/8/layout/orgChart1"/>
+    <dgm:cxn modelId="{6BBDAD1A-9481-4A96-9889-83521280AC72}" type="presParOf" srcId="{FAEA5685-6578-43AD-8679-879BF1CF0231}" destId="{6F07934B-92A3-4103-9632-A65EE9643A2C}" srcOrd="1" destOrd="0" presId="urn:microsoft.com/office/officeart/2005/8/layout/orgChart1"/>
+    <dgm:cxn modelId="{2AEDA0D1-49EE-4B1E-BD7B-4E8E5AA964DA}" type="presParOf" srcId="{D99E9E05-26BD-4A68-A39B-6C0E66226AD4}" destId="{A681DEDD-9EE4-4721-AC03-CA8F49C6F349}" srcOrd="1" destOrd="0" presId="urn:microsoft.com/office/officeart/2005/8/layout/orgChart1"/>
+    <dgm:cxn modelId="{A3688483-EDE0-463F-95A6-8415D42F19D6}" type="presParOf" srcId="{D99E9E05-26BD-4A68-A39B-6C0E66226AD4}" destId="{2A824A8A-1BEE-4D95-88C1-7BDED3C43E4E}" srcOrd="2" destOrd="0" presId="urn:microsoft.com/office/officeart/2005/8/layout/orgChart1"/>
+    <dgm:cxn modelId="{083B1A8A-067B-4B93-950E-8456E68869BD}" type="presParOf" srcId="{303CB245-BC72-44A0-A5E5-F63A5F5B82AE}" destId="{FE2B89AD-3CE3-4AF1-A8B2-91CD3816EEE6}" srcOrd="2" destOrd="0" presId="urn:microsoft.com/office/officeart/2005/8/layout/orgChart1"/>
   </dgm:cxnLst>
   <dgm:bg/>
   <dgm:whole/>
@@ -43498,7 +43507,7 @@
 </file>
 
 <file path=customXml/itemProps2.xml><?xml version="1.0" encoding="utf-8"?>
-<ds:datastoreItem xmlns:ds="http://schemas.openxmlformats.org/officeDocument/2006/customXml" ds:itemID="{8D3E3000-6370-4700-BCCE-60A21BF1B5C6}">
+<ds:datastoreItem xmlns:ds="http://schemas.openxmlformats.org/officeDocument/2006/customXml" ds:itemID="{12060DD0-9A27-48E9-A4E1-3B95A4FC83FC}">
   <ds:schemaRefs>
     <ds:schemaRef ds:uri="http://schemas.openxmlformats.org/officeDocument/2006/bibliography"/>
   </ds:schemaRefs>

</xml_diff>

<commit_message>
Actualización de los Entregables del Proyecto
</commit_message>
<xml_diff>
--- a/documentos/PGC.docx
+++ b/documentos/PGC.docx
@@ -12,8 +12,6 @@
           <w:lang w:val="es-ES"/>
         </w:rPr>
       </w:pPr>
-      <w:bookmarkStart w:id="0" w:name="_GoBack"/>
-      <w:bookmarkEnd w:id="0"/>
     </w:p>
     <w:p>
       <w:pPr>
@@ -2448,7 +2446,7 @@
           <w:szCs w:val="24"/>
         </w:rPr>
       </w:pPr>
-      <w:bookmarkStart w:id="1" w:name="_Toc529880286"/>
+      <w:bookmarkStart w:id="0" w:name="_Toc529880286"/>
       <w:r>
         <w:rPr>
           <w:rFonts w:cs="Times New Roman"/>
@@ -2458,7 +2456,7 @@
         <w:lastRenderedPageBreak/>
         <w:t>Introducción</w:t>
       </w:r>
-      <w:bookmarkEnd w:id="1"/>
+      <w:bookmarkEnd w:id="0"/>
     </w:p>
     <w:p>
       <w:pPr>
@@ -2774,7 +2772,7 @@
           <w:szCs w:val="24"/>
         </w:rPr>
       </w:pPr>
-      <w:bookmarkStart w:id="2" w:name="_Toc529880287"/>
+      <w:bookmarkStart w:id="1" w:name="_Toc529880287"/>
       <w:r>
         <w:rPr>
           <w:rFonts w:cs="Times New Roman"/>
@@ -2784,7 +2782,7 @@
         <w:lastRenderedPageBreak/>
         <w:t>Gestión de la SCM</w:t>
       </w:r>
-      <w:bookmarkEnd w:id="2"/>
+      <w:bookmarkEnd w:id="1"/>
     </w:p>
     <w:p>
       <w:pPr>
@@ -2795,7 +2793,7 @@
           <w:szCs w:val="24"/>
         </w:rPr>
       </w:pPr>
-      <w:bookmarkStart w:id="3" w:name="_Toc529880288"/>
+      <w:bookmarkStart w:id="2" w:name="_Toc529880288"/>
       <w:r>
         <w:rPr>
           <w:rFonts w:cs="Times New Roman"/>
@@ -2810,7 +2808,7 @@
         </w:rPr>
         <w:t>Roles y responsabilidades</w:t>
       </w:r>
-      <w:bookmarkEnd w:id="3"/>
+      <w:bookmarkEnd w:id="2"/>
     </w:p>
     <w:p>
       <w:pPr>
@@ -3690,7 +3688,7 @@
           <w:szCs w:val="24"/>
         </w:rPr>
       </w:pPr>
-      <w:bookmarkStart w:id="4" w:name="_Toc529880289"/>
+      <w:bookmarkStart w:id="3" w:name="_Toc529880289"/>
       <w:r>
         <w:rPr>
           <w:rFonts w:cs="Times New Roman"/>
@@ -3705,7 +3703,7 @@
         </w:rPr>
         <w:t>Políticas, Directrices y procedimientos</w:t>
       </w:r>
-      <w:bookmarkEnd w:id="4"/>
+      <w:bookmarkEnd w:id="3"/>
     </w:p>
     <w:p>
       <w:pPr>
@@ -3867,7 +3865,7 @@
           <w:szCs w:val="24"/>
         </w:rPr>
       </w:pPr>
-      <w:bookmarkStart w:id="5" w:name="_Toc529880290"/>
+      <w:bookmarkStart w:id="4" w:name="_Toc529880290"/>
       <w:r>
         <w:rPr>
           <w:rFonts w:cs="Times New Roman"/>
@@ -3883,7 +3881,7 @@
         </w:rPr>
         <w:t>Herramientas, entorno e infraestructura</w:t>
       </w:r>
-      <w:bookmarkEnd w:id="5"/>
+      <w:bookmarkEnd w:id="4"/>
     </w:p>
     <w:p>
       <w:pPr>
@@ -3959,7 +3957,7 @@
           <w:szCs w:val="24"/>
         </w:rPr>
       </w:pPr>
-      <w:bookmarkStart w:id="6" w:name="_Toc529880291"/>
+      <w:bookmarkStart w:id="5" w:name="_Toc529880291"/>
       <w:r>
         <w:rPr>
           <w:rFonts w:cs="Times New Roman"/>
@@ -3974,7 +3972,7 @@
         </w:rPr>
         <w:t>Calendario del Plan de SCM</w:t>
       </w:r>
-      <w:bookmarkEnd w:id="6"/>
+      <w:bookmarkEnd w:id="5"/>
     </w:p>
     <w:tbl>
       <w:tblPr>
@@ -7148,7 +7146,7 @@
           <w:szCs w:val="24"/>
         </w:rPr>
       </w:pPr>
-      <w:bookmarkStart w:id="7" w:name="_Toc529880292"/>
+      <w:bookmarkStart w:id="6" w:name="_Toc529880292"/>
       <w:r>
         <w:rPr>
           <w:rFonts w:cs="Times New Roman"/>
@@ -7166,7 +7164,7 @@
         </w:rPr>
         <w:t>Actividades de la SCM</w:t>
       </w:r>
-      <w:bookmarkEnd w:id="7"/>
+      <w:bookmarkEnd w:id="6"/>
     </w:p>
     <w:p>
       <w:pPr>
@@ -7177,7 +7175,7 @@
           <w:szCs w:val="24"/>
         </w:rPr>
       </w:pPr>
-      <w:bookmarkStart w:id="8" w:name="_Toc529880293"/>
+      <w:bookmarkStart w:id="7" w:name="_Toc529880293"/>
       <w:r>
         <w:rPr>
           <w:rFonts w:cs="Times New Roman"/>
@@ -7192,7 +7190,7 @@
         </w:rPr>
         <w:t>Identificación</w:t>
       </w:r>
-      <w:bookmarkEnd w:id="8"/>
+      <w:bookmarkEnd w:id="7"/>
     </w:p>
     <w:p>
       <w:pPr>
@@ -7201,7 +7199,7 @@
           <w:rFonts w:cs="Times New Roman"/>
         </w:rPr>
       </w:pPr>
-      <w:bookmarkStart w:id="9" w:name="_Toc529880294"/>
+      <w:bookmarkStart w:id="8" w:name="_Toc529880294"/>
       <w:r>
         <w:rPr>
           <w:rFonts w:cs="Times New Roman"/>
@@ -7214,7 +7212,7 @@
         </w:rPr>
         <w:t>Cuadro con los elementos clasificados.</w:t>
       </w:r>
-      <w:bookmarkEnd w:id="9"/>
+      <w:bookmarkEnd w:id="8"/>
       <w:r>
         <w:rPr>
           <w:rFonts w:cs="Times New Roman"/>
@@ -12460,7 +12458,7 @@
           <w:rFonts w:cs="Times New Roman"/>
         </w:rPr>
       </w:pPr>
-      <w:bookmarkStart w:id="10" w:name="_Toc529880295"/>
+      <w:bookmarkStart w:id="9" w:name="_Toc529880295"/>
       <w:r>
         <w:rPr>
           <w:rFonts w:cs="Times New Roman"/>
@@ -12473,7 +12471,7 @@
         </w:rPr>
         <w:t>Fórmulas de las Nomenclaturas de los ítems.</w:t>
       </w:r>
-      <w:bookmarkEnd w:id="10"/>
+      <w:bookmarkEnd w:id="9"/>
     </w:p>
     <w:p>
       <w:pPr>
@@ -13070,7 +13068,7 @@
           <w:rFonts w:cs="Times New Roman"/>
         </w:rPr>
       </w:pPr>
-      <w:bookmarkStart w:id="11" w:name="_Toc529880296"/>
+      <w:bookmarkStart w:id="10" w:name="_Toc529880296"/>
       <w:r>
         <w:rPr>
           <w:rFonts w:cs="Times New Roman"/>
@@ -13097,7 +13095,7 @@
         </w:rPr>
         <w:t xml:space="preserve"> con la nomenclatura.</w:t>
       </w:r>
-      <w:bookmarkEnd w:id="11"/>
+      <w:bookmarkEnd w:id="10"/>
     </w:p>
     <w:p>
       <w:pPr>
@@ -16205,7 +16203,7 @@
           <w:szCs w:val="24"/>
         </w:rPr>
       </w:pPr>
-      <w:bookmarkStart w:id="12" w:name="_Toc529880297"/>
+      <w:bookmarkStart w:id="11" w:name="_Toc529880297"/>
       <w:r>
         <w:rPr>
           <w:rFonts w:cs="Times New Roman"/>
@@ -16221,7 +16219,7 @@
         </w:rPr>
         <w:t>Control</w:t>
       </w:r>
-      <w:bookmarkEnd w:id="12"/>
+      <w:bookmarkEnd w:id="11"/>
     </w:p>
     <w:p>
       <w:pPr>
@@ -16230,7 +16228,7 @@
           <w:rFonts w:cs="Times New Roman"/>
         </w:rPr>
       </w:pPr>
-      <w:bookmarkStart w:id="13" w:name="_Toc529880298"/>
+      <w:bookmarkStart w:id="12" w:name="_Toc529880298"/>
       <w:r>
         <w:rPr>
           <w:rFonts w:cs="Times New Roman"/>
@@ -16243,7 +16241,7 @@
         </w:rPr>
         <w:t>Definición de línea base</w:t>
       </w:r>
-      <w:bookmarkEnd w:id="13"/>
+      <w:bookmarkEnd w:id="12"/>
     </w:p>
     <w:p>
       <w:pPr>
@@ -16256,7 +16254,7 @@
           <w:color w:val="000000"/>
         </w:rPr>
       </w:pPr>
-      <w:bookmarkStart w:id="14" w:name="_Toc529880299"/>
+      <w:bookmarkStart w:id="13" w:name="_Toc529880299"/>
       <w:r>
         <w:rPr>
           <w:b/>
@@ -16273,7 +16271,7 @@
         </w:rPr>
         <w:t>Definición de hitos según el cronograma</w:t>
       </w:r>
-      <w:bookmarkEnd w:id="14"/>
+      <w:bookmarkEnd w:id="13"/>
     </w:p>
     <w:p>
       <w:pPr>
@@ -20509,6 +20507,18 @@
               </w:rPr>
               <w:t xml:space="preserve">                  Documento de Trazabilidad</w:t>
             </w:r>
+            <w:r>
+              <w:rPr>
+                <w:rFonts w:ascii="Times New Roman" w:eastAsia="Times New Roman" w:hAnsi="Times New Roman" w:cs="Times New Roman"/>
+                <w:color w:val="000000"/>
+                <w:sz w:val="24"/>
+                <w:szCs w:val="24"/>
+                <w:lang w:eastAsia="es-PE"/>
+              </w:rPr>
+              <w:t xml:space="preserve"> </w:t>
+            </w:r>
+            <w:bookmarkStart w:id="14" w:name="_GoBack"/>
+            <w:bookmarkEnd w:id="14"/>
           </w:p>
         </w:tc>
         <w:tc>
@@ -28739,7 +28749,7 @@
         <w:noProof/>
         <w:lang w:val="es-ES"/>
       </w:rPr>
-      <w:t>10</w:t>
+      <w:t>20</w:t>
     </w:r>
     <w:r>
       <w:rPr>
@@ -37393,279 +37403,279 @@
   </dgm:ptLst>
   <dgm:cxnLst>
     <dgm:cxn modelId="{E9EC35C0-465E-4C0B-AFEF-EEF1737ECFEA}" srcId="{3FACEA16-49AD-4F7A-AEF6-C4E41EF1C834}" destId="{277CF38B-7E1C-4A8C-89A3-2F8197A66800}" srcOrd="11" destOrd="0" parTransId="{460E872E-6778-4DDE-A779-EC9673903B2C}" sibTransId="{4909121F-7E6F-48B2-A482-4F16E33C126C}"/>
-    <dgm:cxn modelId="{A46CF51C-8F92-458F-96D7-C28FE486EB8E}" type="presOf" srcId="{DF1FAEB3-58DC-463D-88BA-FD02B9B9A3EC}" destId="{70693D6C-48BE-4499-83CC-E3B84562FA76}" srcOrd="1" destOrd="0" presId="urn:microsoft.com/office/officeart/2005/8/layout/orgChart1"/>
-    <dgm:cxn modelId="{81AB25B6-C178-4F6C-BF92-E4530AF769BE}" type="presOf" srcId="{976769D5-6DD3-4121-A3B4-21FA8C57752E}" destId="{D85C8D20-0A8F-4772-85AA-77F41D6E03A6}" srcOrd="0" destOrd="0" presId="urn:microsoft.com/office/officeart/2005/8/layout/orgChart1"/>
-    <dgm:cxn modelId="{97365EAC-22C8-45C2-A832-5152B4D3F1FD}" type="presOf" srcId="{F2EDFE65-8225-4FF8-832C-429E855DD613}" destId="{9451C940-8716-4CF1-9E64-C1A586BADC8D}" srcOrd="0" destOrd="0" presId="urn:microsoft.com/office/officeart/2005/8/layout/orgChart1"/>
-    <dgm:cxn modelId="{93645236-6DDC-4F8B-85C3-12CCC8DA61B9}" type="presOf" srcId="{3FACEA16-49AD-4F7A-AEF6-C4E41EF1C834}" destId="{771F07AB-B1A9-4D32-9210-398584376502}" srcOrd="1" destOrd="0" presId="urn:microsoft.com/office/officeart/2005/8/layout/orgChart1"/>
-    <dgm:cxn modelId="{A7AF05B3-C928-44BB-969F-D0B325E7A461}" type="presOf" srcId="{BA841F1F-3AA3-46EB-ADBD-BCAD196A8BE0}" destId="{3C03E665-D737-4331-99DB-9B76DF31B819}" srcOrd="0" destOrd="0" presId="urn:microsoft.com/office/officeart/2005/8/layout/orgChart1"/>
-    <dgm:cxn modelId="{9F9E9839-6163-4763-81E7-83183D9188FB}" type="presOf" srcId="{E1BADB85-2217-4E84-8DE2-5AF5BAFF8FB7}" destId="{91F5E438-DF80-46C0-B0A8-104EBC2F6E0C}" srcOrd="0" destOrd="0" presId="urn:microsoft.com/office/officeart/2005/8/layout/orgChart1"/>
+    <dgm:cxn modelId="{CF3A6D0C-0D4F-4083-BD65-9673F44A4DD7}" type="presOf" srcId="{946FAC29-93A7-41A9-9BB1-F025A79A727B}" destId="{CBDBB49C-F0AA-4CA0-93C0-440977CAFDAD}" srcOrd="1" destOrd="0" presId="urn:microsoft.com/office/officeart/2005/8/layout/orgChart1"/>
+    <dgm:cxn modelId="{02400EA5-7418-4B06-83EE-0890E8CDCFBB}" type="presOf" srcId="{8BD55E92-3C8D-46A8-AA21-B2E211092B3B}" destId="{8DE9E13E-369B-4DF3-A64F-696D8730F840}" srcOrd="1" destOrd="0" presId="urn:microsoft.com/office/officeart/2005/8/layout/orgChart1"/>
+    <dgm:cxn modelId="{F9658170-3427-49BE-85A3-8F1F133B596A}" type="presOf" srcId="{CE511F5F-4A48-4DD9-AD69-5FEC4066E646}" destId="{B79C4B26-2AED-40A2-B593-00A372B3B5A1}" srcOrd="1" destOrd="0" presId="urn:microsoft.com/office/officeart/2005/8/layout/orgChart1"/>
+    <dgm:cxn modelId="{8C9A6101-44DA-417E-A129-77DEBBA26E01}" type="presOf" srcId="{F72A78A7-3C57-4BFD-9CCE-9332005ED626}" destId="{BBD617AE-88E3-4EAE-AE93-44C9E546809C}" srcOrd="0" destOrd="0" presId="urn:microsoft.com/office/officeart/2005/8/layout/orgChart1"/>
     <dgm:cxn modelId="{ADCCC911-6304-4E1C-BBF1-C545D5D27319}" srcId="{3FACEA16-49AD-4F7A-AEF6-C4E41EF1C834}" destId="{60079DC2-D231-48F0-8D3A-350EA409FB9F}" srcOrd="0" destOrd="0" parTransId="{6C4C6604-FAF8-4563-B446-9F2430566D69}" sibTransId="{7B3FE71F-5119-4064-BD5C-09675B681566}"/>
-    <dgm:cxn modelId="{7EB0908C-FBF5-430F-B3CF-BB129A962C60}" type="presOf" srcId="{9FF45742-43D1-468C-B2CF-88D5DB491946}" destId="{A3EEE277-A440-4432-B9FE-894E982087A9}" srcOrd="0" destOrd="0" presId="urn:microsoft.com/office/officeart/2005/8/layout/orgChart1"/>
+    <dgm:cxn modelId="{39EAB732-8149-4429-A114-099100567FF9}" type="presOf" srcId="{F2EDFE65-8225-4FF8-832C-429E855DD613}" destId="{7DDB0E15-BB4C-496A-9681-157E40BFACAA}" srcOrd="1" destOrd="0" presId="urn:microsoft.com/office/officeart/2005/8/layout/orgChart1"/>
+    <dgm:cxn modelId="{19D74573-91CF-444C-B1C3-7CA3A15BD028}" type="presOf" srcId="{A8F92DC2-B87A-47AD-8854-89C2DF190F1A}" destId="{6F07934B-92A3-4103-9632-A65EE9643A2C}" srcOrd="1" destOrd="0" presId="urn:microsoft.com/office/officeart/2005/8/layout/orgChart1"/>
+    <dgm:cxn modelId="{41CF2CBE-0340-4271-96E2-C05DE780C7C1}" type="presOf" srcId="{78375BEE-E828-441C-A765-428BC51CA443}" destId="{1DC379EA-ACFB-4276-BD2D-A060D3B21DE0}" srcOrd="0" destOrd="0" presId="urn:microsoft.com/office/officeart/2005/8/layout/orgChart1"/>
     <dgm:cxn modelId="{CA54D73C-FD69-459E-AD8C-B8007507079F}" srcId="{3FACEA16-49AD-4F7A-AEF6-C4E41EF1C834}" destId="{BA841F1F-3AA3-46EB-ADBD-BCAD196A8BE0}" srcOrd="4" destOrd="0" parTransId="{87DC950F-F7D3-4ECD-B4A4-E3F07A54AC0C}" sibTransId="{8F2DED49-2735-454F-B3DB-F570A5A36588}"/>
-    <dgm:cxn modelId="{BE9322A7-3CCC-4CDF-9375-2599ABC6858E}" type="presOf" srcId="{6C4C6604-FAF8-4563-B446-9F2430566D69}" destId="{E04233A4-917D-4DDC-B098-3CEDE33765A8}" srcOrd="0" destOrd="0" presId="urn:microsoft.com/office/officeart/2005/8/layout/orgChart1"/>
-    <dgm:cxn modelId="{9BAD19C5-17B6-4683-9EAC-59BD2B732F78}" type="presOf" srcId="{78375BEE-E828-441C-A765-428BC51CA443}" destId="{1DC379EA-ACFB-4276-BD2D-A060D3B21DE0}" srcOrd="0" destOrd="0" presId="urn:microsoft.com/office/officeart/2005/8/layout/orgChart1"/>
-    <dgm:cxn modelId="{939A87BC-3B4E-4D1E-9689-4840D7C36204}" type="presOf" srcId="{E3D88239-AEB5-40EB-A61B-7D3D3CC2FDEC}" destId="{F5A2806F-621F-4421-867B-0A6261BC9195}" srcOrd="1" destOrd="0" presId="urn:microsoft.com/office/officeart/2005/8/layout/orgChart1"/>
-    <dgm:cxn modelId="{0163319F-B28F-4466-8E68-59DEE00D8366}" type="presOf" srcId="{E39F43E9-033F-4EB4-989E-196D44303964}" destId="{E3DF274E-5FD1-46C3-9307-7262A787D2EE}" srcOrd="0" destOrd="0" presId="urn:microsoft.com/office/officeart/2005/8/layout/orgChart1"/>
+    <dgm:cxn modelId="{5A062F53-8D22-4ED6-85A7-B10BE8FF2F1A}" type="presOf" srcId="{E3D88239-AEB5-40EB-A61B-7D3D3CC2FDEC}" destId="{F5A2806F-621F-4421-867B-0A6261BC9195}" srcOrd="1" destOrd="0" presId="urn:microsoft.com/office/officeart/2005/8/layout/orgChart1"/>
     <dgm:cxn modelId="{AD3172FF-85C4-42DF-BE17-AA39BF913034}" srcId="{8143A08E-0493-4F0D-A04A-33A11911204D}" destId="{9A5B6171-A05B-4D26-9254-3B047D83031F}" srcOrd="1" destOrd="0" parTransId="{9FF45742-43D1-468C-B2CF-88D5DB491946}" sibTransId="{AF869A97-370D-4D89-AEAE-E7B9A68AED16}"/>
-    <dgm:cxn modelId="{637D210A-C282-46B7-809C-2679E383FC21}" type="presOf" srcId="{6142DB23-99A8-4F75-A245-C88DF82CA9AC}" destId="{14D3A4C6-1E40-4ADF-8A11-519A1B306E32}" srcOrd="0" destOrd="0" presId="urn:microsoft.com/office/officeart/2005/8/layout/orgChart1"/>
-    <dgm:cxn modelId="{13351E6C-3F4E-44B2-9A08-32E6CA4F7727}" type="presOf" srcId="{CE511F5F-4A48-4DD9-AD69-5FEC4066E646}" destId="{15D5A047-BD1E-44BB-8C62-7832884031E3}" srcOrd="0" destOrd="0" presId="urn:microsoft.com/office/officeart/2005/8/layout/orgChart1"/>
-    <dgm:cxn modelId="{641B5BB7-80B8-481C-B3C1-EC5BB842A460}" type="presOf" srcId="{0FA90AC9-AA78-463F-88C4-61179303E0FB}" destId="{CBF4D579-89FC-4A80-8E59-315DD447F223}" srcOrd="0" destOrd="0" presId="urn:microsoft.com/office/officeart/2005/8/layout/orgChart1"/>
+    <dgm:cxn modelId="{2A90CC5C-18B8-455B-909C-420AB01969F4}" type="presOf" srcId="{6C4C6604-FAF8-4563-B446-9F2430566D69}" destId="{E04233A4-917D-4DDC-B098-3CEDE33765A8}" srcOrd="0" destOrd="0" presId="urn:microsoft.com/office/officeart/2005/8/layout/orgChart1"/>
+    <dgm:cxn modelId="{D18420FE-5C27-4010-A22F-07A0A9187F1D}" type="presOf" srcId="{D67571D1-AF4A-47C2-BBB8-AB0DD9C537BA}" destId="{0605BEDE-25DF-4BDB-80D3-51EB2EFAE5C3}" srcOrd="0" destOrd="0" presId="urn:microsoft.com/office/officeart/2005/8/layout/orgChart1"/>
+    <dgm:cxn modelId="{8EE5633D-105D-4A57-ADA3-BA2E213BB535}" type="presOf" srcId="{277CF38B-7E1C-4A8C-89A3-2F8197A66800}" destId="{21875BEA-1124-43D2-A631-A5BA7BE06ED5}" srcOrd="0" destOrd="0" presId="urn:microsoft.com/office/officeart/2005/8/layout/orgChart1"/>
+    <dgm:cxn modelId="{FCAB3CC6-1A0A-4D2B-B1AE-5BBBF57CC147}" type="presOf" srcId="{3FACEA16-49AD-4F7A-AEF6-C4E41EF1C834}" destId="{771F07AB-B1A9-4D32-9210-398584376502}" srcOrd="1" destOrd="0" presId="urn:microsoft.com/office/officeart/2005/8/layout/orgChart1"/>
     <dgm:cxn modelId="{7ED9284F-6657-4377-A5EA-03824E8F70F1}" srcId="{3FACEA16-49AD-4F7A-AEF6-C4E41EF1C834}" destId="{FCD10EDD-B91C-4FEA-8C27-3528FF514110}" srcOrd="1" destOrd="0" parTransId="{68ACF286-D74C-4EF8-A262-68346CD057E6}" sibTransId="{F3D7F161-E249-497A-9526-9C8F47988819}"/>
     <dgm:cxn modelId="{DA28D604-53D0-4953-8B43-602BBE019E56}" srcId="{9778E6AF-0248-412E-8A3D-5CF2076FD246}" destId="{3FACEA16-49AD-4F7A-AEF6-C4E41EF1C834}" srcOrd="0" destOrd="0" parTransId="{B2A2D274-24BB-42ED-84F9-EE23B2705936}" sibTransId="{F96CC8DE-F334-469E-9624-86EE6585AF9C}"/>
-    <dgm:cxn modelId="{6F467180-6E4B-4561-9057-82C9A10D2108}" type="presOf" srcId="{3FACEA16-49AD-4F7A-AEF6-C4E41EF1C834}" destId="{9B7AD01D-C590-43AB-93C9-9555A15171C1}" srcOrd="0" destOrd="0" presId="urn:microsoft.com/office/officeart/2005/8/layout/orgChart1"/>
-    <dgm:cxn modelId="{A3A630A2-8F9A-4174-AEEA-0D7F61B1151C}" type="presOf" srcId="{033FD10A-4F64-4C6C-8AAD-94F09D7A4AB3}" destId="{F04CA39F-266C-43F2-AD98-40BE72191E8E}" srcOrd="1" destOrd="0" presId="urn:microsoft.com/office/officeart/2005/8/layout/orgChart1"/>
-    <dgm:cxn modelId="{2E852803-CD95-4B32-A038-19C9310A62BC}" type="presOf" srcId="{A8F92DC2-B87A-47AD-8854-89C2DF190F1A}" destId="{6F07934B-92A3-4103-9632-A65EE9643A2C}" srcOrd="1" destOrd="0" presId="urn:microsoft.com/office/officeart/2005/8/layout/orgChart1"/>
+    <dgm:cxn modelId="{5C73D61A-C1AB-4125-91AE-DE73234A36BC}" type="presOf" srcId="{60079DC2-D231-48F0-8D3A-350EA409FB9F}" destId="{7F9E191A-FED7-42B6-9443-FA1141822762}" srcOrd="0" destOrd="0" presId="urn:microsoft.com/office/officeart/2005/8/layout/orgChart1"/>
+    <dgm:cxn modelId="{6532E67E-F383-4B76-BFE1-DE54247CC183}" type="presOf" srcId="{8BD55E92-3C8D-46A8-AA21-B2E211092B3B}" destId="{A9A7E5C0-A92C-4F71-A7B9-642E96B5F5FE}" srcOrd="0" destOrd="0" presId="urn:microsoft.com/office/officeart/2005/8/layout/orgChart1"/>
     <dgm:cxn modelId="{B3E40763-1FCD-496A-A07A-82A8006C4572}" srcId="{3FACEA16-49AD-4F7A-AEF6-C4E41EF1C834}" destId="{888D0EC2-4D33-47F5-8906-1AB2B7CCD926}" srcOrd="3" destOrd="0" parTransId="{D8CD8747-B3A7-4920-820F-F8127C713949}" sibTransId="{5735F8F1-234D-422A-9F55-58EAD30270D3}"/>
-    <dgm:cxn modelId="{F421A958-9B8A-4EA5-AABE-AB408D38E1C3}" type="presOf" srcId="{888D0EC2-4D33-47F5-8906-1AB2B7CCD926}" destId="{9D7AD784-73D2-4A52-BD0C-36231CD4252A}" srcOrd="0" destOrd="0" presId="urn:microsoft.com/office/officeart/2005/8/layout/orgChart1"/>
-    <dgm:cxn modelId="{77F60ED7-160E-4861-98C6-A0E4CDF7126A}" type="presOf" srcId="{C490C2D1-27FB-4F39-812F-6056918FA8F5}" destId="{86B8F41F-83C5-4AE5-9A8B-236E961BAFB2}" srcOrd="0" destOrd="0" presId="urn:microsoft.com/office/officeart/2005/8/layout/orgChart1"/>
-    <dgm:cxn modelId="{39879FF1-8D80-476D-B5C0-2CE98209163C}" type="presOf" srcId="{460E872E-6778-4DDE-A779-EC9673903B2C}" destId="{4646A681-E590-452C-B6C7-41709223B143}" srcOrd="0" destOrd="0" presId="urn:microsoft.com/office/officeart/2005/8/layout/orgChart1"/>
-    <dgm:cxn modelId="{F551A2B9-BFBE-4B0D-A9ED-D5DF0CFE46A4}" type="presOf" srcId="{F2EDFE65-8225-4FF8-832C-429E855DD613}" destId="{7DDB0E15-BB4C-496A-9681-157E40BFACAA}" srcOrd="1" destOrd="0" presId="urn:microsoft.com/office/officeart/2005/8/layout/orgChart1"/>
-    <dgm:cxn modelId="{2AB87172-CDAD-43A7-8455-5F0776CE574B}" type="presOf" srcId="{946FAC29-93A7-41A9-9BB1-F025A79A727B}" destId="{630B5E91-9A80-45EF-AEB5-43AB70CAC7C7}" srcOrd="0" destOrd="0" presId="urn:microsoft.com/office/officeart/2005/8/layout/orgChart1"/>
+    <dgm:cxn modelId="{36DA791B-07C0-4A52-8160-1834E0BC6B61}" type="presOf" srcId="{B2A2D274-24BB-42ED-84F9-EE23B2705936}" destId="{AE9FDFD5-E5D5-4E9B-BF48-0EE2D047B1AD}" srcOrd="0" destOrd="0" presId="urn:microsoft.com/office/officeart/2005/8/layout/orgChart1"/>
+    <dgm:cxn modelId="{1893D07B-9930-4D2E-A23F-3D9BF4465034}" type="presOf" srcId="{8143A08E-0493-4F0D-A04A-33A11911204D}" destId="{A05A0B0C-81E6-46B0-B8FD-E27721847AAD}" srcOrd="0" destOrd="0" presId="urn:microsoft.com/office/officeart/2005/8/layout/orgChart1"/>
+    <dgm:cxn modelId="{E92CDA5C-63A5-437A-A7DC-032B77065BD3}" type="presOf" srcId="{CE511F5F-4A48-4DD9-AD69-5FEC4066E646}" destId="{15D5A047-BD1E-44BB-8C62-7832884031E3}" srcOrd="0" destOrd="0" presId="urn:microsoft.com/office/officeart/2005/8/layout/orgChart1"/>
+    <dgm:cxn modelId="{B9B0B2FE-6497-46D5-AC18-7BEAC0D8EE35}" type="presOf" srcId="{277CF38B-7E1C-4A8C-89A3-2F8197A66800}" destId="{214BB29F-1057-43B1-8F5B-45796DEF0BCD}" srcOrd="1" destOrd="0" presId="urn:microsoft.com/office/officeart/2005/8/layout/orgChart1"/>
+    <dgm:cxn modelId="{8662DFBD-6C61-497F-AC81-E30B0893B1AE}" type="presOf" srcId="{F2EDFE65-8225-4FF8-832C-429E855DD613}" destId="{9451C940-8716-4CF1-9E64-C1A586BADC8D}" srcOrd="0" destOrd="0" presId="urn:microsoft.com/office/officeart/2005/8/layout/orgChart1"/>
+    <dgm:cxn modelId="{498E7640-8825-40AF-8487-3B45489CFF99}" type="presOf" srcId="{1F920E2D-CBD4-4BA3-BEFA-87DAACD8117D}" destId="{48372692-4EB9-4EFF-8B16-47B5D192D518}" srcOrd="0" destOrd="0" presId="urn:microsoft.com/office/officeart/2005/8/layout/orgChart1"/>
+    <dgm:cxn modelId="{B18636EC-A3F4-41C3-9F6E-7C149B59BD28}" type="presOf" srcId="{84B33143-B57A-4EE1-ABFA-B718AFC0B326}" destId="{664DD1B7-3B88-4427-B3C1-1DB6C6373DE6}" srcOrd="1" destOrd="0" presId="urn:microsoft.com/office/officeart/2005/8/layout/orgChart1"/>
+    <dgm:cxn modelId="{E7F8071B-B29E-439D-8E1F-AF0FD1DAA78F}" type="presOf" srcId="{888D0EC2-4D33-47F5-8906-1AB2B7CCD926}" destId="{9D7AD784-73D2-4A52-BD0C-36231CD4252A}" srcOrd="0" destOrd="0" presId="urn:microsoft.com/office/officeart/2005/8/layout/orgChart1"/>
     <dgm:cxn modelId="{E4A66843-07EF-4BC1-A45E-5F134ADAF38E}" srcId="{D67571D1-AF4A-47C2-BBB8-AB0DD9C537BA}" destId="{8BD55E92-3C8D-46A8-AA21-B2E211092B3B}" srcOrd="5" destOrd="0" parTransId="{9A47B44C-1E89-447A-9342-4FA80C332870}" sibTransId="{0220774A-25D6-43B8-BC26-0D9EB8778D15}"/>
     <dgm:cxn modelId="{BC719FF8-88B5-4E45-9ADE-EE5059836612}" srcId="{D67571D1-AF4A-47C2-BBB8-AB0DD9C537BA}" destId="{033FD10A-4F64-4C6C-8AAD-94F09D7A4AB3}" srcOrd="3" destOrd="0" parTransId="{B6B96AC7-B316-4629-A1F2-322D3CB42E44}" sibTransId="{82DEA6AE-DFAB-4E07-A54C-816E291D1AF4}"/>
     <dgm:cxn modelId="{946B7C6D-B08A-4BF7-8C75-0825015921BD}" srcId="{8143A08E-0493-4F0D-A04A-33A11911204D}" destId="{27413AFA-E90E-4B4F-916B-83AF32ED4DF7}" srcOrd="2" destOrd="0" parTransId="{6142DB23-99A8-4F75-A245-C88DF82CA9AC}" sibTransId="{00DD8CF6-AD4B-4C29-8985-8CD979492251}"/>
-    <dgm:cxn modelId="{19FCB736-CEF5-4665-ABD3-BBF9F9D1BAE4}" type="presOf" srcId="{B6B96AC7-B316-4629-A1F2-322D3CB42E44}" destId="{BC6E3CF2-D156-4645-97E5-FBA567BEBB60}" srcOrd="0" destOrd="0" presId="urn:microsoft.com/office/officeart/2005/8/layout/orgChart1"/>
-    <dgm:cxn modelId="{BEFAF691-851C-4BF5-A88D-C33A6B831B0B}" type="presOf" srcId="{8143A08E-0493-4F0D-A04A-33A11911204D}" destId="{A05A0B0C-81E6-46B0-B8FD-E27721847AAD}" srcOrd="0" destOrd="0" presId="urn:microsoft.com/office/officeart/2005/8/layout/orgChart1"/>
-    <dgm:cxn modelId="{A62D6A35-E55D-47DC-95C7-00815A819B6F}" type="presOf" srcId="{8BD55E92-3C8D-46A8-AA21-B2E211092B3B}" destId="{8DE9E13E-369B-4DF3-A64F-696D8730F840}" srcOrd="1" destOrd="0" presId="urn:microsoft.com/office/officeart/2005/8/layout/orgChart1"/>
-    <dgm:cxn modelId="{67669202-6D6A-492E-81B1-B9BB9940FF15}" type="presOf" srcId="{1D5E7EE8-DB48-4928-9C3B-FA9238BBC4D6}" destId="{101D6303-A6A7-4ED7-92AF-5A0A12944008}" srcOrd="0" destOrd="0" presId="urn:microsoft.com/office/officeart/2005/8/layout/orgChart1"/>
+    <dgm:cxn modelId="{EA52EE3A-CA2C-47C7-81EE-1322D3F16030}" type="presOf" srcId="{87DC950F-F7D3-4ECD-B4A4-E3F07A54AC0C}" destId="{8A89DC42-7582-4359-8809-68E159879BA2}" srcOrd="0" destOrd="0" presId="urn:microsoft.com/office/officeart/2005/8/layout/orgChart1"/>
+    <dgm:cxn modelId="{EC621223-EE15-4CA6-A29B-DD12388C2695}" type="presOf" srcId="{3FACEA16-49AD-4F7A-AEF6-C4E41EF1C834}" destId="{9B7AD01D-C590-43AB-93C9-9555A15171C1}" srcOrd="0" destOrd="0" presId="urn:microsoft.com/office/officeart/2005/8/layout/orgChart1"/>
     <dgm:cxn modelId="{1D129F87-7A19-4E93-B0A2-029BE1D8926C}" srcId="{8143A08E-0493-4F0D-A04A-33A11911204D}" destId="{9778E6AF-0248-412E-8A3D-5CF2076FD246}" srcOrd="0" destOrd="0" parTransId="{685C22D0-2DD6-483F-8D20-A9EC31CE32DC}" sibTransId="{EEB0E6E8-BFB2-4A63-B849-BEC74306E593}"/>
-    <dgm:cxn modelId="{2C34B63A-5528-4745-84FA-AA478C3DEA9A}" type="presOf" srcId="{946FAC29-93A7-41A9-9BB1-F025A79A727B}" destId="{CBDBB49C-F0AA-4CA0-93C0-440977CAFDAD}" srcOrd="1" destOrd="0" presId="urn:microsoft.com/office/officeart/2005/8/layout/orgChart1"/>
-    <dgm:cxn modelId="{EA1812E4-E04C-494E-8034-64A0A6D9E0B1}" type="presOf" srcId="{D67571D1-AF4A-47C2-BBB8-AB0DD9C537BA}" destId="{0605BEDE-25DF-4BDB-80D3-51EB2EFAE5C3}" srcOrd="0" destOrd="0" presId="urn:microsoft.com/office/officeart/2005/8/layout/orgChart1"/>
-    <dgm:cxn modelId="{2962A3A5-8632-44C6-8746-D57F720F178D}" type="presOf" srcId="{8BD55E92-3C8D-46A8-AA21-B2E211092B3B}" destId="{A9A7E5C0-A92C-4F71-A7B9-642E96B5F5FE}" srcOrd="0" destOrd="0" presId="urn:microsoft.com/office/officeart/2005/8/layout/orgChart1"/>
+    <dgm:cxn modelId="{92BB26E2-D4FE-4F5C-A05C-DCB608123047}" type="presOf" srcId="{41FD706D-5CE7-49B2-87E4-6858F2319B26}" destId="{C21E4A27-0657-49E4-AD2D-75459EFD2036}" srcOrd="0" destOrd="0" presId="urn:microsoft.com/office/officeart/2005/8/layout/orgChart1"/>
+    <dgm:cxn modelId="{FAE68B7C-296E-43FB-A1B1-8A814AF54573}" type="presOf" srcId="{1B2D2241-710C-49E1-B9FD-82A777F58D7B}" destId="{07C92325-0E2E-4722-A12A-38CD58BD4EEB}" srcOrd="1" destOrd="0" presId="urn:microsoft.com/office/officeart/2005/8/layout/orgChart1"/>
     <dgm:cxn modelId="{706B25D0-F2D9-4257-B233-2322272A0391}" srcId="{D67571D1-AF4A-47C2-BBB8-AB0DD9C537BA}" destId="{946FAC29-93A7-41A9-9BB1-F025A79A727B}" srcOrd="0" destOrd="0" parTransId="{E1BADB85-2217-4E84-8DE2-5AF5BAFF8FB7}" sibTransId="{E98375BB-4889-402F-A67B-6DEB16F82363}"/>
-    <dgm:cxn modelId="{3C1AB98F-118B-4FE0-B619-B6A665A78C6B}" type="presOf" srcId="{277CF38B-7E1C-4A8C-89A3-2F8197A66800}" destId="{214BB29F-1057-43B1-8F5B-45796DEF0BCD}" srcOrd="1" destOrd="0" presId="urn:microsoft.com/office/officeart/2005/8/layout/orgChart1"/>
+    <dgm:cxn modelId="{D78A8536-F097-4251-BED6-8C7EE0B75CFF}" type="presOf" srcId="{9778E6AF-0248-412E-8A3D-5CF2076FD246}" destId="{92DF9DB8-ADD3-49EB-94D5-C3D4F118BFF4}" srcOrd="0" destOrd="0" presId="urn:microsoft.com/office/officeart/2005/8/layout/orgChart1"/>
+    <dgm:cxn modelId="{10D3028A-9BF8-44BD-826B-43AD2C3DCBC6}" type="presOf" srcId="{15E2B81D-FF48-4D4C-83B7-BF0E5932BACF}" destId="{E772C66C-1B80-41B0-BDC1-4520BF1832E7}" srcOrd="0" destOrd="0" presId="urn:microsoft.com/office/officeart/2005/8/layout/orgChart1"/>
+    <dgm:cxn modelId="{21954AB1-3989-45AF-ADAE-D42504BD6A61}" type="presOf" srcId="{B6B96AC7-B316-4629-A1F2-322D3CB42E44}" destId="{BC6E3CF2-D156-4645-97E5-FBA567BEBB60}" srcOrd="0" destOrd="0" presId="urn:microsoft.com/office/officeart/2005/8/layout/orgChart1"/>
+    <dgm:cxn modelId="{84589D77-B0F9-4C26-9D69-BEDB72B68EC2}" type="presOf" srcId="{6DF1B2E0-B36E-4B65-9298-3985360F0EAD}" destId="{619DCB2D-2CBD-4ADC-A2DA-BF71D67FC155}" srcOrd="0" destOrd="0" presId="urn:microsoft.com/office/officeart/2005/8/layout/orgChart1"/>
     <dgm:cxn modelId="{6E420E97-6DA2-4BDC-A066-48D78C9E2197}" srcId="{9A5B6171-A05B-4D26-9254-3B047D83031F}" destId="{D67571D1-AF4A-47C2-BBB8-AB0DD9C537BA}" srcOrd="0" destOrd="0" parTransId="{E39F43E9-033F-4EB4-989E-196D44303964}" sibTransId="{4EF0016E-EB4C-4840-895C-BE9508855CB2}"/>
-    <dgm:cxn modelId="{E7BD9B50-8D7F-4089-92FC-6B2C04230885}" type="presOf" srcId="{B2A2D274-24BB-42ED-84F9-EE23B2705936}" destId="{AE9FDFD5-E5D5-4E9B-BF48-0EE2D047B1AD}" srcOrd="0" destOrd="0" presId="urn:microsoft.com/office/officeart/2005/8/layout/orgChart1"/>
-    <dgm:cxn modelId="{6938E51D-5846-4968-B345-5C2494446E9E}" type="presOf" srcId="{888D0EC2-4D33-47F5-8906-1AB2B7CCD926}" destId="{F96DA5F0-8D34-45BB-8ACD-339010A9C9ED}" srcOrd="1" destOrd="0" presId="urn:microsoft.com/office/officeart/2005/8/layout/orgChart1"/>
     <dgm:cxn modelId="{CBDE31E1-7D42-4515-8349-55A83370D42F}" srcId="{3FACEA16-49AD-4F7A-AEF6-C4E41EF1C834}" destId="{95A880DD-F421-4BA2-B136-750294A302E3}" srcOrd="7" destOrd="0" parTransId="{F72A78A7-3C57-4BFD-9CCE-9332005ED626}" sibTransId="{19C4D04E-0CC2-41EC-B2DA-FB19391525B5}"/>
-    <dgm:cxn modelId="{FE7DE1CA-5F38-4030-8162-443606430C7F}" type="presOf" srcId="{E3D88239-AEB5-40EB-A61B-7D3D3CC2FDEC}" destId="{EF54315B-7D25-4C48-9EC8-C3063A41E0BA}" srcOrd="0" destOrd="0" presId="urn:microsoft.com/office/officeart/2005/8/layout/orgChart1"/>
-    <dgm:cxn modelId="{F8391A76-809B-4E53-953A-6EF2A3B1D7AF}" type="presOf" srcId="{8143A08E-0493-4F0D-A04A-33A11911204D}" destId="{2AC58D0F-FC34-4300-824A-15D3944D36D7}" srcOrd="1" destOrd="0" presId="urn:microsoft.com/office/officeart/2005/8/layout/orgChart1"/>
-    <dgm:cxn modelId="{92F03D29-A81C-4F00-8E5E-C4EAC1CC7A96}" type="presOf" srcId="{A953C5B9-11A3-4267-9FB7-ECD75BDE3B64}" destId="{E8F5CB36-5393-47BC-B138-2AC77A000B9E}" srcOrd="0" destOrd="0" presId="urn:microsoft.com/office/officeart/2005/8/layout/orgChart1"/>
-    <dgm:cxn modelId="{7F8BC2EB-1C9A-4334-9A81-56DCEAAE143F}" type="presOf" srcId="{60079DC2-D231-48F0-8D3A-350EA409FB9F}" destId="{2BEAAAE7-DA2A-418D-8D34-928C6F6234DD}" srcOrd="1" destOrd="0" presId="urn:microsoft.com/office/officeart/2005/8/layout/orgChart1"/>
-    <dgm:cxn modelId="{FC9F6711-1B72-4213-BC27-0B84911C2602}" type="presOf" srcId="{1B2D2241-710C-49E1-B9FD-82A777F58D7B}" destId="{07C92325-0E2E-4722-A12A-38CD58BD4EEB}" srcOrd="1" destOrd="0" presId="urn:microsoft.com/office/officeart/2005/8/layout/orgChart1"/>
+    <dgm:cxn modelId="{4C557568-4647-47F4-97D6-2153ED40B348}" type="presOf" srcId="{27413AFA-E90E-4B4F-916B-83AF32ED4DF7}" destId="{69B01DDF-7B09-4C33-BD1B-611ACC55A21B}" srcOrd="1" destOrd="0" presId="urn:microsoft.com/office/officeart/2005/8/layout/orgChart1"/>
+    <dgm:cxn modelId="{0AA98D16-E64A-4AC3-8272-F73F0B9E73B4}" type="presOf" srcId="{84B33143-B57A-4EE1-ABFA-B718AFC0B326}" destId="{200B6779-F528-4ADA-A136-66C368ACD577}" srcOrd="0" destOrd="0" presId="urn:microsoft.com/office/officeart/2005/8/layout/orgChart1"/>
+    <dgm:cxn modelId="{D0AD63D1-D86F-4D9E-81A3-8752F5463DAD}" type="presOf" srcId="{95A880DD-F421-4BA2-B136-750294A302E3}" destId="{8C3DE112-702A-48B2-9EDE-086CA4E902E6}" srcOrd="0" destOrd="0" presId="urn:microsoft.com/office/officeart/2005/8/layout/orgChart1"/>
+    <dgm:cxn modelId="{DEFBDCF2-85CC-4CA2-8ADD-4413FA6C2312}" type="presOf" srcId="{DF1FAEB3-58DC-463D-88BA-FD02B9B9A3EC}" destId="{7E2E5C24-1E10-4A20-9DF4-43572CF8303E}" srcOrd="0" destOrd="0" presId="urn:microsoft.com/office/officeart/2005/8/layout/orgChart1"/>
+    <dgm:cxn modelId="{B84493E6-66C0-409E-92C2-E921FE505A4B}" type="presOf" srcId="{9A5B6171-A05B-4D26-9254-3B047D83031F}" destId="{CCD577C8-9955-4C15-A0DE-548BBBA06E69}" srcOrd="0" destOrd="0" presId="urn:microsoft.com/office/officeart/2005/8/layout/orgChart1"/>
+    <dgm:cxn modelId="{1B8DDA10-C9F9-4A31-8E2E-3A83A1CC6A3B}" type="presOf" srcId="{A8F92DC2-B87A-47AD-8854-89C2DF190F1A}" destId="{DF559129-30AF-43C2-83C8-FDD188F2ECEA}" srcOrd="0" destOrd="0" presId="urn:microsoft.com/office/officeart/2005/8/layout/orgChart1"/>
+    <dgm:cxn modelId="{371B18DB-48AC-435D-9A99-F03D23FA6F70}" type="presOf" srcId="{95A880DD-F421-4BA2-B136-750294A302E3}" destId="{70AFF10A-B380-4829-B5CD-1DC0DC1A2A66}" srcOrd="1" destOrd="0" presId="urn:microsoft.com/office/officeart/2005/8/layout/orgChart1"/>
+    <dgm:cxn modelId="{8313D7A3-230B-4275-8FA3-1FA4EC0065FE}" type="presOf" srcId="{460E872E-6778-4DDE-A779-EC9673903B2C}" destId="{4646A681-E590-452C-B6C7-41709223B143}" srcOrd="0" destOrd="0" presId="urn:microsoft.com/office/officeart/2005/8/layout/orgChart1"/>
     <dgm:cxn modelId="{46BA6AAA-5A2C-4218-BFFE-4DFFBECF7792}" srcId="{D67571D1-AF4A-47C2-BBB8-AB0DD9C537BA}" destId="{E3D88239-AEB5-40EB-A61B-7D3D3CC2FDEC}" srcOrd="2" destOrd="0" parTransId="{976769D5-6DD3-4121-A3B4-21FA8C57752E}" sibTransId="{546B24A5-43E0-4E2A-89AF-FAFCD9C0A5A7}"/>
-    <dgm:cxn modelId="{62D8DD65-A1BE-4DA4-B666-0BDEFD1C56D7}" type="presOf" srcId="{41FD706D-5CE7-49B2-87E4-6858F2319B26}" destId="{C21E4A27-0657-49E4-AD2D-75459EFD2036}" srcOrd="0" destOrd="0" presId="urn:microsoft.com/office/officeart/2005/8/layout/orgChart1"/>
-    <dgm:cxn modelId="{8BBCD485-3814-4449-A30D-EC204FE775EF}" type="presOf" srcId="{9A5B6171-A05B-4D26-9254-3B047D83031F}" destId="{9C939236-80F3-42A9-B740-25800F495424}" srcOrd="1" destOrd="0" presId="urn:microsoft.com/office/officeart/2005/8/layout/orgChart1"/>
-    <dgm:cxn modelId="{36C85FD4-AE38-4AC1-BF15-157867A0BAA4}" type="presOf" srcId="{A8F92DC2-B87A-47AD-8854-89C2DF190F1A}" destId="{DF559129-30AF-43C2-83C8-FDD188F2ECEA}" srcOrd="0" destOrd="0" presId="urn:microsoft.com/office/officeart/2005/8/layout/orgChart1"/>
-    <dgm:cxn modelId="{989BED03-2469-4D8F-A4F4-08FBC2D18891}" type="presOf" srcId="{CE511F5F-4A48-4DD9-AD69-5FEC4066E646}" destId="{B79C4B26-2AED-40A2-B593-00A372B3B5A1}" srcOrd="1" destOrd="0" presId="urn:microsoft.com/office/officeart/2005/8/layout/orgChart1"/>
-    <dgm:cxn modelId="{3F6ACD9D-D289-4217-A7A7-F569DD1AF908}" type="presOf" srcId="{27413AFA-E90E-4B4F-916B-83AF32ED4DF7}" destId="{B87DD2D6-A50E-48A2-84D2-11DF6E294121}" srcOrd="0" destOrd="0" presId="urn:microsoft.com/office/officeart/2005/8/layout/orgChart1"/>
-    <dgm:cxn modelId="{5E13A61F-751C-462C-BA50-47E0BB350080}" type="presOf" srcId="{38931B2A-A719-47D2-9B23-F60C5834B591}" destId="{6B462F12-F4DE-4BFF-8F87-9C37C758721D}" srcOrd="1" destOrd="0" presId="urn:microsoft.com/office/officeart/2005/8/layout/orgChart1"/>
-    <dgm:cxn modelId="{E82EF2E1-48F7-4B99-B1C2-C3F242CEE4BD}" type="presOf" srcId="{60079DC2-D231-48F0-8D3A-350EA409FB9F}" destId="{7F9E191A-FED7-42B6-9443-FA1141822762}" srcOrd="0" destOrd="0" presId="urn:microsoft.com/office/officeart/2005/8/layout/orgChart1"/>
+    <dgm:cxn modelId="{588F6EB5-75AA-43B8-989A-3E80AF696977}" type="presOf" srcId="{68ACF286-D74C-4EF8-A262-68346CD057E6}" destId="{61949044-9275-4E51-96B3-616051701AB1}" srcOrd="0" destOrd="0" presId="urn:microsoft.com/office/officeart/2005/8/layout/orgChart1"/>
+    <dgm:cxn modelId="{54893D92-24B3-47F0-A3C9-A1448118161D}" type="presOf" srcId="{BA841F1F-3AA3-46EB-ADBD-BCAD196A8BE0}" destId="{3C03E665-D737-4331-99DB-9B76DF31B819}" srcOrd="0" destOrd="0" presId="urn:microsoft.com/office/officeart/2005/8/layout/orgChart1"/>
+    <dgm:cxn modelId="{6AB8CE60-0E12-4740-A320-1DB27D9E80EF}" type="presOf" srcId="{6142DB23-99A8-4F75-A245-C88DF82CA9AC}" destId="{14D3A4C6-1E40-4ADF-8A11-519A1B306E32}" srcOrd="0" destOrd="0" presId="urn:microsoft.com/office/officeart/2005/8/layout/orgChart1"/>
+    <dgm:cxn modelId="{DAF9EB22-BFC5-4D71-8B89-27A360E8267B}" type="presOf" srcId="{8143A08E-0493-4F0D-A04A-33A11911204D}" destId="{2AC58D0F-FC34-4300-824A-15D3944D36D7}" srcOrd="1" destOrd="0" presId="urn:microsoft.com/office/officeart/2005/8/layout/orgChart1"/>
     <dgm:cxn modelId="{9D98741D-F049-4B4B-AC2B-5F060BFAFEE6}" srcId="{3FACEA16-49AD-4F7A-AEF6-C4E41EF1C834}" destId="{DF1FAEB3-58DC-463D-88BA-FD02B9B9A3EC}" srcOrd="6" destOrd="0" parTransId="{14FB8E82-DA5C-4FA9-A9EA-1C5C3FC72AC7}" sibTransId="{0DAFE25E-D14B-4DA2-A730-E36D7CF8CEE7}"/>
-    <dgm:cxn modelId="{F42F1AF4-7890-40E5-B1D8-12BCF271B70A}" type="presOf" srcId="{D8CD8747-B3A7-4920-820F-F8127C713949}" destId="{6A09A6B1-ADB8-44C6-B5A4-69813F192DBA}" srcOrd="0" destOrd="0" presId="urn:microsoft.com/office/officeart/2005/8/layout/orgChart1"/>
+    <dgm:cxn modelId="{79EFB2F9-24D8-431E-920B-0C6AFD5DF166}" type="presOf" srcId="{15E2B81D-FF48-4D4C-83B7-BF0E5932BACF}" destId="{BE90E482-D934-497E-BB56-EB65923110A8}" srcOrd="1" destOrd="0" presId="urn:microsoft.com/office/officeart/2005/8/layout/orgChart1"/>
+    <dgm:cxn modelId="{6D9DE874-81B7-4979-BB41-02A531D1CF22}" type="presOf" srcId="{888D0EC2-4D33-47F5-8906-1AB2B7CCD926}" destId="{F96DA5F0-8D34-45BB-8ACD-339010A9C9ED}" srcOrd="1" destOrd="0" presId="urn:microsoft.com/office/officeart/2005/8/layout/orgChart1"/>
+    <dgm:cxn modelId="{EED0D0F6-8802-4F39-8750-B56726B7C08D}" type="presOf" srcId="{685C22D0-2DD6-483F-8D20-A9EC31CE32DC}" destId="{CE511299-255A-4A60-BFC9-8A6BF5A439A2}" srcOrd="0" destOrd="0" presId="urn:microsoft.com/office/officeart/2005/8/layout/orgChart1"/>
     <dgm:cxn modelId="{4C02621B-A379-49C3-8855-907CFAF5CC0E}" srcId="{D67571D1-AF4A-47C2-BBB8-AB0DD9C537BA}" destId="{84B33143-B57A-4EE1-ABFA-B718AFC0B326}" srcOrd="4" destOrd="0" parTransId="{78375BEE-E828-441C-A765-428BC51CA443}" sibTransId="{EE929184-D37B-4D8E-ADCB-7C34C295DFF5}"/>
-    <dgm:cxn modelId="{F2A68955-E304-47EF-9631-7EC3A8C50143}" type="presOf" srcId="{38931B2A-A719-47D2-9B23-F60C5834B591}" destId="{B00B0B0A-6121-4749-8039-9D974B5A160A}" srcOrd="0" destOrd="0" presId="urn:microsoft.com/office/officeart/2005/8/layout/orgChart1"/>
-    <dgm:cxn modelId="{455AB135-8B7D-4E1A-8649-C50FC537AF2A}" type="presOf" srcId="{95A880DD-F421-4BA2-B136-750294A302E3}" destId="{8C3DE112-702A-48B2-9EDE-086CA4E902E6}" srcOrd="0" destOrd="0" presId="urn:microsoft.com/office/officeart/2005/8/layout/orgChart1"/>
-    <dgm:cxn modelId="{8B4C44A3-8E11-4938-A38C-C0A5D8075622}" type="presOf" srcId="{9778E6AF-0248-412E-8A3D-5CF2076FD246}" destId="{74CB19A6-EC26-4648-81DC-0E6F06DFD3B8}" srcOrd="1" destOrd="0" presId="urn:microsoft.com/office/officeart/2005/8/layout/orgChart1"/>
-    <dgm:cxn modelId="{A887F612-E9E0-4BE9-A6AB-55F1D234F969}" type="presOf" srcId="{15E2B81D-FF48-4D4C-83B7-BF0E5932BACF}" destId="{E772C66C-1B80-41B0-BDC1-4520BF1832E7}" srcOrd="0" destOrd="0" presId="urn:microsoft.com/office/officeart/2005/8/layout/orgChart1"/>
+    <dgm:cxn modelId="{2CB01ED1-1051-4215-8EDA-AD17693A62F0}" type="presOf" srcId="{D8CD8747-B3A7-4920-820F-F8127C713949}" destId="{6A09A6B1-ADB8-44C6-B5A4-69813F192DBA}" srcOrd="0" destOrd="0" presId="urn:microsoft.com/office/officeart/2005/8/layout/orgChart1"/>
+    <dgm:cxn modelId="{B3D19DCE-6F16-4D33-A018-06A2D82AB2BA}" type="presOf" srcId="{E39F43E9-033F-4EB4-989E-196D44303964}" destId="{E3DF274E-5FD1-46C3-9307-7262A787D2EE}" srcOrd="0" destOrd="0" presId="urn:microsoft.com/office/officeart/2005/8/layout/orgChart1"/>
+    <dgm:cxn modelId="{EF94F1AD-FB86-4E75-9152-F9AC408385E2}" type="presOf" srcId="{FCD10EDD-B91C-4FEA-8C27-3528FF514110}" destId="{6547041B-40D7-482D-BDCA-BDDB8EC9E4F3}" srcOrd="1" destOrd="0" presId="urn:microsoft.com/office/officeart/2005/8/layout/orgChart1"/>
     <dgm:cxn modelId="{2219B635-5DAB-46A8-A498-CF2D45C51C96}" srcId="{3FACEA16-49AD-4F7A-AEF6-C4E41EF1C834}" destId="{38931B2A-A719-47D2-9B23-F60C5834B591}" srcOrd="10" destOrd="0" parTransId="{1F920E2D-CBD4-4BA3-BEFA-87DAACD8117D}" sibTransId="{8FA971EA-EB10-40AB-B468-0590A20C4218}"/>
-    <dgm:cxn modelId="{DCEC5157-0DF5-4D07-9BEE-745AAB95BCD7}" type="presOf" srcId="{FCD10EDD-B91C-4FEA-8C27-3528FF514110}" destId="{6547041B-40D7-482D-BDCA-BDDB8EC9E4F3}" srcOrd="1" destOrd="0" presId="urn:microsoft.com/office/officeart/2005/8/layout/orgChart1"/>
-    <dgm:cxn modelId="{71496E34-62C9-4DF5-8B31-C21E2050F61B}" type="presOf" srcId="{D3AD6F07-72D0-4FCB-B070-42E521A66922}" destId="{D5194FFF-2B59-411E-BB8C-1107B45FF9D2}" srcOrd="0" destOrd="0" presId="urn:microsoft.com/office/officeart/2005/8/layout/orgChart1"/>
-    <dgm:cxn modelId="{DDC47D6A-2DAF-454D-8DCF-96C188EE84D4}" type="presOf" srcId="{DF1FAEB3-58DC-463D-88BA-FD02B9B9A3EC}" destId="{7E2E5C24-1E10-4A20-9DF4-43572CF8303E}" srcOrd="0" destOrd="0" presId="urn:microsoft.com/office/officeart/2005/8/layout/orgChart1"/>
+    <dgm:cxn modelId="{F5556A53-C5B7-4E80-ACBC-AE57981F4053}" type="presOf" srcId="{9778E6AF-0248-412E-8A3D-5CF2076FD246}" destId="{74CB19A6-EC26-4648-81DC-0E6F06DFD3B8}" srcOrd="1" destOrd="0" presId="urn:microsoft.com/office/officeart/2005/8/layout/orgChart1"/>
+    <dgm:cxn modelId="{31A8340F-8B8A-4B1C-BD4C-DE7D05495CD8}" type="presOf" srcId="{38931B2A-A719-47D2-9B23-F60C5834B591}" destId="{6B462F12-F4DE-4BFF-8F87-9C37C758721D}" srcOrd="1" destOrd="0" presId="urn:microsoft.com/office/officeart/2005/8/layout/orgChart1"/>
+    <dgm:cxn modelId="{EB97112E-4AC7-4A7D-B5AE-F5FE548CE018}" type="presOf" srcId="{033FD10A-4F64-4C6C-8AAD-94F09D7A4AB3}" destId="{4704BB4C-B663-43E2-AD97-F2FD073EC09E}" srcOrd="0" destOrd="0" presId="urn:microsoft.com/office/officeart/2005/8/layout/orgChart1"/>
     <dgm:cxn modelId="{28B940BE-8EB7-463B-9A0F-3ED4A71F3154}" srcId="{3FACEA16-49AD-4F7A-AEF6-C4E41EF1C834}" destId="{CE511F5F-4A48-4DD9-AD69-5FEC4066E646}" srcOrd="9" destOrd="0" parTransId="{6DF1B2E0-B36E-4B65-9298-3985360F0EAD}" sibTransId="{1744F034-6C65-48B3-8128-12D99A74845D}"/>
-    <dgm:cxn modelId="{2CFD17CE-F0E7-4371-9932-2A5542E402D6}" type="presOf" srcId="{BA841F1F-3AA3-46EB-ADBD-BCAD196A8BE0}" destId="{C2A0A3D6-034C-46CA-858E-620230EA9229}" srcOrd="1" destOrd="0" presId="urn:microsoft.com/office/officeart/2005/8/layout/orgChart1"/>
-    <dgm:cxn modelId="{00CFD764-47A5-4C40-B1AE-BEAADCAB4720}" type="presOf" srcId="{87DC950F-F7D3-4ECD-B4A4-E3F07A54AC0C}" destId="{8A89DC42-7582-4359-8809-68E159879BA2}" srcOrd="0" destOrd="0" presId="urn:microsoft.com/office/officeart/2005/8/layout/orgChart1"/>
-    <dgm:cxn modelId="{97A28B3F-B4AB-476E-B74F-AC810204E00F}" type="presOf" srcId="{9A5B6171-A05B-4D26-9254-3B047D83031F}" destId="{CCD577C8-9955-4C15-A0DE-548BBBA06E69}" srcOrd="0" destOrd="0" presId="urn:microsoft.com/office/officeart/2005/8/layout/orgChart1"/>
-    <dgm:cxn modelId="{305244D7-2D08-4006-A6D1-2F6C76C12B3B}" type="presOf" srcId="{9778E6AF-0248-412E-8A3D-5CF2076FD246}" destId="{92DF9DB8-ADD3-49EB-94D5-C3D4F118BFF4}" srcOrd="0" destOrd="0" presId="urn:microsoft.com/office/officeart/2005/8/layout/orgChart1"/>
-    <dgm:cxn modelId="{AC73D374-201E-4234-A77B-104263F944FA}" type="presOf" srcId="{D67571D1-AF4A-47C2-BBB8-AB0DD9C537BA}" destId="{92458EED-6676-4D9A-8FFA-79F870ED5C42}" srcOrd="1" destOrd="0" presId="urn:microsoft.com/office/officeart/2005/8/layout/orgChart1"/>
-    <dgm:cxn modelId="{B61318AA-BBDA-4CEA-9E99-39316642E0A7}" type="presOf" srcId="{F72A78A7-3C57-4BFD-9CCE-9332005ED626}" destId="{BBD617AE-88E3-4EAE-AE93-44C9E546809C}" srcOrd="0" destOrd="0" presId="urn:microsoft.com/office/officeart/2005/8/layout/orgChart1"/>
-    <dgm:cxn modelId="{76DF5C46-A333-45F2-8E18-D83FA579CC30}" type="presOf" srcId="{1B2D2241-710C-49E1-B9FD-82A777F58D7B}" destId="{111810C0-D98F-42A5-8758-6F6B13D8AC00}" srcOrd="0" destOrd="0" presId="urn:microsoft.com/office/officeart/2005/8/layout/orgChart1"/>
-    <dgm:cxn modelId="{8839249F-6A23-4E53-B156-5E5FB16FD29C}" type="presOf" srcId="{033FD10A-4F64-4C6C-8AAD-94F09D7A4AB3}" destId="{4704BB4C-B663-43E2-AD97-F2FD073EC09E}" srcOrd="0" destOrd="0" presId="urn:microsoft.com/office/officeart/2005/8/layout/orgChart1"/>
-    <dgm:cxn modelId="{561497AB-27A2-4E53-9194-F45626B2D103}" type="presOf" srcId="{15E2B81D-FF48-4D4C-83B7-BF0E5932BACF}" destId="{BE90E482-D934-497E-BB56-EB65923110A8}" srcOrd="1" destOrd="0" presId="urn:microsoft.com/office/officeart/2005/8/layout/orgChart1"/>
-    <dgm:cxn modelId="{B1932806-D28A-48F7-85D9-C1299CE2FE18}" type="presOf" srcId="{FCD10EDD-B91C-4FEA-8C27-3528FF514110}" destId="{B9E6269E-0132-4BE7-A08B-13FFC62623D5}" srcOrd="0" destOrd="0" presId="urn:microsoft.com/office/officeart/2005/8/layout/orgChart1"/>
-    <dgm:cxn modelId="{CDC150B1-C5E4-4605-9B6D-192A81D3B5D9}" type="presOf" srcId="{9A47B44C-1E89-447A-9342-4FA80C332870}" destId="{4454E6B6-C6EB-4EFE-A06D-30C96DF74C97}" srcOrd="0" destOrd="0" presId="urn:microsoft.com/office/officeart/2005/8/layout/orgChart1"/>
-    <dgm:cxn modelId="{0FF01DD4-E209-431F-A6F7-D316BDF115A1}" type="presOf" srcId="{14FB8E82-DA5C-4FA9-A9EA-1C5C3FC72AC7}" destId="{373BC3D5-D283-45B0-833F-0C636975B290}" srcOrd="0" destOrd="0" presId="urn:microsoft.com/office/officeart/2005/8/layout/orgChart1"/>
+    <dgm:cxn modelId="{8D5768A2-E56A-455A-8764-6A2E0DBFC6E9}" type="presOf" srcId="{946FAC29-93A7-41A9-9BB1-F025A79A727B}" destId="{630B5E91-9A80-45EF-AEB5-43AB70CAC7C7}" srcOrd="0" destOrd="0" presId="urn:microsoft.com/office/officeart/2005/8/layout/orgChart1"/>
+    <dgm:cxn modelId="{5132BB22-05C1-4AA3-9E27-275DC72A5D0E}" type="presOf" srcId="{A953C5B9-11A3-4267-9FB7-ECD75BDE3B64}" destId="{E8F5CB36-5393-47BC-B138-2AC77A000B9E}" srcOrd="0" destOrd="0" presId="urn:microsoft.com/office/officeart/2005/8/layout/orgChart1"/>
+    <dgm:cxn modelId="{954C7939-D089-4896-A5E5-1A4207ADF898}" type="presOf" srcId="{1B2D2241-710C-49E1-B9FD-82A777F58D7B}" destId="{111810C0-D98F-42A5-8758-6F6B13D8AC00}" srcOrd="0" destOrd="0" presId="urn:microsoft.com/office/officeart/2005/8/layout/orgChart1"/>
+    <dgm:cxn modelId="{1771D3C2-6E00-452B-B666-5EFCD3469B54}" type="presOf" srcId="{1D5E7EE8-DB48-4928-9C3B-FA9238BBC4D6}" destId="{101D6303-A6A7-4ED7-92AF-5A0A12944008}" srcOrd="0" destOrd="0" presId="urn:microsoft.com/office/officeart/2005/8/layout/orgChart1"/>
+    <dgm:cxn modelId="{3DE446D8-2DFA-46C6-BF94-AF8779723B1C}" type="presOf" srcId="{033FD10A-4F64-4C6C-8AAD-94F09D7A4AB3}" destId="{F04CA39F-266C-43F2-AD98-40BE72191E8E}" srcOrd="1" destOrd="0" presId="urn:microsoft.com/office/officeart/2005/8/layout/orgChart1"/>
+    <dgm:cxn modelId="{00AB35F5-CC3B-4CF0-8176-DED599CC46AF}" type="presOf" srcId="{E3D88239-AEB5-40EB-A61B-7D3D3CC2FDEC}" destId="{EF54315B-7D25-4C48-9EC8-C3063A41E0BA}" srcOrd="0" destOrd="0" presId="urn:microsoft.com/office/officeart/2005/8/layout/orgChart1"/>
+    <dgm:cxn modelId="{A25EF533-DBB8-4820-AA9A-C5D642B533A4}" type="presOf" srcId="{E1BADB85-2217-4E84-8DE2-5AF5BAFF8FB7}" destId="{91F5E438-DF80-46C0-B0A8-104EBC2F6E0C}" srcOrd="0" destOrd="0" presId="urn:microsoft.com/office/officeart/2005/8/layout/orgChart1"/>
+    <dgm:cxn modelId="{181D27BE-CD58-4822-BC5B-F501ED955AEE}" type="presOf" srcId="{0A80C118-DB2F-40EB-9D02-31DBC1465356}" destId="{2E0E43EB-8EA6-43C3-B5CA-BFAED82941AD}" srcOrd="0" destOrd="0" presId="urn:microsoft.com/office/officeart/2005/8/layout/orgChart1"/>
+    <dgm:cxn modelId="{97CE7BE9-7601-4A4C-86D0-EECD37E2625B}" type="presOf" srcId="{9A5B6171-A05B-4D26-9254-3B047D83031F}" destId="{9C939236-80F3-42A9-B740-25800F495424}" srcOrd="1" destOrd="0" presId="urn:microsoft.com/office/officeart/2005/8/layout/orgChart1"/>
+    <dgm:cxn modelId="{43919300-74E1-4838-ACBB-417E2E6B45FA}" type="presOf" srcId="{D67571D1-AF4A-47C2-BBB8-AB0DD9C537BA}" destId="{92458EED-6676-4D9A-8FFA-79F870ED5C42}" srcOrd="1" destOrd="0" presId="urn:microsoft.com/office/officeart/2005/8/layout/orgChart1"/>
+    <dgm:cxn modelId="{1D8DB1D0-355C-49BE-AAAE-9BB500E775AD}" type="presOf" srcId="{27413AFA-E90E-4B4F-916B-83AF32ED4DF7}" destId="{B87DD2D6-A50E-48A2-84D2-11DF6E294121}" srcOrd="0" destOrd="0" presId="urn:microsoft.com/office/officeart/2005/8/layout/orgChart1"/>
     <dgm:cxn modelId="{F7010C8C-92AA-445B-B829-4A93A97C7243}" srcId="{3FACEA16-49AD-4F7A-AEF6-C4E41EF1C834}" destId="{0A80C118-DB2F-40EB-9D02-31DBC1465356}" srcOrd="5" destOrd="0" parTransId="{C490C2D1-27FB-4F39-812F-6056918FA8F5}" sibTransId="{BE074138-2820-46EC-BF05-2C962CA2DCFB}"/>
-    <dgm:cxn modelId="{670CDC57-548B-47AA-8932-2A96973155F1}" type="presOf" srcId="{0A80C118-DB2F-40EB-9D02-31DBC1465356}" destId="{5FFB901A-BEFE-491E-BF6E-47010DE345F2}" srcOrd="1" destOrd="0" presId="urn:microsoft.com/office/officeart/2005/8/layout/orgChart1"/>
+    <dgm:cxn modelId="{31D1490B-1F16-4D1A-940B-D23686A986F7}" type="presOf" srcId="{FCD10EDD-B91C-4FEA-8C27-3528FF514110}" destId="{B9E6269E-0132-4BE7-A08B-13FFC62623D5}" srcOrd="0" destOrd="0" presId="urn:microsoft.com/office/officeart/2005/8/layout/orgChart1"/>
     <dgm:cxn modelId="{0370C2C4-77AF-42A5-ACB8-1FCD916128E4}" srcId="{3FACEA16-49AD-4F7A-AEF6-C4E41EF1C834}" destId="{15E2B81D-FF48-4D4C-83B7-BF0E5932BACF}" srcOrd="2" destOrd="0" parTransId="{D3AD6F07-72D0-4FCB-B070-42E521A66922}" sibTransId="{5B93979A-F289-4378-BABA-993EA00F2DDC}"/>
+    <dgm:cxn modelId="{805EEA32-95A3-4040-A622-8EE1B7AFF40E}" type="presOf" srcId="{0A80C118-DB2F-40EB-9D02-31DBC1465356}" destId="{5FFB901A-BEFE-491E-BF6E-47010DE345F2}" srcOrd="1" destOrd="0" presId="urn:microsoft.com/office/officeart/2005/8/layout/orgChart1"/>
+    <dgm:cxn modelId="{EB590EB0-E732-43C3-8A4C-D903C3FDF2EE}" type="presOf" srcId="{976769D5-6DD3-4121-A3B4-21FA8C57752E}" destId="{D85C8D20-0A8F-4772-85AA-77F41D6E03A6}" srcOrd="0" destOrd="0" presId="urn:microsoft.com/office/officeart/2005/8/layout/orgChart1"/>
+    <dgm:cxn modelId="{384EB861-D68A-4CE1-BC66-0E67049DB05B}" type="presOf" srcId="{38931B2A-A719-47D2-9B23-F60C5834B591}" destId="{B00B0B0A-6121-4749-8039-9D974B5A160A}" srcOrd="0" destOrd="0" presId="urn:microsoft.com/office/officeart/2005/8/layout/orgChart1"/>
     <dgm:cxn modelId="{3AFAF66A-C302-4C88-B39D-17E7804A483D}" srcId="{8143A08E-0493-4F0D-A04A-33A11911204D}" destId="{A8F92DC2-B87A-47AD-8854-89C2DF190F1A}" srcOrd="3" destOrd="0" parTransId="{A953C5B9-11A3-4267-9FB7-ECD75BDE3B64}" sibTransId="{2B7765AE-C3D1-4EA1-B1A8-02AF0390A344}"/>
-    <dgm:cxn modelId="{497BCDC5-FBBA-4F45-A2F6-1ED4E32E94BD}" type="presOf" srcId="{95A880DD-F421-4BA2-B136-750294A302E3}" destId="{70AFF10A-B380-4829-B5CD-1DC0DC1A2A66}" srcOrd="1" destOrd="0" presId="urn:microsoft.com/office/officeart/2005/8/layout/orgChart1"/>
-    <dgm:cxn modelId="{1D370DC5-58F4-4A32-B780-58A440BF971F}" type="presOf" srcId="{277CF38B-7E1C-4A8C-89A3-2F8197A66800}" destId="{21875BEA-1124-43D2-A631-A5BA7BE06ED5}" srcOrd="0" destOrd="0" presId="urn:microsoft.com/office/officeart/2005/8/layout/orgChart1"/>
     <dgm:cxn modelId="{C4A40CE2-3A3F-4DEE-9174-055F9C397A26}" srcId="{41FD706D-5CE7-49B2-87E4-6858F2319B26}" destId="{8143A08E-0493-4F0D-A04A-33A11911204D}" srcOrd="0" destOrd="0" parTransId="{F8AA1218-FDD3-4775-859D-23EFECCBCA45}" sibTransId="{9E6BF126-1683-4D99-8D1D-0D3FA88451DD}"/>
-    <dgm:cxn modelId="{6E5F9E60-D645-4782-9E7E-E05F4CF61D0A}" type="presOf" srcId="{0A80C118-DB2F-40EB-9D02-31DBC1465356}" destId="{2E0E43EB-8EA6-43C3-B5CA-BFAED82941AD}" srcOrd="0" destOrd="0" presId="urn:microsoft.com/office/officeart/2005/8/layout/orgChart1"/>
-    <dgm:cxn modelId="{570219E2-93DF-40C8-9308-72C7E2E6FF2C}" type="presOf" srcId="{685C22D0-2DD6-483F-8D20-A9EC31CE32DC}" destId="{CE511299-255A-4A60-BFC9-8A6BF5A439A2}" srcOrd="0" destOrd="0" presId="urn:microsoft.com/office/officeart/2005/8/layout/orgChart1"/>
+    <dgm:cxn modelId="{91F7841E-A5DB-44F1-801B-82223BC087DC}" type="presOf" srcId="{0FA90AC9-AA78-463F-88C4-61179303E0FB}" destId="{CBF4D579-89FC-4A80-8E59-315DD447F223}" srcOrd="0" destOrd="0" presId="urn:microsoft.com/office/officeart/2005/8/layout/orgChart1"/>
+    <dgm:cxn modelId="{6DE6F92C-B4BA-4952-B6F8-DB2BAC9047D3}" type="presOf" srcId="{14FB8E82-DA5C-4FA9-A9EA-1C5C3FC72AC7}" destId="{373BC3D5-D283-45B0-833F-0C636975B290}" srcOrd="0" destOrd="0" presId="urn:microsoft.com/office/officeart/2005/8/layout/orgChart1"/>
     <dgm:cxn modelId="{1C384AC1-FC42-4FBD-A4E4-4724CC772B34}" srcId="{3FACEA16-49AD-4F7A-AEF6-C4E41EF1C834}" destId="{F2EDFE65-8225-4FF8-832C-429E855DD613}" srcOrd="8" destOrd="0" parTransId="{0FA90AC9-AA78-463F-88C4-61179303E0FB}" sibTransId="{E9D53030-E2A0-4FB3-BD84-182450F8D291}"/>
-    <dgm:cxn modelId="{0F067310-33BF-4760-94CA-3158A019C21C}" type="presOf" srcId="{6DF1B2E0-B36E-4B65-9298-3985360F0EAD}" destId="{619DCB2D-2CBD-4ADC-A2DA-BF71D67FC155}" srcOrd="0" destOrd="0" presId="urn:microsoft.com/office/officeart/2005/8/layout/orgChart1"/>
-    <dgm:cxn modelId="{DAAE82DB-CD6D-4F69-8173-C3417A5066BE}" type="presOf" srcId="{1F920E2D-CBD4-4BA3-BEFA-87DAACD8117D}" destId="{48372692-4EB9-4EFF-8B16-47B5D192D518}" srcOrd="0" destOrd="0" presId="urn:microsoft.com/office/officeart/2005/8/layout/orgChart1"/>
-    <dgm:cxn modelId="{57757F9A-F869-4ADC-8BCE-BEAD335C61B1}" type="presOf" srcId="{27413AFA-E90E-4B4F-916B-83AF32ED4DF7}" destId="{69B01DDF-7B09-4C33-BD1B-611ACC55A21B}" srcOrd="1" destOrd="0" presId="urn:microsoft.com/office/officeart/2005/8/layout/orgChart1"/>
-    <dgm:cxn modelId="{BB506FB5-1155-40B2-8336-C5DD445B11ED}" type="presOf" srcId="{84B33143-B57A-4EE1-ABFA-B718AFC0B326}" destId="{664DD1B7-3B88-4427-B3C1-1DB6C6373DE6}" srcOrd="1" destOrd="0" presId="urn:microsoft.com/office/officeart/2005/8/layout/orgChart1"/>
-    <dgm:cxn modelId="{ADB2B6A0-B353-4E5B-8701-C337F2D65A73}" type="presOf" srcId="{84B33143-B57A-4EE1-ABFA-B718AFC0B326}" destId="{200B6779-F528-4ADA-A136-66C368ACD577}" srcOrd="0" destOrd="0" presId="urn:microsoft.com/office/officeart/2005/8/layout/orgChart1"/>
-    <dgm:cxn modelId="{5F105F31-6293-44C8-88B4-66A9D458777D}" type="presOf" srcId="{68ACF286-D74C-4EF8-A262-68346CD057E6}" destId="{61949044-9275-4E51-96B3-616051701AB1}" srcOrd="0" destOrd="0" presId="urn:microsoft.com/office/officeart/2005/8/layout/orgChart1"/>
+    <dgm:cxn modelId="{DB7478BD-6F57-486B-BDEA-7FB43F03223D}" type="presOf" srcId="{D3AD6F07-72D0-4FCB-B070-42E521A66922}" destId="{D5194FFF-2B59-411E-BB8C-1107B45FF9D2}" srcOrd="0" destOrd="0" presId="urn:microsoft.com/office/officeart/2005/8/layout/orgChart1"/>
+    <dgm:cxn modelId="{47C4D54B-DA93-4423-A2FD-D9A8F24123E2}" type="presOf" srcId="{C490C2D1-27FB-4F39-812F-6056918FA8F5}" destId="{86B8F41F-83C5-4AE5-9A8B-236E961BAFB2}" srcOrd="0" destOrd="0" presId="urn:microsoft.com/office/officeart/2005/8/layout/orgChart1"/>
+    <dgm:cxn modelId="{B135ED86-7F92-4347-A48B-1864DD92AD6B}" type="presOf" srcId="{DF1FAEB3-58DC-463D-88BA-FD02B9B9A3EC}" destId="{70693D6C-48BE-4499-83CC-E3B84562FA76}" srcOrd="1" destOrd="0" presId="urn:microsoft.com/office/officeart/2005/8/layout/orgChart1"/>
+    <dgm:cxn modelId="{0D38997F-BF61-4BF7-A4AD-6676640417BC}" type="presOf" srcId="{BA841F1F-3AA3-46EB-ADBD-BCAD196A8BE0}" destId="{C2A0A3D6-034C-46CA-858E-620230EA9229}" srcOrd="1" destOrd="0" presId="urn:microsoft.com/office/officeart/2005/8/layout/orgChart1"/>
+    <dgm:cxn modelId="{8D15E463-CB88-4F63-9615-E13F5B0DD7CC}" type="presOf" srcId="{60079DC2-D231-48F0-8D3A-350EA409FB9F}" destId="{2BEAAAE7-DA2A-418D-8D34-928C6F6234DD}" srcOrd="1" destOrd="0" presId="urn:microsoft.com/office/officeart/2005/8/layout/orgChart1"/>
+    <dgm:cxn modelId="{6BD20EDC-0413-4BDF-975F-03B325150342}" type="presOf" srcId="{9A47B44C-1E89-447A-9342-4FA80C332870}" destId="{4454E6B6-C6EB-4EFE-A06D-30C96DF74C97}" srcOrd="0" destOrd="0" presId="urn:microsoft.com/office/officeart/2005/8/layout/orgChart1"/>
+    <dgm:cxn modelId="{E4154B7E-082A-4B36-8B7C-539EB5740192}" type="presOf" srcId="{9FF45742-43D1-468C-B2CF-88D5DB491946}" destId="{A3EEE277-A440-4432-B9FE-894E982087A9}" srcOrd="0" destOrd="0" presId="urn:microsoft.com/office/officeart/2005/8/layout/orgChart1"/>
     <dgm:cxn modelId="{E9D87E83-E1A7-41BC-B5E8-D59AA1F44021}" srcId="{D67571D1-AF4A-47C2-BBB8-AB0DD9C537BA}" destId="{1B2D2241-710C-49E1-B9FD-82A777F58D7B}" srcOrd="1" destOrd="0" parTransId="{1D5E7EE8-DB48-4928-9C3B-FA9238BBC4D6}" sibTransId="{1D9A94F8-3C92-424F-ACC3-B1037C146F85}"/>
-    <dgm:cxn modelId="{B18276EC-8B5D-4641-B4BD-6864E32F462F}" type="presParOf" srcId="{C21E4A27-0657-49E4-AD2D-75459EFD2036}" destId="{303CB245-BC72-44A0-A5E5-F63A5F5B82AE}" srcOrd="0" destOrd="0" presId="urn:microsoft.com/office/officeart/2005/8/layout/orgChart1"/>
-    <dgm:cxn modelId="{E4251CC4-7249-48DF-9509-DEA3940EF510}" type="presParOf" srcId="{303CB245-BC72-44A0-A5E5-F63A5F5B82AE}" destId="{F85D1FCF-6D22-45E5-81CA-5B987933492E}" srcOrd="0" destOrd="0" presId="urn:microsoft.com/office/officeart/2005/8/layout/orgChart1"/>
-    <dgm:cxn modelId="{F90A1B32-0BCE-48D3-B171-4DA6D6481819}" type="presParOf" srcId="{F85D1FCF-6D22-45E5-81CA-5B987933492E}" destId="{A05A0B0C-81E6-46B0-B8FD-E27721847AAD}" srcOrd="0" destOrd="0" presId="urn:microsoft.com/office/officeart/2005/8/layout/orgChart1"/>
-    <dgm:cxn modelId="{7B0E8AA1-98C8-443F-8A26-88F6A4A5819C}" type="presParOf" srcId="{F85D1FCF-6D22-45E5-81CA-5B987933492E}" destId="{2AC58D0F-FC34-4300-824A-15D3944D36D7}" srcOrd="1" destOrd="0" presId="urn:microsoft.com/office/officeart/2005/8/layout/orgChart1"/>
-    <dgm:cxn modelId="{272CF65D-F940-4DF7-8B57-DBF19A7CC80F}" type="presParOf" srcId="{303CB245-BC72-44A0-A5E5-F63A5F5B82AE}" destId="{129123F9-3855-4D82-843B-6D17F648ADED}" srcOrd="1" destOrd="0" presId="urn:microsoft.com/office/officeart/2005/8/layout/orgChart1"/>
-    <dgm:cxn modelId="{8CA841C0-95BE-48C5-892E-2907500A4995}" type="presParOf" srcId="{129123F9-3855-4D82-843B-6D17F648ADED}" destId="{CE511299-255A-4A60-BFC9-8A6BF5A439A2}" srcOrd="0" destOrd="0" presId="urn:microsoft.com/office/officeart/2005/8/layout/orgChart1"/>
-    <dgm:cxn modelId="{21E23CED-E615-4872-80E3-AAB143B54B18}" type="presParOf" srcId="{129123F9-3855-4D82-843B-6D17F648ADED}" destId="{48A46CAF-E063-412C-A87F-86C102DE1E0A}" srcOrd="1" destOrd="0" presId="urn:microsoft.com/office/officeart/2005/8/layout/orgChart1"/>
-    <dgm:cxn modelId="{5197F315-AB06-4B61-9A6D-20CE67FE86B5}" type="presParOf" srcId="{48A46CAF-E063-412C-A87F-86C102DE1E0A}" destId="{B8375D65-FC95-4EE1-A84B-85697BDEC38D}" srcOrd="0" destOrd="0" presId="urn:microsoft.com/office/officeart/2005/8/layout/orgChart1"/>
-    <dgm:cxn modelId="{DB565B06-90BE-4233-90D2-4B6705A2C564}" type="presParOf" srcId="{B8375D65-FC95-4EE1-A84B-85697BDEC38D}" destId="{92DF9DB8-ADD3-49EB-94D5-C3D4F118BFF4}" srcOrd="0" destOrd="0" presId="urn:microsoft.com/office/officeart/2005/8/layout/orgChart1"/>
-    <dgm:cxn modelId="{AD7B5213-720F-45A4-952E-22ADC40F1E3D}" type="presParOf" srcId="{B8375D65-FC95-4EE1-A84B-85697BDEC38D}" destId="{74CB19A6-EC26-4648-81DC-0E6F06DFD3B8}" srcOrd="1" destOrd="0" presId="urn:microsoft.com/office/officeart/2005/8/layout/orgChart1"/>
-    <dgm:cxn modelId="{4F3F12F7-5C93-4F4F-A3EC-8FB8BD7DCA04}" type="presParOf" srcId="{48A46CAF-E063-412C-A87F-86C102DE1E0A}" destId="{9EEBB31A-B747-463F-AC9B-86B2512EF261}" srcOrd="1" destOrd="0" presId="urn:microsoft.com/office/officeart/2005/8/layout/orgChart1"/>
-    <dgm:cxn modelId="{B513E886-26BE-4ADE-883A-37A8E34840FA}" type="presParOf" srcId="{9EEBB31A-B747-463F-AC9B-86B2512EF261}" destId="{AE9FDFD5-E5D5-4E9B-BF48-0EE2D047B1AD}" srcOrd="0" destOrd="0" presId="urn:microsoft.com/office/officeart/2005/8/layout/orgChart1"/>
-    <dgm:cxn modelId="{56096ED4-6FE9-4035-999D-E7882A0BCEA3}" type="presParOf" srcId="{9EEBB31A-B747-463F-AC9B-86B2512EF261}" destId="{CAE29FA5-B941-4638-9117-84E64C04F6BF}" srcOrd="1" destOrd="0" presId="urn:microsoft.com/office/officeart/2005/8/layout/orgChart1"/>
-    <dgm:cxn modelId="{CB21948B-8388-4D46-9D8A-19748F5D1FE3}" type="presParOf" srcId="{CAE29FA5-B941-4638-9117-84E64C04F6BF}" destId="{C00CB5B2-CC6D-4039-BB8C-00E8F624F77E}" srcOrd="0" destOrd="0" presId="urn:microsoft.com/office/officeart/2005/8/layout/orgChart1"/>
-    <dgm:cxn modelId="{74EAD68E-E34B-4A9B-A79A-52FDE1DDCA25}" type="presParOf" srcId="{C00CB5B2-CC6D-4039-BB8C-00E8F624F77E}" destId="{9B7AD01D-C590-43AB-93C9-9555A15171C1}" srcOrd="0" destOrd="0" presId="urn:microsoft.com/office/officeart/2005/8/layout/orgChart1"/>
-    <dgm:cxn modelId="{892213EF-E4E3-4C52-9384-936B98AF6A7A}" type="presParOf" srcId="{C00CB5B2-CC6D-4039-BB8C-00E8F624F77E}" destId="{771F07AB-B1A9-4D32-9210-398584376502}" srcOrd="1" destOrd="0" presId="urn:microsoft.com/office/officeart/2005/8/layout/orgChart1"/>
-    <dgm:cxn modelId="{A05A98B4-239C-493F-AC61-CDE0EFA086A0}" type="presParOf" srcId="{CAE29FA5-B941-4638-9117-84E64C04F6BF}" destId="{91D7860F-2ECF-4808-9392-47B30CAFBF83}" srcOrd="1" destOrd="0" presId="urn:microsoft.com/office/officeart/2005/8/layout/orgChart1"/>
-    <dgm:cxn modelId="{D8DF3C7E-79FE-40A3-9EE5-61D9F79D54E5}" type="presParOf" srcId="{91D7860F-2ECF-4808-9392-47B30CAFBF83}" destId="{E04233A4-917D-4DDC-B098-3CEDE33765A8}" srcOrd="0" destOrd="0" presId="urn:microsoft.com/office/officeart/2005/8/layout/orgChart1"/>
-    <dgm:cxn modelId="{581C8AAF-24F2-4436-B3A0-F8C042A447B0}" type="presParOf" srcId="{91D7860F-2ECF-4808-9392-47B30CAFBF83}" destId="{26613DCE-495D-4DA7-8DFF-6EAD9C910815}" srcOrd="1" destOrd="0" presId="urn:microsoft.com/office/officeart/2005/8/layout/orgChart1"/>
-    <dgm:cxn modelId="{C3BFD213-8D1B-45DB-8167-93FE22FC7CCC}" type="presParOf" srcId="{26613DCE-495D-4DA7-8DFF-6EAD9C910815}" destId="{24E5B3DC-7709-4F63-82B8-1C0FEA355672}" srcOrd="0" destOrd="0" presId="urn:microsoft.com/office/officeart/2005/8/layout/orgChart1"/>
-    <dgm:cxn modelId="{705D678B-5FE3-4B0D-93DB-4B04968B1159}" type="presParOf" srcId="{24E5B3DC-7709-4F63-82B8-1C0FEA355672}" destId="{7F9E191A-FED7-42B6-9443-FA1141822762}" srcOrd="0" destOrd="0" presId="urn:microsoft.com/office/officeart/2005/8/layout/orgChart1"/>
-    <dgm:cxn modelId="{4D4CAB4E-865C-41BE-BDB7-7CC66FD7A8B4}" type="presParOf" srcId="{24E5B3DC-7709-4F63-82B8-1C0FEA355672}" destId="{2BEAAAE7-DA2A-418D-8D34-928C6F6234DD}" srcOrd="1" destOrd="0" presId="urn:microsoft.com/office/officeart/2005/8/layout/orgChart1"/>
-    <dgm:cxn modelId="{A707AA60-06BC-461D-ACC1-FE942DA97BE6}" type="presParOf" srcId="{26613DCE-495D-4DA7-8DFF-6EAD9C910815}" destId="{FE36C9C0-C5C5-4270-8839-A1DC953ABD4A}" srcOrd="1" destOrd="0" presId="urn:microsoft.com/office/officeart/2005/8/layout/orgChart1"/>
-    <dgm:cxn modelId="{9AF9F260-25DA-465F-9DA8-976DC6CC90FC}" type="presParOf" srcId="{26613DCE-495D-4DA7-8DFF-6EAD9C910815}" destId="{8D89CA71-EEBD-4B13-97CA-5A93C8A20C98}" srcOrd="2" destOrd="0" presId="urn:microsoft.com/office/officeart/2005/8/layout/orgChart1"/>
-    <dgm:cxn modelId="{315DE72E-41F6-464C-8934-6A0416B8C857}" type="presParOf" srcId="{91D7860F-2ECF-4808-9392-47B30CAFBF83}" destId="{61949044-9275-4E51-96B3-616051701AB1}" srcOrd="2" destOrd="0" presId="urn:microsoft.com/office/officeart/2005/8/layout/orgChart1"/>
-    <dgm:cxn modelId="{BDADD8EB-7A63-46BE-B8F5-3D50FD2D1CE7}" type="presParOf" srcId="{91D7860F-2ECF-4808-9392-47B30CAFBF83}" destId="{DFF278C4-3B27-413B-88D2-282ABBDDD95B}" srcOrd="3" destOrd="0" presId="urn:microsoft.com/office/officeart/2005/8/layout/orgChart1"/>
-    <dgm:cxn modelId="{50A7F363-F4A2-4D3E-85E2-AD3B620F2C37}" type="presParOf" srcId="{DFF278C4-3B27-413B-88D2-282ABBDDD95B}" destId="{8135EF3E-A7A3-4BC9-A657-C29F5DA342B1}" srcOrd="0" destOrd="0" presId="urn:microsoft.com/office/officeart/2005/8/layout/orgChart1"/>
-    <dgm:cxn modelId="{EFCC8C55-AB98-45A4-8B49-F0F33B34EBEA}" type="presParOf" srcId="{8135EF3E-A7A3-4BC9-A657-C29F5DA342B1}" destId="{B9E6269E-0132-4BE7-A08B-13FFC62623D5}" srcOrd="0" destOrd="0" presId="urn:microsoft.com/office/officeart/2005/8/layout/orgChart1"/>
-    <dgm:cxn modelId="{2E541982-10B2-4723-9D9B-37C3FF6AB8DE}" type="presParOf" srcId="{8135EF3E-A7A3-4BC9-A657-C29F5DA342B1}" destId="{6547041B-40D7-482D-BDCA-BDDB8EC9E4F3}" srcOrd="1" destOrd="0" presId="urn:microsoft.com/office/officeart/2005/8/layout/orgChart1"/>
-    <dgm:cxn modelId="{F3321AD1-0026-49B2-93D3-A90651FC9D1F}" type="presParOf" srcId="{DFF278C4-3B27-413B-88D2-282ABBDDD95B}" destId="{047D3732-CA9C-4EA8-949C-5568D5761DBC}" srcOrd="1" destOrd="0" presId="urn:microsoft.com/office/officeart/2005/8/layout/orgChart1"/>
-    <dgm:cxn modelId="{4FCF6F48-41B3-4FE4-948E-D6BF10705633}" type="presParOf" srcId="{DFF278C4-3B27-413B-88D2-282ABBDDD95B}" destId="{64F3E270-BB9B-4685-BE7E-1EC44EF8D0B3}" srcOrd="2" destOrd="0" presId="urn:microsoft.com/office/officeart/2005/8/layout/orgChart1"/>
-    <dgm:cxn modelId="{AEC2C087-769E-4234-8B4A-CF5E2AE452B9}" type="presParOf" srcId="{91D7860F-2ECF-4808-9392-47B30CAFBF83}" destId="{D5194FFF-2B59-411E-BB8C-1107B45FF9D2}" srcOrd="4" destOrd="0" presId="urn:microsoft.com/office/officeart/2005/8/layout/orgChart1"/>
-    <dgm:cxn modelId="{0F001A87-FD66-4E5F-ACDC-3A8141868F13}" type="presParOf" srcId="{91D7860F-2ECF-4808-9392-47B30CAFBF83}" destId="{1EED40DC-4A35-479D-A877-29E4E1A2F28D}" srcOrd="5" destOrd="0" presId="urn:microsoft.com/office/officeart/2005/8/layout/orgChart1"/>
-    <dgm:cxn modelId="{7A077ABE-6B4F-4B7E-88F7-A265029CE2E8}" type="presParOf" srcId="{1EED40DC-4A35-479D-A877-29E4E1A2F28D}" destId="{B674FC66-18CE-4B3C-BB4D-E3F7F20F663B}" srcOrd="0" destOrd="0" presId="urn:microsoft.com/office/officeart/2005/8/layout/orgChart1"/>
-    <dgm:cxn modelId="{8CE2FBC4-C6D3-474E-A44A-506BD2567284}" type="presParOf" srcId="{B674FC66-18CE-4B3C-BB4D-E3F7F20F663B}" destId="{E772C66C-1B80-41B0-BDC1-4520BF1832E7}" srcOrd="0" destOrd="0" presId="urn:microsoft.com/office/officeart/2005/8/layout/orgChart1"/>
-    <dgm:cxn modelId="{BE3AE6E4-9742-415F-9205-26DCBDA88DFB}" type="presParOf" srcId="{B674FC66-18CE-4B3C-BB4D-E3F7F20F663B}" destId="{BE90E482-D934-497E-BB56-EB65923110A8}" srcOrd="1" destOrd="0" presId="urn:microsoft.com/office/officeart/2005/8/layout/orgChart1"/>
-    <dgm:cxn modelId="{EF889A1C-6554-49A3-B0D9-E65FC30DE8E8}" type="presParOf" srcId="{1EED40DC-4A35-479D-A877-29E4E1A2F28D}" destId="{4BCE2B4C-29C8-4C47-A497-0CB473E4EFFB}" srcOrd="1" destOrd="0" presId="urn:microsoft.com/office/officeart/2005/8/layout/orgChart1"/>
-    <dgm:cxn modelId="{9D076859-2311-4F1A-9D55-6673055E0A89}" type="presParOf" srcId="{1EED40DC-4A35-479D-A877-29E4E1A2F28D}" destId="{820C5281-8D82-4B5E-9981-FCE3EBCD3835}" srcOrd="2" destOrd="0" presId="urn:microsoft.com/office/officeart/2005/8/layout/orgChart1"/>
-    <dgm:cxn modelId="{4BAB4EF2-CB83-483D-8CA9-3469288D1340}" type="presParOf" srcId="{91D7860F-2ECF-4808-9392-47B30CAFBF83}" destId="{6A09A6B1-ADB8-44C6-B5A4-69813F192DBA}" srcOrd="6" destOrd="0" presId="urn:microsoft.com/office/officeart/2005/8/layout/orgChart1"/>
-    <dgm:cxn modelId="{E57FB407-B4FF-41E9-A267-48F482F98AFE}" type="presParOf" srcId="{91D7860F-2ECF-4808-9392-47B30CAFBF83}" destId="{CE23EAD8-86C7-437D-B7F1-A4C0ED55A7A0}" srcOrd="7" destOrd="0" presId="urn:microsoft.com/office/officeart/2005/8/layout/orgChart1"/>
-    <dgm:cxn modelId="{F60D76CE-D5D1-40B2-9023-4E86973FB495}" type="presParOf" srcId="{CE23EAD8-86C7-437D-B7F1-A4C0ED55A7A0}" destId="{F9CAE3A2-5C4A-4C9B-A4D0-3065B05EB5B3}" srcOrd="0" destOrd="0" presId="urn:microsoft.com/office/officeart/2005/8/layout/orgChart1"/>
-    <dgm:cxn modelId="{8F1D822D-6EB7-4B5E-8AFF-215EFE4C418E}" type="presParOf" srcId="{F9CAE3A2-5C4A-4C9B-A4D0-3065B05EB5B3}" destId="{9D7AD784-73D2-4A52-BD0C-36231CD4252A}" srcOrd="0" destOrd="0" presId="urn:microsoft.com/office/officeart/2005/8/layout/orgChart1"/>
-    <dgm:cxn modelId="{F9E76DF0-B23F-46A2-90F4-CB46AD5573C7}" type="presParOf" srcId="{F9CAE3A2-5C4A-4C9B-A4D0-3065B05EB5B3}" destId="{F96DA5F0-8D34-45BB-8ACD-339010A9C9ED}" srcOrd="1" destOrd="0" presId="urn:microsoft.com/office/officeart/2005/8/layout/orgChart1"/>
-    <dgm:cxn modelId="{F2FCC7A9-1017-4EFD-8E19-20B7D62E097D}" type="presParOf" srcId="{CE23EAD8-86C7-437D-B7F1-A4C0ED55A7A0}" destId="{E49DB650-F0FC-4817-853A-0D7989C4DDEA}" srcOrd="1" destOrd="0" presId="urn:microsoft.com/office/officeart/2005/8/layout/orgChart1"/>
-    <dgm:cxn modelId="{FDF1B968-A67A-4D78-9741-2ECE529AF543}" type="presParOf" srcId="{CE23EAD8-86C7-437D-B7F1-A4C0ED55A7A0}" destId="{74AF3B34-988A-4FA9-B3E6-173419C98E59}" srcOrd="2" destOrd="0" presId="urn:microsoft.com/office/officeart/2005/8/layout/orgChart1"/>
-    <dgm:cxn modelId="{F444E0EF-22EF-4AF5-B238-6334294ED44D}" type="presParOf" srcId="{91D7860F-2ECF-4808-9392-47B30CAFBF83}" destId="{8A89DC42-7582-4359-8809-68E159879BA2}" srcOrd="8" destOrd="0" presId="urn:microsoft.com/office/officeart/2005/8/layout/orgChart1"/>
-    <dgm:cxn modelId="{BBA8D0D8-42C2-4258-8757-18AE87A9EF5A}" type="presParOf" srcId="{91D7860F-2ECF-4808-9392-47B30CAFBF83}" destId="{0A2477BC-164B-4E92-93D8-5F22E4832575}" srcOrd="9" destOrd="0" presId="urn:microsoft.com/office/officeart/2005/8/layout/orgChart1"/>
-    <dgm:cxn modelId="{50F87E35-E497-4521-BAE1-F68F27ADEC0D}" type="presParOf" srcId="{0A2477BC-164B-4E92-93D8-5F22E4832575}" destId="{82D01E32-F6E3-46D8-8781-2D7B31686445}" srcOrd="0" destOrd="0" presId="urn:microsoft.com/office/officeart/2005/8/layout/orgChart1"/>
-    <dgm:cxn modelId="{D8886C44-B1FD-4774-9749-1114CD43D0A8}" type="presParOf" srcId="{82D01E32-F6E3-46D8-8781-2D7B31686445}" destId="{3C03E665-D737-4331-99DB-9B76DF31B819}" srcOrd="0" destOrd="0" presId="urn:microsoft.com/office/officeart/2005/8/layout/orgChart1"/>
-    <dgm:cxn modelId="{9F7B9D40-60F0-43F8-BD68-6A4FD02F3AE8}" type="presParOf" srcId="{82D01E32-F6E3-46D8-8781-2D7B31686445}" destId="{C2A0A3D6-034C-46CA-858E-620230EA9229}" srcOrd="1" destOrd="0" presId="urn:microsoft.com/office/officeart/2005/8/layout/orgChart1"/>
-    <dgm:cxn modelId="{9C2DB297-0283-41B8-9AA8-2ECC2179F2B0}" type="presParOf" srcId="{0A2477BC-164B-4E92-93D8-5F22E4832575}" destId="{5D877E07-F17E-49C3-9930-557C8B366AFE}" srcOrd="1" destOrd="0" presId="urn:microsoft.com/office/officeart/2005/8/layout/orgChart1"/>
-    <dgm:cxn modelId="{B092A9FA-E9A7-4621-8F76-EAD00D3F4E4F}" type="presParOf" srcId="{0A2477BC-164B-4E92-93D8-5F22E4832575}" destId="{5B45213D-04EF-4278-AFD9-9846B9786B71}" srcOrd="2" destOrd="0" presId="urn:microsoft.com/office/officeart/2005/8/layout/orgChart1"/>
-    <dgm:cxn modelId="{49A0B174-F5D8-4F20-A4B0-C90CD5AD6F5D}" type="presParOf" srcId="{91D7860F-2ECF-4808-9392-47B30CAFBF83}" destId="{86B8F41F-83C5-4AE5-9A8B-236E961BAFB2}" srcOrd="10" destOrd="0" presId="urn:microsoft.com/office/officeart/2005/8/layout/orgChart1"/>
-    <dgm:cxn modelId="{F92CED84-BE26-4BD5-BC54-43C3D85950E5}" type="presParOf" srcId="{91D7860F-2ECF-4808-9392-47B30CAFBF83}" destId="{17F06FE0-007B-434D-8227-15F3176B1C42}" srcOrd="11" destOrd="0" presId="urn:microsoft.com/office/officeart/2005/8/layout/orgChart1"/>
-    <dgm:cxn modelId="{7CF81C21-1CB0-4965-8D77-771D4368D228}" type="presParOf" srcId="{17F06FE0-007B-434D-8227-15F3176B1C42}" destId="{E78898A7-FF5C-478E-924D-B5170912E99F}" srcOrd="0" destOrd="0" presId="urn:microsoft.com/office/officeart/2005/8/layout/orgChart1"/>
-    <dgm:cxn modelId="{05B599AD-21EA-4C0E-8276-30E15F3DDE5D}" type="presParOf" srcId="{E78898A7-FF5C-478E-924D-B5170912E99F}" destId="{2E0E43EB-8EA6-43C3-B5CA-BFAED82941AD}" srcOrd="0" destOrd="0" presId="urn:microsoft.com/office/officeart/2005/8/layout/orgChart1"/>
-    <dgm:cxn modelId="{4EACF0D0-2C43-4D24-A7CE-4B8812DDE428}" type="presParOf" srcId="{E78898A7-FF5C-478E-924D-B5170912E99F}" destId="{5FFB901A-BEFE-491E-BF6E-47010DE345F2}" srcOrd="1" destOrd="0" presId="urn:microsoft.com/office/officeart/2005/8/layout/orgChart1"/>
-    <dgm:cxn modelId="{E1CF80AB-EF6A-4DED-B0A3-354C0DF7FDCB}" type="presParOf" srcId="{17F06FE0-007B-434D-8227-15F3176B1C42}" destId="{B9872F11-AE97-4F6B-A6B0-336C156BE8A8}" srcOrd="1" destOrd="0" presId="urn:microsoft.com/office/officeart/2005/8/layout/orgChart1"/>
-    <dgm:cxn modelId="{00D7E1EA-3131-4100-B0A6-BE42DF6F347C}" type="presParOf" srcId="{17F06FE0-007B-434D-8227-15F3176B1C42}" destId="{BF387F90-766E-4D90-BCE7-8BE05076CB3E}" srcOrd="2" destOrd="0" presId="urn:microsoft.com/office/officeart/2005/8/layout/orgChart1"/>
-    <dgm:cxn modelId="{2A462BB4-58B6-4027-8092-CF1609508938}" type="presParOf" srcId="{91D7860F-2ECF-4808-9392-47B30CAFBF83}" destId="{373BC3D5-D283-45B0-833F-0C636975B290}" srcOrd="12" destOrd="0" presId="urn:microsoft.com/office/officeart/2005/8/layout/orgChart1"/>
-    <dgm:cxn modelId="{5CB529D2-F874-4C4E-A9B1-52E584C48564}" type="presParOf" srcId="{91D7860F-2ECF-4808-9392-47B30CAFBF83}" destId="{8804F03A-5016-472B-8F18-714D83DBFDF1}" srcOrd="13" destOrd="0" presId="urn:microsoft.com/office/officeart/2005/8/layout/orgChart1"/>
-    <dgm:cxn modelId="{371E93B6-1C50-46A2-B490-B6CE43DDD3FB}" type="presParOf" srcId="{8804F03A-5016-472B-8F18-714D83DBFDF1}" destId="{77F7C702-94A8-4605-947F-B4B11327971E}" srcOrd="0" destOrd="0" presId="urn:microsoft.com/office/officeart/2005/8/layout/orgChart1"/>
-    <dgm:cxn modelId="{B81E7C83-9188-485C-922D-7D1E142CD2E0}" type="presParOf" srcId="{77F7C702-94A8-4605-947F-B4B11327971E}" destId="{7E2E5C24-1E10-4A20-9DF4-43572CF8303E}" srcOrd="0" destOrd="0" presId="urn:microsoft.com/office/officeart/2005/8/layout/orgChart1"/>
-    <dgm:cxn modelId="{57F48B3E-19BD-4F75-B81A-8E37D280A2E8}" type="presParOf" srcId="{77F7C702-94A8-4605-947F-B4B11327971E}" destId="{70693D6C-48BE-4499-83CC-E3B84562FA76}" srcOrd="1" destOrd="0" presId="urn:microsoft.com/office/officeart/2005/8/layout/orgChart1"/>
-    <dgm:cxn modelId="{886D364E-71B0-444F-BFCE-F59AAEC22912}" type="presParOf" srcId="{8804F03A-5016-472B-8F18-714D83DBFDF1}" destId="{8524A341-2173-477B-9C34-510DCA0DFDD6}" srcOrd="1" destOrd="0" presId="urn:microsoft.com/office/officeart/2005/8/layout/orgChart1"/>
-    <dgm:cxn modelId="{BD5DF30A-1787-4CA9-8BA7-260DAB69C1DC}" type="presParOf" srcId="{8804F03A-5016-472B-8F18-714D83DBFDF1}" destId="{6DA5B926-5685-4138-9EC5-DD17E7962048}" srcOrd="2" destOrd="0" presId="urn:microsoft.com/office/officeart/2005/8/layout/orgChart1"/>
-    <dgm:cxn modelId="{2A579FD7-18A8-446A-880E-3D33B007BD94}" type="presParOf" srcId="{91D7860F-2ECF-4808-9392-47B30CAFBF83}" destId="{BBD617AE-88E3-4EAE-AE93-44C9E546809C}" srcOrd="14" destOrd="0" presId="urn:microsoft.com/office/officeart/2005/8/layout/orgChart1"/>
-    <dgm:cxn modelId="{4C863CD8-39DD-4B03-B0D8-8F6F21ECC570}" type="presParOf" srcId="{91D7860F-2ECF-4808-9392-47B30CAFBF83}" destId="{35F4D66A-EEFD-4F00-AE78-DD28B5DA4C17}" srcOrd="15" destOrd="0" presId="urn:microsoft.com/office/officeart/2005/8/layout/orgChart1"/>
-    <dgm:cxn modelId="{F6C1BF30-A587-4BF9-BE23-E5FFCF5499CB}" type="presParOf" srcId="{35F4D66A-EEFD-4F00-AE78-DD28B5DA4C17}" destId="{C23983D5-F45D-45A1-9A90-6F7A4F9ED282}" srcOrd="0" destOrd="0" presId="urn:microsoft.com/office/officeart/2005/8/layout/orgChart1"/>
-    <dgm:cxn modelId="{3B9A943F-F2AA-4609-BFEC-0450D1FC878E}" type="presParOf" srcId="{C23983D5-F45D-45A1-9A90-6F7A4F9ED282}" destId="{8C3DE112-702A-48B2-9EDE-086CA4E902E6}" srcOrd="0" destOrd="0" presId="urn:microsoft.com/office/officeart/2005/8/layout/orgChart1"/>
-    <dgm:cxn modelId="{77C17DA5-B498-442F-9FD7-6C2ADAE9DABC}" type="presParOf" srcId="{C23983D5-F45D-45A1-9A90-6F7A4F9ED282}" destId="{70AFF10A-B380-4829-B5CD-1DC0DC1A2A66}" srcOrd="1" destOrd="0" presId="urn:microsoft.com/office/officeart/2005/8/layout/orgChart1"/>
-    <dgm:cxn modelId="{2F336AB0-5B4F-441D-B097-7034FD8F1159}" type="presParOf" srcId="{35F4D66A-EEFD-4F00-AE78-DD28B5DA4C17}" destId="{5DC382AE-F8AE-4EF5-88C3-BA9FDE3934B2}" srcOrd="1" destOrd="0" presId="urn:microsoft.com/office/officeart/2005/8/layout/orgChart1"/>
-    <dgm:cxn modelId="{B42A7842-2E77-47B6-82D7-985585DC9B7E}" type="presParOf" srcId="{35F4D66A-EEFD-4F00-AE78-DD28B5DA4C17}" destId="{18AC446A-5F9E-423C-B6DF-A0293481AE06}" srcOrd="2" destOrd="0" presId="urn:microsoft.com/office/officeart/2005/8/layout/orgChart1"/>
-    <dgm:cxn modelId="{C8D57429-C29F-40CA-B782-13B7D6464350}" type="presParOf" srcId="{91D7860F-2ECF-4808-9392-47B30CAFBF83}" destId="{CBF4D579-89FC-4A80-8E59-315DD447F223}" srcOrd="16" destOrd="0" presId="urn:microsoft.com/office/officeart/2005/8/layout/orgChart1"/>
-    <dgm:cxn modelId="{60D043FD-A615-4D6E-A75D-46C2712B15EC}" type="presParOf" srcId="{91D7860F-2ECF-4808-9392-47B30CAFBF83}" destId="{4A1BB71C-4FB2-4F80-954C-B8E5F81224CA}" srcOrd="17" destOrd="0" presId="urn:microsoft.com/office/officeart/2005/8/layout/orgChart1"/>
-    <dgm:cxn modelId="{14754A32-F14F-44B8-963F-D57208248889}" type="presParOf" srcId="{4A1BB71C-4FB2-4F80-954C-B8E5F81224CA}" destId="{19517EF9-3D82-4808-990A-E26FE5DB34A5}" srcOrd="0" destOrd="0" presId="urn:microsoft.com/office/officeart/2005/8/layout/orgChart1"/>
-    <dgm:cxn modelId="{7CD60664-F4F1-4B7C-9AB2-47254CEA14E5}" type="presParOf" srcId="{19517EF9-3D82-4808-990A-E26FE5DB34A5}" destId="{9451C940-8716-4CF1-9E64-C1A586BADC8D}" srcOrd="0" destOrd="0" presId="urn:microsoft.com/office/officeart/2005/8/layout/orgChart1"/>
-    <dgm:cxn modelId="{116F4DAE-1158-4F5F-B9F8-03CD1CE81859}" type="presParOf" srcId="{19517EF9-3D82-4808-990A-E26FE5DB34A5}" destId="{7DDB0E15-BB4C-496A-9681-157E40BFACAA}" srcOrd="1" destOrd="0" presId="urn:microsoft.com/office/officeart/2005/8/layout/orgChart1"/>
-    <dgm:cxn modelId="{6ED626D5-4983-412C-9AB9-FD6CF44823A2}" type="presParOf" srcId="{4A1BB71C-4FB2-4F80-954C-B8E5F81224CA}" destId="{8342622C-D1F8-4B6B-ABBE-E85C3122A31A}" srcOrd="1" destOrd="0" presId="urn:microsoft.com/office/officeart/2005/8/layout/orgChart1"/>
-    <dgm:cxn modelId="{9453C5D9-0343-41F3-9AD0-A4443A850508}" type="presParOf" srcId="{4A1BB71C-4FB2-4F80-954C-B8E5F81224CA}" destId="{0234C287-DB1C-4309-9F4A-B362EEE61AA1}" srcOrd="2" destOrd="0" presId="urn:microsoft.com/office/officeart/2005/8/layout/orgChart1"/>
-    <dgm:cxn modelId="{48097D7E-82C4-4D8C-A9B3-C6C4F02194F9}" type="presParOf" srcId="{91D7860F-2ECF-4808-9392-47B30CAFBF83}" destId="{619DCB2D-2CBD-4ADC-A2DA-BF71D67FC155}" srcOrd="18" destOrd="0" presId="urn:microsoft.com/office/officeart/2005/8/layout/orgChart1"/>
-    <dgm:cxn modelId="{F99A8D03-6C7A-446D-AF72-2EA8415DB784}" type="presParOf" srcId="{91D7860F-2ECF-4808-9392-47B30CAFBF83}" destId="{9ADA0FF7-29CE-4A8D-B6B4-20C330A46B2D}" srcOrd="19" destOrd="0" presId="urn:microsoft.com/office/officeart/2005/8/layout/orgChart1"/>
-    <dgm:cxn modelId="{88622363-51A1-4DC9-830E-16D16D259244}" type="presParOf" srcId="{9ADA0FF7-29CE-4A8D-B6B4-20C330A46B2D}" destId="{0C0E4700-8229-4F0D-9833-4454D9D96A4B}" srcOrd="0" destOrd="0" presId="urn:microsoft.com/office/officeart/2005/8/layout/orgChart1"/>
-    <dgm:cxn modelId="{1701C9C5-BAE5-4F42-88D7-09F22EBE409F}" type="presParOf" srcId="{0C0E4700-8229-4F0D-9833-4454D9D96A4B}" destId="{15D5A047-BD1E-44BB-8C62-7832884031E3}" srcOrd="0" destOrd="0" presId="urn:microsoft.com/office/officeart/2005/8/layout/orgChart1"/>
-    <dgm:cxn modelId="{7CD54170-F39F-4365-B217-4E453037D511}" type="presParOf" srcId="{0C0E4700-8229-4F0D-9833-4454D9D96A4B}" destId="{B79C4B26-2AED-40A2-B593-00A372B3B5A1}" srcOrd="1" destOrd="0" presId="urn:microsoft.com/office/officeart/2005/8/layout/orgChart1"/>
-    <dgm:cxn modelId="{64A68D8E-05E8-43EF-AA4F-ADC38141700F}" type="presParOf" srcId="{9ADA0FF7-29CE-4A8D-B6B4-20C330A46B2D}" destId="{845EC36E-FCA8-4F12-A1BA-EBB38558745E}" srcOrd="1" destOrd="0" presId="urn:microsoft.com/office/officeart/2005/8/layout/orgChart1"/>
-    <dgm:cxn modelId="{5B9C214B-2B26-4E5A-9ED0-123317B7097B}" type="presParOf" srcId="{9ADA0FF7-29CE-4A8D-B6B4-20C330A46B2D}" destId="{9AD1F693-77DC-45A4-B8C0-BEC27C433AC3}" srcOrd="2" destOrd="0" presId="urn:microsoft.com/office/officeart/2005/8/layout/orgChart1"/>
-    <dgm:cxn modelId="{B2FF20D4-3C72-42A6-A76F-27ED9BB239E6}" type="presParOf" srcId="{91D7860F-2ECF-4808-9392-47B30CAFBF83}" destId="{48372692-4EB9-4EFF-8B16-47B5D192D518}" srcOrd="20" destOrd="0" presId="urn:microsoft.com/office/officeart/2005/8/layout/orgChart1"/>
-    <dgm:cxn modelId="{1248E8BC-7D21-45F6-AD4B-6E00BFC6DBBA}" type="presParOf" srcId="{91D7860F-2ECF-4808-9392-47B30CAFBF83}" destId="{F3796D22-30E1-4D34-BB18-8C4EBB3FD8E7}" srcOrd="21" destOrd="0" presId="urn:microsoft.com/office/officeart/2005/8/layout/orgChart1"/>
-    <dgm:cxn modelId="{FA3DB97B-1768-4525-B276-1E26BBCD1777}" type="presParOf" srcId="{F3796D22-30E1-4D34-BB18-8C4EBB3FD8E7}" destId="{5A42CAD0-BD7F-4D5F-A544-F2E97F780855}" srcOrd="0" destOrd="0" presId="urn:microsoft.com/office/officeart/2005/8/layout/orgChart1"/>
-    <dgm:cxn modelId="{1347C469-03B0-4388-B789-1AE6B1741490}" type="presParOf" srcId="{5A42CAD0-BD7F-4D5F-A544-F2E97F780855}" destId="{B00B0B0A-6121-4749-8039-9D974B5A160A}" srcOrd="0" destOrd="0" presId="urn:microsoft.com/office/officeart/2005/8/layout/orgChart1"/>
-    <dgm:cxn modelId="{FF5DEAD2-7FF8-45FF-A55C-304D2DF988A2}" type="presParOf" srcId="{5A42CAD0-BD7F-4D5F-A544-F2E97F780855}" destId="{6B462F12-F4DE-4BFF-8F87-9C37C758721D}" srcOrd="1" destOrd="0" presId="urn:microsoft.com/office/officeart/2005/8/layout/orgChart1"/>
-    <dgm:cxn modelId="{A81FF4A6-E622-406F-A024-3B49A18A0ABC}" type="presParOf" srcId="{F3796D22-30E1-4D34-BB18-8C4EBB3FD8E7}" destId="{BACD09B7-185E-444A-A088-91F04C924A40}" srcOrd="1" destOrd="0" presId="urn:microsoft.com/office/officeart/2005/8/layout/orgChart1"/>
-    <dgm:cxn modelId="{70957AE8-5262-4C30-B2BC-591F2B271D4F}" type="presParOf" srcId="{F3796D22-30E1-4D34-BB18-8C4EBB3FD8E7}" destId="{DFF0D1DA-38CA-4753-9913-03842B3B3BE1}" srcOrd="2" destOrd="0" presId="urn:microsoft.com/office/officeart/2005/8/layout/orgChart1"/>
-    <dgm:cxn modelId="{F84C0386-04F4-4F93-9FF6-3DD75EF47170}" type="presParOf" srcId="{91D7860F-2ECF-4808-9392-47B30CAFBF83}" destId="{4646A681-E590-452C-B6C7-41709223B143}" srcOrd="22" destOrd="0" presId="urn:microsoft.com/office/officeart/2005/8/layout/orgChart1"/>
-    <dgm:cxn modelId="{5BEF70A8-DCCF-40D7-A6F7-74EB467C57F6}" type="presParOf" srcId="{91D7860F-2ECF-4808-9392-47B30CAFBF83}" destId="{3AC6527F-C364-45FC-82A7-A8D082335F47}" srcOrd="23" destOrd="0" presId="urn:microsoft.com/office/officeart/2005/8/layout/orgChart1"/>
-    <dgm:cxn modelId="{B1794F44-AE3B-45D1-AB99-9D69EF2BFCE2}" type="presParOf" srcId="{3AC6527F-C364-45FC-82A7-A8D082335F47}" destId="{6A4BD039-EE19-4226-BDA5-D2BA413C670D}" srcOrd="0" destOrd="0" presId="urn:microsoft.com/office/officeart/2005/8/layout/orgChart1"/>
-    <dgm:cxn modelId="{CAFB8321-3554-4863-9BB4-F4D393A5B2EE}" type="presParOf" srcId="{6A4BD039-EE19-4226-BDA5-D2BA413C670D}" destId="{21875BEA-1124-43D2-A631-A5BA7BE06ED5}" srcOrd="0" destOrd="0" presId="urn:microsoft.com/office/officeart/2005/8/layout/orgChart1"/>
-    <dgm:cxn modelId="{8632B129-C7E9-476A-8185-D67FE9DB4DFD}" type="presParOf" srcId="{6A4BD039-EE19-4226-BDA5-D2BA413C670D}" destId="{214BB29F-1057-43B1-8F5B-45796DEF0BCD}" srcOrd="1" destOrd="0" presId="urn:microsoft.com/office/officeart/2005/8/layout/orgChart1"/>
-    <dgm:cxn modelId="{48FC23ED-558E-48F4-82B8-267FA70C9FD1}" type="presParOf" srcId="{3AC6527F-C364-45FC-82A7-A8D082335F47}" destId="{6E2B8720-FE37-44E8-A1BC-C8433E2E6240}" srcOrd="1" destOrd="0" presId="urn:microsoft.com/office/officeart/2005/8/layout/orgChart1"/>
-    <dgm:cxn modelId="{76969F20-8043-4A38-892D-DAB640CF1BD4}" type="presParOf" srcId="{3AC6527F-C364-45FC-82A7-A8D082335F47}" destId="{0AB09E23-A834-4480-B7C4-BD2D54EDFE2B}" srcOrd="2" destOrd="0" presId="urn:microsoft.com/office/officeart/2005/8/layout/orgChart1"/>
-    <dgm:cxn modelId="{3092C8D6-F7CF-4972-83AD-543F0047376B}" type="presParOf" srcId="{CAE29FA5-B941-4638-9117-84E64C04F6BF}" destId="{038C1CC5-41A1-4558-B3F4-9E4BE5B11BF8}" srcOrd="2" destOrd="0" presId="urn:microsoft.com/office/officeart/2005/8/layout/orgChart1"/>
-    <dgm:cxn modelId="{ECDAF925-5A27-465E-B6F3-000D32CA5AB4}" type="presParOf" srcId="{48A46CAF-E063-412C-A87F-86C102DE1E0A}" destId="{7F4D1407-A9CA-4391-A199-C1CCE4C323F3}" srcOrd="2" destOrd="0" presId="urn:microsoft.com/office/officeart/2005/8/layout/orgChart1"/>
-    <dgm:cxn modelId="{2699A67A-A885-437D-9D92-F91E189428D8}" type="presParOf" srcId="{129123F9-3855-4D82-843B-6D17F648ADED}" destId="{A3EEE277-A440-4432-B9FE-894E982087A9}" srcOrd="2" destOrd="0" presId="urn:microsoft.com/office/officeart/2005/8/layout/orgChart1"/>
-    <dgm:cxn modelId="{EB5BCC62-6CF7-4353-A435-4DFB4EFC043B}" type="presParOf" srcId="{129123F9-3855-4D82-843B-6D17F648ADED}" destId="{1C0A158C-C5F7-48A3-B55C-FC9CAE181FB1}" srcOrd="3" destOrd="0" presId="urn:microsoft.com/office/officeart/2005/8/layout/orgChart1"/>
-    <dgm:cxn modelId="{836693E0-FC62-422F-8D08-3C41FB46338F}" type="presParOf" srcId="{1C0A158C-C5F7-48A3-B55C-FC9CAE181FB1}" destId="{EEBBDAB1-3422-4215-AD5A-D74132B5E4B5}" srcOrd="0" destOrd="0" presId="urn:microsoft.com/office/officeart/2005/8/layout/orgChart1"/>
-    <dgm:cxn modelId="{FF04F05B-81E6-4C55-AB6C-4CCE4428A83F}" type="presParOf" srcId="{EEBBDAB1-3422-4215-AD5A-D74132B5E4B5}" destId="{CCD577C8-9955-4C15-A0DE-548BBBA06E69}" srcOrd="0" destOrd="0" presId="urn:microsoft.com/office/officeart/2005/8/layout/orgChart1"/>
-    <dgm:cxn modelId="{3176DC75-E465-4CE8-B9C7-E44A3F1DDC5A}" type="presParOf" srcId="{EEBBDAB1-3422-4215-AD5A-D74132B5E4B5}" destId="{9C939236-80F3-42A9-B740-25800F495424}" srcOrd="1" destOrd="0" presId="urn:microsoft.com/office/officeart/2005/8/layout/orgChart1"/>
-    <dgm:cxn modelId="{84AED6B6-3FDC-4796-83EA-CD069E57A25B}" type="presParOf" srcId="{1C0A158C-C5F7-48A3-B55C-FC9CAE181FB1}" destId="{5C903195-656C-4204-BBDD-F168A5F745E3}" srcOrd="1" destOrd="0" presId="urn:microsoft.com/office/officeart/2005/8/layout/orgChart1"/>
-    <dgm:cxn modelId="{5E96AE89-5E1D-4B9A-923C-2483C10A11A7}" type="presParOf" srcId="{5C903195-656C-4204-BBDD-F168A5F745E3}" destId="{E3DF274E-5FD1-46C3-9307-7262A787D2EE}" srcOrd="0" destOrd="0" presId="urn:microsoft.com/office/officeart/2005/8/layout/orgChart1"/>
-    <dgm:cxn modelId="{07657105-C165-426E-AA4F-BC6A3DC47E32}" type="presParOf" srcId="{5C903195-656C-4204-BBDD-F168A5F745E3}" destId="{DDCFA6D3-C3A8-4EAB-966B-EDAFD2C38749}" srcOrd="1" destOrd="0" presId="urn:microsoft.com/office/officeart/2005/8/layout/orgChart1"/>
-    <dgm:cxn modelId="{C46EA06D-7620-4120-8839-84C90D601C81}" type="presParOf" srcId="{DDCFA6D3-C3A8-4EAB-966B-EDAFD2C38749}" destId="{C77036C7-9099-428B-8544-1DBDAC7B94B9}" srcOrd="0" destOrd="0" presId="urn:microsoft.com/office/officeart/2005/8/layout/orgChart1"/>
-    <dgm:cxn modelId="{0B48E577-254F-4A23-AE70-F6301D2551DF}" type="presParOf" srcId="{C77036C7-9099-428B-8544-1DBDAC7B94B9}" destId="{0605BEDE-25DF-4BDB-80D3-51EB2EFAE5C3}" srcOrd="0" destOrd="0" presId="urn:microsoft.com/office/officeart/2005/8/layout/orgChart1"/>
-    <dgm:cxn modelId="{18655AEB-8CC5-48B8-B5B7-57899E89D914}" type="presParOf" srcId="{C77036C7-9099-428B-8544-1DBDAC7B94B9}" destId="{92458EED-6676-4D9A-8FFA-79F870ED5C42}" srcOrd="1" destOrd="0" presId="urn:microsoft.com/office/officeart/2005/8/layout/orgChart1"/>
-    <dgm:cxn modelId="{E4861863-16DA-43EF-84B3-715BBB15F4BF}" type="presParOf" srcId="{DDCFA6D3-C3A8-4EAB-966B-EDAFD2C38749}" destId="{5DA2F1C6-8CBD-4C27-85D7-6A81B97693A7}" srcOrd="1" destOrd="0" presId="urn:microsoft.com/office/officeart/2005/8/layout/orgChart1"/>
-    <dgm:cxn modelId="{AAAEA1BB-BC6E-48A1-8D2D-455C29A67EC3}" type="presParOf" srcId="{5DA2F1C6-8CBD-4C27-85D7-6A81B97693A7}" destId="{91F5E438-DF80-46C0-B0A8-104EBC2F6E0C}" srcOrd="0" destOrd="0" presId="urn:microsoft.com/office/officeart/2005/8/layout/orgChart1"/>
-    <dgm:cxn modelId="{0670BFE6-4B4F-4679-B3F8-A395A9064D18}" type="presParOf" srcId="{5DA2F1C6-8CBD-4C27-85D7-6A81B97693A7}" destId="{A7B2517B-8672-4D61-92AC-D9F14DC3891E}" srcOrd="1" destOrd="0" presId="urn:microsoft.com/office/officeart/2005/8/layout/orgChart1"/>
-    <dgm:cxn modelId="{BADD6FF4-3E47-4A3C-9604-0F0C69053F75}" type="presParOf" srcId="{A7B2517B-8672-4D61-92AC-D9F14DC3891E}" destId="{787D76E0-E620-4A70-8A2E-2572700DAE40}" srcOrd="0" destOrd="0" presId="urn:microsoft.com/office/officeart/2005/8/layout/orgChart1"/>
-    <dgm:cxn modelId="{5A75762F-931A-4211-A262-5C155648356E}" type="presParOf" srcId="{787D76E0-E620-4A70-8A2E-2572700DAE40}" destId="{630B5E91-9A80-45EF-AEB5-43AB70CAC7C7}" srcOrd="0" destOrd="0" presId="urn:microsoft.com/office/officeart/2005/8/layout/orgChart1"/>
-    <dgm:cxn modelId="{4D831DA4-28A2-4D6B-A851-C8ABCA0636BF}" type="presParOf" srcId="{787D76E0-E620-4A70-8A2E-2572700DAE40}" destId="{CBDBB49C-F0AA-4CA0-93C0-440977CAFDAD}" srcOrd="1" destOrd="0" presId="urn:microsoft.com/office/officeart/2005/8/layout/orgChart1"/>
-    <dgm:cxn modelId="{BAABF564-7CA4-419B-9DA3-6179F1163F6E}" type="presParOf" srcId="{A7B2517B-8672-4D61-92AC-D9F14DC3891E}" destId="{4394F9DD-2EEB-4A45-9472-477DA4522B1F}" srcOrd="1" destOrd="0" presId="urn:microsoft.com/office/officeart/2005/8/layout/orgChart1"/>
-    <dgm:cxn modelId="{7A3F31D9-ED8E-4435-AB2E-D36D996467B7}" type="presParOf" srcId="{A7B2517B-8672-4D61-92AC-D9F14DC3891E}" destId="{39CC5834-69EC-4D33-96F3-270D2B72BAB9}" srcOrd="2" destOrd="0" presId="urn:microsoft.com/office/officeart/2005/8/layout/orgChart1"/>
-    <dgm:cxn modelId="{ABC4B3E3-A4CA-4486-AAC0-EBBD9FD5A9E7}" type="presParOf" srcId="{5DA2F1C6-8CBD-4C27-85D7-6A81B97693A7}" destId="{101D6303-A6A7-4ED7-92AF-5A0A12944008}" srcOrd="2" destOrd="0" presId="urn:microsoft.com/office/officeart/2005/8/layout/orgChart1"/>
-    <dgm:cxn modelId="{8F61FC38-DE7C-4C07-9856-D2337A9E61C9}" type="presParOf" srcId="{5DA2F1C6-8CBD-4C27-85D7-6A81B97693A7}" destId="{04B47F0C-04F2-4005-8511-B4D00AE35693}" srcOrd="3" destOrd="0" presId="urn:microsoft.com/office/officeart/2005/8/layout/orgChart1"/>
-    <dgm:cxn modelId="{D4380533-B433-4F0D-9898-8BD8152BBB21}" type="presParOf" srcId="{04B47F0C-04F2-4005-8511-B4D00AE35693}" destId="{3B5B0DA4-348F-4E6A-8635-9E0F5A20D723}" srcOrd="0" destOrd="0" presId="urn:microsoft.com/office/officeart/2005/8/layout/orgChart1"/>
-    <dgm:cxn modelId="{5BCDC93A-1CF3-45C5-BFC2-A875D3F5A5BF}" type="presParOf" srcId="{3B5B0DA4-348F-4E6A-8635-9E0F5A20D723}" destId="{111810C0-D98F-42A5-8758-6F6B13D8AC00}" srcOrd="0" destOrd="0" presId="urn:microsoft.com/office/officeart/2005/8/layout/orgChart1"/>
-    <dgm:cxn modelId="{8F0D08BA-063C-4F76-85DE-CB1B2943BD09}" type="presParOf" srcId="{3B5B0DA4-348F-4E6A-8635-9E0F5A20D723}" destId="{07C92325-0E2E-4722-A12A-38CD58BD4EEB}" srcOrd="1" destOrd="0" presId="urn:microsoft.com/office/officeart/2005/8/layout/orgChart1"/>
-    <dgm:cxn modelId="{8730BB28-1447-4631-A8EA-51071395ECD9}" type="presParOf" srcId="{04B47F0C-04F2-4005-8511-B4D00AE35693}" destId="{9CFA0A3C-DDDD-4F4F-B281-42F99772EE85}" srcOrd="1" destOrd="0" presId="urn:microsoft.com/office/officeart/2005/8/layout/orgChart1"/>
-    <dgm:cxn modelId="{489FC31F-637C-478D-9740-267B061B2D0B}" type="presParOf" srcId="{04B47F0C-04F2-4005-8511-B4D00AE35693}" destId="{FE578ED4-E97F-44F1-8BB5-65F4F2135CC7}" srcOrd="2" destOrd="0" presId="urn:microsoft.com/office/officeart/2005/8/layout/orgChart1"/>
-    <dgm:cxn modelId="{A427E462-795B-43F8-9EE9-AB5BEDEF10AE}" type="presParOf" srcId="{5DA2F1C6-8CBD-4C27-85D7-6A81B97693A7}" destId="{D85C8D20-0A8F-4772-85AA-77F41D6E03A6}" srcOrd="4" destOrd="0" presId="urn:microsoft.com/office/officeart/2005/8/layout/orgChart1"/>
-    <dgm:cxn modelId="{AE6BAC31-47DC-44E1-9483-4142061F5AFF}" type="presParOf" srcId="{5DA2F1C6-8CBD-4C27-85D7-6A81B97693A7}" destId="{FABFBC0C-BEFD-466C-908B-6E121CF6D214}" srcOrd="5" destOrd="0" presId="urn:microsoft.com/office/officeart/2005/8/layout/orgChart1"/>
-    <dgm:cxn modelId="{F82CC109-D0A2-4F87-AF66-E9B1A21600E3}" type="presParOf" srcId="{FABFBC0C-BEFD-466C-908B-6E121CF6D214}" destId="{818E0F35-44E4-4ADF-B505-A8EAF094849C}" srcOrd="0" destOrd="0" presId="urn:microsoft.com/office/officeart/2005/8/layout/orgChart1"/>
-    <dgm:cxn modelId="{1C0442DE-CED2-4E6F-BAE0-E1C68A3994C5}" type="presParOf" srcId="{818E0F35-44E4-4ADF-B505-A8EAF094849C}" destId="{EF54315B-7D25-4C48-9EC8-C3063A41E0BA}" srcOrd="0" destOrd="0" presId="urn:microsoft.com/office/officeart/2005/8/layout/orgChart1"/>
-    <dgm:cxn modelId="{A11A044A-6BEE-40C1-8171-101FD138DA91}" type="presParOf" srcId="{818E0F35-44E4-4ADF-B505-A8EAF094849C}" destId="{F5A2806F-621F-4421-867B-0A6261BC9195}" srcOrd="1" destOrd="0" presId="urn:microsoft.com/office/officeart/2005/8/layout/orgChart1"/>
-    <dgm:cxn modelId="{4B07FDA8-27C9-462C-82AD-8344C39E587A}" type="presParOf" srcId="{FABFBC0C-BEFD-466C-908B-6E121CF6D214}" destId="{21DFCED2-BBE5-45C2-95C4-81383954F8DC}" srcOrd="1" destOrd="0" presId="urn:microsoft.com/office/officeart/2005/8/layout/orgChart1"/>
-    <dgm:cxn modelId="{4E09F7A2-1468-4B17-B087-7121F3681227}" type="presParOf" srcId="{FABFBC0C-BEFD-466C-908B-6E121CF6D214}" destId="{D2A52C76-BC75-4B15-B481-3492125977F7}" srcOrd="2" destOrd="0" presId="urn:microsoft.com/office/officeart/2005/8/layout/orgChart1"/>
-    <dgm:cxn modelId="{77DE7588-E35D-4D94-8847-8F1DF030BBF5}" type="presParOf" srcId="{5DA2F1C6-8CBD-4C27-85D7-6A81B97693A7}" destId="{BC6E3CF2-D156-4645-97E5-FBA567BEBB60}" srcOrd="6" destOrd="0" presId="urn:microsoft.com/office/officeart/2005/8/layout/orgChart1"/>
-    <dgm:cxn modelId="{EB1F2796-E9C2-48FF-AAC6-4B9E1C08AFC6}" type="presParOf" srcId="{5DA2F1C6-8CBD-4C27-85D7-6A81B97693A7}" destId="{2C9B3077-394D-41E0-A08F-C52D314DE0B9}" srcOrd="7" destOrd="0" presId="urn:microsoft.com/office/officeart/2005/8/layout/orgChart1"/>
-    <dgm:cxn modelId="{CDED77DE-F565-4378-A90B-CE093E535BAD}" type="presParOf" srcId="{2C9B3077-394D-41E0-A08F-C52D314DE0B9}" destId="{EDFE6CB1-051A-4ECE-9DAC-39DCF531D561}" srcOrd="0" destOrd="0" presId="urn:microsoft.com/office/officeart/2005/8/layout/orgChart1"/>
-    <dgm:cxn modelId="{14F2637D-7B9A-4697-8F79-0DC43044AE5C}" type="presParOf" srcId="{EDFE6CB1-051A-4ECE-9DAC-39DCF531D561}" destId="{4704BB4C-B663-43E2-AD97-F2FD073EC09E}" srcOrd="0" destOrd="0" presId="urn:microsoft.com/office/officeart/2005/8/layout/orgChart1"/>
-    <dgm:cxn modelId="{4EFE8058-AE54-4935-8320-36DB2721CF32}" type="presParOf" srcId="{EDFE6CB1-051A-4ECE-9DAC-39DCF531D561}" destId="{F04CA39F-266C-43F2-AD98-40BE72191E8E}" srcOrd="1" destOrd="0" presId="urn:microsoft.com/office/officeart/2005/8/layout/orgChart1"/>
-    <dgm:cxn modelId="{B7E72C6E-7BA5-4975-A6DE-BD9CE9BAD9CE}" type="presParOf" srcId="{2C9B3077-394D-41E0-A08F-C52D314DE0B9}" destId="{DD4449CD-6602-4F8C-9F05-32801B24F1D8}" srcOrd="1" destOrd="0" presId="urn:microsoft.com/office/officeart/2005/8/layout/orgChart1"/>
-    <dgm:cxn modelId="{2635FC06-513E-4DD0-95F7-9CEB49995334}" type="presParOf" srcId="{2C9B3077-394D-41E0-A08F-C52D314DE0B9}" destId="{CBBB03FD-6C92-455A-8A2F-E270B6754D7A}" srcOrd="2" destOrd="0" presId="urn:microsoft.com/office/officeart/2005/8/layout/orgChart1"/>
-    <dgm:cxn modelId="{E06FF0B3-FF6F-4C59-8D0E-D1C629B3F1B2}" type="presParOf" srcId="{5DA2F1C6-8CBD-4C27-85D7-6A81B97693A7}" destId="{1DC379EA-ACFB-4276-BD2D-A060D3B21DE0}" srcOrd="8" destOrd="0" presId="urn:microsoft.com/office/officeart/2005/8/layout/orgChart1"/>
-    <dgm:cxn modelId="{7605497F-071C-4736-B601-19F4D056E5E4}" type="presParOf" srcId="{5DA2F1C6-8CBD-4C27-85D7-6A81B97693A7}" destId="{E57ED9EA-899C-41AB-A7EB-A31A8B693B97}" srcOrd="9" destOrd="0" presId="urn:microsoft.com/office/officeart/2005/8/layout/orgChart1"/>
-    <dgm:cxn modelId="{94A961C2-B869-4D4C-B312-7BF87A413294}" type="presParOf" srcId="{E57ED9EA-899C-41AB-A7EB-A31A8B693B97}" destId="{8856D021-1B10-4A94-BF17-03265C28D52E}" srcOrd="0" destOrd="0" presId="urn:microsoft.com/office/officeart/2005/8/layout/orgChart1"/>
-    <dgm:cxn modelId="{951A0B00-A910-4297-BAEF-9A8E1789FB02}" type="presParOf" srcId="{8856D021-1B10-4A94-BF17-03265C28D52E}" destId="{200B6779-F528-4ADA-A136-66C368ACD577}" srcOrd="0" destOrd="0" presId="urn:microsoft.com/office/officeart/2005/8/layout/orgChart1"/>
-    <dgm:cxn modelId="{62BA0F0D-2351-4276-8C58-7471124F2144}" type="presParOf" srcId="{8856D021-1B10-4A94-BF17-03265C28D52E}" destId="{664DD1B7-3B88-4427-B3C1-1DB6C6373DE6}" srcOrd="1" destOrd="0" presId="urn:microsoft.com/office/officeart/2005/8/layout/orgChart1"/>
-    <dgm:cxn modelId="{7B7F41B1-2F36-440F-BF77-CA39A281959B}" type="presParOf" srcId="{E57ED9EA-899C-41AB-A7EB-A31A8B693B97}" destId="{711DE0BB-8AEB-468C-8A59-E1290192199D}" srcOrd="1" destOrd="0" presId="urn:microsoft.com/office/officeart/2005/8/layout/orgChart1"/>
-    <dgm:cxn modelId="{6F522047-0817-486D-9E22-7C7524EAEA5B}" type="presParOf" srcId="{E57ED9EA-899C-41AB-A7EB-A31A8B693B97}" destId="{70CF84F6-8030-4025-A5E8-5C5D827A9416}" srcOrd="2" destOrd="0" presId="urn:microsoft.com/office/officeart/2005/8/layout/orgChart1"/>
-    <dgm:cxn modelId="{A7928CE2-715D-4449-91E5-5150306B2617}" type="presParOf" srcId="{5DA2F1C6-8CBD-4C27-85D7-6A81B97693A7}" destId="{4454E6B6-C6EB-4EFE-A06D-30C96DF74C97}" srcOrd="10" destOrd="0" presId="urn:microsoft.com/office/officeart/2005/8/layout/orgChart1"/>
-    <dgm:cxn modelId="{201F27B7-46E1-4A16-9326-A294509C5D4A}" type="presParOf" srcId="{5DA2F1C6-8CBD-4C27-85D7-6A81B97693A7}" destId="{81163FF7-33D2-4DCE-B5B9-9E4C0A2A5BDE}" srcOrd="11" destOrd="0" presId="urn:microsoft.com/office/officeart/2005/8/layout/orgChart1"/>
-    <dgm:cxn modelId="{373749ED-D8CC-4E33-B1C0-0E4D873B8DFA}" type="presParOf" srcId="{81163FF7-33D2-4DCE-B5B9-9E4C0A2A5BDE}" destId="{122027D2-1851-47CD-AC0C-868ED80538EA}" srcOrd="0" destOrd="0" presId="urn:microsoft.com/office/officeart/2005/8/layout/orgChart1"/>
-    <dgm:cxn modelId="{7192AF6C-6FBF-4939-B837-2BFC1E77C39F}" type="presParOf" srcId="{122027D2-1851-47CD-AC0C-868ED80538EA}" destId="{A9A7E5C0-A92C-4F71-A7B9-642E96B5F5FE}" srcOrd="0" destOrd="0" presId="urn:microsoft.com/office/officeart/2005/8/layout/orgChart1"/>
-    <dgm:cxn modelId="{CADF8EFD-83B8-4805-9B53-C8067BA15E4B}" type="presParOf" srcId="{122027D2-1851-47CD-AC0C-868ED80538EA}" destId="{8DE9E13E-369B-4DF3-A64F-696D8730F840}" srcOrd="1" destOrd="0" presId="urn:microsoft.com/office/officeart/2005/8/layout/orgChart1"/>
-    <dgm:cxn modelId="{781E54C8-EFC2-4803-B842-84DCD59B8554}" type="presParOf" srcId="{81163FF7-33D2-4DCE-B5B9-9E4C0A2A5BDE}" destId="{EAE03B3A-C7FC-4DCC-9849-FAFA25FD1B90}" srcOrd="1" destOrd="0" presId="urn:microsoft.com/office/officeart/2005/8/layout/orgChart1"/>
-    <dgm:cxn modelId="{90058918-9504-4A1C-A10E-69D254C7150E}" type="presParOf" srcId="{81163FF7-33D2-4DCE-B5B9-9E4C0A2A5BDE}" destId="{BDBE21E0-8594-451F-ADA2-A33346696D2F}" srcOrd="2" destOrd="0" presId="urn:microsoft.com/office/officeart/2005/8/layout/orgChart1"/>
-    <dgm:cxn modelId="{8F552CC1-7338-429B-A465-70C4A6AA7000}" type="presParOf" srcId="{DDCFA6D3-C3A8-4EAB-966B-EDAFD2C38749}" destId="{A5710DA3-A5B7-4D6B-AA38-050B0881409A}" srcOrd="2" destOrd="0" presId="urn:microsoft.com/office/officeart/2005/8/layout/orgChart1"/>
-    <dgm:cxn modelId="{564C8E35-690C-4B3F-B949-89C63210B027}" type="presParOf" srcId="{1C0A158C-C5F7-48A3-B55C-FC9CAE181FB1}" destId="{CB56F6A1-AA57-4654-B19B-5220DE1DFE82}" srcOrd="2" destOrd="0" presId="urn:microsoft.com/office/officeart/2005/8/layout/orgChart1"/>
-    <dgm:cxn modelId="{5F113B0A-45AA-457A-AF3F-D9135FE2B507}" type="presParOf" srcId="{129123F9-3855-4D82-843B-6D17F648ADED}" destId="{14D3A4C6-1E40-4ADF-8A11-519A1B306E32}" srcOrd="4" destOrd="0" presId="urn:microsoft.com/office/officeart/2005/8/layout/orgChart1"/>
-    <dgm:cxn modelId="{5C757AF0-6FA2-44DF-B908-EF351163E11B}" type="presParOf" srcId="{129123F9-3855-4D82-843B-6D17F648ADED}" destId="{BC8C2CA2-D900-4985-90CA-C01E1FEF4593}" srcOrd="5" destOrd="0" presId="urn:microsoft.com/office/officeart/2005/8/layout/orgChart1"/>
-    <dgm:cxn modelId="{A04EAA93-A2CE-4E94-B919-5C07EF6D68DF}" type="presParOf" srcId="{BC8C2CA2-D900-4985-90CA-C01E1FEF4593}" destId="{03C412EA-A366-4BE8-985B-AAAAF2E7172D}" srcOrd="0" destOrd="0" presId="urn:microsoft.com/office/officeart/2005/8/layout/orgChart1"/>
-    <dgm:cxn modelId="{F9302E45-352A-49A5-B198-6D8B92FCB511}" type="presParOf" srcId="{03C412EA-A366-4BE8-985B-AAAAF2E7172D}" destId="{B87DD2D6-A50E-48A2-84D2-11DF6E294121}" srcOrd="0" destOrd="0" presId="urn:microsoft.com/office/officeart/2005/8/layout/orgChart1"/>
-    <dgm:cxn modelId="{F5CF6C4D-68BA-4588-BD24-5572155BD569}" type="presParOf" srcId="{03C412EA-A366-4BE8-985B-AAAAF2E7172D}" destId="{69B01DDF-7B09-4C33-BD1B-611ACC55A21B}" srcOrd="1" destOrd="0" presId="urn:microsoft.com/office/officeart/2005/8/layout/orgChart1"/>
-    <dgm:cxn modelId="{DA075BA9-3DFE-4CC6-85A2-231E3F84FBCB}" type="presParOf" srcId="{BC8C2CA2-D900-4985-90CA-C01E1FEF4593}" destId="{C84C4128-5FD2-4177-8224-679BF74C11BA}" srcOrd="1" destOrd="0" presId="urn:microsoft.com/office/officeart/2005/8/layout/orgChart1"/>
-    <dgm:cxn modelId="{004B69DB-B50E-459D-B154-01116D21C6C8}" type="presParOf" srcId="{BC8C2CA2-D900-4985-90CA-C01E1FEF4593}" destId="{7E78CA98-2507-4325-92E3-C22A623E1AEB}" srcOrd="2" destOrd="0" presId="urn:microsoft.com/office/officeart/2005/8/layout/orgChart1"/>
-    <dgm:cxn modelId="{0AFE364E-858C-47AD-969A-A62234D34292}" type="presParOf" srcId="{129123F9-3855-4D82-843B-6D17F648ADED}" destId="{E8F5CB36-5393-47BC-B138-2AC77A000B9E}" srcOrd="6" destOrd="0" presId="urn:microsoft.com/office/officeart/2005/8/layout/orgChart1"/>
-    <dgm:cxn modelId="{942D0847-0891-488B-8B09-9345D50F54EF}" type="presParOf" srcId="{129123F9-3855-4D82-843B-6D17F648ADED}" destId="{D99E9E05-26BD-4A68-A39B-6C0E66226AD4}" srcOrd="7" destOrd="0" presId="urn:microsoft.com/office/officeart/2005/8/layout/orgChart1"/>
-    <dgm:cxn modelId="{A673C0EB-BCBE-4A4A-B583-242387B70A6E}" type="presParOf" srcId="{D99E9E05-26BD-4A68-A39B-6C0E66226AD4}" destId="{FAEA5685-6578-43AD-8679-879BF1CF0231}" srcOrd="0" destOrd="0" presId="urn:microsoft.com/office/officeart/2005/8/layout/orgChart1"/>
-    <dgm:cxn modelId="{5BA684FE-3418-4CB2-9C69-5245337D9848}" type="presParOf" srcId="{FAEA5685-6578-43AD-8679-879BF1CF0231}" destId="{DF559129-30AF-43C2-83C8-FDD188F2ECEA}" srcOrd="0" destOrd="0" presId="urn:microsoft.com/office/officeart/2005/8/layout/orgChart1"/>
-    <dgm:cxn modelId="{EEC0816F-F3C2-4A48-B3A4-2B17B4D69501}" type="presParOf" srcId="{FAEA5685-6578-43AD-8679-879BF1CF0231}" destId="{6F07934B-92A3-4103-9632-A65EE9643A2C}" srcOrd="1" destOrd="0" presId="urn:microsoft.com/office/officeart/2005/8/layout/orgChart1"/>
-    <dgm:cxn modelId="{7250F4EC-AE86-4BA1-987E-A7A941163A11}" type="presParOf" srcId="{D99E9E05-26BD-4A68-A39B-6C0E66226AD4}" destId="{A681DEDD-9EE4-4721-AC03-CA8F49C6F349}" srcOrd="1" destOrd="0" presId="urn:microsoft.com/office/officeart/2005/8/layout/orgChart1"/>
-    <dgm:cxn modelId="{4B736423-5A71-4DEC-A53A-9B9EAA6ACA4E}" type="presParOf" srcId="{D99E9E05-26BD-4A68-A39B-6C0E66226AD4}" destId="{2A824A8A-1BEE-4D95-88C1-7BDED3C43E4E}" srcOrd="2" destOrd="0" presId="urn:microsoft.com/office/officeart/2005/8/layout/orgChart1"/>
-    <dgm:cxn modelId="{3CC8101C-AE0C-481D-B978-121F21CF15DF}" type="presParOf" srcId="{303CB245-BC72-44A0-A5E5-F63A5F5B82AE}" destId="{FE2B89AD-3CE3-4AF1-A8B2-91CD3816EEE6}" srcOrd="2" destOrd="0" presId="urn:microsoft.com/office/officeart/2005/8/layout/orgChart1"/>
+    <dgm:cxn modelId="{D4E2A01A-F553-4155-9DC7-12FC972F5540}" type="presParOf" srcId="{C21E4A27-0657-49E4-AD2D-75459EFD2036}" destId="{303CB245-BC72-44A0-A5E5-F63A5F5B82AE}" srcOrd="0" destOrd="0" presId="urn:microsoft.com/office/officeart/2005/8/layout/orgChart1"/>
+    <dgm:cxn modelId="{DA2A0DDC-AD7A-4758-B38B-89F1E4B06802}" type="presParOf" srcId="{303CB245-BC72-44A0-A5E5-F63A5F5B82AE}" destId="{F85D1FCF-6D22-45E5-81CA-5B987933492E}" srcOrd="0" destOrd="0" presId="urn:microsoft.com/office/officeart/2005/8/layout/orgChart1"/>
+    <dgm:cxn modelId="{5BB24A99-F72B-43E8-AE41-4F6239F6C247}" type="presParOf" srcId="{F85D1FCF-6D22-45E5-81CA-5B987933492E}" destId="{A05A0B0C-81E6-46B0-B8FD-E27721847AAD}" srcOrd="0" destOrd="0" presId="urn:microsoft.com/office/officeart/2005/8/layout/orgChart1"/>
+    <dgm:cxn modelId="{6FA4ECB9-F8FF-493A-97B9-C702989E85A3}" type="presParOf" srcId="{F85D1FCF-6D22-45E5-81CA-5B987933492E}" destId="{2AC58D0F-FC34-4300-824A-15D3944D36D7}" srcOrd="1" destOrd="0" presId="urn:microsoft.com/office/officeart/2005/8/layout/orgChart1"/>
+    <dgm:cxn modelId="{99C5C6F5-EF3E-45BC-96C5-DAE078F2324E}" type="presParOf" srcId="{303CB245-BC72-44A0-A5E5-F63A5F5B82AE}" destId="{129123F9-3855-4D82-843B-6D17F648ADED}" srcOrd="1" destOrd="0" presId="urn:microsoft.com/office/officeart/2005/8/layout/orgChart1"/>
+    <dgm:cxn modelId="{8A56EB72-2396-4919-87AC-DBA764AF74EC}" type="presParOf" srcId="{129123F9-3855-4D82-843B-6D17F648ADED}" destId="{CE511299-255A-4A60-BFC9-8A6BF5A439A2}" srcOrd="0" destOrd="0" presId="urn:microsoft.com/office/officeart/2005/8/layout/orgChart1"/>
+    <dgm:cxn modelId="{818D7478-DE1C-488C-85C0-C2C8402FEEEE}" type="presParOf" srcId="{129123F9-3855-4D82-843B-6D17F648ADED}" destId="{48A46CAF-E063-412C-A87F-86C102DE1E0A}" srcOrd="1" destOrd="0" presId="urn:microsoft.com/office/officeart/2005/8/layout/orgChart1"/>
+    <dgm:cxn modelId="{3EFBB0CC-ADAB-4CFA-A9A7-8C149B7E44A6}" type="presParOf" srcId="{48A46CAF-E063-412C-A87F-86C102DE1E0A}" destId="{B8375D65-FC95-4EE1-A84B-85697BDEC38D}" srcOrd="0" destOrd="0" presId="urn:microsoft.com/office/officeart/2005/8/layout/orgChart1"/>
+    <dgm:cxn modelId="{58CAD3FA-A8B3-4FFE-94A7-5CD979EA88C1}" type="presParOf" srcId="{B8375D65-FC95-4EE1-A84B-85697BDEC38D}" destId="{92DF9DB8-ADD3-49EB-94D5-C3D4F118BFF4}" srcOrd="0" destOrd="0" presId="urn:microsoft.com/office/officeart/2005/8/layout/orgChart1"/>
+    <dgm:cxn modelId="{B689DAA1-E076-4F37-B748-C7F6F7F92D42}" type="presParOf" srcId="{B8375D65-FC95-4EE1-A84B-85697BDEC38D}" destId="{74CB19A6-EC26-4648-81DC-0E6F06DFD3B8}" srcOrd="1" destOrd="0" presId="urn:microsoft.com/office/officeart/2005/8/layout/orgChart1"/>
+    <dgm:cxn modelId="{F3E7D157-4910-41EF-ADF7-2FC44A3EA1BE}" type="presParOf" srcId="{48A46CAF-E063-412C-A87F-86C102DE1E0A}" destId="{9EEBB31A-B747-463F-AC9B-86B2512EF261}" srcOrd="1" destOrd="0" presId="urn:microsoft.com/office/officeart/2005/8/layout/orgChart1"/>
+    <dgm:cxn modelId="{62EE5978-B161-42DB-8183-53CF1E14273B}" type="presParOf" srcId="{9EEBB31A-B747-463F-AC9B-86B2512EF261}" destId="{AE9FDFD5-E5D5-4E9B-BF48-0EE2D047B1AD}" srcOrd="0" destOrd="0" presId="urn:microsoft.com/office/officeart/2005/8/layout/orgChart1"/>
+    <dgm:cxn modelId="{83161754-CF33-4A9B-82C7-C34B99F1166B}" type="presParOf" srcId="{9EEBB31A-B747-463F-AC9B-86B2512EF261}" destId="{CAE29FA5-B941-4638-9117-84E64C04F6BF}" srcOrd="1" destOrd="0" presId="urn:microsoft.com/office/officeart/2005/8/layout/orgChart1"/>
+    <dgm:cxn modelId="{BDAD23D1-521E-4095-A901-8CBC100B68A1}" type="presParOf" srcId="{CAE29FA5-B941-4638-9117-84E64C04F6BF}" destId="{C00CB5B2-CC6D-4039-BB8C-00E8F624F77E}" srcOrd="0" destOrd="0" presId="urn:microsoft.com/office/officeart/2005/8/layout/orgChart1"/>
+    <dgm:cxn modelId="{F4089E64-E945-4308-ADE3-A11D0D5DD048}" type="presParOf" srcId="{C00CB5B2-CC6D-4039-BB8C-00E8F624F77E}" destId="{9B7AD01D-C590-43AB-93C9-9555A15171C1}" srcOrd="0" destOrd="0" presId="urn:microsoft.com/office/officeart/2005/8/layout/orgChart1"/>
+    <dgm:cxn modelId="{F47FDEF9-FC50-4710-A928-97C68A027B51}" type="presParOf" srcId="{C00CB5B2-CC6D-4039-BB8C-00E8F624F77E}" destId="{771F07AB-B1A9-4D32-9210-398584376502}" srcOrd="1" destOrd="0" presId="urn:microsoft.com/office/officeart/2005/8/layout/orgChart1"/>
+    <dgm:cxn modelId="{86640941-687C-4192-B3B1-2321FBBACB73}" type="presParOf" srcId="{CAE29FA5-B941-4638-9117-84E64C04F6BF}" destId="{91D7860F-2ECF-4808-9392-47B30CAFBF83}" srcOrd="1" destOrd="0" presId="urn:microsoft.com/office/officeart/2005/8/layout/orgChart1"/>
+    <dgm:cxn modelId="{7A9D1075-A44C-47DD-90AC-0C7216D0EF95}" type="presParOf" srcId="{91D7860F-2ECF-4808-9392-47B30CAFBF83}" destId="{E04233A4-917D-4DDC-B098-3CEDE33765A8}" srcOrd="0" destOrd="0" presId="urn:microsoft.com/office/officeart/2005/8/layout/orgChart1"/>
+    <dgm:cxn modelId="{40711769-B424-4F87-87C9-E94E0C418B5E}" type="presParOf" srcId="{91D7860F-2ECF-4808-9392-47B30CAFBF83}" destId="{26613DCE-495D-4DA7-8DFF-6EAD9C910815}" srcOrd="1" destOrd="0" presId="urn:microsoft.com/office/officeart/2005/8/layout/orgChart1"/>
+    <dgm:cxn modelId="{0D636DF7-AF12-469F-AE10-35F91FB7C460}" type="presParOf" srcId="{26613DCE-495D-4DA7-8DFF-6EAD9C910815}" destId="{24E5B3DC-7709-4F63-82B8-1C0FEA355672}" srcOrd="0" destOrd="0" presId="urn:microsoft.com/office/officeart/2005/8/layout/orgChart1"/>
+    <dgm:cxn modelId="{80FFB1AE-8FAF-41C4-9571-5966CAA19E3F}" type="presParOf" srcId="{24E5B3DC-7709-4F63-82B8-1C0FEA355672}" destId="{7F9E191A-FED7-42B6-9443-FA1141822762}" srcOrd="0" destOrd="0" presId="urn:microsoft.com/office/officeart/2005/8/layout/orgChart1"/>
+    <dgm:cxn modelId="{C655EFA0-3482-4650-9122-A06CC5B73104}" type="presParOf" srcId="{24E5B3DC-7709-4F63-82B8-1C0FEA355672}" destId="{2BEAAAE7-DA2A-418D-8D34-928C6F6234DD}" srcOrd="1" destOrd="0" presId="urn:microsoft.com/office/officeart/2005/8/layout/orgChart1"/>
+    <dgm:cxn modelId="{949EC6B4-85B8-40C4-B145-59D824302526}" type="presParOf" srcId="{26613DCE-495D-4DA7-8DFF-6EAD9C910815}" destId="{FE36C9C0-C5C5-4270-8839-A1DC953ABD4A}" srcOrd="1" destOrd="0" presId="urn:microsoft.com/office/officeart/2005/8/layout/orgChart1"/>
+    <dgm:cxn modelId="{97A6F34B-F299-4F0F-895B-20D6710683FF}" type="presParOf" srcId="{26613DCE-495D-4DA7-8DFF-6EAD9C910815}" destId="{8D89CA71-EEBD-4B13-97CA-5A93C8A20C98}" srcOrd="2" destOrd="0" presId="urn:microsoft.com/office/officeart/2005/8/layout/orgChart1"/>
+    <dgm:cxn modelId="{B0E30F22-812F-480E-ADB0-78E0E1DED057}" type="presParOf" srcId="{91D7860F-2ECF-4808-9392-47B30CAFBF83}" destId="{61949044-9275-4E51-96B3-616051701AB1}" srcOrd="2" destOrd="0" presId="urn:microsoft.com/office/officeart/2005/8/layout/orgChart1"/>
+    <dgm:cxn modelId="{4F97746E-D2CC-4731-B7EE-A477887EFBBA}" type="presParOf" srcId="{91D7860F-2ECF-4808-9392-47B30CAFBF83}" destId="{DFF278C4-3B27-413B-88D2-282ABBDDD95B}" srcOrd="3" destOrd="0" presId="urn:microsoft.com/office/officeart/2005/8/layout/orgChart1"/>
+    <dgm:cxn modelId="{F4C56FF7-9816-46A1-BF33-35676465F208}" type="presParOf" srcId="{DFF278C4-3B27-413B-88D2-282ABBDDD95B}" destId="{8135EF3E-A7A3-4BC9-A657-C29F5DA342B1}" srcOrd="0" destOrd="0" presId="urn:microsoft.com/office/officeart/2005/8/layout/orgChart1"/>
+    <dgm:cxn modelId="{299C6180-1113-426E-A55B-2F737335769B}" type="presParOf" srcId="{8135EF3E-A7A3-4BC9-A657-C29F5DA342B1}" destId="{B9E6269E-0132-4BE7-A08B-13FFC62623D5}" srcOrd="0" destOrd="0" presId="urn:microsoft.com/office/officeart/2005/8/layout/orgChart1"/>
+    <dgm:cxn modelId="{D0A46DFE-7C18-4031-AF8A-22FC247A5793}" type="presParOf" srcId="{8135EF3E-A7A3-4BC9-A657-C29F5DA342B1}" destId="{6547041B-40D7-482D-BDCA-BDDB8EC9E4F3}" srcOrd="1" destOrd="0" presId="urn:microsoft.com/office/officeart/2005/8/layout/orgChart1"/>
+    <dgm:cxn modelId="{1D70DAB9-6D94-48E9-AA71-CE6E2E4C030D}" type="presParOf" srcId="{DFF278C4-3B27-413B-88D2-282ABBDDD95B}" destId="{047D3732-CA9C-4EA8-949C-5568D5761DBC}" srcOrd="1" destOrd="0" presId="urn:microsoft.com/office/officeart/2005/8/layout/orgChart1"/>
+    <dgm:cxn modelId="{434A868E-B8A3-48B8-A3F2-32C96FA6FC72}" type="presParOf" srcId="{DFF278C4-3B27-413B-88D2-282ABBDDD95B}" destId="{64F3E270-BB9B-4685-BE7E-1EC44EF8D0B3}" srcOrd="2" destOrd="0" presId="urn:microsoft.com/office/officeart/2005/8/layout/orgChart1"/>
+    <dgm:cxn modelId="{8FB59D57-10C4-4F40-832D-35D799137A7D}" type="presParOf" srcId="{91D7860F-2ECF-4808-9392-47B30CAFBF83}" destId="{D5194FFF-2B59-411E-BB8C-1107B45FF9D2}" srcOrd="4" destOrd="0" presId="urn:microsoft.com/office/officeart/2005/8/layout/orgChart1"/>
+    <dgm:cxn modelId="{7E26C0BC-4662-4F6C-A0F6-6385F8FE6D52}" type="presParOf" srcId="{91D7860F-2ECF-4808-9392-47B30CAFBF83}" destId="{1EED40DC-4A35-479D-A877-29E4E1A2F28D}" srcOrd="5" destOrd="0" presId="urn:microsoft.com/office/officeart/2005/8/layout/orgChart1"/>
+    <dgm:cxn modelId="{25783453-C8F5-4266-BECD-C326A3FBF9E3}" type="presParOf" srcId="{1EED40DC-4A35-479D-A877-29E4E1A2F28D}" destId="{B674FC66-18CE-4B3C-BB4D-E3F7F20F663B}" srcOrd="0" destOrd="0" presId="urn:microsoft.com/office/officeart/2005/8/layout/orgChart1"/>
+    <dgm:cxn modelId="{B19D24F4-0CA2-4CCC-92B1-AE0C955DDC60}" type="presParOf" srcId="{B674FC66-18CE-4B3C-BB4D-E3F7F20F663B}" destId="{E772C66C-1B80-41B0-BDC1-4520BF1832E7}" srcOrd="0" destOrd="0" presId="urn:microsoft.com/office/officeart/2005/8/layout/orgChart1"/>
+    <dgm:cxn modelId="{545CB88A-FE90-41CD-AF82-510A07CC8016}" type="presParOf" srcId="{B674FC66-18CE-4B3C-BB4D-E3F7F20F663B}" destId="{BE90E482-D934-497E-BB56-EB65923110A8}" srcOrd="1" destOrd="0" presId="urn:microsoft.com/office/officeart/2005/8/layout/orgChart1"/>
+    <dgm:cxn modelId="{7DA889EE-8D44-4361-9B68-7AB909EEFD35}" type="presParOf" srcId="{1EED40DC-4A35-479D-A877-29E4E1A2F28D}" destId="{4BCE2B4C-29C8-4C47-A497-0CB473E4EFFB}" srcOrd="1" destOrd="0" presId="urn:microsoft.com/office/officeart/2005/8/layout/orgChart1"/>
+    <dgm:cxn modelId="{C683E8A8-55F1-4283-81AF-E8EAC3A35466}" type="presParOf" srcId="{1EED40DC-4A35-479D-A877-29E4E1A2F28D}" destId="{820C5281-8D82-4B5E-9981-FCE3EBCD3835}" srcOrd="2" destOrd="0" presId="urn:microsoft.com/office/officeart/2005/8/layout/orgChart1"/>
+    <dgm:cxn modelId="{115B2DB3-CD5E-4F50-95F0-E7CF42BC0D03}" type="presParOf" srcId="{91D7860F-2ECF-4808-9392-47B30CAFBF83}" destId="{6A09A6B1-ADB8-44C6-B5A4-69813F192DBA}" srcOrd="6" destOrd="0" presId="urn:microsoft.com/office/officeart/2005/8/layout/orgChart1"/>
+    <dgm:cxn modelId="{4C75DB9D-B5B8-4D11-8E1E-54C98F055D5E}" type="presParOf" srcId="{91D7860F-2ECF-4808-9392-47B30CAFBF83}" destId="{CE23EAD8-86C7-437D-B7F1-A4C0ED55A7A0}" srcOrd="7" destOrd="0" presId="urn:microsoft.com/office/officeart/2005/8/layout/orgChart1"/>
+    <dgm:cxn modelId="{80AB0D2B-BDD7-420C-A066-7E8FC8E3E6C1}" type="presParOf" srcId="{CE23EAD8-86C7-437D-B7F1-A4C0ED55A7A0}" destId="{F9CAE3A2-5C4A-4C9B-A4D0-3065B05EB5B3}" srcOrd="0" destOrd="0" presId="urn:microsoft.com/office/officeart/2005/8/layout/orgChart1"/>
+    <dgm:cxn modelId="{641F25F8-AA9B-42C1-B376-AC82DC147B4B}" type="presParOf" srcId="{F9CAE3A2-5C4A-4C9B-A4D0-3065B05EB5B3}" destId="{9D7AD784-73D2-4A52-BD0C-36231CD4252A}" srcOrd="0" destOrd="0" presId="urn:microsoft.com/office/officeart/2005/8/layout/orgChart1"/>
+    <dgm:cxn modelId="{1272D006-B768-49BF-93C0-9AACC9FC610B}" type="presParOf" srcId="{F9CAE3A2-5C4A-4C9B-A4D0-3065B05EB5B3}" destId="{F96DA5F0-8D34-45BB-8ACD-339010A9C9ED}" srcOrd="1" destOrd="0" presId="urn:microsoft.com/office/officeart/2005/8/layout/orgChart1"/>
+    <dgm:cxn modelId="{5A96D33D-EBEA-4C0D-AC44-9930C3805B27}" type="presParOf" srcId="{CE23EAD8-86C7-437D-B7F1-A4C0ED55A7A0}" destId="{E49DB650-F0FC-4817-853A-0D7989C4DDEA}" srcOrd="1" destOrd="0" presId="urn:microsoft.com/office/officeart/2005/8/layout/orgChart1"/>
+    <dgm:cxn modelId="{70D3B255-EF59-4674-BC40-A7ECB74187C2}" type="presParOf" srcId="{CE23EAD8-86C7-437D-B7F1-A4C0ED55A7A0}" destId="{74AF3B34-988A-4FA9-B3E6-173419C98E59}" srcOrd="2" destOrd="0" presId="urn:microsoft.com/office/officeart/2005/8/layout/orgChart1"/>
+    <dgm:cxn modelId="{2AF46FE4-CC99-44D8-A70E-741284647C19}" type="presParOf" srcId="{91D7860F-2ECF-4808-9392-47B30CAFBF83}" destId="{8A89DC42-7582-4359-8809-68E159879BA2}" srcOrd="8" destOrd="0" presId="urn:microsoft.com/office/officeart/2005/8/layout/orgChart1"/>
+    <dgm:cxn modelId="{1C7AAC71-D3A9-4715-8E37-7545991B77E9}" type="presParOf" srcId="{91D7860F-2ECF-4808-9392-47B30CAFBF83}" destId="{0A2477BC-164B-4E92-93D8-5F22E4832575}" srcOrd="9" destOrd="0" presId="urn:microsoft.com/office/officeart/2005/8/layout/orgChart1"/>
+    <dgm:cxn modelId="{8863EC06-73A1-46B0-82EE-C13EAC61C04C}" type="presParOf" srcId="{0A2477BC-164B-4E92-93D8-5F22E4832575}" destId="{82D01E32-F6E3-46D8-8781-2D7B31686445}" srcOrd="0" destOrd="0" presId="urn:microsoft.com/office/officeart/2005/8/layout/orgChart1"/>
+    <dgm:cxn modelId="{EF97A3C0-F627-47FF-9704-F16068E9CE68}" type="presParOf" srcId="{82D01E32-F6E3-46D8-8781-2D7B31686445}" destId="{3C03E665-D737-4331-99DB-9B76DF31B819}" srcOrd="0" destOrd="0" presId="urn:microsoft.com/office/officeart/2005/8/layout/orgChart1"/>
+    <dgm:cxn modelId="{94F3F52A-861D-462D-A3FC-97DE10C523F7}" type="presParOf" srcId="{82D01E32-F6E3-46D8-8781-2D7B31686445}" destId="{C2A0A3D6-034C-46CA-858E-620230EA9229}" srcOrd="1" destOrd="0" presId="urn:microsoft.com/office/officeart/2005/8/layout/orgChart1"/>
+    <dgm:cxn modelId="{B519282A-D2AC-4C02-A45C-DC8B970DEAC5}" type="presParOf" srcId="{0A2477BC-164B-4E92-93D8-5F22E4832575}" destId="{5D877E07-F17E-49C3-9930-557C8B366AFE}" srcOrd="1" destOrd="0" presId="urn:microsoft.com/office/officeart/2005/8/layout/orgChart1"/>
+    <dgm:cxn modelId="{CC1429D6-BE77-4683-97B0-A141142BB2A6}" type="presParOf" srcId="{0A2477BC-164B-4E92-93D8-5F22E4832575}" destId="{5B45213D-04EF-4278-AFD9-9846B9786B71}" srcOrd="2" destOrd="0" presId="urn:microsoft.com/office/officeart/2005/8/layout/orgChart1"/>
+    <dgm:cxn modelId="{2BEB1B58-9511-4D62-8A8F-F2387EF2DA62}" type="presParOf" srcId="{91D7860F-2ECF-4808-9392-47B30CAFBF83}" destId="{86B8F41F-83C5-4AE5-9A8B-236E961BAFB2}" srcOrd="10" destOrd="0" presId="urn:microsoft.com/office/officeart/2005/8/layout/orgChart1"/>
+    <dgm:cxn modelId="{4E056177-06FA-4BEF-A89F-8780426305F8}" type="presParOf" srcId="{91D7860F-2ECF-4808-9392-47B30CAFBF83}" destId="{17F06FE0-007B-434D-8227-15F3176B1C42}" srcOrd="11" destOrd="0" presId="urn:microsoft.com/office/officeart/2005/8/layout/orgChart1"/>
+    <dgm:cxn modelId="{C5932740-B3A6-43E2-B76A-059C6F7B5E8D}" type="presParOf" srcId="{17F06FE0-007B-434D-8227-15F3176B1C42}" destId="{E78898A7-FF5C-478E-924D-B5170912E99F}" srcOrd="0" destOrd="0" presId="urn:microsoft.com/office/officeart/2005/8/layout/orgChart1"/>
+    <dgm:cxn modelId="{B138EBD1-B106-4B3D-9009-25DFD9E185C5}" type="presParOf" srcId="{E78898A7-FF5C-478E-924D-B5170912E99F}" destId="{2E0E43EB-8EA6-43C3-B5CA-BFAED82941AD}" srcOrd="0" destOrd="0" presId="urn:microsoft.com/office/officeart/2005/8/layout/orgChart1"/>
+    <dgm:cxn modelId="{B1E9437D-4311-401E-B7F1-3BC5E7B90617}" type="presParOf" srcId="{E78898A7-FF5C-478E-924D-B5170912E99F}" destId="{5FFB901A-BEFE-491E-BF6E-47010DE345F2}" srcOrd="1" destOrd="0" presId="urn:microsoft.com/office/officeart/2005/8/layout/orgChart1"/>
+    <dgm:cxn modelId="{3A0BEAC5-A549-4BC5-91BA-52B12247CFFA}" type="presParOf" srcId="{17F06FE0-007B-434D-8227-15F3176B1C42}" destId="{B9872F11-AE97-4F6B-A6B0-336C156BE8A8}" srcOrd="1" destOrd="0" presId="urn:microsoft.com/office/officeart/2005/8/layout/orgChart1"/>
+    <dgm:cxn modelId="{00D417E0-E828-4BF1-9D53-B1D7D57C5CB9}" type="presParOf" srcId="{17F06FE0-007B-434D-8227-15F3176B1C42}" destId="{BF387F90-766E-4D90-BCE7-8BE05076CB3E}" srcOrd="2" destOrd="0" presId="urn:microsoft.com/office/officeart/2005/8/layout/orgChart1"/>
+    <dgm:cxn modelId="{FC91499C-65FB-4C05-BFE3-4D597A09E29E}" type="presParOf" srcId="{91D7860F-2ECF-4808-9392-47B30CAFBF83}" destId="{373BC3D5-D283-45B0-833F-0C636975B290}" srcOrd="12" destOrd="0" presId="urn:microsoft.com/office/officeart/2005/8/layout/orgChart1"/>
+    <dgm:cxn modelId="{D421E5C7-98F0-417E-843A-C76832E97F58}" type="presParOf" srcId="{91D7860F-2ECF-4808-9392-47B30CAFBF83}" destId="{8804F03A-5016-472B-8F18-714D83DBFDF1}" srcOrd="13" destOrd="0" presId="urn:microsoft.com/office/officeart/2005/8/layout/orgChart1"/>
+    <dgm:cxn modelId="{1C228721-3EF3-4291-B48D-750CFCA261C9}" type="presParOf" srcId="{8804F03A-5016-472B-8F18-714D83DBFDF1}" destId="{77F7C702-94A8-4605-947F-B4B11327971E}" srcOrd="0" destOrd="0" presId="urn:microsoft.com/office/officeart/2005/8/layout/orgChart1"/>
+    <dgm:cxn modelId="{25849C09-D44D-47D6-9B87-086C0C8508E4}" type="presParOf" srcId="{77F7C702-94A8-4605-947F-B4B11327971E}" destId="{7E2E5C24-1E10-4A20-9DF4-43572CF8303E}" srcOrd="0" destOrd="0" presId="urn:microsoft.com/office/officeart/2005/8/layout/orgChart1"/>
+    <dgm:cxn modelId="{ADA95EDB-D415-463F-AA4D-38D23F233212}" type="presParOf" srcId="{77F7C702-94A8-4605-947F-B4B11327971E}" destId="{70693D6C-48BE-4499-83CC-E3B84562FA76}" srcOrd="1" destOrd="0" presId="urn:microsoft.com/office/officeart/2005/8/layout/orgChart1"/>
+    <dgm:cxn modelId="{C44D4A60-0F85-4539-BA35-522428AEEFCD}" type="presParOf" srcId="{8804F03A-5016-472B-8F18-714D83DBFDF1}" destId="{8524A341-2173-477B-9C34-510DCA0DFDD6}" srcOrd="1" destOrd="0" presId="urn:microsoft.com/office/officeart/2005/8/layout/orgChart1"/>
+    <dgm:cxn modelId="{DE2F9CC9-E523-4152-B3B7-E1A4E4A161B1}" type="presParOf" srcId="{8804F03A-5016-472B-8F18-714D83DBFDF1}" destId="{6DA5B926-5685-4138-9EC5-DD17E7962048}" srcOrd="2" destOrd="0" presId="urn:microsoft.com/office/officeart/2005/8/layout/orgChart1"/>
+    <dgm:cxn modelId="{878E30DE-D01F-49E5-93A0-EC5EE5E632CF}" type="presParOf" srcId="{91D7860F-2ECF-4808-9392-47B30CAFBF83}" destId="{BBD617AE-88E3-4EAE-AE93-44C9E546809C}" srcOrd="14" destOrd="0" presId="urn:microsoft.com/office/officeart/2005/8/layout/orgChart1"/>
+    <dgm:cxn modelId="{F69C7C75-AF15-4264-A022-D98BA8EF3B8D}" type="presParOf" srcId="{91D7860F-2ECF-4808-9392-47B30CAFBF83}" destId="{35F4D66A-EEFD-4F00-AE78-DD28B5DA4C17}" srcOrd="15" destOrd="0" presId="urn:microsoft.com/office/officeart/2005/8/layout/orgChart1"/>
+    <dgm:cxn modelId="{23F33953-6CA0-4EFA-8AD2-BA7FA839E193}" type="presParOf" srcId="{35F4D66A-EEFD-4F00-AE78-DD28B5DA4C17}" destId="{C23983D5-F45D-45A1-9A90-6F7A4F9ED282}" srcOrd="0" destOrd="0" presId="urn:microsoft.com/office/officeart/2005/8/layout/orgChart1"/>
+    <dgm:cxn modelId="{2B118A22-1100-4AD0-B405-7D106E5088A3}" type="presParOf" srcId="{C23983D5-F45D-45A1-9A90-6F7A4F9ED282}" destId="{8C3DE112-702A-48B2-9EDE-086CA4E902E6}" srcOrd="0" destOrd="0" presId="urn:microsoft.com/office/officeart/2005/8/layout/orgChart1"/>
+    <dgm:cxn modelId="{375EDA74-B573-4074-8162-55DF437754AB}" type="presParOf" srcId="{C23983D5-F45D-45A1-9A90-6F7A4F9ED282}" destId="{70AFF10A-B380-4829-B5CD-1DC0DC1A2A66}" srcOrd="1" destOrd="0" presId="urn:microsoft.com/office/officeart/2005/8/layout/orgChart1"/>
+    <dgm:cxn modelId="{4311A66A-7F03-48D3-A6BF-3D3E7D8ABD3F}" type="presParOf" srcId="{35F4D66A-EEFD-4F00-AE78-DD28B5DA4C17}" destId="{5DC382AE-F8AE-4EF5-88C3-BA9FDE3934B2}" srcOrd="1" destOrd="0" presId="urn:microsoft.com/office/officeart/2005/8/layout/orgChart1"/>
+    <dgm:cxn modelId="{1476BAEC-B722-42AC-A65B-C679D5CC54DB}" type="presParOf" srcId="{35F4D66A-EEFD-4F00-AE78-DD28B5DA4C17}" destId="{18AC446A-5F9E-423C-B6DF-A0293481AE06}" srcOrd="2" destOrd="0" presId="urn:microsoft.com/office/officeart/2005/8/layout/orgChart1"/>
+    <dgm:cxn modelId="{B75ADE25-7409-4B10-98EA-2CDC0E38890B}" type="presParOf" srcId="{91D7860F-2ECF-4808-9392-47B30CAFBF83}" destId="{CBF4D579-89FC-4A80-8E59-315DD447F223}" srcOrd="16" destOrd="0" presId="urn:microsoft.com/office/officeart/2005/8/layout/orgChart1"/>
+    <dgm:cxn modelId="{1182CB7D-C863-45A5-A3E8-B054C89CF5E7}" type="presParOf" srcId="{91D7860F-2ECF-4808-9392-47B30CAFBF83}" destId="{4A1BB71C-4FB2-4F80-954C-B8E5F81224CA}" srcOrd="17" destOrd="0" presId="urn:microsoft.com/office/officeart/2005/8/layout/orgChart1"/>
+    <dgm:cxn modelId="{1A9731B3-7517-437F-8C3D-07F5743F2924}" type="presParOf" srcId="{4A1BB71C-4FB2-4F80-954C-B8E5F81224CA}" destId="{19517EF9-3D82-4808-990A-E26FE5DB34A5}" srcOrd="0" destOrd="0" presId="urn:microsoft.com/office/officeart/2005/8/layout/orgChart1"/>
+    <dgm:cxn modelId="{685B2E5D-76E9-4216-9849-5E07F7EF88C1}" type="presParOf" srcId="{19517EF9-3D82-4808-990A-E26FE5DB34A5}" destId="{9451C940-8716-4CF1-9E64-C1A586BADC8D}" srcOrd="0" destOrd="0" presId="urn:microsoft.com/office/officeart/2005/8/layout/orgChart1"/>
+    <dgm:cxn modelId="{77A80697-FEB5-4B44-ADF6-3F5179DED04F}" type="presParOf" srcId="{19517EF9-3D82-4808-990A-E26FE5DB34A5}" destId="{7DDB0E15-BB4C-496A-9681-157E40BFACAA}" srcOrd="1" destOrd="0" presId="urn:microsoft.com/office/officeart/2005/8/layout/orgChart1"/>
+    <dgm:cxn modelId="{183ABE89-168B-4664-9C52-79B98A9DC10A}" type="presParOf" srcId="{4A1BB71C-4FB2-4F80-954C-B8E5F81224CA}" destId="{8342622C-D1F8-4B6B-ABBE-E85C3122A31A}" srcOrd="1" destOrd="0" presId="urn:microsoft.com/office/officeart/2005/8/layout/orgChart1"/>
+    <dgm:cxn modelId="{15C8A566-D42B-49D9-AA6A-3885D8856293}" type="presParOf" srcId="{4A1BB71C-4FB2-4F80-954C-B8E5F81224CA}" destId="{0234C287-DB1C-4309-9F4A-B362EEE61AA1}" srcOrd="2" destOrd="0" presId="urn:microsoft.com/office/officeart/2005/8/layout/orgChart1"/>
+    <dgm:cxn modelId="{64895183-BAC5-4ED2-8119-0D871714D242}" type="presParOf" srcId="{91D7860F-2ECF-4808-9392-47B30CAFBF83}" destId="{619DCB2D-2CBD-4ADC-A2DA-BF71D67FC155}" srcOrd="18" destOrd="0" presId="urn:microsoft.com/office/officeart/2005/8/layout/orgChart1"/>
+    <dgm:cxn modelId="{99600472-5D5C-4CFE-8CCF-C023BAA7F29F}" type="presParOf" srcId="{91D7860F-2ECF-4808-9392-47B30CAFBF83}" destId="{9ADA0FF7-29CE-4A8D-B6B4-20C330A46B2D}" srcOrd="19" destOrd="0" presId="urn:microsoft.com/office/officeart/2005/8/layout/orgChart1"/>
+    <dgm:cxn modelId="{119DF186-D0DE-4236-9AF4-608430A1E2F4}" type="presParOf" srcId="{9ADA0FF7-29CE-4A8D-B6B4-20C330A46B2D}" destId="{0C0E4700-8229-4F0D-9833-4454D9D96A4B}" srcOrd="0" destOrd="0" presId="urn:microsoft.com/office/officeart/2005/8/layout/orgChart1"/>
+    <dgm:cxn modelId="{72963D01-C60C-41B9-9293-4A3C06ABC1E4}" type="presParOf" srcId="{0C0E4700-8229-4F0D-9833-4454D9D96A4B}" destId="{15D5A047-BD1E-44BB-8C62-7832884031E3}" srcOrd="0" destOrd="0" presId="urn:microsoft.com/office/officeart/2005/8/layout/orgChart1"/>
+    <dgm:cxn modelId="{E96A3FB0-1940-40E7-9E67-7577C7D06E5D}" type="presParOf" srcId="{0C0E4700-8229-4F0D-9833-4454D9D96A4B}" destId="{B79C4B26-2AED-40A2-B593-00A372B3B5A1}" srcOrd="1" destOrd="0" presId="urn:microsoft.com/office/officeart/2005/8/layout/orgChart1"/>
+    <dgm:cxn modelId="{C9BC8602-8604-4F41-9373-E9CD2F7B394F}" type="presParOf" srcId="{9ADA0FF7-29CE-4A8D-B6B4-20C330A46B2D}" destId="{845EC36E-FCA8-4F12-A1BA-EBB38558745E}" srcOrd="1" destOrd="0" presId="urn:microsoft.com/office/officeart/2005/8/layout/orgChart1"/>
+    <dgm:cxn modelId="{EE717738-01E2-4D34-8C02-24A1062B9AB5}" type="presParOf" srcId="{9ADA0FF7-29CE-4A8D-B6B4-20C330A46B2D}" destId="{9AD1F693-77DC-45A4-B8C0-BEC27C433AC3}" srcOrd="2" destOrd="0" presId="urn:microsoft.com/office/officeart/2005/8/layout/orgChart1"/>
+    <dgm:cxn modelId="{01F1116D-8066-465D-9927-495D849B700B}" type="presParOf" srcId="{91D7860F-2ECF-4808-9392-47B30CAFBF83}" destId="{48372692-4EB9-4EFF-8B16-47B5D192D518}" srcOrd="20" destOrd="0" presId="urn:microsoft.com/office/officeart/2005/8/layout/orgChart1"/>
+    <dgm:cxn modelId="{15499DE7-9123-4B8F-8257-3C1F9D8B8287}" type="presParOf" srcId="{91D7860F-2ECF-4808-9392-47B30CAFBF83}" destId="{F3796D22-30E1-4D34-BB18-8C4EBB3FD8E7}" srcOrd="21" destOrd="0" presId="urn:microsoft.com/office/officeart/2005/8/layout/orgChart1"/>
+    <dgm:cxn modelId="{78B57D22-F331-4B34-823C-0C5F4091B646}" type="presParOf" srcId="{F3796D22-30E1-4D34-BB18-8C4EBB3FD8E7}" destId="{5A42CAD0-BD7F-4D5F-A544-F2E97F780855}" srcOrd="0" destOrd="0" presId="urn:microsoft.com/office/officeart/2005/8/layout/orgChart1"/>
+    <dgm:cxn modelId="{61760DB9-CBDF-4D3D-8951-382251791A98}" type="presParOf" srcId="{5A42CAD0-BD7F-4D5F-A544-F2E97F780855}" destId="{B00B0B0A-6121-4749-8039-9D974B5A160A}" srcOrd="0" destOrd="0" presId="urn:microsoft.com/office/officeart/2005/8/layout/orgChart1"/>
+    <dgm:cxn modelId="{349314E7-DA0B-46B0-B522-0FD81C2D1C79}" type="presParOf" srcId="{5A42CAD0-BD7F-4D5F-A544-F2E97F780855}" destId="{6B462F12-F4DE-4BFF-8F87-9C37C758721D}" srcOrd="1" destOrd="0" presId="urn:microsoft.com/office/officeart/2005/8/layout/orgChart1"/>
+    <dgm:cxn modelId="{B29012D9-79BC-40AB-B7B8-A77AAD27C527}" type="presParOf" srcId="{F3796D22-30E1-4D34-BB18-8C4EBB3FD8E7}" destId="{BACD09B7-185E-444A-A088-91F04C924A40}" srcOrd="1" destOrd="0" presId="urn:microsoft.com/office/officeart/2005/8/layout/orgChart1"/>
+    <dgm:cxn modelId="{F9AE65E6-BDAB-4806-8777-4FA6A5E1B46E}" type="presParOf" srcId="{F3796D22-30E1-4D34-BB18-8C4EBB3FD8E7}" destId="{DFF0D1DA-38CA-4753-9913-03842B3B3BE1}" srcOrd="2" destOrd="0" presId="urn:microsoft.com/office/officeart/2005/8/layout/orgChart1"/>
+    <dgm:cxn modelId="{333C002E-17B9-45A0-BF0D-52D8200E5988}" type="presParOf" srcId="{91D7860F-2ECF-4808-9392-47B30CAFBF83}" destId="{4646A681-E590-452C-B6C7-41709223B143}" srcOrd="22" destOrd="0" presId="urn:microsoft.com/office/officeart/2005/8/layout/orgChart1"/>
+    <dgm:cxn modelId="{56F2B8D0-2024-4089-BC8E-73847049466B}" type="presParOf" srcId="{91D7860F-2ECF-4808-9392-47B30CAFBF83}" destId="{3AC6527F-C364-45FC-82A7-A8D082335F47}" srcOrd="23" destOrd="0" presId="urn:microsoft.com/office/officeart/2005/8/layout/orgChart1"/>
+    <dgm:cxn modelId="{0C0C0EB8-9873-4B30-AF82-A869E2D6178C}" type="presParOf" srcId="{3AC6527F-C364-45FC-82A7-A8D082335F47}" destId="{6A4BD039-EE19-4226-BDA5-D2BA413C670D}" srcOrd="0" destOrd="0" presId="urn:microsoft.com/office/officeart/2005/8/layout/orgChart1"/>
+    <dgm:cxn modelId="{2673CA73-8ACB-4DF3-BC21-531A7C94A1AF}" type="presParOf" srcId="{6A4BD039-EE19-4226-BDA5-D2BA413C670D}" destId="{21875BEA-1124-43D2-A631-A5BA7BE06ED5}" srcOrd="0" destOrd="0" presId="urn:microsoft.com/office/officeart/2005/8/layout/orgChart1"/>
+    <dgm:cxn modelId="{5FAAB9E1-2ED1-4A72-8715-C3DA0987A616}" type="presParOf" srcId="{6A4BD039-EE19-4226-BDA5-D2BA413C670D}" destId="{214BB29F-1057-43B1-8F5B-45796DEF0BCD}" srcOrd="1" destOrd="0" presId="urn:microsoft.com/office/officeart/2005/8/layout/orgChart1"/>
+    <dgm:cxn modelId="{A343C281-B038-42C1-95DC-48FBC6149870}" type="presParOf" srcId="{3AC6527F-C364-45FC-82A7-A8D082335F47}" destId="{6E2B8720-FE37-44E8-A1BC-C8433E2E6240}" srcOrd="1" destOrd="0" presId="urn:microsoft.com/office/officeart/2005/8/layout/orgChart1"/>
+    <dgm:cxn modelId="{30D538A6-7401-4B46-B51D-DD4DC556F795}" type="presParOf" srcId="{3AC6527F-C364-45FC-82A7-A8D082335F47}" destId="{0AB09E23-A834-4480-B7C4-BD2D54EDFE2B}" srcOrd="2" destOrd="0" presId="urn:microsoft.com/office/officeart/2005/8/layout/orgChart1"/>
+    <dgm:cxn modelId="{B2373162-62C2-4360-868F-DC6BAB86D43D}" type="presParOf" srcId="{CAE29FA5-B941-4638-9117-84E64C04F6BF}" destId="{038C1CC5-41A1-4558-B3F4-9E4BE5B11BF8}" srcOrd="2" destOrd="0" presId="urn:microsoft.com/office/officeart/2005/8/layout/orgChart1"/>
+    <dgm:cxn modelId="{D280697B-A5B2-484C-A5E3-57BF14C2FED6}" type="presParOf" srcId="{48A46CAF-E063-412C-A87F-86C102DE1E0A}" destId="{7F4D1407-A9CA-4391-A199-C1CCE4C323F3}" srcOrd="2" destOrd="0" presId="urn:microsoft.com/office/officeart/2005/8/layout/orgChart1"/>
+    <dgm:cxn modelId="{BC1D4201-F881-4DC8-B555-49FD13F05613}" type="presParOf" srcId="{129123F9-3855-4D82-843B-6D17F648ADED}" destId="{A3EEE277-A440-4432-B9FE-894E982087A9}" srcOrd="2" destOrd="0" presId="urn:microsoft.com/office/officeart/2005/8/layout/orgChart1"/>
+    <dgm:cxn modelId="{8348E233-3F7F-4D3D-ADD9-94FDABCC062F}" type="presParOf" srcId="{129123F9-3855-4D82-843B-6D17F648ADED}" destId="{1C0A158C-C5F7-48A3-B55C-FC9CAE181FB1}" srcOrd="3" destOrd="0" presId="urn:microsoft.com/office/officeart/2005/8/layout/orgChart1"/>
+    <dgm:cxn modelId="{7AD3A646-BFBE-4A9A-BB1D-D4D0AE80F1C4}" type="presParOf" srcId="{1C0A158C-C5F7-48A3-B55C-FC9CAE181FB1}" destId="{EEBBDAB1-3422-4215-AD5A-D74132B5E4B5}" srcOrd="0" destOrd="0" presId="urn:microsoft.com/office/officeart/2005/8/layout/orgChart1"/>
+    <dgm:cxn modelId="{3C54E66B-30AA-4BDF-A864-0CAB7C274AB7}" type="presParOf" srcId="{EEBBDAB1-3422-4215-AD5A-D74132B5E4B5}" destId="{CCD577C8-9955-4C15-A0DE-548BBBA06E69}" srcOrd="0" destOrd="0" presId="urn:microsoft.com/office/officeart/2005/8/layout/orgChart1"/>
+    <dgm:cxn modelId="{AB5CB399-1BBB-4E1E-A625-24727B292D02}" type="presParOf" srcId="{EEBBDAB1-3422-4215-AD5A-D74132B5E4B5}" destId="{9C939236-80F3-42A9-B740-25800F495424}" srcOrd="1" destOrd="0" presId="urn:microsoft.com/office/officeart/2005/8/layout/orgChart1"/>
+    <dgm:cxn modelId="{EDD955A6-F044-4004-A452-0BE103C66FE5}" type="presParOf" srcId="{1C0A158C-C5F7-48A3-B55C-FC9CAE181FB1}" destId="{5C903195-656C-4204-BBDD-F168A5F745E3}" srcOrd="1" destOrd="0" presId="urn:microsoft.com/office/officeart/2005/8/layout/orgChart1"/>
+    <dgm:cxn modelId="{C8C854C2-DE22-4CCA-BD29-0CF6F05BF198}" type="presParOf" srcId="{5C903195-656C-4204-BBDD-F168A5F745E3}" destId="{E3DF274E-5FD1-46C3-9307-7262A787D2EE}" srcOrd="0" destOrd="0" presId="urn:microsoft.com/office/officeart/2005/8/layout/orgChart1"/>
+    <dgm:cxn modelId="{7B79D43C-3C3C-4156-924C-CA50323BD6CD}" type="presParOf" srcId="{5C903195-656C-4204-BBDD-F168A5F745E3}" destId="{DDCFA6D3-C3A8-4EAB-966B-EDAFD2C38749}" srcOrd="1" destOrd="0" presId="urn:microsoft.com/office/officeart/2005/8/layout/orgChart1"/>
+    <dgm:cxn modelId="{20EC924A-3E20-4BAC-9388-AD964EE7079A}" type="presParOf" srcId="{DDCFA6D3-C3A8-4EAB-966B-EDAFD2C38749}" destId="{C77036C7-9099-428B-8544-1DBDAC7B94B9}" srcOrd="0" destOrd="0" presId="urn:microsoft.com/office/officeart/2005/8/layout/orgChart1"/>
+    <dgm:cxn modelId="{7CD46050-BD5F-429B-BAAE-8B5100AFF0E6}" type="presParOf" srcId="{C77036C7-9099-428B-8544-1DBDAC7B94B9}" destId="{0605BEDE-25DF-4BDB-80D3-51EB2EFAE5C3}" srcOrd="0" destOrd="0" presId="urn:microsoft.com/office/officeart/2005/8/layout/orgChart1"/>
+    <dgm:cxn modelId="{901A1B2F-1412-4B38-88B9-AB16EE04E9FD}" type="presParOf" srcId="{C77036C7-9099-428B-8544-1DBDAC7B94B9}" destId="{92458EED-6676-4D9A-8FFA-79F870ED5C42}" srcOrd="1" destOrd="0" presId="urn:microsoft.com/office/officeart/2005/8/layout/orgChart1"/>
+    <dgm:cxn modelId="{F123F765-2E5B-4639-9551-CE2C82B47C52}" type="presParOf" srcId="{DDCFA6D3-C3A8-4EAB-966B-EDAFD2C38749}" destId="{5DA2F1C6-8CBD-4C27-85D7-6A81B97693A7}" srcOrd="1" destOrd="0" presId="urn:microsoft.com/office/officeart/2005/8/layout/orgChart1"/>
+    <dgm:cxn modelId="{6D0D21AE-C94C-43C3-9712-BCA8E263BBD2}" type="presParOf" srcId="{5DA2F1C6-8CBD-4C27-85D7-6A81B97693A7}" destId="{91F5E438-DF80-46C0-B0A8-104EBC2F6E0C}" srcOrd="0" destOrd="0" presId="urn:microsoft.com/office/officeart/2005/8/layout/orgChart1"/>
+    <dgm:cxn modelId="{E4F1CACA-BAF8-43B4-AFF1-ED68495F1F2F}" type="presParOf" srcId="{5DA2F1C6-8CBD-4C27-85D7-6A81B97693A7}" destId="{A7B2517B-8672-4D61-92AC-D9F14DC3891E}" srcOrd="1" destOrd="0" presId="urn:microsoft.com/office/officeart/2005/8/layout/orgChart1"/>
+    <dgm:cxn modelId="{F0243E6C-0C16-49ED-885A-05F4695B2AB4}" type="presParOf" srcId="{A7B2517B-8672-4D61-92AC-D9F14DC3891E}" destId="{787D76E0-E620-4A70-8A2E-2572700DAE40}" srcOrd="0" destOrd="0" presId="urn:microsoft.com/office/officeart/2005/8/layout/orgChart1"/>
+    <dgm:cxn modelId="{24CEF8EA-FDAA-421B-A540-850D972B8D94}" type="presParOf" srcId="{787D76E0-E620-4A70-8A2E-2572700DAE40}" destId="{630B5E91-9A80-45EF-AEB5-43AB70CAC7C7}" srcOrd="0" destOrd="0" presId="urn:microsoft.com/office/officeart/2005/8/layout/orgChart1"/>
+    <dgm:cxn modelId="{86B613B5-2EB8-4997-A8CA-B69E3B76CE78}" type="presParOf" srcId="{787D76E0-E620-4A70-8A2E-2572700DAE40}" destId="{CBDBB49C-F0AA-4CA0-93C0-440977CAFDAD}" srcOrd="1" destOrd="0" presId="urn:microsoft.com/office/officeart/2005/8/layout/orgChart1"/>
+    <dgm:cxn modelId="{8C5FA7EA-6A01-48BA-B380-B4C56567F53E}" type="presParOf" srcId="{A7B2517B-8672-4D61-92AC-D9F14DC3891E}" destId="{4394F9DD-2EEB-4A45-9472-477DA4522B1F}" srcOrd="1" destOrd="0" presId="urn:microsoft.com/office/officeart/2005/8/layout/orgChart1"/>
+    <dgm:cxn modelId="{F4353DAE-7AA7-4E39-8B38-E35C825551F8}" type="presParOf" srcId="{A7B2517B-8672-4D61-92AC-D9F14DC3891E}" destId="{39CC5834-69EC-4D33-96F3-270D2B72BAB9}" srcOrd="2" destOrd="0" presId="urn:microsoft.com/office/officeart/2005/8/layout/orgChart1"/>
+    <dgm:cxn modelId="{0DDEEEE6-A7F3-43CE-8AF6-4CA8C75FAF76}" type="presParOf" srcId="{5DA2F1C6-8CBD-4C27-85D7-6A81B97693A7}" destId="{101D6303-A6A7-4ED7-92AF-5A0A12944008}" srcOrd="2" destOrd="0" presId="urn:microsoft.com/office/officeart/2005/8/layout/orgChart1"/>
+    <dgm:cxn modelId="{FC59E8D3-4792-47E1-97FA-AA164694C25A}" type="presParOf" srcId="{5DA2F1C6-8CBD-4C27-85D7-6A81B97693A7}" destId="{04B47F0C-04F2-4005-8511-B4D00AE35693}" srcOrd="3" destOrd="0" presId="urn:microsoft.com/office/officeart/2005/8/layout/orgChart1"/>
+    <dgm:cxn modelId="{DDA7A9E8-BD89-4D28-81CB-AEDCB954C01C}" type="presParOf" srcId="{04B47F0C-04F2-4005-8511-B4D00AE35693}" destId="{3B5B0DA4-348F-4E6A-8635-9E0F5A20D723}" srcOrd="0" destOrd="0" presId="urn:microsoft.com/office/officeart/2005/8/layout/orgChart1"/>
+    <dgm:cxn modelId="{332EE56A-92CE-44B9-9F11-65CDE797A793}" type="presParOf" srcId="{3B5B0DA4-348F-4E6A-8635-9E0F5A20D723}" destId="{111810C0-D98F-42A5-8758-6F6B13D8AC00}" srcOrd="0" destOrd="0" presId="urn:microsoft.com/office/officeart/2005/8/layout/orgChart1"/>
+    <dgm:cxn modelId="{A49BA16D-BB38-473F-816F-71B754BCA624}" type="presParOf" srcId="{3B5B0DA4-348F-4E6A-8635-9E0F5A20D723}" destId="{07C92325-0E2E-4722-A12A-38CD58BD4EEB}" srcOrd="1" destOrd="0" presId="urn:microsoft.com/office/officeart/2005/8/layout/orgChart1"/>
+    <dgm:cxn modelId="{A7AAD525-18D6-4AA9-94BA-C97C4EAB52EB}" type="presParOf" srcId="{04B47F0C-04F2-4005-8511-B4D00AE35693}" destId="{9CFA0A3C-DDDD-4F4F-B281-42F99772EE85}" srcOrd="1" destOrd="0" presId="urn:microsoft.com/office/officeart/2005/8/layout/orgChart1"/>
+    <dgm:cxn modelId="{D4DA4707-51EC-480A-84ED-B3201465C6A5}" type="presParOf" srcId="{04B47F0C-04F2-4005-8511-B4D00AE35693}" destId="{FE578ED4-E97F-44F1-8BB5-65F4F2135CC7}" srcOrd="2" destOrd="0" presId="urn:microsoft.com/office/officeart/2005/8/layout/orgChart1"/>
+    <dgm:cxn modelId="{D1CBAFD5-B42F-4224-BC95-B1D4C7BC1DA0}" type="presParOf" srcId="{5DA2F1C6-8CBD-4C27-85D7-6A81B97693A7}" destId="{D85C8D20-0A8F-4772-85AA-77F41D6E03A6}" srcOrd="4" destOrd="0" presId="urn:microsoft.com/office/officeart/2005/8/layout/orgChart1"/>
+    <dgm:cxn modelId="{D0C47F40-3BFA-4AD6-88FF-393D9F7AABDB}" type="presParOf" srcId="{5DA2F1C6-8CBD-4C27-85D7-6A81B97693A7}" destId="{FABFBC0C-BEFD-466C-908B-6E121CF6D214}" srcOrd="5" destOrd="0" presId="urn:microsoft.com/office/officeart/2005/8/layout/orgChart1"/>
+    <dgm:cxn modelId="{077C9172-4003-4E67-9CEF-4CCEFD6C8DF8}" type="presParOf" srcId="{FABFBC0C-BEFD-466C-908B-6E121CF6D214}" destId="{818E0F35-44E4-4ADF-B505-A8EAF094849C}" srcOrd="0" destOrd="0" presId="urn:microsoft.com/office/officeart/2005/8/layout/orgChart1"/>
+    <dgm:cxn modelId="{524A3881-A315-4631-A098-85375267962C}" type="presParOf" srcId="{818E0F35-44E4-4ADF-B505-A8EAF094849C}" destId="{EF54315B-7D25-4C48-9EC8-C3063A41E0BA}" srcOrd="0" destOrd="0" presId="urn:microsoft.com/office/officeart/2005/8/layout/orgChart1"/>
+    <dgm:cxn modelId="{E5171E78-4844-4C10-855C-9997989CE9E3}" type="presParOf" srcId="{818E0F35-44E4-4ADF-B505-A8EAF094849C}" destId="{F5A2806F-621F-4421-867B-0A6261BC9195}" srcOrd="1" destOrd="0" presId="urn:microsoft.com/office/officeart/2005/8/layout/orgChart1"/>
+    <dgm:cxn modelId="{5C2A4ABD-65AC-44CC-8D42-DB262E57B49D}" type="presParOf" srcId="{FABFBC0C-BEFD-466C-908B-6E121CF6D214}" destId="{21DFCED2-BBE5-45C2-95C4-81383954F8DC}" srcOrd="1" destOrd="0" presId="urn:microsoft.com/office/officeart/2005/8/layout/orgChart1"/>
+    <dgm:cxn modelId="{55CA31F8-B47D-4A2B-924F-57289FA295BB}" type="presParOf" srcId="{FABFBC0C-BEFD-466C-908B-6E121CF6D214}" destId="{D2A52C76-BC75-4B15-B481-3492125977F7}" srcOrd="2" destOrd="0" presId="urn:microsoft.com/office/officeart/2005/8/layout/orgChart1"/>
+    <dgm:cxn modelId="{3CE2BD48-8ADC-45DE-92B7-D11C2E1E7506}" type="presParOf" srcId="{5DA2F1C6-8CBD-4C27-85D7-6A81B97693A7}" destId="{BC6E3CF2-D156-4645-97E5-FBA567BEBB60}" srcOrd="6" destOrd="0" presId="urn:microsoft.com/office/officeart/2005/8/layout/orgChart1"/>
+    <dgm:cxn modelId="{BFA8AC5C-DC49-4A82-A309-8968611A3489}" type="presParOf" srcId="{5DA2F1C6-8CBD-4C27-85D7-6A81B97693A7}" destId="{2C9B3077-394D-41E0-A08F-C52D314DE0B9}" srcOrd="7" destOrd="0" presId="urn:microsoft.com/office/officeart/2005/8/layout/orgChart1"/>
+    <dgm:cxn modelId="{2F9FE985-0B47-4E5E-A800-22B68DB7996F}" type="presParOf" srcId="{2C9B3077-394D-41E0-A08F-C52D314DE0B9}" destId="{EDFE6CB1-051A-4ECE-9DAC-39DCF531D561}" srcOrd="0" destOrd="0" presId="urn:microsoft.com/office/officeart/2005/8/layout/orgChart1"/>
+    <dgm:cxn modelId="{83A419B8-657A-4E48-A45E-725F92DFBEE7}" type="presParOf" srcId="{EDFE6CB1-051A-4ECE-9DAC-39DCF531D561}" destId="{4704BB4C-B663-43E2-AD97-F2FD073EC09E}" srcOrd="0" destOrd="0" presId="urn:microsoft.com/office/officeart/2005/8/layout/orgChart1"/>
+    <dgm:cxn modelId="{BF1DE7AD-2419-4E62-9E0B-F43B800D4073}" type="presParOf" srcId="{EDFE6CB1-051A-4ECE-9DAC-39DCF531D561}" destId="{F04CA39F-266C-43F2-AD98-40BE72191E8E}" srcOrd="1" destOrd="0" presId="urn:microsoft.com/office/officeart/2005/8/layout/orgChart1"/>
+    <dgm:cxn modelId="{E6264C3A-8819-45BF-B57C-9879A75F917D}" type="presParOf" srcId="{2C9B3077-394D-41E0-A08F-C52D314DE0B9}" destId="{DD4449CD-6602-4F8C-9F05-32801B24F1D8}" srcOrd="1" destOrd="0" presId="urn:microsoft.com/office/officeart/2005/8/layout/orgChart1"/>
+    <dgm:cxn modelId="{FE8BBE0E-2559-4E9A-B301-62A6CE6D09CA}" type="presParOf" srcId="{2C9B3077-394D-41E0-A08F-C52D314DE0B9}" destId="{CBBB03FD-6C92-455A-8A2F-E270B6754D7A}" srcOrd="2" destOrd="0" presId="urn:microsoft.com/office/officeart/2005/8/layout/orgChart1"/>
+    <dgm:cxn modelId="{562CA46F-A38E-4E24-904C-5765F23C6F9F}" type="presParOf" srcId="{5DA2F1C6-8CBD-4C27-85D7-6A81B97693A7}" destId="{1DC379EA-ACFB-4276-BD2D-A060D3B21DE0}" srcOrd="8" destOrd="0" presId="urn:microsoft.com/office/officeart/2005/8/layout/orgChart1"/>
+    <dgm:cxn modelId="{87E46440-1AC3-4451-8F00-87BD85ECF983}" type="presParOf" srcId="{5DA2F1C6-8CBD-4C27-85D7-6A81B97693A7}" destId="{E57ED9EA-899C-41AB-A7EB-A31A8B693B97}" srcOrd="9" destOrd="0" presId="urn:microsoft.com/office/officeart/2005/8/layout/orgChart1"/>
+    <dgm:cxn modelId="{7C7FF0CD-5EF1-4FD4-BC01-5777292F4862}" type="presParOf" srcId="{E57ED9EA-899C-41AB-A7EB-A31A8B693B97}" destId="{8856D021-1B10-4A94-BF17-03265C28D52E}" srcOrd="0" destOrd="0" presId="urn:microsoft.com/office/officeart/2005/8/layout/orgChart1"/>
+    <dgm:cxn modelId="{EE4455D6-783A-4C7C-8F4E-DB5C3E7E27EC}" type="presParOf" srcId="{8856D021-1B10-4A94-BF17-03265C28D52E}" destId="{200B6779-F528-4ADA-A136-66C368ACD577}" srcOrd="0" destOrd="0" presId="urn:microsoft.com/office/officeart/2005/8/layout/orgChart1"/>
+    <dgm:cxn modelId="{3D876B5E-D1F5-4A97-8830-035A0BD96A60}" type="presParOf" srcId="{8856D021-1B10-4A94-BF17-03265C28D52E}" destId="{664DD1B7-3B88-4427-B3C1-1DB6C6373DE6}" srcOrd="1" destOrd="0" presId="urn:microsoft.com/office/officeart/2005/8/layout/orgChart1"/>
+    <dgm:cxn modelId="{3AB126E4-FAFC-4D87-A65D-F43CC55F3C0D}" type="presParOf" srcId="{E57ED9EA-899C-41AB-A7EB-A31A8B693B97}" destId="{711DE0BB-8AEB-468C-8A59-E1290192199D}" srcOrd="1" destOrd="0" presId="urn:microsoft.com/office/officeart/2005/8/layout/orgChart1"/>
+    <dgm:cxn modelId="{33A01B51-681E-4DE1-AA3E-681D3D0159C0}" type="presParOf" srcId="{E57ED9EA-899C-41AB-A7EB-A31A8B693B97}" destId="{70CF84F6-8030-4025-A5E8-5C5D827A9416}" srcOrd="2" destOrd="0" presId="urn:microsoft.com/office/officeart/2005/8/layout/orgChart1"/>
+    <dgm:cxn modelId="{F59804CA-CD72-4241-89DA-7AC5C730AE93}" type="presParOf" srcId="{5DA2F1C6-8CBD-4C27-85D7-6A81B97693A7}" destId="{4454E6B6-C6EB-4EFE-A06D-30C96DF74C97}" srcOrd="10" destOrd="0" presId="urn:microsoft.com/office/officeart/2005/8/layout/orgChart1"/>
+    <dgm:cxn modelId="{2D78D1CE-9085-4C8E-8081-8FD14121C75A}" type="presParOf" srcId="{5DA2F1C6-8CBD-4C27-85D7-6A81B97693A7}" destId="{81163FF7-33D2-4DCE-B5B9-9E4C0A2A5BDE}" srcOrd="11" destOrd="0" presId="urn:microsoft.com/office/officeart/2005/8/layout/orgChart1"/>
+    <dgm:cxn modelId="{64413B80-72E9-4AE3-8D97-B8619ECB9533}" type="presParOf" srcId="{81163FF7-33D2-4DCE-B5B9-9E4C0A2A5BDE}" destId="{122027D2-1851-47CD-AC0C-868ED80538EA}" srcOrd="0" destOrd="0" presId="urn:microsoft.com/office/officeart/2005/8/layout/orgChart1"/>
+    <dgm:cxn modelId="{064421A6-C1C2-4EE0-BA31-9545E90421DF}" type="presParOf" srcId="{122027D2-1851-47CD-AC0C-868ED80538EA}" destId="{A9A7E5C0-A92C-4F71-A7B9-642E96B5F5FE}" srcOrd="0" destOrd="0" presId="urn:microsoft.com/office/officeart/2005/8/layout/orgChart1"/>
+    <dgm:cxn modelId="{9AA0E871-000F-4971-98A2-4CFA9D62EA24}" type="presParOf" srcId="{122027D2-1851-47CD-AC0C-868ED80538EA}" destId="{8DE9E13E-369B-4DF3-A64F-696D8730F840}" srcOrd="1" destOrd="0" presId="urn:microsoft.com/office/officeart/2005/8/layout/orgChart1"/>
+    <dgm:cxn modelId="{5839767E-8921-4C13-864F-895C865B0D8E}" type="presParOf" srcId="{81163FF7-33D2-4DCE-B5B9-9E4C0A2A5BDE}" destId="{EAE03B3A-C7FC-4DCC-9849-FAFA25FD1B90}" srcOrd="1" destOrd="0" presId="urn:microsoft.com/office/officeart/2005/8/layout/orgChart1"/>
+    <dgm:cxn modelId="{CDD9875B-A58E-4D37-B95C-0F481EFDDAEA}" type="presParOf" srcId="{81163FF7-33D2-4DCE-B5B9-9E4C0A2A5BDE}" destId="{BDBE21E0-8594-451F-ADA2-A33346696D2F}" srcOrd="2" destOrd="0" presId="urn:microsoft.com/office/officeart/2005/8/layout/orgChart1"/>
+    <dgm:cxn modelId="{B45B9128-E419-4015-9FFD-E211246645B9}" type="presParOf" srcId="{DDCFA6D3-C3A8-4EAB-966B-EDAFD2C38749}" destId="{A5710DA3-A5B7-4D6B-AA38-050B0881409A}" srcOrd="2" destOrd="0" presId="urn:microsoft.com/office/officeart/2005/8/layout/orgChart1"/>
+    <dgm:cxn modelId="{D6E634E3-466D-43E0-A069-C2CDBCD06A51}" type="presParOf" srcId="{1C0A158C-C5F7-48A3-B55C-FC9CAE181FB1}" destId="{CB56F6A1-AA57-4654-B19B-5220DE1DFE82}" srcOrd="2" destOrd="0" presId="urn:microsoft.com/office/officeart/2005/8/layout/orgChart1"/>
+    <dgm:cxn modelId="{A06575A1-5E3F-474D-A968-0D86C6C9FF5B}" type="presParOf" srcId="{129123F9-3855-4D82-843B-6D17F648ADED}" destId="{14D3A4C6-1E40-4ADF-8A11-519A1B306E32}" srcOrd="4" destOrd="0" presId="urn:microsoft.com/office/officeart/2005/8/layout/orgChart1"/>
+    <dgm:cxn modelId="{779E4E32-A0AB-46BA-B1AF-609D2514463B}" type="presParOf" srcId="{129123F9-3855-4D82-843B-6D17F648ADED}" destId="{BC8C2CA2-D900-4985-90CA-C01E1FEF4593}" srcOrd="5" destOrd="0" presId="urn:microsoft.com/office/officeart/2005/8/layout/orgChart1"/>
+    <dgm:cxn modelId="{797FCE78-B629-4501-A2F0-1587807E37B7}" type="presParOf" srcId="{BC8C2CA2-D900-4985-90CA-C01E1FEF4593}" destId="{03C412EA-A366-4BE8-985B-AAAAF2E7172D}" srcOrd="0" destOrd="0" presId="urn:microsoft.com/office/officeart/2005/8/layout/orgChart1"/>
+    <dgm:cxn modelId="{7C73894C-B064-4FBE-95ED-A4E7D5170B1B}" type="presParOf" srcId="{03C412EA-A366-4BE8-985B-AAAAF2E7172D}" destId="{B87DD2D6-A50E-48A2-84D2-11DF6E294121}" srcOrd="0" destOrd="0" presId="urn:microsoft.com/office/officeart/2005/8/layout/orgChart1"/>
+    <dgm:cxn modelId="{796E8650-9092-47E0-8704-61073BC941A7}" type="presParOf" srcId="{03C412EA-A366-4BE8-985B-AAAAF2E7172D}" destId="{69B01DDF-7B09-4C33-BD1B-611ACC55A21B}" srcOrd="1" destOrd="0" presId="urn:microsoft.com/office/officeart/2005/8/layout/orgChart1"/>
+    <dgm:cxn modelId="{524A93D2-65BA-42B6-B761-31F8408181F5}" type="presParOf" srcId="{BC8C2CA2-D900-4985-90CA-C01E1FEF4593}" destId="{C84C4128-5FD2-4177-8224-679BF74C11BA}" srcOrd="1" destOrd="0" presId="urn:microsoft.com/office/officeart/2005/8/layout/orgChart1"/>
+    <dgm:cxn modelId="{9CCE1143-D2DA-4805-BCC1-EFD340EF72EA}" type="presParOf" srcId="{BC8C2CA2-D900-4985-90CA-C01E1FEF4593}" destId="{7E78CA98-2507-4325-92E3-C22A623E1AEB}" srcOrd="2" destOrd="0" presId="urn:microsoft.com/office/officeart/2005/8/layout/orgChart1"/>
+    <dgm:cxn modelId="{F0196F3B-AC9B-48FA-A141-48D8077B5273}" type="presParOf" srcId="{129123F9-3855-4D82-843B-6D17F648ADED}" destId="{E8F5CB36-5393-47BC-B138-2AC77A000B9E}" srcOrd="6" destOrd="0" presId="urn:microsoft.com/office/officeart/2005/8/layout/orgChart1"/>
+    <dgm:cxn modelId="{C3A910B4-7D3E-439F-9924-8271C6FD172A}" type="presParOf" srcId="{129123F9-3855-4D82-843B-6D17F648ADED}" destId="{D99E9E05-26BD-4A68-A39B-6C0E66226AD4}" srcOrd="7" destOrd="0" presId="urn:microsoft.com/office/officeart/2005/8/layout/orgChart1"/>
+    <dgm:cxn modelId="{368E1A5F-AA2E-4738-9422-6831D298AFE3}" type="presParOf" srcId="{D99E9E05-26BD-4A68-A39B-6C0E66226AD4}" destId="{FAEA5685-6578-43AD-8679-879BF1CF0231}" srcOrd="0" destOrd="0" presId="urn:microsoft.com/office/officeart/2005/8/layout/orgChart1"/>
+    <dgm:cxn modelId="{5F83C220-FC04-496B-A5F9-72ED9D6FEBC6}" type="presParOf" srcId="{FAEA5685-6578-43AD-8679-879BF1CF0231}" destId="{DF559129-30AF-43C2-83C8-FDD188F2ECEA}" srcOrd="0" destOrd="0" presId="urn:microsoft.com/office/officeart/2005/8/layout/orgChart1"/>
+    <dgm:cxn modelId="{6D47C60F-2ADB-4BE6-A3EA-F472149227E1}" type="presParOf" srcId="{FAEA5685-6578-43AD-8679-879BF1CF0231}" destId="{6F07934B-92A3-4103-9632-A65EE9643A2C}" srcOrd="1" destOrd="0" presId="urn:microsoft.com/office/officeart/2005/8/layout/orgChart1"/>
+    <dgm:cxn modelId="{D962DE4F-0308-4837-BB42-6D8228A1279A}" type="presParOf" srcId="{D99E9E05-26BD-4A68-A39B-6C0E66226AD4}" destId="{A681DEDD-9EE4-4721-AC03-CA8F49C6F349}" srcOrd="1" destOrd="0" presId="urn:microsoft.com/office/officeart/2005/8/layout/orgChart1"/>
+    <dgm:cxn modelId="{C8575A3E-95C8-4D84-BF44-0BD63EAD6019}" type="presParOf" srcId="{D99E9E05-26BD-4A68-A39B-6C0E66226AD4}" destId="{2A824A8A-1BEE-4D95-88C1-7BDED3C43E4E}" srcOrd="2" destOrd="0" presId="urn:microsoft.com/office/officeart/2005/8/layout/orgChart1"/>
+    <dgm:cxn modelId="{630C14F0-65B1-4964-9B32-C1C343BBBE9B}" type="presParOf" srcId="{303CB245-BC72-44A0-A5E5-F63A5F5B82AE}" destId="{FE2B89AD-3CE3-4AF1-A8B2-91CD3816EEE6}" srcOrd="2" destOrd="0" presId="urn:microsoft.com/office/officeart/2005/8/layout/orgChart1"/>
   </dgm:cxnLst>
   <dgm:bg/>
   <dgm:whole/>
@@ -43507,7 +43517,7 @@
 </file>
 
 <file path=customXml/itemProps2.xml><?xml version="1.0" encoding="utf-8"?>
-<ds:datastoreItem xmlns:ds="http://schemas.openxmlformats.org/officeDocument/2006/customXml" ds:itemID="{C8809AD8-5A7E-4298-A6AE-2083A0D8E9B6}">
+<ds:datastoreItem xmlns:ds="http://schemas.openxmlformats.org/officeDocument/2006/customXml" ds:itemID="{FEBF86BD-E08E-470E-8FCD-99176EAE636B}">
   <ds:schemaRefs>
     <ds:schemaRef ds:uri="http://schemas.openxmlformats.org/officeDocument/2006/bibliography"/>
   </ds:schemaRefs>

</xml_diff>

<commit_message>
Reporte de auditoría RAC-0005
</commit_message>
<xml_diff>
--- a/documentos/PGC.docx
+++ b/documentos/PGC.docx
@@ -30900,8 +30900,6 @@
         </w:rPr>
         <w:t>REPORTE DESARROLLADOR</w:t>
       </w:r>
-      <w:bookmarkStart w:id="18" w:name="_GoBack"/>
-      <w:bookmarkEnd w:id="18"/>
     </w:p>
     <w:tbl>
       <w:tblPr>
@@ -31548,6 +31546,682 @@
         <w:spacing w:before="120" w:after="120" w:line="240" w:lineRule="auto"/>
       </w:pPr>
     </w:p>
+    <w:p>
+      <w:pPr>
+        <w:spacing w:before="120" w:after="120" w:line="240" w:lineRule="auto"/>
+      </w:pPr>
+    </w:p>
+    <w:p>
+      <w:pPr>
+        <w:spacing w:before="120" w:after="120" w:line="240" w:lineRule="auto"/>
+      </w:pPr>
+    </w:p>
+    <w:p>
+      <w:pPr>
+        <w:spacing w:before="120" w:after="120" w:line="240" w:lineRule="auto"/>
+      </w:pPr>
+    </w:p>
+    <w:p>
+      <w:pPr>
+        <w:pStyle w:val="Ttulo2"/>
+        <w:rPr>
+          <w:rFonts w:cs="Times New Roman"/>
+          <w:szCs w:val="24"/>
+        </w:rPr>
+      </w:pPr>
+      <w:r>
+        <w:rPr>
+          <w:rFonts w:cs="Times New Roman"/>
+          <w:szCs w:val="24"/>
+        </w:rPr>
+        <w:lastRenderedPageBreak/>
+        <w:t>3.4 Auditoria</w:t>
+      </w:r>
+    </w:p>
+    <w:p/>
+    <w:tbl>
+      <w:tblPr>
+        <w:tblW w:w="0" w:type="auto"/>
+        <w:tblCellMar>
+          <w:top w:w="15" w:type="dxa"/>
+          <w:left w:w="15" w:type="dxa"/>
+          <w:bottom w:w="15" w:type="dxa"/>
+          <w:right w:w="15" w:type="dxa"/>
+        </w:tblCellMar>
+        <w:tblLook w:val="04A0" w:firstRow="1" w:lastRow="0" w:firstColumn="1" w:lastColumn="0" w:noHBand="0" w:noVBand="1"/>
+      </w:tblPr>
+      <w:tblGrid>
+        <w:gridCol w:w="2182"/>
+        <w:gridCol w:w="6636"/>
+      </w:tblGrid>
+      <w:tr>
+        <w:tc>
+          <w:tcPr>
+            <w:tcW w:w="0" w:type="auto"/>
+            <w:tcBorders>
+              <w:top w:val="single" w:sz="8" w:space="0" w:color="000000"/>
+              <w:left w:val="single" w:sz="8" w:space="0" w:color="000000"/>
+              <w:bottom w:val="single" w:sz="8" w:space="0" w:color="000000"/>
+              <w:right w:val="single" w:sz="8" w:space="0" w:color="000000"/>
+            </w:tcBorders>
+            <w:shd w:val="clear" w:color="auto" w:fill="CCCCCC"/>
+            <w:tcMar>
+              <w:top w:w="100" w:type="dxa"/>
+              <w:left w:w="100" w:type="dxa"/>
+              <w:bottom w:w="100" w:type="dxa"/>
+              <w:right w:w="100" w:type="dxa"/>
+            </w:tcMar>
+            <w:hideMark/>
+          </w:tcPr>
+          <w:p>
+            <w:pPr>
+              <w:spacing w:after="0" w:line="240" w:lineRule="auto"/>
+              <w:rPr>
+                <w:rFonts w:ascii="Times New Roman" w:eastAsia="Times New Roman" w:hAnsi="Times New Roman" w:cs="Times New Roman"/>
+                <w:sz w:val="24"/>
+                <w:szCs w:val="24"/>
+                <w:lang w:eastAsia="es-PE"/>
+              </w:rPr>
+            </w:pPr>
+            <w:bookmarkStart w:id="18" w:name="_GoBack"/>
+            <w:bookmarkEnd w:id="18"/>
+            <w:r>
+              <w:rPr>
+                <w:rFonts w:ascii="Calibri" w:eastAsia="Times New Roman" w:hAnsi="Calibri" w:cs="Calibri"/>
+                <w:b/>
+                <w:bCs/>
+                <w:color w:val="000000"/>
+                <w:sz w:val="24"/>
+                <w:szCs w:val="24"/>
+                <w:lang w:eastAsia="es-PE"/>
+              </w:rPr>
+              <w:t>ID:</w:t>
+            </w:r>
+          </w:p>
+        </w:tc>
+        <w:tc>
+          <w:tcPr>
+            <w:tcW w:w="0" w:type="auto"/>
+            <w:tcBorders>
+              <w:top w:val="single" w:sz="8" w:space="0" w:color="000000"/>
+              <w:left w:val="single" w:sz="8" w:space="0" w:color="000000"/>
+              <w:bottom w:val="single" w:sz="8" w:space="0" w:color="000000"/>
+              <w:right w:val="single" w:sz="8" w:space="0" w:color="000000"/>
+            </w:tcBorders>
+            <w:shd w:val="clear" w:color="auto" w:fill="CCCCCC"/>
+            <w:tcMar>
+              <w:top w:w="100" w:type="dxa"/>
+              <w:left w:w="100" w:type="dxa"/>
+              <w:bottom w:w="100" w:type="dxa"/>
+              <w:right w:w="100" w:type="dxa"/>
+            </w:tcMar>
+            <w:hideMark/>
+          </w:tcPr>
+          <w:p>
+            <w:pPr>
+              <w:spacing w:after="0" w:line="240" w:lineRule="auto"/>
+              <w:rPr>
+                <w:rFonts w:ascii="Times New Roman" w:eastAsia="Times New Roman" w:hAnsi="Times New Roman" w:cs="Times New Roman"/>
+                <w:sz w:val="24"/>
+                <w:szCs w:val="24"/>
+                <w:lang w:eastAsia="es-PE"/>
+              </w:rPr>
+            </w:pPr>
+            <w:r>
+              <w:rPr>
+                <w:rFonts w:ascii="Times New Roman" w:eastAsia="Times New Roman" w:hAnsi="Times New Roman" w:cs="Times New Roman"/>
+                <w:b/>
+                <w:bCs/>
+                <w:color w:val="000000"/>
+                <w:sz w:val="24"/>
+                <w:szCs w:val="24"/>
+                <w:lang w:eastAsia="es-PE"/>
+              </w:rPr>
+              <w:t>RAC-0005</w:t>
+            </w:r>
+          </w:p>
+        </w:tc>
+      </w:tr>
+      <w:tr>
+        <w:trPr>
+          <w:trHeight w:val="500"/>
+        </w:trPr>
+        <w:tc>
+          <w:tcPr>
+            <w:tcW w:w="0" w:type="auto"/>
+            <w:tcBorders>
+              <w:top w:val="single" w:sz="8" w:space="0" w:color="000000"/>
+              <w:left w:val="single" w:sz="8" w:space="0" w:color="000000"/>
+              <w:bottom w:val="single" w:sz="8" w:space="0" w:color="000000"/>
+              <w:right w:val="single" w:sz="8" w:space="0" w:color="000000"/>
+            </w:tcBorders>
+            <w:shd w:val="clear" w:color="auto" w:fill="CCCCCC"/>
+            <w:tcMar>
+              <w:top w:w="100" w:type="dxa"/>
+              <w:left w:w="100" w:type="dxa"/>
+              <w:bottom w:w="100" w:type="dxa"/>
+              <w:right w:w="100" w:type="dxa"/>
+            </w:tcMar>
+            <w:hideMark/>
+          </w:tcPr>
+          <w:p>
+            <w:pPr>
+              <w:spacing w:after="0" w:line="240" w:lineRule="auto"/>
+              <w:rPr>
+                <w:rFonts w:ascii="Times New Roman" w:eastAsia="Times New Roman" w:hAnsi="Times New Roman" w:cs="Times New Roman"/>
+                <w:sz w:val="24"/>
+                <w:szCs w:val="24"/>
+                <w:lang w:eastAsia="es-PE"/>
+              </w:rPr>
+            </w:pPr>
+            <w:r>
+              <w:rPr>
+                <w:rFonts w:ascii="Calibri" w:eastAsia="Times New Roman" w:hAnsi="Calibri" w:cs="Calibri"/>
+                <w:b/>
+                <w:bCs/>
+                <w:color w:val="000000"/>
+                <w:sz w:val="24"/>
+                <w:szCs w:val="24"/>
+                <w:lang w:eastAsia="es-PE"/>
+              </w:rPr>
+              <w:t>TIPO DE REPORTE:</w:t>
+            </w:r>
+          </w:p>
+        </w:tc>
+        <w:tc>
+          <w:tcPr>
+            <w:tcW w:w="0" w:type="auto"/>
+            <w:tcBorders>
+              <w:top w:val="single" w:sz="8" w:space="0" w:color="000000"/>
+              <w:left w:val="single" w:sz="8" w:space="0" w:color="000000"/>
+              <w:bottom w:val="single" w:sz="8" w:space="0" w:color="000000"/>
+              <w:right w:val="single" w:sz="8" w:space="0" w:color="000000"/>
+            </w:tcBorders>
+            <w:tcMar>
+              <w:top w:w="100" w:type="dxa"/>
+              <w:left w:w="100" w:type="dxa"/>
+              <w:bottom w:w="100" w:type="dxa"/>
+              <w:right w:w="100" w:type="dxa"/>
+            </w:tcMar>
+            <w:hideMark/>
+          </w:tcPr>
+          <w:p>
+            <w:pPr>
+              <w:spacing w:after="0" w:line="240" w:lineRule="auto"/>
+              <w:rPr>
+                <w:rFonts w:ascii="Times New Roman" w:eastAsia="Times New Roman" w:hAnsi="Times New Roman" w:cs="Times New Roman"/>
+                <w:sz w:val="24"/>
+                <w:szCs w:val="24"/>
+                <w:lang w:eastAsia="es-PE"/>
+              </w:rPr>
+            </w:pPr>
+            <w:r>
+              <w:rPr>
+                <w:rFonts w:ascii="Times New Roman" w:eastAsia="Times New Roman" w:hAnsi="Times New Roman" w:cs="Times New Roman"/>
+                <w:color w:val="000000"/>
+                <w:sz w:val="24"/>
+                <w:szCs w:val="24"/>
+                <w:lang w:eastAsia="es-PE"/>
+              </w:rPr>
+              <w:t>Auditoría de la configuración</w:t>
+            </w:r>
+          </w:p>
+        </w:tc>
+      </w:tr>
+      <w:tr>
+        <w:tc>
+          <w:tcPr>
+            <w:tcW w:w="0" w:type="auto"/>
+            <w:tcBorders>
+              <w:top w:val="single" w:sz="8" w:space="0" w:color="000000"/>
+              <w:left w:val="single" w:sz="8" w:space="0" w:color="000000"/>
+              <w:bottom w:val="single" w:sz="8" w:space="0" w:color="000000"/>
+              <w:right w:val="single" w:sz="8" w:space="0" w:color="000000"/>
+            </w:tcBorders>
+            <w:shd w:val="clear" w:color="auto" w:fill="CCCCCC"/>
+            <w:tcMar>
+              <w:top w:w="100" w:type="dxa"/>
+              <w:left w:w="100" w:type="dxa"/>
+              <w:bottom w:w="100" w:type="dxa"/>
+              <w:right w:w="100" w:type="dxa"/>
+            </w:tcMar>
+            <w:hideMark/>
+          </w:tcPr>
+          <w:p>
+            <w:pPr>
+              <w:spacing w:after="0" w:line="240" w:lineRule="auto"/>
+              <w:rPr>
+                <w:rFonts w:ascii="Times New Roman" w:eastAsia="Times New Roman" w:hAnsi="Times New Roman" w:cs="Times New Roman"/>
+                <w:sz w:val="24"/>
+                <w:szCs w:val="24"/>
+                <w:lang w:eastAsia="es-PE"/>
+              </w:rPr>
+            </w:pPr>
+            <w:r>
+              <w:rPr>
+                <w:rFonts w:ascii="Calibri" w:eastAsia="Times New Roman" w:hAnsi="Calibri" w:cs="Calibri"/>
+                <w:b/>
+                <w:bCs/>
+                <w:color w:val="000000"/>
+                <w:sz w:val="24"/>
+                <w:szCs w:val="24"/>
+                <w:lang w:eastAsia="es-PE"/>
+              </w:rPr>
+              <w:t>NOMBRE DEL REPORTE:</w:t>
+            </w:r>
+          </w:p>
+        </w:tc>
+        <w:tc>
+          <w:tcPr>
+            <w:tcW w:w="0" w:type="auto"/>
+            <w:tcBorders>
+              <w:top w:val="single" w:sz="8" w:space="0" w:color="000000"/>
+              <w:left w:val="single" w:sz="8" w:space="0" w:color="000000"/>
+              <w:bottom w:val="single" w:sz="8" w:space="0" w:color="000000"/>
+              <w:right w:val="single" w:sz="8" w:space="0" w:color="000000"/>
+            </w:tcBorders>
+            <w:tcMar>
+              <w:top w:w="100" w:type="dxa"/>
+              <w:left w:w="100" w:type="dxa"/>
+              <w:bottom w:w="100" w:type="dxa"/>
+              <w:right w:w="100" w:type="dxa"/>
+            </w:tcMar>
+            <w:hideMark/>
+          </w:tcPr>
+          <w:p>
+            <w:pPr>
+              <w:spacing w:after="0" w:line="240" w:lineRule="auto"/>
+              <w:rPr>
+                <w:rFonts w:ascii="Times New Roman" w:eastAsia="Times New Roman" w:hAnsi="Times New Roman" w:cs="Times New Roman"/>
+                <w:sz w:val="24"/>
+                <w:szCs w:val="24"/>
+                <w:lang w:eastAsia="es-PE"/>
+              </w:rPr>
+            </w:pPr>
+            <w:r>
+              <w:rPr>
+                <w:rFonts w:ascii="Times New Roman" w:eastAsia="Times New Roman" w:hAnsi="Times New Roman" w:cs="Times New Roman"/>
+                <w:color w:val="000000"/>
+                <w:sz w:val="24"/>
+                <w:szCs w:val="24"/>
+                <w:lang w:eastAsia="es-PE"/>
+              </w:rPr>
+              <w:t>Listado de solicitud de cambio por prioridad</w:t>
+            </w:r>
+          </w:p>
+        </w:tc>
+      </w:tr>
+      <w:tr>
+        <w:tc>
+          <w:tcPr>
+            <w:tcW w:w="0" w:type="auto"/>
+            <w:tcBorders>
+              <w:top w:val="single" w:sz="8" w:space="0" w:color="000000"/>
+              <w:left w:val="single" w:sz="8" w:space="0" w:color="000000"/>
+              <w:bottom w:val="single" w:sz="8" w:space="0" w:color="000000"/>
+              <w:right w:val="single" w:sz="8" w:space="0" w:color="000000"/>
+            </w:tcBorders>
+            <w:shd w:val="clear" w:color="auto" w:fill="CCCCCC"/>
+            <w:tcMar>
+              <w:top w:w="100" w:type="dxa"/>
+              <w:left w:w="100" w:type="dxa"/>
+              <w:bottom w:w="100" w:type="dxa"/>
+              <w:right w:w="100" w:type="dxa"/>
+            </w:tcMar>
+            <w:hideMark/>
+          </w:tcPr>
+          <w:p>
+            <w:pPr>
+              <w:spacing w:after="0" w:line="240" w:lineRule="auto"/>
+              <w:rPr>
+                <w:rFonts w:ascii="Times New Roman" w:eastAsia="Times New Roman" w:hAnsi="Times New Roman" w:cs="Times New Roman"/>
+                <w:sz w:val="24"/>
+                <w:szCs w:val="24"/>
+                <w:lang w:eastAsia="es-PE"/>
+              </w:rPr>
+            </w:pPr>
+            <w:r>
+              <w:rPr>
+                <w:rFonts w:ascii="Calibri" w:eastAsia="Times New Roman" w:hAnsi="Calibri" w:cs="Calibri"/>
+                <w:b/>
+                <w:bCs/>
+                <w:color w:val="000000"/>
+                <w:sz w:val="24"/>
+                <w:szCs w:val="24"/>
+                <w:lang w:eastAsia="es-PE"/>
+              </w:rPr>
+              <w:t>PROPÓSITO:</w:t>
+            </w:r>
+          </w:p>
+        </w:tc>
+        <w:tc>
+          <w:tcPr>
+            <w:tcW w:w="0" w:type="auto"/>
+            <w:tcBorders>
+              <w:top w:val="single" w:sz="8" w:space="0" w:color="000000"/>
+              <w:left w:val="single" w:sz="8" w:space="0" w:color="000000"/>
+              <w:bottom w:val="single" w:sz="8" w:space="0" w:color="000000"/>
+              <w:right w:val="single" w:sz="8" w:space="0" w:color="000000"/>
+            </w:tcBorders>
+            <w:tcMar>
+              <w:top w:w="100" w:type="dxa"/>
+              <w:left w:w="100" w:type="dxa"/>
+              <w:bottom w:w="100" w:type="dxa"/>
+              <w:right w:w="100" w:type="dxa"/>
+            </w:tcMar>
+            <w:hideMark/>
+          </w:tcPr>
+          <w:p>
+            <w:pPr>
+              <w:spacing w:after="0" w:line="240" w:lineRule="auto"/>
+              <w:rPr>
+                <w:rFonts w:ascii="Times New Roman" w:eastAsia="Times New Roman" w:hAnsi="Times New Roman" w:cs="Times New Roman"/>
+                <w:sz w:val="24"/>
+                <w:szCs w:val="24"/>
+                <w:lang w:eastAsia="es-PE"/>
+              </w:rPr>
+            </w:pPr>
+            <w:r>
+              <w:rPr>
+                <w:rFonts w:ascii="Times New Roman" w:eastAsia="Times New Roman" w:hAnsi="Times New Roman" w:cs="Times New Roman"/>
+                <w:color w:val="000000"/>
+                <w:sz w:val="24"/>
+                <w:szCs w:val="24"/>
+                <w:lang w:eastAsia="es-PE"/>
+              </w:rPr>
+              <w:t>Permite que el auditor pueda hacer seguimiento de las solicitudes de cambio ejecutadas de acuerdo a los niveles de prioridades definidas.</w:t>
+            </w:r>
+          </w:p>
+        </w:tc>
+      </w:tr>
+      <w:tr>
+        <w:tc>
+          <w:tcPr>
+            <w:tcW w:w="0" w:type="auto"/>
+            <w:tcBorders>
+              <w:top w:val="single" w:sz="8" w:space="0" w:color="000000"/>
+              <w:left w:val="single" w:sz="8" w:space="0" w:color="000000"/>
+              <w:bottom w:val="single" w:sz="8" w:space="0" w:color="000000"/>
+              <w:right w:val="single" w:sz="8" w:space="0" w:color="000000"/>
+            </w:tcBorders>
+            <w:shd w:val="clear" w:color="auto" w:fill="CCCCCC"/>
+            <w:tcMar>
+              <w:top w:w="100" w:type="dxa"/>
+              <w:left w:w="100" w:type="dxa"/>
+              <w:bottom w:w="100" w:type="dxa"/>
+              <w:right w:w="100" w:type="dxa"/>
+            </w:tcMar>
+            <w:hideMark/>
+          </w:tcPr>
+          <w:p>
+            <w:pPr>
+              <w:spacing w:after="0" w:line="240" w:lineRule="auto"/>
+              <w:rPr>
+                <w:rFonts w:ascii="Times New Roman" w:eastAsia="Times New Roman" w:hAnsi="Times New Roman" w:cs="Times New Roman"/>
+                <w:sz w:val="24"/>
+                <w:szCs w:val="24"/>
+                <w:lang w:eastAsia="es-PE"/>
+              </w:rPr>
+            </w:pPr>
+            <w:r>
+              <w:rPr>
+                <w:rFonts w:ascii="Calibri" w:eastAsia="Times New Roman" w:hAnsi="Calibri" w:cs="Calibri"/>
+                <w:b/>
+                <w:bCs/>
+                <w:color w:val="000000"/>
+                <w:sz w:val="24"/>
+                <w:szCs w:val="24"/>
+                <w:lang w:eastAsia="es-PE"/>
+              </w:rPr>
+              <w:t>PARÁMETROS DE ENTRADA:</w:t>
+            </w:r>
+          </w:p>
+        </w:tc>
+        <w:tc>
+          <w:tcPr>
+            <w:tcW w:w="0" w:type="auto"/>
+            <w:tcBorders>
+              <w:top w:val="single" w:sz="8" w:space="0" w:color="000000"/>
+              <w:left w:val="single" w:sz="8" w:space="0" w:color="000000"/>
+              <w:bottom w:val="single" w:sz="8" w:space="0" w:color="000000"/>
+              <w:right w:val="single" w:sz="8" w:space="0" w:color="000000"/>
+            </w:tcBorders>
+            <w:tcMar>
+              <w:top w:w="100" w:type="dxa"/>
+              <w:left w:w="100" w:type="dxa"/>
+              <w:bottom w:w="100" w:type="dxa"/>
+              <w:right w:w="100" w:type="dxa"/>
+            </w:tcMar>
+            <w:hideMark/>
+          </w:tcPr>
+          <w:p>
+            <w:pPr>
+              <w:numPr>
+                <w:ilvl w:val="0"/>
+                <w:numId w:val="41"/>
+              </w:numPr>
+              <w:spacing w:after="0" w:line="240" w:lineRule="auto"/>
+              <w:textAlignment w:val="baseline"/>
+              <w:rPr>
+                <w:rFonts w:ascii="Times New Roman" w:eastAsia="Times New Roman" w:hAnsi="Times New Roman" w:cs="Times New Roman"/>
+                <w:color w:val="000000"/>
+                <w:sz w:val="24"/>
+                <w:szCs w:val="24"/>
+                <w:lang w:eastAsia="es-PE"/>
+              </w:rPr>
+            </w:pPr>
+            <w:r>
+              <w:rPr>
+                <w:rFonts w:ascii="Times New Roman" w:eastAsia="Times New Roman" w:hAnsi="Times New Roman" w:cs="Times New Roman"/>
+                <w:color w:val="000000"/>
+                <w:sz w:val="24"/>
+                <w:szCs w:val="24"/>
+                <w:lang w:eastAsia="es-PE"/>
+              </w:rPr>
+              <w:t>ID Proyecto</w:t>
+            </w:r>
+          </w:p>
+          <w:p>
+            <w:pPr>
+              <w:numPr>
+                <w:ilvl w:val="0"/>
+                <w:numId w:val="41"/>
+              </w:numPr>
+              <w:spacing w:after="0" w:line="240" w:lineRule="auto"/>
+              <w:textAlignment w:val="baseline"/>
+              <w:rPr>
+                <w:rFonts w:ascii="Times New Roman" w:eastAsia="Times New Roman" w:hAnsi="Times New Roman" w:cs="Times New Roman"/>
+                <w:color w:val="000000"/>
+                <w:sz w:val="24"/>
+                <w:szCs w:val="24"/>
+                <w:lang w:eastAsia="es-PE"/>
+              </w:rPr>
+            </w:pPr>
+            <w:r>
+              <w:rPr>
+                <w:rFonts w:ascii="Times New Roman" w:eastAsia="Times New Roman" w:hAnsi="Times New Roman" w:cs="Times New Roman"/>
+                <w:color w:val="000000"/>
+                <w:sz w:val="24"/>
+                <w:szCs w:val="24"/>
+                <w:lang w:eastAsia="es-PE"/>
+              </w:rPr>
+              <w:t>ID Sistema</w:t>
+            </w:r>
+          </w:p>
+        </w:tc>
+      </w:tr>
+      <w:tr>
+        <w:tc>
+          <w:tcPr>
+            <w:tcW w:w="0" w:type="auto"/>
+            <w:tcBorders>
+              <w:top w:val="single" w:sz="8" w:space="0" w:color="000000"/>
+              <w:left w:val="single" w:sz="8" w:space="0" w:color="000000"/>
+              <w:bottom w:val="single" w:sz="8" w:space="0" w:color="000000"/>
+              <w:right w:val="single" w:sz="8" w:space="0" w:color="000000"/>
+            </w:tcBorders>
+            <w:shd w:val="clear" w:color="auto" w:fill="CCCCCC"/>
+            <w:tcMar>
+              <w:top w:w="100" w:type="dxa"/>
+              <w:left w:w="100" w:type="dxa"/>
+              <w:bottom w:w="100" w:type="dxa"/>
+              <w:right w:w="100" w:type="dxa"/>
+            </w:tcMar>
+            <w:hideMark/>
+          </w:tcPr>
+          <w:p>
+            <w:pPr>
+              <w:spacing w:after="0" w:line="240" w:lineRule="auto"/>
+              <w:rPr>
+                <w:rFonts w:ascii="Times New Roman" w:eastAsia="Times New Roman" w:hAnsi="Times New Roman" w:cs="Times New Roman"/>
+                <w:sz w:val="24"/>
+                <w:szCs w:val="24"/>
+                <w:lang w:eastAsia="es-PE"/>
+              </w:rPr>
+            </w:pPr>
+            <w:r>
+              <w:rPr>
+                <w:rFonts w:ascii="Calibri" w:eastAsia="Times New Roman" w:hAnsi="Calibri" w:cs="Calibri"/>
+                <w:b/>
+                <w:bCs/>
+                <w:color w:val="000000"/>
+                <w:sz w:val="24"/>
+                <w:szCs w:val="24"/>
+                <w:lang w:eastAsia="es-PE"/>
+              </w:rPr>
+              <w:t>DATOS DE SALIDA:</w:t>
+            </w:r>
+          </w:p>
+        </w:tc>
+        <w:tc>
+          <w:tcPr>
+            <w:tcW w:w="0" w:type="auto"/>
+            <w:tcBorders>
+              <w:top w:val="single" w:sz="8" w:space="0" w:color="000000"/>
+              <w:left w:val="single" w:sz="8" w:space="0" w:color="000000"/>
+              <w:bottom w:val="single" w:sz="8" w:space="0" w:color="000000"/>
+              <w:right w:val="single" w:sz="8" w:space="0" w:color="000000"/>
+            </w:tcBorders>
+            <w:tcMar>
+              <w:top w:w="100" w:type="dxa"/>
+              <w:left w:w="100" w:type="dxa"/>
+              <w:bottom w:w="100" w:type="dxa"/>
+              <w:right w:w="100" w:type="dxa"/>
+            </w:tcMar>
+            <w:hideMark/>
+          </w:tcPr>
+          <w:p>
+            <w:pPr>
+              <w:numPr>
+                <w:ilvl w:val="0"/>
+                <w:numId w:val="42"/>
+              </w:numPr>
+              <w:spacing w:after="0" w:line="240" w:lineRule="auto"/>
+              <w:textAlignment w:val="baseline"/>
+              <w:rPr>
+                <w:rFonts w:ascii="Times New Roman" w:eastAsia="Times New Roman" w:hAnsi="Times New Roman" w:cs="Times New Roman"/>
+                <w:color w:val="000000"/>
+                <w:sz w:val="24"/>
+                <w:szCs w:val="24"/>
+                <w:lang w:eastAsia="es-PE"/>
+              </w:rPr>
+            </w:pPr>
+            <w:r>
+              <w:rPr>
+                <w:rFonts w:ascii="Times New Roman" w:eastAsia="Times New Roman" w:hAnsi="Times New Roman" w:cs="Times New Roman"/>
+                <w:color w:val="000000"/>
+                <w:sz w:val="24"/>
+                <w:szCs w:val="24"/>
+                <w:lang w:eastAsia="es-PE"/>
+              </w:rPr>
+              <w:t>ID Solicitud</w:t>
+            </w:r>
+          </w:p>
+          <w:p>
+            <w:pPr>
+              <w:numPr>
+                <w:ilvl w:val="0"/>
+                <w:numId w:val="42"/>
+              </w:numPr>
+              <w:spacing w:after="0" w:line="240" w:lineRule="auto"/>
+              <w:textAlignment w:val="baseline"/>
+              <w:rPr>
+                <w:rFonts w:ascii="Times New Roman" w:eastAsia="Times New Roman" w:hAnsi="Times New Roman" w:cs="Times New Roman"/>
+                <w:color w:val="000000"/>
+                <w:sz w:val="24"/>
+                <w:szCs w:val="24"/>
+                <w:lang w:eastAsia="es-PE"/>
+              </w:rPr>
+            </w:pPr>
+            <w:r>
+              <w:rPr>
+                <w:rFonts w:ascii="Times New Roman" w:eastAsia="Times New Roman" w:hAnsi="Times New Roman" w:cs="Times New Roman"/>
+                <w:color w:val="000000"/>
+                <w:sz w:val="24"/>
+                <w:szCs w:val="24"/>
+                <w:lang w:eastAsia="es-PE"/>
+              </w:rPr>
+              <w:t>Descripción</w:t>
+            </w:r>
+          </w:p>
+          <w:p>
+            <w:pPr>
+              <w:numPr>
+                <w:ilvl w:val="0"/>
+                <w:numId w:val="42"/>
+              </w:numPr>
+              <w:spacing w:after="0" w:line="240" w:lineRule="auto"/>
+              <w:textAlignment w:val="baseline"/>
+              <w:rPr>
+                <w:rFonts w:ascii="Times New Roman" w:eastAsia="Times New Roman" w:hAnsi="Times New Roman" w:cs="Times New Roman"/>
+                <w:color w:val="000000"/>
+                <w:sz w:val="24"/>
+                <w:szCs w:val="24"/>
+                <w:lang w:eastAsia="es-PE"/>
+              </w:rPr>
+            </w:pPr>
+            <w:r>
+              <w:rPr>
+                <w:rFonts w:ascii="Times New Roman" w:eastAsia="Times New Roman" w:hAnsi="Times New Roman" w:cs="Times New Roman"/>
+                <w:color w:val="000000"/>
+                <w:sz w:val="24"/>
+                <w:szCs w:val="24"/>
+                <w:lang w:eastAsia="es-PE"/>
+              </w:rPr>
+              <w:t>Nivel de Prioridad</w:t>
+            </w:r>
+          </w:p>
+          <w:p>
+            <w:pPr>
+              <w:numPr>
+                <w:ilvl w:val="0"/>
+                <w:numId w:val="42"/>
+              </w:numPr>
+              <w:spacing w:after="0" w:line="240" w:lineRule="auto"/>
+              <w:textAlignment w:val="baseline"/>
+              <w:rPr>
+                <w:rFonts w:ascii="Times New Roman" w:eastAsia="Times New Roman" w:hAnsi="Times New Roman" w:cs="Times New Roman"/>
+                <w:color w:val="000000"/>
+                <w:sz w:val="24"/>
+                <w:szCs w:val="24"/>
+                <w:lang w:eastAsia="es-PE"/>
+              </w:rPr>
+            </w:pPr>
+            <w:r>
+              <w:rPr>
+                <w:rFonts w:ascii="Times New Roman" w:eastAsia="Times New Roman" w:hAnsi="Times New Roman" w:cs="Times New Roman"/>
+                <w:color w:val="000000"/>
+                <w:sz w:val="24"/>
+                <w:szCs w:val="24"/>
+                <w:lang w:eastAsia="es-PE"/>
+              </w:rPr>
+              <w:t>Fecha Solicitud</w:t>
+            </w:r>
+          </w:p>
+        </w:tc>
+      </w:tr>
+    </w:tbl>
+    <w:p/>
     <w:sectPr>
       <w:pgSz w:w="12240" w:h="15840"/>
       <w:pgMar w:top="1418" w:right="1701" w:bottom="1418" w:left="1701" w:header="709" w:footer="709" w:gutter="0"/>
@@ -31618,7 +32292,7 @@
         <w:noProof/>
         <w:lang w:val="es-ES"/>
       </w:rPr>
-      <w:t>22</w:t>
+      <w:t>23</w:t>
     </w:r>
     <w:r>
       <w:rPr>
@@ -33703,9 +34377,9 @@
     </w:lvl>
   </w:abstractNum>
   <w:abstractNum w:abstractNumId="14">
-    <w:nsid w:val="1F792D70"/>
+    <w:nsid w:val="1A030C9E"/>
     <w:multiLevelType w:val="multilevel"/>
-    <w:tmpl w:val="BAB2DA08"/>
+    <w:tmpl w:val="73C49B2A"/>
     <w:lvl w:ilvl="0">
       <w:start w:val="1"/>
       <w:numFmt w:val="bullet"/>
@@ -33852,9 +34526,9 @@
     </w:lvl>
   </w:abstractNum>
   <w:abstractNum w:abstractNumId="15">
-    <w:nsid w:val="213D59D0"/>
+    <w:nsid w:val="1F792D70"/>
     <w:multiLevelType w:val="multilevel"/>
-    <w:tmpl w:val="A6965FA8"/>
+    <w:tmpl w:val="BAB2DA08"/>
     <w:lvl w:ilvl="0">
       <w:start w:val="1"/>
       <w:numFmt w:val="bullet"/>
@@ -34001,122 +34675,9 @@
     </w:lvl>
   </w:abstractNum>
   <w:abstractNum w:abstractNumId="16">
-    <w:nsid w:val="21C124B0"/>
+    <w:nsid w:val="213D59D0"/>
     <w:multiLevelType w:val="multilevel"/>
-    <w:tmpl w:val="528651AC"/>
-    <w:lvl w:ilvl="0">
-      <w:start w:val="3"/>
-      <w:numFmt w:val="decimal"/>
-      <w:lvlText w:val="%1"/>
-      <w:lvlJc w:val="left"/>
-      <w:pPr>
-        <w:ind w:left="744" w:hanging="744"/>
-      </w:pPr>
-      <w:rPr>
-        <w:rFonts w:hint="default"/>
-      </w:rPr>
-    </w:lvl>
-    <w:lvl w:ilvl="1">
-      <w:start w:val="2"/>
-      <w:numFmt w:val="decimal"/>
-      <w:lvlText w:val="%1.%2"/>
-      <w:lvlJc w:val="left"/>
-      <w:pPr>
-        <w:ind w:left="864" w:hanging="744"/>
-      </w:pPr>
-      <w:rPr>
-        <w:rFonts w:hint="default"/>
-      </w:rPr>
-    </w:lvl>
-    <w:lvl w:ilvl="2">
-      <w:start w:val="2"/>
-      <w:numFmt w:val="decimal"/>
-      <w:lvlText w:val="%1.%2.%3"/>
-      <w:lvlJc w:val="left"/>
-      <w:pPr>
-        <w:ind w:left="984" w:hanging="744"/>
-      </w:pPr>
-      <w:rPr>
-        <w:rFonts w:hint="default"/>
-      </w:rPr>
-    </w:lvl>
-    <w:lvl w:ilvl="3">
-      <w:start w:val="1"/>
-      <w:numFmt w:val="decimal"/>
-      <w:lvlText w:val="%1.%2.%3.%4"/>
-      <w:lvlJc w:val="left"/>
-      <w:pPr>
-        <w:ind w:left="1440" w:hanging="1080"/>
-      </w:pPr>
-      <w:rPr>
-        <w:rFonts w:hint="default"/>
-      </w:rPr>
-    </w:lvl>
-    <w:lvl w:ilvl="4">
-      <w:start w:val="1"/>
-      <w:numFmt w:val="decimal"/>
-      <w:lvlText w:val="%1.%2.%3.%4.%5"/>
-      <w:lvlJc w:val="left"/>
-      <w:pPr>
-        <w:ind w:left="1560" w:hanging="1080"/>
-      </w:pPr>
-      <w:rPr>
-        <w:rFonts w:hint="default"/>
-      </w:rPr>
-    </w:lvl>
-    <w:lvl w:ilvl="5">
-      <w:start w:val="1"/>
-      <w:numFmt w:val="decimal"/>
-      <w:lvlText w:val="%1.%2.%3.%4.%5.%6"/>
-      <w:lvlJc w:val="left"/>
-      <w:pPr>
-        <w:ind w:left="2040" w:hanging="1440"/>
-      </w:pPr>
-      <w:rPr>
-        <w:rFonts w:hint="default"/>
-      </w:rPr>
-    </w:lvl>
-    <w:lvl w:ilvl="6">
-      <w:start w:val="1"/>
-      <w:numFmt w:val="decimal"/>
-      <w:lvlText w:val="%1.%2.%3.%4.%5.%6.%7"/>
-      <w:lvlJc w:val="left"/>
-      <w:pPr>
-        <w:ind w:left="2160" w:hanging="1440"/>
-      </w:pPr>
-      <w:rPr>
-        <w:rFonts w:hint="default"/>
-      </w:rPr>
-    </w:lvl>
-    <w:lvl w:ilvl="7">
-      <w:start w:val="1"/>
-      <w:numFmt w:val="decimal"/>
-      <w:lvlText w:val="%1.%2.%3.%4.%5.%6.%7.%8"/>
-      <w:lvlJc w:val="left"/>
-      <w:pPr>
-        <w:ind w:left="2640" w:hanging="1800"/>
-      </w:pPr>
-      <w:rPr>
-        <w:rFonts w:hint="default"/>
-      </w:rPr>
-    </w:lvl>
-    <w:lvl w:ilvl="8">
-      <w:start w:val="1"/>
-      <w:numFmt w:val="decimal"/>
-      <w:lvlText w:val="%1.%2.%3.%4.%5.%6.%7.%8.%9"/>
-      <w:lvlJc w:val="left"/>
-      <w:pPr>
-        <w:ind w:left="2760" w:hanging="1800"/>
-      </w:pPr>
-      <w:rPr>
-        <w:rFonts w:hint="default"/>
-      </w:rPr>
-    </w:lvl>
-  </w:abstractNum>
-  <w:abstractNum w:abstractNumId="17">
-    <w:nsid w:val="22AA1075"/>
-    <w:multiLevelType w:val="multilevel"/>
-    <w:tmpl w:val="2F8ED488"/>
+    <w:tmpl w:val="A6965FA8"/>
     <w:lvl w:ilvl="0">
       <w:start w:val="1"/>
       <w:numFmt w:val="bullet"/>
@@ -34262,10 +34823,123 @@
       </w:rPr>
     </w:lvl>
   </w:abstractNum>
+  <w:abstractNum w:abstractNumId="17">
+    <w:nsid w:val="21C124B0"/>
+    <w:multiLevelType w:val="multilevel"/>
+    <w:tmpl w:val="528651AC"/>
+    <w:lvl w:ilvl="0">
+      <w:start w:val="3"/>
+      <w:numFmt w:val="decimal"/>
+      <w:lvlText w:val="%1"/>
+      <w:lvlJc w:val="left"/>
+      <w:pPr>
+        <w:ind w:left="744" w:hanging="744"/>
+      </w:pPr>
+      <w:rPr>
+        <w:rFonts w:hint="default"/>
+      </w:rPr>
+    </w:lvl>
+    <w:lvl w:ilvl="1">
+      <w:start w:val="2"/>
+      <w:numFmt w:val="decimal"/>
+      <w:lvlText w:val="%1.%2"/>
+      <w:lvlJc w:val="left"/>
+      <w:pPr>
+        <w:ind w:left="864" w:hanging="744"/>
+      </w:pPr>
+      <w:rPr>
+        <w:rFonts w:hint="default"/>
+      </w:rPr>
+    </w:lvl>
+    <w:lvl w:ilvl="2">
+      <w:start w:val="2"/>
+      <w:numFmt w:val="decimal"/>
+      <w:lvlText w:val="%1.%2.%3"/>
+      <w:lvlJc w:val="left"/>
+      <w:pPr>
+        <w:ind w:left="984" w:hanging="744"/>
+      </w:pPr>
+      <w:rPr>
+        <w:rFonts w:hint="default"/>
+      </w:rPr>
+    </w:lvl>
+    <w:lvl w:ilvl="3">
+      <w:start w:val="1"/>
+      <w:numFmt w:val="decimal"/>
+      <w:lvlText w:val="%1.%2.%3.%4"/>
+      <w:lvlJc w:val="left"/>
+      <w:pPr>
+        <w:ind w:left="1440" w:hanging="1080"/>
+      </w:pPr>
+      <w:rPr>
+        <w:rFonts w:hint="default"/>
+      </w:rPr>
+    </w:lvl>
+    <w:lvl w:ilvl="4">
+      <w:start w:val="1"/>
+      <w:numFmt w:val="decimal"/>
+      <w:lvlText w:val="%1.%2.%3.%4.%5"/>
+      <w:lvlJc w:val="left"/>
+      <w:pPr>
+        <w:ind w:left="1560" w:hanging="1080"/>
+      </w:pPr>
+      <w:rPr>
+        <w:rFonts w:hint="default"/>
+      </w:rPr>
+    </w:lvl>
+    <w:lvl w:ilvl="5">
+      <w:start w:val="1"/>
+      <w:numFmt w:val="decimal"/>
+      <w:lvlText w:val="%1.%2.%3.%4.%5.%6"/>
+      <w:lvlJc w:val="left"/>
+      <w:pPr>
+        <w:ind w:left="2040" w:hanging="1440"/>
+      </w:pPr>
+      <w:rPr>
+        <w:rFonts w:hint="default"/>
+      </w:rPr>
+    </w:lvl>
+    <w:lvl w:ilvl="6">
+      <w:start w:val="1"/>
+      <w:numFmt w:val="decimal"/>
+      <w:lvlText w:val="%1.%2.%3.%4.%5.%6.%7"/>
+      <w:lvlJc w:val="left"/>
+      <w:pPr>
+        <w:ind w:left="2160" w:hanging="1440"/>
+      </w:pPr>
+      <w:rPr>
+        <w:rFonts w:hint="default"/>
+      </w:rPr>
+    </w:lvl>
+    <w:lvl w:ilvl="7">
+      <w:start w:val="1"/>
+      <w:numFmt w:val="decimal"/>
+      <w:lvlText w:val="%1.%2.%3.%4.%5.%6.%7.%8"/>
+      <w:lvlJc w:val="left"/>
+      <w:pPr>
+        <w:ind w:left="2640" w:hanging="1800"/>
+      </w:pPr>
+      <w:rPr>
+        <w:rFonts w:hint="default"/>
+      </w:rPr>
+    </w:lvl>
+    <w:lvl w:ilvl="8">
+      <w:start w:val="1"/>
+      <w:numFmt w:val="decimal"/>
+      <w:lvlText w:val="%1.%2.%3.%4.%5.%6.%7.%8.%9"/>
+      <w:lvlJc w:val="left"/>
+      <w:pPr>
+        <w:ind w:left="2760" w:hanging="1800"/>
+      </w:pPr>
+      <w:rPr>
+        <w:rFonts w:hint="default"/>
+      </w:rPr>
+    </w:lvl>
+  </w:abstractNum>
   <w:abstractNum w:abstractNumId="18">
-    <w:nsid w:val="2402119F"/>
+    <w:nsid w:val="22AA1075"/>
     <w:multiLevelType w:val="multilevel"/>
-    <w:tmpl w:val="810AEE72"/>
+    <w:tmpl w:val="2F8ED488"/>
     <w:lvl w:ilvl="0">
       <w:start w:val="1"/>
       <w:numFmt w:val="bullet"/>
@@ -34412,9 +35086,9 @@
     </w:lvl>
   </w:abstractNum>
   <w:abstractNum w:abstractNumId="19">
-    <w:nsid w:val="249D6115"/>
+    <w:nsid w:val="2402119F"/>
     <w:multiLevelType w:val="multilevel"/>
-    <w:tmpl w:val="76A2A2A0"/>
+    <w:tmpl w:val="810AEE72"/>
     <w:lvl w:ilvl="0">
       <w:start w:val="1"/>
       <w:numFmt w:val="bullet"/>
@@ -34561,9 +35235,9 @@
     </w:lvl>
   </w:abstractNum>
   <w:abstractNum w:abstractNumId="20">
-    <w:nsid w:val="26CD46FF"/>
+    <w:nsid w:val="249D6115"/>
     <w:multiLevelType w:val="multilevel"/>
-    <w:tmpl w:val="B596E822"/>
+    <w:tmpl w:val="76A2A2A0"/>
     <w:lvl w:ilvl="0">
       <w:start w:val="1"/>
       <w:numFmt w:val="bullet"/>
@@ -34710,9 +35384,9 @@
     </w:lvl>
   </w:abstractNum>
   <w:abstractNum w:abstractNumId="21">
-    <w:nsid w:val="2EC858D4"/>
+    <w:nsid w:val="24FA3A79"/>
     <w:multiLevelType w:val="multilevel"/>
-    <w:tmpl w:val="1E40E7BA"/>
+    <w:tmpl w:val="C97E7BA6"/>
     <w:lvl w:ilvl="0">
       <w:start w:val="1"/>
       <w:numFmt w:val="bullet"/>
@@ -34859,9 +35533,9 @@
     </w:lvl>
   </w:abstractNum>
   <w:abstractNum w:abstractNumId="22">
-    <w:nsid w:val="31CA60E8"/>
+    <w:nsid w:val="26CD46FF"/>
     <w:multiLevelType w:val="multilevel"/>
-    <w:tmpl w:val="BBBCB506"/>
+    <w:tmpl w:val="B596E822"/>
     <w:lvl w:ilvl="0">
       <w:start w:val="1"/>
       <w:numFmt w:val="bullet"/>
@@ -35008,9 +35682,9 @@
     </w:lvl>
   </w:abstractNum>
   <w:abstractNum w:abstractNumId="23">
-    <w:nsid w:val="3E614A25"/>
+    <w:nsid w:val="2EC858D4"/>
     <w:multiLevelType w:val="multilevel"/>
-    <w:tmpl w:val="56BA879E"/>
+    <w:tmpl w:val="1E40E7BA"/>
     <w:lvl w:ilvl="0">
       <w:start w:val="1"/>
       <w:numFmt w:val="bullet"/>
@@ -35157,9 +35831,9 @@
     </w:lvl>
   </w:abstractNum>
   <w:abstractNum w:abstractNumId="24">
-    <w:nsid w:val="3FC075E0"/>
+    <w:nsid w:val="31CA60E8"/>
     <w:multiLevelType w:val="multilevel"/>
-    <w:tmpl w:val="E5660390"/>
+    <w:tmpl w:val="BBBCB506"/>
     <w:lvl w:ilvl="0">
       <w:start w:val="1"/>
       <w:numFmt w:val="bullet"/>
@@ -35306,9 +35980,9 @@
     </w:lvl>
   </w:abstractNum>
   <w:abstractNum w:abstractNumId="25">
-    <w:nsid w:val="416F7C8D"/>
+    <w:nsid w:val="3E614A25"/>
     <w:multiLevelType w:val="multilevel"/>
-    <w:tmpl w:val="0EEA7CB8"/>
+    <w:tmpl w:val="56BA879E"/>
     <w:lvl w:ilvl="0">
       <w:start w:val="1"/>
       <w:numFmt w:val="bullet"/>
@@ -35455,9 +36129,9 @@
     </w:lvl>
   </w:abstractNum>
   <w:abstractNum w:abstractNumId="26">
-    <w:nsid w:val="4E5E2DEF"/>
+    <w:nsid w:val="3FC075E0"/>
     <w:multiLevelType w:val="multilevel"/>
-    <w:tmpl w:val="E66ECACA"/>
+    <w:tmpl w:val="E5660390"/>
     <w:lvl w:ilvl="0">
       <w:start w:val="1"/>
       <w:numFmt w:val="bullet"/>
@@ -35604,9 +36278,9 @@
     </w:lvl>
   </w:abstractNum>
   <w:abstractNum w:abstractNumId="27">
-    <w:nsid w:val="529A1781"/>
+    <w:nsid w:val="416F7C8D"/>
     <w:multiLevelType w:val="multilevel"/>
-    <w:tmpl w:val="B9DCCEB6"/>
+    <w:tmpl w:val="0EEA7CB8"/>
     <w:lvl w:ilvl="0">
       <w:start w:val="1"/>
       <w:numFmt w:val="bullet"/>
@@ -35753,6 +36427,304 @@
     </w:lvl>
   </w:abstractNum>
   <w:abstractNum w:abstractNumId="28">
+    <w:nsid w:val="4E5E2DEF"/>
+    <w:multiLevelType w:val="multilevel"/>
+    <w:tmpl w:val="E66ECACA"/>
+    <w:lvl w:ilvl="0">
+      <w:start w:val="1"/>
+      <w:numFmt w:val="bullet"/>
+      <w:lvlText w:val=""/>
+      <w:lvlJc w:val="left"/>
+      <w:pPr>
+        <w:tabs>
+          <w:tab w:val="num" w:pos="720"/>
+        </w:tabs>
+        <w:ind w:left="720" w:hanging="360"/>
+      </w:pPr>
+      <w:rPr>
+        <w:rFonts w:ascii="Symbol" w:hAnsi="Symbol" w:hint="default"/>
+        <w:sz w:val="20"/>
+      </w:rPr>
+    </w:lvl>
+    <w:lvl w:ilvl="1" w:tentative="1">
+      <w:start w:val="1"/>
+      <w:numFmt w:val="bullet"/>
+      <w:lvlText w:val="o"/>
+      <w:lvlJc w:val="left"/>
+      <w:pPr>
+        <w:tabs>
+          <w:tab w:val="num" w:pos="1440"/>
+        </w:tabs>
+        <w:ind w:left="1440" w:hanging="360"/>
+      </w:pPr>
+      <w:rPr>
+        <w:rFonts w:ascii="Courier New" w:hAnsi="Courier New" w:hint="default"/>
+        <w:sz w:val="20"/>
+      </w:rPr>
+    </w:lvl>
+    <w:lvl w:ilvl="2" w:tentative="1">
+      <w:start w:val="1"/>
+      <w:numFmt w:val="bullet"/>
+      <w:lvlText w:val=""/>
+      <w:lvlJc w:val="left"/>
+      <w:pPr>
+        <w:tabs>
+          <w:tab w:val="num" w:pos="2160"/>
+        </w:tabs>
+        <w:ind w:left="2160" w:hanging="360"/>
+      </w:pPr>
+      <w:rPr>
+        <w:rFonts w:ascii="Wingdings" w:hAnsi="Wingdings" w:hint="default"/>
+        <w:sz w:val="20"/>
+      </w:rPr>
+    </w:lvl>
+    <w:lvl w:ilvl="3" w:tentative="1">
+      <w:start w:val="1"/>
+      <w:numFmt w:val="bullet"/>
+      <w:lvlText w:val=""/>
+      <w:lvlJc w:val="left"/>
+      <w:pPr>
+        <w:tabs>
+          <w:tab w:val="num" w:pos="2880"/>
+        </w:tabs>
+        <w:ind w:left="2880" w:hanging="360"/>
+      </w:pPr>
+      <w:rPr>
+        <w:rFonts w:ascii="Wingdings" w:hAnsi="Wingdings" w:hint="default"/>
+        <w:sz w:val="20"/>
+      </w:rPr>
+    </w:lvl>
+    <w:lvl w:ilvl="4" w:tentative="1">
+      <w:start w:val="1"/>
+      <w:numFmt w:val="bullet"/>
+      <w:lvlText w:val=""/>
+      <w:lvlJc w:val="left"/>
+      <w:pPr>
+        <w:tabs>
+          <w:tab w:val="num" w:pos="3600"/>
+        </w:tabs>
+        <w:ind w:left="3600" w:hanging="360"/>
+      </w:pPr>
+      <w:rPr>
+        <w:rFonts w:ascii="Wingdings" w:hAnsi="Wingdings" w:hint="default"/>
+        <w:sz w:val="20"/>
+      </w:rPr>
+    </w:lvl>
+    <w:lvl w:ilvl="5" w:tentative="1">
+      <w:start w:val="1"/>
+      <w:numFmt w:val="bullet"/>
+      <w:lvlText w:val=""/>
+      <w:lvlJc w:val="left"/>
+      <w:pPr>
+        <w:tabs>
+          <w:tab w:val="num" w:pos="4320"/>
+        </w:tabs>
+        <w:ind w:left="4320" w:hanging="360"/>
+      </w:pPr>
+      <w:rPr>
+        <w:rFonts w:ascii="Wingdings" w:hAnsi="Wingdings" w:hint="default"/>
+        <w:sz w:val="20"/>
+      </w:rPr>
+    </w:lvl>
+    <w:lvl w:ilvl="6" w:tentative="1">
+      <w:start w:val="1"/>
+      <w:numFmt w:val="bullet"/>
+      <w:lvlText w:val=""/>
+      <w:lvlJc w:val="left"/>
+      <w:pPr>
+        <w:tabs>
+          <w:tab w:val="num" w:pos="5040"/>
+        </w:tabs>
+        <w:ind w:left="5040" w:hanging="360"/>
+      </w:pPr>
+      <w:rPr>
+        <w:rFonts w:ascii="Wingdings" w:hAnsi="Wingdings" w:hint="default"/>
+        <w:sz w:val="20"/>
+      </w:rPr>
+    </w:lvl>
+    <w:lvl w:ilvl="7" w:tentative="1">
+      <w:start w:val="1"/>
+      <w:numFmt w:val="bullet"/>
+      <w:lvlText w:val=""/>
+      <w:lvlJc w:val="left"/>
+      <w:pPr>
+        <w:tabs>
+          <w:tab w:val="num" w:pos="5760"/>
+        </w:tabs>
+        <w:ind w:left="5760" w:hanging="360"/>
+      </w:pPr>
+      <w:rPr>
+        <w:rFonts w:ascii="Wingdings" w:hAnsi="Wingdings" w:hint="default"/>
+        <w:sz w:val="20"/>
+      </w:rPr>
+    </w:lvl>
+    <w:lvl w:ilvl="8" w:tentative="1">
+      <w:start w:val="1"/>
+      <w:numFmt w:val="bullet"/>
+      <w:lvlText w:val=""/>
+      <w:lvlJc w:val="left"/>
+      <w:pPr>
+        <w:tabs>
+          <w:tab w:val="num" w:pos="6480"/>
+        </w:tabs>
+        <w:ind w:left="6480" w:hanging="360"/>
+      </w:pPr>
+      <w:rPr>
+        <w:rFonts w:ascii="Wingdings" w:hAnsi="Wingdings" w:hint="default"/>
+        <w:sz w:val="20"/>
+      </w:rPr>
+    </w:lvl>
+  </w:abstractNum>
+  <w:abstractNum w:abstractNumId="29">
+    <w:nsid w:val="529A1781"/>
+    <w:multiLevelType w:val="multilevel"/>
+    <w:tmpl w:val="B9DCCEB6"/>
+    <w:lvl w:ilvl="0">
+      <w:start w:val="1"/>
+      <w:numFmt w:val="bullet"/>
+      <w:lvlText w:val=""/>
+      <w:lvlJc w:val="left"/>
+      <w:pPr>
+        <w:tabs>
+          <w:tab w:val="num" w:pos="720"/>
+        </w:tabs>
+        <w:ind w:left="720" w:hanging="360"/>
+      </w:pPr>
+      <w:rPr>
+        <w:rFonts w:ascii="Symbol" w:hAnsi="Symbol" w:hint="default"/>
+        <w:sz w:val="20"/>
+      </w:rPr>
+    </w:lvl>
+    <w:lvl w:ilvl="1" w:tentative="1">
+      <w:start w:val="1"/>
+      <w:numFmt w:val="bullet"/>
+      <w:lvlText w:val="o"/>
+      <w:lvlJc w:val="left"/>
+      <w:pPr>
+        <w:tabs>
+          <w:tab w:val="num" w:pos="1440"/>
+        </w:tabs>
+        <w:ind w:left="1440" w:hanging="360"/>
+      </w:pPr>
+      <w:rPr>
+        <w:rFonts w:ascii="Courier New" w:hAnsi="Courier New" w:hint="default"/>
+        <w:sz w:val="20"/>
+      </w:rPr>
+    </w:lvl>
+    <w:lvl w:ilvl="2" w:tentative="1">
+      <w:start w:val="1"/>
+      <w:numFmt w:val="bullet"/>
+      <w:lvlText w:val=""/>
+      <w:lvlJc w:val="left"/>
+      <w:pPr>
+        <w:tabs>
+          <w:tab w:val="num" w:pos="2160"/>
+        </w:tabs>
+        <w:ind w:left="2160" w:hanging="360"/>
+      </w:pPr>
+      <w:rPr>
+        <w:rFonts w:ascii="Wingdings" w:hAnsi="Wingdings" w:hint="default"/>
+        <w:sz w:val="20"/>
+      </w:rPr>
+    </w:lvl>
+    <w:lvl w:ilvl="3" w:tentative="1">
+      <w:start w:val="1"/>
+      <w:numFmt w:val="bullet"/>
+      <w:lvlText w:val=""/>
+      <w:lvlJc w:val="left"/>
+      <w:pPr>
+        <w:tabs>
+          <w:tab w:val="num" w:pos="2880"/>
+        </w:tabs>
+        <w:ind w:left="2880" w:hanging="360"/>
+      </w:pPr>
+      <w:rPr>
+        <w:rFonts w:ascii="Wingdings" w:hAnsi="Wingdings" w:hint="default"/>
+        <w:sz w:val="20"/>
+      </w:rPr>
+    </w:lvl>
+    <w:lvl w:ilvl="4" w:tentative="1">
+      <w:start w:val="1"/>
+      <w:numFmt w:val="bullet"/>
+      <w:lvlText w:val=""/>
+      <w:lvlJc w:val="left"/>
+      <w:pPr>
+        <w:tabs>
+          <w:tab w:val="num" w:pos="3600"/>
+        </w:tabs>
+        <w:ind w:left="3600" w:hanging="360"/>
+      </w:pPr>
+      <w:rPr>
+        <w:rFonts w:ascii="Wingdings" w:hAnsi="Wingdings" w:hint="default"/>
+        <w:sz w:val="20"/>
+      </w:rPr>
+    </w:lvl>
+    <w:lvl w:ilvl="5" w:tentative="1">
+      <w:start w:val="1"/>
+      <w:numFmt w:val="bullet"/>
+      <w:lvlText w:val=""/>
+      <w:lvlJc w:val="left"/>
+      <w:pPr>
+        <w:tabs>
+          <w:tab w:val="num" w:pos="4320"/>
+        </w:tabs>
+        <w:ind w:left="4320" w:hanging="360"/>
+      </w:pPr>
+      <w:rPr>
+        <w:rFonts w:ascii="Wingdings" w:hAnsi="Wingdings" w:hint="default"/>
+        <w:sz w:val="20"/>
+      </w:rPr>
+    </w:lvl>
+    <w:lvl w:ilvl="6" w:tentative="1">
+      <w:start w:val="1"/>
+      <w:numFmt w:val="bullet"/>
+      <w:lvlText w:val=""/>
+      <w:lvlJc w:val="left"/>
+      <w:pPr>
+        <w:tabs>
+          <w:tab w:val="num" w:pos="5040"/>
+        </w:tabs>
+        <w:ind w:left="5040" w:hanging="360"/>
+      </w:pPr>
+      <w:rPr>
+        <w:rFonts w:ascii="Wingdings" w:hAnsi="Wingdings" w:hint="default"/>
+        <w:sz w:val="20"/>
+      </w:rPr>
+    </w:lvl>
+    <w:lvl w:ilvl="7" w:tentative="1">
+      <w:start w:val="1"/>
+      <w:numFmt w:val="bullet"/>
+      <w:lvlText w:val=""/>
+      <w:lvlJc w:val="left"/>
+      <w:pPr>
+        <w:tabs>
+          <w:tab w:val="num" w:pos="5760"/>
+        </w:tabs>
+        <w:ind w:left="5760" w:hanging="360"/>
+      </w:pPr>
+      <w:rPr>
+        <w:rFonts w:ascii="Wingdings" w:hAnsi="Wingdings" w:hint="default"/>
+        <w:sz w:val="20"/>
+      </w:rPr>
+    </w:lvl>
+    <w:lvl w:ilvl="8" w:tentative="1">
+      <w:start w:val="1"/>
+      <w:numFmt w:val="bullet"/>
+      <w:lvlText w:val=""/>
+      <w:lvlJc w:val="left"/>
+      <w:pPr>
+        <w:tabs>
+          <w:tab w:val="num" w:pos="6480"/>
+        </w:tabs>
+        <w:ind w:left="6480" w:hanging="360"/>
+      </w:pPr>
+      <w:rPr>
+        <w:rFonts w:ascii="Wingdings" w:hAnsi="Wingdings" w:hint="default"/>
+        <w:sz w:val="20"/>
+      </w:rPr>
+    </w:lvl>
+  </w:abstractNum>
+  <w:abstractNum w:abstractNumId="30">
     <w:nsid w:val="578003C5"/>
     <w:multiLevelType w:val="multilevel"/>
     <w:tmpl w:val="578003C5"/>
@@ -35881,7 +36853,7 @@
       </w:rPr>
     </w:lvl>
   </w:abstractNum>
-  <w:abstractNum w:abstractNumId="29">
+  <w:abstractNum w:abstractNumId="31">
     <w:nsid w:val="597B0633"/>
     <w:multiLevelType w:val="multilevel"/>
     <w:tmpl w:val="118CAD40"/>
@@ -36030,7 +37002,7 @@
       </w:rPr>
     </w:lvl>
   </w:abstractNum>
-  <w:abstractNum w:abstractNumId="30">
+  <w:abstractNum w:abstractNumId="32">
     <w:nsid w:val="5D6B2AB1"/>
     <w:multiLevelType w:val="multilevel"/>
     <w:tmpl w:val="578003C5"/>
@@ -36159,7 +37131,7 @@
       </w:rPr>
     </w:lvl>
   </w:abstractNum>
-  <w:abstractNum w:abstractNumId="31">
+  <w:abstractNum w:abstractNumId="33">
     <w:nsid w:val="61067727"/>
     <w:multiLevelType w:val="multilevel"/>
     <w:tmpl w:val="CF209118"/>
@@ -36308,7 +37280,7 @@
       </w:rPr>
     </w:lvl>
   </w:abstractNum>
-  <w:abstractNum w:abstractNumId="32">
+  <w:abstractNum w:abstractNumId="34">
     <w:nsid w:val="6AF76702"/>
     <w:multiLevelType w:val="multilevel"/>
     <w:tmpl w:val="1652AE6A"/>
@@ -36457,7 +37429,7 @@
       </w:rPr>
     </w:lvl>
   </w:abstractNum>
-  <w:abstractNum w:abstractNumId="33">
+  <w:abstractNum w:abstractNumId="35">
     <w:nsid w:val="72255214"/>
     <w:multiLevelType w:val="multilevel"/>
     <w:tmpl w:val="1ACC517C"/>
@@ -36606,7 +37578,7 @@
       </w:rPr>
     </w:lvl>
   </w:abstractNum>
-  <w:abstractNum w:abstractNumId="34">
+  <w:abstractNum w:abstractNumId="36">
     <w:nsid w:val="74873BCB"/>
     <w:multiLevelType w:val="multilevel"/>
     <w:tmpl w:val="582E31E6"/>
@@ -36755,7 +37727,7 @@
       </w:rPr>
     </w:lvl>
   </w:abstractNum>
-  <w:abstractNum w:abstractNumId="35">
+  <w:abstractNum w:abstractNumId="37">
     <w:nsid w:val="759D6C6B"/>
     <w:multiLevelType w:val="multilevel"/>
     <w:tmpl w:val="0B92537A"/>
@@ -36904,7 +37876,7 @@
       </w:rPr>
     </w:lvl>
   </w:abstractNum>
-  <w:abstractNum w:abstractNumId="36">
+  <w:abstractNum w:abstractNumId="38">
     <w:nsid w:val="776D7111"/>
     <w:multiLevelType w:val="multilevel"/>
     <w:tmpl w:val="B0D2FA38"/>
@@ -37053,7 +38025,7 @@
       </w:rPr>
     </w:lvl>
   </w:abstractNum>
-  <w:abstractNum w:abstractNumId="37">
+  <w:abstractNum w:abstractNumId="39">
     <w:nsid w:val="779B35A8"/>
     <w:multiLevelType w:val="multilevel"/>
     <w:tmpl w:val="3C8C350C"/>
@@ -37202,7 +38174,7 @@
       </w:rPr>
     </w:lvl>
   </w:abstractNum>
-  <w:abstractNum w:abstractNumId="38">
+  <w:abstractNum w:abstractNumId="40">
     <w:nsid w:val="77D61A49"/>
     <w:multiLevelType w:val="multilevel"/>
     <w:tmpl w:val="2CFC0828"/>
@@ -37351,7 +38323,7 @@
       </w:rPr>
     </w:lvl>
   </w:abstractNum>
-  <w:abstractNum w:abstractNumId="39">
+  <w:abstractNum w:abstractNumId="41">
     <w:nsid w:val="7D9F0595"/>
     <w:multiLevelType w:val="multilevel"/>
     <w:tmpl w:val="8A044A72"/>
@@ -37501,85 +38473,85 @@
     </w:lvl>
   </w:abstractNum>
   <w:num w:numId="1">
-    <w:abstractNumId w:val="28"/>
+    <w:abstractNumId w:val="30"/>
   </w:num>
   <w:num w:numId="2">
     <w:abstractNumId w:val="8"/>
   </w:num>
   <w:num w:numId="3">
-    <w:abstractNumId w:val="30"/>
+    <w:abstractNumId w:val="32"/>
   </w:num>
   <w:num w:numId="4">
     <w:abstractNumId w:val="0"/>
   </w:num>
   <w:num w:numId="5">
-    <w:abstractNumId w:val="39"/>
+    <w:abstractNumId w:val="41"/>
   </w:num>
   <w:num w:numId="6">
-    <w:abstractNumId w:val="23"/>
+    <w:abstractNumId w:val="25"/>
   </w:num>
   <w:num w:numId="7">
     <w:abstractNumId w:val="9"/>
   </w:num>
   <w:num w:numId="8">
-    <w:abstractNumId w:val="24"/>
+    <w:abstractNumId w:val="26"/>
   </w:num>
   <w:num w:numId="9">
-    <w:abstractNumId w:val="38"/>
+    <w:abstractNumId w:val="40"/>
   </w:num>
   <w:num w:numId="10">
-    <w:abstractNumId w:val="21"/>
+    <w:abstractNumId w:val="23"/>
   </w:num>
   <w:num w:numId="11">
-    <w:abstractNumId w:val="19"/>
+    <w:abstractNumId w:val="20"/>
   </w:num>
   <w:num w:numId="12">
-    <w:abstractNumId w:val="17"/>
+    <w:abstractNumId w:val="18"/>
   </w:num>
   <w:num w:numId="13">
     <w:abstractNumId w:val="5"/>
   </w:num>
   <w:num w:numId="14">
-    <w:abstractNumId w:val="20"/>
+    <w:abstractNumId w:val="22"/>
   </w:num>
   <w:num w:numId="15">
-    <w:abstractNumId w:val="33"/>
+    <w:abstractNumId w:val="35"/>
   </w:num>
   <w:num w:numId="16">
-    <w:abstractNumId w:val="29"/>
+    <w:abstractNumId w:val="31"/>
   </w:num>
   <w:num w:numId="17">
-    <w:abstractNumId w:val="37"/>
+    <w:abstractNumId w:val="39"/>
   </w:num>
   <w:num w:numId="18">
-    <w:abstractNumId w:val="25"/>
+    <w:abstractNumId w:val="27"/>
   </w:num>
   <w:num w:numId="19">
-    <w:abstractNumId w:val="15"/>
+    <w:abstractNumId w:val="16"/>
   </w:num>
   <w:num w:numId="20">
     <w:abstractNumId w:val="3"/>
   </w:num>
   <w:num w:numId="21">
-    <w:abstractNumId w:val="14"/>
+    <w:abstractNumId w:val="15"/>
   </w:num>
   <w:num w:numId="22">
     <w:abstractNumId w:val="10"/>
   </w:num>
   <w:num w:numId="23">
-    <w:abstractNumId w:val="32"/>
+    <w:abstractNumId w:val="34"/>
   </w:num>
   <w:num w:numId="24">
-    <w:abstractNumId w:val="31"/>
+    <w:abstractNumId w:val="33"/>
   </w:num>
   <w:num w:numId="25">
-    <w:abstractNumId w:val="34"/>
+    <w:abstractNumId w:val="36"/>
   </w:num>
   <w:num w:numId="26">
-    <w:abstractNumId w:val="27"/>
+    <w:abstractNumId w:val="29"/>
   </w:num>
   <w:num w:numId="27">
-    <w:abstractNumId w:val="26"/>
+    <w:abstractNumId w:val="28"/>
   </w:num>
   <w:num w:numId="28">
     <w:abstractNumId w:val="6"/>
@@ -37591,7 +38563,7 @@
     <w:abstractNumId w:val="11"/>
   </w:num>
   <w:num w:numId="31">
-    <w:abstractNumId w:val="16"/>
+    <w:abstractNumId w:val="17"/>
   </w:num>
   <w:num w:numId="32">
     <w:abstractNumId w:val="12"/>
@@ -37603,22 +38575,28 @@
     <w:abstractNumId w:val="13"/>
   </w:num>
   <w:num w:numId="35">
-    <w:abstractNumId w:val="22"/>
+    <w:abstractNumId w:val="24"/>
   </w:num>
   <w:num w:numId="36">
-    <w:abstractNumId w:val="18"/>
+    <w:abstractNumId w:val="19"/>
   </w:num>
   <w:num w:numId="37">
-    <w:abstractNumId w:val="36"/>
+    <w:abstractNumId w:val="38"/>
   </w:num>
   <w:num w:numId="38">
-    <w:abstractNumId w:val="35"/>
+    <w:abstractNumId w:val="37"/>
   </w:num>
   <w:num w:numId="39">
     <w:abstractNumId w:val="1"/>
   </w:num>
   <w:num w:numId="40">
     <w:abstractNumId w:val="7"/>
+  </w:num>
+  <w:num w:numId="41">
+    <w:abstractNumId w:val="21"/>
+  </w:num>
+  <w:num w:numId="42">
+    <w:abstractNumId w:val="14"/>
   </w:num>
 </w:numbering>
 </file>
@@ -41488,279 +42466,279 @@
   </dgm:ptLst>
   <dgm:cxnLst>
     <dgm:cxn modelId="{E9EC35C0-465E-4C0B-AFEF-EEF1737ECFEA}" srcId="{3FACEA16-49AD-4F7A-AEF6-C4E41EF1C834}" destId="{277CF38B-7E1C-4A8C-89A3-2F8197A66800}" srcOrd="11" destOrd="0" parTransId="{460E872E-6778-4DDE-A779-EC9673903B2C}" sibTransId="{4909121F-7E6F-48B2-A482-4F16E33C126C}"/>
-    <dgm:cxn modelId="{5E7D9657-C4ED-45BA-A472-91C07D34C128}" type="presOf" srcId="{D67571D1-AF4A-47C2-BBB8-AB0DD9C537BA}" destId="{0605BEDE-25DF-4BDB-80D3-51EB2EFAE5C3}" srcOrd="0" destOrd="0" presId="urn:microsoft.com/office/officeart/2005/8/layout/orgChart1"/>
-    <dgm:cxn modelId="{493492FD-33CB-44A0-ABB2-549350AF7827}" type="presOf" srcId="{15E2B81D-FF48-4D4C-83B7-BF0E5932BACF}" destId="{BE90E482-D934-497E-BB56-EB65923110A8}" srcOrd="1" destOrd="0" presId="urn:microsoft.com/office/officeart/2005/8/layout/orgChart1"/>
-    <dgm:cxn modelId="{8C293762-E53A-4FAA-87EB-7677BF6CAFE7}" type="presOf" srcId="{60079DC2-D231-48F0-8D3A-350EA409FB9F}" destId="{7F9E191A-FED7-42B6-9443-FA1141822762}" srcOrd="0" destOrd="0" presId="urn:microsoft.com/office/officeart/2005/8/layout/orgChart1"/>
-    <dgm:cxn modelId="{4079B927-221B-4177-BE52-014C185B48D6}" type="presOf" srcId="{B6B96AC7-B316-4629-A1F2-322D3CB42E44}" destId="{BC6E3CF2-D156-4645-97E5-FBA567BEBB60}" srcOrd="0" destOrd="0" presId="urn:microsoft.com/office/officeart/2005/8/layout/orgChart1"/>
-    <dgm:cxn modelId="{52C8BBE2-74D0-403F-A4CE-080CA3B9A301}" type="presOf" srcId="{976769D5-6DD3-4121-A3B4-21FA8C57752E}" destId="{D85C8D20-0A8F-4772-85AA-77F41D6E03A6}" srcOrd="0" destOrd="0" presId="urn:microsoft.com/office/officeart/2005/8/layout/orgChart1"/>
+    <dgm:cxn modelId="{378D0BCC-6775-4E2E-A29C-D1B0FACB64BF}" type="presOf" srcId="{DF1FAEB3-58DC-463D-88BA-FD02B9B9A3EC}" destId="{70693D6C-48BE-4499-83CC-E3B84562FA76}" srcOrd="1" destOrd="0" presId="urn:microsoft.com/office/officeart/2005/8/layout/orgChart1"/>
     <dgm:cxn modelId="{ADCCC911-6304-4E1C-BBF1-C545D5D27319}" srcId="{3FACEA16-49AD-4F7A-AEF6-C4E41EF1C834}" destId="{60079DC2-D231-48F0-8D3A-350EA409FB9F}" srcOrd="0" destOrd="0" parTransId="{6C4C6604-FAF8-4563-B446-9F2430566D69}" sibTransId="{7B3FE71F-5119-4064-BD5C-09675B681566}"/>
-    <dgm:cxn modelId="{0706F147-3C74-4150-9387-19A0C1AB40A2}" type="presOf" srcId="{1D5E7EE8-DB48-4928-9C3B-FA9238BBC4D6}" destId="{101D6303-A6A7-4ED7-92AF-5A0A12944008}" srcOrd="0" destOrd="0" presId="urn:microsoft.com/office/officeart/2005/8/layout/orgChart1"/>
+    <dgm:cxn modelId="{45885EE1-2EB1-4FBF-AB07-062951B03D42}" type="presOf" srcId="{8143A08E-0493-4F0D-A04A-33A11911204D}" destId="{A05A0B0C-81E6-46B0-B8FD-E27721847AAD}" srcOrd="0" destOrd="0" presId="urn:microsoft.com/office/officeart/2005/8/layout/orgChart1"/>
+    <dgm:cxn modelId="{BB28AD2C-42B7-4BB3-A31F-44C5722DC040}" type="presOf" srcId="{F2EDFE65-8225-4FF8-832C-429E855DD613}" destId="{7DDB0E15-BB4C-496A-9681-157E40BFACAA}" srcOrd="1" destOrd="0" presId="urn:microsoft.com/office/officeart/2005/8/layout/orgChart1"/>
+    <dgm:cxn modelId="{CCFAC056-C952-4AE5-A084-B75A89990210}" type="presOf" srcId="{15E2B81D-FF48-4D4C-83B7-BF0E5932BACF}" destId="{E772C66C-1B80-41B0-BDC1-4520BF1832E7}" srcOrd="0" destOrd="0" presId="urn:microsoft.com/office/officeart/2005/8/layout/orgChart1"/>
     <dgm:cxn modelId="{CA54D73C-FD69-459E-AD8C-B8007507079F}" srcId="{3FACEA16-49AD-4F7A-AEF6-C4E41EF1C834}" destId="{BA841F1F-3AA3-46EB-ADBD-BCAD196A8BE0}" srcOrd="4" destOrd="0" parTransId="{87DC950F-F7D3-4ECD-B4A4-E3F07A54AC0C}" sibTransId="{8F2DED49-2735-454F-B3DB-F570A5A36588}"/>
-    <dgm:cxn modelId="{B3ED4958-192D-4816-BCB8-9B40C97ABAE4}" type="presOf" srcId="{A8F92DC2-B87A-47AD-8854-89C2DF190F1A}" destId="{6F07934B-92A3-4103-9632-A65EE9643A2C}" srcOrd="1" destOrd="0" presId="urn:microsoft.com/office/officeart/2005/8/layout/orgChart1"/>
-    <dgm:cxn modelId="{F7750860-A51F-445D-90C7-829ADF9E1487}" type="presOf" srcId="{033FD10A-4F64-4C6C-8AAD-94F09D7A4AB3}" destId="{4704BB4C-B663-43E2-AD97-F2FD073EC09E}" srcOrd="0" destOrd="0" presId="urn:microsoft.com/office/officeart/2005/8/layout/orgChart1"/>
     <dgm:cxn modelId="{AD3172FF-85C4-42DF-BE17-AA39BF913034}" srcId="{8143A08E-0493-4F0D-A04A-33A11911204D}" destId="{9A5B6171-A05B-4D26-9254-3B047D83031F}" srcOrd="1" destOrd="0" parTransId="{9FF45742-43D1-468C-B2CF-88D5DB491946}" sibTransId="{AF869A97-370D-4D89-AEAE-E7B9A68AED16}"/>
-    <dgm:cxn modelId="{E8C6CE3F-6B02-4F96-83EA-28C2D7D248AA}" type="presOf" srcId="{DF1FAEB3-58DC-463D-88BA-FD02B9B9A3EC}" destId="{70693D6C-48BE-4499-83CC-E3B84562FA76}" srcOrd="1" destOrd="0" presId="urn:microsoft.com/office/officeart/2005/8/layout/orgChart1"/>
-    <dgm:cxn modelId="{6B8C48DB-4558-415D-AC63-EC0F7090D840}" type="presOf" srcId="{FCD10EDD-B91C-4FEA-8C27-3528FF514110}" destId="{6547041B-40D7-482D-BDCA-BDDB8EC9E4F3}" srcOrd="1" destOrd="0" presId="urn:microsoft.com/office/officeart/2005/8/layout/orgChart1"/>
+    <dgm:cxn modelId="{CAA63E52-5A69-45D9-A271-38BA11CFDFC6}" type="presOf" srcId="{8BD55E92-3C8D-46A8-AA21-B2E211092B3B}" destId="{8DE9E13E-369B-4DF3-A64F-696D8730F840}" srcOrd="1" destOrd="0" presId="urn:microsoft.com/office/officeart/2005/8/layout/orgChart1"/>
+    <dgm:cxn modelId="{B7E5B525-5DF3-4DC3-B93B-B1F4AC0C1F00}" type="presOf" srcId="{FCD10EDD-B91C-4FEA-8C27-3528FF514110}" destId="{6547041B-40D7-482D-BDCA-BDDB8EC9E4F3}" srcOrd="1" destOrd="0" presId="urn:microsoft.com/office/officeart/2005/8/layout/orgChart1"/>
     <dgm:cxn modelId="{7ED9284F-6657-4377-A5EA-03824E8F70F1}" srcId="{3FACEA16-49AD-4F7A-AEF6-C4E41EF1C834}" destId="{FCD10EDD-B91C-4FEA-8C27-3528FF514110}" srcOrd="1" destOrd="0" parTransId="{68ACF286-D74C-4EF8-A262-68346CD057E6}" sibTransId="{F3D7F161-E249-497A-9526-9C8F47988819}"/>
+    <dgm:cxn modelId="{AA7163C8-B2C7-4EAC-B265-D8071E4526AC}" type="presOf" srcId="{BA841F1F-3AA3-46EB-ADBD-BCAD196A8BE0}" destId="{3C03E665-D737-4331-99DB-9B76DF31B819}" srcOrd="0" destOrd="0" presId="urn:microsoft.com/office/officeart/2005/8/layout/orgChart1"/>
     <dgm:cxn modelId="{DA28D604-53D0-4953-8B43-602BBE019E56}" srcId="{9778E6AF-0248-412E-8A3D-5CF2076FD246}" destId="{3FACEA16-49AD-4F7A-AEF6-C4E41EF1C834}" srcOrd="0" destOrd="0" parTransId="{B2A2D274-24BB-42ED-84F9-EE23B2705936}" sibTransId="{F96CC8DE-F334-469E-9624-86EE6585AF9C}"/>
     <dgm:cxn modelId="{B3E40763-1FCD-496A-A07A-82A8006C4572}" srcId="{3FACEA16-49AD-4F7A-AEF6-C4E41EF1C834}" destId="{888D0EC2-4D33-47F5-8906-1AB2B7CCD926}" srcOrd="3" destOrd="0" parTransId="{D8CD8747-B3A7-4920-820F-F8127C713949}" sibTransId="{5735F8F1-234D-422A-9F55-58EAD30270D3}"/>
-    <dgm:cxn modelId="{7CEE2DDF-3AF5-49A0-8F10-68B80CF3C22C}" type="presOf" srcId="{9778E6AF-0248-412E-8A3D-5CF2076FD246}" destId="{74CB19A6-EC26-4648-81DC-0E6F06DFD3B8}" srcOrd="1" destOrd="0" presId="urn:microsoft.com/office/officeart/2005/8/layout/orgChart1"/>
-    <dgm:cxn modelId="{D49DB180-4DB1-4FC0-97AF-5212C6E58892}" type="presOf" srcId="{CE511F5F-4A48-4DD9-AD69-5FEC4066E646}" destId="{15D5A047-BD1E-44BB-8C62-7832884031E3}" srcOrd="0" destOrd="0" presId="urn:microsoft.com/office/officeart/2005/8/layout/orgChart1"/>
-    <dgm:cxn modelId="{096C7417-8A60-4E13-9D98-400B0408461A}" type="presOf" srcId="{F2EDFE65-8225-4FF8-832C-429E855DD613}" destId="{9451C940-8716-4CF1-9E64-C1A586BADC8D}" srcOrd="0" destOrd="0" presId="urn:microsoft.com/office/officeart/2005/8/layout/orgChart1"/>
-    <dgm:cxn modelId="{30894ADD-6FCF-4CD7-957D-3E7C29AB7B59}" type="presOf" srcId="{0A80C118-DB2F-40EB-9D02-31DBC1465356}" destId="{2E0E43EB-8EA6-43C3-B5CA-BFAED82941AD}" srcOrd="0" destOrd="0" presId="urn:microsoft.com/office/officeart/2005/8/layout/orgChart1"/>
-    <dgm:cxn modelId="{31C476D6-A13B-424B-B9D4-6F97ED9B00EF}" type="presOf" srcId="{95A880DD-F421-4BA2-B136-750294A302E3}" destId="{8C3DE112-702A-48B2-9EDE-086CA4E902E6}" srcOrd="0" destOrd="0" presId="urn:microsoft.com/office/officeart/2005/8/layout/orgChart1"/>
+    <dgm:cxn modelId="{D54BF649-0B08-49BB-A92E-27C99E531B4F}" type="presOf" srcId="{033FD10A-4F64-4C6C-8AAD-94F09D7A4AB3}" destId="{4704BB4C-B663-43E2-AD97-F2FD073EC09E}" srcOrd="0" destOrd="0" presId="urn:microsoft.com/office/officeart/2005/8/layout/orgChart1"/>
+    <dgm:cxn modelId="{D3E35DA9-1D86-49A5-9DB4-2CE896B89441}" type="presOf" srcId="{946FAC29-93A7-41A9-9BB1-F025A79A727B}" destId="{CBDBB49C-F0AA-4CA0-93C0-440977CAFDAD}" srcOrd="1" destOrd="0" presId="urn:microsoft.com/office/officeart/2005/8/layout/orgChart1"/>
+    <dgm:cxn modelId="{0425AD65-3A85-4CD4-80E8-B7694DD4E334}" type="presOf" srcId="{B6B96AC7-B316-4629-A1F2-322D3CB42E44}" destId="{BC6E3CF2-D156-4645-97E5-FBA567BEBB60}" srcOrd="0" destOrd="0" presId="urn:microsoft.com/office/officeart/2005/8/layout/orgChart1"/>
+    <dgm:cxn modelId="{2D5F347C-FE0A-4F2E-B5D0-7611B097E39B}" type="presOf" srcId="{946FAC29-93A7-41A9-9BB1-F025A79A727B}" destId="{630B5E91-9A80-45EF-AEB5-43AB70CAC7C7}" srcOrd="0" destOrd="0" presId="urn:microsoft.com/office/officeart/2005/8/layout/orgChart1"/>
+    <dgm:cxn modelId="{1D0DA40A-414E-4ACE-9791-CC9B4BEF448E}" type="presOf" srcId="{15E2B81D-FF48-4D4C-83B7-BF0E5932BACF}" destId="{BE90E482-D934-497E-BB56-EB65923110A8}" srcOrd="1" destOrd="0" presId="urn:microsoft.com/office/officeart/2005/8/layout/orgChart1"/>
     <dgm:cxn modelId="{E4A66843-07EF-4BC1-A45E-5F134ADAF38E}" srcId="{D67571D1-AF4A-47C2-BBB8-AB0DD9C537BA}" destId="{8BD55E92-3C8D-46A8-AA21-B2E211092B3B}" srcOrd="5" destOrd="0" parTransId="{9A47B44C-1E89-447A-9342-4FA80C332870}" sibTransId="{0220774A-25D6-43B8-BC26-0D9EB8778D15}"/>
     <dgm:cxn modelId="{BC719FF8-88B5-4E45-9ADE-EE5059836612}" srcId="{D67571D1-AF4A-47C2-BBB8-AB0DD9C537BA}" destId="{033FD10A-4F64-4C6C-8AAD-94F09D7A4AB3}" srcOrd="3" destOrd="0" parTransId="{B6B96AC7-B316-4629-A1F2-322D3CB42E44}" sibTransId="{82DEA6AE-DFAB-4E07-A54C-816E291D1AF4}"/>
-    <dgm:cxn modelId="{784BAB44-BD43-48A3-A38B-B9400E280FC3}" type="presOf" srcId="{460E872E-6778-4DDE-A779-EC9673903B2C}" destId="{4646A681-E590-452C-B6C7-41709223B143}" srcOrd="0" destOrd="0" presId="urn:microsoft.com/office/officeart/2005/8/layout/orgChart1"/>
+    <dgm:cxn modelId="{2B55B82E-BC1D-45DF-992D-5440321C4997}" type="presOf" srcId="{D8CD8747-B3A7-4920-820F-F8127C713949}" destId="{6A09A6B1-ADB8-44C6-B5A4-69813F192DBA}" srcOrd="0" destOrd="0" presId="urn:microsoft.com/office/officeart/2005/8/layout/orgChart1"/>
     <dgm:cxn modelId="{946B7C6D-B08A-4BF7-8C75-0825015921BD}" srcId="{8143A08E-0493-4F0D-A04A-33A11911204D}" destId="{27413AFA-E90E-4B4F-916B-83AF32ED4DF7}" srcOrd="2" destOrd="0" parTransId="{6142DB23-99A8-4F75-A245-C88DF82CA9AC}" sibTransId="{00DD8CF6-AD4B-4C29-8985-8CD979492251}"/>
-    <dgm:cxn modelId="{39FE8DA9-7355-4B9F-80CB-019DDF9C9253}" type="presOf" srcId="{277CF38B-7E1C-4A8C-89A3-2F8197A66800}" destId="{21875BEA-1124-43D2-A631-A5BA7BE06ED5}" srcOrd="0" destOrd="0" presId="urn:microsoft.com/office/officeart/2005/8/layout/orgChart1"/>
-    <dgm:cxn modelId="{271C5658-286E-4A4D-A4E4-1AD8F4B32352}" type="presOf" srcId="{41FD706D-5CE7-49B2-87E4-6858F2319B26}" destId="{C21E4A27-0657-49E4-AD2D-75459EFD2036}" srcOrd="0" destOrd="0" presId="urn:microsoft.com/office/officeart/2005/8/layout/orgChart1"/>
+    <dgm:cxn modelId="{9383E10F-5712-4A14-B56D-8B81844A90D3}" type="presOf" srcId="{460E872E-6778-4DDE-A779-EC9673903B2C}" destId="{4646A681-E590-452C-B6C7-41709223B143}" srcOrd="0" destOrd="0" presId="urn:microsoft.com/office/officeart/2005/8/layout/orgChart1"/>
+    <dgm:cxn modelId="{EE064D8A-7929-4696-AA41-FD4613AB9B60}" type="presOf" srcId="{0A80C118-DB2F-40EB-9D02-31DBC1465356}" destId="{5FFB901A-BEFE-491E-BF6E-47010DE345F2}" srcOrd="1" destOrd="0" presId="urn:microsoft.com/office/officeart/2005/8/layout/orgChart1"/>
     <dgm:cxn modelId="{1D129F87-7A19-4E93-B0A2-029BE1D8926C}" srcId="{8143A08E-0493-4F0D-A04A-33A11911204D}" destId="{9778E6AF-0248-412E-8A3D-5CF2076FD246}" srcOrd="0" destOrd="0" parTransId="{685C22D0-2DD6-483F-8D20-A9EC31CE32DC}" sibTransId="{EEB0E6E8-BFB2-4A63-B849-BEC74306E593}"/>
-    <dgm:cxn modelId="{AABB558F-D123-42EF-8743-6891EAC20F70}" type="presOf" srcId="{CE511F5F-4A48-4DD9-AD69-5FEC4066E646}" destId="{B79C4B26-2AED-40A2-B593-00A372B3B5A1}" srcOrd="1" destOrd="0" presId="urn:microsoft.com/office/officeart/2005/8/layout/orgChart1"/>
-    <dgm:cxn modelId="{BE9D9F83-88C3-4F99-B167-E2462FFD5005}" type="presOf" srcId="{8143A08E-0493-4F0D-A04A-33A11911204D}" destId="{A05A0B0C-81E6-46B0-B8FD-E27721847AAD}" srcOrd="0" destOrd="0" presId="urn:microsoft.com/office/officeart/2005/8/layout/orgChart1"/>
-    <dgm:cxn modelId="{364097D9-DC07-40C4-858C-A1B8C9813333}" type="presOf" srcId="{BA841F1F-3AA3-46EB-ADBD-BCAD196A8BE0}" destId="{3C03E665-D737-4331-99DB-9B76DF31B819}" srcOrd="0" destOrd="0" presId="urn:microsoft.com/office/officeart/2005/8/layout/orgChart1"/>
-    <dgm:cxn modelId="{197F64AD-EA49-427F-997D-E7D1D23CAED5}" type="presOf" srcId="{888D0EC2-4D33-47F5-8906-1AB2B7CCD926}" destId="{9D7AD784-73D2-4A52-BD0C-36231CD4252A}" srcOrd="0" destOrd="0" presId="urn:microsoft.com/office/officeart/2005/8/layout/orgChart1"/>
+    <dgm:cxn modelId="{E246028A-C33C-4F4A-BB3B-09C09FC92D3F}" type="presOf" srcId="{F2EDFE65-8225-4FF8-832C-429E855DD613}" destId="{9451C940-8716-4CF1-9E64-C1A586BADC8D}" srcOrd="0" destOrd="0" presId="urn:microsoft.com/office/officeart/2005/8/layout/orgChart1"/>
+    <dgm:cxn modelId="{2BB6C029-0D25-4966-BEB0-7BC2FAADCED5}" type="presOf" srcId="{3FACEA16-49AD-4F7A-AEF6-C4E41EF1C834}" destId="{771F07AB-B1A9-4D32-9210-398584376502}" srcOrd="1" destOrd="0" presId="urn:microsoft.com/office/officeart/2005/8/layout/orgChart1"/>
     <dgm:cxn modelId="{706B25D0-F2D9-4257-B233-2322272A0391}" srcId="{D67571D1-AF4A-47C2-BBB8-AB0DD9C537BA}" destId="{946FAC29-93A7-41A9-9BB1-F025A79A727B}" srcOrd="0" destOrd="0" parTransId="{E1BADB85-2217-4E84-8DE2-5AF5BAFF8FB7}" sibTransId="{E98375BB-4889-402F-A67B-6DEB16F82363}"/>
-    <dgm:cxn modelId="{A6D082AE-C91B-47FD-A58C-AF9AD2A3A233}" type="presOf" srcId="{FCD10EDD-B91C-4FEA-8C27-3528FF514110}" destId="{B9E6269E-0132-4BE7-A08B-13FFC62623D5}" srcOrd="0" destOrd="0" presId="urn:microsoft.com/office/officeart/2005/8/layout/orgChart1"/>
-    <dgm:cxn modelId="{13DC4FDF-9F44-4F00-862F-7EB239458012}" type="presOf" srcId="{8BD55E92-3C8D-46A8-AA21-B2E211092B3B}" destId="{8DE9E13E-369B-4DF3-A64F-696D8730F840}" srcOrd="1" destOrd="0" presId="urn:microsoft.com/office/officeart/2005/8/layout/orgChart1"/>
-    <dgm:cxn modelId="{00E09FC3-094A-4E35-9E10-ACAC880F2ACC}" type="presOf" srcId="{15E2B81D-FF48-4D4C-83B7-BF0E5932BACF}" destId="{E772C66C-1B80-41B0-BDC1-4520BF1832E7}" srcOrd="0" destOrd="0" presId="urn:microsoft.com/office/officeart/2005/8/layout/orgChart1"/>
+    <dgm:cxn modelId="{D1EAA915-E960-4AB9-91C2-6C1338BBBD58}" type="presOf" srcId="{27413AFA-E90E-4B4F-916B-83AF32ED4DF7}" destId="{B87DD2D6-A50E-48A2-84D2-11DF6E294121}" srcOrd="0" destOrd="0" presId="urn:microsoft.com/office/officeart/2005/8/layout/orgChart1"/>
+    <dgm:cxn modelId="{9F232178-745F-4465-BE39-989D9CB50FEA}" type="presOf" srcId="{E39F43E9-033F-4EB4-989E-196D44303964}" destId="{E3DF274E-5FD1-46C3-9307-7262A787D2EE}" srcOrd="0" destOrd="0" presId="urn:microsoft.com/office/officeart/2005/8/layout/orgChart1"/>
     <dgm:cxn modelId="{6E420E97-6DA2-4BDC-A066-48D78C9E2197}" srcId="{9A5B6171-A05B-4D26-9254-3B047D83031F}" destId="{D67571D1-AF4A-47C2-BBB8-AB0DD9C537BA}" srcOrd="0" destOrd="0" parTransId="{E39F43E9-033F-4EB4-989E-196D44303964}" sibTransId="{4EF0016E-EB4C-4840-895C-BE9508855CB2}"/>
-    <dgm:cxn modelId="{3BF601D1-3889-44D1-8DFE-2D1F7E85768E}" type="presOf" srcId="{3FACEA16-49AD-4F7A-AEF6-C4E41EF1C834}" destId="{9B7AD01D-C590-43AB-93C9-9555A15171C1}" srcOrd="0" destOrd="0" presId="urn:microsoft.com/office/officeart/2005/8/layout/orgChart1"/>
+    <dgm:cxn modelId="{816AFC5C-544E-441B-84B4-0481A4753DB8}" type="presOf" srcId="{60079DC2-D231-48F0-8D3A-350EA409FB9F}" destId="{2BEAAAE7-DA2A-418D-8D34-928C6F6234DD}" srcOrd="1" destOrd="0" presId="urn:microsoft.com/office/officeart/2005/8/layout/orgChart1"/>
+    <dgm:cxn modelId="{225B1B77-626C-4FDA-B263-393151367B25}" type="presOf" srcId="{60079DC2-D231-48F0-8D3A-350EA409FB9F}" destId="{7F9E191A-FED7-42B6-9443-FA1141822762}" srcOrd="0" destOrd="0" presId="urn:microsoft.com/office/officeart/2005/8/layout/orgChart1"/>
     <dgm:cxn modelId="{CBDE31E1-7D42-4515-8349-55A83370D42F}" srcId="{3FACEA16-49AD-4F7A-AEF6-C4E41EF1C834}" destId="{95A880DD-F421-4BA2-B136-750294A302E3}" srcOrd="7" destOrd="0" parTransId="{F72A78A7-3C57-4BFD-9CCE-9332005ED626}" sibTransId="{19C4D04E-0CC2-41EC-B2DA-FB19391525B5}"/>
-    <dgm:cxn modelId="{9D0F29D8-1A07-4340-B1D5-20D4A690D494}" type="presOf" srcId="{685C22D0-2DD6-483F-8D20-A9EC31CE32DC}" destId="{CE511299-255A-4A60-BFC9-8A6BF5A439A2}" srcOrd="0" destOrd="0" presId="urn:microsoft.com/office/officeart/2005/8/layout/orgChart1"/>
-    <dgm:cxn modelId="{C8214C7B-675F-46B5-B078-679909328AB0}" type="presOf" srcId="{9A5B6171-A05B-4D26-9254-3B047D83031F}" destId="{CCD577C8-9955-4C15-A0DE-548BBBA06E69}" srcOrd="0" destOrd="0" presId="urn:microsoft.com/office/officeart/2005/8/layout/orgChart1"/>
+    <dgm:cxn modelId="{551F2511-9D24-42FD-BA58-D0BCCD1A1A49}" type="presOf" srcId="{C490C2D1-27FB-4F39-812F-6056918FA8F5}" destId="{86B8F41F-83C5-4AE5-9A8B-236E961BAFB2}" srcOrd="0" destOrd="0" presId="urn:microsoft.com/office/officeart/2005/8/layout/orgChart1"/>
+    <dgm:cxn modelId="{4DB48E10-B79C-465A-9795-794E682DA6AA}" type="presOf" srcId="{1D5E7EE8-DB48-4928-9C3B-FA9238BBC4D6}" destId="{101D6303-A6A7-4ED7-92AF-5A0A12944008}" srcOrd="0" destOrd="0" presId="urn:microsoft.com/office/officeart/2005/8/layout/orgChart1"/>
+    <dgm:cxn modelId="{AAC95192-9592-4532-A3CB-4AE3AED85498}" type="presOf" srcId="{A953C5B9-11A3-4267-9FB7-ECD75BDE3B64}" destId="{E8F5CB36-5393-47BC-B138-2AC77A000B9E}" srcOrd="0" destOrd="0" presId="urn:microsoft.com/office/officeart/2005/8/layout/orgChart1"/>
+    <dgm:cxn modelId="{0798BA49-2CAA-4254-BEF6-1347B3EA957A}" type="presOf" srcId="{9A47B44C-1E89-447A-9342-4FA80C332870}" destId="{4454E6B6-C6EB-4EFE-A06D-30C96DF74C97}" srcOrd="0" destOrd="0" presId="urn:microsoft.com/office/officeart/2005/8/layout/orgChart1"/>
+    <dgm:cxn modelId="{82B0E2E1-644C-4C1A-BE27-94BE3AA7EA3A}" type="presOf" srcId="{277CF38B-7E1C-4A8C-89A3-2F8197A66800}" destId="{214BB29F-1057-43B1-8F5B-45796DEF0BCD}" srcOrd="1" destOrd="0" presId="urn:microsoft.com/office/officeart/2005/8/layout/orgChart1"/>
     <dgm:cxn modelId="{46BA6AAA-5A2C-4218-BFFE-4DFFBECF7792}" srcId="{D67571D1-AF4A-47C2-BBB8-AB0DD9C537BA}" destId="{E3D88239-AEB5-40EB-A61B-7D3D3CC2FDEC}" srcOrd="2" destOrd="0" parTransId="{976769D5-6DD3-4121-A3B4-21FA8C57752E}" sibTransId="{546B24A5-43E0-4E2A-89AF-FAFCD9C0A5A7}"/>
-    <dgm:cxn modelId="{E1825DF7-7F63-4403-B7CA-C3047CC351EC}" type="presOf" srcId="{0FA90AC9-AA78-463F-88C4-61179303E0FB}" destId="{CBF4D579-89FC-4A80-8E59-315DD447F223}" srcOrd="0" destOrd="0" presId="urn:microsoft.com/office/officeart/2005/8/layout/orgChart1"/>
+    <dgm:cxn modelId="{CB2D95D5-DC0E-4F66-9F39-2107A4C0F424}" type="presOf" srcId="{9A5B6171-A05B-4D26-9254-3B047D83031F}" destId="{CCD577C8-9955-4C15-A0DE-548BBBA06E69}" srcOrd="0" destOrd="0" presId="urn:microsoft.com/office/officeart/2005/8/layout/orgChart1"/>
+    <dgm:cxn modelId="{956A6891-DEFC-447A-86F2-A3378C7527F1}" type="presOf" srcId="{B2A2D274-24BB-42ED-84F9-EE23B2705936}" destId="{AE9FDFD5-E5D5-4E9B-BF48-0EE2D047B1AD}" srcOrd="0" destOrd="0" presId="urn:microsoft.com/office/officeart/2005/8/layout/orgChart1"/>
+    <dgm:cxn modelId="{4BDF3538-2BA5-4BDA-A6D4-B3AF96431C4B}" type="presOf" srcId="{0A80C118-DB2F-40EB-9D02-31DBC1465356}" destId="{2E0E43EB-8EA6-43C3-B5CA-BFAED82941AD}" srcOrd="0" destOrd="0" presId="urn:microsoft.com/office/officeart/2005/8/layout/orgChart1"/>
+    <dgm:cxn modelId="{427730EA-0910-4BB3-A4AC-212D13966041}" type="presOf" srcId="{1F920E2D-CBD4-4BA3-BEFA-87DAACD8117D}" destId="{48372692-4EB9-4EFF-8B16-47B5D192D518}" srcOrd="0" destOrd="0" presId="urn:microsoft.com/office/officeart/2005/8/layout/orgChart1"/>
+    <dgm:cxn modelId="{BCFF2228-F259-4386-93FD-19585C8586CA}" type="presOf" srcId="{6DF1B2E0-B36E-4B65-9298-3985360F0EAD}" destId="{619DCB2D-2CBD-4ADC-A2DA-BF71D67FC155}" srcOrd="0" destOrd="0" presId="urn:microsoft.com/office/officeart/2005/8/layout/orgChart1"/>
+    <dgm:cxn modelId="{1794E4F1-1E43-4EB2-90CF-17B0CEDB7107}" type="presOf" srcId="{8BD55E92-3C8D-46A8-AA21-B2E211092B3B}" destId="{A9A7E5C0-A92C-4F71-A7B9-642E96B5F5FE}" srcOrd="0" destOrd="0" presId="urn:microsoft.com/office/officeart/2005/8/layout/orgChart1"/>
+    <dgm:cxn modelId="{6B3F1DBE-0D83-44C1-8017-4BA74711DA34}" type="presOf" srcId="{D3AD6F07-72D0-4FCB-B070-42E521A66922}" destId="{D5194FFF-2B59-411E-BB8C-1107B45FF9D2}" srcOrd="0" destOrd="0" presId="urn:microsoft.com/office/officeart/2005/8/layout/orgChart1"/>
+    <dgm:cxn modelId="{D62AACD5-B532-4D0B-8544-2FBC270713A2}" type="presOf" srcId="{E3D88239-AEB5-40EB-A61B-7D3D3CC2FDEC}" destId="{F5A2806F-621F-4421-867B-0A6261BC9195}" srcOrd="1" destOrd="0" presId="urn:microsoft.com/office/officeart/2005/8/layout/orgChart1"/>
     <dgm:cxn modelId="{9D98741D-F049-4B4B-AC2B-5F060BFAFEE6}" srcId="{3FACEA16-49AD-4F7A-AEF6-C4E41EF1C834}" destId="{DF1FAEB3-58DC-463D-88BA-FD02B9B9A3EC}" srcOrd="6" destOrd="0" parTransId="{14FB8E82-DA5C-4FA9-A9EA-1C5C3FC72AC7}" sibTransId="{0DAFE25E-D14B-4DA2-A730-E36D7CF8CEE7}"/>
-    <dgm:cxn modelId="{B9EE13EF-49B1-48C2-9A6F-9EF377680175}" type="presOf" srcId="{E3D88239-AEB5-40EB-A61B-7D3D3CC2FDEC}" destId="{F5A2806F-621F-4421-867B-0A6261BC9195}" srcOrd="1" destOrd="0" presId="urn:microsoft.com/office/officeart/2005/8/layout/orgChart1"/>
-    <dgm:cxn modelId="{3553B483-AADD-428C-AF2E-37C18CDD7072}" type="presOf" srcId="{38931B2A-A719-47D2-9B23-F60C5834B591}" destId="{6B462F12-F4DE-4BFF-8F87-9C37C758721D}" srcOrd="1" destOrd="0" presId="urn:microsoft.com/office/officeart/2005/8/layout/orgChart1"/>
+    <dgm:cxn modelId="{37225921-2CB7-4D57-954F-D6F002AE272B}" type="presOf" srcId="{888D0EC2-4D33-47F5-8906-1AB2B7CCD926}" destId="{F96DA5F0-8D34-45BB-8ACD-339010A9C9ED}" srcOrd="1" destOrd="0" presId="urn:microsoft.com/office/officeart/2005/8/layout/orgChart1"/>
+    <dgm:cxn modelId="{12808B5C-9C04-4DB4-85D3-109805831071}" type="presOf" srcId="{27413AFA-E90E-4B4F-916B-83AF32ED4DF7}" destId="{69B01DDF-7B09-4C33-BD1B-611ACC55A21B}" srcOrd="1" destOrd="0" presId="urn:microsoft.com/office/officeart/2005/8/layout/orgChart1"/>
+    <dgm:cxn modelId="{57445179-0020-4341-924D-617F62494741}" type="presOf" srcId="{D67571D1-AF4A-47C2-BBB8-AB0DD9C537BA}" destId="{0605BEDE-25DF-4BDB-80D3-51EB2EFAE5C3}" srcOrd="0" destOrd="0" presId="urn:microsoft.com/office/officeart/2005/8/layout/orgChart1"/>
+    <dgm:cxn modelId="{381B55AE-58ED-4D8E-ADD5-1B178B508978}" type="presOf" srcId="{3FACEA16-49AD-4F7A-AEF6-C4E41EF1C834}" destId="{9B7AD01D-C590-43AB-93C9-9555A15171C1}" srcOrd="0" destOrd="0" presId="urn:microsoft.com/office/officeart/2005/8/layout/orgChart1"/>
     <dgm:cxn modelId="{4C02621B-A379-49C3-8855-907CFAF5CC0E}" srcId="{D67571D1-AF4A-47C2-BBB8-AB0DD9C537BA}" destId="{84B33143-B57A-4EE1-ABFA-B718AFC0B326}" srcOrd="4" destOrd="0" parTransId="{78375BEE-E828-441C-A765-428BC51CA443}" sibTransId="{EE929184-D37B-4D8E-ADCB-7C34C295DFF5}"/>
-    <dgm:cxn modelId="{D0E0F2D8-AEA6-4702-B649-F8CF803D84A0}" type="presOf" srcId="{6C4C6604-FAF8-4563-B446-9F2430566D69}" destId="{E04233A4-917D-4DDC-B098-3CEDE33765A8}" srcOrd="0" destOrd="0" presId="urn:microsoft.com/office/officeart/2005/8/layout/orgChart1"/>
-    <dgm:cxn modelId="{07B5886D-E6A1-47E5-BC68-E9088E35947B}" type="presOf" srcId="{3FACEA16-49AD-4F7A-AEF6-C4E41EF1C834}" destId="{771F07AB-B1A9-4D32-9210-398584376502}" srcOrd="1" destOrd="0" presId="urn:microsoft.com/office/officeart/2005/8/layout/orgChart1"/>
-    <dgm:cxn modelId="{16E358BB-6ED3-40A5-A6CE-4DAC2EBBA4AB}" type="presOf" srcId="{1F920E2D-CBD4-4BA3-BEFA-87DAACD8117D}" destId="{48372692-4EB9-4EFF-8B16-47B5D192D518}" srcOrd="0" destOrd="0" presId="urn:microsoft.com/office/officeart/2005/8/layout/orgChart1"/>
-    <dgm:cxn modelId="{9B243D3A-FC6B-44F2-84B9-F7B2E2BF37A1}" type="presOf" srcId="{9A5B6171-A05B-4D26-9254-3B047D83031F}" destId="{9C939236-80F3-42A9-B740-25800F495424}" srcOrd="1" destOrd="0" presId="urn:microsoft.com/office/officeart/2005/8/layout/orgChart1"/>
-    <dgm:cxn modelId="{684EA23A-B80D-4E39-BFF4-5B6E399E70B3}" type="presOf" srcId="{888D0EC2-4D33-47F5-8906-1AB2B7CCD926}" destId="{F96DA5F0-8D34-45BB-8ACD-339010A9C9ED}" srcOrd="1" destOrd="0" presId="urn:microsoft.com/office/officeart/2005/8/layout/orgChart1"/>
+    <dgm:cxn modelId="{DC160F8E-7F1D-449A-9EFC-B38FD5B0BB2B}" type="presOf" srcId="{87DC950F-F7D3-4ECD-B4A4-E3F07A54AC0C}" destId="{8A89DC42-7582-4359-8809-68E159879BA2}" srcOrd="0" destOrd="0" presId="urn:microsoft.com/office/officeart/2005/8/layout/orgChart1"/>
+    <dgm:cxn modelId="{59650816-8803-4F0E-99CE-CCAA096A7DA9}" type="presOf" srcId="{CE511F5F-4A48-4DD9-AD69-5FEC4066E646}" destId="{15D5A047-BD1E-44BB-8C62-7832884031E3}" srcOrd="0" destOrd="0" presId="urn:microsoft.com/office/officeart/2005/8/layout/orgChart1"/>
+    <dgm:cxn modelId="{4EBD3D01-3F92-4095-B04E-96480A397560}" type="presOf" srcId="{FCD10EDD-B91C-4FEA-8C27-3528FF514110}" destId="{B9E6269E-0132-4BE7-A08B-13FFC62623D5}" srcOrd="0" destOrd="0" presId="urn:microsoft.com/office/officeart/2005/8/layout/orgChart1"/>
+    <dgm:cxn modelId="{BF543402-D33C-48E8-AB4C-1BDEAEB751B8}" type="presOf" srcId="{95A880DD-F421-4BA2-B136-750294A302E3}" destId="{70AFF10A-B380-4829-B5CD-1DC0DC1A2A66}" srcOrd="1" destOrd="0" presId="urn:microsoft.com/office/officeart/2005/8/layout/orgChart1"/>
+    <dgm:cxn modelId="{53416CEC-70A1-4706-AE7F-9E8D8B87DB62}" type="presOf" srcId="{A8F92DC2-B87A-47AD-8854-89C2DF190F1A}" destId="{DF559129-30AF-43C2-83C8-FDD188F2ECEA}" srcOrd="0" destOrd="0" presId="urn:microsoft.com/office/officeart/2005/8/layout/orgChart1"/>
+    <dgm:cxn modelId="{27324A09-38F9-4590-89DB-91D1F325351E}" type="presOf" srcId="{277CF38B-7E1C-4A8C-89A3-2F8197A66800}" destId="{21875BEA-1124-43D2-A631-A5BA7BE06ED5}" srcOrd="0" destOrd="0" presId="urn:microsoft.com/office/officeart/2005/8/layout/orgChart1"/>
+    <dgm:cxn modelId="{FCA80FCA-12D4-49AC-933A-D05B3B711486}" type="presOf" srcId="{E3D88239-AEB5-40EB-A61B-7D3D3CC2FDEC}" destId="{EF54315B-7D25-4C48-9EC8-C3063A41E0BA}" srcOrd="0" destOrd="0" presId="urn:microsoft.com/office/officeart/2005/8/layout/orgChart1"/>
+    <dgm:cxn modelId="{23B22A62-6A2C-43A9-8C5E-8495829C00F2}" type="presOf" srcId="{976769D5-6DD3-4121-A3B4-21FA8C57752E}" destId="{D85C8D20-0A8F-4772-85AA-77F41D6E03A6}" srcOrd="0" destOrd="0" presId="urn:microsoft.com/office/officeart/2005/8/layout/orgChart1"/>
+    <dgm:cxn modelId="{17408FB1-27E5-4038-B778-3F55348969C1}" type="presOf" srcId="{1B2D2241-710C-49E1-B9FD-82A777F58D7B}" destId="{111810C0-D98F-42A5-8758-6F6B13D8AC00}" srcOrd="0" destOrd="0" presId="urn:microsoft.com/office/officeart/2005/8/layout/orgChart1"/>
     <dgm:cxn modelId="{2219B635-5DAB-46A8-A498-CF2D45C51C96}" srcId="{3FACEA16-49AD-4F7A-AEF6-C4E41EF1C834}" destId="{38931B2A-A719-47D2-9B23-F60C5834B591}" srcOrd="10" destOrd="0" parTransId="{1F920E2D-CBD4-4BA3-BEFA-87DAACD8117D}" sibTransId="{8FA971EA-EB10-40AB-B468-0590A20C4218}"/>
-    <dgm:cxn modelId="{602E78A4-87CB-48B6-B77B-BA265533F150}" type="presOf" srcId="{E1BADB85-2217-4E84-8DE2-5AF5BAFF8FB7}" destId="{91F5E438-DF80-46C0-B0A8-104EBC2F6E0C}" srcOrd="0" destOrd="0" presId="urn:microsoft.com/office/officeart/2005/8/layout/orgChart1"/>
-    <dgm:cxn modelId="{6499968F-BBDF-4922-9332-1A8A3822CA39}" type="presOf" srcId="{D3AD6F07-72D0-4FCB-B070-42E521A66922}" destId="{D5194FFF-2B59-411E-BB8C-1107B45FF9D2}" srcOrd="0" destOrd="0" presId="urn:microsoft.com/office/officeart/2005/8/layout/orgChart1"/>
-    <dgm:cxn modelId="{D1631BEA-6187-4666-A767-A9C1AF35E809}" type="presOf" srcId="{9A47B44C-1E89-447A-9342-4FA80C332870}" destId="{4454E6B6-C6EB-4EFE-A06D-30C96DF74C97}" srcOrd="0" destOrd="0" presId="urn:microsoft.com/office/officeart/2005/8/layout/orgChart1"/>
-    <dgm:cxn modelId="{D081259D-C370-4A73-809B-AB482728B5A8}" type="presOf" srcId="{033FD10A-4F64-4C6C-8AAD-94F09D7A4AB3}" destId="{F04CA39F-266C-43F2-AD98-40BE72191E8E}" srcOrd="1" destOrd="0" presId="urn:microsoft.com/office/officeart/2005/8/layout/orgChart1"/>
-    <dgm:cxn modelId="{181942CA-630D-4B8F-BC24-99281526AF3D}" type="presOf" srcId="{F72A78A7-3C57-4BFD-9CCE-9332005ED626}" destId="{BBD617AE-88E3-4EAE-AE93-44C9E546809C}" srcOrd="0" destOrd="0" presId="urn:microsoft.com/office/officeart/2005/8/layout/orgChart1"/>
-    <dgm:cxn modelId="{21E4AF06-C3B7-4E8A-B8DE-EB1232412895}" type="presOf" srcId="{0A80C118-DB2F-40EB-9D02-31DBC1465356}" destId="{5FFB901A-BEFE-491E-BF6E-47010DE345F2}" srcOrd="1" destOrd="0" presId="urn:microsoft.com/office/officeart/2005/8/layout/orgChart1"/>
+    <dgm:cxn modelId="{3F0A7BE6-64C2-441A-B9FC-A4D3421309D1}" type="presOf" srcId="{38931B2A-A719-47D2-9B23-F60C5834B591}" destId="{6B462F12-F4DE-4BFF-8F87-9C37C758721D}" srcOrd="1" destOrd="0" presId="urn:microsoft.com/office/officeart/2005/8/layout/orgChart1"/>
+    <dgm:cxn modelId="{B37B9D34-CC9C-4931-83F9-BA65979850E1}" type="presOf" srcId="{685C22D0-2DD6-483F-8D20-A9EC31CE32DC}" destId="{CE511299-255A-4A60-BFC9-8A6BF5A439A2}" srcOrd="0" destOrd="0" presId="urn:microsoft.com/office/officeart/2005/8/layout/orgChart1"/>
+    <dgm:cxn modelId="{7455F1BC-B1A9-498D-A942-762361ABAB22}" type="presOf" srcId="{84B33143-B57A-4EE1-ABFA-B718AFC0B326}" destId="{664DD1B7-3B88-4427-B3C1-1DB6C6373DE6}" srcOrd="1" destOrd="0" presId="urn:microsoft.com/office/officeart/2005/8/layout/orgChart1"/>
+    <dgm:cxn modelId="{A1BB84C0-D163-410C-A769-3034950BD661}" type="presOf" srcId="{8143A08E-0493-4F0D-A04A-33A11911204D}" destId="{2AC58D0F-FC34-4300-824A-15D3944D36D7}" srcOrd="1" destOrd="0" presId="urn:microsoft.com/office/officeart/2005/8/layout/orgChart1"/>
+    <dgm:cxn modelId="{C469B836-233E-4910-98AF-5D2642411015}" type="presOf" srcId="{9FF45742-43D1-468C-B2CF-88D5DB491946}" destId="{A3EEE277-A440-4432-B9FE-894E982087A9}" srcOrd="0" destOrd="0" presId="urn:microsoft.com/office/officeart/2005/8/layout/orgChart1"/>
+    <dgm:cxn modelId="{67322117-E3E9-4E53-9395-A552B20FA2B8}" type="presOf" srcId="{033FD10A-4F64-4C6C-8AAD-94F09D7A4AB3}" destId="{F04CA39F-266C-43F2-AD98-40BE72191E8E}" srcOrd="1" destOrd="0" presId="urn:microsoft.com/office/officeart/2005/8/layout/orgChart1"/>
     <dgm:cxn modelId="{28B940BE-8EB7-463B-9A0F-3ED4A71F3154}" srcId="{3FACEA16-49AD-4F7A-AEF6-C4E41EF1C834}" destId="{CE511F5F-4A48-4DD9-AD69-5FEC4066E646}" srcOrd="9" destOrd="0" parTransId="{6DF1B2E0-B36E-4B65-9298-3985360F0EAD}" sibTransId="{1744F034-6C65-48B3-8128-12D99A74845D}"/>
-    <dgm:cxn modelId="{5C375B4D-3320-493E-A8F9-C730A64FBD50}" type="presOf" srcId="{D67571D1-AF4A-47C2-BBB8-AB0DD9C537BA}" destId="{92458EED-6676-4D9A-8FFA-79F870ED5C42}" srcOrd="1" destOrd="0" presId="urn:microsoft.com/office/officeart/2005/8/layout/orgChart1"/>
-    <dgm:cxn modelId="{3559D0B1-74A3-4B37-8551-E8A2A69F4EA5}" type="presOf" srcId="{E39F43E9-033F-4EB4-989E-196D44303964}" destId="{E3DF274E-5FD1-46C3-9307-7262A787D2EE}" srcOrd="0" destOrd="0" presId="urn:microsoft.com/office/officeart/2005/8/layout/orgChart1"/>
-    <dgm:cxn modelId="{81304550-695D-4D72-8694-B731E4F43238}" type="presOf" srcId="{DF1FAEB3-58DC-463D-88BA-FD02B9B9A3EC}" destId="{7E2E5C24-1E10-4A20-9DF4-43572CF8303E}" srcOrd="0" destOrd="0" presId="urn:microsoft.com/office/officeart/2005/8/layout/orgChart1"/>
-    <dgm:cxn modelId="{CF371EFD-B4FE-4119-BBD3-411A8B7B9BC0}" type="presOf" srcId="{68ACF286-D74C-4EF8-A262-68346CD057E6}" destId="{61949044-9275-4E51-96B3-616051701AB1}" srcOrd="0" destOrd="0" presId="urn:microsoft.com/office/officeart/2005/8/layout/orgChart1"/>
-    <dgm:cxn modelId="{32B728F8-D777-46C0-BA18-B71ADF32BC55}" type="presOf" srcId="{E3D88239-AEB5-40EB-A61B-7D3D3CC2FDEC}" destId="{EF54315B-7D25-4C48-9EC8-C3063A41E0BA}" srcOrd="0" destOrd="0" presId="urn:microsoft.com/office/officeart/2005/8/layout/orgChart1"/>
-    <dgm:cxn modelId="{1A31FE40-AF80-433D-B4EE-8D514214E5A4}" type="presOf" srcId="{60079DC2-D231-48F0-8D3A-350EA409FB9F}" destId="{2BEAAAE7-DA2A-418D-8D34-928C6F6234DD}" srcOrd="1" destOrd="0" presId="urn:microsoft.com/office/officeart/2005/8/layout/orgChart1"/>
-    <dgm:cxn modelId="{7F65EEC0-E501-48B7-AD36-07049F451DAC}" type="presOf" srcId="{27413AFA-E90E-4B4F-916B-83AF32ED4DF7}" destId="{B87DD2D6-A50E-48A2-84D2-11DF6E294121}" srcOrd="0" destOrd="0" presId="urn:microsoft.com/office/officeart/2005/8/layout/orgChart1"/>
-    <dgm:cxn modelId="{4A76E605-9E67-4A96-8AC6-776C786941F2}" type="presOf" srcId="{87DC950F-F7D3-4ECD-B4A4-E3F07A54AC0C}" destId="{8A89DC42-7582-4359-8809-68E159879BA2}" srcOrd="0" destOrd="0" presId="urn:microsoft.com/office/officeart/2005/8/layout/orgChart1"/>
-    <dgm:cxn modelId="{DDC4B186-A724-49BD-93D4-2B7740D8A71B}" type="presOf" srcId="{277CF38B-7E1C-4A8C-89A3-2F8197A66800}" destId="{214BB29F-1057-43B1-8F5B-45796DEF0BCD}" srcOrd="1" destOrd="0" presId="urn:microsoft.com/office/officeart/2005/8/layout/orgChart1"/>
-    <dgm:cxn modelId="{D9726DF3-0BC7-4CD2-9070-A8CA044ADB64}" type="presOf" srcId="{95A880DD-F421-4BA2-B136-750294A302E3}" destId="{70AFF10A-B380-4829-B5CD-1DC0DC1A2A66}" srcOrd="1" destOrd="0" presId="urn:microsoft.com/office/officeart/2005/8/layout/orgChart1"/>
-    <dgm:cxn modelId="{B67E3B5F-8356-4232-BBE3-A3599100AE05}" type="presOf" srcId="{A8F92DC2-B87A-47AD-8854-89C2DF190F1A}" destId="{DF559129-30AF-43C2-83C8-FDD188F2ECEA}" srcOrd="0" destOrd="0" presId="urn:microsoft.com/office/officeart/2005/8/layout/orgChart1"/>
-    <dgm:cxn modelId="{8CED4662-E5AC-4804-AE3D-B9D6858E7C24}" type="presOf" srcId="{BA841F1F-3AA3-46EB-ADBD-BCAD196A8BE0}" destId="{C2A0A3D6-034C-46CA-858E-620230EA9229}" srcOrd="1" destOrd="0" presId="urn:microsoft.com/office/officeart/2005/8/layout/orgChart1"/>
-    <dgm:cxn modelId="{8850BCFF-FFC7-4275-9B5D-CE52E78F9929}" type="presOf" srcId="{F2EDFE65-8225-4FF8-832C-429E855DD613}" destId="{7DDB0E15-BB4C-496A-9681-157E40BFACAA}" srcOrd="1" destOrd="0" presId="urn:microsoft.com/office/officeart/2005/8/layout/orgChart1"/>
-    <dgm:cxn modelId="{C57CD39C-5B9C-4595-AD1D-0C8BEA2EE10C}" type="presOf" srcId="{1B2D2241-710C-49E1-B9FD-82A777F58D7B}" destId="{111810C0-D98F-42A5-8758-6F6B13D8AC00}" srcOrd="0" destOrd="0" presId="urn:microsoft.com/office/officeart/2005/8/layout/orgChart1"/>
-    <dgm:cxn modelId="{F0ECDF72-F4D6-4020-9338-22928E644C02}" type="presOf" srcId="{84B33143-B57A-4EE1-ABFA-B718AFC0B326}" destId="{664DD1B7-3B88-4427-B3C1-1DB6C6373DE6}" srcOrd="1" destOrd="0" presId="urn:microsoft.com/office/officeart/2005/8/layout/orgChart1"/>
-    <dgm:cxn modelId="{A64BAD9A-CF14-49D2-B075-12D073BBA1E6}" type="presOf" srcId="{9778E6AF-0248-412E-8A3D-5CF2076FD246}" destId="{92DF9DB8-ADD3-49EB-94D5-C3D4F118BFF4}" srcOrd="0" destOrd="0" presId="urn:microsoft.com/office/officeart/2005/8/layout/orgChart1"/>
-    <dgm:cxn modelId="{22C41CA5-DF26-417D-8A40-D3E1B140815B}" type="presOf" srcId="{C490C2D1-27FB-4F39-812F-6056918FA8F5}" destId="{86B8F41F-83C5-4AE5-9A8B-236E961BAFB2}" srcOrd="0" destOrd="0" presId="urn:microsoft.com/office/officeart/2005/8/layout/orgChart1"/>
-    <dgm:cxn modelId="{83048543-23DF-4EC5-B354-074EF1792030}" type="presOf" srcId="{8BD55E92-3C8D-46A8-AA21-B2E211092B3B}" destId="{A9A7E5C0-A92C-4F71-A7B9-642E96B5F5FE}" srcOrd="0" destOrd="0" presId="urn:microsoft.com/office/officeart/2005/8/layout/orgChart1"/>
-    <dgm:cxn modelId="{745F6317-2A65-4938-AAC2-FC4C9A42F5DA}" type="presOf" srcId="{14FB8E82-DA5C-4FA9-A9EA-1C5C3FC72AC7}" destId="{373BC3D5-D283-45B0-833F-0C636975B290}" srcOrd="0" destOrd="0" presId="urn:microsoft.com/office/officeart/2005/8/layout/orgChart1"/>
+    <dgm:cxn modelId="{6803AF28-927B-4F1A-B570-4284F0916CD5}" type="presOf" srcId="{6142DB23-99A8-4F75-A245-C88DF82CA9AC}" destId="{14D3A4C6-1E40-4ADF-8A11-519A1B306E32}" srcOrd="0" destOrd="0" presId="urn:microsoft.com/office/officeart/2005/8/layout/orgChart1"/>
+    <dgm:cxn modelId="{D45C479F-EB22-4DB9-B122-D55E68C1C674}" type="presOf" srcId="{E1BADB85-2217-4E84-8DE2-5AF5BAFF8FB7}" destId="{91F5E438-DF80-46C0-B0A8-104EBC2F6E0C}" srcOrd="0" destOrd="0" presId="urn:microsoft.com/office/officeart/2005/8/layout/orgChart1"/>
+    <dgm:cxn modelId="{B43A5090-116B-472A-98D4-A82220A0488B}" type="presOf" srcId="{95A880DD-F421-4BA2-B136-750294A302E3}" destId="{8C3DE112-702A-48B2-9EDE-086CA4E902E6}" srcOrd="0" destOrd="0" presId="urn:microsoft.com/office/officeart/2005/8/layout/orgChart1"/>
+    <dgm:cxn modelId="{46370668-97E7-46FA-A8D8-509DB56A7006}" type="presOf" srcId="{41FD706D-5CE7-49B2-87E4-6858F2319B26}" destId="{C21E4A27-0657-49E4-AD2D-75459EFD2036}" srcOrd="0" destOrd="0" presId="urn:microsoft.com/office/officeart/2005/8/layout/orgChart1"/>
+    <dgm:cxn modelId="{B5256C83-9D68-49FA-92C2-29FAB4A73AD2}" type="presOf" srcId="{9778E6AF-0248-412E-8A3D-5CF2076FD246}" destId="{74CB19A6-EC26-4648-81DC-0E6F06DFD3B8}" srcOrd="1" destOrd="0" presId="urn:microsoft.com/office/officeart/2005/8/layout/orgChart1"/>
+    <dgm:cxn modelId="{F3AA9B17-5AE9-4706-B006-2DFE9A16F209}" type="presOf" srcId="{BA841F1F-3AA3-46EB-ADBD-BCAD196A8BE0}" destId="{C2A0A3D6-034C-46CA-858E-620230EA9229}" srcOrd="1" destOrd="0" presId="urn:microsoft.com/office/officeart/2005/8/layout/orgChart1"/>
+    <dgm:cxn modelId="{0A700448-0676-4D30-AB22-1AC29DB6CA6A}" type="presOf" srcId="{84B33143-B57A-4EE1-ABFA-B718AFC0B326}" destId="{200B6779-F528-4ADA-A136-66C368ACD577}" srcOrd="0" destOrd="0" presId="urn:microsoft.com/office/officeart/2005/8/layout/orgChart1"/>
+    <dgm:cxn modelId="{6089CCDE-AE4D-496E-87CE-DF92E87451CA}" type="presOf" srcId="{888D0EC2-4D33-47F5-8906-1AB2B7CCD926}" destId="{9D7AD784-73D2-4A52-BD0C-36231CD4252A}" srcOrd="0" destOrd="0" presId="urn:microsoft.com/office/officeart/2005/8/layout/orgChart1"/>
+    <dgm:cxn modelId="{E32265CB-9054-47E6-8559-C8DC9E496B4E}" type="presOf" srcId="{68ACF286-D74C-4EF8-A262-68346CD057E6}" destId="{61949044-9275-4E51-96B3-616051701AB1}" srcOrd="0" destOrd="0" presId="urn:microsoft.com/office/officeart/2005/8/layout/orgChart1"/>
     <dgm:cxn modelId="{F7010C8C-92AA-445B-B829-4A93A97C7243}" srcId="{3FACEA16-49AD-4F7A-AEF6-C4E41EF1C834}" destId="{0A80C118-DB2F-40EB-9D02-31DBC1465356}" srcOrd="5" destOrd="0" parTransId="{C490C2D1-27FB-4F39-812F-6056918FA8F5}" sibTransId="{BE074138-2820-46EC-BF05-2C962CA2DCFB}"/>
-    <dgm:cxn modelId="{F7CC5490-B217-4CD8-B098-B089C2C5C379}" type="presOf" srcId="{38931B2A-A719-47D2-9B23-F60C5834B591}" destId="{B00B0B0A-6121-4749-8039-9D974B5A160A}" srcOrd="0" destOrd="0" presId="urn:microsoft.com/office/officeart/2005/8/layout/orgChart1"/>
-    <dgm:cxn modelId="{5DC7082F-5873-4340-9DE0-84FBE3B0A880}" type="presOf" srcId="{A953C5B9-11A3-4267-9FB7-ECD75BDE3B64}" destId="{E8F5CB36-5393-47BC-B138-2AC77A000B9E}" srcOrd="0" destOrd="0" presId="urn:microsoft.com/office/officeart/2005/8/layout/orgChart1"/>
-    <dgm:cxn modelId="{E39BDEC2-5FB0-4038-9CCF-F0AC5FACEA45}" type="presOf" srcId="{D8CD8747-B3A7-4920-820F-F8127C713949}" destId="{6A09A6B1-ADB8-44C6-B5A4-69813F192DBA}" srcOrd="0" destOrd="0" presId="urn:microsoft.com/office/officeart/2005/8/layout/orgChart1"/>
-    <dgm:cxn modelId="{1D76A6A8-C1CC-4F05-879D-BD07689C8F25}" type="presOf" srcId="{27413AFA-E90E-4B4F-916B-83AF32ED4DF7}" destId="{69B01DDF-7B09-4C33-BD1B-611ACC55A21B}" srcOrd="1" destOrd="0" presId="urn:microsoft.com/office/officeart/2005/8/layout/orgChart1"/>
+    <dgm:cxn modelId="{F925FD62-70EF-4519-B0C0-9CE293B0D322}" type="presOf" srcId="{F72A78A7-3C57-4BFD-9CCE-9332005ED626}" destId="{BBD617AE-88E3-4EAE-AE93-44C9E546809C}" srcOrd="0" destOrd="0" presId="urn:microsoft.com/office/officeart/2005/8/layout/orgChart1"/>
+    <dgm:cxn modelId="{E837B5DB-8D86-48E8-A737-FBFC48BA1B16}" type="presOf" srcId="{CE511F5F-4A48-4DD9-AD69-5FEC4066E646}" destId="{B79C4B26-2AED-40A2-B593-00A372B3B5A1}" srcOrd="1" destOrd="0" presId="urn:microsoft.com/office/officeart/2005/8/layout/orgChart1"/>
     <dgm:cxn modelId="{0370C2C4-77AF-42A5-ACB8-1FCD916128E4}" srcId="{3FACEA16-49AD-4F7A-AEF6-C4E41EF1C834}" destId="{15E2B81D-FF48-4D4C-83B7-BF0E5932BACF}" srcOrd="2" destOrd="0" parTransId="{D3AD6F07-72D0-4FCB-B070-42E521A66922}" sibTransId="{5B93979A-F289-4378-BABA-993EA00F2DDC}"/>
-    <dgm:cxn modelId="{7DB587FC-4143-477E-AC54-C46A7026E24D}" type="presOf" srcId="{84B33143-B57A-4EE1-ABFA-B718AFC0B326}" destId="{200B6779-F528-4ADA-A136-66C368ACD577}" srcOrd="0" destOrd="0" presId="urn:microsoft.com/office/officeart/2005/8/layout/orgChart1"/>
+    <dgm:cxn modelId="{56DD620F-2D5D-4074-8F76-E9FCA9D11A6C}" type="presOf" srcId="{9778E6AF-0248-412E-8A3D-5CF2076FD246}" destId="{92DF9DB8-ADD3-49EB-94D5-C3D4F118BFF4}" srcOrd="0" destOrd="0" presId="urn:microsoft.com/office/officeart/2005/8/layout/orgChart1"/>
     <dgm:cxn modelId="{3AFAF66A-C302-4C88-B39D-17E7804A483D}" srcId="{8143A08E-0493-4F0D-A04A-33A11911204D}" destId="{A8F92DC2-B87A-47AD-8854-89C2DF190F1A}" srcOrd="3" destOrd="0" parTransId="{A953C5B9-11A3-4267-9FB7-ECD75BDE3B64}" sibTransId="{2B7765AE-C3D1-4EA1-B1A8-02AF0390A344}"/>
-    <dgm:cxn modelId="{A074D383-85DB-4956-BBF5-1A74C9C36007}" type="presOf" srcId="{946FAC29-93A7-41A9-9BB1-F025A79A727B}" destId="{CBDBB49C-F0AA-4CA0-93C0-440977CAFDAD}" srcOrd="1" destOrd="0" presId="urn:microsoft.com/office/officeart/2005/8/layout/orgChart1"/>
     <dgm:cxn modelId="{C4A40CE2-3A3F-4DEE-9174-055F9C397A26}" srcId="{41FD706D-5CE7-49B2-87E4-6858F2319B26}" destId="{8143A08E-0493-4F0D-A04A-33A11911204D}" srcOrd="0" destOrd="0" parTransId="{F8AA1218-FDD3-4775-859D-23EFECCBCA45}" sibTransId="{9E6BF126-1683-4D99-8D1D-0D3FA88451DD}"/>
-    <dgm:cxn modelId="{341B59B6-EC7F-4C40-BAA2-6FC951DCB9BE}" type="presOf" srcId="{8143A08E-0493-4F0D-A04A-33A11911204D}" destId="{2AC58D0F-FC34-4300-824A-15D3944D36D7}" srcOrd="1" destOrd="0" presId="urn:microsoft.com/office/officeart/2005/8/layout/orgChart1"/>
+    <dgm:cxn modelId="{347AE6B8-8A7D-4B48-8066-9B09A7A4F9DD}" type="presOf" srcId="{78375BEE-E828-441C-A765-428BC51CA443}" destId="{1DC379EA-ACFB-4276-BD2D-A060D3B21DE0}" srcOrd="0" destOrd="0" presId="urn:microsoft.com/office/officeart/2005/8/layout/orgChart1"/>
     <dgm:cxn modelId="{1C384AC1-FC42-4FBD-A4E4-4724CC772B34}" srcId="{3FACEA16-49AD-4F7A-AEF6-C4E41EF1C834}" destId="{F2EDFE65-8225-4FF8-832C-429E855DD613}" srcOrd="8" destOrd="0" parTransId="{0FA90AC9-AA78-463F-88C4-61179303E0FB}" sibTransId="{E9D53030-E2A0-4FB3-BD84-182450F8D291}"/>
-    <dgm:cxn modelId="{249AFBB6-D3D0-41AC-8C24-FAD1ED72E19E}" type="presOf" srcId="{78375BEE-E828-441C-A765-428BC51CA443}" destId="{1DC379EA-ACFB-4276-BD2D-A060D3B21DE0}" srcOrd="0" destOrd="0" presId="urn:microsoft.com/office/officeart/2005/8/layout/orgChart1"/>
-    <dgm:cxn modelId="{DDD82128-1DB1-420F-A02C-82B6CFBEABBA}" type="presOf" srcId="{B2A2D274-24BB-42ED-84F9-EE23B2705936}" destId="{AE9FDFD5-E5D5-4E9B-BF48-0EE2D047B1AD}" srcOrd="0" destOrd="0" presId="urn:microsoft.com/office/officeart/2005/8/layout/orgChart1"/>
-    <dgm:cxn modelId="{FDE97D3E-0BF2-4B26-B07E-08CDE6FE9B56}" type="presOf" srcId="{946FAC29-93A7-41A9-9BB1-F025A79A727B}" destId="{630B5E91-9A80-45EF-AEB5-43AB70CAC7C7}" srcOrd="0" destOrd="0" presId="urn:microsoft.com/office/officeart/2005/8/layout/orgChart1"/>
-    <dgm:cxn modelId="{143277A2-7A1C-43CC-8087-53E39F02131A}" type="presOf" srcId="{9FF45742-43D1-468C-B2CF-88D5DB491946}" destId="{A3EEE277-A440-4432-B9FE-894E982087A9}" srcOrd="0" destOrd="0" presId="urn:microsoft.com/office/officeart/2005/8/layout/orgChart1"/>
-    <dgm:cxn modelId="{11BCB6DF-25D3-44E4-BA96-D1B5A4C6FBE0}" type="presOf" srcId="{1B2D2241-710C-49E1-B9FD-82A777F58D7B}" destId="{07C92325-0E2E-4722-A12A-38CD58BD4EEB}" srcOrd="1" destOrd="0" presId="urn:microsoft.com/office/officeart/2005/8/layout/orgChart1"/>
-    <dgm:cxn modelId="{FC4697A7-D984-426F-844F-63E3B0FE9118}" type="presOf" srcId="{6142DB23-99A8-4F75-A245-C88DF82CA9AC}" destId="{14D3A4C6-1E40-4ADF-8A11-519A1B306E32}" srcOrd="0" destOrd="0" presId="urn:microsoft.com/office/officeart/2005/8/layout/orgChart1"/>
-    <dgm:cxn modelId="{1125F69E-BCDF-414B-A1C9-A4617421809A}" type="presOf" srcId="{6DF1B2E0-B36E-4B65-9298-3985360F0EAD}" destId="{619DCB2D-2CBD-4ADC-A2DA-BF71D67FC155}" srcOrd="0" destOrd="0" presId="urn:microsoft.com/office/officeart/2005/8/layout/orgChart1"/>
+    <dgm:cxn modelId="{1FF8754E-DD37-4309-9616-225B50A108D7}" type="presOf" srcId="{DF1FAEB3-58DC-463D-88BA-FD02B9B9A3EC}" destId="{7E2E5C24-1E10-4A20-9DF4-43572CF8303E}" srcOrd="0" destOrd="0" presId="urn:microsoft.com/office/officeart/2005/8/layout/orgChart1"/>
+    <dgm:cxn modelId="{1561BAE2-9E82-4352-8979-995EBF7682C3}" type="presOf" srcId="{0FA90AC9-AA78-463F-88C4-61179303E0FB}" destId="{CBF4D579-89FC-4A80-8E59-315DD447F223}" srcOrd="0" destOrd="0" presId="urn:microsoft.com/office/officeart/2005/8/layout/orgChart1"/>
+    <dgm:cxn modelId="{419EDB5B-BB7A-4517-A968-8A9BA5A0C6C2}" type="presOf" srcId="{38931B2A-A719-47D2-9B23-F60C5834B591}" destId="{B00B0B0A-6121-4749-8039-9D974B5A160A}" srcOrd="0" destOrd="0" presId="urn:microsoft.com/office/officeart/2005/8/layout/orgChart1"/>
+    <dgm:cxn modelId="{21198783-D51B-4651-B737-73AA54C016C2}" type="presOf" srcId="{9A5B6171-A05B-4D26-9254-3B047D83031F}" destId="{9C939236-80F3-42A9-B740-25800F495424}" srcOrd="1" destOrd="0" presId="urn:microsoft.com/office/officeart/2005/8/layout/orgChart1"/>
+    <dgm:cxn modelId="{F60004E1-B027-435B-8F91-8E18EAE33849}" type="presOf" srcId="{1B2D2241-710C-49E1-B9FD-82A777F58D7B}" destId="{07C92325-0E2E-4722-A12A-38CD58BD4EEB}" srcOrd="1" destOrd="0" presId="urn:microsoft.com/office/officeart/2005/8/layout/orgChart1"/>
+    <dgm:cxn modelId="{EB90EBB1-9F9A-4976-9BC7-DAB9C6600E01}" type="presOf" srcId="{14FB8E82-DA5C-4FA9-A9EA-1C5C3FC72AC7}" destId="{373BC3D5-D283-45B0-833F-0C636975B290}" srcOrd="0" destOrd="0" presId="urn:microsoft.com/office/officeart/2005/8/layout/orgChart1"/>
+    <dgm:cxn modelId="{E2B5BD2F-0B52-4E06-9FF6-F99649D19DFF}" type="presOf" srcId="{6C4C6604-FAF8-4563-B446-9F2430566D69}" destId="{E04233A4-917D-4DDC-B098-3CEDE33765A8}" srcOrd="0" destOrd="0" presId="urn:microsoft.com/office/officeart/2005/8/layout/orgChart1"/>
+    <dgm:cxn modelId="{069F0235-49C0-43C0-B63A-3E44454E30DC}" type="presOf" srcId="{A8F92DC2-B87A-47AD-8854-89C2DF190F1A}" destId="{6F07934B-92A3-4103-9632-A65EE9643A2C}" srcOrd="1" destOrd="0" presId="urn:microsoft.com/office/officeart/2005/8/layout/orgChart1"/>
+    <dgm:cxn modelId="{32F9AF57-205B-4E9B-B542-E37F1746161E}" type="presOf" srcId="{D67571D1-AF4A-47C2-BBB8-AB0DD9C537BA}" destId="{92458EED-6676-4D9A-8FFA-79F870ED5C42}" srcOrd="1" destOrd="0" presId="urn:microsoft.com/office/officeart/2005/8/layout/orgChart1"/>
     <dgm:cxn modelId="{E9D87E83-E1A7-41BC-B5E8-D59AA1F44021}" srcId="{D67571D1-AF4A-47C2-BBB8-AB0DD9C537BA}" destId="{1B2D2241-710C-49E1-B9FD-82A777F58D7B}" srcOrd="1" destOrd="0" parTransId="{1D5E7EE8-DB48-4928-9C3B-FA9238BBC4D6}" sibTransId="{1D9A94F8-3C92-424F-ACC3-B1037C146F85}"/>
-    <dgm:cxn modelId="{F4D4A0E5-B67E-4A15-B839-21CF87D8DAD0}" type="presParOf" srcId="{C21E4A27-0657-49E4-AD2D-75459EFD2036}" destId="{303CB245-BC72-44A0-A5E5-F63A5F5B82AE}" srcOrd="0" destOrd="0" presId="urn:microsoft.com/office/officeart/2005/8/layout/orgChart1"/>
-    <dgm:cxn modelId="{F99D02FD-9994-4DDE-B81F-41DDF1E224ED}" type="presParOf" srcId="{303CB245-BC72-44A0-A5E5-F63A5F5B82AE}" destId="{F85D1FCF-6D22-45E5-81CA-5B987933492E}" srcOrd="0" destOrd="0" presId="urn:microsoft.com/office/officeart/2005/8/layout/orgChart1"/>
-    <dgm:cxn modelId="{6C0D165D-2DC7-4997-AD9B-FF66654C8143}" type="presParOf" srcId="{F85D1FCF-6D22-45E5-81CA-5B987933492E}" destId="{A05A0B0C-81E6-46B0-B8FD-E27721847AAD}" srcOrd="0" destOrd="0" presId="urn:microsoft.com/office/officeart/2005/8/layout/orgChart1"/>
-    <dgm:cxn modelId="{A379F286-5E83-4C99-B2E3-C972C529EB28}" type="presParOf" srcId="{F85D1FCF-6D22-45E5-81CA-5B987933492E}" destId="{2AC58D0F-FC34-4300-824A-15D3944D36D7}" srcOrd="1" destOrd="0" presId="urn:microsoft.com/office/officeart/2005/8/layout/orgChart1"/>
-    <dgm:cxn modelId="{558047D2-F97A-4385-BEFE-1E6A64EE0438}" type="presParOf" srcId="{303CB245-BC72-44A0-A5E5-F63A5F5B82AE}" destId="{129123F9-3855-4D82-843B-6D17F648ADED}" srcOrd="1" destOrd="0" presId="urn:microsoft.com/office/officeart/2005/8/layout/orgChart1"/>
-    <dgm:cxn modelId="{4974A094-2122-40D5-AC69-212BE2860829}" type="presParOf" srcId="{129123F9-3855-4D82-843B-6D17F648ADED}" destId="{CE511299-255A-4A60-BFC9-8A6BF5A439A2}" srcOrd="0" destOrd="0" presId="urn:microsoft.com/office/officeart/2005/8/layout/orgChart1"/>
-    <dgm:cxn modelId="{4D0723FC-F1C9-4D66-B897-7E1AFFDA1645}" type="presParOf" srcId="{129123F9-3855-4D82-843B-6D17F648ADED}" destId="{48A46CAF-E063-412C-A87F-86C102DE1E0A}" srcOrd="1" destOrd="0" presId="urn:microsoft.com/office/officeart/2005/8/layout/orgChart1"/>
-    <dgm:cxn modelId="{ABDA5B10-31F2-4A37-BC24-5DD82494B650}" type="presParOf" srcId="{48A46CAF-E063-412C-A87F-86C102DE1E0A}" destId="{B8375D65-FC95-4EE1-A84B-85697BDEC38D}" srcOrd="0" destOrd="0" presId="urn:microsoft.com/office/officeart/2005/8/layout/orgChart1"/>
-    <dgm:cxn modelId="{860AD34E-1472-4C5E-B54B-F645D93E1B96}" type="presParOf" srcId="{B8375D65-FC95-4EE1-A84B-85697BDEC38D}" destId="{92DF9DB8-ADD3-49EB-94D5-C3D4F118BFF4}" srcOrd="0" destOrd="0" presId="urn:microsoft.com/office/officeart/2005/8/layout/orgChart1"/>
-    <dgm:cxn modelId="{933092DA-26A9-4B09-9EAC-98514D73C22C}" type="presParOf" srcId="{B8375D65-FC95-4EE1-A84B-85697BDEC38D}" destId="{74CB19A6-EC26-4648-81DC-0E6F06DFD3B8}" srcOrd="1" destOrd="0" presId="urn:microsoft.com/office/officeart/2005/8/layout/orgChart1"/>
-    <dgm:cxn modelId="{05298681-3C00-416D-B24D-D3154B4DA6C4}" type="presParOf" srcId="{48A46CAF-E063-412C-A87F-86C102DE1E0A}" destId="{9EEBB31A-B747-463F-AC9B-86B2512EF261}" srcOrd="1" destOrd="0" presId="urn:microsoft.com/office/officeart/2005/8/layout/orgChart1"/>
-    <dgm:cxn modelId="{6A359DC3-7DB9-4BD0-B695-36E8F0AEEF7B}" type="presParOf" srcId="{9EEBB31A-B747-463F-AC9B-86B2512EF261}" destId="{AE9FDFD5-E5D5-4E9B-BF48-0EE2D047B1AD}" srcOrd="0" destOrd="0" presId="urn:microsoft.com/office/officeart/2005/8/layout/orgChart1"/>
-    <dgm:cxn modelId="{EFA6DBFF-59F5-4E9B-86B5-F72994D00256}" type="presParOf" srcId="{9EEBB31A-B747-463F-AC9B-86B2512EF261}" destId="{CAE29FA5-B941-4638-9117-84E64C04F6BF}" srcOrd="1" destOrd="0" presId="urn:microsoft.com/office/officeart/2005/8/layout/orgChart1"/>
-    <dgm:cxn modelId="{FC150545-401E-4422-BC3E-89633410773E}" type="presParOf" srcId="{CAE29FA5-B941-4638-9117-84E64C04F6BF}" destId="{C00CB5B2-CC6D-4039-BB8C-00E8F624F77E}" srcOrd="0" destOrd="0" presId="urn:microsoft.com/office/officeart/2005/8/layout/orgChart1"/>
-    <dgm:cxn modelId="{FF7B1E73-A8EF-488B-B301-4EB3505AEF20}" type="presParOf" srcId="{C00CB5B2-CC6D-4039-BB8C-00E8F624F77E}" destId="{9B7AD01D-C590-43AB-93C9-9555A15171C1}" srcOrd="0" destOrd="0" presId="urn:microsoft.com/office/officeart/2005/8/layout/orgChart1"/>
-    <dgm:cxn modelId="{AB059373-68D9-49E2-BF45-E64C91E13207}" type="presParOf" srcId="{C00CB5B2-CC6D-4039-BB8C-00E8F624F77E}" destId="{771F07AB-B1A9-4D32-9210-398584376502}" srcOrd="1" destOrd="0" presId="urn:microsoft.com/office/officeart/2005/8/layout/orgChart1"/>
-    <dgm:cxn modelId="{AA5CCCE1-EEBF-4E89-B7A6-CBC6E30CE93F}" type="presParOf" srcId="{CAE29FA5-B941-4638-9117-84E64C04F6BF}" destId="{91D7860F-2ECF-4808-9392-47B30CAFBF83}" srcOrd="1" destOrd="0" presId="urn:microsoft.com/office/officeart/2005/8/layout/orgChart1"/>
-    <dgm:cxn modelId="{0C672C25-D380-4E42-8A8A-AF5F2E88BE02}" type="presParOf" srcId="{91D7860F-2ECF-4808-9392-47B30CAFBF83}" destId="{E04233A4-917D-4DDC-B098-3CEDE33765A8}" srcOrd="0" destOrd="0" presId="urn:microsoft.com/office/officeart/2005/8/layout/orgChart1"/>
-    <dgm:cxn modelId="{B24A84C5-5E65-4FFE-BC6E-06AF06A99A23}" type="presParOf" srcId="{91D7860F-2ECF-4808-9392-47B30CAFBF83}" destId="{26613DCE-495D-4DA7-8DFF-6EAD9C910815}" srcOrd="1" destOrd="0" presId="urn:microsoft.com/office/officeart/2005/8/layout/orgChart1"/>
-    <dgm:cxn modelId="{2791C313-5BD6-4419-9B21-2920E9917DF5}" type="presParOf" srcId="{26613DCE-495D-4DA7-8DFF-6EAD9C910815}" destId="{24E5B3DC-7709-4F63-82B8-1C0FEA355672}" srcOrd="0" destOrd="0" presId="urn:microsoft.com/office/officeart/2005/8/layout/orgChart1"/>
-    <dgm:cxn modelId="{B70F2989-F5F6-4B86-B729-DCA3AE6FB31C}" type="presParOf" srcId="{24E5B3DC-7709-4F63-82B8-1C0FEA355672}" destId="{7F9E191A-FED7-42B6-9443-FA1141822762}" srcOrd="0" destOrd="0" presId="urn:microsoft.com/office/officeart/2005/8/layout/orgChart1"/>
-    <dgm:cxn modelId="{7B9CC8DF-8E03-4FAB-8420-8C8BDB8759CB}" type="presParOf" srcId="{24E5B3DC-7709-4F63-82B8-1C0FEA355672}" destId="{2BEAAAE7-DA2A-418D-8D34-928C6F6234DD}" srcOrd="1" destOrd="0" presId="urn:microsoft.com/office/officeart/2005/8/layout/orgChart1"/>
-    <dgm:cxn modelId="{6F3869FB-E6D7-4B09-BCF4-EDE7C5BDDFFD}" type="presParOf" srcId="{26613DCE-495D-4DA7-8DFF-6EAD9C910815}" destId="{FE36C9C0-C5C5-4270-8839-A1DC953ABD4A}" srcOrd="1" destOrd="0" presId="urn:microsoft.com/office/officeart/2005/8/layout/orgChart1"/>
-    <dgm:cxn modelId="{590A0391-078F-44B9-A2D3-99551D29B158}" type="presParOf" srcId="{26613DCE-495D-4DA7-8DFF-6EAD9C910815}" destId="{8D89CA71-EEBD-4B13-97CA-5A93C8A20C98}" srcOrd="2" destOrd="0" presId="urn:microsoft.com/office/officeart/2005/8/layout/orgChart1"/>
-    <dgm:cxn modelId="{147C1D25-6DAE-41EE-98D6-B5B9ABEE144A}" type="presParOf" srcId="{91D7860F-2ECF-4808-9392-47B30CAFBF83}" destId="{61949044-9275-4E51-96B3-616051701AB1}" srcOrd="2" destOrd="0" presId="urn:microsoft.com/office/officeart/2005/8/layout/orgChart1"/>
-    <dgm:cxn modelId="{BD45FE24-3631-4300-90D1-0C1163DB4987}" type="presParOf" srcId="{91D7860F-2ECF-4808-9392-47B30CAFBF83}" destId="{DFF278C4-3B27-413B-88D2-282ABBDDD95B}" srcOrd="3" destOrd="0" presId="urn:microsoft.com/office/officeart/2005/8/layout/orgChart1"/>
-    <dgm:cxn modelId="{E2836B2F-59BC-4232-B50F-966814A927F1}" type="presParOf" srcId="{DFF278C4-3B27-413B-88D2-282ABBDDD95B}" destId="{8135EF3E-A7A3-4BC9-A657-C29F5DA342B1}" srcOrd="0" destOrd="0" presId="urn:microsoft.com/office/officeart/2005/8/layout/orgChart1"/>
-    <dgm:cxn modelId="{806FFB69-8DF2-4ED5-B142-3AFDF4A9E8DF}" type="presParOf" srcId="{8135EF3E-A7A3-4BC9-A657-C29F5DA342B1}" destId="{B9E6269E-0132-4BE7-A08B-13FFC62623D5}" srcOrd="0" destOrd="0" presId="urn:microsoft.com/office/officeart/2005/8/layout/orgChart1"/>
-    <dgm:cxn modelId="{10C07A0B-4C22-428F-B061-2939FDD04687}" type="presParOf" srcId="{8135EF3E-A7A3-4BC9-A657-C29F5DA342B1}" destId="{6547041B-40D7-482D-BDCA-BDDB8EC9E4F3}" srcOrd="1" destOrd="0" presId="urn:microsoft.com/office/officeart/2005/8/layout/orgChart1"/>
-    <dgm:cxn modelId="{C6B11F5B-5B86-4D68-A98A-4CFD6F5FF112}" type="presParOf" srcId="{DFF278C4-3B27-413B-88D2-282ABBDDD95B}" destId="{047D3732-CA9C-4EA8-949C-5568D5761DBC}" srcOrd="1" destOrd="0" presId="urn:microsoft.com/office/officeart/2005/8/layout/orgChart1"/>
-    <dgm:cxn modelId="{C2F4AEAA-946B-4017-BEAC-67DA494C81C6}" type="presParOf" srcId="{DFF278C4-3B27-413B-88D2-282ABBDDD95B}" destId="{64F3E270-BB9B-4685-BE7E-1EC44EF8D0B3}" srcOrd="2" destOrd="0" presId="urn:microsoft.com/office/officeart/2005/8/layout/orgChart1"/>
-    <dgm:cxn modelId="{AF061B7F-C218-4058-9A7A-0B95116C4DD9}" type="presParOf" srcId="{91D7860F-2ECF-4808-9392-47B30CAFBF83}" destId="{D5194FFF-2B59-411E-BB8C-1107B45FF9D2}" srcOrd="4" destOrd="0" presId="urn:microsoft.com/office/officeart/2005/8/layout/orgChart1"/>
-    <dgm:cxn modelId="{E8B1B3E4-895C-486B-9E1A-56427A7DDD3D}" type="presParOf" srcId="{91D7860F-2ECF-4808-9392-47B30CAFBF83}" destId="{1EED40DC-4A35-479D-A877-29E4E1A2F28D}" srcOrd="5" destOrd="0" presId="urn:microsoft.com/office/officeart/2005/8/layout/orgChart1"/>
-    <dgm:cxn modelId="{E777111C-2441-4312-86CB-A786C7A63B21}" type="presParOf" srcId="{1EED40DC-4A35-479D-A877-29E4E1A2F28D}" destId="{B674FC66-18CE-4B3C-BB4D-E3F7F20F663B}" srcOrd="0" destOrd="0" presId="urn:microsoft.com/office/officeart/2005/8/layout/orgChart1"/>
-    <dgm:cxn modelId="{48A846C1-E4DB-4EAF-B613-0E725C026315}" type="presParOf" srcId="{B674FC66-18CE-4B3C-BB4D-E3F7F20F663B}" destId="{E772C66C-1B80-41B0-BDC1-4520BF1832E7}" srcOrd="0" destOrd="0" presId="urn:microsoft.com/office/officeart/2005/8/layout/orgChart1"/>
-    <dgm:cxn modelId="{6BAEDF00-7A88-4825-864A-26F58B1DBBC1}" type="presParOf" srcId="{B674FC66-18CE-4B3C-BB4D-E3F7F20F663B}" destId="{BE90E482-D934-497E-BB56-EB65923110A8}" srcOrd="1" destOrd="0" presId="urn:microsoft.com/office/officeart/2005/8/layout/orgChart1"/>
-    <dgm:cxn modelId="{96F127DE-0648-44EC-81E5-B74EEB0B5875}" type="presParOf" srcId="{1EED40DC-4A35-479D-A877-29E4E1A2F28D}" destId="{4BCE2B4C-29C8-4C47-A497-0CB473E4EFFB}" srcOrd="1" destOrd="0" presId="urn:microsoft.com/office/officeart/2005/8/layout/orgChart1"/>
-    <dgm:cxn modelId="{7F6CE976-B67A-40C4-8138-F081D383CE4C}" type="presParOf" srcId="{1EED40DC-4A35-479D-A877-29E4E1A2F28D}" destId="{820C5281-8D82-4B5E-9981-FCE3EBCD3835}" srcOrd="2" destOrd="0" presId="urn:microsoft.com/office/officeart/2005/8/layout/orgChart1"/>
-    <dgm:cxn modelId="{3361BD67-07AF-4D40-A12C-454BCACF6404}" type="presParOf" srcId="{91D7860F-2ECF-4808-9392-47B30CAFBF83}" destId="{6A09A6B1-ADB8-44C6-B5A4-69813F192DBA}" srcOrd="6" destOrd="0" presId="urn:microsoft.com/office/officeart/2005/8/layout/orgChart1"/>
-    <dgm:cxn modelId="{8AC45CB9-E55F-42CD-A53B-D724C5697FC5}" type="presParOf" srcId="{91D7860F-2ECF-4808-9392-47B30CAFBF83}" destId="{CE23EAD8-86C7-437D-B7F1-A4C0ED55A7A0}" srcOrd="7" destOrd="0" presId="urn:microsoft.com/office/officeart/2005/8/layout/orgChart1"/>
-    <dgm:cxn modelId="{57539F13-078F-427E-B731-1080A0ECFEED}" type="presParOf" srcId="{CE23EAD8-86C7-437D-B7F1-A4C0ED55A7A0}" destId="{F9CAE3A2-5C4A-4C9B-A4D0-3065B05EB5B3}" srcOrd="0" destOrd="0" presId="urn:microsoft.com/office/officeart/2005/8/layout/orgChart1"/>
-    <dgm:cxn modelId="{58564D0A-1D66-43E2-8760-96BC9A458712}" type="presParOf" srcId="{F9CAE3A2-5C4A-4C9B-A4D0-3065B05EB5B3}" destId="{9D7AD784-73D2-4A52-BD0C-36231CD4252A}" srcOrd="0" destOrd="0" presId="urn:microsoft.com/office/officeart/2005/8/layout/orgChart1"/>
-    <dgm:cxn modelId="{7848F36D-A7B9-4648-8148-25CAE17E934A}" type="presParOf" srcId="{F9CAE3A2-5C4A-4C9B-A4D0-3065B05EB5B3}" destId="{F96DA5F0-8D34-45BB-8ACD-339010A9C9ED}" srcOrd="1" destOrd="0" presId="urn:microsoft.com/office/officeart/2005/8/layout/orgChart1"/>
-    <dgm:cxn modelId="{412C6DD7-BB02-4B73-B9AD-DBA46497C7FC}" type="presParOf" srcId="{CE23EAD8-86C7-437D-B7F1-A4C0ED55A7A0}" destId="{E49DB650-F0FC-4817-853A-0D7989C4DDEA}" srcOrd="1" destOrd="0" presId="urn:microsoft.com/office/officeart/2005/8/layout/orgChart1"/>
-    <dgm:cxn modelId="{70632760-DCE0-4697-A420-2E5ACC5465E1}" type="presParOf" srcId="{CE23EAD8-86C7-437D-B7F1-A4C0ED55A7A0}" destId="{74AF3B34-988A-4FA9-B3E6-173419C98E59}" srcOrd="2" destOrd="0" presId="urn:microsoft.com/office/officeart/2005/8/layout/orgChart1"/>
-    <dgm:cxn modelId="{A026F3F2-0A18-4D44-96A8-9D1F3DC8810D}" type="presParOf" srcId="{91D7860F-2ECF-4808-9392-47B30CAFBF83}" destId="{8A89DC42-7582-4359-8809-68E159879BA2}" srcOrd="8" destOrd="0" presId="urn:microsoft.com/office/officeart/2005/8/layout/orgChart1"/>
-    <dgm:cxn modelId="{CBDCE1F8-0814-487C-A7FC-0E5C5C977104}" type="presParOf" srcId="{91D7860F-2ECF-4808-9392-47B30CAFBF83}" destId="{0A2477BC-164B-4E92-93D8-5F22E4832575}" srcOrd="9" destOrd="0" presId="urn:microsoft.com/office/officeart/2005/8/layout/orgChart1"/>
-    <dgm:cxn modelId="{A98946B0-A588-4684-ABB6-C9BDD06B0140}" type="presParOf" srcId="{0A2477BC-164B-4E92-93D8-5F22E4832575}" destId="{82D01E32-F6E3-46D8-8781-2D7B31686445}" srcOrd="0" destOrd="0" presId="urn:microsoft.com/office/officeart/2005/8/layout/orgChart1"/>
-    <dgm:cxn modelId="{179B622F-100D-401C-A734-51A2E0225F72}" type="presParOf" srcId="{82D01E32-F6E3-46D8-8781-2D7B31686445}" destId="{3C03E665-D737-4331-99DB-9B76DF31B819}" srcOrd="0" destOrd="0" presId="urn:microsoft.com/office/officeart/2005/8/layout/orgChart1"/>
-    <dgm:cxn modelId="{F3B13770-B121-4F32-AE02-17D91E2A36D4}" type="presParOf" srcId="{82D01E32-F6E3-46D8-8781-2D7B31686445}" destId="{C2A0A3D6-034C-46CA-858E-620230EA9229}" srcOrd="1" destOrd="0" presId="urn:microsoft.com/office/officeart/2005/8/layout/orgChart1"/>
-    <dgm:cxn modelId="{903250C0-6E21-48A2-916D-6EE055A2814E}" type="presParOf" srcId="{0A2477BC-164B-4E92-93D8-5F22E4832575}" destId="{5D877E07-F17E-49C3-9930-557C8B366AFE}" srcOrd="1" destOrd="0" presId="urn:microsoft.com/office/officeart/2005/8/layout/orgChart1"/>
-    <dgm:cxn modelId="{8ACFBF46-B80D-409A-B2C4-21F5262C0197}" type="presParOf" srcId="{0A2477BC-164B-4E92-93D8-5F22E4832575}" destId="{5B45213D-04EF-4278-AFD9-9846B9786B71}" srcOrd="2" destOrd="0" presId="urn:microsoft.com/office/officeart/2005/8/layout/orgChart1"/>
-    <dgm:cxn modelId="{6A34C74E-D852-4DDF-A6F4-C6A15EA43609}" type="presParOf" srcId="{91D7860F-2ECF-4808-9392-47B30CAFBF83}" destId="{86B8F41F-83C5-4AE5-9A8B-236E961BAFB2}" srcOrd="10" destOrd="0" presId="urn:microsoft.com/office/officeart/2005/8/layout/orgChart1"/>
-    <dgm:cxn modelId="{21BDD238-8C64-4CA1-A5DB-24D76400DA46}" type="presParOf" srcId="{91D7860F-2ECF-4808-9392-47B30CAFBF83}" destId="{17F06FE0-007B-434D-8227-15F3176B1C42}" srcOrd="11" destOrd="0" presId="urn:microsoft.com/office/officeart/2005/8/layout/orgChart1"/>
-    <dgm:cxn modelId="{942D2864-66CF-4D46-BCBA-D9E72BC6A011}" type="presParOf" srcId="{17F06FE0-007B-434D-8227-15F3176B1C42}" destId="{E78898A7-FF5C-478E-924D-B5170912E99F}" srcOrd="0" destOrd="0" presId="urn:microsoft.com/office/officeart/2005/8/layout/orgChart1"/>
-    <dgm:cxn modelId="{45E839DE-10BD-4E44-B2D1-22C2DF986ED5}" type="presParOf" srcId="{E78898A7-FF5C-478E-924D-B5170912E99F}" destId="{2E0E43EB-8EA6-43C3-B5CA-BFAED82941AD}" srcOrd="0" destOrd="0" presId="urn:microsoft.com/office/officeart/2005/8/layout/orgChart1"/>
-    <dgm:cxn modelId="{AF17196B-C18C-4990-9174-BEEFD8A34F10}" type="presParOf" srcId="{E78898A7-FF5C-478E-924D-B5170912E99F}" destId="{5FFB901A-BEFE-491E-BF6E-47010DE345F2}" srcOrd="1" destOrd="0" presId="urn:microsoft.com/office/officeart/2005/8/layout/orgChart1"/>
-    <dgm:cxn modelId="{A4066AC8-9A16-4F27-A343-F1D5B0C70866}" type="presParOf" srcId="{17F06FE0-007B-434D-8227-15F3176B1C42}" destId="{B9872F11-AE97-4F6B-A6B0-336C156BE8A8}" srcOrd="1" destOrd="0" presId="urn:microsoft.com/office/officeart/2005/8/layout/orgChart1"/>
-    <dgm:cxn modelId="{365B1DA6-8295-4E50-A638-7B82BF0DF914}" type="presParOf" srcId="{17F06FE0-007B-434D-8227-15F3176B1C42}" destId="{BF387F90-766E-4D90-BCE7-8BE05076CB3E}" srcOrd="2" destOrd="0" presId="urn:microsoft.com/office/officeart/2005/8/layout/orgChart1"/>
-    <dgm:cxn modelId="{4E8D6D60-0EF3-4A34-88F6-54C2291CB8A7}" type="presParOf" srcId="{91D7860F-2ECF-4808-9392-47B30CAFBF83}" destId="{373BC3D5-D283-45B0-833F-0C636975B290}" srcOrd="12" destOrd="0" presId="urn:microsoft.com/office/officeart/2005/8/layout/orgChart1"/>
-    <dgm:cxn modelId="{D058EFB2-94F5-4195-B44A-DD7824CD21FB}" type="presParOf" srcId="{91D7860F-2ECF-4808-9392-47B30CAFBF83}" destId="{8804F03A-5016-472B-8F18-714D83DBFDF1}" srcOrd="13" destOrd="0" presId="urn:microsoft.com/office/officeart/2005/8/layout/orgChart1"/>
-    <dgm:cxn modelId="{0B4337A1-F4D1-4A40-A3CB-FF0F5B0EA4A4}" type="presParOf" srcId="{8804F03A-5016-472B-8F18-714D83DBFDF1}" destId="{77F7C702-94A8-4605-947F-B4B11327971E}" srcOrd="0" destOrd="0" presId="urn:microsoft.com/office/officeart/2005/8/layout/orgChart1"/>
-    <dgm:cxn modelId="{375A3801-FC23-4DFF-BA2A-4717233A4FAB}" type="presParOf" srcId="{77F7C702-94A8-4605-947F-B4B11327971E}" destId="{7E2E5C24-1E10-4A20-9DF4-43572CF8303E}" srcOrd="0" destOrd="0" presId="urn:microsoft.com/office/officeart/2005/8/layout/orgChart1"/>
-    <dgm:cxn modelId="{06880468-5BE7-4210-8060-52EB498AB929}" type="presParOf" srcId="{77F7C702-94A8-4605-947F-B4B11327971E}" destId="{70693D6C-48BE-4499-83CC-E3B84562FA76}" srcOrd="1" destOrd="0" presId="urn:microsoft.com/office/officeart/2005/8/layout/orgChart1"/>
-    <dgm:cxn modelId="{B9D61BF7-B1EC-4929-925E-87392D05B4BB}" type="presParOf" srcId="{8804F03A-5016-472B-8F18-714D83DBFDF1}" destId="{8524A341-2173-477B-9C34-510DCA0DFDD6}" srcOrd="1" destOrd="0" presId="urn:microsoft.com/office/officeart/2005/8/layout/orgChart1"/>
-    <dgm:cxn modelId="{345D52FA-CF62-429E-BCB6-AB781F5CD85F}" type="presParOf" srcId="{8804F03A-5016-472B-8F18-714D83DBFDF1}" destId="{6DA5B926-5685-4138-9EC5-DD17E7962048}" srcOrd="2" destOrd="0" presId="urn:microsoft.com/office/officeart/2005/8/layout/orgChart1"/>
-    <dgm:cxn modelId="{FAEAFF5B-7AF9-42D8-AFE0-30A8D3CAB857}" type="presParOf" srcId="{91D7860F-2ECF-4808-9392-47B30CAFBF83}" destId="{BBD617AE-88E3-4EAE-AE93-44C9E546809C}" srcOrd="14" destOrd="0" presId="urn:microsoft.com/office/officeart/2005/8/layout/orgChart1"/>
-    <dgm:cxn modelId="{502DAC97-FA01-4674-B8C0-4E56339E64B8}" type="presParOf" srcId="{91D7860F-2ECF-4808-9392-47B30CAFBF83}" destId="{35F4D66A-EEFD-4F00-AE78-DD28B5DA4C17}" srcOrd="15" destOrd="0" presId="urn:microsoft.com/office/officeart/2005/8/layout/orgChart1"/>
-    <dgm:cxn modelId="{592B1FE1-2117-42A6-A5FB-FB6C433B3BB2}" type="presParOf" srcId="{35F4D66A-EEFD-4F00-AE78-DD28B5DA4C17}" destId="{C23983D5-F45D-45A1-9A90-6F7A4F9ED282}" srcOrd="0" destOrd="0" presId="urn:microsoft.com/office/officeart/2005/8/layout/orgChart1"/>
-    <dgm:cxn modelId="{94D75B30-CA49-4CD7-BBF6-E6339697BC13}" type="presParOf" srcId="{C23983D5-F45D-45A1-9A90-6F7A4F9ED282}" destId="{8C3DE112-702A-48B2-9EDE-086CA4E902E6}" srcOrd="0" destOrd="0" presId="urn:microsoft.com/office/officeart/2005/8/layout/orgChart1"/>
-    <dgm:cxn modelId="{7AF50E89-64E1-4617-AC37-3BFE0E9230E9}" type="presParOf" srcId="{C23983D5-F45D-45A1-9A90-6F7A4F9ED282}" destId="{70AFF10A-B380-4829-B5CD-1DC0DC1A2A66}" srcOrd="1" destOrd="0" presId="urn:microsoft.com/office/officeart/2005/8/layout/orgChart1"/>
-    <dgm:cxn modelId="{78E1FD85-1490-4642-A439-57DBCE1CBAB0}" type="presParOf" srcId="{35F4D66A-EEFD-4F00-AE78-DD28B5DA4C17}" destId="{5DC382AE-F8AE-4EF5-88C3-BA9FDE3934B2}" srcOrd="1" destOrd="0" presId="urn:microsoft.com/office/officeart/2005/8/layout/orgChart1"/>
-    <dgm:cxn modelId="{42604D80-6E74-4F93-B840-38E94181A985}" type="presParOf" srcId="{35F4D66A-EEFD-4F00-AE78-DD28B5DA4C17}" destId="{18AC446A-5F9E-423C-B6DF-A0293481AE06}" srcOrd="2" destOrd="0" presId="urn:microsoft.com/office/officeart/2005/8/layout/orgChart1"/>
-    <dgm:cxn modelId="{E64874ED-18C5-483B-A0CB-9E7684C5A8FC}" type="presParOf" srcId="{91D7860F-2ECF-4808-9392-47B30CAFBF83}" destId="{CBF4D579-89FC-4A80-8E59-315DD447F223}" srcOrd="16" destOrd="0" presId="urn:microsoft.com/office/officeart/2005/8/layout/orgChart1"/>
-    <dgm:cxn modelId="{27950140-CCAD-463A-9E97-FC488EF25AA2}" type="presParOf" srcId="{91D7860F-2ECF-4808-9392-47B30CAFBF83}" destId="{4A1BB71C-4FB2-4F80-954C-B8E5F81224CA}" srcOrd="17" destOrd="0" presId="urn:microsoft.com/office/officeart/2005/8/layout/orgChart1"/>
-    <dgm:cxn modelId="{ED92DC05-E74E-4F3C-BB7C-AE8103CE22EC}" type="presParOf" srcId="{4A1BB71C-4FB2-4F80-954C-B8E5F81224CA}" destId="{19517EF9-3D82-4808-990A-E26FE5DB34A5}" srcOrd="0" destOrd="0" presId="urn:microsoft.com/office/officeart/2005/8/layout/orgChart1"/>
-    <dgm:cxn modelId="{15FA7339-D62E-4061-AB15-3CBAEB23B7D9}" type="presParOf" srcId="{19517EF9-3D82-4808-990A-E26FE5DB34A5}" destId="{9451C940-8716-4CF1-9E64-C1A586BADC8D}" srcOrd="0" destOrd="0" presId="urn:microsoft.com/office/officeart/2005/8/layout/orgChart1"/>
-    <dgm:cxn modelId="{22086C90-F4C8-4825-93F6-3A7BFEEBCDC5}" type="presParOf" srcId="{19517EF9-3D82-4808-990A-E26FE5DB34A5}" destId="{7DDB0E15-BB4C-496A-9681-157E40BFACAA}" srcOrd="1" destOrd="0" presId="urn:microsoft.com/office/officeart/2005/8/layout/orgChart1"/>
-    <dgm:cxn modelId="{81435BF0-C53B-401C-B83D-15B75DFB6F76}" type="presParOf" srcId="{4A1BB71C-4FB2-4F80-954C-B8E5F81224CA}" destId="{8342622C-D1F8-4B6B-ABBE-E85C3122A31A}" srcOrd="1" destOrd="0" presId="urn:microsoft.com/office/officeart/2005/8/layout/orgChart1"/>
-    <dgm:cxn modelId="{92920738-8B4B-431A-B1C2-1836210769AA}" type="presParOf" srcId="{4A1BB71C-4FB2-4F80-954C-B8E5F81224CA}" destId="{0234C287-DB1C-4309-9F4A-B362EEE61AA1}" srcOrd="2" destOrd="0" presId="urn:microsoft.com/office/officeart/2005/8/layout/orgChart1"/>
-    <dgm:cxn modelId="{C121C16A-969D-4D27-988E-C035940491E1}" type="presParOf" srcId="{91D7860F-2ECF-4808-9392-47B30CAFBF83}" destId="{619DCB2D-2CBD-4ADC-A2DA-BF71D67FC155}" srcOrd="18" destOrd="0" presId="urn:microsoft.com/office/officeart/2005/8/layout/orgChart1"/>
-    <dgm:cxn modelId="{2C10EF63-9CFD-42B1-9276-B173AAFAA081}" type="presParOf" srcId="{91D7860F-2ECF-4808-9392-47B30CAFBF83}" destId="{9ADA0FF7-29CE-4A8D-B6B4-20C330A46B2D}" srcOrd="19" destOrd="0" presId="urn:microsoft.com/office/officeart/2005/8/layout/orgChart1"/>
-    <dgm:cxn modelId="{1A582758-A211-4565-8618-8B0A3B3B5433}" type="presParOf" srcId="{9ADA0FF7-29CE-4A8D-B6B4-20C330A46B2D}" destId="{0C0E4700-8229-4F0D-9833-4454D9D96A4B}" srcOrd="0" destOrd="0" presId="urn:microsoft.com/office/officeart/2005/8/layout/orgChart1"/>
-    <dgm:cxn modelId="{C64CDD4C-2296-46FD-830B-97EFC2D66E3B}" type="presParOf" srcId="{0C0E4700-8229-4F0D-9833-4454D9D96A4B}" destId="{15D5A047-BD1E-44BB-8C62-7832884031E3}" srcOrd="0" destOrd="0" presId="urn:microsoft.com/office/officeart/2005/8/layout/orgChart1"/>
-    <dgm:cxn modelId="{74734C10-D9D3-40B3-9ABA-69E21A5AB5DA}" type="presParOf" srcId="{0C0E4700-8229-4F0D-9833-4454D9D96A4B}" destId="{B79C4B26-2AED-40A2-B593-00A372B3B5A1}" srcOrd="1" destOrd="0" presId="urn:microsoft.com/office/officeart/2005/8/layout/orgChart1"/>
-    <dgm:cxn modelId="{9A647939-41B9-47FB-8DDB-EAF93CF38D3D}" type="presParOf" srcId="{9ADA0FF7-29CE-4A8D-B6B4-20C330A46B2D}" destId="{845EC36E-FCA8-4F12-A1BA-EBB38558745E}" srcOrd="1" destOrd="0" presId="urn:microsoft.com/office/officeart/2005/8/layout/orgChart1"/>
-    <dgm:cxn modelId="{A4E26E96-DBF4-4A01-A065-2863F84B7D37}" type="presParOf" srcId="{9ADA0FF7-29CE-4A8D-B6B4-20C330A46B2D}" destId="{9AD1F693-77DC-45A4-B8C0-BEC27C433AC3}" srcOrd="2" destOrd="0" presId="urn:microsoft.com/office/officeart/2005/8/layout/orgChart1"/>
-    <dgm:cxn modelId="{061FE9C9-BA2E-4B2E-A15D-2A255E02F662}" type="presParOf" srcId="{91D7860F-2ECF-4808-9392-47B30CAFBF83}" destId="{48372692-4EB9-4EFF-8B16-47B5D192D518}" srcOrd="20" destOrd="0" presId="urn:microsoft.com/office/officeart/2005/8/layout/orgChart1"/>
-    <dgm:cxn modelId="{01E7E5C5-1A55-4E0C-98F3-465133807B6A}" type="presParOf" srcId="{91D7860F-2ECF-4808-9392-47B30CAFBF83}" destId="{F3796D22-30E1-4D34-BB18-8C4EBB3FD8E7}" srcOrd="21" destOrd="0" presId="urn:microsoft.com/office/officeart/2005/8/layout/orgChart1"/>
-    <dgm:cxn modelId="{B1338BCB-90E8-42BF-9622-43758F770A55}" type="presParOf" srcId="{F3796D22-30E1-4D34-BB18-8C4EBB3FD8E7}" destId="{5A42CAD0-BD7F-4D5F-A544-F2E97F780855}" srcOrd="0" destOrd="0" presId="urn:microsoft.com/office/officeart/2005/8/layout/orgChart1"/>
-    <dgm:cxn modelId="{B7B2294F-46F3-407A-BF60-9C4891C09998}" type="presParOf" srcId="{5A42CAD0-BD7F-4D5F-A544-F2E97F780855}" destId="{B00B0B0A-6121-4749-8039-9D974B5A160A}" srcOrd="0" destOrd="0" presId="urn:microsoft.com/office/officeart/2005/8/layout/orgChart1"/>
-    <dgm:cxn modelId="{0BD93938-C16B-4558-890C-D395615A9B77}" type="presParOf" srcId="{5A42CAD0-BD7F-4D5F-A544-F2E97F780855}" destId="{6B462F12-F4DE-4BFF-8F87-9C37C758721D}" srcOrd="1" destOrd="0" presId="urn:microsoft.com/office/officeart/2005/8/layout/orgChart1"/>
-    <dgm:cxn modelId="{2983BFB2-EF5C-4C7E-87C1-6510046EF38C}" type="presParOf" srcId="{F3796D22-30E1-4D34-BB18-8C4EBB3FD8E7}" destId="{BACD09B7-185E-444A-A088-91F04C924A40}" srcOrd="1" destOrd="0" presId="urn:microsoft.com/office/officeart/2005/8/layout/orgChart1"/>
-    <dgm:cxn modelId="{64362E92-4870-492D-AE09-051CBA926495}" type="presParOf" srcId="{F3796D22-30E1-4D34-BB18-8C4EBB3FD8E7}" destId="{DFF0D1DA-38CA-4753-9913-03842B3B3BE1}" srcOrd="2" destOrd="0" presId="urn:microsoft.com/office/officeart/2005/8/layout/orgChart1"/>
-    <dgm:cxn modelId="{62907CDB-7E00-485C-B8AF-23DA5C28A4BA}" type="presParOf" srcId="{91D7860F-2ECF-4808-9392-47B30CAFBF83}" destId="{4646A681-E590-452C-B6C7-41709223B143}" srcOrd="22" destOrd="0" presId="urn:microsoft.com/office/officeart/2005/8/layout/orgChart1"/>
-    <dgm:cxn modelId="{527A6248-62B0-4B00-B47C-805D5BEC31A4}" type="presParOf" srcId="{91D7860F-2ECF-4808-9392-47B30CAFBF83}" destId="{3AC6527F-C364-45FC-82A7-A8D082335F47}" srcOrd="23" destOrd="0" presId="urn:microsoft.com/office/officeart/2005/8/layout/orgChart1"/>
-    <dgm:cxn modelId="{E587BC95-0725-4190-AACF-7B054B13A11B}" type="presParOf" srcId="{3AC6527F-C364-45FC-82A7-A8D082335F47}" destId="{6A4BD039-EE19-4226-BDA5-D2BA413C670D}" srcOrd="0" destOrd="0" presId="urn:microsoft.com/office/officeart/2005/8/layout/orgChart1"/>
-    <dgm:cxn modelId="{6583A5DC-6C8F-4C51-85CE-8A3DF684BFF3}" type="presParOf" srcId="{6A4BD039-EE19-4226-BDA5-D2BA413C670D}" destId="{21875BEA-1124-43D2-A631-A5BA7BE06ED5}" srcOrd="0" destOrd="0" presId="urn:microsoft.com/office/officeart/2005/8/layout/orgChart1"/>
-    <dgm:cxn modelId="{75849DAC-99A2-4E9A-8E4C-6F5BAF70B505}" type="presParOf" srcId="{6A4BD039-EE19-4226-BDA5-D2BA413C670D}" destId="{214BB29F-1057-43B1-8F5B-45796DEF0BCD}" srcOrd="1" destOrd="0" presId="urn:microsoft.com/office/officeart/2005/8/layout/orgChart1"/>
-    <dgm:cxn modelId="{BDB55AF4-FA4D-4650-ADD1-96219E700AAC}" type="presParOf" srcId="{3AC6527F-C364-45FC-82A7-A8D082335F47}" destId="{6E2B8720-FE37-44E8-A1BC-C8433E2E6240}" srcOrd="1" destOrd="0" presId="urn:microsoft.com/office/officeart/2005/8/layout/orgChart1"/>
-    <dgm:cxn modelId="{3358BB42-8C61-403F-BAC0-1E86A6674B03}" type="presParOf" srcId="{3AC6527F-C364-45FC-82A7-A8D082335F47}" destId="{0AB09E23-A834-4480-B7C4-BD2D54EDFE2B}" srcOrd="2" destOrd="0" presId="urn:microsoft.com/office/officeart/2005/8/layout/orgChart1"/>
-    <dgm:cxn modelId="{0CB89A53-59BC-448E-ABF6-229D53C36026}" type="presParOf" srcId="{CAE29FA5-B941-4638-9117-84E64C04F6BF}" destId="{038C1CC5-41A1-4558-B3F4-9E4BE5B11BF8}" srcOrd="2" destOrd="0" presId="urn:microsoft.com/office/officeart/2005/8/layout/orgChart1"/>
-    <dgm:cxn modelId="{B325BA16-3C39-46A9-B129-491E2D841E23}" type="presParOf" srcId="{48A46CAF-E063-412C-A87F-86C102DE1E0A}" destId="{7F4D1407-A9CA-4391-A199-C1CCE4C323F3}" srcOrd="2" destOrd="0" presId="urn:microsoft.com/office/officeart/2005/8/layout/orgChart1"/>
-    <dgm:cxn modelId="{B1BB03FB-976E-4A2E-8AC8-6C49C9B72BF8}" type="presParOf" srcId="{129123F9-3855-4D82-843B-6D17F648ADED}" destId="{A3EEE277-A440-4432-B9FE-894E982087A9}" srcOrd="2" destOrd="0" presId="urn:microsoft.com/office/officeart/2005/8/layout/orgChart1"/>
-    <dgm:cxn modelId="{F0FBE7E7-CA38-4B08-A973-A27C886ED23D}" type="presParOf" srcId="{129123F9-3855-4D82-843B-6D17F648ADED}" destId="{1C0A158C-C5F7-48A3-B55C-FC9CAE181FB1}" srcOrd="3" destOrd="0" presId="urn:microsoft.com/office/officeart/2005/8/layout/orgChart1"/>
-    <dgm:cxn modelId="{EABAEDD5-2E63-4F7D-B8A9-D766511B9094}" type="presParOf" srcId="{1C0A158C-C5F7-48A3-B55C-FC9CAE181FB1}" destId="{EEBBDAB1-3422-4215-AD5A-D74132B5E4B5}" srcOrd="0" destOrd="0" presId="urn:microsoft.com/office/officeart/2005/8/layout/orgChart1"/>
-    <dgm:cxn modelId="{E350142C-D1EB-4C5A-ABC9-885CBDB4B626}" type="presParOf" srcId="{EEBBDAB1-3422-4215-AD5A-D74132B5E4B5}" destId="{CCD577C8-9955-4C15-A0DE-548BBBA06E69}" srcOrd="0" destOrd="0" presId="urn:microsoft.com/office/officeart/2005/8/layout/orgChart1"/>
-    <dgm:cxn modelId="{A0C905DD-9A7E-4837-BC7B-912A5C82300A}" type="presParOf" srcId="{EEBBDAB1-3422-4215-AD5A-D74132B5E4B5}" destId="{9C939236-80F3-42A9-B740-25800F495424}" srcOrd="1" destOrd="0" presId="urn:microsoft.com/office/officeart/2005/8/layout/orgChart1"/>
-    <dgm:cxn modelId="{11366609-24B6-450D-A780-23AA9713945C}" type="presParOf" srcId="{1C0A158C-C5F7-48A3-B55C-FC9CAE181FB1}" destId="{5C903195-656C-4204-BBDD-F168A5F745E3}" srcOrd="1" destOrd="0" presId="urn:microsoft.com/office/officeart/2005/8/layout/orgChart1"/>
-    <dgm:cxn modelId="{167DF920-BFDF-4F68-964E-EB7754065181}" type="presParOf" srcId="{5C903195-656C-4204-BBDD-F168A5F745E3}" destId="{E3DF274E-5FD1-46C3-9307-7262A787D2EE}" srcOrd="0" destOrd="0" presId="urn:microsoft.com/office/officeart/2005/8/layout/orgChart1"/>
-    <dgm:cxn modelId="{057F61F7-A95F-438A-94E2-911981C502CA}" type="presParOf" srcId="{5C903195-656C-4204-BBDD-F168A5F745E3}" destId="{DDCFA6D3-C3A8-4EAB-966B-EDAFD2C38749}" srcOrd="1" destOrd="0" presId="urn:microsoft.com/office/officeart/2005/8/layout/orgChart1"/>
-    <dgm:cxn modelId="{05929C3E-9D90-43D3-975D-3C0939B28F85}" type="presParOf" srcId="{DDCFA6D3-C3A8-4EAB-966B-EDAFD2C38749}" destId="{C77036C7-9099-428B-8544-1DBDAC7B94B9}" srcOrd="0" destOrd="0" presId="urn:microsoft.com/office/officeart/2005/8/layout/orgChart1"/>
-    <dgm:cxn modelId="{1A7C0753-6410-480B-9D82-8C4B334EFD1D}" type="presParOf" srcId="{C77036C7-9099-428B-8544-1DBDAC7B94B9}" destId="{0605BEDE-25DF-4BDB-80D3-51EB2EFAE5C3}" srcOrd="0" destOrd="0" presId="urn:microsoft.com/office/officeart/2005/8/layout/orgChart1"/>
-    <dgm:cxn modelId="{24B4AFA1-C999-47A9-83E3-F2607F0785D9}" type="presParOf" srcId="{C77036C7-9099-428B-8544-1DBDAC7B94B9}" destId="{92458EED-6676-4D9A-8FFA-79F870ED5C42}" srcOrd="1" destOrd="0" presId="urn:microsoft.com/office/officeart/2005/8/layout/orgChart1"/>
-    <dgm:cxn modelId="{5C84D5C5-88C5-468D-AF4E-046C3709173C}" type="presParOf" srcId="{DDCFA6D3-C3A8-4EAB-966B-EDAFD2C38749}" destId="{5DA2F1C6-8CBD-4C27-85D7-6A81B97693A7}" srcOrd="1" destOrd="0" presId="urn:microsoft.com/office/officeart/2005/8/layout/orgChart1"/>
-    <dgm:cxn modelId="{001B6F98-5C4D-4ADE-B4BF-5EDE04E7C385}" type="presParOf" srcId="{5DA2F1C6-8CBD-4C27-85D7-6A81B97693A7}" destId="{91F5E438-DF80-46C0-B0A8-104EBC2F6E0C}" srcOrd="0" destOrd="0" presId="urn:microsoft.com/office/officeart/2005/8/layout/orgChart1"/>
-    <dgm:cxn modelId="{7C943CAA-D409-4BA1-BE6A-BF097D95A0BB}" type="presParOf" srcId="{5DA2F1C6-8CBD-4C27-85D7-6A81B97693A7}" destId="{A7B2517B-8672-4D61-92AC-D9F14DC3891E}" srcOrd="1" destOrd="0" presId="urn:microsoft.com/office/officeart/2005/8/layout/orgChart1"/>
-    <dgm:cxn modelId="{35046E71-63C5-4891-ACDA-A2F859CBBEF2}" type="presParOf" srcId="{A7B2517B-8672-4D61-92AC-D9F14DC3891E}" destId="{787D76E0-E620-4A70-8A2E-2572700DAE40}" srcOrd="0" destOrd="0" presId="urn:microsoft.com/office/officeart/2005/8/layout/orgChart1"/>
-    <dgm:cxn modelId="{4F2E9B34-B11A-460A-901E-CEC8CB86D95A}" type="presParOf" srcId="{787D76E0-E620-4A70-8A2E-2572700DAE40}" destId="{630B5E91-9A80-45EF-AEB5-43AB70CAC7C7}" srcOrd="0" destOrd="0" presId="urn:microsoft.com/office/officeart/2005/8/layout/orgChart1"/>
-    <dgm:cxn modelId="{5CA88950-3D68-498B-A864-E9F03BB8F59D}" type="presParOf" srcId="{787D76E0-E620-4A70-8A2E-2572700DAE40}" destId="{CBDBB49C-F0AA-4CA0-93C0-440977CAFDAD}" srcOrd="1" destOrd="0" presId="urn:microsoft.com/office/officeart/2005/8/layout/orgChart1"/>
-    <dgm:cxn modelId="{76FDE52D-8922-46D7-B960-E4D65D4CD616}" type="presParOf" srcId="{A7B2517B-8672-4D61-92AC-D9F14DC3891E}" destId="{4394F9DD-2EEB-4A45-9472-477DA4522B1F}" srcOrd="1" destOrd="0" presId="urn:microsoft.com/office/officeart/2005/8/layout/orgChart1"/>
-    <dgm:cxn modelId="{03EF2480-A7A7-4987-951B-F255766F39FB}" type="presParOf" srcId="{A7B2517B-8672-4D61-92AC-D9F14DC3891E}" destId="{39CC5834-69EC-4D33-96F3-270D2B72BAB9}" srcOrd="2" destOrd="0" presId="urn:microsoft.com/office/officeart/2005/8/layout/orgChart1"/>
-    <dgm:cxn modelId="{B7E6FD74-F938-4C96-838D-ACA902F0624A}" type="presParOf" srcId="{5DA2F1C6-8CBD-4C27-85D7-6A81B97693A7}" destId="{101D6303-A6A7-4ED7-92AF-5A0A12944008}" srcOrd="2" destOrd="0" presId="urn:microsoft.com/office/officeart/2005/8/layout/orgChart1"/>
-    <dgm:cxn modelId="{38CAE3BF-5769-45FC-B325-A2925750CB0C}" type="presParOf" srcId="{5DA2F1C6-8CBD-4C27-85D7-6A81B97693A7}" destId="{04B47F0C-04F2-4005-8511-B4D00AE35693}" srcOrd="3" destOrd="0" presId="urn:microsoft.com/office/officeart/2005/8/layout/orgChart1"/>
-    <dgm:cxn modelId="{8C7F0192-312F-4B95-AD1A-074E027865E8}" type="presParOf" srcId="{04B47F0C-04F2-4005-8511-B4D00AE35693}" destId="{3B5B0DA4-348F-4E6A-8635-9E0F5A20D723}" srcOrd="0" destOrd="0" presId="urn:microsoft.com/office/officeart/2005/8/layout/orgChart1"/>
-    <dgm:cxn modelId="{34B8002D-4ECE-4804-9502-080193C5AA55}" type="presParOf" srcId="{3B5B0DA4-348F-4E6A-8635-9E0F5A20D723}" destId="{111810C0-D98F-42A5-8758-6F6B13D8AC00}" srcOrd="0" destOrd="0" presId="urn:microsoft.com/office/officeart/2005/8/layout/orgChart1"/>
-    <dgm:cxn modelId="{4B3C9121-5A99-4790-8A8D-3C52B2B512C4}" type="presParOf" srcId="{3B5B0DA4-348F-4E6A-8635-9E0F5A20D723}" destId="{07C92325-0E2E-4722-A12A-38CD58BD4EEB}" srcOrd="1" destOrd="0" presId="urn:microsoft.com/office/officeart/2005/8/layout/orgChart1"/>
-    <dgm:cxn modelId="{A50A6B20-5529-42F9-9CA9-97F743C3A598}" type="presParOf" srcId="{04B47F0C-04F2-4005-8511-B4D00AE35693}" destId="{9CFA0A3C-DDDD-4F4F-B281-42F99772EE85}" srcOrd="1" destOrd="0" presId="urn:microsoft.com/office/officeart/2005/8/layout/orgChart1"/>
-    <dgm:cxn modelId="{0C35852B-9913-417A-9F31-BB8A660D6FD0}" type="presParOf" srcId="{04B47F0C-04F2-4005-8511-B4D00AE35693}" destId="{FE578ED4-E97F-44F1-8BB5-65F4F2135CC7}" srcOrd="2" destOrd="0" presId="urn:microsoft.com/office/officeart/2005/8/layout/orgChart1"/>
-    <dgm:cxn modelId="{13FC3FB8-3D80-4359-B7B2-DE9522AEA66A}" type="presParOf" srcId="{5DA2F1C6-8CBD-4C27-85D7-6A81B97693A7}" destId="{D85C8D20-0A8F-4772-85AA-77F41D6E03A6}" srcOrd="4" destOrd="0" presId="urn:microsoft.com/office/officeart/2005/8/layout/orgChart1"/>
-    <dgm:cxn modelId="{33BFBBF7-FCEE-4054-B8F7-0EA75216B698}" type="presParOf" srcId="{5DA2F1C6-8CBD-4C27-85D7-6A81B97693A7}" destId="{FABFBC0C-BEFD-466C-908B-6E121CF6D214}" srcOrd="5" destOrd="0" presId="urn:microsoft.com/office/officeart/2005/8/layout/orgChart1"/>
-    <dgm:cxn modelId="{4B41AD1C-EE73-4132-9377-48A12C1A07AC}" type="presParOf" srcId="{FABFBC0C-BEFD-466C-908B-6E121CF6D214}" destId="{818E0F35-44E4-4ADF-B505-A8EAF094849C}" srcOrd="0" destOrd="0" presId="urn:microsoft.com/office/officeart/2005/8/layout/orgChart1"/>
-    <dgm:cxn modelId="{6E4F5CE9-69AB-42CF-9AB8-5D471A409F65}" type="presParOf" srcId="{818E0F35-44E4-4ADF-B505-A8EAF094849C}" destId="{EF54315B-7D25-4C48-9EC8-C3063A41E0BA}" srcOrd="0" destOrd="0" presId="urn:microsoft.com/office/officeart/2005/8/layout/orgChart1"/>
-    <dgm:cxn modelId="{6838E5EF-D261-4B65-873C-7CA622E9CCF8}" type="presParOf" srcId="{818E0F35-44E4-4ADF-B505-A8EAF094849C}" destId="{F5A2806F-621F-4421-867B-0A6261BC9195}" srcOrd="1" destOrd="0" presId="urn:microsoft.com/office/officeart/2005/8/layout/orgChart1"/>
-    <dgm:cxn modelId="{704A982F-7AEF-4AAD-AB5A-E6D7350B7548}" type="presParOf" srcId="{FABFBC0C-BEFD-466C-908B-6E121CF6D214}" destId="{21DFCED2-BBE5-45C2-95C4-81383954F8DC}" srcOrd="1" destOrd="0" presId="urn:microsoft.com/office/officeart/2005/8/layout/orgChart1"/>
-    <dgm:cxn modelId="{12364896-BD2C-4F97-B7D4-BBE296BBDD6E}" type="presParOf" srcId="{FABFBC0C-BEFD-466C-908B-6E121CF6D214}" destId="{D2A52C76-BC75-4B15-B481-3492125977F7}" srcOrd="2" destOrd="0" presId="urn:microsoft.com/office/officeart/2005/8/layout/orgChart1"/>
-    <dgm:cxn modelId="{844AE6DA-853D-4D07-B373-32F5BCEDA9DA}" type="presParOf" srcId="{5DA2F1C6-8CBD-4C27-85D7-6A81B97693A7}" destId="{BC6E3CF2-D156-4645-97E5-FBA567BEBB60}" srcOrd="6" destOrd="0" presId="urn:microsoft.com/office/officeart/2005/8/layout/orgChart1"/>
-    <dgm:cxn modelId="{A8BD65A8-5831-43C0-A7D6-AB52F0B6670C}" type="presParOf" srcId="{5DA2F1C6-8CBD-4C27-85D7-6A81B97693A7}" destId="{2C9B3077-394D-41E0-A08F-C52D314DE0B9}" srcOrd="7" destOrd="0" presId="urn:microsoft.com/office/officeart/2005/8/layout/orgChart1"/>
-    <dgm:cxn modelId="{445C99EB-A820-4169-902B-1C95D0B49678}" type="presParOf" srcId="{2C9B3077-394D-41E0-A08F-C52D314DE0B9}" destId="{EDFE6CB1-051A-4ECE-9DAC-39DCF531D561}" srcOrd="0" destOrd="0" presId="urn:microsoft.com/office/officeart/2005/8/layout/orgChart1"/>
-    <dgm:cxn modelId="{7D682181-B81F-4E3B-9931-F3E668269C8C}" type="presParOf" srcId="{EDFE6CB1-051A-4ECE-9DAC-39DCF531D561}" destId="{4704BB4C-B663-43E2-AD97-F2FD073EC09E}" srcOrd="0" destOrd="0" presId="urn:microsoft.com/office/officeart/2005/8/layout/orgChart1"/>
-    <dgm:cxn modelId="{CBE3ADBD-DB8F-490A-A25B-B9A3DDF9C67C}" type="presParOf" srcId="{EDFE6CB1-051A-4ECE-9DAC-39DCF531D561}" destId="{F04CA39F-266C-43F2-AD98-40BE72191E8E}" srcOrd="1" destOrd="0" presId="urn:microsoft.com/office/officeart/2005/8/layout/orgChart1"/>
-    <dgm:cxn modelId="{720ED54A-A6DE-440D-90FF-90EB61FBDDE3}" type="presParOf" srcId="{2C9B3077-394D-41E0-A08F-C52D314DE0B9}" destId="{DD4449CD-6602-4F8C-9F05-32801B24F1D8}" srcOrd="1" destOrd="0" presId="urn:microsoft.com/office/officeart/2005/8/layout/orgChart1"/>
-    <dgm:cxn modelId="{33CCCDBC-9832-4C5E-B32A-625DFB0437E5}" type="presParOf" srcId="{2C9B3077-394D-41E0-A08F-C52D314DE0B9}" destId="{CBBB03FD-6C92-455A-8A2F-E270B6754D7A}" srcOrd="2" destOrd="0" presId="urn:microsoft.com/office/officeart/2005/8/layout/orgChart1"/>
-    <dgm:cxn modelId="{00268ADD-8393-4EF4-A3AB-2530025E2F2D}" type="presParOf" srcId="{5DA2F1C6-8CBD-4C27-85D7-6A81B97693A7}" destId="{1DC379EA-ACFB-4276-BD2D-A060D3B21DE0}" srcOrd="8" destOrd="0" presId="urn:microsoft.com/office/officeart/2005/8/layout/orgChart1"/>
-    <dgm:cxn modelId="{D8064B30-1428-48DA-9AF8-5F65F1D423EB}" type="presParOf" srcId="{5DA2F1C6-8CBD-4C27-85D7-6A81B97693A7}" destId="{E57ED9EA-899C-41AB-A7EB-A31A8B693B97}" srcOrd="9" destOrd="0" presId="urn:microsoft.com/office/officeart/2005/8/layout/orgChart1"/>
-    <dgm:cxn modelId="{6084A6F5-7B2B-4311-949E-B31382CB5B0A}" type="presParOf" srcId="{E57ED9EA-899C-41AB-A7EB-A31A8B693B97}" destId="{8856D021-1B10-4A94-BF17-03265C28D52E}" srcOrd="0" destOrd="0" presId="urn:microsoft.com/office/officeart/2005/8/layout/orgChart1"/>
-    <dgm:cxn modelId="{9BEC092D-9705-42DF-AB28-0D964F05AE2A}" type="presParOf" srcId="{8856D021-1B10-4A94-BF17-03265C28D52E}" destId="{200B6779-F528-4ADA-A136-66C368ACD577}" srcOrd="0" destOrd="0" presId="urn:microsoft.com/office/officeart/2005/8/layout/orgChart1"/>
-    <dgm:cxn modelId="{3E41E5C5-649F-4154-8DC9-FD5CD4A05C1F}" type="presParOf" srcId="{8856D021-1B10-4A94-BF17-03265C28D52E}" destId="{664DD1B7-3B88-4427-B3C1-1DB6C6373DE6}" srcOrd="1" destOrd="0" presId="urn:microsoft.com/office/officeart/2005/8/layout/orgChart1"/>
-    <dgm:cxn modelId="{687DCC1E-C98E-4E66-9D9F-D92EA8498670}" type="presParOf" srcId="{E57ED9EA-899C-41AB-A7EB-A31A8B693B97}" destId="{711DE0BB-8AEB-468C-8A59-E1290192199D}" srcOrd="1" destOrd="0" presId="urn:microsoft.com/office/officeart/2005/8/layout/orgChart1"/>
-    <dgm:cxn modelId="{6E817AE2-EAB3-403E-AA6D-ACE0FD37DBC7}" type="presParOf" srcId="{E57ED9EA-899C-41AB-A7EB-A31A8B693B97}" destId="{70CF84F6-8030-4025-A5E8-5C5D827A9416}" srcOrd="2" destOrd="0" presId="urn:microsoft.com/office/officeart/2005/8/layout/orgChart1"/>
-    <dgm:cxn modelId="{5B621A9A-7809-4732-86D7-1BD770A2669E}" type="presParOf" srcId="{5DA2F1C6-8CBD-4C27-85D7-6A81B97693A7}" destId="{4454E6B6-C6EB-4EFE-A06D-30C96DF74C97}" srcOrd="10" destOrd="0" presId="urn:microsoft.com/office/officeart/2005/8/layout/orgChart1"/>
-    <dgm:cxn modelId="{C20E631B-8E89-433D-ACE4-D495553AF83D}" type="presParOf" srcId="{5DA2F1C6-8CBD-4C27-85D7-6A81B97693A7}" destId="{81163FF7-33D2-4DCE-B5B9-9E4C0A2A5BDE}" srcOrd="11" destOrd="0" presId="urn:microsoft.com/office/officeart/2005/8/layout/orgChart1"/>
-    <dgm:cxn modelId="{249960BB-AD04-45CF-9D70-95E497F8C36A}" type="presParOf" srcId="{81163FF7-33D2-4DCE-B5B9-9E4C0A2A5BDE}" destId="{122027D2-1851-47CD-AC0C-868ED80538EA}" srcOrd="0" destOrd="0" presId="urn:microsoft.com/office/officeart/2005/8/layout/orgChart1"/>
-    <dgm:cxn modelId="{AFBB5CA7-E154-4E42-88F9-7E19790C3318}" type="presParOf" srcId="{122027D2-1851-47CD-AC0C-868ED80538EA}" destId="{A9A7E5C0-A92C-4F71-A7B9-642E96B5F5FE}" srcOrd="0" destOrd="0" presId="urn:microsoft.com/office/officeart/2005/8/layout/orgChart1"/>
-    <dgm:cxn modelId="{982A686C-485A-4172-8E72-28D0C50E2581}" type="presParOf" srcId="{122027D2-1851-47CD-AC0C-868ED80538EA}" destId="{8DE9E13E-369B-4DF3-A64F-696D8730F840}" srcOrd="1" destOrd="0" presId="urn:microsoft.com/office/officeart/2005/8/layout/orgChart1"/>
-    <dgm:cxn modelId="{73A22FBB-C210-4DD6-82D3-1DCA6696F683}" type="presParOf" srcId="{81163FF7-33D2-4DCE-B5B9-9E4C0A2A5BDE}" destId="{EAE03B3A-C7FC-4DCC-9849-FAFA25FD1B90}" srcOrd="1" destOrd="0" presId="urn:microsoft.com/office/officeart/2005/8/layout/orgChart1"/>
-    <dgm:cxn modelId="{A0D16D66-E409-4373-A427-0B5D582A0A56}" type="presParOf" srcId="{81163FF7-33D2-4DCE-B5B9-9E4C0A2A5BDE}" destId="{BDBE21E0-8594-451F-ADA2-A33346696D2F}" srcOrd="2" destOrd="0" presId="urn:microsoft.com/office/officeart/2005/8/layout/orgChart1"/>
-    <dgm:cxn modelId="{E2531980-2553-4030-9AFC-8646B3BF0DA3}" type="presParOf" srcId="{DDCFA6D3-C3A8-4EAB-966B-EDAFD2C38749}" destId="{A5710DA3-A5B7-4D6B-AA38-050B0881409A}" srcOrd="2" destOrd="0" presId="urn:microsoft.com/office/officeart/2005/8/layout/orgChart1"/>
-    <dgm:cxn modelId="{7070D96A-0FB5-415C-BEC3-DF4CF5B3636B}" type="presParOf" srcId="{1C0A158C-C5F7-48A3-B55C-FC9CAE181FB1}" destId="{CB56F6A1-AA57-4654-B19B-5220DE1DFE82}" srcOrd="2" destOrd="0" presId="urn:microsoft.com/office/officeart/2005/8/layout/orgChart1"/>
-    <dgm:cxn modelId="{9FCBB8CB-0520-451F-9A14-C4D596408178}" type="presParOf" srcId="{129123F9-3855-4D82-843B-6D17F648ADED}" destId="{14D3A4C6-1E40-4ADF-8A11-519A1B306E32}" srcOrd="4" destOrd="0" presId="urn:microsoft.com/office/officeart/2005/8/layout/orgChart1"/>
-    <dgm:cxn modelId="{2311493B-9541-4E3E-9189-BB98C0B3FFCC}" type="presParOf" srcId="{129123F9-3855-4D82-843B-6D17F648ADED}" destId="{BC8C2CA2-D900-4985-90CA-C01E1FEF4593}" srcOrd="5" destOrd="0" presId="urn:microsoft.com/office/officeart/2005/8/layout/orgChart1"/>
-    <dgm:cxn modelId="{317C9116-BE67-48A6-8C6A-1CEAB184DFD2}" type="presParOf" srcId="{BC8C2CA2-D900-4985-90CA-C01E1FEF4593}" destId="{03C412EA-A366-4BE8-985B-AAAAF2E7172D}" srcOrd="0" destOrd="0" presId="urn:microsoft.com/office/officeart/2005/8/layout/orgChart1"/>
-    <dgm:cxn modelId="{7D4E2B5D-F817-4984-BC0E-4BD051B6D2BD}" type="presParOf" srcId="{03C412EA-A366-4BE8-985B-AAAAF2E7172D}" destId="{B87DD2D6-A50E-48A2-84D2-11DF6E294121}" srcOrd="0" destOrd="0" presId="urn:microsoft.com/office/officeart/2005/8/layout/orgChart1"/>
-    <dgm:cxn modelId="{0D4A7927-C785-4314-BED9-EB299FFFDFD7}" type="presParOf" srcId="{03C412EA-A366-4BE8-985B-AAAAF2E7172D}" destId="{69B01DDF-7B09-4C33-BD1B-611ACC55A21B}" srcOrd="1" destOrd="0" presId="urn:microsoft.com/office/officeart/2005/8/layout/orgChart1"/>
-    <dgm:cxn modelId="{3B89984F-05AA-4C05-96B0-92FBE9D02412}" type="presParOf" srcId="{BC8C2CA2-D900-4985-90CA-C01E1FEF4593}" destId="{C84C4128-5FD2-4177-8224-679BF74C11BA}" srcOrd="1" destOrd="0" presId="urn:microsoft.com/office/officeart/2005/8/layout/orgChart1"/>
-    <dgm:cxn modelId="{FE5CD49D-5BF4-40D3-A692-22E9D43ABEF2}" type="presParOf" srcId="{BC8C2CA2-D900-4985-90CA-C01E1FEF4593}" destId="{7E78CA98-2507-4325-92E3-C22A623E1AEB}" srcOrd="2" destOrd="0" presId="urn:microsoft.com/office/officeart/2005/8/layout/orgChart1"/>
-    <dgm:cxn modelId="{4C5FF96B-9708-43E7-9285-A7130F58CFD8}" type="presParOf" srcId="{129123F9-3855-4D82-843B-6D17F648ADED}" destId="{E8F5CB36-5393-47BC-B138-2AC77A000B9E}" srcOrd="6" destOrd="0" presId="urn:microsoft.com/office/officeart/2005/8/layout/orgChart1"/>
-    <dgm:cxn modelId="{D94CF54C-0CD5-4EC7-80FD-289CD180F92E}" type="presParOf" srcId="{129123F9-3855-4D82-843B-6D17F648ADED}" destId="{D99E9E05-26BD-4A68-A39B-6C0E66226AD4}" srcOrd="7" destOrd="0" presId="urn:microsoft.com/office/officeart/2005/8/layout/orgChart1"/>
-    <dgm:cxn modelId="{E5F38B38-14F5-4759-8C0B-7D3FB5D901B8}" type="presParOf" srcId="{D99E9E05-26BD-4A68-A39B-6C0E66226AD4}" destId="{FAEA5685-6578-43AD-8679-879BF1CF0231}" srcOrd="0" destOrd="0" presId="urn:microsoft.com/office/officeart/2005/8/layout/orgChart1"/>
-    <dgm:cxn modelId="{2A3C6922-FC79-495A-82DE-C65872A700AB}" type="presParOf" srcId="{FAEA5685-6578-43AD-8679-879BF1CF0231}" destId="{DF559129-30AF-43C2-83C8-FDD188F2ECEA}" srcOrd="0" destOrd="0" presId="urn:microsoft.com/office/officeart/2005/8/layout/orgChart1"/>
-    <dgm:cxn modelId="{5A8028BC-C0A1-43A2-BFC6-9B26A2EE2E1F}" type="presParOf" srcId="{FAEA5685-6578-43AD-8679-879BF1CF0231}" destId="{6F07934B-92A3-4103-9632-A65EE9643A2C}" srcOrd="1" destOrd="0" presId="urn:microsoft.com/office/officeart/2005/8/layout/orgChart1"/>
-    <dgm:cxn modelId="{376FC777-90E5-4E2E-9845-C6760B5B81EB}" type="presParOf" srcId="{D99E9E05-26BD-4A68-A39B-6C0E66226AD4}" destId="{A681DEDD-9EE4-4721-AC03-CA8F49C6F349}" srcOrd="1" destOrd="0" presId="urn:microsoft.com/office/officeart/2005/8/layout/orgChart1"/>
-    <dgm:cxn modelId="{EA066D9F-E4FF-4C9D-9D9D-A45B55B19DF5}" type="presParOf" srcId="{D99E9E05-26BD-4A68-A39B-6C0E66226AD4}" destId="{2A824A8A-1BEE-4D95-88C1-7BDED3C43E4E}" srcOrd="2" destOrd="0" presId="urn:microsoft.com/office/officeart/2005/8/layout/orgChart1"/>
-    <dgm:cxn modelId="{EA2E1478-8FFA-4701-9792-07AF06EE5460}" type="presParOf" srcId="{303CB245-BC72-44A0-A5E5-F63A5F5B82AE}" destId="{FE2B89AD-3CE3-4AF1-A8B2-91CD3816EEE6}" srcOrd="2" destOrd="0" presId="urn:microsoft.com/office/officeart/2005/8/layout/orgChart1"/>
+    <dgm:cxn modelId="{82039A9A-473E-426B-84AD-56FC037952CC}" type="presParOf" srcId="{C21E4A27-0657-49E4-AD2D-75459EFD2036}" destId="{303CB245-BC72-44A0-A5E5-F63A5F5B82AE}" srcOrd="0" destOrd="0" presId="urn:microsoft.com/office/officeart/2005/8/layout/orgChart1"/>
+    <dgm:cxn modelId="{0F8C6D3F-7C19-4941-A019-E8557F1EC7F6}" type="presParOf" srcId="{303CB245-BC72-44A0-A5E5-F63A5F5B82AE}" destId="{F85D1FCF-6D22-45E5-81CA-5B987933492E}" srcOrd="0" destOrd="0" presId="urn:microsoft.com/office/officeart/2005/8/layout/orgChart1"/>
+    <dgm:cxn modelId="{B2608F98-8300-4BF3-9FE2-9B1783B12D93}" type="presParOf" srcId="{F85D1FCF-6D22-45E5-81CA-5B987933492E}" destId="{A05A0B0C-81E6-46B0-B8FD-E27721847AAD}" srcOrd="0" destOrd="0" presId="urn:microsoft.com/office/officeart/2005/8/layout/orgChart1"/>
+    <dgm:cxn modelId="{74FA666B-DE56-4B22-B222-76FD52C69DBE}" type="presParOf" srcId="{F85D1FCF-6D22-45E5-81CA-5B987933492E}" destId="{2AC58D0F-FC34-4300-824A-15D3944D36D7}" srcOrd="1" destOrd="0" presId="urn:microsoft.com/office/officeart/2005/8/layout/orgChart1"/>
+    <dgm:cxn modelId="{F14CDBB1-9415-43EA-9A08-2325D1248F7F}" type="presParOf" srcId="{303CB245-BC72-44A0-A5E5-F63A5F5B82AE}" destId="{129123F9-3855-4D82-843B-6D17F648ADED}" srcOrd="1" destOrd="0" presId="urn:microsoft.com/office/officeart/2005/8/layout/orgChart1"/>
+    <dgm:cxn modelId="{116880E7-A678-4467-9DCF-C303EB590D61}" type="presParOf" srcId="{129123F9-3855-4D82-843B-6D17F648ADED}" destId="{CE511299-255A-4A60-BFC9-8A6BF5A439A2}" srcOrd="0" destOrd="0" presId="urn:microsoft.com/office/officeart/2005/8/layout/orgChart1"/>
+    <dgm:cxn modelId="{32F5C241-E60A-4847-8368-44239EA6A9E7}" type="presParOf" srcId="{129123F9-3855-4D82-843B-6D17F648ADED}" destId="{48A46CAF-E063-412C-A87F-86C102DE1E0A}" srcOrd="1" destOrd="0" presId="urn:microsoft.com/office/officeart/2005/8/layout/orgChart1"/>
+    <dgm:cxn modelId="{24C2106E-F95A-4DF3-8CAA-064687EBEFFE}" type="presParOf" srcId="{48A46CAF-E063-412C-A87F-86C102DE1E0A}" destId="{B8375D65-FC95-4EE1-A84B-85697BDEC38D}" srcOrd="0" destOrd="0" presId="urn:microsoft.com/office/officeart/2005/8/layout/orgChart1"/>
+    <dgm:cxn modelId="{E41C8052-7693-4B42-9F26-D16AF80C0E80}" type="presParOf" srcId="{B8375D65-FC95-4EE1-A84B-85697BDEC38D}" destId="{92DF9DB8-ADD3-49EB-94D5-C3D4F118BFF4}" srcOrd="0" destOrd="0" presId="urn:microsoft.com/office/officeart/2005/8/layout/orgChart1"/>
+    <dgm:cxn modelId="{1EC4DBCE-828E-43CD-947C-1016652CE257}" type="presParOf" srcId="{B8375D65-FC95-4EE1-A84B-85697BDEC38D}" destId="{74CB19A6-EC26-4648-81DC-0E6F06DFD3B8}" srcOrd="1" destOrd="0" presId="urn:microsoft.com/office/officeart/2005/8/layout/orgChart1"/>
+    <dgm:cxn modelId="{9615240B-D077-479B-B008-F77B1D144BEE}" type="presParOf" srcId="{48A46CAF-E063-412C-A87F-86C102DE1E0A}" destId="{9EEBB31A-B747-463F-AC9B-86B2512EF261}" srcOrd="1" destOrd="0" presId="urn:microsoft.com/office/officeart/2005/8/layout/orgChart1"/>
+    <dgm:cxn modelId="{E3E180A4-85AD-494C-AB59-79DB7B744331}" type="presParOf" srcId="{9EEBB31A-B747-463F-AC9B-86B2512EF261}" destId="{AE9FDFD5-E5D5-4E9B-BF48-0EE2D047B1AD}" srcOrd="0" destOrd="0" presId="urn:microsoft.com/office/officeart/2005/8/layout/orgChart1"/>
+    <dgm:cxn modelId="{E99CCA12-CE92-40FE-82FE-38334CB0A757}" type="presParOf" srcId="{9EEBB31A-B747-463F-AC9B-86B2512EF261}" destId="{CAE29FA5-B941-4638-9117-84E64C04F6BF}" srcOrd="1" destOrd="0" presId="urn:microsoft.com/office/officeart/2005/8/layout/orgChart1"/>
+    <dgm:cxn modelId="{F4C6967F-EF6C-4007-A9E6-66D42835B1D1}" type="presParOf" srcId="{CAE29FA5-B941-4638-9117-84E64C04F6BF}" destId="{C00CB5B2-CC6D-4039-BB8C-00E8F624F77E}" srcOrd="0" destOrd="0" presId="urn:microsoft.com/office/officeart/2005/8/layout/orgChart1"/>
+    <dgm:cxn modelId="{F4F0289C-3190-4BAF-8147-A2D0094FF400}" type="presParOf" srcId="{C00CB5B2-CC6D-4039-BB8C-00E8F624F77E}" destId="{9B7AD01D-C590-43AB-93C9-9555A15171C1}" srcOrd="0" destOrd="0" presId="urn:microsoft.com/office/officeart/2005/8/layout/orgChart1"/>
+    <dgm:cxn modelId="{21DFB4D6-F0CD-44EA-91F7-910A58BF365A}" type="presParOf" srcId="{C00CB5B2-CC6D-4039-BB8C-00E8F624F77E}" destId="{771F07AB-B1A9-4D32-9210-398584376502}" srcOrd="1" destOrd="0" presId="urn:microsoft.com/office/officeart/2005/8/layout/orgChart1"/>
+    <dgm:cxn modelId="{5CD06066-FE94-40AF-A69D-9A5E4E1E6207}" type="presParOf" srcId="{CAE29FA5-B941-4638-9117-84E64C04F6BF}" destId="{91D7860F-2ECF-4808-9392-47B30CAFBF83}" srcOrd="1" destOrd="0" presId="urn:microsoft.com/office/officeart/2005/8/layout/orgChart1"/>
+    <dgm:cxn modelId="{2902F4BB-8F7A-4873-B640-FF891A534A0F}" type="presParOf" srcId="{91D7860F-2ECF-4808-9392-47B30CAFBF83}" destId="{E04233A4-917D-4DDC-B098-3CEDE33765A8}" srcOrd="0" destOrd="0" presId="urn:microsoft.com/office/officeart/2005/8/layout/orgChart1"/>
+    <dgm:cxn modelId="{5EAA53AB-D3D1-47AE-905D-A0010F495CDA}" type="presParOf" srcId="{91D7860F-2ECF-4808-9392-47B30CAFBF83}" destId="{26613DCE-495D-4DA7-8DFF-6EAD9C910815}" srcOrd="1" destOrd="0" presId="urn:microsoft.com/office/officeart/2005/8/layout/orgChart1"/>
+    <dgm:cxn modelId="{F4C9F4BB-5729-42C1-B598-07220399C9BE}" type="presParOf" srcId="{26613DCE-495D-4DA7-8DFF-6EAD9C910815}" destId="{24E5B3DC-7709-4F63-82B8-1C0FEA355672}" srcOrd="0" destOrd="0" presId="urn:microsoft.com/office/officeart/2005/8/layout/orgChart1"/>
+    <dgm:cxn modelId="{2F5ABB29-7FE9-48C6-9EFB-CAFBDE05F9F5}" type="presParOf" srcId="{24E5B3DC-7709-4F63-82B8-1C0FEA355672}" destId="{7F9E191A-FED7-42B6-9443-FA1141822762}" srcOrd="0" destOrd="0" presId="urn:microsoft.com/office/officeart/2005/8/layout/orgChart1"/>
+    <dgm:cxn modelId="{FDF5C19B-FBE8-48EE-B79C-7AF3CECCD2C6}" type="presParOf" srcId="{24E5B3DC-7709-4F63-82B8-1C0FEA355672}" destId="{2BEAAAE7-DA2A-418D-8D34-928C6F6234DD}" srcOrd="1" destOrd="0" presId="urn:microsoft.com/office/officeart/2005/8/layout/orgChart1"/>
+    <dgm:cxn modelId="{95A9F200-8D44-4DC7-8BB0-BA47862BFBE7}" type="presParOf" srcId="{26613DCE-495D-4DA7-8DFF-6EAD9C910815}" destId="{FE36C9C0-C5C5-4270-8839-A1DC953ABD4A}" srcOrd="1" destOrd="0" presId="urn:microsoft.com/office/officeart/2005/8/layout/orgChart1"/>
+    <dgm:cxn modelId="{AC254A1F-D4E9-478D-BFA1-481FB5DE3993}" type="presParOf" srcId="{26613DCE-495D-4DA7-8DFF-6EAD9C910815}" destId="{8D89CA71-EEBD-4B13-97CA-5A93C8A20C98}" srcOrd="2" destOrd="0" presId="urn:microsoft.com/office/officeart/2005/8/layout/orgChart1"/>
+    <dgm:cxn modelId="{199536E5-6DC4-4310-8AC1-819A51D69C5C}" type="presParOf" srcId="{91D7860F-2ECF-4808-9392-47B30CAFBF83}" destId="{61949044-9275-4E51-96B3-616051701AB1}" srcOrd="2" destOrd="0" presId="urn:microsoft.com/office/officeart/2005/8/layout/orgChart1"/>
+    <dgm:cxn modelId="{5EA38CB1-7518-41FB-9834-6E5B907F2F8B}" type="presParOf" srcId="{91D7860F-2ECF-4808-9392-47B30CAFBF83}" destId="{DFF278C4-3B27-413B-88D2-282ABBDDD95B}" srcOrd="3" destOrd="0" presId="urn:microsoft.com/office/officeart/2005/8/layout/orgChart1"/>
+    <dgm:cxn modelId="{B7724479-0CC9-4B09-9603-376B89ED3C12}" type="presParOf" srcId="{DFF278C4-3B27-413B-88D2-282ABBDDD95B}" destId="{8135EF3E-A7A3-4BC9-A657-C29F5DA342B1}" srcOrd="0" destOrd="0" presId="urn:microsoft.com/office/officeart/2005/8/layout/orgChart1"/>
+    <dgm:cxn modelId="{9E8E8DEA-4753-4A6C-8543-7F50A5019C51}" type="presParOf" srcId="{8135EF3E-A7A3-4BC9-A657-C29F5DA342B1}" destId="{B9E6269E-0132-4BE7-A08B-13FFC62623D5}" srcOrd="0" destOrd="0" presId="urn:microsoft.com/office/officeart/2005/8/layout/orgChart1"/>
+    <dgm:cxn modelId="{DACC3B3C-FD93-429B-9074-48CEF35E33EA}" type="presParOf" srcId="{8135EF3E-A7A3-4BC9-A657-C29F5DA342B1}" destId="{6547041B-40D7-482D-BDCA-BDDB8EC9E4F3}" srcOrd="1" destOrd="0" presId="urn:microsoft.com/office/officeart/2005/8/layout/orgChart1"/>
+    <dgm:cxn modelId="{81850182-F204-42C8-AFB0-572356A13B9D}" type="presParOf" srcId="{DFF278C4-3B27-413B-88D2-282ABBDDD95B}" destId="{047D3732-CA9C-4EA8-949C-5568D5761DBC}" srcOrd="1" destOrd="0" presId="urn:microsoft.com/office/officeart/2005/8/layout/orgChart1"/>
+    <dgm:cxn modelId="{EB42725D-DD22-4802-AF6F-05BD0A7BACC3}" type="presParOf" srcId="{DFF278C4-3B27-413B-88D2-282ABBDDD95B}" destId="{64F3E270-BB9B-4685-BE7E-1EC44EF8D0B3}" srcOrd="2" destOrd="0" presId="urn:microsoft.com/office/officeart/2005/8/layout/orgChart1"/>
+    <dgm:cxn modelId="{9AC53BC3-F586-4939-9125-92FF25743E60}" type="presParOf" srcId="{91D7860F-2ECF-4808-9392-47B30CAFBF83}" destId="{D5194FFF-2B59-411E-BB8C-1107B45FF9D2}" srcOrd="4" destOrd="0" presId="urn:microsoft.com/office/officeart/2005/8/layout/orgChart1"/>
+    <dgm:cxn modelId="{7794F856-80E3-44D2-9AD5-71B22F468236}" type="presParOf" srcId="{91D7860F-2ECF-4808-9392-47B30CAFBF83}" destId="{1EED40DC-4A35-479D-A877-29E4E1A2F28D}" srcOrd="5" destOrd="0" presId="urn:microsoft.com/office/officeart/2005/8/layout/orgChart1"/>
+    <dgm:cxn modelId="{1CDFD4ED-10B6-49A9-907B-D182ECF070FB}" type="presParOf" srcId="{1EED40DC-4A35-479D-A877-29E4E1A2F28D}" destId="{B674FC66-18CE-4B3C-BB4D-E3F7F20F663B}" srcOrd="0" destOrd="0" presId="urn:microsoft.com/office/officeart/2005/8/layout/orgChart1"/>
+    <dgm:cxn modelId="{4F723F13-F7AE-49D7-AD9E-4FC12BEEBC9D}" type="presParOf" srcId="{B674FC66-18CE-4B3C-BB4D-E3F7F20F663B}" destId="{E772C66C-1B80-41B0-BDC1-4520BF1832E7}" srcOrd="0" destOrd="0" presId="urn:microsoft.com/office/officeart/2005/8/layout/orgChart1"/>
+    <dgm:cxn modelId="{C06A7E88-56D2-433D-8D45-8FE0C55727D1}" type="presParOf" srcId="{B674FC66-18CE-4B3C-BB4D-E3F7F20F663B}" destId="{BE90E482-D934-497E-BB56-EB65923110A8}" srcOrd="1" destOrd="0" presId="urn:microsoft.com/office/officeart/2005/8/layout/orgChart1"/>
+    <dgm:cxn modelId="{410ED62D-470C-4ACA-81D9-870FEF0A8766}" type="presParOf" srcId="{1EED40DC-4A35-479D-A877-29E4E1A2F28D}" destId="{4BCE2B4C-29C8-4C47-A497-0CB473E4EFFB}" srcOrd="1" destOrd="0" presId="urn:microsoft.com/office/officeart/2005/8/layout/orgChart1"/>
+    <dgm:cxn modelId="{71E816CD-2C2C-479B-A671-AB3F8651570B}" type="presParOf" srcId="{1EED40DC-4A35-479D-A877-29E4E1A2F28D}" destId="{820C5281-8D82-4B5E-9981-FCE3EBCD3835}" srcOrd="2" destOrd="0" presId="urn:microsoft.com/office/officeart/2005/8/layout/orgChart1"/>
+    <dgm:cxn modelId="{5B1C2444-1E2D-4DE1-BC2A-36EF54F6608B}" type="presParOf" srcId="{91D7860F-2ECF-4808-9392-47B30CAFBF83}" destId="{6A09A6B1-ADB8-44C6-B5A4-69813F192DBA}" srcOrd="6" destOrd="0" presId="urn:microsoft.com/office/officeart/2005/8/layout/orgChart1"/>
+    <dgm:cxn modelId="{0BC26CEF-5E0F-4F55-B4CC-5735F4585C73}" type="presParOf" srcId="{91D7860F-2ECF-4808-9392-47B30CAFBF83}" destId="{CE23EAD8-86C7-437D-B7F1-A4C0ED55A7A0}" srcOrd="7" destOrd="0" presId="urn:microsoft.com/office/officeart/2005/8/layout/orgChart1"/>
+    <dgm:cxn modelId="{A8E7699E-9490-4B3A-A7A4-474DCC3D17C5}" type="presParOf" srcId="{CE23EAD8-86C7-437D-B7F1-A4C0ED55A7A0}" destId="{F9CAE3A2-5C4A-4C9B-A4D0-3065B05EB5B3}" srcOrd="0" destOrd="0" presId="urn:microsoft.com/office/officeart/2005/8/layout/orgChart1"/>
+    <dgm:cxn modelId="{C5A7F191-BD21-4B47-9E67-78EB61AAAE0B}" type="presParOf" srcId="{F9CAE3A2-5C4A-4C9B-A4D0-3065B05EB5B3}" destId="{9D7AD784-73D2-4A52-BD0C-36231CD4252A}" srcOrd="0" destOrd="0" presId="urn:microsoft.com/office/officeart/2005/8/layout/orgChart1"/>
+    <dgm:cxn modelId="{6FB134E3-EA53-4AAE-9B12-1CA36D6660C7}" type="presParOf" srcId="{F9CAE3A2-5C4A-4C9B-A4D0-3065B05EB5B3}" destId="{F96DA5F0-8D34-45BB-8ACD-339010A9C9ED}" srcOrd="1" destOrd="0" presId="urn:microsoft.com/office/officeart/2005/8/layout/orgChart1"/>
+    <dgm:cxn modelId="{5C6B3609-AE1F-4629-A0D6-CD2945E4DFD3}" type="presParOf" srcId="{CE23EAD8-86C7-437D-B7F1-A4C0ED55A7A0}" destId="{E49DB650-F0FC-4817-853A-0D7989C4DDEA}" srcOrd="1" destOrd="0" presId="urn:microsoft.com/office/officeart/2005/8/layout/orgChart1"/>
+    <dgm:cxn modelId="{3A9B68F2-3EEA-47F3-AF74-B4775FC281BB}" type="presParOf" srcId="{CE23EAD8-86C7-437D-B7F1-A4C0ED55A7A0}" destId="{74AF3B34-988A-4FA9-B3E6-173419C98E59}" srcOrd="2" destOrd="0" presId="urn:microsoft.com/office/officeart/2005/8/layout/orgChart1"/>
+    <dgm:cxn modelId="{674445BB-EFB2-4DA6-8613-ED4EE9314D9D}" type="presParOf" srcId="{91D7860F-2ECF-4808-9392-47B30CAFBF83}" destId="{8A89DC42-7582-4359-8809-68E159879BA2}" srcOrd="8" destOrd="0" presId="urn:microsoft.com/office/officeart/2005/8/layout/orgChart1"/>
+    <dgm:cxn modelId="{DF292EB7-C6D8-418A-AB64-A49B46D66DD2}" type="presParOf" srcId="{91D7860F-2ECF-4808-9392-47B30CAFBF83}" destId="{0A2477BC-164B-4E92-93D8-5F22E4832575}" srcOrd="9" destOrd="0" presId="urn:microsoft.com/office/officeart/2005/8/layout/orgChart1"/>
+    <dgm:cxn modelId="{877042E5-9228-479F-A42F-03B499593579}" type="presParOf" srcId="{0A2477BC-164B-4E92-93D8-5F22E4832575}" destId="{82D01E32-F6E3-46D8-8781-2D7B31686445}" srcOrd="0" destOrd="0" presId="urn:microsoft.com/office/officeart/2005/8/layout/orgChart1"/>
+    <dgm:cxn modelId="{DD22424C-B6EA-4A75-99C5-769FE4A1CC20}" type="presParOf" srcId="{82D01E32-F6E3-46D8-8781-2D7B31686445}" destId="{3C03E665-D737-4331-99DB-9B76DF31B819}" srcOrd="0" destOrd="0" presId="urn:microsoft.com/office/officeart/2005/8/layout/orgChart1"/>
+    <dgm:cxn modelId="{B2CC9E31-0B97-4983-B16E-462E3554A773}" type="presParOf" srcId="{82D01E32-F6E3-46D8-8781-2D7B31686445}" destId="{C2A0A3D6-034C-46CA-858E-620230EA9229}" srcOrd="1" destOrd="0" presId="urn:microsoft.com/office/officeart/2005/8/layout/orgChart1"/>
+    <dgm:cxn modelId="{A9F5F60B-0595-4B6C-A7A1-776DC260C518}" type="presParOf" srcId="{0A2477BC-164B-4E92-93D8-5F22E4832575}" destId="{5D877E07-F17E-49C3-9930-557C8B366AFE}" srcOrd="1" destOrd="0" presId="urn:microsoft.com/office/officeart/2005/8/layout/orgChart1"/>
+    <dgm:cxn modelId="{A83AACE7-2136-4FD4-A648-F7641382BF46}" type="presParOf" srcId="{0A2477BC-164B-4E92-93D8-5F22E4832575}" destId="{5B45213D-04EF-4278-AFD9-9846B9786B71}" srcOrd="2" destOrd="0" presId="urn:microsoft.com/office/officeart/2005/8/layout/orgChart1"/>
+    <dgm:cxn modelId="{3384319D-ED8E-42A0-A301-EC47F6DBE8DA}" type="presParOf" srcId="{91D7860F-2ECF-4808-9392-47B30CAFBF83}" destId="{86B8F41F-83C5-4AE5-9A8B-236E961BAFB2}" srcOrd="10" destOrd="0" presId="urn:microsoft.com/office/officeart/2005/8/layout/orgChart1"/>
+    <dgm:cxn modelId="{C195BAE4-9C9D-4DAA-A6E5-E905A05C12A1}" type="presParOf" srcId="{91D7860F-2ECF-4808-9392-47B30CAFBF83}" destId="{17F06FE0-007B-434D-8227-15F3176B1C42}" srcOrd="11" destOrd="0" presId="urn:microsoft.com/office/officeart/2005/8/layout/orgChart1"/>
+    <dgm:cxn modelId="{74221B04-B59D-4967-A096-D86062ADE053}" type="presParOf" srcId="{17F06FE0-007B-434D-8227-15F3176B1C42}" destId="{E78898A7-FF5C-478E-924D-B5170912E99F}" srcOrd="0" destOrd="0" presId="urn:microsoft.com/office/officeart/2005/8/layout/orgChart1"/>
+    <dgm:cxn modelId="{8761C471-6ECA-42DF-8D67-99E8079FDFE2}" type="presParOf" srcId="{E78898A7-FF5C-478E-924D-B5170912E99F}" destId="{2E0E43EB-8EA6-43C3-B5CA-BFAED82941AD}" srcOrd="0" destOrd="0" presId="urn:microsoft.com/office/officeart/2005/8/layout/orgChart1"/>
+    <dgm:cxn modelId="{E15E1C1A-53CC-4ED7-8C0B-2667496E6D98}" type="presParOf" srcId="{E78898A7-FF5C-478E-924D-B5170912E99F}" destId="{5FFB901A-BEFE-491E-BF6E-47010DE345F2}" srcOrd="1" destOrd="0" presId="urn:microsoft.com/office/officeart/2005/8/layout/orgChart1"/>
+    <dgm:cxn modelId="{9DB91251-F578-4FEC-95DF-4AC9FA3A04F0}" type="presParOf" srcId="{17F06FE0-007B-434D-8227-15F3176B1C42}" destId="{B9872F11-AE97-4F6B-A6B0-336C156BE8A8}" srcOrd="1" destOrd="0" presId="urn:microsoft.com/office/officeart/2005/8/layout/orgChart1"/>
+    <dgm:cxn modelId="{2CC72DCD-6F9C-4339-8935-48E5CBDC572D}" type="presParOf" srcId="{17F06FE0-007B-434D-8227-15F3176B1C42}" destId="{BF387F90-766E-4D90-BCE7-8BE05076CB3E}" srcOrd="2" destOrd="0" presId="urn:microsoft.com/office/officeart/2005/8/layout/orgChart1"/>
+    <dgm:cxn modelId="{69469371-F464-477D-9776-445C800AC4F6}" type="presParOf" srcId="{91D7860F-2ECF-4808-9392-47B30CAFBF83}" destId="{373BC3D5-D283-45B0-833F-0C636975B290}" srcOrd="12" destOrd="0" presId="urn:microsoft.com/office/officeart/2005/8/layout/orgChart1"/>
+    <dgm:cxn modelId="{78C8298B-22F0-4727-AD1D-5B103AD118A4}" type="presParOf" srcId="{91D7860F-2ECF-4808-9392-47B30CAFBF83}" destId="{8804F03A-5016-472B-8F18-714D83DBFDF1}" srcOrd="13" destOrd="0" presId="urn:microsoft.com/office/officeart/2005/8/layout/orgChart1"/>
+    <dgm:cxn modelId="{9F2606AD-2032-418E-9E54-C196115ABB96}" type="presParOf" srcId="{8804F03A-5016-472B-8F18-714D83DBFDF1}" destId="{77F7C702-94A8-4605-947F-B4B11327971E}" srcOrd="0" destOrd="0" presId="urn:microsoft.com/office/officeart/2005/8/layout/orgChart1"/>
+    <dgm:cxn modelId="{33F3FCAA-284B-4EA7-81D2-935BE69D584E}" type="presParOf" srcId="{77F7C702-94A8-4605-947F-B4B11327971E}" destId="{7E2E5C24-1E10-4A20-9DF4-43572CF8303E}" srcOrd="0" destOrd="0" presId="urn:microsoft.com/office/officeart/2005/8/layout/orgChart1"/>
+    <dgm:cxn modelId="{7C028B16-E0C0-40AF-9EBF-AACD6443DEAA}" type="presParOf" srcId="{77F7C702-94A8-4605-947F-B4B11327971E}" destId="{70693D6C-48BE-4499-83CC-E3B84562FA76}" srcOrd="1" destOrd="0" presId="urn:microsoft.com/office/officeart/2005/8/layout/orgChart1"/>
+    <dgm:cxn modelId="{5F0278E4-9FE4-40AE-9BD7-1C50EF3ED14A}" type="presParOf" srcId="{8804F03A-5016-472B-8F18-714D83DBFDF1}" destId="{8524A341-2173-477B-9C34-510DCA0DFDD6}" srcOrd="1" destOrd="0" presId="urn:microsoft.com/office/officeart/2005/8/layout/orgChart1"/>
+    <dgm:cxn modelId="{A307A1F0-22B9-448A-85F6-B0FD2085840C}" type="presParOf" srcId="{8804F03A-5016-472B-8F18-714D83DBFDF1}" destId="{6DA5B926-5685-4138-9EC5-DD17E7962048}" srcOrd="2" destOrd="0" presId="urn:microsoft.com/office/officeart/2005/8/layout/orgChart1"/>
+    <dgm:cxn modelId="{8B6D676F-BE74-4D29-95AA-60760558D6C6}" type="presParOf" srcId="{91D7860F-2ECF-4808-9392-47B30CAFBF83}" destId="{BBD617AE-88E3-4EAE-AE93-44C9E546809C}" srcOrd="14" destOrd="0" presId="urn:microsoft.com/office/officeart/2005/8/layout/orgChart1"/>
+    <dgm:cxn modelId="{916AF9F2-538A-469F-9BDD-F93FBA2C92BF}" type="presParOf" srcId="{91D7860F-2ECF-4808-9392-47B30CAFBF83}" destId="{35F4D66A-EEFD-4F00-AE78-DD28B5DA4C17}" srcOrd="15" destOrd="0" presId="urn:microsoft.com/office/officeart/2005/8/layout/orgChart1"/>
+    <dgm:cxn modelId="{075A37C4-21A6-48E2-B2F0-15F003D95B16}" type="presParOf" srcId="{35F4D66A-EEFD-4F00-AE78-DD28B5DA4C17}" destId="{C23983D5-F45D-45A1-9A90-6F7A4F9ED282}" srcOrd="0" destOrd="0" presId="urn:microsoft.com/office/officeart/2005/8/layout/orgChart1"/>
+    <dgm:cxn modelId="{8906E7AB-605C-4E53-9D08-D2EF9649C16C}" type="presParOf" srcId="{C23983D5-F45D-45A1-9A90-6F7A4F9ED282}" destId="{8C3DE112-702A-48B2-9EDE-086CA4E902E6}" srcOrd="0" destOrd="0" presId="urn:microsoft.com/office/officeart/2005/8/layout/orgChart1"/>
+    <dgm:cxn modelId="{666CEC60-9511-4D70-BC0D-2E368DF8CF0A}" type="presParOf" srcId="{C23983D5-F45D-45A1-9A90-6F7A4F9ED282}" destId="{70AFF10A-B380-4829-B5CD-1DC0DC1A2A66}" srcOrd="1" destOrd="0" presId="urn:microsoft.com/office/officeart/2005/8/layout/orgChart1"/>
+    <dgm:cxn modelId="{03680C56-884A-44D1-AD77-262A7567E41F}" type="presParOf" srcId="{35F4D66A-EEFD-4F00-AE78-DD28B5DA4C17}" destId="{5DC382AE-F8AE-4EF5-88C3-BA9FDE3934B2}" srcOrd="1" destOrd="0" presId="urn:microsoft.com/office/officeart/2005/8/layout/orgChart1"/>
+    <dgm:cxn modelId="{DCC53634-A2B0-4950-B239-81D3F8862F94}" type="presParOf" srcId="{35F4D66A-EEFD-4F00-AE78-DD28B5DA4C17}" destId="{18AC446A-5F9E-423C-B6DF-A0293481AE06}" srcOrd="2" destOrd="0" presId="urn:microsoft.com/office/officeart/2005/8/layout/orgChart1"/>
+    <dgm:cxn modelId="{9004D1BC-F0A9-465A-81DC-5476DFDB95AB}" type="presParOf" srcId="{91D7860F-2ECF-4808-9392-47B30CAFBF83}" destId="{CBF4D579-89FC-4A80-8E59-315DD447F223}" srcOrd="16" destOrd="0" presId="urn:microsoft.com/office/officeart/2005/8/layout/orgChart1"/>
+    <dgm:cxn modelId="{F53046FB-49E9-4DEB-A965-A33E23BDEAE0}" type="presParOf" srcId="{91D7860F-2ECF-4808-9392-47B30CAFBF83}" destId="{4A1BB71C-4FB2-4F80-954C-B8E5F81224CA}" srcOrd="17" destOrd="0" presId="urn:microsoft.com/office/officeart/2005/8/layout/orgChart1"/>
+    <dgm:cxn modelId="{F16FD684-0604-4E52-9AD9-4C6A84F51016}" type="presParOf" srcId="{4A1BB71C-4FB2-4F80-954C-B8E5F81224CA}" destId="{19517EF9-3D82-4808-990A-E26FE5DB34A5}" srcOrd="0" destOrd="0" presId="urn:microsoft.com/office/officeart/2005/8/layout/orgChart1"/>
+    <dgm:cxn modelId="{9FEA13B2-409C-4A60-A1D9-FEE13B468455}" type="presParOf" srcId="{19517EF9-3D82-4808-990A-E26FE5DB34A5}" destId="{9451C940-8716-4CF1-9E64-C1A586BADC8D}" srcOrd="0" destOrd="0" presId="urn:microsoft.com/office/officeart/2005/8/layout/orgChart1"/>
+    <dgm:cxn modelId="{C88B8351-12E7-4BB8-ACCC-B8ACC46FF346}" type="presParOf" srcId="{19517EF9-3D82-4808-990A-E26FE5DB34A5}" destId="{7DDB0E15-BB4C-496A-9681-157E40BFACAA}" srcOrd="1" destOrd="0" presId="urn:microsoft.com/office/officeart/2005/8/layout/orgChart1"/>
+    <dgm:cxn modelId="{1511D69F-7F7F-4AF1-A573-F2AEA47B5ABE}" type="presParOf" srcId="{4A1BB71C-4FB2-4F80-954C-B8E5F81224CA}" destId="{8342622C-D1F8-4B6B-ABBE-E85C3122A31A}" srcOrd="1" destOrd="0" presId="urn:microsoft.com/office/officeart/2005/8/layout/orgChart1"/>
+    <dgm:cxn modelId="{3083EC40-FD18-4129-AD53-A91A11E18F08}" type="presParOf" srcId="{4A1BB71C-4FB2-4F80-954C-B8E5F81224CA}" destId="{0234C287-DB1C-4309-9F4A-B362EEE61AA1}" srcOrd="2" destOrd="0" presId="urn:microsoft.com/office/officeart/2005/8/layout/orgChart1"/>
+    <dgm:cxn modelId="{15D8AED7-BE06-4BD3-90C1-20EC9BAD0830}" type="presParOf" srcId="{91D7860F-2ECF-4808-9392-47B30CAFBF83}" destId="{619DCB2D-2CBD-4ADC-A2DA-BF71D67FC155}" srcOrd="18" destOrd="0" presId="urn:microsoft.com/office/officeart/2005/8/layout/orgChart1"/>
+    <dgm:cxn modelId="{BEF14A01-4289-493B-9BF6-F464852813BB}" type="presParOf" srcId="{91D7860F-2ECF-4808-9392-47B30CAFBF83}" destId="{9ADA0FF7-29CE-4A8D-B6B4-20C330A46B2D}" srcOrd="19" destOrd="0" presId="urn:microsoft.com/office/officeart/2005/8/layout/orgChart1"/>
+    <dgm:cxn modelId="{C36FFD4A-10B2-4A42-B8AB-0EAE052D1E87}" type="presParOf" srcId="{9ADA0FF7-29CE-4A8D-B6B4-20C330A46B2D}" destId="{0C0E4700-8229-4F0D-9833-4454D9D96A4B}" srcOrd="0" destOrd="0" presId="urn:microsoft.com/office/officeart/2005/8/layout/orgChart1"/>
+    <dgm:cxn modelId="{3C11A634-ADCA-46CA-A453-75B368292111}" type="presParOf" srcId="{0C0E4700-8229-4F0D-9833-4454D9D96A4B}" destId="{15D5A047-BD1E-44BB-8C62-7832884031E3}" srcOrd="0" destOrd="0" presId="urn:microsoft.com/office/officeart/2005/8/layout/orgChart1"/>
+    <dgm:cxn modelId="{00E88AB5-4AEE-4C7D-8CDF-3875011A169B}" type="presParOf" srcId="{0C0E4700-8229-4F0D-9833-4454D9D96A4B}" destId="{B79C4B26-2AED-40A2-B593-00A372B3B5A1}" srcOrd="1" destOrd="0" presId="urn:microsoft.com/office/officeart/2005/8/layout/orgChart1"/>
+    <dgm:cxn modelId="{600AFA2E-F2E9-4A31-B801-D2AF09CE839B}" type="presParOf" srcId="{9ADA0FF7-29CE-4A8D-B6B4-20C330A46B2D}" destId="{845EC36E-FCA8-4F12-A1BA-EBB38558745E}" srcOrd="1" destOrd="0" presId="urn:microsoft.com/office/officeart/2005/8/layout/orgChart1"/>
+    <dgm:cxn modelId="{46CA6BB2-8402-431A-B629-96AD4D12E0FD}" type="presParOf" srcId="{9ADA0FF7-29CE-4A8D-B6B4-20C330A46B2D}" destId="{9AD1F693-77DC-45A4-B8C0-BEC27C433AC3}" srcOrd="2" destOrd="0" presId="urn:microsoft.com/office/officeart/2005/8/layout/orgChart1"/>
+    <dgm:cxn modelId="{FD2984DE-583E-4FA8-B518-A9CB8A1E6720}" type="presParOf" srcId="{91D7860F-2ECF-4808-9392-47B30CAFBF83}" destId="{48372692-4EB9-4EFF-8B16-47B5D192D518}" srcOrd="20" destOrd="0" presId="urn:microsoft.com/office/officeart/2005/8/layout/orgChart1"/>
+    <dgm:cxn modelId="{9A18B9AA-0909-4FAC-AE14-E527F5040062}" type="presParOf" srcId="{91D7860F-2ECF-4808-9392-47B30CAFBF83}" destId="{F3796D22-30E1-4D34-BB18-8C4EBB3FD8E7}" srcOrd="21" destOrd="0" presId="urn:microsoft.com/office/officeart/2005/8/layout/orgChart1"/>
+    <dgm:cxn modelId="{E1BD505B-4849-4E02-972E-D6D388144D37}" type="presParOf" srcId="{F3796D22-30E1-4D34-BB18-8C4EBB3FD8E7}" destId="{5A42CAD0-BD7F-4D5F-A544-F2E97F780855}" srcOrd="0" destOrd="0" presId="urn:microsoft.com/office/officeart/2005/8/layout/orgChart1"/>
+    <dgm:cxn modelId="{9735F106-00E0-45E2-8911-D46C42A8DCF7}" type="presParOf" srcId="{5A42CAD0-BD7F-4D5F-A544-F2E97F780855}" destId="{B00B0B0A-6121-4749-8039-9D974B5A160A}" srcOrd="0" destOrd="0" presId="urn:microsoft.com/office/officeart/2005/8/layout/orgChart1"/>
+    <dgm:cxn modelId="{05CB08FC-D1D4-4630-B548-5D01C3BDE630}" type="presParOf" srcId="{5A42CAD0-BD7F-4D5F-A544-F2E97F780855}" destId="{6B462F12-F4DE-4BFF-8F87-9C37C758721D}" srcOrd="1" destOrd="0" presId="urn:microsoft.com/office/officeart/2005/8/layout/orgChart1"/>
+    <dgm:cxn modelId="{77803E8E-86B3-4894-9C42-3DFC459E82EB}" type="presParOf" srcId="{F3796D22-30E1-4D34-BB18-8C4EBB3FD8E7}" destId="{BACD09B7-185E-444A-A088-91F04C924A40}" srcOrd="1" destOrd="0" presId="urn:microsoft.com/office/officeart/2005/8/layout/orgChart1"/>
+    <dgm:cxn modelId="{FA2E65E3-AC9F-46D8-BB61-FD5713377DB2}" type="presParOf" srcId="{F3796D22-30E1-4D34-BB18-8C4EBB3FD8E7}" destId="{DFF0D1DA-38CA-4753-9913-03842B3B3BE1}" srcOrd="2" destOrd="0" presId="urn:microsoft.com/office/officeart/2005/8/layout/orgChart1"/>
+    <dgm:cxn modelId="{7EA44C09-5095-41A4-A289-9952755238CB}" type="presParOf" srcId="{91D7860F-2ECF-4808-9392-47B30CAFBF83}" destId="{4646A681-E590-452C-B6C7-41709223B143}" srcOrd="22" destOrd="0" presId="urn:microsoft.com/office/officeart/2005/8/layout/orgChart1"/>
+    <dgm:cxn modelId="{65D6E537-DCD7-4C3B-B51C-4C174E9FABB7}" type="presParOf" srcId="{91D7860F-2ECF-4808-9392-47B30CAFBF83}" destId="{3AC6527F-C364-45FC-82A7-A8D082335F47}" srcOrd="23" destOrd="0" presId="urn:microsoft.com/office/officeart/2005/8/layout/orgChart1"/>
+    <dgm:cxn modelId="{0E4991E6-D1CA-47FE-84DD-90FEB40FBDBE}" type="presParOf" srcId="{3AC6527F-C364-45FC-82A7-A8D082335F47}" destId="{6A4BD039-EE19-4226-BDA5-D2BA413C670D}" srcOrd="0" destOrd="0" presId="urn:microsoft.com/office/officeart/2005/8/layout/orgChart1"/>
+    <dgm:cxn modelId="{CA0E6B93-B1AD-42D8-A9BA-FCA52E3C0B25}" type="presParOf" srcId="{6A4BD039-EE19-4226-BDA5-D2BA413C670D}" destId="{21875BEA-1124-43D2-A631-A5BA7BE06ED5}" srcOrd="0" destOrd="0" presId="urn:microsoft.com/office/officeart/2005/8/layout/orgChart1"/>
+    <dgm:cxn modelId="{C016E828-6DC0-4FE3-B554-80EB626E2EB6}" type="presParOf" srcId="{6A4BD039-EE19-4226-BDA5-D2BA413C670D}" destId="{214BB29F-1057-43B1-8F5B-45796DEF0BCD}" srcOrd="1" destOrd="0" presId="urn:microsoft.com/office/officeart/2005/8/layout/orgChart1"/>
+    <dgm:cxn modelId="{A67A54F7-D31A-4CA3-8D3C-B9B76D11B50E}" type="presParOf" srcId="{3AC6527F-C364-45FC-82A7-A8D082335F47}" destId="{6E2B8720-FE37-44E8-A1BC-C8433E2E6240}" srcOrd="1" destOrd="0" presId="urn:microsoft.com/office/officeart/2005/8/layout/orgChart1"/>
+    <dgm:cxn modelId="{5D6A0A8A-CA56-4BA7-B7B0-511BE7C8FB27}" type="presParOf" srcId="{3AC6527F-C364-45FC-82A7-A8D082335F47}" destId="{0AB09E23-A834-4480-B7C4-BD2D54EDFE2B}" srcOrd="2" destOrd="0" presId="urn:microsoft.com/office/officeart/2005/8/layout/orgChart1"/>
+    <dgm:cxn modelId="{501A4E8C-2C3A-4290-968F-752945C6A664}" type="presParOf" srcId="{CAE29FA5-B941-4638-9117-84E64C04F6BF}" destId="{038C1CC5-41A1-4558-B3F4-9E4BE5B11BF8}" srcOrd="2" destOrd="0" presId="urn:microsoft.com/office/officeart/2005/8/layout/orgChart1"/>
+    <dgm:cxn modelId="{2030D4B9-7867-4538-B4E3-C68037F0A836}" type="presParOf" srcId="{48A46CAF-E063-412C-A87F-86C102DE1E0A}" destId="{7F4D1407-A9CA-4391-A199-C1CCE4C323F3}" srcOrd="2" destOrd="0" presId="urn:microsoft.com/office/officeart/2005/8/layout/orgChart1"/>
+    <dgm:cxn modelId="{15869CF0-4684-41E1-A43C-30C182923CDB}" type="presParOf" srcId="{129123F9-3855-4D82-843B-6D17F648ADED}" destId="{A3EEE277-A440-4432-B9FE-894E982087A9}" srcOrd="2" destOrd="0" presId="urn:microsoft.com/office/officeart/2005/8/layout/orgChart1"/>
+    <dgm:cxn modelId="{ECC3299E-45B9-4217-8FC5-284A2FA8D5C9}" type="presParOf" srcId="{129123F9-3855-4D82-843B-6D17F648ADED}" destId="{1C0A158C-C5F7-48A3-B55C-FC9CAE181FB1}" srcOrd="3" destOrd="0" presId="urn:microsoft.com/office/officeart/2005/8/layout/orgChart1"/>
+    <dgm:cxn modelId="{8DB64070-9C5E-437D-B28A-B19A7C6CFE8D}" type="presParOf" srcId="{1C0A158C-C5F7-48A3-B55C-FC9CAE181FB1}" destId="{EEBBDAB1-3422-4215-AD5A-D74132B5E4B5}" srcOrd="0" destOrd="0" presId="urn:microsoft.com/office/officeart/2005/8/layout/orgChart1"/>
+    <dgm:cxn modelId="{E1D542DA-3011-4A4D-8E6E-54B82CCD1A6A}" type="presParOf" srcId="{EEBBDAB1-3422-4215-AD5A-D74132B5E4B5}" destId="{CCD577C8-9955-4C15-A0DE-548BBBA06E69}" srcOrd="0" destOrd="0" presId="urn:microsoft.com/office/officeart/2005/8/layout/orgChart1"/>
+    <dgm:cxn modelId="{2805882A-F008-4445-96F3-EFB600CEA3A8}" type="presParOf" srcId="{EEBBDAB1-3422-4215-AD5A-D74132B5E4B5}" destId="{9C939236-80F3-42A9-B740-25800F495424}" srcOrd="1" destOrd="0" presId="urn:microsoft.com/office/officeart/2005/8/layout/orgChart1"/>
+    <dgm:cxn modelId="{FB589223-2955-4A2C-A8E1-FA47AF90C4C4}" type="presParOf" srcId="{1C0A158C-C5F7-48A3-B55C-FC9CAE181FB1}" destId="{5C903195-656C-4204-BBDD-F168A5F745E3}" srcOrd="1" destOrd="0" presId="urn:microsoft.com/office/officeart/2005/8/layout/orgChart1"/>
+    <dgm:cxn modelId="{E8A30F67-A636-43FE-B246-AF07D988311D}" type="presParOf" srcId="{5C903195-656C-4204-BBDD-F168A5F745E3}" destId="{E3DF274E-5FD1-46C3-9307-7262A787D2EE}" srcOrd="0" destOrd="0" presId="urn:microsoft.com/office/officeart/2005/8/layout/orgChart1"/>
+    <dgm:cxn modelId="{2DA507A7-3662-4160-97D8-BC698F7D312F}" type="presParOf" srcId="{5C903195-656C-4204-BBDD-F168A5F745E3}" destId="{DDCFA6D3-C3A8-4EAB-966B-EDAFD2C38749}" srcOrd="1" destOrd="0" presId="urn:microsoft.com/office/officeart/2005/8/layout/orgChart1"/>
+    <dgm:cxn modelId="{D6656C0C-5325-4AF7-A35C-1A62E6AB5069}" type="presParOf" srcId="{DDCFA6D3-C3A8-4EAB-966B-EDAFD2C38749}" destId="{C77036C7-9099-428B-8544-1DBDAC7B94B9}" srcOrd="0" destOrd="0" presId="urn:microsoft.com/office/officeart/2005/8/layout/orgChart1"/>
+    <dgm:cxn modelId="{319B472A-CF80-4E0E-90EB-674348815439}" type="presParOf" srcId="{C77036C7-9099-428B-8544-1DBDAC7B94B9}" destId="{0605BEDE-25DF-4BDB-80D3-51EB2EFAE5C3}" srcOrd="0" destOrd="0" presId="urn:microsoft.com/office/officeart/2005/8/layout/orgChart1"/>
+    <dgm:cxn modelId="{ECEE9425-C064-4BC4-BF6C-53904BBF0CBD}" type="presParOf" srcId="{C77036C7-9099-428B-8544-1DBDAC7B94B9}" destId="{92458EED-6676-4D9A-8FFA-79F870ED5C42}" srcOrd="1" destOrd="0" presId="urn:microsoft.com/office/officeart/2005/8/layout/orgChart1"/>
+    <dgm:cxn modelId="{3FA15A12-C49E-4EEA-85E2-A37CD7639A7C}" type="presParOf" srcId="{DDCFA6D3-C3A8-4EAB-966B-EDAFD2C38749}" destId="{5DA2F1C6-8CBD-4C27-85D7-6A81B97693A7}" srcOrd="1" destOrd="0" presId="urn:microsoft.com/office/officeart/2005/8/layout/orgChart1"/>
+    <dgm:cxn modelId="{D085A470-9B6C-4FCB-B715-3F4568E18316}" type="presParOf" srcId="{5DA2F1C6-8CBD-4C27-85D7-6A81B97693A7}" destId="{91F5E438-DF80-46C0-B0A8-104EBC2F6E0C}" srcOrd="0" destOrd="0" presId="urn:microsoft.com/office/officeart/2005/8/layout/orgChart1"/>
+    <dgm:cxn modelId="{F9D28437-FB01-4663-BA3B-D7541586E5BF}" type="presParOf" srcId="{5DA2F1C6-8CBD-4C27-85D7-6A81B97693A7}" destId="{A7B2517B-8672-4D61-92AC-D9F14DC3891E}" srcOrd="1" destOrd="0" presId="urn:microsoft.com/office/officeart/2005/8/layout/orgChart1"/>
+    <dgm:cxn modelId="{79299208-69FF-47E8-95DB-62DE7DB849D0}" type="presParOf" srcId="{A7B2517B-8672-4D61-92AC-D9F14DC3891E}" destId="{787D76E0-E620-4A70-8A2E-2572700DAE40}" srcOrd="0" destOrd="0" presId="urn:microsoft.com/office/officeart/2005/8/layout/orgChart1"/>
+    <dgm:cxn modelId="{88EFEB4D-54E2-4079-BB1F-0A564338F9CA}" type="presParOf" srcId="{787D76E0-E620-4A70-8A2E-2572700DAE40}" destId="{630B5E91-9A80-45EF-AEB5-43AB70CAC7C7}" srcOrd="0" destOrd="0" presId="urn:microsoft.com/office/officeart/2005/8/layout/orgChart1"/>
+    <dgm:cxn modelId="{71883CFC-FE9A-435C-862D-0156A8AB3DFA}" type="presParOf" srcId="{787D76E0-E620-4A70-8A2E-2572700DAE40}" destId="{CBDBB49C-F0AA-4CA0-93C0-440977CAFDAD}" srcOrd="1" destOrd="0" presId="urn:microsoft.com/office/officeart/2005/8/layout/orgChart1"/>
+    <dgm:cxn modelId="{2BF059FB-922C-4A11-8877-7A47659ADFFA}" type="presParOf" srcId="{A7B2517B-8672-4D61-92AC-D9F14DC3891E}" destId="{4394F9DD-2EEB-4A45-9472-477DA4522B1F}" srcOrd="1" destOrd="0" presId="urn:microsoft.com/office/officeart/2005/8/layout/orgChart1"/>
+    <dgm:cxn modelId="{7816712A-5797-47B8-AD80-207EF91A0122}" type="presParOf" srcId="{A7B2517B-8672-4D61-92AC-D9F14DC3891E}" destId="{39CC5834-69EC-4D33-96F3-270D2B72BAB9}" srcOrd="2" destOrd="0" presId="urn:microsoft.com/office/officeart/2005/8/layout/orgChart1"/>
+    <dgm:cxn modelId="{D91CF9FA-9882-4DD0-8595-18FE9F960878}" type="presParOf" srcId="{5DA2F1C6-8CBD-4C27-85D7-6A81B97693A7}" destId="{101D6303-A6A7-4ED7-92AF-5A0A12944008}" srcOrd="2" destOrd="0" presId="urn:microsoft.com/office/officeart/2005/8/layout/orgChart1"/>
+    <dgm:cxn modelId="{EBA058DA-EAC9-45EE-809B-90042714D810}" type="presParOf" srcId="{5DA2F1C6-8CBD-4C27-85D7-6A81B97693A7}" destId="{04B47F0C-04F2-4005-8511-B4D00AE35693}" srcOrd="3" destOrd="0" presId="urn:microsoft.com/office/officeart/2005/8/layout/orgChart1"/>
+    <dgm:cxn modelId="{30007B47-8E34-4D0E-A0AA-5D0CB91CFC19}" type="presParOf" srcId="{04B47F0C-04F2-4005-8511-B4D00AE35693}" destId="{3B5B0DA4-348F-4E6A-8635-9E0F5A20D723}" srcOrd="0" destOrd="0" presId="urn:microsoft.com/office/officeart/2005/8/layout/orgChart1"/>
+    <dgm:cxn modelId="{69058393-A5F7-4BDD-B6E9-3DC247BA07BF}" type="presParOf" srcId="{3B5B0DA4-348F-4E6A-8635-9E0F5A20D723}" destId="{111810C0-D98F-42A5-8758-6F6B13D8AC00}" srcOrd="0" destOrd="0" presId="urn:microsoft.com/office/officeart/2005/8/layout/orgChart1"/>
+    <dgm:cxn modelId="{35950505-8478-4D76-9E77-F7B456B6F963}" type="presParOf" srcId="{3B5B0DA4-348F-4E6A-8635-9E0F5A20D723}" destId="{07C92325-0E2E-4722-A12A-38CD58BD4EEB}" srcOrd="1" destOrd="0" presId="urn:microsoft.com/office/officeart/2005/8/layout/orgChart1"/>
+    <dgm:cxn modelId="{7C44EC43-38C4-41C9-B22E-821214B5A89F}" type="presParOf" srcId="{04B47F0C-04F2-4005-8511-B4D00AE35693}" destId="{9CFA0A3C-DDDD-4F4F-B281-42F99772EE85}" srcOrd="1" destOrd="0" presId="urn:microsoft.com/office/officeart/2005/8/layout/orgChart1"/>
+    <dgm:cxn modelId="{7A710974-67C3-4491-B314-69FB6FB4F709}" type="presParOf" srcId="{04B47F0C-04F2-4005-8511-B4D00AE35693}" destId="{FE578ED4-E97F-44F1-8BB5-65F4F2135CC7}" srcOrd="2" destOrd="0" presId="urn:microsoft.com/office/officeart/2005/8/layout/orgChart1"/>
+    <dgm:cxn modelId="{15D01B99-7A07-46CB-B29F-7F9667E59E1C}" type="presParOf" srcId="{5DA2F1C6-8CBD-4C27-85D7-6A81B97693A7}" destId="{D85C8D20-0A8F-4772-85AA-77F41D6E03A6}" srcOrd="4" destOrd="0" presId="urn:microsoft.com/office/officeart/2005/8/layout/orgChart1"/>
+    <dgm:cxn modelId="{760F1A87-D833-49B7-8041-83A58DC67D9B}" type="presParOf" srcId="{5DA2F1C6-8CBD-4C27-85D7-6A81B97693A7}" destId="{FABFBC0C-BEFD-466C-908B-6E121CF6D214}" srcOrd="5" destOrd="0" presId="urn:microsoft.com/office/officeart/2005/8/layout/orgChart1"/>
+    <dgm:cxn modelId="{45E8417C-6988-4F9C-B03A-B5E3A607D622}" type="presParOf" srcId="{FABFBC0C-BEFD-466C-908B-6E121CF6D214}" destId="{818E0F35-44E4-4ADF-B505-A8EAF094849C}" srcOrd="0" destOrd="0" presId="urn:microsoft.com/office/officeart/2005/8/layout/orgChart1"/>
+    <dgm:cxn modelId="{924D0283-59D6-484D-A9AC-EACBBFE865CC}" type="presParOf" srcId="{818E0F35-44E4-4ADF-B505-A8EAF094849C}" destId="{EF54315B-7D25-4C48-9EC8-C3063A41E0BA}" srcOrd="0" destOrd="0" presId="urn:microsoft.com/office/officeart/2005/8/layout/orgChart1"/>
+    <dgm:cxn modelId="{4A9A64B4-95C0-4DC0-8989-8E99614CF0D9}" type="presParOf" srcId="{818E0F35-44E4-4ADF-B505-A8EAF094849C}" destId="{F5A2806F-621F-4421-867B-0A6261BC9195}" srcOrd="1" destOrd="0" presId="urn:microsoft.com/office/officeart/2005/8/layout/orgChart1"/>
+    <dgm:cxn modelId="{9B311561-84EC-484F-B069-8A1C02F48A70}" type="presParOf" srcId="{FABFBC0C-BEFD-466C-908B-6E121CF6D214}" destId="{21DFCED2-BBE5-45C2-95C4-81383954F8DC}" srcOrd="1" destOrd="0" presId="urn:microsoft.com/office/officeart/2005/8/layout/orgChart1"/>
+    <dgm:cxn modelId="{364B211F-1AB1-49CF-98DE-5F14CB96D9F3}" type="presParOf" srcId="{FABFBC0C-BEFD-466C-908B-6E121CF6D214}" destId="{D2A52C76-BC75-4B15-B481-3492125977F7}" srcOrd="2" destOrd="0" presId="urn:microsoft.com/office/officeart/2005/8/layout/orgChart1"/>
+    <dgm:cxn modelId="{0B1F3C63-8950-44D7-AC74-0BE8DB6C677B}" type="presParOf" srcId="{5DA2F1C6-8CBD-4C27-85D7-6A81B97693A7}" destId="{BC6E3CF2-D156-4645-97E5-FBA567BEBB60}" srcOrd="6" destOrd="0" presId="urn:microsoft.com/office/officeart/2005/8/layout/orgChart1"/>
+    <dgm:cxn modelId="{CA68DBF0-3364-43E4-A551-CCDC0DC052AA}" type="presParOf" srcId="{5DA2F1C6-8CBD-4C27-85D7-6A81B97693A7}" destId="{2C9B3077-394D-41E0-A08F-C52D314DE0B9}" srcOrd="7" destOrd="0" presId="urn:microsoft.com/office/officeart/2005/8/layout/orgChart1"/>
+    <dgm:cxn modelId="{02A1DC92-7562-4173-94DC-B9756E278930}" type="presParOf" srcId="{2C9B3077-394D-41E0-A08F-C52D314DE0B9}" destId="{EDFE6CB1-051A-4ECE-9DAC-39DCF531D561}" srcOrd="0" destOrd="0" presId="urn:microsoft.com/office/officeart/2005/8/layout/orgChart1"/>
+    <dgm:cxn modelId="{3F66EE16-4265-4F56-AC64-011FD8D58A70}" type="presParOf" srcId="{EDFE6CB1-051A-4ECE-9DAC-39DCF531D561}" destId="{4704BB4C-B663-43E2-AD97-F2FD073EC09E}" srcOrd="0" destOrd="0" presId="urn:microsoft.com/office/officeart/2005/8/layout/orgChart1"/>
+    <dgm:cxn modelId="{29DEE1A6-A221-4C81-A2C5-8680E6A7A99C}" type="presParOf" srcId="{EDFE6CB1-051A-4ECE-9DAC-39DCF531D561}" destId="{F04CA39F-266C-43F2-AD98-40BE72191E8E}" srcOrd="1" destOrd="0" presId="urn:microsoft.com/office/officeart/2005/8/layout/orgChart1"/>
+    <dgm:cxn modelId="{7FCAE908-0B1B-4517-94ED-269C4E22CF7B}" type="presParOf" srcId="{2C9B3077-394D-41E0-A08F-C52D314DE0B9}" destId="{DD4449CD-6602-4F8C-9F05-32801B24F1D8}" srcOrd="1" destOrd="0" presId="urn:microsoft.com/office/officeart/2005/8/layout/orgChart1"/>
+    <dgm:cxn modelId="{B143DD27-A6BB-428E-A2D8-0786302073A9}" type="presParOf" srcId="{2C9B3077-394D-41E0-A08F-C52D314DE0B9}" destId="{CBBB03FD-6C92-455A-8A2F-E270B6754D7A}" srcOrd="2" destOrd="0" presId="urn:microsoft.com/office/officeart/2005/8/layout/orgChart1"/>
+    <dgm:cxn modelId="{214A534E-014D-4F91-A778-57A66377278D}" type="presParOf" srcId="{5DA2F1C6-8CBD-4C27-85D7-6A81B97693A7}" destId="{1DC379EA-ACFB-4276-BD2D-A060D3B21DE0}" srcOrd="8" destOrd="0" presId="urn:microsoft.com/office/officeart/2005/8/layout/orgChart1"/>
+    <dgm:cxn modelId="{BEF49F2E-5539-4FB7-9632-9A6B1D620C6C}" type="presParOf" srcId="{5DA2F1C6-8CBD-4C27-85D7-6A81B97693A7}" destId="{E57ED9EA-899C-41AB-A7EB-A31A8B693B97}" srcOrd="9" destOrd="0" presId="urn:microsoft.com/office/officeart/2005/8/layout/orgChart1"/>
+    <dgm:cxn modelId="{B0C8933C-6A9B-48F0-A68A-BF50C937B606}" type="presParOf" srcId="{E57ED9EA-899C-41AB-A7EB-A31A8B693B97}" destId="{8856D021-1B10-4A94-BF17-03265C28D52E}" srcOrd="0" destOrd="0" presId="urn:microsoft.com/office/officeart/2005/8/layout/orgChart1"/>
+    <dgm:cxn modelId="{8CA58B49-7702-4997-AC32-A07181123152}" type="presParOf" srcId="{8856D021-1B10-4A94-BF17-03265C28D52E}" destId="{200B6779-F528-4ADA-A136-66C368ACD577}" srcOrd="0" destOrd="0" presId="urn:microsoft.com/office/officeart/2005/8/layout/orgChart1"/>
+    <dgm:cxn modelId="{FC9A211E-9CB8-464B-8647-66481268C364}" type="presParOf" srcId="{8856D021-1B10-4A94-BF17-03265C28D52E}" destId="{664DD1B7-3B88-4427-B3C1-1DB6C6373DE6}" srcOrd="1" destOrd="0" presId="urn:microsoft.com/office/officeart/2005/8/layout/orgChart1"/>
+    <dgm:cxn modelId="{D93828D3-AC25-43E5-BADF-2B0AB43E417F}" type="presParOf" srcId="{E57ED9EA-899C-41AB-A7EB-A31A8B693B97}" destId="{711DE0BB-8AEB-468C-8A59-E1290192199D}" srcOrd="1" destOrd="0" presId="urn:microsoft.com/office/officeart/2005/8/layout/orgChart1"/>
+    <dgm:cxn modelId="{4BDABB14-9FFD-49C3-86A7-20CCB171A3DE}" type="presParOf" srcId="{E57ED9EA-899C-41AB-A7EB-A31A8B693B97}" destId="{70CF84F6-8030-4025-A5E8-5C5D827A9416}" srcOrd="2" destOrd="0" presId="urn:microsoft.com/office/officeart/2005/8/layout/orgChart1"/>
+    <dgm:cxn modelId="{11AFD873-9D79-4EF2-937D-76893F640900}" type="presParOf" srcId="{5DA2F1C6-8CBD-4C27-85D7-6A81B97693A7}" destId="{4454E6B6-C6EB-4EFE-A06D-30C96DF74C97}" srcOrd="10" destOrd="0" presId="urn:microsoft.com/office/officeart/2005/8/layout/orgChart1"/>
+    <dgm:cxn modelId="{8FA0D8EC-52FA-44EA-BA91-34DFD2D64972}" type="presParOf" srcId="{5DA2F1C6-8CBD-4C27-85D7-6A81B97693A7}" destId="{81163FF7-33D2-4DCE-B5B9-9E4C0A2A5BDE}" srcOrd="11" destOrd="0" presId="urn:microsoft.com/office/officeart/2005/8/layout/orgChart1"/>
+    <dgm:cxn modelId="{52D847B4-3C93-4887-A9B5-EAAB53E4FB3C}" type="presParOf" srcId="{81163FF7-33D2-4DCE-B5B9-9E4C0A2A5BDE}" destId="{122027D2-1851-47CD-AC0C-868ED80538EA}" srcOrd="0" destOrd="0" presId="urn:microsoft.com/office/officeart/2005/8/layout/orgChart1"/>
+    <dgm:cxn modelId="{DE8E1417-8B53-4B01-8A61-1963AA4B4356}" type="presParOf" srcId="{122027D2-1851-47CD-AC0C-868ED80538EA}" destId="{A9A7E5C0-A92C-4F71-A7B9-642E96B5F5FE}" srcOrd="0" destOrd="0" presId="urn:microsoft.com/office/officeart/2005/8/layout/orgChart1"/>
+    <dgm:cxn modelId="{3FA394E1-07A5-4DA0-BB4D-655FA97FCC39}" type="presParOf" srcId="{122027D2-1851-47CD-AC0C-868ED80538EA}" destId="{8DE9E13E-369B-4DF3-A64F-696D8730F840}" srcOrd="1" destOrd="0" presId="urn:microsoft.com/office/officeart/2005/8/layout/orgChart1"/>
+    <dgm:cxn modelId="{0BF2D1B8-B9AF-4241-A21D-4386BC35FB5B}" type="presParOf" srcId="{81163FF7-33D2-4DCE-B5B9-9E4C0A2A5BDE}" destId="{EAE03B3A-C7FC-4DCC-9849-FAFA25FD1B90}" srcOrd="1" destOrd="0" presId="urn:microsoft.com/office/officeart/2005/8/layout/orgChart1"/>
+    <dgm:cxn modelId="{909D0472-2198-4CFF-B014-9A6476E498FA}" type="presParOf" srcId="{81163FF7-33D2-4DCE-B5B9-9E4C0A2A5BDE}" destId="{BDBE21E0-8594-451F-ADA2-A33346696D2F}" srcOrd="2" destOrd="0" presId="urn:microsoft.com/office/officeart/2005/8/layout/orgChart1"/>
+    <dgm:cxn modelId="{92BFF313-B698-4D39-B3FD-1CD04DC62724}" type="presParOf" srcId="{DDCFA6D3-C3A8-4EAB-966B-EDAFD2C38749}" destId="{A5710DA3-A5B7-4D6B-AA38-050B0881409A}" srcOrd="2" destOrd="0" presId="urn:microsoft.com/office/officeart/2005/8/layout/orgChart1"/>
+    <dgm:cxn modelId="{9475EE9F-7190-4C79-A524-80868BD5B956}" type="presParOf" srcId="{1C0A158C-C5F7-48A3-B55C-FC9CAE181FB1}" destId="{CB56F6A1-AA57-4654-B19B-5220DE1DFE82}" srcOrd="2" destOrd="0" presId="urn:microsoft.com/office/officeart/2005/8/layout/orgChart1"/>
+    <dgm:cxn modelId="{16667268-4CD9-4A48-B6F2-D72F4C90B8B1}" type="presParOf" srcId="{129123F9-3855-4D82-843B-6D17F648ADED}" destId="{14D3A4C6-1E40-4ADF-8A11-519A1B306E32}" srcOrd="4" destOrd="0" presId="urn:microsoft.com/office/officeart/2005/8/layout/orgChart1"/>
+    <dgm:cxn modelId="{409C0F0F-EE81-4345-97AD-85CF3FF7A8AC}" type="presParOf" srcId="{129123F9-3855-4D82-843B-6D17F648ADED}" destId="{BC8C2CA2-D900-4985-90CA-C01E1FEF4593}" srcOrd="5" destOrd="0" presId="urn:microsoft.com/office/officeart/2005/8/layout/orgChart1"/>
+    <dgm:cxn modelId="{CD73BE68-1C1D-4BD4-AB76-80EE6C44AE0D}" type="presParOf" srcId="{BC8C2CA2-D900-4985-90CA-C01E1FEF4593}" destId="{03C412EA-A366-4BE8-985B-AAAAF2E7172D}" srcOrd="0" destOrd="0" presId="urn:microsoft.com/office/officeart/2005/8/layout/orgChart1"/>
+    <dgm:cxn modelId="{4C0F3693-8683-4598-9659-671A49031458}" type="presParOf" srcId="{03C412EA-A366-4BE8-985B-AAAAF2E7172D}" destId="{B87DD2D6-A50E-48A2-84D2-11DF6E294121}" srcOrd="0" destOrd="0" presId="urn:microsoft.com/office/officeart/2005/8/layout/orgChart1"/>
+    <dgm:cxn modelId="{C286F3B1-1391-44F3-BEFD-7362C9474628}" type="presParOf" srcId="{03C412EA-A366-4BE8-985B-AAAAF2E7172D}" destId="{69B01DDF-7B09-4C33-BD1B-611ACC55A21B}" srcOrd="1" destOrd="0" presId="urn:microsoft.com/office/officeart/2005/8/layout/orgChart1"/>
+    <dgm:cxn modelId="{E12EBA49-EC8D-429F-8707-12FD160A3E32}" type="presParOf" srcId="{BC8C2CA2-D900-4985-90CA-C01E1FEF4593}" destId="{C84C4128-5FD2-4177-8224-679BF74C11BA}" srcOrd="1" destOrd="0" presId="urn:microsoft.com/office/officeart/2005/8/layout/orgChart1"/>
+    <dgm:cxn modelId="{05F32341-4B44-451C-B38A-FC28CEC27495}" type="presParOf" srcId="{BC8C2CA2-D900-4985-90CA-C01E1FEF4593}" destId="{7E78CA98-2507-4325-92E3-C22A623E1AEB}" srcOrd="2" destOrd="0" presId="urn:microsoft.com/office/officeart/2005/8/layout/orgChart1"/>
+    <dgm:cxn modelId="{7FA7383E-DB80-425A-8247-4B5E8060B1A3}" type="presParOf" srcId="{129123F9-3855-4D82-843B-6D17F648ADED}" destId="{E8F5CB36-5393-47BC-B138-2AC77A000B9E}" srcOrd="6" destOrd="0" presId="urn:microsoft.com/office/officeart/2005/8/layout/orgChart1"/>
+    <dgm:cxn modelId="{AC9F24E8-DE55-4DB4-AEE6-DEBCE197CA97}" type="presParOf" srcId="{129123F9-3855-4D82-843B-6D17F648ADED}" destId="{D99E9E05-26BD-4A68-A39B-6C0E66226AD4}" srcOrd="7" destOrd="0" presId="urn:microsoft.com/office/officeart/2005/8/layout/orgChart1"/>
+    <dgm:cxn modelId="{5C7A0F18-F6E1-4C41-8853-DBEBA65D8CDD}" type="presParOf" srcId="{D99E9E05-26BD-4A68-A39B-6C0E66226AD4}" destId="{FAEA5685-6578-43AD-8679-879BF1CF0231}" srcOrd="0" destOrd="0" presId="urn:microsoft.com/office/officeart/2005/8/layout/orgChart1"/>
+    <dgm:cxn modelId="{0C6B26E1-AEEE-4B50-A162-2C12C5600A03}" type="presParOf" srcId="{FAEA5685-6578-43AD-8679-879BF1CF0231}" destId="{DF559129-30AF-43C2-83C8-FDD188F2ECEA}" srcOrd="0" destOrd="0" presId="urn:microsoft.com/office/officeart/2005/8/layout/orgChart1"/>
+    <dgm:cxn modelId="{D05CBF2D-6A73-4B36-B4AE-652CAF06DB2C}" type="presParOf" srcId="{FAEA5685-6578-43AD-8679-879BF1CF0231}" destId="{6F07934B-92A3-4103-9632-A65EE9643A2C}" srcOrd="1" destOrd="0" presId="urn:microsoft.com/office/officeart/2005/8/layout/orgChart1"/>
+    <dgm:cxn modelId="{603C731C-12D0-453F-A394-369BA9076095}" type="presParOf" srcId="{D99E9E05-26BD-4A68-A39B-6C0E66226AD4}" destId="{A681DEDD-9EE4-4721-AC03-CA8F49C6F349}" srcOrd="1" destOrd="0" presId="urn:microsoft.com/office/officeart/2005/8/layout/orgChart1"/>
+    <dgm:cxn modelId="{6E0AF368-0D46-4506-8BF4-7BCB09ABB140}" type="presParOf" srcId="{D99E9E05-26BD-4A68-A39B-6C0E66226AD4}" destId="{2A824A8A-1BEE-4D95-88C1-7BDED3C43E4E}" srcOrd="2" destOrd="0" presId="urn:microsoft.com/office/officeart/2005/8/layout/orgChart1"/>
+    <dgm:cxn modelId="{86295AB7-ABEB-41CB-A3DC-0111A58978D1}" type="presParOf" srcId="{303CB245-BC72-44A0-A5E5-F63A5F5B82AE}" destId="{FE2B89AD-3CE3-4AF1-A8B2-91CD3816EEE6}" srcOrd="2" destOrd="0" presId="urn:microsoft.com/office/officeart/2005/8/layout/orgChart1"/>
   </dgm:cxnLst>
   <dgm:bg/>
   <dgm:whole/>
@@ -47602,7 +48580,7 @@
 </file>
 
 <file path=customXml/itemProps2.xml><?xml version="1.0" encoding="utf-8"?>
-<ds:datastoreItem xmlns:ds="http://schemas.openxmlformats.org/officeDocument/2006/customXml" ds:itemID="{A2A4FB9C-A44D-4671-B8FD-73E29EB169BB}">
+<ds:datastoreItem xmlns:ds="http://schemas.openxmlformats.org/officeDocument/2006/customXml" ds:itemID="{E0FAC859-E978-4603-8136-23C771D8795A}">
   <ds:schemaRefs>
     <ds:schemaRef ds:uri="http://schemas.openxmlformats.org/officeDocument/2006/bibliography"/>
   </ds:schemaRefs>

</xml_diff>

<commit_message>
Reporte de estado RC009 al RC012
</commit_message>
<xml_diff>
--- a/documentos/PGC.docx
+++ b/documentos/PGC.docx
@@ -28740,6 +28740,28 @@
     </w:p>
     <w:p>
       <w:pPr>
+        <w:spacing w:before="120" w:after="120" w:line="240" w:lineRule="auto"/>
+      </w:pPr>
+      <w:bookmarkStart w:id="18" w:name="_GoBack"/>
+      <w:bookmarkEnd w:id="18"/>
+    </w:p>
+    <w:p>
+      <w:pPr>
+        <w:spacing w:before="120" w:after="120" w:line="240" w:lineRule="auto"/>
+      </w:pPr>
+    </w:p>
+    <w:p>
+      <w:pPr>
+        <w:spacing w:before="120" w:after="120" w:line="240" w:lineRule="auto"/>
+      </w:pPr>
+    </w:p>
+    <w:p>
+      <w:pPr>
+        <w:spacing w:before="120" w:after="120" w:line="240" w:lineRule="auto"/>
+      </w:pPr>
+    </w:p>
+    <w:p>
+      <w:pPr>
         <w:spacing w:line="240" w:lineRule="auto"/>
         <w:jc w:val="center"/>
         <w:rPr>
@@ -30168,7 +30190,6 @@
           <w:szCs w:val="20"/>
           <w:lang w:eastAsia="es-PE"/>
         </w:rPr>
-        <w:lastRenderedPageBreak/>
         <w:t>REPORTE JEFE PY</w:t>
       </w:r>
     </w:p>
@@ -31574,7 +31595,6 @@
           <w:rFonts w:cs="Times New Roman"/>
           <w:szCs w:val="24"/>
         </w:rPr>
-        <w:lastRenderedPageBreak/>
         <w:t>3.4 Auditoria</w:t>
       </w:r>
     </w:p>
@@ -31623,8 +31643,6 @@
                 <w:lang w:eastAsia="es-PE"/>
               </w:rPr>
             </w:pPr>
-            <w:bookmarkStart w:id="18" w:name="_GoBack"/>
-            <w:bookmarkEnd w:id="18"/>
             <w:r>
               <w:rPr>
                 <w:rFonts w:ascii="Calibri" w:eastAsia="Times New Roman" w:hAnsi="Calibri" w:cs="Calibri"/>
@@ -32292,7 +32310,7 @@
         <w:noProof/>
         <w:lang w:val="es-ES"/>
       </w:rPr>
-      <w:t>23</w:t>
+      <w:t>22</w:t>
     </w:r>
     <w:r>
       <w:rPr>
@@ -42466,279 +42484,279 @@
   </dgm:ptLst>
   <dgm:cxnLst>
     <dgm:cxn modelId="{E9EC35C0-465E-4C0B-AFEF-EEF1737ECFEA}" srcId="{3FACEA16-49AD-4F7A-AEF6-C4E41EF1C834}" destId="{277CF38B-7E1C-4A8C-89A3-2F8197A66800}" srcOrd="11" destOrd="0" parTransId="{460E872E-6778-4DDE-A779-EC9673903B2C}" sibTransId="{4909121F-7E6F-48B2-A482-4F16E33C126C}"/>
-    <dgm:cxn modelId="{378D0BCC-6775-4E2E-A29C-D1B0FACB64BF}" type="presOf" srcId="{DF1FAEB3-58DC-463D-88BA-FD02B9B9A3EC}" destId="{70693D6C-48BE-4499-83CC-E3B84562FA76}" srcOrd="1" destOrd="0" presId="urn:microsoft.com/office/officeart/2005/8/layout/orgChart1"/>
+    <dgm:cxn modelId="{1477C350-420D-44E0-B7CF-DD4536A21B36}" type="presOf" srcId="{3FACEA16-49AD-4F7A-AEF6-C4E41EF1C834}" destId="{9B7AD01D-C590-43AB-93C9-9555A15171C1}" srcOrd="0" destOrd="0" presId="urn:microsoft.com/office/officeart/2005/8/layout/orgChart1"/>
+    <dgm:cxn modelId="{FD6D653B-D5CC-4755-9AE9-759AD3E91E3C}" type="presOf" srcId="{14FB8E82-DA5C-4FA9-A9EA-1C5C3FC72AC7}" destId="{373BC3D5-D283-45B0-833F-0C636975B290}" srcOrd="0" destOrd="0" presId="urn:microsoft.com/office/officeart/2005/8/layout/orgChart1"/>
+    <dgm:cxn modelId="{E221F194-AE5B-40CE-9DDB-2A9376A4E97F}" type="presOf" srcId="{A8F92DC2-B87A-47AD-8854-89C2DF190F1A}" destId="{6F07934B-92A3-4103-9632-A65EE9643A2C}" srcOrd="1" destOrd="0" presId="urn:microsoft.com/office/officeart/2005/8/layout/orgChart1"/>
     <dgm:cxn modelId="{ADCCC911-6304-4E1C-BBF1-C545D5D27319}" srcId="{3FACEA16-49AD-4F7A-AEF6-C4E41EF1C834}" destId="{60079DC2-D231-48F0-8D3A-350EA409FB9F}" srcOrd="0" destOrd="0" parTransId="{6C4C6604-FAF8-4563-B446-9F2430566D69}" sibTransId="{7B3FE71F-5119-4064-BD5C-09675B681566}"/>
-    <dgm:cxn modelId="{45885EE1-2EB1-4FBF-AB07-062951B03D42}" type="presOf" srcId="{8143A08E-0493-4F0D-A04A-33A11911204D}" destId="{A05A0B0C-81E6-46B0-B8FD-E27721847AAD}" srcOrd="0" destOrd="0" presId="urn:microsoft.com/office/officeart/2005/8/layout/orgChart1"/>
-    <dgm:cxn modelId="{BB28AD2C-42B7-4BB3-A31F-44C5722DC040}" type="presOf" srcId="{F2EDFE65-8225-4FF8-832C-429E855DD613}" destId="{7DDB0E15-BB4C-496A-9681-157E40BFACAA}" srcOrd="1" destOrd="0" presId="urn:microsoft.com/office/officeart/2005/8/layout/orgChart1"/>
-    <dgm:cxn modelId="{CCFAC056-C952-4AE5-A084-B75A89990210}" type="presOf" srcId="{15E2B81D-FF48-4D4C-83B7-BF0E5932BACF}" destId="{E772C66C-1B80-41B0-BDC1-4520BF1832E7}" srcOrd="0" destOrd="0" presId="urn:microsoft.com/office/officeart/2005/8/layout/orgChart1"/>
+    <dgm:cxn modelId="{705F4E2D-6B0D-4B2E-9E8E-8E08C53D4BC5}" type="presOf" srcId="{DF1FAEB3-58DC-463D-88BA-FD02B9B9A3EC}" destId="{7E2E5C24-1E10-4A20-9DF4-43572CF8303E}" srcOrd="0" destOrd="0" presId="urn:microsoft.com/office/officeart/2005/8/layout/orgChart1"/>
     <dgm:cxn modelId="{CA54D73C-FD69-459E-AD8C-B8007507079F}" srcId="{3FACEA16-49AD-4F7A-AEF6-C4E41EF1C834}" destId="{BA841F1F-3AA3-46EB-ADBD-BCAD196A8BE0}" srcOrd="4" destOrd="0" parTransId="{87DC950F-F7D3-4ECD-B4A4-E3F07A54AC0C}" sibTransId="{8F2DED49-2735-454F-B3DB-F570A5A36588}"/>
+    <dgm:cxn modelId="{9FF92ECF-29F8-43FE-B57D-59DAC7FFAB3B}" type="presOf" srcId="{946FAC29-93A7-41A9-9BB1-F025A79A727B}" destId="{630B5E91-9A80-45EF-AEB5-43AB70CAC7C7}" srcOrd="0" destOrd="0" presId="urn:microsoft.com/office/officeart/2005/8/layout/orgChart1"/>
+    <dgm:cxn modelId="{40CCE1C5-72C0-4052-A177-38F1B07E5B64}" type="presOf" srcId="{277CF38B-7E1C-4A8C-89A3-2F8197A66800}" destId="{214BB29F-1057-43B1-8F5B-45796DEF0BCD}" srcOrd="1" destOrd="0" presId="urn:microsoft.com/office/officeart/2005/8/layout/orgChart1"/>
+    <dgm:cxn modelId="{E94736DC-0FD7-4F94-B6F0-C6903D9F7C12}" type="presOf" srcId="{D3AD6F07-72D0-4FCB-B070-42E521A66922}" destId="{D5194FFF-2B59-411E-BB8C-1107B45FF9D2}" srcOrd="0" destOrd="0" presId="urn:microsoft.com/office/officeart/2005/8/layout/orgChart1"/>
+    <dgm:cxn modelId="{F536206F-F36F-497B-ADE2-227CDB59565C}" type="presOf" srcId="{888D0EC2-4D33-47F5-8906-1AB2B7CCD926}" destId="{9D7AD784-73D2-4A52-BD0C-36231CD4252A}" srcOrd="0" destOrd="0" presId="urn:microsoft.com/office/officeart/2005/8/layout/orgChart1"/>
+    <dgm:cxn modelId="{67C66F4C-6CEA-4D72-9A1A-A3F3374CF06D}" type="presOf" srcId="{FCD10EDD-B91C-4FEA-8C27-3528FF514110}" destId="{6547041B-40D7-482D-BDCA-BDDB8EC9E4F3}" srcOrd="1" destOrd="0" presId="urn:microsoft.com/office/officeart/2005/8/layout/orgChart1"/>
     <dgm:cxn modelId="{AD3172FF-85C4-42DF-BE17-AA39BF913034}" srcId="{8143A08E-0493-4F0D-A04A-33A11911204D}" destId="{9A5B6171-A05B-4D26-9254-3B047D83031F}" srcOrd="1" destOrd="0" parTransId="{9FF45742-43D1-468C-B2CF-88D5DB491946}" sibTransId="{AF869A97-370D-4D89-AEAE-E7B9A68AED16}"/>
-    <dgm:cxn modelId="{CAA63E52-5A69-45D9-A271-38BA11CFDFC6}" type="presOf" srcId="{8BD55E92-3C8D-46A8-AA21-B2E211092B3B}" destId="{8DE9E13E-369B-4DF3-A64F-696D8730F840}" srcOrd="1" destOrd="0" presId="urn:microsoft.com/office/officeart/2005/8/layout/orgChart1"/>
-    <dgm:cxn modelId="{B7E5B525-5DF3-4DC3-B93B-B1F4AC0C1F00}" type="presOf" srcId="{FCD10EDD-B91C-4FEA-8C27-3528FF514110}" destId="{6547041B-40D7-482D-BDCA-BDDB8EC9E4F3}" srcOrd="1" destOrd="0" presId="urn:microsoft.com/office/officeart/2005/8/layout/orgChart1"/>
+    <dgm:cxn modelId="{884170B7-87AB-4AFB-B823-DD1EDA320B72}" type="presOf" srcId="{B2A2D274-24BB-42ED-84F9-EE23B2705936}" destId="{AE9FDFD5-E5D5-4E9B-BF48-0EE2D047B1AD}" srcOrd="0" destOrd="0" presId="urn:microsoft.com/office/officeart/2005/8/layout/orgChart1"/>
+    <dgm:cxn modelId="{7ACCE799-6234-4283-89D7-6FD8DF184F6D}" type="presOf" srcId="{9778E6AF-0248-412E-8A3D-5CF2076FD246}" destId="{92DF9DB8-ADD3-49EB-94D5-C3D4F118BFF4}" srcOrd="0" destOrd="0" presId="urn:microsoft.com/office/officeart/2005/8/layout/orgChart1"/>
     <dgm:cxn modelId="{7ED9284F-6657-4377-A5EA-03824E8F70F1}" srcId="{3FACEA16-49AD-4F7A-AEF6-C4E41EF1C834}" destId="{FCD10EDD-B91C-4FEA-8C27-3528FF514110}" srcOrd="1" destOrd="0" parTransId="{68ACF286-D74C-4EF8-A262-68346CD057E6}" sibTransId="{F3D7F161-E249-497A-9526-9C8F47988819}"/>
-    <dgm:cxn modelId="{AA7163C8-B2C7-4EAC-B265-D8071E4526AC}" type="presOf" srcId="{BA841F1F-3AA3-46EB-ADBD-BCAD196A8BE0}" destId="{3C03E665-D737-4331-99DB-9B76DF31B819}" srcOrd="0" destOrd="0" presId="urn:microsoft.com/office/officeart/2005/8/layout/orgChart1"/>
     <dgm:cxn modelId="{DA28D604-53D0-4953-8B43-602BBE019E56}" srcId="{9778E6AF-0248-412E-8A3D-5CF2076FD246}" destId="{3FACEA16-49AD-4F7A-AEF6-C4E41EF1C834}" srcOrd="0" destOrd="0" parTransId="{B2A2D274-24BB-42ED-84F9-EE23B2705936}" sibTransId="{F96CC8DE-F334-469E-9624-86EE6585AF9C}"/>
+    <dgm:cxn modelId="{DAACBDF6-B033-47BA-929E-D0F8C95EE910}" type="presOf" srcId="{BA841F1F-3AA3-46EB-ADBD-BCAD196A8BE0}" destId="{C2A0A3D6-034C-46CA-858E-620230EA9229}" srcOrd="1" destOrd="0" presId="urn:microsoft.com/office/officeart/2005/8/layout/orgChart1"/>
     <dgm:cxn modelId="{B3E40763-1FCD-496A-A07A-82A8006C4572}" srcId="{3FACEA16-49AD-4F7A-AEF6-C4E41EF1C834}" destId="{888D0EC2-4D33-47F5-8906-1AB2B7CCD926}" srcOrd="3" destOrd="0" parTransId="{D8CD8747-B3A7-4920-820F-F8127C713949}" sibTransId="{5735F8F1-234D-422A-9F55-58EAD30270D3}"/>
-    <dgm:cxn modelId="{D54BF649-0B08-49BB-A92E-27C99E531B4F}" type="presOf" srcId="{033FD10A-4F64-4C6C-8AAD-94F09D7A4AB3}" destId="{4704BB4C-B663-43E2-AD97-F2FD073EC09E}" srcOrd="0" destOrd="0" presId="urn:microsoft.com/office/officeart/2005/8/layout/orgChart1"/>
-    <dgm:cxn modelId="{D3E35DA9-1D86-49A5-9DB4-2CE896B89441}" type="presOf" srcId="{946FAC29-93A7-41A9-9BB1-F025A79A727B}" destId="{CBDBB49C-F0AA-4CA0-93C0-440977CAFDAD}" srcOrd="1" destOrd="0" presId="urn:microsoft.com/office/officeart/2005/8/layout/orgChart1"/>
-    <dgm:cxn modelId="{0425AD65-3A85-4CD4-80E8-B7694DD4E334}" type="presOf" srcId="{B6B96AC7-B316-4629-A1F2-322D3CB42E44}" destId="{BC6E3CF2-D156-4645-97E5-FBA567BEBB60}" srcOrd="0" destOrd="0" presId="urn:microsoft.com/office/officeart/2005/8/layout/orgChart1"/>
-    <dgm:cxn modelId="{2D5F347C-FE0A-4F2E-B5D0-7611B097E39B}" type="presOf" srcId="{946FAC29-93A7-41A9-9BB1-F025A79A727B}" destId="{630B5E91-9A80-45EF-AEB5-43AB70CAC7C7}" srcOrd="0" destOrd="0" presId="urn:microsoft.com/office/officeart/2005/8/layout/orgChart1"/>
-    <dgm:cxn modelId="{1D0DA40A-414E-4ACE-9791-CC9B4BEF448E}" type="presOf" srcId="{15E2B81D-FF48-4D4C-83B7-BF0E5932BACF}" destId="{BE90E482-D934-497E-BB56-EB65923110A8}" srcOrd="1" destOrd="0" presId="urn:microsoft.com/office/officeart/2005/8/layout/orgChart1"/>
+    <dgm:cxn modelId="{890A1864-571E-4B13-B0CC-E31BEEE8920A}" type="presOf" srcId="{60079DC2-D231-48F0-8D3A-350EA409FB9F}" destId="{2BEAAAE7-DA2A-418D-8D34-928C6F6234DD}" srcOrd="1" destOrd="0" presId="urn:microsoft.com/office/officeart/2005/8/layout/orgChart1"/>
+    <dgm:cxn modelId="{CF03E26C-981A-42FF-BF93-F165F2D10A39}" type="presOf" srcId="{A953C5B9-11A3-4267-9FB7-ECD75BDE3B64}" destId="{E8F5CB36-5393-47BC-B138-2AC77A000B9E}" srcOrd="0" destOrd="0" presId="urn:microsoft.com/office/officeart/2005/8/layout/orgChart1"/>
+    <dgm:cxn modelId="{6172517B-870B-4EAC-9838-23D4B5627253}" type="presOf" srcId="{F2EDFE65-8225-4FF8-832C-429E855DD613}" destId="{9451C940-8716-4CF1-9E64-C1A586BADC8D}" srcOrd="0" destOrd="0" presId="urn:microsoft.com/office/officeart/2005/8/layout/orgChart1"/>
+    <dgm:cxn modelId="{EE34F727-624E-42BA-85EF-233D9E806DB9}" type="presOf" srcId="{41FD706D-5CE7-49B2-87E4-6858F2319B26}" destId="{C21E4A27-0657-49E4-AD2D-75459EFD2036}" srcOrd="0" destOrd="0" presId="urn:microsoft.com/office/officeart/2005/8/layout/orgChart1"/>
+    <dgm:cxn modelId="{33D81A48-62C8-4F9F-8145-980505D3B7CF}" type="presOf" srcId="{27413AFA-E90E-4B4F-916B-83AF32ED4DF7}" destId="{69B01DDF-7B09-4C33-BD1B-611ACC55A21B}" srcOrd="1" destOrd="0" presId="urn:microsoft.com/office/officeart/2005/8/layout/orgChart1"/>
+    <dgm:cxn modelId="{793C0B9A-E8EB-4157-A7A9-4291E36068A5}" type="presOf" srcId="{95A880DD-F421-4BA2-B136-750294A302E3}" destId="{70AFF10A-B380-4829-B5CD-1DC0DC1A2A66}" srcOrd="1" destOrd="0" presId="urn:microsoft.com/office/officeart/2005/8/layout/orgChart1"/>
+    <dgm:cxn modelId="{DF7CF042-9487-40E0-B7E1-1132EF244D86}" type="presOf" srcId="{1B2D2241-710C-49E1-B9FD-82A777F58D7B}" destId="{07C92325-0E2E-4722-A12A-38CD58BD4EEB}" srcOrd="1" destOrd="0" presId="urn:microsoft.com/office/officeart/2005/8/layout/orgChart1"/>
+    <dgm:cxn modelId="{0C50BB9E-059E-4F9C-9232-B913B45EE187}" type="presOf" srcId="{84B33143-B57A-4EE1-ABFA-B718AFC0B326}" destId="{664DD1B7-3B88-4427-B3C1-1DB6C6373DE6}" srcOrd="1" destOrd="0" presId="urn:microsoft.com/office/officeart/2005/8/layout/orgChart1"/>
+    <dgm:cxn modelId="{BB83D113-2664-4139-AFE9-83038195B3C1}" type="presOf" srcId="{F72A78A7-3C57-4BFD-9CCE-9332005ED626}" destId="{BBD617AE-88E3-4EAE-AE93-44C9E546809C}" srcOrd="0" destOrd="0" presId="urn:microsoft.com/office/officeart/2005/8/layout/orgChart1"/>
+    <dgm:cxn modelId="{5ED40CE9-218D-46B2-8A1D-C2014CFEE402}" type="presOf" srcId="{CE511F5F-4A48-4DD9-AD69-5FEC4066E646}" destId="{15D5A047-BD1E-44BB-8C62-7832884031E3}" srcOrd="0" destOrd="0" presId="urn:microsoft.com/office/officeart/2005/8/layout/orgChart1"/>
+    <dgm:cxn modelId="{B7C26E83-31B4-4774-B162-68D100F5FBE5}" type="presOf" srcId="{FCD10EDD-B91C-4FEA-8C27-3528FF514110}" destId="{B9E6269E-0132-4BE7-A08B-13FFC62623D5}" srcOrd="0" destOrd="0" presId="urn:microsoft.com/office/officeart/2005/8/layout/orgChart1"/>
+    <dgm:cxn modelId="{C3E572DB-ED0F-40E7-A3A6-A26DA2EE84E5}" type="presOf" srcId="{0FA90AC9-AA78-463F-88C4-61179303E0FB}" destId="{CBF4D579-89FC-4A80-8E59-315DD447F223}" srcOrd="0" destOrd="0" presId="urn:microsoft.com/office/officeart/2005/8/layout/orgChart1"/>
     <dgm:cxn modelId="{E4A66843-07EF-4BC1-A45E-5F134ADAF38E}" srcId="{D67571D1-AF4A-47C2-BBB8-AB0DD9C537BA}" destId="{8BD55E92-3C8D-46A8-AA21-B2E211092B3B}" srcOrd="5" destOrd="0" parTransId="{9A47B44C-1E89-447A-9342-4FA80C332870}" sibTransId="{0220774A-25D6-43B8-BC26-0D9EB8778D15}"/>
+    <dgm:cxn modelId="{D82FCD2F-E8B7-4FA4-8944-CBEE634A262A}" type="presOf" srcId="{033FD10A-4F64-4C6C-8AAD-94F09D7A4AB3}" destId="{F04CA39F-266C-43F2-AD98-40BE72191E8E}" srcOrd="1" destOrd="0" presId="urn:microsoft.com/office/officeart/2005/8/layout/orgChart1"/>
     <dgm:cxn modelId="{BC719FF8-88B5-4E45-9ADE-EE5059836612}" srcId="{D67571D1-AF4A-47C2-BBB8-AB0DD9C537BA}" destId="{033FD10A-4F64-4C6C-8AAD-94F09D7A4AB3}" srcOrd="3" destOrd="0" parTransId="{B6B96AC7-B316-4629-A1F2-322D3CB42E44}" sibTransId="{82DEA6AE-DFAB-4E07-A54C-816E291D1AF4}"/>
-    <dgm:cxn modelId="{2B55B82E-BC1D-45DF-992D-5440321C4997}" type="presOf" srcId="{D8CD8747-B3A7-4920-820F-F8127C713949}" destId="{6A09A6B1-ADB8-44C6-B5A4-69813F192DBA}" srcOrd="0" destOrd="0" presId="urn:microsoft.com/office/officeart/2005/8/layout/orgChart1"/>
+    <dgm:cxn modelId="{9ADD0BC4-9CBE-4005-AADB-18436DF34733}" type="presOf" srcId="{38931B2A-A719-47D2-9B23-F60C5834B591}" destId="{B00B0B0A-6121-4749-8039-9D974B5A160A}" srcOrd="0" destOrd="0" presId="urn:microsoft.com/office/officeart/2005/8/layout/orgChart1"/>
     <dgm:cxn modelId="{946B7C6D-B08A-4BF7-8C75-0825015921BD}" srcId="{8143A08E-0493-4F0D-A04A-33A11911204D}" destId="{27413AFA-E90E-4B4F-916B-83AF32ED4DF7}" srcOrd="2" destOrd="0" parTransId="{6142DB23-99A8-4F75-A245-C88DF82CA9AC}" sibTransId="{00DD8CF6-AD4B-4C29-8985-8CD979492251}"/>
-    <dgm:cxn modelId="{9383E10F-5712-4A14-B56D-8B81844A90D3}" type="presOf" srcId="{460E872E-6778-4DDE-A779-EC9673903B2C}" destId="{4646A681-E590-452C-B6C7-41709223B143}" srcOrd="0" destOrd="0" presId="urn:microsoft.com/office/officeart/2005/8/layout/orgChart1"/>
-    <dgm:cxn modelId="{EE064D8A-7929-4696-AA41-FD4613AB9B60}" type="presOf" srcId="{0A80C118-DB2F-40EB-9D02-31DBC1465356}" destId="{5FFB901A-BEFE-491E-BF6E-47010DE345F2}" srcOrd="1" destOrd="0" presId="urn:microsoft.com/office/officeart/2005/8/layout/orgChart1"/>
     <dgm:cxn modelId="{1D129F87-7A19-4E93-B0A2-029BE1D8926C}" srcId="{8143A08E-0493-4F0D-A04A-33A11911204D}" destId="{9778E6AF-0248-412E-8A3D-5CF2076FD246}" srcOrd="0" destOrd="0" parTransId="{685C22D0-2DD6-483F-8D20-A9EC31CE32DC}" sibTransId="{EEB0E6E8-BFB2-4A63-B849-BEC74306E593}"/>
-    <dgm:cxn modelId="{E246028A-C33C-4F4A-BB3B-09C09FC92D3F}" type="presOf" srcId="{F2EDFE65-8225-4FF8-832C-429E855DD613}" destId="{9451C940-8716-4CF1-9E64-C1A586BADC8D}" srcOrd="0" destOrd="0" presId="urn:microsoft.com/office/officeart/2005/8/layout/orgChart1"/>
-    <dgm:cxn modelId="{2BB6C029-0D25-4966-BEB0-7BC2FAADCED5}" type="presOf" srcId="{3FACEA16-49AD-4F7A-AEF6-C4E41EF1C834}" destId="{771F07AB-B1A9-4D32-9210-398584376502}" srcOrd="1" destOrd="0" presId="urn:microsoft.com/office/officeart/2005/8/layout/orgChart1"/>
+    <dgm:cxn modelId="{BE15A3B0-9186-4D8F-9F98-8534E2AD072E}" type="presOf" srcId="{DF1FAEB3-58DC-463D-88BA-FD02B9B9A3EC}" destId="{70693D6C-48BE-4499-83CC-E3B84562FA76}" srcOrd="1" destOrd="0" presId="urn:microsoft.com/office/officeart/2005/8/layout/orgChart1"/>
+    <dgm:cxn modelId="{D403CC72-358E-4263-BAE2-1DD8498A111F}" type="presOf" srcId="{60079DC2-D231-48F0-8D3A-350EA409FB9F}" destId="{7F9E191A-FED7-42B6-9443-FA1141822762}" srcOrd="0" destOrd="0" presId="urn:microsoft.com/office/officeart/2005/8/layout/orgChart1"/>
+    <dgm:cxn modelId="{033A8B6A-E8F1-44F9-893D-B305B70D6FC1}" type="presOf" srcId="{15E2B81D-FF48-4D4C-83B7-BF0E5932BACF}" destId="{E772C66C-1B80-41B0-BDC1-4520BF1832E7}" srcOrd="0" destOrd="0" presId="urn:microsoft.com/office/officeart/2005/8/layout/orgChart1"/>
+    <dgm:cxn modelId="{22CE1B86-C560-458B-819D-790420C0976D}" type="presOf" srcId="{946FAC29-93A7-41A9-9BB1-F025A79A727B}" destId="{CBDBB49C-F0AA-4CA0-93C0-440977CAFDAD}" srcOrd="1" destOrd="0" presId="urn:microsoft.com/office/officeart/2005/8/layout/orgChart1"/>
     <dgm:cxn modelId="{706B25D0-F2D9-4257-B233-2322272A0391}" srcId="{D67571D1-AF4A-47C2-BBB8-AB0DD9C537BA}" destId="{946FAC29-93A7-41A9-9BB1-F025A79A727B}" srcOrd="0" destOrd="0" parTransId="{E1BADB85-2217-4E84-8DE2-5AF5BAFF8FB7}" sibTransId="{E98375BB-4889-402F-A67B-6DEB16F82363}"/>
-    <dgm:cxn modelId="{D1EAA915-E960-4AB9-91C2-6C1338BBBD58}" type="presOf" srcId="{27413AFA-E90E-4B4F-916B-83AF32ED4DF7}" destId="{B87DD2D6-A50E-48A2-84D2-11DF6E294121}" srcOrd="0" destOrd="0" presId="urn:microsoft.com/office/officeart/2005/8/layout/orgChart1"/>
-    <dgm:cxn modelId="{9F232178-745F-4465-BE39-989D9CB50FEA}" type="presOf" srcId="{E39F43E9-033F-4EB4-989E-196D44303964}" destId="{E3DF274E-5FD1-46C3-9307-7262A787D2EE}" srcOrd="0" destOrd="0" presId="urn:microsoft.com/office/officeart/2005/8/layout/orgChart1"/>
+    <dgm:cxn modelId="{69D10B3B-9218-44D2-9245-473CEBE124B7}" type="presOf" srcId="{0A80C118-DB2F-40EB-9D02-31DBC1465356}" destId="{2E0E43EB-8EA6-43C3-B5CA-BFAED82941AD}" srcOrd="0" destOrd="0" presId="urn:microsoft.com/office/officeart/2005/8/layout/orgChart1"/>
     <dgm:cxn modelId="{6E420E97-6DA2-4BDC-A066-48D78C9E2197}" srcId="{9A5B6171-A05B-4D26-9254-3B047D83031F}" destId="{D67571D1-AF4A-47C2-BBB8-AB0DD9C537BA}" srcOrd="0" destOrd="0" parTransId="{E39F43E9-033F-4EB4-989E-196D44303964}" sibTransId="{4EF0016E-EB4C-4840-895C-BE9508855CB2}"/>
-    <dgm:cxn modelId="{816AFC5C-544E-441B-84B4-0481A4753DB8}" type="presOf" srcId="{60079DC2-D231-48F0-8D3A-350EA409FB9F}" destId="{2BEAAAE7-DA2A-418D-8D34-928C6F6234DD}" srcOrd="1" destOrd="0" presId="urn:microsoft.com/office/officeart/2005/8/layout/orgChart1"/>
-    <dgm:cxn modelId="{225B1B77-626C-4FDA-B263-393151367B25}" type="presOf" srcId="{60079DC2-D231-48F0-8D3A-350EA409FB9F}" destId="{7F9E191A-FED7-42B6-9443-FA1141822762}" srcOrd="0" destOrd="0" presId="urn:microsoft.com/office/officeart/2005/8/layout/orgChart1"/>
     <dgm:cxn modelId="{CBDE31E1-7D42-4515-8349-55A83370D42F}" srcId="{3FACEA16-49AD-4F7A-AEF6-C4E41EF1C834}" destId="{95A880DD-F421-4BA2-B136-750294A302E3}" srcOrd="7" destOrd="0" parTransId="{F72A78A7-3C57-4BFD-9CCE-9332005ED626}" sibTransId="{19C4D04E-0CC2-41EC-B2DA-FB19391525B5}"/>
-    <dgm:cxn modelId="{551F2511-9D24-42FD-BA58-D0BCCD1A1A49}" type="presOf" srcId="{C490C2D1-27FB-4F39-812F-6056918FA8F5}" destId="{86B8F41F-83C5-4AE5-9A8B-236E961BAFB2}" srcOrd="0" destOrd="0" presId="urn:microsoft.com/office/officeart/2005/8/layout/orgChart1"/>
-    <dgm:cxn modelId="{4DB48E10-B79C-465A-9795-794E682DA6AA}" type="presOf" srcId="{1D5E7EE8-DB48-4928-9C3B-FA9238BBC4D6}" destId="{101D6303-A6A7-4ED7-92AF-5A0A12944008}" srcOrd="0" destOrd="0" presId="urn:microsoft.com/office/officeart/2005/8/layout/orgChart1"/>
-    <dgm:cxn modelId="{AAC95192-9592-4532-A3CB-4AE3AED85498}" type="presOf" srcId="{A953C5B9-11A3-4267-9FB7-ECD75BDE3B64}" destId="{E8F5CB36-5393-47BC-B138-2AC77A000B9E}" srcOrd="0" destOrd="0" presId="urn:microsoft.com/office/officeart/2005/8/layout/orgChart1"/>
-    <dgm:cxn modelId="{0798BA49-2CAA-4254-BEF6-1347B3EA957A}" type="presOf" srcId="{9A47B44C-1E89-447A-9342-4FA80C332870}" destId="{4454E6B6-C6EB-4EFE-A06D-30C96DF74C97}" srcOrd="0" destOrd="0" presId="urn:microsoft.com/office/officeart/2005/8/layout/orgChart1"/>
-    <dgm:cxn modelId="{82B0E2E1-644C-4C1A-BE27-94BE3AA7EA3A}" type="presOf" srcId="{277CF38B-7E1C-4A8C-89A3-2F8197A66800}" destId="{214BB29F-1057-43B1-8F5B-45796DEF0BCD}" srcOrd="1" destOrd="0" presId="urn:microsoft.com/office/officeart/2005/8/layout/orgChart1"/>
+    <dgm:cxn modelId="{64A15373-E2BE-4BDC-919B-6AAE1C475DDF}" type="presOf" srcId="{6142DB23-99A8-4F75-A245-C88DF82CA9AC}" destId="{14D3A4C6-1E40-4ADF-8A11-519A1B306E32}" srcOrd="0" destOrd="0" presId="urn:microsoft.com/office/officeart/2005/8/layout/orgChart1"/>
+    <dgm:cxn modelId="{4C45A1C5-43C1-404D-B249-BBD5F7512BA0}" type="presOf" srcId="{38931B2A-A719-47D2-9B23-F60C5834B591}" destId="{6B462F12-F4DE-4BFF-8F87-9C37C758721D}" srcOrd="1" destOrd="0" presId="urn:microsoft.com/office/officeart/2005/8/layout/orgChart1"/>
+    <dgm:cxn modelId="{E2EB950C-1C5B-4A14-9AE4-11EEF8B6408F}" type="presOf" srcId="{460E872E-6778-4DDE-A779-EC9673903B2C}" destId="{4646A681-E590-452C-B6C7-41709223B143}" srcOrd="0" destOrd="0" presId="urn:microsoft.com/office/officeart/2005/8/layout/orgChart1"/>
+    <dgm:cxn modelId="{895FCDCB-2615-4FC6-A0F0-4340A76FDA9B}" type="presOf" srcId="{68ACF286-D74C-4EF8-A262-68346CD057E6}" destId="{61949044-9275-4E51-96B3-616051701AB1}" srcOrd="0" destOrd="0" presId="urn:microsoft.com/office/officeart/2005/8/layout/orgChart1"/>
+    <dgm:cxn modelId="{DADD64E6-578C-4871-B488-D36674621725}" type="presOf" srcId="{95A880DD-F421-4BA2-B136-750294A302E3}" destId="{8C3DE112-702A-48B2-9EDE-086CA4E902E6}" srcOrd="0" destOrd="0" presId="urn:microsoft.com/office/officeart/2005/8/layout/orgChart1"/>
+    <dgm:cxn modelId="{C42DEFF7-87B0-4EB0-A3F4-4E119D135742}" type="presOf" srcId="{3FACEA16-49AD-4F7A-AEF6-C4E41EF1C834}" destId="{771F07AB-B1A9-4D32-9210-398584376502}" srcOrd="1" destOrd="0" presId="urn:microsoft.com/office/officeart/2005/8/layout/orgChart1"/>
     <dgm:cxn modelId="{46BA6AAA-5A2C-4218-BFFE-4DFFBECF7792}" srcId="{D67571D1-AF4A-47C2-BBB8-AB0DD9C537BA}" destId="{E3D88239-AEB5-40EB-A61B-7D3D3CC2FDEC}" srcOrd="2" destOrd="0" parTransId="{976769D5-6DD3-4121-A3B4-21FA8C57752E}" sibTransId="{546B24A5-43E0-4E2A-89AF-FAFCD9C0A5A7}"/>
-    <dgm:cxn modelId="{CB2D95D5-DC0E-4F66-9F39-2107A4C0F424}" type="presOf" srcId="{9A5B6171-A05B-4D26-9254-3B047D83031F}" destId="{CCD577C8-9955-4C15-A0DE-548BBBA06E69}" srcOrd="0" destOrd="0" presId="urn:microsoft.com/office/officeart/2005/8/layout/orgChart1"/>
-    <dgm:cxn modelId="{956A6891-DEFC-447A-86F2-A3378C7527F1}" type="presOf" srcId="{B2A2D274-24BB-42ED-84F9-EE23B2705936}" destId="{AE9FDFD5-E5D5-4E9B-BF48-0EE2D047B1AD}" srcOrd="0" destOrd="0" presId="urn:microsoft.com/office/officeart/2005/8/layout/orgChart1"/>
-    <dgm:cxn modelId="{4BDF3538-2BA5-4BDA-A6D4-B3AF96431C4B}" type="presOf" srcId="{0A80C118-DB2F-40EB-9D02-31DBC1465356}" destId="{2E0E43EB-8EA6-43C3-B5CA-BFAED82941AD}" srcOrd="0" destOrd="0" presId="urn:microsoft.com/office/officeart/2005/8/layout/orgChart1"/>
-    <dgm:cxn modelId="{427730EA-0910-4BB3-A4AC-212D13966041}" type="presOf" srcId="{1F920E2D-CBD4-4BA3-BEFA-87DAACD8117D}" destId="{48372692-4EB9-4EFF-8B16-47B5D192D518}" srcOrd="0" destOrd="0" presId="urn:microsoft.com/office/officeart/2005/8/layout/orgChart1"/>
-    <dgm:cxn modelId="{BCFF2228-F259-4386-93FD-19585C8586CA}" type="presOf" srcId="{6DF1B2E0-B36E-4B65-9298-3985360F0EAD}" destId="{619DCB2D-2CBD-4ADC-A2DA-BF71D67FC155}" srcOrd="0" destOrd="0" presId="urn:microsoft.com/office/officeart/2005/8/layout/orgChart1"/>
-    <dgm:cxn modelId="{1794E4F1-1E43-4EB2-90CF-17B0CEDB7107}" type="presOf" srcId="{8BD55E92-3C8D-46A8-AA21-B2E211092B3B}" destId="{A9A7E5C0-A92C-4F71-A7B9-642E96B5F5FE}" srcOrd="0" destOrd="0" presId="urn:microsoft.com/office/officeart/2005/8/layout/orgChart1"/>
-    <dgm:cxn modelId="{6B3F1DBE-0D83-44C1-8017-4BA74711DA34}" type="presOf" srcId="{D3AD6F07-72D0-4FCB-B070-42E521A66922}" destId="{D5194FFF-2B59-411E-BB8C-1107B45FF9D2}" srcOrd="0" destOrd="0" presId="urn:microsoft.com/office/officeart/2005/8/layout/orgChart1"/>
-    <dgm:cxn modelId="{D62AACD5-B532-4D0B-8544-2FBC270713A2}" type="presOf" srcId="{E3D88239-AEB5-40EB-A61B-7D3D3CC2FDEC}" destId="{F5A2806F-621F-4421-867B-0A6261BC9195}" srcOrd="1" destOrd="0" presId="urn:microsoft.com/office/officeart/2005/8/layout/orgChart1"/>
+    <dgm:cxn modelId="{ED92A670-2CF9-4399-A0AF-1614FFA38499}" type="presOf" srcId="{8143A08E-0493-4F0D-A04A-33A11911204D}" destId="{2AC58D0F-FC34-4300-824A-15D3944D36D7}" srcOrd="1" destOrd="0" presId="urn:microsoft.com/office/officeart/2005/8/layout/orgChart1"/>
+    <dgm:cxn modelId="{FC9CE1F3-1756-487F-B628-F6CF65671CF5}" type="presOf" srcId="{1F920E2D-CBD4-4BA3-BEFA-87DAACD8117D}" destId="{48372692-4EB9-4EFF-8B16-47B5D192D518}" srcOrd="0" destOrd="0" presId="urn:microsoft.com/office/officeart/2005/8/layout/orgChart1"/>
+    <dgm:cxn modelId="{E624DBBD-8229-4625-8BAD-418F87EDDC9E}" type="presOf" srcId="{8BD55E92-3C8D-46A8-AA21-B2E211092B3B}" destId="{A9A7E5C0-A92C-4F71-A7B9-642E96B5F5FE}" srcOrd="0" destOrd="0" presId="urn:microsoft.com/office/officeart/2005/8/layout/orgChart1"/>
+    <dgm:cxn modelId="{CFA26A3E-BB32-4C42-B128-5C275FFD5AE7}" type="presOf" srcId="{CE511F5F-4A48-4DD9-AD69-5FEC4066E646}" destId="{B79C4B26-2AED-40A2-B593-00A372B3B5A1}" srcOrd="1" destOrd="0" presId="urn:microsoft.com/office/officeart/2005/8/layout/orgChart1"/>
+    <dgm:cxn modelId="{9EBC4460-383C-457A-AAD6-C3F6DB954968}" type="presOf" srcId="{15E2B81D-FF48-4D4C-83B7-BF0E5932BACF}" destId="{BE90E482-D934-497E-BB56-EB65923110A8}" srcOrd="1" destOrd="0" presId="urn:microsoft.com/office/officeart/2005/8/layout/orgChart1"/>
     <dgm:cxn modelId="{9D98741D-F049-4B4B-AC2B-5F060BFAFEE6}" srcId="{3FACEA16-49AD-4F7A-AEF6-C4E41EF1C834}" destId="{DF1FAEB3-58DC-463D-88BA-FD02B9B9A3EC}" srcOrd="6" destOrd="0" parTransId="{14FB8E82-DA5C-4FA9-A9EA-1C5C3FC72AC7}" sibTransId="{0DAFE25E-D14B-4DA2-A730-E36D7CF8CEE7}"/>
-    <dgm:cxn modelId="{37225921-2CB7-4D57-954F-D6F002AE272B}" type="presOf" srcId="{888D0EC2-4D33-47F5-8906-1AB2B7CCD926}" destId="{F96DA5F0-8D34-45BB-8ACD-339010A9C9ED}" srcOrd="1" destOrd="0" presId="urn:microsoft.com/office/officeart/2005/8/layout/orgChart1"/>
-    <dgm:cxn modelId="{12808B5C-9C04-4DB4-85D3-109805831071}" type="presOf" srcId="{27413AFA-E90E-4B4F-916B-83AF32ED4DF7}" destId="{69B01DDF-7B09-4C33-BD1B-611ACC55A21B}" srcOrd="1" destOrd="0" presId="urn:microsoft.com/office/officeart/2005/8/layout/orgChart1"/>
-    <dgm:cxn modelId="{57445179-0020-4341-924D-617F62494741}" type="presOf" srcId="{D67571D1-AF4A-47C2-BBB8-AB0DD9C537BA}" destId="{0605BEDE-25DF-4BDB-80D3-51EB2EFAE5C3}" srcOrd="0" destOrd="0" presId="urn:microsoft.com/office/officeart/2005/8/layout/orgChart1"/>
-    <dgm:cxn modelId="{381B55AE-58ED-4D8E-ADD5-1B178B508978}" type="presOf" srcId="{3FACEA16-49AD-4F7A-AEF6-C4E41EF1C834}" destId="{9B7AD01D-C590-43AB-93C9-9555A15171C1}" srcOrd="0" destOrd="0" presId="urn:microsoft.com/office/officeart/2005/8/layout/orgChart1"/>
     <dgm:cxn modelId="{4C02621B-A379-49C3-8855-907CFAF5CC0E}" srcId="{D67571D1-AF4A-47C2-BBB8-AB0DD9C537BA}" destId="{84B33143-B57A-4EE1-ABFA-B718AFC0B326}" srcOrd="4" destOrd="0" parTransId="{78375BEE-E828-441C-A765-428BC51CA443}" sibTransId="{EE929184-D37B-4D8E-ADCB-7C34C295DFF5}"/>
-    <dgm:cxn modelId="{DC160F8E-7F1D-449A-9EFC-B38FD5B0BB2B}" type="presOf" srcId="{87DC950F-F7D3-4ECD-B4A4-E3F07A54AC0C}" destId="{8A89DC42-7582-4359-8809-68E159879BA2}" srcOrd="0" destOrd="0" presId="urn:microsoft.com/office/officeart/2005/8/layout/orgChart1"/>
-    <dgm:cxn modelId="{59650816-8803-4F0E-99CE-CCAA096A7DA9}" type="presOf" srcId="{CE511F5F-4A48-4DD9-AD69-5FEC4066E646}" destId="{15D5A047-BD1E-44BB-8C62-7832884031E3}" srcOrd="0" destOrd="0" presId="urn:microsoft.com/office/officeart/2005/8/layout/orgChart1"/>
-    <dgm:cxn modelId="{4EBD3D01-3F92-4095-B04E-96480A397560}" type="presOf" srcId="{FCD10EDD-B91C-4FEA-8C27-3528FF514110}" destId="{B9E6269E-0132-4BE7-A08B-13FFC62623D5}" srcOrd="0" destOrd="0" presId="urn:microsoft.com/office/officeart/2005/8/layout/orgChart1"/>
-    <dgm:cxn modelId="{BF543402-D33C-48E8-AB4C-1BDEAEB751B8}" type="presOf" srcId="{95A880DD-F421-4BA2-B136-750294A302E3}" destId="{70AFF10A-B380-4829-B5CD-1DC0DC1A2A66}" srcOrd="1" destOrd="0" presId="urn:microsoft.com/office/officeart/2005/8/layout/orgChart1"/>
-    <dgm:cxn modelId="{53416CEC-70A1-4706-AE7F-9E8D8B87DB62}" type="presOf" srcId="{A8F92DC2-B87A-47AD-8854-89C2DF190F1A}" destId="{DF559129-30AF-43C2-83C8-FDD188F2ECEA}" srcOrd="0" destOrd="0" presId="urn:microsoft.com/office/officeart/2005/8/layout/orgChart1"/>
-    <dgm:cxn modelId="{27324A09-38F9-4590-89DB-91D1F325351E}" type="presOf" srcId="{277CF38B-7E1C-4A8C-89A3-2F8197A66800}" destId="{21875BEA-1124-43D2-A631-A5BA7BE06ED5}" srcOrd="0" destOrd="0" presId="urn:microsoft.com/office/officeart/2005/8/layout/orgChart1"/>
-    <dgm:cxn modelId="{FCA80FCA-12D4-49AC-933A-D05B3B711486}" type="presOf" srcId="{E3D88239-AEB5-40EB-A61B-7D3D3CC2FDEC}" destId="{EF54315B-7D25-4C48-9EC8-C3063A41E0BA}" srcOrd="0" destOrd="0" presId="urn:microsoft.com/office/officeart/2005/8/layout/orgChart1"/>
-    <dgm:cxn modelId="{23B22A62-6A2C-43A9-8C5E-8495829C00F2}" type="presOf" srcId="{976769D5-6DD3-4121-A3B4-21FA8C57752E}" destId="{D85C8D20-0A8F-4772-85AA-77F41D6E03A6}" srcOrd="0" destOrd="0" presId="urn:microsoft.com/office/officeart/2005/8/layout/orgChart1"/>
-    <dgm:cxn modelId="{17408FB1-27E5-4038-B778-3F55348969C1}" type="presOf" srcId="{1B2D2241-710C-49E1-B9FD-82A777F58D7B}" destId="{111810C0-D98F-42A5-8758-6F6B13D8AC00}" srcOrd="0" destOrd="0" presId="urn:microsoft.com/office/officeart/2005/8/layout/orgChart1"/>
+    <dgm:cxn modelId="{12F2AA2D-0809-4AFB-B2F9-3564C3BD042E}" type="presOf" srcId="{0A80C118-DB2F-40EB-9D02-31DBC1465356}" destId="{5FFB901A-BEFE-491E-BF6E-47010DE345F2}" srcOrd="1" destOrd="0" presId="urn:microsoft.com/office/officeart/2005/8/layout/orgChart1"/>
+    <dgm:cxn modelId="{AD6C0FC9-28A6-4BE1-8A19-DE6F3F7B2C7F}" type="presOf" srcId="{78375BEE-E828-441C-A765-428BC51CA443}" destId="{1DC379EA-ACFB-4276-BD2D-A060D3B21DE0}" srcOrd="0" destOrd="0" presId="urn:microsoft.com/office/officeart/2005/8/layout/orgChart1"/>
+    <dgm:cxn modelId="{E4619F09-C746-4FA6-8ED7-7EEACFC39390}" type="presOf" srcId="{6DF1B2E0-B36E-4B65-9298-3985360F0EAD}" destId="{619DCB2D-2CBD-4ADC-A2DA-BF71D67FC155}" srcOrd="0" destOrd="0" presId="urn:microsoft.com/office/officeart/2005/8/layout/orgChart1"/>
+    <dgm:cxn modelId="{0204427B-2E95-4D65-B2B0-0B09115278F3}" type="presOf" srcId="{9A5B6171-A05B-4D26-9254-3B047D83031F}" destId="{CCD577C8-9955-4C15-A0DE-548BBBA06E69}" srcOrd="0" destOrd="0" presId="urn:microsoft.com/office/officeart/2005/8/layout/orgChart1"/>
+    <dgm:cxn modelId="{67E3163A-2345-41DA-B102-D10312308334}" type="presOf" srcId="{6C4C6604-FAF8-4563-B446-9F2430566D69}" destId="{E04233A4-917D-4DDC-B098-3CEDE33765A8}" srcOrd="0" destOrd="0" presId="urn:microsoft.com/office/officeart/2005/8/layout/orgChart1"/>
+    <dgm:cxn modelId="{50662E8A-316B-42F7-B34D-63E6AC3C3F6E}" type="presOf" srcId="{F2EDFE65-8225-4FF8-832C-429E855DD613}" destId="{7DDB0E15-BB4C-496A-9681-157E40BFACAA}" srcOrd="1" destOrd="0" presId="urn:microsoft.com/office/officeart/2005/8/layout/orgChart1"/>
+    <dgm:cxn modelId="{33484B6E-8D9A-49E3-8ACD-43E3362441AA}" type="presOf" srcId="{27413AFA-E90E-4B4F-916B-83AF32ED4DF7}" destId="{B87DD2D6-A50E-48A2-84D2-11DF6E294121}" srcOrd="0" destOrd="0" presId="urn:microsoft.com/office/officeart/2005/8/layout/orgChart1"/>
+    <dgm:cxn modelId="{8120942C-8D29-41B7-80A7-74B03B4E5DB0}" type="presOf" srcId="{D8CD8747-B3A7-4920-820F-F8127C713949}" destId="{6A09A6B1-ADB8-44C6-B5A4-69813F192DBA}" srcOrd="0" destOrd="0" presId="urn:microsoft.com/office/officeart/2005/8/layout/orgChart1"/>
+    <dgm:cxn modelId="{7A0945E5-08CC-4666-887E-4808093ADC8F}" type="presOf" srcId="{A8F92DC2-B87A-47AD-8854-89C2DF190F1A}" destId="{DF559129-30AF-43C2-83C8-FDD188F2ECEA}" srcOrd="0" destOrd="0" presId="urn:microsoft.com/office/officeart/2005/8/layout/orgChart1"/>
     <dgm:cxn modelId="{2219B635-5DAB-46A8-A498-CF2D45C51C96}" srcId="{3FACEA16-49AD-4F7A-AEF6-C4E41EF1C834}" destId="{38931B2A-A719-47D2-9B23-F60C5834B591}" srcOrd="10" destOrd="0" parTransId="{1F920E2D-CBD4-4BA3-BEFA-87DAACD8117D}" sibTransId="{8FA971EA-EB10-40AB-B468-0590A20C4218}"/>
-    <dgm:cxn modelId="{3F0A7BE6-64C2-441A-B9FC-A4D3421309D1}" type="presOf" srcId="{38931B2A-A719-47D2-9B23-F60C5834B591}" destId="{6B462F12-F4DE-4BFF-8F87-9C37C758721D}" srcOrd="1" destOrd="0" presId="urn:microsoft.com/office/officeart/2005/8/layout/orgChart1"/>
-    <dgm:cxn modelId="{B37B9D34-CC9C-4931-83F9-BA65979850E1}" type="presOf" srcId="{685C22D0-2DD6-483F-8D20-A9EC31CE32DC}" destId="{CE511299-255A-4A60-BFC9-8A6BF5A439A2}" srcOrd="0" destOrd="0" presId="urn:microsoft.com/office/officeart/2005/8/layout/orgChart1"/>
-    <dgm:cxn modelId="{7455F1BC-B1A9-498D-A942-762361ABAB22}" type="presOf" srcId="{84B33143-B57A-4EE1-ABFA-B718AFC0B326}" destId="{664DD1B7-3B88-4427-B3C1-1DB6C6373DE6}" srcOrd="1" destOrd="0" presId="urn:microsoft.com/office/officeart/2005/8/layout/orgChart1"/>
-    <dgm:cxn modelId="{A1BB84C0-D163-410C-A769-3034950BD661}" type="presOf" srcId="{8143A08E-0493-4F0D-A04A-33A11911204D}" destId="{2AC58D0F-FC34-4300-824A-15D3944D36D7}" srcOrd="1" destOrd="0" presId="urn:microsoft.com/office/officeart/2005/8/layout/orgChart1"/>
-    <dgm:cxn modelId="{C469B836-233E-4910-98AF-5D2642411015}" type="presOf" srcId="{9FF45742-43D1-468C-B2CF-88D5DB491946}" destId="{A3EEE277-A440-4432-B9FE-894E982087A9}" srcOrd="0" destOrd="0" presId="urn:microsoft.com/office/officeart/2005/8/layout/orgChart1"/>
-    <dgm:cxn modelId="{67322117-E3E9-4E53-9395-A552B20FA2B8}" type="presOf" srcId="{033FD10A-4F64-4C6C-8AAD-94F09D7A4AB3}" destId="{F04CA39F-266C-43F2-AD98-40BE72191E8E}" srcOrd="1" destOrd="0" presId="urn:microsoft.com/office/officeart/2005/8/layout/orgChart1"/>
+    <dgm:cxn modelId="{C5525021-1227-49C4-9274-7ACBF49E57C1}" type="presOf" srcId="{E3D88239-AEB5-40EB-A61B-7D3D3CC2FDEC}" destId="{EF54315B-7D25-4C48-9EC8-C3063A41E0BA}" srcOrd="0" destOrd="0" presId="urn:microsoft.com/office/officeart/2005/8/layout/orgChart1"/>
+    <dgm:cxn modelId="{ECE73294-9CFF-4DC9-A0BC-DF4DC1E24DEC}" type="presOf" srcId="{9A47B44C-1E89-447A-9342-4FA80C332870}" destId="{4454E6B6-C6EB-4EFE-A06D-30C96DF74C97}" srcOrd="0" destOrd="0" presId="urn:microsoft.com/office/officeart/2005/8/layout/orgChart1"/>
+    <dgm:cxn modelId="{5FD71C0E-5E8C-4B89-9F1E-3F8D3A23CA2F}" type="presOf" srcId="{C490C2D1-27FB-4F39-812F-6056918FA8F5}" destId="{86B8F41F-83C5-4AE5-9A8B-236E961BAFB2}" srcOrd="0" destOrd="0" presId="urn:microsoft.com/office/officeart/2005/8/layout/orgChart1"/>
+    <dgm:cxn modelId="{5B237C5B-BEE1-41A7-B65A-058CE458E6EE}" type="presOf" srcId="{E3D88239-AEB5-40EB-A61B-7D3D3CC2FDEC}" destId="{F5A2806F-621F-4421-867B-0A6261BC9195}" srcOrd="1" destOrd="0" presId="urn:microsoft.com/office/officeart/2005/8/layout/orgChart1"/>
+    <dgm:cxn modelId="{8731A65D-637D-42C0-AA32-7C62598F8BC8}" type="presOf" srcId="{033FD10A-4F64-4C6C-8AAD-94F09D7A4AB3}" destId="{4704BB4C-B663-43E2-AD97-F2FD073EC09E}" srcOrd="0" destOrd="0" presId="urn:microsoft.com/office/officeart/2005/8/layout/orgChart1"/>
+    <dgm:cxn modelId="{2C1EB48A-9BD1-4EF8-B0DD-F4AACCCE2530}" type="presOf" srcId="{1B2D2241-710C-49E1-B9FD-82A777F58D7B}" destId="{111810C0-D98F-42A5-8758-6F6B13D8AC00}" srcOrd="0" destOrd="0" presId="urn:microsoft.com/office/officeart/2005/8/layout/orgChart1"/>
+    <dgm:cxn modelId="{4AB43C9A-F7B2-4D10-9FFC-F57009724CAE}" type="presOf" srcId="{E39F43E9-033F-4EB4-989E-196D44303964}" destId="{E3DF274E-5FD1-46C3-9307-7262A787D2EE}" srcOrd="0" destOrd="0" presId="urn:microsoft.com/office/officeart/2005/8/layout/orgChart1"/>
     <dgm:cxn modelId="{28B940BE-8EB7-463B-9A0F-3ED4A71F3154}" srcId="{3FACEA16-49AD-4F7A-AEF6-C4E41EF1C834}" destId="{CE511F5F-4A48-4DD9-AD69-5FEC4066E646}" srcOrd="9" destOrd="0" parTransId="{6DF1B2E0-B36E-4B65-9298-3985360F0EAD}" sibTransId="{1744F034-6C65-48B3-8128-12D99A74845D}"/>
-    <dgm:cxn modelId="{6803AF28-927B-4F1A-B570-4284F0916CD5}" type="presOf" srcId="{6142DB23-99A8-4F75-A245-C88DF82CA9AC}" destId="{14D3A4C6-1E40-4ADF-8A11-519A1B306E32}" srcOrd="0" destOrd="0" presId="urn:microsoft.com/office/officeart/2005/8/layout/orgChart1"/>
-    <dgm:cxn modelId="{D45C479F-EB22-4DB9-B122-D55E68C1C674}" type="presOf" srcId="{E1BADB85-2217-4E84-8DE2-5AF5BAFF8FB7}" destId="{91F5E438-DF80-46C0-B0A8-104EBC2F6E0C}" srcOrd="0" destOrd="0" presId="urn:microsoft.com/office/officeart/2005/8/layout/orgChart1"/>
-    <dgm:cxn modelId="{B43A5090-116B-472A-98D4-A82220A0488B}" type="presOf" srcId="{95A880DD-F421-4BA2-B136-750294A302E3}" destId="{8C3DE112-702A-48B2-9EDE-086CA4E902E6}" srcOrd="0" destOrd="0" presId="urn:microsoft.com/office/officeart/2005/8/layout/orgChart1"/>
-    <dgm:cxn modelId="{46370668-97E7-46FA-A8D8-509DB56A7006}" type="presOf" srcId="{41FD706D-5CE7-49B2-87E4-6858F2319B26}" destId="{C21E4A27-0657-49E4-AD2D-75459EFD2036}" srcOrd="0" destOrd="0" presId="urn:microsoft.com/office/officeart/2005/8/layout/orgChart1"/>
-    <dgm:cxn modelId="{B5256C83-9D68-49FA-92C2-29FAB4A73AD2}" type="presOf" srcId="{9778E6AF-0248-412E-8A3D-5CF2076FD246}" destId="{74CB19A6-EC26-4648-81DC-0E6F06DFD3B8}" srcOrd="1" destOrd="0" presId="urn:microsoft.com/office/officeart/2005/8/layout/orgChart1"/>
-    <dgm:cxn modelId="{F3AA9B17-5AE9-4706-B006-2DFE9A16F209}" type="presOf" srcId="{BA841F1F-3AA3-46EB-ADBD-BCAD196A8BE0}" destId="{C2A0A3D6-034C-46CA-858E-620230EA9229}" srcOrd="1" destOrd="0" presId="urn:microsoft.com/office/officeart/2005/8/layout/orgChart1"/>
-    <dgm:cxn modelId="{0A700448-0676-4D30-AB22-1AC29DB6CA6A}" type="presOf" srcId="{84B33143-B57A-4EE1-ABFA-B718AFC0B326}" destId="{200B6779-F528-4ADA-A136-66C368ACD577}" srcOrd="0" destOrd="0" presId="urn:microsoft.com/office/officeart/2005/8/layout/orgChart1"/>
-    <dgm:cxn modelId="{6089CCDE-AE4D-496E-87CE-DF92E87451CA}" type="presOf" srcId="{888D0EC2-4D33-47F5-8906-1AB2B7CCD926}" destId="{9D7AD784-73D2-4A52-BD0C-36231CD4252A}" srcOrd="0" destOrd="0" presId="urn:microsoft.com/office/officeart/2005/8/layout/orgChart1"/>
-    <dgm:cxn modelId="{E32265CB-9054-47E6-8559-C8DC9E496B4E}" type="presOf" srcId="{68ACF286-D74C-4EF8-A262-68346CD057E6}" destId="{61949044-9275-4E51-96B3-616051701AB1}" srcOrd="0" destOrd="0" presId="urn:microsoft.com/office/officeart/2005/8/layout/orgChart1"/>
+    <dgm:cxn modelId="{6749376C-11D9-430A-87EB-5D66CE3BCD34}" type="presOf" srcId="{8143A08E-0493-4F0D-A04A-33A11911204D}" destId="{A05A0B0C-81E6-46B0-B8FD-E27721847AAD}" srcOrd="0" destOrd="0" presId="urn:microsoft.com/office/officeart/2005/8/layout/orgChart1"/>
+    <dgm:cxn modelId="{D07CEA2C-E77C-4DD9-A9E7-21DBE01BB487}" type="presOf" srcId="{87DC950F-F7D3-4ECD-B4A4-E3F07A54AC0C}" destId="{8A89DC42-7582-4359-8809-68E159879BA2}" srcOrd="0" destOrd="0" presId="urn:microsoft.com/office/officeart/2005/8/layout/orgChart1"/>
+    <dgm:cxn modelId="{C2480299-B000-40B4-8589-3F483F4C8D7F}" type="presOf" srcId="{8BD55E92-3C8D-46A8-AA21-B2E211092B3B}" destId="{8DE9E13E-369B-4DF3-A64F-696D8730F840}" srcOrd="1" destOrd="0" presId="urn:microsoft.com/office/officeart/2005/8/layout/orgChart1"/>
+    <dgm:cxn modelId="{BD769854-4BA2-454D-A6C8-A2201CF7F660}" type="presOf" srcId="{1D5E7EE8-DB48-4928-9C3B-FA9238BBC4D6}" destId="{101D6303-A6A7-4ED7-92AF-5A0A12944008}" srcOrd="0" destOrd="0" presId="urn:microsoft.com/office/officeart/2005/8/layout/orgChart1"/>
+    <dgm:cxn modelId="{25A891E0-385B-4F98-9407-D3879FD973B0}" type="presOf" srcId="{888D0EC2-4D33-47F5-8906-1AB2B7CCD926}" destId="{F96DA5F0-8D34-45BB-8ACD-339010A9C9ED}" srcOrd="1" destOrd="0" presId="urn:microsoft.com/office/officeart/2005/8/layout/orgChart1"/>
+    <dgm:cxn modelId="{7FA49B30-D803-4B8E-8839-C3511CC05931}" type="presOf" srcId="{685C22D0-2DD6-483F-8D20-A9EC31CE32DC}" destId="{CE511299-255A-4A60-BFC9-8A6BF5A439A2}" srcOrd="0" destOrd="0" presId="urn:microsoft.com/office/officeart/2005/8/layout/orgChart1"/>
+    <dgm:cxn modelId="{B08B6980-20A7-470E-9935-C02542E097B5}" type="presOf" srcId="{D67571D1-AF4A-47C2-BBB8-AB0DD9C537BA}" destId="{92458EED-6676-4D9A-8FFA-79F870ED5C42}" srcOrd="1" destOrd="0" presId="urn:microsoft.com/office/officeart/2005/8/layout/orgChart1"/>
     <dgm:cxn modelId="{F7010C8C-92AA-445B-B829-4A93A97C7243}" srcId="{3FACEA16-49AD-4F7A-AEF6-C4E41EF1C834}" destId="{0A80C118-DB2F-40EB-9D02-31DBC1465356}" srcOrd="5" destOrd="0" parTransId="{C490C2D1-27FB-4F39-812F-6056918FA8F5}" sibTransId="{BE074138-2820-46EC-BF05-2C962CA2DCFB}"/>
-    <dgm:cxn modelId="{F925FD62-70EF-4519-B0C0-9CE293B0D322}" type="presOf" srcId="{F72A78A7-3C57-4BFD-9CCE-9332005ED626}" destId="{BBD617AE-88E3-4EAE-AE93-44C9E546809C}" srcOrd="0" destOrd="0" presId="urn:microsoft.com/office/officeart/2005/8/layout/orgChart1"/>
-    <dgm:cxn modelId="{E837B5DB-8D86-48E8-A737-FBFC48BA1B16}" type="presOf" srcId="{CE511F5F-4A48-4DD9-AD69-5FEC4066E646}" destId="{B79C4B26-2AED-40A2-B593-00A372B3B5A1}" srcOrd="1" destOrd="0" presId="urn:microsoft.com/office/officeart/2005/8/layout/orgChart1"/>
+    <dgm:cxn modelId="{8E8BA9FF-39C2-4AF0-894A-1FE05A7E3D2C}" type="presOf" srcId="{9778E6AF-0248-412E-8A3D-5CF2076FD246}" destId="{74CB19A6-EC26-4648-81DC-0E6F06DFD3B8}" srcOrd="1" destOrd="0" presId="urn:microsoft.com/office/officeart/2005/8/layout/orgChart1"/>
     <dgm:cxn modelId="{0370C2C4-77AF-42A5-ACB8-1FCD916128E4}" srcId="{3FACEA16-49AD-4F7A-AEF6-C4E41EF1C834}" destId="{15E2B81D-FF48-4D4C-83B7-BF0E5932BACF}" srcOrd="2" destOrd="0" parTransId="{D3AD6F07-72D0-4FCB-B070-42E521A66922}" sibTransId="{5B93979A-F289-4378-BABA-993EA00F2DDC}"/>
-    <dgm:cxn modelId="{56DD620F-2D5D-4074-8F76-E9FCA9D11A6C}" type="presOf" srcId="{9778E6AF-0248-412E-8A3D-5CF2076FD246}" destId="{92DF9DB8-ADD3-49EB-94D5-C3D4F118BFF4}" srcOrd="0" destOrd="0" presId="urn:microsoft.com/office/officeart/2005/8/layout/orgChart1"/>
     <dgm:cxn modelId="{3AFAF66A-C302-4C88-B39D-17E7804A483D}" srcId="{8143A08E-0493-4F0D-A04A-33A11911204D}" destId="{A8F92DC2-B87A-47AD-8854-89C2DF190F1A}" srcOrd="3" destOrd="0" parTransId="{A953C5B9-11A3-4267-9FB7-ECD75BDE3B64}" sibTransId="{2B7765AE-C3D1-4EA1-B1A8-02AF0390A344}"/>
+    <dgm:cxn modelId="{ECA4B1BC-8C78-4147-BF94-D65D5C4E81AB}" type="presOf" srcId="{B6B96AC7-B316-4629-A1F2-322D3CB42E44}" destId="{BC6E3CF2-D156-4645-97E5-FBA567BEBB60}" srcOrd="0" destOrd="0" presId="urn:microsoft.com/office/officeart/2005/8/layout/orgChart1"/>
     <dgm:cxn modelId="{C4A40CE2-3A3F-4DEE-9174-055F9C397A26}" srcId="{41FD706D-5CE7-49B2-87E4-6858F2319B26}" destId="{8143A08E-0493-4F0D-A04A-33A11911204D}" srcOrd="0" destOrd="0" parTransId="{F8AA1218-FDD3-4775-859D-23EFECCBCA45}" sibTransId="{9E6BF126-1683-4D99-8D1D-0D3FA88451DD}"/>
-    <dgm:cxn modelId="{347AE6B8-8A7D-4B48-8066-9B09A7A4F9DD}" type="presOf" srcId="{78375BEE-E828-441C-A765-428BC51CA443}" destId="{1DC379EA-ACFB-4276-BD2D-A060D3B21DE0}" srcOrd="0" destOrd="0" presId="urn:microsoft.com/office/officeart/2005/8/layout/orgChart1"/>
+    <dgm:cxn modelId="{69AF7A3A-4630-42E4-AEF9-386CE22ED692}" type="presOf" srcId="{9A5B6171-A05B-4D26-9254-3B047D83031F}" destId="{9C939236-80F3-42A9-B740-25800F495424}" srcOrd="1" destOrd="0" presId="urn:microsoft.com/office/officeart/2005/8/layout/orgChart1"/>
+    <dgm:cxn modelId="{E9137EEC-D0EA-40F0-80FC-DFB60567231D}" type="presOf" srcId="{277CF38B-7E1C-4A8C-89A3-2F8197A66800}" destId="{21875BEA-1124-43D2-A631-A5BA7BE06ED5}" srcOrd="0" destOrd="0" presId="urn:microsoft.com/office/officeart/2005/8/layout/orgChart1"/>
     <dgm:cxn modelId="{1C384AC1-FC42-4FBD-A4E4-4724CC772B34}" srcId="{3FACEA16-49AD-4F7A-AEF6-C4E41EF1C834}" destId="{F2EDFE65-8225-4FF8-832C-429E855DD613}" srcOrd="8" destOrd="0" parTransId="{0FA90AC9-AA78-463F-88C4-61179303E0FB}" sibTransId="{E9D53030-E2A0-4FB3-BD84-182450F8D291}"/>
-    <dgm:cxn modelId="{1FF8754E-DD37-4309-9616-225B50A108D7}" type="presOf" srcId="{DF1FAEB3-58DC-463D-88BA-FD02B9B9A3EC}" destId="{7E2E5C24-1E10-4A20-9DF4-43572CF8303E}" srcOrd="0" destOrd="0" presId="urn:microsoft.com/office/officeart/2005/8/layout/orgChart1"/>
-    <dgm:cxn modelId="{1561BAE2-9E82-4352-8979-995EBF7682C3}" type="presOf" srcId="{0FA90AC9-AA78-463F-88C4-61179303E0FB}" destId="{CBF4D579-89FC-4A80-8E59-315DD447F223}" srcOrd="0" destOrd="0" presId="urn:microsoft.com/office/officeart/2005/8/layout/orgChart1"/>
-    <dgm:cxn modelId="{419EDB5B-BB7A-4517-A968-8A9BA5A0C6C2}" type="presOf" srcId="{38931B2A-A719-47D2-9B23-F60C5834B591}" destId="{B00B0B0A-6121-4749-8039-9D974B5A160A}" srcOrd="0" destOrd="0" presId="urn:microsoft.com/office/officeart/2005/8/layout/orgChart1"/>
-    <dgm:cxn modelId="{21198783-D51B-4651-B737-73AA54C016C2}" type="presOf" srcId="{9A5B6171-A05B-4D26-9254-3B047D83031F}" destId="{9C939236-80F3-42A9-B740-25800F495424}" srcOrd="1" destOrd="0" presId="urn:microsoft.com/office/officeart/2005/8/layout/orgChart1"/>
-    <dgm:cxn modelId="{F60004E1-B027-435B-8F91-8E18EAE33849}" type="presOf" srcId="{1B2D2241-710C-49E1-B9FD-82A777F58D7B}" destId="{07C92325-0E2E-4722-A12A-38CD58BD4EEB}" srcOrd="1" destOrd="0" presId="urn:microsoft.com/office/officeart/2005/8/layout/orgChart1"/>
-    <dgm:cxn modelId="{EB90EBB1-9F9A-4976-9BC7-DAB9C6600E01}" type="presOf" srcId="{14FB8E82-DA5C-4FA9-A9EA-1C5C3FC72AC7}" destId="{373BC3D5-D283-45B0-833F-0C636975B290}" srcOrd="0" destOrd="0" presId="urn:microsoft.com/office/officeart/2005/8/layout/orgChart1"/>
-    <dgm:cxn modelId="{E2B5BD2F-0B52-4E06-9FF6-F99649D19DFF}" type="presOf" srcId="{6C4C6604-FAF8-4563-B446-9F2430566D69}" destId="{E04233A4-917D-4DDC-B098-3CEDE33765A8}" srcOrd="0" destOrd="0" presId="urn:microsoft.com/office/officeart/2005/8/layout/orgChart1"/>
-    <dgm:cxn modelId="{069F0235-49C0-43C0-B63A-3E44454E30DC}" type="presOf" srcId="{A8F92DC2-B87A-47AD-8854-89C2DF190F1A}" destId="{6F07934B-92A3-4103-9632-A65EE9643A2C}" srcOrd="1" destOrd="0" presId="urn:microsoft.com/office/officeart/2005/8/layout/orgChart1"/>
-    <dgm:cxn modelId="{32F9AF57-205B-4E9B-B542-E37F1746161E}" type="presOf" srcId="{D67571D1-AF4A-47C2-BBB8-AB0DD9C537BA}" destId="{92458EED-6676-4D9A-8FFA-79F870ED5C42}" srcOrd="1" destOrd="0" presId="urn:microsoft.com/office/officeart/2005/8/layout/orgChart1"/>
+    <dgm:cxn modelId="{30A8191B-9DD6-4270-B72D-78EC667B360A}" type="presOf" srcId="{D67571D1-AF4A-47C2-BBB8-AB0DD9C537BA}" destId="{0605BEDE-25DF-4BDB-80D3-51EB2EFAE5C3}" srcOrd="0" destOrd="0" presId="urn:microsoft.com/office/officeart/2005/8/layout/orgChart1"/>
+    <dgm:cxn modelId="{7F6A9EDC-6F00-4194-96CC-385D503B3353}" type="presOf" srcId="{E1BADB85-2217-4E84-8DE2-5AF5BAFF8FB7}" destId="{91F5E438-DF80-46C0-B0A8-104EBC2F6E0C}" srcOrd="0" destOrd="0" presId="urn:microsoft.com/office/officeart/2005/8/layout/orgChart1"/>
+    <dgm:cxn modelId="{5F95B599-FF4C-4A63-8958-C3A84EFA6FB5}" type="presOf" srcId="{84B33143-B57A-4EE1-ABFA-B718AFC0B326}" destId="{200B6779-F528-4ADA-A136-66C368ACD577}" srcOrd="0" destOrd="0" presId="urn:microsoft.com/office/officeart/2005/8/layout/orgChart1"/>
+    <dgm:cxn modelId="{70320182-0576-4171-B271-ADF17087BA0F}" type="presOf" srcId="{976769D5-6DD3-4121-A3B4-21FA8C57752E}" destId="{D85C8D20-0A8F-4772-85AA-77F41D6E03A6}" srcOrd="0" destOrd="0" presId="urn:microsoft.com/office/officeart/2005/8/layout/orgChart1"/>
+    <dgm:cxn modelId="{65F94421-A48C-46BA-94C9-3317685EB9C2}" type="presOf" srcId="{BA841F1F-3AA3-46EB-ADBD-BCAD196A8BE0}" destId="{3C03E665-D737-4331-99DB-9B76DF31B819}" srcOrd="0" destOrd="0" presId="urn:microsoft.com/office/officeart/2005/8/layout/orgChart1"/>
+    <dgm:cxn modelId="{E04DC932-8242-4BA7-9B18-8DB53768119E}" type="presOf" srcId="{9FF45742-43D1-468C-B2CF-88D5DB491946}" destId="{A3EEE277-A440-4432-B9FE-894E982087A9}" srcOrd="0" destOrd="0" presId="urn:microsoft.com/office/officeart/2005/8/layout/orgChart1"/>
     <dgm:cxn modelId="{E9D87E83-E1A7-41BC-B5E8-D59AA1F44021}" srcId="{D67571D1-AF4A-47C2-BBB8-AB0DD9C537BA}" destId="{1B2D2241-710C-49E1-B9FD-82A777F58D7B}" srcOrd="1" destOrd="0" parTransId="{1D5E7EE8-DB48-4928-9C3B-FA9238BBC4D6}" sibTransId="{1D9A94F8-3C92-424F-ACC3-B1037C146F85}"/>
-    <dgm:cxn modelId="{82039A9A-473E-426B-84AD-56FC037952CC}" type="presParOf" srcId="{C21E4A27-0657-49E4-AD2D-75459EFD2036}" destId="{303CB245-BC72-44A0-A5E5-F63A5F5B82AE}" srcOrd="0" destOrd="0" presId="urn:microsoft.com/office/officeart/2005/8/layout/orgChart1"/>
-    <dgm:cxn modelId="{0F8C6D3F-7C19-4941-A019-E8557F1EC7F6}" type="presParOf" srcId="{303CB245-BC72-44A0-A5E5-F63A5F5B82AE}" destId="{F85D1FCF-6D22-45E5-81CA-5B987933492E}" srcOrd="0" destOrd="0" presId="urn:microsoft.com/office/officeart/2005/8/layout/orgChart1"/>
-    <dgm:cxn modelId="{B2608F98-8300-4BF3-9FE2-9B1783B12D93}" type="presParOf" srcId="{F85D1FCF-6D22-45E5-81CA-5B987933492E}" destId="{A05A0B0C-81E6-46B0-B8FD-E27721847AAD}" srcOrd="0" destOrd="0" presId="urn:microsoft.com/office/officeart/2005/8/layout/orgChart1"/>
-    <dgm:cxn modelId="{74FA666B-DE56-4B22-B222-76FD52C69DBE}" type="presParOf" srcId="{F85D1FCF-6D22-45E5-81CA-5B987933492E}" destId="{2AC58D0F-FC34-4300-824A-15D3944D36D7}" srcOrd="1" destOrd="0" presId="urn:microsoft.com/office/officeart/2005/8/layout/orgChart1"/>
-    <dgm:cxn modelId="{F14CDBB1-9415-43EA-9A08-2325D1248F7F}" type="presParOf" srcId="{303CB245-BC72-44A0-A5E5-F63A5F5B82AE}" destId="{129123F9-3855-4D82-843B-6D17F648ADED}" srcOrd="1" destOrd="0" presId="urn:microsoft.com/office/officeart/2005/8/layout/orgChart1"/>
-    <dgm:cxn modelId="{116880E7-A678-4467-9DCF-C303EB590D61}" type="presParOf" srcId="{129123F9-3855-4D82-843B-6D17F648ADED}" destId="{CE511299-255A-4A60-BFC9-8A6BF5A439A2}" srcOrd="0" destOrd="0" presId="urn:microsoft.com/office/officeart/2005/8/layout/orgChart1"/>
-    <dgm:cxn modelId="{32F5C241-E60A-4847-8368-44239EA6A9E7}" type="presParOf" srcId="{129123F9-3855-4D82-843B-6D17F648ADED}" destId="{48A46CAF-E063-412C-A87F-86C102DE1E0A}" srcOrd="1" destOrd="0" presId="urn:microsoft.com/office/officeart/2005/8/layout/orgChart1"/>
-    <dgm:cxn modelId="{24C2106E-F95A-4DF3-8CAA-064687EBEFFE}" type="presParOf" srcId="{48A46CAF-E063-412C-A87F-86C102DE1E0A}" destId="{B8375D65-FC95-4EE1-A84B-85697BDEC38D}" srcOrd="0" destOrd="0" presId="urn:microsoft.com/office/officeart/2005/8/layout/orgChart1"/>
-    <dgm:cxn modelId="{E41C8052-7693-4B42-9F26-D16AF80C0E80}" type="presParOf" srcId="{B8375D65-FC95-4EE1-A84B-85697BDEC38D}" destId="{92DF9DB8-ADD3-49EB-94D5-C3D4F118BFF4}" srcOrd="0" destOrd="0" presId="urn:microsoft.com/office/officeart/2005/8/layout/orgChart1"/>
-    <dgm:cxn modelId="{1EC4DBCE-828E-43CD-947C-1016652CE257}" type="presParOf" srcId="{B8375D65-FC95-4EE1-A84B-85697BDEC38D}" destId="{74CB19A6-EC26-4648-81DC-0E6F06DFD3B8}" srcOrd="1" destOrd="0" presId="urn:microsoft.com/office/officeart/2005/8/layout/orgChart1"/>
-    <dgm:cxn modelId="{9615240B-D077-479B-B008-F77B1D144BEE}" type="presParOf" srcId="{48A46CAF-E063-412C-A87F-86C102DE1E0A}" destId="{9EEBB31A-B747-463F-AC9B-86B2512EF261}" srcOrd="1" destOrd="0" presId="urn:microsoft.com/office/officeart/2005/8/layout/orgChart1"/>
-    <dgm:cxn modelId="{E3E180A4-85AD-494C-AB59-79DB7B744331}" type="presParOf" srcId="{9EEBB31A-B747-463F-AC9B-86B2512EF261}" destId="{AE9FDFD5-E5D5-4E9B-BF48-0EE2D047B1AD}" srcOrd="0" destOrd="0" presId="urn:microsoft.com/office/officeart/2005/8/layout/orgChart1"/>
-    <dgm:cxn modelId="{E99CCA12-CE92-40FE-82FE-38334CB0A757}" type="presParOf" srcId="{9EEBB31A-B747-463F-AC9B-86B2512EF261}" destId="{CAE29FA5-B941-4638-9117-84E64C04F6BF}" srcOrd="1" destOrd="0" presId="urn:microsoft.com/office/officeart/2005/8/layout/orgChart1"/>
-    <dgm:cxn modelId="{F4C6967F-EF6C-4007-A9E6-66D42835B1D1}" type="presParOf" srcId="{CAE29FA5-B941-4638-9117-84E64C04F6BF}" destId="{C00CB5B2-CC6D-4039-BB8C-00E8F624F77E}" srcOrd="0" destOrd="0" presId="urn:microsoft.com/office/officeart/2005/8/layout/orgChart1"/>
-    <dgm:cxn modelId="{F4F0289C-3190-4BAF-8147-A2D0094FF400}" type="presParOf" srcId="{C00CB5B2-CC6D-4039-BB8C-00E8F624F77E}" destId="{9B7AD01D-C590-43AB-93C9-9555A15171C1}" srcOrd="0" destOrd="0" presId="urn:microsoft.com/office/officeart/2005/8/layout/orgChart1"/>
-    <dgm:cxn modelId="{21DFB4D6-F0CD-44EA-91F7-910A58BF365A}" type="presParOf" srcId="{C00CB5B2-CC6D-4039-BB8C-00E8F624F77E}" destId="{771F07AB-B1A9-4D32-9210-398584376502}" srcOrd="1" destOrd="0" presId="urn:microsoft.com/office/officeart/2005/8/layout/orgChart1"/>
-    <dgm:cxn modelId="{5CD06066-FE94-40AF-A69D-9A5E4E1E6207}" type="presParOf" srcId="{CAE29FA5-B941-4638-9117-84E64C04F6BF}" destId="{91D7860F-2ECF-4808-9392-47B30CAFBF83}" srcOrd="1" destOrd="0" presId="urn:microsoft.com/office/officeart/2005/8/layout/orgChart1"/>
-    <dgm:cxn modelId="{2902F4BB-8F7A-4873-B640-FF891A534A0F}" type="presParOf" srcId="{91D7860F-2ECF-4808-9392-47B30CAFBF83}" destId="{E04233A4-917D-4DDC-B098-3CEDE33765A8}" srcOrd="0" destOrd="0" presId="urn:microsoft.com/office/officeart/2005/8/layout/orgChart1"/>
-    <dgm:cxn modelId="{5EAA53AB-D3D1-47AE-905D-A0010F495CDA}" type="presParOf" srcId="{91D7860F-2ECF-4808-9392-47B30CAFBF83}" destId="{26613DCE-495D-4DA7-8DFF-6EAD9C910815}" srcOrd="1" destOrd="0" presId="urn:microsoft.com/office/officeart/2005/8/layout/orgChart1"/>
-    <dgm:cxn modelId="{F4C9F4BB-5729-42C1-B598-07220399C9BE}" type="presParOf" srcId="{26613DCE-495D-4DA7-8DFF-6EAD9C910815}" destId="{24E5B3DC-7709-4F63-82B8-1C0FEA355672}" srcOrd="0" destOrd="0" presId="urn:microsoft.com/office/officeart/2005/8/layout/orgChart1"/>
-    <dgm:cxn modelId="{2F5ABB29-7FE9-48C6-9EFB-CAFBDE05F9F5}" type="presParOf" srcId="{24E5B3DC-7709-4F63-82B8-1C0FEA355672}" destId="{7F9E191A-FED7-42B6-9443-FA1141822762}" srcOrd="0" destOrd="0" presId="urn:microsoft.com/office/officeart/2005/8/layout/orgChart1"/>
-    <dgm:cxn modelId="{FDF5C19B-FBE8-48EE-B79C-7AF3CECCD2C6}" type="presParOf" srcId="{24E5B3DC-7709-4F63-82B8-1C0FEA355672}" destId="{2BEAAAE7-DA2A-418D-8D34-928C6F6234DD}" srcOrd="1" destOrd="0" presId="urn:microsoft.com/office/officeart/2005/8/layout/orgChart1"/>
-    <dgm:cxn modelId="{95A9F200-8D44-4DC7-8BB0-BA47862BFBE7}" type="presParOf" srcId="{26613DCE-495D-4DA7-8DFF-6EAD9C910815}" destId="{FE36C9C0-C5C5-4270-8839-A1DC953ABD4A}" srcOrd="1" destOrd="0" presId="urn:microsoft.com/office/officeart/2005/8/layout/orgChart1"/>
-    <dgm:cxn modelId="{AC254A1F-D4E9-478D-BFA1-481FB5DE3993}" type="presParOf" srcId="{26613DCE-495D-4DA7-8DFF-6EAD9C910815}" destId="{8D89CA71-EEBD-4B13-97CA-5A93C8A20C98}" srcOrd="2" destOrd="0" presId="urn:microsoft.com/office/officeart/2005/8/layout/orgChart1"/>
-    <dgm:cxn modelId="{199536E5-6DC4-4310-8AC1-819A51D69C5C}" type="presParOf" srcId="{91D7860F-2ECF-4808-9392-47B30CAFBF83}" destId="{61949044-9275-4E51-96B3-616051701AB1}" srcOrd="2" destOrd="0" presId="urn:microsoft.com/office/officeart/2005/8/layout/orgChart1"/>
-    <dgm:cxn modelId="{5EA38CB1-7518-41FB-9834-6E5B907F2F8B}" type="presParOf" srcId="{91D7860F-2ECF-4808-9392-47B30CAFBF83}" destId="{DFF278C4-3B27-413B-88D2-282ABBDDD95B}" srcOrd="3" destOrd="0" presId="urn:microsoft.com/office/officeart/2005/8/layout/orgChart1"/>
-    <dgm:cxn modelId="{B7724479-0CC9-4B09-9603-376B89ED3C12}" type="presParOf" srcId="{DFF278C4-3B27-413B-88D2-282ABBDDD95B}" destId="{8135EF3E-A7A3-4BC9-A657-C29F5DA342B1}" srcOrd="0" destOrd="0" presId="urn:microsoft.com/office/officeart/2005/8/layout/orgChart1"/>
-    <dgm:cxn modelId="{9E8E8DEA-4753-4A6C-8543-7F50A5019C51}" type="presParOf" srcId="{8135EF3E-A7A3-4BC9-A657-C29F5DA342B1}" destId="{B9E6269E-0132-4BE7-A08B-13FFC62623D5}" srcOrd="0" destOrd="0" presId="urn:microsoft.com/office/officeart/2005/8/layout/orgChart1"/>
-    <dgm:cxn modelId="{DACC3B3C-FD93-429B-9074-48CEF35E33EA}" type="presParOf" srcId="{8135EF3E-A7A3-4BC9-A657-C29F5DA342B1}" destId="{6547041B-40D7-482D-BDCA-BDDB8EC9E4F3}" srcOrd="1" destOrd="0" presId="urn:microsoft.com/office/officeart/2005/8/layout/orgChart1"/>
-    <dgm:cxn modelId="{81850182-F204-42C8-AFB0-572356A13B9D}" type="presParOf" srcId="{DFF278C4-3B27-413B-88D2-282ABBDDD95B}" destId="{047D3732-CA9C-4EA8-949C-5568D5761DBC}" srcOrd="1" destOrd="0" presId="urn:microsoft.com/office/officeart/2005/8/layout/orgChart1"/>
-    <dgm:cxn modelId="{EB42725D-DD22-4802-AF6F-05BD0A7BACC3}" type="presParOf" srcId="{DFF278C4-3B27-413B-88D2-282ABBDDD95B}" destId="{64F3E270-BB9B-4685-BE7E-1EC44EF8D0B3}" srcOrd="2" destOrd="0" presId="urn:microsoft.com/office/officeart/2005/8/layout/orgChart1"/>
-    <dgm:cxn modelId="{9AC53BC3-F586-4939-9125-92FF25743E60}" type="presParOf" srcId="{91D7860F-2ECF-4808-9392-47B30CAFBF83}" destId="{D5194FFF-2B59-411E-BB8C-1107B45FF9D2}" srcOrd="4" destOrd="0" presId="urn:microsoft.com/office/officeart/2005/8/layout/orgChart1"/>
-    <dgm:cxn modelId="{7794F856-80E3-44D2-9AD5-71B22F468236}" type="presParOf" srcId="{91D7860F-2ECF-4808-9392-47B30CAFBF83}" destId="{1EED40DC-4A35-479D-A877-29E4E1A2F28D}" srcOrd="5" destOrd="0" presId="urn:microsoft.com/office/officeart/2005/8/layout/orgChart1"/>
-    <dgm:cxn modelId="{1CDFD4ED-10B6-49A9-907B-D182ECF070FB}" type="presParOf" srcId="{1EED40DC-4A35-479D-A877-29E4E1A2F28D}" destId="{B674FC66-18CE-4B3C-BB4D-E3F7F20F663B}" srcOrd="0" destOrd="0" presId="urn:microsoft.com/office/officeart/2005/8/layout/orgChart1"/>
-    <dgm:cxn modelId="{4F723F13-F7AE-49D7-AD9E-4FC12BEEBC9D}" type="presParOf" srcId="{B674FC66-18CE-4B3C-BB4D-E3F7F20F663B}" destId="{E772C66C-1B80-41B0-BDC1-4520BF1832E7}" srcOrd="0" destOrd="0" presId="urn:microsoft.com/office/officeart/2005/8/layout/orgChart1"/>
-    <dgm:cxn modelId="{C06A7E88-56D2-433D-8D45-8FE0C55727D1}" type="presParOf" srcId="{B674FC66-18CE-4B3C-BB4D-E3F7F20F663B}" destId="{BE90E482-D934-497E-BB56-EB65923110A8}" srcOrd="1" destOrd="0" presId="urn:microsoft.com/office/officeart/2005/8/layout/orgChart1"/>
-    <dgm:cxn modelId="{410ED62D-470C-4ACA-81D9-870FEF0A8766}" type="presParOf" srcId="{1EED40DC-4A35-479D-A877-29E4E1A2F28D}" destId="{4BCE2B4C-29C8-4C47-A497-0CB473E4EFFB}" srcOrd="1" destOrd="0" presId="urn:microsoft.com/office/officeart/2005/8/layout/orgChart1"/>
-    <dgm:cxn modelId="{71E816CD-2C2C-479B-A671-AB3F8651570B}" type="presParOf" srcId="{1EED40DC-4A35-479D-A877-29E4E1A2F28D}" destId="{820C5281-8D82-4B5E-9981-FCE3EBCD3835}" srcOrd="2" destOrd="0" presId="urn:microsoft.com/office/officeart/2005/8/layout/orgChart1"/>
-    <dgm:cxn modelId="{5B1C2444-1E2D-4DE1-BC2A-36EF54F6608B}" type="presParOf" srcId="{91D7860F-2ECF-4808-9392-47B30CAFBF83}" destId="{6A09A6B1-ADB8-44C6-B5A4-69813F192DBA}" srcOrd="6" destOrd="0" presId="urn:microsoft.com/office/officeart/2005/8/layout/orgChart1"/>
-    <dgm:cxn modelId="{0BC26CEF-5E0F-4F55-B4CC-5735F4585C73}" type="presParOf" srcId="{91D7860F-2ECF-4808-9392-47B30CAFBF83}" destId="{CE23EAD8-86C7-437D-B7F1-A4C0ED55A7A0}" srcOrd="7" destOrd="0" presId="urn:microsoft.com/office/officeart/2005/8/layout/orgChart1"/>
-    <dgm:cxn modelId="{A8E7699E-9490-4B3A-A7A4-474DCC3D17C5}" type="presParOf" srcId="{CE23EAD8-86C7-437D-B7F1-A4C0ED55A7A0}" destId="{F9CAE3A2-5C4A-4C9B-A4D0-3065B05EB5B3}" srcOrd="0" destOrd="0" presId="urn:microsoft.com/office/officeart/2005/8/layout/orgChart1"/>
-    <dgm:cxn modelId="{C5A7F191-BD21-4B47-9E67-78EB61AAAE0B}" type="presParOf" srcId="{F9CAE3A2-5C4A-4C9B-A4D0-3065B05EB5B3}" destId="{9D7AD784-73D2-4A52-BD0C-36231CD4252A}" srcOrd="0" destOrd="0" presId="urn:microsoft.com/office/officeart/2005/8/layout/orgChart1"/>
-    <dgm:cxn modelId="{6FB134E3-EA53-4AAE-9B12-1CA36D6660C7}" type="presParOf" srcId="{F9CAE3A2-5C4A-4C9B-A4D0-3065B05EB5B3}" destId="{F96DA5F0-8D34-45BB-8ACD-339010A9C9ED}" srcOrd="1" destOrd="0" presId="urn:microsoft.com/office/officeart/2005/8/layout/orgChart1"/>
-    <dgm:cxn modelId="{5C6B3609-AE1F-4629-A0D6-CD2945E4DFD3}" type="presParOf" srcId="{CE23EAD8-86C7-437D-B7F1-A4C0ED55A7A0}" destId="{E49DB650-F0FC-4817-853A-0D7989C4DDEA}" srcOrd="1" destOrd="0" presId="urn:microsoft.com/office/officeart/2005/8/layout/orgChart1"/>
-    <dgm:cxn modelId="{3A9B68F2-3EEA-47F3-AF74-B4775FC281BB}" type="presParOf" srcId="{CE23EAD8-86C7-437D-B7F1-A4C0ED55A7A0}" destId="{74AF3B34-988A-4FA9-B3E6-173419C98E59}" srcOrd="2" destOrd="0" presId="urn:microsoft.com/office/officeart/2005/8/layout/orgChart1"/>
-    <dgm:cxn modelId="{674445BB-EFB2-4DA6-8613-ED4EE9314D9D}" type="presParOf" srcId="{91D7860F-2ECF-4808-9392-47B30CAFBF83}" destId="{8A89DC42-7582-4359-8809-68E159879BA2}" srcOrd="8" destOrd="0" presId="urn:microsoft.com/office/officeart/2005/8/layout/orgChart1"/>
-    <dgm:cxn modelId="{DF292EB7-C6D8-418A-AB64-A49B46D66DD2}" type="presParOf" srcId="{91D7860F-2ECF-4808-9392-47B30CAFBF83}" destId="{0A2477BC-164B-4E92-93D8-5F22E4832575}" srcOrd="9" destOrd="0" presId="urn:microsoft.com/office/officeart/2005/8/layout/orgChart1"/>
-    <dgm:cxn modelId="{877042E5-9228-479F-A42F-03B499593579}" type="presParOf" srcId="{0A2477BC-164B-4E92-93D8-5F22E4832575}" destId="{82D01E32-F6E3-46D8-8781-2D7B31686445}" srcOrd="0" destOrd="0" presId="urn:microsoft.com/office/officeart/2005/8/layout/orgChart1"/>
-    <dgm:cxn modelId="{DD22424C-B6EA-4A75-99C5-769FE4A1CC20}" type="presParOf" srcId="{82D01E32-F6E3-46D8-8781-2D7B31686445}" destId="{3C03E665-D737-4331-99DB-9B76DF31B819}" srcOrd="0" destOrd="0" presId="urn:microsoft.com/office/officeart/2005/8/layout/orgChart1"/>
-    <dgm:cxn modelId="{B2CC9E31-0B97-4983-B16E-462E3554A773}" type="presParOf" srcId="{82D01E32-F6E3-46D8-8781-2D7B31686445}" destId="{C2A0A3D6-034C-46CA-858E-620230EA9229}" srcOrd="1" destOrd="0" presId="urn:microsoft.com/office/officeart/2005/8/layout/orgChart1"/>
-    <dgm:cxn modelId="{A9F5F60B-0595-4B6C-A7A1-776DC260C518}" type="presParOf" srcId="{0A2477BC-164B-4E92-93D8-5F22E4832575}" destId="{5D877E07-F17E-49C3-9930-557C8B366AFE}" srcOrd="1" destOrd="0" presId="urn:microsoft.com/office/officeart/2005/8/layout/orgChart1"/>
-    <dgm:cxn modelId="{A83AACE7-2136-4FD4-A648-F7641382BF46}" type="presParOf" srcId="{0A2477BC-164B-4E92-93D8-5F22E4832575}" destId="{5B45213D-04EF-4278-AFD9-9846B9786B71}" srcOrd="2" destOrd="0" presId="urn:microsoft.com/office/officeart/2005/8/layout/orgChart1"/>
-    <dgm:cxn modelId="{3384319D-ED8E-42A0-A301-EC47F6DBE8DA}" type="presParOf" srcId="{91D7860F-2ECF-4808-9392-47B30CAFBF83}" destId="{86B8F41F-83C5-4AE5-9A8B-236E961BAFB2}" srcOrd="10" destOrd="0" presId="urn:microsoft.com/office/officeart/2005/8/layout/orgChart1"/>
-    <dgm:cxn modelId="{C195BAE4-9C9D-4DAA-A6E5-E905A05C12A1}" type="presParOf" srcId="{91D7860F-2ECF-4808-9392-47B30CAFBF83}" destId="{17F06FE0-007B-434D-8227-15F3176B1C42}" srcOrd="11" destOrd="0" presId="urn:microsoft.com/office/officeart/2005/8/layout/orgChart1"/>
-    <dgm:cxn modelId="{74221B04-B59D-4967-A096-D86062ADE053}" type="presParOf" srcId="{17F06FE0-007B-434D-8227-15F3176B1C42}" destId="{E78898A7-FF5C-478E-924D-B5170912E99F}" srcOrd="0" destOrd="0" presId="urn:microsoft.com/office/officeart/2005/8/layout/orgChart1"/>
-    <dgm:cxn modelId="{8761C471-6ECA-42DF-8D67-99E8079FDFE2}" type="presParOf" srcId="{E78898A7-FF5C-478E-924D-B5170912E99F}" destId="{2E0E43EB-8EA6-43C3-B5CA-BFAED82941AD}" srcOrd="0" destOrd="0" presId="urn:microsoft.com/office/officeart/2005/8/layout/orgChart1"/>
-    <dgm:cxn modelId="{E15E1C1A-53CC-4ED7-8C0B-2667496E6D98}" type="presParOf" srcId="{E78898A7-FF5C-478E-924D-B5170912E99F}" destId="{5FFB901A-BEFE-491E-BF6E-47010DE345F2}" srcOrd="1" destOrd="0" presId="urn:microsoft.com/office/officeart/2005/8/layout/orgChart1"/>
-    <dgm:cxn modelId="{9DB91251-F578-4FEC-95DF-4AC9FA3A04F0}" type="presParOf" srcId="{17F06FE0-007B-434D-8227-15F3176B1C42}" destId="{B9872F11-AE97-4F6B-A6B0-336C156BE8A8}" srcOrd="1" destOrd="0" presId="urn:microsoft.com/office/officeart/2005/8/layout/orgChart1"/>
-    <dgm:cxn modelId="{2CC72DCD-6F9C-4339-8935-48E5CBDC572D}" type="presParOf" srcId="{17F06FE0-007B-434D-8227-15F3176B1C42}" destId="{BF387F90-766E-4D90-BCE7-8BE05076CB3E}" srcOrd="2" destOrd="0" presId="urn:microsoft.com/office/officeart/2005/8/layout/orgChart1"/>
-    <dgm:cxn modelId="{69469371-F464-477D-9776-445C800AC4F6}" type="presParOf" srcId="{91D7860F-2ECF-4808-9392-47B30CAFBF83}" destId="{373BC3D5-D283-45B0-833F-0C636975B290}" srcOrd="12" destOrd="0" presId="urn:microsoft.com/office/officeart/2005/8/layout/orgChart1"/>
-    <dgm:cxn modelId="{78C8298B-22F0-4727-AD1D-5B103AD118A4}" type="presParOf" srcId="{91D7860F-2ECF-4808-9392-47B30CAFBF83}" destId="{8804F03A-5016-472B-8F18-714D83DBFDF1}" srcOrd="13" destOrd="0" presId="urn:microsoft.com/office/officeart/2005/8/layout/orgChart1"/>
-    <dgm:cxn modelId="{9F2606AD-2032-418E-9E54-C196115ABB96}" type="presParOf" srcId="{8804F03A-5016-472B-8F18-714D83DBFDF1}" destId="{77F7C702-94A8-4605-947F-B4B11327971E}" srcOrd="0" destOrd="0" presId="urn:microsoft.com/office/officeart/2005/8/layout/orgChart1"/>
-    <dgm:cxn modelId="{33F3FCAA-284B-4EA7-81D2-935BE69D584E}" type="presParOf" srcId="{77F7C702-94A8-4605-947F-B4B11327971E}" destId="{7E2E5C24-1E10-4A20-9DF4-43572CF8303E}" srcOrd="0" destOrd="0" presId="urn:microsoft.com/office/officeart/2005/8/layout/orgChart1"/>
-    <dgm:cxn modelId="{7C028B16-E0C0-40AF-9EBF-AACD6443DEAA}" type="presParOf" srcId="{77F7C702-94A8-4605-947F-B4B11327971E}" destId="{70693D6C-48BE-4499-83CC-E3B84562FA76}" srcOrd="1" destOrd="0" presId="urn:microsoft.com/office/officeart/2005/8/layout/orgChart1"/>
-    <dgm:cxn modelId="{5F0278E4-9FE4-40AE-9BD7-1C50EF3ED14A}" type="presParOf" srcId="{8804F03A-5016-472B-8F18-714D83DBFDF1}" destId="{8524A341-2173-477B-9C34-510DCA0DFDD6}" srcOrd="1" destOrd="0" presId="urn:microsoft.com/office/officeart/2005/8/layout/orgChart1"/>
-    <dgm:cxn modelId="{A307A1F0-22B9-448A-85F6-B0FD2085840C}" type="presParOf" srcId="{8804F03A-5016-472B-8F18-714D83DBFDF1}" destId="{6DA5B926-5685-4138-9EC5-DD17E7962048}" srcOrd="2" destOrd="0" presId="urn:microsoft.com/office/officeart/2005/8/layout/orgChart1"/>
-    <dgm:cxn modelId="{8B6D676F-BE74-4D29-95AA-60760558D6C6}" type="presParOf" srcId="{91D7860F-2ECF-4808-9392-47B30CAFBF83}" destId="{BBD617AE-88E3-4EAE-AE93-44C9E546809C}" srcOrd="14" destOrd="0" presId="urn:microsoft.com/office/officeart/2005/8/layout/orgChart1"/>
-    <dgm:cxn modelId="{916AF9F2-538A-469F-9BDD-F93FBA2C92BF}" type="presParOf" srcId="{91D7860F-2ECF-4808-9392-47B30CAFBF83}" destId="{35F4D66A-EEFD-4F00-AE78-DD28B5DA4C17}" srcOrd="15" destOrd="0" presId="urn:microsoft.com/office/officeart/2005/8/layout/orgChart1"/>
-    <dgm:cxn modelId="{075A37C4-21A6-48E2-B2F0-15F003D95B16}" type="presParOf" srcId="{35F4D66A-EEFD-4F00-AE78-DD28B5DA4C17}" destId="{C23983D5-F45D-45A1-9A90-6F7A4F9ED282}" srcOrd="0" destOrd="0" presId="urn:microsoft.com/office/officeart/2005/8/layout/orgChart1"/>
-    <dgm:cxn modelId="{8906E7AB-605C-4E53-9D08-D2EF9649C16C}" type="presParOf" srcId="{C23983D5-F45D-45A1-9A90-6F7A4F9ED282}" destId="{8C3DE112-702A-48B2-9EDE-086CA4E902E6}" srcOrd="0" destOrd="0" presId="urn:microsoft.com/office/officeart/2005/8/layout/orgChart1"/>
-    <dgm:cxn modelId="{666CEC60-9511-4D70-BC0D-2E368DF8CF0A}" type="presParOf" srcId="{C23983D5-F45D-45A1-9A90-6F7A4F9ED282}" destId="{70AFF10A-B380-4829-B5CD-1DC0DC1A2A66}" srcOrd="1" destOrd="0" presId="urn:microsoft.com/office/officeart/2005/8/layout/orgChart1"/>
-    <dgm:cxn modelId="{03680C56-884A-44D1-AD77-262A7567E41F}" type="presParOf" srcId="{35F4D66A-EEFD-4F00-AE78-DD28B5DA4C17}" destId="{5DC382AE-F8AE-4EF5-88C3-BA9FDE3934B2}" srcOrd="1" destOrd="0" presId="urn:microsoft.com/office/officeart/2005/8/layout/orgChart1"/>
-    <dgm:cxn modelId="{DCC53634-A2B0-4950-B239-81D3F8862F94}" type="presParOf" srcId="{35F4D66A-EEFD-4F00-AE78-DD28B5DA4C17}" destId="{18AC446A-5F9E-423C-B6DF-A0293481AE06}" srcOrd="2" destOrd="0" presId="urn:microsoft.com/office/officeart/2005/8/layout/orgChart1"/>
-    <dgm:cxn modelId="{9004D1BC-F0A9-465A-81DC-5476DFDB95AB}" type="presParOf" srcId="{91D7860F-2ECF-4808-9392-47B30CAFBF83}" destId="{CBF4D579-89FC-4A80-8E59-315DD447F223}" srcOrd="16" destOrd="0" presId="urn:microsoft.com/office/officeart/2005/8/layout/orgChart1"/>
-    <dgm:cxn modelId="{F53046FB-49E9-4DEB-A965-A33E23BDEAE0}" type="presParOf" srcId="{91D7860F-2ECF-4808-9392-47B30CAFBF83}" destId="{4A1BB71C-4FB2-4F80-954C-B8E5F81224CA}" srcOrd="17" destOrd="0" presId="urn:microsoft.com/office/officeart/2005/8/layout/orgChart1"/>
-    <dgm:cxn modelId="{F16FD684-0604-4E52-9AD9-4C6A84F51016}" type="presParOf" srcId="{4A1BB71C-4FB2-4F80-954C-B8E5F81224CA}" destId="{19517EF9-3D82-4808-990A-E26FE5DB34A5}" srcOrd="0" destOrd="0" presId="urn:microsoft.com/office/officeart/2005/8/layout/orgChart1"/>
-    <dgm:cxn modelId="{9FEA13B2-409C-4A60-A1D9-FEE13B468455}" type="presParOf" srcId="{19517EF9-3D82-4808-990A-E26FE5DB34A5}" destId="{9451C940-8716-4CF1-9E64-C1A586BADC8D}" srcOrd="0" destOrd="0" presId="urn:microsoft.com/office/officeart/2005/8/layout/orgChart1"/>
-    <dgm:cxn modelId="{C88B8351-12E7-4BB8-ACCC-B8ACC46FF346}" type="presParOf" srcId="{19517EF9-3D82-4808-990A-E26FE5DB34A5}" destId="{7DDB0E15-BB4C-496A-9681-157E40BFACAA}" srcOrd="1" destOrd="0" presId="urn:microsoft.com/office/officeart/2005/8/layout/orgChart1"/>
-    <dgm:cxn modelId="{1511D69F-7F7F-4AF1-A573-F2AEA47B5ABE}" type="presParOf" srcId="{4A1BB71C-4FB2-4F80-954C-B8E5F81224CA}" destId="{8342622C-D1F8-4B6B-ABBE-E85C3122A31A}" srcOrd="1" destOrd="0" presId="urn:microsoft.com/office/officeart/2005/8/layout/orgChart1"/>
-    <dgm:cxn modelId="{3083EC40-FD18-4129-AD53-A91A11E18F08}" type="presParOf" srcId="{4A1BB71C-4FB2-4F80-954C-B8E5F81224CA}" destId="{0234C287-DB1C-4309-9F4A-B362EEE61AA1}" srcOrd="2" destOrd="0" presId="urn:microsoft.com/office/officeart/2005/8/layout/orgChart1"/>
-    <dgm:cxn modelId="{15D8AED7-BE06-4BD3-90C1-20EC9BAD0830}" type="presParOf" srcId="{91D7860F-2ECF-4808-9392-47B30CAFBF83}" destId="{619DCB2D-2CBD-4ADC-A2DA-BF71D67FC155}" srcOrd="18" destOrd="0" presId="urn:microsoft.com/office/officeart/2005/8/layout/orgChart1"/>
-    <dgm:cxn modelId="{BEF14A01-4289-493B-9BF6-F464852813BB}" type="presParOf" srcId="{91D7860F-2ECF-4808-9392-47B30CAFBF83}" destId="{9ADA0FF7-29CE-4A8D-B6B4-20C330A46B2D}" srcOrd="19" destOrd="0" presId="urn:microsoft.com/office/officeart/2005/8/layout/orgChart1"/>
-    <dgm:cxn modelId="{C36FFD4A-10B2-4A42-B8AB-0EAE052D1E87}" type="presParOf" srcId="{9ADA0FF7-29CE-4A8D-B6B4-20C330A46B2D}" destId="{0C0E4700-8229-4F0D-9833-4454D9D96A4B}" srcOrd="0" destOrd="0" presId="urn:microsoft.com/office/officeart/2005/8/layout/orgChart1"/>
-    <dgm:cxn modelId="{3C11A634-ADCA-46CA-A453-75B368292111}" type="presParOf" srcId="{0C0E4700-8229-4F0D-9833-4454D9D96A4B}" destId="{15D5A047-BD1E-44BB-8C62-7832884031E3}" srcOrd="0" destOrd="0" presId="urn:microsoft.com/office/officeart/2005/8/layout/orgChart1"/>
-    <dgm:cxn modelId="{00E88AB5-4AEE-4C7D-8CDF-3875011A169B}" type="presParOf" srcId="{0C0E4700-8229-4F0D-9833-4454D9D96A4B}" destId="{B79C4B26-2AED-40A2-B593-00A372B3B5A1}" srcOrd="1" destOrd="0" presId="urn:microsoft.com/office/officeart/2005/8/layout/orgChart1"/>
-    <dgm:cxn modelId="{600AFA2E-F2E9-4A31-B801-D2AF09CE839B}" type="presParOf" srcId="{9ADA0FF7-29CE-4A8D-B6B4-20C330A46B2D}" destId="{845EC36E-FCA8-4F12-A1BA-EBB38558745E}" srcOrd="1" destOrd="0" presId="urn:microsoft.com/office/officeart/2005/8/layout/orgChart1"/>
-    <dgm:cxn modelId="{46CA6BB2-8402-431A-B629-96AD4D12E0FD}" type="presParOf" srcId="{9ADA0FF7-29CE-4A8D-B6B4-20C330A46B2D}" destId="{9AD1F693-77DC-45A4-B8C0-BEC27C433AC3}" srcOrd="2" destOrd="0" presId="urn:microsoft.com/office/officeart/2005/8/layout/orgChart1"/>
-    <dgm:cxn modelId="{FD2984DE-583E-4FA8-B518-A9CB8A1E6720}" type="presParOf" srcId="{91D7860F-2ECF-4808-9392-47B30CAFBF83}" destId="{48372692-4EB9-4EFF-8B16-47B5D192D518}" srcOrd="20" destOrd="0" presId="urn:microsoft.com/office/officeart/2005/8/layout/orgChart1"/>
-    <dgm:cxn modelId="{9A18B9AA-0909-4FAC-AE14-E527F5040062}" type="presParOf" srcId="{91D7860F-2ECF-4808-9392-47B30CAFBF83}" destId="{F3796D22-30E1-4D34-BB18-8C4EBB3FD8E7}" srcOrd="21" destOrd="0" presId="urn:microsoft.com/office/officeart/2005/8/layout/orgChart1"/>
-    <dgm:cxn modelId="{E1BD505B-4849-4E02-972E-D6D388144D37}" type="presParOf" srcId="{F3796D22-30E1-4D34-BB18-8C4EBB3FD8E7}" destId="{5A42CAD0-BD7F-4D5F-A544-F2E97F780855}" srcOrd="0" destOrd="0" presId="urn:microsoft.com/office/officeart/2005/8/layout/orgChart1"/>
-    <dgm:cxn modelId="{9735F106-00E0-45E2-8911-D46C42A8DCF7}" type="presParOf" srcId="{5A42CAD0-BD7F-4D5F-A544-F2E97F780855}" destId="{B00B0B0A-6121-4749-8039-9D974B5A160A}" srcOrd="0" destOrd="0" presId="urn:microsoft.com/office/officeart/2005/8/layout/orgChart1"/>
-    <dgm:cxn modelId="{05CB08FC-D1D4-4630-B548-5D01C3BDE630}" type="presParOf" srcId="{5A42CAD0-BD7F-4D5F-A544-F2E97F780855}" destId="{6B462F12-F4DE-4BFF-8F87-9C37C758721D}" srcOrd="1" destOrd="0" presId="urn:microsoft.com/office/officeart/2005/8/layout/orgChart1"/>
-    <dgm:cxn modelId="{77803E8E-86B3-4894-9C42-3DFC459E82EB}" type="presParOf" srcId="{F3796D22-30E1-4D34-BB18-8C4EBB3FD8E7}" destId="{BACD09B7-185E-444A-A088-91F04C924A40}" srcOrd="1" destOrd="0" presId="urn:microsoft.com/office/officeart/2005/8/layout/orgChart1"/>
-    <dgm:cxn modelId="{FA2E65E3-AC9F-46D8-BB61-FD5713377DB2}" type="presParOf" srcId="{F3796D22-30E1-4D34-BB18-8C4EBB3FD8E7}" destId="{DFF0D1DA-38CA-4753-9913-03842B3B3BE1}" srcOrd="2" destOrd="0" presId="urn:microsoft.com/office/officeart/2005/8/layout/orgChart1"/>
-    <dgm:cxn modelId="{7EA44C09-5095-41A4-A289-9952755238CB}" type="presParOf" srcId="{91D7860F-2ECF-4808-9392-47B30CAFBF83}" destId="{4646A681-E590-452C-B6C7-41709223B143}" srcOrd="22" destOrd="0" presId="urn:microsoft.com/office/officeart/2005/8/layout/orgChart1"/>
-    <dgm:cxn modelId="{65D6E537-DCD7-4C3B-B51C-4C174E9FABB7}" type="presParOf" srcId="{91D7860F-2ECF-4808-9392-47B30CAFBF83}" destId="{3AC6527F-C364-45FC-82A7-A8D082335F47}" srcOrd="23" destOrd="0" presId="urn:microsoft.com/office/officeart/2005/8/layout/orgChart1"/>
-    <dgm:cxn modelId="{0E4991E6-D1CA-47FE-84DD-90FEB40FBDBE}" type="presParOf" srcId="{3AC6527F-C364-45FC-82A7-A8D082335F47}" destId="{6A4BD039-EE19-4226-BDA5-D2BA413C670D}" srcOrd="0" destOrd="0" presId="urn:microsoft.com/office/officeart/2005/8/layout/orgChart1"/>
-    <dgm:cxn modelId="{CA0E6B93-B1AD-42D8-A9BA-FCA52E3C0B25}" type="presParOf" srcId="{6A4BD039-EE19-4226-BDA5-D2BA413C670D}" destId="{21875BEA-1124-43D2-A631-A5BA7BE06ED5}" srcOrd="0" destOrd="0" presId="urn:microsoft.com/office/officeart/2005/8/layout/orgChart1"/>
-    <dgm:cxn modelId="{C016E828-6DC0-4FE3-B554-80EB626E2EB6}" type="presParOf" srcId="{6A4BD039-EE19-4226-BDA5-D2BA413C670D}" destId="{214BB29F-1057-43B1-8F5B-45796DEF0BCD}" srcOrd="1" destOrd="0" presId="urn:microsoft.com/office/officeart/2005/8/layout/orgChart1"/>
-    <dgm:cxn modelId="{A67A54F7-D31A-4CA3-8D3C-B9B76D11B50E}" type="presParOf" srcId="{3AC6527F-C364-45FC-82A7-A8D082335F47}" destId="{6E2B8720-FE37-44E8-A1BC-C8433E2E6240}" srcOrd="1" destOrd="0" presId="urn:microsoft.com/office/officeart/2005/8/layout/orgChart1"/>
-    <dgm:cxn modelId="{5D6A0A8A-CA56-4BA7-B7B0-511BE7C8FB27}" type="presParOf" srcId="{3AC6527F-C364-45FC-82A7-A8D082335F47}" destId="{0AB09E23-A834-4480-B7C4-BD2D54EDFE2B}" srcOrd="2" destOrd="0" presId="urn:microsoft.com/office/officeart/2005/8/layout/orgChart1"/>
-    <dgm:cxn modelId="{501A4E8C-2C3A-4290-968F-752945C6A664}" type="presParOf" srcId="{CAE29FA5-B941-4638-9117-84E64C04F6BF}" destId="{038C1CC5-41A1-4558-B3F4-9E4BE5B11BF8}" srcOrd="2" destOrd="0" presId="urn:microsoft.com/office/officeart/2005/8/layout/orgChart1"/>
-    <dgm:cxn modelId="{2030D4B9-7867-4538-B4E3-C68037F0A836}" type="presParOf" srcId="{48A46CAF-E063-412C-A87F-86C102DE1E0A}" destId="{7F4D1407-A9CA-4391-A199-C1CCE4C323F3}" srcOrd="2" destOrd="0" presId="urn:microsoft.com/office/officeart/2005/8/layout/orgChart1"/>
-    <dgm:cxn modelId="{15869CF0-4684-41E1-A43C-30C182923CDB}" type="presParOf" srcId="{129123F9-3855-4D82-843B-6D17F648ADED}" destId="{A3EEE277-A440-4432-B9FE-894E982087A9}" srcOrd="2" destOrd="0" presId="urn:microsoft.com/office/officeart/2005/8/layout/orgChart1"/>
-    <dgm:cxn modelId="{ECC3299E-45B9-4217-8FC5-284A2FA8D5C9}" type="presParOf" srcId="{129123F9-3855-4D82-843B-6D17F648ADED}" destId="{1C0A158C-C5F7-48A3-B55C-FC9CAE181FB1}" srcOrd="3" destOrd="0" presId="urn:microsoft.com/office/officeart/2005/8/layout/orgChart1"/>
-    <dgm:cxn modelId="{8DB64070-9C5E-437D-B28A-B19A7C6CFE8D}" type="presParOf" srcId="{1C0A158C-C5F7-48A3-B55C-FC9CAE181FB1}" destId="{EEBBDAB1-3422-4215-AD5A-D74132B5E4B5}" srcOrd="0" destOrd="0" presId="urn:microsoft.com/office/officeart/2005/8/layout/orgChart1"/>
-    <dgm:cxn modelId="{E1D542DA-3011-4A4D-8E6E-54B82CCD1A6A}" type="presParOf" srcId="{EEBBDAB1-3422-4215-AD5A-D74132B5E4B5}" destId="{CCD577C8-9955-4C15-A0DE-548BBBA06E69}" srcOrd="0" destOrd="0" presId="urn:microsoft.com/office/officeart/2005/8/layout/orgChart1"/>
-    <dgm:cxn modelId="{2805882A-F008-4445-96F3-EFB600CEA3A8}" type="presParOf" srcId="{EEBBDAB1-3422-4215-AD5A-D74132B5E4B5}" destId="{9C939236-80F3-42A9-B740-25800F495424}" srcOrd="1" destOrd="0" presId="urn:microsoft.com/office/officeart/2005/8/layout/orgChart1"/>
-    <dgm:cxn modelId="{FB589223-2955-4A2C-A8E1-FA47AF90C4C4}" type="presParOf" srcId="{1C0A158C-C5F7-48A3-B55C-FC9CAE181FB1}" destId="{5C903195-656C-4204-BBDD-F168A5F745E3}" srcOrd="1" destOrd="0" presId="urn:microsoft.com/office/officeart/2005/8/layout/orgChart1"/>
-    <dgm:cxn modelId="{E8A30F67-A636-43FE-B246-AF07D988311D}" type="presParOf" srcId="{5C903195-656C-4204-BBDD-F168A5F745E3}" destId="{E3DF274E-5FD1-46C3-9307-7262A787D2EE}" srcOrd="0" destOrd="0" presId="urn:microsoft.com/office/officeart/2005/8/layout/orgChart1"/>
-    <dgm:cxn modelId="{2DA507A7-3662-4160-97D8-BC698F7D312F}" type="presParOf" srcId="{5C903195-656C-4204-BBDD-F168A5F745E3}" destId="{DDCFA6D3-C3A8-4EAB-966B-EDAFD2C38749}" srcOrd="1" destOrd="0" presId="urn:microsoft.com/office/officeart/2005/8/layout/orgChart1"/>
-    <dgm:cxn modelId="{D6656C0C-5325-4AF7-A35C-1A62E6AB5069}" type="presParOf" srcId="{DDCFA6D3-C3A8-4EAB-966B-EDAFD2C38749}" destId="{C77036C7-9099-428B-8544-1DBDAC7B94B9}" srcOrd="0" destOrd="0" presId="urn:microsoft.com/office/officeart/2005/8/layout/orgChart1"/>
-    <dgm:cxn modelId="{319B472A-CF80-4E0E-90EB-674348815439}" type="presParOf" srcId="{C77036C7-9099-428B-8544-1DBDAC7B94B9}" destId="{0605BEDE-25DF-4BDB-80D3-51EB2EFAE5C3}" srcOrd="0" destOrd="0" presId="urn:microsoft.com/office/officeart/2005/8/layout/orgChart1"/>
-    <dgm:cxn modelId="{ECEE9425-C064-4BC4-BF6C-53904BBF0CBD}" type="presParOf" srcId="{C77036C7-9099-428B-8544-1DBDAC7B94B9}" destId="{92458EED-6676-4D9A-8FFA-79F870ED5C42}" srcOrd="1" destOrd="0" presId="urn:microsoft.com/office/officeart/2005/8/layout/orgChart1"/>
-    <dgm:cxn modelId="{3FA15A12-C49E-4EEA-85E2-A37CD7639A7C}" type="presParOf" srcId="{DDCFA6D3-C3A8-4EAB-966B-EDAFD2C38749}" destId="{5DA2F1C6-8CBD-4C27-85D7-6A81B97693A7}" srcOrd="1" destOrd="0" presId="urn:microsoft.com/office/officeart/2005/8/layout/orgChart1"/>
-    <dgm:cxn modelId="{D085A470-9B6C-4FCB-B715-3F4568E18316}" type="presParOf" srcId="{5DA2F1C6-8CBD-4C27-85D7-6A81B97693A7}" destId="{91F5E438-DF80-46C0-B0A8-104EBC2F6E0C}" srcOrd="0" destOrd="0" presId="urn:microsoft.com/office/officeart/2005/8/layout/orgChart1"/>
-    <dgm:cxn modelId="{F9D28437-FB01-4663-BA3B-D7541586E5BF}" type="presParOf" srcId="{5DA2F1C6-8CBD-4C27-85D7-6A81B97693A7}" destId="{A7B2517B-8672-4D61-92AC-D9F14DC3891E}" srcOrd="1" destOrd="0" presId="urn:microsoft.com/office/officeart/2005/8/layout/orgChart1"/>
-    <dgm:cxn modelId="{79299208-69FF-47E8-95DB-62DE7DB849D0}" type="presParOf" srcId="{A7B2517B-8672-4D61-92AC-D9F14DC3891E}" destId="{787D76E0-E620-4A70-8A2E-2572700DAE40}" srcOrd="0" destOrd="0" presId="urn:microsoft.com/office/officeart/2005/8/layout/orgChart1"/>
-    <dgm:cxn modelId="{88EFEB4D-54E2-4079-BB1F-0A564338F9CA}" type="presParOf" srcId="{787D76E0-E620-4A70-8A2E-2572700DAE40}" destId="{630B5E91-9A80-45EF-AEB5-43AB70CAC7C7}" srcOrd="0" destOrd="0" presId="urn:microsoft.com/office/officeart/2005/8/layout/orgChart1"/>
-    <dgm:cxn modelId="{71883CFC-FE9A-435C-862D-0156A8AB3DFA}" type="presParOf" srcId="{787D76E0-E620-4A70-8A2E-2572700DAE40}" destId="{CBDBB49C-F0AA-4CA0-93C0-440977CAFDAD}" srcOrd="1" destOrd="0" presId="urn:microsoft.com/office/officeart/2005/8/layout/orgChart1"/>
-    <dgm:cxn modelId="{2BF059FB-922C-4A11-8877-7A47659ADFFA}" type="presParOf" srcId="{A7B2517B-8672-4D61-92AC-D9F14DC3891E}" destId="{4394F9DD-2EEB-4A45-9472-477DA4522B1F}" srcOrd="1" destOrd="0" presId="urn:microsoft.com/office/officeart/2005/8/layout/orgChart1"/>
-    <dgm:cxn modelId="{7816712A-5797-47B8-AD80-207EF91A0122}" type="presParOf" srcId="{A7B2517B-8672-4D61-92AC-D9F14DC3891E}" destId="{39CC5834-69EC-4D33-96F3-270D2B72BAB9}" srcOrd="2" destOrd="0" presId="urn:microsoft.com/office/officeart/2005/8/layout/orgChart1"/>
-    <dgm:cxn modelId="{D91CF9FA-9882-4DD0-8595-18FE9F960878}" type="presParOf" srcId="{5DA2F1C6-8CBD-4C27-85D7-6A81B97693A7}" destId="{101D6303-A6A7-4ED7-92AF-5A0A12944008}" srcOrd="2" destOrd="0" presId="urn:microsoft.com/office/officeart/2005/8/layout/orgChart1"/>
-    <dgm:cxn modelId="{EBA058DA-EAC9-45EE-809B-90042714D810}" type="presParOf" srcId="{5DA2F1C6-8CBD-4C27-85D7-6A81B97693A7}" destId="{04B47F0C-04F2-4005-8511-B4D00AE35693}" srcOrd="3" destOrd="0" presId="urn:microsoft.com/office/officeart/2005/8/layout/orgChart1"/>
-    <dgm:cxn modelId="{30007B47-8E34-4D0E-A0AA-5D0CB91CFC19}" type="presParOf" srcId="{04B47F0C-04F2-4005-8511-B4D00AE35693}" destId="{3B5B0DA4-348F-4E6A-8635-9E0F5A20D723}" srcOrd="0" destOrd="0" presId="urn:microsoft.com/office/officeart/2005/8/layout/orgChart1"/>
-    <dgm:cxn modelId="{69058393-A5F7-4BDD-B6E9-3DC247BA07BF}" type="presParOf" srcId="{3B5B0DA4-348F-4E6A-8635-9E0F5A20D723}" destId="{111810C0-D98F-42A5-8758-6F6B13D8AC00}" srcOrd="0" destOrd="0" presId="urn:microsoft.com/office/officeart/2005/8/layout/orgChart1"/>
-    <dgm:cxn modelId="{35950505-8478-4D76-9E77-F7B456B6F963}" type="presParOf" srcId="{3B5B0DA4-348F-4E6A-8635-9E0F5A20D723}" destId="{07C92325-0E2E-4722-A12A-38CD58BD4EEB}" srcOrd="1" destOrd="0" presId="urn:microsoft.com/office/officeart/2005/8/layout/orgChart1"/>
-    <dgm:cxn modelId="{7C44EC43-38C4-41C9-B22E-821214B5A89F}" type="presParOf" srcId="{04B47F0C-04F2-4005-8511-B4D00AE35693}" destId="{9CFA0A3C-DDDD-4F4F-B281-42F99772EE85}" srcOrd="1" destOrd="0" presId="urn:microsoft.com/office/officeart/2005/8/layout/orgChart1"/>
-    <dgm:cxn modelId="{7A710974-67C3-4491-B314-69FB6FB4F709}" type="presParOf" srcId="{04B47F0C-04F2-4005-8511-B4D00AE35693}" destId="{FE578ED4-E97F-44F1-8BB5-65F4F2135CC7}" srcOrd="2" destOrd="0" presId="urn:microsoft.com/office/officeart/2005/8/layout/orgChart1"/>
-    <dgm:cxn modelId="{15D01B99-7A07-46CB-B29F-7F9667E59E1C}" type="presParOf" srcId="{5DA2F1C6-8CBD-4C27-85D7-6A81B97693A7}" destId="{D85C8D20-0A8F-4772-85AA-77F41D6E03A6}" srcOrd="4" destOrd="0" presId="urn:microsoft.com/office/officeart/2005/8/layout/orgChart1"/>
-    <dgm:cxn modelId="{760F1A87-D833-49B7-8041-83A58DC67D9B}" type="presParOf" srcId="{5DA2F1C6-8CBD-4C27-85D7-6A81B97693A7}" destId="{FABFBC0C-BEFD-466C-908B-6E121CF6D214}" srcOrd="5" destOrd="0" presId="urn:microsoft.com/office/officeart/2005/8/layout/orgChart1"/>
-    <dgm:cxn modelId="{45E8417C-6988-4F9C-B03A-B5E3A607D622}" type="presParOf" srcId="{FABFBC0C-BEFD-466C-908B-6E121CF6D214}" destId="{818E0F35-44E4-4ADF-B505-A8EAF094849C}" srcOrd="0" destOrd="0" presId="urn:microsoft.com/office/officeart/2005/8/layout/orgChart1"/>
-    <dgm:cxn modelId="{924D0283-59D6-484D-A9AC-EACBBFE865CC}" type="presParOf" srcId="{818E0F35-44E4-4ADF-B505-A8EAF094849C}" destId="{EF54315B-7D25-4C48-9EC8-C3063A41E0BA}" srcOrd="0" destOrd="0" presId="urn:microsoft.com/office/officeart/2005/8/layout/orgChart1"/>
-    <dgm:cxn modelId="{4A9A64B4-95C0-4DC0-8989-8E99614CF0D9}" type="presParOf" srcId="{818E0F35-44E4-4ADF-B505-A8EAF094849C}" destId="{F5A2806F-621F-4421-867B-0A6261BC9195}" srcOrd="1" destOrd="0" presId="urn:microsoft.com/office/officeart/2005/8/layout/orgChart1"/>
-    <dgm:cxn modelId="{9B311561-84EC-484F-B069-8A1C02F48A70}" type="presParOf" srcId="{FABFBC0C-BEFD-466C-908B-6E121CF6D214}" destId="{21DFCED2-BBE5-45C2-95C4-81383954F8DC}" srcOrd="1" destOrd="0" presId="urn:microsoft.com/office/officeart/2005/8/layout/orgChart1"/>
-    <dgm:cxn modelId="{364B211F-1AB1-49CF-98DE-5F14CB96D9F3}" type="presParOf" srcId="{FABFBC0C-BEFD-466C-908B-6E121CF6D214}" destId="{D2A52C76-BC75-4B15-B481-3492125977F7}" srcOrd="2" destOrd="0" presId="urn:microsoft.com/office/officeart/2005/8/layout/orgChart1"/>
-    <dgm:cxn modelId="{0B1F3C63-8950-44D7-AC74-0BE8DB6C677B}" type="presParOf" srcId="{5DA2F1C6-8CBD-4C27-85D7-6A81B97693A7}" destId="{BC6E3CF2-D156-4645-97E5-FBA567BEBB60}" srcOrd="6" destOrd="0" presId="urn:microsoft.com/office/officeart/2005/8/layout/orgChart1"/>
-    <dgm:cxn modelId="{CA68DBF0-3364-43E4-A551-CCDC0DC052AA}" type="presParOf" srcId="{5DA2F1C6-8CBD-4C27-85D7-6A81B97693A7}" destId="{2C9B3077-394D-41E0-A08F-C52D314DE0B9}" srcOrd="7" destOrd="0" presId="urn:microsoft.com/office/officeart/2005/8/layout/orgChart1"/>
-    <dgm:cxn modelId="{02A1DC92-7562-4173-94DC-B9756E278930}" type="presParOf" srcId="{2C9B3077-394D-41E0-A08F-C52D314DE0B9}" destId="{EDFE6CB1-051A-4ECE-9DAC-39DCF531D561}" srcOrd="0" destOrd="0" presId="urn:microsoft.com/office/officeart/2005/8/layout/orgChart1"/>
-    <dgm:cxn modelId="{3F66EE16-4265-4F56-AC64-011FD8D58A70}" type="presParOf" srcId="{EDFE6CB1-051A-4ECE-9DAC-39DCF531D561}" destId="{4704BB4C-B663-43E2-AD97-F2FD073EC09E}" srcOrd="0" destOrd="0" presId="urn:microsoft.com/office/officeart/2005/8/layout/orgChart1"/>
-    <dgm:cxn modelId="{29DEE1A6-A221-4C81-A2C5-8680E6A7A99C}" type="presParOf" srcId="{EDFE6CB1-051A-4ECE-9DAC-39DCF531D561}" destId="{F04CA39F-266C-43F2-AD98-40BE72191E8E}" srcOrd="1" destOrd="0" presId="urn:microsoft.com/office/officeart/2005/8/layout/orgChart1"/>
-    <dgm:cxn modelId="{7FCAE908-0B1B-4517-94ED-269C4E22CF7B}" type="presParOf" srcId="{2C9B3077-394D-41E0-A08F-C52D314DE0B9}" destId="{DD4449CD-6602-4F8C-9F05-32801B24F1D8}" srcOrd="1" destOrd="0" presId="urn:microsoft.com/office/officeart/2005/8/layout/orgChart1"/>
-    <dgm:cxn modelId="{B143DD27-A6BB-428E-A2D8-0786302073A9}" type="presParOf" srcId="{2C9B3077-394D-41E0-A08F-C52D314DE0B9}" destId="{CBBB03FD-6C92-455A-8A2F-E270B6754D7A}" srcOrd="2" destOrd="0" presId="urn:microsoft.com/office/officeart/2005/8/layout/orgChart1"/>
-    <dgm:cxn modelId="{214A534E-014D-4F91-A778-57A66377278D}" type="presParOf" srcId="{5DA2F1C6-8CBD-4C27-85D7-6A81B97693A7}" destId="{1DC379EA-ACFB-4276-BD2D-A060D3B21DE0}" srcOrd="8" destOrd="0" presId="urn:microsoft.com/office/officeart/2005/8/layout/orgChart1"/>
-    <dgm:cxn modelId="{BEF49F2E-5539-4FB7-9632-9A6B1D620C6C}" type="presParOf" srcId="{5DA2F1C6-8CBD-4C27-85D7-6A81B97693A7}" destId="{E57ED9EA-899C-41AB-A7EB-A31A8B693B97}" srcOrd="9" destOrd="0" presId="urn:microsoft.com/office/officeart/2005/8/layout/orgChart1"/>
-    <dgm:cxn modelId="{B0C8933C-6A9B-48F0-A68A-BF50C937B606}" type="presParOf" srcId="{E57ED9EA-899C-41AB-A7EB-A31A8B693B97}" destId="{8856D021-1B10-4A94-BF17-03265C28D52E}" srcOrd="0" destOrd="0" presId="urn:microsoft.com/office/officeart/2005/8/layout/orgChart1"/>
-    <dgm:cxn modelId="{8CA58B49-7702-4997-AC32-A07181123152}" type="presParOf" srcId="{8856D021-1B10-4A94-BF17-03265C28D52E}" destId="{200B6779-F528-4ADA-A136-66C368ACD577}" srcOrd="0" destOrd="0" presId="urn:microsoft.com/office/officeart/2005/8/layout/orgChart1"/>
-    <dgm:cxn modelId="{FC9A211E-9CB8-464B-8647-66481268C364}" type="presParOf" srcId="{8856D021-1B10-4A94-BF17-03265C28D52E}" destId="{664DD1B7-3B88-4427-B3C1-1DB6C6373DE6}" srcOrd="1" destOrd="0" presId="urn:microsoft.com/office/officeart/2005/8/layout/orgChart1"/>
-    <dgm:cxn modelId="{D93828D3-AC25-43E5-BADF-2B0AB43E417F}" type="presParOf" srcId="{E57ED9EA-899C-41AB-A7EB-A31A8B693B97}" destId="{711DE0BB-8AEB-468C-8A59-E1290192199D}" srcOrd="1" destOrd="0" presId="urn:microsoft.com/office/officeart/2005/8/layout/orgChart1"/>
-    <dgm:cxn modelId="{4BDABB14-9FFD-49C3-86A7-20CCB171A3DE}" type="presParOf" srcId="{E57ED9EA-899C-41AB-A7EB-A31A8B693B97}" destId="{70CF84F6-8030-4025-A5E8-5C5D827A9416}" srcOrd="2" destOrd="0" presId="urn:microsoft.com/office/officeart/2005/8/layout/orgChart1"/>
-    <dgm:cxn modelId="{11AFD873-9D79-4EF2-937D-76893F640900}" type="presParOf" srcId="{5DA2F1C6-8CBD-4C27-85D7-6A81B97693A7}" destId="{4454E6B6-C6EB-4EFE-A06D-30C96DF74C97}" srcOrd="10" destOrd="0" presId="urn:microsoft.com/office/officeart/2005/8/layout/orgChart1"/>
-    <dgm:cxn modelId="{8FA0D8EC-52FA-44EA-BA91-34DFD2D64972}" type="presParOf" srcId="{5DA2F1C6-8CBD-4C27-85D7-6A81B97693A7}" destId="{81163FF7-33D2-4DCE-B5B9-9E4C0A2A5BDE}" srcOrd="11" destOrd="0" presId="urn:microsoft.com/office/officeart/2005/8/layout/orgChart1"/>
-    <dgm:cxn modelId="{52D847B4-3C93-4887-A9B5-EAAB53E4FB3C}" type="presParOf" srcId="{81163FF7-33D2-4DCE-B5B9-9E4C0A2A5BDE}" destId="{122027D2-1851-47CD-AC0C-868ED80538EA}" srcOrd="0" destOrd="0" presId="urn:microsoft.com/office/officeart/2005/8/layout/orgChart1"/>
-    <dgm:cxn modelId="{DE8E1417-8B53-4B01-8A61-1963AA4B4356}" type="presParOf" srcId="{122027D2-1851-47CD-AC0C-868ED80538EA}" destId="{A9A7E5C0-A92C-4F71-A7B9-642E96B5F5FE}" srcOrd="0" destOrd="0" presId="urn:microsoft.com/office/officeart/2005/8/layout/orgChart1"/>
-    <dgm:cxn modelId="{3FA394E1-07A5-4DA0-BB4D-655FA97FCC39}" type="presParOf" srcId="{122027D2-1851-47CD-AC0C-868ED80538EA}" destId="{8DE9E13E-369B-4DF3-A64F-696D8730F840}" srcOrd="1" destOrd="0" presId="urn:microsoft.com/office/officeart/2005/8/layout/orgChart1"/>
-    <dgm:cxn modelId="{0BF2D1B8-B9AF-4241-A21D-4386BC35FB5B}" type="presParOf" srcId="{81163FF7-33D2-4DCE-B5B9-9E4C0A2A5BDE}" destId="{EAE03B3A-C7FC-4DCC-9849-FAFA25FD1B90}" srcOrd="1" destOrd="0" presId="urn:microsoft.com/office/officeart/2005/8/layout/orgChart1"/>
-    <dgm:cxn modelId="{909D0472-2198-4CFF-B014-9A6476E498FA}" type="presParOf" srcId="{81163FF7-33D2-4DCE-B5B9-9E4C0A2A5BDE}" destId="{BDBE21E0-8594-451F-ADA2-A33346696D2F}" srcOrd="2" destOrd="0" presId="urn:microsoft.com/office/officeart/2005/8/layout/orgChart1"/>
-    <dgm:cxn modelId="{92BFF313-B698-4D39-B3FD-1CD04DC62724}" type="presParOf" srcId="{DDCFA6D3-C3A8-4EAB-966B-EDAFD2C38749}" destId="{A5710DA3-A5B7-4D6B-AA38-050B0881409A}" srcOrd="2" destOrd="0" presId="urn:microsoft.com/office/officeart/2005/8/layout/orgChart1"/>
-    <dgm:cxn modelId="{9475EE9F-7190-4C79-A524-80868BD5B956}" type="presParOf" srcId="{1C0A158C-C5F7-48A3-B55C-FC9CAE181FB1}" destId="{CB56F6A1-AA57-4654-B19B-5220DE1DFE82}" srcOrd="2" destOrd="0" presId="urn:microsoft.com/office/officeart/2005/8/layout/orgChart1"/>
-    <dgm:cxn modelId="{16667268-4CD9-4A48-B6F2-D72F4C90B8B1}" type="presParOf" srcId="{129123F9-3855-4D82-843B-6D17F648ADED}" destId="{14D3A4C6-1E40-4ADF-8A11-519A1B306E32}" srcOrd="4" destOrd="0" presId="urn:microsoft.com/office/officeart/2005/8/layout/orgChart1"/>
-    <dgm:cxn modelId="{409C0F0F-EE81-4345-97AD-85CF3FF7A8AC}" type="presParOf" srcId="{129123F9-3855-4D82-843B-6D17F648ADED}" destId="{BC8C2CA2-D900-4985-90CA-C01E1FEF4593}" srcOrd="5" destOrd="0" presId="urn:microsoft.com/office/officeart/2005/8/layout/orgChart1"/>
-    <dgm:cxn modelId="{CD73BE68-1C1D-4BD4-AB76-80EE6C44AE0D}" type="presParOf" srcId="{BC8C2CA2-D900-4985-90CA-C01E1FEF4593}" destId="{03C412EA-A366-4BE8-985B-AAAAF2E7172D}" srcOrd="0" destOrd="0" presId="urn:microsoft.com/office/officeart/2005/8/layout/orgChart1"/>
-    <dgm:cxn modelId="{4C0F3693-8683-4598-9659-671A49031458}" type="presParOf" srcId="{03C412EA-A366-4BE8-985B-AAAAF2E7172D}" destId="{B87DD2D6-A50E-48A2-84D2-11DF6E294121}" srcOrd="0" destOrd="0" presId="urn:microsoft.com/office/officeart/2005/8/layout/orgChart1"/>
-    <dgm:cxn modelId="{C286F3B1-1391-44F3-BEFD-7362C9474628}" type="presParOf" srcId="{03C412EA-A366-4BE8-985B-AAAAF2E7172D}" destId="{69B01DDF-7B09-4C33-BD1B-611ACC55A21B}" srcOrd="1" destOrd="0" presId="urn:microsoft.com/office/officeart/2005/8/layout/orgChart1"/>
-    <dgm:cxn modelId="{E12EBA49-EC8D-429F-8707-12FD160A3E32}" type="presParOf" srcId="{BC8C2CA2-D900-4985-90CA-C01E1FEF4593}" destId="{C84C4128-5FD2-4177-8224-679BF74C11BA}" srcOrd="1" destOrd="0" presId="urn:microsoft.com/office/officeart/2005/8/layout/orgChart1"/>
-    <dgm:cxn modelId="{05F32341-4B44-451C-B38A-FC28CEC27495}" type="presParOf" srcId="{BC8C2CA2-D900-4985-90CA-C01E1FEF4593}" destId="{7E78CA98-2507-4325-92E3-C22A623E1AEB}" srcOrd="2" destOrd="0" presId="urn:microsoft.com/office/officeart/2005/8/layout/orgChart1"/>
-    <dgm:cxn modelId="{7FA7383E-DB80-425A-8247-4B5E8060B1A3}" type="presParOf" srcId="{129123F9-3855-4D82-843B-6D17F648ADED}" destId="{E8F5CB36-5393-47BC-B138-2AC77A000B9E}" srcOrd="6" destOrd="0" presId="urn:microsoft.com/office/officeart/2005/8/layout/orgChart1"/>
-    <dgm:cxn modelId="{AC9F24E8-DE55-4DB4-AEE6-DEBCE197CA97}" type="presParOf" srcId="{129123F9-3855-4D82-843B-6D17F648ADED}" destId="{D99E9E05-26BD-4A68-A39B-6C0E66226AD4}" srcOrd="7" destOrd="0" presId="urn:microsoft.com/office/officeart/2005/8/layout/orgChart1"/>
-    <dgm:cxn modelId="{5C7A0F18-F6E1-4C41-8853-DBEBA65D8CDD}" type="presParOf" srcId="{D99E9E05-26BD-4A68-A39B-6C0E66226AD4}" destId="{FAEA5685-6578-43AD-8679-879BF1CF0231}" srcOrd="0" destOrd="0" presId="urn:microsoft.com/office/officeart/2005/8/layout/orgChart1"/>
-    <dgm:cxn modelId="{0C6B26E1-AEEE-4B50-A162-2C12C5600A03}" type="presParOf" srcId="{FAEA5685-6578-43AD-8679-879BF1CF0231}" destId="{DF559129-30AF-43C2-83C8-FDD188F2ECEA}" srcOrd="0" destOrd="0" presId="urn:microsoft.com/office/officeart/2005/8/layout/orgChart1"/>
-    <dgm:cxn modelId="{D05CBF2D-6A73-4B36-B4AE-652CAF06DB2C}" type="presParOf" srcId="{FAEA5685-6578-43AD-8679-879BF1CF0231}" destId="{6F07934B-92A3-4103-9632-A65EE9643A2C}" srcOrd="1" destOrd="0" presId="urn:microsoft.com/office/officeart/2005/8/layout/orgChart1"/>
-    <dgm:cxn modelId="{603C731C-12D0-453F-A394-369BA9076095}" type="presParOf" srcId="{D99E9E05-26BD-4A68-A39B-6C0E66226AD4}" destId="{A681DEDD-9EE4-4721-AC03-CA8F49C6F349}" srcOrd="1" destOrd="0" presId="urn:microsoft.com/office/officeart/2005/8/layout/orgChart1"/>
-    <dgm:cxn modelId="{6E0AF368-0D46-4506-8BF4-7BCB09ABB140}" type="presParOf" srcId="{D99E9E05-26BD-4A68-A39B-6C0E66226AD4}" destId="{2A824A8A-1BEE-4D95-88C1-7BDED3C43E4E}" srcOrd="2" destOrd="0" presId="urn:microsoft.com/office/officeart/2005/8/layout/orgChart1"/>
-    <dgm:cxn modelId="{86295AB7-ABEB-41CB-A3DC-0111A58978D1}" type="presParOf" srcId="{303CB245-BC72-44A0-A5E5-F63A5F5B82AE}" destId="{FE2B89AD-3CE3-4AF1-A8B2-91CD3816EEE6}" srcOrd="2" destOrd="0" presId="urn:microsoft.com/office/officeart/2005/8/layout/orgChart1"/>
+    <dgm:cxn modelId="{02550075-098C-4306-BFC9-741FA4528731}" type="presParOf" srcId="{C21E4A27-0657-49E4-AD2D-75459EFD2036}" destId="{303CB245-BC72-44A0-A5E5-F63A5F5B82AE}" srcOrd="0" destOrd="0" presId="urn:microsoft.com/office/officeart/2005/8/layout/orgChart1"/>
+    <dgm:cxn modelId="{492F7C8D-EDCF-42AB-B579-BD4D29F36B54}" type="presParOf" srcId="{303CB245-BC72-44A0-A5E5-F63A5F5B82AE}" destId="{F85D1FCF-6D22-45E5-81CA-5B987933492E}" srcOrd="0" destOrd="0" presId="urn:microsoft.com/office/officeart/2005/8/layout/orgChart1"/>
+    <dgm:cxn modelId="{7F8DE78D-E528-4BB2-8E3D-72C0E3500E42}" type="presParOf" srcId="{F85D1FCF-6D22-45E5-81CA-5B987933492E}" destId="{A05A0B0C-81E6-46B0-B8FD-E27721847AAD}" srcOrd="0" destOrd="0" presId="urn:microsoft.com/office/officeart/2005/8/layout/orgChart1"/>
+    <dgm:cxn modelId="{8EC7637B-C3C2-4141-8473-5974F8CBAD51}" type="presParOf" srcId="{F85D1FCF-6D22-45E5-81CA-5B987933492E}" destId="{2AC58D0F-FC34-4300-824A-15D3944D36D7}" srcOrd="1" destOrd="0" presId="urn:microsoft.com/office/officeart/2005/8/layout/orgChart1"/>
+    <dgm:cxn modelId="{BE459F2F-75FA-4538-9060-EFB1C3FC836E}" type="presParOf" srcId="{303CB245-BC72-44A0-A5E5-F63A5F5B82AE}" destId="{129123F9-3855-4D82-843B-6D17F648ADED}" srcOrd="1" destOrd="0" presId="urn:microsoft.com/office/officeart/2005/8/layout/orgChart1"/>
+    <dgm:cxn modelId="{56EDDFEB-6E24-4CC3-9D5C-B5F8E8A27FC1}" type="presParOf" srcId="{129123F9-3855-4D82-843B-6D17F648ADED}" destId="{CE511299-255A-4A60-BFC9-8A6BF5A439A2}" srcOrd="0" destOrd="0" presId="urn:microsoft.com/office/officeart/2005/8/layout/orgChart1"/>
+    <dgm:cxn modelId="{FF74013C-BFDB-40A5-BCAE-99D403A3B7AF}" type="presParOf" srcId="{129123F9-3855-4D82-843B-6D17F648ADED}" destId="{48A46CAF-E063-412C-A87F-86C102DE1E0A}" srcOrd="1" destOrd="0" presId="urn:microsoft.com/office/officeart/2005/8/layout/orgChart1"/>
+    <dgm:cxn modelId="{8BC6931D-FF59-4B2D-9419-FF38C10D0B62}" type="presParOf" srcId="{48A46CAF-E063-412C-A87F-86C102DE1E0A}" destId="{B8375D65-FC95-4EE1-A84B-85697BDEC38D}" srcOrd="0" destOrd="0" presId="urn:microsoft.com/office/officeart/2005/8/layout/orgChart1"/>
+    <dgm:cxn modelId="{C581E4A2-BCE5-476D-8A4C-8801B237D06B}" type="presParOf" srcId="{B8375D65-FC95-4EE1-A84B-85697BDEC38D}" destId="{92DF9DB8-ADD3-49EB-94D5-C3D4F118BFF4}" srcOrd="0" destOrd="0" presId="urn:microsoft.com/office/officeart/2005/8/layout/orgChart1"/>
+    <dgm:cxn modelId="{76A09C27-2ED5-44EF-9D65-96B1CDBDF358}" type="presParOf" srcId="{B8375D65-FC95-4EE1-A84B-85697BDEC38D}" destId="{74CB19A6-EC26-4648-81DC-0E6F06DFD3B8}" srcOrd="1" destOrd="0" presId="urn:microsoft.com/office/officeart/2005/8/layout/orgChart1"/>
+    <dgm:cxn modelId="{37D346CA-1430-4AAF-933C-2EB89066FF5E}" type="presParOf" srcId="{48A46CAF-E063-412C-A87F-86C102DE1E0A}" destId="{9EEBB31A-B747-463F-AC9B-86B2512EF261}" srcOrd="1" destOrd="0" presId="urn:microsoft.com/office/officeart/2005/8/layout/orgChart1"/>
+    <dgm:cxn modelId="{9BFF53EC-E92C-472A-AB3E-1C83DDD67BF7}" type="presParOf" srcId="{9EEBB31A-B747-463F-AC9B-86B2512EF261}" destId="{AE9FDFD5-E5D5-4E9B-BF48-0EE2D047B1AD}" srcOrd="0" destOrd="0" presId="urn:microsoft.com/office/officeart/2005/8/layout/orgChart1"/>
+    <dgm:cxn modelId="{D8638EC6-3B40-4A6C-9026-35592A9C7BC2}" type="presParOf" srcId="{9EEBB31A-B747-463F-AC9B-86B2512EF261}" destId="{CAE29FA5-B941-4638-9117-84E64C04F6BF}" srcOrd="1" destOrd="0" presId="urn:microsoft.com/office/officeart/2005/8/layout/orgChart1"/>
+    <dgm:cxn modelId="{8E696BF4-6B23-43DE-949F-C507C3ACAE98}" type="presParOf" srcId="{CAE29FA5-B941-4638-9117-84E64C04F6BF}" destId="{C00CB5B2-CC6D-4039-BB8C-00E8F624F77E}" srcOrd="0" destOrd="0" presId="urn:microsoft.com/office/officeart/2005/8/layout/orgChart1"/>
+    <dgm:cxn modelId="{ACB6BECD-A70D-4082-B4ED-1D2876572167}" type="presParOf" srcId="{C00CB5B2-CC6D-4039-BB8C-00E8F624F77E}" destId="{9B7AD01D-C590-43AB-93C9-9555A15171C1}" srcOrd="0" destOrd="0" presId="urn:microsoft.com/office/officeart/2005/8/layout/orgChart1"/>
+    <dgm:cxn modelId="{C6B87B0D-4801-40A0-9FB7-ED55A21121A1}" type="presParOf" srcId="{C00CB5B2-CC6D-4039-BB8C-00E8F624F77E}" destId="{771F07AB-B1A9-4D32-9210-398584376502}" srcOrd="1" destOrd="0" presId="urn:microsoft.com/office/officeart/2005/8/layout/orgChart1"/>
+    <dgm:cxn modelId="{AB4737C6-643F-453F-8FB4-8C713F922350}" type="presParOf" srcId="{CAE29FA5-B941-4638-9117-84E64C04F6BF}" destId="{91D7860F-2ECF-4808-9392-47B30CAFBF83}" srcOrd="1" destOrd="0" presId="urn:microsoft.com/office/officeart/2005/8/layout/orgChart1"/>
+    <dgm:cxn modelId="{6F4B8FF3-FC08-41F1-95E0-DA033200FB49}" type="presParOf" srcId="{91D7860F-2ECF-4808-9392-47B30CAFBF83}" destId="{E04233A4-917D-4DDC-B098-3CEDE33765A8}" srcOrd="0" destOrd="0" presId="urn:microsoft.com/office/officeart/2005/8/layout/orgChart1"/>
+    <dgm:cxn modelId="{0EB1E465-B22B-49A4-8433-797C565D84DB}" type="presParOf" srcId="{91D7860F-2ECF-4808-9392-47B30CAFBF83}" destId="{26613DCE-495D-4DA7-8DFF-6EAD9C910815}" srcOrd="1" destOrd="0" presId="urn:microsoft.com/office/officeart/2005/8/layout/orgChart1"/>
+    <dgm:cxn modelId="{7F8EF149-3D82-4C77-806E-E10D8808E2F5}" type="presParOf" srcId="{26613DCE-495D-4DA7-8DFF-6EAD9C910815}" destId="{24E5B3DC-7709-4F63-82B8-1C0FEA355672}" srcOrd="0" destOrd="0" presId="urn:microsoft.com/office/officeart/2005/8/layout/orgChart1"/>
+    <dgm:cxn modelId="{A810EEF3-EC32-4AA2-814D-DC63C1EABD6A}" type="presParOf" srcId="{24E5B3DC-7709-4F63-82B8-1C0FEA355672}" destId="{7F9E191A-FED7-42B6-9443-FA1141822762}" srcOrd="0" destOrd="0" presId="urn:microsoft.com/office/officeart/2005/8/layout/orgChart1"/>
+    <dgm:cxn modelId="{AA614D08-08FB-4072-A8AA-6853589476BB}" type="presParOf" srcId="{24E5B3DC-7709-4F63-82B8-1C0FEA355672}" destId="{2BEAAAE7-DA2A-418D-8D34-928C6F6234DD}" srcOrd="1" destOrd="0" presId="urn:microsoft.com/office/officeart/2005/8/layout/orgChart1"/>
+    <dgm:cxn modelId="{8B192ACF-432D-4E42-866B-87FE7385D228}" type="presParOf" srcId="{26613DCE-495D-4DA7-8DFF-6EAD9C910815}" destId="{FE36C9C0-C5C5-4270-8839-A1DC953ABD4A}" srcOrd="1" destOrd="0" presId="urn:microsoft.com/office/officeart/2005/8/layout/orgChart1"/>
+    <dgm:cxn modelId="{9AEA4A5B-D891-4A05-B753-2725FFB3BD46}" type="presParOf" srcId="{26613DCE-495D-4DA7-8DFF-6EAD9C910815}" destId="{8D89CA71-EEBD-4B13-97CA-5A93C8A20C98}" srcOrd="2" destOrd="0" presId="urn:microsoft.com/office/officeart/2005/8/layout/orgChart1"/>
+    <dgm:cxn modelId="{D5CD5262-0BA6-4429-AA15-FA85F753A16C}" type="presParOf" srcId="{91D7860F-2ECF-4808-9392-47B30CAFBF83}" destId="{61949044-9275-4E51-96B3-616051701AB1}" srcOrd="2" destOrd="0" presId="urn:microsoft.com/office/officeart/2005/8/layout/orgChart1"/>
+    <dgm:cxn modelId="{E0F93ACE-7AEE-41FD-A4AE-708CE5AA0BDE}" type="presParOf" srcId="{91D7860F-2ECF-4808-9392-47B30CAFBF83}" destId="{DFF278C4-3B27-413B-88D2-282ABBDDD95B}" srcOrd="3" destOrd="0" presId="urn:microsoft.com/office/officeart/2005/8/layout/orgChart1"/>
+    <dgm:cxn modelId="{ECCC9FDD-2480-4D25-9E1F-C70D86407D86}" type="presParOf" srcId="{DFF278C4-3B27-413B-88D2-282ABBDDD95B}" destId="{8135EF3E-A7A3-4BC9-A657-C29F5DA342B1}" srcOrd="0" destOrd="0" presId="urn:microsoft.com/office/officeart/2005/8/layout/orgChart1"/>
+    <dgm:cxn modelId="{22166A19-7544-4C77-BA78-A48C374FE36C}" type="presParOf" srcId="{8135EF3E-A7A3-4BC9-A657-C29F5DA342B1}" destId="{B9E6269E-0132-4BE7-A08B-13FFC62623D5}" srcOrd="0" destOrd="0" presId="urn:microsoft.com/office/officeart/2005/8/layout/orgChart1"/>
+    <dgm:cxn modelId="{EC731662-EADA-4923-ACFF-2F76868C81F8}" type="presParOf" srcId="{8135EF3E-A7A3-4BC9-A657-C29F5DA342B1}" destId="{6547041B-40D7-482D-BDCA-BDDB8EC9E4F3}" srcOrd="1" destOrd="0" presId="urn:microsoft.com/office/officeart/2005/8/layout/orgChart1"/>
+    <dgm:cxn modelId="{D8B1C215-7333-4D5E-A316-CFE179E6C303}" type="presParOf" srcId="{DFF278C4-3B27-413B-88D2-282ABBDDD95B}" destId="{047D3732-CA9C-4EA8-949C-5568D5761DBC}" srcOrd="1" destOrd="0" presId="urn:microsoft.com/office/officeart/2005/8/layout/orgChart1"/>
+    <dgm:cxn modelId="{EB421203-6FB8-4646-8B88-D94280D922F6}" type="presParOf" srcId="{DFF278C4-3B27-413B-88D2-282ABBDDD95B}" destId="{64F3E270-BB9B-4685-BE7E-1EC44EF8D0B3}" srcOrd="2" destOrd="0" presId="urn:microsoft.com/office/officeart/2005/8/layout/orgChart1"/>
+    <dgm:cxn modelId="{4B0918B7-4E8A-44D6-A42E-B7C27BDF48DC}" type="presParOf" srcId="{91D7860F-2ECF-4808-9392-47B30CAFBF83}" destId="{D5194FFF-2B59-411E-BB8C-1107B45FF9D2}" srcOrd="4" destOrd="0" presId="urn:microsoft.com/office/officeart/2005/8/layout/orgChart1"/>
+    <dgm:cxn modelId="{404280DF-D79C-46A9-85C2-A53C0746E303}" type="presParOf" srcId="{91D7860F-2ECF-4808-9392-47B30CAFBF83}" destId="{1EED40DC-4A35-479D-A877-29E4E1A2F28D}" srcOrd="5" destOrd="0" presId="urn:microsoft.com/office/officeart/2005/8/layout/orgChart1"/>
+    <dgm:cxn modelId="{8415446F-53CB-4C2E-A114-AEFFF4861084}" type="presParOf" srcId="{1EED40DC-4A35-479D-A877-29E4E1A2F28D}" destId="{B674FC66-18CE-4B3C-BB4D-E3F7F20F663B}" srcOrd="0" destOrd="0" presId="urn:microsoft.com/office/officeart/2005/8/layout/orgChart1"/>
+    <dgm:cxn modelId="{DC0FF378-FDAF-4935-9437-294CE7A89E79}" type="presParOf" srcId="{B674FC66-18CE-4B3C-BB4D-E3F7F20F663B}" destId="{E772C66C-1B80-41B0-BDC1-4520BF1832E7}" srcOrd="0" destOrd="0" presId="urn:microsoft.com/office/officeart/2005/8/layout/orgChart1"/>
+    <dgm:cxn modelId="{FFA8E27F-637B-4720-A887-5A3C8E2BBDE2}" type="presParOf" srcId="{B674FC66-18CE-4B3C-BB4D-E3F7F20F663B}" destId="{BE90E482-D934-497E-BB56-EB65923110A8}" srcOrd="1" destOrd="0" presId="urn:microsoft.com/office/officeart/2005/8/layout/orgChart1"/>
+    <dgm:cxn modelId="{2E26DABE-77BC-4C90-A194-87DF233CA025}" type="presParOf" srcId="{1EED40DC-4A35-479D-A877-29E4E1A2F28D}" destId="{4BCE2B4C-29C8-4C47-A497-0CB473E4EFFB}" srcOrd="1" destOrd="0" presId="urn:microsoft.com/office/officeart/2005/8/layout/orgChart1"/>
+    <dgm:cxn modelId="{4738AE5F-092F-41EC-97C6-F8C098C0C562}" type="presParOf" srcId="{1EED40DC-4A35-479D-A877-29E4E1A2F28D}" destId="{820C5281-8D82-4B5E-9981-FCE3EBCD3835}" srcOrd="2" destOrd="0" presId="urn:microsoft.com/office/officeart/2005/8/layout/orgChart1"/>
+    <dgm:cxn modelId="{E973A8F6-0178-48C2-8C45-194999882290}" type="presParOf" srcId="{91D7860F-2ECF-4808-9392-47B30CAFBF83}" destId="{6A09A6B1-ADB8-44C6-B5A4-69813F192DBA}" srcOrd="6" destOrd="0" presId="urn:microsoft.com/office/officeart/2005/8/layout/orgChart1"/>
+    <dgm:cxn modelId="{DB82E6CF-4E98-4966-B730-7CE90A94E386}" type="presParOf" srcId="{91D7860F-2ECF-4808-9392-47B30CAFBF83}" destId="{CE23EAD8-86C7-437D-B7F1-A4C0ED55A7A0}" srcOrd="7" destOrd="0" presId="urn:microsoft.com/office/officeart/2005/8/layout/orgChart1"/>
+    <dgm:cxn modelId="{601D7F5A-8AC4-49B4-A348-5F8CCD21B404}" type="presParOf" srcId="{CE23EAD8-86C7-437D-B7F1-A4C0ED55A7A0}" destId="{F9CAE3A2-5C4A-4C9B-A4D0-3065B05EB5B3}" srcOrd="0" destOrd="0" presId="urn:microsoft.com/office/officeart/2005/8/layout/orgChart1"/>
+    <dgm:cxn modelId="{1FA0315E-9FE9-4661-8E85-DDC40E3FDC24}" type="presParOf" srcId="{F9CAE3A2-5C4A-4C9B-A4D0-3065B05EB5B3}" destId="{9D7AD784-73D2-4A52-BD0C-36231CD4252A}" srcOrd="0" destOrd="0" presId="urn:microsoft.com/office/officeart/2005/8/layout/orgChart1"/>
+    <dgm:cxn modelId="{64C589D7-B98A-402F-B9C1-08777AECB4CD}" type="presParOf" srcId="{F9CAE3A2-5C4A-4C9B-A4D0-3065B05EB5B3}" destId="{F96DA5F0-8D34-45BB-8ACD-339010A9C9ED}" srcOrd="1" destOrd="0" presId="urn:microsoft.com/office/officeart/2005/8/layout/orgChart1"/>
+    <dgm:cxn modelId="{097DCA4A-B9B7-4C7D-ADC3-CEBF2984C989}" type="presParOf" srcId="{CE23EAD8-86C7-437D-B7F1-A4C0ED55A7A0}" destId="{E49DB650-F0FC-4817-853A-0D7989C4DDEA}" srcOrd="1" destOrd="0" presId="urn:microsoft.com/office/officeart/2005/8/layout/orgChart1"/>
+    <dgm:cxn modelId="{EC539E09-1BF4-4031-BB8F-346F17A3E26D}" type="presParOf" srcId="{CE23EAD8-86C7-437D-B7F1-A4C0ED55A7A0}" destId="{74AF3B34-988A-4FA9-B3E6-173419C98E59}" srcOrd="2" destOrd="0" presId="urn:microsoft.com/office/officeart/2005/8/layout/orgChart1"/>
+    <dgm:cxn modelId="{5D61972A-9BC9-41A6-B03D-8F99DB8F8799}" type="presParOf" srcId="{91D7860F-2ECF-4808-9392-47B30CAFBF83}" destId="{8A89DC42-7582-4359-8809-68E159879BA2}" srcOrd="8" destOrd="0" presId="urn:microsoft.com/office/officeart/2005/8/layout/orgChart1"/>
+    <dgm:cxn modelId="{34BED587-5918-4B6B-9E69-E3B73286C703}" type="presParOf" srcId="{91D7860F-2ECF-4808-9392-47B30CAFBF83}" destId="{0A2477BC-164B-4E92-93D8-5F22E4832575}" srcOrd="9" destOrd="0" presId="urn:microsoft.com/office/officeart/2005/8/layout/orgChart1"/>
+    <dgm:cxn modelId="{FF6F76E5-4F09-4762-A3CE-BB926FC21B38}" type="presParOf" srcId="{0A2477BC-164B-4E92-93D8-5F22E4832575}" destId="{82D01E32-F6E3-46D8-8781-2D7B31686445}" srcOrd="0" destOrd="0" presId="urn:microsoft.com/office/officeart/2005/8/layout/orgChart1"/>
+    <dgm:cxn modelId="{EFEC4159-A278-4BDC-B653-0385A2D43CB8}" type="presParOf" srcId="{82D01E32-F6E3-46D8-8781-2D7B31686445}" destId="{3C03E665-D737-4331-99DB-9B76DF31B819}" srcOrd="0" destOrd="0" presId="urn:microsoft.com/office/officeart/2005/8/layout/orgChart1"/>
+    <dgm:cxn modelId="{CC0AEC74-5FEB-4C97-82E4-5DB476E67591}" type="presParOf" srcId="{82D01E32-F6E3-46D8-8781-2D7B31686445}" destId="{C2A0A3D6-034C-46CA-858E-620230EA9229}" srcOrd="1" destOrd="0" presId="urn:microsoft.com/office/officeart/2005/8/layout/orgChart1"/>
+    <dgm:cxn modelId="{E039A003-03A1-4C44-9AB9-4F0AD7015161}" type="presParOf" srcId="{0A2477BC-164B-4E92-93D8-5F22E4832575}" destId="{5D877E07-F17E-49C3-9930-557C8B366AFE}" srcOrd="1" destOrd="0" presId="urn:microsoft.com/office/officeart/2005/8/layout/orgChart1"/>
+    <dgm:cxn modelId="{C6ED62BC-4CF0-44FE-B246-791D08C716A9}" type="presParOf" srcId="{0A2477BC-164B-4E92-93D8-5F22E4832575}" destId="{5B45213D-04EF-4278-AFD9-9846B9786B71}" srcOrd="2" destOrd="0" presId="urn:microsoft.com/office/officeart/2005/8/layout/orgChart1"/>
+    <dgm:cxn modelId="{4F627839-DD94-4517-8AE2-91C318109F45}" type="presParOf" srcId="{91D7860F-2ECF-4808-9392-47B30CAFBF83}" destId="{86B8F41F-83C5-4AE5-9A8B-236E961BAFB2}" srcOrd="10" destOrd="0" presId="urn:microsoft.com/office/officeart/2005/8/layout/orgChart1"/>
+    <dgm:cxn modelId="{8FB46E80-BD54-499D-9060-3A50F0623E43}" type="presParOf" srcId="{91D7860F-2ECF-4808-9392-47B30CAFBF83}" destId="{17F06FE0-007B-434D-8227-15F3176B1C42}" srcOrd="11" destOrd="0" presId="urn:microsoft.com/office/officeart/2005/8/layout/orgChart1"/>
+    <dgm:cxn modelId="{56EDFE96-910C-47B9-A88D-D953A49F8446}" type="presParOf" srcId="{17F06FE0-007B-434D-8227-15F3176B1C42}" destId="{E78898A7-FF5C-478E-924D-B5170912E99F}" srcOrd="0" destOrd="0" presId="urn:microsoft.com/office/officeart/2005/8/layout/orgChart1"/>
+    <dgm:cxn modelId="{C665C535-D848-4328-ADAC-E48988115D1B}" type="presParOf" srcId="{E78898A7-FF5C-478E-924D-B5170912E99F}" destId="{2E0E43EB-8EA6-43C3-B5CA-BFAED82941AD}" srcOrd="0" destOrd="0" presId="urn:microsoft.com/office/officeart/2005/8/layout/orgChart1"/>
+    <dgm:cxn modelId="{5F7ADBCC-30B9-4722-8277-78030E6341B2}" type="presParOf" srcId="{E78898A7-FF5C-478E-924D-B5170912E99F}" destId="{5FFB901A-BEFE-491E-BF6E-47010DE345F2}" srcOrd="1" destOrd="0" presId="urn:microsoft.com/office/officeart/2005/8/layout/orgChart1"/>
+    <dgm:cxn modelId="{04876173-C352-4208-A21C-49533A0E3B85}" type="presParOf" srcId="{17F06FE0-007B-434D-8227-15F3176B1C42}" destId="{B9872F11-AE97-4F6B-A6B0-336C156BE8A8}" srcOrd="1" destOrd="0" presId="urn:microsoft.com/office/officeart/2005/8/layout/orgChart1"/>
+    <dgm:cxn modelId="{16D64FC3-C798-47B2-84C9-507735BD1234}" type="presParOf" srcId="{17F06FE0-007B-434D-8227-15F3176B1C42}" destId="{BF387F90-766E-4D90-BCE7-8BE05076CB3E}" srcOrd="2" destOrd="0" presId="urn:microsoft.com/office/officeart/2005/8/layout/orgChart1"/>
+    <dgm:cxn modelId="{A1EAF2AB-78E9-488A-8E1D-4593EC95661D}" type="presParOf" srcId="{91D7860F-2ECF-4808-9392-47B30CAFBF83}" destId="{373BC3D5-D283-45B0-833F-0C636975B290}" srcOrd="12" destOrd="0" presId="urn:microsoft.com/office/officeart/2005/8/layout/orgChart1"/>
+    <dgm:cxn modelId="{02F16DBD-9971-49C6-B550-84E390F1B5B0}" type="presParOf" srcId="{91D7860F-2ECF-4808-9392-47B30CAFBF83}" destId="{8804F03A-5016-472B-8F18-714D83DBFDF1}" srcOrd="13" destOrd="0" presId="urn:microsoft.com/office/officeart/2005/8/layout/orgChart1"/>
+    <dgm:cxn modelId="{B048B513-C3AB-4875-8605-33E05B424CBC}" type="presParOf" srcId="{8804F03A-5016-472B-8F18-714D83DBFDF1}" destId="{77F7C702-94A8-4605-947F-B4B11327971E}" srcOrd="0" destOrd="0" pres